<commit_message>
updating report + demos
</commit_message>
<xml_diff>
--- a/Compute.Documents/B00235610 - Final Honours Report.docx
+++ b/Compute.Documents/B00235610 - Final Honours Report.docx
@@ -84,8 +84,6 @@
           </wp:inline>
         </w:drawing>
       </w:r>
-      <w:bookmarkStart w:id="0" w:name="_GoBack"/>
-      <w:bookmarkEnd w:id="0"/>
     </w:p>
     <w:p>
       <w:pPr>
@@ -557,12 +555,12 @@
       <w:r>
         <w:br w:type="page"/>
       </w:r>
-      <w:bookmarkStart w:id="1" w:name="_Toc472775883"/>
+      <w:bookmarkStart w:id="0" w:name="_Toc474088224"/>
       <w:r>
         <w:lastRenderedPageBreak/>
         <w:t>Acknowledgements</w:t>
       </w:r>
-      <w:bookmarkEnd w:id="1"/>
+      <w:bookmarkEnd w:id="0"/>
     </w:p>
     <w:p/>
     <w:p>
@@ -573,9 +571,9 @@
           <w:sz w:val="24"/>
         </w:rPr>
       </w:pPr>
-      <w:bookmarkStart w:id="2" w:name="_Toc472774181"/>
-      <w:bookmarkStart w:id="3" w:name="_Toc472774547"/>
-      <w:bookmarkStart w:id="4" w:name="_Toc472775043"/>
+      <w:bookmarkStart w:id="1" w:name="_Toc472774181"/>
+      <w:bookmarkStart w:id="2" w:name="_Toc472774547"/>
+      <w:bookmarkStart w:id="3" w:name="_Toc472775043"/>
       <w:r>
         <w:rPr>
           <w:b/>
@@ -583,9 +581,9 @@
         </w:rPr>
         <w:t>Paul Keir</w:t>
       </w:r>
+      <w:bookmarkEnd w:id="1"/>
       <w:bookmarkEnd w:id="2"/>
       <w:bookmarkEnd w:id="3"/>
-      <w:bookmarkEnd w:id="4"/>
     </w:p>
     <w:p>
       <w:pPr>
@@ -659,9 +657,9 @@
           <w:sz w:val="24"/>
         </w:rPr>
       </w:pPr>
-      <w:bookmarkStart w:id="5" w:name="_Toc472774182"/>
-      <w:bookmarkStart w:id="6" w:name="_Toc472774548"/>
-      <w:bookmarkStart w:id="7" w:name="_Toc472775044"/>
+      <w:bookmarkStart w:id="4" w:name="_Toc472774182"/>
+      <w:bookmarkStart w:id="5" w:name="_Toc472774548"/>
+      <w:bookmarkStart w:id="6" w:name="_Toc472775044"/>
       <w:r>
         <w:rPr>
           <w:b/>
@@ -669,9 +667,9 @@
         </w:rPr>
         <w:t>Mark Stansfield</w:t>
       </w:r>
+      <w:bookmarkEnd w:id="4"/>
       <w:bookmarkEnd w:id="5"/>
       <w:bookmarkEnd w:id="6"/>
-      <w:bookmarkEnd w:id="7"/>
     </w:p>
     <w:p>
       <w:pPr>
@@ -970,9 +968,9 @@
           <w:szCs w:val="41"/>
         </w:rPr>
       </w:pPr>
-      <w:bookmarkStart w:id="8" w:name="_Toc472774184"/>
-      <w:bookmarkStart w:id="9" w:name="_Toc472774550"/>
-      <w:bookmarkStart w:id="10" w:name="_Toc472775046"/>
+      <w:bookmarkStart w:id="7" w:name="_Toc472774184"/>
+      <w:bookmarkStart w:id="8" w:name="_Toc472774550"/>
+      <w:bookmarkStart w:id="9" w:name="_Toc472775046"/>
       <w:r>
         <w:rPr>
           <w:rFonts w:asciiTheme="majorHAnsi" w:hAnsiTheme="majorHAnsi" w:cstheme="majorHAnsi"/>
@@ -981,9 +979,9 @@
         </w:rPr>
         <w:t>A JavaScript Runtime for Hardware Accelerated Applications</w:t>
       </w:r>
+      <w:bookmarkEnd w:id="7"/>
       <w:bookmarkEnd w:id="8"/>
       <w:bookmarkEnd w:id="9"/>
-      <w:bookmarkEnd w:id="10"/>
     </w:p>
     <w:p>
       <w:pPr>
@@ -1105,20 +1103,6 @@
         </w:rPr>
         <w:t xml:space="preserve"> GPUs, GPGPU, Google, V8, JavaScript, Platform, Learning, Development, Experimentation</w:t>
       </w:r>
-    </w:p>
-    <w:p>
-      <w:pPr>
-        <w:rPr>
-          <w:rStyle w:val="Emphasis"/>
-        </w:rPr>
-      </w:pPr>
-    </w:p>
-    <w:p>
-      <w:pPr>
-        <w:rPr>
-          <w:rStyle w:val="Emphasis"/>
-        </w:rPr>
-      </w:pPr>
     </w:p>
     <w:p>
       <w:pPr>
@@ -1382,7 +1366,7 @@
               <w:lang w:eastAsia="en-GB"/>
             </w:rPr>
           </w:pPr>
-          <w:hyperlink w:anchor="_Toc472775883" w:history="1">
+          <w:hyperlink w:anchor="_Toc474088224" w:history="1">
             <w:r>
               <w:rPr>
                 <w:rStyle w:val="Hyperlink"/>
@@ -1409,7 +1393,7 @@
                 <w:noProof/>
                 <w:webHidden/>
               </w:rPr>
-              <w:instrText xml:space="preserve"> PAGEREF _Toc472775883 \h </w:instrText>
+              <w:instrText xml:space="preserve"> PAGEREF _Toc474088224 \h </w:instrText>
             </w:r>
             <w:r>
               <w:rPr>
@@ -1455,7 +1439,7 @@
               <w:lang w:eastAsia="en-GB"/>
             </w:rPr>
           </w:pPr>
-          <w:hyperlink w:anchor="_Toc472775884" w:history="1">
+          <w:hyperlink w:anchor="_Toc474088225" w:history="1">
             <w:r>
               <w:rPr>
                 <w:rStyle w:val="Hyperlink"/>
@@ -1482,7 +1466,7 @@
                 <w:noProof/>
                 <w:webHidden/>
               </w:rPr>
-              <w:instrText xml:space="preserve"> PAGEREF _Toc472775884 \h </w:instrText>
+              <w:instrText xml:space="preserve"> PAGEREF _Toc474088225 \h </w:instrText>
             </w:r>
             <w:r>
               <w:rPr>
@@ -1528,7 +1512,7 @@
               <w:lang w:eastAsia="en-GB"/>
             </w:rPr>
           </w:pPr>
-          <w:hyperlink w:anchor="_Toc472775885" w:history="1">
+          <w:hyperlink w:anchor="_Toc474088226" w:history="1">
             <w:r>
               <w:rPr>
                 <w:rStyle w:val="Hyperlink"/>
@@ -1555,7 +1539,7 @@
                 <w:noProof/>
                 <w:webHidden/>
               </w:rPr>
-              <w:instrText xml:space="preserve"> PAGEREF _Toc472775885 \h </w:instrText>
+              <w:instrText xml:space="preserve"> PAGEREF _Toc474088226 \h </w:instrText>
             </w:r>
             <w:r>
               <w:rPr>
@@ -1598,7 +1582,7 @@
               <w:lang w:eastAsia="en-GB"/>
             </w:rPr>
           </w:pPr>
-          <w:hyperlink w:anchor="_Toc472775886" w:history="1">
+          <w:hyperlink w:anchor="_Toc474088227" w:history="1">
             <w:r>
               <w:rPr>
                 <w:rStyle w:val="Hyperlink"/>
@@ -1625,7 +1609,7 @@
                 <w:noProof/>
                 <w:webHidden/>
               </w:rPr>
-              <w:instrText xml:space="preserve"> PAGEREF _Toc472775886 \h </w:instrText>
+              <w:instrText xml:space="preserve"> PAGEREF _Toc474088227 \h </w:instrText>
             </w:r>
             <w:r>
               <w:rPr>
@@ -1668,7 +1652,7 @@
               <w:lang w:eastAsia="en-GB"/>
             </w:rPr>
           </w:pPr>
-          <w:hyperlink w:anchor="_Toc472775887" w:history="1">
+          <w:hyperlink w:anchor="_Toc474088228" w:history="1">
             <w:r>
               <w:rPr>
                 <w:rStyle w:val="Hyperlink"/>
@@ -1695,7 +1679,7 @@
                 <w:noProof/>
                 <w:webHidden/>
               </w:rPr>
-              <w:instrText xml:space="preserve"> PAGEREF _Toc472775887 \h </w:instrText>
+              <w:instrText xml:space="preserve"> PAGEREF _Toc474088228 \h </w:instrText>
             </w:r>
             <w:r>
               <w:rPr>
@@ -1738,7 +1722,7 @@
               <w:lang w:eastAsia="en-GB"/>
             </w:rPr>
           </w:pPr>
-          <w:hyperlink w:anchor="_Toc472775888" w:history="1">
+          <w:hyperlink w:anchor="_Toc474088229" w:history="1">
             <w:r>
               <w:rPr>
                 <w:rStyle w:val="Hyperlink"/>
@@ -1765,7 +1749,7 @@
                 <w:noProof/>
                 <w:webHidden/>
               </w:rPr>
-              <w:instrText xml:space="preserve"> PAGEREF _Toc472775888 \h </w:instrText>
+              <w:instrText xml:space="preserve"> PAGEREF _Toc474088229 \h </w:instrText>
             </w:r>
             <w:r>
               <w:rPr>
@@ -1785,7 +1769,7 @@
                 <w:noProof/>
                 <w:webHidden/>
               </w:rPr>
-              <w:t>6</w:t>
+              <w:t>7</w:t>
             </w:r>
             <w:r>
               <w:rPr>
@@ -1808,7 +1792,7 @@
               <w:lang w:eastAsia="en-GB"/>
             </w:rPr>
           </w:pPr>
-          <w:hyperlink w:anchor="_Toc472775889" w:history="1">
+          <w:hyperlink w:anchor="_Toc474088230" w:history="1">
             <w:r>
               <w:rPr>
                 <w:rStyle w:val="Hyperlink"/>
@@ -1835,7 +1819,7 @@
                 <w:noProof/>
                 <w:webHidden/>
               </w:rPr>
-              <w:instrText xml:space="preserve"> PAGEREF _Toc472775889 \h </w:instrText>
+              <w:instrText xml:space="preserve"> PAGEREF _Toc474088230 \h </w:instrText>
             </w:r>
             <w:r>
               <w:rPr>
@@ -1855,7 +1839,7 @@
                 <w:noProof/>
                 <w:webHidden/>
               </w:rPr>
-              <w:t>6</w:t>
+              <w:t>7</w:t>
             </w:r>
             <w:r>
               <w:rPr>
@@ -1878,7 +1862,7 @@
               <w:lang w:eastAsia="en-GB"/>
             </w:rPr>
           </w:pPr>
-          <w:hyperlink w:anchor="_Toc472775890" w:history="1">
+          <w:hyperlink w:anchor="_Toc474088231" w:history="1">
             <w:r>
               <w:rPr>
                 <w:rStyle w:val="Hyperlink"/>
@@ -1905,7 +1889,7 @@
                 <w:noProof/>
                 <w:webHidden/>
               </w:rPr>
-              <w:instrText xml:space="preserve"> PAGEREF _Toc472775890 \h </w:instrText>
+              <w:instrText xml:space="preserve"> PAGEREF _Toc474088231 \h </w:instrText>
             </w:r>
             <w:r>
               <w:rPr>
@@ -1925,7 +1909,7 @@
                 <w:noProof/>
                 <w:webHidden/>
               </w:rPr>
-              <w:t>6</w:t>
+              <w:t>9</w:t>
             </w:r>
             <w:r>
               <w:rPr>
@@ -1948,7 +1932,7 @@
               <w:lang w:eastAsia="en-GB"/>
             </w:rPr>
           </w:pPr>
-          <w:hyperlink w:anchor="_Toc472775891" w:history="1">
+          <w:hyperlink w:anchor="_Toc474088232" w:history="1">
             <w:r>
               <w:rPr>
                 <w:rStyle w:val="Hyperlink"/>
@@ -1975,7 +1959,7 @@
                 <w:noProof/>
                 <w:webHidden/>
               </w:rPr>
-              <w:instrText xml:space="preserve"> PAGEREF _Toc472775891 \h </w:instrText>
+              <w:instrText xml:space="preserve"> PAGEREF _Toc474088232 \h </w:instrText>
             </w:r>
             <w:r>
               <w:rPr>
@@ -1995,7 +1979,7 @@
                 <w:noProof/>
                 <w:webHidden/>
               </w:rPr>
-              <w:t>6</w:t>
+              <w:t>9</w:t>
             </w:r>
             <w:r>
               <w:rPr>
@@ -2018,7 +2002,7 @@
               <w:lang w:eastAsia="en-GB"/>
             </w:rPr>
           </w:pPr>
-          <w:hyperlink w:anchor="_Toc472775892" w:history="1">
+          <w:hyperlink w:anchor="_Toc474088233" w:history="1">
             <w:r>
               <w:rPr>
                 <w:rStyle w:val="Hyperlink"/>
@@ -2045,7 +2029,7 @@
                 <w:noProof/>
                 <w:webHidden/>
               </w:rPr>
-              <w:instrText xml:space="preserve"> PAGEREF _Toc472775892 \h </w:instrText>
+              <w:instrText xml:space="preserve"> PAGEREF _Toc474088233 \h </w:instrText>
             </w:r>
             <w:r>
               <w:rPr>
@@ -2065,7 +2049,7 @@
                 <w:noProof/>
                 <w:webHidden/>
               </w:rPr>
-              <w:t>6</w:t>
+              <w:t>9</w:t>
             </w:r>
             <w:r>
               <w:rPr>
@@ -2088,12 +2072,82 @@
               <w:lang w:eastAsia="en-GB"/>
             </w:rPr>
           </w:pPr>
-          <w:hyperlink w:anchor="_Toc472775893" w:history="1">
+          <w:hyperlink w:anchor="_Toc474088234" w:history="1">
             <w:r>
               <w:rPr>
                 <w:rStyle w:val="Hyperlink"/>
                 <w:noProof/>
               </w:rPr>
+              <w:t>2.2.2 ArrayBuffer</w:t>
+            </w:r>
+            <w:r>
+              <w:rPr>
+                <w:noProof/>
+                <w:webHidden/>
+              </w:rPr>
+              <w:tab/>
+            </w:r>
+            <w:r>
+              <w:rPr>
+                <w:noProof/>
+                <w:webHidden/>
+              </w:rPr>
+              <w:fldChar w:fldCharType="begin"/>
+            </w:r>
+            <w:r>
+              <w:rPr>
+                <w:noProof/>
+                <w:webHidden/>
+              </w:rPr>
+              <w:instrText xml:space="preserve"> PAGEREF _Toc474088234 \h </w:instrText>
+            </w:r>
+            <w:r>
+              <w:rPr>
+                <w:noProof/>
+                <w:webHidden/>
+              </w:rPr>
+            </w:r>
+            <w:r>
+              <w:rPr>
+                <w:noProof/>
+                <w:webHidden/>
+              </w:rPr>
+              <w:fldChar w:fldCharType="separate"/>
+            </w:r>
+            <w:r>
+              <w:rPr>
+                <w:noProof/>
+                <w:webHidden/>
+              </w:rPr>
+              <w:t>9</w:t>
+            </w:r>
+            <w:r>
+              <w:rPr>
+                <w:noProof/>
+                <w:webHidden/>
+              </w:rPr>
+              <w:fldChar w:fldCharType="end"/>
+            </w:r>
+          </w:hyperlink>
+        </w:p>
+        <w:p>
+          <w:pPr>
+            <w:pStyle w:val="TOC3"/>
+            <w:tabs>
+              <w:tab w:val="right" w:leader="dot" w:pos="9063"/>
+            </w:tabs>
+            <w:rPr>
+              <w:rFonts w:cstheme="minorBidi"/>
+              <w:noProof/>
+              <w:lang w:eastAsia="en-GB"/>
+            </w:rPr>
+          </w:pPr>
+          <w:hyperlink w:anchor="_Toc474088235" w:history="1">
+            <w:r>
+              <w:rPr>
+                <w:rStyle w:val="Hyperlink"/>
+                <w:noProof/>
+              </w:rPr>
               <w:t>2.2.3 ECMAScript 2015</w:t>
             </w:r>
             <w:r>
@@ -2115,7 +2169,7 @@
                 <w:noProof/>
                 <w:webHidden/>
               </w:rPr>
-              <w:instrText xml:space="preserve"> PAGEREF _Toc472775893 \h </w:instrText>
+              <w:instrText xml:space="preserve"> PAGEREF _Toc474088235 \h </w:instrText>
             </w:r>
             <w:r>
               <w:rPr>
@@ -2135,7 +2189,77 @@
                 <w:noProof/>
                 <w:webHidden/>
               </w:rPr>
-              <w:t>6</w:t>
+              <w:t>10</w:t>
+            </w:r>
+            <w:r>
+              <w:rPr>
+                <w:noProof/>
+                <w:webHidden/>
+              </w:rPr>
+              <w:fldChar w:fldCharType="end"/>
+            </w:r>
+          </w:hyperlink>
+        </w:p>
+        <w:p>
+          <w:pPr>
+            <w:pStyle w:val="TOC3"/>
+            <w:tabs>
+              <w:tab w:val="right" w:leader="dot" w:pos="9063"/>
+            </w:tabs>
+            <w:rPr>
+              <w:rFonts w:cstheme="minorBidi"/>
+              <w:noProof/>
+              <w:lang w:eastAsia="en-GB"/>
+            </w:rPr>
+          </w:pPr>
+          <w:hyperlink w:anchor="_Toc474088236" w:history="1">
+            <w:r>
+              <w:rPr>
+                <w:rStyle w:val="Hyperlink"/>
+                <w:noProof/>
+              </w:rPr>
+              <w:t>2.2.4 Module Systems</w:t>
+            </w:r>
+            <w:r>
+              <w:rPr>
+                <w:noProof/>
+                <w:webHidden/>
+              </w:rPr>
+              <w:tab/>
+            </w:r>
+            <w:r>
+              <w:rPr>
+                <w:noProof/>
+                <w:webHidden/>
+              </w:rPr>
+              <w:fldChar w:fldCharType="begin"/>
+            </w:r>
+            <w:r>
+              <w:rPr>
+                <w:noProof/>
+                <w:webHidden/>
+              </w:rPr>
+              <w:instrText xml:space="preserve"> PAGEREF _Toc474088236 \h </w:instrText>
+            </w:r>
+            <w:r>
+              <w:rPr>
+                <w:noProof/>
+                <w:webHidden/>
+              </w:rPr>
+            </w:r>
+            <w:r>
+              <w:rPr>
+                <w:noProof/>
+                <w:webHidden/>
+              </w:rPr>
+              <w:fldChar w:fldCharType="separate"/>
+            </w:r>
+            <w:r>
+              <w:rPr>
+                <w:noProof/>
+                <w:webHidden/>
+              </w:rPr>
+              <w:t>10</w:t>
             </w:r>
             <w:r>
               <w:rPr>
@@ -2158,7 +2282,7 @@
               <w:lang w:eastAsia="en-GB"/>
             </w:rPr>
           </w:pPr>
-          <w:hyperlink w:anchor="_Toc472775894" w:history="1">
+          <w:hyperlink w:anchor="_Toc474088237" w:history="1">
             <w:r>
               <w:rPr>
                 <w:rStyle w:val="Hyperlink"/>
@@ -2185,7 +2309,7 @@
                 <w:noProof/>
                 <w:webHidden/>
               </w:rPr>
-              <w:instrText xml:space="preserve"> PAGEREF _Toc472775894 \h </w:instrText>
+              <w:instrText xml:space="preserve"> PAGEREF _Toc474088237 \h </w:instrText>
             </w:r>
             <w:r>
               <w:rPr>
@@ -2205,7 +2329,7 @@
                 <w:noProof/>
                 <w:webHidden/>
               </w:rPr>
-              <w:t>6</w:t>
+              <w:t>10</w:t>
             </w:r>
             <w:r>
               <w:rPr>
@@ -2228,7 +2352,7 @@
               <w:lang w:eastAsia="en-GB"/>
             </w:rPr>
           </w:pPr>
-          <w:hyperlink w:anchor="_Toc472775895" w:history="1">
+          <w:hyperlink w:anchor="_Toc474088238" w:history="1">
             <w:r>
               <w:rPr>
                 <w:rStyle w:val="Hyperlink"/>
@@ -2255,7 +2379,7 @@
                 <w:noProof/>
                 <w:webHidden/>
               </w:rPr>
-              <w:instrText xml:space="preserve"> PAGEREF _Toc472775895 \h </w:instrText>
+              <w:instrText xml:space="preserve"> PAGEREF _Toc474088238 \h </w:instrText>
             </w:r>
             <w:r>
               <w:rPr>
@@ -2275,7 +2399,7 @@
                 <w:noProof/>
                 <w:webHidden/>
               </w:rPr>
-              <w:t>6</w:t>
+              <w:t>11</w:t>
             </w:r>
             <w:r>
               <w:rPr>
@@ -2298,7 +2422,7 @@
               <w:lang w:eastAsia="en-GB"/>
             </w:rPr>
           </w:pPr>
-          <w:hyperlink w:anchor="_Toc472775896" w:history="1">
+          <w:hyperlink w:anchor="_Toc474088239" w:history="1">
             <w:r>
               <w:rPr>
                 <w:rStyle w:val="Hyperlink"/>
@@ -2325,7 +2449,7 @@
                 <w:noProof/>
                 <w:webHidden/>
               </w:rPr>
-              <w:instrText xml:space="preserve"> PAGEREF _Toc472775896 \h </w:instrText>
+              <w:instrText xml:space="preserve"> PAGEREF _Toc474088239 \h </w:instrText>
             </w:r>
             <w:r>
               <w:rPr>
@@ -2345,7 +2469,7 @@
                 <w:noProof/>
                 <w:webHidden/>
               </w:rPr>
-              <w:t>6</w:t>
+              <w:t>11</w:t>
             </w:r>
             <w:r>
               <w:rPr>
@@ -2368,7 +2492,7 @@
               <w:lang w:eastAsia="en-GB"/>
             </w:rPr>
           </w:pPr>
-          <w:hyperlink w:anchor="_Toc472775897" w:history="1">
+          <w:hyperlink w:anchor="_Toc474088240" w:history="1">
             <w:r>
               <w:rPr>
                 <w:rStyle w:val="Hyperlink"/>
@@ -2395,7 +2519,7 @@
                 <w:noProof/>
                 <w:webHidden/>
               </w:rPr>
-              <w:instrText xml:space="preserve"> PAGEREF _Toc472775897 \h </w:instrText>
+              <w:instrText xml:space="preserve"> PAGEREF _Toc474088240 \h </w:instrText>
             </w:r>
             <w:r>
               <w:rPr>
@@ -2415,7 +2539,7 @@
                 <w:noProof/>
                 <w:webHidden/>
               </w:rPr>
-              <w:t>6</w:t>
+              <w:t>11</w:t>
             </w:r>
             <w:r>
               <w:rPr>
@@ -2441,7 +2565,7 @@
               <w:lang w:eastAsia="en-GB"/>
             </w:rPr>
           </w:pPr>
-          <w:hyperlink w:anchor="_Toc472775898" w:history="1">
+          <w:hyperlink w:anchor="_Toc474088241" w:history="1">
             <w:r>
               <w:rPr>
                 <w:rStyle w:val="Hyperlink"/>
@@ -2468,7 +2592,7 @@
                 <w:noProof/>
                 <w:webHidden/>
               </w:rPr>
-              <w:instrText xml:space="preserve"> PAGEREF _Toc472775898 \h </w:instrText>
+              <w:instrText xml:space="preserve"> PAGEREF _Toc474088241 \h </w:instrText>
             </w:r>
             <w:r>
               <w:rPr>
@@ -2488,7 +2612,7 @@
                 <w:noProof/>
                 <w:webHidden/>
               </w:rPr>
-              <w:t>7</w:t>
+              <w:t>11</w:t>
             </w:r>
             <w:r>
               <w:rPr>
@@ -2511,7 +2635,7 @@
               <w:lang w:eastAsia="en-GB"/>
             </w:rPr>
           </w:pPr>
-          <w:hyperlink w:anchor="_Toc472775899" w:history="1">
+          <w:hyperlink w:anchor="_Toc474088242" w:history="1">
             <w:r>
               <w:rPr>
                 <w:rStyle w:val="Hyperlink"/>
@@ -2538,7 +2662,7 @@
                 <w:noProof/>
                 <w:webHidden/>
               </w:rPr>
-              <w:instrText xml:space="preserve"> PAGEREF _Toc472775899 \h </w:instrText>
+              <w:instrText xml:space="preserve"> PAGEREF _Toc474088242 \h </w:instrText>
             </w:r>
             <w:r>
               <w:rPr>
@@ -2558,7 +2682,7 @@
                 <w:noProof/>
                 <w:webHidden/>
               </w:rPr>
-              <w:t>7</w:t>
+              <w:t>12</w:t>
             </w:r>
             <w:r>
               <w:rPr>
@@ -2581,7 +2705,7 @@
               <w:lang w:eastAsia="en-GB"/>
             </w:rPr>
           </w:pPr>
-          <w:hyperlink w:anchor="_Toc472775900" w:history="1">
+          <w:hyperlink w:anchor="_Toc474088243" w:history="1">
             <w:r>
               <w:rPr>
                 <w:rStyle w:val="Hyperlink"/>
@@ -2608,7 +2732,7 @@
                 <w:noProof/>
                 <w:webHidden/>
               </w:rPr>
-              <w:instrText xml:space="preserve"> PAGEREF _Toc472775900 \h </w:instrText>
+              <w:instrText xml:space="preserve"> PAGEREF _Toc474088243 \h </w:instrText>
             </w:r>
             <w:r>
               <w:rPr>
@@ -2628,7 +2752,7 @@
                 <w:noProof/>
                 <w:webHidden/>
               </w:rPr>
-              <w:t>7</w:t>
+              <w:t>12</w:t>
             </w:r>
             <w:r>
               <w:rPr>
@@ -2651,7 +2775,7 @@
               <w:lang w:eastAsia="en-GB"/>
             </w:rPr>
           </w:pPr>
-          <w:hyperlink w:anchor="_Toc472775901" w:history="1">
+          <w:hyperlink w:anchor="_Toc474088244" w:history="1">
             <w:r>
               <w:rPr>
                 <w:rStyle w:val="Hyperlink"/>
@@ -2678,7 +2802,7 @@
                 <w:noProof/>
                 <w:webHidden/>
               </w:rPr>
-              <w:instrText xml:space="preserve"> PAGEREF _Toc472775901 \h </w:instrText>
+              <w:instrText xml:space="preserve"> PAGEREF _Toc474088244 \h </w:instrText>
             </w:r>
             <w:r>
               <w:rPr>
@@ -2698,7 +2822,7 @@
                 <w:noProof/>
                 <w:webHidden/>
               </w:rPr>
-              <w:t>7</w:t>
+              <w:t>12</w:t>
             </w:r>
             <w:r>
               <w:rPr>
@@ -2724,7 +2848,7 @@
               <w:lang w:eastAsia="en-GB"/>
             </w:rPr>
           </w:pPr>
-          <w:hyperlink w:anchor="_Toc472775902" w:history="1">
+          <w:hyperlink w:anchor="_Toc474088245" w:history="1">
             <w:r>
               <w:rPr>
                 <w:rStyle w:val="Hyperlink"/>
@@ -2751,7 +2875,7 @@
                 <w:noProof/>
                 <w:webHidden/>
               </w:rPr>
-              <w:instrText xml:space="preserve"> PAGEREF _Toc472775902 \h </w:instrText>
+              <w:instrText xml:space="preserve"> PAGEREF _Toc474088245 \h </w:instrText>
             </w:r>
             <w:r>
               <w:rPr>
@@ -2771,7 +2895,7 @@
                 <w:noProof/>
                 <w:webHidden/>
               </w:rPr>
-              <w:t>8</w:t>
+              <w:t>12</w:t>
             </w:r>
             <w:r>
               <w:rPr>
@@ -2794,7 +2918,7 @@
               <w:lang w:eastAsia="en-GB"/>
             </w:rPr>
           </w:pPr>
-          <w:hyperlink w:anchor="_Toc472775903" w:history="1">
+          <w:hyperlink w:anchor="_Toc474088246" w:history="1">
             <w:r>
               <w:rPr>
                 <w:rStyle w:val="Hyperlink"/>
@@ -2821,7 +2945,7 @@
                 <w:noProof/>
                 <w:webHidden/>
               </w:rPr>
-              <w:instrText xml:space="preserve"> PAGEREF _Toc472775903 \h </w:instrText>
+              <w:instrText xml:space="preserve"> PAGEREF _Toc474088246 \h </w:instrText>
             </w:r>
             <w:r>
               <w:rPr>
@@ -2841,7 +2965,7 @@
                 <w:noProof/>
                 <w:webHidden/>
               </w:rPr>
-              <w:t>8</w:t>
+              <w:t>13</w:t>
             </w:r>
             <w:r>
               <w:rPr>
@@ -2864,7 +2988,7 @@
               <w:lang w:eastAsia="en-GB"/>
             </w:rPr>
           </w:pPr>
-          <w:hyperlink w:anchor="_Toc472775904" w:history="1">
+          <w:hyperlink w:anchor="_Toc474088247" w:history="1">
             <w:r>
               <w:rPr>
                 <w:rStyle w:val="Hyperlink"/>
@@ -2891,7 +3015,7 @@
                 <w:noProof/>
                 <w:webHidden/>
               </w:rPr>
-              <w:instrText xml:space="preserve"> PAGEREF _Toc472775904 \h </w:instrText>
+              <w:instrText xml:space="preserve"> PAGEREF _Toc474088247 \h </w:instrText>
             </w:r>
             <w:r>
               <w:rPr>
@@ -2911,7 +3035,7 @@
                 <w:noProof/>
                 <w:webHidden/>
               </w:rPr>
-              <w:t>8</w:t>
+              <w:t>13</w:t>
             </w:r>
             <w:r>
               <w:rPr>
@@ -2934,7 +3058,7 @@
               <w:lang w:eastAsia="en-GB"/>
             </w:rPr>
           </w:pPr>
-          <w:hyperlink w:anchor="_Toc472775905" w:history="1">
+          <w:hyperlink w:anchor="_Toc474088248" w:history="1">
             <w:r>
               <w:rPr>
                 <w:rStyle w:val="Hyperlink"/>
@@ -2961,7 +3085,7 @@
                 <w:noProof/>
                 <w:webHidden/>
               </w:rPr>
-              <w:instrText xml:space="preserve"> PAGEREF _Toc472775905 \h </w:instrText>
+              <w:instrText xml:space="preserve"> PAGEREF _Toc474088248 \h </w:instrText>
             </w:r>
             <w:r>
               <w:rPr>
@@ -2981,7 +3105,7 @@
                 <w:noProof/>
                 <w:webHidden/>
               </w:rPr>
-              <w:t>8</w:t>
+              <w:t>13</w:t>
             </w:r>
             <w:r>
               <w:rPr>
@@ -3004,7 +3128,7 @@
               <w:lang w:eastAsia="en-GB"/>
             </w:rPr>
           </w:pPr>
-          <w:hyperlink w:anchor="_Toc472775906" w:history="1">
+          <w:hyperlink w:anchor="_Toc474088249" w:history="1">
             <w:r>
               <w:rPr>
                 <w:rStyle w:val="Hyperlink"/>
@@ -3031,7 +3155,7 @@
                 <w:noProof/>
                 <w:webHidden/>
               </w:rPr>
-              <w:instrText xml:space="preserve"> PAGEREF _Toc472775906 \h </w:instrText>
+              <w:instrText xml:space="preserve"> PAGEREF _Toc474088249 \h </w:instrText>
             </w:r>
             <w:r>
               <w:rPr>
@@ -3051,7 +3175,7 @@
                 <w:noProof/>
                 <w:webHidden/>
               </w:rPr>
-              <w:t>8</w:t>
+              <w:t>13</w:t>
             </w:r>
             <w:r>
               <w:rPr>
@@ -3077,7 +3201,7 @@
               <w:lang w:eastAsia="en-GB"/>
             </w:rPr>
           </w:pPr>
-          <w:hyperlink w:anchor="_Toc472775907" w:history="1">
+          <w:hyperlink w:anchor="_Toc474088250" w:history="1">
             <w:r>
               <w:rPr>
                 <w:rStyle w:val="Hyperlink"/>
@@ -3104,7 +3228,7 @@
                 <w:noProof/>
                 <w:webHidden/>
               </w:rPr>
-              <w:instrText xml:space="preserve"> PAGEREF _Toc472775907 \h </w:instrText>
+              <w:instrText xml:space="preserve"> PAGEREF _Toc474088250 \h </w:instrText>
             </w:r>
             <w:r>
               <w:rPr>
@@ -3124,7 +3248,7 @@
                 <w:noProof/>
                 <w:webHidden/>
               </w:rPr>
-              <w:t>9</w:t>
+              <w:t>14</w:t>
             </w:r>
             <w:r>
               <w:rPr>
@@ -3147,13 +3271,13 @@
               <w:lang w:eastAsia="en-GB"/>
             </w:rPr>
           </w:pPr>
-          <w:hyperlink w:anchor="_Toc472775908" w:history="1">
+          <w:hyperlink w:anchor="_Toc474088251" w:history="1">
             <w:r>
               <w:rPr>
                 <w:rStyle w:val="Hyperlink"/>
                 <w:noProof/>
               </w:rPr>
-              <w:t>5.1 3D Cube Demo</w:t>
+              <w:t>5.1 OpenGL Demo’s</w:t>
             </w:r>
             <w:r>
               <w:rPr>
@@ -3174,7 +3298,7 @@
                 <w:noProof/>
                 <w:webHidden/>
               </w:rPr>
-              <w:instrText xml:space="preserve"> PAGEREF _Toc472775908 \h </w:instrText>
+              <w:instrText xml:space="preserve"> PAGEREF _Toc474088251 \h </w:instrText>
             </w:r>
             <w:r>
               <w:rPr>
@@ -3194,7 +3318,217 @@
                 <w:noProof/>
                 <w:webHidden/>
               </w:rPr>
-              <w:t>9</w:t>
+              <w:t>14</w:t>
+            </w:r>
+            <w:r>
+              <w:rPr>
+                <w:noProof/>
+                <w:webHidden/>
+              </w:rPr>
+              <w:fldChar w:fldCharType="end"/>
+            </w:r>
+          </w:hyperlink>
+        </w:p>
+        <w:p>
+          <w:pPr>
+            <w:pStyle w:val="TOC3"/>
+            <w:tabs>
+              <w:tab w:val="right" w:leader="dot" w:pos="9063"/>
+            </w:tabs>
+            <w:rPr>
+              <w:rFonts w:cstheme="minorBidi"/>
+              <w:noProof/>
+              <w:lang w:eastAsia="en-GB"/>
+            </w:rPr>
+          </w:pPr>
+          <w:hyperlink w:anchor="_Toc474088252" w:history="1">
+            <w:r>
+              <w:rPr>
+                <w:rStyle w:val="Hyperlink"/>
+                <w:noProof/>
+              </w:rPr>
+              <w:t>5.1.1 3D Cubes</w:t>
+            </w:r>
+            <w:r>
+              <w:rPr>
+                <w:noProof/>
+                <w:webHidden/>
+              </w:rPr>
+              <w:tab/>
+            </w:r>
+            <w:r>
+              <w:rPr>
+                <w:noProof/>
+                <w:webHidden/>
+              </w:rPr>
+              <w:fldChar w:fldCharType="begin"/>
+            </w:r>
+            <w:r>
+              <w:rPr>
+                <w:noProof/>
+                <w:webHidden/>
+              </w:rPr>
+              <w:instrText xml:space="preserve"> PAGEREF _Toc474088252 \h </w:instrText>
+            </w:r>
+            <w:r>
+              <w:rPr>
+                <w:noProof/>
+                <w:webHidden/>
+              </w:rPr>
+            </w:r>
+            <w:r>
+              <w:rPr>
+                <w:noProof/>
+                <w:webHidden/>
+              </w:rPr>
+              <w:fldChar w:fldCharType="separate"/>
+            </w:r>
+            <w:r>
+              <w:rPr>
+                <w:noProof/>
+                <w:webHidden/>
+              </w:rPr>
+              <w:t>14</w:t>
+            </w:r>
+            <w:r>
+              <w:rPr>
+                <w:noProof/>
+                <w:webHidden/>
+              </w:rPr>
+              <w:fldChar w:fldCharType="end"/>
+            </w:r>
+          </w:hyperlink>
+        </w:p>
+        <w:p>
+          <w:pPr>
+            <w:pStyle w:val="TOC3"/>
+            <w:tabs>
+              <w:tab w:val="right" w:leader="dot" w:pos="9063"/>
+            </w:tabs>
+            <w:rPr>
+              <w:rFonts w:cstheme="minorBidi"/>
+              <w:noProof/>
+              <w:lang w:eastAsia="en-GB"/>
+            </w:rPr>
+          </w:pPr>
+          <w:hyperlink w:anchor="_Toc474088253" w:history="1">
+            <w:r>
+              <w:rPr>
+                <w:rStyle w:val="Hyperlink"/>
+                <w:noProof/>
+              </w:rPr>
+              <w:t>5.1.2 3D Terrain</w:t>
+            </w:r>
+            <w:r>
+              <w:rPr>
+                <w:noProof/>
+                <w:webHidden/>
+              </w:rPr>
+              <w:tab/>
+            </w:r>
+            <w:r>
+              <w:rPr>
+                <w:noProof/>
+                <w:webHidden/>
+              </w:rPr>
+              <w:fldChar w:fldCharType="begin"/>
+            </w:r>
+            <w:r>
+              <w:rPr>
+                <w:noProof/>
+                <w:webHidden/>
+              </w:rPr>
+              <w:instrText xml:space="preserve"> PAGEREF _Toc474088253 \h </w:instrText>
+            </w:r>
+            <w:r>
+              <w:rPr>
+                <w:noProof/>
+                <w:webHidden/>
+              </w:rPr>
+            </w:r>
+            <w:r>
+              <w:rPr>
+                <w:noProof/>
+                <w:webHidden/>
+              </w:rPr>
+              <w:fldChar w:fldCharType="separate"/>
+            </w:r>
+            <w:r>
+              <w:rPr>
+                <w:noProof/>
+                <w:webHidden/>
+              </w:rPr>
+              <w:t>14</w:t>
+            </w:r>
+            <w:r>
+              <w:rPr>
+                <w:noProof/>
+                <w:webHidden/>
+              </w:rPr>
+              <w:fldChar w:fldCharType="end"/>
+            </w:r>
+          </w:hyperlink>
+        </w:p>
+        <w:p>
+          <w:pPr>
+            <w:pStyle w:val="TOC3"/>
+            <w:tabs>
+              <w:tab w:val="right" w:leader="dot" w:pos="9063"/>
+            </w:tabs>
+            <w:rPr>
+              <w:rFonts w:cstheme="minorBidi"/>
+              <w:noProof/>
+              <w:lang w:eastAsia="en-GB"/>
+            </w:rPr>
+          </w:pPr>
+          <w:hyperlink w:anchor="_Toc474088254" w:history="1">
+            <w:r>
+              <w:rPr>
+                <w:rStyle w:val="Hyperlink"/>
+                <w:noProof/>
+              </w:rPr>
+              <w:t>5.1.3 3D Lighting</w:t>
+            </w:r>
+            <w:r>
+              <w:rPr>
+                <w:noProof/>
+                <w:webHidden/>
+              </w:rPr>
+              <w:tab/>
+            </w:r>
+            <w:r>
+              <w:rPr>
+                <w:noProof/>
+                <w:webHidden/>
+              </w:rPr>
+              <w:fldChar w:fldCharType="begin"/>
+            </w:r>
+            <w:r>
+              <w:rPr>
+                <w:noProof/>
+                <w:webHidden/>
+              </w:rPr>
+              <w:instrText xml:space="preserve"> PAGEREF _Toc474088254 \h </w:instrText>
+            </w:r>
+            <w:r>
+              <w:rPr>
+                <w:noProof/>
+                <w:webHidden/>
+              </w:rPr>
+            </w:r>
+            <w:r>
+              <w:rPr>
+                <w:noProof/>
+                <w:webHidden/>
+              </w:rPr>
+              <w:fldChar w:fldCharType="separate"/>
+            </w:r>
+            <w:r>
+              <w:rPr>
+                <w:noProof/>
+                <w:webHidden/>
+              </w:rPr>
+              <w:t>14</w:t>
             </w:r>
             <w:r>
               <w:rPr>
@@ -3217,13 +3551,13 @@
               <w:lang w:eastAsia="en-GB"/>
             </w:rPr>
           </w:pPr>
-          <w:hyperlink w:anchor="_Toc472775909" w:history="1">
+          <w:hyperlink w:anchor="_Toc474088255" w:history="1">
             <w:r>
               <w:rPr>
                 <w:rStyle w:val="Hyperlink"/>
                 <w:noProof/>
               </w:rPr>
-              <w:t>5.2 Grayscale Demo</w:t>
+              <w:t>5.2 OpenCL Demo’s</w:t>
             </w:r>
             <w:r>
               <w:rPr>
@@ -3244,7 +3578,7 @@
                 <w:noProof/>
                 <w:webHidden/>
               </w:rPr>
-              <w:instrText xml:space="preserve"> PAGEREF _Toc472775909 \h </w:instrText>
+              <w:instrText xml:space="preserve"> PAGEREF _Toc474088255 \h </w:instrText>
             </w:r>
             <w:r>
               <w:rPr>
@@ -3264,7 +3598,7 @@
                 <w:noProof/>
                 <w:webHidden/>
               </w:rPr>
-              <w:t>9</w:t>
+              <w:t>14</w:t>
             </w:r>
             <w:r>
               <w:rPr>
@@ -3277,7 +3611,7 @@
         </w:p>
         <w:p>
           <w:pPr>
-            <w:pStyle w:val="TOC2"/>
+            <w:pStyle w:val="TOC3"/>
             <w:tabs>
               <w:tab w:val="right" w:leader="dot" w:pos="9063"/>
             </w:tabs>
@@ -3287,13 +3621,13 @@
               <w:lang w:eastAsia="en-GB"/>
             </w:rPr>
           </w:pPr>
-          <w:hyperlink w:anchor="_Toc472775910" w:history="1">
+          <w:hyperlink w:anchor="_Toc474088256" w:history="1">
             <w:r>
               <w:rPr>
                 <w:rStyle w:val="Hyperlink"/>
                 <w:noProof/>
               </w:rPr>
-              <w:t>5.3 Finance Demo</w:t>
+              <w:t>5.2.1 Grayscale Demo</w:t>
             </w:r>
             <w:r>
               <w:rPr>
@@ -3314,7 +3648,7 @@
                 <w:noProof/>
                 <w:webHidden/>
               </w:rPr>
-              <w:instrText xml:space="preserve"> PAGEREF _Toc472775910 \h </w:instrText>
+              <w:instrText xml:space="preserve"> PAGEREF _Toc474088256 \h </w:instrText>
             </w:r>
             <w:r>
               <w:rPr>
@@ -3334,7 +3668,147 @@
                 <w:noProof/>
                 <w:webHidden/>
               </w:rPr>
-              <w:t>9</w:t>
+              <w:t>14</w:t>
+            </w:r>
+            <w:r>
+              <w:rPr>
+                <w:noProof/>
+                <w:webHidden/>
+              </w:rPr>
+              <w:fldChar w:fldCharType="end"/>
+            </w:r>
+          </w:hyperlink>
+        </w:p>
+        <w:p>
+          <w:pPr>
+            <w:pStyle w:val="TOC3"/>
+            <w:tabs>
+              <w:tab w:val="right" w:leader="dot" w:pos="9063"/>
+            </w:tabs>
+            <w:rPr>
+              <w:rFonts w:cstheme="minorBidi"/>
+              <w:noProof/>
+              <w:lang w:eastAsia="en-GB"/>
+            </w:rPr>
+          </w:pPr>
+          <w:hyperlink w:anchor="_Toc474088257" w:history="1">
+            <w:r>
+              <w:rPr>
+                <w:rStyle w:val="Hyperlink"/>
+                <w:noProof/>
+              </w:rPr>
+              <w:t>5.2.2 Sobel Filter Demo</w:t>
+            </w:r>
+            <w:r>
+              <w:rPr>
+                <w:noProof/>
+                <w:webHidden/>
+              </w:rPr>
+              <w:tab/>
+            </w:r>
+            <w:r>
+              <w:rPr>
+                <w:noProof/>
+                <w:webHidden/>
+              </w:rPr>
+              <w:fldChar w:fldCharType="begin"/>
+            </w:r>
+            <w:r>
+              <w:rPr>
+                <w:noProof/>
+                <w:webHidden/>
+              </w:rPr>
+              <w:instrText xml:space="preserve"> PAGEREF _Toc474088257 \h </w:instrText>
+            </w:r>
+            <w:r>
+              <w:rPr>
+                <w:noProof/>
+                <w:webHidden/>
+              </w:rPr>
+            </w:r>
+            <w:r>
+              <w:rPr>
+                <w:noProof/>
+                <w:webHidden/>
+              </w:rPr>
+              <w:fldChar w:fldCharType="separate"/>
+            </w:r>
+            <w:r>
+              <w:rPr>
+                <w:noProof/>
+                <w:webHidden/>
+              </w:rPr>
+              <w:t>14</w:t>
+            </w:r>
+            <w:r>
+              <w:rPr>
+                <w:noProof/>
+                <w:webHidden/>
+              </w:rPr>
+              <w:fldChar w:fldCharType="end"/>
+            </w:r>
+          </w:hyperlink>
+        </w:p>
+        <w:p>
+          <w:pPr>
+            <w:pStyle w:val="TOC3"/>
+            <w:tabs>
+              <w:tab w:val="right" w:leader="dot" w:pos="9063"/>
+            </w:tabs>
+            <w:rPr>
+              <w:rFonts w:cstheme="minorBidi"/>
+              <w:noProof/>
+              <w:lang w:eastAsia="en-GB"/>
+            </w:rPr>
+          </w:pPr>
+          <w:hyperlink w:anchor="_Toc474088258" w:history="1">
+            <w:r>
+              <w:rPr>
+                <w:rStyle w:val="Hyperlink"/>
+                <w:noProof/>
+              </w:rPr>
+              <w:t>5.2.3 Matrix Demo</w:t>
+            </w:r>
+            <w:r>
+              <w:rPr>
+                <w:noProof/>
+                <w:webHidden/>
+              </w:rPr>
+              <w:tab/>
+            </w:r>
+            <w:r>
+              <w:rPr>
+                <w:noProof/>
+                <w:webHidden/>
+              </w:rPr>
+              <w:fldChar w:fldCharType="begin"/>
+            </w:r>
+            <w:r>
+              <w:rPr>
+                <w:noProof/>
+                <w:webHidden/>
+              </w:rPr>
+              <w:instrText xml:space="preserve"> PAGEREF _Toc474088258 \h </w:instrText>
+            </w:r>
+            <w:r>
+              <w:rPr>
+                <w:noProof/>
+                <w:webHidden/>
+              </w:rPr>
+            </w:r>
+            <w:r>
+              <w:rPr>
+                <w:noProof/>
+                <w:webHidden/>
+              </w:rPr>
+              <w:fldChar w:fldCharType="separate"/>
+            </w:r>
+            <w:r>
+              <w:rPr>
+                <w:noProof/>
+                <w:webHidden/>
+              </w:rPr>
+              <w:t>14</w:t>
             </w:r>
             <w:r>
               <w:rPr>
@@ -3360,7 +3834,7 @@
               <w:lang w:eastAsia="en-GB"/>
             </w:rPr>
           </w:pPr>
-          <w:hyperlink w:anchor="_Toc472775911" w:history="1">
+          <w:hyperlink w:anchor="_Toc474088259" w:history="1">
             <w:r>
               <w:rPr>
                 <w:rStyle w:val="Hyperlink"/>
@@ -3387,7 +3861,7 @@
                 <w:noProof/>
                 <w:webHidden/>
               </w:rPr>
-              <w:instrText xml:space="preserve"> PAGEREF _Toc472775911 \h </w:instrText>
+              <w:instrText xml:space="preserve"> PAGEREF _Toc474088259 \h </w:instrText>
             </w:r>
             <w:r>
               <w:rPr>
@@ -3407,7 +3881,7 @@
                 <w:noProof/>
                 <w:webHidden/>
               </w:rPr>
-              <w:t>10</w:t>
+              <w:t>15</w:t>
             </w:r>
             <w:r>
               <w:rPr>
@@ -3433,7 +3907,7 @@
               <w:lang w:eastAsia="en-GB"/>
             </w:rPr>
           </w:pPr>
-          <w:hyperlink w:anchor="_Toc472775912" w:history="1">
+          <w:hyperlink w:anchor="_Toc474088260" w:history="1">
             <w:r>
               <w:rPr>
                 <w:rStyle w:val="Hyperlink"/>
@@ -3460,7 +3934,7 @@
                 <w:noProof/>
                 <w:webHidden/>
               </w:rPr>
-              <w:instrText xml:space="preserve"> PAGEREF _Toc472775912 \h </w:instrText>
+              <w:instrText xml:space="preserve"> PAGEREF _Toc474088260 \h </w:instrText>
             </w:r>
             <w:r>
               <w:rPr>
@@ -3480,7 +3954,7 @@
                 <w:noProof/>
                 <w:webHidden/>
               </w:rPr>
-              <w:t>11</w:t>
+              <w:t>16</w:t>
             </w:r>
             <w:r>
               <w:rPr>
@@ -3506,7 +3980,7 @@
               <w:lang w:eastAsia="en-GB"/>
             </w:rPr>
           </w:pPr>
-          <w:hyperlink w:anchor="_Toc472775913" w:history="1">
+          <w:hyperlink w:anchor="_Toc474088261" w:history="1">
             <w:r>
               <w:rPr>
                 <w:rStyle w:val="Hyperlink"/>
@@ -3533,7 +4007,7 @@
                 <w:noProof/>
                 <w:webHidden/>
               </w:rPr>
-              <w:instrText xml:space="preserve"> PAGEREF _Toc472775913 \h </w:instrText>
+              <w:instrText xml:space="preserve"> PAGEREF _Toc474088261 \h </w:instrText>
             </w:r>
             <w:r>
               <w:rPr>
@@ -3553,7 +4027,7 @@
                 <w:noProof/>
                 <w:webHidden/>
               </w:rPr>
-              <w:t>12</w:t>
+              <w:t>17</w:t>
             </w:r>
             <w:r>
               <w:rPr>
@@ -3599,13 +4073,315 @@
     </w:p>
     <w:p>
       <w:pPr>
+        <w:rPr>
+          <w:rStyle w:val="Emphasis"/>
+        </w:rPr>
+      </w:pPr>
+      <w:bookmarkStart w:id="10" w:name="_GoBack"/>
+      <w:bookmarkEnd w:id="10"/>
+    </w:p>
+    <w:p>
+      <w:pPr>
+        <w:rPr>
+          <w:rStyle w:val="Emphasis"/>
+        </w:rPr>
+      </w:pPr>
+    </w:p>
+    <w:p>
+      <w:pPr>
+        <w:rPr>
+          <w:rStyle w:val="Emphasis"/>
+        </w:rPr>
+      </w:pPr>
+    </w:p>
+    <w:p>
+      <w:pPr>
+        <w:rPr>
+          <w:rStyle w:val="Emphasis"/>
+        </w:rPr>
+      </w:pPr>
+    </w:p>
+    <w:p>
+      <w:pPr>
+        <w:rPr>
+          <w:rStyle w:val="Emphasis"/>
+        </w:rPr>
+      </w:pPr>
+    </w:p>
+    <w:p>
+      <w:pPr>
+        <w:rPr>
+          <w:rStyle w:val="Emphasis"/>
+        </w:rPr>
+      </w:pPr>
+    </w:p>
+    <w:p>
+      <w:pPr>
+        <w:rPr>
+          <w:rStyle w:val="Emphasis"/>
+        </w:rPr>
+      </w:pPr>
+    </w:p>
+    <w:p>
+      <w:pPr>
+        <w:rPr>
+          <w:rStyle w:val="Emphasis"/>
+        </w:rPr>
+      </w:pPr>
+    </w:p>
+    <w:p>
+      <w:pPr>
+        <w:rPr>
+          <w:rStyle w:val="Emphasis"/>
+        </w:rPr>
+      </w:pPr>
+    </w:p>
+    <w:p>
+      <w:pPr>
+        <w:rPr>
+          <w:rStyle w:val="Emphasis"/>
+        </w:rPr>
+      </w:pPr>
+    </w:p>
+    <w:p>
+      <w:pPr>
+        <w:rPr>
+          <w:rStyle w:val="Emphasis"/>
+        </w:rPr>
+      </w:pPr>
+    </w:p>
+    <w:p>
+      <w:pPr>
+        <w:rPr>
+          <w:rStyle w:val="Emphasis"/>
+        </w:rPr>
+      </w:pPr>
+    </w:p>
+    <w:p>
+      <w:pPr>
+        <w:rPr>
+          <w:rStyle w:val="Emphasis"/>
+        </w:rPr>
+      </w:pPr>
+    </w:p>
+    <w:p>
+      <w:pPr>
+        <w:rPr>
+          <w:rStyle w:val="Emphasis"/>
+        </w:rPr>
+      </w:pPr>
+    </w:p>
+    <w:p>
+      <w:pPr>
+        <w:rPr>
+          <w:rStyle w:val="Emphasis"/>
+        </w:rPr>
+      </w:pPr>
+    </w:p>
+    <w:p>
+      <w:pPr>
+        <w:rPr>
+          <w:rStyle w:val="Emphasis"/>
+        </w:rPr>
+      </w:pPr>
+    </w:p>
+    <w:p>
+      <w:pPr>
+        <w:rPr>
+          <w:rStyle w:val="Emphasis"/>
+        </w:rPr>
+      </w:pPr>
+    </w:p>
+    <w:p>
+      <w:pPr>
+        <w:rPr>
+          <w:rStyle w:val="Emphasis"/>
+        </w:rPr>
+      </w:pPr>
+    </w:p>
+    <w:p>
+      <w:pPr>
+        <w:rPr>
+          <w:rStyle w:val="Emphasis"/>
+        </w:rPr>
+      </w:pPr>
+    </w:p>
+    <w:p>
+      <w:pPr>
+        <w:rPr>
+          <w:rStyle w:val="Emphasis"/>
+        </w:rPr>
+      </w:pPr>
+    </w:p>
+    <w:p>
+      <w:pPr>
+        <w:rPr>
+          <w:rStyle w:val="Emphasis"/>
+        </w:rPr>
+      </w:pPr>
+    </w:p>
+    <w:p>
+      <w:pPr>
+        <w:rPr>
+          <w:rStyle w:val="Emphasis"/>
+        </w:rPr>
+      </w:pPr>
+    </w:p>
+    <w:p>
+      <w:pPr>
+        <w:rPr>
+          <w:rStyle w:val="Emphasis"/>
+        </w:rPr>
+      </w:pPr>
+    </w:p>
+    <w:p>
+      <w:pPr>
+        <w:rPr>
+          <w:rStyle w:val="Emphasis"/>
+        </w:rPr>
+      </w:pPr>
+    </w:p>
+    <w:p>
+      <w:pPr>
+        <w:rPr>
+          <w:rStyle w:val="Emphasis"/>
+        </w:rPr>
+      </w:pPr>
+    </w:p>
+    <w:p>
+      <w:pPr>
+        <w:rPr>
+          <w:rStyle w:val="Emphasis"/>
+        </w:rPr>
+      </w:pPr>
+    </w:p>
+    <w:p>
+      <w:pPr>
+        <w:rPr>
+          <w:rStyle w:val="Emphasis"/>
+        </w:rPr>
+      </w:pPr>
+    </w:p>
+    <w:p>
+      <w:pPr>
+        <w:rPr>
+          <w:rStyle w:val="Emphasis"/>
+        </w:rPr>
+      </w:pPr>
+    </w:p>
+    <w:p>
+      <w:pPr>
+        <w:rPr>
+          <w:rStyle w:val="Emphasis"/>
+        </w:rPr>
+      </w:pPr>
+    </w:p>
+    <w:p>
+      <w:pPr>
+        <w:rPr>
+          <w:rStyle w:val="Emphasis"/>
+        </w:rPr>
+      </w:pPr>
+    </w:p>
+    <w:p>
+      <w:pPr>
+        <w:rPr>
+          <w:rStyle w:val="Emphasis"/>
+        </w:rPr>
+      </w:pPr>
+    </w:p>
+    <w:p>
+      <w:pPr>
+        <w:rPr>
+          <w:rStyle w:val="Emphasis"/>
+        </w:rPr>
+      </w:pPr>
+    </w:p>
+    <w:p>
+      <w:pPr>
+        <w:rPr>
+          <w:rStyle w:val="Emphasis"/>
+        </w:rPr>
+      </w:pPr>
+    </w:p>
+    <w:p>
+      <w:pPr>
+        <w:rPr>
+          <w:rStyle w:val="Emphasis"/>
+        </w:rPr>
+      </w:pPr>
+    </w:p>
+    <w:p>
+      <w:pPr>
+        <w:rPr>
+          <w:rStyle w:val="Emphasis"/>
+        </w:rPr>
+      </w:pPr>
+    </w:p>
+    <w:p>
+      <w:pPr>
+        <w:rPr>
+          <w:rStyle w:val="Emphasis"/>
+        </w:rPr>
+      </w:pPr>
+    </w:p>
+    <w:p>
+      <w:pPr>
+        <w:rPr>
+          <w:rStyle w:val="Emphasis"/>
+        </w:rPr>
+      </w:pPr>
+    </w:p>
+    <w:p>
+      <w:pPr>
+        <w:rPr>
+          <w:rStyle w:val="Emphasis"/>
+        </w:rPr>
+      </w:pPr>
+    </w:p>
+    <w:p>
+      <w:pPr>
+        <w:rPr>
+          <w:rStyle w:val="Emphasis"/>
+        </w:rPr>
+      </w:pPr>
+    </w:p>
+    <w:p>
+      <w:pPr>
+        <w:rPr>
+          <w:rStyle w:val="Emphasis"/>
+        </w:rPr>
+      </w:pPr>
+    </w:p>
+    <w:p>
+      <w:pPr>
+        <w:rPr>
+          <w:rStyle w:val="Emphasis"/>
+        </w:rPr>
+      </w:pPr>
+    </w:p>
+    <w:p>
+      <w:pPr>
+        <w:rPr>
+          <w:rStyle w:val="Emphasis"/>
+        </w:rPr>
+      </w:pPr>
+    </w:p>
+    <w:p>
+      <w:pPr>
+        <w:rPr>
+          <w:rStyle w:val="Emphasis"/>
+        </w:rPr>
+      </w:pPr>
+    </w:p>
+    <w:p>
+      <w:pPr>
         <w:pStyle w:val="Heading1"/>
         <w:spacing w:after="240"/>
       </w:pPr>
       <w:bookmarkStart w:id="11" w:name="_Toc471393926"/>
-      <w:bookmarkStart w:id="12" w:name="_Toc472775884"/>
-      <w:r>
-        <w:lastRenderedPageBreak/>
+      <w:bookmarkStart w:id="12" w:name="_Toc474088225"/>
+      <w:r>
         <w:t xml:space="preserve">1.0 </w:t>
       </w:r>
       <w:r>
@@ -3659,7 +4435,16 @@
           <w:sz w:val="22"/>
           <w:szCs w:val="22"/>
         </w:rPr>
-        <w:t xml:space="preserve">. Due to 3D and high resolution media increasing in popularity we now see Graphics Processing Units (GPUs) integrated into modern computers by default </w:t>
+        <w:t xml:space="preserve">. Due to 3D and high resolution media </w:t>
+      </w:r>
+      <w:r>
+        <w:rPr>
+          <w:rFonts w:cs="Arial"/>
+          <w:sz w:val="22"/>
+          <w:szCs w:val="22"/>
+        </w:rPr>
+        <w:lastRenderedPageBreak/>
+        <w:t xml:space="preserve">increasing in popularity we now see Graphics Processing Units (GPUs) integrated into modern computers by default </w:t>
       </w:r>
       <w:r>
         <w:rPr>
@@ -3863,16 +4648,7 @@
           <w:sz w:val="22"/>
           <w:szCs w:val="22"/>
         </w:rPr>
-        <w:t xml:space="preserve">The proposed solution is this project where we aim to build an all in one platform suitable for GPGPU experimentation, learning and prototyping. We will develop a JavaScript runtime which aims to provide a bulk of features out the box to reduce the learning curve required and provide native bindings to popular industry standard APIs that are suitable to both novices and experts. The platform should be easy to install and easy to use, skipping lengthy and numerous SDK installations in favour of a onetime install platform that provides everything required out of the box. The development of the platform and research should highlight several key points. The first showing the speed of compilation and execution of JavaScript and how it can be utilized as a </w:t>
-      </w:r>
-      <w:r>
-        <w:rPr>
-          <w:rFonts w:cs="Arial"/>
-          <w:sz w:val="22"/>
-          <w:szCs w:val="22"/>
-        </w:rPr>
-        <w:lastRenderedPageBreak/>
-        <w:t>generic scripting language for numerous environments. The second showing how leveraging</w:t>
+        <w:t>The proposed solution is this project where we aim to build an all in one platform suitable for GPGPU experimentation, learning and prototyping. We will develop a JavaScript runtime which aims to provide a bulk of features out the box to reduce the learning curve required and provide native bindings to popular industry standard APIs that are suitable to both novices and experts. The platform should be easy to install and easy to use, skipping lengthy and numerous SDK installations in favour of a onetime install platform that provides everything required out of the box. The development of the platform and research should highlight several key points. The first showing the speed of compilation and execution of JavaScript and how it can be utilized as a generic scripting language for numerous environments. The second showing how leveraging</w:t>
       </w:r>
       <w:r>
         <w:rPr>
@@ -3896,8 +4672,9 @@
         <w:pStyle w:val="Heading1"/>
         <w:spacing w:after="240"/>
       </w:pPr>
-      <w:bookmarkStart w:id="13" w:name="_Toc472775885"/>
-      <w:r>
+      <w:bookmarkStart w:id="13" w:name="_Toc474088226"/>
+      <w:r>
+        <w:lastRenderedPageBreak/>
         <w:t xml:space="preserve">2.0 </w:t>
       </w:r>
       <w:r>
@@ -3910,7 +4687,7 @@
         <w:pStyle w:val="Heading2"/>
         <w:spacing w:after="120"/>
       </w:pPr>
-      <w:bookmarkStart w:id="14" w:name="_Toc472775886"/>
+      <w:bookmarkStart w:id="14" w:name="_Toc474088227"/>
       <w:r>
         <w:t xml:space="preserve">2.1 </w:t>
       </w:r>
@@ -4004,7 +4781,7 @@
         <w:pStyle w:val="Heading3"/>
         <w:spacing w:after="120"/>
       </w:pPr>
-      <w:bookmarkStart w:id="15" w:name="_Toc472775887"/>
+      <w:bookmarkStart w:id="15" w:name="_Toc474088228"/>
       <w:r>
         <w:t xml:space="preserve">2.1.1 </w:t>
       </w:r>
@@ -4109,15 +4886,7 @@
           <w:sz w:val="22"/>
           <w:szCs w:val="22"/>
         </w:rPr>
-        <w:t xml:space="preserve">, 2016). The result was better media performance by default for standard CPUs as there was an increased demand for CPUs to be capable of moderate graphics tasks such as HD media playback and light 3D rendering. Intel was not the only </w:t>
-      </w:r>
-      <w:r>
-        <w:rPr>
-          <w:sz w:val="22"/>
-          <w:szCs w:val="22"/>
-        </w:rPr>
-        <w:lastRenderedPageBreak/>
-        <w:t xml:space="preserve">CPU manufacture to do this. AMD also pioneered the technology with their Accelerated Processing Unit (APU) technology in 2011 which was designed to provide better 3D and media performance in small form factor computers such as laptops and game consoles. </w:t>
+        <w:t xml:space="preserve">, 2016). The result was better media performance by default for standard CPUs as there was an increased demand for CPUs to be capable of moderate graphics tasks such as HD media playback and light 3D rendering. Intel was not the only CPU manufacture to do this. AMD also pioneered the technology with their Accelerated Processing Unit (APU) technology in 2011 which was designed to provide better 3D and media performance in small form factor computers such as laptops and game consoles. </w:t>
       </w:r>
     </w:p>
     <w:p>
@@ -4130,8 +4899,9 @@
         <w:pStyle w:val="Heading3"/>
         <w:spacing w:after="120"/>
       </w:pPr>
-      <w:bookmarkStart w:id="16" w:name="_Toc472775888"/>
-      <w:r>
+      <w:bookmarkStart w:id="16" w:name="_Toc474088229"/>
+      <w:r>
+        <w:lastRenderedPageBreak/>
         <w:t xml:space="preserve">2.1.2 </w:t>
       </w:r>
       <w:r>
@@ -4286,7 +5056,7 @@
         <w:pStyle w:val="Heading3"/>
         <w:spacing w:after="120"/>
       </w:pPr>
-      <w:bookmarkStart w:id="17" w:name="_Toc472775889"/>
+      <w:bookmarkStart w:id="17" w:name="_Toc474088230"/>
       <w:r>
         <w:t xml:space="preserve">2.1.3 </w:t>
       </w:r>
@@ -4402,14 +5172,7 @@
         <w:rPr>
           <w:sz w:val="22"/>
         </w:rPr>
-        <w:t xml:space="preserve">The key element to DirectX and OpenGL are programs called shaders. To provide more control of the rendering both APIs have programmable sections the programmer can use to dictate how data is rendered on screen. In DirectX such shaders are written in a language called HLSL or High Level </w:t>
-      </w:r>
-      <w:r>
-        <w:rPr>
-          <w:sz w:val="22"/>
-        </w:rPr>
-        <w:lastRenderedPageBreak/>
-        <w:t>Shading Language. In OpenGL these shaders are written in a language called GLSL or OpenGL Shading Language. An example of a simple orthographic OpenGL shader can be found in Figure 1.</w:t>
+        <w:t>The key element to DirectX and OpenGL are programs called shaders. To provide more control of the rendering both APIs have programmable sections the programmer can use to dictate how data is rendered on screen. In DirectX such shaders are written in a language called HLSL or High Level Shading Language. In OpenGL these shaders are written in a language called GLSL or OpenGL Shading Language. An example of a simple orthographic OpenGL shader can be found in Figure 1.</w:t>
       </w:r>
     </w:p>
     <w:p>
@@ -4450,10 +5213,10 @@
             <v:path o:extrusionok="f" gradientshapeok="t" o:connecttype="rect"/>
             <o:lock v:ext="edit" aspectratio="t"/>
           </v:shapetype>
-          <v:shape id="_x0000_i1025" type="#_x0000_t75" style="width:451.5pt;height:153pt" o:ole="">
+          <v:shape id="_x0000_i1025" type="#_x0000_t75" style="width:451.6pt;height:153.2pt" o:ole="">
             <v:imagedata r:id="rId9" o:title=""/>
           </v:shape>
-          <o:OLEObject Type="Embed" ProgID="Word.OpenDocumentText.12" ShapeID="_x0000_i1025" DrawAspect="Content" ObjectID="_1546593675" r:id="rId10"/>
+          <o:OLEObject Type="Embed" ProgID="Word.OpenDocumentText.12" ShapeID="_x0000_i1025" DrawAspect="Content" ObjectID="_1547830762" r:id="rId10"/>
         </w:object>
       </w:r>
     </w:p>
@@ -4498,7 +5261,19 @@
         <w:rPr>
           <w:sz w:val="22"/>
         </w:rPr>
-        <w:t>, K, 2016) found CUDA to perform better than OpenCL, however CUDAs inability to work across hardware from different manufacturers is certainly its biggest downfall, however it reserves its strength as the best performing API in the market.</w:t>
+        <w:t xml:space="preserve">, K, 2016) found CUDA to perform better than OpenCL, however CUDAs inability to work across hardware from different manufacturers is </w:t>
+      </w:r>
+      <w:r>
+        <w:rPr>
+          <w:sz w:val="22"/>
+        </w:rPr>
+        <w:t xml:space="preserve">certainly its biggest downfall yet </w:t>
+      </w:r>
+      <w:r>
+        <w:rPr>
+          <w:sz w:val="22"/>
+        </w:rPr>
+        <w:t>it reserves its strength as the best performing API in the market.</w:t>
       </w:r>
     </w:p>
     <w:p>
@@ -4535,10 +5310,10 @@
       </w:pPr>
       <w:r>
         <w:object w:dxaOrig="10466" w:dyaOrig="1505">
-          <v:shape id="_x0000_i1030" type="#_x0000_t75" style="width:523.5pt;height:75.75pt" o:ole="">
+          <v:shape id="_x0000_i1026" type="#_x0000_t75" style="width:523.6pt;height:76.05pt" o:ole="">
             <v:imagedata r:id="rId11" o:title=""/>
           </v:shape>
-          <o:OLEObject Type="Embed" ProgID="Word.OpenDocumentText.12" ShapeID="_x0000_i1030" DrawAspect="Content" ObjectID="_1546593676" r:id="rId12"/>
+          <o:OLEObject Type="Embed" ProgID="Word.OpenDocumentText.12" ShapeID="_x0000_i1026" DrawAspect="Content" ObjectID="_1547830763" r:id="rId12"/>
         </w:object>
       </w:r>
     </w:p>
@@ -4582,8 +5357,9 @@
     <w:p>
       <w:pPr>
         <w:pStyle w:val="Heading2"/>
-      </w:pPr>
-      <w:bookmarkStart w:id="20" w:name="_Toc472775890"/>
+        <w:spacing w:after="120"/>
+      </w:pPr>
+      <w:bookmarkStart w:id="20" w:name="_Toc474088231"/>
       <w:r>
         <w:t xml:space="preserve">2.2 </w:t>
       </w:r>
@@ -4592,12 +5368,64 @@
       </w:r>
       <w:bookmarkEnd w:id="20"/>
     </w:p>
+    <w:p>
+      <w:pPr>
+        <w:spacing w:line="276" w:lineRule="auto"/>
+        <w:jc w:val="both"/>
+        <w:rPr>
+          <w:rFonts w:cs="Arial"/>
+        </w:rPr>
+      </w:pPr>
+      <w:r>
+        <w:rPr>
+          <w:rFonts w:cs="Arial"/>
+          <w:sz w:val="22"/>
+        </w:rPr>
+        <w:t xml:space="preserve">We chose JavaScript as the language for the platform for various reasons. The first is its speed. JavaScript has benefited from a large amount of investment in compiler development with most browser vendors now opting for Just in Time (JIT) compilers over traditional interpreters for JavaScript execution. The result is a tenfold increase in JavaScript speed making the language more suitable for high performance applications. Second JavaScript is a very popular language, in their yearly survey </w:t>
+      </w:r>
+      <w:proofErr w:type="spellStart"/>
+      <w:r>
+        <w:rPr>
+          <w:rFonts w:cs="Arial"/>
+          <w:sz w:val="22"/>
+        </w:rPr>
+        <w:t>StackOverflow</w:t>
+      </w:r>
+      <w:proofErr w:type="spellEnd"/>
+      <w:r>
+        <w:rPr>
+          <w:rFonts w:cs="Arial"/>
+          <w:sz w:val="22"/>
+        </w:rPr>
+        <w:t xml:space="preserve"> found JavaScript to be the most popular technology </w:t>
+      </w:r>
+      <w:r>
+        <w:rPr>
+          <w:sz w:val="22"/>
+        </w:rPr>
+        <w:t>(Stack overflow blog, 2016)</w:t>
+      </w:r>
+      <w:r>
+        <w:rPr>
+          <w:rFonts w:cs="Arial"/>
+          <w:sz w:val="22"/>
+        </w:rPr>
+        <w:t xml:space="preserve"> by a large mile, so using it for the platform would be advantageous as the language is popular with many developers. Finally, JavaScript has had a new recent standard ECMAScript 2015 which has sought to remove previous issues and present JavaScript as a clear </w:t>
+      </w:r>
+      <w:r>
+        <w:rPr>
+          <w:rFonts w:cs="Arial"/>
+        </w:rPr>
+        <w:lastRenderedPageBreak/>
+        <w:t>concise general purpose scripting language rather than a language for document object model manipulation in the browser.</w:t>
+      </w:r>
+    </w:p>
     <w:p/>
     <w:p>
       <w:pPr>
         <w:pStyle w:val="Heading3"/>
       </w:pPr>
-      <w:bookmarkStart w:id="21" w:name="_Toc472775891"/>
+      <w:bookmarkStart w:id="21" w:name="_Toc474088232"/>
       <w:r>
         <w:t xml:space="preserve">2.2.1 </w:t>
       </w:r>
@@ -4613,8 +5441,9 @@
     <w:p>
       <w:pPr>
         <w:pStyle w:val="Heading3"/>
-      </w:pPr>
-      <w:bookmarkStart w:id="22" w:name="_Toc472775892"/>
+        <w:spacing w:after="120"/>
+      </w:pPr>
+      <w:bookmarkStart w:id="22" w:name="_Toc474088233"/>
       <w:r>
         <w:t xml:space="preserve">2.2.2 </w:t>
       </w:r>
@@ -4623,83 +5452,814 @@
       </w:r>
       <w:bookmarkEnd w:id="22"/>
     </w:p>
-    <w:p/>
+    <w:p>
+      <w:pPr>
+        <w:spacing w:line="276" w:lineRule="auto"/>
+        <w:jc w:val="both"/>
+        <w:rPr>
+          <w:rFonts w:cs="Arial"/>
+          <w:sz w:val="22"/>
+        </w:rPr>
+      </w:pPr>
+      <w:r>
+        <w:rPr>
+          <w:rFonts w:cs="Arial"/>
+          <w:sz w:val="22"/>
+        </w:rPr>
+        <w:t xml:space="preserve">Recent revisions of the JavaScript standard have added support for objects designed to make low level programming possible </w:t>
+      </w:r>
+      <w:r>
+        <w:rPr>
+          <w:rFonts w:cs="Arial"/>
+          <w:color w:val="333333"/>
+          <w:sz w:val="22"/>
+          <w:shd w:val="clear" w:color="auto" w:fill="FFFFFF"/>
+        </w:rPr>
+        <w:t>(</w:t>
+      </w:r>
+      <w:proofErr w:type="spellStart"/>
+      <w:r>
+        <w:rPr>
+          <w:rFonts w:cs="Arial"/>
+          <w:color w:val="333333"/>
+          <w:sz w:val="22"/>
+          <w:shd w:val="clear" w:color="auto" w:fill="FFFFFF"/>
+        </w:rPr>
+        <w:t>Mozillaorg</w:t>
+      </w:r>
+      <w:proofErr w:type="spellEnd"/>
+      <w:r>
+        <w:rPr>
+          <w:rFonts w:cs="Arial"/>
+          <w:color w:val="333333"/>
+          <w:sz w:val="22"/>
+          <w:shd w:val="clear" w:color="auto" w:fill="FFFFFF"/>
+        </w:rPr>
+        <w:t>, 2016)</w:t>
+      </w:r>
+      <w:r>
+        <w:rPr>
+          <w:rFonts w:cs="Arial"/>
+          <w:sz w:val="22"/>
+        </w:rPr>
+        <w:t xml:space="preserve">. I will summarise the most ground breaking set of objects known as </w:t>
+      </w:r>
+      <w:proofErr w:type="spellStart"/>
+      <w:r>
+        <w:rPr>
+          <w:rFonts w:cs="Arial"/>
+          <w:sz w:val="22"/>
+        </w:rPr>
+        <w:t>TypedArray</w:t>
+      </w:r>
+      <w:proofErr w:type="spellEnd"/>
+      <w:r>
+        <w:rPr>
+          <w:rFonts w:cs="Arial"/>
+          <w:sz w:val="22"/>
+        </w:rPr>
+        <w:t xml:space="preserve"> objects as it now allows JavaScript to work with binary data directly. Typed Arrays were added in the JavaScript standard ECMAScript 2015 as the language lacked any ability to work with low level data and the typed array specification was an answer to this issue. They allow JavaScript to have types that represent raw C data types such as char and float. I will now cover these objects.</w:t>
+      </w:r>
+    </w:p>
     <w:p>
       <w:pPr>
         <w:pStyle w:val="Heading3"/>
-      </w:pPr>
-      <w:bookmarkStart w:id="23" w:name="_Toc472775893"/>
+        <w:spacing w:after="120"/>
+      </w:pPr>
+      <w:bookmarkStart w:id="23" w:name="_Toc471491662"/>
+      <w:bookmarkStart w:id="24" w:name="_Toc474088234"/>
+      <w:r>
+        <w:t xml:space="preserve">2.2.2 </w:t>
+      </w:r>
+      <w:proofErr w:type="spellStart"/>
+      <w:r>
+        <w:t>ArrayBuffer</w:t>
+      </w:r>
+      <w:bookmarkEnd w:id="23"/>
+      <w:bookmarkEnd w:id="24"/>
+      <w:proofErr w:type="spellEnd"/>
+    </w:p>
+    <w:p>
+      <w:pPr>
+        <w:spacing w:after="80" w:line="276" w:lineRule="auto"/>
+        <w:jc w:val="both"/>
+        <w:rPr>
+          <w:rFonts w:cs="Arial"/>
+        </w:rPr>
+      </w:pPr>
+      <w:proofErr w:type="spellStart"/>
+      <w:r>
+        <w:t>ArrayBuffer</w:t>
+      </w:r>
+      <w:proofErr w:type="spellEnd"/>
+      <w:r>
+        <w:rPr>
+          <w:rFonts w:cs="Arial"/>
+        </w:rPr>
+        <w:t xml:space="preserve"> is the base type for every Typed Array object and it just represents a stream of binary data. Look at the Figure 3 we can take the </w:t>
+      </w:r>
+      <w:proofErr w:type="spellStart"/>
+      <w:r>
+        <w:rPr>
+          <w:rStyle w:val="QuoteChar"/>
+          <w:rFonts w:ascii="Cambria" w:hAnsi="Cambria"/>
+        </w:rPr>
+        <w:t>struct</w:t>
+      </w:r>
+      <w:proofErr w:type="spellEnd"/>
+      <w:r>
+        <w:rPr>
+          <w:rStyle w:val="QuoteChar"/>
+          <w:rFonts w:ascii="Cambria" w:hAnsi="Cambria"/>
+        </w:rPr>
+        <w:t xml:space="preserve"> person</w:t>
+      </w:r>
+      <w:r>
+        <w:rPr>
+          <w:rFonts w:cs="Arial"/>
+        </w:rPr>
+        <w:t xml:space="preserve"> and represent it in memory in JavaScript with the following </w:t>
+      </w:r>
+      <w:proofErr w:type="spellStart"/>
+      <w:r>
+        <w:t>ArrayBuffer</w:t>
+      </w:r>
+      <w:proofErr w:type="spellEnd"/>
+      <w:r>
+        <w:rPr>
+          <w:rFonts w:cs="Arial"/>
+        </w:rPr>
+        <w:t xml:space="preserve"> shown in Figure 4.</w:t>
+      </w:r>
+      <w:r>
+        <w:rPr>
+          <w:rFonts w:cs="Arial"/>
+        </w:rPr>
+        <w:t xml:space="preserve"> </w:t>
+      </w:r>
+      <w:r>
+        <w:rPr>
+          <w:rFonts w:cs="Arial"/>
+        </w:rPr>
+        <w:t xml:space="preserve">At this point the JavaScript example and the C++ example have access to the same set of data and the same number of bytes in memory. This is an important step forward in JavaScript as it allows us to allocate and control bytes which was a concept absent from JavaScript till this point. </w:t>
+      </w:r>
+    </w:p>
+    <w:p>
+      <w:pPr>
+        <w:jc w:val="both"/>
+        <w:rPr>
+          <w:rFonts w:cs="Arial"/>
+        </w:rPr>
+      </w:pPr>
+    </w:p>
+    <w:bookmarkStart w:id="25" w:name="_MON_1541712016"/>
+    <w:bookmarkEnd w:id="25"/>
+    <w:p>
+      <w:pPr>
+        <w:pBdr>
+          <w:top w:val="single" w:sz="4" w:space="1" w:color="auto" w:shadow="1"/>
+          <w:left w:val="single" w:sz="4" w:space="4" w:color="auto" w:shadow="1"/>
+          <w:bottom w:val="single" w:sz="4" w:space="1" w:color="auto" w:shadow="1"/>
+          <w:right w:val="single" w:sz="4" w:space="4" w:color="auto" w:shadow="1"/>
+        </w:pBdr>
+        <w:rPr>
+          <w:rFonts w:cs="Arial"/>
+        </w:rPr>
+      </w:pPr>
+      <w:r>
+        <w:rPr>
+          <w:rFonts w:cs="Arial"/>
+          <w:vertAlign w:val="subscript"/>
+        </w:rPr>
+        <w:object w:dxaOrig="9026" w:dyaOrig="1717">
+          <v:shape id="_x0000_i1027" type="#_x0000_t75" style="width:453.3pt;height:87pt" o:ole="">
+            <v:imagedata r:id="rId13" o:title=""/>
+          </v:shape>
+          <o:OLEObject Type="Embed" ProgID="Word.OpenDocumentText.12" ShapeID="_x0000_i1027" DrawAspect="Content" ObjectID="_1547830764" r:id="rId14"/>
+        </w:object>
+      </w:r>
+    </w:p>
+    <w:p>
+      <w:pPr>
+        <w:jc w:val="center"/>
+        <w:rPr>
+          <w:rStyle w:val="Emphasis"/>
+          <w:rFonts w:cs="Arial"/>
+        </w:rPr>
+      </w:pPr>
+      <w:r>
+        <w:rPr>
+          <w:rStyle w:val="Emphasis"/>
+          <w:rFonts w:cs="Arial"/>
+        </w:rPr>
+        <w:t xml:space="preserve">Figure </w:t>
+      </w:r>
+      <w:r>
+        <w:rPr>
+          <w:rStyle w:val="Emphasis"/>
+          <w:rFonts w:cs="Arial"/>
+        </w:rPr>
+        <w:t>3</w:t>
+      </w:r>
+      <w:r>
+        <w:rPr>
+          <w:rStyle w:val="Emphasis"/>
+          <w:rFonts w:cs="Arial"/>
+        </w:rPr>
+        <w:t xml:space="preserve">: basic </w:t>
+      </w:r>
+      <w:proofErr w:type="spellStart"/>
+      <w:r>
+        <w:rPr>
+          <w:rStyle w:val="Emphasis"/>
+          <w:rFonts w:cs="Arial"/>
+        </w:rPr>
+        <w:t>struct</w:t>
+      </w:r>
+      <w:proofErr w:type="spellEnd"/>
+      <w:r>
+        <w:rPr>
+          <w:rStyle w:val="Emphasis"/>
+          <w:rFonts w:cs="Arial"/>
+        </w:rPr>
+        <w:t xml:space="preserve"> example</w:t>
+      </w:r>
+    </w:p>
+    <w:p>
+      <w:pPr>
+        <w:jc w:val="center"/>
+        <w:rPr>
+          <w:rFonts w:cs="Arial"/>
+          <w:i/>
+          <w:iCs/>
+          <w:color w:val="000000" w:themeColor="text1"/>
+        </w:rPr>
+      </w:pPr>
+    </w:p>
+    <w:bookmarkStart w:id="26" w:name="_MON_1541712103"/>
+    <w:bookmarkEnd w:id="26"/>
+    <w:p>
+      <w:pPr>
+        <w:pBdr>
+          <w:top w:val="single" w:sz="4" w:space="1" w:color="auto" w:shadow="1"/>
+          <w:left w:val="single" w:sz="4" w:space="4" w:color="auto" w:shadow="1"/>
+          <w:bottom w:val="single" w:sz="4" w:space="1" w:color="auto" w:shadow="1"/>
+          <w:right w:val="single" w:sz="4" w:space="4" w:color="auto" w:shadow="1"/>
+        </w:pBdr>
+        <w:rPr>
+          <w:rFonts w:cs="Arial"/>
+        </w:rPr>
+      </w:pPr>
+      <w:r>
+        <w:rPr>
+          <w:rFonts w:cs="Arial"/>
+        </w:rPr>
+        <w:object w:dxaOrig="9360" w:dyaOrig="2830">
+          <v:shape id="_x0000_i1028" type="#_x0000_t75" style="width:469.45pt;height:139.95pt" o:ole="">
+            <v:imagedata r:id="rId15" o:title=""/>
+          </v:shape>
+          <o:OLEObject Type="Embed" ProgID="Word.OpenDocumentText.12" ShapeID="_x0000_i1028" DrawAspect="Content" ObjectID="_1547830765" r:id="rId16"/>
+        </w:object>
+      </w:r>
+      <w:r>
+        <w:rPr>
+          <w:rFonts w:cs="Arial"/>
+        </w:rPr>
+        <w:t xml:space="preserve"> </w:t>
+      </w:r>
+    </w:p>
+    <w:p>
+      <w:pPr>
+        <w:jc w:val="center"/>
+        <w:rPr>
+          <w:rStyle w:val="Emphasis"/>
+          <w:rFonts w:cs="Arial"/>
+        </w:rPr>
+      </w:pPr>
+      <w:r>
+        <w:rPr>
+          <w:rStyle w:val="Emphasis"/>
+          <w:rFonts w:cs="Arial"/>
+        </w:rPr>
+        <w:t xml:space="preserve">Figure </w:t>
+      </w:r>
+      <w:r>
+        <w:rPr>
+          <w:rStyle w:val="Emphasis"/>
+          <w:rFonts w:cs="Arial"/>
+        </w:rPr>
+        <w:t>4: Figure 3</w:t>
+      </w:r>
+      <w:r>
+        <w:rPr>
+          <w:rStyle w:val="Emphasis"/>
+          <w:rFonts w:cs="Arial"/>
+        </w:rPr>
+        <w:t xml:space="preserve"> </w:t>
+      </w:r>
+      <w:proofErr w:type="spellStart"/>
+      <w:r>
+        <w:rPr>
+          <w:rStyle w:val="Emphasis"/>
+          <w:rFonts w:cs="Arial"/>
+        </w:rPr>
+        <w:t>struct</w:t>
+      </w:r>
+      <w:proofErr w:type="spellEnd"/>
+      <w:r>
+        <w:rPr>
+          <w:rStyle w:val="Emphasis"/>
+          <w:rFonts w:cs="Arial"/>
+        </w:rPr>
+        <w:t xml:space="preserve"> represented in modern JavaScript</w:t>
+      </w:r>
+    </w:p>
+    <w:p>
+      <w:pPr>
+        <w:jc w:val="center"/>
+        <w:rPr>
+          <w:rStyle w:val="Emphasis"/>
+          <w:rFonts w:cs="Arial"/>
+        </w:rPr>
+      </w:pPr>
+    </w:p>
+    <w:p>
+      <w:pPr>
+        <w:spacing w:line="276" w:lineRule="auto"/>
+        <w:jc w:val="both"/>
+        <w:rPr>
+          <w:rFonts w:cs="Arial"/>
+          <w:sz w:val="22"/>
+        </w:rPr>
+      </w:pPr>
+      <w:r>
+        <w:rPr>
+          <w:rFonts w:cs="Arial"/>
+          <w:sz w:val="22"/>
+        </w:rPr>
+        <w:t xml:space="preserve">Following the base type </w:t>
+      </w:r>
+      <w:proofErr w:type="spellStart"/>
+      <w:r>
+        <w:rPr>
+          <w:sz w:val="22"/>
+        </w:rPr>
+        <w:t>ArrayBuffer</w:t>
+      </w:r>
+      <w:proofErr w:type="spellEnd"/>
+      <w:r>
+        <w:rPr>
+          <w:rFonts w:cs="Arial"/>
+          <w:sz w:val="22"/>
+        </w:rPr>
+        <w:t xml:space="preserve"> you can now also represent arrays of bytes with greater precision than before. JavaScript numbers are defined in the standard as 64-bit double precision numbers. This limits control but with </w:t>
+      </w:r>
+      <w:proofErr w:type="spellStart"/>
+      <w:r>
+        <w:rPr>
+          <w:sz w:val="22"/>
+        </w:rPr>
+        <w:t>TypedArrays</w:t>
+      </w:r>
+      <w:proofErr w:type="spellEnd"/>
+      <w:r>
+        <w:rPr>
+          <w:rFonts w:cs="Arial"/>
+          <w:sz w:val="22"/>
+        </w:rPr>
+        <w:t xml:space="preserve"> you can now control a greater range of integral types. Consider the following C++ arrays shown in Figure 5.</w:t>
+      </w:r>
+    </w:p>
+    <w:bookmarkStart w:id="27" w:name="_MON_1541712873"/>
+    <w:bookmarkEnd w:id="27"/>
+    <w:p>
+      <w:pPr>
+        <w:pBdr>
+          <w:top w:val="single" w:sz="4" w:space="1" w:color="auto" w:shadow="1"/>
+          <w:left w:val="single" w:sz="4" w:space="4" w:color="auto" w:shadow="1"/>
+          <w:bottom w:val="single" w:sz="4" w:space="1" w:color="auto" w:shadow="1"/>
+          <w:right w:val="single" w:sz="4" w:space="4" w:color="auto" w:shadow="1"/>
+        </w:pBdr>
+        <w:rPr>
+          <w:rFonts w:cs="Arial"/>
+        </w:rPr>
+      </w:pPr>
+      <w:r>
+        <w:rPr>
+          <w:rFonts w:cs="Arial"/>
+        </w:rPr>
+        <w:object w:dxaOrig="9026" w:dyaOrig="1285">
+          <v:shape id="_x0000_i1029" type="#_x0000_t75" style="width:453.3pt;height:61.05pt" o:ole="">
+            <v:imagedata r:id="rId17" o:title=""/>
+          </v:shape>
+          <o:OLEObject Type="Embed" ProgID="Word.OpenDocumentText.12" ShapeID="_x0000_i1029" DrawAspect="Content" ObjectID="_1547830766" r:id="rId18"/>
+        </w:object>
+      </w:r>
+    </w:p>
+    <w:p>
+      <w:pPr>
+        <w:jc w:val="center"/>
+        <w:rPr>
+          <w:rStyle w:val="Emphasis"/>
+          <w:rFonts w:cs="Arial"/>
+        </w:rPr>
+      </w:pPr>
+      <w:r>
+        <w:rPr>
+          <w:rStyle w:val="Emphasis"/>
+          <w:rFonts w:cs="Arial"/>
+        </w:rPr>
+        <w:t>Figure 5</w:t>
+      </w:r>
+      <w:r>
+        <w:rPr>
+          <w:rStyle w:val="Emphasis"/>
+          <w:rFonts w:cs="Arial"/>
+        </w:rPr>
+        <w:t>: C style arrays</w:t>
+      </w:r>
+      <w:r>
+        <w:rPr>
+          <w:rStyle w:val="Emphasis"/>
+          <w:rFonts w:cs="Arial"/>
+        </w:rPr>
+        <w:softHyphen/>
+      </w:r>
+      <w:r>
+        <w:rPr>
+          <w:rStyle w:val="Emphasis"/>
+          <w:rFonts w:cs="Arial"/>
+        </w:rPr>
+        <w:softHyphen/>
+      </w:r>
+      <w:r>
+        <w:rPr>
+          <w:rStyle w:val="Emphasis"/>
+          <w:rFonts w:cs="Arial"/>
+        </w:rPr>
+        <w:softHyphen/>
+      </w:r>
+      <w:r>
+        <w:rPr>
+          <w:rStyle w:val="Emphasis"/>
+          <w:rFonts w:cs="Arial"/>
+        </w:rPr>
+        <w:softHyphen/>
+      </w:r>
+    </w:p>
+    <w:p>
+      <w:pPr>
+        <w:jc w:val="center"/>
+        <w:rPr>
+          <w:rStyle w:val="Emphasis"/>
+          <w:rFonts w:cs="Arial"/>
+        </w:rPr>
+      </w:pPr>
+    </w:p>
+    <w:p>
+      <w:pPr>
+        <w:spacing w:line="276" w:lineRule="auto"/>
+        <w:jc w:val="both"/>
+        <w:rPr>
+          <w:rFonts w:cs="Arial"/>
+          <w:sz w:val="22"/>
+        </w:rPr>
+      </w:pPr>
+      <w:r>
+        <w:rPr>
+          <w:rFonts w:cs="Arial"/>
+          <w:sz w:val="22"/>
+        </w:rPr>
+        <w:t xml:space="preserve">Previously it was impossible to have variables in JavaScript that natively mimicked these due to JavaScript having one type for all types of numbers. But due to the addition of </w:t>
+      </w:r>
+      <w:proofErr w:type="spellStart"/>
+      <w:r>
+        <w:rPr>
+          <w:rFonts w:cs="Arial"/>
+          <w:sz w:val="22"/>
+        </w:rPr>
+        <w:t>TypedArrays</w:t>
+      </w:r>
+      <w:proofErr w:type="spellEnd"/>
+      <w:r>
+        <w:rPr>
+          <w:rFonts w:cs="Arial"/>
+          <w:sz w:val="22"/>
+        </w:rPr>
+        <w:t xml:space="preserve"> this is no longer the case as can be seen in Figure 6.</w:t>
+      </w:r>
+    </w:p>
+    <w:p>
+      <w:pPr>
+        <w:jc w:val="both"/>
+        <w:rPr>
+          <w:rFonts w:cs="Arial"/>
+        </w:rPr>
+      </w:pPr>
+    </w:p>
+    <w:bookmarkStart w:id="28" w:name="_MON_1541712994"/>
+    <w:bookmarkEnd w:id="28"/>
+    <w:p>
+      <w:pPr>
+        <w:pBdr>
+          <w:top w:val="single" w:sz="4" w:space="1" w:color="auto" w:shadow="1"/>
+          <w:left w:val="single" w:sz="4" w:space="4" w:color="auto" w:shadow="1"/>
+          <w:bottom w:val="single" w:sz="4" w:space="1" w:color="auto" w:shadow="1"/>
+          <w:right w:val="single" w:sz="4" w:space="4" w:color="auto" w:shadow="1"/>
+        </w:pBdr>
+        <w:rPr>
+          <w:rFonts w:cs="Arial"/>
+        </w:rPr>
+      </w:pPr>
+      <w:r>
+        <w:rPr>
+          <w:rFonts w:cs="Arial"/>
+        </w:rPr>
+        <w:object w:dxaOrig="9026" w:dyaOrig="1063">
+          <v:shape id="_x0000_i1030" type="#_x0000_t75" style="width:453.3pt;height:51.85pt" o:ole="">
+            <v:imagedata r:id="rId19" o:title=""/>
+          </v:shape>
+          <o:OLEObject Type="Embed" ProgID="Word.OpenDocumentText.12" ShapeID="_x0000_i1030" DrawAspect="Content" ObjectID="_1547830767" r:id="rId20"/>
+        </w:object>
+      </w:r>
+    </w:p>
+    <w:p>
+      <w:pPr>
+        <w:jc w:val="center"/>
+        <w:rPr>
+          <w:rStyle w:val="Emphasis"/>
+          <w:rFonts w:cs="Arial"/>
+        </w:rPr>
+      </w:pPr>
+      <w:r>
+        <w:rPr>
+          <w:rStyle w:val="Emphasis"/>
+          <w:rFonts w:cs="Arial"/>
+        </w:rPr>
+        <w:t xml:space="preserve">Figure </w:t>
+      </w:r>
+      <w:r>
+        <w:rPr>
+          <w:rStyle w:val="Emphasis"/>
+          <w:rFonts w:cs="Arial"/>
+        </w:rPr>
+        <w:t>6</w:t>
+      </w:r>
+      <w:r>
+        <w:rPr>
+          <w:rStyle w:val="Emphasis"/>
+          <w:rFonts w:cs="Arial"/>
+        </w:rPr>
+        <w:t xml:space="preserve">: Figure </w:t>
+      </w:r>
+      <w:r>
+        <w:rPr>
+          <w:rStyle w:val="Emphasis"/>
+          <w:rFonts w:cs="Arial"/>
+        </w:rPr>
+        <w:t>5</w:t>
+      </w:r>
+      <w:r>
+        <w:rPr>
+          <w:rStyle w:val="Emphasis"/>
+          <w:rFonts w:cs="Arial"/>
+        </w:rPr>
+        <w:t xml:space="preserve"> arrays represented in JavaScript</w:t>
+      </w:r>
+    </w:p>
+    <w:p>
+      <w:pPr>
+        <w:jc w:val="center"/>
+        <w:rPr>
+          <w:rStyle w:val="Emphasis"/>
+          <w:rFonts w:cs="Arial"/>
+        </w:rPr>
+      </w:pPr>
+    </w:p>
+    <w:p>
+      <w:pPr>
+        <w:spacing w:line="276" w:lineRule="auto"/>
+        <w:jc w:val="both"/>
+        <w:rPr>
+          <w:rFonts w:cs="Arial"/>
+          <w:sz w:val="22"/>
+        </w:rPr>
+      </w:pPr>
+      <w:r>
+        <w:rPr>
+          <w:rFonts w:cs="Arial"/>
+          <w:sz w:val="22"/>
+        </w:rPr>
+        <w:t>In short, the addition of these types to JavaScript better enables the language to interact with low level data structures and binary data. As such when building the platform using these objects has been prioritised as it stops the need to convert JavaScript data types to the data types found in C/C++.</w:t>
+      </w:r>
+    </w:p>
+    <w:p/>
+    <w:p>
+      <w:pPr>
+        <w:pStyle w:val="Heading3"/>
+      </w:pPr>
+      <w:bookmarkStart w:id="29" w:name="_Toc474088235"/>
       <w:r>
         <w:t xml:space="preserve">2.2.3 </w:t>
       </w:r>
       <w:r>
         <w:t>ECMAScript 2015</w:t>
       </w:r>
-      <w:bookmarkEnd w:id="23"/>
+      <w:bookmarkEnd w:id="29"/>
+    </w:p>
+    <w:p/>
+    <w:p>
+      <w:pPr>
+        <w:pStyle w:val="Heading3"/>
+      </w:pPr>
+      <w:bookmarkStart w:id="30" w:name="_Toc474088236"/>
+      <w:r>
+        <w:t>2.2.4 Module Systems</w:t>
+      </w:r>
+      <w:bookmarkEnd w:id="30"/>
     </w:p>
     <w:p/>
     <w:p/>
     <w:p>
       <w:pPr>
         <w:pStyle w:val="Heading2"/>
-      </w:pPr>
-      <w:bookmarkStart w:id="24" w:name="_Toc472775894"/>
+        <w:spacing w:after="120"/>
+      </w:pPr>
+      <w:bookmarkStart w:id="31" w:name="_Toc474088237"/>
+      <w:r>
+        <w:t xml:space="preserve">2.3 </w:t>
+      </w:r>
+      <w:r>
+        <w:t>V8</w:t>
+      </w:r>
+      <w:bookmarkEnd w:id="31"/>
+    </w:p>
+    <w:p>
+      <w:pPr>
+        <w:jc w:val="both"/>
+        <w:rPr>
+          <w:rFonts w:cs="Arial"/>
+          <w:sz w:val="22"/>
+        </w:rPr>
+      </w:pPr>
+      <w:r>
+        <w:rPr>
+          <w:rFonts w:cs="Arial"/>
+          <w:sz w:val="22"/>
+        </w:rPr>
+        <w:t>In 2008 Google set the benchmark for JavaScript compilers. They created a new JavaScript JIT compiler, V8 from the ground up to dramatically improve JavaScript execution speed. Browsers at the time used JavaScript interpreters instead. Internally they built a benchmark called V8 bench and measured performance increases overtime. As you can see in Figure 7 each subsequent revision of Chrome which in turn has a new version of V8 saw massive gains in JavaScript performance. This started the JavaScript compiler competition which saw all major JavaScript implementers drop their interpreters in favour of a JIT compiler in the hope that faster JavaScript would lead to a faster browser and better web experience. The key difference between an interpreter and a compiler is how the program is built and executed.  Where an interpreter would typically execute one statement at a time, a compiler would translate the entire program into machine code ready to execute.</w:t>
+      </w:r>
+    </w:p>
+    <w:p>
+      <w:pPr>
+        <w:jc w:val="both"/>
+        <w:rPr>
+          <w:rFonts w:cs="Arial"/>
+        </w:rPr>
+      </w:pPr>
+    </w:p>
+    <w:p>
+      <w:pPr>
+        <w:jc w:val="both"/>
+        <w:rPr>
+          <w:rFonts w:cs="Arial"/>
+          <w:sz w:val="22"/>
+        </w:rPr>
+      </w:pPr>
+      <w:r>
+        <w:rPr>
+          <w:rFonts w:cs="Arial"/>
+          <w:sz w:val="22"/>
+        </w:rPr>
+        <w:t xml:space="preserve">V8 implements ECMAScript as specified in ECMA-262, 5th edition, commonly referred as ECMAScript 2015 and runs on Windows, Mac OS X, and Linux systems. </w:t>
+      </w:r>
+      <w:r>
+        <w:rPr>
+          <w:rFonts w:cs="Arial"/>
+          <w:sz w:val="22"/>
+          <w:shd w:val="clear" w:color="auto" w:fill="FFFFFF"/>
+        </w:rPr>
+        <w:t>V8 enables any C++ application to expose its own objects and functions to JavaScript code. It's up to the developer to decide on the objects and functions exposed to JavaScript. There are many applications that use V8 already including Adobe Flash, the Dashboard Widgets in Apple's Mac OS X and Yahoo Widgets.</w:t>
+      </w:r>
+    </w:p>
+    <w:p/>
+    <w:p>
+      <w:pPr>
+        <w:pStyle w:val="Heading3"/>
+      </w:pPr>
+      <w:bookmarkStart w:id="32" w:name="_Toc474088238"/>
+      <w:r>
+        <w:t xml:space="preserve">2.3.1 </w:t>
+      </w:r>
+      <w:r>
+        <w:t>Design</w:t>
+      </w:r>
+      <w:bookmarkEnd w:id="32"/>
+      <w:r>
+        <w:t xml:space="preserve">  </w:t>
+      </w:r>
+    </w:p>
+    <w:p/>
+    <w:p>
+      <w:pPr>
+        <w:pStyle w:val="Heading3"/>
+      </w:pPr>
+      <w:bookmarkStart w:id="33" w:name="_Toc474088239"/>
+      <w:r>
+        <w:t xml:space="preserve">2.3.2 </w:t>
+      </w:r>
+      <w:r>
+        <w:t>Concepts</w:t>
+      </w:r>
+      <w:bookmarkEnd w:id="33"/>
+    </w:p>
+    <w:p/>
+    <w:p>
+      <w:pPr>
+        <w:pStyle w:val="Heading3"/>
+      </w:pPr>
+      <w:bookmarkStart w:id="34" w:name="_Toc474088240"/>
       <w:r>
         <w:lastRenderedPageBreak/>
-        <w:t xml:space="preserve">2.3 </w:t>
-      </w:r>
-      <w:r>
-        <w:t>V8</w:t>
-      </w:r>
-      <w:bookmarkEnd w:id="24"/>
-    </w:p>
-    <w:p/>
-    <w:p>
-      <w:pPr>
-        <w:pStyle w:val="Heading3"/>
-      </w:pPr>
-      <w:bookmarkStart w:id="25" w:name="_Toc472775895"/>
-      <w:r>
-        <w:t xml:space="preserve">2.3.1 </w:t>
-      </w:r>
-      <w:r>
-        <w:t>Design</w:t>
-      </w:r>
-      <w:bookmarkEnd w:id="25"/>
-      <w:r>
-        <w:t xml:space="preserve">  </w:t>
-      </w:r>
-    </w:p>
-    <w:p/>
-    <w:p>
-      <w:pPr>
-        <w:pStyle w:val="Heading3"/>
-      </w:pPr>
-      <w:bookmarkStart w:id="26" w:name="_Toc472775896"/>
-      <w:r>
-        <w:t xml:space="preserve">2.3.2 </w:t>
-      </w:r>
-      <w:r>
-        <w:t>Concepts</w:t>
-      </w:r>
-      <w:bookmarkEnd w:id="26"/>
-    </w:p>
-    <w:p/>
-    <w:p>
-      <w:pPr>
-        <w:pStyle w:val="Heading3"/>
-      </w:pPr>
-      <w:bookmarkStart w:id="27" w:name="_Toc472775897"/>
-      <w:r>
         <w:t xml:space="preserve">2.3.3 </w:t>
       </w:r>
       <w:r>
         <w:t>Usages</w:t>
       </w:r>
-      <w:bookmarkEnd w:id="27"/>
-    </w:p>
-    <w:p/>
-    <w:p/>
+      <w:bookmarkEnd w:id="34"/>
+    </w:p>
+    <w:p/>
+    <w:p>
+      <w:pPr>
+        <w:spacing w:line="276" w:lineRule="auto"/>
+        <w:jc w:val="both"/>
+        <w:rPr>
+          <w:sz w:val="22"/>
+        </w:rPr>
+      </w:pPr>
+      <w:r>
+        <w:rPr>
+          <w:sz w:val="22"/>
+        </w:rPr>
+        <w:t>Fast JavaScript execution did not go unnoticed. JavaScript can now be found in many environments other than the Web and in the programs written above. You can now write server side applications in JavaScript with Node.js (</w:t>
+      </w:r>
+      <w:proofErr w:type="spellStart"/>
+      <w:r>
+        <w:rPr>
+          <w:sz w:val="22"/>
+        </w:rPr>
+        <w:t>Nodejs</w:t>
+      </w:r>
+      <w:proofErr w:type="spellEnd"/>
+      <w:r>
+        <w:rPr>
+          <w:sz w:val="22"/>
+        </w:rPr>
+        <w:t xml:space="preserve"> foundation, 2016) which uses V8. You can write full 3D games with the Unity game engine (Unity3dcom, 2016) which uses it as its scripting language. Finally, through open source projects such as Electron </w:t>
+      </w:r>
+      <w:r>
+        <w:rPr>
+          <w:rStyle w:val="apple-converted-space"/>
+          <w:rFonts w:cs="Arial"/>
+          <w:color w:val="333333"/>
+          <w:sz w:val="22"/>
+          <w:shd w:val="clear" w:color="auto" w:fill="FFFFFF"/>
+        </w:rPr>
+        <w:t>(</w:t>
+      </w:r>
+      <w:proofErr w:type="spellStart"/>
+      <w:r>
+        <w:rPr>
+          <w:color w:val="333333"/>
+          <w:sz w:val="22"/>
+          <w:shd w:val="clear" w:color="auto" w:fill="FFFFFF"/>
+        </w:rPr>
+        <w:t>Atomio</w:t>
+      </w:r>
+      <w:proofErr w:type="spellEnd"/>
+      <w:r>
+        <w:rPr>
+          <w:color w:val="333333"/>
+          <w:sz w:val="22"/>
+          <w:shd w:val="clear" w:color="auto" w:fill="FFFFFF"/>
+        </w:rPr>
+        <w:t>, 2016)</w:t>
+      </w:r>
+      <w:r>
+        <w:rPr>
+          <w:sz w:val="22"/>
+        </w:rPr>
+        <w:t xml:space="preserve"> you can now write native desktop applications as well. We built our platform on top of the V8 compiler to ensure that the platform is fast and efficient and provides access to the latest JavaScript standard and because it has been used so successfully in other runtimes.</w:t>
+      </w:r>
+    </w:p>
+    <w:p>
+      <w:pPr>
+        <w:spacing w:line="276" w:lineRule="auto"/>
+        <w:rPr>
+          <w:sz w:val="22"/>
+        </w:rPr>
+      </w:pPr>
+    </w:p>
     <w:p/>
     <w:p/>
     <w:p/>
@@ -4727,7 +6287,7 @@
       <w:pPr>
         <w:pStyle w:val="Heading1"/>
       </w:pPr>
-      <w:bookmarkStart w:id="28" w:name="_Toc472775898"/>
+      <w:bookmarkStart w:id="35" w:name="_Toc474088241"/>
       <w:r>
         <w:t xml:space="preserve">3.0 </w:t>
       </w:r>
@@ -4737,7 +6297,7 @@
       <w:r>
         <w:t>oftware Design</w:t>
       </w:r>
-      <w:bookmarkEnd w:id="28"/>
+      <w:bookmarkEnd w:id="35"/>
     </w:p>
     <w:p>
       <w:pPr>
@@ -4760,7 +6320,7 @@
           <w:color w:val="auto"/>
         </w:rPr>
       </w:pPr>
-      <w:bookmarkStart w:id="29" w:name="_Toc472775899"/>
+      <w:bookmarkStart w:id="36" w:name="_Toc474088242"/>
       <w:r>
         <w:rPr>
           <w:rStyle w:val="Emphasis"/>
@@ -4779,35 +6339,35 @@
         </w:rPr>
         <w:t>Requirements</w:t>
       </w:r>
-      <w:bookmarkEnd w:id="29"/>
+      <w:bookmarkEnd w:id="36"/>
     </w:p>
     <w:p/>
     <w:p>
       <w:pPr>
         <w:pStyle w:val="Heading2"/>
       </w:pPr>
-      <w:bookmarkStart w:id="30" w:name="_Toc472775900"/>
+      <w:bookmarkStart w:id="37" w:name="_Toc474088243"/>
       <w:r>
         <w:t xml:space="preserve">3.2 </w:t>
       </w:r>
       <w:r>
         <w:t>Architecture</w:t>
       </w:r>
-      <w:bookmarkEnd w:id="30"/>
+      <w:bookmarkEnd w:id="37"/>
     </w:p>
     <w:p/>
     <w:p>
       <w:pPr>
         <w:pStyle w:val="Heading2"/>
       </w:pPr>
-      <w:bookmarkStart w:id="31" w:name="_Toc472775901"/>
+      <w:bookmarkStart w:id="38" w:name="_Toc474088244"/>
       <w:r>
         <w:t xml:space="preserve">3.3 </w:t>
       </w:r>
       <w:r>
         <w:t>Interface</w:t>
       </w:r>
-      <w:bookmarkEnd w:id="31"/>
+      <w:bookmarkEnd w:id="38"/>
     </w:p>
     <w:p/>
     <w:p/>
@@ -4862,71 +6422,79 @@
       <w:pPr>
         <w:pStyle w:val="Heading1"/>
       </w:pPr>
-      <w:bookmarkStart w:id="32" w:name="_Toc472775902"/>
+      <w:bookmarkStart w:id="39" w:name="_Toc474088245"/>
       <w:r>
         <w:t xml:space="preserve">4.0 </w:t>
       </w:r>
       <w:r>
         <w:t>Development</w:t>
       </w:r>
-      <w:bookmarkEnd w:id="32"/>
+      <w:bookmarkEnd w:id="39"/>
     </w:p>
     <w:p/>
     <w:p>
       <w:pPr>
         <w:pStyle w:val="Heading2"/>
       </w:pPr>
-      <w:bookmarkStart w:id="33" w:name="_Toc472775903"/>
+      <w:bookmarkStart w:id="40" w:name="_Toc474088246"/>
       <w:r>
         <w:t xml:space="preserve">4.1 </w:t>
       </w:r>
       <w:r>
         <w:t>Embedding V8</w:t>
       </w:r>
-      <w:bookmarkEnd w:id="33"/>
+      <w:bookmarkEnd w:id="40"/>
     </w:p>
     <w:p/>
     <w:p>
       <w:pPr>
         <w:pStyle w:val="Heading2"/>
       </w:pPr>
-      <w:bookmarkStart w:id="34" w:name="_Toc472775904"/>
+      <w:bookmarkStart w:id="41" w:name="_Toc474088247"/>
       <w:r>
         <w:t xml:space="preserve">4.2 </w:t>
       </w:r>
       <w:r>
         <w:t>Module System</w:t>
       </w:r>
-      <w:bookmarkEnd w:id="34"/>
+      <w:bookmarkEnd w:id="41"/>
     </w:p>
     <w:p/>
     <w:p>
       <w:pPr>
         <w:pStyle w:val="Heading2"/>
       </w:pPr>
-      <w:bookmarkStart w:id="35" w:name="_Toc472775905"/>
+      <w:bookmarkStart w:id="42" w:name="_Toc474088248"/>
       <w:r>
         <w:t xml:space="preserve">4.3 </w:t>
       </w:r>
       <w:r>
         <w:t>Common Libraries</w:t>
       </w:r>
-      <w:bookmarkEnd w:id="35"/>
+      <w:bookmarkEnd w:id="42"/>
     </w:p>
     <w:p/>
     <w:p>
       <w:pPr>
         <w:pStyle w:val="Heading2"/>
       </w:pPr>
-      <w:bookmarkStart w:id="36" w:name="_Toc472775906"/>
+      <w:bookmarkStart w:id="43" w:name="_Toc474088249"/>
       <w:r>
         <w:t xml:space="preserve">4.4 </w:t>
       </w:r>
       <w:r>
         <w:t>GPU Bindings</w:t>
       </w:r>
-      <w:bookmarkEnd w:id="36"/>
-    </w:p>
+      <w:bookmarkEnd w:id="43"/>
+    </w:p>
+    <w:p/>
+    <w:p/>
+    <w:p/>
+    <w:p/>
+    <w:p/>
+    <w:p/>
+    <w:p/>
+    <w:p/>
     <w:p/>
     <w:p/>
     <w:p/>
@@ -4978,11 +6546,11 @@
       <w:pPr>
         <w:pStyle w:val="Heading1"/>
       </w:pPr>
-      <w:bookmarkStart w:id="37" w:name="_Toc472775907"/>
+      <w:bookmarkStart w:id="44" w:name="_Toc474088250"/>
       <w:r>
         <w:t>5.0 Testing</w:t>
       </w:r>
-      <w:bookmarkEnd w:id="37"/>
+      <w:bookmarkEnd w:id="44"/>
     </w:p>
     <w:p/>
     <w:p/>
@@ -4990,28 +6558,96 @@
       <w:pPr>
         <w:pStyle w:val="Heading2"/>
       </w:pPr>
-      <w:bookmarkStart w:id="38" w:name="_Toc472775908"/>
-      <w:r>
-        <w:t xml:space="preserve">5.1 3D </w:t>
-      </w:r>
-      <w:r>
-        <w:t xml:space="preserve">Cube </w:t>
-      </w:r>
-      <w:r>
-        <w:t>Demo</w:t>
-      </w:r>
-      <w:bookmarkEnd w:id="38"/>
-    </w:p>
+      <w:bookmarkStart w:id="45" w:name="_Toc474088251"/>
+      <w:r>
+        <w:t xml:space="preserve">5.1 </w:t>
+      </w:r>
+      <w:r>
+        <w:t>OpenGL Demo’s</w:t>
+      </w:r>
+      <w:bookmarkEnd w:id="45"/>
+    </w:p>
+    <w:p/>
+    <w:p/>
+    <w:p>
+      <w:pPr>
+        <w:pStyle w:val="Heading3"/>
+      </w:pPr>
+      <w:bookmarkStart w:id="46" w:name="_Toc474088252"/>
+      <w:r>
+        <w:lastRenderedPageBreak/>
+        <w:t>5.1</w:t>
+      </w:r>
+      <w:r>
+        <w:t xml:space="preserve">.1 </w:t>
+      </w:r>
+      <w:r>
+        <w:t>3D Cubes</w:t>
+      </w:r>
+      <w:bookmarkEnd w:id="46"/>
+    </w:p>
+    <w:p>
+      <w:pPr>
+        <w:pStyle w:val="Heading3"/>
+      </w:pPr>
+    </w:p>
+    <w:p>
+      <w:pPr>
+        <w:pStyle w:val="Heading3"/>
+      </w:pPr>
+      <w:bookmarkStart w:id="47" w:name="_Toc474088253"/>
+      <w:r>
+        <w:t>5.1.2</w:t>
+      </w:r>
+      <w:r>
+        <w:t xml:space="preserve"> </w:t>
+      </w:r>
+      <w:r>
+        <w:t>3D Terrain</w:t>
+      </w:r>
+      <w:bookmarkEnd w:id="47"/>
+      <w:r>
+        <w:t xml:space="preserve">  </w:t>
+      </w:r>
+    </w:p>
+    <w:p/>
+    <w:p/>
+    <w:p>
+      <w:pPr>
+        <w:pStyle w:val="Heading3"/>
+      </w:pPr>
+      <w:bookmarkStart w:id="48" w:name="_Toc474088254"/>
+      <w:r>
+        <w:t>5.1.3</w:t>
+      </w:r>
+      <w:r>
+        <w:t xml:space="preserve"> 3D </w:t>
+      </w:r>
+      <w:r>
+        <w:t>Lighting</w:t>
+      </w:r>
+      <w:bookmarkEnd w:id="48"/>
+      <w:r>
+        <w:t xml:space="preserve">  </w:t>
+      </w:r>
+    </w:p>
+    <w:p/>
     <w:p/>
     <w:p>
       <w:pPr>
         <w:pStyle w:val="Heading2"/>
       </w:pPr>
-      <w:bookmarkStart w:id="39" w:name="_Toc472775909"/>
-      <w:r>
-        <w:t>5.2 Grayscale Demo</w:t>
-      </w:r>
-      <w:bookmarkEnd w:id="39"/>
+      <w:bookmarkStart w:id="49" w:name="_Toc474088255"/>
+      <w:r>
+        <w:t xml:space="preserve">5.2 </w:t>
+      </w:r>
+      <w:r>
+        <w:t xml:space="preserve">OpenCL </w:t>
+      </w:r>
+      <w:r>
+        <w:t>Demo’s</w:t>
+      </w:r>
+      <w:bookmarkEnd w:id="49"/>
     </w:p>
     <w:p>
       <w:pPr>
@@ -5022,28 +6658,135 @@
     </w:p>
     <w:p>
       <w:pPr>
+        <w:rPr>
+          <w:rFonts w:eastAsiaTheme="majorEastAsia"/>
+        </w:rPr>
+      </w:pPr>
+    </w:p>
+    <w:p>
+      <w:pPr>
+        <w:pStyle w:val="Heading3"/>
+      </w:pPr>
+      <w:bookmarkStart w:id="50" w:name="_Toc474088256"/>
+      <w:r>
+        <w:t>5.2</w:t>
+      </w:r>
+      <w:r>
+        <w:t xml:space="preserve">.1 </w:t>
+      </w:r>
+      <w:r>
+        <w:t>Grayscale Demo</w:t>
+      </w:r>
+      <w:bookmarkEnd w:id="50"/>
+    </w:p>
+    <w:p/>
+    <w:p>
+      <w:pPr>
+        <w:pStyle w:val="Heading3"/>
+      </w:pPr>
+      <w:bookmarkStart w:id="51" w:name="_Toc474088257"/>
+      <w:r>
+        <w:t>5.2</w:t>
+      </w:r>
+      <w:r>
+        <w:t>.2</w:t>
+      </w:r>
+      <w:r>
+        <w:t xml:space="preserve"> </w:t>
+      </w:r>
+      <w:r>
+        <w:t>Sobel Filter</w:t>
+      </w:r>
+      <w:r>
+        <w:t xml:space="preserve"> Demo</w:t>
+      </w:r>
+      <w:bookmarkEnd w:id="51"/>
+    </w:p>
+    <w:p/>
+    <w:p>
+      <w:pPr>
+        <w:pStyle w:val="Heading3"/>
+      </w:pPr>
+      <w:bookmarkStart w:id="52" w:name="_Toc474088258"/>
+      <w:r>
+        <w:t>5.2</w:t>
+      </w:r>
+      <w:r>
+        <w:t>.3</w:t>
+      </w:r>
+      <w:r>
+        <w:t xml:space="preserve"> </w:t>
+      </w:r>
+      <w:r>
+        <w:t>Matrix</w:t>
+      </w:r>
+      <w:r>
+        <w:t xml:space="preserve"> Demo</w:t>
+      </w:r>
+      <w:bookmarkEnd w:id="52"/>
+    </w:p>
+    <w:p/>
+    <w:p/>
+    <w:p/>
+    <w:p/>
+    <w:p/>
+    <w:p/>
+    <w:p/>
+    <w:p/>
+    <w:p/>
+    <w:p/>
+    <w:p/>
+    <w:p/>
+    <w:p/>
+    <w:p/>
+    <w:p/>
+    <w:p/>
+    <w:p/>
+    <w:p/>
+    <w:p/>
+    <w:p/>
+    <w:p/>
+    <w:p/>
+    <w:p/>
+    <w:p/>
+    <w:p/>
+    <w:p/>
+    <w:p/>
+    <w:p/>
+    <w:p/>
+    <w:p/>
+    <w:p/>
+    <w:p/>
+    <w:p>
+      <w:pPr>
+        <w:pStyle w:val="Heading1"/>
+      </w:pPr>
+      <w:bookmarkStart w:id="53" w:name="_Toc474088259"/>
+      <w:r>
+        <w:t>6</w:t>
+      </w:r>
+      <w:r>
+        <w:t xml:space="preserve">.0 </w:t>
+      </w:r>
+      <w:r>
+        <w:t>Future Work</w:t>
+      </w:r>
+      <w:bookmarkEnd w:id="53"/>
+    </w:p>
+    <w:p/>
+    <w:p>
+      <w:pPr>
         <w:pStyle w:val="Heading2"/>
       </w:pPr>
-      <w:bookmarkStart w:id="40" w:name="_Toc472775910"/>
-      <w:r>
-        <w:t>5.3 Finance Demo</w:t>
-      </w:r>
-      <w:bookmarkEnd w:id="40"/>
-    </w:p>
-    <w:p>
-      <w:pPr>
-        <w:rPr>
-          <w:rFonts w:eastAsiaTheme="majorEastAsia"/>
-        </w:rPr>
-      </w:pPr>
-    </w:p>
-    <w:p>
-      <w:pPr>
-        <w:rPr>
-          <w:rFonts w:eastAsiaTheme="majorEastAsia"/>
-        </w:rPr>
-      </w:pPr>
-    </w:p>
+    </w:p>
+    <w:p/>
+    <w:p/>
+    <w:p/>
+    <w:p/>
+    <w:p/>
+    <w:p/>
+    <w:p/>
+    <w:p/>
     <w:p/>
     <w:p/>
     <w:p/>
@@ -5095,24 +6838,20 @@
       <w:pPr>
         <w:pStyle w:val="Heading1"/>
       </w:pPr>
-      <w:bookmarkStart w:id="41" w:name="_Toc472775911"/>
-      <w:r>
-        <w:t>6</w:t>
+      <w:bookmarkStart w:id="54" w:name="_Toc474088260"/>
+      <w:r>
+        <w:t>7</w:t>
       </w:r>
       <w:r>
         <w:t xml:space="preserve">.0 </w:t>
       </w:r>
       <w:r>
-        <w:t>Future Work</w:t>
-      </w:r>
-      <w:bookmarkEnd w:id="41"/>
-    </w:p>
-    <w:p/>
-    <w:p>
-      <w:pPr>
-        <w:pStyle w:val="Heading2"/>
-      </w:pPr>
-    </w:p>
+        <w:t>Critical Appraisal</w:t>
+      </w:r>
+      <w:bookmarkEnd w:id="54"/>
+    </w:p>
+    <w:p/>
+    <w:p/>
     <w:p/>
     <w:p/>
     <w:p/>
@@ -5172,90 +6911,17 @@
       <w:pPr>
         <w:pStyle w:val="Heading1"/>
       </w:pPr>
-      <w:bookmarkStart w:id="42" w:name="_Toc472775912"/>
-      <w:r>
-        <w:t>7</w:t>
+      <w:bookmarkStart w:id="55" w:name="_Toc474088261"/>
+      <w:r>
+        <w:t>8</w:t>
       </w:r>
       <w:r>
         <w:t xml:space="preserve">.0 </w:t>
       </w:r>
       <w:r>
-        <w:t>Critical Appraisal</w:t>
-      </w:r>
-      <w:bookmarkEnd w:id="42"/>
-    </w:p>
-    <w:p/>
-    <w:p/>
-    <w:p/>
-    <w:p/>
-    <w:p/>
-    <w:p/>
-    <w:p/>
-    <w:p/>
-    <w:p/>
-    <w:p/>
-    <w:p/>
-    <w:p/>
-    <w:p/>
-    <w:p/>
-    <w:p/>
-    <w:p/>
-    <w:p/>
-    <w:p/>
-    <w:p/>
-    <w:p/>
-    <w:p/>
-    <w:p/>
-    <w:p/>
-    <w:p/>
-    <w:p/>
-    <w:p/>
-    <w:p/>
-    <w:p/>
-    <w:p/>
-    <w:p/>
-    <w:p/>
-    <w:p/>
-    <w:p/>
-    <w:p/>
-    <w:p/>
-    <w:p/>
-    <w:p/>
-    <w:p/>
-    <w:p/>
-    <w:p/>
-    <w:p/>
-    <w:p/>
-    <w:p/>
-    <w:p/>
-    <w:p/>
-    <w:p/>
-    <w:p/>
-    <w:p/>
-    <w:p/>
-    <w:p/>
-    <w:p/>
-    <w:p/>
-    <w:p/>
-    <w:p/>
-    <w:p/>
-    <w:p/>
-    <w:p/>
-    <w:p>
-      <w:pPr>
-        <w:pStyle w:val="Heading1"/>
-      </w:pPr>
-      <w:bookmarkStart w:id="43" w:name="_Toc472775913"/>
-      <w:r>
-        <w:t>8</w:t>
-      </w:r>
-      <w:r>
-        <w:t xml:space="preserve">.0 </w:t>
-      </w:r>
-      <w:r>
         <w:t>Conclusion</w:t>
       </w:r>
-      <w:bookmarkEnd w:id="43"/>
+      <w:bookmarkEnd w:id="55"/>
     </w:p>
     <w:p/>
     <w:p/>
@@ -5697,9 +7363,9 @@
       </w:pPr>
     </w:p>
     <w:sectPr>
-      <w:headerReference w:type="default" r:id="rId13"/>
-      <w:footerReference w:type="even" r:id="rId14"/>
-      <w:footerReference w:type="default" r:id="rId15"/>
+      <w:headerReference w:type="default" r:id="rId21"/>
+      <w:footerReference w:type="even" r:id="rId22"/>
+      <w:footerReference w:type="default" r:id="rId23"/>
       <w:endnotePr>
         <w:numFmt w:val="decimal"/>
       </w:endnotePr>
@@ -5831,7 +7497,7 @@
                 <w:bCs/>
                 <w:noProof/>
               </w:rPr>
-              <w:t>1</w:t>
+              <w:t>5</w:t>
             </w:r>
             <w:r>
               <w:rPr>
@@ -5876,7 +7542,7 @@
                 <w:bCs/>
                 <w:noProof/>
               </w:rPr>
-              <w:t>18</w:t>
+              <w:t>22</w:t>
             </w:r>
             <w:r>
               <w:rPr>
@@ -7409,7 +9075,7 @@
 </file>
 
 <file path=customXml/itemProps1.xml><?xml version="1.0" encoding="utf-8"?>
-<ds:datastoreItem xmlns:ds="http://schemas.openxmlformats.org/officeDocument/2006/customXml" ds:itemID="{B7DEE10B-C045-4850-8380-F3E237F8F22C}">
+<ds:datastoreItem xmlns:ds="http://schemas.openxmlformats.org/officeDocument/2006/customXml" ds:itemID="{F4DD8FF3-A8D9-4E4F-B236-A13EA21EC064}">
   <ds:schemaRefs>
     <ds:schemaRef ds:uri="http://schemas.openxmlformats.org/officeDocument/2006/bibliography"/>
   </ds:schemaRefs>

</xml_diff>

<commit_message>
add screenshots to report
</commit_message>
<xml_diff>
--- a/Compute.Documents/B00235610 - Final Honours Report.docx
+++ b/Compute.Documents/B00235610 - Final Honours Report.docx
@@ -1,6 +1,6 @@
 
 <file path=word/document.xml><?xml version="1.0" encoding="utf-8"?>
-<w:document xmlns:wpc="http://schemas.microsoft.com/office/word/2010/wordprocessingCanvas" xmlns:cx="http://schemas.microsoft.com/office/drawing/2014/chartex" xmlns:cx1="http://schemas.microsoft.com/office/drawing/2015/9/8/chartex" xmlns:cx2="http://schemas.microsoft.com/office/drawing/2015/10/21/chartex" xmlns:cx3="http://schemas.microsoft.com/office/drawing/2016/5/9/chartex" xmlns:cx4="http://schemas.microsoft.com/office/drawing/2016/5/10/chartex" xmlns:cx5="http://schemas.microsoft.com/office/drawing/2016/5/11/chartex" xmlns:mc="http://schemas.openxmlformats.org/markup-compatibility/2006" xmlns:o="urn:schemas-microsoft-com:office:office" xmlns:r="http://schemas.openxmlformats.org/officeDocument/2006/relationships" xmlns:m="http://schemas.openxmlformats.org/officeDocument/2006/math" xmlns:v="urn:schemas-microsoft-com:vml" xmlns:wp14="http://schemas.microsoft.com/office/word/2010/wordprocessingDrawing" xmlns:wp="http://schemas.openxmlformats.org/drawingml/2006/wordprocessingDrawing" xmlns:w10="urn:schemas-microsoft-com:office:word" xmlns:w="http://schemas.openxmlformats.org/wordprocessingml/2006/main" xmlns:w14="http://schemas.microsoft.com/office/word/2010/wordml" xmlns:w15="http://schemas.microsoft.com/office/word/2012/wordml" xmlns:w16se="http://schemas.microsoft.com/office/word/2015/wordml/symex" xmlns:wpg="http://schemas.microsoft.com/office/word/2010/wordprocessingGroup" xmlns:wpi="http://schemas.microsoft.com/office/word/2010/wordprocessingInk" xmlns:wne="http://schemas.microsoft.com/office/word/2006/wordml" xmlns:wps="http://schemas.microsoft.com/office/word/2010/wordprocessingShape" mc:Ignorable="w14 w15 w16se wp14">
+<w:document xmlns:wpc="http://schemas.microsoft.com/office/word/2010/wordprocessingCanvas" xmlns:cx="http://schemas.microsoft.com/office/drawing/2014/chartex" xmlns:cx1="http://schemas.microsoft.com/office/drawing/2015/9/8/chartex" xmlns:cx2="http://schemas.microsoft.com/office/drawing/2015/10/21/chartex" xmlns:mc="http://schemas.openxmlformats.org/markup-compatibility/2006" xmlns:o="urn:schemas-microsoft-com:office:office" xmlns:r="http://schemas.openxmlformats.org/officeDocument/2006/relationships" xmlns:m="http://schemas.openxmlformats.org/officeDocument/2006/math" xmlns:v="urn:schemas-microsoft-com:vml" xmlns:wp14="http://schemas.microsoft.com/office/word/2010/wordprocessingDrawing" xmlns:wp="http://schemas.openxmlformats.org/drawingml/2006/wordprocessingDrawing" xmlns:w10="urn:schemas-microsoft-com:office:word" xmlns:w="http://schemas.openxmlformats.org/wordprocessingml/2006/main" xmlns:w14="http://schemas.microsoft.com/office/word/2010/wordml" xmlns:w15="http://schemas.microsoft.com/office/word/2012/wordml" xmlns:w16se="http://schemas.microsoft.com/office/word/2015/wordml/symex" xmlns:wpg="http://schemas.microsoft.com/office/word/2010/wordprocessingGroup" xmlns:wpi="http://schemas.microsoft.com/office/word/2010/wordprocessingInk" xmlns:wne="http://schemas.microsoft.com/office/word/2006/wordml" xmlns:wps="http://schemas.microsoft.com/office/word/2010/wordprocessingShape" mc:Ignorable="w14 w15 w16se wp14">
   <w:body>
     <w:p>
       <w:pPr>
@@ -184,8 +184,6 @@
           <w:szCs w:val="28"/>
         </w:rPr>
       </w:pPr>
-      <w:bookmarkStart w:id="0" w:name="_GoBack"/>
-      <w:bookmarkEnd w:id="0"/>
     </w:p>
     <w:p>
       <w:pPr>
@@ -557,12 +555,12 @@
       <w:r>
         <w:br w:type="page"/>
       </w:r>
-      <w:bookmarkStart w:id="1" w:name="_Toc474088224"/>
+      <w:bookmarkStart w:id="0" w:name="_Toc474088224"/>
       <w:r>
         <w:lastRenderedPageBreak/>
         <w:t>Acknowledgements</w:t>
       </w:r>
-      <w:bookmarkEnd w:id="1"/>
+      <w:bookmarkEnd w:id="0"/>
     </w:p>
     <w:p/>
     <w:p>
@@ -573,9 +571,9 @@
           <w:sz w:val="24"/>
         </w:rPr>
       </w:pPr>
-      <w:bookmarkStart w:id="2" w:name="_Toc472774181"/>
-      <w:bookmarkStart w:id="3" w:name="_Toc472774547"/>
-      <w:bookmarkStart w:id="4" w:name="_Toc472775043"/>
+      <w:bookmarkStart w:id="1" w:name="_Toc472774181"/>
+      <w:bookmarkStart w:id="2" w:name="_Toc472774547"/>
+      <w:bookmarkStart w:id="3" w:name="_Toc472775043"/>
       <w:r>
         <w:rPr>
           <w:b/>
@@ -583,9 +581,9 @@
         </w:rPr>
         <w:t>Paul Keir</w:t>
       </w:r>
+      <w:bookmarkEnd w:id="1"/>
       <w:bookmarkEnd w:id="2"/>
       <w:bookmarkEnd w:id="3"/>
-      <w:bookmarkEnd w:id="4"/>
     </w:p>
     <w:p>
       <w:pPr>
@@ -659,9 +657,9 @@
           <w:sz w:val="24"/>
         </w:rPr>
       </w:pPr>
-      <w:bookmarkStart w:id="5" w:name="_Toc472774182"/>
-      <w:bookmarkStart w:id="6" w:name="_Toc472774548"/>
-      <w:bookmarkStart w:id="7" w:name="_Toc472775044"/>
+      <w:bookmarkStart w:id="4" w:name="_Toc472774182"/>
+      <w:bookmarkStart w:id="5" w:name="_Toc472774548"/>
+      <w:bookmarkStart w:id="6" w:name="_Toc472775044"/>
       <w:r>
         <w:rPr>
           <w:b/>
@@ -669,9 +667,9 @@
         </w:rPr>
         <w:t>Mark Stansfield</w:t>
       </w:r>
+      <w:bookmarkEnd w:id="4"/>
       <w:bookmarkEnd w:id="5"/>
       <w:bookmarkEnd w:id="6"/>
-      <w:bookmarkEnd w:id="7"/>
     </w:p>
     <w:p>
       <w:pPr>
@@ -970,9 +968,9 @@
           <w:szCs w:val="41"/>
         </w:rPr>
       </w:pPr>
-      <w:bookmarkStart w:id="8" w:name="_Toc472774184"/>
-      <w:bookmarkStart w:id="9" w:name="_Toc472774550"/>
-      <w:bookmarkStart w:id="10" w:name="_Toc472775046"/>
+      <w:bookmarkStart w:id="7" w:name="_Toc472774184"/>
+      <w:bookmarkStart w:id="8" w:name="_Toc472774550"/>
+      <w:bookmarkStart w:id="9" w:name="_Toc472775046"/>
       <w:r>
         <w:rPr>
           <w:rFonts w:asciiTheme="majorHAnsi" w:hAnsiTheme="majorHAnsi" w:cstheme="majorHAnsi"/>
@@ -981,9 +979,9 @@
         </w:rPr>
         <w:t>A JavaScript Runtime for Hardware Accelerated Applications</w:t>
       </w:r>
+      <w:bookmarkEnd w:id="7"/>
       <w:bookmarkEnd w:id="8"/>
       <w:bookmarkEnd w:id="9"/>
-      <w:bookmarkEnd w:id="10"/>
     </w:p>
     <w:p>
       <w:pPr>
@@ -4393,8 +4391,8 @@
         <w:pStyle w:val="Heading1"/>
         <w:spacing w:after="240"/>
       </w:pPr>
-      <w:bookmarkStart w:id="11" w:name="_Toc471393926"/>
-      <w:bookmarkStart w:id="12" w:name="_Toc474088225"/>
+      <w:bookmarkStart w:id="10" w:name="_Toc471393926"/>
+      <w:bookmarkStart w:id="11" w:name="_Toc474088225"/>
       <w:r>
         <w:lastRenderedPageBreak/>
         <w:t xml:space="preserve">1.0 </w:t>
@@ -4402,8 +4400,8 @@
       <w:r>
         <w:t>Introduction</w:t>
       </w:r>
+      <w:bookmarkEnd w:id="10"/>
       <w:bookmarkEnd w:id="11"/>
-      <w:bookmarkEnd w:id="12"/>
       <w:r>
         <w:t xml:space="preserve"> </w:t>
       </w:r>
@@ -4687,28 +4685,28 @@
         <w:pStyle w:val="Heading1"/>
         <w:spacing w:after="240"/>
       </w:pPr>
-      <w:bookmarkStart w:id="13" w:name="_Toc474088226"/>
+      <w:bookmarkStart w:id="12" w:name="_Toc474088226"/>
       <w:r>
         <w:t xml:space="preserve">2.0 </w:t>
       </w:r>
       <w:r>
         <w:t>Background Information</w:t>
       </w:r>
-      <w:bookmarkEnd w:id="13"/>
+      <w:bookmarkEnd w:id="12"/>
     </w:p>
     <w:p>
       <w:pPr>
         <w:pStyle w:val="Heading2"/>
         <w:spacing w:after="120"/>
       </w:pPr>
-      <w:bookmarkStart w:id="14" w:name="_Toc474088227"/>
+      <w:bookmarkStart w:id="13" w:name="_Toc474088227"/>
       <w:r>
         <w:t xml:space="preserve">2.1 </w:t>
       </w:r>
       <w:r>
         <w:t>GPUs</w:t>
       </w:r>
-      <w:bookmarkEnd w:id="14"/>
+      <w:bookmarkEnd w:id="13"/>
     </w:p>
     <w:p>
       <w:pPr>
@@ -4795,14 +4793,14 @@
         <w:pStyle w:val="Heading3"/>
         <w:spacing w:after="120"/>
       </w:pPr>
-      <w:bookmarkStart w:id="15" w:name="_Toc474088228"/>
+      <w:bookmarkStart w:id="14" w:name="_Toc474088228"/>
       <w:r>
         <w:t xml:space="preserve">2.1.1 </w:t>
       </w:r>
       <w:r>
         <w:t>Hardware</w:t>
       </w:r>
-      <w:bookmarkEnd w:id="15"/>
+      <w:bookmarkEnd w:id="14"/>
     </w:p>
     <w:p>
       <w:pPr>
@@ -4921,14 +4919,14 @@
         <w:pStyle w:val="Heading3"/>
         <w:spacing w:after="120"/>
       </w:pPr>
-      <w:bookmarkStart w:id="16" w:name="_Toc474088229"/>
+      <w:bookmarkStart w:id="15" w:name="_Toc474088229"/>
       <w:r>
         <w:t xml:space="preserve">2.1.2 </w:t>
       </w:r>
       <w:r>
         <w:t>Manufacturers</w:t>
       </w:r>
-      <w:bookmarkEnd w:id="16"/>
+      <w:bookmarkEnd w:id="15"/>
     </w:p>
     <w:p>
       <w:pPr>
@@ -5077,14 +5075,14 @@
         <w:pStyle w:val="Heading3"/>
         <w:spacing w:after="120"/>
       </w:pPr>
-      <w:bookmarkStart w:id="17" w:name="_Toc474088230"/>
+      <w:bookmarkStart w:id="16" w:name="_Toc474088230"/>
       <w:r>
         <w:t xml:space="preserve">2.1.3 </w:t>
       </w:r>
       <w:r>
         <w:t>Software</w:t>
       </w:r>
-      <w:bookmarkEnd w:id="17"/>
+      <w:bookmarkEnd w:id="16"/>
     </w:p>
     <w:p>
       <w:pPr>
@@ -5208,8 +5206,8 @@
         <w:jc w:val="both"/>
       </w:pPr>
     </w:p>
-    <w:bookmarkStart w:id="18" w:name="_MON_1545134291"/>
-    <w:bookmarkEnd w:id="18"/>
+    <w:bookmarkStart w:id="17" w:name="_MON_1545134291"/>
+    <w:bookmarkEnd w:id="17"/>
     <w:p>
       <w:pPr>
         <w:pBdr>
@@ -5221,7 +5219,7 @@
         <w:jc w:val="both"/>
       </w:pPr>
       <w:r>
-        <w:object w:dxaOrig="9026" w:dyaOrig="3067">
+        <w:object w:dxaOrig="9026" w:dyaOrig="3111">
           <v:shapetype id="_x0000_t75" coordsize="21600,21600" o:spt="75" o:preferrelative="t" path="m@4@5l@4@11@9@11@9@5xe" filled="f" stroked="f">
             <v:stroke joinstyle="miter"/>
             <v:formulas>
@@ -5241,10 +5239,10 @@
             <v:path o:extrusionok="f" gradientshapeok="t" o:connecttype="rect"/>
             <o:lock v:ext="edit" aspectratio="t"/>
           </v:shapetype>
-          <v:shape id="_x0000_i1025" type="#_x0000_t75" style="width:451.8pt;height:153pt" o:ole="">
+          <v:shape id="_x0000_i1025" type="#_x0000_t75" style="width:451.5pt;height:155.25pt" o:ole="">
             <v:imagedata r:id="rId9" o:title=""/>
           </v:shape>
-          <o:OLEObject Type="Embed" ProgID="Word.OpenDocumentText.12" ShapeID="_x0000_i1025" DrawAspect="Content" ObjectID="_1548752164" r:id="rId10"/>
+          <o:OLEObject Type="Embed" ProgID="Word.OpenDocumentText.12" ShapeID="_x0000_i1025" DrawAspect="Content" ObjectID="_1549093593" r:id="rId10"/>
         </w:object>
       </w:r>
     </w:p>
@@ -5324,8 +5322,8 @@
         <w:jc w:val="both"/>
       </w:pPr>
     </w:p>
-    <w:bookmarkStart w:id="19" w:name="_MON_1545134528"/>
-    <w:bookmarkEnd w:id="19"/>
+    <w:bookmarkStart w:id="18" w:name="_MON_1545134528"/>
+    <w:bookmarkEnd w:id="18"/>
     <w:p>
       <w:pPr>
         <w:pBdr>
@@ -5338,10 +5336,10 @@
       </w:pPr>
       <w:r>
         <w:object w:dxaOrig="10466" w:dyaOrig="1505">
-          <v:shape id="_x0000_i1026" type="#_x0000_t75" style="width:523.8pt;height:76.2pt" o:ole="">
+          <v:shape id="_x0000_i1026" type="#_x0000_t75" style="width:523.5pt;height:76.5pt" o:ole="">
             <v:imagedata r:id="rId11" o:title=""/>
           </v:shape>
-          <o:OLEObject Type="Embed" ProgID="Word.OpenDocumentText.12" ShapeID="_x0000_i1026" DrawAspect="Content" ObjectID="_1548752165" r:id="rId12"/>
+          <o:OLEObject Type="Embed" ProgID="Word.OpenDocumentText.12" ShapeID="_x0000_i1026" DrawAspect="Content" ObjectID="_1549093594" r:id="rId12"/>
         </w:object>
       </w:r>
     </w:p>
@@ -5387,14 +5385,14 @@
         <w:pStyle w:val="Heading2"/>
         <w:spacing w:after="120"/>
       </w:pPr>
-      <w:bookmarkStart w:id="20" w:name="_Toc474088231"/>
+      <w:bookmarkStart w:id="19" w:name="_Toc474088231"/>
       <w:r>
         <w:t xml:space="preserve">2.2 </w:t>
       </w:r>
       <w:r>
         <w:t>JavaScript</w:t>
       </w:r>
-      <w:bookmarkEnd w:id="20"/>
+      <w:bookmarkEnd w:id="19"/>
     </w:p>
     <w:p>
       <w:pPr>
@@ -5460,14 +5458,14 @@
       <w:pPr>
         <w:pStyle w:val="Heading3"/>
       </w:pPr>
-      <w:bookmarkStart w:id="21" w:name="_Toc474088232"/>
+      <w:bookmarkStart w:id="20" w:name="_Toc474088232"/>
       <w:r>
         <w:t xml:space="preserve">2.2.1 </w:t>
       </w:r>
       <w:r>
         <w:t>Design</w:t>
       </w:r>
-      <w:bookmarkEnd w:id="21"/>
+      <w:bookmarkEnd w:id="20"/>
       <w:r>
         <w:t xml:space="preserve">  </w:t>
       </w:r>
@@ -5478,14 +5476,14 @@
         <w:pStyle w:val="Heading3"/>
         <w:spacing w:after="120"/>
       </w:pPr>
-      <w:bookmarkStart w:id="22" w:name="_Toc474088233"/>
+      <w:bookmarkStart w:id="21" w:name="_Toc474088233"/>
       <w:r>
         <w:t xml:space="preserve">2.2.2 </w:t>
       </w:r>
       <w:r>
         <w:t>Typed Arrays</w:t>
       </w:r>
-      <w:bookmarkEnd w:id="22"/>
+      <w:bookmarkEnd w:id="21"/>
     </w:p>
     <w:p>
       <w:pPr>
@@ -5561,8 +5559,8 @@
         <w:pStyle w:val="Heading3"/>
         <w:spacing w:after="120"/>
       </w:pPr>
-      <w:bookmarkStart w:id="23" w:name="_Toc471491662"/>
-      <w:bookmarkStart w:id="24" w:name="_Toc474088234"/>
+      <w:bookmarkStart w:id="22" w:name="_Toc471491662"/>
+      <w:bookmarkStart w:id="23" w:name="_Toc474088234"/>
       <w:r>
         <w:t xml:space="preserve">2.2.2 </w:t>
       </w:r>
@@ -5570,8 +5568,8 @@
       <w:r>
         <w:t>ArrayBuffer</w:t>
       </w:r>
+      <w:bookmarkEnd w:id="22"/>
       <w:bookmarkEnd w:id="23"/>
-      <w:bookmarkEnd w:id="24"/>
       <w:proofErr w:type="spellEnd"/>
     </w:p>
     <w:p>
@@ -5626,8 +5624,8 @@
         </w:rPr>
       </w:pPr>
     </w:p>
-    <w:bookmarkStart w:id="25" w:name="_MON_1541712016"/>
-    <w:bookmarkEnd w:id="25"/>
+    <w:bookmarkStart w:id="24" w:name="_MON_1541712016"/>
+    <w:bookmarkEnd w:id="24"/>
     <w:p>
       <w:pPr>
         <w:pBdr>
@@ -5649,7 +5647,7 @@
           <v:shape id="_x0000_i1027" type="#_x0000_t75" style="width:453pt;height:87pt" o:ole="">
             <v:imagedata r:id="rId13" o:title=""/>
           </v:shape>
-          <o:OLEObject Type="Embed" ProgID="Word.OpenDocumentText.12" ShapeID="_x0000_i1027" DrawAspect="Content" ObjectID="_1548752166" r:id="rId14"/>
+          <o:OLEObject Type="Embed" ProgID="Word.OpenDocumentText.12" ShapeID="_x0000_i1027" DrawAspect="Content" ObjectID="_1549093595" r:id="rId14"/>
         </w:object>
       </w:r>
     </w:p>
@@ -5701,8 +5699,8 @@
         </w:rPr>
       </w:pPr>
     </w:p>
-    <w:bookmarkStart w:id="26" w:name="_MON_1541712103"/>
-    <w:bookmarkEnd w:id="26"/>
+    <w:bookmarkStart w:id="25" w:name="_MON_1541712103"/>
+    <w:bookmarkEnd w:id="25"/>
     <w:p>
       <w:pPr>
         <w:pBdr>
@@ -5720,10 +5718,10 @@
           <w:rFonts w:cs="Arial"/>
         </w:rPr>
         <w:object w:dxaOrig="9360" w:dyaOrig="2830">
-          <v:shape id="_x0000_i1028" type="#_x0000_t75" style="width:469.2pt;height:139.8pt" o:ole="">
+          <v:shape id="_x0000_i1028" type="#_x0000_t75" style="width:469.5pt;height:139.5pt" o:ole="">
             <v:imagedata r:id="rId15" o:title=""/>
           </v:shape>
-          <o:OLEObject Type="Embed" ProgID="Word.OpenDocumentText.12" ShapeID="_x0000_i1028" DrawAspect="Content" ObjectID="_1548752167" r:id="rId16"/>
+          <o:OLEObject Type="Embed" ProgID="Word.OpenDocumentText.12" ShapeID="_x0000_i1028" DrawAspect="Content" ObjectID="_1549093596" r:id="rId16"/>
         </w:object>
       </w:r>
       <w:r>
@@ -5819,8 +5817,8 @@
         <w:t xml:space="preserve"> you can now control a greater range of integral types. Consider the following C++ arrays shown in Figure 5.</w:t>
       </w:r>
     </w:p>
-    <w:bookmarkStart w:id="27" w:name="_MON_1541712873"/>
-    <w:bookmarkEnd w:id="27"/>
+    <w:bookmarkStart w:id="26" w:name="_MON_1541712873"/>
+    <w:bookmarkEnd w:id="26"/>
     <w:p>
       <w:pPr>
         <w:pBdr>
@@ -5838,10 +5836,10 @@
           <w:rFonts w:cs="Arial"/>
         </w:rPr>
         <w:object w:dxaOrig="9026" w:dyaOrig="1285">
-          <v:shape id="_x0000_i1029" type="#_x0000_t75" style="width:453pt;height:61.2pt" o:ole="">
+          <v:shape id="_x0000_i1029" type="#_x0000_t75" style="width:453pt;height:61.5pt" o:ole="">
             <v:imagedata r:id="rId17" o:title=""/>
           </v:shape>
-          <o:OLEObject Type="Embed" ProgID="Word.OpenDocumentText.12" ShapeID="_x0000_i1029" DrawAspect="Content" ObjectID="_1548752168" r:id="rId18"/>
+          <o:OLEObject Type="Embed" ProgID="Word.OpenDocumentText.12" ShapeID="_x0000_i1029" DrawAspect="Content" ObjectID="_1549093597" r:id="rId18"/>
         </w:object>
       </w:r>
     </w:p>
@@ -5946,8 +5944,8 @@
         </w:rPr>
       </w:pPr>
     </w:p>
-    <w:bookmarkStart w:id="28" w:name="_MON_1541712994"/>
-    <w:bookmarkEnd w:id="28"/>
+    <w:bookmarkStart w:id="27" w:name="_MON_1541712994"/>
+    <w:bookmarkEnd w:id="27"/>
     <w:p>
       <w:pPr>
         <w:pBdr>
@@ -5965,10 +5963,10 @@
           <w:rFonts w:cs="Arial"/>
         </w:rPr>
         <w:object w:dxaOrig="9026" w:dyaOrig="1063">
-          <v:shape id="_x0000_i1030" type="#_x0000_t75" style="width:453pt;height:51.6pt" o:ole="">
+          <v:shape id="_x0000_i1030" type="#_x0000_t75" style="width:453pt;height:51.75pt" o:ole="">
             <v:imagedata r:id="rId19" o:title=""/>
           </v:shape>
-          <o:OLEObject Type="Embed" ProgID="Word.OpenDocumentText.12" ShapeID="_x0000_i1030" DrawAspect="Content" ObjectID="_1548752169" r:id="rId20"/>
+          <o:OLEObject Type="Embed" ProgID="Word.OpenDocumentText.12" ShapeID="_x0000_i1030" DrawAspect="Content" ObjectID="_1549093598" r:id="rId20"/>
         </w:object>
       </w:r>
     </w:p>
@@ -6047,25 +6045,25 @@
       <w:pPr>
         <w:pStyle w:val="Heading3"/>
       </w:pPr>
-      <w:bookmarkStart w:id="29" w:name="_Toc474088235"/>
+      <w:bookmarkStart w:id="28" w:name="_Toc474088235"/>
       <w:r>
         <w:t xml:space="preserve">2.2.3 </w:t>
       </w:r>
       <w:r>
         <w:t>ECMAScript 2015</w:t>
       </w:r>
+      <w:bookmarkEnd w:id="28"/>
+    </w:p>
+    <w:p/>
+    <w:p>
+      <w:pPr>
+        <w:pStyle w:val="Heading3"/>
+      </w:pPr>
+      <w:bookmarkStart w:id="29" w:name="_Toc474088236"/>
+      <w:r>
+        <w:t>2.2.4 Module Systems</w:t>
+      </w:r>
       <w:bookmarkEnd w:id="29"/>
-    </w:p>
-    <w:p/>
-    <w:p>
-      <w:pPr>
-        <w:pStyle w:val="Heading3"/>
-      </w:pPr>
-      <w:bookmarkStart w:id="30" w:name="_Toc474088236"/>
-      <w:r>
-        <w:t>2.2.4 Module Systems</w:t>
-      </w:r>
-      <w:bookmarkEnd w:id="30"/>
     </w:p>
     <w:p/>
     <w:p/>
@@ -6074,61 +6072,78 @@
         <w:pStyle w:val="Heading2"/>
         <w:spacing w:after="120"/>
       </w:pPr>
-      <w:bookmarkStart w:id="31" w:name="_Toc474088237"/>
+      <w:bookmarkStart w:id="30" w:name="_Toc474088237"/>
       <w:r>
         <w:t xml:space="preserve">2.3 </w:t>
       </w:r>
       <w:r>
         <w:t>V8</w:t>
       </w:r>
+      <w:bookmarkEnd w:id="30"/>
+    </w:p>
+    <w:p>
+      <w:pPr>
+        <w:jc w:val="both"/>
+        <w:rPr>
+          <w:rFonts w:cs="Arial"/>
+          <w:sz w:val="22"/>
+        </w:rPr>
+      </w:pPr>
+      <w:r>
+        <w:rPr>
+          <w:rFonts w:cs="Arial"/>
+          <w:sz w:val="22"/>
+        </w:rPr>
+        <w:t>In 2008 Google set the benchmark for JavaScript compilers. They created a new JavaScript JIT compiler, V8 from the ground up to dramatically improve JavaScript execution speed. Browsers at the time used JavaScript interpreters instead. Internally they built a benchmark called V8 bench and measured performance increases overtime. As you can see in Figure 7 each subsequent revision of Chrome which in turn has a new version of V8 saw massive gains in JavaScript performance. This started the JavaScript compiler competition which saw all major JavaScript implementers drop their interpreters in favour of a JIT compiler in the hope that faster JavaScript would lead to a faster browser and better web experience. The key difference between an interpreter and a compiler is how the program is built and executed.  Where an interpreter would typically execute one statement at a time, a compiler would translate the entire program into machine code ready to execute.</w:t>
+      </w:r>
+    </w:p>
+    <w:p>
+      <w:pPr>
+        <w:jc w:val="both"/>
+        <w:rPr>
+          <w:rFonts w:cs="Arial"/>
+        </w:rPr>
+      </w:pPr>
+    </w:p>
+    <w:p>
+      <w:pPr>
+        <w:jc w:val="both"/>
+        <w:rPr>
+          <w:rFonts w:cs="Arial"/>
+          <w:sz w:val="22"/>
+        </w:rPr>
+      </w:pPr>
+      <w:r>
+        <w:rPr>
+          <w:rFonts w:cs="Arial"/>
+          <w:sz w:val="22"/>
+        </w:rPr>
+        <w:t xml:space="preserve">V8 implements ECMAScript as specified in ECMA-262, 5th edition, commonly referred as ECMAScript 2015 and runs on Windows, Mac OS X, and Linux systems. </w:t>
+      </w:r>
+      <w:r>
+        <w:rPr>
+          <w:rFonts w:cs="Arial"/>
+          <w:sz w:val="22"/>
+          <w:shd w:val="clear" w:color="auto" w:fill="FFFFFF"/>
+        </w:rPr>
+        <w:t>V8 enables any C++ application to expose its own objects and functions to JavaScript code. It's up to the developer to decide on the objects and functions exposed to JavaScript. There are many applications that use V8 already including Adobe Flash, the Dashboard Widgets in Apple's Mac OS X and Yahoo Widgets.</w:t>
+      </w:r>
+    </w:p>
+    <w:p/>
+    <w:p>
+      <w:pPr>
+        <w:pStyle w:val="Heading3"/>
+      </w:pPr>
+      <w:bookmarkStart w:id="31" w:name="_Toc474088238"/>
+      <w:r>
+        <w:t xml:space="preserve">2.3.1 </w:t>
+      </w:r>
+      <w:r>
+        <w:t>Design</w:t>
+      </w:r>
       <w:bookmarkEnd w:id="31"/>
-    </w:p>
-    <w:p>
-      <w:pPr>
-        <w:jc w:val="both"/>
-        <w:rPr>
-          <w:rFonts w:cs="Arial"/>
-          <w:sz w:val="22"/>
-        </w:rPr>
-      </w:pPr>
-      <w:r>
-        <w:rPr>
-          <w:rFonts w:cs="Arial"/>
-          <w:sz w:val="22"/>
-        </w:rPr>
-        <w:t>In 2008 Google set the benchmark for JavaScript compilers. They created a new JavaScript JIT compiler, V8 from the ground up to dramatically improve JavaScript execution speed. Browsers at the time used JavaScript interpreters instead. Internally they built a benchmark called V8 bench and measured performance increases overtime. As you can see in Figure 7 each subsequent revision of Chrome which in turn has a new version of V8 saw massive gains in JavaScript performance. This started the JavaScript compiler competition which saw all major JavaScript implementers drop their interpreters in favour of a JIT compiler in the hope that faster JavaScript would lead to a faster browser and better web experience. The key difference between an interpreter and a compiler is how the program is built and executed.  Where an interpreter would typically execute one statement at a time, a compiler would translate the entire program into machine code ready to execute.</w:t>
-      </w:r>
-    </w:p>
-    <w:p>
-      <w:pPr>
-        <w:jc w:val="both"/>
-        <w:rPr>
-          <w:rFonts w:cs="Arial"/>
-        </w:rPr>
-      </w:pPr>
-    </w:p>
-    <w:p>
-      <w:pPr>
-        <w:jc w:val="both"/>
-        <w:rPr>
-          <w:rFonts w:cs="Arial"/>
-          <w:sz w:val="22"/>
-        </w:rPr>
-      </w:pPr>
-      <w:r>
-        <w:rPr>
-          <w:rFonts w:cs="Arial"/>
-          <w:sz w:val="22"/>
-        </w:rPr>
-        <w:t xml:space="preserve">V8 implements ECMAScript as specified in ECMA-262, 5th edition, commonly referred as ECMAScript 2015 and runs on Windows, Mac OS X, and Linux systems. </w:t>
-      </w:r>
-      <w:r>
-        <w:rPr>
-          <w:rFonts w:cs="Arial"/>
-          <w:sz w:val="22"/>
-          <w:shd w:val="clear" w:color="auto" w:fill="FFFFFF"/>
-        </w:rPr>
-        <w:t>V8 enables any C++ application to expose its own objects and functions to JavaScript code. It's up to the developer to decide on the objects and functions exposed to JavaScript. There are many applications that use V8 already including Adobe Flash, the Dashboard Widgets in Apple's Mac OS X and Yahoo Widgets.</w:t>
+      <w:r>
+        <w:t xml:space="preserve">  </w:t>
       </w:r>
     </w:p>
     <w:p/>
@@ -6136,38 +6151,21 @@
       <w:pPr>
         <w:pStyle w:val="Heading3"/>
       </w:pPr>
-      <w:bookmarkStart w:id="32" w:name="_Toc474088238"/>
-      <w:r>
-        <w:t xml:space="preserve">2.3.1 </w:t>
-      </w:r>
-      <w:r>
-        <w:t>Design</w:t>
+      <w:bookmarkStart w:id="32" w:name="_Toc474088239"/>
+      <w:r>
+        <w:t xml:space="preserve">2.3.2 </w:t>
+      </w:r>
+      <w:r>
+        <w:t>Concepts</w:t>
       </w:r>
       <w:bookmarkEnd w:id="32"/>
-      <w:r>
-        <w:t xml:space="preserve">  </w:t>
-      </w:r>
     </w:p>
     <w:p/>
     <w:p>
       <w:pPr>
         <w:pStyle w:val="Heading3"/>
       </w:pPr>
-      <w:bookmarkStart w:id="33" w:name="_Toc474088239"/>
-      <w:r>
-        <w:t xml:space="preserve">2.3.2 </w:t>
-      </w:r>
-      <w:r>
-        <w:t>Concepts</w:t>
-      </w:r>
-      <w:bookmarkEnd w:id="33"/>
-    </w:p>
-    <w:p/>
-    <w:p>
-      <w:pPr>
-        <w:pStyle w:val="Heading3"/>
-      </w:pPr>
-      <w:bookmarkStart w:id="34" w:name="_Toc474088240"/>
+      <w:bookmarkStart w:id="33" w:name="_Toc474088240"/>
       <w:r>
         <w:lastRenderedPageBreak/>
         <w:t xml:space="preserve">2.3.3 </w:t>
@@ -6175,7 +6173,7 @@
       <w:r>
         <w:t>Usages</w:t>
       </w:r>
-      <w:bookmarkEnd w:id="34"/>
+      <w:bookmarkEnd w:id="33"/>
     </w:p>
     <w:p/>
     <w:p>
@@ -6296,7 +6294,7 @@
       <w:pPr>
         <w:pStyle w:val="Heading1"/>
       </w:pPr>
-      <w:bookmarkStart w:id="35" w:name="_Toc474088241"/>
+      <w:bookmarkStart w:id="34" w:name="_Toc474088241"/>
       <w:r>
         <w:lastRenderedPageBreak/>
         <w:t xml:space="preserve">3.0 </w:t>
@@ -6307,7 +6305,7 @@
       <w:r>
         <w:t>oftware Design</w:t>
       </w:r>
-      <w:bookmarkEnd w:id="35"/>
+      <w:bookmarkEnd w:id="34"/>
     </w:p>
     <w:p>
       <w:pPr>
@@ -6330,7 +6328,7 @@
           <w:color w:val="auto"/>
         </w:rPr>
       </w:pPr>
-      <w:bookmarkStart w:id="36" w:name="_Toc474088242"/>
+      <w:bookmarkStart w:id="35" w:name="_Toc474088242"/>
       <w:r>
         <w:rPr>
           <w:rStyle w:val="Emphasis"/>
@@ -6349,6 +6347,20 @@
         </w:rPr>
         <w:t>Requirements</w:t>
       </w:r>
+      <w:bookmarkEnd w:id="35"/>
+    </w:p>
+    <w:p/>
+    <w:p>
+      <w:pPr>
+        <w:pStyle w:val="Heading2"/>
+      </w:pPr>
+      <w:bookmarkStart w:id="36" w:name="_Toc474088243"/>
+      <w:r>
+        <w:t xml:space="preserve">3.2 </w:t>
+      </w:r>
+      <w:r>
+        <w:t>Architecture</w:t>
+      </w:r>
       <w:bookmarkEnd w:id="36"/>
     </w:p>
     <w:p/>
@@ -6356,30 +6368,16 @@
       <w:pPr>
         <w:pStyle w:val="Heading2"/>
       </w:pPr>
-      <w:bookmarkStart w:id="37" w:name="_Toc474088243"/>
-      <w:r>
-        <w:t xml:space="preserve">3.2 </w:t>
-      </w:r>
-      <w:r>
-        <w:t>Architecture</w:t>
+      <w:bookmarkStart w:id="37" w:name="_Toc474088244"/>
+      <w:r>
+        <w:t xml:space="preserve">3.3 </w:t>
+      </w:r>
+      <w:r>
+        <w:t>Interface</w:t>
       </w:r>
       <w:bookmarkEnd w:id="37"/>
     </w:p>
     <w:p/>
-    <w:p>
-      <w:pPr>
-        <w:pStyle w:val="Heading2"/>
-      </w:pPr>
-      <w:bookmarkStart w:id="38" w:name="_Toc474088244"/>
-      <w:r>
-        <w:t xml:space="preserve">3.3 </w:t>
-      </w:r>
-      <w:r>
-        <w:t>Interface</w:t>
-      </w:r>
-      <w:bookmarkEnd w:id="38"/>
-    </w:p>
-    <w:p/>
     <w:p/>
     <w:p/>
     <w:p/>
@@ -6432,7 +6430,7 @@
       <w:pPr>
         <w:pStyle w:val="Heading1"/>
       </w:pPr>
-      <w:bookmarkStart w:id="39" w:name="_Toc474088245"/>
+      <w:bookmarkStart w:id="38" w:name="_Toc474088245"/>
       <w:r>
         <w:lastRenderedPageBreak/>
         <w:t xml:space="preserve">4.0 </w:t>
@@ -6440,6 +6438,20 @@
       <w:r>
         <w:t>Development</w:t>
       </w:r>
+      <w:bookmarkEnd w:id="38"/>
+    </w:p>
+    <w:p/>
+    <w:p>
+      <w:pPr>
+        <w:pStyle w:val="Heading2"/>
+      </w:pPr>
+      <w:bookmarkStart w:id="39" w:name="_Toc474088246"/>
+      <w:r>
+        <w:t xml:space="preserve">4.1 </w:t>
+      </w:r>
+      <w:r>
+        <w:t>Embedding V8</w:t>
+      </w:r>
       <w:bookmarkEnd w:id="39"/>
     </w:p>
     <w:p/>
@@ -6447,12 +6459,12 @@
       <w:pPr>
         <w:pStyle w:val="Heading2"/>
       </w:pPr>
-      <w:bookmarkStart w:id="40" w:name="_Toc474088246"/>
-      <w:r>
-        <w:t xml:space="preserve">4.1 </w:t>
-      </w:r>
-      <w:r>
-        <w:t>Embedding V8</w:t>
+      <w:bookmarkStart w:id="40" w:name="_Toc474088247"/>
+      <w:r>
+        <w:t xml:space="preserve">4.2 </w:t>
+      </w:r>
+      <w:r>
+        <w:t>Module System</w:t>
       </w:r>
       <w:bookmarkEnd w:id="40"/>
     </w:p>
@@ -6461,12 +6473,12 @@
       <w:pPr>
         <w:pStyle w:val="Heading2"/>
       </w:pPr>
-      <w:bookmarkStart w:id="41" w:name="_Toc474088247"/>
-      <w:r>
-        <w:t xml:space="preserve">4.2 </w:t>
-      </w:r>
-      <w:r>
-        <w:t>Module System</w:t>
+      <w:bookmarkStart w:id="41" w:name="_Toc474088248"/>
+      <w:r>
+        <w:t xml:space="preserve">4.3 </w:t>
+      </w:r>
+      <w:r>
+        <w:t>Common Libraries</w:t>
       </w:r>
       <w:bookmarkEnd w:id="41"/>
     </w:p>
@@ -6475,46 +6487,471 @@
       <w:pPr>
         <w:pStyle w:val="Heading2"/>
       </w:pPr>
-      <w:bookmarkStart w:id="42" w:name="_Toc474088248"/>
-      <w:r>
-        <w:t xml:space="preserve">4.3 </w:t>
-      </w:r>
-      <w:r>
-        <w:t>Common Libraries</w:t>
+      <w:bookmarkStart w:id="42" w:name="_Toc474088249"/>
+      <w:r>
+        <w:t xml:space="preserve">4.4 </w:t>
+      </w:r>
+      <w:r>
+        <w:t>GPU Bindings</w:t>
       </w:r>
       <w:bookmarkEnd w:id="42"/>
     </w:p>
     <w:p/>
+    <w:p/>
+    <w:p/>
+    <w:p/>
+    <w:p/>
+    <w:p/>
+    <w:p/>
+    <w:p/>
+    <w:p/>
+    <w:p/>
+    <w:p/>
+    <w:p/>
+    <w:p/>
+    <w:p/>
+    <w:p/>
+    <w:p/>
+    <w:p/>
+    <w:p/>
+    <w:p/>
+    <w:p/>
+    <w:p/>
+    <w:p/>
+    <w:p/>
+    <w:p/>
+    <w:p/>
+    <w:p/>
+    <w:p/>
+    <w:p/>
+    <w:p/>
+    <w:p/>
+    <w:p/>
+    <w:p/>
+    <w:p/>
+    <w:p/>
+    <w:p/>
+    <w:p/>
+    <w:p/>
+    <w:p/>
+    <w:p/>
+    <w:p/>
+    <w:p/>
+    <w:p/>
+    <w:p/>
+    <w:p/>
+    <w:p/>
+    <w:p/>
+    <w:p/>
+    <w:p>
+      <w:pPr>
+        <w:pStyle w:val="Heading1"/>
+      </w:pPr>
+      <w:bookmarkStart w:id="43" w:name="_Toc474088250"/>
+      <w:r>
+        <w:lastRenderedPageBreak/>
+        <w:t>5.0 Testing</w:t>
+      </w:r>
+      <w:bookmarkStart w:id="44" w:name="_GoBack"/>
+      <w:bookmarkEnd w:id="43"/>
+      <w:bookmarkEnd w:id="44"/>
+    </w:p>
+    <w:p/>
+    <w:p>
+      <w:r>
+        <w:t>Talk about the why demos are testing</w:t>
+      </w:r>
+    </w:p>
+    <w:p/>
     <w:p>
       <w:pPr>
         <w:pStyle w:val="Heading2"/>
       </w:pPr>
-      <w:bookmarkStart w:id="43" w:name="_Toc474088249"/>
-      <w:r>
-        <w:t xml:space="preserve">4.4 </w:t>
-      </w:r>
-      <w:r>
-        <w:t>GPU Bindings</w:t>
-      </w:r>
-      <w:bookmarkEnd w:id="43"/>
-    </w:p>
-    <w:p/>
-    <w:p/>
-    <w:p/>
-    <w:p/>
-    <w:p/>
-    <w:p/>
-    <w:p/>
-    <w:p/>
-    <w:p/>
-    <w:p/>
-    <w:p/>
-    <w:p/>
-    <w:p/>
-    <w:p/>
-    <w:p/>
-    <w:p/>
-    <w:p/>
+      <w:bookmarkStart w:id="45" w:name="_Toc474088251"/>
+      <w:r>
+        <w:t xml:space="preserve">5.1 </w:t>
+      </w:r>
+      <w:r>
+        <w:t>OpenGL Demo’s</w:t>
+      </w:r>
+      <w:bookmarkEnd w:id="45"/>
+    </w:p>
+    <w:p>
+      <w:r>
+        <w:t>OpenGL bindings were key, three demos, source code in appendices.</w:t>
+      </w:r>
+    </w:p>
+    <w:p/>
+    <w:p>
+      <w:pPr>
+        <w:pStyle w:val="Heading3"/>
+      </w:pPr>
+      <w:bookmarkStart w:id="46" w:name="_Toc474088252"/>
+      <w:r>
+        <w:t>5.1.1 3D Cubes</w:t>
+      </w:r>
+      <w:bookmarkEnd w:id="46"/>
+    </w:p>
+    <w:p>
+      <w:r>
+        <w:t>Explain 3D cube demo</w:t>
+      </w:r>
+    </w:p>
+    <w:p>
+      <w:pPr>
+        <w:jc w:val="center"/>
+      </w:pPr>
+      <w:r>
+        <w:drawing>
+          <wp:anchor distT="0" distB="0" distL="114300" distR="114300" simplePos="0" relativeHeight="251658240" behindDoc="1" locked="0" layoutInCell="1" allowOverlap="1">
+            <wp:simplePos x="0" y="0"/>
+            <wp:positionH relativeFrom="margin">
+              <wp:align>right</wp:align>
+            </wp:positionH>
+            <wp:positionV relativeFrom="paragraph">
+              <wp:posOffset>194945</wp:posOffset>
+            </wp:positionV>
+            <wp:extent cx="5761355" cy="4337050"/>
+            <wp:effectExtent l="0" t="0" r="0" b="6350"/>
+            <wp:wrapTight wrapText="bothSides">
+              <wp:wrapPolygon edited="0">
+                <wp:start x="0" y="0"/>
+                <wp:lineTo x="0" y="21537"/>
+                <wp:lineTo x="21498" y="21537"/>
+                <wp:lineTo x="21498" y="0"/>
+                <wp:lineTo x="0" y="0"/>
+              </wp:wrapPolygon>
+            </wp:wrapTight>
+            <wp:docPr id="2" name="Picture 2"/>
+            <wp:cNvGraphicFramePr>
+              <a:graphicFrameLocks xmlns:a="http://schemas.openxmlformats.org/drawingml/2006/main" noChangeAspect="1"/>
+            </wp:cNvGraphicFramePr>
+            <a:graphic xmlns:a="http://schemas.openxmlformats.org/drawingml/2006/main">
+              <a:graphicData uri="http://schemas.openxmlformats.org/drawingml/2006/picture">
+                <pic:pic xmlns:pic="http://schemas.openxmlformats.org/drawingml/2006/picture">
+                  <pic:nvPicPr>
+                    <pic:cNvPr id="1" name=""/>
+                    <pic:cNvPicPr/>
+                  </pic:nvPicPr>
+                  <pic:blipFill>
+                    <a:blip r:embed="rId21">
+                      <a:extLst>
+                        <a:ext uri="{28A0092B-C50C-407E-A947-70E740481C1C}">
+                          <a14:useLocalDpi xmlns:a14="http://schemas.microsoft.com/office/drawing/2010/main" val="0"/>
+                        </a:ext>
+                      </a:extLst>
+                    </a:blip>
+                    <a:stretch>
+                      <a:fillRect/>
+                    </a:stretch>
+                  </pic:blipFill>
+                  <pic:spPr>
+                    <a:xfrm>
+                      <a:off x="0" y="0"/>
+                      <a:ext cx="5761355" cy="4337050"/>
+                    </a:xfrm>
+                    <a:prstGeom prst="rect">
+                      <a:avLst/>
+                    </a:prstGeom>
+                  </pic:spPr>
+                </pic:pic>
+              </a:graphicData>
+            </a:graphic>
+          </wp:anchor>
+        </w:drawing>
+      </w:r>
+    </w:p>
+    <w:p>
+      <w:pPr>
+        <w:pStyle w:val="Heading3"/>
+      </w:pPr>
+      <w:bookmarkStart w:id="47" w:name="_Toc474088253"/>
+      <w:r>
+        <w:t>5.1.2 3D Terrain</w:t>
+      </w:r>
+      <w:bookmarkEnd w:id="47"/>
+      <w:r>
+        <w:t xml:space="preserve">  </w:t>
+      </w:r>
+    </w:p>
+    <w:p>
+      <w:r>
+        <w:t>Explain terrain demo</w:t>
+      </w:r>
+    </w:p>
+    <w:p>
+      <w:r>
+        <w:rPr>
+          <w:noProof/>
+          <w:lang w:eastAsia="en-GB"/>
+        </w:rPr>
+        <w:lastRenderedPageBreak/>
+        <w:drawing>
+          <wp:anchor distT="0" distB="0" distL="114300" distR="114300" simplePos="0" relativeHeight="251659264" behindDoc="1" locked="0" layoutInCell="1" allowOverlap="1" wp14:anchorId="495A578F" wp14:editId="29DDF346">
+            <wp:simplePos x="0" y="0"/>
+            <wp:positionH relativeFrom="margin">
+              <wp:align>right</wp:align>
+            </wp:positionH>
+            <wp:positionV relativeFrom="paragraph">
+              <wp:posOffset>0</wp:posOffset>
+            </wp:positionV>
+            <wp:extent cx="5761355" cy="4342730"/>
+            <wp:effectExtent l="0" t="0" r="0" b="1270"/>
+            <wp:wrapTight wrapText="bothSides">
+              <wp:wrapPolygon edited="0">
+                <wp:start x="0" y="0"/>
+                <wp:lineTo x="0" y="21512"/>
+                <wp:lineTo x="21498" y="21512"/>
+                <wp:lineTo x="21498" y="0"/>
+                <wp:lineTo x="0" y="0"/>
+              </wp:wrapPolygon>
+            </wp:wrapTight>
+            <wp:docPr id="3" name="Picture 3" descr="D:\Honours\Compute.Documents\Screenshots\terrain.png"/>
+            <wp:cNvGraphicFramePr>
+              <a:graphicFrameLocks xmlns:a="http://schemas.openxmlformats.org/drawingml/2006/main" noChangeAspect="1"/>
+            </wp:cNvGraphicFramePr>
+            <a:graphic xmlns:a="http://schemas.openxmlformats.org/drawingml/2006/main">
+              <a:graphicData uri="http://schemas.openxmlformats.org/drawingml/2006/picture">
+                <pic:pic xmlns:pic="http://schemas.openxmlformats.org/drawingml/2006/picture">
+                  <pic:nvPicPr>
+                    <pic:cNvPr id="0" name="Picture 7" descr="D:\Honours\Compute.Documents\Screenshots\terrain.png"/>
+                    <pic:cNvPicPr>
+                      <a:picLocks noChangeAspect="1" noChangeArrowheads="1"/>
+                    </pic:cNvPicPr>
+                  </pic:nvPicPr>
+                  <pic:blipFill>
+                    <a:blip r:embed="rId22">
+                      <a:extLst>
+                        <a:ext uri="{28A0092B-C50C-407E-A947-70E740481C1C}">
+                          <a14:useLocalDpi xmlns:a14="http://schemas.microsoft.com/office/drawing/2010/main" val="0"/>
+                        </a:ext>
+                      </a:extLst>
+                    </a:blip>
+                    <a:srcRect/>
+                    <a:stretch>
+                      <a:fillRect/>
+                    </a:stretch>
+                  </pic:blipFill>
+                  <pic:spPr bwMode="auto">
+                    <a:xfrm>
+                      <a:off x="0" y="0"/>
+                      <a:ext cx="5761355" cy="4342730"/>
+                    </a:xfrm>
+                    <a:prstGeom prst="rect">
+                      <a:avLst/>
+                    </a:prstGeom>
+                    <a:noFill/>
+                    <a:ln>
+                      <a:noFill/>
+                    </a:ln>
+                  </pic:spPr>
+                </pic:pic>
+              </a:graphicData>
+            </a:graphic>
+          </wp:anchor>
+        </w:drawing>
+      </w:r>
+    </w:p>
+    <w:p/>
+    <w:p>
+      <w:pPr>
+        <w:pStyle w:val="Heading3"/>
+      </w:pPr>
+      <w:bookmarkStart w:id="48" w:name="_Toc474088254"/>
+      <w:r>
+        <w:t>5.1.3 3D Lighting</w:t>
+      </w:r>
+      <w:bookmarkEnd w:id="48"/>
+      <w:r>
+        <w:t xml:space="preserve">  </w:t>
+      </w:r>
+    </w:p>
+    <w:p>
+      <w:r>
+        <w:t>Explain 3D lighting</w:t>
+      </w:r>
+    </w:p>
+    <w:p/>
+    <w:p/>
+    <w:p/>
+    <w:p/>
+    <w:p/>
+    <w:p/>
+    <w:p/>
+    <w:p/>
+    <w:p/>
+    <w:p/>
+    <w:p/>
+    <w:p/>
+    <w:p/>
+    <w:p/>
+    <w:p/>
+    <w:p/>
+    <w:p/>
+    <w:p/>
+    <w:p/>
+    <w:p/>
+    <w:p/>
+    <w:p/>
+    <w:p/>
+    <w:p/>
+    <w:p>
+      <w:pPr>
+        <w:pStyle w:val="Heading2"/>
+      </w:pPr>
+      <w:bookmarkStart w:id="49" w:name="_Toc474088255"/>
+      <w:r>
+        <w:rPr>
+          <w:noProof/>
+          <w:lang w:eastAsia="en-GB"/>
+        </w:rPr>
+        <w:lastRenderedPageBreak/>
+        <w:drawing>
+          <wp:anchor distT="0" distB="0" distL="114300" distR="114300" simplePos="0" relativeHeight="251660288" behindDoc="1" locked="0" layoutInCell="1" allowOverlap="1" wp14:anchorId="495B0EC3" wp14:editId="45521905">
+            <wp:simplePos x="0" y="0"/>
+            <wp:positionH relativeFrom="margin">
+              <wp:posOffset>-133350</wp:posOffset>
+            </wp:positionH>
+            <wp:positionV relativeFrom="paragraph">
+              <wp:posOffset>0</wp:posOffset>
+            </wp:positionV>
+            <wp:extent cx="5761355" cy="4302760"/>
+            <wp:effectExtent l="0" t="0" r="0" b="2540"/>
+            <wp:wrapTight wrapText="bothSides">
+              <wp:wrapPolygon edited="0">
+                <wp:start x="0" y="0"/>
+                <wp:lineTo x="0" y="21517"/>
+                <wp:lineTo x="21498" y="21517"/>
+                <wp:lineTo x="21498" y="0"/>
+                <wp:lineTo x="0" y="0"/>
+              </wp:wrapPolygon>
+            </wp:wrapTight>
+            <wp:docPr id="4" name="Picture 4" descr="D:\Honours\Compute.Documents\Screenshots\lighting.png"/>
+            <wp:cNvGraphicFramePr>
+              <a:graphicFrameLocks xmlns:a="http://schemas.openxmlformats.org/drawingml/2006/main" noChangeAspect="1"/>
+            </wp:cNvGraphicFramePr>
+            <a:graphic xmlns:a="http://schemas.openxmlformats.org/drawingml/2006/main">
+              <a:graphicData uri="http://schemas.openxmlformats.org/drawingml/2006/picture">
+                <pic:pic xmlns:pic="http://schemas.openxmlformats.org/drawingml/2006/picture">
+                  <pic:nvPicPr>
+                    <pic:cNvPr id="0" name="Picture 8" descr="D:\Honours\Compute.Documents\Screenshots\lighting.png"/>
+                    <pic:cNvPicPr>
+                      <a:picLocks noChangeAspect="1" noChangeArrowheads="1"/>
+                    </pic:cNvPicPr>
+                  </pic:nvPicPr>
+                  <pic:blipFill>
+                    <a:blip r:embed="rId23">
+                      <a:extLst>
+                        <a:ext uri="{28A0092B-C50C-407E-A947-70E740481C1C}">
+                          <a14:useLocalDpi xmlns:a14="http://schemas.microsoft.com/office/drawing/2010/main" val="0"/>
+                        </a:ext>
+                      </a:extLst>
+                    </a:blip>
+                    <a:srcRect/>
+                    <a:stretch>
+                      <a:fillRect/>
+                    </a:stretch>
+                  </pic:blipFill>
+                  <pic:spPr bwMode="auto">
+                    <a:xfrm>
+                      <a:off x="0" y="0"/>
+                      <a:ext cx="5761355" cy="4302760"/>
+                    </a:xfrm>
+                    <a:prstGeom prst="rect">
+                      <a:avLst/>
+                    </a:prstGeom>
+                    <a:noFill/>
+                    <a:ln>
+                      <a:noFill/>
+                    </a:ln>
+                  </pic:spPr>
+                </pic:pic>
+              </a:graphicData>
+            </a:graphic>
+          </wp:anchor>
+        </w:drawing>
+      </w:r>
+      <w:r>
+        <w:t xml:space="preserve">5.2 </w:t>
+      </w:r>
+      <w:r>
+        <w:t>OpenCL Demo’s</w:t>
+      </w:r>
+      <w:bookmarkEnd w:id="49"/>
+    </w:p>
+    <w:p>
+      <w:pPr>
+        <w:rPr>
+          <w:rFonts w:eastAsiaTheme="majorEastAsia"/>
+        </w:rPr>
+      </w:pPr>
+      <w:r>
+        <w:rPr>
+          <w:rFonts w:eastAsiaTheme="majorEastAsia"/>
+        </w:rPr>
+        <w:t>OpenCL bindings also key, three demos, source code in appendices</w:t>
+      </w:r>
+    </w:p>
+    <w:p>
+      <w:pPr>
+        <w:rPr>
+          <w:rFonts w:eastAsiaTheme="majorEastAsia"/>
+        </w:rPr>
+      </w:pPr>
+    </w:p>
+    <w:p>
+      <w:pPr>
+        <w:pStyle w:val="Heading3"/>
+      </w:pPr>
+      <w:bookmarkStart w:id="50" w:name="_Toc474088256"/>
+      <w:r>
+        <w:t>5.2.1 Grayscale Demo</w:t>
+      </w:r>
+      <w:bookmarkEnd w:id="50"/>
+    </w:p>
+    <w:p>
+      <w:r>
+        <w:t>Explain demo</w:t>
+      </w:r>
+    </w:p>
+    <w:p/>
+    <w:p>
+      <w:pPr>
+        <w:pStyle w:val="Heading3"/>
+      </w:pPr>
+      <w:bookmarkStart w:id="51" w:name="_Toc474088257"/>
+      <w:r>
+        <w:t>5.2.2 Sobel Filter Demo</w:t>
+      </w:r>
+      <w:bookmarkEnd w:id="51"/>
+    </w:p>
+    <w:p>
+      <w:r>
+        <w:t>Explain demo</w:t>
+      </w:r>
+    </w:p>
+    <w:p/>
+    <w:p>
+      <w:pPr>
+        <w:pStyle w:val="Heading3"/>
+      </w:pPr>
+      <w:bookmarkStart w:id="52" w:name="_Toc474088258"/>
+      <w:r>
+        <w:t>5.2</w:t>
+      </w:r>
+      <w:r>
+        <w:t>.3</w:t>
+      </w:r>
+      <w:r>
+        <w:t xml:space="preserve"> Matrix Demo</w:t>
+      </w:r>
+      <w:bookmarkEnd w:id="52"/>
+    </w:p>
+    <w:p>
+      <w:r>
+        <w:t>Explain demo</w:t>
+      </w:r>
+    </w:p>
     <w:p/>
     <w:p/>
     <w:p/>
@@ -6550,139 +6987,46 @@
       <w:pPr>
         <w:pStyle w:val="Heading1"/>
       </w:pPr>
-      <w:bookmarkStart w:id="44" w:name="_Toc474088250"/>
-      <w:r>
-        <w:t>5.0 Testing</w:t>
-      </w:r>
-      <w:bookmarkEnd w:id="44"/>
-    </w:p>
-    <w:p/>
+      <w:bookmarkStart w:id="53" w:name="_Toc474088259"/>
+      <w:r>
+        <w:t>6</w:t>
+      </w:r>
+      <w:r>
+        <w:t xml:space="preserve">.0 </w:t>
+      </w:r>
+      <w:r>
+        <w:t>Future Work</w:t>
+      </w:r>
+      <w:bookmarkEnd w:id="53"/>
+    </w:p>
     <w:p/>
     <w:p>
       <w:pPr>
         <w:pStyle w:val="Heading2"/>
       </w:pPr>
-      <w:bookmarkStart w:id="45" w:name="_Toc474088251"/>
-      <w:r>
-        <w:t xml:space="preserve">5.1 </w:t>
-      </w:r>
-      <w:r>
-        <w:t>OpenGL Demo’s</w:t>
-      </w:r>
-      <w:bookmarkEnd w:id="45"/>
-    </w:p>
-    <w:p/>
-    <w:p/>
-    <w:p>
-      <w:pPr>
-        <w:pStyle w:val="Heading3"/>
-      </w:pPr>
-      <w:bookmarkStart w:id="46" w:name="_Toc474088252"/>
-      <w:r>
-        <w:t>5.1.1 3D Cubes</w:t>
-      </w:r>
-      <w:bookmarkEnd w:id="46"/>
-    </w:p>
-    <w:p>
-      <w:pPr>
-        <w:pStyle w:val="Heading3"/>
-      </w:pPr>
-    </w:p>
-    <w:p>
-      <w:pPr>
-        <w:pStyle w:val="Heading3"/>
-      </w:pPr>
-      <w:bookmarkStart w:id="47" w:name="_Toc474088253"/>
-      <w:r>
-        <w:t>5.1.2 3D Terrain</w:t>
-      </w:r>
-      <w:bookmarkEnd w:id="47"/>
-      <w:r>
-        <w:t xml:space="preserve">  </w:t>
-      </w:r>
-    </w:p>
-    <w:p/>
-    <w:p/>
-    <w:p>
-      <w:pPr>
-        <w:pStyle w:val="Heading3"/>
-      </w:pPr>
-      <w:bookmarkStart w:id="48" w:name="_Toc474088254"/>
-      <w:r>
-        <w:t>5.1.3 3D Lighting</w:t>
-      </w:r>
-      <w:bookmarkEnd w:id="48"/>
-      <w:r>
-        <w:t xml:space="preserve">  </w:t>
-      </w:r>
-    </w:p>
-    <w:p/>
-    <w:p/>
-    <w:p>
-      <w:pPr>
-        <w:pStyle w:val="Heading2"/>
-      </w:pPr>
-      <w:bookmarkStart w:id="49" w:name="_Toc474088255"/>
-      <w:r>
-        <w:t xml:space="preserve">5.2 </w:t>
-      </w:r>
-      <w:r>
-        <w:t>OpenCL Demo’s</w:t>
-      </w:r>
-      <w:bookmarkEnd w:id="49"/>
-    </w:p>
-    <w:p>
-      <w:pPr>
-        <w:rPr>
-          <w:rFonts w:eastAsiaTheme="majorEastAsia"/>
-        </w:rPr>
-      </w:pPr>
-    </w:p>
-    <w:p>
-      <w:pPr>
-        <w:rPr>
-          <w:rFonts w:eastAsiaTheme="majorEastAsia"/>
-        </w:rPr>
-      </w:pPr>
-    </w:p>
-    <w:p>
-      <w:pPr>
-        <w:pStyle w:val="Heading3"/>
-      </w:pPr>
-      <w:bookmarkStart w:id="50" w:name="_Toc474088256"/>
-      <w:r>
-        <w:t>5.2.1 Grayscale Demo</w:t>
-      </w:r>
-      <w:bookmarkEnd w:id="50"/>
-    </w:p>
-    <w:p/>
-    <w:p>
-      <w:pPr>
-        <w:pStyle w:val="Heading3"/>
-      </w:pPr>
-      <w:bookmarkStart w:id="51" w:name="_Toc474088257"/>
-      <w:r>
-        <w:t>5.2.2 Sobel Filter Demo</w:t>
-      </w:r>
-      <w:bookmarkEnd w:id="51"/>
-    </w:p>
-    <w:p/>
-    <w:p>
-      <w:pPr>
-        <w:pStyle w:val="Heading3"/>
-      </w:pPr>
-      <w:bookmarkStart w:id="52" w:name="_Toc474088258"/>
-      <w:r>
-        <w:t>5.2</w:t>
-      </w:r>
-      <w:r>
-        <w:t>.3</w:t>
-      </w:r>
-      <w:r>
-        <w:t xml:space="preserve"> Matrix Demo</w:t>
-      </w:r>
-      <w:bookmarkEnd w:id="52"/>
-    </w:p>
+    </w:p>
+    <w:p/>
+    <w:p/>
+    <w:p/>
+    <w:p/>
+    <w:p/>
+    <w:p/>
+    <w:p/>
+    <w:p/>
+    <w:p/>
+    <w:p/>
+    <w:p/>
+    <w:p/>
+    <w:p/>
+    <w:p/>
+    <w:p/>
+    <w:p/>
+    <w:p/>
+    <w:p/>
+    <w:p/>
+    <w:p/>
+    <w:p/>
+    <w:p/>
     <w:p/>
     <w:p/>
     <w:p/>
@@ -6718,24 +7062,22 @@
       <w:pPr>
         <w:pStyle w:val="Heading1"/>
       </w:pPr>
-      <w:bookmarkStart w:id="53" w:name="_Toc474088259"/>
-      <w:r>
-        <w:t>6</w:t>
+      <w:bookmarkStart w:id="54" w:name="_Toc474088260"/>
+      <w:r>
+        <w:t>7</w:t>
       </w:r>
       <w:r>
         <w:t xml:space="preserve">.0 </w:t>
       </w:r>
       <w:r>
-        <w:t>Future Work</w:t>
-      </w:r>
-      <w:bookmarkEnd w:id="53"/>
-    </w:p>
-    <w:p/>
-    <w:p>
-      <w:pPr>
-        <w:pStyle w:val="Heading2"/>
-      </w:pPr>
-    </w:p>
+        <w:t>Critical Appraisal</w:t>
+      </w:r>
+      <w:bookmarkEnd w:id="54"/>
+    </w:p>
+    <w:p/>
+    <w:p/>
+    <w:p/>
+    <w:p/>
     <w:p/>
     <w:p/>
     <w:p/>
@@ -6793,83 +7135,8 @@
       <w:pPr>
         <w:pStyle w:val="Heading1"/>
       </w:pPr>
-      <w:bookmarkStart w:id="54" w:name="_Toc474088260"/>
-      <w:r>
-        <w:lastRenderedPageBreak/>
-        <w:t>7</w:t>
-      </w:r>
-      <w:r>
-        <w:t xml:space="preserve">.0 </w:t>
-      </w:r>
-      <w:r>
-        <w:t>Critical Appraisal</w:t>
-      </w:r>
-      <w:bookmarkEnd w:id="54"/>
-    </w:p>
-    <w:p/>
-    <w:p/>
-    <w:p/>
-    <w:p/>
-    <w:p/>
-    <w:p/>
-    <w:p/>
-    <w:p/>
-    <w:p/>
-    <w:p/>
-    <w:p/>
-    <w:p/>
-    <w:p/>
-    <w:p/>
-    <w:p/>
-    <w:p/>
-    <w:p/>
-    <w:p/>
-    <w:p/>
-    <w:p/>
-    <w:p/>
-    <w:p/>
-    <w:p/>
-    <w:p/>
-    <w:p/>
-    <w:p/>
-    <w:p/>
-    <w:p/>
-    <w:p/>
-    <w:p/>
-    <w:p/>
-    <w:p/>
-    <w:p/>
-    <w:p/>
-    <w:p/>
-    <w:p/>
-    <w:p/>
-    <w:p/>
-    <w:p/>
-    <w:p/>
-    <w:p/>
-    <w:p/>
-    <w:p/>
-    <w:p/>
-    <w:p/>
-    <w:p/>
-    <w:p/>
-    <w:p/>
-    <w:p/>
-    <w:p/>
-    <w:p/>
-    <w:p/>
-    <w:p/>
-    <w:p/>
-    <w:p/>
-    <w:p/>
-    <w:p/>
-    <w:p>
-      <w:pPr>
-        <w:pStyle w:val="Heading1"/>
-      </w:pPr>
       <w:bookmarkStart w:id="55" w:name="_Toc474088261"/>
       <w:r>
-        <w:lastRenderedPageBreak/>
         <w:t>8</w:t>
       </w:r>
       <w:r>
@@ -6952,7 +7219,6 @@
           <w:sz w:val="44"/>
           <w:szCs w:val="41"/>
         </w:rPr>
-        <w:lastRenderedPageBreak/>
         <w:t>References</w:t>
       </w:r>
     </w:p>
@@ -7026,7 +7292,6 @@
           <w:sz w:val="44"/>
           <w:szCs w:val="41"/>
         </w:rPr>
-        <w:lastRenderedPageBreak/>
         <w:t>Appendix</w:t>
       </w:r>
       <w:r>
@@ -7116,7 +7381,6 @@
           <w:sz w:val="44"/>
           <w:szCs w:val="41"/>
         </w:rPr>
-        <w:lastRenderedPageBreak/>
         <w:t>Appendix 2</w:t>
       </w:r>
       <w:r>
@@ -7301,7 +7565,6 @@
           <w:sz w:val="44"/>
           <w:szCs w:val="41"/>
         </w:rPr>
-        <w:lastRenderedPageBreak/>
         <w:t>Appendix 3</w:t>
       </w:r>
       <w:r>
@@ -7324,9 +7587,9 @@
       </w:pPr>
     </w:p>
     <w:sectPr>
-      <w:headerReference w:type="default" r:id="rId21"/>
-      <w:footerReference w:type="even" r:id="rId22"/>
-      <w:footerReference w:type="default" r:id="rId23"/>
+      <w:headerReference w:type="default" r:id="rId24"/>
+      <w:footerReference w:type="even" r:id="rId25"/>
+      <w:footerReference w:type="default" r:id="rId26"/>
       <w:endnotePr>
         <w:numFmt w:val="decimal"/>
       </w:endnotePr>
@@ -7341,7 +7604,7 @@
 </file>
 
 <file path=word/endnotes.xml><?xml version="1.0" encoding="utf-8"?>
-<w:endnotes xmlns:wpc="http://schemas.microsoft.com/office/word/2010/wordprocessingCanvas" xmlns:cx="http://schemas.microsoft.com/office/drawing/2014/chartex" xmlns:cx1="http://schemas.microsoft.com/office/drawing/2015/9/8/chartex" xmlns:cx2="http://schemas.microsoft.com/office/drawing/2015/10/21/chartex" xmlns:cx3="http://schemas.microsoft.com/office/drawing/2016/5/9/chartex" xmlns:cx4="http://schemas.microsoft.com/office/drawing/2016/5/10/chartex" xmlns:cx5="http://schemas.microsoft.com/office/drawing/2016/5/11/chartex" xmlns:mc="http://schemas.openxmlformats.org/markup-compatibility/2006" xmlns:o="urn:schemas-microsoft-com:office:office" xmlns:r="http://schemas.openxmlformats.org/officeDocument/2006/relationships" xmlns:m="http://schemas.openxmlformats.org/officeDocument/2006/math" xmlns:v="urn:schemas-microsoft-com:vml" xmlns:wp14="http://schemas.microsoft.com/office/word/2010/wordprocessingDrawing" xmlns:wp="http://schemas.openxmlformats.org/drawingml/2006/wordprocessingDrawing" xmlns:w10="urn:schemas-microsoft-com:office:word" xmlns:w="http://schemas.openxmlformats.org/wordprocessingml/2006/main" xmlns:w14="http://schemas.microsoft.com/office/word/2010/wordml" xmlns:w15="http://schemas.microsoft.com/office/word/2012/wordml" xmlns:w16se="http://schemas.microsoft.com/office/word/2015/wordml/symex" xmlns:wpg="http://schemas.microsoft.com/office/word/2010/wordprocessingGroup" xmlns:wpi="http://schemas.microsoft.com/office/word/2010/wordprocessingInk" xmlns:wne="http://schemas.microsoft.com/office/word/2006/wordml" xmlns:wps="http://schemas.microsoft.com/office/word/2010/wordprocessingShape" mc:Ignorable="w14 w15 w16se wp14">
+<w:endnotes xmlns:wpc="http://schemas.microsoft.com/office/word/2010/wordprocessingCanvas" xmlns:cx="http://schemas.microsoft.com/office/drawing/2014/chartex" xmlns:cx1="http://schemas.microsoft.com/office/drawing/2015/9/8/chartex" xmlns:cx2="http://schemas.microsoft.com/office/drawing/2015/10/21/chartex" xmlns:mc="http://schemas.openxmlformats.org/markup-compatibility/2006" xmlns:o="urn:schemas-microsoft-com:office:office" xmlns:r="http://schemas.openxmlformats.org/officeDocument/2006/relationships" xmlns:m="http://schemas.openxmlformats.org/officeDocument/2006/math" xmlns:v="urn:schemas-microsoft-com:vml" xmlns:wp14="http://schemas.microsoft.com/office/word/2010/wordprocessingDrawing" xmlns:wp="http://schemas.openxmlformats.org/drawingml/2006/wordprocessingDrawing" xmlns:w10="urn:schemas-microsoft-com:office:word" xmlns:w="http://schemas.openxmlformats.org/wordprocessingml/2006/main" xmlns:w14="http://schemas.microsoft.com/office/word/2010/wordml" xmlns:w15="http://schemas.microsoft.com/office/word/2012/wordml" xmlns:w16se="http://schemas.microsoft.com/office/word/2015/wordml/symex" xmlns:wpg="http://schemas.microsoft.com/office/word/2010/wordprocessingGroup" xmlns:wpi="http://schemas.microsoft.com/office/word/2010/wordprocessingInk" xmlns:wne="http://schemas.microsoft.com/office/word/2006/wordml" xmlns:wps="http://schemas.microsoft.com/office/word/2010/wordprocessingShape" mc:Ignorable="w14 w15 w16se wp14">
   <w:endnote w:type="separator" w:id="-1">
     <w:p>
       <w:r>
@@ -7360,7 +7623,7 @@
 </file>
 
 <file path=word/footer1.xml><?xml version="1.0" encoding="utf-8"?>
-<w:ftr xmlns:wpc="http://schemas.microsoft.com/office/word/2010/wordprocessingCanvas" xmlns:cx="http://schemas.microsoft.com/office/drawing/2014/chartex" xmlns:cx1="http://schemas.microsoft.com/office/drawing/2015/9/8/chartex" xmlns:cx2="http://schemas.microsoft.com/office/drawing/2015/10/21/chartex" xmlns:cx3="http://schemas.microsoft.com/office/drawing/2016/5/9/chartex" xmlns:cx4="http://schemas.microsoft.com/office/drawing/2016/5/10/chartex" xmlns:cx5="http://schemas.microsoft.com/office/drawing/2016/5/11/chartex" xmlns:mc="http://schemas.openxmlformats.org/markup-compatibility/2006" xmlns:o="urn:schemas-microsoft-com:office:office" xmlns:r="http://schemas.openxmlformats.org/officeDocument/2006/relationships" xmlns:m="http://schemas.openxmlformats.org/officeDocument/2006/math" xmlns:v="urn:schemas-microsoft-com:vml" xmlns:wp14="http://schemas.microsoft.com/office/word/2010/wordprocessingDrawing" xmlns:wp="http://schemas.openxmlformats.org/drawingml/2006/wordprocessingDrawing" xmlns:w10="urn:schemas-microsoft-com:office:word" xmlns:w="http://schemas.openxmlformats.org/wordprocessingml/2006/main" xmlns:w14="http://schemas.microsoft.com/office/word/2010/wordml" xmlns:w15="http://schemas.microsoft.com/office/word/2012/wordml" xmlns:w16se="http://schemas.microsoft.com/office/word/2015/wordml/symex" xmlns:wpg="http://schemas.microsoft.com/office/word/2010/wordprocessingGroup" xmlns:wpi="http://schemas.microsoft.com/office/word/2010/wordprocessingInk" xmlns:wne="http://schemas.microsoft.com/office/word/2006/wordml" xmlns:wps="http://schemas.microsoft.com/office/word/2010/wordprocessingShape" mc:Ignorable="w14 w15 w16se wp14">
+<w:ftr xmlns:wpc="http://schemas.microsoft.com/office/word/2010/wordprocessingCanvas" xmlns:cx="http://schemas.microsoft.com/office/drawing/2014/chartex" xmlns:cx1="http://schemas.microsoft.com/office/drawing/2015/9/8/chartex" xmlns:cx2="http://schemas.microsoft.com/office/drawing/2015/10/21/chartex" xmlns:mc="http://schemas.openxmlformats.org/markup-compatibility/2006" xmlns:o="urn:schemas-microsoft-com:office:office" xmlns:r="http://schemas.openxmlformats.org/officeDocument/2006/relationships" xmlns:m="http://schemas.openxmlformats.org/officeDocument/2006/math" xmlns:v="urn:schemas-microsoft-com:vml" xmlns:wp14="http://schemas.microsoft.com/office/word/2010/wordprocessingDrawing" xmlns:wp="http://schemas.openxmlformats.org/drawingml/2006/wordprocessingDrawing" xmlns:w10="urn:schemas-microsoft-com:office:word" xmlns:w="http://schemas.openxmlformats.org/wordprocessingml/2006/main" xmlns:w14="http://schemas.microsoft.com/office/word/2010/wordml" xmlns:w15="http://schemas.microsoft.com/office/word/2012/wordml" xmlns:w16se="http://schemas.microsoft.com/office/word/2015/wordml/symex" xmlns:wpg="http://schemas.microsoft.com/office/word/2010/wordprocessingGroup" xmlns:wpi="http://schemas.microsoft.com/office/word/2010/wordprocessingInk" xmlns:wne="http://schemas.microsoft.com/office/word/2006/wordml" xmlns:wps="http://schemas.microsoft.com/office/word/2010/wordprocessingShape" mc:Ignorable="w14 w15 w16se wp14">
   <w:p>
     <w:pPr>
       <w:pStyle w:val="Footer"/>
@@ -7398,7 +7661,7 @@
 </file>
 
 <file path=word/footer2.xml><?xml version="1.0" encoding="utf-8"?>
-<w:ftr xmlns:wpc="http://schemas.microsoft.com/office/word/2010/wordprocessingCanvas" xmlns:cx="http://schemas.microsoft.com/office/drawing/2014/chartex" xmlns:cx1="http://schemas.microsoft.com/office/drawing/2015/9/8/chartex" xmlns:cx2="http://schemas.microsoft.com/office/drawing/2015/10/21/chartex" xmlns:cx3="http://schemas.microsoft.com/office/drawing/2016/5/9/chartex" xmlns:cx4="http://schemas.microsoft.com/office/drawing/2016/5/10/chartex" xmlns:cx5="http://schemas.microsoft.com/office/drawing/2016/5/11/chartex" xmlns:mc="http://schemas.openxmlformats.org/markup-compatibility/2006" xmlns:o="urn:schemas-microsoft-com:office:office" xmlns:r="http://schemas.openxmlformats.org/officeDocument/2006/relationships" xmlns:m="http://schemas.openxmlformats.org/officeDocument/2006/math" xmlns:v="urn:schemas-microsoft-com:vml" xmlns:wp14="http://schemas.microsoft.com/office/word/2010/wordprocessingDrawing" xmlns:wp="http://schemas.openxmlformats.org/drawingml/2006/wordprocessingDrawing" xmlns:w10="urn:schemas-microsoft-com:office:word" xmlns:w="http://schemas.openxmlformats.org/wordprocessingml/2006/main" xmlns:w14="http://schemas.microsoft.com/office/word/2010/wordml" xmlns:w15="http://schemas.microsoft.com/office/word/2012/wordml" xmlns:w16se="http://schemas.microsoft.com/office/word/2015/wordml/symex" xmlns:wpg="http://schemas.microsoft.com/office/word/2010/wordprocessingGroup" xmlns:wpi="http://schemas.microsoft.com/office/word/2010/wordprocessingInk" xmlns:wne="http://schemas.microsoft.com/office/word/2006/wordml" xmlns:wps="http://schemas.microsoft.com/office/word/2010/wordprocessingShape" mc:Ignorable="w14 w15 w16se wp14">
+<w:ftr xmlns:wpc="http://schemas.microsoft.com/office/word/2010/wordprocessingCanvas" xmlns:cx="http://schemas.microsoft.com/office/drawing/2014/chartex" xmlns:cx1="http://schemas.microsoft.com/office/drawing/2015/9/8/chartex" xmlns:cx2="http://schemas.microsoft.com/office/drawing/2015/10/21/chartex" xmlns:mc="http://schemas.openxmlformats.org/markup-compatibility/2006" xmlns:o="urn:schemas-microsoft-com:office:office" xmlns:r="http://schemas.openxmlformats.org/officeDocument/2006/relationships" xmlns:m="http://schemas.openxmlformats.org/officeDocument/2006/math" xmlns:v="urn:schemas-microsoft-com:vml" xmlns:wp14="http://schemas.microsoft.com/office/word/2010/wordprocessingDrawing" xmlns:wp="http://schemas.openxmlformats.org/drawingml/2006/wordprocessingDrawing" xmlns:w10="urn:schemas-microsoft-com:office:word" xmlns:w="http://schemas.openxmlformats.org/wordprocessingml/2006/main" xmlns:w14="http://schemas.microsoft.com/office/word/2010/wordml" xmlns:w15="http://schemas.microsoft.com/office/word/2012/wordml" xmlns:w16se="http://schemas.microsoft.com/office/word/2015/wordml/symex" xmlns:wpg="http://schemas.microsoft.com/office/word/2010/wordprocessingGroup" xmlns:wpi="http://schemas.microsoft.com/office/word/2010/wordprocessingInk" xmlns:wne="http://schemas.microsoft.com/office/word/2006/wordml" xmlns:wps="http://schemas.microsoft.com/office/word/2010/wordprocessingShape" mc:Ignorable="w14 w15 w16se wp14">
   <w:sdt>
     <w:sdtPr>
       <w:id w:val="483280225"/>
@@ -7458,7 +7721,7 @@
                 <w:bCs/>
                 <w:noProof/>
               </w:rPr>
-              <w:t>21</w:t>
+              <w:t>15</w:t>
             </w:r>
             <w:r>
               <w:rPr>
@@ -7503,7 +7766,7 @@
                 <w:bCs/>
                 <w:noProof/>
               </w:rPr>
-              <w:t>22</w:t>
+              <w:t>24</w:t>
             </w:r>
             <w:r>
               <w:rPr>
@@ -7524,7 +7787,7 @@
 </file>
 
 <file path=word/footnotes.xml><?xml version="1.0" encoding="utf-8"?>
-<w:footnotes xmlns:wpc="http://schemas.microsoft.com/office/word/2010/wordprocessingCanvas" xmlns:cx="http://schemas.microsoft.com/office/drawing/2014/chartex" xmlns:cx1="http://schemas.microsoft.com/office/drawing/2015/9/8/chartex" xmlns:cx2="http://schemas.microsoft.com/office/drawing/2015/10/21/chartex" xmlns:cx3="http://schemas.microsoft.com/office/drawing/2016/5/9/chartex" xmlns:cx4="http://schemas.microsoft.com/office/drawing/2016/5/10/chartex" xmlns:cx5="http://schemas.microsoft.com/office/drawing/2016/5/11/chartex" xmlns:mc="http://schemas.openxmlformats.org/markup-compatibility/2006" xmlns:o="urn:schemas-microsoft-com:office:office" xmlns:r="http://schemas.openxmlformats.org/officeDocument/2006/relationships" xmlns:m="http://schemas.openxmlformats.org/officeDocument/2006/math" xmlns:v="urn:schemas-microsoft-com:vml" xmlns:wp14="http://schemas.microsoft.com/office/word/2010/wordprocessingDrawing" xmlns:wp="http://schemas.openxmlformats.org/drawingml/2006/wordprocessingDrawing" xmlns:w10="urn:schemas-microsoft-com:office:word" xmlns:w="http://schemas.openxmlformats.org/wordprocessingml/2006/main" xmlns:w14="http://schemas.microsoft.com/office/word/2010/wordml" xmlns:w15="http://schemas.microsoft.com/office/word/2012/wordml" xmlns:w16se="http://schemas.microsoft.com/office/word/2015/wordml/symex" xmlns:wpg="http://schemas.microsoft.com/office/word/2010/wordprocessingGroup" xmlns:wpi="http://schemas.microsoft.com/office/word/2010/wordprocessingInk" xmlns:wne="http://schemas.microsoft.com/office/word/2006/wordml" xmlns:wps="http://schemas.microsoft.com/office/word/2010/wordprocessingShape" mc:Ignorable="w14 w15 w16se wp14">
+<w:footnotes xmlns:wpc="http://schemas.microsoft.com/office/word/2010/wordprocessingCanvas" xmlns:cx="http://schemas.microsoft.com/office/drawing/2014/chartex" xmlns:cx1="http://schemas.microsoft.com/office/drawing/2015/9/8/chartex" xmlns:cx2="http://schemas.microsoft.com/office/drawing/2015/10/21/chartex" xmlns:mc="http://schemas.openxmlformats.org/markup-compatibility/2006" xmlns:o="urn:schemas-microsoft-com:office:office" xmlns:r="http://schemas.openxmlformats.org/officeDocument/2006/relationships" xmlns:m="http://schemas.openxmlformats.org/officeDocument/2006/math" xmlns:v="urn:schemas-microsoft-com:vml" xmlns:wp14="http://schemas.microsoft.com/office/word/2010/wordprocessingDrawing" xmlns:wp="http://schemas.openxmlformats.org/drawingml/2006/wordprocessingDrawing" xmlns:w10="urn:schemas-microsoft-com:office:word" xmlns:w="http://schemas.openxmlformats.org/wordprocessingml/2006/main" xmlns:w14="http://schemas.microsoft.com/office/word/2010/wordml" xmlns:w15="http://schemas.microsoft.com/office/word/2012/wordml" xmlns:w16se="http://schemas.microsoft.com/office/word/2015/wordml/symex" xmlns:wpg="http://schemas.microsoft.com/office/word/2010/wordprocessingGroup" xmlns:wpi="http://schemas.microsoft.com/office/word/2010/wordprocessingInk" xmlns:wne="http://schemas.microsoft.com/office/word/2006/wordml" xmlns:wps="http://schemas.microsoft.com/office/word/2010/wordprocessingShape" mc:Ignorable="w14 w15 w16se wp14">
   <w:footnote w:type="separator" w:id="-1">
     <w:p>
       <w:r>
@@ -7543,7 +7806,7 @@
 </file>
 
 <file path=word/header1.xml><?xml version="1.0" encoding="utf-8"?>
-<w:hdr xmlns:wpc="http://schemas.microsoft.com/office/word/2010/wordprocessingCanvas" xmlns:cx="http://schemas.microsoft.com/office/drawing/2014/chartex" xmlns:cx1="http://schemas.microsoft.com/office/drawing/2015/9/8/chartex" xmlns:cx2="http://schemas.microsoft.com/office/drawing/2015/10/21/chartex" xmlns:cx3="http://schemas.microsoft.com/office/drawing/2016/5/9/chartex" xmlns:cx4="http://schemas.microsoft.com/office/drawing/2016/5/10/chartex" xmlns:cx5="http://schemas.microsoft.com/office/drawing/2016/5/11/chartex" xmlns:mc="http://schemas.openxmlformats.org/markup-compatibility/2006" xmlns:o="urn:schemas-microsoft-com:office:office" xmlns:r="http://schemas.openxmlformats.org/officeDocument/2006/relationships" xmlns:m="http://schemas.openxmlformats.org/officeDocument/2006/math" xmlns:v="urn:schemas-microsoft-com:vml" xmlns:wp14="http://schemas.microsoft.com/office/word/2010/wordprocessingDrawing" xmlns:wp="http://schemas.openxmlformats.org/drawingml/2006/wordprocessingDrawing" xmlns:w10="urn:schemas-microsoft-com:office:word" xmlns:w="http://schemas.openxmlformats.org/wordprocessingml/2006/main" xmlns:w14="http://schemas.microsoft.com/office/word/2010/wordml" xmlns:w15="http://schemas.microsoft.com/office/word/2012/wordml" xmlns:w16se="http://schemas.microsoft.com/office/word/2015/wordml/symex" xmlns:wpg="http://schemas.microsoft.com/office/word/2010/wordprocessingGroup" xmlns:wpi="http://schemas.microsoft.com/office/word/2010/wordprocessingInk" xmlns:wne="http://schemas.microsoft.com/office/word/2006/wordml" xmlns:wps="http://schemas.microsoft.com/office/word/2010/wordprocessingShape" mc:Ignorable="w14 w15 w16se wp14">
+<w:hdr xmlns:wpc="http://schemas.microsoft.com/office/word/2010/wordprocessingCanvas" xmlns:cx="http://schemas.microsoft.com/office/drawing/2014/chartex" xmlns:cx1="http://schemas.microsoft.com/office/drawing/2015/9/8/chartex" xmlns:cx2="http://schemas.microsoft.com/office/drawing/2015/10/21/chartex" xmlns:mc="http://schemas.openxmlformats.org/markup-compatibility/2006" xmlns:o="urn:schemas-microsoft-com:office:office" xmlns:r="http://schemas.openxmlformats.org/officeDocument/2006/relationships" xmlns:m="http://schemas.openxmlformats.org/officeDocument/2006/math" xmlns:v="urn:schemas-microsoft-com:vml" xmlns:wp14="http://schemas.microsoft.com/office/word/2010/wordprocessingDrawing" xmlns:wp="http://schemas.openxmlformats.org/drawingml/2006/wordprocessingDrawing" xmlns:w10="urn:schemas-microsoft-com:office:word" xmlns:w="http://schemas.openxmlformats.org/wordprocessingml/2006/main" xmlns:w14="http://schemas.microsoft.com/office/word/2010/wordml" xmlns:w15="http://schemas.microsoft.com/office/word/2012/wordml" xmlns:w16se="http://schemas.microsoft.com/office/word/2015/wordml/symex" xmlns:wpg="http://schemas.microsoft.com/office/word/2010/wordprocessingGroup" xmlns:wpi="http://schemas.microsoft.com/office/word/2010/wordprocessingInk" xmlns:wne="http://schemas.microsoft.com/office/word/2006/wordml" xmlns:wps="http://schemas.microsoft.com/office/word/2010/wordprocessingShape" mc:Ignorable="w14 w15 w16se wp14">
   <w:p>
     <w:pPr>
       <w:pStyle w:val="Header"/>
@@ -7568,7 +7831,7 @@
 </file>
 
 <file path=word/numbering.xml><?xml version="1.0" encoding="utf-8"?>
-<w:numbering xmlns:wpc="http://schemas.microsoft.com/office/word/2010/wordprocessingCanvas" xmlns:cx="http://schemas.microsoft.com/office/drawing/2014/chartex" xmlns:cx1="http://schemas.microsoft.com/office/drawing/2015/9/8/chartex" xmlns:cx2="http://schemas.microsoft.com/office/drawing/2015/10/21/chartex" xmlns:cx3="http://schemas.microsoft.com/office/drawing/2016/5/9/chartex" xmlns:cx4="http://schemas.microsoft.com/office/drawing/2016/5/10/chartex" xmlns:cx5="http://schemas.microsoft.com/office/drawing/2016/5/11/chartex" xmlns:mc="http://schemas.openxmlformats.org/markup-compatibility/2006" xmlns:o="urn:schemas-microsoft-com:office:office" xmlns:r="http://schemas.openxmlformats.org/officeDocument/2006/relationships" xmlns:m="http://schemas.openxmlformats.org/officeDocument/2006/math" xmlns:v="urn:schemas-microsoft-com:vml" xmlns:wp14="http://schemas.microsoft.com/office/word/2010/wordprocessingDrawing" xmlns:wp="http://schemas.openxmlformats.org/drawingml/2006/wordprocessingDrawing" xmlns:w10="urn:schemas-microsoft-com:office:word" xmlns:w="http://schemas.openxmlformats.org/wordprocessingml/2006/main" xmlns:w14="http://schemas.microsoft.com/office/word/2010/wordml" xmlns:w15="http://schemas.microsoft.com/office/word/2012/wordml" xmlns:w16se="http://schemas.microsoft.com/office/word/2015/wordml/symex" xmlns:wpg="http://schemas.microsoft.com/office/word/2010/wordprocessingGroup" xmlns:wpi="http://schemas.microsoft.com/office/word/2010/wordprocessingInk" xmlns:wne="http://schemas.microsoft.com/office/word/2006/wordml" xmlns:wps="http://schemas.microsoft.com/office/word/2010/wordprocessingShape" mc:Ignorable="w14 w15 w16se wp14">
+<w:numbering xmlns:wpc="http://schemas.microsoft.com/office/word/2010/wordprocessingCanvas" xmlns:cx="http://schemas.microsoft.com/office/drawing/2014/chartex" xmlns:cx1="http://schemas.microsoft.com/office/drawing/2015/9/8/chartex" xmlns:cx2="http://schemas.microsoft.com/office/drawing/2015/10/21/chartex" xmlns:mc="http://schemas.openxmlformats.org/markup-compatibility/2006" xmlns:o="urn:schemas-microsoft-com:office:office" xmlns:r="http://schemas.openxmlformats.org/officeDocument/2006/relationships" xmlns:m="http://schemas.openxmlformats.org/officeDocument/2006/math" xmlns:v="urn:schemas-microsoft-com:vml" xmlns:wp14="http://schemas.microsoft.com/office/word/2010/wordprocessingDrawing" xmlns:wp="http://schemas.openxmlformats.org/drawingml/2006/wordprocessingDrawing" xmlns:w10="urn:schemas-microsoft-com:office:word" xmlns:w="http://schemas.openxmlformats.org/wordprocessingml/2006/main" xmlns:w14="http://schemas.microsoft.com/office/word/2010/wordml" xmlns:w15="http://schemas.microsoft.com/office/word/2012/wordml" xmlns:w16se="http://schemas.microsoft.com/office/word/2015/wordml/symex" xmlns:wpg="http://schemas.microsoft.com/office/word/2010/wordprocessingGroup" xmlns:wpi="http://schemas.microsoft.com/office/word/2010/wordprocessingInk" xmlns:wne="http://schemas.microsoft.com/office/word/2006/wordml" xmlns:wps="http://schemas.microsoft.com/office/word/2010/wordprocessingShape" mc:Ignorable="w14 w15 w16se wp14">
   <w:abstractNum w:abstractNumId="0" w15:restartNumberingAfterBreak="0">
     <w:nsid w:val="14692D0B"/>
     <w:multiLevelType w:val="hybridMultilevel"/>
@@ -8002,7 +8265,7 @@
       </w:pPr>
     </w:pPrDefault>
   </w:docDefaults>
-  <w:latentStyles w:defLockedState="0" w:defUIPriority="99" w:defSemiHidden="0" w:defUnhideWhenUsed="0" w:defQFormat="0" w:count="374">
+  <w:latentStyles w:defLockedState="0" w:defUIPriority="99" w:defSemiHidden="0" w:defUnhideWhenUsed="0" w:defQFormat="0" w:count="372">
     <w:lsdException w:name="Normal" w:uiPriority="0" w:qFormat="1"/>
     <w:lsdException w:name="heading 1" w:uiPriority="9" w:qFormat="1"/>
     <w:lsdException w:name="heading 2" w:semiHidden="1" w:uiPriority="9" w:unhideWhenUsed="1" w:qFormat="1"/>
@@ -8108,6 +8371,7 @@
     <w:lsdException w:name="HTML Sample" w:semiHidden="1" w:unhideWhenUsed="1"/>
     <w:lsdException w:name="HTML Typewriter" w:semiHidden="1" w:unhideWhenUsed="1"/>
     <w:lsdException w:name="HTML Variable" w:semiHidden="1" w:unhideWhenUsed="1"/>
+    <w:lsdException w:name="Normal Table" w:semiHidden="1" w:unhideWhenUsed="1"/>
     <w:lsdException w:name="annotation subject" w:semiHidden="1" w:unhideWhenUsed="1"/>
     <w:lsdException w:name="No List" w:semiHidden="1" w:unhideWhenUsed="1"/>
     <w:lsdException w:name="Outline List 1" w:semiHidden="1" w:unhideWhenUsed="1"/>
@@ -8153,9 +8417,11 @@
     <w:lsdException w:name="Table Subtle 1" w:semiHidden="1" w:unhideWhenUsed="1"/>
     <w:lsdException w:name="Table Subtle 2" w:semiHidden="1" w:unhideWhenUsed="1"/>
     <w:lsdException w:name="Table Web 1" w:semiHidden="1" w:unhideWhenUsed="1"/>
+    <w:lsdException w:name="Table Web 2" w:semiHidden="1" w:unhideWhenUsed="1"/>
     <w:lsdException w:name="Table Web 3" w:semiHidden="1" w:unhideWhenUsed="1"/>
     <w:lsdException w:name="Balloon Text" w:semiHidden="1" w:unhideWhenUsed="1"/>
     <w:lsdException w:name="Table Grid" w:uiPriority="39"/>
+    <w:lsdException w:name="Table Theme" w:semiHidden="1" w:unhideWhenUsed="1"/>
     <w:lsdException w:name="Placeholder Text" w:semiHidden="1"/>
     <w:lsdException w:name="No Spacing" w:uiPriority="1" w:qFormat="1"/>
     <w:lsdException w:name="Light Shading" w:uiPriority="60"/>
@@ -8372,8 +8638,6 @@
     <w:lsdException w:name="List Table 6 Colorful Accent 6" w:uiPriority="51"/>
     <w:lsdException w:name="List Table 7 Colorful Accent 6" w:uiPriority="52"/>
     <w:lsdException w:name="Mention" w:semiHidden="1" w:unhideWhenUsed="1"/>
-    <w:lsdException w:name="Smart Hyperlink" w:semiHidden="1" w:unhideWhenUsed="1"/>
-    <w:lsdException w:name="Hashtag" w:semiHidden="1" w:unhideWhenUsed="1"/>
   </w:latentStyles>
   <w:style w:type="paragraph" w:default="1" w:styleId="Normal">
     <w:name w:val="Normal"/>
@@ -9035,7 +9299,7 @@
 </file>
 
 <file path=customXml/itemProps1.xml><?xml version="1.0" encoding="utf-8"?>
-<ds:datastoreItem xmlns:ds="http://schemas.openxmlformats.org/officeDocument/2006/customXml" ds:itemID="{E206FC7E-004E-422B-909D-7DC6B3A74837}">
+<ds:datastoreItem xmlns:ds="http://schemas.openxmlformats.org/officeDocument/2006/customXml" ds:itemID="{C5A5CEB3-C630-4BA8-9492-0594EC080538}">
   <ds:schemaRefs>
     <ds:schemaRef ds:uri="http://schemas.openxmlformats.org/officeDocument/2006/bibliography"/>
   </ds:schemaRefs>

</xml_diff>

<commit_message>
adding more to future work section
</commit_message>
<xml_diff>
--- a/Compute.Documents/B00235610 - Final Honours Report.docx
+++ b/Compute.Documents/B00235610 - Final Honours Report.docx
@@ -2975,8 +2975,6 @@
           <w:rStyle w:val="Emphasis"/>
         </w:rPr>
       </w:pPr>
-      <w:bookmarkStart w:id="10" w:name="_GoBack"/>
-      <w:bookmarkEnd w:id="10"/>
     </w:p>
     <w:p>
       <w:pPr>
@@ -6257,8 +6255,8 @@
         <w:pStyle w:val="Heading1"/>
         <w:spacing w:after="240"/>
       </w:pPr>
-      <w:bookmarkStart w:id="11" w:name="_Toc471393926"/>
-      <w:bookmarkStart w:id="12" w:name="_Toc475439662"/>
+      <w:bookmarkStart w:id="10" w:name="_Toc471393926"/>
+      <w:bookmarkStart w:id="11" w:name="_Toc475439662"/>
       <w:r>
         <w:lastRenderedPageBreak/>
         <w:t xml:space="preserve">1.0 </w:t>
@@ -6266,8 +6264,8 @@
       <w:r>
         <w:t>Introduction</w:t>
       </w:r>
+      <w:bookmarkEnd w:id="10"/>
       <w:bookmarkEnd w:id="11"/>
-      <w:bookmarkEnd w:id="12"/>
       <w:r>
         <w:t xml:space="preserve"> </w:t>
       </w:r>
@@ -6846,7 +6844,7 @@
         <w:pStyle w:val="Heading1"/>
         <w:spacing w:after="240"/>
       </w:pPr>
-      <w:bookmarkStart w:id="13" w:name="_Toc475439663"/>
+      <w:bookmarkStart w:id="12" w:name="_Toc475439663"/>
       <w:r>
         <w:lastRenderedPageBreak/>
         <w:t xml:space="preserve">2.0 </w:t>
@@ -6854,21 +6852,21 @@
       <w:r>
         <w:t>Background Information</w:t>
       </w:r>
-      <w:bookmarkEnd w:id="13"/>
+      <w:bookmarkEnd w:id="12"/>
     </w:p>
     <w:p>
       <w:pPr>
         <w:pStyle w:val="Heading2"/>
         <w:spacing w:after="120"/>
       </w:pPr>
-      <w:bookmarkStart w:id="14" w:name="_Toc475439664"/>
+      <w:bookmarkStart w:id="13" w:name="_Toc475439664"/>
       <w:r>
         <w:t xml:space="preserve">2.1 </w:t>
       </w:r>
       <w:r>
         <w:t>GPUs</w:t>
       </w:r>
-      <w:bookmarkEnd w:id="14"/>
+      <w:bookmarkEnd w:id="13"/>
     </w:p>
     <w:p>
       <w:pPr>
@@ -6941,14 +6939,14 @@
         <w:pStyle w:val="Heading3"/>
         <w:spacing w:after="120"/>
       </w:pPr>
-      <w:bookmarkStart w:id="15" w:name="_Toc475439665"/>
+      <w:bookmarkStart w:id="14" w:name="_Toc475439665"/>
       <w:r>
         <w:t xml:space="preserve">2.1.1 </w:t>
       </w:r>
       <w:r>
         <w:t>Hardware</w:t>
       </w:r>
-      <w:bookmarkEnd w:id="15"/>
+      <w:bookmarkEnd w:id="14"/>
     </w:p>
     <w:p>
       <w:pPr>
@@ -7041,7 +7039,7 @@
         <w:pStyle w:val="Heading3"/>
         <w:spacing w:after="120"/>
       </w:pPr>
-      <w:bookmarkStart w:id="16" w:name="_Toc475439666"/>
+      <w:bookmarkStart w:id="15" w:name="_Toc475439666"/>
       <w:r>
         <w:lastRenderedPageBreak/>
         <w:t xml:space="preserve">2.1.2 </w:t>
@@ -7049,7 +7047,7 @@
       <w:r>
         <w:t>Manufacturers</w:t>
       </w:r>
-      <w:bookmarkEnd w:id="16"/>
+      <w:bookmarkEnd w:id="15"/>
     </w:p>
     <w:p>
       <w:pPr>
@@ -7179,14 +7177,14 @@
         <w:pStyle w:val="Heading3"/>
         <w:spacing w:after="120"/>
       </w:pPr>
-      <w:bookmarkStart w:id="17" w:name="_Toc475439667"/>
+      <w:bookmarkStart w:id="16" w:name="_Toc475439667"/>
       <w:r>
         <w:t xml:space="preserve">2.1.3 </w:t>
       </w:r>
       <w:r>
         <w:t>Software</w:t>
       </w:r>
-      <w:bookmarkEnd w:id="17"/>
+      <w:bookmarkEnd w:id="16"/>
     </w:p>
     <w:p>
       <w:pPr>
@@ -7250,8 +7248,8 @@
       </w:r>
     </w:p>
     <w:p/>
-    <w:bookmarkStart w:id="18" w:name="_MON_1545134291"/>
-    <w:bookmarkEnd w:id="18"/>
+    <w:bookmarkStart w:id="17" w:name="_MON_1545134291"/>
+    <w:bookmarkEnd w:id="17"/>
     <w:p>
       <w:pPr>
         <w:pBdr>
@@ -7285,7 +7283,7 @@
           <v:shape id="_x0000_i1025" type="#_x0000_t75" style="width:451.5pt;height:155.25pt" o:ole="">
             <v:imagedata r:id="rId9" o:title=""/>
           </v:shape>
-          <o:OLEObject Type="Embed" ProgID="Word.OpenDocumentText.12" ShapeID="_x0000_i1025" DrawAspect="Content" ObjectID="_1549183739" r:id="rId10"/>
+          <o:OLEObject Type="Embed" ProgID="Word.OpenDocumentText.12" ShapeID="_x0000_i1025" DrawAspect="Content" ObjectID="_1549201488" r:id="rId10"/>
         </w:object>
       </w:r>
     </w:p>
@@ -7335,8 +7333,8 @@
       </w:r>
     </w:p>
     <w:p/>
-    <w:bookmarkStart w:id="19" w:name="_MON_1545134528"/>
-    <w:bookmarkEnd w:id="19"/>
+    <w:bookmarkStart w:id="18" w:name="_MON_1545134528"/>
+    <w:bookmarkEnd w:id="18"/>
     <w:p>
       <w:pPr>
         <w:pBdr>
@@ -7351,7 +7349,7 @@
           <v:shape id="_x0000_i1026" type="#_x0000_t75" style="width:523.5pt;height:76.5pt" o:ole="">
             <v:imagedata r:id="rId11" o:title=""/>
           </v:shape>
-          <o:OLEObject Type="Embed" ProgID="Word.OpenDocumentText.12" ShapeID="_x0000_i1026" DrawAspect="Content" ObjectID="_1549183740" r:id="rId12"/>
+          <o:OLEObject Type="Embed" ProgID="Word.OpenDocumentText.12" ShapeID="_x0000_i1026" DrawAspect="Content" ObjectID="_1549201489" r:id="rId12"/>
         </w:object>
       </w:r>
     </w:p>
@@ -7397,14 +7395,14 @@
         <w:pStyle w:val="Heading2"/>
         <w:spacing w:after="120"/>
       </w:pPr>
-      <w:bookmarkStart w:id="20" w:name="_Toc475439668"/>
+      <w:bookmarkStart w:id="19" w:name="_Toc475439668"/>
       <w:r>
         <w:t xml:space="preserve">2.2 </w:t>
       </w:r>
       <w:r>
         <w:t>JavaScript</w:t>
       </w:r>
-      <w:bookmarkEnd w:id="20"/>
+      <w:bookmarkEnd w:id="19"/>
     </w:p>
     <w:p>
       <w:pPr>
@@ -7455,14 +7453,14 @@
       <w:pPr>
         <w:pStyle w:val="Heading3"/>
       </w:pPr>
-      <w:bookmarkStart w:id="21" w:name="_Toc475439669"/>
+      <w:bookmarkStart w:id="20" w:name="_Toc475439669"/>
       <w:r>
         <w:t xml:space="preserve">2.2.1 </w:t>
       </w:r>
       <w:r>
         <w:t>Design</w:t>
       </w:r>
-      <w:bookmarkEnd w:id="21"/>
+      <w:bookmarkEnd w:id="20"/>
       <w:r>
         <w:t xml:space="preserve">  </w:t>
       </w:r>
@@ -7473,14 +7471,14 @@
         <w:pStyle w:val="Heading3"/>
         <w:spacing w:after="120"/>
       </w:pPr>
-      <w:bookmarkStart w:id="22" w:name="_Toc475439670"/>
+      <w:bookmarkStart w:id="21" w:name="_Toc475439670"/>
       <w:r>
         <w:t xml:space="preserve">2.2.2 </w:t>
       </w:r>
       <w:r>
         <w:t>Typed Arrays</w:t>
       </w:r>
-      <w:bookmarkEnd w:id="22"/>
+      <w:bookmarkEnd w:id="21"/>
     </w:p>
     <w:p>
       <w:pPr>
@@ -7547,8 +7545,8 @@
         <w:pStyle w:val="Heading3"/>
         <w:spacing w:after="120"/>
       </w:pPr>
-      <w:bookmarkStart w:id="23" w:name="_Toc471491662"/>
-      <w:bookmarkStart w:id="24" w:name="_Toc475439671"/>
+      <w:bookmarkStart w:id="22" w:name="_Toc471491662"/>
+      <w:bookmarkStart w:id="23" w:name="_Toc475439671"/>
       <w:r>
         <w:t xml:space="preserve">2.2.2 </w:t>
       </w:r>
@@ -7556,8 +7554,8 @@
       <w:r>
         <w:t>ArrayBuffer</w:t>
       </w:r>
+      <w:bookmarkEnd w:id="22"/>
       <w:bookmarkEnd w:id="23"/>
-      <w:bookmarkEnd w:id="24"/>
       <w:proofErr w:type="spellEnd"/>
     </w:p>
     <w:p>
@@ -7610,8 +7608,8 @@
         </w:rPr>
       </w:pPr>
     </w:p>
-    <w:bookmarkStart w:id="25" w:name="_MON_1541712016"/>
-    <w:bookmarkEnd w:id="25"/>
+    <w:bookmarkStart w:id="24" w:name="_MON_1541712016"/>
+    <w:bookmarkEnd w:id="24"/>
     <w:p>
       <w:pPr>
         <w:pBdr>
@@ -7633,7 +7631,7 @@
           <v:shape id="_x0000_i1027" type="#_x0000_t75" style="width:453pt;height:87pt" o:ole="">
             <v:imagedata r:id="rId13" o:title=""/>
           </v:shape>
-          <o:OLEObject Type="Embed" ProgID="Word.OpenDocumentText.12" ShapeID="_x0000_i1027" DrawAspect="Content" ObjectID="_1549183741" r:id="rId14"/>
+          <o:OLEObject Type="Embed" ProgID="Word.OpenDocumentText.12" ShapeID="_x0000_i1027" DrawAspect="Content" ObjectID="_1549201490" r:id="rId14"/>
         </w:object>
       </w:r>
     </w:p>
@@ -7685,8 +7683,8 @@
         </w:rPr>
       </w:pPr>
     </w:p>
-    <w:bookmarkStart w:id="26" w:name="_MON_1541712103"/>
-    <w:bookmarkEnd w:id="26"/>
+    <w:bookmarkStart w:id="25" w:name="_MON_1541712103"/>
+    <w:bookmarkEnd w:id="25"/>
     <w:p>
       <w:pPr>
         <w:pBdr>
@@ -7707,7 +7705,7 @@
           <v:shape id="_x0000_i1028" type="#_x0000_t75" style="width:469.5pt;height:139.5pt" o:ole="">
             <v:imagedata r:id="rId15" o:title=""/>
           </v:shape>
-          <o:OLEObject Type="Embed" ProgID="Word.OpenDocumentText.12" ShapeID="_x0000_i1028" DrawAspect="Content" ObjectID="_1549183742" r:id="rId16"/>
+          <o:OLEObject Type="Embed" ProgID="Word.OpenDocumentText.12" ShapeID="_x0000_i1028" DrawAspect="Content" ObjectID="_1549201491" r:id="rId16"/>
         </w:object>
       </w:r>
       <w:r>
@@ -7792,8 +7790,8 @@
         <w:t xml:space="preserve"> you can now control a greater range of integral types. Consider the following C++ arrays shown in Figure 5.</w:t>
       </w:r>
     </w:p>
-    <w:bookmarkStart w:id="27" w:name="_MON_1541712873"/>
-    <w:bookmarkEnd w:id="27"/>
+    <w:bookmarkStart w:id="26" w:name="_MON_1541712873"/>
+    <w:bookmarkEnd w:id="26"/>
     <w:p>
       <w:pPr>
         <w:pBdr>
@@ -7814,7 +7812,7 @@
           <v:shape id="_x0000_i1029" type="#_x0000_t75" style="width:453pt;height:61.5pt" o:ole="">
             <v:imagedata r:id="rId17" o:title=""/>
           </v:shape>
-          <o:OLEObject Type="Embed" ProgID="Word.OpenDocumentText.12" ShapeID="_x0000_i1029" DrawAspect="Content" ObjectID="_1549183743" r:id="rId18"/>
+          <o:OLEObject Type="Embed" ProgID="Word.OpenDocumentText.12" ShapeID="_x0000_i1029" DrawAspect="Content" ObjectID="_1549201492" r:id="rId18"/>
         </w:object>
       </w:r>
     </w:p>
@@ -7913,8 +7911,8 @@
         </w:rPr>
       </w:pPr>
     </w:p>
-    <w:bookmarkStart w:id="28" w:name="_MON_1541712994"/>
-    <w:bookmarkEnd w:id="28"/>
+    <w:bookmarkStart w:id="27" w:name="_MON_1541712994"/>
+    <w:bookmarkEnd w:id="27"/>
     <w:p>
       <w:pPr>
         <w:pBdr>
@@ -7935,7 +7933,7 @@
           <v:shape id="_x0000_i1030" type="#_x0000_t75" style="width:453pt;height:51.75pt" o:ole="">
             <v:imagedata r:id="rId19" o:title=""/>
           </v:shape>
-          <o:OLEObject Type="Embed" ProgID="Word.OpenDocumentText.12" ShapeID="_x0000_i1030" DrawAspect="Content" ObjectID="_1549183744" r:id="rId20"/>
+          <o:OLEObject Type="Embed" ProgID="Word.OpenDocumentText.12" ShapeID="_x0000_i1030" DrawAspect="Content" ObjectID="_1549201493" r:id="rId20"/>
         </w:object>
       </w:r>
     </w:p>
@@ -8011,14 +8009,14 @@
       <w:pPr>
         <w:pStyle w:val="Heading3"/>
       </w:pPr>
-      <w:bookmarkStart w:id="29" w:name="_Toc475439672"/>
+      <w:bookmarkStart w:id="28" w:name="_Toc475439672"/>
       <w:r>
         <w:t xml:space="preserve">2.2.3 </w:t>
       </w:r>
       <w:r>
         <w:t>ECMAScript 2015</w:t>
       </w:r>
-      <w:bookmarkEnd w:id="29"/>
+      <w:bookmarkEnd w:id="28"/>
     </w:p>
     <w:p/>
     <w:p/>
@@ -8054,12 +8052,12 @@
         <w:pStyle w:val="Heading3"/>
         <w:spacing w:after="120"/>
       </w:pPr>
-      <w:bookmarkStart w:id="30" w:name="_Toc475439673"/>
+      <w:bookmarkStart w:id="29" w:name="_Toc475439673"/>
       <w:r>
         <w:lastRenderedPageBreak/>
         <w:t>2.2.4 Module Systems</w:t>
       </w:r>
-      <w:bookmarkEnd w:id="30"/>
+      <w:bookmarkEnd w:id="29"/>
     </w:p>
     <w:p>
       <w:pPr>
@@ -8384,71 +8382,71 @@
         <w:pStyle w:val="Heading2"/>
         <w:spacing w:after="120"/>
       </w:pPr>
-      <w:bookmarkStart w:id="31" w:name="_Toc475439674"/>
+      <w:bookmarkStart w:id="30" w:name="_Toc475439674"/>
       <w:r>
         <w:t xml:space="preserve">2.3 </w:t>
       </w:r>
       <w:r>
         <w:t>V8</w:t>
       </w:r>
+      <w:bookmarkEnd w:id="30"/>
+    </w:p>
+    <w:p>
+      <w:pPr>
+        <w:spacing w:line="276" w:lineRule="auto"/>
+        <w:rPr>
+          <w:rFonts w:cs="Arial"/>
+        </w:rPr>
+      </w:pPr>
+      <w:r>
+        <w:rPr>
+          <w:rFonts w:cs="Arial"/>
+        </w:rPr>
+        <w:t>In 2008 Google set the benchmark for JavaScript compilers. They created a new JavaScript JIT compiler, V8 from the ground up to dramatically improve JavaScript execution speed. Browsers at the time used JavaScript interpreters instead. Internally they built a benchmark called V8 bench and measured performance increases overtime. As you can see in Figure 7 each subsequent revision of Chrome which in turn has a new version of V8 saw massive gains in JavaScript performance. This started the JavaScript compiler competition which saw all major JavaScript implementers drop their interpreters in favour of a JIT compiler in the hope that faster JavaScript would lead to a faster browser and better web experience. The key difference between an interpreter and a compiler is how the program is built and executed.  Where an interpreter would typically execute one statement at a time, a compiler would translate the entire program into machine code ready to execute.</w:t>
+      </w:r>
+    </w:p>
+    <w:p>
+      <w:pPr>
+        <w:spacing w:line="276" w:lineRule="auto"/>
+        <w:rPr>
+          <w:rFonts w:cs="Arial"/>
+        </w:rPr>
+      </w:pPr>
+    </w:p>
+    <w:p>
+      <w:pPr>
+        <w:spacing w:line="276" w:lineRule="auto"/>
+        <w:rPr>
+          <w:rFonts w:cs="Arial"/>
+        </w:rPr>
+      </w:pPr>
+      <w:r>
+        <w:rPr>
+          <w:rFonts w:cs="Arial"/>
+        </w:rPr>
+        <w:t xml:space="preserve">V8 implements ECMAScript as specified in ECMA-262, 5th edition, commonly referred as ECMAScript 2015 and runs on Windows, Mac OS X, and Linux systems. </w:t>
+      </w:r>
+      <w:r>
+        <w:rPr>
+          <w:rFonts w:cs="Arial"/>
+          <w:shd w:val="clear" w:color="auto" w:fill="FFFFFF"/>
+        </w:rPr>
+        <w:t>V8 enables any C++ application to expose its own objects and functions to JavaScript code. It's up to the developer to decide on the objects and functions exposed to JavaScript. There are many applications that use V8 already including Adobe Flash, the Dashboard Widgets in Apple's Mac OS X and Yahoo Widgets.</w:t>
+      </w:r>
+    </w:p>
+    <w:p/>
+    <w:p>
+      <w:pPr>
+        <w:pStyle w:val="Heading3"/>
+      </w:pPr>
+      <w:bookmarkStart w:id="31" w:name="_Toc475439675"/>
+      <w:r>
+        <w:t xml:space="preserve">2.3.1 </w:t>
+      </w:r>
+      <w:r>
+        <w:t>Design</w:t>
+      </w:r>
       <w:bookmarkEnd w:id="31"/>
-    </w:p>
-    <w:p>
-      <w:pPr>
-        <w:spacing w:line="276" w:lineRule="auto"/>
-        <w:rPr>
-          <w:rFonts w:cs="Arial"/>
-        </w:rPr>
-      </w:pPr>
-      <w:r>
-        <w:rPr>
-          <w:rFonts w:cs="Arial"/>
-        </w:rPr>
-        <w:t>In 2008 Google set the benchmark for JavaScript compilers. They created a new JavaScript JIT compiler, V8 from the ground up to dramatically improve JavaScript execution speed. Browsers at the time used JavaScript interpreters instead. Internally they built a benchmark called V8 bench and measured performance increases overtime. As you can see in Figure 7 each subsequent revision of Chrome which in turn has a new version of V8 saw massive gains in JavaScript performance. This started the JavaScript compiler competition which saw all major JavaScript implementers drop their interpreters in favour of a JIT compiler in the hope that faster JavaScript would lead to a faster browser and better web experience. The key difference between an interpreter and a compiler is how the program is built and executed.  Where an interpreter would typically execute one statement at a time, a compiler would translate the entire program into machine code ready to execute.</w:t>
-      </w:r>
-    </w:p>
-    <w:p>
-      <w:pPr>
-        <w:spacing w:line="276" w:lineRule="auto"/>
-        <w:rPr>
-          <w:rFonts w:cs="Arial"/>
-        </w:rPr>
-      </w:pPr>
-    </w:p>
-    <w:p>
-      <w:pPr>
-        <w:spacing w:line="276" w:lineRule="auto"/>
-        <w:rPr>
-          <w:rFonts w:cs="Arial"/>
-        </w:rPr>
-      </w:pPr>
-      <w:r>
-        <w:rPr>
-          <w:rFonts w:cs="Arial"/>
-        </w:rPr>
-        <w:t xml:space="preserve">V8 implements ECMAScript as specified in ECMA-262, 5th edition, commonly referred as ECMAScript 2015 and runs on Windows, Mac OS X, and Linux systems. </w:t>
-      </w:r>
-      <w:r>
-        <w:rPr>
-          <w:rFonts w:cs="Arial"/>
-          <w:shd w:val="clear" w:color="auto" w:fill="FFFFFF"/>
-        </w:rPr>
-        <w:t>V8 enables any C++ application to expose its own objects and functions to JavaScript code. It's up to the developer to decide on the objects and functions exposed to JavaScript. There are many applications that use V8 already including Adobe Flash, the Dashboard Widgets in Apple's Mac OS X and Yahoo Widgets.</w:t>
-      </w:r>
-    </w:p>
-    <w:p/>
-    <w:p>
-      <w:pPr>
-        <w:pStyle w:val="Heading3"/>
-      </w:pPr>
-      <w:bookmarkStart w:id="32" w:name="_Toc475439675"/>
-      <w:r>
-        <w:t xml:space="preserve">2.3.1 </w:t>
-      </w:r>
-      <w:r>
-        <w:t>Design</w:t>
-      </w:r>
-      <w:bookmarkEnd w:id="32"/>
       <w:r>
         <w:t xml:space="preserve">  </w:t>
       </w:r>
@@ -8460,7 +8458,7 @@
         <w:pStyle w:val="Heading3"/>
         <w:spacing w:after="120"/>
       </w:pPr>
-      <w:bookmarkStart w:id="33" w:name="_Toc475439676"/>
+      <w:bookmarkStart w:id="32" w:name="_Toc475439676"/>
       <w:r>
         <w:lastRenderedPageBreak/>
         <w:t xml:space="preserve">2.3.2 </w:t>
@@ -8468,7 +8466,7 @@
       <w:r>
         <w:t>Concepts</w:t>
       </w:r>
-      <w:bookmarkEnd w:id="33"/>
+      <w:bookmarkEnd w:id="32"/>
     </w:p>
     <w:p>
       <w:pPr>
@@ -8690,14 +8688,14 @@
       <w:pPr>
         <w:pStyle w:val="Heading3"/>
       </w:pPr>
-      <w:bookmarkStart w:id="34" w:name="_Toc475439677"/>
+      <w:bookmarkStart w:id="33" w:name="_Toc475439677"/>
       <w:r>
         <w:t xml:space="preserve">2.3.3 </w:t>
       </w:r>
       <w:r>
         <w:t>Usages</w:t>
       </w:r>
-      <w:bookmarkEnd w:id="34"/>
+      <w:bookmarkEnd w:id="33"/>
     </w:p>
     <w:p/>
     <w:p>
@@ -8810,7 +8808,7 @@
       <w:pPr>
         <w:pStyle w:val="Heading1"/>
       </w:pPr>
-      <w:bookmarkStart w:id="35" w:name="_Toc475439678"/>
+      <w:bookmarkStart w:id="34" w:name="_Toc475439678"/>
       <w:r>
         <w:lastRenderedPageBreak/>
         <w:t xml:space="preserve">3.0 </w:t>
@@ -8821,7 +8819,7 @@
       <w:r>
         <w:t>oftware Design</w:t>
       </w:r>
-      <w:bookmarkEnd w:id="35"/>
+      <w:bookmarkEnd w:id="34"/>
     </w:p>
     <w:p>
       <w:pPr>
@@ -8842,7 +8840,7 @@
           <w:color w:val="auto"/>
         </w:rPr>
       </w:pPr>
-      <w:bookmarkStart w:id="36" w:name="_Toc475439679"/>
+      <w:bookmarkStart w:id="35" w:name="_Toc475439679"/>
       <w:r>
         <w:rPr>
           <w:rStyle w:val="Emphasis"/>
@@ -8861,6 +8859,20 @@
         </w:rPr>
         <w:t>Requirements</w:t>
       </w:r>
+      <w:bookmarkEnd w:id="35"/>
+    </w:p>
+    <w:p/>
+    <w:p>
+      <w:pPr>
+        <w:pStyle w:val="Heading2"/>
+      </w:pPr>
+      <w:bookmarkStart w:id="36" w:name="_Toc475439680"/>
+      <w:r>
+        <w:t xml:space="preserve">3.2 </w:t>
+      </w:r>
+      <w:r>
+        <w:t>Architecture</w:t>
+      </w:r>
       <w:bookmarkEnd w:id="36"/>
     </w:p>
     <w:p/>
@@ -8868,30 +8880,16 @@
       <w:pPr>
         <w:pStyle w:val="Heading2"/>
       </w:pPr>
-      <w:bookmarkStart w:id="37" w:name="_Toc475439680"/>
-      <w:r>
-        <w:t xml:space="preserve">3.2 </w:t>
-      </w:r>
-      <w:r>
-        <w:t>Architecture</w:t>
+      <w:bookmarkStart w:id="37" w:name="_Toc475439681"/>
+      <w:r>
+        <w:t xml:space="preserve">3.3 </w:t>
+      </w:r>
+      <w:r>
+        <w:t>Interface</w:t>
       </w:r>
       <w:bookmarkEnd w:id="37"/>
     </w:p>
     <w:p/>
-    <w:p>
-      <w:pPr>
-        <w:pStyle w:val="Heading2"/>
-      </w:pPr>
-      <w:bookmarkStart w:id="38" w:name="_Toc475439681"/>
-      <w:r>
-        <w:t xml:space="preserve">3.3 </w:t>
-      </w:r>
-      <w:r>
-        <w:t>Interface</w:t>
-      </w:r>
-      <w:bookmarkEnd w:id="38"/>
-    </w:p>
-    <w:p/>
     <w:p/>
     <w:p/>
     <w:p/>
@@ -8940,7 +8938,7 @@
       <w:pPr>
         <w:pStyle w:val="Heading1"/>
       </w:pPr>
-      <w:bookmarkStart w:id="39" w:name="_Toc475439682"/>
+      <w:bookmarkStart w:id="38" w:name="_Toc475439682"/>
       <w:r>
         <w:lastRenderedPageBreak/>
         <w:t xml:space="preserve">4.0 </w:t>
@@ -8948,6 +8946,20 @@
       <w:r>
         <w:t>Development</w:t>
       </w:r>
+      <w:bookmarkEnd w:id="38"/>
+    </w:p>
+    <w:p/>
+    <w:p>
+      <w:pPr>
+        <w:pStyle w:val="Heading2"/>
+      </w:pPr>
+      <w:bookmarkStart w:id="39" w:name="_Toc475439683"/>
+      <w:r>
+        <w:t xml:space="preserve">4.1 </w:t>
+      </w:r>
+      <w:r>
+        <w:t>Embedding V8</w:t>
+      </w:r>
       <w:bookmarkEnd w:id="39"/>
     </w:p>
     <w:p/>
@@ -8955,12 +8967,12 @@
       <w:pPr>
         <w:pStyle w:val="Heading2"/>
       </w:pPr>
-      <w:bookmarkStart w:id="40" w:name="_Toc475439683"/>
-      <w:r>
-        <w:t xml:space="preserve">4.1 </w:t>
-      </w:r>
-      <w:r>
-        <w:t>Embedding V8</w:t>
+      <w:bookmarkStart w:id="40" w:name="_Toc475439684"/>
+      <w:r>
+        <w:t xml:space="preserve">4.2 </w:t>
+      </w:r>
+      <w:r>
+        <w:t>Module System</w:t>
       </w:r>
       <w:bookmarkEnd w:id="40"/>
     </w:p>
@@ -8969,12 +8981,12 @@
       <w:pPr>
         <w:pStyle w:val="Heading2"/>
       </w:pPr>
-      <w:bookmarkStart w:id="41" w:name="_Toc475439684"/>
-      <w:r>
-        <w:t xml:space="preserve">4.2 </w:t>
-      </w:r>
-      <w:r>
-        <w:t>Module System</w:t>
+      <w:bookmarkStart w:id="41" w:name="_Toc475439685"/>
+      <w:r>
+        <w:t xml:space="preserve">4.3 </w:t>
+      </w:r>
+      <w:r>
+        <w:t>Common Libraries</w:t>
       </w:r>
       <w:bookmarkEnd w:id="41"/>
     </w:p>
@@ -8983,28 +8995,14 @@
       <w:pPr>
         <w:pStyle w:val="Heading2"/>
       </w:pPr>
-      <w:bookmarkStart w:id="42" w:name="_Toc475439685"/>
-      <w:r>
-        <w:t xml:space="preserve">4.3 </w:t>
-      </w:r>
-      <w:r>
-        <w:t>Common Libraries</w:t>
+      <w:bookmarkStart w:id="42" w:name="_Toc475439686"/>
+      <w:r>
+        <w:t xml:space="preserve">4.4 </w:t>
+      </w:r>
+      <w:r>
+        <w:t>GPU Bindings</w:t>
       </w:r>
       <w:bookmarkEnd w:id="42"/>
-    </w:p>
-    <w:p/>
-    <w:p>
-      <w:pPr>
-        <w:pStyle w:val="Heading2"/>
-      </w:pPr>
-      <w:bookmarkStart w:id="43" w:name="_Toc475439686"/>
-      <w:r>
-        <w:t xml:space="preserve">4.4 </w:t>
-      </w:r>
-      <w:r>
-        <w:t>GPU Bindings</w:t>
-      </w:r>
-      <w:bookmarkEnd w:id="43"/>
     </w:p>
     <w:p/>
     <w:p/>
@@ -9053,12 +9051,12 @@
         <w:pStyle w:val="Heading1"/>
         <w:spacing w:after="120"/>
       </w:pPr>
-      <w:bookmarkStart w:id="44" w:name="_Toc475439687"/>
+      <w:bookmarkStart w:id="43" w:name="_Toc475439687"/>
       <w:r>
         <w:lastRenderedPageBreak/>
         <w:t>5.0 Testing</w:t>
       </w:r>
-      <w:bookmarkEnd w:id="44"/>
+      <w:bookmarkEnd w:id="43"/>
     </w:p>
     <w:p>
       <w:pPr>
@@ -9074,14 +9072,14 @@
         <w:pStyle w:val="Heading2"/>
         <w:spacing w:after="120"/>
       </w:pPr>
-      <w:bookmarkStart w:id="45" w:name="_Toc475439688"/>
+      <w:bookmarkStart w:id="44" w:name="_Toc475439688"/>
       <w:r>
         <w:t xml:space="preserve">5.1 </w:t>
       </w:r>
       <w:r>
         <w:t>OpenGL Demo’s</w:t>
       </w:r>
-      <w:bookmarkEnd w:id="45"/>
+      <w:bookmarkEnd w:id="44"/>
     </w:p>
     <w:p>
       <w:pPr>
@@ -9103,11 +9101,11 @@
         <w:pStyle w:val="Heading3"/>
         <w:spacing w:after="120"/>
       </w:pPr>
-      <w:bookmarkStart w:id="46" w:name="_Toc475439689"/>
+      <w:bookmarkStart w:id="45" w:name="_Toc475439689"/>
       <w:r>
         <w:t>5.1.1 3D Cubes</w:t>
       </w:r>
-      <w:bookmarkEnd w:id="46"/>
+      <w:bookmarkEnd w:id="45"/>
     </w:p>
     <w:p>
       <w:pPr>
@@ -9208,12 +9206,12 @@
         <w:pStyle w:val="Heading3"/>
         <w:spacing w:after="120"/>
       </w:pPr>
-      <w:bookmarkStart w:id="47" w:name="_Toc475439690"/>
+      <w:bookmarkStart w:id="46" w:name="_Toc475439690"/>
       <w:r>
         <w:lastRenderedPageBreak/>
         <w:t>5.1.2 3D Terrain</w:t>
       </w:r>
-      <w:bookmarkEnd w:id="47"/>
+      <w:bookmarkEnd w:id="46"/>
       <w:r>
         <w:t xml:space="preserve">  </w:t>
       </w:r>
@@ -9233,8 +9231,8 @@
       </w:r>
     </w:p>
     <w:p/>
-    <w:bookmarkStart w:id="48" w:name="_MON_1549180483"/>
-    <w:bookmarkEnd w:id="48"/>
+    <w:bookmarkStart w:id="47" w:name="_MON_1549180483"/>
+    <w:bookmarkEnd w:id="47"/>
     <w:p>
       <w:pPr>
         <w:pBdr>
@@ -9246,10 +9244,10 @@
       </w:pPr>
       <w:r>
         <w:object w:dxaOrig="9026" w:dyaOrig="2625">
-          <v:shape id="_x0000_i1037" type="#_x0000_t75" style="width:451.5pt;height:131.25pt" o:ole="">
+          <v:shape id="_x0000_i1031" type="#_x0000_t75" style="width:451.5pt;height:131.25pt" o:ole="">
             <v:imagedata r:id="rId22" o:title=""/>
           </v:shape>
-          <o:OLEObject Type="Embed" ProgID="Word.OpenDocumentText.12" ShapeID="_x0000_i1037" DrawAspect="Content" ObjectID="_1549183745" r:id="rId23"/>
+          <o:OLEObject Type="Embed" ProgID="Word.OpenDocumentText.12" ShapeID="_x0000_i1031" DrawAspect="Content" ObjectID="_1549201494" r:id="rId23"/>
         </w:object>
       </w:r>
     </w:p>
@@ -9344,11 +9342,11 @@
       <w:pPr>
         <w:pStyle w:val="Heading3"/>
       </w:pPr>
-      <w:bookmarkStart w:id="49" w:name="_Toc475439691"/>
+      <w:bookmarkStart w:id="48" w:name="_Toc475439691"/>
       <w:r>
         <w:t>5.1.3 3D Lighting</w:t>
       </w:r>
-      <w:bookmarkEnd w:id="49"/>
+      <w:bookmarkEnd w:id="48"/>
       <w:r>
         <w:t xml:space="preserve">  </w:t>
       </w:r>
@@ -9361,15 +9359,15 @@
     <w:p/>
     <w:p/>
     <w:p/>
-    <w:bookmarkStart w:id="50" w:name="_MON_1549181005"/>
-    <w:bookmarkEnd w:id="50"/>
+    <w:bookmarkStart w:id="49" w:name="_MON_1549181005"/>
+    <w:bookmarkEnd w:id="49"/>
     <w:p>
       <w:r>
         <w:object w:dxaOrig="9026" w:dyaOrig="5290">
-          <v:shape id="_x0000_i1046" type="#_x0000_t75" style="width:451.5pt;height:264.75pt" o:ole="">
+          <v:shape id="_x0000_i1032" type="#_x0000_t75" style="width:451.5pt;height:264.75pt" o:ole="">
             <v:imagedata r:id="rId25" o:title=""/>
           </v:shape>
-          <o:OLEObject Type="Embed" ProgID="Word.OpenDocumentText.12" ShapeID="_x0000_i1046" DrawAspect="Content" ObjectID="_1549183746" r:id="rId26"/>
+          <o:OLEObject Type="Embed" ProgID="Word.OpenDocumentText.12" ShapeID="_x0000_i1032" DrawAspect="Content" ObjectID="_1549201495" r:id="rId26"/>
         </w:object>
       </w:r>
     </w:p>
@@ -9449,7 +9447,7 @@
       <w:pPr>
         <w:pStyle w:val="Heading2"/>
       </w:pPr>
-      <w:bookmarkStart w:id="51" w:name="_Toc475439692"/>
+      <w:bookmarkStart w:id="50" w:name="_Toc475439692"/>
       <w:r>
         <w:lastRenderedPageBreak/>
         <w:t xml:space="preserve">5.2 </w:t>
@@ -9457,35 +9455,51 @@
       <w:r>
         <w:t>OpenCL Demo’s</w:t>
       </w:r>
+      <w:bookmarkEnd w:id="50"/>
+    </w:p>
+    <w:p>
+      <w:pPr>
+        <w:rPr>
+          <w:rFonts w:eastAsiaTheme="majorEastAsia"/>
+        </w:rPr>
+      </w:pPr>
+      <w:r>
+        <w:rPr>
+          <w:rFonts w:eastAsiaTheme="majorEastAsia"/>
+        </w:rPr>
+        <w:t>OpenCL bindings also key, three demos, source code in appendices</w:t>
+      </w:r>
+    </w:p>
+    <w:p>
+      <w:pPr>
+        <w:rPr>
+          <w:rFonts w:eastAsiaTheme="majorEastAsia"/>
+        </w:rPr>
+      </w:pPr>
+    </w:p>
+    <w:p>
+      <w:pPr>
+        <w:pStyle w:val="Heading3"/>
+      </w:pPr>
+      <w:bookmarkStart w:id="51" w:name="_Toc475439693"/>
+      <w:r>
+        <w:t>5.2.1 Grayscale Demo</w:t>
+      </w:r>
       <w:bookmarkEnd w:id="51"/>
     </w:p>
     <w:p>
-      <w:pPr>
-        <w:rPr>
-          <w:rFonts w:eastAsiaTheme="majorEastAsia"/>
-        </w:rPr>
-      </w:pPr>
-      <w:r>
-        <w:rPr>
-          <w:rFonts w:eastAsiaTheme="majorEastAsia"/>
-        </w:rPr>
-        <w:t>OpenCL bindings also key, three demos, source code in appendices</w:t>
-      </w:r>
-    </w:p>
-    <w:p>
-      <w:pPr>
-        <w:rPr>
-          <w:rFonts w:eastAsiaTheme="majorEastAsia"/>
-        </w:rPr>
-      </w:pPr>
-    </w:p>
+      <w:r>
+        <w:t>Explain demo</w:t>
+      </w:r>
+    </w:p>
+    <w:p/>
     <w:p>
       <w:pPr>
         <w:pStyle w:val="Heading3"/>
       </w:pPr>
-      <w:bookmarkStart w:id="52" w:name="_Toc475439693"/>
-      <w:r>
-        <w:t>5.2.1 Grayscale Demo</w:t>
+      <w:bookmarkStart w:id="52" w:name="_Toc475439694"/>
+      <w:r>
+        <w:t>5.2.2 Sobel Filter Demo</w:t>
       </w:r>
       <w:bookmarkEnd w:id="52"/>
     </w:p>
@@ -9499,9 +9513,15 @@
       <w:pPr>
         <w:pStyle w:val="Heading3"/>
       </w:pPr>
-      <w:bookmarkStart w:id="53" w:name="_Toc475439694"/>
-      <w:r>
-        <w:t>5.2.2 Sobel Filter Demo</w:t>
+      <w:bookmarkStart w:id="53" w:name="_Toc475439695"/>
+      <w:r>
+        <w:t>5.2</w:t>
+      </w:r>
+      <w:r>
+        <w:t>.3</w:t>
+      </w:r>
+      <w:r>
+        <w:t xml:space="preserve"> Matrix Demo</w:t>
       </w:r>
       <w:bookmarkEnd w:id="53"/>
     </w:p>
@@ -9511,28 +9531,6 @@
       </w:r>
     </w:p>
     <w:p/>
-    <w:p>
-      <w:pPr>
-        <w:pStyle w:val="Heading3"/>
-      </w:pPr>
-      <w:bookmarkStart w:id="54" w:name="_Toc475439695"/>
-      <w:r>
-        <w:t>5.2</w:t>
-      </w:r>
-      <w:r>
-        <w:t>.3</w:t>
-      </w:r>
-      <w:r>
-        <w:t xml:space="preserve"> Matrix Demo</w:t>
-      </w:r>
-      <w:bookmarkEnd w:id="54"/>
-    </w:p>
-    <w:p>
-      <w:r>
-        <w:t>Explain demo</w:t>
-      </w:r>
-    </w:p>
-    <w:p/>
     <w:p/>
     <w:p/>
     <w:p/>
@@ -9577,8 +9575,9 @@
     <w:p>
       <w:pPr>
         <w:pStyle w:val="Heading1"/>
-      </w:pPr>
-      <w:bookmarkStart w:id="55" w:name="_Toc475439696"/>
+        <w:spacing w:after="120"/>
+      </w:pPr>
+      <w:bookmarkStart w:id="54" w:name="_Toc475439696"/>
       <w:r>
         <w:lastRenderedPageBreak/>
         <w:t>6</w:t>
@@ -9589,81 +9588,279 @@
       <w:r>
         <w:t>Future Work</w:t>
       </w:r>
+      <w:bookmarkEnd w:id="54"/>
+    </w:p>
+    <w:p>
+      <w:pPr>
+        <w:spacing w:after="120" w:line="276" w:lineRule="auto"/>
+      </w:pPr>
+      <w:r>
+        <w:t xml:space="preserve">There is a lot of future work that could be undertook to expand on the work explained here. This includes looking at different APIs that could be bound to the current platform. Looking at additional high level language could also be an option for instance Python or </w:t>
+      </w:r>
+      <w:proofErr w:type="spellStart"/>
+      <w:r>
+        <w:t>Lua</w:t>
+      </w:r>
+      <w:proofErr w:type="spellEnd"/>
+      <w:r>
+        <w:t>. Different interfaces could be tried as well dropping the standard program as you see here and providing it with an interactive UI. All of this is discussed in detail in the below sections</w:t>
+      </w:r>
+      <w:r>
+        <w:t xml:space="preserve"> as there is plenty of scope for additional work and research that could greatly improve on the project that has been presented in this paper</w:t>
+      </w:r>
+      <w:r>
+        <w:t>.</w:t>
+      </w:r>
+    </w:p>
+    <w:p>
+      <w:pPr>
+        <w:pStyle w:val="Heading2"/>
+        <w:spacing w:after="120"/>
+      </w:pPr>
+      <w:bookmarkStart w:id="55" w:name="_Toc475439697"/>
+      <w:r>
+        <w:t>6.1 DirectX</w:t>
+      </w:r>
       <w:bookmarkEnd w:id="55"/>
-    </w:p>
-    <w:p/>
+      <w:r>
+        <w:t xml:space="preserve"> </w:t>
+      </w:r>
+    </w:p>
+    <w:p>
+      <w:pPr>
+        <w:spacing w:after="120" w:line="276" w:lineRule="auto"/>
+      </w:pPr>
+      <w:r>
+        <w:t>DirectX could be an exciting addition in future work due to its API design. Unlike OpenGL and OpenCL DirectX has many object oriented features. DirectX is actually a series of COM (Component Object Model) objects, this differs from OpenGL where all API calls are from standard functions.</w:t>
+      </w:r>
+      <w:r>
+        <w:t xml:space="preserve"> Another major</w:t>
+      </w:r>
+      <w:r>
+        <w:t xml:space="preserve"> difference is that DirectX doesn’t just cover 3D rendering. So investigating how you could expose the wider DirectX API which also includes APIs for networking, media and input could prove a very interesting project.</w:t>
+      </w:r>
+      <w:r>
+        <w:t xml:space="preserve"> This would be because instead of wrapping standard C functions the code written would have to write the objects presented in the DirectX APIs.</w:t>
+      </w:r>
+      <w:r>
+        <w:t xml:space="preserve"> A sample of DirectX code can be found in Figure XX, where you can see that there would be a very different approach when embedding this API for use by JavaScript.</w:t>
+      </w:r>
+    </w:p>
+    <w:bookmarkStart w:id="56" w:name="_MON_1549201102"/>
+    <w:bookmarkEnd w:id="56"/>
+    <w:p>
+      <w:pPr>
+        <w:pBdr>
+          <w:top w:val="single" w:sz="4" w:space="1" w:color="auto"/>
+          <w:left w:val="single" w:sz="4" w:space="4" w:color="auto"/>
+          <w:bottom w:val="single" w:sz="4" w:space="1" w:color="auto"/>
+          <w:right w:val="single" w:sz="4" w:space="4" w:color="auto"/>
+        </w:pBdr>
+        <w:spacing w:after="120" w:line="276" w:lineRule="auto"/>
+      </w:pPr>
+      <w:r>
+        <w:object w:dxaOrig="10800" w:dyaOrig="3336">
+          <v:shape id="_x0000_i1049" type="#_x0000_t75" style="width:540pt;height:166.5pt" o:ole="">
+            <v:imagedata r:id="rId28" o:title=""/>
+          </v:shape>
+          <o:OLEObject Type="Embed" ProgID="Word.OpenDocumentText.12" ShapeID="_x0000_i1049" DrawAspect="Content" ObjectID="_1549201496" r:id="rId29"/>
+        </w:object>
+      </w:r>
+    </w:p>
     <w:p>
       <w:pPr>
         <w:pStyle w:val="Heading2"/>
       </w:pPr>
+      <w:bookmarkStart w:id="57" w:name="_Toc475439698"/>
+      <w:r>
+        <w:t>6.2 CUDA</w:t>
+      </w:r>
+      <w:bookmarkEnd w:id="57"/>
+    </w:p>
+    <w:p>
+      <w:pPr>
+        <w:spacing w:before="120" w:after="120" w:line="276" w:lineRule="auto"/>
+      </w:pPr>
+      <w:r>
+        <w:t>CUDA could also be an exciting API to look at embedding into the platform. CUDA would be a difficult project as well CUDA programs are compiled with a custom compiler NVCC making it very different from OpenCL. What is more is that CUDA relies on annotations on C++ code and it would be interesting to see how this could be mimicked in JavaScript.</w:t>
+      </w:r>
+      <w:r>
+        <w:t xml:space="preserve"> This could involve the creation of a new set of objects that mimic CUDA concepts. For </w:t>
+      </w:r>
+      <w:r>
+        <w:t>instance,</w:t>
+      </w:r>
+      <w:r>
+        <w:t xml:space="preserve"> a Kernel object that helps compile a CUDA style kernel for the user during runtime.</w:t>
+      </w:r>
+    </w:p>
+    <w:bookmarkStart w:id="58" w:name="_MON_1549198981"/>
+    <w:bookmarkEnd w:id="58"/>
+    <w:p>
+      <w:pPr>
+        <w:pBdr>
+          <w:top w:val="single" w:sz="4" w:space="1" w:color="auto"/>
+          <w:left w:val="single" w:sz="4" w:space="4" w:color="auto"/>
+          <w:bottom w:val="single" w:sz="4" w:space="1" w:color="auto"/>
+          <w:right w:val="single" w:sz="4" w:space="4" w:color="auto"/>
+        </w:pBdr>
+        <w:spacing w:before="120" w:after="120" w:line="276" w:lineRule="auto"/>
+      </w:pPr>
+      <w:r>
+        <w:object w:dxaOrig="9026" w:dyaOrig="837">
+          <v:shape id="_x0000_i1033" type="#_x0000_t75" style="width:451.5pt;height:42pt" o:ole="">
+            <v:imagedata r:id="rId30" o:title=""/>
+          </v:shape>
+          <o:OLEObject Type="Embed" ProgID="Word.OpenDocumentText.12" ShapeID="_x0000_i1033" DrawAspect="Content" ObjectID="_1549201497" r:id="rId31"/>
+        </w:object>
+      </w:r>
     </w:p>
     <w:p>
       <w:pPr>
         <w:pStyle w:val="Heading2"/>
-      </w:pPr>
-      <w:bookmarkStart w:id="56" w:name="_Toc475439697"/>
-      <w:r>
-        <w:t>6.1 DirectX</w:t>
-      </w:r>
-      <w:bookmarkEnd w:id="56"/>
+        <w:spacing w:after="120"/>
+      </w:pPr>
+      <w:bookmarkStart w:id="59" w:name="_Toc475439699"/>
+      <w:r>
+        <w:t>6.3 Applications</w:t>
+      </w:r>
+      <w:bookmarkEnd w:id="59"/>
       <w:r>
         <w:t xml:space="preserve"> </w:t>
       </w:r>
     </w:p>
-    <w:p/>
-    <w:p/>
+    <w:p>
+      <w:pPr>
+        <w:spacing w:after="120" w:line="276" w:lineRule="auto"/>
+      </w:pPr>
+      <w:r>
+        <w:t xml:space="preserve">Looking at building full scale applications could also be an interesting topic in future work. As we have seen JavaScript is very usable in the small examples providing for testing the platform </w:t>
+      </w:r>
+      <w:r>
+        <w:lastRenderedPageBreak/>
+        <w:t>however we have not looked into examples with larger amounts of code.</w:t>
+      </w:r>
+      <w:r>
+        <w:t xml:space="preserve"> Traditionally one of the issues often sited with JavaScript in real world use has been its lack of a type system which results in easy errors that are not caught at compile time but instead of caught at runtime.</w:t>
+      </w:r>
+      <w:r>
+        <w:t xml:space="preserve"> This could prove troublesome as JavaScript is not a type safe language which could make larger scale programs a lot more difficult to program.</w:t>
+      </w:r>
+      <w:r>
+        <w:t xml:space="preserve"> This future work could look at various extensions to the JavaScript ecosystem of languages to look into how to solve this problem including </w:t>
+      </w:r>
+      <w:proofErr w:type="spellStart"/>
+      <w:r>
+        <w:t>TypeScript</w:t>
+      </w:r>
+      <w:proofErr w:type="spellEnd"/>
+      <w:r>
+        <w:t xml:space="preserve"> and </w:t>
+      </w:r>
+      <w:proofErr w:type="spellStart"/>
+      <w:r>
+        <w:t>CoffeeScript</w:t>
+      </w:r>
+      <w:proofErr w:type="spellEnd"/>
+      <w:r>
+        <w:t xml:space="preserve"> which are compiled down to JavaScript but provide features such as</w:t>
+      </w:r>
+      <w:r>
+        <w:t xml:space="preserve"> multiline strings, classes which were not available in previous JavaScript versions and</w:t>
+      </w:r>
+      <w:r>
+        <w:t xml:space="preserve"> type safety to make simple errors are caught </w:t>
+      </w:r>
+      <w:r>
+        <w:t>at compile</w:t>
+      </w:r>
+      <w:r>
+        <w:t xml:space="preserve"> time</w:t>
+      </w:r>
+      <w:r>
+        <w:t>.</w:t>
+      </w:r>
+    </w:p>
+    <w:bookmarkStart w:id="60" w:name="_MON_1549198717"/>
+    <w:bookmarkEnd w:id="60"/>
+    <w:p>
+      <w:pPr>
+        <w:pBdr>
+          <w:top w:val="single" w:sz="4" w:space="1" w:color="auto"/>
+          <w:left w:val="single" w:sz="4" w:space="4" w:color="auto"/>
+          <w:bottom w:val="single" w:sz="4" w:space="1" w:color="auto"/>
+          <w:right w:val="single" w:sz="4" w:space="4" w:color="auto"/>
+        </w:pBdr>
+        <w:spacing w:after="120" w:line="276" w:lineRule="auto"/>
+      </w:pPr>
+      <w:r>
+        <w:object w:dxaOrig="9026" w:dyaOrig="1065">
+          <v:shape id="_x0000_i1034" type="#_x0000_t75" style="width:451.5pt;height:53.25pt" o:ole="">
+            <v:imagedata r:id="rId32" o:title=""/>
+          </v:shape>
+          <o:OLEObject Type="Embed" ProgID="Word.OpenDocumentText.12" ShapeID="_x0000_i1034" DrawAspect="Content" ObjectID="_1549201498" r:id="rId33"/>
+        </w:object>
+      </w:r>
+    </w:p>
     <w:p>
       <w:pPr>
         <w:pStyle w:val="Heading2"/>
-      </w:pPr>
-      <w:bookmarkStart w:id="57" w:name="_Toc475439698"/>
-      <w:r>
-        <w:t>6.2 CUDA</w:t>
-      </w:r>
-      <w:bookmarkEnd w:id="57"/>
+        <w:spacing w:after="120"/>
+      </w:pPr>
+      <w:r>
+        <w:t xml:space="preserve">6.4 Framework vs Platform </w:t>
+      </w:r>
+    </w:p>
+    <w:p>
+      <w:pPr>
+        <w:spacing w:after="120" w:line="276" w:lineRule="auto"/>
+      </w:pPr>
+      <w:r>
+        <w:t>In this project a platform was built. This enabled the possibility to add many additional features such as using JavaScript as the language you write the code in. However additional work could look at how this platform would compare with an all in one framework.</w:t>
+      </w:r>
     </w:p>
     <w:p>
       <w:pPr>
         <w:pStyle w:val="Heading2"/>
-      </w:pPr>
+        <w:spacing w:after="120"/>
+      </w:pPr>
+      <w:r>
+        <w:t xml:space="preserve">6.5 Alternative Languages </w:t>
+      </w:r>
+    </w:p>
+    <w:p>
+      <w:pPr>
+        <w:spacing w:after="120" w:line="276" w:lineRule="auto"/>
+      </w:pPr>
+      <w:r>
+        <w:t xml:space="preserve">JavaScript was chosen as the platforms language due to its popularity, ease of use, ecosystem and great compiler support. However, there are many additional high level languages that also meet these goals including Python and to a lesser extent </w:t>
+      </w:r>
+      <w:proofErr w:type="spellStart"/>
+      <w:r>
+        <w:t>Lua</w:t>
+      </w:r>
+      <w:proofErr w:type="spellEnd"/>
+      <w:r>
+        <w:t>. Looking at how these languages could compare with JavaScript as a generic scripting language would also be an intriguing area of future work.</w:t>
+      </w:r>
     </w:p>
     <w:p>
       <w:pPr>
         <w:pStyle w:val="Heading2"/>
-      </w:pPr>
-      <w:bookmarkStart w:id="58" w:name="_Toc475439699"/>
-      <w:r>
-        <w:t>6.3 Applications</w:t>
-      </w:r>
-      <w:bookmarkEnd w:id="58"/>
-      <w:r>
-        <w:t xml:space="preserve"> </w:t>
-      </w:r>
-    </w:p>
-    <w:p/>
-    <w:p/>
-    <w:p/>
-    <w:p/>
-    <w:p/>
-    <w:p/>
-    <w:p/>
-    <w:p/>
-    <w:p/>
-    <w:p/>
-    <w:p/>
-    <w:p/>
-    <w:p/>
-    <w:p/>
-    <w:p/>
-    <w:p/>
-    <w:p/>
-    <w:p/>
-    <w:p/>
-    <w:p/>
-    <w:p/>
-    <w:p/>
-    <w:p/>
-    <w:p/>
+        <w:spacing w:after="120"/>
+      </w:pPr>
+      <w:r>
+        <w:t xml:space="preserve">6.5 User Interface </w:t>
+      </w:r>
+    </w:p>
+    <w:p>
+      <w:pPr>
+        <w:spacing w:line="276" w:lineRule="auto"/>
+      </w:pPr>
+      <w:r>
+        <w:t>There is no current user interface in place for the platform and interaction it through command arguments provided to the program. Looking at a proper UI for the platform could prove a fantastic piece of usability research and would build on top of the ease of use factor that formed part of this project.</w:t>
+      </w:r>
+    </w:p>
     <w:p/>
     <w:p/>
     <w:p/>
@@ -9686,7 +9883,9 @@
       <w:pPr>
         <w:pStyle w:val="Heading1"/>
       </w:pPr>
-      <w:bookmarkStart w:id="59" w:name="_Toc475439700"/>
+      <w:bookmarkStart w:id="61" w:name="_Toc475439700"/>
+      <w:bookmarkStart w:id="62" w:name="_GoBack"/>
+      <w:bookmarkEnd w:id="62"/>
       <w:r>
         <w:lastRenderedPageBreak/>
         <w:t>7</w:t>
@@ -9697,7 +9896,7 @@
       <w:r>
         <w:t>Critical Appraisal</w:t>
       </w:r>
-      <w:bookmarkEnd w:id="59"/>
+      <w:bookmarkEnd w:id="61"/>
     </w:p>
     <w:p/>
     <w:p/>
@@ -9755,7 +9954,7 @@
       <w:pPr>
         <w:pStyle w:val="Heading1"/>
       </w:pPr>
-      <w:bookmarkStart w:id="60" w:name="_Toc475439701"/>
+      <w:bookmarkStart w:id="63" w:name="_Toc475439701"/>
       <w:r>
         <w:lastRenderedPageBreak/>
         <w:t>8</w:t>
@@ -9766,7 +9965,7 @@
       <w:r>
         <w:t>Conclusion</w:t>
       </w:r>
-      <w:bookmarkEnd w:id="60"/>
+      <w:bookmarkEnd w:id="63"/>
     </w:p>
     <w:p/>
     <w:p/>
@@ -9898,9 +10097,9 @@
       </w:pPr>
     </w:p>
     <w:sectPr>
-      <w:headerReference w:type="default" r:id="rId28"/>
-      <w:footerReference w:type="even" r:id="rId29"/>
-      <w:footerReference w:type="default" r:id="rId30"/>
+      <w:headerReference w:type="default" r:id="rId34"/>
+      <w:footerReference w:type="even" r:id="rId35"/>
+      <w:footerReference w:type="default" r:id="rId36"/>
       <w:endnotePr>
         <w:numFmt w:val="decimal"/>
       </w:endnotePr>
@@ -9981,6 +10180,7 @@
         <w:docPartUnique/>
       </w:docPartObj>
     </w:sdtPr>
+    <w:sdtEndPr/>
     <w:sdtContent>
       <w:sdt>
         <w:sdtPr>
@@ -9990,6 +10190,7 @@
             <w:docPartUnique/>
           </w:docPartObj>
         </w:sdtPr>
+        <w:sdtEndPr/>
         <w:sdtContent>
           <w:p>
             <w:pPr>
@@ -10030,7 +10231,7 @@
                 <w:bCs/>
                 <w:noProof/>
               </w:rPr>
-              <w:t>25</w:t>
+              <w:t>28</w:t>
             </w:r>
             <w:r>
               <w:rPr>
@@ -10075,7 +10276,7 @@
                 <w:bCs/>
                 <w:noProof/>
               </w:rPr>
-              <w:t>28</w:t>
+              <w:t>29</w:t>
             </w:r>
             <w:r>
               <w:rPr>
@@ -10121,13 +10322,7 @@
       <w:pStyle w:val="Header"/>
     </w:pPr>
     <w:r>
-      <w:t>B002</w:t>
-    </w:r>
-    <w:r>
-      <w:t>3</w:t>
-    </w:r>
-    <w:r>
-      <w:t>5610</w:t>
+      <w:t>B00235610</w:t>
     </w:r>
     <w:r>
       <w:ptab w:relativeTo="margin" w:alignment="center" w:leader="none"/>
@@ -11664,7 +11859,7 @@
 </file>
 
 <file path=customXml/itemProps1.xml><?xml version="1.0" encoding="utf-8"?>
-<ds:datastoreItem xmlns:ds="http://schemas.openxmlformats.org/officeDocument/2006/customXml" ds:itemID="{C15378EB-0BDC-4C07-A7A0-1FF3B7EE97B8}">
+<ds:datastoreItem xmlns:ds="http://schemas.openxmlformats.org/officeDocument/2006/customXml" ds:itemID="{7A800227-DA82-419A-AA3E-10B8D855FD10}">
   <ds:schemaRefs>
     <ds:schemaRef ds:uri="http://schemas.openxmlformats.org/officeDocument/2006/bibliography"/>
   </ds:schemaRefs>

</xml_diff>

<commit_message>
adding critical appraisal section
</commit_message>
<xml_diff>
--- a/Compute.Documents/B00235610 - Final Honours Report.docx
+++ b/Compute.Documents/B00235610 - Final Honours Report.docx
@@ -1,6 +1,6 @@
 
 <file path=word/document.xml><?xml version="1.0" encoding="utf-8"?>
-<w:document xmlns:wpc="http://schemas.microsoft.com/office/word/2010/wordprocessingCanvas" xmlns:cx="http://schemas.microsoft.com/office/drawing/2014/chartex" xmlns:cx1="http://schemas.microsoft.com/office/drawing/2015/9/8/chartex" xmlns:cx2="http://schemas.microsoft.com/office/drawing/2015/10/21/chartex" xmlns:mc="http://schemas.openxmlformats.org/markup-compatibility/2006" xmlns:o="urn:schemas-microsoft-com:office:office" xmlns:r="http://schemas.openxmlformats.org/officeDocument/2006/relationships" xmlns:m="http://schemas.openxmlformats.org/officeDocument/2006/math" xmlns:v="urn:schemas-microsoft-com:vml" xmlns:wp14="http://schemas.microsoft.com/office/word/2010/wordprocessingDrawing" xmlns:wp="http://schemas.openxmlformats.org/drawingml/2006/wordprocessingDrawing" xmlns:w10="urn:schemas-microsoft-com:office:word" xmlns:w="http://schemas.openxmlformats.org/wordprocessingml/2006/main" xmlns:w14="http://schemas.microsoft.com/office/word/2010/wordml" xmlns:w15="http://schemas.microsoft.com/office/word/2012/wordml" xmlns:w16se="http://schemas.microsoft.com/office/word/2015/wordml/symex" xmlns:wpg="http://schemas.microsoft.com/office/word/2010/wordprocessingGroup" xmlns:wpi="http://schemas.microsoft.com/office/word/2010/wordprocessingInk" xmlns:wne="http://schemas.microsoft.com/office/word/2006/wordml" xmlns:wps="http://schemas.microsoft.com/office/word/2010/wordprocessingShape" mc:Ignorable="w14 w15 w16se wp14">
+<w:document xmlns:wpc="http://schemas.microsoft.com/office/word/2010/wordprocessingCanvas" xmlns:cx="http://schemas.microsoft.com/office/drawing/2014/chartex" xmlns:cx1="http://schemas.microsoft.com/office/drawing/2015/9/8/chartex" xmlns:cx2="http://schemas.microsoft.com/office/drawing/2015/10/21/chartex" xmlns:cx3="http://schemas.microsoft.com/office/drawing/2016/5/9/chartex" xmlns:cx4="http://schemas.microsoft.com/office/drawing/2016/5/10/chartex" xmlns:cx5="http://schemas.microsoft.com/office/drawing/2016/5/11/chartex" xmlns:mc="http://schemas.openxmlformats.org/markup-compatibility/2006" xmlns:o="urn:schemas-microsoft-com:office:office" xmlns:r="http://schemas.openxmlformats.org/officeDocument/2006/relationships" xmlns:m="http://schemas.openxmlformats.org/officeDocument/2006/math" xmlns:v="urn:schemas-microsoft-com:vml" xmlns:wp14="http://schemas.microsoft.com/office/word/2010/wordprocessingDrawing" xmlns:wp="http://schemas.openxmlformats.org/drawingml/2006/wordprocessingDrawing" xmlns:w10="urn:schemas-microsoft-com:office:word" xmlns:w="http://schemas.openxmlformats.org/wordprocessingml/2006/main" xmlns:w14="http://schemas.microsoft.com/office/word/2010/wordml" xmlns:w15="http://schemas.microsoft.com/office/word/2012/wordml" xmlns:w16se="http://schemas.microsoft.com/office/word/2015/wordml/symex" xmlns:wpg="http://schemas.microsoft.com/office/word/2010/wordprocessingGroup" xmlns:wpi="http://schemas.microsoft.com/office/word/2010/wordprocessingInk" xmlns:wne="http://schemas.microsoft.com/office/word/2006/wordml" xmlns:wps="http://schemas.microsoft.com/office/word/2010/wordprocessingShape" mc:Ignorable="w14 w15 w16se wp14">
   <w:body>
     <w:p>
       <w:pPr>
@@ -7280,10 +7280,10 @@
             <v:path o:extrusionok="f" gradientshapeok="t" o:connecttype="rect"/>
             <o:lock v:ext="edit" aspectratio="t"/>
           </v:shapetype>
-          <v:shape id="_x0000_i1025" type="#_x0000_t75" style="width:451.5pt;height:155.25pt" o:ole="">
+          <v:shape id="_x0000_i1025" type="#_x0000_t75" style="width:451.2pt;height:155.4pt" o:ole="">
             <v:imagedata r:id="rId9" o:title=""/>
           </v:shape>
-          <o:OLEObject Type="Embed" ProgID="Word.OpenDocumentText.12" ShapeID="_x0000_i1025" DrawAspect="Content" ObjectID="_1549201488" r:id="rId10"/>
+          <o:OLEObject Type="Embed" ProgID="Word.OpenDocumentText.12" ShapeID="_x0000_i1025" DrawAspect="Content" ObjectID="_1549206899" r:id="rId10"/>
         </w:object>
       </w:r>
     </w:p>
@@ -7346,10 +7346,10 @@
       </w:pPr>
       <w:r>
         <w:object w:dxaOrig="10466" w:dyaOrig="1505">
-          <v:shape id="_x0000_i1026" type="#_x0000_t75" style="width:523.5pt;height:76.5pt" o:ole="">
+          <v:shape id="_x0000_i1026" type="#_x0000_t75" style="width:523.2pt;height:76.8pt" o:ole="">
             <v:imagedata r:id="rId11" o:title=""/>
           </v:shape>
-          <o:OLEObject Type="Embed" ProgID="Word.OpenDocumentText.12" ShapeID="_x0000_i1026" DrawAspect="Content" ObjectID="_1549201489" r:id="rId12"/>
+          <o:OLEObject Type="Embed" ProgID="Word.OpenDocumentText.12" ShapeID="_x0000_i1026" DrawAspect="Content" ObjectID="_1549206900" r:id="rId12"/>
         </w:object>
       </w:r>
     </w:p>
@@ -7631,7 +7631,7 @@
           <v:shape id="_x0000_i1027" type="#_x0000_t75" style="width:453pt;height:87pt" o:ole="">
             <v:imagedata r:id="rId13" o:title=""/>
           </v:shape>
-          <o:OLEObject Type="Embed" ProgID="Word.OpenDocumentText.12" ShapeID="_x0000_i1027" DrawAspect="Content" ObjectID="_1549201490" r:id="rId14"/>
+          <o:OLEObject Type="Embed" ProgID="Word.OpenDocumentText.12" ShapeID="_x0000_i1027" DrawAspect="Content" ObjectID="_1549206901" r:id="rId14"/>
         </w:object>
       </w:r>
     </w:p>
@@ -7702,10 +7702,10 @@
           <w:rFonts w:cs="Arial"/>
         </w:rPr>
         <w:object w:dxaOrig="9360" w:dyaOrig="2830">
-          <v:shape id="_x0000_i1028" type="#_x0000_t75" style="width:469.5pt;height:139.5pt" o:ole="">
+          <v:shape id="_x0000_i1028" type="#_x0000_t75" style="width:469.2pt;height:139.8pt" o:ole="">
             <v:imagedata r:id="rId15" o:title=""/>
           </v:shape>
-          <o:OLEObject Type="Embed" ProgID="Word.OpenDocumentText.12" ShapeID="_x0000_i1028" DrawAspect="Content" ObjectID="_1549201491" r:id="rId16"/>
+          <o:OLEObject Type="Embed" ProgID="Word.OpenDocumentText.12" ShapeID="_x0000_i1028" DrawAspect="Content" ObjectID="_1549206902" r:id="rId16"/>
         </w:object>
       </w:r>
       <w:r>
@@ -7809,10 +7809,10 @@
           <w:rFonts w:cs="Arial"/>
         </w:rPr>
         <w:object w:dxaOrig="9026" w:dyaOrig="1285">
-          <v:shape id="_x0000_i1029" type="#_x0000_t75" style="width:453pt;height:61.5pt" o:ole="">
+          <v:shape id="_x0000_i1029" type="#_x0000_t75" style="width:453pt;height:61.2pt" o:ole="">
             <v:imagedata r:id="rId17" o:title=""/>
           </v:shape>
-          <o:OLEObject Type="Embed" ProgID="Word.OpenDocumentText.12" ShapeID="_x0000_i1029" DrawAspect="Content" ObjectID="_1549201492" r:id="rId18"/>
+          <o:OLEObject Type="Embed" ProgID="Word.OpenDocumentText.12" ShapeID="_x0000_i1029" DrawAspect="Content" ObjectID="_1549206903" r:id="rId18"/>
         </w:object>
       </w:r>
     </w:p>
@@ -7930,10 +7930,10 @@
           <w:rFonts w:cs="Arial"/>
         </w:rPr>
         <w:object w:dxaOrig="9026" w:dyaOrig="1063">
-          <v:shape id="_x0000_i1030" type="#_x0000_t75" style="width:453pt;height:51.75pt" o:ole="">
+          <v:shape id="_x0000_i1030" type="#_x0000_t75" style="width:453pt;height:51.6pt" o:ole="">
             <v:imagedata r:id="rId19" o:title=""/>
           </v:shape>
-          <o:OLEObject Type="Embed" ProgID="Word.OpenDocumentText.12" ShapeID="_x0000_i1030" DrawAspect="Content" ObjectID="_1549201493" r:id="rId20"/>
+          <o:OLEObject Type="Embed" ProgID="Word.OpenDocumentText.12" ShapeID="_x0000_i1030" DrawAspect="Content" ObjectID="_1549206904" r:id="rId20"/>
         </w:object>
       </w:r>
     </w:p>
@@ -9244,10 +9244,10 @@
       </w:pPr>
       <w:r>
         <w:object w:dxaOrig="9026" w:dyaOrig="2625">
-          <v:shape id="_x0000_i1031" type="#_x0000_t75" style="width:451.5pt;height:131.25pt" o:ole="">
+          <v:shape id="_x0000_i1031" type="#_x0000_t75" style="width:451.2pt;height:131.4pt" o:ole="">
             <v:imagedata r:id="rId22" o:title=""/>
           </v:shape>
-          <o:OLEObject Type="Embed" ProgID="Word.OpenDocumentText.12" ShapeID="_x0000_i1031" DrawAspect="Content" ObjectID="_1549201494" r:id="rId23"/>
+          <o:OLEObject Type="Embed" ProgID="Word.OpenDocumentText.12" ShapeID="_x0000_i1031" DrawAspect="Content" ObjectID="_1549206905" r:id="rId23"/>
         </w:object>
       </w:r>
     </w:p>
@@ -9364,10 +9364,10 @@
     <w:p>
       <w:r>
         <w:object w:dxaOrig="9026" w:dyaOrig="5290">
-          <v:shape id="_x0000_i1032" type="#_x0000_t75" style="width:451.5pt;height:264.75pt" o:ole="">
+          <v:shape id="_x0000_i1032" type="#_x0000_t75" style="width:451.2pt;height:264.6pt" o:ole="">
             <v:imagedata r:id="rId25" o:title=""/>
           </v:shape>
-          <o:OLEObject Type="Embed" ProgID="Word.OpenDocumentText.12" ShapeID="_x0000_i1032" DrawAspect="Content" ObjectID="_1549201495" r:id="rId26"/>
+          <o:OLEObject Type="Embed" ProgID="Word.OpenDocumentText.12" ShapeID="_x0000_i1032" DrawAspect="Content" ObjectID="_1549206906" r:id="rId26"/>
         </w:object>
       </w:r>
     </w:p>
@@ -9595,15 +9595,7 @@
         <w:spacing w:after="120" w:line="276" w:lineRule="auto"/>
       </w:pPr>
       <w:r>
-        <w:t xml:space="preserve">There is a lot of future work that could be undertook to expand on the work explained here. This includes looking at different APIs that could be bound to the current platform. Looking at additional high level language could also be an option for instance Python or </w:t>
-      </w:r>
-      <w:proofErr w:type="spellStart"/>
-      <w:r>
-        <w:t>Lua</w:t>
-      </w:r>
-      <w:proofErr w:type="spellEnd"/>
-      <w:r>
-        <w:t>. Different interfaces could be tried as well dropping the standard program as you see here and providing it with an interactive UI. All of this is discussed in detail in the below sections</w:t>
+        <w:t>There is a lot of future work that could be undertook to expand on the work explained here. This includes looking at different APIs that could be bound to the current platform. Looking at additional high level language could also be an option for instance Python or Lua. Different interfaces could be tried as well dropping the standard program as you see here and providing it with an interactive UI. All of this is discussed in detail in the below sections</w:t>
       </w:r>
       <w:r>
         <w:t xml:space="preserve"> as there is plenty of scope for additional work and research that could greatly improve on the project that has been presented in this paper</w:t>
@@ -9660,10 +9652,10 @@
       </w:pPr>
       <w:r>
         <w:object w:dxaOrig="10800" w:dyaOrig="3336">
-          <v:shape id="_x0000_i1049" type="#_x0000_t75" style="width:540pt;height:166.5pt" o:ole="">
+          <v:shape id="_x0000_i1033" type="#_x0000_t75" style="width:540pt;height:166.2pt" o:ole="">
             <v:imagedata r:id="rId28" o:title=""/>
           </v:shape>
-          <o:OLEObject Type="Embed" ProgID="Word.OpenDocumentText.12" ShapeID="_x0000_i1049" DrawAspect="Content" ObjectID="_1549201496" r:id="rId29"/>
+          <o:OLEObject Type="Embed" ProgID="Word.OpenDocumentText.12" ShapeID="_x0000_i1033" DrawAspect="Content" ObjectID="_1549206907" r:id="rId29"/>
         </w:object>
       </w:r>
     </w:p>
@@ -9693,6 +9685,16 @@
       <w:r>
         <w:t xml:space="preserve"> a Kernel object that helps compile a CUDA style kernel for the user during runtime.</w:t>
       </w:r>
+    </w:p>
+    <w:p>
+      <w:pPr>
+        <w:spacing w:before="120" w:after="120" w:line="276" w:lineRule="auto"/>
+      </w:pPr>
+    </w:p>
+    <w:p>
+      <w:pPr>
+        <w:spacing w:before="120" w:after="120" w:line="276" w:lineRule="auto"/>
+      </w:pPr>
     </w:p>
     <w:bookmarkStart w:id="58" w:name="_MON_1549198981"/>
     <w:bookmarkEnd w:id="58"/>
@@ -9708,10 +9710,10 @@
       </w:pPr>
       <w:r>
         <w:object w:dxaOrig="9026" w:dyaOrig="837">
-          <v:shape id="_x0000_i1033" type="#_x0000_t75" style="width:451.5pt;height:42pt" o:ole="">
+          <v:shape id="_x0000_i1043" type="#_x0000_t75" style="width:451.2pt;height:42pt" o:ole="">
             <v:imagedata r:id="rId30" o:title=""/>
           </v:shape>
-          <o:OLEObject Type="Embed" ProgID="Word.OpenDocumentText.12" ShapeID="_x0000_i1033" DrawAspect="Content" ObjectID="_1549201497" r:id="rId31"/>
+          <o:OLEObject Type="Embed" ProgID="Word.OpenDocumentText.12" ShapeID="_x0000_i1043" DrawAspect="Content" ObjectID="_1549206908" r:id="rId31"/>
         </w:object>
       </w:r>
     </w:p>
@@ -9722,6 +9724,7 @@
       </w:pPr>
       <w:bookmarkStart w:id="59" w:name="_Toc475439699"/>
       <w:r>
+        <w:lastRenderedPageBreak/>
         <w:t>6.3 Applications</w:t>
       </w:r>
       <w:bookmarkEnd w:id="59"/>
@@ -9734,11 +9737,7 @@
         <w:spacing w:after="120" w:line="276" w:lineRule="auto"/>
       </w:pPr>
       <w:r>
-        <w:t xml:space="preserve">Looking at building full scale applications could also be an interesting topic in future work. As we have seen JavaScript is very usable in the small examples providing for testing the platform </w:t>
-      </w:r>
-      <w:r>
-        <w:lastRenderedPageBreak/>
-        <w:t>however we have not looked into examples with larger amounts of code.</w:t>
+        <w:t>Looking at building full scale applications could also be an interesting topic in future work. As we have seen JavaScript is very usable in the small examples providing for testing the platform however we have not looked into examples with larger amounts of code.</w:t>
       </w:r>
       <w:r>
         <w:t xml:space="preserve"> Traditionally one of the issues often sited with JavaScript in real world use has been its lack of a type system which results in easy errors that are not caught at compile time but instead of caught at runtime.</w:t>
@@ -9795,10 +9794,10 @@
       </w:pPr>
       <w:r>
         <w:object w:dxaOrig="9026" w:dyaOrig="1065">
-          <v:shape id="_x0000_i1034" type="#_x0000_t75" style="width:451.5pt;height:53.25pt" o:ole="">
+          <v:shape id="_x0000_i1035" type="#_x0000_t75" style="width:451.2pt;height:53.4pt" o:ole="">
             <v:imagedata r:id="rId32" o:title=""/>
           </v:shape>
-          <o:OLEObject Type="Embed" ProgID="Word.OpenDocumentText.12" ShapeID="_x0000_i1034" DrawAspect="Content" ObjectID="_1549201498" r:id="rId33"/>
+          <o:OLEObject Type="Embed" ProgID="Word.OpenDocumentText.12" ShapeID="_x0000_i1035" DrawAspect="Content" ObjectID="_1549206909" r:id="rId33"/>
         </w:object>
       </w:r>
     </w:p>
@@ -9816,7 +9815,28 @@
         <w:spacing w:after="120" w:line="276" w:lineRule="auto"/>
       </w:pPr>
       <w:r>
-        <w:t>In this project a platform was built. This enabled the possibility to add many additional features such as using JavaScript as the language you write the code in. However additional work could look at how this platform would compare with an all in one framework.</w:t>
+        <w:t>In this project a platform was built</w:t>
+      </w:r>
+      <w:r>
+        <w:t xml:space="preserve"> which would compile and run JavaScript code</w:t>
+      </w:r>
+      <w:r>
+        <w:t xml:space="preserve">. </w:t>
+      </w:r>
+      <w:r>
+        <w:t xml:space="preserve">This approach had several benefits not least allowing an integrated environment for the user to write the programs. </w:t>
+      </w:r>
+      <w:r>
+        <w:t>However additional work could look at how this platform would compare with an all in one framework</w:t>
+      </w:r>
+      <w:r>
+        <w:t xml:space="preserve"> that seeks to expand on the default environment available i.e. C++ and see how it contrasts with the all in one platform approach laid out in this report</w:t>
+      </w:r>
+      <w:r>
+        <w:t>.</w:t>
+      </w:r>
+      <w:r>
+        <w:t xml:space="preserve"> This would particularly yield an interesting comparison between adding to the pre-existing environment or creating one from scratch.</w:t>
       </w:r>
     </w:p>
     <w:p>
@@ -9833,15 +9853,19 @@
         <w:spacing w:after="120" w:line="276" w:lineRule="auto"/>
       </w:pPr>
       <w:r>
-        <w:t xml:space="preserve">JavaScript was chosen as the platforms language due to its popularity, ease of use, ecosystem and great compiler support. However, there are many additional high level languages that also meet these goals including Python and to a lesser extent </w:t>
-      </w:r>
-      <w:proofErr w:type="spellStart"/>
-      <w:r>
-        <w:t>Lua</w:t>
-      </w:r>
-      <w:proofErr w:type="spellEnd"/>
-      <w:r>
-        <w:t>. Looking at how these languages could compare with JavaScript as a generic scripting language would also be an intriguing area of future work.</w:t>
+        <w:t xml:space="preserve">In this </w:t>
+      </w:r>
+      <w:r>
+        <w:t xml:space="preserve">JavaScript was chosen as the platforms language due to its popularity, ease of use, </w:t>
+      </w:r>
+      <w:r>
+        <w:t>ecosystem,</w:t>
+      </w:r>
+      <w:r>
+        <w:t xml:space="preserve"> and great compiler support. However, there are many additional high level languages that also meet these goals including Python and to a lesser extent Lua. Looking at how these languages could compare with JavaScript as a generic scripting language would also be an intriguing area of future work.</w:t>
+      </w:r>
+      <w:r>
+        <w:t xml:space="preserve"> Both have syntax and structures that aim to enhance productivity with day to day tasks. All mentioned languages have a wide range of compilers and interpreters to choose from. They are also all popular and considering each languages strength against each other in the field would be a very interesting project.</w:t>
       </w:r>
     </w:p>
     <w:p>
@@ -9855,37 +9879,39 @@
     </w:p>
     <w:p>
       <w:pPr>
+        <w:spacing w:after="120" w:line="276" w:lineRule="auto"/>
+      </w:pPr>
+      <w:r>
+        <w:t>There is no current user interface in place for the platform and interaction i</w:t>
+      </w:r>
+      <w:r>
+        <w:t>s</w:t>
+      </w:r>
+      <w:r>
+        <w:t xml:space="preserve"> through command arguments provided to the program. Looking at a proper UI for the platform could </w:t>
+      </w:r>
+      <w:r>
+        <w:t>become</w:t>
+      </w:r>
+      <w:r>
+        <w:t xml:space="preserve"> a fantastic piece of usability research and would build on top of the ease of use factor that formed part of this project.</w:t>
+      </w:r>
+      <w:r>
+        <w:t xml:space="preserve"> Many all in one environments already provide this such as MATLAB which provides an all in one software solution for science and research and while the heart of the system is its libraries and scripting facility, the UI helps guide new users and expand on the platform to make it more effective through a useable approachable UI.</w:t>
+      </w:r>
+    </w:p>
+    <w:p>
+      <w:pPr>
         <w:spacing w:line="276" w:lineRule="auto"/>
       </w:pPr>
-      <w:r>
-        <w:t>There is no current user interface in place for the platform and interaction it through command arguments provided to the program. Looking at a proper UI for the platform could prove a fantastic piece of usability research and would build on top of the ease of use factor that formed part of this project.</w:t>
-      </w:r>
-    </w:p>
-    <w:p/>
-    <w:p/>
-    <w:p/>
-    <w:p/>
-    <w:p/>
-    <w:p/>
-    <w:p/>
-    <w:p/>
-    <w:p/>
-    <w:p/>
-    <w:p/>
-    <w:p/>
-    <w:p/>
-    <w:p/>
-    <w:p/>
-    <w:p/>
-    <w:p/>
+    </w:p>
     <w:p/>
     <w:p>
       <w:pPr>
         <w:pStyle w:val="Heading1"/>
+        <w:spacing w:after="120"/>
       </w:pPr>
       <w:bookmarkStart w:id="61" w:name="_Toc475439700"/>
-      <w:bookmarkStart w:id="62" w:name="_GoBack"/>
-      <w:bookmarkEnd w:id="62"/>
       <w:r>
         <w:lastRenderedPageBreak/>
         <w:t>7</w:t>
@@ -9898,43 +9924,100 @@
       </w:r>
       <w:bookmarkEnd w:id="61"/>
     </w:p>
-    <w:p/>
-    <w:p/>
-    <w:p/>
-    <w:p/>
-    <w:p/>
-    <w:p/>
-    <w:p/>
-    <w:p/>
-    <w:p/>
-    <w:p/>
-    <w:p/>
-    <w:p/>
-    <w:p/>
-    <w:p/>
-    <w:p/>
-    <w:p/>
-    <w:p/>
-    <w:p/>
-    <w:p/>
-    <w:p/>
-    <w:p/>
-    <w:p/>
-    <w:p/>
-    <w:p/>
-    <w:p/>
-    <w:p/>
-    <w:p/>
-    <w:p/>
-    <w:p/>
-    <w:p/>
-    <w:p/>
-    <w:p/>
-    <w:p/>
-    <w:p/>
-    <w:p/>
-    <w:p/>
-    <w:p/>
+    <w:p>
+      <w:pPr>
+        <w:spacing w:line="276" w:lineRule="auto"/>
+      </w:pPr>
+      <w:r>
+        <w:t>This project had several large-scale goals. The first was a fulling working platform that did a, b, c, d.</w:t>
+      </w:r>
+      <w:r>
+        <w:t xml:space="preserve">  Several demonstrations that proved its effectiveness in real world use. In depth literature in the current state of GPUs on a desktop level and the APIs that are used by them. Finally, an in-depth investigation into the current state of JavaScript as a general scripting language and its compiler technology.</w:t>
+      </w:r>
+    </w:p>
+    <w:p>
+      <w:pPr>
+        <w:spacing w:line="276" w:lineRule="auto"/>
+      </w:pPr>
+    </w:p>
+    <w:p>
+      <w:pPr>
+        <w:spacing w:line="276" w:lineRule="auto"/>
+      </w:pPr>
+      <w:r>
+        <w:t xml:space="preserve">These goals were met. An initial prototype of the platform was made </w:t>
+      </w:r>
+      <w:r>
+        <w:t>early in the</w:t>
+      </w:r>
+      <w:r>
+        <w:t xml:space="preserve"> research stage thanks to a lot of investment in development before the project started.</w:t>
+      </w:r>
+      <w:r>
+        <w:t xml:space="preserve"> This allowed a good amount of time to be spent on a review of technical areas that would form the basis for the project. Including an investigation into JavaScript and its latest standard, and GPUs from both a hardware and software perspective. The demonstrations were also made and highlight the advantages of the platform and helped demonstrate how simple GPU concepts can be if they are made as simple as they actually are, so there was a lot to celebrate in the project.</w:t>
+      </w:r>
+    </w:p>
+    <w:p>
+      <w:pPr>
+        <w:spacing w:line="276" w:lineRule="auto"/>
+      </w:pPr>
+    </w:p>
+    <w:p>
+      <w:pPr>
+        <w:spacing w:line="276" w:lineRule="auto"/>
+      </w:pPr>
+      <w:r>
+        <w:t>However, the amount of research undertaken could have been more expansive.  While OpenGL and OpenCL were made part of the platform there are a myriad of GPU industry APIs that could have also been embedded but weren’t as the additional workload would have been unmanageable to finish in the given time. The platform is also extremely limited providing only the basic bindings to OpenGL and OpenCL which could have been taken further if more time could be spent on development. Finally, the last failure is that the result of the development project is only available on Windows and isn’t Available on other platforms.</w:t>
+      </w:r>
+    </w:p>
+    <w:p>
+      <w:pPr>
+        <w:spacing w:line="276" w:lineRule="auto"/>
+      </w:pPr>
+    </w:p>
+    <w:p>
+      <w:pPr>
+        <w:spacing w:line="276" w:lineRule="auto"/>
+      </w:pPr>
+      <w:r>
+        <w:t>Overall however I feel like the project was a great success. It culminated in a working version of the platform as well as several demonstrations that perfectly demonstrate the research and its value.</w:t>
+      </w:r>
+    </w:p>
+    <w:p>
+      <w:pPr>
+        <w:spacing w:line="276" w:lineRule="auto"/>
+      </w:pPr>
+    </w:p>
+    <w:p>
+      <w:pPr>
+        <w:spacing w:line="276" w:lineRule="auto"/>
+      </w:pPr>
+    </w:p>
+    <w:p>
+      <w:pPr>
+        <w:spacing w:line="276" w:lineRule="auto"/>
+      </w:pPr>
+    </w:p>
+    <w:p>
+      <w:pPr>
+        <w:spacing w:line="276" w:lineRule="auto"/>
+      </w:pPr>
+    </w:p>
+    <w:p>
+      <w:pPr>
+        <w:spacing w:line="276" w:lineRule="auto"/>
+      </w:pPr>
+    </w:p>
+    <w:p>
+      <w:pPr>
+        <w:spacing w:line="276" w:lineRule="auto"/>
+      </w:pPr>
+    </w:p>
+    <w:p>
+      <w:pPr>
+        <w:spacing w:line="276" w:lineRule="auto"/>
+      </w:pPr>
+    </w:p>
     <w:p/>
     <w:p/>
     <w:p/>
@@ -9954,7 +10037,9 @@
       <w:pPr>
         <w:pStyle w:val="Heading1"/>
       </w:pPr>
-      <w:bookmarkStart w:id="63" w:name="_Toc475439701"/>
+      <w:bookmarkStart w:id="62" w:name="_Toc475439701"/>
+      <w:bookmarkStart w:id="63" w:name="_GoBack"/>
+      <w:bookmarkEnd w:id="63"/>
       <w:r>
         <w:lastRenderedPageBreak/>
         <w:t>8</w:t>
@@ -9965,7 +10050,7 @@
       <w:r>
         <w:t>Conclusion</w:t>
       </w:r>
-      <w:bookmarkEnd w:id="63"/>
+      <w:bookmarkEnd w:id="62"/>
     </w:p>
     <w:p/>
     <w:p/>
@@ -10114,7 +10199,7 @@
 </file>
 
 <file path=word/endnotes.xml><?xml version="1.0" encoding="utf-8"?>
-<w:endnotes xmlns:wpc="http://schemas.microsoft.com/office/word/2010/wordprocessingCanvas" xmlns:cx="http://schemas.microsoft.com/office/drawing/2014/chartex" xmlns:cx1="http://schemas.microsoft.com/office/drawing/2015/9/8/chartex" xmlns:cx2="http://schemas.microsoft.com/office/drawing/2015/10/21/chartex" xmlns:mc="http://schemas.openxmlformats.org/markup-compatibility/2006" xmlns:o="urn:schemas-microsoft-com:office:office" xmlns:r="http://schemas.openxmlformats.org/officeDocument/2006/relationships" xmlns:m="http://schemas.openxmlformats.org/officeDocument/2006/math" xmlns:v="urn:schemas-microsoft-com:vml" xmlns:wp14="http://schemas.microsoft.com/office/word/2010/wordprocessingDrawing" xmlns:wp="http://schemas.openxmlformats.org/drawingml/2006/wordprocessingDrawing" xmlns:w10="urn:schemas-microsoft-com:office:word" xmlns:w="http://schemas.openxmlformats.org/wordprocessingml/2006/main" xmlns:w14="http://schemas.microsoft.com/office/word/2010/wordml" xmlns:w15="http://schemas.microsoft.com/office/word/2012/wordml" xmlns:w16se="http://schemas.microsoft.com/office/word/2015/wordml/symex" xmlns:wpg="http://schemas.microsoft.com/office/word/2010/wordprocessingGroup" xmlns:wpi="http://schemas.microsoft.com/office/word/2010/wordprocessingInk" xmlns:wne="http://schemas.microsoft.com/office/word/2006/wordml" xmlns:wps="http://schemas.microsoft.com/office/word/2010/wordprocessingShape" mc:Ignorable="w14 w15 w16se wp14">
+<w:endnotes xmlns:wpc="http://schemas.microsoft.com/office/word/2010/wordprocessingCanvas" xmlns:cx="http://schemas.microsoft.com/office/drawing/2014/chartex" xmlns:cx1="http://schemas.microsoft.com/office/drawing/2015/9/8/chartex" xmlns:cx2="http://schemas.microsoft.com/office/drawing/2015/10/21/chartex" xmlns:cx3="http://schemas.microsoft.com/office/drawing/2016/5/9/chartex" xmlns:cx4="http://schemas.microsoft.com/office/drawing/2016/5/10/chartex" xmlns:cx5="http://schemas.microsoft.com/office/drawing/2016/5/11/chartex" xmlns:mc="http://schemas.openxmlformats.org/markup-compatibility/2006" xmlns:o="urn:schemas-microsoft-com:office:office" xmlns:r="http://schemas.openxmlformats.org/officeDocument/2006/relationships" xmlns:m="http://schemas.openxmlformats.org/officeDocument/2006/math" xmlns:v="urn:schemas-microsoft-com:vml" xmlns:wp14="http://schemas.microsoft.com/office/word/2010/wordprocessingDrawing" xmlns:wp="http://schemas.openxmlformats.org/drawingml/2006/wordprocessingDrawing" xmlns:w10="urn:schemas-microsoft-com:office:word" xmlns:w="http://schemas.openxmlformats.org/wordprocessingml/2006/main" xmlns:w14="http://schemas.microsoft.com/office/word/2010/wordml" xmlns:w15="http://schemas.microsoft.com/office/word/2012/wordml" xmlns:w16se="http://schemas.microsoft.com/office/word/2015/wordml/symex" xmlns:wpg="http://schemas.microsoft.com/office/word/2010/wordprocessingGroup" xmlns:wpi="http://schemas.microsoft.com/office/word/2010/wordprocessingInk" xmlns:wne="http://schemas.microsoft.com/office/word/2006/wordml" xmlns:wps="http://schemas.microsoft.com/office/word/2010/wordprocessingShape" mc:Ignorable="w14 w15 w16se wp14">
   <w:endnote w:type="separator" w:id="-1">
     <w:p>
       <w:r>
@@ -10133,7 +10218,7 @@
 </file>
 
 <file path=word/footer1.xml><?xml version="1.0" encoding="utf-8"?>
-<w:ftr xmlns:wpc="http://schemas.microsoft.com/office/word/2010/wordprocessingCanvas" xmlns:cx="http://schemas.microsoft.com/office/drawing/2014/chartex" xmlns:cx1="http://schemas.microsoft.com/office/drawing/2015/9/8/chartex" xmlns:cx2="http://schemas.microsoft.com/office/drawing/2015/10/21/chartex" xmlns:mc="http://schemas.openxmlformats.org/markup-compatibility/2006" xmlns:o="urn:schemas-microsoft-com:office:office" xmlns:r="http://schemas.openxmlformats.org/officeDocument/2006/relationships" xmlns:m="http://schemas.openxmlformats.org/officeDocument/2006/math" xmlns:v="urn:schemas-microsoft-com:vml" xmlns:wp14="http://schemas.microsoft.com/office/word/2010/wordprocessingDrawing" xmlns:wp="http://schemas.openxmlformats.org/drawingml/2006/wordprocessingDrawing" xmlns:w10="urn:schemas-microsoft-com:office:word" xmlns:w="http://schemas.openxmlformats.org/wordprocessingml/2006/main" xmlns:w14="http://schemas.microsoft.com/office/word/2010/wordml" xmlns:w15="http://schemas.microsoft.com/office/word/2012/wordml" xmlns:w16se="http://schemas.microsoft.com/office/word/2015/wordml/symex" xmlns:wpg="http://schemas.microsoft.com/office/word/2010/wordprocessingGroup" xmlns:wpi="http://schemas.microsoft.com/office/word/2010/wordprocessingInk" xmlns:wne="http://schemas.microsoft.com/office/word/2006/wordml" xmlns:wps="http://schemas.microsoft.com/office/word/2010/wordprocessingShape" mc:Ignorable="w14 w15 w16se wp14">
+<w:ftr xmlns:wpc="http://schemas.microsoft.com/office/word/2010/wordprocessingCanvas" xmlns:cx="http://schemas.microsoft.com/office/drawing/2014/chartex" xmlns:cx1="http://schemas.microsoft.com/office/drawing/2015/9/8/chartex" xmlns:cx2="http://schemas.microsoft.com/office/drawing/2015/10/21/chartex" xmlns:cx3="http://schemas.microsoft.com/office/drawing/2016/5/9/chartex" xmlns:cx4="http://schemas.microsoft.com/office/drawing/2016/5/10/chartex" xmlns:cx5="http://schemas.microsoft.com/office/drawing/2016/5/11/chartex" xmlns:mc="http://schemas.openxmlformats.org/markup-compatibility/2006" xmlns:o="urn:schemas-microsoft-com:office:office" xmlns:r="http://schemas.openxmlformats.org/officeDocument/2006/relationships" xmlns:m="http://schemas.openxmlformats.org/officeDocument/2006/math" xmlns:v="urn:schemas-microsoft-com:vml" xmlns:wp14="http://schemas.microsoft.com/office/word/2010/wordprocessingDrawing" xmlns:wp="http://schemas.openxmlformats.org/drawingml/2006/wordprocessingDrawing" xmlns:w10="urn:schemas-microsoft-com:office:word" xmlns:w="http://schemas.openxmlformats.org/wordprocessingml/2006/main" xmlns:w14="http://schemas.microsoft.com/office/word/2010/wordml" xmlns:w15="http://schemas.microsoft.com/office/word/2012/wordml" xmlns:w16se="http://schemas.microsoft.com/office/word/2015/wordml/symex" xmlns:wpg="http://schemas.microsoft.com/office/word/2010/wordprocessingGroup" xmlns:wpi="http://schemas.microsoft.com/office/word/2010/wordprocessingInk" xmlns:wne="http://schemas.microsoft.com/office/word/2006/wordml" xmlns:wps="http://schemas.microsoft.com/office/word/2010/wordprocessingShape" mc:Ignorable="w14 w15 w16se wp14">
   <w:p>
     <w:pPr>
       <w:pStyle w:val="Footer"/>
@@ -10171,7 +10256,7 @@
 </file>
 
 <file path=word/footer2.xml><?xml version="1.0" encoding="utf-8"?>
-<w:ftr xmlns:wpc="http://schemas.microsoft.com/office/word/2010/wordprocessingCanvas" xmlns:cx="http://schemas.microsoft.com/office/drawing/2014/chartex" xmlns:cx1="http://schemas.microsoft.com/office/drawing/2015/9/8/chartex" xmlns:cx2="http://schemas.microsoft.com/office/drawing/2015/10/21/chartex" xmlns:mc="http://schemas.openxmlformats.org/markup-compatibility/2006" xmlns:o="urn:schemas-microsoft-com:office:office" xmlns:r="http://schemas.openxmlformats.org/officeDocument/2006/relationships" xmlns:m="http://schemas.openxmlformats.org/officeDocument/2006/math" xmlns:v="urn:schemas-microsoft-com:vml" xmlns:wp14="http://schemas.microsoft.com/office/word/2010/wordprocessingDrawing" xmlns:wp="http://schemas.openxmlformats.org/drawingml/2006/wordprocessingDrawing" xmlns:w10="urn:schemas-microsoft-com:office:word" xmlns:w="http://schemas.openxmlformats.org/wordprocessingml/2006/main" xmlns:w14="http://schemas.microsoft.com/office/word/2010/wordml" xmlns:w15="http://schemas.microsoft.com/office/word/2012/wordml" xmlns:w16se="http://schemas.microsoft.com/office/word/2015/wordml/symex" xmlns:wpg="http://schemas.microsoft.com/office/word/2010/wordprocessingGroup" xmlns:wpi="http://schemas.microsoft.com/office/word/2010/wordprocessingInk" xmlns:wne="http://schemas.microsoft.com/office/word/2006/wordml" xmlns:wps="http://schemas.microsoft.com/office/word/2010/wordprocessingShape" mc:Ignorable="w14 w15 w16se wp14">
+<w:ftr xmlns:wpc="http://schemas.microsoft.com/office/word/2010/wordprocessingCanvas" xmlns:cx="http://schemas.microsoft.com/office/drawing/2014/chartex" xmlns:cx1="http://schemas.microsoft.com/office/drawing/2015/9/8/chartex" xmlns:cx2="http://schemas.microsoft.com/office/drawing/2015/10/21/chartex" xmlns:cx3="http://schemas.microsoft.com/office/drawing/2016/5/9/chartex" xmlns:cx4="http://schemas.microsoft.com/office/drawing/2016/5/10/chartex" xmlns:cx5="http://schemas.microsoft.com/office/drawing/2016/5/11/chartex" xmlns:mc="http://schemas.openxmlformats.org/markup-compatibility/2006" xmlns:o="urn:schemas-microsoft-com:office:office" xmlns:r="http://schemas.openxmlformats.org/officeDocument/2006/relationships" xmlns:m="http://schemas.openxmlformats.org/officeDocument/2006/math" xmlns:v="urn:schemas-microsoft-com:vml" xmlns:wp14="http://schemas.microsoft.com/office/word/2010/wordprocessingDrawing" xmlns:wp="http://schemas.openxmlformats.org/drawingml/2006/wordprocessingDrawing" xmlns:w10="urn:schemas-microsoft-com:office:word" xmlns:w="http://schemas.openxmlformats.org/wordprocessingml/2006/main" xmlns:w14="http://schemas.microsoft.com/office/word/2010/wordml" xmlns:w15="http://schemas.microsoft.com/office/word/2012/wordml" xmlns:w16se="http://schemas.microsoft.com/office/word/2015/wordml/symex" xmlns:wpg="http://schemas.microsoft.com/office/word/2010/wordprocessingGroup" xmlns:wpi="http://schemas.microsoft.com/office/word/2010/wordprocessingInk" xmlns:wne="http://schemas.microsoft.com/office/word/2006/wordml" xmlns:wps="http://schemas.microsoft.com/office/word/2010/wordprocessingShape" mc:Ignorable="w14 w15 w16se wp14">
   <w:sdt>
     <w:sdtPr>
       <w:id w:val="483280225"/>
@@ -10180,7 +10265,6 @@
         <w:docPartUnique/>
       </w:docPartObj>
     </w:sdtPr>
-    <w:sdtEndPr/>
     <w:sdtContent>
       <w:sdt>
         <w:sdtPr>
@@ -10190,7 +10274,6 @@
             <w:docPartUnique/>
           </w:docPartObj>
         </w:sdtPr>
-        <w:sdtEndPr/>
         <w:sdtContent>
           <w:p>
             <w:pPr>
@@ -10231,7 +10314,7 @@
                 <w:bCs/>
                 <w:noProof/>
               </w:rPr>
-              <w:t>28</w:t>
+              <w:t>22</w:t>
             </w:r>
             <w:r>
               <w:rPr>
@@ -10297,7 +10380,7 @@
 </file>
 
 <file path=word/footnotes.xml><?xml version="1.0" encoding="utf-8"?>
-<w:footnotes xmlns:wpc="http://schemas.microsoft.com/office/word/2010/wordprocessingCanvas" xmlns:cx="http://schemas.microsoft.com/office/drawing/2014/chartex" xmlns:cx1="http://schemas.microsoft.com/office/drawing/2015/9/8/chartex" xmlns:cx2="http://schemas.microsoft.com/office/drawing/2015/10/21/chartex" xmlns:mc="http://schemas.openxmlformats.org/markup-compatibility/2006" xmlns:o="urn:schemas-microsoft-com:office:office" xmlns:r="http://schemas.openxmlformats.org/officeDocument/2006/relationships" xmlns:m="http://schemas.openxmlformats.org/officeDocument/2006/math" xmlns:v="urn:schemas-microsoft-com:vml" xmlns:wp14="http://schemas.microsoft.com/office/word/2010/wordprocessingDrawing" xmlns:wp="http://schemas.openxmlformats.org/drawingml/2006/wordprocessingDrawing" xmlns:w10="urn:schemas-microsoft-com:office:word" xmlns:w="http://schemas.openxmlformats.org/wordprocessingml/2006/main" xmlns:w14="http://schemas.microsoft.com/office/word/2010/wordml" xmlns:w15="http://schemas.microsoft.com/office/word/2012/wordml" xmlns:w16se="http://schemas.microsoft.com/office/word/2015/wordml/symex" xmlns:wpg="http://schemas.microsoft.com/office/word/2010/wordprocessingGroup" xmlns:wpi="http://schemas.microsoft.com/office/word/2010/wordprocessingInk" xmlns:wne="http://schemas.microsoft.com/office/word/2006/wordml" xmlns:wps="http://schemas.microsoft.com/office/word/2010/wordprocessingShape" mc:Ignorable="w14 w15 w16se wp14">
+<w:footnotes xmlns:wpc="http://schemas.microsoft.com/office/word/2010/wordprocessingCanvas" xmlns:cx="http://schemas.microsoft.com/office/drawing/2014/chartex" xmlns:cx1="http://schemas.microsoft.com/office/drawing/2015/9/8/chartex" xmlns:cx2="http://schemas.microsoft.com/office/drawing/2015/10/21/chartex" xmlns:cx3="http://schemas.microsoft.com/office/drawing/2016/5/9/chartex" xmlns:cx4="http://schemas.microsoft.com/office/drawing/2016/5/10/chartex" xmlns:cx5="http://schemas.microsoft.com/office/drawing/2016/5/11/chartex" xmlns:mc="http://schemas.openxmlformats.org/markup-compatibility/2006" xmlns:o="urn:schemas-microsoft-com:office:office" xmlns:r="http://schemas.openxmlformats.org/officeDocument/2006/relationships" xmlns:m="http://schemas.openxmlformats.org/officeDocument/2006/math" xmlns:v="urn:schemas-microsoft-com:vml" xmlns:wp14="http://schemas.microsoft.com/office/word/2010/wordprocessingDrawing" xmlns:wp="http://schemas.openxmlformats.org/drawingml/2006/wordprocessingDrawing" xmlns:w10="urn:schemas-microsoft-com:office:word" xmlns:w="http://schemas.openxmlformats.org/wordprocessingml/2006/main" xmlns:w14="http://schemas.microsoft.com/office/word/2010/wordml" xmlns:w15="http://schemas.microsoft.com/office/word/2012/wordml" xmlns:w16se="http://schemas.microsoft.com/office/word/2015/wordml/symex" xmlns:wpg="http://schemas.microsoft.com/office/word/2010/wordprocessingGroup" xmlns:wpi="http://schemas.microsoft.com/office/word/2010/wordprocessingInk" xmlns:wne="http://schemas.microsoft.com/office/word/2006/wordml" xmlns:wps="http://schemas.microsoft.com/office/word/2010/wordprocessingShape" mc:Ignorable="w14 w15 w16se wp14">
   <w:footnote w:type="separator" w:id="-1">
     <w:p>
       <w:r>
@@ -10316,7 +10399,7 @@
 </file>
 
 <file path=word/header1.xml><?xml version="1.0" encoding="utf-8"?>
-<w:hdr xmlns:wpc="http://schemas.microsoft.com/office/word/2010/wordprocessingCanvas" xmlns:cx="http://schemas.microsoft.com/office/drawing/2014/chartex" xmlns:cx1="http://schemas.microsoft.com/office/drawing/2015/9/8/chartex" xmlns:cx2="http://schemas.microsoft.com/office/drawing/2015/10/21/chartex" xmlns:mc="http://schemas.openxmlformats.org/markup-compatibility/2006" xmlns:o="urn:schemas-microsoft-com:office:office" xmlns:r="http://schemas.openxmlformats.org/officeDocument/2006/relationships" xmlns:m="http://schemas.openxmlformats.org/officeDocument/2006/math" xmlns:v="urn:schemas-microsoft-com:vml" xmlns:wp14="http://schemas.microsoft.com/office/word/2010/wordprocessingDrawing" xmlns:wp="http://schemas.openxmlformats.org/drawingml/2006/wordprocessingDrawing" xmlns:w10="urn:schemas-microsoft-com:office:word" xmlns:w="http://schemas.openxmlformats.org/wordprocessingml/2006/main" xmlns:w14="http://schemas.microsoft.com/office/word/2010/wordml" xmlns:w15="http://schemas.microsoft.com/office/word/2012/wordml" xmlns:w16se="http://schemas.microsoft.com/office/word/2015/wordml/symex" xmlns:wpg="http://schemas.microsoft.com/office/word/2010/wordprocessingGroup" xmlns:wpi="http://schemas.microsoft.com/office/word/2010/wordprocessingInk" xmlns:wne="http://schemas.microsoft.com/office/word/2006/wordml" xmlns:wps="http://schemas.microsoft.com/office/word/2010/wordprocessingShape" mc:Ignorable="w14 w15 w16se wp14">
+<w:hdr xmlns:wpc="http://schemas.microsoft.com/office/word/2010/wordprocessingCanvas" xmlns:cx="http://schemas.microsoft.com/office/drawing/2014/chartex" xmlns:cx1="http://schemas.microsoft.com/office/drawing/2015/9/8/chartex" xmlns:cx2="http://schemas.microsoft.com/office/drawing/2015/10/21/chartex" xmlns:cx3="http://schemas.microsoft.com/office/drawing/2016/5/9/chartex" xmlns:cx4="http://schemas.microsoft.com/office/drawing/2016/5/10/chartex" xmlns:cx5="http://schemas.microsoft.com/office/drawing/2016/5/11/chartex" xmlns:mc="http://schemas.openxmlformats.org/markup-compatibility/2006" xmlns:o="urn:schemas-microsoft-com:office:office" xmlns:r="http://schemas.openxmlformats.org/officeDocument/2006/relationships" xmlns:m="http://schemas.openxmlformats.org/officeDocument/2006/math" xmlns:v="urn:schemas-microsoft-com:vml" xmlns:wp14="http://schemas.microsoft.com/office/word/2010/wordprocessingDrawing" xmlns:wp="http://schemas.openxmlformats.org/drawingml/2006/wordprocessingDrawing" xmlns:w10="urn:schemas-microsoft-com:office:word" xmlns:w="http://schemas.openxmlformats.org/wordprocessingml/2006/main" xmlns:w14="http://schemas.microsoft.com/office/word/2010/wordml" xmlns:w15="http://schemas.microsoft.com/office/word/2012/wordml" xmlns:w16se="http://schemas.microsoft.com/office/word/2015/wordml/symex" xmlns:wpg="http://schemas.microsoft.com/office/word/2010/wordprocessingGroup" xmlns:wpi="http://schemas.microsoft.com/office/word/2010/wordprocessingInk" xmlns:wne="http://schemas.microsoft.com/office/word/2006/wordml" xmlns:wps="http://schemas.microsoft.com/office/word/2010/wordprocessingShape" mc:Ignorable="w14 w15 w16se wp14">
   <w:p>
     <w:pPr>
       <w:pStyle w:val="Header"/>
@@ -10341,7 +10424,7 @@
 </file>
 
 <file path=word/numbering.xml><?xml version="1.0" encoding="utf-8"?>
-<w:numbering xmlns:wpc="http://schemas.microsoft.com/office/word/2010/wordprocessingCanvas" xmlns:cx="http://schemas.microsoft.com/office/drawing/2014/chartex" xmlns:cx1="http://schemas.microsoft.com/office/drawing/2015/9/8/chartex" xmlns:cx2="http://schemas.microsoft.com/office/drawing/2015/10/21/chartex" xmlns:mc="http://schemas.openxmlformats.org/markup-compatibility/2006" xmlns:o="urn:schemas-microsoft-com:office:office" xmlns:r="http://schemas.openxmlformats.org/officeDocument/2006/relationships" xmlns:m="http://schemas.openxmlformats.org/officeDocument/2006/math" xmlns:v="urn:schemas-microsoft-com:vml" xmlns:wp14="http://schemas.microsoft.com/office/word/2010/wordprocessingDrawing" xmlns:wp="http://schemas.openxmlformats.org/drawingml/2006/wordprocessingDrawing" xmlns:w10="urn:schemas-microsoft-com:office:word" xmlns:w="http://schemas.openxmlformats.org/wordprocessingml/2006/main" xmlns:w14="http://schemas.microsoft.com/office/word/2010/wordml" xmlns:w15="http://schemas.microsoft.com/office/word/2012/wordml" xmlns:w16se="http://schemas.microsoft.com/office/word/2015/wordml/symex" xmlns:wpg="http://schemas.microsoft.com/office/word/2010/wordprocessingGroup" xmlns:wpi="http://schemas.microsoft.com/office/word/2010/wordprocessingInk" xmlns:wne="http://schemas.microsoft.com/office/word/2006/wordml" xmlns:wps="http://schemas.microsoft.com/office/word/2010/wordprocessingShape" mc:Ignorable="w14 w15 w16se wp14">
+<w:numbering xmlns:wpc="http://schemas.microsoft.com/office/word/2010/wordprocessingCanvas" xmlns:cx="http://schemas.microsoft.com/office/drawing/2014/chartex" xmlns:cx1="http://schemas.microsoft.com/office/drawing/2015/9/8/chartex" xmlns:cx2="http://schemas.microsoft.com/office/drawing/2015/10/21/chartex" xmlns:cx3="http://schemas.microsoft.com/office/drawing/2016/5/9/chartex" xmlns:cx4="http://schemas.microsoft.com/office/drawing/2016/5/10/chartex" xmlns:cx5="http://schemas.microsoft.com/office/drawing/2016/5/11/chartex" xmlns:mc="http://schemas.openxmlformats.org/markup-compatibility/2006" xmlns:o="urn:schemas-microsoft-com:office:office" xmlns:r="http://schemas.openxmlformats.org/officeDocument/2006/relationships" xmlns:m="http://schemas.openxmlformats.org/officeDocument/2006/math" xmlns:v="urn:schemas-microsoft-com:vml" xmlns:wp14="http://schemas.microsoft.com/office/word/2010/wordprocessingDrawing" xmlns:wp="http://schemas.openxmlformats.org/drawingml/2006/wordprocessingDrawing" xmlns:w10="urn:schemas-microsoft-com:office:word" xmlns:w="http://schemas.openxmlformats.org/wordprocessingml/2006/main" xmlns:w14="http://schemas.microsoft.com/office/word/2010/wordml" xmlns:w15="http://schemas.microsoft.com/office/word/2012/wordml" xmlns:w16se="http://schemas.microsoft.com/office/word/2015/wordml/symex" xmlns:wpg="http://schemas.microsoft.com/office/word/2010/wordprocessingGroup" xmlns:wpi="http://schemas.microsoft.com/office/word/2010/wordprocessingInk" xmlns:wne="http://schemas.microsoft.com/office/word/2006/wordml" xmlns:wps="http://schemas.microsoft.com/office/word/2010/wordprocessingShape" mc:Ignorable="w14 w15 w16se wp14">
   <w:abstractNum w:abstractNumId="0" w15:restartNumberingAfterBreak="0">
     <w:nsid w:val="14692D0B"/>
     <w:multiLevelType w:val="hybridMultilevel"/>
@@ -10775,7 +10858,7 @@
       </w:pPr>
     </w:pPrDefault>
   </w:docDefaults>
-  <w:latentStyles w:defLockedState="0" w:defUIPriority="99" w:defSemiHidden="0" w:defUnhideWhenUsed="0" w:defQFormat="0" w:count="372">
+  <w:latentStyles w:defLockedState="0" w:defUIPriority="99" w:defSemiHidden="0" w:defUnhideWhenUsed="0" w:defQFormat="0" w:count="374">
     <w:lsdException w:name="Normal" w:uiPriority="0" w:qFormat="1"/>
     <w:lsdException w:name="heading 1" w:uiPriority="9" w:qFormat="1"/>
     <w:lsdException w:name="heading 2" w:semiHidden="1" w:uiPriority="9" w:unhideWhenUsed="1" w:qFormat="1"/>
@@ -10881,7 +10964,6 @@
     <w:lsdException w:name="HTML Sample" w:semiHidden="1" w:unhideWhenUsed="1"/>
     <w:lsdException w:name="HTML Typewriter" w:semiHidden="1" w:unhideWhenUsed="1"/>
     <w:lsdException w:name="HTML Variable" w:semiHidden="1" w:unhideWhenUsed="1"/>
-    <w:lsdException w:name="Normal Table" w:semiHidden="1" w:unhideWhenUsed="1"/>
     <w:lsdException w:name="annotation subject" w:semiHidden="1" w:unhideWhenUsed="1"/>
     <w:lsdException w:name="No List" w:semiHidden="1" w:unhideWhenUsed="1"/>
     <w:lsdException w:name="Outline List 1" w:semiHidden="1" w:unhideWhenUsed="1"/>
@@ -10927,11 +11009,9 @@
     <w:lsdException w:name="Table Subtle 1" w:semiHidden="1" w:unhideWhenUsed="1"/>
     <w:lsdException w:name="Table Subtle 2" w:semiHidden="1" w:unhideWhenUsed="1"/>
     <w:lsdException w:name="Table Web 1" w:semiHidden="1" w:unhideWhenUsed="1"/>
-    <w:lsdException w:name="Table Web 2" w:semiHidden="1" w:unhideWhenUsed="1"/>
     <w:lsdException w:name="Table Web 3" w:semiHidden="1" w:unhideWhenUsed="1"/>
     <w:lsdException w:name="Balloon Text" w:semiHidden="1" w:unhideWhenUsed="1"/>
     <w:lsdException w:name="Table Grid" w:uiPriority="59"/>
-    <w:lsdException w:name="Table Theme" w:semiHidden="1" w:unhideWhenUsed="1"/>
     <w:lsdException w:name="Placeholder Text" w:semiHidden="1"/>
     <w:lsdException w:name="No Spacing" w:uiPriority="1" w:qFormat="1"/>
     <w:lsdException w:name="Light Shading" w:uiPriority="60"/>
@@ -11148,6 +11228,8 @@
     <w:lsdException w:name="List Table 6 Colorful Accent 6" w:uiPriority="51"/>
     <w:lsdException w:name="List Table 7 Colorful Accent 6" w:uiPriority="52"/>
     <w:lsdException w:name="Mention" w:semiHidden="1" w:unhideWhenUsed="1"/>
+    <w:lsdException w:name="Smart Hyperlink" w:semiHidden="1" w:unhideWhenUsed="1"/>
+    <w:lsdException w:name="Hashtag" w:semiHidden="1" w:unhideWhenUsed="1"/>
   </w:latentStyles>
   <w:style w:type="paragraph" w:default="1" w:styleId="Normal">
     <w:name w:val="Normal"/>
@@ -11859,7 +11941,7 @@
 </file>
 
 <file path=customXml/itemProps1.xml><?xml version="1.0" encoding="utf-8"?>
-<ds:datastoreItem xmlns:ds="http://schemas.openxmlformats.org/officeDocument/2006/customXml" ds:itemID="{7A800227-DA82-419A-AA3E-10B8D855FD10}">
+<ds:datastoreItem xmlns:ds="http://schemas.openxmlformats.org/officeDocument/2006/customXml" ds:itemID="{70EEE261-2673-4AB4-98A6-2C28C9EE98B9}">
   <ds:schemaRefs>
     <ds:schemaRef ds:uri="http://schemas.openxmlformats.org/officeDocument/2006/bibliography"/>
   </ds:schemaRefs>

</xml_diff>

<commit_message>
updating final honours report
</commit_message>
<xml_diff>
--- a/Compute.Documents/B00235610 - Final Honours Report.docx
+++ b/Compute.Documents/B00235610 - Final Honours Report.docx
@@ -2357,7 +2357,7 @@
       <w:r>
         <w:br w:type="page"/>
       </w:r>
-      <w:bookmarkStart w:id="0" w:name="_Toc475468059"/>
+      <w:bookmarkStart w:id="0" w:name="_Toc476046095"/>
       <w:r>
         <w:lastRenderedPageBreak/>
         <w:t>Acknowledgements</w:t>
@@ -2413,7 +2413,19 @@
         <w:t>advice,</w:t>
       </w:r>
       <w:r>
-        <w:t xml:space="preserve"> I was able to complete this project to a standard much better than it would have been had I done it alone and I was able to attain new skills in research and I am sure they will help me if I choose to do further study in the future or research based work in my professional career.</w:t>
+        <w:t xml:space="preserve"> I </w:t>
+      </w:r>
+      <w:r>
+        <w:t>could</w:t>
+      </w:r>
+      <w:r>
+        <w:t xml:space="preserve"> complete this project to a standard much better than it would have been had I done it alone and I </w:t>
+      </w:r>
+      <w:r>
+        <w:t>could</w:t>
+      </w:r>
+      <w:r>
+        <w:t xml:space="preserve"> attain new skills in research and I am sure they will help me if I choose to do further study in the future or research based work in my professional career.</w:t>
       </w:r>
     </w:p>
     <w:p>
@@ -2453,22 +2465,34 @@
         </w:rPr>
       </w:pPr>
       <w:r>
-        <w:t xml:space="preserve">I would also like to thank my moderator Mark Stansfield who’s lectures helped set out the work required and </w:t>
+        <w:t xml:space="preserve">I would also like to thank my moderator Mark Stansfield </w:t>
+      </w:r>
+      <w:r>
+        <w:t>whose</w:t>
+      </w:r>
+      <w:r>
+        <w:t xml:space="preserve"> lectures helped set out the work required and </w:t>
       </w:r>
       <w:r>
         <w:t xml:space="preserve">he </w:t>
       </w:r>
       <w:r>
-        <w:t>was ab</w:t>
-      </w:r>
-      <w:r>
-        <w:t>le to answer any of my many tedious</w:t>
+        <w:t>could</w:t>
+      </w:r>
+      <w:r>
+        <w:t xml:space="preserve"> answer any of my many tedious</w:t>
       </w:r>
       <w:r>
         <w:t xml:space="preserve"> questions.</w:t>
       </w:r>
       <w:r>
-        <w:t xml:space="preserve"> He also helped me set out how my more technical project would alter the structure of certain coursework like my interim report and honours project and it’s thanks to this advice that I was able to submit both with a level of polish that I am sure the markers were happy with.</w:t>
+        <w:t xml:space="preserve"> He also helped me set out how my more technical project would alter the structure of certain coursework like my interim report and honours project and it’s thanks to this advice that I </w:t>
+      </w:r>
+      <w:r>
+        <w:t>could</w:t>
+      </w:r>
+      <w:r>
+        <w:t xml:space="preserve"> submit both with a level of polish that I am sure the markers were happy with.</w:t>
       </w:r>
     </w:p>
     <w:p>
@@ -3043,11 +3067,12 @@
               <w:rFonts w:eastAsiaTheme="minorEastAsia" w:cstheme="minorBidi"/>
               <w:b w:val="0"/>
               <w:noProof/>
-              <w:szCs w:val="22"/>
+              <w:sz w:val="24"/>
+              <w:szCs w:val="24"/>
               <w:lang w:eastAsia="en-GB"/>
             </w:rPr>
           </w:pPr>
-          <w:hyperlink w:anchor="_Toc475468059" w:history="1">
+          <w:hyperlink w:anchor="_Toc476046095" w:history="1">
             <w:r>
               <w:rPr>
                 <w:rStyle w:val="Hyperlink"/>
@@ -3074,7 +3099,7 @@
                 <w:noProof/>
                 <w:webHidden/>
               </w:rPr>
-              <w:instrText xml:space="preserve"> PAGEREF _Toc475468059 \h </w:instrText>
+              <w:instrText xml:space="preserve"> PAGEREF _Toc476046095 \h </w:instrText>
             </w:r>
             <w:r>
               <w:rPr>
@@ -3115,11 +3140,12 @@
               <w:rFonts w:eastAsiaTheme="minorEastAsia" w:cstheme="minorBidi"/>
               <w:b w:val="0"/>
               <w:noProof/>
-              <w:szCs w:val="22"/>
+              <w:sz w:val="24"/>
+              <w:szCs w:val="24"/>
               <w:lang w:eastAsia="en-GB"/>
             </w:rPr>
           </w:pPr>
-          <w:hyperlink w:anchor="_Toc475468060" w:history="1">
+          <w:hyperlink w:anchor="_Toc476046096" w:history="1">
             <w:r>
               <w:rPr>
                 <w:rStyle w:val="Hyperlink"/>
@@ -3146,7 +3172,7 @@
                 <w:noProof/>
                 <w:webHidden/>
               </w:rPr>
-              <w:instrText xml:space="preserve"> PAGEREF _Toc475468060 \h </w:instrText>
+              <w:instrText xml:space="preserve"> PAGEREF _Toc476046096 \h </w:instrText>
             </w:r>
             <w:r>
               <w:rPr>
@@ -3187,11 +3213,12 @@
               <w:rFonts w:eastAsiaTheme="minorEastAsia" w:cstheme="minorBidi"/>
               <w:b w:val="0"/>
               <w:noProof/>
-              <w:szCs w:val="22"/>
+              <w:sz w:val="24"/>
+              <w:szCs w:val="24"/>
               <w:lang w:eastAsia="en-GB"/>
             </w:rPr>
           </w:pPr>
-          <w:hyperlink w:anchor="_Toc475468061" w:history="1">
+          <w:hyperlink w:anchor="_Toc476046097" w:history="1">
             <w:r>
               <w:rPr>
                 <w:rStyle w:val="Hyperlink"/>
@@ -3218,7 +3245,7 @@
                 <w:noProof/>
                 <w:webHidden/>
               </w:rPr>
-              <w:instrText xml:space="preserve"> PAGEREF _Toc475468061 \h </w:instrText>
+              <w:instrText xml:space="preserve"> PAGEREF _Toc476046097 \h </w:instrText>
             </w:r>
             <w:r>
               <w:rPr>
@@ -3258,10 +3285,12 @@
             <w:rPr>
               <w:rFonts w:cstheme="minorBidi"/>
               <w:noProof/>
+              <w:sz w:val="24"/>
+              <w:szCs w:val="24"/>
               <w:lang w:eastAsia="en-GB"/>
             </w:rPr>
           </w:pPr>
-          <w:hyperlink w:anchor="_Toc475468062" w:history="1">
+          <w:hyperlink w:anchor="_Toc476046098" w:history="1">
             <w:r>
               <w:rPr>
                 <w:rStyle w:val="Hyperlink"/>
@@ -3288,7 +3317,7 @@
                 <w:noProof/>
                 <w:webHidden/>
               </w:rPr>
-              <w:instrText xml:space="preserve"> PAGEREF _Toc475468062 \h </w:instrText>
+              <w:instrText xml:space="preserve"> PAGEREF _Toc476046098 \h </w:instrText>
             </w:r>
             <w:r>
               <w:rPr>
@@ -3328,10 +3357,12 @@
             <w:rPr>
               <w:rFonts w:cstheme="minorBidi"/>
               <w:noProof/>
+              <w:sz w:val="24"/>
+              <w:szCs w:val="24"/>
               <w:lang w:eastAsia="en-GB"/>
             </w:rPr>
           </w:pPr>
-          <w:hyperlink w:anchor="_Toc475468063" w:history="1">
+          <w:hyperlink w:anchor="_Toc476046099" w:history="1">
             <w:r>
               <w:rPr>
                 <w:rStyle w:val="Hyperlink"/>
@@ -3358,7 +3389,7 @@
                 <w:noProof/>
                 <w:webHidden/>
               </w:rPr>
-              <w:instrText xml:space="preserve"> PAGEREF _Toc475468063 \h </w:instrText>
+              <w:instrText xml:space="preserve"> PAGEREF _Toc476046099 \h </w:instrText>
             </w:r>
             <w:r>
               <w:rPr>
@@ -3398,10 +3429,12 @@
             <w:rPr>
               <w:rFonts w:cstheme="minorBidi"/>
               <w:noProof/>
+              <w:sz w:val="24"/>
+              <w:szCs w:val="24"/>
               <w:lang w:eastAsia="en-GB"/>
             </w:rPr>
           </w:pPr>
-          <w:hyperlink w:anchor="_Toc475468064" w:history="1">
+          <w:hyperlink w:anchor="_Toc476046100" w:history="1">
             <w:r>
               <w:rPr>
                 <w:rStyle w:val="Hyperlink"/>
@@ -3428,7 +3461,7 @@
                 <w:noProof/>
                 <w:webHidden/>
               </w:rPr>
-              <w:instrText xml:space="preserve"> PAGEREF _Toc475468064 \h </w:instrText>
+              <w:instrText xml:space="preserve"> PAGEREF _Toc476046100 \h </w:instrText>
             </w:r>
             <w:r>
               <w:rPr>
@@ -3468,10 +3501,12 @@
             <w:rPr>
               <w:rFonts w:cstheme="minorBidi"/>
               <w:noProof/>
+              <w:sz w:val="24"/>
+              <w:szCs w:val="24"/>
               <w:lang w:eastAsia="en-GB"/>
             </w:rPr>
           </w:pPr>
-          <w:hyperlink w:anchor="_Toc475468065" w:history="1">
+          <w:hyperlink w:anchor="_Toc476046101" w:history="1">
             <w:r>
               <w:rPr>
                 <w:rStyle w:val="Hyperlink"/>
@@ -3498,7 +3533,7 @@
                 <w:noProof/>
                 <w:webHidden/>
               </w:rPr>
-              <w:instrText xml:space="preserve"> PAGEREF _Toc475468065 \h </w:instrText>
+              <w:instrText xml:space="preserve"> PAGEREF _Toc476046101 \h </w:instrText>
             </w:r>
             <w:r>
               <w:rPr>
@@ -3538,10 +3573,12 @@
             <w:rPr>
               <w:rFonts w:cstheme="minorBidi"/>
               <w:noProof/>
+              <w:sz w:val="24"/>
+              <w:szCs w:val="24"/>
               <w:lang w:eastAsia="en-GB"/>
             </w:rPr>
           </w:pPr>
-          <w:hyperlink w:anchor="_Toc475468066" w:history="1">
+          <w:hyperlink w:anchor="_Toc476046102" w:history="1">
             <w:r>
               <w:rPr>
                 <w:rStyle w:val="Hyperlink"/>
@@ -3568,7 +3605,7 @@
                 <w:noProof/>
                 <w:webHidden/>
               </w:rPr>
-              <w:instrText xml:space="preserve"> PAGEREF _Toc475468066 \h </w:instrText>
+              <w:instrText xml:space="preserve"> PAGEREF _Toc476046102 \h </w:instrText>
             </w:r>
             <w:r>
               <w:rPr>
@@ -3608,10 +3645,12 @@
             <w:rPr>
               <w:rFonts w:cstheme="minorBidi"/>
               <w:noProof/>
+              <w:sz w:val="24"/>
+              <w:szCs w:val="24"/>
               <w:lang w:eastAsia="en-GB"/>
             </w:rPr>
           </w:pPr>
-          <w:hyperlink w:anchor="_Toc475468067" w:history="1">
+          <w:hyperlink w:anchor="_Toc476046103" w:history="1">
             <w:r>
               <w:rPr>
                 <w:rStyle w:val="Hyperlink"/>
@@ -3638,7 +3677,7 @@
                 <w:noProof/>
                 <w:webHidden/>
               </w:rPr>
-              <w:instrText xml:space="preserve"> PAGEREF _Toc475468067 \h </w:instrText>
+              <w:instrText xml:space="preserve"> PAGEREF _Toc476046103 \h </w:instrText>
             </w:r>
             <w:r>
               <w:rPr>
@@ -3678,10 +3717,12 @@
             <w:rPr>
               <w:rFonts w:cstheme="minorBidi"/>
               <w:noProof/>
+              <w:sz w:val="24"/>
+              <w:szCs w:val="24"/>
               <w:lang w:eastAsia="en-GB"/>
             </w:rPr>
           </w:pPr>
-          <w:hyperlink w:anchor="_Toc475468068" w:history="1">
+          <w:hyperlink w:anchor="_Toc476046104" w:history="1">
             <w:r>
               <w:rPr>
                 <w:rStyle w:val="Hyperlink"/>
@@ -3708,7 +3749,7 @@
                 <w:noProof/>
                 <w:webHidden/>
               </w:rPr>
-              <w:instrText xml:space="preserve"> PAGEREF _Toc475468068 \h </w:instrText>
+              <w:instrText xml:space="preserve"> PAGEREF _Toc476046104 \h </w:instrText>
             </w:r>
             <w:r>
               <w:rPr>
@@ -3728,7 +3769,7 @@
                 <w:noProof/>
                 <w:webHidden/>
               </w:rPr>
-              <w:t>14</w:t>
+              <w:t>15</w:t>
             </w:r>
             <w:r>
               <w:rPr>
@@ -3748,10 +3789,12 @@
             <w:rPr>
               <w:rFonts w:cstheme="minorBidi"/>
               <w:noProof/>
+              <w:sz w:val="24"/>
+              <w:szCs w:val="24"/>
               <w:lang w:eastAsia="en-GB"/>
             </w:rPr>
           </w:pPr>
-          <w:hyperlink w:anchor="_Toc475468069" w:history="1">
+          <w:hyperlink w:anchor="_Toc476046105" w:history="1">
             <w:r>
               <w:rPr>
                 <w:rStyle w:val="Hyperlink"/>
@@ -3778,7 +3821,7 @@
                 <w:noProof/>
                 <w:webHidden/>
               </w:rPr>
-              <w:instrText xml:space="preserve"> PAGEREF _Toc475468069 \h </w:instrText>
+              <w:instrText xml:space="preserve"> PAGEREF _Toc476046105 \h </w:instrText>
             </w:r>
             <w:r>
               <w:rPr>
@@ -3798,7 +3841,7 @@
                 <w:noProof/>
                 <w:webHidden/>
               </w:rPr>
-              <w:t>14</w:t>
+              <w:t>15</w:t>
             </w:r>
             <w:r>
               <w:rPr>
@@ -3818,10 +3861,12 @@
             <w:rPr>
               <w:rFonts w:cstheme="minorBidi"/>
               <w:noProof/>
+              <w:sz w:val="24"/>
+              <w:szCs w:val="24"/>
               <w:lang w:eastAsia="en-GB"/>
             </w:rPr>
           </w:pPr>
-          <w:hyperlink w:anchor="_Toc475468070" w:history="1">
+          <w:hyperlink w:anchor="_Toc476046106" w:history="1">
             <w:r>
               <w:rPr>
                 <w:rStyle w:val="Hyperlink"/>
@@ -3848,7 +3893,7 @@
                 <w:noProof/>
                 <w:webHidden/>
               </w:rPr>
-              <w:instrText xml:space="preserve"> PAGEREF _Toc475468070 \h </w:instrText>
+              <w:instrText xml:space="preserve"> PAGEREF _Toc476046106 \h </w:instrText>
             </w:r>
             <w:r>
               <w:rPr>
@@ -3868,7 +3913,7 @@
                 <w:noProof/>
                 <w:webHidden/>
               </w:rPr>
-              <w:t>15</w:t>
+              <w:t>16</w:t>
             </w:r>
             <w:r>
               <w:rPr>
@@ -3888,10 +3933,12 @@
             <w:rPr>
               <w:rFonts w:cstheme="minorBidi"/>
               <w:noProof/>
+              <w:sz w:val="24"/>
+              <w:szCs w:val="24"/>
               <w:lang w:eastAsia="en-GB"/>
             </w:rPr>
           </w:pPr>
-          <w:hyperlink w:anchor="_Toc475468071" w:history="1">
+          <w:hyperlink w:anchor="_Toc476046107" w:history="1">
             <w:r>
               <w:rPr>
                 <w:rStyle w:val="Hyperlink"/>
@@ -3918,7 +3965,7 @@
                 <w:noProof/>
                 <w:webHidden/>
               </w:rPr>
-              <w:instrText xml:space="preserve"> PAGEREF _Toc475468071 \h </w:instrText>
+              <w:instrText xml:space="preserve"> PAGEREF _Toc476046107 \h </w:instrText>
             </w:r>
             <w:r>
               <w:rPr>
@@ -3938,7 +3985,7 @@
                 <w:noProof/>
                 <w:webHidden/>
               </w:rPr>
-              <w:t>16</w:t>
+              <w:t>17</w:t>
             </w:r>
             <w:r>
               <w:rPr>
@@ -3958,10 +4005,12 @@
             <w:rPr>
               <w:rFonts w:cstheme="minorBidi"/>
               <w:noProof/>
+              <w:sz w:val="24"/>
+              <w:szCs w:val="24"/>
               <w:lang w:eastAsia="en-GB"/>
             </w:rPr>
           </w:pPr>
-          <w:hyperlink w:anchor="_Toc475468072" w:history="1">
+          <w:hyperlink w:anchor="_Toc476046108" w:history="1">
             <w:r>
               <w:rPr>
                 <w:rStyle w:val="Hyperlink"/>
@@ -3988,7 +4037,7 @@
                 <w:noProof/>
                 <w:webHidden/>
               </w:rPr>
-              <w:instrText xml:space="preserve"> PAGEREF _Toc475468072 \h </w:instrText>
+              <w:instrText xml:space="preserve"> PAGEREF _Toc476046108 \h </w:instrText>
             </w:r>
             <w:r>
               <w:rPr>
@@ -4008,7 +4057,7 @@
                 <w:noProof/>
                 <w:webHidden/>
               </w:rPr>
-              <w:t>17</w:t>
+              <w:t>18</w:t>
             </w:r>
             <w:r>
               <w:rPr>
@@ -4028,16 +4077,18 @@
             <w:rPr>
               <w:rFonts w:cstheme="minorBidi"/>
               <w:noProof/>
+              <w:sz w:val="24"/>
+              <w:szCs w:val="24"/>
               <w:lang w:eastAsia="en-GB"/>
             </w:rPr>
           </w:pPr>
-          <w:hyperlink w:anchor="_Toc475468073" w:history="1">
+          <w:hyperlink w:anchor="_Toc476046109" w:history="1">
             <w:r>
               <w:rPr>
                 <w:rStyle w:val="Hyperlink"/>
                 <w:noProof/>
               </w:rPr>
-              <w:t>2.3.1 Design</w:t>
+              <w:t>2.3.1 Property Access</w:t>
             </w:r>
             <w:r>
               <w:rPr>
@@ -4058,7 +4109,7 @@
                 <w:noProof/>
                 <w:webHidden/>
               </w:rPr>
-              <w:instrText xml:space="preserve"> PAGEREF _Toc475468073 \h </w:instrText>
+              <w:instrText xml:space="preserve"> PAGEREF _Toc476046109 \h </w:instrText>
             </w:r>
             <w:r>
               <w:rPr>
@@ -4078,7 +4129,7 @@
                 <w:noProof/>
                 <w:webHidden/>
               </w:rPr>
-              <w:t>17</w:t>
+              <w:t>18</w:t>
             </w:r>
             <w:r>
               <w:rPr>
@@ -4098,16 +4149,18 @@
             <w:rPr>
               <w:rFonts w:cstheme="minorBidi"/>
               <w:noProof/>
+              <w:sz w:val="24"/>
+              <w:szCs w:val="24"/>
               <w:lang w:eastAsia="en-GB"/>
             </w:rPr>
           </w:pPr>
-          <w:hyperlink w:anchor="_Toc475468074" w:history="1">
+          <w:hyperlink w:anchor="_Toc476046110" w:history="1">
             <w:r>
               <w:rPr>
                 <w:rStyle w:val="Hyperlink"/>
                 <w:noProof/>
               </w:rPr>
-              <w:t>2.3.2 Concepts</w:t>
+              <w:t>2.3.2 Machine Code Generation</w:t>
             </w:r>
             <w:r>
               <w:rPr>
@@ -4128,7 +4181,7 @@
                 <w:noProof/>
                 <w:webHidden/>
               </w:rPr>
-              <w:instrText xml:space="preserve"> PAGEREF _Toc475468074 \h </w:instrText>
+              <w:instrText xml:space="preserve"> PAGEREF _Toc476046110 \h </w:instrText>
             </w:r>
             <w:r>
               <w:rPr>
@@ -4148,7 +4201,7 @@
                 <w:noProof/>
                 <w:webHidden/>
               </w:rPr>
-              <w:t>17</w:t>
+              <w:t>18</w:t>
             </w:r>
             <w:r>
               <w:rPr>
@@ -4168,16 +4221,18 @@
             <w:rPr>
               <w:rFonts w:cstheme="minorBidi"/>
               <w:noProof/>
+              <w:sz w:val="24"/>
+              <w:szCs w:val="24"/>
               <w:lang w:eastAsia="en-GB"/>
             </w:rPr>
           </w:pPr>
-          <w:hyperlink w:anchor="_Toc475468075" w:history="1">
+          <w:hyperlink w:anchor="_Toc476046111" w:history="1">
             <w:r>
               <w:rPr>
                 <w:rStyle w:val="Hyperlink"/>
                 <w:noProof/>
               </w:rPr>
-              <w:t>2.3.3 Usages</w:t>
+              <w:t>2.3.3 Garbage Collection</w:t>
             </w:r>
             <w:r>
               <w:rPr>
@@ -4198,7 +4253,7 @@
                 <w:noProof/>
                 <w:webHidden/>
               </w:rPr>
-              <w:instrText xml:space="preserve"> PAGEREF _Toc475468075 \h </w:instrText>
+              <w:instrText xml:space="preserve"> PAGEREF _Toc476046111 \h </w:instrText>
             </w:r>
             <w:r>
               <w:rPr>
@@ -4219,6 +4274,150 @@
                 <w:webHidden/>
               </w:rPr>
               <w:t>18</w:t>
+            </w:r>
+            <w:r>
+              <w:rPr>
+                <w:noProof/>
+                <w:webHidden/>
+              </w:rPr>
+              <w:fldChar w:fldCharType="end"/>
+            </w:r>
+          </w:hyperlink>
+        </w:p>
+        <w:p>
+          <w:pPr>
+            <w:pStyle w:val="TOC3"/>
+            <w:tabs>
+              <w:tab w:val="right" w:leader="dot" w:pos="9063"/>
+            </w:tabs>
+            <w:rPr>
+              <w:rFonts w:cstheme="minorBidi"/>
+              <w:noProof/>
+              <w:sz w:val="24"/>
+              <w:szCs w:val="24"/>
+              <w:lang w:eastAsia="en-GB"/>
+            </w:rPr>
+          </w:pPr>
+          <w:hyperlink w:anchor="_Toc476046112" w:history="1">
+            <w:r>
+              <w:rPr>
+                <w:rStyle w:val="Hyperlink"/>
+                <w:noProof/>
+              </w:rPr>
+              <w:t>2.3.2 Key Concepts</w:t>
+            </w:r>
+            <w:r>
+              <w:rPr>
+                <w:noProof/>
+                <w:webHidden/>
+              </w:rPr>
+              <w:tab/>
+            </w:r>
+            <w:r>
+              <w:rPr>
+                <w:noProof/>
+                <w:webHidden/>
+              </w:rPr>
+              <w:fldChar w:fldCharType="begin"/>
+            </w:r>
+            <w:r>
+              <w:rPr>
+                <w:noProof/>
+                <w:webHidden/>
+              </w:rPr>
+              <w:instrText xml:space="preserve"> PAGEREF _Toc476046112 \h </w:instrText>
+            </w:r>
+            <w:r>
+              <w:rPr>
+                <w:noProof/>
+                <w:webHidden/>
+              </w:rPr>
+            </w:r>
+            <w:r>
+              <w:rPr>
+                <w:noProof/>
+                <w:webHidden/>
+              </w:rPr>
+              <w:fldChar w:fldCharType="separate"/>
+            </w:r>
+            <w:r>
+              <w:rPr>
+                <w:noProof/>
+                <w:webHidden/>
+              </w:rPr>
+              <w:t>19</w:t>
+            </w:r>
+            <w:r>
+              <w:rPr>
+                <w:noProof/>
+                <w:webHidden/>
+              </w:rPr>
+              <w:fldChar w:fldCharType="end"/>
+            </w:r>
+          </w:hyperlink>
+        </w:p>
+        <w:p>
+          <w:pPr>
+            <w:pStyle w:val="TOC3"/>
+            <w:tabs>
+              <w:tab w:val="right" w:leader="dot" w:pos="9063"/>
+            </w:tabs>
+            <w:rPr>
+              <w:rFonts w:cstheme="minorBidi"/>
+              <w:noProof/>
+              <w:sz w:val="24"/>
+              <w:szCs w:val="24"/>
+              <w:lang w:eastAsia="en-GB"/>
+            </w:rPr>
+          </w:pPr>
+          <w:hyperlink w:anchor="_Toc476046113" w:history="1">
+            <w:r>
+              <w:rPr>
+                <w:rStyle w:val="Hyperlink"/>
+                <w:noProof/>
+              </w:rPr>
+              <w:t>2.3.3 Usage</w:t>
+            </w:r>
+            <w:r>
+              <w:rPr>
+                <w:noProof/>
+                <w:webHidden/>
+              </w:rPr>
+              <w:tab/>
+            </w:r>
+            <w:r>
+              <w:rPr>
+                <w:noProof/>
+                <w:webHidden/>
+              </w:rPr>
+              <w:fldChar w:fldCharType="begin"/>
+            </w:r>
+            <w:r>
+              <w:rPr>
+                <w:noProof/>
+                <w:webHidden/>
+              </w:rPr>
+              <w:instrText xml:space="preserve"> PAGEREF _Toc476046113 \h </w:instrText>
+            </w:r>
+            <w:r>
+              <w:rPr>
+                <w:noProof/>
+                <w:webHidden/>
+              </w:rPr>
+            </w:r>
+            <w:r>
+              <w:rPr>
+                <w:noProof/>
+                <w:webHidden/>
+              </w:rPr>
+              <w:fldChar w:fldCharType="separate"/>
+            </w:r>
+            <w:r>
+              <w:rPr>
+                <w:noProof/>
+                <w:webHidden/>
+              </w:rPr>
+              <w:t>19</w:t>
             </w:r>
             <w:r>
               <w:rPr>
@@ -4239,11 +4438,12 @@
               <w:rFonts w:eastAsiaTheme="minorEastAsia" w:cstheme="minorBidi"/>
               <w:b w:val="0"/>
               <w:noProof/>
-              <w:szCs w:val="22"/>
+              <w:sz w:val="24"/>
+              <w:szCs w:val="24"/>
               <w:lang w:eastAsia="en-GB"/>
             </w:rPr>
           </w:pPr>
-          <w:hyperlink w:anchor="_Toc475468076" w:history="1">
+          <w:hyperlink w:anchor="_Toc476046114" w:history="1">
             <w:r>
               <w:rPr>
                 <w:rStyle w:val="Hyperlink"/>
@@ -4270,7 +4470,7 @@
                 <w:noProof/>
                 <w:webHidden/>
               </w:rPr>
-              <w:instrText xml:space="preserve"> PAGEREF _Toc475468076 \h </w:instrText>
+              <w:instrText xml:space="preserve"> PAGEREF _Toc476046114 \h </w:instrText>
             </w:r>
             <w:r>
               <w:rPr>
@@ -4310,10 +4510,12 @@
             <w:rPr>
               <w:rFonts w:cstheme="minorBidi"/>
               <w:noProof/>
+              <w:sz w:val="24"/>
+              <w:szCs w:val="24"/>
               <w:lang w:eastAsia="en-GB"/>
             </w:rPr>
           </w:pPr>
-          <w:hyperlink w:anchor="_Toc475468077" w:history="1">
+          <w:hyperlink w:anchor="_Toc476046115" w:history="1">
             <w:r>
               <w:rPr>
                 <w:rStyle w:val="Hyperlink"/>
@@ -4340,7 +4542,7 @@
                 <w:noProof/>
                 <w:webHidden/>
               </w:rPr>
-              <w:instrText xml:space="preserve"> PAGEREF _Toc475468077 \h </w:instrText>
+              <w:instrText xml:space="preserve"> PAGEREF _Toc476046115 \h </w:instrText>
             </w:r>
             <w:r>
               <w:rPr>
@@ -4360,7 +4562,7 @@
                 <w:noProof/>
                 <w:webHidden/>
               </w:rPr>
-              <w:t>19</w:t>
+              <w:t>20</w:t>
             </w:r>
             <w:r>
               <w:rPr>
@@ -4380,10 +4582,12 @@
             <w:rPr>
               <w:rFonts w:cstheme="minorBidi"/>
               <w:noProof/>
+              <w:sz w:val="24"/>
+              <w:szCs w:val="24"/>
               <w:lang w:eastAsia="en-GB"/>
             </w:rPr>
           </w:pPr>
-          <w:hyperlink w:anchor="_Toc475468078" w:history="1">
+          <w:hyperlink w:anchor="_Toc476046116" w:history="1">
             <w:r>
               <w:rPr>
                 <w:rStyle w:val="Hyperlink"/>
@@ -4410,7 +4614,7 @@
                 <w:noProof/>
                 <w:webHidden/>
               </w:rPr>
-              <w:instrText xml:space="preserve"> PAGEREF _Toc475468078 \h </w:instrText>
+              <w:instrText xml:space="preserve"> PAGEREF _Toc476046116 \h </w:instrText>
             </w:r>
             <w:r>
               <w:rPr>
@@ -4430,7 +4634,7 @@
                 <w:noProof/>
                 <w:webHidden/>
               </w:rPr>
-              <w:t>19</w:t>
+              <w:t>20</w:t>
             </w:r>
             <w:r>
               <w:rPr>
@@ -4450,10 +4654,12 @@
             <w:rPr>
               <w:rFonts w:cstheme="minorBidi"/>
               <w:noProof/>
+              <w:sz w:val="24"/>
+              <w:szCs w:val="24"/>
               <w:lang w:eastAsia="en-GB"/>
             </w:rPr>
           </w:pPr>
-          <w:hyperlink w:anchor="_Toc475468079" w:history="1">
+          <w:hyperlink w:anchor="_Toc476046117" w:history="1">
             <w:r>
               <w:rPr>
                 <w:rStyle w:val="Hyperlink"/>
@@ -4480,7 +4686,7 @@
                 <w:noProof/>
                 <w:webHidden/>
               </w:rPr>
-              <w:instrText xml:space="preserve"> PAGEREF _Toc475468079 \h </w:instrText>
+              <w:instrText xml:space="preserve"> PAGEREF _Toc476046117 \h </w:instrText>
             </w:r>
             <w:r>
               <w:rPr>
@@ -4500,7 +4706,7 @@
                 <w:noProof/>
                 <w:webHidden/>
               </w:rPr>
-              <w:t>19</w:t>
+              <w:t>20</w:t>
             </w:r>
             <w:r>
               <w:rPr>
@@ -4521,11 +4727,12 @@
               <w:rFonts w:eastAsiaTheme="minorEastAsia" w:cstheme="minorBidi"/>
               <w:b w:val="0"/>
               <w:noProof/>
-              <w:szCs w:val="22"/>
+              <w:sz w:val="24"/>
+              <w:szCs w:val="24"/>
               <w:lang w:eastAsia="en-GB"/>
             </w:rPr>
           </w:pPr>
-          <w:hyperlink w:anchor="_Toc475468080" w:history="1">
+          <w:hyperlink w:anchor="_Toc476046118" w:history="1">
             <w:r>
               <w:rPr>
                 <w:rStyle w:val="Hyperlink"/>
@@ -4552,7 +4759,7 @@
                 <w:noProof/>
                 <w:webHidden/>
               </w:rPr>
-              <w:instrText xml:space="preserve"> PAGEREF _Toc475468080 \h </w:instrText>
+              <w:instrText xml:space="preserve"> PAGEREF _Toc476046118 \h </w:instrText>
             </w:r>
             <w:r>
               <w:rPr>
@@ -4592,10 +4799,12 @@
             <w:rPr>
               <w:rFonts w:cstheme="minorBidi"/>
               <w:noProof/>
+              <w:sz w:val="24"/>
+              <w:szCs w:val="24"/>
               <w:lang w:eastAsia="en-GB"/>
             </w:rPr>
           </w:pPr>
-          <w:hyperlink w:anchor="_Toc475468081" w:history="1">
+          <w:hyperlink w:anchor="_Toc476046119" w:history="1">
             <w:r>
               <w:rPr>
                 <w:rStyle w:val="Hyperlink"/>
@@ -4622,7 +4831,7 @@
                 <w:noProof/>
                 <w:webHidden/>
               </w:rPr>
-              <w:instrText xml:space="preserve"> PAGEREF _Toc475468081 \h </w:instrText>
+              <w:instrText xml:space="preserve"> PAGEREF _Toc476046119 \h </w:instrText>
             </w:r>
             <w:r>
               <w:rPr>
@@ -4642,7 +4851,7 @@
                 <w:noProof/>
                 <w:webHidden/>
               </w:rPr>
-              <w:t>20</w:t>
+              <w:t>21</w:t>
             </w:r>
             <w:r>
               <w:rPr>
@@ -4662,10 +4871,12 @@
             <w:rPr>
               <w:rFonts w:cstheme="minorBidi"/>
               <w:noProof/>
+              <w:sz w:val="24"/>
+              <w:szCs w:val="24"/>
               <w:lang w:eastAsia="en-GB"/>
             </w:rPr>
           </w:pPr>
-          <w:hyperlink w:anchor="_Toc475468082" w:history="1">
+          <w:hyperlink w:anchor="_Toc476046120" w:history="1">
             <w:r>
               <w:rPr>
                 <w:rStyle w:val="Hyperlink"/>
@@ -4692,7 +4903,7 @@
                 <w:noProof/>
                 <w:webHidden/>
               </w:rPr>
-              <w:instrText xml:space="preserve"> PAGEREF _Toc475468082 \h </w:instrText>
+              <w:instrText xml:space="preserve"> PAGEREF _Toc476046120 \h </w:instrText>
             </w:r>
             <w:r>
               <w:rPr>
@@ -4712,7 +4923,7 @@
                 <w:noProof/>
                 <w:webHidden/>
               </w:rPr>
-              <w:t>20</w:t>
+              <w:t>21</w:t>
             </w:r>
             <w:r>
               <w:rPr>
@@ -4732,10 +4943,12 @@
             <w:rPr>
               <w:rFonts w:cstheme="minorBidi"/>
               <w:noProof/>
+              <w:sz w:val="24"/>
+              <w:szCs w:val="24"/>
               <w:lang w:eastAsia="en-GB"/>
             </w:rPr>
           </w:pPr>
-          <w:hyperlink w:anchor="_Toc475468083" w:history="1">
+          <w:hyperlink w:anchor="_Toc476046121" w:history="1">
             <w:r>
               <w:rPr>
                 <w:rStyle w:val="Hyperlink"/>
@@ -4762,7 +4975,7 @@
                 <w:noProof/>
                 <w:webHidden/>
               </w:rPr>
-              <w:instrText xml:space="preserve"> PAGEREF _Toc475468083 \h </w:instrText>
+              <w:instrText xml:space="preserve"> PAGEREF _Toc476046121 \h </w:instrText>
             </w:r>
             <w:r>
               <w:rPr>
@@ -4782,7 +4995,7 @@
                 <w:noProof/>
                 <w:webHidden/>
               </w:rPr>
-              <w:t>20</w:t>
+              <w:t>21</w:t>
             </w:r>
             <w:r>
               <w:rPr>
@@ -4802,10 +5015,12 @@
             <w:rPr>
               <w:rFonts w:cstheme="minorBidi"/>
               <w:noProof/>
+              <w:sz w:val="24"/>
+              <w:szCs w:val="24"/>
               <w:lang w:eastAsia="en-GB"/>
             </w:rPr>
           </w:pPr>
-          <w:hyperlink w:anchor="_Toc475468084" w:history="1">
+          <w:hyperlink w:anchor="_Toc476046122" w:history="1">
             <w:r>
               <w:rPr>
                 <w:rStyle w:val="Hyperlink"/>
@@ -4832,7 +5047,7 @@
                 <w:noProof/>
                 <w:webHidden/>
               </w:rPr>
-              <w:instrText xml:space="preserve"> PAGEREF _Toc475468084 \h </w:instrText>
+              <w:instrText xml:space="preserve"> PAGEREF _Toc476046122 \h </w:instrText>
             </w:r>
             <w:r>
               <w:rPr>
@@ -4852,7 +5067,7 @@
                 <w:noProof/>
                 <w:webHidden/>
               </w:rPr>
-              <w:t>20</w:t>
+              <w:t>21</w:t>
             </w:r>
             <w:r>
               <w:rPr>
@@ -4872,10 +5087,12 @@
             <w:rPr>
               <w:rFonts w:cstheme="minorBidi"/>
               <w:noProof/>
+              <w:sz w:val="24"/>
+              <w:szCs w:val="24"/>
               <w:lang w:eastAsia="en-GB"/>
             </w:rPr>
           </w:pPr>
-          <w:hyperlink w:anchor="_Toc475468085" w:history="1">
+          <w:hyperlink w:anchor="_Toc476046123" w:history="1">
             <w:r>
               <w:rPr>
                 <w:rStyle w:val="Hyperlink"/>
@@ -4902,7 +5119,7 @@
                 <w:noProof/>
                 <w:webHidden/>
               </w:rPr>
-              <w:instrText xml:space="preserve"> PAGEREF _Toc475468085 \h </w:instrText>
+              <w:instrText xml:space="preserve"> PAGEREF _Toc476046123 \h </w:instrText>
             </w:r>
             <w:r>
               <w:rPr>
@@ -4922,7 +5139,7 @@
                 <w:noProof/>
                 <w:webHidden/>
               </w:rPr>
-              <w:t>20</w:t>
+              <w:t>21</w:t>
             </w:r>
             <w:r>
               <w:rPr>
@@ -4942,10 +5159,12 @@
             <w:rPr>
               <w:rFonts w:cstheme="minorBidi"/>
               <w:noProof/>
+              <w:sz w:val="24"/>
+              <w:szCs w:val="24"/>
               <w:lang w:eastAsia="en-GB"/>
             </w:rPr>
           </w:pPr>
-          <w:hyperlink w:anchor="_Toc475468086" w:history="1">
+          <w:hyperlink w:anchor="_Toc476046124" w:history="1">
             <w:r>
               <w:rPr>
                 <w:rStyle w:val="Hyperlink"/>
@@ -4972,7 +5191,7 @@
                 <w:noProof/>
                 <w:webHidden/>
               </w:rPr>
-              <w:instrText xml:space="preserve"> PAGEREF _Toc475468086 \h </w:instrText>
+              <w:instrText xml:space="preserve"> PAGEREF _Toc476046124 \h </w:instrText>
             </w:r>
             <w:r>
               <w:rPr>
@@ -4992,7 +5211,7 @@
                 <w:noProof/>
                 <w:webHidden/>
               </w:rPr>
-              <w:t>21</w:t>
+              <w:t>22</w:t>
             </w:r>
             <w:r>
               <w:rPr>
@@ -5012,10 +5231,12 @@
             <w:rPr>
               <w:rFonts w:cstheme="minorBidi"/>
               <w:noProof/>
+              <w:sz w:val="24"/>
+              <w:szCs w:val="24"/>
               <w:lang w:eastAsia="en-GB"/>
             </w:rPr>
           </w:pPr>
-          <w:hyperlink w:anchor="_Toc475468087" w:history="1">
+          <w:hyperlink w:anchor="_Toc476046125" w:history="1">
             <w:r>
               <w:rPr>
                 <w:rStyle w:val="Hyperlink"/>
@@ -5042,7 +5263,7 @@
                 <w:noProof/>
                 <w:webHidden/>
               </w:rPr>
-              <w:instrText xml:space="preserve"> PAGEREF _Toc475468087 \h </w:instrText>
+              <w:instrText xml:space="preserve"> PAGEREF _Toc476046125 \h </w:instrText>
             </w:r>
             <w:r>
               <w:rPr>
@@ -5062,7 +5283,7 @@
                 <w:noProof/>
                 <w:webHidden/>
               </w:rPr>
-              <w:t>21</w:t>
+              <w:t>22</w:t>
             </w:r>
             <w:r>
               <w:rPr>
@@ -5082,10 +5303,12 @@
             <w:rPr>
               <w:rFonts w:cstheme="minorBidi"/>
               <w:noProof/>
+              <w:sz w:val="24"/>
+              <w:szCs w:val="24"/>
               <w:lang w:eastAsia="en-GB"/>
             </w:rPr>
           </w:pPr>
-          <w:hyperlink w:anchor="_Toc475468088" w:history="1">
+          <w:hyperlink w:anchor="_Toc476046126" w:history="1">
             <w:r>
               <w:rPr>
                 <w:rStyle w:val="Hyperlink"/>
@@ -5112,7 +5335,7 @@
                 <w:noProof/>
                 <w:webHidden/>
               </w:rPr>
-              <w:instrText xml:space="preserve"> PAGEREF _Toc475468088 \h </w:instrText>
+              <w:instrText xml:space="preserve"> PAGEREF _Toc476046126 \h </w:instrText>
             </w:r>
             <w:r>
               <w:rPr>
@@ -5132,7 +5355,7 @@
                 <w:noProof/>
                 <w:webHidden/>
               </w:rPr>
-              <w:t>21</w:t>
+              <w:t>22</w:t>
             </w:r>
             <w:r>
               <w:rPr>
@@ -5152,10 +5375,12 @@
             <w:rPr>
               <w:rFonts w:cstheme="minorBidi"/>
               <w:noProof/>
+              <w:sz w:val="24"/>
+              <w:szCs w:val="24"/>
               <w:lang w:eastAsia="en-GB"/>
             </w:rPr>
           </w:pPr>
-          <w:hyperlink w:anchor="_Toc475468089" w:history="1">
+          <w:hyperlink w:anchor="_Toc476046127" w:history="1">
             <w:r>
               <w:rPr>
                 <w:rStyle w:val="Hyperlink"/>
@@ -5182,7 +5407,7 @@
                 <w:noProof/>
                 <w:webHidden/>
               </w:rPr>
-              <w:instrText xml:space="preserve"> PAGEREF _Toc475468089 \h </w:instrText>
+              <w:instrText xml:space="preserve"> PAGEREF _Toc476046127 \h </w:instrText>
             </w:r>
             <w:r>
               <w:rPr>
@@ -5202,7 +5427,7 @@
                 <w:noProof/>
                 <w:webHidden/>
               </w:rPr>
-              <w:t>22</w:t>
+              <w:t>23</w:t>
             </w:r>
             <w:r>
               <w:rPr>
@@ -5222,10 +5447,12 @@
             <w:rPr>
               <w:rFonts w:cstheme="minorBidi"/>
               <w:noProof/>
+              <w:sz w:val="24"/>
+              <w:szCs w:val="24"/>
               <w:lang w:eastAsia="en-GB"/>
             </w:rPr>
           </w:pPr>
-          <w:hyperlink w:anchor="_Toc475468090" w:history="1">
+          <w:hyperlink w:anchor="_Toc476046128" w:history="1">
             <w:r>
               <w:rPr>
                 <w:rStyle w:val="Hyperlink"/>
@@ -5252,7 +5479,7 @@
                 <w:noProof/>
                 <w:webHidden/>
               </w:rPr>
-              <w:instrText xml:space="preserve"> PAGEREF _Toc475468090 \h </w:instrText>
+              <w:instrText xml:space="preserve"> PAGEREF _Toc476046128 \h </w:instrText>
             </w:r>
             <w:r>
               <w:rPr>
@@ -5272,7 +5499,7 @@
                 <w:noProof/>
                 <w:webHidden/>
               </w:rPr>
-              <w:t>22</w:t>
+              <w:t>23</w:t>
             </w:r>
             <w:r>
               <w:rPr>
@@ -5292,10 +5519,12 @@
             <w:rPr>
               <w:rFonts w:cstheme="minorBidi"/>
               <w:noProof/>
+              <w:sz w:val="24"/>
+              <w:szCs w:val="24"/>
               <w:lang w:eastAsia="en-GB"/>
             </w:rPr>
           </w:pPr>
-          <w:hyperlink w:anchor="_Toc475468091" w:history="1">
+          <w:hyperlink w:anchor="_Toc476046129" w:history="1">
             <w:r>
               <w:rPr>
                 <w:rStyle w:val="Hyperlink"/>
@@ -5322,7 +5551,7 @@
                 <w:noProof/>
                 <w:webHidden/>
               </w:rPr>
-              <w:instrText xml:space="preserve"> PAGEREF _Toc475468091 \h </w:instrText>
+              <w:instrText xml:space="preserve"> PAGEREF _Toc476046129 \h </w:instrText>
             </w:r>
             <w:r>
               <w:rPr>
@@ -5342,7 +5571,7 @@
                 <w:noProof/>
                 <w:webHidden/>
               </w:rPr>
-              <w:t>22</w:t>
+              <w:t>23</w:t>
             </w:r>
             <w:r>
               <w:rPr>
@@ -5362,10 +5591,12 @@
             <w:rPr>
               <w:rFonts w:cstheme="minorBidi"/>
               <w:noProof/>
+              <w:sz w:val="24"/>
+              <w:szCs w:val="24"/>
               <w:lang w:eastAsia="en-GB"/>
             </w:rPr>
           </w:pPr>
-          <w:hyperlink w:anchor="_Toc475468092" w:history="1">
+          <w:hyperlink w:anchor="_Toc476046130" w:history="1">
             <w:r>
               <w:rPr>
                 <w:rStyle w:val="Hyperlink"/>
@@ -5392,7 +5623,7 @@
                 <w:noProof/>
                 <w:webHidden/>
               </w:rPr>
-              <w:instrText xml:space="preserve"> PAGEREF _Toc475468092 \h </w:instrText>
+              <w:instrText xml:space="preserve"> PAGEREF _Toc476046130 \h </w:instrText>
             </w:r>
             <w:r>
               <w:rPr>
@@ -5412,7 +5643,7 @@
                 <w:noProof/>
                 <w:webHidden/>
               </w:rPr>
-              <w:t>22</w:t>
+              <w:t>23</w:t>
             </w:r>
             <w:r>
               <w:rPr>
@@ -5432,16 +5663,18 @@
             <w:rPr>
               <w:rFonts w:cstheme="minorBidi"/>
               <w:noProof/>
+              <w:sz w:val="24"/>
+              <w:szCs w:val="24"/>
               <w:lang w:eastAsia="en-GB"/>
             </w:rPr>
           </w:pPr>
-          <w:hyperlink w:anchor="_Toc475468093" w:history="1">
+          <w:hyperlink w:anchor="_Toc476046131" w:history="1">
             <w:r>
               <w:rPr>
                 <w:rStyle w:val="Hyperlink"/>
                 <w:noProof/>
               </w:rPr>
-              <w:t>4.4.1 GL module</w:t>
+              <w:t>4.4.1 CL module</w:t>
             </w:r>
             <w:r>
               <w:rPr>
@@ -5462,7 +5695,7 @@
                 <w:noProof/>
                 <w:webHidden/>
               </w:rPr>
-              <w:instrText xml:space="preserve"> PAGEREF _Toc475468093 \h </w:instrText>
+              <w:instrText xml:space="preserve"> PAGEREF _Toc476046131 \h </w:instrText>
             </w:r>
             <w:r>
               <w:rPr>
@@ -5482,7 +5715,7 @@
                 <w:noProof/>
                 <w:webHidden/>
               </w:rPr>
-              <w:t>23</w:t>
+              <w:t>24</w:t>
             </w:r>
             <w:r>
               <w:rPr>
@@ -5503,11 +5736,12 @@
               <w:rFonts w:eastAsiaTheme="minorEastAsia" w:cstheme="minorBidi"/>
               <w:b w:val="0"/>
               <w:noProof/>
-              <w:szCs w:val="22"/>
+              <w:sz w:val="24"/>
+              <w:szCs w:val="24"/>
               <w:lang w:eastAsia="en-GB"/>
             </w:rPr>
           </w:pPr>
-          <w:hyperlink w:anchor="_Toc475468094" w:history="1">
+          <w:hyperlink w:anchor="_Toc476046132" w:history="1">
             <w:r>
               <w:rPr>
                 <w:rStyle w:val="Hyperlink"/>
@@ -5534,7 +5768,7 @@
                 <w:noProof/>
                 <w:webHidden/>
               </w:rPr>
-              <w:instrText xml:space="preserve"> PAGEREF _Toc475468094 \h </w:instrText>
+              <w:instrText xml:space="preserve"> PAGEREF _Toc476046132 \h </w:instrText>
             </w:r>
             <w:r>
               <w:rPr>
@@ -5554,7 +5788,7 @@
                 <w:noProof/>
                 <w:webHidden/>
               </w:rPr>
-              <w:t>23</w:t>
+              <w:t>25</w:t>
             </w:r>
             <w:r>
               <w:rPr>
@@ -5574,10 +5808,12 @@
             <w:rPr>
               <w:rFonts w:cstheme="minorBidi"/>
               <w:noProof/>
+              <w:sz w:val="24"/>
+              <w:szCs w:val="24"/>
               <w:lang w:eastAsia="en-GB"/>
             </w:rPr>
           </w:pPr>
-          <w:hyperlink w:anchor="_Toc475468095" w:history="1">
+          <w:hyperlink w:anchor="_Toc476046133" w:history="1">
             <w:r>
               <w:rPr>
                 <w:rStyle w:val="Hyperlink"/>
@@ -5604,7 +5840,7 @@
                 <w:noProof/>
                 <w:webHidden/>
               </w:rPr>
-              <w:instrText xml:space="preserve"> PAGEREF _Toc475468095 \h </w:instrText>
+              <w:instrText xml:space="preserve"> PAGEREF _Toc476046133 \h </w:instrText>
             </w:r>
             <w:r>
               <w:rPr>
@@ -5624,7 +5860,7 @@
                 <w:noProof/>
                 <w:webHidden/>
               </w:rPr>
-              <w:t>23</w:t>
+              <w:t>25</w:t>
             </w:r>
             <w:r>
               <w:rPr>
@@ -5644,10 +5880,12 @@
             <w:rPr>
               <w:rFonts w:cstheme="minorBidi"/>
               <w:noProof/>
+              <w:sz w:val="24"/>
+              <w:szCs w:val="24"/>
               <w:lang w:eastAsia="en-GB"/>
             </w:rPr>
           </w:pPr>
-          <w:hyperlink w:anchor="_Toc475468096" w:history="1">
+          <w:hyperlink w:anchor="_Toc476046134" w:history="1">
             <w:r>
               <w:rPr>
                 <w:rStyle w:val="Hyperlink"/>
@@ -5674,7 +5912,7 @@
                 <w:noProof/>
                 <w:webHidden/>
               </w:rPr>
-              <w:instrText xml:space="preserve"> PAGEREF _Toc475468096 \h </w:instrText>
+              <w:instrText xml:space="preserve"> PAGEREF _Toc476046134 \h </w:instrText>
             </w:r>
             <w:r>
               <w:rPr>
@@ -5694,7 +5932,7 @@
                 <w:noProof/>
                 <w:webHidden/>
               </w:rPr>
-              <w:t>23</w:t>
+              <w:t>25</w:t>
             </w:r>
             <w:r>
               <w:rPr>
@@ -5714,10 +5952,12 @@
             <w:rPr>
               <w:rFonts w:cstheme="minorBidi"/>
               <w:noProof/>
+              <w:sz w:val="24"/>
+              <w:szCs w:val="24"/>
               <w:lang w:eastAsia="en-GB"/>
             </w:rPr>
           </w:pPr>
-          <w:hyperlink w:anchor="_Toc475468097" w:history="1">
+          <w:hyperlink w:anchor="_Toc476046135" w:history="1">
             <w:r>
               <w:rPr>
                 <w:rStyle w:val="Hyperlink"/>
@@ -5744,7 +5984,7 @@
                 <w:noProof/>
                 <w:webHidden/>
               </w:rPr>
-              <w:instrText xml:space="preserve"> PAGEREF _Toc475468097 \h </w:instrText>
+              <w:instrText xml:space="preserve"> PAGEREF _Toc476046135 \h </w:instrText>
             </w:r>
             <w:r>
               <w:rPr>
@@ -5764,7 +6004,7 @@
                 <w:noProof/>
                 <w:webHidden/>
               </w:rPr>
-              <w:t>24</w:t>
+              <w:t>26</w:t>
             </w:r>
             <w:r>
               <w:rPr>
@@ -5784,10 +6024,12 @@
             <w:rPr>
               <w:rFonts w:cstheme="minorBidi"/>
               <w:noProof/>
+              <w:sz w:val="24"/>
+              <w:szCs w:val="24"/>
               <w:lang w:eastAsia="en-GB"/>
             </w:rPr>
           </w:pPr>
-          <w:hyperlink w:anchor="_Toc475468098" w:history="1">
+          <w:hyperlink w:anchor="_Toc476046136" w:history="1">
             <w:r>
               <w:rPr>
                 <w:rStyle w:val="Hyperlink"/>
@@ -5814,7 +6056,7 @@
                 <w:noProof/>
                 <w:webHidden/>
               </w:rPr>
-              <w:instrText xml:space="preserve"> PAGEREF _Toc475468098 \h </w:instrText>
+              <w:instrText xml:space="preserve"> PAGEREF _Toc476046136 \h </w:instrText>
             </w:r>
             <w:r>
               <w:rPr>
@@ -5834,7 +6076,7 @@
                 <w:noProof/>
                 <w:webHidden/>
               </w:rPr>
-              <w:t>25</w:t>
+              <w:t>27</w:t>
             </w:r>
             <w:r>
               <w:rPr>
@@ -5854,10 +6096,12 @@
             <w:rPr>
               <w:rFonts w:cstheme="minorBidi"/>
               <w:noProof/>
+              <w:sz w:val="24"/>
+              <w:szCs w:val="24"/>
               <w:lang w:eastAsia="en-GB"/>
             </w:rPr>
           </w:pPr>
-          <w:hyperlink w:anchor="_Toc475468099" w:history="1">
+          <w:hyperlink w:anchor="_Toc476046137" w:history="1">
             <w:r>
               <w:rPr>
                 <w:rStyle w:val="Hyperlink"/>
@@ -5884,7 +6128,7 @@
                 <w:noProof/>
                 <w:webHidden/>
               </w:rPr>
-              <w:instrText xml:space="preserve"> PAGEREF _Toc475468099 \h </w:instrText>
+              <w:instrText xml:space="preserve"> PAGEREF _Toc476046137 \h </w:instrText>
             </w:r>
             <w:r>
               <w:rPr>
@@ -5904,7 +6148,7 @@
                 <w:noProof/>
                 <w:webHidden/>
               </w:rPr>
-              <w:t>26</w:t>
+              <w:t>28</w:t>
             </w:r>
             <w:r>
               <w:rPr>
@@ -5924,10 +6168,12 @@
             <w:rPr>
               <w:rFonts w:cstheme="minorBidi"/>
               <w:noProof/>
+              <w:sz w:val="24"/>
+              <w:szCs w:val="24"/>
               <w:lang w:eastAsia="en-GB"/>
             </w:rPr>
           </w:pPr>
-          <w:hyperlink w:anchor="_Toc475468100" w:history="1">
+          <w:hyperlink w:anchor="_Toc476046138" w:history="1">
             <w:r>
               <w:rPr>
                 <w:rStyle w:val="Hyperlink"/>
@@ -5954,7 +6200,7 @@
                 <w:noProof/>
                 <w:webHidden/>
               </w:rPr>
-              <w:instrText xml:space="preserve"> PAGEREF _Toc475468100 \h </w:instrText>
+              <w:instrText xml:space="preserve"> PAGEREF _Toc476046138 \h </w:instrText>
             </w:r>
             <w:r>
               <w:rPr>
@@ -5974,7 +6220,7 @@
                 <w:noProof/>
                 <w:webHidden/>
               </w:rPr>
-              <w:t>27</w:t>
+              <w:t>28</w:t>
             </w:r>
             <w:r>
               <w:rPr>
@@ -5994,10 +6240,12 @@
             <w:rPr>
               <w:rFonts w:cstheme="minorBidi"/>
               <w:noProof/>
+              <w:sz w:val="24"/>
+              <w:szCs w:val="24"/>
               <w:lang w:eastAsia="en-GB"/>
             </w:rPr>
           </w:pPr>
-          <w:hyperlink w:anchor="_Toc475468101" w:history="1">
+          <w:hyperlink w:anchor="_Toc476046139" w:history="1">
             <w:r>
               <w:rPr>
                 <w:rStyle w:val="Hyperlink"/>
@@ -6024,7 +6272,7 @@
                 <w:noProof/>
                 <w:webHidden/>
               </w:rPr>
-              <w:instrText xml:space="preserve"> PAGEREF _Toc475468101 \h </w:instrText>
+              <w:instrText xml:space="preserve"> PAGEREF _Toc476046139 \h </w:instrText>
             </w:r>
             <w:r>
               <w:rPr>
@@ -6044,7 +6292,7 @@
                 <w:noProof/>
                 <w:webHidden/>
               </w:rPr>
-              <w:t>27</w:t>
+              <w:t>28</w:t>
             </w:r>
             <w:r>
               <w:rPr>
@@ -6064,10 +6312,12 @@
             <w:rPr>
               <w:rFonts w:cstheme="minorBidi"/>
               <w:noProof/>
+              <w:sz w:val="24"/>
+              <w:szCs w:val="24"/>
               <w:lang w:eastAsia="en-GB"/>
             </w:rPr>
           </w:pPr>
-          <w:hyperlink w:anchor="_Toc475468102" w:history="1">
+          <w:hyperlink w:anchor="_Toc476046140" w:history="1">
             <w:r>
               <w:rPr>
                 <w:rStyle w:val="Hyperlink"/>
@@ -6094,7 +6344,7 @@
                 <w:noProof/>
                 <w:webHidden/>
               </w:rPr>
-              <w:instrText xml:space="preserve"> PAGEREF _Toc475468102 \h </w:instrText>
+              <w:instrText xml:space="preserve"> PAGEREF _Toc476046140 \h </w:instrText>
             </w:r>
             <w:r>
               <w:rPr>
@@ -6114,7 +6364,7 @@
                 <w:noProof/>
                 <w:webHidden/>
               </w:rPr>
-              <w:t>27</w:t>
+              <w:t>28</w:t>
             </w:r>
             <w:r>
               <w:rPr>
@@ -6135,11 +6385,12 @@
               <w:rFonts w:eastAsiaTheme="minorEastAsia" w:cstheme="minorBidi"/>
               <w:b w:val="0"/>
               <w:noProof/>
-              <w:szCs w:val="22"/>
+              <w:sz w:val="24"/>
+              <w:szCs w:val="24"/>
               <w:lang w:eastAsia="en-GB"/>
             </w:rPr>
           </w:pPr>
-          <w:hyperlink w:anchor="_Toc475468103" w:history="1">
+          <w:hyperlink w:anchor="_Toc476046141" w:history="1">
             <w:r>
               <w:rPr>
                 <w:rStyle w:val="Hyperlink"/>
@@ -6166,7 +6417,7 @@
                 <w:noProof/>
                 <w:webHidden/>
               </w:rPr>
-              <w:instrText xml:space="preserve"> PAGEREF _Toc475468103 \h </w:instrText>
+              <w:instrText xml:space="preserve"> PAGEREF _Toc476046141 \h </w:instrText>
             </w:r>
             <w:r>
               <w:rPr>
@@ -6186,7 +6437,7 @@
                 <w:noProof/>
                 <w:webHidden/>
               </w:rPr>
-              <w:t>27</w:t>
+              <w:t>29</w:t>
             </w:r>
             <w:r>
               <w:rPr>
@@ -6206,10 +6457,12 @@
             <w:rPr>
               <w:rFonts w:cstheme="minorBidi"/>
               <w:noProof/>
+              <w:sz w:val="24"/>
+              <w:szCs w:val="24"/>
               <w:lang w:eastAsia="en-GB"/>
             </w:rPr>
           </w:pPr>
-          <w:hyperlink w:anchor="_Toc475468104" w:history="1">
+          <w:hyperlink w:anchor="_Toc476046142" w:history="1">
             <w:r>
               <w:rPr>
                 <w:rStyle w:val="Hyperlink"/>
@@ -6236,7 +6489,7 @@
                 <w:noProof/>
                 <w:webHidden/>
               </w:rPr>
-              <w:instrText xml:space="preserve"> PAGEREF _Toc475468104 \h </w:instrText>
+              <w:instrText xml:space="preserve"> PAGEREF _Toc476046142 \h </w:instrText>
             </w:r>
             <w:r>
               <w:rPr>
@@ -6256,7 +6509,7 @@
                 <w:noProof/>
                 <w:webHidden/>
               </w:rPr>
-              <w:t>28</w:t>
+              <w:t>29</w:t>
             </w:r>
             <w:r>
               <w:rPr>
@@ -6276,10 +6529,12 @@
             <w:rPr>
               <w:rFonts w:cstheme="minorBidi"/>
               <w:noProof/>
+              <w:sz w:val="24"/>
+              <w:szCs w:val="24"/>
               <w:lang w:eastAsia="en-GB"/>
             </w:rPr>
           </w:pPr>
-          <w:hyperlink w:anchor="_Toc475468105" w:history="1">
+          <w:hyperlink w:anchor="_Toc476046143" w:history="1">
             <w:r>
               <w:rPr>
                 <w:rStyle w:val="Hyperlink"/>
@@ -6306,7 +6561,7 @@
                 <w:noProof/>
                 <w:webHidden/>
               </w:rPr>
-              <w:instrText xml:space="preserve"> PAGEREF _Toc475468105 \h </w:instrText>
+              <w:instrText xml:space="preserve"> PAGEREF _Toc476046143 \h </w:instrText>
             </w:r>
             <w:r>
               <w:rPr>
@@ -6326,7 +6581,7 @@
                 <w:noProof/>
                 <w:webHidden/>
               </w:rPr>
-              <w:t>28</w:t>
+              <w:t>29</w:t>
             </w:r>
             <w:r>
               <w:rPr>
@@ -6346,10 +6601,12 @@
             <w:rPr>
               <w:rFonts w:cstheme="minorBidi"/>
               <w:noProof/>
+              <w:sz w:val="24"/>
+              <w:szCs w:val="24"/>
               <w:lang w:eastAsia="en-GB"/>
             </w:rPr>
           </w:pPr>
-          <w:hyperlink w:anchor="_Toc475468106" w:history="1">
+          <w:hyperlink w:anchor="_Toc476046144" w:history="1">
             <w:r>
               <w:rPr>
                 <w:rStyle w:val="Hyperlink"/>
@@ -6376,7 +6633,7 @@
                 <w:noProof/>
                 <w:webHidden/>
               </w:rPr>
-              <w:instrText xml:space="preserve"> PAGEREF _Toc475468106 \h </w:instrText>
+              <w:instrText xml:space="preserve"> PAGEREF _Toc476046144 \h </w:instrText>
             </w:r>
             <w:r>
               <w:rPr>
@@ -6396,7 +6653,7 @@
                 <w:noProof/>
                 <w:webHidden/>
               </w:rPr>
-              <w:t>28</w:t>
+              <w:t>30</w:t>
             </w:r>
             <w:r>
               <w:rPr>
@@ -6416,10 +6673,12 @@
             <w:rPr>
               <w:rFonts w:cstheme="minorBidi"/>
               <w:noProof/>
+              <w:sz w:val="24"/>
+              <w:szCs w:val="24"/>
               <w:lang w:eastAsia="en-GB"/>
             </w:rPr>
           </w:pPr>
-          <w:hyperlink w:anchor="_Toc475468107" w:history="1">
+          <w:hyperlink w:anchor="_Toc476046145" w:history="1">
             <w:r>
               <w:rPr>
                 <w:rStyle w:val="Hyperlink"/>
@@ -6446,7 +6705,7 @@
                 <w:noProof/>
                 <w:webHidden/>
               </w:rPr>
-              <w:instrText xml:space="preserve"> PAGEREF _Toc475468107 \h </w:instrText>
+              <w:instrText xml:space="preserve"> PAGEREF _Toc476046145 \h </w:instrText>
             </w:r>
             <w:r>
               <w:rPr>
@@ -6466,7 +6725,7 @@
                 <w:noProof/>
                 <w:webHidden/>
               </w:rPr>
-              <w:t>29</w:t>
+              <w:t>30</w:t>
             </w:r>
             <w:r>
               <w:rPr>
@@ -6486,10 +6745,12 @@
             <w:rPr>
               <w:rFonts w:cstheme="minorBidi"/>
               <w:noProof/>
+              <w:sz w:val="24"/>
+              <w:szCs w:val="24"/>
               <w:lang w:eastAsia="en-GB"/>
             </w:rPr>
           </w:pPr>
-          <w:hyperlink w:anchor="_Toc475468108" w:history="1">
+          <w:hyperlink w:anchor="_Toc476046146" w:history="1">
             <w:r>
               <w:rPr>
                 <w:rStyle w:val="Hyperlink"/>
@@ -6516,7 +6777,7 @@
                 <w:noProof/>
                 <w:webHidden/>
               </w:rPr>
-              <w:instrText xml:space="preserve"> PAGEREF _Toc475468108 \h </w:instrText>
+              <w:instrText xml:space="preserve"> PAGEREF _Toc476046146 \h </w:instrText>
             </w:r>
             <w:r>
               <w:rPr>
@@ -6536,7 +6797,7 @@
                 <w:noProof/>
                 <w:webHidden/>
               </w:rPr>
-              <w:t>29</w:t>
+              <w:t>30</w:t>
             </w:r>
             <w:r>
               <w:rPr>
@@ -6556,10 +6817,12 @@
             <w:rPr>
               <w:rFonts w:cstheme="minorBidi"/>
               <w:noProof/>
+              <w:sz w:val="24"/>
+              <w:szCs w:val="24"/>
               <w:lang w:eastAsia="en-GB"/>
             </w:rPr>
           </w:pPr>
-          <w:hyperlink w:anchor="_Toc475468109" w:history="1">
+          <w:hyperlink w:anchor="_Toc476046147" w:history="1">
             <w:r>
               <w:rPr>
                 <w:rStyle w:val="Hyperlink"/>
@@ -6586,7 +6849,7 @@
                 <w:noProof/>
                 <w:webHidden/>
               </w:rPr>
-              <w:instrText xml:space="preserve"> PAGEREF _Toc475468109 \h </w:instrText>
+              <w:instrText xml:space="preserve"> PAGEREF _Toc476046147 \h </w:instrText>
             </w:r>
             <w:r>
               <w:rPr>
@@ -6606,7 +6869,7 @@
                 <w:noProof/>
                 <w:webHidden/>
               </w:rPr>
-              <w:t>29</w:t>
+              <w:t>30</w:t>
             </w:r>
             <w:r>
               <w:rPr>
@@ -6627,11 +6890,12 @@
               <w:rFonts w:eastAsiaTheme="minorEastAsia" w:cstheme="minorBidi"/>
               <w:b w:val="0"/>
               <w:noProof/>
-              <w:szCs w:val="22"/>
+              <w:sz w:val="24"/>
+              <w:szCs w:val="24"/>
               <w:lang w:eastAsia="en-GB"/>
             </w:rPr>
           </w:pPr>
-          <w:hyperlink w:anchor="_Toc475468110" w:history="1">
+          <w:hyperlink w:anchor="_Toc476046148" w:history="1">
             <w:r>
               <w:rPr>
                 <w:rStyle w:val="Hyperlink"/>
@@ -6658,7 +6922,7 @@
                 <w:noProof/>
                 <w:webHidden/>
               </w:rPr>
-              <w:instrText xml:space="preserve"> PAGEREF _Toc475468110 \h </w:instrText>
+              <w:instrText xml:space="preserve"> PAGEREF _Toc476046148 \h </w:instrText>
             </w:r>
             <w:r>
               <w:rPr>
@@ -6678,7 +6942,7 @@
                 <w:noProof/>
                 <w:webHidden/>
               </w:rPr>
-              <w:t>29</w:t>
+              <w:t>31</w:t>
             </w:r>
             <w:r>
               <w:rPr>
@@ -6699,11 +6963,12 @@
               <w:rFonts w:eastAsiaTheme="minorEastAsia" w:cstheme="minorBidi"/>
               <w:b w:val="0"/>
               <w:noProof/>
-              <w:szCs w:val="22"/>
+              <w:sz w:val="24"/>
+              <w:szCs w:val="24"/>
               <w:lang w:eastAsia="en-GB"/>
             </w:rPr>
           </w:pPr>
-          <w:hyperlink w:anchor="_Toc475468111" w:history="1">
+          <w:hyperlink w:anchor="_Toc476046149" w:history="1">
             <w:r>
               <w:rPr>
                 <w:rStyle w:val="Hyperlink"/>
@@ -6730,7 +6995,7 @@
                 <w:noProof/>
                 <w:webHidden/>
               </w:rPr>
-              <w:instrText xml:space="preserve"> PAGEREF _Toc475468111 \h </w:instrText>
+              <w:instrText xml:space="preserve"> PAGEREF _Toc476046149 \h </w:instrText>
             </w:r>
             <w:r>
               <w:rPr>
@@ -6750,7 +7015,7 @@
                 <w:noProof/>
                 <w:webHidden/>
               </w:rPr>
-              <w:t>30</w:t>
+              <w:t>32</w:t>
             </w:r>
             <w:r>
               <w:rPr>
@@ -6936,32 +7201,11 @@
     </w:p>
     <w:p>
       <w:pPr>
-        <w:rPr>
-          <w:rStyle w:val="Emphasis"/>
-        </w:rPr>
-      </w:pPr>
-    </w:p>
-    <w:p>
-      <w:pPr>
-        <w:rPr>
-          <w:rStyle w:val="Emphasis"/>
-        </w:rPr>
-      </w:pPr>
-    </w:p>
-    <w:p>
-      <w:pPr>
-        <w:rPr>
-          <w:rStyle w:val="Emphasis"/>
-        </w:rPr>
-      </w:pPr>
-    </w:p>
-    <w:p>
-      <w:pPr>
         <w:pStyle w:val="Heading1"/>
         <w:spacing w:after="240"/>
       </w:pPr>
       <w:bookmarkStart w:id="10" w:name="_Toc471393926"/>
-      <w:bookmarkStart w:id="11" w:name="_Toc475468060"/>
+      <w:bookmarkStart w:id="11" w:name="_Toc476046096"/>
       <w:r>
         <w:lastRenderedPageBreak/>
         <w:t xml:space="preserve">1.0 </w:t>
@@ -7026,6 +7270,34 @@
         </w:rPr>
         <w:t xml:space="preserve"> Easily learning and experimenting with this new technology is of great importance if we are to see general purpose computing on graphics processing units (GPGPU) more widely adopted. This is the topic for this honours project where we will explore the possibility of an integrated platform for GPU technique experimentation and development. Specifically, we will look at a dedicated platform that leverages the popular scripting language JavaScript to provide a reliable and flexible tool to those learning how to leverage GPUs for the first time and to those who wish to develop their own GPU techniques in an easier manner.</w:t>
       </w:r>
+      <w:r>
+        <w:rPr>
+          <w:rFonts w:cs="Arial"/>
+          <w:szCs w:val="22"/>
+        </w:rPr>
+        <w:t xml:space="preserve"> </w:t>
+      </w:r>
+      <w:r>
+        <w:rPr>
+          <w:rFonts w:cs="Arial"/>
+          <w:szCs w:val="22"/>
+        </w:rPr>
+        <w:t xml:space="preserve">By doing so we hope to make this vital underutilized technology more accessible to new comers and to </w:t>
+      </w:r>
+      <w:r>
+        <w:rPr>
+          <w:rFonts w:cs="Arial"/>
+          <w:szCs w:val="22"/>
+        </w:rPr>
+        <w:t>aid in</w:t>
+      </w:r>
+      <w:r>
+        <w:rPr>
+          <w:rFonts w:cs="Arial"/>
+          <w:szCs w:val="22"/>
+        </w:rPr>
+        <w:t xml:space="preserve"> the development of future optimizations that will unlock more compute power hidden in today’s computers.</w:t>
+      </w:r>
     </w:p>
     <w:p>
       <w:pPr>
@@ -7078,6 +7350,13 @@
         </w:rPr>
         <w:t xml:space="preserve"> GPU programs it is more for web developers to speed up their applications and not to provide a toolset to make GPU programming as easy as possible. </w:t>
       </w:r>
+      <w:r>
+        <w:rPr>
+          <w:rFonts w:cs="Arial"/>
+          <w:szCs w:val="22"/>
+        </w:rPr>
+        <w:t>Finally, the web itself is an open standard with not all browser conforming to that standard. Therefore, using the latest version of WebCL and WebGL may not always be an option. For instance, WebGL 2.0 only has experimental support in Chrome one of the world’s most popular browsers. So, using the web as a platform would be too limiting and too restrained for any enthusiast.</w:t>
+      </w:r>
     </w:p>
     <w:p>
       <w:pPr>
@@ -7117,6 +7396,48 @@
         </w:rPr>
         <w:t xml:space="preserve"> doesn’t provide native support through the standard template library (STL) for images, models, input and windows it leads to a lot of extra work with additional libraries and APIs rather than letting you get on with your GPU technique development. The result is a lot of boilerplate before you get to writing what you will be experimenting with and that is the GPU programs themselves whether that is kernels in OpenCL or shaders in OpenGL. This issue is after you install various SDKs and tools to get access to these APIs, making it not only difficult when you start writing your program but difficult to get started in the first place.</w:t>
       </w:r>
+      <w:r>
+        <w:rPr>
+          <w:rFonts w:cs="Arial"/>
+          <w:szCs w:val="22"/>
+        </w:rPr>
+        <w:t xml:space="preserve"> Additionally, most libraries focus on a sole area, for example </w:t>
+      </w:r>
+      <w:r>
+        <w:rPr>
+          <w:rFonts w:cs="Arial"/>
+          <w:szCs w:val="22"/>
+        </w:rPr>
+        <w:t>GLM</w:t>
+      </w:r>
+      <w:r>
+        <w:rPr>
+          <w:rFonts w:cs="Arial"/>
+          <w:szCs w:val="22"/>
+        </w:rPr>
+        <w:t xml:space="preserve"> focuses </w:t>
+      </w:r>
+      <w:r>
+        <w:rPr>
+          <w:rFonts w:cs="Arial"/>
+          <w:szCs w:val="22"/>
+        </w:rPr>
+        <w:t>solely on mathematics and GLUT on accessing windowing systems. There is no one tool that combines all under one package, all are widely d</w:t>
+      </w:r>
+      <w:r>
+        <w:rPr>
+          <w:rFonts w:cs="Arial"/>
+          <w:szCs w:val="22"/>
+        </w:rPr>
+        <w:t xml:space="preserve">ifferent in terms of API design, coding style </w:t>
+      </w:r>
+      <w:r>
+        <w:rPr>
+          <w:rFonts w:cs="Arial"/>
+          <w:szCs w:val="22"/>
+        </w:rPr>
+        <w:t>and support across various platforms.</w:t>
+      </w:r>
     </w:p>
     <w:p>
       <w:pPr>
@@ -7126,29 +7447,13 @@
           <w:szCs w:val="22"/>
         </w:rPr>
       </w:pPr>
-    </w:p>
-    <w:p>
-      <w:pPr>
-        <w:spacing w:line="276" w:lineRule="auto"/>
-        <w:rPr>
-          <w:rFonts w:cs="Arial"/>
-          <w:szCs w:val="22"/>
-        </w:rPr>
-      </w:pPr>
-      <w:r>
-        <w:rPr>
-          <w:rFonts w:cs="Arial"/>
-          <w:szCs w:val="22"/>
-        </w:rPr>
-        <w:t xml:space="preserve">The proposed solution is this project where we aim to build an all in one platform suitable for GPGPU experimentation, learning and prototyping. We will develop a JavaScript runtime which aims to provide a bulk of features out the box to reduce the learning curve required and provide native bindings to popular industry standard APIs that are suitable to both novices and experts. The platform should be easy to install and easy to use, skipping lengthy and numerous SDK installations in favour of a onetime install platform that provides everything required out of the box. The development of the platform and research should highlight several key points. The first showing the speed of compilation and execution of JavaScript and how it can be utilized as a </w:t>
-      </w:r>
       <w:r>
         <w:rPr>
           <w:rFonts w:cs="Arial"/>
           <w:szCs w:val="22"/>
         </w:rPr>
         <w:lastRenderedPageBreak/>
-        <w:t>generic scripting language for numerous environments. The second showing how leveraging</w:t>
+        <w:t>The proposed solution is this project where we aim to build an all in one platform suitable for GPGPU experimentation, learning and prototyping. We will develop a JavaScript runtime which aims to provide a bulk of features out the box to reduce the learning curve required and provide native bindings to popular industry standard APIs that are suitable to both novices and experts. The platform should be easy to install and easy to use, skipping lengthy and numerous SDK installations in favour of a onetime install platform that provides everything required out of the box. The development of the platform and research should highlight several key points. The first showing the speed of compilation and execution of JavaScript and how it can be utilized as a generic scripting language for numerous environments. The second showing how leveraging</w:t>
       </w:r>
       <w:r>
         <w:rPr>
@@ -7164,33 +7469,6 @@
         </w:rPr>
         <w:t xml:space="preserve"> hardware which is more common than ever in today’s world can accelerate traditional applications. Finally, by showing the importance and relevance of both modern JavaScript as a general scripting language and accelerated programming for being the tool the programmers must leverage if we are to see more performant software. </w:t>
       </w:r>
-    </w:p>
-    <w:p>
-      <w:pPr>
-        <w:spacing w:line="276" w:lineRule="auto"/>
-        <w:rPr>
-          <w:rFonts w:cs="Arial"/>
-          <w:szCs w:val="22"/>
-        </w:rPr>
-      </w:pPr>
-    </w:p>
-    <w:p>
-      <w:pPr>
-        <w:spacing w:line="276" w:lineRule="auto"/>
-        <w:rPr>
-          <w:rFonts w:cs="Arial"/>
-          <w:szCs w:val="22"/>
-        </w:rPr>
-      </w:pPr>
-    </w:p>
-    <w:p>
-      <w:pPr>
-        <w:spacing w:line="276" w:lineRule="auto"/>
-        <w:rPr>
-          <w:rFonts w:cs="Arial"/>
-          <w:szCs w:val="22"/>
-        </w:rPr>
-      </w:pPr>
     </w:p>
     <w:p>
       <w:pPr>
@@ -7503,7 +7781,7 @@
         <w:pStyle w:val="Heading1"/>
         <w:spacing w:after="240"/>
       </w:pPr>
-      <w:bookmarkStart w:id="12" w:name="_Toc475468061"/>
+      <w:bookmarkStart w:id="12" w:name="_Toc476046097"/>
       <w:r>
         <w:lastRenderedPageBreak/>
         <w:t xml:space="preserve">2.0 </w:t>
@@ -7518,7 +7796,7 @@
         <w:pStyle w:val="Heading2"/>
         <w:spacing w:after="120"/>
       </w:pPr>
-      <w:bookmarkStart w:id="13" w:name="_Toc475468062"/>
+      <w:bookmarkStart w:id="13" w:name="_Toc476046098"/>
       <w:r>
         <w:t xml:space="preserve">2.1 </w:t>
       </w:r>
@@ -7580,7 +7858,7 @@
         <w:pStyle w:val="Heading3"/>
         <w:spacing w:after="120"/>
       </w:pPr>
-      <w:bookmarkStart w:id="14" w:name="_Toc475468063"/>
+      <w:bookmarkStart w:id="14" w:name="_Toc476046099"/>
       <w:r>
         <w:t xml:space="preserve">2.1.1 </w:t>
       </w:r>
@@ -7646,7 +7924,7 @@
         <w:pStyle w:val="Heading3"/>
         <w:spacing w:after="120"/>
       </w:pPr>
-      <w:bookmarkStart w:id="15" w:name="_Toc475468064"/>
+      <w:bookmarkStart w:id="15" w:name="_Toc476046100"/>
       <w:r>
         <w:lastRenderedPageBreak/>
         <w:t xml:space="preserve">2.1.2 </w:t>
@@ -7714,7 +7992,7 @@
         <w:pStyle w:val="Heading3"/>
         <w:spacing w:after="120"/>
       </w:pPr>
-      <w:bookmarkStart w:id="16" w:name="_Toc475468065"/>
+      <w:bookmarkStart w:id="16" w:name="_Toc476046101"/>
       <w:r>
         <w:t xml:space="preserve">2.1.3 </w:t>
       </w:r>
@@ -7805,7 +8083,7 @@
           <v:shape id="_x0000_i1025" type="#_x0000_t75" style="width:451pt;height:155pt" o:ole="">
             <v:imagedata r:id="rId9" o:title=""/>
           </v:shape>
-          <o:OLEObject Type="Embed" ProgID="Word.OpenDocumentText.12" ShapeID="_x0000_i1025" DrawAspect="Content" ObjectID="_1549746893" r:id="rId10"/>
+          <o:OLEObject Type="Embed" ProgID="Word.OpenDocumentText.12" ShapeID="_x0000_i1025" DrawAspect="Content" ObjectID="_1549791792" r:id="rId10"/>
         </w:object>
       </w:r>
     </w:p>
@@ -7858,10 +8136,10 @@
       </w:pPr>
       <w:r>
         <w:object w:dxaOrig="10466" w:dyaOrig="1505" w14:anchorId="66B66B0B">
-          <v:shape id="_x0000_i1043" type="#_x0000_t75" style="width:523pt;height:77pt" o:ole="">
+          <v:shape id="_x0000_i1026" type="#_x0000_t75" style="width:523pt;height:77pt" o:ole="">
             <v:imagedata r:id="rId11" o:title=""/>
           </v:shape>
-          <o:OLEObject Type="Embed" ProgID="Word.OpenDocumentText.12" ShapeID="_x0000_i1043" DrawAspect="Content" ObjectID="_1549746894" r:id="rId12"/>
+          <o:OLEObject Type="Embed" ProgID="Word.OpenDocumentText.12" ShapeID="_x0000_i1026" DrawAspect="Content" ObjectID="_1549791793" r:id="rId12"/>
         </w:object>
       </w:r>
     </w:p>
@@ -7904,7 +8182,7 @@
         <w:pStyle w:val="Heading2"/>
         <w:spacing w:after="120"/>
       </w:pPr>
-      <w:bookmarkStart w:id="19" w:name="_Toc475468066"/>
+      <w:bookmarkStart w:id="19" w:name="_Toc476046102"/>
       <w:r>
         <w:t xml:space="preserve">2.2 </w:t>
       </w:r>
@@ -7946,7 +8224,7 @@
       <w:pPr>
         <w:pStyle w:val="Heading3"/>
       </w:pPr>
-      <w:bookmarkStart w:id="20" w:name="_Toc475468067"/>
+      <w:bookmarkStart w:id="20" w:name="_Toc476046103"/>
       <w:r>
         <w:lastRenderedPageBreak/>
         <w:t xml:space="preserve">2.2.1 </w:t>
@@ -8204,7 +8482,7 @@
         <w:pStyle w:val="Heading3"/>
         <w:spacing w:after="120"/>
       </w:pPr>
-      <w:bookmarkStart w:id="21" w:name="_Toc475468068"/>
+      <w:bookmarkStart w:id="21" w:name="_Toc476046104"/>
       <w:r>
         <w:lastRenderedPageBreak/>
         <w:t xml:space="preserve">2.2.2 </w:t>
@@ -8244,11 +8522,19 @@
     </w:p>
     <w:p>
       <w:pPr>
+        <w:spacing w:line="276" w:lineRule="auto"/>
+        <w:rPr>
+          <w:rFonts w:cs="Arial"/>
+        </w:rPr>
+      </w:pPr>
+    </w:p>
+    <w:p>
+      <w:pPr>
         <w:pStyle w:val="Heading3"/>
         <w:spacing w:after="120"/>
       </w:pPr>
       <w:bookmarkStart w:id="22" w:name="_Toc471491662"/>
-      <w:bookmarkStart w:id="23" w:name="_Toc475468069"/>
+      <w:bookmarkStart w:id="23" w:name="_Toc476046105"/>
       <w:r>
         <w:t xml:space="preserve">2.2.2 </w:t>
       </w:r>
@@ -8324,10 +8610,10 @@
           <w:vertAlign w:val="subscript"/>
         </w:rPr>
         <w:object w:dxaOrig="9026" w:dyaOrig="1717" w14:anchorId="7F3572C3">
-          <v:shape id="_x0000_i1026" type="#_x0000_t75" style="width:453pt;height:87pt" o:ole="">
+          <v:shape id="_x0000_i1027" type="#_x0000_t75" style="width:453pt;height:87pt" o:ole="">
             <v:imagedata r:id="rId13" o:title=""/>
           </v:shape>
-          <o:OLEObject Type="Embed" ProgID="Word.OpenDocumentText.12" ShapeID="_x0000_i1026" DrawAspect="Content" ObjectID="_1549746895" r:id="rId14"/>
+          <o:OLEObject Type="Embed" ProgID="Word.OpenDocumentText.12" ShapeID="_x0000_i1027" DrawAspect="Content" ObjectID="_1549791794" r:id="rId14"/>
         </w:object>
       </w:r>
     </w:p>
@@ -8398,10 +8684,10 @@
           <w:rFonts w:cs="Arial"/>
         </w:rPr>
         <w:object w:dxaOrig="9360" w:dyaOrig="2830" w14:anchorId="4080A703">
-          <v:shape id="_x0000_i1027" type="#_x0000_t75" style="width:469pt;height:140pt" o:ole="">
+          <v:shape id="_x0000_i1028" type="#_x0000_t75" style="width:469pt;height:140pt" o:ole="">
             <v:imagedata r:id="rId15" o:title=""/>
           </v:shape>
-          <o:OLEObject Type="Embed" ProgID="Word.OpenDocumentText.12" ShapeID="_x0000_i1027" DrawAspect="Content" ObjectID="_1549746896" r:id="rId16"/>
+          <o:OLEObject Type="Embed" ProgID="Word.OpenDocumentText.12" ShapeID="_x0000_i1028" DrawAspect="Content" ObjectID="_1549791795" r:id="rId16"/>
         </w:object>
       </w:r>
       <w:r>
@@ -8501,10 +8787,10 @@
           <w:rFonts w:cs="Arial"/>
         </w:rPr>
         <w:object w:dxaOrig="9026" w:dyaOrig="1285" w14:anchorId="229407D1">
-          <v:shape id="_x0000_i1028" type="#_x0000_t75" style="width:453pt;height:61pt" o:ole="">
+          <v:shape id="_x0000_i1029" type="#_x0000_t75" style="width:453pt;height:61pt" o:ole="">
             <v:imagedata r:id="rId17" o:title=""/>
           </v:shape>
-          <o:OLEObject Type="Embed" ProgID="Word.OpenDocumentText.12" ShapeID="_x0000_i1028" DrawAspect="Content" ObjectID="_1549746897" r:id="rId18"/>
+          <o:OLEObject Type="Embed" ProgID="Word.OpenDocumentText.12" ShapeID="_x0000_i1029" DrawAspect="Content" ObjectID="_1549791796" r:id="rId18"/>
         </w:object>
       </w:r>
     </w:p>
@@ -8579,7 +8865,6 @@
         <w:rPr>
           <w:rFonts w:cs="Arial"/>
         </w:rPr>
-        <w:lastRenderedPageBreak/>
         <w:t>Previously it was impossible to have variables in JavaScript that natively mimicked these due to JavaScript having one type for all types of numbers. But due to the addition of TypedArrays this is no longer the case as can be seen in Figure 6.</w:t>
       </w:r>
     </w:p>
@@ -8609,10 +8894,10 @@
           <w:rFonts w:cs="Arial"/>
         </w:rPr>
         <w:object w:dxaOrig="9026" w:dyaOrig="1063" w14:anchorId="23FC9BB8">
-          <v:shape id="_x0000_i1029" type="#_x0000_t75" style="width:453pt;height:52pt" o:ole="">
+          <v:shape id="_x0000_i1030" type="#_x0000_t75" style="width:453pt;height:52pt" o:ole="">
             <v:imagedata r:id="rId19" o:title=""/>
           </v:shape>
-          <o:OLEObject Type="Embed" ProgID="Word.OpenDocumentText.12" ShapeID="_x0000_i1029" DrawAspect="Content" ObjectID="_1549746898" r:id="rId20"/>
+          <o:OLEObject Type="Embed" ProgID="Word.OpenDocumentText.12" ShapeID="_x0000_i1030" DrawAspect="Content" ObjectID="_1549791797" r:id="rId20"/>
         </w:object>
       </w:r>
     </w:p>
@@ -8688,7 +8973,7 @@
       <w:pPr>
         <w:pStyle w:val="Heading3"/>
       </w:pPr>
-      <w:bookmarkStart w:id="28" w:name="_Toc475468070"/>
+      <w:bookmarkStart w:id="28" w:name="_Toc476046106"/>
       <w:r>
         <w:t xml:space="preserve">2.2.3 </w:t>
       </w:r>
@@ -8700,49 +8985,72 @@
     <w:p/>
     <w:p>
       <w:r>
-        <w:t>let</w:t>
-      </w:r>
-      <w:r>
-        <w:t>, const</w:t>
-      </w:r>
-      <w:r>
-        <w:t xml:space="preserve"> keyword</w:t>
-      </w:r>
-    </w:p>
-    <w:p/>
-    <w:p>
-      <w:r>
-        <w:t>template literals</w:t>
-      </w:r>
-    </w:p>
-    <w:p/>
-    <w:p>
-      <w:r>
-        <w:t>classes, inheritance</w:t>
-      </w:r>
-    </w:p>
-    <w:p/>
-    <w:p/>
-    <w:p/>
-    <w:p/>
-    <w:p/>
-    <w:p/>
-    <w:p/>
-    <w:p/>
-    <w:p/>
-    <w:p/>
-    <w:p/>
-    <w:p/>
-    <w:p/>
-    <w:p/>
-    <w:p/>
-    <w:p/>
-    <w:p/>
-    <w:p/>
-    <w:p/>
-    <w:p/>
-    <w:p/>
-    <w:p/>
+        <w:t>JavaScript’s latest standard as mentioned above is known as ECMAScript 2015, but it was more than just an update, it was a complete overhaul of the language.</w:t>
+      </w:r>
+      <w:r>
+        <w:t xml:space="preserve"> The specification brought in new features to aid in solving problems found in older versions of the language.</w:t>
+      </w:r>
+    </w:p>
+    <w:p/>
+    <w:p>
+      <w:r>
+        <w:t xml:space="preserve">The standard brought about new declarations for </w:t>
+      </w:r>
+      <w:r>
+        <w:t xml:space="preserve">variables </w:t>
+      </w:r>
+      <w:r>
+        <w:t>the language.</w:t>
+      </w:r>
+      <w:r>
+        <w:t xml:space="preserve"> The two new keywords let and const aimed to solve the problem of variable scoping and reinitializing found in today’s JavaScript language.</w:t>
+      </w:r>
+    </w:p>
+    <w:p/>
+    <w:p>
+      <w:r>
+        <w:t>// Code sample of let and const</w:t>
+      </w:r>
+    </w:p>
+    <w:p/>
+    <w:p/>
+    <w:p/>
+    <w:p/>
+    <w:p>
+      <w:r>
+        <w:t>The standard also brought about shortcuts to enable a more flexible language. Template literals were added to make string interpolation and construction not only easier but more readable as well.</w:t>
+      </w:r>
+    </w:p>
+    <w:p/>
+    <w:p>
+      <w:r>
+        <w:t>// template literal example</w:t>
+      </w:r>
+    </w:p>
+    <w:p/>
+    <w:p/>
+    <w:p/>
+    <w:p/>
+    <w:p>
+      <w:r>
+        <w:t>Finally</w:t>
+      </w:r>
+      <w:r>
+        <w:t>,</w:t>
+      </w:r>
+      <w:r>
+        <w:t xml:space="preserve"> a huge new feature they added new keywords for dealing with JavaScript’s complicated prototype </w:t>
+      </w:r>
+      <w:r>
+        <w:t>based object model. It is no secret that the current system is baffling for new users. The new standard adds new keywords as syntactic sugar for the pre-existing prototype system.</w:t>
+      </w:r>
+    </w:p>
+    <w:p/>
+    <w:p>
+      <w:r>
+        <w:t>// Code sample of class extends</w:t>
+      </w:r>
+    </w:p>
     <w:p/>
     <w:p/>
     <w:p/>
@@ -8755,7 +9063,7 @@
         <w:pStyle w:val="Heading3"/>
         <w:spacing w:after="120"/>
       </w:pPr>
-      <w:bookmarkStart w:id="29" w:name="_Toc475468071"/>
+      <w:bookmarkStart w:id="29" w:name="_Toc476046107"/>
       <w:r>
         <w:lastRenderedPageBreak/>
         <w:t>2.2.4 Module Systems</w:t>
@@ -8772,10 +9080,64 @@
         <w:rPr>
           <w:rFonts w:cs="Arial"/>
         </w:rPr>
-        <w:t>Once V8 was successfully embedded and the source code written in a file was parsed and executed I looked at implementing a module system that would allow users to write modular code when using the runtime. I solved this by implementing the CommonJS standard which is used in the Node runtime as well.</w:t>
-      </w:r>
-    </w:p>
-    <w:p/>
+        <w:t>The original JavaScript standard had no module system for the language.  With web applications and JavaScript being used more two</w:t>
+      </w:r>
+      <w:r>
+        <w:rPr>
+          <w:rFonts w:cs="Arial"/>
+        </w:rPr>
+        <w:t xml:space="preserve"> main</w:t>
+      </w:r>
+      <w:r>
+        <w:rPr>
+          <w:rFonts w:cs="Arial"/>
+        </w:rPr>
+        <w:t xml:space="preserve"> module standards were </w:t>
+      </w:r>
+      <w:r>
+        <w:rPr>
+          <w:rFonts w:cs="Arial"/>
+        </w:rPr>
+        <w:t>devised</w:t>
+      </w:r>
+      <w:r>
+        <w:rPr>
+          <w:rFonts w:cs="Arial"/>
+        </w:rPr>
+        <w:t xml:space="preserve"> to add this missing piece of the puzzle from the specification. </w:t>
+      </w:r>
+      <w:r>
+        <w:rPr>
+          <w:rFonts w:cs="Arial"/>
+        </w:rPr>
+        <w:t>These modules systems go by name of CommonJS and AMD (Asynchronous Module Definition).  As part of the platform, o</w:t>
+      </w:r>
+      <w:r>
+        <w:rPr>
+          <w:rFonts w:cs="Arial"/>
+        </w:rPr>
+        <w:t xml:space="preserve">nce V8 was successfully embedded and the source code written in a file was parsed and executed the CommonJS standard </w:t>
+      </w:r>
+      <w:r>
+        <w:rPr>
+          <w:rFonts w:cs="Arial"/>
+        </w:rPr>
+        <w:t xml:space="preserve">was implemented to allow users of the platform to write code in a modular fashion and so built in libraries for common tasks could also be served through this module </w:t>
+      </w:r>
+      <w:r>
+        <w:rPr>
+          <w:rFonts w:cs="Arial"/>
+        </w:rPr>
+        <w:t>system.</w:t>
+      </w:r>
+    </w:p>
+    <w:p>
+      <w:pPr>
+        <w:rPr>
+          <w:rFonts w:cs="Arial"/>
+        </w:rPr>
+      </w:pPr>
+    </w:p>
     <w:p>
       <w:pPr>
         <w:pStyle w:val="Heading4"/>
@@ -8797,6 +9159,12 @@
           <w:rFonts w:cs="Arial"/>
         </w:rPr>
         <w:t xml:space="preserve">The CommonJS standard (Commonjsorg, 2016) specifies a contract for modules and how they should be handled. </w:t>
+      </w:r>
+      <w:r>
+        <w:rPr>
+          <w:rFonts w:cs="Arial"/>
+        </w:rPr>
+        <w:t>It is the system that Node uses for its module system, in fact node is what made it popualar. The specification lays down a set of requirements that if met result in a system that conforms to the standard.</w:t>
       </w:r>
     </w:p>
     <w:p>
@@ -8972,272 +9340,282 @@
         <w:t>2.2.4.1 AMD</w:t>
       </w:r>
     </w:p>
-    <w:p>
-      <w:pPr>
-        <w:spacing w:line="276" w:lineRule="auto"/>
-        <w:rPr>
-          <w:rFonts w:cs="Arial"/>
-        </w:rPr>
-      </w:pPr>
-    </w:p>
-    <w:p>
-      <w:pPr>
-        <w:spacing w:line="276" w:lineRule="auto"/>
-        <w:rPr>
-          <w:rFonts w:cs="Arial"/>
-        </w:rPr>
-      </w:pPr>
-    </w:p>
-    <w:p>
-      <w:pPr>
-        <w:spacing w:line="276" w:lineRule="auto"/>
-        <w:rPr>
-          <w:rFonts w:cs="Arial"/>
-        </w:rPr>
-      </w:pPr>
-    </w:p>
-    <w:p>
-      <w:pPr>
-        <w:spacing w:line="276" w:lineRule="auto"/>
-        <w:rPr>
-          <w:rFonts w:cs="Arial"/>
-        </w:rPr>
-      </w:pPr>
-    </w:p>
-    <w:p>
-      <w:pPr>
-        <w:spacing w:line="276" w:lineRule="auto"/>
-        <w:rPr>
-          <w:rFonts w:cs="Arial"/>
-        </w:rPr>
-      </w:pPr>
-    </w:p>
-    <w:p>
-      <w:pPr>
-        <w:spacing w:line="276" w:lineRule="auto"/>
-        <w:rPr>
-          <w:rFonts w:cs="Arial"/>
-        </w:rPr>
-      </w:pPr>
-    </w:p>
-    <w:p>
-      <w:pPr>
-        <w:spacing w:line="276" w:lineRule="auto"/>
-        <w:rPr>
-          <w:rFonts w:cs="Arial"/>
-        </w:rPr>
-      </w:pPr>
-    </w:p>
-    <w:p>
-      <w:pPr>
-        <w:spacing w:line="276" w:lineRule="auto"/>
-        <w:rPr>
-          <w:rFonts w:cs="Arial"/>
-        </w:rPr>
-      </w:pPr>
-    </w:p>
-    <w:p>
-      <w:pPr>
-        <w:spacing w:line="276" w:lineRule="auto"/>
-        <w:rPr>
-          <w:rFonts w:cs="Arial"/>
-        </w:rPr>
-      </w:pPr>
-    </w:p>
-    <w:p>
-      <w:pPr>
-        <w:spacing w:line="276" w:lineRule="auto"/>
-        <w:rPr>
-          <w:rFonts w:cs="Arial"/>
-        </w:rPr>
-      </w:pPr>
-    </w:p>
-    <w:p>
-      <w:pPr>
-        <w:spacing w:line="276" w:lineRule="auto"/>
-        <w:rPr>
-          <w:rFonts w:cs="Arial"/>
-        </w:rPr>
-      </w:pPr>
-    </w:p>
-    <w:p>
-      <w:pPr>
-        <w:spacing w:line="276" w:lineRule="auto"/>
-        <w:rPr>
-          <w:rFonts w:cs="Arial"/>
-        </w:rPr>
-      </w:pPr>
-    </w:p>
-    <w:p>
-      <w:pPr>
-        <w:spacing w:line="276" w:lineRule="auto"/>
-        <w:rPr>
-          <w:rFonts w:cs="Arial"/>
-        </w:rPr>
-      </w:pPr>
-    </w:p>
-    <w:p>
-      <w:pPr>
-        <w:spacing w:line="276" w:lineRule="auto"/>
-        <w:rPr>
-          <w:rFonts w:cs="Arial"/>
-        </w:rPr>
-      </w:pPr>
-    </w:p>
-    <w:p>
-      <w:pPr>
-        <w:spacing w:line="276" w:lineRule="auto"/>
-        <w:rPr>
-          <w:rFonts w:cs="Arial"/>
-        </w:rPr>
-      </w:pPr>
-    </w:p>
-    <w:p>
-      <w:pPr>
-        <w:spacing w:line="276" w:lineRule="auto"/>
-        <w:rPr>
-          <w:rFonts w:cs="Arial"/>
-        </w:rPr>
-      </w:pPr>
-    </w:p>
-    <w:p>
-      <w:pPr>
-        <w:spacing w:line="276" w:lineRule="auto"/>
-        <w:rPr>
-          <w:rFonts w:cs="Arial"/>
-        </w:rPr>
-      </w:pPr>
-    </w:p>
-    <w:p/>
+    <w:p/>
+    <w:p>
+      <w:r>
+        <w:t>The other module system devised which is not used in our platform is the AMD system. AMD is found mostly on the client side of JavaScript programming</w:t>
+      </w:r>
+      <w:r>
+        <w:t>, with the above mentioned CommonJS runtime used on the server side. To be AMD compliant the following rules must be met.</w:t>
+      </w:r>
+    </w:p>
+    <w:p/>
+    <w:p>
+      <w:r>
+        <w:t xml:space="preserve">In the </w:t>
+      </w:r>
+      <w:r>
+        <w:t>runtime,</w:t>
+      </w:r>
+      <w:r>
+        <w:t xml:space="preserve"> there should be a single function define that is available as either a local or global variable. </w:t>
+      </w:r>
+      <w:r>
+        <w:rPr>
+          <w:rFonts w:ascii="Helvetica" w:hAnsi="Helvetica"/>
+          <w:color w:val="252525"/>
+          <w:sz w:val="21"/>
+          <w:szCs w:val="21"/>
+        </w:rPr>
+        <w:t>The first argument, id, specifies the id of the module being defined. This argument is optional, and if it not present, the module id should default to the id of the module that the loader was requesting for the given response script. When present, the module id must be an absolute id.</w:t>
+      </w:r>
+    </w:p>
+    <w:p>
+      <w:pPr>
+        <w:pStyle w:val="NormalWeb"/>
+        <w:shd w:val="clear" w:color="auto" w:fill="FFFFFF"/>
+        <w:spacing w:before="120" w:beforeAutospacing="0" w:after="120" w:afterAutospacing="0"/>
+        <w:rPr>
+          <w:rFonts w:ascii="Helvetica" w:hAnsi="Helvetica"/>
+          <w:color w:val="252525"/>
+          <w:sz w:val="21"/>
+          <w:szCs w:val="21"/>
+        </w:rPr>
+      </w:pPr>
+      <w:r>
+        <w:rPr>
+          <w:rFonts w:ascii="Helvetica" w:hAnsi="Helvetica"/>
+          <w:color w:val="252525"/>
+          <w:sz w:val="21"/>
+          <w:szCs w:val="21"/>
+        </w:rPr>
+        <w:t xml:space="preserve">The second argument, dependencies, is an array of the dependencies that are required by the module that is being defined. The dependencies must be resolved prior to execution of the module factory function, and the resolved values should be passed as arguments to the factory function with argument positions corresponding to index in the dependencies array. The dependencies ids may be relative ids, and should be resolved relative the module being defined. This specification defines three special dependency names that have a distinct resolution. If the value of "require", "exports", or "module" appear in the dependency list, the argument should be resolved to the corresponding free variable as defined by the CommonJS modules specification. This argument is optional. If omitted, it should default to ["require", "exports", "module"]. However, </w:t>
+      </w:r>
+      <w:r>
+        <w:rPr>
+          <w:rFonts w:ascii="Helvetica" w:hAnsi="Helvetica"/>
+          <w:color w:val="252525"/>
+          <w:sz w:val="21"/>
+          <w:szCs w:val="21"/>
+        </w:rPr>
+        <w:lastRenderedPageBreak/>
+        <w:t>if the factory function's arity (length property) is less than 3, than the loader may choose to only call the factory with the number of arguments corresponding to the function's arity or length.</w:t>
+      </w:r>
+    </w:p>
+    <w:p>
+      <w:pPr>
+        <w:pStyle w:val="NormalWeb"/>
+        <w:shd w:val="clear" w:color="auto" w:fill="FFFFFF"/>
+        <w:spacing w:before="120" w:beforeAutospacing="0" w:after="120" w:afterAutospacing="0"/>
+        <w:rPr>
+          <w:rFonts w:ascii="Helvetica" w:hAnsi="Helvetica"/>
+          <w:color w:val="252525"/>
+          <w:sz w:val="21"/>
+          <w:szCs w:val="21"/>
+        </w:rPr>
+      </w:pPr>
+      <w:r>
+        <w:rPr>
+          <w:rFonts w:ascii="Helvetica" w:hAnsi="Helvetica"/>
+          <w:color w:val="252525"/>
+          <w:sz w:val="21"/>
+          <w:szCs w:val="21"/>
+        </w:rPr>
+        <w:t>The third argument, factory, is a function that should be executed to instantiate the module or an object. If the factory is a function it should only be executed once. If the factory argument is an object, that object should be assigned as the exported value of the module. If the factory function returns a value (an object, function, or any value that coerces to true), and then that value should be assigned as the exported value for the module.</w:t>
+      </w:r>
+    </w:p>
+    <w:p>
+      <w:pPr>
+        <w:pStyle w:val="NormalWeb"/>
+        <w:shd w:val="clear" w:color="auto" w:fill="FFFFFF"/>
+        <w:spacing w:before="120" w:beforeAutospacing="0" w:after="120" w:afterAutospacing="0"/>
+        <w:rPr>
+          <w:rFonts w:ascii="Helvetica" w:hAnsi="Helvetica"/>
+          <w:color w:val="252525"/>
+          <w:sz w:val="21"/>
+          <w:szCs w:val="21"/>
+        </w:rPr>
+      </w:pPr>
+    </w:p>
     <w:p>
       <w:pPr>
         <w:pStyle w:val="Heading2"/>
         <w:spacing w:after="120"/>
       </w:pPr>
-      <w:bookmarkStart w:id="30" w:name="_Toc475468072"/>
+      <w:bookmarkStart w:id="30" w:name="_Toc476046108"/>
+      <w:r>
+        <w:t xml:space="preserve">2.3 </w:t>
+      </w:r>
+      <w:r>
+        <w:t>V8</w:t>
+      </w:r>
+      <w:bookmarkEnd w:id="30"/>
+    </w:p>
+    <w:p>
+      <w:pPr>
+        <w:spacing w:line="276" w:lineRule="auto"/>
+        <w:rPr>
+          <w:rFonts w:cs="Arial"/>
+        </w:rPr>
+      </w:pPr>
+      <w:r>
+        <w:rPr>
+          <w:rFonts w:cs="Arial"/>
+        </w:rPr>
+        <w:t>In 2008 Google set the benchmark for JavaScript compilers. They created a new JavaScript JIT compiler, V8 from the ground up to dramatically improve JavaScript execution speed. Browsers at the time used JavaScript interpreters instead. Internally they built a benchmark called V8 bench and measured performance increases overtime. As you can see in Figure 7 each subsequent revision of Chrome which in turn has a new version of V8 saw massive gains in JavaScript performance. This started the JavaScript compiler competition which saw all major JavaScript implementers drop their interpreters in favour of a JIT compiler in the hope that faster JavaScript would lead to a faster browser and better web experience. The key difference between an interpreter and a compiler is how the program is built and executed.  Where an interpreter would typically execute one statement at a time, a compiler would translate the entire program into machine code ready to execute.</w:t>
+      </w:r>
+    </w:p>
+    <w:p>
+      <w:pPr>
+        <w:spacing w:line="276" w:lineRule="auto"/>
+        <w:rPr>
+          <w:rFonts w:cs="Arial"/>
+        </w:rPr>
+      </w:pPr>
+    </w:p>
+    <w:p>
+      <w:r>
+        <w:rPr>
+          <w:rFonts w:cs="Arial"/>
+        </w:rPr>
+        <w:t xml:space="preserve">V8 implements ECMAScript as specified in ECMA-262, 5th edition, commonly referred as ECMAScript 2015 and runs on Windows, Mac OS X, and Linux systems. </w:t>
+      </w:r>
+      <w:r>
+        <w:rPr>
+          <w:rFonts w:cs="Arial"/>
+          <w:shd w:val="clear" w:color="auto" w:fill="FFFFFF"/>
+        </w:rPr>
+        <w:t>V8 enables any C++ application to expose its own objects and functions to JavaScript code. It's up to the developer to decide on the objects and functions exposed to JavaScript. There are many applications that use V8 already including Adobe Flash, the Dashboard Widgets in Apple's Mac OS X and Yahoo Widgets.</w:t>
+      </w:r>
+      <w:r>
+        <w:rPr>
+          <w:rFonts w:cs="Arial"/>
+          <w:shd w:val="clear" w:color="auto" w:fill="FFFFFF"/>
+        </w:rPr>
+        <w:t xml:space="preserve"> </w:t>
+      </w:r>
+      <w:r>
+        <w:t xml:space="preserve">V8 has three central pillars embedded in its design to achieve fast JavaScript execution. </w:t>
+      </w:r>
+    </w:p>
+    <w:p/>
+    <w:p>
+      <w:pPr>
+        <w:pStyle w:val="Heading3"/>
+      </w:pPr>
+      <w:bookmarkStart w:id="31" w:name="_Toc476046109"/>
+      <w:r>
+        <w:t>2.3.1 Property Access</w:t>
+      </w:r>
+      <w:bookmarkEnd w:id="31"/>
+      <w:r>
+        <w:t xml:space="preserve">  </w:t>
+      </w:r>
+    </w:p>
+    <w:p/>
+    <w:p>
+      <w:r>
+        <w:t>JavaScript as mentioned before is a dynamic programming language. Objects are constructed dynamically on the fly without the need of type declarations as found in other popular languages like C++, C# and Java.</w:t>
+      </w:r>
+      <w:r>
+        <w:t xml:space="preserve"> This means any JavaScript compiler would need to deal with object property changes frequently. Most JavaScript engines use dictionary based data structures as storage for properties bound to a specific object, with a dynamic lookup being needed to resolve </w:t>
+      </w:r>
+      <w:r>
+        <w:t>an</w:t>
+      </w:r>
+      <w:r>
+        <w:t xml:space="preserve"> objects property during runtime.</w:t>
+      </w:r>
+      <w:r>
+        <w:t xml:space="preserve"> This is a key feature of </w:t>
+      </w:r>
+      <w:r>
+        <w:t>why accessing instance variables is slower in JavaScript compared to other languages. In these languages locating a variables location in memory is calculated by the fixed offset determined by the compiler due to a fixed layout for a memory structure. Access requires a simple memory load and store normally one instruction.</w:t>
+      </w:r>
+    </w:p>
+    <w:p/>
+    <w:p>
+      <w:r>
+        <w:t>V8 to solve this abandons dynamic look ups in favour of a concept it refers to as hidden classes. Hidden classes are behind the scenes and are never exposed to the programmer. This idea is that class structures are generated at runtime whenever a property is changed and by doing so a dynamic lookup is not needed when accessing a property as we can have used the existing hidden class layout to determine were the property resides in memory. This enables fast access to properties on a given object without sacrificing the ability to dynamically add new properties to objects during runtime.</w:t>
+      </w:r>
+    </w:p>
+    <w:p/>
+    <w:p>
+      <w:pPr>
+        <w:pStyle w:val="Heading3"/>
+      </w:pPr>
+      <w:bookmarkStart w:id="32" w:name="_Toc476046110"/>
       <w:r>
         <w:lastRenderedPageBreak/>
-        <w:t xml:space="preserve">2.3 </w:t>
-      </w:r>
-      <w:r>
-        <w:t>V8</w:t>
-      </w:r>
-      <w:bookmarkEnd w:id="30"/>
-    </w:p>
-    <w:p>
-      <w:pPr>
-        <w:spacing w:line="276" w:lineRule="auto"/>
-        <w:rPr>
-          <w:rFonts w:cs="Arial"/>
-        </w:rPr>
-      </w:pPr>
-      <w:r>
-        <w:rPr>
-          <w:rFonts w:cs="Arial"/>
-        </w:rPr>
-        <w:t>In 2008 Google set the benchmark for JavaScript compilers. They created a new JavaScript JIT compiler, V8 from the ground up to dramatically improve JavaScript execution speed. Browsers at the time used JavaScript interpreters instead. Internally they built a benchmark called V8 bench and measured performance increases overtime. As you can see in Figure 7 each subsequent revision of Chrome which in turn has a new version of V8 saw massive gains in JavaScript performance. This started the JavaScript compiler competition which saw all major JavaScript implementers drop their interpreters in favour of a JIT compiler in the hope that faster JavaScript would lead to a faster browser and better web experience. The key difference between an interpreter and a compiler is how the program is built and executed.  Where an interpreter would typically execute one statement at a time, a compiler would translate the entire program into machine code ready to execute.</w:t>
-      </w:r>
-    </w:p>
-    <w:p>
-      <w:pPr>
-        <w:spacing w:line="276" w:lineRule="auto"/>
-        <w:rPr>
-          <w:rFonts w:cs="Arial"/>
-        </w:rPr>
-      </w:pPr>
-    </w:p>
-    <w:p>
-      <w:pPr>
-        <w:spacing w:line="276" w:lineRule="auto"/>
-        <w:rPr>
-          <w:rFonts w:cs="Arial"/>
-        </w:rPr>
-      </w:pPr>
-      <w:r>
-        <w:rPr>
-          <w:rFonts w:cs="Arial"/>
-        </w:rPr>
-        <w:t xml:space="preserve">V8 implements ECMAScript as specified in ECMA-262, 5th edition, commonly referred as ECMAScript 2015 and runs on Windows, Mac OS X, and Linux systems. </w:t>
-      </w:r>
-      <w:r>
-        <w:rPr>
-          <w:rFonts w:cs="Arial"/>
-          <w:shd w:val="clear" w:color="auto" w:fill="FFFFFF"/>
-        </w:rPr>
-        <w:t>V8 enables any C++ application to expose its own objects and functions to JavaScript code. It's up to the developer to decide on the objects and functions exposed to JavaScript. There are many applications that use V8 already including Adobe Flash, the Dashboard Widgets in Apple's Mac OS X and Yahoo Widgets.</w:t>
-      </w:r>
-    </w:p>
-    <w:p/>
+        <w:t>2.3.2 Machine Code Generation</w:t>
+      </w:r>
+      <w:bookmarkEnd w:id="32"/>
+    </w:p>
+    <w:p/>
+    <w:p>
+      <w:r>
+        <w:t xml:space="preserve">Another key feature of V8’s performance is how it executes it. Interpreters were previously the norm however V8 directly compiles JavaScript source code into machine when first executed. There is no intermediate byte code as seen in Java, there code is directly compiled. </w:t>
+      </w:r>
+    </w:p>
     <w:p>
       <w:pPr>
         <w:pStyle w:val="Heading3"/>
       </w:pPr>
-      <w:bookmarkStart w:id="31" w:name="_Toc475468073"/>
-      <w:r>
-        <w:t xml:space="preserve">2.3.1 </w:t>
-      </w:r>
-      <w:r>
-        <w:t>Design</w:t>
-      </w:r>
-      <w:bookmarkEnd w:id="31"/>
-      <w:r>
-        <w:t xml:space="preserve">  </w:t>
-      </w:r>
-    </w:p>
-    <w:p/>
-    <w:p>
-      <w:hyperlink r:id="rId21" w:history="1">
-        <w:r>
-          <w:rPr>
-            <w:rStyle w:val="Hyperlink"/>
-          </w:rPr>
-          <w:t>https://github.com/v8/v8/wiki/Design%20Elements</w:t>
-        </w:r>
-      </w:hyperlink>
-    </w:p>
-    <w:p>
-      <w:bookmarkStart w:id="32" w:name="_GoBack"/>
-      <w:bookmarkEnd w:id="32"/>
-    </w:p>
-    <w:p/>
-    <w:p/>
-    <w:p/>
-    <w:p/>
-    <w:p/>
-    <w:p/>
-    <w:p/>
-    <w:p/>
-    <w:p/>
-    <w:p/>
-    <w:p/>
-    <w:p/>
-    <w:p/>
-    <w:p/>
-    <w:p/>
-    <w:p/>
-    <w:p/>
-    <w:p/>
-    <w:p/>
-    <w:p/>
-    <w:p/>
-    <w:p/>
-    <w:p/>
-    <w:p/>
+    </w:p>
+    <w:p>
+      <w:pPr>
+        <w:pStyle w:val="Heading3"/>
+      </w:pPr>
+      <w:bookmarkStart w:id="33" w:name="_Toc476046111"/>
+      <w:r>
+        <w:t>2.3.3 Garbage Collection</w:t>
+      </w:r>
+      <w:bookmarkEnd w:id="33"/>
+    </w:p>
+    <w:p/>
+    <w:p>
+      <w:r>
+        <w:t xml:space="preserve">JavaScript relies on garbage collection for memory clean-up. Even though the delete keyword is found </w:t>
+      </w:r>
+      <w:r>
+        <w:t xml:space="preserve">in JavaScript </w:t>
+      </w:r>
+      <w:r>
+        <w:t>it is used for deleting properties from an object and not for deallocating memory as found in C++.</w:t>
+      </w:r>
+      <w:r>
+        <w:t xml:space="preserve"> V8 ensures a fast garbage collector by ensuring object allocation is fast, that garbage collection pauses are short and by ensuring there is no memory fragmentation.</w:t>
+      </w:r>
+      <w:r>
+        <w:t xml:space="preserve"> These </w:t>
+      </w:r>
+      <w:r>
+        <w:t xml:space="preserve">features stop </w:t>
+      </w:r>
+      <w:r>
+        <w:t>long pauses in a JavaScript application are no longer prevalent by processing only part of the object heap in most garbage collection cycles removing long pauses.</w:t>
+      </w:r>
+      <w:r>
+        <w:t xml:space="preserve"> V8 stores the object heap in two parts. The new space where objects are created and the old space where objects surviving a garbage collection cycle are promoted. When an object is promoted in a garbage collection cycle, V8 updates all pointers to the object which avoids falsely identifying objects as pointers which can result in memory leaks.</w:t>
+      </w:r>
+    </w:p>
     <w:p/>
     <w:p>
       <w:pPr>
         <w:pStyle w:val="Heading3"/>
         <w:spacing w:after="120"/>
       </w:pPr>
-      <w:bookmarkStart w:id="33" w:name="_Toc475468074"/>
-      <w:r>
-        <w:lastRenderedPageBreak/>
+      <w:bookmarkStart w:id="34" w:name="_Toc476046112"/>
+      <w:r>
         <w:t xml:space="preserve">2.3.2 </w:t>
       </w:r>
       <w:r>
+        <w:t xml:space="preserve">Key </w:t>
+      </w:r>
+      <w:r>
         <w:t>Concepts</w:t>
       </w:r>
-      <w:bookmarkEnd w:id="33"/>
+      <w:bookmarkEnd w:id="34"/>
     </w:p>
     <w:p>
       <w:pPr>
@@ -9401,20 +9779,28 @@
         <w:t>A context is an execution environment that allows separate unrelated JavaScript code to run in a single instance of V8. Whenever you start up a V8 execution environment you must specify the context in which it runs. The contexts are used so you can have multiple JavaScript apps running at the same time, this is used to great effect in Chrome, where tabs have their own JavaScript context. Creating a context can be seen in Figure 11.</w:t>
       </w:r>
     </w:p>
-    <w:p/>
+    <w:p>
+      <w:pPr>
+        <w:spacing w:line="276" w:lineRule="auto"/>
+        <w:rPr>
+          <w:rFonts w:cs="Arial"/>
+        </w:rPr>
+      </w:pPr>
+    </w:p>
     <w:p>
       <w:pPr>
         <w:pStyle w:val="Heading3"/>
         <w:spacing w:after="120"/>
       </w:pPr>
-      <w:bookmarkStart w:id="34" w:name="_Toc475468075"/>
-      <w:r>
+      <w:bookmarkStart w:id="35" w:name="_Toc476046113"/>
+      <w:r>
+        <w:lastRenderedPageBreak/>
         <w:t xml:space="preserve">2.3.3 </w:t>
       </w:r>
       <w:r>
-        <w:t>Usages</w:t>
-      </w:r>
-      <w:bookmarkEnd w:id="34"/>
+        <w:t>Usage</w:t>
+      </w:r>
+      <w:bookmarkEnd w:id="35"/>
     </w:p>
     <w:p>
       <w:pPr>
@@ -9443,44 +9829,61 @@
         <w:t xml:space="preserve"> you can now write native desktop applications as well. We built our platform on top of the V8 compiler to ensure that the platform is fast and efficient and provides access to the latest JavaScript standard and because it has been used so successfully in other runtimes.</w:t>
       </w:r>
     </w:p>
-    <w:p>
-      <w:pPr>
-        <w:spacing w:line="276" w:lineRule="auto"/>
-      </w:pPr>
-    </w:p>
-    <w:p>
-      <w:pPr>
-        <w:spacing w:line="276" w:lineRule="auto"/>
-      </w:pPr>
-      <w:r>
-        <w:t>[EXPLAIN MORE INDEPTH]</w:t>
-      </w:r>
-    </w:p>
-    <w:p>
-      <w:pPr>
-        <w:spacing w:line="276" w:lineRule="auto"/>
-      </w:pPr>
-      <w:r>
-        <w:t>[3 SECTIONS]</w:t>
-      </w:r>
-    </w:p>
-    <w:p>
-      <w:pPr>
-        <w:spacing w:line="276" w:lineRule="auto"/>
-      </w:pPr>
-    </w:p>
-    <w:p/>
-    <w:p/>
-    <w:p/>
-    <w:p/>
-    <w:p/>
-    <w:p/>
-    <w:p/>
+    <w:p/>
+    <w:p>
+      <w:r>
+        <w:t>Nodejs, Electron, Chromium, Unity</w:t>
+      </w:r>
+    </w:p>
+    <w:p/>
+    <w:p/>
+    <w:p/>
+    <w:p/>
+    <w:p/>
+    <w:p/>
+    <w:p/>
+    <w:p/>
+    <w:p/>
+    <w:p/>
+    <w:p/>
+    <w:p/>
+    <w:p/>
+    <w:p/>
+    <w:p/>
+    <w:p/>
+    <w:p/>
+    <w:p/>
+    <w:p/>
+    <w:p/>
+    <w:p/>
+    <w:p/>
+    <w:p/>
+    <w:p/>
+    <w:p/>
+    <w:p/>
+    <w:p/>
+    <w:p/>
+    <w:p/>
+    <w:p/>
+    <w:p/>
+    <w:p/>
+    <w:p/>
+    <w:p/>
+    <w:p/>
+    <w:p/>
+    <w:p/>
+    <w:p/>
+    <w:p/>
+    <w:p/>
+    <w:p>
+      <w:bookmarkStart w:id="36" w:name="_GoBack"/>
+      <w:bookmarkEnd w:id="36"/>
+    </w:p>
     <w:p>
       <w:pPr>
         <w:pStyle w:val="Heading1"/>
       </w:pPr>
-      <w:bookmarkStart w:id="35" w:name="_Toc475468076"/>
+      <w:bookmarkStart w:id="37" w:name="_Toc476046114"/>
       <w:r>
         <w:lastRenderedPageBreak/>
         <w:t xml:space="preserve">3.0 </w:t>
@@ -9491,7 +9894,7 @@
       <w:r>
         <w:t>oftware Design</w:t>
       </w:r>
-      <w:bookmarkEnd w:id="35"/>
+      <w:bookmarkEnd w:id="37"/>
     </w:p>
     <w:p/>
     <w:p/>
@@ -9516,7 +9919,7 @@
           <w:color w:val="auto"/>
         </w:rPr>
       </w:pPr>
-      <w:bookmarkStart w:id="36" w:name="_Toc475468077"/>
+      <w:bookmarkStart w:id="38" w:name="_Toc476046115"/>
       <w:r>
         <w:rPr>
           <w:rStyle w:val="Emphasis"/>
@@ -9535,7 +9938,7 @@
         </w:rPr>
         <w:t>Requirements</w:t>
       </w:r>
-      <w:bookmarkEnd w:id="36"/>
+      <w:bookmarkEnd w:id="38"/>
     </w:p>
     <w:p/>
     <w:p/>
@@ -9551,14 +9954,14 @@
       <w:pPr>
         <w:pStyle w:val="Heading2"/>
       </w:pPr>
-      <w:bookmarkStart w:id="37" w:name="_Toc475468078"/>
+      <w:bookmarkStart w:id="39" w:name="_Toc476046116"/>
       <w:r>
         <w:t xml:space="preserve">3.2 </w:t>
       </w:r>
       <w:r>
         <w:t>Architecture</w:t>
       </w:r>
-      <w:bookmarkEnd w:id="37"/>
+      <w:bookmarkEnd w:id="39"/>
     </w:p>
     <w:p/>
     <w:p/>
@@ -9579,14 +9982,14 @@
       <w:pPr>
         <w:pStyle w:val="Heading2"/>
       </w:pPr>
-      <w:bookmarkStart w:id="38" w:name="_Toc475468079"/>
+      <w:bookmarkStart w:id="40" w:name="_Toc476046117"/>
       <w:r>
         <w:t xml:space="preserve">3.3 </w:t>
       </w:r>
       <w:r>
         <w:t>Interface</w:t>
       </w:r>
-      <w:bookmarkEnd w:id="38"/>
+      <w:bookmarkEnd w:id="40"/>
     </w:p>
     <w:p/>
     <w:p/>
@@ -9610,7 +10013,7 @@
       <w:pPr>
         <w:pStyle w:val="Heading1"/>
       </w:pPr>
-      <w:bookmarkStart w:id="39" w:name="_Toc475468080"/>
+      <w:bookmarkStart w:id="41" w:name="_Toc476046118"/>
       <w:r>
         <w:lastRenderedPageBreak/>
         <w:t xml:space="preserve">4.0 </w:t>
@@ -9618,7 +10021,7 @@
       <w:r>
         <w:t>Development</w:t>
       </w:r>
-      <w:bookmarkEnd w:id="39"/>
+      <w:bookmarkEnd w:id="41"/>
     </w:p>
     <w:p/>
     <w:p>
@@ -9626,14 +10029,14 @@
         <w:pStyle w:val="Heading2"/>
         <w:spacing w:after="120"/>
       </w:pPr>
-      <w:bookmarkStart w:id="40" w:name="_Toc475468081"/>
+      <w:bookmarkStart w:id="42" w:name="_Toc476046119"/>
       <w:r>
         <w:t xml:space="preserve">4.1 </w:t>
       </w:r>
       <w:r>
         <w:t>Embedding V8</w:t>
       </w:r>
-      <w:bookmarkEnd w:id="40"/>
+      <w:bookmarkEnd w:id="42"/>
     </w:p>
     <w:p>
       <w:pPr>
@@ -9660,14 +10063,14 @@
         <w:pStyle w:val="Heading2"/>
         <w:spacing w:after="120"/>
       </w:pPr>
-      <w:bookmarkStart w:id="41" w:name="_Toc475468082"/>
+      <w:bookmarkStart w:id="43" w:name="_Toc476046120"/>
       <w:r>
         <w:t xml:space="preserve">4.2 </w:t>
       </w:r>
       <w:r>
         <w:t>Module System</w:t>
       </w:r>
-      <w:bookmarkEnd w:id="41"/>
+      <w:bookmarkEnd w:id="43"/>
     </w:p>
     <w:p>
       <w:pPr>
@@ -9694,14 +10097,14 @@
         <w:pStyle w:val="Heading2"/>
         <w:spacing w:after="120"/>
       </w:pPr>
-      <w:bookmarkStart w:id="42" w:name="_Toc475468083"/>
+      <w:bookmarkStart w:id="44" w:name="_Toc476046121"/>
       <w:r>
         <w:t xml:space="preserve">4.3 </w:t>
       </w:r>
       <w:r>
         <w:t>Common Libraries</w:t>
       </w:r>
-      <w:bookmarkEnd w:id="42"/>
+      <w:bookmarkEnd w:id="44"/>
     </w:p>
     <w:p>
       <w:pPr>
@@ -9728,11 +10131,11 @@
         <w:pStyle w:val="Heading3"/>
         <w:spacing w:after="120"/>
       </w:pPr>
-      <w:bookmarkStart w:id="43" w:name="_Toc475468084"/>
+      <w:bookmarkStart w:id="45" w:name="_Toc476046122"/>
       <w:r>
         <w:t>4.3.1 Console module</w:t>
       </w:r>
-      <w:bookmarkEnd w:id="43"/>
+      <w:bookmarkEnd w:id="45"/>
     </w:p>
     <w:p>
       <w:pPr>
@@ -9770,8 +10173,8 @@
         </w:rPr>
       </w:pPr>
     </w:p>
-    <w:bookmarkStart w:id="44" w:name="_MON_1542460860"/>
-    <w:bookmarkEnd w:id="44"/>
+    <w:bookmarkStart w:id="46" w:name="_MON_1542460860"/>
+    <w:bookmarkEnd w:id="46"/>
     <w:p>
       <w:pPr>
         <w:pBdr>
@@ -9789,10 +10192,10 @@
           <w:rFonts w:cs="Arial"/>
         </w:rPr>
         <w:object w:dxaOrig="9360" w:dyaOrig="2892" w14:anchorId="2CEE9D90">
-          <v:shape id="_x0000_i1030" type="#_x0000_t75" style="width:469pt;height:2in" o:ole="">
-            <v:imagedata r:id="rId22" o:title=""/>
+          <v:shape id="_x0000_i1031" type="#_x0000_t75" style="width:469pt;height:2in" o:ole="">
+            <v:imagedata r:id="rId21" o:title=""/>
           </v:shape>
-          <o:OLEObject Type="Embed" ProgID="Word.OpenDocumentText.12" ShapeID="_x0000_i1030" DrawAspect="Content" ObjectID="_1549746899" r:id="rId23"/>
+          <o:OLEObject Type="Embed" ProgID="Word.OpenDocumentText.12" ShapeID="_x0000_i1031" DrawAspect="Content" ObjectID="_1549791798" r:id="rId22"/>
         </w:object>
       </w:r>
     </w:p>
@@ -9817,7 +10220,7 @@
         <w:pStyle w:val="Heading3"/>
         <w:spacing w:after="120"/>
       </w:pPr>
-      <w:bookmarkStart w:id="45" w:name="_Toc475468085"/>
+      <w:bookmarkStart w:id="47" w:name="_Toc476046123"/>
       <w:r>
         <w:t>4.3</w:t>
       </w:r>
@@ -9833,7 +10236,7 @@
       <w:r>
         <w:t xml:space="preserve"> module</w:t>
       </w:r>
-      <w:bookmarkEnd w:id="45"/>
+      <w:bookmarkEnd w:id="47"/>
     </w:p>
     <w:p>
       <w:pPr>
@@ -9855,8 +10258,8 @@
         <w:t xml:space="preserve"> shows off some of the functions found in this module.</w:t>
       </w:r>
     </w:p>
-    <w:bookmarkStart w:id="46" w:name="_MON_1542460912"/>
-    <w:bookmarkEnd w:id="46"/>
+    <w:bookmarkStart w:id="48" w:name="_MON_1542460912"/>
+    <w:bookmarkEnd w:id="48"/>
     <w:p>
       <w:pPr>
         <w:pBdr>
@@ -9874,10 +10277,10 @@
           <w:rFonts w:cs="Arial"/>
         </w:rPr>
         <w:object w:dxaOrig="9026" w:dyaOrig="3115" w14:anchorId="591F6E3C">
-          <v:shape id="_x0000_i1031" type="#_x0000_t75" style="width:453pt;height:155pt" o:ole="">
-            <v:imagedata r:id="rId24" o:title=""/>
+          <v:shape id="_x0000_i1032" type="#_x0000_t75" style="width:453pt;height:155pt" o:ole="">
+            <v:imagedata r:id="rId23" o:title=""/>
           </v:shape>
-          <o:OLEObject Type="Embed" ProgID="Word.OpenDocumentText.12" ShapeID="_x0000_i1031" DrawAspect="Content" ObjectID="_1549746900" r:id="rId25"/>
+          <o:OLEObject Type="Embed" ProgID="Word.OpenDocumentText.12" ShapeID="_x0000_i1032" DrawAspect="Content" ObjectID="_1549791799" r:id="rId24"/>
         </w:object>
       </w:r>
     </w:p>
@@ -9903,7 +10306,7 @@
         <w:pStyle w:val="Heading3"/>
         <w:spacing w:after="120"/>
       </w:pPr>
-      <w:bookmarkStart w:id="47" w:name="_Toc475468086"/>
+      <w:bookmarkStart w:id="49" w:name="_Toc476046124"/>
       <w:r>
         <w:t>4.3</w:t>
       </w:r>
@@ -9919,7 +10322,7 @@
       <w:r>
         <w:t xml:space="preserve"> module</w:t>
       </w:r>
-      <w:bookmarkEnd w:id="47"/>
+      <w:bookmarkEnd w:id="49"/>
     </w:p>
     <w:p>
       <w:pPr>
@@ -9935,8 +10338,8 @@
         <w:t>To provide information on the system we provided a system module. While we don’t envisage this being part of an application we feel that a platform should provide useful information and this does that providing access to OS information, battery details, instruction sets and hardware information. Figure 14 shows the information available from this module.</w:t>
       </w:r>
     </w:p>
-    <w:bookmarkStart w:id="48" w:name="_MON_1542461002"/>
-    <w:bookmarkEnd w:id="48"/>
+    <w:bookmarkStart w:id="50" w:name="_MON_1542461002"/>
+    <w:bookmarkEnd w:id="50"/>
     <w:p>
       <w:pPr>
         <w:pBdr>
@@ -9954,10 +10357,10 @@
           <w:rFonts w:cs="Arial"/>
         </w:rPr>
         <w:object w:dxaOrig="9026" w:dyaOrig="1946" w14:anchorId="25D4D43B">
-          <v:shape id="_x0000_i1032" type="#_x0000_t75" style="width:453pt;height:97pt" o:ole="">
-            <v:imagedata r:id="rId26" o:title=""/>
+          <v:shape id="_x0000_i1033" type="#_x0000_t75" style="width:453pt;height:97pt" o:ole="">
+            <v:imagedata r:id="rId25" o:title=""/>
           </v:shape>
-          <o:OLEObject Type="Embed" ProgID="Word.OpenDocumentText.12" ShapeID="_x0000_i1032" DrawAspect="Content" ObjectID="_1549746901" r:id="rId27"/>
+          <o:OLEObject Type="Embed" ProgID="Word.OpenDocumentText.12" ShapeID="_x0000_i1033" DrawAspect="Content" ObjectID="_1549791800" r:id="rId26"/>
         </w:object>
       </w:r>
     </w:p>
@@ -9983,7 +10386,7 @@
         <w:pStyle w:val="Heading3"/>
         <w:spacing w:after="120"/>
       </w:pPr>
-      <w:bookmarkStart w:id="49" w:name="_Toc475468087"/>
+      <w:bookmarkStart w:id="51" w:name="_Toc476046125"/>
       <w:r>
         <w:t>4.3</w:t>
       </w:r>
@@ -9999,7 +10402,7 @@
       <w:r>
         <w:t xml:space="preserve"> module</w:t>
       </w:r>
-      <w:bookmarkEnd w:id="49"/>
+      <w:bookmarkEnd w:id="51"/>
     </w:p>
     <w:p>
       <w:pPr>
@@ -10015,8 +10418,8 @@
         <w:t>JavaScript and JSON are prolific when it comes to services and data online. So, to provide access to content online, for instance JSON files we added a http module that allows the user to get content online which can then be streamed directly into an application. An example of this can be found in Figure 15.</w:t>
       </w:r>
     </w:p>
-    <w:bookmarkStart w:id="50" w:name="_MON_1542461157"/>
-    <w:bookmarkEnd w:id="50"/>
+    <w:bookmarkStart w:id="52" w:name="_MON_1542461157"/>
+    <w:bookmarkEnd w:id="52"/>
     <w:p>
       <w:pPr>
         <w:pBdr>
@@ -10034,10 +10437,10 @@
           <w:rFonts w:cs="Arial"/>
         </w:rPr>
         <w:object w:dxaOrig="9026" w:dyaOrig="1726" w14:anchorId="70DEAC81">
-          <v:shape id="_x0000_i1033" type="#_x0000_t75" style="width:453pt;height:88pt" o:ole="">
-            <v:imagedata r:id="rId28" o:title=""/>
+          <v:shape id="_x0000_i1034" type="#_x0000_t75" style="width:453pt;height:88pt" o:ole="">
+            <v:imagedata r:id="rId27" o:title=""/>
           </v:shape>
-          <o:OLEObject Type="Embed" ProgID="Word.OpenDocumentText.12" ShapeID="_x0000_i1033" DrawAspect="Content" ObjectID="_1549746902" r:id="rId29"/>
+          <o:OLEObject Type="Embed" ProgID="Word.OpenDocumentText.12" ShapeID="_x0000_i1034" DrawAspect="Content" ObjectID="_1549791801" r:id="rId28"/>
         </w:object>
       </w:r>
     </w:p>
@@ -10062,7 +10465,7 @@
         <w:pStyle w:val="Heading3"/>
         <w:spacing w:after="120"/>
       </w:pPr>
-      <w:bookmarkStart w:id="51" w:name="_Toc475468088"/>
+      <w:bookmarkStart w:id="53" w:name="_Toc476046126"/>
       <w:r>
         <w:t>4.3</w:t>
       </w:r>
@@ -10078,7 +10481,7 @@
       <w:r>
         <w:t xml:space="preserve"> module</w:t>
       </w:r>
-      <w:bookmarkEnd w:id="51"/>
+      <w:bookmarkEnd w:id="53"/>
     </w:p>
     <w:p>
       <w:pPr>
@@ -10094,8 +10497,8 @@
         <w:t>Of course, a big feature needed for OpenCL and OpenGL is reading data off disk so we added a file system module which provides the ability to read text files, JSON files and images. Once read these objects can be passed directly to OpenCL and OpenGL for processing. Figure 16 gives a basic usage example.</w:t>
       </w:r>
     </w:p>
-    <w:bookmarkStart w:id="52" w:name="_MON_1542461192"/>
-    <w:bookmarkEnd w:id="52"/>
+    <w:bookmarkStart w:id="54" w:name="_MON_1542461192"/>
+    <w:bookmarkEnd w:id="54"/>
     <w:p>
       <w:pPr>
         <w:pBdr>
@@ -10114,10 +10517,10 @@
           <w:rFonts w:cs="Arial"/>
         </w:rPr>
         <w:object w:dxaOrig="9360" w:dyaOrig="1381" w14:anchorId="298CBF3C">
-          <v:shape id="_x0000_i1034" type="#_x0000_t75" style="width:469pt;height:68pt" o:ole="">
-            <v:imagedata r:id="rId30" o:title=""/>
+          <v:shape id="_x0000_i1035" type="#_x0000_t75" style="width:469pt;height:68pt" o:ole="">
+            <v:imagedata r:id="rId29" o:title=""/>
           </v:shape>
-          <o:OLEObject Type="Embed" ProgID="Word.OpenDocumentText.12" ShapeID="_x0000_i1034" DrawAspect="Content" ObjectID="_1549746903" r:id="rId31"/>
+          <o:OLEObject Type="Embed" ProgID="Word.OpenDocumentText.12" ShapeID="_x0000_i1035" DrawAspect="Content" ObjectID="_1549791802" r:id="rId30"/>
         </w:object>
       </w:r>
     </w:p>
@@ -10142,7 +10545,7 @@
         <w:pStyle w:val="Heading3"/>
         <w:spacing w:after="120"/>
       </w:pPr>
-      <w:bookmarkStart w:id="53" w:name="_Toc475468089"/>
+      <w:bookmarkStart w:id="55" w:name="_Toc476046127"/>
       <w:r>
         <w:t>4.3</w:t>
       </w:r>
@@ -10158,7 +10561,7 @@
       <w:r>
         <w:t xml:space="preserve"> module</w:t>
       </w:r>
-      <w:bookmarkEnd w:id="53"/>
+      <w:bookmarkEnd w:id="55"/>
     </w:p>
     <w:p>
       <w:pPr>
@@ -10182,8 +10585,8 @@
         </w:rPr>
       </w:pPr>
     </w:p>
-    <w:bookmarkStart w:id="54" w:name="_MON_1543609797"/>
-    <w:bookmarkEnd w:id="54"/>
+    <w:bookmarkStart w:id="56" w:name="_MON_1543609797"/>
+    <w:bookmarkEnd w:id="56"/>
     <w:p>
       <w:pPr>
         <w:pBdr>
@@ -10202,10 +10605,10 @@
           <w:rStyle w:val="Emphasis"/>
         </w:rPr>
         <w:object w:dxaOrig="10466" w:dyaOrig="2653" w14:anchorId="179129B4">
-          <v:shape id="_x0000_i1035" type="#_x0000_t75" style="width:523pt;height:133pt" o:ole="">
-            <v:imagedata r:id="rId32" o:title=""/>
+          <v:shape id="_x0000_i1036" type="#_x0000_t75" style="width:523pt;height:133pt" o:ole="">
+            <v:imagedata r:id="rId31" o:title=""/>
           </v:shape>
-          <o:OLEObject Type="Embed" ProgID="Word.OpenDocumentText.12" ShapeID="_x0000_i1035" DrawAspect="Content" ObjectID="_1549746904" r:id="rId33"/>
+          <o:OLEObject Type="Embed" ProgID="Word.OpenDocumentText.12" ShapeID="_x0000_i1036" DrawAspect="Content" ObjectID="_1549791803" r:id="rId32"/>
         </w:object>
       </w:r>
     </w:p>
@@ -10230,7 +10633,7 @@
         <w:pStyle w:val="Heading3"/>
         <w:spacing w:after="120"/>
       </w:pPr>
-      <w:bookmarkStart w:id="55" w:name="_Toc475468090"/>
+      <w:bookmarkStart w:id="57" w:name="_Toc476046128"/>
       <w:r>
         <w:t>4.3</w:t>
       </w:r>
@@ -10246,7 +10649,7 @@
       <w:r>
         <w:t xml:space="preserve"> module</w:t>
       </w:r>
-      <w:bookmarkEnd w:id="55"/>
+      <w:bookmarkEnd w:id="57"/>
     </w:p>
     <w:p/>
     <w:p/>
@@ -10255,14 +10658,14 @@
         <w:pStyle w:val="Heading2"/>
         <w:spacing w:after="120"/>
       </w:pPr>
-      <w:bookmarkStart w:id="56" w:name="_Toc475468091"/>
+      <w:bookmarkStart w:id="58" w:name="_Toc476046129"/>
       <w:r>
         <w:t xml:space="preserve">4.4 </w:t>
       </w:r>
       <w:r>
         <w:t>GPU Bindings</w:t>
       </w:r>
-      <w:bookmarkEnd w:id="56"/>
+      <w:bookmarkEnd w:id="58"/>
     </w:p>
     <w:p>
       <w:pPr>
@@ -10311,7 +10714,7 @@
         <w:pStyle w:val="Heading3"/>
         <w:spacing w:after="120"/>
       </w:pPr>
-      <w:bookmarkStart w:id="57" w:name="_Toc475468092"/>
+      <w:bookmarkStart w:id="59" w:name="_Toc476046130"/>
       <w:r>
         <w:t>4.4.1</w:t>
       </w:r>
@@ -10324,7 +10727,7 @@
       <w:r>
         <w:t xml:space="preserve"> module</w:t>
       </w:r>
-      <w:bookmarkEnd w:id="57"/>
+      <w:bookmarkEnd w:id="59"/>
     </w:p>
     <w:p>
       <w:pPr>
@@ -10341,8 +10744,8 @@
         </w:rPr>
       </w:pPr>
     </w:p>
-    <w:bookmarkStart w:id="58" w:name="_MON_1542461591"/>
-    <w:bookmarkEnd w:id="58"/>
+    <w:bookmarkStart w:id="60" w:name="_MON_1542461591"/>
+    <w:bookmarkEnd w:id="60"/>
     <w:p>
       <w:pPr>
         <w:pBdr>
@@ -10361,10 +10764,10 @@
           <w:rFonts w:cs="Arial"/>
         </w:rPr>
         <w:object w:dxaOrig="9026" w:dyaOrig="1942" w14:anchorId="36F9AE1D">
-          <v:shape id="_x0000_i1036" type="#_x0000_t75" style="width:453pt;height:98pt" o:ole="">
-            <v:imagedata r:id="rId34" o:title=""/>
+          <v:shape id="_x0000_i1037" type="#_x0000_t75" style="width:453pt;height:98pt" o:ole="">
+            <v:imagedata r:id="rId33" o:title=""/>
           </v:shape>
-          <o:OLEObject Type="Embed" ProgID="Word.OpenDocumentText.12" ShapeID="_x0000_i1036" DrawAspect="Content" ObjectID="_1549746905" r:id="rId35"/>
+          <o:OLEObject Type="Embed" ProgID="Word.OpenDocumentText.12" ShapeID="_x0000_i1037" DrawAspect="Content" ObjectID="_1549791804" r:id="rId34"/>
         </w:object>
       </w:r>
     </w:p>
@@ -10390,8 +10793,8 @@
         </w:rPr>
       </w:pPr>
     </w:p>
-    <w:bookmarkStart w:id="59" w:name="_MON_1542660197"/>
-    <w:bookmarkEnd w:id="59"/>
+    <w:bookmarkStart w:id="61" w:name="_MON_1542660197"/>
+    <w:bookmarkEnd w:id="61"/>
     <w:p>
       <w:pPr>
         <w:pBdr>
@@ -10410,10 +10813,10 @@
           <w:rFonts w:cs="Arial"/>
         </w:rPr>
         <w:object w:dxaOrig="9026" w:dyaOrig="2162" w14:anchorId="23997291">
-          <v:shape id="_x0000_i1037" type="#_x0000_t75" style="width:453pt;height:107pt" o:ole="">
-            <v:imagedata r:id="rId36" o:title=""/>
+          <v:shape id="_x0000_i1038" type="#_x0000_t75" style="width:453pt;height:107pt" o:ole="">
+            <v:imagedata r:id="rId35" o:title=""/>
           </v:shape>
-          <o:OLEObject Type="Embed" ProgID="Word.OpenDocumentText.12" ShapeID="_x0000_i1037" DrawAspect="Content" ObjectID="_1549746906" r:id="rId37"/>
+          <o:OLEObject Type="Embed" ProgID="Word.OpenDocumentText.12" ShapeID="_x0000_i1038" DrawAspect="Content" ObjectID="_1549791805" r:id="rId36"/>
         </w:object>
       </w:r>
     </w:p>
@@ -10444,7 +10847,7 @@
         <w:pStyle w:val="Heading3"/>
         <w:spacing w:after="120"/>
       </w:pPr>
-      <w:bookmarkStart w:id="60" w:name="_Toc475468093"/>
+      <w:bookmarkStart w:id="62" w:name="_Toc476046131"/>
       <w:r>
         <w:t>4.4.1</w:t>
       </w:r>
@@ -10460,7 +10863,7 @@
       <w:r>
         <w:t xml:space="preserve"> module</w:t>
       </w:r>
-      <w:bookmarkEnd w:id="60"/>
+      <w:bookmarkEnd w:id="62"/>
     </w:p>
     <w:p>
       <w:pPr>
@@ -10715,12 +11118,12 @@
         <w:pStyle w:val="Heading1"/>
         <w:spacing w:after="120"/>
       </w:pPr>
-      <w:bookmarkStart w:id="61" w:name="_Toc475468094"/>
+      <w:bookmarkStart w:id="63" w:name="_Toc476046132"/>
       <w:r>
         <w:lastRenderedPageBreak/>
         <w:t>5.0 Testing</w:t>
       </w:r>
-      <w:bookmarkEnd w:id="61"/>
+      <w:bookmarkEnd w:id="63"/>
     </w:p>
     <w:p>
       <w:pPr>
@@ -10748,14 +11151,14 @@
         <w:pStyle w:val="Heading2"/>
         <w:spacing w:after="120"/>
       </w:pPr>
-      <w:bookmarkStart w:id="62" w:name="_Toc475468095"/>
+      <w:bookmarkStart w:id="64" w:name="_Toc476046133"/>
       <w:r>
         <w:t xml:space="preserve">5.1 </w:t>
       </w:r>
       <w:r>
         <w:t>OpenGL Demo’s</w:t>
       </w:r>
-      <w:bookmarkEnd w:id="62"/>
+      <w:bookmarkEnd w:id="64"/>
     </w:p>
     <w:p>
       <w:pPr>
@@ -10777,11 +11180,11 @@
         <w:pStyle w:val="Heading3"/>
         <w:spacing w:after="120"/>
       </w:pPr>
-      <w:bookmarkStart w:id="63" w:name="_Toc475468096"/>
+      <w:bookmarkStart w:id="65" w:name="_Toc476046134"/>
       <w:r>
         <w:t>5.1.1 3D Cubes</w:t>
       </w:r>
-      <w:bookmarkEnd w:id="63"/>
+      <w:bookmarkEnd w:id="65"/>
     </w:p>
     <w:p>
       <w:pPr>
@@ -10816,7 +11219,7 @@
                     <pic:cNvPicPr/>
                   </pic:nvPicPr>
                   <pic:blipFill>
-                    <a:blip r:embed="rId38">
+                    <a:blip r:embed="rId37">
                       <a:extLst>
                         <a:ext uri="{28A0092B-C50C-407E-A947-70E740481C1C}">
                           <a14:useLocalDpi xmlns:a14="http://schemas.microsoft.com/office/drawing/2010/main" val="0"/>
@@ -10878,12 +11281,12 @@
         <w:pStyle w:val="Heading3"/>
         <w:spacing w:after="120"/>
       </w:pPr>
-      <w:bookmarkStart w:id="64" w:name="_Toc475468097"/>
+      <w:bookmarkStart w:id="66" w:name="_Toc476046135"/>
       <w:r>
         <w:lastRenderedPageBreak/>
         <w:t>5.1.2 3D Terrain</w:t>
       </w:r>
-      <w:bookmarkEnd w:id="64"/>
+      <w:bookmarkEnd w:id="66"/>
       <w:r>
         <w:t xml:space="preserve">  </w:t>
       </w:r>
@@ -10903,8 +11306,8 @@
       </w:r>
     </w:p>
     <w:p/>
-    <w:bookmarkStart w:id="65" w:name="_MON_1549180483"/>
-    <w:bookmarkEnd w:id="65"/>
+    <w:bookmarkStart w:id="67" w:name="_MON_1549180483"/>
+    <w:bookmarkEnd w:id="67"/>
     <w:p>
       <w:pPr>
         <w:pBdr>
@@ -10916,10 +11319,10 @@
       </w:pPr>
       <w:r>
         <w:object w:dxaOrig="9026" w:dyaOrig="2625" w14:anchorId="2961E10E">
-          <v:shape id="_x0000_i1038" type="#_x0000_t75" style="width:451pt;height:131pt" o:ole="">
-            <v:imagedata r:id="rId39" o:title=""/>
+          <v:shape id="_x0000_i1039" type="#_x0000_t75" style="width:451pt;height:131pt" o:ole="">
+            <v:imagedata r:id="rId38" o:title=""/>
           </v:shape>
-          <o:OLEObject Type="Embed" ProgID="Word.OpenDocumentText.12" ShapeID="_x0000_i1038" DrawAspect="Content" ObjectID="_1549746907" r:id="rId40"/>
+          <o:OLEObject Type="Embed" ProgID="Word.OpenDocumentText.12" ShapeID="_x0000_i1039" DrawAspect="Content" ObjectID="_1549791806" r:id="rId39"/>
         </w:object>
       </w:r>
     </w:p>
@@ -10993,7 +11396,7 @@
                     </pic:cNvPicPr>
                   </pic:nvPicPr>
                   <pic:blipFill>
-                    <a:blip r:embed="rId41">
+                    <a:blip r:embed="rId40">
                       <a:extLst>
                         <a:ext uri="{28A0092B-C50C-407E-A947-70E740481C1C}">
                           <a14:useLocalDpi xmlns:a14="http://schemas.microsoft.com/office/drawing/2010/main" val="0"/>
@@ -11030,12 +11433,12 @@
         <w:pStyle w:val="Heading3"/>
         <w:spacing w:after="120"/>
       </w:pPr>
-      <w:bookmarkStart w:id="66" w:name="_Toc475468098"/>
+      <w:bookmarkStart w:id="68" w:name="_Toc476046136"/>
       <w:r>
         <w:lastRenderedPageBreak/>
         <w:t>5.1.3 3D Lighting</w:t>
       </w:r>
-      <w:bookmarkEnd w:id="66"/>
+      <w:bookmarkEnd w:id="68"/>
       <w:r>
         <w:t xml:space="preserve">  </w:t>
       </w:r>
@@ -11049,8 +11452,8 @@
       </w:r>
     </w:p>
     <w:p/>
-    <w:bookmarkStart w:id="67" w:name="_MON_1549181005"/>
-    <w:bookmarkEnd w:id="67"/>
+    <w:bookmarkStart w:id="69" w:name="_MON_1549181005"/>
+    <w:bookmarkEnd w:id="69"/>
     <w:p>
       <w:pPr>
         <w:pBdr>
@@ -11062,10 +11465,10 @@
       </w:pPr>
       <w:r>
         <w:object w:dxaOrig="10466" w:dyaOrig="5063" w14:anchorId="67824EA0">
-          <v:shape id="_x0000_i1039" type="#_x0000_t75" style="width:523pt;height:253pt" o:ole="">
-            <v:imagedata r:id="rId42" o:title=""/>
+          <v:shape id="_x0000_i1040" type="#_x0000_t75" style="width:523pt;height:253pt" o:ole="">
+            <v:imagedata r:id="rId41" o:title=""/>
           </v:shape>
-          <o:OLEObject Type="Embed" ProgID="Word.OpenDocumentText.12" ShapeID="_x0000_i1039" DrawAspect="Content" ObjectID="_1549746908" r:id="rId43"/>
+          <o:OLEObject Type="Embed" ProgID="Word.OpenDocumentText.12" ShapeID="_x0000_i1040" DrawAspect="Content" ObjectID="_1549791807" r:id="rId42"/>
         </w:object>
       </w:r>
     </w:p>
@@ -11104,7 +11507,7 @@
                     </pic:cNvPicPr>
                   </pic:nvPicPr>
                   <pic:blipFill>
-                    <a:blip r:embed="rId44">
+                    <a:blip r:embed="rId43">
                       <a:extLst>
                         <a:ext uri="{28A0092B-C50C-407E-A947-70E740481C1C}">
                           <a14:useLocalDpi xmlns:a14="http://schemas.microsoft.com/office/drawing/2010/main" val="0"/>
@@ -11154,14 +11557,14 @@
         <w:pStyle w:val="Heading2"/>
         <w:spacing w:after="120"/>
       </w:pPr>
-      <w:bookmarkStart w:id="68" w:name="_Toc475468099"/>
+      <w:bookmarkStart w:id="70" w:name="_Toc476046137"/>
       <w:r>
         <w:t xml:space="preserve">5.2 </w:t>
       </w:r>
       <w:r>
         <w:t>OpenCL Demo’s</w:t>
       </w:r>
-      <w:bookmarkEnd w:id="68"/>
+      <w:bookmarkEnd w:id="70"/>
     </w:p>
     <w:p>
       <w:pPr>
@@ -11194,11 +11597,11 @@
         <w:pStyle w:val="Heading3"/>
         <w:spacing w:after="120"/>
       </w:pPr>
-      <w:bookmarkStart w:id="69" w:name="_Toc475468100"/>
+      <w:bookmarkStart w:id="71" w:name="_Toc476046138"/>
       <w:r>
         <w:t>5.2.1 Grayscale Demo</w:t>
       </w:r>
-      <w:bookmarkEnd w:id="69"/>
+      <w:bookmarkEnd w:id="71"/>
     </w:p>
     <w:p>
       <w:r>
@@ -11211,11 +11614,11 @@
         <w:pStyle w:val="Heading3"/>
         <w:spacing w:after="120"/>
       </w:pPr>
-      <w:bookmarkStart w:id="70" w:name="_Toc475468101"/>
+      <w:bookmarkStart w:id="72" w:name="_Toc476046139"/>
       <w:r>
         <w:t>5.2.2 Sobel Filter Demo</w:t>
       </w:r>
-      <w:bookmarkEnd w:id="70"/>
+      <w:bookmarkEnd w:id="72"/>
     </w:p>
     <w:p>
       <w:r>
@@ -11228,7 +11631,7 @@
         <w:pStyle w:val="Heading3"/>
         <w:spacing w:after="120"/>
       </w:pPr>
-      <w:bookmarkStart w:id="71" w:name="_Toc475468102"/>
+      <w:bookmarkStart w:id="73" w:name="_Toc476046140"/>
       <w:r>
         <w:t>5.2</w:t>
       </w:r>
@@ -11238,7 +11641,7 @@
       <w:r>
         <w:t xml:space="preserve"> Matrix Demo</w:t>
       </w:r>
-      <w:bookmarkEnd w:id="71"/>
+      <w:bookmarkEnd w:id="73"/>
     </w:p>
     <w:p>
       <w:r>
@@ -11281,7 +11684,7 @@
         <w:pStyle w:val="Heading1"/>
         <w:spacing w:after="120"/>
       </w:pPr>
-      <w:bookmarkStart w:id="72" w:name="_Toc475468103"/>
+      <w:bookmarkStart w:id="74" w:name="_Toc476046141"/>
       <w:r>
         <w:lastRenderedPageBreak/>
         <w:t>6</w:t>
@@ -11292,7 +11695,7 @@
       <w:r>
         <w:t>Future Work</w:t>
       </w:r>
-      <w:bookmarkEnd w:id="72"/>
+      <w:bookmarkEnd w:id="74"/>
     </w:p>
     <w:p>
       <w:pPr>
@@ -11313,11 +11716,11 @@
         <w:pStyle w:val="Heading2"/>
         <w:spacing w:after="120"/>
       </w:pPr>
-      <w:bookmarkStart w:id="73" w:name="_Toc475468104"/>
+      <w:bookmarkStart w:id="75" w:name="_Toc476046142"/>
       <w:r>
         <w:t>6.1 DirectX</w:t>
       </w:r>
-      <w:bookmarkEnd w:id="73"/>
+      <w:bookmarkEnd w:id="75"/>
       <w:r>
         <w:t xml:space="preserve"> </w:t>
       </w:r>
@@ -11360,8 +11763,8 @@
         <w:t xml:space="preserve"> A sample of DirectX code can be found in Figure XX, where you can see that there would be a very different approach when embedding this API for use by JavaScript.</w:t>
       </w:r>
     </w:p>
-    <w:bookmarkStart w:id="74" w:name="_MON_1549201102"/>
-    <w:bookmarkEnd w:id="74"/>
+    <w:bookmarkStart w:id="76" w:name="_MON_1549201102"/>
+    <w:bookmarkEnd w:id="76"/>
     <w:p>
       <w:pPr>
         <w:pBdr>
@@ -11374,10 +11777,10 @@
       </w:pPr>
       <w:r>
         <w:object w:dxaOrig="10800" w:dyaOrig="3336" w14:anchorId="56E3EC35">
-          <v:shape id="_x0000_i1040" type="#_x0000_t75" style="width:540pt;height:166pt" o:ole="">
-            <v:imagedata r:id="rId45" o:title=""/>
+          <v:shape id="_x0000_i1041" type="#_x0000_t75" style="width:540pt;height:166pt" o:ole="">
+            <v:imagedata r:id="rId44" o:title=""/>
           </v:shape>
-          <o:OLEObject Type="Embed" ProgID="Word.OpenDocumentText.12" ShapeID="_x0000_i1040" DrawAspect="Content" ObjectID="_1549746909" r:id="rId46"/>
+          <o:OLEObject Type="Embed" ProgID="Word.OpenDocumentText.12" ShapeID="_x0000_i1041" DrawAspect="Content" ObjectID="_1549791808" r:id="rId45"/>
         </w:object>
       </w:r>
     </w:p>
@@ -11385,16 +11788,16 @@
       <w:pPr>
         <w:pStyle w:val="Heading2"/>
       </w:pPr>
-      <w:bookmarkStart w:id="75" w:name="_Toc475468105"/>
     </w:p>
     <w:p>
       <w:pPr>
         <w:pStyle w:val="Heading2"/>
       </w:pPr>
+      <w:bookmarkStart w:id="77" w:name="_Toc476046143"/>
       <w:r>
         <w:t>6.2 CUDA</w:t>
       </w:r>
-      <w:bookmarkEnd w:id="75"/>
+      <w:bookmarkEnd w:id="77"/>
     </w:p>
     <w:p>
       <w:pPr>
@@ -11418,8 +11821,8 @@
         <w:spacing w:before="120" w:after="120" w:line="276" w:lineRule="auto"/>
       </w:pPr>
     </w:p>
-    <w:bookmarkStart w:id="76" w:name="_MON_1549198981"/>
-    <w:bookmarkEnd w:id="76"/>
+    <w:bookmarkStart w:id="78" w:name="_MON_1549198981"/>
+    <w:bookmarkEnd w:id="78"/>
     <w:p>
       <w:pPr>
         <w:pBdr>
@@ -11432,10 +11835,10 @@
       </w:pPr>
       <w:r>
         <w:object w:dxaOrig="9026" w:dyaOrig="837" w14:anchorId="00E9830D">
-          <v:shape id="_x0000_i1041" type="#_x0000_t75" style="width:451pt;height:42pt" o:ole="">
-            <v:imagedata r:id="rId47" o:title=""/>
+          <v:shape id="_x0000_i1042" type="#_x0000_t75" style="width:451pt;height:42pt" o:ole="">
+            <v:imagedata r:id="rId46" o:title=""/>
           </v:shape>
-          <o:OLEObject Type="Embed" ProgID="Word.OpenDocumentText.12" ShapeID="_x0000_i1041" DrawAspect="Content" ObjectID="_1549746910" r:id="rId48"/>
+          <o:OLEObject Type="Embed" ProgID="Word.OpenDocumentText.12" ShapeID="_x0000_i1042" DrawAspect="Content" ObjectID="_1549791809" r:id="rId47"/>
         </w:object>
       </w:r>
     </w:p>
@@ -11444,12 +11847,12 @@
         <w:pStyle w:val="Heading2"/>
         <w:spacing w:after="120"/>
       </w:pPr>
-      <w:bookmarkStart w:id="77" w:name="_Toc475468106"/>
+      <w:bookmarkStart w:id="79" w:name="_Toc476046144"/>
       <w:r>
         <w:lastRenderedPageBreak/>
         <w:t>6.3 Applications</w:t>
       </w:r>
-      <w:bookmarkEnd w:id="77"/>
+      <w:bookmarkEnd w:id="79"/>
       <w:r>
         <w:t xml:space="preserve"> </w:t>
       </w:r>
@@ -11501,8 +11904,8 @@
         <w:t>.</w:t>
       </w:r>
     </w:p>
-    <w:bookmarkStart w:id="78" w:name="_MON_1549198717"/>
-    <w:bookmarkEnd w:id="78"/>
+    <w:bookmarkStart w:id="80" w:name="_MON_1549198717"/>
+    <w:bookmarkEnd w:id="80"/>
     <w:p>
       <w:pPr>
         <w:pBdr>
@@ -11515,10 +11918,10 @@
       </w:pPr>
       <w:r>
         <w:object w:dxaOrig="9026" w:dyaOrig="1065" w14:anchorId="19553C60">
-          <v:shape id="_x0000_i1042" type="#_x0000_t75" style="width:451pt;height:53pt" o:ole="">
-            <v:imagedata r:id="rId49" o:title=""/>
+          <v:shape id="_x0000_i1043" type="#_x0000_t75" style="width:451pt;height:53pt" o:ole="">
+            <v:imagedata r:id="rId48" o:title=""/>
           </v:shape>
-          <o:OLEObject Type="Embed" ProgID="Word.OpenDocumentText.12" ShapeID="_x0000_i1042" DrawAspect="Content" ObjectID="_1549746911" r:id="rId50"/>
+          <o:OLEObject Type="Embed" ProgID="Word.OpenDocumentText.12" ShapeID="_x0000_i1043" DrawAspect="Content" ObjectID="_1549791810" r:id="rId49"/>
         </w:object>
       </w:r>
     </w:p>
@@ -11527,11 +11930,11 @@
         <w:pStyle w:val="Heading2"/>
         <w:spacing w:after="120"/>
       </w:pPr>
-      <w:bookmarkStart w:id="79" w:name="_Toc475468107"/>
+      <w:bookmarkStart w:id="81" w:name="_Toc476046145"/>
       <w:r>
         <w:t>6.4 Framework vs Platform</w:t>
       </w:r>
-      <w:bookmarkEnd w:id="79"/>
+      <w:bookmarkEnd w:id="81"/>
       <w:r>
         <w:t xml:space="preserve"> </w:t>
       </w:r>
@@ -11570,11 +11973,11 @@
         <w:pStyle w:val="Heading2"/>
         <w:spacing w:after="120"/>
       </w:pPr>
-      <w:bookmarkStart w:id="80" w:name="_Toc475468108"/>
+      <w:bookmarkStart w:id="82" w:name="_Toc476046146"/>
       <w:r>
         <w:t>6.5 Alternative Languages</w:t>
       </w:r>
-      <w:bookmarkEnd w:id="80"/>
+      <w:bookmarkEnd w:id="82"/>
       <w:r>
         <w:t xml:space="preserve"> </w:t>
       </w:r>
@@ -11604,11 +12007,11 @@
         <w:pStyle w:val="Heading2"/>
         <w:spacing w:after="120"/>
       </w:pPr>
-      <w:bookmarkStart w:id="81" w:name="_Toc475468109"/>
+      <w:bookmarkStart w:id="83" w:name="_Toc476046147"/>
       <w:r>
         <w:t>6.5 User Interface</w:t>
       </w:r>
-      <w:bookmarkEnd w:id="81"/>
+      <w:bookmarkEnd w:id="83"/>
       <w:r>
         <w:t xml:space="preserve"> </w:t>
       </w:r>
@@ -11647,7 +12050,7 @@
         <w:pStyle w:val="Heading1"/>
         <w:spacing w:after="120"/>
       </w:pPr>
-      <w:bookmarkStart w:id="82" w:name="_Toc475468110"/>
+      <w:bookmarkStart w:id="84" w:name="_Toc476046148"/>
       <w:r>
         <w:lastRenderedPageBreak/>
         <w:t>7</w:t>
@@ -11658,7 +12061,7 @@
       <w:r>
         <w:t>Critical Appraisal</w:t>
       </w:r>
-      <w:bookmarkEnd w:id="82"/>
+      <w:bookmarkEnd w:id="84"/>
     </w:p>
     <w:p>
       <w:pPr>
@@ -11779,7 +12182,7 @@
       <w:pPr>
         <w:pStyle w:val="Heading1"/>
       </w:pPr>
-      <w:bookmarkStart w:id="83" w:name="_Toc475468111"/>
+      <w:bookmarkStart w:id="85" w:name="_Toc476046149"/>
       <w:r>
         <w:lastRenderedPageBreak/>
         <w:t>8</w:t>
@@ -11790,7 +12193,7 @@
       <w:r>
         <w:t>Conclusion</w:t>
       </w:r>
-      <w:bookmarkEnd w:id="83"/>
+      <w:bookmarkEnd w:id="85"/>
     </w:p>
     <w:p/>
     <w:p/>
@@ -11966,7 +12369,7 @@
         </w:rPr>
         <w:t xml:space="preserve">Available from: </w:t>
       </w:r>
-      <w:hyperlink r:id="rId51" w:history="1">
+      <w:hyperlink r:id="rId50" w:history="1">
         <w:r>
           <w:rPr>
             <w:rStyle w:val="Hyperlink"/>
@@ -12090,7 +12493,7 @@
         </w:rPr>
         <w:t xml:space="preserve">Available from: </w:t>
       </w:r>
-      <w:hyperlink r:id="rId52" w:history="1">
+      <w:hyperlink r:id="rId51" w:history="1">
         <w:r>
           <w:rPr>
             <w:rStyle w:val="Hyperlink"/>
@@ -12214,7 +12617,7 @@
         </w:rPr>
         <w:t xml:space="preserve">Available from: </w:t>
       </w:r>
-      <w:hyperlink r:id="rId53" w:history="1">
+      <w:hyperlink r:id="rId52" w:history="1">
         <w:r>
           <w:rPr>
             <w:rStyle w:val="Hyperlink"/>
@@ -12337,7 +12740,7 @@
         </w:rPr>
         <w:t xml:space="preserve">Available from: </w:t>
       </w:r>
-      <w:hyperlink r:id="rId54" w:history="1">
+      <w:hyperlink r:id="rId53" w:history="1">
         <w:r>
           <w:rPr>
             <w:rStyle w:val="Hyperlink"/>
@@ -12460,7 +12863,7 @@
         </w:rPr>
         <w:t xml:space="preserve">Available from: </w:t>
       </w:r>
-      <w:hyperlink r:id="rId55" w:history="1">
+      <w:hyperlink r:id="rId54" w:history="1">
         <w:r>
           <w:rPr>
             <w:rStyle w:val="Hyperlink"/>
@@ -12529,7 +12932,7 @@
         </w:rPr>
         <w:t xml:space="preserve">Available from: </w:t>
       </w:r>
-      <w:hyperlink r:id="rId56" w:history="1">
+      <w:hyperlink r:id="rId55" w:history="1">
         <w:r>
           <w:rPr>
             <w:rStyle w:val="Hyperlink"/>
@@ -12735,7 +13138,7 @@
         </w:rPr>
         <w:t xml:space="preserve">Available from: </w:t>
       </w:r>
-      <w:hyperlink r:id="rId57" w:history="1">
+      <w:hyperlink r:id="rId56" w:history="1">
         <w:r>
           <w:rPr>
             <w:rStyle w:val="Hyperlink"/>
@@ -12860,7 +13263,7 @@
         </w:rPr>
         <w:t xml:space="preserve">Available from: </w:t>
       </w:r>
-      <w:hyperlink r:id="rId58" w:history="1">
+      <w:hyperlink r:id="rId57" w:history="1">
         <w:r>
           <w:rPr>
             <w:rStyle w:val="Hyperlink"/>
@@ -12985,7 +13388,7 @@
         </w:rPr>
         <w:t xml:space="preserve">Available from: </w:t>
       </w:r>
-      <w:hyperlink r:id="rId59" w:history="1">
+      <w:hyperlink r:id="rId58" w:history="1">
         <w:r>
           <w:rPr>
             <w:rStyle w:val="Hyperlink"/>
@@ -13110,7 +13513,7 @@
         </w:rPr>
         <w:t xml:space="preserve">Available from: </w:t>
       </w:r>
-      <w:hyperlink r:id="rId60" w:history="1">
+      <w:hyperlink r:id="rId59" w:history="1">
         <w:r>
           <w:rPr>
             <w:rStyle w:val="Hyperlink"/>
@@ -13369,7 +13772,7 @@
         </w:rPr>
         <w:t xml:space="preserve">Available from: </w:t>
       </w:r>
-      <w:hyperlink r:id="rId61" w:history="1">
+      <w:hyperlink r:id="rId60" w:history="1">
         <w:r>
           <w:rPr>
             <w:rStyle w:val="Hyperlink"/>
@@ -13491,7 +13894,7 @@
         </w:rPr>
         <w:t xml:space="preserve">Available from: </w:t>
       </w:r>
-      <w:hyperlink r:id="rId62" w:history="1">
+      <w:hyperlink r:id="rId61" w:history="1">
         <w:r>
           <w:rPr>
             <w:rStyle w:val="Hyperlink"/>
@@ -13614,7 +14017,7 @@
         </w:rPr>
         <w:t xml:space="preserve">Available from: </w:t>
       </w:r>
-      <w:hyperlink r:id="rId63" w:history="1">
+      <w:hyperlink r:id="rId62" w:history="1">
         <w:r>
           <w:rPr>
             <w:rStyle w:val="Hyperlink"/>
@@ -13737,7 +14140,7 @@
         </w:rPr>
         <w:t xml:space="preserve">Available from: </w:t>
       </w:r>
-      <w:hyperlink r:id="rId64" w:history="1">
+      <w:hyperlink r:id="rId63" w:history="1">
         <w:r>
           <w:rPr>
             <w:rStyle w:val="Hyperlink"/>
@@ -13852,7 +14255,7 @@
         </w:rPr>
         <w:t xml:space="preserve">Available from: </w:t>
       </w:r>
-      <w:hyperlink r:id="rId65" w:history="1">
+      <w:hyperlink r:id="rId64" w:history="1">
         <w:r>
           <w:rPr>
             <w:rStyle w:val="Hyperlink"/>
@@ -13976,7 +14379,7 @@
         </w:rPr>
         <w:t xml:space="preserve">Available from: </w:t>
       </w:r>
-      <w:hyperlink r:id="rId66" w:history="1">
+      <w:hyperlink r:id="rId65" w:history="1">
         <w:r>
           <w:rPr>
             <w:rStyle w:val="Hyperlink"/>
@@ -14098,7 +14501,7 @@
         </w:rPr>
         <w:t xml:space="preserve">Available from: </w:t>
       </w:r>
-      <w:hyperlink r:id="rId67" w:history="1">
+      <w:hyperlink r:id="rId66" w:history="1">
         <w:r>
           <w:rPr>
             <w:rStyle w:val="Hyperlink"/>
@@ -14317,7 +14720,7 @@
         </w:rPr>
         <w:t xml:space="preserve">Available from: </w:t>
       </w:r>
-      <w:hyperlink r:id="rId68" w:history="1">
+      <w:hyperlink r:id="rId67" w:history="1">
         <w:r>
           <w:rPr>
             <w:rStyle w:val="Hyperlink"/>
@@ -14442,7 +14845,7 @@
         </w:rPr>
         <w:t xml:space="preserve">Available from: </w:t>
       </w:r>
-      <w:hyperlink r:id="rId69" w:history="1">
+      <w:hyperlink r:id="rId68" w:history="1">
         <w:r>
           <w:rPr>
             <w:rStyle w:val="Hyperlink"/>
@@ -14566,7 +14969,7 @@
         </w:rPr>
         <w:t xml:space="preserve">Available from: </w:t>
       </w:r>
-      <w:hyperlink r:id="rId70" w:history="1">
+      <w:hyperlink r:id="rId69" w:history="1">
         <w:r>
           <w:rPr>
             <w:rStyle w:val="Hyperlink"/>
@@ -14686,9 +15089,9 @@
       </w:pPr>
     </w:p>
     <w:sectPr>
-      <w:headerReference w:type="default" r:id="rId71"/>
-      <w:footerReference w:type="even" r:id="rId72"/>
-      <w:footerReference w:type="default" r:id="rId73"/>
+      <w:headerReference w:type="default" r:id="rId70"/>
+      <w:footerReference w:type="even" r:id="rId71"/>
+      <w:footerReference w:type="default" r:id="rId72"/>
       <w:endnotePr>
         <w:numFmt w:val="decimal"/>
       </w:endnotePr>
@@ -14818,7 +15221,7 @@
                 <w:bCs/>
                 <w:noProof/>
               </w:rPr>
-              <w:t>19</w:t>
+              <w:t>23</w:t>
             </w:r>
             <w:r>
               <w:rPr>
@@ -14863,7 +15266,7 @@
                 <w:bCs/>
                 <w:noProof/>
               </w:rPr>
-              <w:t>34</w:t>
+              <w:t>35</w:t>
             </w:r>
             <w:r>
               <w:rPr>
@@ -16185,6 +16588,23 @@
       <w:szCs w:val="20"/>
     </w:rPr>
   </w:style>
+  <w:style w:type="paragraph" w:styleId="NormalWeb">
+    <w:name w:val="Normal (Web)"/>
+    <w:basedOn w:val="Normal"/>
+    <w:uiPriority w:val="99"/>
+    <w:unhideWhenUsed/>
+    <w:rsid w:val="00AA1162"/>
+    <w:pPr>
+      <w:spacing w:before="100" w:beforeAutospacing="1" w:after="100" w:afterAutospacing="1"/>
+      <w:jc w:val="left"/>
+    </w:pPr>
+    <w:rPr>
+      <w:rFonts w:ascii="Times New Roman" w:eastAsiaTheme="minorHAnsi" w:hAnsi="Times New Roman"/>
+      <w:sz w:val="24"/>
+      <w:szCs w:val="24"/>
+      <w:lang w:eastAsia="en-GB"/>
+    </w:rPr>
+  </w:style>
 </w:styles>
 </file>
 
@@ -16454,7 +16874,7 @@
 </file>
 
 <file path=customXml/itemProps1.xml><?xml version="1.0" encoding="utf-8"?>
-<ds:datastoreItem xmlns:ds="http://schemas.openxmlformats.org/officeDocument/2006/customXml" ds:itemID="{50321698-855A-8A47-A739-955EB3C0E5DC}">
+<ds:datastoreItem xmlns:ds="http://schemas.openxmlformats.org/officeDocument/2006/customXml" ds:itemID="{D556ADB4-8F1A-A941-A441-E7247B33906C}">
   <ds:schemaRefs>
     <ds:schemaRef ds:uri="http://schemas.openxmlformats.org/officeDocument/2006/bibliography"/>
   </ds:schemaRefs>

</xml_diff>

<commit_message>
finished items required for today
</commit_message>
<xml_diff>
--- a/Compute.Documents/B00235610 - Final Honours Report.docx
+++ b/Compute.Documents/B00235610 - Final Honours Report.docx
@@ -1020,6 +1020,563 @@
     </w:p>
     <w:p>
       <w:pPr>
+        <w:ind w:hanging="720"/>
+        <w:jc w:val="center"/>
+        <w:rPr>
+          <w:rFonts w:ascii="Arial" w:eastAsiaTheme="minorHAnsi" w:hAnsi="Arial" w:cs="Arial"/>
+          <w:b/>
+          <w:sz w:val="24"/>
+          <w:szCs w:val="24"/>
+          <w:u w:val="single"/>
+        </w:rPr>
+      </w:pPr>
+      <w:r>
+        <w:rPr>
+          <w:rFonts w:ascii="Arial" w:eastAsiaTheme="minorHAnsi" w:hAnsi="Arial" w:cs="Arial"/>
+          <w:b/>
+          <w:sz w:val="24"/>
+          <w:szCs w:val="24"/>
+          <w:u w:val="single"/>
+        </w:rPr>
+        <w:lastRenderedPageBreak/>
+        <w:t>Form to accompany Dissertation</w:t>
+      </w:r>
+    </w:p>
+    <w:p>
+      <w:pPr>
+        <w:ind w:hanging="720"/>
+        <w:jc w:val="center"/>
+        <w:rPr>
+          <w:rFonts w:ascii="Arial" w:eastAsiaTheme="minorHAnsi" w:hAnsi="Arial" w:cs="Arial"/>
+          <w:b/>
+          <w:sz w:val="24"/>
+          <w:szCs w:val="24"/>
+          <w:u w:val="single"/>
+        </w:rPr>
+      </w:pPr>
+    </w:p>
+    <w:p>
+      <w:pPr>
+        <w:ind w:hanging="720"/>
+        <w:jc w:val="center"/>
+        <w:rPr>
+          <w:rFonts w:ascii="Arial" w:eastAsiaTheme="minorHAnsi" w:hAnsi="Arial" w:cs="Arial"/>
+          <w:b/>
+          <w:sz w:val="24"/>
+          <w:szCs w:val="24"/>
+        </w:rPr>
+      </w:pPr>
+      <w:r>
+        <w:rPr>
+          <w:rFonts w:ascii="Arial" w:eastAsiaTheme="minorHAnsi" w:hAnsi="Arial" w:cs="Arial"/>
+          <w:b/>
+          <w:sz w:val="24"/>
+          <w:szCs w:val="24"/>
+        </w:rPr>
+        <w:t>To be completed in full</w:t>
+      </w:r>
+    </w:p>
+    <w:p>
+      <w:pPr>
+        <w:ind w:hanging="720"/>
+        <w:jc w:val="center"/>
+        <w:rPr>
+          <w:rFonts w:ascii="Arial" w:eastAsiaTheme="minorHAnsi" w:hAnsi="Arial" w:cs="Arial"/>
+          <w:b/>
+          <w:sz w:val="24"/>
+          <w:szCs w:val="24"/>
+        </w:rPr>
+      </w:pPr>
+    </w:p>
+    <w:tbl>
+      <w:tblPr>
+        <w:tblStyle w:val="TableGrid"/>
+        <w:tblW w:w="0" w:type="auto"/>
+        <w:tblInd w:w="534" w:type="dxa"/>
+        <w:tblLook w:val="04A0" w:firstRow="1" w:lastRow="0" w:firstColumn="1" w:lastColumn="0" w:noHBand="0" w:noVBand="1"/>
+      </w:tblPr>
+      <w:tblGrid>
+        <w:gridCol w:w="8221"/>
+      </w:tblGrid>
+      <w:tr>
+        <w:tc>
+          <w:tcPr>
+            <w:tcW w:w="8221" w:type="dxa"/>
+          </w:tcPr>
+          <w:p>
+            <w:pPr>
+              <w:rPr>
+                <w:rFonts w:ascii="Arial" w:eastAsiaTheme="minorHAnsi" w:hAnsi="Arial" w:cs="Arial"/>
+                <w:b/>
+                <w:sz w:val="24"/>
+                <w:szCs w:val="24"/>
+              </w:rPr>
+            </w:pPr>
+          </w:p>
+          <w:p>
+            <w:pPr>
+              <w:ind w:left="720"/>
+              <w:rPr>
+                <w:rFonts w:ascii="Arial" w:eastAsiaTheme="minorHAnsi" w:hAnsi="Arial" w:cs="Arial"/>
+                <w:b/>
+                <w:sz w:val="24"/>
+                <w:szCs w:val="24"/>
+              </w:rPr>
+            </w:pPr>
+            <w:r>
+              <w:rPr>
+                <w:rFonts w:ascii="Arial" w:eastAsiaTheme="minorHAnsi" w:hAnsi="Arial" w:cs="Arial"/>
+                <w:b/>
+                <w:sz w:val="24"/>
+                <w:szCs w:val="24"/>
+              </w:rPr>
+              <w:t>Surname</w:t>
+            </w:r>
+          </w:p>
+          <w:p>
+            <w:pPr>
+              <w:rPr>
+                <w:rFonts w:ascii="Arial" w:eastAsiaTheme="minorHAnsi" w:hAnsi="Arial" w:cs="Arial"/>
+                <w:b/>
+                <w:sz w:val="36"/>
+                <w:szCs w:val="36"/>
+              </w:rPr>
+            </w:pPr>
+          </w:p>
+        </w:tc>
+      </w:tr>
+      <w:tr>
+        <w:tc>
+          <w:tcPr>
+            <w:tcW w:w="8221" w:type="dxa"/>
+          </w:tcPr>
+          <w:p>
+            <w:pPr>
+              <w:rPr>
+                <w:rFonts w:ascii="Arial" w:eastAsiaTheme="minorHAnsi" w:hAnsi="Arial" w:cs="Arial"/>
+                <w:b/>
+                <w:sz w:val="24"/>
+                <w:szCs w:val="24"/>
+              </w:rPr>
+            </w:pPr>
+          </w:p>
+          <w:p>
+            <w:pPr>
+              <w:ind w:left="720"/>
+              <w:rPr>
+                <w:rFonts w:ascii="Arial" w:eastAsiaTheme="minorHAnsi" w:hAnsi="Arial" w:cs="Arial"/>
+                <w:b/>
+                <w:sz w:val="24"/>
+                <w:szCs w:val="24"/>
+              </w:rPr>
+            </w:pPr>
+            <w:r>
+              <w:rPr>
+                <w:rFonts w:ascii="Arial" w:eastAsiaTheme="minorHAnsi" w:hAnsi="Arial" w:cs="Arial"/>
+                <w:b/>
+                <w:sz w:val="24"/>
+                <w:szCs w:val="24"/>
+              </w:rPr>
+              <w:t>First Name                                                                 Initials</w:t>
+            </w:r>
+          </w:p>
+          <w:p>
+            <w:pPr>
+              <w:rPr>
+                <w:rFonts w:ascii="Arial" w:eastAsiaTheme="minorHAnsi" w:hAnsi="Arial" w:cs="Arial"/>
+                <w:b/>
+                <w:sz w:val="36"/>
+                <w:szCs w:val="36"/>
+              </w:rPr>
+            </w:pPr>
+          </w:p>
+        </w:tc>
+      </w:tr>
+      <w:tr>
+        <w:tc>
+          <w:tcPr>
+            <w:tcW w:w="8221" w:type="dxa"/>
+          </w:tcPr>
+          <w:p>
+            <w:pPr>
+              <w:rPr>
+                <w:rFonts w:ascii="Arial" w:eastAsiaTheme="minorHAnsi" w:hAnsi="Arial" w:cs="Arial"/>
+                <w:b/>
+                <w:sz w:val="24"/>
+                <w:szCs w:val="24"/>
+              </w:rPr>
+            </w:pPr>
+          </w:p>
+          <w:p>
+            <w:pPr>
+              <w:ind w:left="720"/>
+              <w:rPr>
+                <w:rFonts w:ascii="Arial" w:eastAsiaTheme="minorHAnsi" w:hAnsi="Arial" w:cs="Arial"/>
+                <w:b/>
+                <w:sz w:val="24"/>
+                <w:szCs w:val="24"/>
+              </w:rPr>
+            </w:pPr>
+            <w:r>
+              <w:rPr>
+                <w:rFonts w:ascii="Arial" w:eastAsiaTheme="minorHAnsi" w:hAnsi="Arial" w:cs="Arial"/>
+                <w:b/>
+                <w:sz w:val="24"/>
+                <w:szCs w:val="24"/>
+              </w:rPr>
+              <w:t>Borrower ID Number</w:t>
+            </w:r>
+          </w:p>
+          <w:p>
+            <w:pPr>
+              <w:rPr>
+                <w:rFonts w:ascii="Arial" w:eastAsiaTheme="minorHAnsi" w:hAnsi="Arial" w:cs="Arial"/>
+                <w:b/>
+                <w:sz w:val="36"/>
+                <w:szCs w:val="36"/>
+              </w:rPr>
+            </w:pPr>
+          </w:p>
+        </w:tc>
+      </w:tr>
+      <w:tr>
+        <w:tc>
+          <w:tcPr>
+            <w:tcW w:w="8221" w:type="dxa"/>
+          </w:tcPr>
+          <w:p>
+            <w:pPr>
+              <w:rPr>
+                <w:rFonts w:ascii="Arial" w:eastAsiaTheme="minorHAnsi" w:hAnsi="Arial" w:cs="Arial"/>
+                <w:b/>
+                <w:sz w:val="24"/>
+                <w:szCs w:val="24"/>
+              </w:rPr>
+            </w:pPr>
+          </w:p>
+          <w:p>
+            <w:pPr>
+              <w:ind w:left="720"/>
+              <w:rPr>
+                <w:rFonts w:ascii="Arial" w:eastAsiaTheme="minorHAnsi" w:hAnsi="Arial" w:cs="Arial"/>
+                <w:b/>
+                <w:sz w:val="24"/>
+                <w:szCs w:val="24"/>
+              </w:rPr>
+            </w:pPr>
+            <w:r>
+              <w:rPr>
+                <w:rFonts w:ascii="Arial" w:eastAsiaTheme="minorHAnsi" w:hAnsi="Arial" w:cs="Arial"/>
+                <w:b/>
+                <w:sz w:val="24"/>
+                <w:szCs w:val="24"/>
+              </w:rPr>
+              <w:t>Course Code</w:t>
+            </w:r>
+          </w:p>
+          <w:p>
+            <w:pPr>
+              <w:rPr>
+                <w:rFonts w:ascii="Arial" w:eastAsiaTheme="minorHAnsi" w:hAnsi="Arial" w:cs="Arial"/>
+                <w:b/>
+                <w:sz w:val="36"/>
+                <w:szCs w:val="36"/>
+              </w:rPr>
+            </w:pPr>
+          </w:p>
+        </w:tc>
+      </w:tr>
+      <w:tr>
+        <w:tc>
+          <w:tcPr>
+            <w:tcW w:w="8221" w:type="dxa"/>
+          </w:tcPr>
+          <w:p>
+            <w:pPr>
+              <w:rPr>
+                <w:rFonts w:ascii="Arial" w:eastAsiaTheme="minorHAnsi" w:hAnsi="Arial" w:cs="Arial"/>
+                <w:b/>
+                <w:sz w:val="24"/>
+                <w:szCs w:val="24"/>
+              </w:rPr>
+            </w:pPr>
+          </w:p>
+          <w:p>
+            <w:pPr>
+              <w:ind w:left="720"/>
+              <w:rPr>
+                <w:rFonts w:ascii="Arial" w:eastAsiaTheme="minorHAnsi" w:hAnsi="Arial" w:cs="Arial"/>
+                <w:b/>
+                <w:sz w:val="24"/>
+                <w:szCs w:val="24"/>
+              </w:rPr>
+            </w:pPr>
+            <w:r>
+              <w:rPr>
+                <w:rFonts w:ascii="Arial" w:eastAsiaTheme="minorHAnsi" w:hAnsi="Arial" w:cs="Arial"/>
+                <w:b/>
+                <w:sz w:val="24"/>
+                <w:szCs w:val="24"/>
+              </w:rPr>
+              <w:t>Course Description</w:t>
+            </w:r>
+          </w:p>
+          <w:p>
+            <w:pPr>
+              <w:rPr>
+                <w:rFonts w:ascii="Arial" w:eastAsiaTheme="minorHAnsi" w:hAnsi="Arial" w:cs="Arial"/>
+                <w:b/>
+                <w:sz w:val="36"/>
+                <w:szCs w:val="36"/>
+              </w:rPr>
+            </w:pPr>
+          </w:p>
+        </w:tc>
+      </w:tr>
+      <w:tr>
+        <w:tc>
+          <w:tcPr>
+            <w:tcW w:w="8221" w:type="dxa"/>
+          </w:tcPr>
+          <w:p>
+            <w:pPr>
+              <w:rPr>
+                <w:rFonts w:ascii="Arial" w:eastAsiaTheme="minorHAnsi" w:hAnsi="Arial" w:cs="Arial"/>
+                <w:b/>
+                <w:sz w:val="24"/>
+                <w:szCs w:val="24"/>
+              </w:rPr>
+            </w:pPr>
+          </w:p>
+          <w:p>
+            <w:pPr>
+              <w:ind w:left="720"/>
+              <w:rPr>
+                <w:rFonts w:ascii="Arial" w:eastAsiaTheme="minorHAnsi" w:hAnsi="Arial" w:cs="Arial"/>
+                <w:b/>
+                <w:sz w:val="24"/>
+                <w:szCs w:val="24"/>
+              </w:rPr>
+            </w:pPr>
+            <w:r>
+              <w:rPr>
+                <w:rFonts w:ascii="Arial" w:eastAsiaTheme="minorHAnsi" w:hAnsi="Arial" w:cs="Arial"/>
+                <w:b/>
+                <w:sz w:val="24"/>
+                <w:szCs w:val="24"/>
+              </w:rPr>
+              <w:t>Project Supervisor</w:t>
+            </w:r>
+          </w:p>
+          <w:p>
+            <w:pPr>
+              <w:rPr>
+                <w:rFonts w:ascii="Arial" w:eastAsiaTheme="minorHAnsi" w:hAnsi="Arial" w:cs="Arial"/>
+                <w:b/>
+                <w:sz w:val="36"/>
+                <w:szCs w:val="36"/>
+              </w:rPr>
+            </w:pPr>
+          </w:p>
+        </w:tc>
+      </w:tr>
+      <w:tr>
+        <w:tc>
+          <w:tcPr>
+            <w:tcW w:w="8221" w:type="dxa"/>
+          </w:tcPr>
+          <w:p>
+            <w:pPr>
+              <w:rPr>
+                <w:rFonts w:ascii="Arial" w:eastAsiaTheme="minorHAnsi" w:hAnsi="Arial" w:cs="Arial"/>
+                <w:b/>
+                <w:sz w:val="24"/>
+                <w:szCs w:val="24"/>
+              </w:rPr>
+            </w:pPr>
+          </w:p>
+          <w:p>
+            <w:pPr>
+              <w:ind w:left="720"/>
+              <w:rPr>
+                <w:rFonts w:ascii="Arial" w:eastAsiaTheme="minorHAnsi" w:hAnsi="Arial" w:cs="Arial"/>
+                <w:b/>
+                <w:sz w:val="24"/>
+                <w:szCs w:val="24"/>
+              </w:rPr>
+            </w:pPr>
+            <w:r>
+              <w:rPr>
+                <w:rFonts w:ascii="Arial" w:eastAsiaTheme="minorHAnsi" w:hAnsi="Arial" w:cs="Arial"/>
+                <w:b/>
+                <w:sz w:val="24"/>
+                <w:szCs w:val="24"/>
+              </w:rPr>
+              <w:t>Dissertation Title</w:t>
+            </w:r>
+          </w:p>
+          <w:p>
+            <w:pPr>
+              <w:rPr>
+                <w:rFonts w:ascii="Arial" w:eastAsiaTheme="minorHAnsi" w:hAnsi="Arial" w:cs="Arial"/>
+                <w:b/>
+                <w:sz w:val="24"/>
+                <w:szCs w:val="24"/>
+              </w:rPr>
+            </w:pPr>
+          </w:p>
+          <w:p>
+            <w:pPr>
+              <w:rPr>
+                <w:rFonts w:ascii="Arial" w:eastAsiaTheme="minorHAnsi" w:hAnsi="Arial" w:cs="Arial"/>
+                <w:b/>
+                <w:sz w:val="24"/>
+                <w:szCs w:val="24"/>
+              </w:rPr>
+            </w:pPr>
+          </w:p>
+          <w:p>
+            <w:pPr>
+              <w:rPr>
+                <w:rFonts w:ascii="Arial" w:eastAsiaTheme="minorHAnsi" w:hAnsi="Arial" w:cs="Arial"/>
+                <w:b/>
+                <w:sz w:val="24"/>
+                <w:szCs w:val="24"/>
+              </w:rPr>
+            </w:pPr>
+          </w:p>
+          <w:p>
+            <w:pPr>
+              <w:rPr>
+                <w:rFonts w:ascii="Arial" w:eastAsiaTheme="minorHAnsi" w:hAnsi="Arial" w:cs="Arial"/>
+                <w:b/>
+                <w:sz w:val="24"/>
+                <w:szCs w:val="24"/>
+              </w:rPr>
+            </w:pPr>
+          </w:p>
+        </w:tc>
+      </w:tr>
+      <w:tr>
+        <w:tc>
+          <w:tcPr>
+            <w:tcW w:w="8221" w:type="dxa"/>
+          </w:tcPr>
+          <w:p>
+            <w:pPr>
+              <w:rPr>
+                <w:rFonts w:ascii="Arial" w:eastAsiaTheme="minorHAnsi" w:hAnsi="Arial" w:cs="Arial"/>
+                <w:b/>
+                <w:sz w:val="24"/>
+                <w:szCs w:val="24"/>
+              </w:rPr>
+            </w:pPr>
+          </w:p>
+          <w:p>
+            <w:pPr>
+              <w:ind w:left="720"/>
+              <w:rPr>
+                <w:rFonts w:ascii="Arial" w:eastAsiaTheme="minorHAnsi" w:hAnsi="Arial" w:cs="Arial"/>
+                <w:b/>
+                <w:sz w:val="24"/>
+                <w:szCs w:val="24"/>
+              </w:rPr>
+            </w:pPr>
+            <w:r>
+              <w:rPr>
+                <w:rFonts w:ascii="Arial" w:eastAsiaTheme="minorHAnsi" w:hAnsi="Arial" w:cs="Arial"/>
+                <w:b/>
+                <w:sz w:val="24"/>
+                <w:szCs w:val="24"/>
+              </w:rPr>
+              <w:t>Session</w:t>
+            </w:r>
+          </w:p>
+          <w:p>
+            <w:pPr>
+              <w:ind w:firstLine="317"/>
+              <w:rPr>
+                <w:rFonts w:ascii="Arial" w:eastAsiaTheme="minorHAnsi" w:hAnsi="Arial" w:cs="Arial"/>
+                <w:b/>
+                <w:sz w:val="24"/>
+                <w:szCs w:val="24"/>
+              </w:rPr>
+            </w:pPr>
+          </w:p>
+          <w:p>
+            <w:pPr>
+              <w:ind w:firstLine="317"/>
+              <w:rPr>
+                <w:rFonts w:ascii="Arial" w:eastAsiaTheme="minorHAnsi" w:hAnsi="Arial" w:cs="Arial"/>
+                <w:b/>
+                <w:sz w:val="24"/>
+                <w:szCs w:val="24"/>
+              </w:rPr>
+            </w:pPr>
+          </w:p>
+        </w:tc>
+      </w:tr>
+    </w:tbl>
+    <w:p>
+      <w:pPr>
+        <w:ind w:hanging="720"/>
+        <w:jc w:val="center"/>
+        <w:rPr>
+          <w:rFonts w:ascii="Arial" w:eastAsiaTheme="minorHAnsi" w:hAnsi="Arial" w:cs="Arial"/>
+          <w:b/>
+          <w:sz w:val="24"/>
+          <w:szCs w:val="24"/>
+        </w:rPr>
+      </w:pPr>
+    </w:p>
+    <w:p>
+      <w:pPr>
+        <w:tabs>
+          <w:tab w:val="left" w:pos="709"/>
+          <w:tab w:val="left" w:pos="8222"/>
+        </w:tabs>
+        <w:ind w:left="709" w:right="379" w:hanging="142"/>
+        <w:jc w:val="center"/>
+        <w:rPr>
+          <w:rFonts w:ascii="Arial" w:eastAsiaTheme="minorHAnsi" w:hAnsi="Arial" w:cs="Arial"/>
+          <w:b/>
+          <w:sz w:val="24"/>
+          <w:szCs w:val="24"/>
+        </w:rPr>
+      </w:pPr>
+      <w:r>
+        <w:rPr>
+          <w:rFonts w:ascii="Arial" w:eastAsiaTheme="minorHAnsi" w:hAnsi="Arial" w:cs="Arial"/>
+          <w:b/>
+          <w:sz w:val="24"/>
+          <w:szCs w:val="24"/>
+        </w:rPr>
+        <w:t>Please ensure that a copy of this form is bound with your dissertation before submission</w:t>
+      </w:r>
+    </w:p>
+    <w:p/>
+    <w:p/>
+    <w:p/>
+    <w:p/>
+    <w:p/>
+    <w:p/>
+    <w:p/>
+    <w:p/>
+    <w:p/>
+    <w:p/>
+    <w:p/>
+    <w:p/>
+    <w:p>
+      <w:pPr>
+        <w:suppressAutoHyphens/>
+        <w:rPr>
+          <w:rFonts w:ascii="Arial" w:hAnsi="Arial"/>
+          <w:sz w:val="24"/>
+        </w:rPr>
+      </w:pPr>
+    </w:p>
+    <w:p>
+      <w:pPr>
         <w:pStyle w:val="Default"/>
         <w:jc w:val="center"/>
         <w:rPr>
@@ -2357,7 +2914,7 @@
       <w:r>
         <w:br w:type="page"/>
       </w:r>
-      <w:bookmarkStart w:id="0" w:name="_Toc476076448"/>
+      <w:bookmarkStart w:id="0" w:name="_Toc476087424"/>
       <w:r>
         <w:lastRenderedPageBreak/>
         <w:t>Acknowledgements</w:t>
@@ -2990,6 +3547,8 @@
           <w:rStyle w:val="Emphasis"/>
         </w:rPr>
       </w:pPr>
+      <w:bookmarkStart w:id="10" w:name="_GoBack"/>
+      <w:bookmarkEnd w:id="10"/>
     </w:p>
     <w:p>
       <w:pPr>
@@ -3071,7 +3630,7 @@
               <w:lang w:eastAsia="en-GB"/>
             </w:rPr>
           </w:pPr>
-          <w:hyperlink w:anchor="_Toc476076448" w:history="1">
+          <w:hyperlink w:anchor="_Toc476087424" w:history="1">
             <w:r>
               <w:rPr>
                 <w:rStyle w:val="Hyperlink"/>
@@ -3098,7 +3657,7 @@
                 <w:noProof/>
                 <w:webHidden/>
               </w:rPr>
-              <w:instrText xml:space="preserve"> PAGEREF _Toc476076448 \h </w:instrText>
+              <w:instrText xml:space="preserve"> PAGEREF _Toc476087424 \h </w:instrText>
             </w:r>
             <w:r>
               <w:rPr>
@@ -3118,7 +3677,7 @@
                 <w:noProof/>
                 <w:webHidden/>
               </w:rPr>
-              <w:t>5</w:t>
+              <w:t>6</w:t>
             </w:r>
             <w:r>
               <w:rPr>
@@ -3143,7 +3702,7 @@
               <w:lang w:eastAsia="en-GB"/>
             </w:rPr>
           </w:pPr>
-          <w:hyperlink w:anchor="_Toc476076449" w:history="1">
+          <w:hyperlink w:anchor="_Toc476087425" w:history="1">
             <w:r>
               <w:rPr>
                 <w:rStyle w:val="Hyperlink"/>
@@ -3170,7 +3729,7 @@
                 <w:noProof/>
                 <w:webHidden/>
               </w:rPr>
-              <w:instrText xml:space="preserve"> PAGEREF _Toc476076449 \h </w:instrText>
+              <w:instrText xml:space="preserve"> PAGEREF _Toc476087425 \h </w:instrText>
             </w:r>
             <w:r>
               <w:rPr>
@@ -3190,7 +3749,7 @@
                 <w:noProof/>
                 <w:webHidden/>
               </w:rPr>
-              <w:t>9</w:t>
+              <w:t>10</w:t>
             </w:r>
             <w:r>
               <w:rPr>
@@ -3215,7 +3774,7 @@
               <w:lang w:eastAsia="en-GB"/>
             </w:rPr>
           </w:pPr>
-          <w:hyperlink w:anchor="_Toc476076450" w:history="1">
+          <w:hyperlink w:anchor="_Toc476087426" w:history="1">
             <w:r>
               <w:rPr>
                 <w:rStyle w:val="Hyperlink"/>
@@ -3242,7 +3801,7 @@
                 <w:noProof/>
                 <w:webHidden/>
               </w:rPr>
-              <w:instrText xml:space="preserve"> PAGEREF _Toc476076450 \h </w:instrText>
+              <w:instrText xml:space="preserve"> PAGEREF _Toc476087426 \h </w:instrText>
             </w:r>
             <w:r>
               <w:rPr>
@@ -3262,7 +3821,7 @@
                 <w:noProof/>
                 <w:webHidden/>
               </w:rPr>
-              <w:t>11</w:t>
+              <w:t>12</w:t>
             </w:r>
             <w:r>
               <w:rPr>
@@ -3285,7 +3844,7 @@
               <w:lang w:eastAsia="en-GB"/>
             </w:rPr>
           </w:pPr>
-          <w:hyperlink w:anchor="_Toc476076451" w:history="1">
+          <w:hyperlink w:anchor="_Toc476087427" w:history="1">
             <w:r>
               <w:rPr>
                 <w:rStyle w:val="Hyperlink"/>
@@ -3312,7 +3871,7 @@
                 <w:noProof/>
                 <w:webHidden/>
               </w:rPr>
-              <w:instrText xml:space="preserve"> PAGEREF _Toc476076451 \h </w:instrText>
+              <w:instrText xml:space="preserve"> PAGEREF _Toc476087427 \h </w:instrText>
             </w:r>
             <w:r>
               <w:rPr>
@@ -3332,7 +3891,7 @@
                 <w:noProof/>
                 <w:webHidden/>
               </w:rPr>
-              <w:t>11</w:t>
+              <w:t>12</w:t>
             </w:r>
             <w:r>
               <w:rPr>
@@ -3355,7 +3914,7 @@
               <w:lang w:eastAsia="en-GB"/>
             </w:rPr>
           </w:pPr>
-          <w:hyperlink w:anchor="_Toc476076452" w:history="1">
+          <w:hyperlink w:anchor="_Toc476087428" w:history="1">
             <w:r>
               <w:rPr>
                 <w:rStyle w:val="Hyperlink"/>
@@ -3382,7 +3941,7 @@
                 <w:noProof/>
                 <w:webHidden/>
               </w:rPr>
-              <w:instrText xml:space="preserve"> PAGEREF _Toc476076452 \h </w:instrText>
+              <w:instrText xml:space="preserve"> PAGEREF _Toc476087428 \h </w:instrText>
             </w:r>
             <w:r>
               <w:rPr>
@@ -3402,7 +3961,7 @@
                 <w:noProof/>
                 <w:webHidden/>
               </w:rPr>
-              <w:t>11</w:t>
+              <w:t>12</w:t>
             </w:r>
             <w:r>
               <w:rPr>
@@ -3425,7 +3984,7 @@
               <w:lang w:eastAsia="en-GB"/>
             </w:rPr>
           </w:pPr>
-          <w:hyperlink w:anchor="_Toc476076453" w:history="1">
+          <w:hyperlink w:anchor="_Toc476087429" w:history="1">
             <w:r>
               <w:rPr>
                 <w:rStyle w:val="Hyperlink"/>
@@ -3452,7 +4011,7 @@
                 <w:noProof/>
                 <w:webHidden/>
               </w:rPr>
-              <w:instrText xml:space="preserve"> PAGEREF _Toc476076453 \h </w:instrText>
+              <w:instrText xml:space="preserve"> PAGEREF _Toc476087429 \h </w:instrText>
             </w:r>
             <w:r>
               <w:rPr>
@@ -3472,7 +4031,7 @@
                 <w:noProof/>
                 <w:webHidden/>
               </w:rPr>
-              <w:t>12</w:t>
+              <w:t>13</w:t>
             </w:r>
             <w:r>
               <w:rPr>
@@ -3495,7 +4054,7 @@
               <w:lang w:eastAsia="en-GB"/>
             </w:rPr>
           </w:pPr>
-          <w:hyperlink w:anchor="_Toc476076454" w:history="1">
+          <w:hyperlink w:anchor="_Toc476087430" w:history="1">
             <w:r>
               <w:rPr>
                 <w:rStyle w:val="Hyperlink"/>
@@ -3522,7 +4081,7 @@
                 <w:noProof/>
                 <w:webHidden/>
               </w:rPr>
-              <w:instrText xml:space="preserve"> PAGEREF _Toc476076454 \h </w:instrText>
+              <w:instrText xml:space="preserve"> PAGEREF _Toc476087430 \h </w:instrText>
             </w:r>
             <w:r>
               <w:rPr>
@@ -3542,7 +4101,7 @@
                 <w:noProof/>
                 <w:webHidden/>
               </w:rPr>
-              <w:t>12</w:t>
+              <w:t>13</w:t>
             </w:r>
             <w:r>
               <w:rPr>
@@ -3565,7 +4124,7 @@
               <w:lang w:eastAsia="en-GB"/>
             </w:rPr>
           </w:pPr>
-          <w:hyperlink w:anchor="_Toc476076455" w:history="1">
+          <w:hyperlink w:anchor="_Toc476087431" w:history="1">
             <w:r>
               <w:rPr>
                 <w:rStyle w:val="Hyperlink"/>
@@ -3592,7 +4151,7 @@
                 <w:noProof/>
                 <w:webHidden/>
               </w:rPr>
-              <w:instrText xml:space="preserve"> PAGEREF _Toc476076455 \h </w:instrText>
+              <w:instrText xml:space="preserve"> PAGEREF _Toc476087431 \h </w:instrText>
             </w:r>
             <w:r>
               <w:rPr>
@@ -3612,7 +4171,7 @@
                 <w:noProof/>
                 <w:webHidden/>
               </w:rPr>
-              <w:t>13</w:t>
+              <w:t>14</w:t>
             </w:r>
             <w:r>
               <w:rPr>
@@ -3635,7 +4194,7 @@
               <w:lang w:eastAsia="en-GB"/>
             </w:rPr>
           </w:pPr>
-          <w:hyperlink w:anchor="_Toc476076456" w:history="1">
+          <w:hyperlink w:anchor="_Toc476087432" w:history="1">
             <w:r>
               <w:rPr>
                 <w:rStyle w:val="Hyperlink"/>
@@ -3662,7 +4221,7 @@
                 <w:noProof/>
                 <w:webHidden/>
               </w:rPr>
-              <w:instrText xml:space="preserve"> PAGEREF _Toc476076456 \h </w:instrText>
+              <w:instrText xml:space="preserve"> PAGEREF _Toc476087432 \h </w:instrText>
             </w:r>
             <w:r>
               <w:rPr>
@@ -3682,7 +4241,7 @@
                 <w:noProof/>
                 <w:webHidden/>
               </w:rPr>
-              <w:t>14</w:t>
+              <w:t>15</w:t>
             </w:r>
             <w:r>
               <w:rPr>
@@ -3705,7 +4264,7 @@
               <w:lang w:eastAsia="en-GB"/>
             </w:rPr>
           </w:pPr>
-          <w:hyperlink w:anchor="_Toc476076457" w:history="1">
+          <w:hyperlink w:anchor="_Toc476087433" w:history="1">
             <w:r>
               <w:rPr>
                 <w:rStyle w:val="Hyperlink"/>
@@ -3732,7 +4291,7 @@
                 <w:noProof/>
                 <w:webHidden/>
               </w:rPr>
-              <w:instrText xml:space="preserve"> PAGEREF _Toc476076457 \h </w:instrText>
+              <w:instrText xml:space="preserve"> PAGEREF _Toc476087433 \h </w:instrText>
             </w:r>
             <w:r>
               <w:rPr>
@@ -3752,7 +4311,7 @@
                 <w:noProof/>
                 <w:webHidden/>
               </w:rPr>
-              <w:t>15</w:t>
+              <w:t>16</w:t>
             </w:r>
             <w:r>
               <w:rPr>
@@ -3775,7 +4334,7 @@
               <w:lang w:eastAsia="en-GB"/>
             </w:rPr>
           </w:pPr>
-          <w:hyperlink w:anchor="_Toc476076458" w:history="1">
+          <w:hyperlink w:anchor="_Toc476087434" w:history="1">
             <w:r>
               <w:rPr>
                 <w:rStyle w:val="Hyperlink"/>
@@ -3802,7 +4361,7 @@
                 <w:noProof/>
                 <w:webHidden/>
               </w:rPr>
-              <w:instrText xml:space="preserve"> PAGEREF _Toc476076458 \h </w:instrText>
+              <w:instrText xml:space="preserve"> PAGEREF _Toc476087434 \h </w:instrText>
             </w:r>
             <w:r>
               <w:rPr>
@@ -3822,7 +4381,7 @@
                 <w:noProof/>
                 <w:webHidden/>
               </w:rPr>
-              <w:t>15</w:t>
+              <w:t>16</w:t>
             </w:r>
             <w:r>
               <w:rPr>
@@ -3845,7 +4404,7 @@
               <w:lang w:eastAsia="en-GB"/>
             </w:rPr>
           </w:pPr>
-          <w:hyperlink w:anchor="_Toc476076459" w:history="1">
+          <w:hyperlink w:anchor="_Toc476087435" w:history="1">
             <w:r>
               <w:rPr>
                 <w:rStyle w:val="Hyperlink"/>
@@ -3872,7 +4431,7 @@
                 <w:noProof/>
                 <w:webHidden/>
               </w:rPr>
-              <w:instrText xml:space="preserve"> PAGEREF _Toc476076459 \h </w:instrText>
+              <w:instrText xml:space="preserve"> PAGEREF _Toc476087435 \h </w:instrText>
             </w:r>
             <w:r>
               <w:rPr>
@@ -3892,7 +4451,7 @@
                 <w:noProof/>
                 <w:webHidden/>
               </w:rPr>
-              <w:t>16</w:t>
+              <w:t>17</w:t>
             </w:r>
             <w:r>
               <w:rPr>
@@ -3915,7 +4474,7 @@
               <w:lang w:eastAsia="en-GB"/>
             </w:rPr>
           </w:pPr>
-          <w:hyperlink w:anchor="_Toc476076460" w:history="1">
+          <w:hyperlink w:anchor="_Toc476087436" w:history="1">
             <w:r>
               <w:rPr>
                 <w:rStyle w:val="Hyperlink"/>
@@ -3942,7 +4501,7 @@
                 <w:noProof/>
                 <w:webHidden/>
               </w:rPr>
-              <w:instrText xml:space="preserve"> PAGEREF _Toc476076460 \h </w:instrText>
+              <w:instrText xml:space="preserve"> PAGEREF _Toc476087436 \h </w:instrText>
             </w:r>
             <w:r>
               <w:rPr>
@@ -3962,7 +4521,7 @@
                 <w:noProof/>
                 <w:webHidden/>
               </w:rPr>
-              <w:t>17</w:t>
+              <w:t>18</w:t>
             </w:r>
             <w:r>
               <w:rPr>
@@ -3985,7 +4544,7 @@
               <w:lang w:eastAsia="en-GB"/>
             </w:rPr>
           </w:pPr>
-          <w:hyperlink w:anchor="_Toc476076461" w:history="1">
+          <w:hyperlink w:anchor="_Toc476087437" w:history="1">
             <w:r>
               <w:rPr>
                 <w:rStyle w:val="Hyperlink"/>
@@ -4012,7 +4571,7 @@
                 <w:noProof/>
                 <w:webHidden/>
               </w:rPr>
-              <w:instrText xml:space="preserve"> PAGEREF _Toc476076461 \h </w:instrText>
+              <w:instrText xml:space="preserve"> PAGEREF _Toc476087437 \h </w:instrText>
             </w:r>
             <w:r>
               <w:rPr>
@@ -4032,7 +4591,7 @@
                 <w:noProof/>
                 <w:webHidden/>
               </w:rPr>
-              <w:t>18</w:t>
+              <w:t>19</w:t>
             </w:r>
             <w:r>
               <w:rPr>
@@ -4055,7 +4614,7 @@
               <w:lang w:eastAsia="en-GB"/>
             </w:rPr>
           </w:pPr>
-          <w:hyperlink w:anchor="_Toc476076462" w:history="1">
+          <w:hyperlink w:anchor="_Toc476087438" w:history="1">
             <w:r>
               <w:rPr>
                 <w:rStyle w:val="Hyperlink"/>
@@ -4082,7 +4641,7 @@
                 <w:noProof/>
                 <w:webHidden/>
               </w:rPr>
-              <w:instrText xml:space="preserve"> PAGEREF _Toc476076462 \h </w:instrText>
+              <w:instrText xml:space="preserve"> PAGEREF _Toc476087438 \h </w:instrText>
             </w:r>
             <w:r>
               <w:rPr>
@@ -4102,7 +4661,7 @@
                 <w:noProof/>
                 <w:webHidden/>
               </w:rPr>
-              <w:t>18</w:t>
+              <w:t>19</w:t>
             </w:r>
             <w:r>
               <w:rPr>
@@ -4125,7 +4684,7 @@
               <w:lang w:eastAsia="en-GB"/>
             </w:rPr>
           </w:pPr>
-          <w:hyperlink w:anchor="_Toc476076463" w:history="1">
+          <w:hyperlink w:anchor="_Toc476087439" w:history="1">
             <w:r>
               <w:rPr>
                 <w:rStyle w:val="Hyperlink"/>
@@ -4152,7 +4711,7 @@
                 <w:noProof/>
                 <w:webHidden/>
               </w:rPr>
-              <w:instrText xml:space="preserve"> PAGEREF _Toc476076463 \h </w:instrText>
+              <w:instrText xml:space="preserve"> PAGEREF _Toc476087439 \h </w:instrText>
             </w:r>
             <w:r>
               <w:rPr>
@@ -4172,7 +4731,7 @@
                 <w:noProof/>
                 <w:webHidden/>
               </w:rPr>
-              <w:t>19</w:t>
+              <w:t>20</w:t>
             </w:r>
             <w:r>
               <w:rPr>
@@ -4195,7 +4754,7 @@
               <w:lang w:eastAsia="en-GB"/>
             </w:rPr>
           </w:pPr>
-          <w:hyperlink w:anchor="_Toc476076464" w:history="1">
+          <w:hyperlink w:anchor="_Toc476087440" w:history="1">
             <w:r>
               <w:rPr>
                 <w:rStyle w:val="Hyperlink"/>
@@ -4222,7 +4781,7 @@
                 <w:noProof/>
                 <w:webHidden/>
               </w:rPr>
-              <w:instrText xml:space="preserve"> PAGEREF _Toc476076464 \h </w:instrText>
+              <w:instrText xml:space="preserve"> PAGEREF _Toc476087440 \h </w:instrText>
             </w:r>
             <w:r>
               <w:rPr>
@@ -4242,7 +4801,7 @@
                 <w:noProof/>
                 <w:webHidden/>
               </w:rPr>
-              <w:t>19</w:t>
+              <w:t>20</w:t>
             </w:r>
             <w:r>
               <w:rPr>
@@ -4265,7 +4824,7 @@
               <w:lang w:eastAsia="en-GB"/>
             </w:rPr>
           </w:pPr>
-          <w:hyperlink w:anchor="_Toc476076465" w:history="1">
+          <w:hyperlink w:anchor="_Toc476087441" w:history="1">
             <w:r>
               <w:rPr>
                 <w:rStyle w:val="Hyperlink"/>
@@ -4292,7 +4851,7 @@
                 <w:noProof/>
                 <w:webHidden/>
               </w:rPr>
-              <w:instrText xml:space="preserve"> PAGEREF _Toc476076465 \h </w:instrText>
+              <w:instrText xml:space="preserve"> PAGEREF _Toc476087441 \h </w:instrText>
             </w:r>
             <w:r>
               <w:rPr>
@@ -4312,7 +4871,7 @@
                 <w:noProof/>
                 <w:webHidden/>
               </w:rPr>
-              <w:t>19</w:t>
+              <w:t>20</w:t>
             </w:r>
             <w:r>
               <w:rPr>
@@ -4335,7 +4894,7 @@
               <w:lang w:eastAsia="en-GB"/>
             </w:rPr>
           </w:pPr>
-          <w:hyperlink w:anchor="_Toc476076466" w:history="1">
+          <w:hyperlink w:anchor="_Toc476087442" w:history="1">
             <w:r>
               <w:rPr>
                 <w:rStyle w:val="Hyperlink"/>
@@ -4362,7 +4921,7 @@
                 <w:noProof/>
                 <w:webHidden/>
               </w:rPr>
-              <w:instrText xml:space="preserve"> PAGEREF _Toc476076466 \h </w:instrText>
+              <w:instrText xml:space="preserve"> PAGEREF _Toc476087442 \h </w:instrText>
             </w:r>
             <w:r>
               <w:rPr>
@@ -4382,7 +4941,7 @@
                 <w:noProof/>
                 <w:webHidden/>
               </w:rPr>
-              <w:t>20</w:t>
+              <w:t>21</w:t>
             </w:r>
             <w:r>
               <w:rPr>
@@ -4407,7 +4966,7 @@
               <w:lang w:eastAsia="en-GB"/>
             </w:rPr>
           </w:pPr>
-          <w:hyperlink w:anchor="_Toc476076467" w:history="1">
+          <w:hyperlink w:anchor="_Toc476087443" w:history="1">
             <w:r>
               <w:rPr>
                 <w:rStyle w:val="Hyperlink"/>
@@ -4434,7 +4993,7 @@
                 <w:noProof/>
                 <w:webHidden/>
               </w:rPr>
-              <w:instrText xml:space="preserve"> PAGEREF _Toc476076467 \h </w:instrText>
+              <w:instrText xml:space="preserve"> PAGEREF _Toc476087443 \h </w:instrText>
             </w:r>
             <w:r>
               <w:rPr>
@@ -4454,7 +5013,7 @@
                 <w:noProof/>
                 <w:webHidden/>
               </w:rPr>
-              <w:t>21</w:t>
+              <w:t>22</w:t>
             </w:r>
             <w:r>
               <w:rPr>
@@ -4477,7 +5036,7 @@
               <w:lang w:eastAsia="en-GB"/>
             </w:rPr>
           </w:pPr>
-          <w:hyperlink w:anchor="_Toc476076468" w:history="1">
+          <w:hyperlink w:anchor="_Toc476087444" w:history="1">
             <w:r>
               <w:rPr>
                 <w:rStyle w:val="Hyperlink"/>
@@ -4504,7 +5063,7 @@
                 <w:noProof/>
                 <w:webHidden/>
               </w:rPr>
-              <w:instrText xml:space="preserve"> PAGEREF _Toc476076468 \h </w:instrText>
+              <w:instrText xml:space="preserve"> PAGEREF _Toc476087444 \h </w:instrText>
             </w:r>
             <w:r>
               <w:rPr>
@@ -4524,7 +5083,7 @@
                 <w:noProof/>
                 <w:webHidden/>
               </w:rPr>
-              <w:t>21</w:t>
+              <w:t>22</w:t>
             </w:r>
             <w:r>
               <w:rPr>
@@ -4547,7 +5106,7 @@
               <w:lang w:eastAsia="en-GB"/>
             </w:rPr>
           </w:pPr>
-          <w:hyperlink w:anchor="_Toc476076469" w:history="1">
+          <w:hyperlink w:anchor="_Toc476087445" w:history="1">
             <w:r>
               <w:rPr>
                 <w:rStyle w:val="Hyperlink"/>
@@ -4574,7 +5133,7 @@
                 <w:noProof/>
                 <w:webHidden/>
               </w:rPr>
-              <w:instrText xml:space="preserve"> PAGEREF _Toc476076469 \h </w:instrText>
+              <w:instrText xml:space="preserve"> PAGEREF _Toc476087445 \h </w:instrText>
             </w:r>
             <w:r>
               <w:rPr>
@@ -4594,7 +5153,7 @@
                 <w:noProof/>
                 <w:webHidden/>
               </w:rPr>
-              <w:t>21</w:t>
+              <w:t>22</w:t>
             </w:r>
             <w:r>
               <w:rPr>
@@ -4617,7 +5176,7 @@
               <w:lang w:eastAsia="en-GB"/>
             </w:rPr>
           </w:pPr>
-          <w:hyperlink w:anchor="_Toc476076470" w:history="1">
+          <w:hyperlink w:anchor="_Toc476087446" w:history="1">
             <w:r>
               <w:rPr>
                 <w:rStyle w:val="Hyperlink"/>
@@ -4644,7 +5203,7 @@
                 <w:noProof/>
                 <w:webHidden/>
               </w:rPr>
-              <w:instrText xml:space="preserve"> PAGEREF _Toc476076470 \h </w:instrText>
+              <w:instrText xml:space="preserve"> PAGEREF _Toc476087446 \h </w:instrText>
             </w:r>
             <w:r>
               <w:rPr>
@@ -4664,7 +5223,7 @@
                 <w:noProof/>
                 <w:webHidden/>
               </w:rPr>
-              <w:t>21</w:t>
+              <w:t>22</w:t>
             </w:r>
             <w:r>
               <w:rPr>
@@ -4689,7 +5248,7 @@
               <w:lang w:eastAsia="en-GB"/>
             </w:rPr>
           </w:pPr>
-          <w:hyperlink w:anchor="_Toc476076471" w:history="1">
+          <w:hyperlink w:anchor="_Toc476087447" w:history="1">
             <w:r>
               <w:rPr>
                 <w:rStyle w:val="Hyperlink"/>
@@ -4716,7 +5275,7 @@
                 <w:noProof/>
                 <w:webHidden/>
               </w:rPr>
-              <w:instrText xml:space="preserve"> PAGEREF _Toc476076471 \h </w:instrText>
+              <w:instrText xml:space="preserve"> PAGEREF _Toc476087447 \h </w:instrText>
             </w:r>
             <w:r>
               <w:rPr>
@@ -4736,7 +5295,7 @@
                 <w:noProof/>
                 <w:webHidden/>
               </w:rPr>
-              <w:t>22</w:t>
+              <w:t>23</w:t>
             </w:r>
             <w:r>
               <w:rPr>
@@ -4759,7 +5318,7 @@
               <w:lang w:eastAsia="en-GB"/>
             </w:rPr>
           </w:pPr>
-          <w:hyperlink w:anchor="_Toc476076472" w:history="1">
+          <w:hyperlink w:anchor="_Toc476087448" w:history="1">
             <w:r>
               <w:rPr>
                 <w:rStyle w:val="Hyperlink"/>
@@ -4786,7 +5345,7 @@
                 <w:noProof/>
                 <w:webHidden/>
               </w:rPr>
-              <w:instrText xml:space="preserve"> PAGEREF _Toc476076472 \h </w:instrText>
+              <w:instrText xml:space="preserve"> PAGEREF _Toc476087448 \h </w:instrText>
             </w:r>
             <w:r>
               <w:rPr>
@@ -4806,7 +5365,7 @@
                 <w:noProof/>
                 <w:webHidden/>
               </w:rPr>
-              <w:t>22</w:t>
+              <w:t>23</w:t>
             </w:r>
             <w:r>
               <w:rPr>
@@ -4829,7 +5388,7 @@
               <w:lang w:eastAsia="en-GB"/>
             </w:rPr>
           </w:pPr>
-          <w:hyperlink w:anchor="_Toc476076473" w:history="1">
+          <w:hyperlink w:anchor="_Toc476087449" w:history="1">
             <w:r>
               <w:rPr>
                 <w:rStyle w:val="Hyperlink"/>
@@ -4856,7 +5415,7 @@
                 <w:noProof/>
                 <w:webHidden/>
               </w:rPr>
-              <w:instrText xml:space="preserve"> PAGEREF _Toc476076473 \h </w:instrText>
+              <w:instrText xml:space="preserve"> PAGEREF _Toc476087449 \h </w:instrText>
             </w:r>
             <w:r>
               <w:rPr>
@@ -4876,7 +5435,7 @@
                 <w:noProof/>
                 <w:webHidden/>
               </w:rPr>
-              <w:t>22</w:t>
+              <w:t>23</w:t>
             </w:r>
             <w:r>
               <w:rPr>
@@ -4899,7 +5458,7 @@
               <w:lang w:eastAsia="en-GB"/>
             </w:rPr>
           </w:pPr>
-          <w:hyperlink w:anchor="_Toc476076474" w:history="1">
+          <w:hyperlink w:anchor="_Toc476087450" w:history="1">
             <w:r>
               <w:rPr>
                 <w:rStyle w:val="Hyperlink"/>
@@ -4926,7 +5485,7 @@
                 <w:noProof/>
                 <w:webHidden/>
               </w:rPr>
-              <w:instrText xml:space="preserve"> PAGEREF _Toc476076474 \h </w:instrText>
+              <w:instrText xml:space="preserve"> PAGEREF _Toc476087450 \h </w:instrText>
             </w:r>
             <w:r>
               <w:rPr>
@@ -4946,7 +5505,7 @@
                 <w:noProof/>
                 <w:webHidden/>
               </w:rPr>
-              <w:t>22</w:t>
+              <w:t>23</w:t>
             </w:r>
             <w:r>
               <w:rPr>
@@ -4969,7 +5528,7 @@
               <w:lang w:eastAsia="en-GB"/>
             </w:rPr>
           </w:pPr>
-          <w:hyperlink w:anchor="_Toc476076475" w:history="1">
+          <w:hyperlink w:anchor="_Toc476087451" w:history="1">
             <w:r>
               <w:rPr>
                 <w:rStyle w:val="Hyperlink"/>
@@ -4996,7 +5555,7 @@
                 <w:noProof/>
                 <w:webHidden/>
               </w:rPr>
-              <w:instrText xml:space="preserve"> PAGEREF _Toc476076475 \h </w:instrText>
+              <w:instrText xml:space="preserve"> PAGEREF _Toc476087451 \h </w:instrText>
             </w:r>
             <w:r>
               <w:rPr>
@@ -5016,7 +5575,7 @@
                 <w:noProof/>
                 <w:webHidden/>
               </w:rPr>
-              <w:t>22</w:t>
+              <w:t>23</w:t>
             </w:r>
             <w:r>
               <w:rPr>
@@ -5039,7 +5598,7 @@
               <w:lang w:eastAsia="en-GB"/>
             </w:rPr>
           </w:pPr>
-          <w:hyperlink w:anchor="_Toc476076476" w:history="1">
+          <w:hyperlink w:anchor="_Toc476087452" w:history="1">
             <w:r>
               <w:rPr>
                 <w:rStyle w:val="Hyperlink"/>
@@ -5066,7 +5625,7 @@
                 <w:noProof/>
                 <w:webHidden/>
               </w:rPr>
-              <w:instrText xml:space="preserve"> PAGEREF _Toc476076476 \h </w:instrText>
+              <w:instrText xml:space="preserve"> PAGEREF _Toc476087452 \h </w:instrText>
             </w:r>
             <w:r>
               <w:rPr>
@@ -5086,7 +5645,7 @@
                 <w:noProof/>
                 <w:webHidden/>
               </w:rPr>
-              <w:t>22</w:t>
+              <w:t>23</w:t>
             </w:r>
             <w:r>
               <w:rPr>
@@ -5109,7 +5668,7 @@
               <w:lang w:eastAsia="en-GB"/>
             </w:rPr>
           </w:pPr>
-          <w:hyperlink w:anchor="_Toc476076477" w:history="1">
+          <w:hyperlink w:anchor="_Toc476087453" w:history="1">
             <w:r>
               <w:rPr>
                 <w:rStyle w:val="Hyperlink"/>
@@ -5136,7 +5695,7 @@
                 <w:noProof/>
                 <w:webHidden/>
               </w:rPr>
-              <w:instrText xml:space="preserve"> PAGEREF _Toc476076477 \h </w:instrText>
+              <w:instrText xml:space="preserve"> PAGEREF _Toc476087453 \h </w:instrText>
             </w:r>
             <w:r>
               <w:rPr>
@@ -5156,7 +5715,7 @@
                 <w:noProof/>
                 <w:webHidden/>
               </w:rPr>
-              <w:t>23</w:t>
+              <w:t>24</w:t>
             </w:r>
             <w:r>
               <w:rPr>
@@ -5179,7 +5738,7 @@
               <w:lang w:eastAsia="en-GB"/>
             </w:rPr>
           </w:pPr>
-          <w:hyperlink w:anchor="_Toc476076478" w:history="1">
+          <w:hyperlink w:anchor="_Toc476087454" w:history="1">
             <w:r>
               <w:rPr>
                 <w:rStyle w:val="Hyperlink"/>
@@ -5206,7 +5765,7 @@
                 <w:noProof/>
                 <w:webHidden/>
               </w:rPr>
-              <w:instrText xml:space="preserve"> PAGEREF _Toc476076478 \h </w:instrText>
+              <w:instrText xml:space="preserve"> PAGEREF _Toc476087454 \h </w:instrText>
             </w:r>
             <w:r>
               <w:rPr>
@@ -5226,7 +5785,7 @@
                 <w:noProof/>
                 <w:webHidden/>
               </w:rPr>
-              <w:t>23</w:t>
+              <w:t>24</w:t>
             </w:r>
             <w:r>
               <w:rPr>
@@ -5249,7 +5808,7 @@
               <w:lang w:eastAsia="en-GB"/>
             </w:rPr>
           </w:pPr>
-          <w:hyperlink w:anchor="_Toc476076479" w:history="1">
+          <w:hyperlink w:anchor="_Toc476087455" w:history="1">
             <w:r>
               <w:rPr>
                 <w:rStyle w:val="Hyperlink"/>
@@ -5276,7 +5835,7 @@
                 <w:noProof/>
                 <w:webHidden/>
               </w:rPr>
-              <w:instrText xml:space="preserve"> PAGEREF _Toc476076479 \h </w:instrText>
+              <w:instrText xml:space="preserve"> PAGEREF _Toc476087455 \h </w:instrText>
             </w:r>
             <w:r>
               <w:rPr>
@@ -5296,7 +5855,7 @@
                 <w:noProof/>
                 <w:webHidden/>
               </w:rPr>
-              <w:t>23</w:t>
+              <w:t>24</w:t>
             </w:r>
             <w:r>
               <w:rPr>
@@ -5319,7 +5878,7 @@
               <w:lang w:eastAsia="en-GB"/>
             </w:rPr>
           </w:pPr>
-          <w:hyperlink w:anchor="_Toc476076480" w:history="1">
+          <w:hyperlink w:anchor="_Toc476087456" w:history="1">
             <w:r>
               <w:rPr>
                 <w:rStyle w:val="Hyperlink"/>
@@ -5346,7 +5905,7 @@
                 <w:noProof/>
                 <w:webHidden/>
               </w:rPr>
-              <w:instrText xml:space="preserve"> PAGEREF _Toc476076480 \h </w:instrText>
+              <w:instrText xml:space="preserve"> PAGEREF _Toc476087456 \h </w:instrText>
             </w:r>
             <w:r>
               <w:rPr>
@@ -5366,7 +5925,7 @@
                 <w:noProof/>
                 <w:webHidden/>
               </w:rPr>
-              <w:t>24</w:t>
+              <w:t>25</w:t>
             </w:r>
             <w:r>
               <w:rPr>
@@ -5389,7 +5948,7 @@
               <w:lang w:eastAsia="en-GB"/>
             </w:rPr>
           </w:pPr>
-          <w:hyperlink w:anchor="_Toc476076481" w:history="1">
+          <w:hyperlink w:anchor="_Toc476087457" w:history="1">
             <w:r>
               <w:rPr>
                 <w:rStyle w:val="Hyperlink"/>
@@ -5416,7 +5975,7 @@
                 <w:noProof/>
                 <w:webHidden/>
               </w:rPr>
-              <w:instrText xml:space="preserve"> PAGEREF _Toc476076481 \h </w:instrText>
+              <w:instrText xml:space="preserve"> PAGEREF _Toc476087457 \h </w:instrText>
             </w:r>
             <w:r>
               <w:rPr>
@@ -5436,7 +5995,7 @@
                 <w:noProof/>
                 <w:webHidden/>
               </w:rPr>
-              <w:t>24</w:t>
+              <w:t>25</w:t>
             </w:r>
             <w:r>
               <w:rPr>
@@ -5459,7 +6018,7 @@
               <w:lang w:eastAsia="en-GB"/>
             </w:rPr>
           </w:pPr>
-          <w:hyperlink w:anchor="_Toc476076482" w:history="1">
+          <w:hyperlink w:anchor="_Toc476087458" w:history="1">
             <w:r>
               <w:rPr>
                 <w:rStyle w:val="Hyperlink"/>
@@ -5486,7 +6045,7 @@
                 <w:noProof/>
                 <w:webHidden/>
               </w:rPr>
-              <w:instrText xml:space="preserve"> PAGEREF _Toc476076482 \h </w:instrText>
+              <w:instrText xml:space="preserve"> PAGEREF _Toc476087458 \h </w:instrText>
             </w:r>
             <w:r>
               <w:rPr>
@@ -5506,7 +6065,7 @@
                 <w:noProof/>
                 <w:webHidden/>
               </w:rPr>
-              <w:t>25</w:t>
+              <w:t>26</w:t>
             </w:r>
             <w:r>
               <w:rPr>
@@ -5531,7 +6090,7 @@
               <w:lang w:eastAsia="en-GB"/>
             </w:rPr>
           </w:pPr>
-          <w:hyperlink w:anchor="_Toc476076483" w:history="1">
+          <w:hyperlink w:anchor="_Toc476087459" w:history="1">
             <w:r>
               <w:rPr>
                 <w:rStyle w:val="Hyperlink"/>
@@ -5558,7 +6117,7 @@
                 <w:noProof/>
                 <w:webHidden/>
               </w:rPr>
-              <w:instrText xml:space="preserve"> PAGEREF _Toc476076483 \h </w:instrText>
+              <w:instrText xml:space="preserve"> PAGEREF _Toc476087459 \h </w:instrText>
             </w:r>
             <w:r>
               <w:rPr>
@@ -5578,7 +6137,7 @@
                 <w:noProof/>
                 <w:webHidden/>
               </w:rPr>
-              <w:t>26</w:t>
+              <w:t>27</w:t>
             </w:r>
             <w:r>
               <w:rPr>
@@ -5601,7 +6160,7 @@
               <w:lang w:eastAsia="en-GB"/>
             </w:rPr>
           </w:pPr>
-          <w:hyperlink w:anchor="_Toc476076484" w:history="1">
+          <w:hyperlink w:anchor="_Toc476087460" w:history="1">
             <w:r>
               <w:rPr>
                 <w:rStyle w:val="Hyperlink"/>
@@ -5628,7 +6187,7 @@
                 <w:noProof/>
                 <w:webHidden/>
               </w:rPr>
-              <w:instrText xml:space="preserve"> PAGEREF _Toc476076484 \h </w:instrText>
+              <w:instrText xml:space="preserve"> PAGEREF _Toc476087460 \h </w:instrText>
             </w:r>
             <w:r>
               <w:rPr>
@@ -5648,7 +6207,7 @@
                 <w:noProof/>
                 <w:webHidden/>
               </w:rPr>
-              <w:t>26</w:t>
+              <w:t>27</w:t>
             </w:r>
             <w:r>
               <w:rPr>
@@ -5671,7 +6230,7 @@
               <w:lang w:eastAsia="en-GB"/>
             </w:rPr>
           </w:pPr>
-          <w:hyperlink w:anchor="_Toc476076485" w:history="1">
+          <w:hyperlink w:anchor="_Toc476087461" w:history="1">
             <w:r>
               <w:rPr>
                 <w:rStyle w:val="Hyperlink"/>
@@ -5698,7 +6257,7 @@
                 <w:noProof/>
                 <w:webHidden/>
               </w:rPr>
-              <w:instrText xml:space="preserve"> PAGEREF _Toc476076485 \h </w:instrText>
+              <w:instrText xml:space="preserve"> PAGEREF _Toc476087461 \h </w:instrText>
             </w:r>
             <w:r>
               <w:rPr>
@@ -5718,7 +6277,7 @@
                 <w:noProof/>
                 <w:webHidden/>
               </w:rPr>
-              <w:t>26</w:t>
+              <w:t>27</w:t>
             </w:r>
             <w:r>
               <w:rPr>
@@ -5741,7 +6300,7 @@
               <w:lang w:eastAsia="en-GB"/>
             </w:rPr>
           </w:pPr>
-          <w:hyperlink w:anchor="_Toc476076486" w:history="1">
+          <w:hyperlink w:anchor="_Toc476087462" w:history="1">
             <w:r>
               <w:rPr>
                 <w:rStyle w:val="Hyperlink"/>
@@ -5768,7 +6327,7 @@
                 <w:noProof/>
                 <w:webHidden/>
               </w:rPr>
-              <w:instrText xml:space="preserve"> PAGEREF _Toc476076486 \h </w:instrText>
+              <w:instrText xml:space="preserve"> PAGEREF _Toc476087462 \h </w:instrText>
             </w:r>
             <w:r>
               <w:rPr>
@@ -5788,7 +6347,7 @@
                 <w:noProof/>
                 <w:webHidden/>
               </w:rPr>
-              <w:t>27</w:t>
+              <w:t>28</w:t>
             </w:r>
             <w:r>
               <w:rPr>
@@ -5811,7 +6370,7 @@
               <w:lang w:eastAsia="en-GB"/>
             </w:rPr>
           </w:pPr>
-          <w:hyperlink w:anchor="_Toc476076487" w:history="1">
+          <w:hyperlink w:anchor="_Toc476087463" w:history="1">
             <w:r>
               <w:rPr>
                 <w:rStyle w:val="Hyperlink"/>
@@ -5838,7 +6397,7 @@
                 <w:noProof/>
                 <w:webHidden/>
               </w:rPr>
-              <w:instrText xml:space="preserve"> PAGEREF _Toc476076487 \h </w:instrText>
+              <w:instrText xml:space="preserve"> PAGEREF _Toc476087463 \h </w:instrText>
             </w:r>
             <w:r>
               <w:rPr>
@@ -5858,7 +6417,7 @@
                 <w:noProof/>
                 <w:webHidden/>
               </w:rPr>
-              <w:t>28</w:t>
+              <w:t>29</w:t>
             </w:r>
             <w:r>
               <w:rPr>
@@ -5881,7 +6440,7 @@
               <w:lang w:eastAsia="en-GB"/>
             </w:rPr>
           </w:pPr>
-          <w:hyperlink w:anchor="_Toc476076488" w:history="1">
+          <w:hyperlink w:anchor="_Toc476087464" w:history="1">
             <w:r>
               <w:rPr>
                 <w:rStyle w:val="Hyperlink"/>
@@ -5908,7 +6467,7 @@
                 <w:noProof/>
                 <w:webHidden/>
               </w:rPr>
-              <w:instrText xml:space="preserve"> PAGEREF _Toc476076488 \h </w:instrText>
+              <w:instrText xml:space="preserve"> PAGEREF _Toc476087464 \h </w:instrText>
             </w:r>
             <w:r>
               <w:rPr>
@@ -5928,7 +6487,7 @@
                 <w:noProof/>
                 <w:webHidden/>
               </w:rPr>
-              <w:t>29</w:t>
+              <w:t>30</w:t>
             </w:r>
             <w:r>
               <w:rPr>
@@ -5951,7 +6510,7 @@
               <w:lang w:eastAsia="en-GB"/>
             </w:rPr>
           </w:pPr>
-          <w:hyperlink w:anchor="_Toc476076489" w:history="1">
+          <w:hyperlink w:anchor="_Toc476087465" w:history="1">
             <w:r>
               <w:rPr>
                 <w:rStyle w:val="Hyperlink"/>
@@ -5978,7 +6537,7 @@
                 <w:noProof/>
                 <w:webHidden/>
               </w:rPr>
-              <w:instrText xml:space="preserve"> PAGEREF _Toc476076489 \h </w:instrText>
+              <w:instrText xml:space="preserve"> PAGEREF _Toc476087465 \h </w:instrText>
             </w:r>
             <w:r>
               <w:rPr>
@@ -5998,7 +6557,7 @@
                 <w:noProof/>
                 <w:webHidden/>
               </w:rPr>
-              <w:t>29</w:t>
+              <w:t>30</w:t>
             </w:r>
             <w:r>
               <w:rPr>
@@ -6021,7 +6580,7 @@
               <w:lang w:eastAsia="en-GB"/>
             </w:rPr>
           </w:pPr>
-          <w:hyperlink w:anchor="_Toc476076490" w:history="1">
+          <w:hyperlink w:anchor="_Toc476087466" w:history="1">
             <w:r>
               <w:rPr>
                 <w:rStyle w:val="Hyperlink"/>
@@ -6048,7 +6607,7 @@
                 <w:noProof/>
                 <w:webHidden/>
               </w:rPr>
-              <w:instrText xml:space="preserve"> PAGEREF _Toc476076490 \h </w:instrText>
+              <w:instrText xml:space="preserve"> PAGEREF _Toc476087466 \h </w:instrText>
             </w:r>
             <w:r>
               <w:rPr>
@@ -6068,7 +6627,7 @@
                 <w:noProof/>
                 <w:webHidden/>
               </w:rPr>
-              <w:t>30</w:t>
+              <w:t>31</w:t>
             </w:r>
             <w:r>
               <w:rPr>
@@ -6091,7 +6650,7 @@
               <w:lang w:eastAsia="en-GB"/>
             </w:rPr>
           </w:pPr>
-          <w:hyperlink w:anchor="_Toc476076491" w:history="1">
+          <w:hyperlink w:anchor="_Toc476087467" w:history="1">
             <w:r>
               <w:rPr>
                 <w:rStyle w:val="Hyperlink"/>
@@ -6118,7 +6677,7 @@
                 <w:noProof/>
                 <w:webHidden/>
               </w:rPr>
-              <w:instrText xml:space="preserve"> PAGEREF _Toc476076491 \h </w:instrText>
+              <w:instrText xml:space="preserve"> PAGEREF _Toc476087467 \h </w:instrText>
             </w:r>
             <w:r>
               <w:rPr>
@@ -6138,7 +6697,77 @@
                 <w:noProof/>
                 <w:webHidden/>
               </w:rPr>
-              <w:t>30</w:t>
+              <w:t>31</w:t>
+            </w:r>
+            <w:r>
+              <w:rPr>
+                <w:noProof/>
+                <w:webHidden/>
+              </w:rPr>
+              <w:fldChar w:fldCharType="end"/>
+            </w:r>
+          </w:hyperlink>
+        </w:p>
+        <w:p>
+          <w:pPr>
+            <w:pStyle w:val="TOC2"/>
+            <w:tabs>
+              <w:tab w:val="right" w:leader="dot" w:pos="9063"/>
+            </w:tabs>
+            <w:rPr>
+              <w:rFonts w:cstheme="minorBidi"/>
+              <w:noProof/>
+              <w:lang w:eastAsia="en-GB"/>
+            </w:rPr>
+          </w:pPr>
+          <w:hyperlink w:anchor="_Toc476087468" w:history="1">
+            <w:r>
+              <w:rPr>
+                <w:rStyle w:val="Hyperlink"/>
+                <w:noProof/>
+              </w:rPr>
+              <w:t>5.3 Demo Results</w:t>
+            </w:r>
+            <w:r>
+              <w:rPr>
+                <w:noProof/>
+                <w:webHidden/>
+              </w:rPr>
+              <w:tab/>
+            </w:r>
+            <w:r>
+              <w:rPr>
+                <w:noProof/>
+                <w:webHidden/>
+              </w:rPr>
+              <w:fldChar w:fldCharType="begin"/>
+            </w:r>
+            <w:r>
+              <w:rPr>
+                <w:noProof/>
+                <w:webHidden/>
+              </w:rPr>
+              <w:instrText xml:space="preserve"> PAGEREF _Toc476087468 \h </w:instrText>
+            </w:r>
+            <w:r>
+              <w:rPr>
+                <w:noProof/>
+                <w:webHidden/>
+              </w:rPr>
+            </w:r>
+            <w:r>
+              <w:rPr>
+                <w:noProof/>
+                <w:webHidden/>
+              </w:rPr>
+              <w:fldChar w:fldCharType="separate"/>
+            </w:r>
+            <w:r>
+              <w:rPr>
+                <w:noProof/>
+                <w:webHidden/>
+              </w:rPr>
+              <w:t>32</w:t>
             </w:r>
             <w:r>
               <w:rPr>
@@ -6163,7 +6792,7 @@
               <w:lang w:eastAsia="en-GB"/>
             </w:rPr>
           </w:pPr>
-          <w:hyperlink w:anchor="_Toc476076492" w:history="1">
+          <w:hyperlink w:anchor="_Toc476087469" w:history="1">
             <w:r>
               <w:rPr>
                 <w:rStyle w:val="Hyperlink"/>
@@ -6190,7 +6819,7 @@
                 <w:noProof/>
                 <w:webHidden/>
               </w:rPr>
-              <w:instrText xml:space="preserve"> PAGEREF _Toc476076492 \h </w:instrText>
+              <w:instrText xml:space="preserve"> PAGEREF _Toc476087469 \h </w:instrText>
             </w:r>
             <w:r>
               <w:rPr>
@@ -6210,7 +6839,7 @@
                 <w:noProof/>
                 <w:webHidden/>
               </w:rPr>
-              <w:t>32</w:t>
+              <w:t>33</w:t>
             </w:r>
             <w:r>
               <w:rPr>
@@ -6233,7 +6862,7 @@
               <w:lang w:eastAsia="en-GB"/>
             </w:rPr>
           </w:pPr>
-          <w:hyperlink w:anchor="_Toc476076493" w:history="1">
+          <w:hyperlink w:anchor="_Toc476087470" w:history="1">
             <w:r>
               <w:rPr>
                 <w:rStyle w:val="Hyperlink"/>
@@ -6260,7 +6889,7 @@
                 <w:noProof/>
                 <w:webHidden/>
               </w:rPr>
-              <w:instrText xml:space="preserve"> PAGEREF _Toc476076493 \h </w:instrText>
+              <w:instrText xml:space="preserve"> PAGEREF _Toc476087470 \h </w:instrText>
             </w:r>
             <w:r>
               <w:rPr>
@@ -6280,7 +6909,7 @@
                 <w:noProof/>
                 <w:webHidden/>
               </w:rPr>
-              <w:t>32</w:t>
+              <w:t>33</w:t>
             </w:r>
             <w:r>
               <w:rPr>
@@ -6303,7 +6932,7 @@
               <w:lang w:eastAsia="en-GB"/>
             </w:rPr>
           </w:pPr>
-          <w:hyperlink w:anchor="_Toc476076494" w:history="1">
+          <w:hyperlink w:anchor="_Toc476087471" w:history="1">
             <w:r>
               <w:rPr>
                 <w:rStyle w:val="Hyperlink"/>
@@ -6330,7 +6959,7 @@
                 <w:noProof/>
                 <w:webHidden/>
               </w:rPr>
-              <w:instrText xml:space="preserve"> PAGEREF _Toc476076494 \h </w:instrText>
+              <w:instrText xml:space="preserve"> PAGEREF _Toc476087471 \h </w:instrText>
             </w:r>
             <w:r>
               <w:rPr>
@@ -6350,7 +6979,7 @@
                 <w:noProof/>
                 <w:webHidden/>
               </w:rPr>
-              <w:t>32</w:t>
+              <w:t>33</w:t>
             </w:r>
             <w:r>
               <w:rPr>
@@ -6373,7 +7002,7 @@
               <w:lang w:eastAsia="en-GB"/>
             </w:rPr>
           </w:pPr>
-          <w:hyperlink w:anchor="_Toc476076495" w:history="1">
+          <w:hyperlink w:anchor="_Toc476087472" w:history="1">
             <w:r>
               <w:rPr>
                 <w:rStyle w:val="Hyperlink"/>
@@ -6400,7 +7029,7 @@
                 <w:noProof/>
                 <w:webHidden/>
               </w:rPr>
-              <w:instrText xml:space="preserve"> PAGEREF _Toc476076495 \h </w:instrText>
+              <w:instrText xml:space="preserve"> PAGEREF _Toc476087472 \h </w:instrText>
             </w:r>
             <w:r>
               <w:rPr>
@@ -6420,7 +7049,7 @@
                 <w:noProof/>
                 <w:webHidden/>
               </w:rPr>
-              <w:t>33</w:t>
+              <w:t>34</w:t>
             </w:r>
             <w:r>
               <w:rPr>
@@ -6443,7 +7072,7 @@
               <w:lang w:eastAsia="en-GB"/>
             </w:rPr>
           </w:pPr>
-          <w:hyperlink w:anchor="_Toc476076496" w:history="1">
+          <w:hyperlink w:anchor="_Toc476087473" w:history="1">
             <w:r>
               <w:rPr>
                 <w:rStyle w:val="Hyperlink"/>
@@ -6470,7 +7099,7 @@
                 <w:noProof/>
                 <w:webHidden/>
               </w:rPr>
-              <w:instrText xml:space="preserve"> PAGEREF _Toc476076496 \h </w:instrText>
+              <w:instrText xml:space="preserve"> PAGEREF _Toc476087473 \h </w:instrText>
             </w:r>
             <w:r>
               <w:rPr>
@@ -6490,7 +7119,7 @@
                 <w:noProof/>
                 <w:webHidden/>
               </w:rPr>
-              <w:t>33</w:t>
+              <w:t>34</w:t>
             </w:r>
             <w:r>
               <w:rPr>
@@ -6513,7 +7142,7 @@
               <w:lang w:eastAsia="en-GB"/>
             </w:rPr>
           </w:pPr>
-          <w:hyperlink w:anchor="_Toc476076497" w:history="1">
+          <w:hyperlink w:anchor="_Toc476087474" w:history="1">
             <w:r>
               <w:rPr>
                 <w:rStyle w:val="Hyperlink"/>
@@ -6540,7 +7169,7 @@
                 <w:noProof/>
                 <w:webHidden/>
               </w:rPr>
-              <w:instrText xml:space="preserve"> PAGEREF _Toc476076497 \h </w:instrText>
+              <w:instrText xml:space="preserve"> PAGEREF _Toc476087474 \h </w:instrText>
             </w:r>
             <w:r>
               <w:rPr>
@@ -6560,7 +7189,7 @@
                 <w:noProof/>
                 <w:webHidden/>
               </w:rPr>
-              <w:t>33</w:t>
+              <w:t>34</w:t>
             </w:r>
             <w:r>
               <w:rPr>
@@ -6583,7 +7212,7 @@
               <w:lang w:eastAsia="en-GB"/>
             </w:rPr>
           </w:pPr>
-          <w:hyperlink w:anchor="_Toc476076498" w:history="1">
+          <w:hyperlink w:anchor="_Toc476087475" w:history="1">
             <w:r>
               <w:rPr>
                 <w:rStyle w:val="Hyperlink"/>
@@ -6610,7 +7239,7 @@
                 <w:noProof/>
                 <w:webHidden/>
               </w:rPr>
-              <w:instrText xml:space="preserve"> PAGEREF _Toc476076498 \h </w:instrText>
+              <w:instrText xml:space="preserve"> PAGEREF _Toc476087475 \h </w:instrText>
             </w:r>
             <w:r>
               <w:rPr>
@@ -6630,7 +7259,7 @@
                 <w:noProof/>
                 <w:webHidden/>
               </w:rPr>
-              <w:t>34</w:t>
+              <w:t>35</w:t>
             </w:r>
             <w:r>
               <w:rPr>
@@ -6655,7 +7284,7 @@
               <w:lang w:eastAsia="en-GB"/>
             </w:rPr>
           </w:pPr>
-          <w:hyperlink w:anchor="_Toc476076499" w:history="1">
+          <w:hyperlink w:anchor="_Toc476087476" w:history="1">
             <w:r>
               <w:rPr>
                 <w:rStyle w:val="Hyperlink"/>
@@ -6682,7 +7311,7 @@
                 <w:noProof/>
                 <w:webHidden/>
               </w:rPr>
-              <w:instrText xml:space="preserve"> PAGEREF _Toc476076499 \h </w:instrText>
+              <w:instrText xml:space="preserve"> PAGEREF _Toc476087476 \h </w:instrText>
             </w:r>
             <w:r>
               <w:rPr>
@@ -6702,7 +7331,7 @@
                 <w:noProof/>
                 <w:webHidden/>
               </w:rPr>
-              <w:t>35</w:t>
+              <w:t>36</w:t>
             </w:r>
             <w:r>
               <w:rPr>
@@ -6727,7 +7356,7 @@
               <w:lang w:eastAsia="en-GB"/>
             </w:rPr>
           </w:pPr>
-          <w:hyperlink w:anchor="_Toc476076500" w:history="1">
+          <w:hyperlink w:anchor="_Toc476087477" w:history="1">
             <w:r>
               <w:rPr>
                 <w:rStyle w:val="Hyperlink"/>
@@ -6754,7 +7383,7 @@
                 <w:noProof/>
                 <w:webHidden/>
               </w:rPr>
-              <w:instrText xml:space="preserve"> PAGEREF _Toc476076500 \h </w:instrText>
+              <w:instrText xml:space="preserve"> PAGEREF _Toc476087477 \h </w:instrText>
             </w:r>
             <w:r>
               <w:rPr>
@@ -6774,7 +7403,7 @@
                 <w:noProof/>
                 <w:webHidden/>
               </w:rPr>
-              <w:t>36</w:t>
+              <w:t>37</w:t>
             </w:r>
             <w:r>
               <w:rPr>
@@ -6963,8 +7592,8 @@
         <w:pStyle w:val="Heading1"/>
         <w:spacing w:after="240"/>
       </w:pPr>
-      <w:bookmarkStart w:id="10" w:name="_Toc471393926"/>
-      <w:bookmarkStart w:id="11" w:name="_Toc476076449"/>
+      <w:bookmarkStart w:id="11" w:name="_Toc471393926"/>
+      <w:bookmarkStart w:id="12" w:name="_Toc476087425"/>
       <w:r>
         <w:lastRenderedPageBreak/>
         <w:t xml:space="preserve">1.0 </w:t>
@@ -6972,8 +7601,8 @@
       <w:r>
         <w:t>Introduction</w:t>
       </w:r>
-      <w:bookmarkEnd w:id="10"/>
       <w:bookmarkEnd w:id="11"/>
+      <w:bookmarkEnd w:id="12"/>
       <w:r>
         <w:t xml:space="preserve"> </w:t>
       </w:r>
@@ -7540,7 +8169,7 @@
         <w:pStyle w:val="Heading1"/>
         <w:spacing w:after="240"/>
       </w:pPr>
-      <w:bookmarkStart w:id="12" w:name="_Toc476076450"/>
+      <w:bookmarkStart w:id="13" w:name="_Toc476087426"/>
       <w:r>
         <w:lastRenderedPageBreak/>
         <w:t xml:space="preserve">2.0 </w:t>
@@ -7548,21 +8177,21 @@
       <w:r>
         <w:t>Background Information</w:t>
       </w:r>
-      <w:bookmarkEnd w:id="12"/>
+      <w:bookmarkEnd w:id="13"/>
     </w:p>
     <w:p>
       <w:pPr>
         <w:pStyle w:val="Heading2"/>
         <w:spacing w:after="120"/>
       </w:pPr>
-      <w:bookmarkStart w:id="13" w:name="_Toc476076451"/>
+      <w:bookmarkStart w:id="14" w:name="_Toc476087427"/>
       <w:r>
         <w:t xml:space="preserve">2.1 </w:t>
       </w:r>
       <w:r>
         <w:t>GPUs</w:t>
       </w:r>
-      <w:bookmarkEnd w:id="13"/>
+      <w:bookmarkEnd w:id="14"/>
     </w:p>
     <w:p>
       <w:pPr>
@@ -7615,14 +8244,14 @@
       <w:pPr>
         <w:pStyle w:val="Heading3"/>
       </w:pPr>
-      <w:bookmarkStart w:id="14" w:name="_Toc476076452"/>
+      <w:bookmarkStart w:id="15" w:name="_Toc476087428"/>
       <w:r>
         <w:t xml:space="preserve">2.1.1 </w:t>
       </w:r>
       <w:r>
         <w:t>Hardware</w:t>
       </w:r>
-      <w:bookmarkEnd w:id="14"/>
+      <w:bookmarkEnd w:id="15"/>
     </w:p>
     <w:p>
       <w:pPr>
@@ -7680,7 +8309,7 @@
       <w:pPr>
         <w:pStyle w:val="Heading3"/>
       </w:pPr>
-      <w:bookmarkStart w:id="15" w:name="_Toc476076453"/>
+      <w:bookmarkStart w:id="16" w:name="_Toc476087429"/>
       <w:r>
         <w:lastRenderedPageBreak/>
         <w:t xml:space="preserve">2.1.2 </w:t>
@@ -7688,7 +8317,7 @@
       <w:r>
         <w:t>Manufacturers</w:t>
       </w:r>
-      <w:bookmarkEnd w:id="15"/>
+      <w:bookmarkEnd w:id="16"/>
     </w:p>
     <w:p>
       <w:pPr>
@@ -7747,14 +8376,12 @@
         </w:rPr>
         <w:t>ter performance out of the box.</w:t>
       </w:r>
-      <w:bookmarkStart w:id="16" w:name="_GoBack"/>
-      <w:bookmarkEnd w:id="16"/>
     </w:p>
     <w:p>
       <w:pPr>
         <w:pStyle w:val="Heading3"/>
       </w:pPr>
-      <w:bookmarkStart w:id="17" w:name="_Toc476076454"/>
+      <w:bookmarkStart w:id="17" w:name="_Toc476087430"/>
       <w:r>
         <w:t xml:space="preserve">2.1.3 </w:t>
       </w:r>
@@ -7848,10 +8475,10 @@
             <v:path o:extrusionok="f" gradientshapeok="t" o:connecttype="rect"/>
             <o:lock v:ext="edit" aspectratio="t"/>
           </v:shapetype>
-          <v:shape id="_x0000_i1238" type="#_x0000_t75" style="width:450.75pt;height:2in" o:ole="">
+          <v:shape id="_x0000_i1025" type="#_x0000_t75" style="width:450.75pt;height:2in" o:ole="">
             <v:imagedata r:id="rId9" o:title=""/>
           </v:shape>
-          <o:OLEObject Type="Embed" ProgID="Word.OpenDocumentText.12" ShapeID="_x0000_i1238" DrawAspect="Content" ObjectID="_1549819233" r:id="rId10"/>
+          <o:OLEObject Type="Embed" ProgID="Word.OpenDocumentText.12" ShapeID="_x0000_i1025" DrawAspect="Content" ObjectID="_1549829486" r:id="rId10"/>
         </w:object>
       </w:r>
     </w:p>
@@ -7942,7 +8569,7 @@
           <v:shape id="_x0000_i1026" type="#_x0000_t75" style="width:522.75pt;height:77.25pt" o:ole="">
             <v:imagedata r:id="rId11" o:title=""/>
           </v:shape>
-          <o:OLEObject Type="Embed" ProgID="Word.OpenDocumentText.12" ShapeID="_x0000_i1026" DrawAspect="Content" ObjectID="_1549819234" r:id="rId12"/>
+          <o:OLEObject Type="Embed" ProgID="Word.OpenDocumentText.12" ShapeID="_x0000_i1026" DrawAspect="Content" ObjectID="_1549829487" r:id="rId12"/>
         </w:object>
       </w:r>
     </w:p>
@@ -7993,7 +8620,7 @@
         <w:pStyle w:val="Heading2"/>
         <w:spacing w:after="120"/>
       </w:pPr>
-      <w:bookmarkStart w:id="20" w:name="_Toc476076455"/>
+      <w:bookmarkStart w:id="20" w:name="_Toc476087431"/>
       <w:r>
         <w:t xml:space="preserve">2.2 </w:t>
       </w:r>
@@ -8035,7 +8662,7 @@
       <w:pPr>
         <w:pStyle w:val="Heading3"/>
       </w:pPr>
-      <w:bookmarkStart w:id="21" w:name="_Toc476076456"/>
+      <w:bookmarkStart w:id="21" w:name="_Toc476087432"/>
       <w:r>
         <w:lastRenderedPageBreak/>
         <w:t xml:space="preserve">2.2.1 </w:t>
@@ -8379,7 +9006,7 @@
       <w:pPr>
         <w:pStyle w:val="Heading3"/>
       </w:pPr>
-      <w:bookmarkStart w:id="22" w:name="_Toc476076457"/>
+      <w:bookmarkStart w:id="22" w:name="_Toc476087433"/>
       <w:r>
         <w:lastRenderedPageBreak/>
         <w:t xml:space="preserve">2.2.2 </w:t>
@@ -8422,7 +9049,7 @@
         <w:pStyle w:val="Heading3"/>
       </w:pPr>
       <w:bookmarkStart w:id="23" w:name="_Toc471491662"/>
-      <w:bookmarkStart w:id="24" w:name="_Toc476076458"/>
+      <w:bookmarkStart w:id="24" w:name="_Toc476087434"/>
       <w:r>
         <w:t>2.2.3</w:t>
       </w:r>
@@ -8504,7 +9131,7 @@
           <v:shape id="_x0000_i1027" type="#_x0000_t75" style="width:453pt;height:87pt" o:ole="">
             <v:imagedata r:id="rId13" o:title=""/>
           </v:shape>
-          <o:OLEObject Type="Embed" ProgID="Word.OpenDocumentText.12" ShapeID="_x0000_i1027" DrawAspect="Content" ObjectID="_1549819235" r:id="rId14"/>
+          <o:OLEObject Type="Embed" ProgID="Word.OpenDocumentText.12" ShapeID="_x0000_i1027" DrawAspect="Content" ObjectID="_1549829488" r:id="rId14"/>
         </w:object>
       </w:r>
     </w:p>
@@ -8584,10 +9211,10 @@
           <w:rFonts w:cs="Arial"/>
         </w:rPr>
         <w:object w:dxaOrig="9360" w:dyaOrig="2607" w14:anchorId="4080A703">
-          <v:shape id="_x0000_i1277" type="#_x0000_t75" style="width:468.75pt;height:129pt" o:ole="">
+          <v:shape id="_x0000_i1028" type="#_x0000_t75" style="width:468.75pt;height:129pt" o:ole="">
             <v:imagedata r:id="rId15" o:title=""/>
           </v:shape>
-          <o:OLEObject Type="Embed" ProgID="Word.OpenDocumentText.12" ShapeID="_x0000_i1277" DrawAspect="Content" ObjectID="_1549819236" r:id="rId16"/>
+          <o:OLEObject Type="Embed" ProgID="Word.OpenDocumentText.12" ShapeID="_x0000_i1028" DrawAspect="Content" ObjectID="_1549829489" r:id="rId16"/>
         </w:object>
       </w:r>
       <w:r>
@@ -8696,10 +9323,10 @@
           <w:rFonts w:cs="Arial"/>
         </w:rPr>
         <w:object w:dxaOrig="9026" w:dyaOrig="836" w14:anchorId="229407D1">
-          <v:shape id="_x0000_i1280" type="#_x0000_t75" style="width:453pt;height:39.75pt" o:ole="">
+          <v:shape id="_x0000_i1029" type="#_x0000_t75" style="width:453pt;height:39.75pt" o:ole="">
             <v:imagedata r:id="rId17" o:title=""/>
           </v:shape>
-          <o:OLEObject Type="Embed" ProgID="Word.OpenDocumentText.12" ShapeID="_x0000_i1280" DrawAspect="Content" ObjectID="_1549819237" r:id="rId18"/>
+          <o:OLEObject Type="Embed" ProgID="Word.OpenDocumentText.12" ShapeID="_x0000_i1029" DrawAspect="Content" ObjectID="_1549829490" r:id="rId18"/>
         </w:object>
       </w:r>
     </w:p>
@@ -8807,7 +9434,7 @@
           <v:shape id="_x0000_i1030" type="#_x0000_t75" style="width:453pt;height:51.75pt" o:ole="">
             <v:imagedata r:id="rId19" o:title=""/>
           </v:shape>
-          <o:OLEObject Type="Embed" ProgID="Word.OpenDocumentText.12" ShapeID="_x0000_i1030" DrawAspect="Content" ObjectID="_1549819238" r:id="rId20"/>
+          <o:OLEObject Type="Embed" ProgID="Word.OpenDocumentText.12" ShapeID="_x0000_i1030" DrawAspect="Content" ObjectID="_1549829491" r:id="rId20"/>
         </w:object>
       </w:r>
     </w:p>
@@ -8891,7 +9518,7 @@
       <w:pPr>
         <w:pStyle w:val="Heading3"/>
       </w:pPr>
-      <w:bookmarkStart w:id="29" w:name="_Toc476076459"/>
+      <w:bookmarkStart w:id="29" w:name="_Toc476087435"/>
       <w:r>
         <w:t>2.2.4</w:t>
       </w:r>
@@ -8947,10 +9574,10 @@
       </w:pPr>
       <w:r>
         <w:object w:dxaOrig="9360" w:dyaOrig="3548" w14:anchorId="6B9DDA75">
-          <v:shape id="_x0000_i1267" type="#_x0000_t75" style="width:468pt;height:177.75pt" o:ole="">
+          <v:shape id="_x0000_i1031" type="#_x0000_t75" style="width:468pt;height:177.75pt" o:ole="">
             <v:imagedata r:id="rId21" o:title=""/>
           </v:shape>
-          <o:OLEObject Type="Embed" ProgID="Word.OpenDocumentText.12" ShapeID="_x0000_i1267" DrawAspect="Content" ObjectID="_1549819239" r:id="rId22"/>
+          <o:OLEObject Type="Embed" ProgID="Word.OpenDocumentText.12" ShapeID="_x0000_i1031" DrawAspect="Content" ObjectID="_1549829492" r:id="rId22"/>
         </w:object>
       </w:r>
     </w:p>
@@ -8973,7 +9600,7 @@
     </w:p>
     <w:p>
       <w:pPr>
-        <w:jc w:val="center"/>
+        <w:spacing w:line="276" w:lineRule="auto"/>
         <w:rPr>
           <w:i/>
           <w:iCs/>
@@ -8990,6 +9617,9 @@
       </w:r>
       <w:r>
         <w:t>sier but more readable as well.</w:t>
+      </w:r>
+      <w:r>
+        <w:t xml:space="preserve"> Figure XX shows off this feature.</w:t>
       </w:r>
     </w:p>
     <w:p>
@@ -9010,10 +9640,10 @@
       </w:pPr>
       <w:r>
         <w:object w:dxaOrig="9360" w:dyaOrig="1112" w14:anchorId="64945D86">
-          <v:shape id="_x0000_i1283" type="#_x0000_t75" style="width:468pt;height:55.5pt" o:ole="">
+          <v:shape id="_x0000_i1032" type="#_x0000_t75" style="width:468pt;height:55.5pt" o:ole="">
             <v:imagedata r:id="rId23" o:title=""/>
           </v:shape>
-          <o:OLEObject Type="Embed" ProgID="Word.OpenDocumentText.12" ShapeID="_x0000_i1283" DrawAspect="Content" ObjectID="_1549819240" r:id="rId24"/>
+          <o:OLEObject Type="Embed" ProgID="Word.OpenDocumentText.12" ShapeID="_x0000_i1032" DrawAspect="Content" ObjectID="_1549829493" r:id="rId24"/>
         </w:object>
       </w:r>
     </w:p>
@@ -9073,7 +9703,7 @@
           <v:shape id="_x0000_i1033" type="#_x0000_t75" style="width:451.5pt;height:64.5pt" o:ole="">
             <v:imagedata r:id="rId25" o:title=""/>
           </v:shape>
-          <o:OLEObject Type="Embed" ProgID="Word.OpenDocumentText.12" ShapeID="_x0000_i1033" DrawAspect="Content" ObjectID="_1549819241" r:id="rId26"/>
+          <o:OLEObject Type="Embed" ProgID="Word.OpenDocumentText.12" ShapeID="_x0000_i1033" DrawAspect="Content" ObjectID="_1549829494" r:id="rId26"/>
         </w:object>
       </w:r>
     </w:p>
@@ -9105,7 +9735,7 @@
       <w:pPr>
         <w:pStyle w:val="Heading3"/>
       </w:pPr>
-      <w:bookmarkStart w:id="33" w:name="_Toc476076460"/>
+      <w:bookmarkStart w:id="33" w:name="_Toc476087436"/>
       <w:r>
         <w:t>2.2.4 Module Systems</w:t>
       </w:r>
@@ -9198,7 +9828,19 @@
         <w:rPr>
           <w:rFonts w:cs="Arial"/>
         </w:rPr>
-        <w:t>It is the system that Node uses for its module system, in fact node is what made it popualar. The specification lays down a set of requirements that if met result in a system that conforms to the standard.</w:t>
+        <w:t xml:space="preserve">It is the system that Node uses for its module system, in fact node is what made it </w:t>
+      </w:r>
+      <w:r>
+        <w:rPr>
+          <w:rFonts w:cs="Arial"/>
+        </w:rPr>
+        <w:t>popular</w:t>
+      </w:r>
+      <w:r>
+        <w:rPr>
+          <w:rFonts w:cs="Arial"/>
+        </w:rPr>
+        <w:t>. The specification lays down a set of requirements that if met result in a system that conforms to the standard.</w:t>
       </w:r>
       <w:r>
         <w:rPr>
@@ -9488,7 +10130,7 @@
         <w:pStyle w:val="Heading2"/>
         <w:spacing w:after="120"/>
       </w:pPr>
-      <w:bookmarkStart w:id="34" w:name="_Toc476076461"/>
+      <w:bookmarkStart w:id="34" w:name="_Toc476087437"/>
       <w:r>
         <w:t xml:space="preserve">2.3 </w:t>
       </w:r>
@@ -9544,7 +10186,7 @@
       <w:pPr>
         <w:pStyle w:val="Heading3"/>
       </w:pPr>
-      <w:bookmarkStart w:id="35" w:name="_Toc476076462"/>
+      <w:bookmarkStart w:id="35" w:name="_Toc476087438"/>
       <w:r>
         <w:t>2.3.1 Property Access</w:t>
       </w:r>
@@ -9558,7 +10200,13 @@
         <w:spacing w:line="276" w:lineRule="auto"/>
       </w:pPr>
       <w:r>
-        <w:t>JavaScript as mentioned before is a dynamic programming language. Objects are constructed dynamically on the fly without the need of type declarations as found in other popular languages like C++, C# and Java.</w:t>
+        <w:t xml:space="preserve">JavaScript as mentioned before is a dynamic programming language. Objects are constructed dynamically on the fly without the need of type declarations as found in other popular languages like C++, </w:t>
+      </w:r>
+      <w:r>
+        <w:t>C#,</w:t>
+      </w:r>
+      <w:r>
+        <w:t xml:space="preserve"> and Java.</w:t>
       </w:r>
       <w:r>
         <w:t xml:space="preserve"> This means any JavaScript compiler would need to deal with object property changes frequently. Most JavaScript engines use dictionary based data structures as storage for properties bound to a specific object, with a dynamic lookup being needed to resolve </w:t>
@@ -9597,7 +10245,7 @@
       <w:pPr>
         <w:pStyle w:val="Heading3"/>
       </w:pPr>
-      <w:bookmarkStart w:id="36" w:name="_Toc476076463"/>
+      <w:bookmarkStart w:id="36" w:name="_Toc476087439"/>
       <w:r>
         <w:t>2.3.2 Machine Code Generation</w:t>
       </w:r>
@@ -9618,7 +10266,7 @@
       <w:pPr>
         <w:pStyle w:val="Heading3"/>
       </w:pPr>
-      <w:bookmarkStart w:id="37" w:name="_Toc476076464"/>
+      <w:bookmarkStart w:id="37" w:name="_Toc476087440"/>
       <w:r>
         <w:t>2.3.3 Garbage Collection</w:t>
       </w:r>
@@ -9657,7 +10305,7 @@
       <w:pPr>
         <w:pStyle w:val="Heading3"/>
       </w:pPr>
-      <w:bookmarkStart w:id="38" w:name="_Toc476076465"/>
+      <w:bookmarkStart w:id="38" w:name="_Toc476087441"/>
       <w:r>
         <w:t xml:space="preserve">2.3.2 </w:t>
       </w:r>
@@ -9838,34 +10486,26 @@
     </w:p>
     <w:p>
       <w:pPr>
+        <w:pStyle w:val="Heading3"/>
+      </w:pPr>
+      <w:bookmarkStart w:id="39" w:name="_Toc476087442"/>
+      <w:r>
+        <w:t xml:space="preserve">2.3.3 </w:t>
+      </w:r>
+      <w:r>
+        <w:t xml:space="preserve">V8 </w:t>
+      </w:r>
+      <w:r>
+        <w:t>Usage</w:t>
+      </w:r>
+      <w:r>
+        <w:t>s</w:t>
+      </w:r>
+      <w:bookmarkEnd w:id="39"/>
+    </w:p>
+    <w:p>
+      <w:pPr>
         <w:spacing w:line="276" w:lineRule="auto"/>
-        <w:rPr>
-          <w:rFonts w:cs="Arial"/>
-        </w:rPr>
-      </w:pPr>
-    </w:p>
-    <w:p>
-      <w:pPr>
-        <w:pStyle w:val="Heading3"/>
-      </w:pPr>
-      <w:bookmarkStart w:id="39" w:name="_Toc476076466"/>
-      <w:r>
-        <w:t xml:space="preserve">2.3.3 </w:t>
-      </w:r>
-      <w:r>
-        <w:t xml:space="preserve">V8 </w:t>
-      </w:r>
-      <w:r>
-        <w:t>Usage</w:t>
-      </w:r>
-      <w:r>
-        <w:t>s</w:t>
-      </w:r>
-      <w:bookmarkEnd w:id="39"/>
-    </w:p>
-    <w:p>
-      <w:pPr>
-        <w:spacing w:line="276" w:lineRule="auto"/>
       </w:pPr>
       <w:r>
         <w:t>Fast JavaScript execution did not go unnoticed. JavaScript can now be found in many environments other than the</w:t>
@@ -9882,16 +10522,6 @@
       <w:r>
         <w:t xml:space="preserve"> </w:t>
       </w:r>
-    </w:p>
-    <w:p>
-      <w:pPr>
-        <w:spacing w:line="276" w:lineRule="auto"/>
-      </w:pPr>
-    </w:p>
-    <w:p>
-      <w:pPr>
-        <w:spacing w:line="276" w:lineRule="auto"/>
-      </w:pPr>
       <w:r>
         <w:t>You can now write server side applications in JavaScript with Node.js (Nodejs foundation, 2016) which uses V8.</w:t>
       </w:r>
@@ -10018,11 +10648,12 @@
     <w:p/>
     <w:p/>
     <w:p/>
+    <w:p/>
     <w:p>
       <w:pPr>
         <w:pStyle w:val="Heading1"/>
       </w:pPr>
-      <w:bookmarkStart w:id="40" w:name="_Toc476076467"/>
+      <w:bookmarkStart w:id="40" w:name="_Toc476087443"/>
       <w:r>
         <w:lastRenderedPageBreak/>
         <w:t xml:space="preserve">3.0 </w:t>
@@ -10054,7 +10685,7 @@
           <w:color w:val="auto"/>
         </w:rPr>
       </w:pPr>
-      <w:bookmarkStart w:id="41" w:name="_Toc476076468"/>
+      <w:bookmarkStart w:id="41" w:name="_Toc476087444"/>
       <w:r>
         <w:rPr>
           <w:rStyle w:val="Emphasis"/>
@@ -10144,7 +10775,7 @@
       <w:pPr>
         <w:pStyle w:val="Heading2"/>
       </w:pPr>
-      <w:bookmarkStart w:id="42" w:name="_Toc476076469"/>
+      <w:bookmarkStart w:id="42" w:name="_Toc476087445"/>
       <w:r>
         <w:t xml:space="preserve">3.2 </w:t>
       </w:r>
@@ -10208,7 +10839,7 @@
       <w:pPr>
         <w:pStyle w:val="Heading2"/>
       </w:pPr>
-      <w:bookmarkStart w:id="43" w:name="_Toc476076470"/>
+      <w:bookmarkStart w:id="43" w:name="_Toc476087446"/>
       <w:r>
         <w:t xml:space="preserve">3.3 </w:t>
       </w:r>
@@ -10283,7 +10914,7 @@
       <w:pPr>
         <w:pStyle w:val="Heading1"/>
       </w:pPr>
-      <w:bookmarkStart w:id="44" w:name="_Toc476076471"/>
+      <w:bookmarkStart w:id="44" w:name="_Toc476087447"/>
       <w:r>
         <w:lastRenderedPageBreak/>
         <w:t xml:space="preserve">4.0 </w:t>
@@ -10299,7 +10930,7 @@
         <w:pStyle w:val="Heading2"/>
         <w:spacing w:after="120"/>
       </w:pPr>
-      <w:bookmarkStart w:id="45" w:name="_Toc476076472"/>
+      <w:bookmarkStart w:id="45" w:name="_Toc476087448"/>
       <w:r>
         <w:t xml:space="preserve">4.1 </w:t>
       </w:r>
@@ -10333,7 +10964,7 @@
         <w:pStyle w:val="Heading2"/>
         <w:spacing w:after="120"/>
       </w:pPr>
-      <w:bookmarkStart w:id="46" w:name="_Toc476076473"/>
+      <w:bookmarkStart w:id="46" w:name="_Toc476087449"/>
       <w:r>
         <w:t xml:space="preserve">4.2 </w:t>
       </w:r>
@@ -10367,7 +10998,7 @@
         <w:pStyle w:val="Heading2"/>
         <w:spacing w:after="120"/>
       </w:pPr>
-      <w:bookmarkStart w:id="47" w:name="_Toc476076474"/>
+      <w:bookmarkStart w:id="47" w:name="_Toc476087450"/>
       <w:r>
         <w:t xml:space="preserve">4.3 </w:t>
       </w:r>
@@ -10400,7 +11031,7 @@
       <w:pPr>
         <w:pStyle w:val="Heading3"/>
       </w:pPr>
-      <w:bookmarkStart w:id="48" w:name="_Toc476076475"/>
+      <w:bookmarkStart w:id="48" w:name="_Toc476087451"/>
       <w:r>
         <w:t>4.3.1 Console module</w:t>
       </w:r>
@@ -10461,10 +11092,10 @@
           <w:rFonts w:cs="Arial"/>
         </w:rPr>
         <w:object w:dxaOrig="9360" w:dyaOrig="2892" w14:anchorId="2CEE9D90">
-          <v:shape id="_x0000_i1256" type="#_x0000_t75" style="width:468.75pt;height:2in" o:ole="">
+          <v:shape id="_x0000_i1034" type="#_x0000_t75" style="width:468.75pt;height:2in" o:ole="">
             <v:imagedata r:id="rId27" o:title=""/>
           </v:shape>
-          <o:OLEObject Type="Embed" ProgID="Word.OpenDocumentText.12" ShapeID="_x0000_i1256" DrawAspect="Content" ObjectID="_1549819242" r:id="rId28"/>
+          <o:OLEObject Type="Embed" ProgID="Word.OpenDocumentText.12" ShapeID="_x0000_i1034" DrawAspect="Content" ObjectID="_1549829495" r:id="rId28"/>
         </w:object>
       </w:r>
     </w:p>
@@ -10496,7 +11127,7 @@
       <w:pPr>
         <w:pStyle w:val="Heading3"/>
       </w:pPr>
-      <w:bookmarkStart w:id="50" w:name="_Toc476076476"/>
+      <w:bookmarkStart w:id="50" w:name="_Toc476087452"/>
       <w:r>
         <w:t>4.3</w:t>
       </w:r>
@@ -10553,10 +11184,10 @@
           <w:rFonts w:cs="Arial"/>
         </w:rPr>
         <w:object w:dxaOrig="9026" w:dyaOrig="2670" w14:anchorId="591F6E3C">
-          <v:shape id="_x0000_i1286" type="#_x0000_t75" style="width:453pt;height:132.75pt" o:ole="">
+          <v:shape id="_x0000_i1035" type="#_x0000_t75" style="width:453pt;height:132.75pt" o:ole="">
             <v:imagedata r:id="rId29" o:title=""/>
           </v:shape>
-          <o:OLEObject Type="Embed" ProgID="Word.OpenDocumentText.12" ShapeID="_x0000_i1286" DrawAspect="Content" ObjectID="_1549819243" r:id="rId30"/>
+          <o:OLEObject Type="Embed" ProgID="Word.OpenDocumentText.12" ShapeID="_x0000_i1035" DrawAspect="Content" ObjectID="_1549829496" r:id="rId30"/>
         </w:object>
       </w:r>
     </w:p>
@@ -10589,7 +11220,7 @@
       <w:pPr>
         <w:pStyle w:val="Heading3"/>
       </w:pPr>
-      <w:bookmarkStart w:id="52" w:name="_Toc476076477"/>
+      <w:bookmarkStart w:id="52" w:name="_Toc476087453"/>
       <w:r>
         <w:t>4.3</w:t>
       </w:r>
@@ -10643,7 +11274,7 @@
           <v:shape id="_x0000_i1036" type="#_x0000_t75" style="width:453pt;height:96.75pt" o:ole="">
             <v:imagedata r:id="rId31" o:title=""/>
           </v:shape>
-          <o:OLEObject Type="Embed" ProgID="Word.OpenDocumentText.12" ShapeID="_x0000_i1036" DrawAspect="Content" ObjectID="_1549819244" r:id="rId32"/>
+          <o:OLEObject Type="Embed" ProgID="Word.OpenDocumentText.12" ShapeID="_x0000_i1036" DrawAspect="Content" ObjectID="_1549829497" r:id="rId32"/>
         </w:object>
       </w:r>
     </w:p>
@@ -10677,7 +11308,7 @@
       <w:pPr>
         <w:pStyle w:val="Heading3"/>
       </w:pPr>
-      <w:bookmarkStart w:id="54" w:name="_Toc476076478"/>
+      <w:bookmarkStart w:id="54" w:name="_Toc476087454"/>
       <w:r>
         <w:t>4.3</w:t>
       </w:r>
@@ -10731,7 +11362,7 @@
           <v:shape id="_x0000_i1037" type="#_x0000_t75" style="width:453pt;height:87.75pt" o:ole="">
             <v:imagedata r:id="rId33" o:title=""/>
           </v:shape>
-          <o:OLEObject Type="Embed" ProgID="Word.OpenDocumentText.12" ShapeID="_x0000_i1037" DrawAspect="Content" ObjectID="_1549819245" r:id="rId34"/>
+          <o:OLEObject Type="Embed" ProgID="Word.OpenDocumentText.12" ShapeID="_x0000_i1037" DrawAspect="Content" ObjectID="_1549829498" r:id="rId34"/>
         </w:object>
       </w:r>
     </w:p>
@@ -10763,7 +11394,7 @@
       <w:pPr>
         <w:pStyle w:val="Heading3"/>
       </w:pPr>
-      <w:bookmarkStart w:id="56" w:name="_Toc476076479"/>
+      <w:bookmarkStart w:id="56" w:name="_Toc476087455"/>
       <w:r>
         <w:t>4.3</w:t>
       </w:r>
@@ -10818,7 +11449,7 @@
           <v:shape id="_x0000_i1038" type="#_x0000_t75" style="width:468.75pt;height:68.25pt" o:ole="">
             <v:imagedata r:id="rId35" o:title=""/>
           </v:shape>
-          <o:OLEObject Type="Embed" ProgID="Word.OpenDocumentText.12" ShapeID="_x0000_i1038" DrawAspect="Content" ObjectID="_1549819246" r:id="rId36"/>
+          <o:OLEObject Type="Embed" ProgID="Word.OpenDocumentText.12" ShapeID="_x0000_i1038" DrawAspect="Content" ObjectID="_1549829499" r:id="rId36"/>
         </w:object>
       </w:r>
     </w:p>
@@ -10850,7 +11481,7 @@
       <w:pPr>
         <w:pStyle w:val="Heading3"/>
       </w:pPr>
-      <w:bookmarkStart w:id="58" w:name="_Toc476076480"/>
+      <w:bookmarkStart w:id="58" w:name="_Toc476087456"/>
       <w:r>
         <w:t>4.3</w:t>
       </w:r>
@@ -10913,7 +11544,7 @@
           <v:shape id="_x0000_i1039" type="#_x0000_t75" style="width:522.75pt;height:132.75pt" o:ole="">
             <v:imagedata r:id="rId37" o:title=""/>
           </v:shape>
-          <o:OLEObject Type="Embed" ProgID="Word.OpenDocumentText.12" ShapeID="_x0000_i1039" DrawAspect="Content" ObjectID="_1549819247" r:id="rId38"/>
+          <o:OLEObject Type="Embed" ProgID="Word.OpenDocumentText.12" ShapeID="_x0000_i1039" DrawAspect="Content" ObjectID="_1549829500" r:id="rId38"/>
         </w:object>
       </w:r>
     </w:p>
@@ -10945,7 +11576,7 @@
       <w:pPr>
         <w:pStyle w:val="Heading3"/>
       </w:pPr>
-      <w:bookmarkStart w:id="60" w:name="_Toc476076481"/>
+      <w:bookmarkStart w:id="60" w:name="_Toc476087457"/>
       <w:r>
         <w:t>4.3</w:t>
       </w:r>
@@ -11006,10 +11637,10 @@
       </w:pPr>
       <w:r>
         <w:object w:dxaOrig="9360" w:dyaOrig="3337" w14:anchorId="74ED94DB">
-          <v:shape id="_x0000_i1289" type="#_x0000_t75" style="width:468pt;height:166.5pt" o:ole="">
+          <v:shape id="_x0000_i1040" type="#_x0000_t75" style="width:468pt;height:166.5pt" o:ole="">
             <v:imagedata r:id="rId39" o:title=""/>
           </v:shape>
-          <o:OLEObject Type="Embed" ProgID="Word.OpenDocumentText.12" ShapeID="_x0000_i1289" DrawAspect="Content" ObjectID="_1549819248" r:id="rId40"/>
+          <o:OLEObject Type="Embed" ProgID="Word.OpenDocumentText.12" ShapeID="_x0000_i1040" DrawAspect="Content" ObjectID="_1549829501" r:id="rId40"/>
         </w:object>
       </w:r>
     </w:p>
@@ -11034,7 +11665,7 @@
       <w:pPr>
         <w:pStyle w:val="Heading3"/>
       </w:pPr>
-      <w:bookmarkStart w:id="62" w:name="_Toc476076482"/>
+      <w:bookmarkStart w:id="62" w:name="_Toc476087458"/>
       <w:r>
         <w:lastRenderedPageBreak/>
         <w:t>4.3</w:t>
@@ -11135,10 +11766,10 @@
           <w:rFonts w:cs="Arial"/>
         </w:rPr>
         <w:object w:dxaOrig="9026" w:dyaOrig="1942" w14:anchorId="36F9AE1D">
-          <v:shape id="_x0000_i1040" type="#_x0000_t75" style="width:453pt;height:98.25pt" o:ole="">
+          <v:shape id="_x0000_i1041" type="#_x0000_t75" style="width:453pt;height:98.25pt" o:ole="">
             <v:imagedata r:id="rId41" o:title=""/>
           </v:shape>
-          <o:OLEObject Type="Embed" ProgID="Word.OpenDocumentText.12" ShapeID="_x0000_i1040" DrawAspect="Content" ObjectID="_1549819249" r:id="rId42"/>
+          <o:OLEObject Type="Embed" ProgID="Word.OpenDocumentText.12" ShapeID="_x0000_i1041" DrawAspect="Content" ObjectID="_1549829502" r:id="rId42"/>
         </w:object>
       </w:r>
     </w:p>
@@ -11190,10 +11821,10 @@
           <w:rFonts w:cs="Arial"/>
         </w:rPr>
         <w:object w:dxaOrig="9026" w:dyaOrig="2162" w14:anchorId="23997291">
-          <v:shape id="_x0000_i1041" type="#_x0000_t75" style="width:453pt;height:107.25pt" o:ole="">
+          <v:shape id="_x0000_i1042" type="#_x0000_t75" style="width:453pt;height:107.25pt" o:ole="">
             <v:imagedata r:id="rId43" o:title=""/>
           </v:shape>
-          <o:OLEObject Type="Embed" ProgID="Word.OpenDocumentText.12" ShapeID="_x0000_i1041" DrawAspect="Content" ObjectID="_1549819250" r:id="rId44"/>
+          <o:OLEObject Type="Embed" ProgID="Word.OpenDocumentText.12" ShapeID="_x0000_i1042" DrawAspect="Content" ObjectID="_1549829503" r:id="rId44"/>
         </w:object>
       </w:r>
     </w:p>
@@ -11360,7 +11991,7 @@
         <w:pStyle w:val="Heading1"/>
         <w:spacing w:after="120"/>
       </w:pPr>
-      <w:bookmarkStart w:id="65" w:name="_Toc476076483"/>
+      <w:bookmarkStart w:id="65" w:name="_Toc476087459"/>
       <w:r>
         <w:lastRenderedPageBreak/>
         <w:t>5.0 Testing</w:t>
@@ -11393,7 +12024,7 @@
         <w:pStyle w:val="Heading2"/>
         <w:spacing w:after="120"/>
       </w:pPr>
-      <w:bookmarkStart w:id="66" w:name="_Toc476076484"/>
+      <w:bookmarkStart w:id="66" w:name="_Toc476087460"/>
       <w:r>
         <w:t xml:space="preserve">5.1 </w:t>
       </w:r>
@@ -11420,7 +12051,7 @@
       <w:pPr>
         <w:pStyle w:val="Heading3"/>
       </w:pPr>
-      <w:bookmarkStart w:id="67" w:name="_Toc476076485"/>
+      <w:bookmarkStart w:id="67" w:name="_Toc476087461"/>
       <w:r>
         <w:t>5.1.1 3D Cubes</w:t>
       </w:r>
@@ -11545,7 +12176,7 @@
       <w:pPr>
         <w:pStyle w:val="Heading3"/>
       </w:pPr>
-      <w:bookmarkStart w:id="68" w:name="_Toc476076486"/>
+      <w:bookmarkStart w:id="68" w:name="_Toc476087462"/>
       <w:r>
         <w:lastRenderedPageBreak/>
         <w:t>5.1.2 3D Terrain</w:t>
@@ -11589,10 +12220,10 @@
       </w:pPr>
       <w:r>
         <w:object w:dxaOrig="9026" w:dyaOrig="2625" w14:anchorId="2961E10E">
-          <v:shape id="_x0000_i1042" type="#_x0000_t75" style="width:450.75pt;height:131.25pt" o:ole="">
+          <v:shape id="_x0000_i1043" type="#_x0000_t75" style="width:450.75pt;height:131.25pt" o:ole="">
             <v:imagedata r:id="rId46" o:title=""/>
           </v:shape>
-          <o:OLEObject Type="Embed" ProgID="Word.OpenDocumentText.12" ShapeID="_x0000_i1042" DrawAspect="Content" ObjectID="_1549819251" r:id="rId47"/>
+          <o:OLEObject Type="Embed" ProgID="Word.OpenDocumentText.12" ShapeID="_x0000_i1043" DrawAspect="Content" ObjectID="_1549829504" r:id="rId47"/>
         </w:object>
       </w:r>
     </w:p>
@@ -11748,7 +12379,7 @@
       <w:pPr>
         <w:pStyle w:val="Heading3"/>
       </w:pPr>
-      <w:bookmarkStart w:id="70" w:name="_Toc476076487"/>
+      <w:bookmarkStart w:id="70" w:name="_Toc476087463"/>
       <w:r>
         <w:lastRenderedPageBreak/>
         <w:t>5.1.3 3D Lighting</w:t>
@@ -11786,10 +12417,10 @@
       </w:pPr>
       <w:r>
         <w:object w:dxaOrig="10466" w:dyaOrig="4835" w14:anchorId="67824EA0">
-          <v:shape id="_x0000_i1074" type="#_x0000_t75" style="width:522.75pt;height:241.5pt" o:ole="">
+          <v:shape id="_x0000_i1044" type="#_x0000_t75" style="width:522.75pt;height:241.5pt" o:ole="">
             <v:imagedata r:id="rId49" o:title=""/>
           </v:shape>
-          <o:OLEObject Type="Embed" ProgID="Word.OpenDocumentText.12" ShapeID="_x0000_i1074" DrawAspect="Content" ObjectID="_1549819252" r:id="rId50"/>
+          <o:OLEObject Type="Embed" ProgID="Word.OpenDocumentText.12" ShapeID="_x0000_i1044" DrawAspect="Content" ObjectID="_1549829505" r:id="rId50"/>
         </w:object>
       </w:r>
     </w:p>
@@ -12038,7 +12669,7 @@
         <w:pStyle w:val="Heading2"/>
         <w:spacing w:after="120"/>
       </w:pPr>
-      <w:bookmarkStart w:id="72" w:name="_Toc476076488"/>
+      <w:bookmarkStart w:id="72" w:name="_Toc476087464"/>
       <w:r>
         <w:lastRenderedPageBreak/>
         <w:t xml:space="preserve">5.2 </w:t>
@@ -12090,7 +12721,7 @@
       <w:pPr>
         <w:pStyle w:val="Heading3"/>
       </w:pPr>
-      <w:bookmarkStart w:id="73" w:name="_Toc476076489"/>
+      <w:bookmarkStart w:id="73" w:name="_Toc476087465"/>
       <w:r>
         <w:t>5.2.1 Grayscale Demo</w:t>
       </w:r>
@@ -12107,7 +12738,25 @@
         <w:rPr>
           <w:shd w:val="clear" w:color="auto" w:fill="FFFFFF"/>
         </w:rPr>
-        <w:t>Lorem ipsum dolor sit amet, consectetur adipiscing elit. Mauris lorem nisi, sodales a pulvinar nec, aliquet sed lectus. Sed hendrerit metus eu justo porttitor, nec lobortis dui fermentum. Donec pretium, nunc ac hendrerit rutrum, nunc massa facilisis leo, eget eleifend ante nisi ut risus. Sed laoreet mauris ac facilisis eleifend. Donec fringilla sem sed massa egestas mollis. Suspendisse varius felis feugiat purus pellentesque gravida. Integer tristique mi in semper accumsan. Ut convallis sapien in tincidunt venenatis. Curabitur at nunc lacinia, egestas sem vel, bibendum enim. Pellentesque nibh mauris, suscipit id velit ac, ultrices pharetra felis. Aenean quis sollicitudin purus, non pulvinar ligula.</w:t>
+        <w:t>So, the first demonstration as shown below is a simple program that reads an input image from disk, copies that memory into an OpenCL image object then executes the kernel shown in Figure XX. The mentioned kernel just takes all components in that image and calculates the sum, then divides by three, the three representing the number of components in the image, then sets all image components to that value. The result is a grayscale image.</w:t>
+      </w:r>
+      <w:r>
+        <w:rPr>
+          <w:shd w:val="clear" w:color="auto" w:fill="FFFFFF"/>
+        </w:rPr>
+        <w:t xml:space="preserve"> This new image is then transferred from OpenCL to regular memory and then written to disk as a PNG.</w:t>
+      </w:r>
+      <w:r>
+        <w:rPr>
+          <w:shd w:val="clear" w:color="auto" w:fill="FFFFFF"/>
+        </w:rPr>
+        <w:t xml:space="preserve"> This program was made remarkably simple thanks to the fs module which </w:t>
+      </w:r>
+      <w:r>
+        <w:rPr>
+          <w:shd w:val="clear" w:color="auto" w:fill="FFFFFF"/>
+        </w:rPr>
+        <w:t xml:space="preserve">can load PNG’s, BMP’s, and JPG’s. </w:t>
       </w:r>
     </w:p>
     <w:p>
@@ -12138,10 +12787,10 @@
           <w:shd w:val="clear" w:color="auto" w:fill="FFFFFF"/>
         </w:rPr>
         <w:object w:dxaOrig="10466" w:dyaOrig="3952" w14:anchorId="69F61D74">
-          <v:shape id="_x0000_i1090" type="#_x0000_t75" style="width:523.5pt;height:197.25pt" o:ole="">
+          <v:shape id="_x0000_i1045" type="#_x0000_t75" style="width:523.5pt;height:197.25pt" o:ole="">
             <v:imagedata r:id="rId52" o:title=""/>
           </v:shape>
-          <o:OLEObject Type="Embed" ProgID="Word.OpenDocumentText.12" ShapeID="_x0000_i1090" DrawAspect="Content" ObjectID="_1549819253" r:id="rId53"/>
+          <o:OLEObject Type="Embed" ProgID="Word.OpenDocumentText.12" ShapeID="_x0000_i1045" DrawAspect="Content" ObjectID="_1549829506" r:id="rId53"/>
         </w:object>
       </w:r>
     </w:p>
@@ -12164,7 +12813,19 @@
         <w:rPr>
           <w:rStyle w:val="Emphasis"/>
         </w:rPr>
-        <w:t>Figure XX: Grayscale Kernel</w:t>
+        <w:t xml:space="preserve">Figure XX: </w:t>
+      </w:r>
+      <w:r>
+        <w:rPr>
+          <w:rStyle w:val="Emphasis"/>
+        </w:rPr>
+        <w:t>The grayscale k</w:t>
+      </w:r>
+      <w:r>
+        <w:rPr>
+          <w:rStyle w:val="Emphasis"/>
+        </w:rPr>
+        <w:t>ernel</w:t>
       </w:r>
     </w:p>
     <w:p>
@@ -12174,6 +12835,10 @@
     </w:p>
     <w:p>
       <w:r>
+        <w:rPr>
+          <w:noProof/>
+          <w:lang w:eastAsia="en-GB"/>
+        </w:rPr>
         <w:drawing>
           <wp:inline distT="0" distB="0" distL="0" distR="0" wp14:anchorId="62EA1C87" wp14:editId="5A093CAD">
             <wp:extent cx="5761355" cy="1800225"/>
@@ -12230,14 +12895,38 @@
         <w:rPr>
           <w:rStyle w:val="Emphasis"/>
         </w:rPr>
-        <w:t>Figure XX: Left Input Right Output</w:t>
+        <w:t>F</w:t>
+      </w:r>
+      <w:r>
+        <w:rPr>
+          <w:rStyle w:val="Emphasis"/>
+        </w:rPr>
+        <w:t>igure XX: Left is the input image on the r</w:t>
+      </w:r>
+      <w:r>
+        <w:rPr>
+          <w:rStyle w:val="Emphasis"/>
+        </w:rPr>
+        <w:t>ight</w:t>
+      </w:r>
+      <w:r>
+        <w:rPr>
+          <w:rStyle w:val="Emphasis"/>
+        </w:rPr>
+        <w:t xml:space="preserve"> the o</w:t>
+      </w:r>
+      <w:r>
+        <w:rPr>
+          <w:rStyle w:val="Emphasis"/>
+        </w:rPr>
+        <w:t>utput</w:t>
       </w:r>
     </w:p>
     <w:p>
       <w:pPr>
         <w:pStyle w:val="Heading3"/>
       </w:pPr>
-      <w:bookmarkStart w:id="75" w:name="_Toc476076490"/>
+      <w:bookmarkStart w:id="75" w:name="_Toc476087466"/>
       <w:r>
         <w:lastRenderedPageBreak/>
         <w:t>5.2.2 Sobel Filter Demo</w:t>
@@ -12261,12 +12950,25 @@
           <w:szCs w:val="22"/>
           <w:shd w:val="clear" w:color="auto" w:fill="FFFFFF"/>
         </w:rPr>
-        <w:t>Lorem ipsum dolor sit amet, consectetur adipiscing elit. Mauris lorem nisi, sodales a pulvinar nec, aliquet sed lectus. Sed hendrerit metus eu justo porttitor, nec lobortis dui fermentum. Donec pretium, nunc ac hendrerit rutrum, nunc massa facilisis leo, eget eleifend ante nisi ut risus. Sed laoreet mauris ac facilisis eleifend. Donec fringilla sem sed massa egestas mollis. Suspendisse varius felis feugiat purus pellentesque gravida</w:t>
+        <w:t>The second demonstration as stated before is a simple Sobel Filter. It operates like the previous demonstration does. It loads an image from disk</w:t>
+      </w:r>
+      <w:r>
+        <w:rPr>
+          <w:rFonts w:cs="Arial"/>
+          <w:color w:val="000000"/>
+          <w:szCs w:val="22"/>
+          <w:shd w:val="clear" w:color="auto" w:fill="FFFFFF"/>
+        </w:rPr>
+        <w:t xml:space="preserve"> passes it to OpenCL</w:t>
       </w:r>
     </w:p>
     <w:p/>
     <w:p>
       <w:r>
+        <w:rPr>
+          <w:noProof/>
+          <w:lang w:eastAsia="en-GB"/>
+        </w:rPr>
         <w:drawing>
           <wp:inline distT="0" distB="0" distL="0" distR="0" wp14:anchorId="1F912907" wp14:editId="5F51A3FF">
             <wp:extent cx="5761355" cy="2880995"/>
@@ -12324,7 +13026,7 @@
       <w:pPr>
         <w:pStyle w:val="Heading3"/>
       </w:pPr>
-      <w:bookmarkStart w:id="76" w:name="_Toc476076491"/>
+      <w:bookmarkStart w:id="76" w:name="_Toc476087467"/>
       <w:r>
         <w:t>5.2</w:t>
       </w:r>
@@ -12353,7 +13055,70 @@
           <w:szCs w:val="21"/>
           <w:shd w:val="clear" w:color="auto" w:fill="FFFFFF"/>
         </w:rPr>
-        <w:t>Lorem ipsum dolor sit amet, consectetur adipiscing elit. Mauris lorem nisi, sodales a pulvinar nec, aliquet sed lectus. Sed hendrerit metus eu justo porttitor, nec lobortis dui fermentum. Donec pretium, nunc ac hendrerit rutrum, nunc massa facilisis leo, eget eleifend ante nisi ut risus. Sed laoreet mauris ac facilisis eleifend. Donec fringilla sem sed massa egestas mollis. Suspendisse varius felis feugiat purus pellentesque gravida</w:t>
+        <w:t>The final demo is a matrix multiplication demonstration. In figure XX you can see the output of the program. But how does this work? Well in Figure XX you can see the input JSON program for the program. The first field is the multiply field which is the matrix multiplication value to be used when calculating the output.</w:t>
+      </w:r>
+      <w:r>
+        <w:rPr>
+          <w:rFonts w:cs="Arial"/>
+          <w:color w:val="000000"/>
+          <w:szCs w:val="21"/>
+          <w:shd w:val="clear" w:color="auto" w:fill="FFFFFF"/>
+        </w:rPr>
+        <w:t xml:space="preserve"> The second field </w:t>
+      </w:r>
+      <w:r>
+        <w:rPr>
+          <w:rFonts w:cs="Arial"/>
+          <w:color w:val="000000"/>
+          <w:szCs w:val="21"/>
+          <w:shd w:val="clear" w:color="auto" w:fill="FFFFFF"/>
+        </w:rPr>
+        <w:t>is the matrices field which is an array of all the matrices we want to calculate an output for. The program</w:t>
+      </w:r>
+      <w:r>
+        <w:rPr>
+          <w:rFonts w:cs="Arial"/>
+          <w:color w:val="000000"/>
+          <w:szCs w:val="21"/>
+          <w:shd w:val="clear" w:color="auto" w:fill="FFFFFF"/>
+        </w:rPr>
+        <w:t xml:space="preserve"> loads this JSON and passes it into TypedArray’s which are then put into OpenCL buffers. Once there we execute are simple matrix multiplication kernel for each</w:t>
+      </w:r>
+      <w:r>
+        <w:rPr>
+          <w:rFonts w:cs="Arial"/>
+          <w:color w:val="000000"/>
+          <w:szCs w:val="21"/>
+          <w:shd w:val="clear" w:color="auto" w:fill="FFFFFF"/>
+        </w:rPr>
+        <w:t xml:space="preserve"> matrix specified in this list and then uses </w:t>
+      </w:r>
+      <w:r>
+        <w:rPr>
+          <w:rFonts w:cs="Arial"/>
+          <w:color w:val="000000"/>
+          <w:szCs w:val="21"/>
+          <w:shd w:val="clear" w:color="auto" w:fill="FFFFFF"/>
+        </w:rPr>
+        <w:t>get the output and store that in a new list.</w:t>
+      </w:r>
+      <w:r>
+        <w:rPr>
+          <w:rFonts w:cs="Arial"/>
+          <w:color w:val="000000"/>
+          <w:szCs w:val="21"/>
+          <w:shd w:val="clear" w:color="auto" w:fill="FFFFFF"/>
+        </w:rPr>
+        <w:t xml:space="preserve"> Once </w:t>
+      </w:r>
+      <w:r>
+        <w:rPr>
+          <w:rFonts w:cs="Arial"/>
+          <w:color w:val="000000"/>
+          <w:szCs w:val="21"/>
+          <w:shd w:val="clear" w:color="auto" w:fill="FFFFFF"/>
+        </w:rPr>
+        <w:t>all outputs have been calculated we then write this into the previously mention output JSON file which again can be seen in Figure XX.</w:t>
       </w:r>
     </w:p>
     <w:p>
@@ -12381,10 +13146,10 @@
       </w:pPr>
       <w:r>
         <w:object w:dxaOrig="9026" w:dyaOrig="2847" w14:anchorId="6E690EF0">
-          <v:shape id="_x0000_i1174" type="#_x0000_t75" style="width:451.5pt;height:142.5pt" o:ole="">
+          <v:shape id="_x0000_i1046" type="#_x0000_t75" style="width:451.5pt;height:142.5pt" o:ole="">
             <v:imagedata r:id="rId56" o:title=""/>
           </v:shape>
-          <o:OLEObject Type="Embed" ProgID="Word.OpenDocumentText.12" ShapeID="_x0000_i1174" DrawAspect="Content" ObjectID="_1549819254" r:id="rId57"/>
+          <o:OLEObject Type="Embed" ProgID="Word.OpenDocumentText.12" ShapeID="_x0000_i1046" DrawAspect="Content" ObjectID="_1549829507" r:id="rId57"/>
         </w:object>
       </w:r>
     </w:p>
@@ -12417,10 +13182,10 @@
       </w:pPr>
       <w:r>
         <w:object w:dxaOrig="9026" w:dyaOrig="4627" w14:anchorId="66722EFC">
-          <v:shape id="_x0000_i1067" type="#_x0000_t75" style="width:451.5pt;height:231pt" o:ole="">
+          <v:shape id="_x0000_i1047" type="#_x0000_t75" style="width:451.5pt;height:231pt" o:ole="">
             <v:imagedata r:id="rId58" o:title=""/>
           </v:shape>
-          <o:OLEObject Type="Embed" ProgID="Word.OpenDocumentText.12" ShapeID="_x0000_i1067" DrawAspect="Content" ObjectID="_1549819255" r:id="rId59"/>
+          <o:OLEObject Type="Embed" ProgID="Word.OpenDocumentText.12" ShapeID="_x0000_i1047" DrawAspect="Content" ObjectID="_1549829508" r:id="rId59"/>
         </w:object>
       </w:r>
     </w:p>
@@ -12447,24 +13212,36 @@
         </w:rPr>
       </w:pPr>
     </w:p>
+    <w:p/>
+    <w:p>
+      <w:pPr>
+        <w:pStyle w:val="Heading2"/>
+        <w:spacing w:after="120"/>
+      </w:pPr>
+      <w:bookmarkStart w:id="79" w:name="_Toc476087468"/>
+      <w:r>
+        <w:t>5</w:t>
+      </w:r>
+      <w:r>
+        <w:t>.3</w:t>
+      </w:r>
+      <w:r>
+        <w:t xml:space="preserve"> </w:t>
+      </w:r>
+      <w:r>
+        <w:t>Demo Results</w:t>
+      </w:r>
+      <w:bookmarkEnd w:id="79"/>
+    </w:p>
     <w:p>
       <w:pPr>
         <w:spacing w:line="276" w:lineRule="auto"/>
-        <w:rPr>
-          <w:rFonts w:cs="Arial"/>
-          <w:color w:val="000000"/>
-          <w:szCs w:val="21"/>
-          <w:shd w:val="clear" w:color="auto" w:fill="FFFFFF"/>
-        </w:rPr>
-      </w:pPr>
-      <w:r>
-        <w:rPr>
-          <w:rFonts w:cs="Arial"/>
-          <w:color w:val="000000"/>
-          <w:szCs w:val="21"/>
-          <w:shd w:val="clear" w:color="auto" w:fill="FFFFFF"/>
-        </w:rPr>
-        <w:t>Lorem ipsum dolor sit amet, consectetur adipiscing elit. Mauris lorem nisi, sodales a pulvinar nec, aliquet sed lectus. Sed hendrerit metus eu justo porttitor, nec lobortis dui fermentum. Donec pretium, nunc ac hendrerit rutrum, nunc massa facilisis leo, eget eleifend ante nisi ut risus. Sed laoreet mauris ac facilisis eleifend. Donec fringilla sem sed massa egestas mollis. Suspendisse varius felis feugiat purus pellentesque gravida. Integer tristique mi in semper accumsan. Ut convallis sapien in tincidunt venenatis. Curabitur at nunc lacinia, egestas sem vel, bibendum enim. Pellentesque nibh mauris, suscipit id velit ac, ultrices pharetra felis. Aenean quis sollicitudin purus, non pulvinar ligula.</w:t>
+      </w:pPr>
+      <w:r>
+        <w:t>These demonstrations have proven that the platform suits it purpose. These programs would have much more complex if they were written in C++. That can be proved by the underlying code that sits inside the platform.</w:t>
+      </w:r>
+      <w:r>
+        <w:t xml:space="preserve"> These six demonstrations were varied and by looking at resources online we can see with the platform they are far easier to write. This is exactly what the platform was meant to show. These demonstrations are simple in theory and simple to write. The platform has achieved its goal.</w:t>
       </w:r>
     </w:p>
     <w:p/>
@@ -12490,14 +13267,14 @@
     <w:p/>
     <w:p/>
     <w:p/>
+    <w:p/>
     <w:p>
       <w:pPr>
         <w:pStyle w:val="Heading1"/>
         <w:spacing w:after="120"/>
       </w:pPr>
-      <w:bookmarkStart w:id="79" w:name="_Toc476076492"/>
-      <w:r>
-        <w:lastRenderedPageBreak/>
+      <w:bookmarkStart w:id="80" w:name="_Toc476087469"/>
+      <w:r>
         <w:t>6</w:t>
       </w:r>
       <w:r>
@@ -12506,7 +13283,7 @@
       <w:r>
         <w:t>Future Work</w:t>
       </w:r>
-      <w:bookmarkEnd w:id="79"/>
+      <w:bookmarkEnd w:id="80"/>
     </w:p>
     <w:p>
       <w:pPr>
@@ -12527,11 +13304,11 @@
         <w:pStyle w:val="Heading2"/>
         <w:spacing w:after="120"/>
       </w:pPr>
-      <w:bookmarkStart w:id="80" w:name="_Toc476076493"/>
+      <w:bookmarkStart w:id="81" w:name="_Toc476087470"/>
       <w:r>
         <w:t>6.1 DirectX</w:t>
       </w:r>
-      <w:bookmarkEnd w:id="80"/>
+      <w:bookmarkEnd w:id="81"/>
       <w:r>
         <w:t xml:space="preserve"> </w:t>
       </w:r>
@@ -12574,8 +13351,8 @@
         <w:t xml:space="preserve"> A sample of DirectX code can be found in Figure XX, where you can see that there would be a very different approach when embedding this API for use by JavaScript.</w:t>
       </w:r>
     </w:p>
-    <w:bookmarkStart w:id="81" w:name="_MON_1549201102"/>
-    <w:bookmarkEnd w:id="81"/>
+    <w:bookmarkStart w:id="82" w:name="_MON_1549201102"/>
+    <w:bookmarkEnd w:id="82"/>
     <w:p>
       <w:pPr>
         <w:pBdr>
@@ -12588,10 +13365,10 @@
       </w:pPr>
       <w:r>
         <w:object w:dxaOrig="10800" w:dyaOrig="3336" w14:anchorId="56E3EC35">
-          <v:shape id="_x0000_i1044" type="#_x0000_t75" style="width:540pt;height:165.75pt" o:ole="">
+          <v:shape id="_x0000_i1048" type="#_x0000_t75" style="width:540pt;height:165.75pt" o:ole="">
             <v:imagedata r:id="rId60" o:title=""/>
           </v:shape>
-          <o:OLEObject Type="Embed" ProgID="Word.OpenDocumentText.12" ShapeID="_x0000_i1044" DrawAspect="Content" ObjectID="_1549819256" r:id="rId61"/>
+          <o:OLEObject Type="Embed" ProgID="Word.OpenDocumentText.12" ShapeID="_x0000_i1048" DrawAspect="Content" ObjectID="_1549829509" r:id="rId61"/>
         </w:object>
       </w:r>
     </w:p>
@@ -12615,11 +13392,11 @@
       <w:pPr>
         <w:pStyle w:val="Heading2"/>
       </w:pPr>
-      <w:bookmarkStart w:id="82" w:name="_Toc476076494"/>
+      <w:bookmarkStart w:id="83" w:name="_Toc476087471"/>
       <w:r>
         <w:t>6.2 CUDA</w:t>
       </w:r>
-      <w:bookmarkEnd w:id="82"/>
+      <w:bookmarkEnd w:id="83"/>
     </w:p>
     <w:p>
       <w:pPr>
@@ -12638,8 +13415,8 @@
         <w:t xml:space="preserve"> a Kernel object that helps compile a CUDA style kernel for the user during runtime.</w:t>
       </w:r>
     </w:p>
-    <w:bookmarkStart w:id="83" w:name="_MON_1549198981"/>
-    <w:bookmarkEnd w:id="83"/>
+    <w:bookmarkStart w:id="84" w:name="_MON_1549198981"/>
+    <w:bookmarkEnd w:id="84"/>
     <w:p>
       <w:pPr>
         <w:pBdr>
@@ -12652,10 +13429,10 @@
       </w:pPr>
       <w:r>
         <w:object w:dxaOrig="9026" w:dyaOrig="837" w14:anchorId="00E9830D">
-          <v:shape id="_x0000_i1151" type="#_x0000_t75" style="width:450.75pt;height:42pt" o:ole="">
+          <v:shape id="_x0000_i1049" type="#_x0000_t75" style="width:450.75pt;height:42pt" o:ole="">
             <v:imagedata r:id="rId62" o:title=""/>
           </v:shape>
-          <o:OLEObject Type="Embed" ProgID="Word.OpenDocumentText.12" ShapeID="_x0000_i1151" DrawAspect="Content" ObjectID="_1549819257" r:id="rId63"/>
+          <o:OLEObject Type="Embed" ProgID="Word.OpenDocumentText.12" ShapeID="_x0000_i1049" DrawAspect="Content" ObjectID="_1549829510" r:id="rId63"/>
         </w:object>
       </w:r>
     </w:p>
@@ -12670,6 +13447,7 @@
         <w:rPr>
           <w:rStyle w:val="Emphasis"/>
         </w:rPr>
+        <w:lastRenderedPageBreak/>
         <w:t>Figure XX: Mat-out.json</w:t>
       </w:r>
     </w:p>
@@ -12685,12 +13463,11 @@
         <w:pStyle w:val="Heading2"/>
         <w:spacing w:after="120"/>
       </w:pPr>
-      <w:bookmarkStart w:id="84" w:name="_Toc476076495"/>
-      <w:r>
-        <w:lastRenderedPageBreak/>
+      <w:bookmarkStart w:id="85" w:name="_Toc476087472"/>
+      <w:r>
         <w:t>6.3 Applications</w:t>
       </w:r>
-      <w:bookmarkEnd w:id="84"/>
+      <w:bookmarkEnd w:id="85"/>
       <w:r>
         <w:t xml:space="preserve"> </w:t>
       </w:r>
@@ -12742,8 +13519,8 @@
         <w:t>.</w:t>
       </w:r>
     </w:p>
-    <w:bookmarkStart w:id="85" w:name="_MON_1549198717"/>
-    <w:bookmarkEnd w:id="85"/>
+    <w:bookmarkStart w:id="86" w:name="_MON_1549198717"/>
+    <w:bookmarkEnd w:id="86"/>
     <w:p>
       <w:pPr>
         <w:pBdr>
@@ -12756,10 +13533,10 @@
       </w:pPr>
       <w:r>
         <w:object w:dxaOrig="9026" w:dyaOrig="3054" w14:anchorId="19553C60">
-          <v:shape id="_x0000_i1172" type="#_x0000_t75" style="width:450.75pt;height:153pt" o:ole="">
+          <v:shape id="_x0000_i1050" type="#_x0000_t75" style="width:450.75pt;height:153pt" o:ole="">
             <v:imagedata r:id="rId64" o:title=""/>
           </v:shape>
-          <o:OLEObject Type="Embed" ProgID="Word.OpenDocumentText.12" ShapeID="_x0000_i1172" DrawAspect="Content" ObjectID="_1549819258" r:id="rId65"/>
+          <o:OLEObject Type="Embed" ProgID="Word.OpenDocumentText.12" ShapeID="_x0000_i1050" DrawAspect="Content" ObjectID="_1549829511" r:id="rId65"/>
         </w:object>
       </w:r>
     </w:p>
@@ -12791,11 +13568,11 @@
         <w:pStyle w:val="Heading2"/>
         <w:spacing w:after="120"/>
       </w:pPr>
-      <w:bookmarkStart w:id="86" w:name="_Toc476076496"/>
+      <w:bookmarkStart w:id="87" w:name="_Toc476087473"/>
       <w:r>
         <w:t>6.4 Framework vs Platform</w:t>
       </w:r>
-      <w:bookmarkEnd w:id="86"/>
+      <w:bookmarkEnd w:id="87"/>
       <w:r>
         <w:t xml:space="preserve"> </w:t>
       </w:r>
@@ -12834,11 +13611,11 @@
         <w:pStyle w:val="Heading2"/>
         <w:spacing w:after="120"/>
       </w:pPr>
-      <w:bookmarkStart w:id="87" w:name="_Toc476076497"/>
+      <w:bookmarkStart w:id="88" w:name="_Toc476087474"/>
       <w:r>
         <w:t>6.5 Alternative Languages</w:t>
       </w:r>
-      <w:bookmarkEnd w:id="87"/>
+      <w:bookmarkEnd w:id="88"/>
       <w:r>
         <w:t xml:space="preserve"> </w:t>
       </w:r>
@@ -12868,7 +13645,7 @@
         <w:pStyle w:val="Heading2"/>
         <w:spacing w:after="120"/>
       </w:pPr>
-      <w:bookmarkStart w:id="88" w:name="_Toc476076498"/>
+      <w:bookmarkStart w:id="89" w:name="_Toc476087475"/>
       <w:r>
         <w:lastRenderedPageBreak/>
         <w:t>6.6</w:t>
@@ -12876,7 +13653,7 @@
       <w:r>
         <w:t xml:space="preserve"> User Interface</w:t>
       </w:r>
-      <w:bookmarkEnd w:id="88"/>
+      <w:bookmarkEnd w:id="89"/>
       <w:r>
         <w:t xml:space="preserve"> </w:t>
       </w:r>
@@ -13039,7 +13816,7 @@
         <w:pStyle w:val="Heading1"/>
         <w:spacing w:after="120"/>
       </w:pPr>
-      <w:bookmarkStart w:id="89" w:name="_Toc476076499"/>
+      <w:bookmarkStart w:id="90" w:name="_Toc476087476"/>
       <w:r>
         <w:lastRenderedPageBreak/>
         <w:t>7</w:t>
@@ -13050,7 +13827,7 @@
       <w:r>
         <w:t>Critical Appraisal</w:t>
       </w:r>
-      <w:bookmarkEnd w:id="89"/>
+      <w:bookmarkEnd w:id="90"/>
     </w:p>
     <w:p>
       <w:pPr>
@@ -13171,7 +13948,7 @@
       <w:pPr>
         <w:pStyle w:val="Heading1"/>
       </w:pPr>
-      <w:bookmarkStart w:id="90" w:name="_Toc476076500"/>
+      <w:bookmarkStart w:id="91" w:name="_Toc476087477"/>
       <w:r>
         <w:lastRenderedPageBreak/>
         <w:t>8</w:t>
@@ -13182,7 +13959,7 @@
       <w:r>
         <w:t>Conclusion</w:t>
       </w:r>
-      <w:bookmarkEnd w:id="90"/>
+      <w:bookmarkEnd w:id="91"/>
     </w:p>
     <w:p/>
     <w:p>
@@ -15366,17 +16143,6 @@
     <w:p>
       <w:pPr>
         <w:rPr>
-          <w:rStyle w:val="Hyperlink"/>
-          <w:rFonts w:cs="Arial"/>
-          <w:i/>
-          <w:szCs w:val="22"/>
-          <w:shd w:val="clear" w:color="auto" w:fill="FFFFFF"/>
-        </w:rPr>
-      </w:pPr>
-    </w:p>
-    <w:p>
-      <w:pPr>
-        <w:rPr>
           <w:i/>
           <w:szCs w:val="22"/>
         </w:rPr>
@@ -16765,6 +17531,7 @@
     <w:p>
       <w:pPr>
         <w:rPr>
+          <w:i/>
           <w:szCs w:val="22"/>
         </w:rPr>
       </w:pPr>
@@ -16918,7 +17685,7 @@
                 <w:bCs/>
                 <w:noProof/>
               </w:rPr>
-              <w:t>23</w:t>
+              <w:t>9</w:t>
             </w:r>
             <w:r>
               <w:rPr>
@@ -16963,7 +17730,7 @@
                 <w:bCs/>
                 <w:noProof/>
               </w:rPr>
-              <w:t>38</w:t>
+              <w:t>39</w:t>
             </w:r>
             <w:r>
               <w:rPr>
@@ -18283,6 +19050,7 @@
   <w:style w:type="character" w:default="1" w:styleId="DefaultParagraphFont">
     <w:name w:val="Default Paragraph Font"/>
     <w:uiPriority w:val="1"/>
+    <w:semiHidden/>
     <w:unhideWhenUsed/>
   </w:style>
   <w:style w:type="table" w:default="1" w:styleId="TableNormal">
@@ -18561,7 +19329,7 @@
     <w:link w:val="QuoteChar"/>
     <w:uiPriority w:val="29"/>
     <w:qFormat/>
-    <w:rsid w:val="006106C3"/>
+    <w:rsid w:val="00FA5AEA"/>
     <w:pPr>
       <w:spacing w:before="160" w:after="160" w:line="276" w:lineRule="auto"/>
       <w:ind w:left="720" w:right="720"/>
@@ -18570,7 +19338,7 @@
     <w:rPr>
       <w:rFonts w:ascii="Segoe UI" w:eastAsiaTheme="majorEastAsia" w:hAnsi="Segoe UI" w:cstheme="majorBidi"/>
       <w:i/>
-      <w:color w:val="385623" w:themeColor="accent6" w:themeShade="80"/>
+      <w:color w:val="44546A" w:themeColor="text2"/>
       <w:szCs w:val="24"/>
     </w:rPr>
   </w:style>
@@ -18580,11 +19348,11 @@
     <w:basedOn w:val="DefaultParagraphFont"/>
     <w:link w:val="Quote"/>
     <w:uiPriority w:val="29"/>
-    <w:rsid w:val="006106C3"/>
+    <w:rsid w:val="00FA5AEA"/>
     <w:rPr>
       <w:rFonts w:ascii="Segoe UI" w:eastAsiaTheme="majorEastAsia" w:hAnsi="Segoe UI" w:cstheme="majorBidi"/>
       <w:i/>
-      <w:color w:val="385623" w:themeColor="accent6" w:themeShade="80"/>
+      <w:color w:val="44546A" w:themeColor="text2"/>
       <w:szCs w:val="24"/>
     </w:rPr>
   </w:style>
@@ -18907,7 +19675,7 @@
 </file>
 
 <file path=customXml/itemProps1.xml><?xml version="1.0" encoding="utf-8"?>
-<ds:datastoreItem xmlns:ds="http://schemas.openxmlformats.org/officeDocument/2006/customXml" ds:itemID="{CA9FCC04-FEA3-4A28-93A6-9452759228F3}">
+<ds:datastoreItem xmlns:ds="http://schemas.openxmlformats.org/officeDocument/2006/customXml" ds:itemID="{D2BF230A-6B7B-4697-A2AA-DCFDF73A4FD3}">
   <ds:schemaRefs>
     <ds:schemaRef ds:uri="http://schemas.openxmlformats.org/officeDocument/2006/bibliography"/>
   </ds:schemaRefs>

</xml_diff>

<commit_message>
adding a  bit more to the critical appraisal
</commit_message>
<xml_diff>
--- a/Compute.Documents/B00235610 - Final Honours Report.docx
+++ b/Compute.Documents/B00235610 - Final Honours Report.docx
@@ -1,6 +1,6 @@
 
 <file path=word/document.xml><?xml version="1.0" encoding="utf-8"?>
-<w:document xmlns:wpc="http://schemas.microsoft.com/office/word/2010/wordprocessingCanvas" xmlns:cx="http://schemas.microsoft.com/office/drawing/2014/chartex" xmlns:cx1="http://schemas.microsoft.com/office/drawing/2015/9/8/chartex" xmlns:cx2="http://schemas.microsoft.com/office/drawing/2015/10/21/chartex" xmlns:cx3="http://schemas.microsoft.com/office/drawing/2016/5/9/chartex" xmlns:cx4="http://schemas.microsoft.com/office/drawing/2016/5/10/chartex" xmlns:cx5="http://schemas.microsoft.com/office/drawing/2016/5/11/chartex" xmlns:mc="http://schemas.openxmlformats.org/markup-compatibility/2006" xmlns:o="urn:schemas-microsoft-com:office:office" xmlns:r="http://schemas.openxmlformats.org/officeDocument/2006/relationships" xmlns:m="http://schemas.openxmlformats.org/officeDocument/2006/math" xmlns:v="urn:schemas-microsoft-com:vml" xmlns:wp14="http://schemas.microsoft.com/office/word/2010/wordprocessingDrawing" xmlns:wp="http://schemas.openxmlformats.org/drawingml/2006/wordprocessingDrawing" xmlns:w10="urn:schemas-microsoft-com:office:word" xmlns:w="http://schemas.openxmlformats.org/wordprocessingml/2006/main" xmlns:w14="http://schemas.microsoft.com/office/word/2010/wordml" xmlns:w15="http://schemas.microsoft.com/office/word/2012/wordml" xmlns:w16se="http://schemas.microsoft.com/office/word/2015/wordml/symex" xmlns:wpg="http://schemas.microsoft.com/office/word/2010/wordprocessingGroup" xmlns:wpi="http://schemas.microsoft.com/office/word/2010/wordprocessingInk" xmlns:wne="http://schemas.microsoft.com/office/word/2006/wordml" xmlns:wps="http://schemas.microsoft.com/office/word/2010/wordprocessingShape" mc:Ignorable="w14 w15 w16se wp14">
+<w:document xmlns:wpc="http://schemas.microsoft.com/office/word/2010/wordprocessingCanvas" xmlns:mo="http://schemas.microsoft.com/office/mac/office/2008/main" xmlns:mc="http://schemas.openxmlformats.org/markup-compatibility/2006" xmlns:mv="urn:schemas-microsoft-com:mac:vml" xmlns:o="urn:schemas-microsoft-com:office:office" xmlns:r="http://schemas.openxmlformats.org/officeDocument/2006/relationships" xmlns:m="http://schemas.openxmlformats.org/officeDocument/2006/math" xmlns:v="urn:schemas-microsoft-com:vml" xmlns:wp14="http://schemas.microsoft.com/office/word/2010/wordprocessingDrawing" xmlns:wp="http://schemas.openxmlformats.org/drawingml/2006/wordprocessingDrawing" xmlns:w10="urn:schemas-microsoft-com:office:word" xmlns:w="http://schemas.openxmlformats.org/wordprocessingml/2006/main" xmlns:w14="http://schemas.microsoft.com/office/word/2010/wordml" xmlns:w15="http://schemas.microsoft.com/office/word/2012/wordml" xmlns:wpg="http://schemas.microsoft.com/office/word/2010/wordprocessingGroup" xmlns:wpi="http://schemas.microsoft.com/office/word/2010/wordprocessingInk" xmlns:wne="http://schemas.microsoft.com/office/word/2006/wordml" xmlns:wps="http://schemas.microsoft.com/office/word/2010/wordprocessingShape" mc:Ignorable="w14 w15 wp14">
   <w:body>
     <w:p>
       <w:pPr>
@@ -3547,8 +3547,6 @@
           <w:rStyle w:val="Emphasis"/>
         </w:rPr>
       </w:pPr>
-      <w:bookmarkStart w:id="10" w:name="_GoBack"/>
-      <w:bookmarkEnd w:id="10"/>
     </w:p>
     <w:p>
       <w:pPr>
@@ -7592,8 +7590,8 @@
         <w:pStyle w:val="Heading1"/>
         <w:spacing w:after="240"/>
       </w:pPr>
-      <w:bookmarkStart w:id="11" w:name="_Toc471393926"/>
-      <w:bookmarkStart w:id="12" w:name="_Toc476087425"/>
+      <w:bookmarkStart w:id="10" w:name="_Toc471393926"/>
+      <w:bookmarkStart w:id="11" w:name="_Toc476087425"/>
       <w:r>
         <w:lastRenderedPageBreak/>
         <w:t xml:space="preserve">1.0 </w:t>
@@ -7601,8 +7599,8 @@
       <w:r>
         <w:t>Introduction</w:t>
       </w:r>
+      <w:bookmarkEnd w:id="10"/>
       <w:bookmarkEnd w:id="11"/>
-      <w:bookmarkEnd w:id="12"/>
       <w:r>
         <w:t xml:space="preserve"> </w:t>
       </w:r>
@@ -8169,7 +8167,7 @@
         <w:pStyle w:val="Heading1"/>
         <w:spacing w:after="240"/>
       </w:pPr>
-      <w:bookmarkStart w:id="13" w:name="_Toc476087426"/>
+      <w:bookmarkStart w:id="12" w:name="_Toc476087426"/>
       <w:r>
         <w:lastRenderedPageBreak/>
         <w:t xml:space="preserve">2.0 </w:t>
@@ -8177,20 +8175,80 @@
       <w:r>
         <w:t>Background Information</w:t>
       </w:r>
-      <w:bookmarkEnd w:id="13"/>
+      <w:bookmarkEnd w:id="12"/>
     </w:p>
     <w:p>
       <w:pPr>
         <w:pStyle w:val="Heading2"/>
         <w:spacing w:after="120"/>
       </w:pPr>
-      <w:bookmarkStart w:id="14" w:name="_Toc476087427"/>
+      <w:bookmarkStart w:id="13" w:name="_Toc476087427"/>
       <w:r>
         <w:t xml:space="preserve">2.1 </w:t>
       </w:r>
       <w:r>
         <w:t>GPUs</w:t>
       </w:r>
+      <w:bookmarkEnd w:id="13"/>
+    </w:p>
+    <w:p>
+      <w:pPr>
+        <w:spacing w:line="276" w:lineRule="auto"/>
+        <w:rPr>
+          <w:szCs w:val="22"/>
+        </w:rPr>
+      </w:pPr>
+      <w:r>
+        <w:rPr>
+          <w:szCs w:val="22"/>
+        </w:rPr>
+        <w:t xml:space="preserve">The term Graphics Processing Unit (GPUs) was coined by NVidia when they released their graphics chip called the GeForce 256 </w:t>
+      </w:r>
+      <w:r>
+        <w:rPr>
+          <w:color w:val="333333"/>
+          <w:szCs w:val="22"/>
+          <w:shd w:val="clear" w:color="auto" w:fill="FFFFFF"/>
+        </w:rPr>
+        <w:t>(Nvidiacom, 2016)</w:t>
+      </w:r>
+      <w:r>
+        <w:rPr>
+          <w:szCs w:val="22"/>
+        </w:rPr>
+        <w:t xml:space="preserve">. The origin of the modern GPU started in the 1970s where arcade manufactures to cut costs built systems with custom video chips to power the display. Today GPUs are an abundance, they are present in most computers including consoles, desktops, laptops, tablets, and mobile phones albeit in different forms. In the following section I will be providing a review of this key technology. </w:t>
+      </w:r>
+    </w:p>
+    <w:p>
+      <w:pPr>
+        <w:spacing w:line="276" w:lineRule="auto"/>
+        <w:rPr>
+          <w:szCs w:val="22"/>
+        </w:rPr>
+      </w:pPr>
+    </w:p>
+    <w:p>
+      <w:pPr>
+        <w:spacing w:line="276" w:lineRule="auto"/>
+      </w:pPr>
+      <w:r>
+        <w:rPr>
+          <w:rFonts w:cs="Arial"/>
+        </w:rPr>
+        <w:t xml:space="preserve">Research (Yang et al, 2008) took bread and butter computer vision algorithms and compared their performance when processed across a CPU and GPU. With a histogram, they saw a 44x speed up when computed on the GPU. When it came to edge detection they saw a 200x speed up. Additionally, research (Teodoro et al, 2009) found that optimising a histopathology application resulted in a speed factor increase of between 19x to 40x in their tests. In computationally expensive tasks we can see GPUs can provide unseen speed ups in expensive computations. We can also see how a workbench could be advantageous to experiment and test such optimisations. </w:t>
+      </w:r>
+    </w:p>
+    <w:p>
+      <w:pPr>
+        <w:pStyle w:val="Heading3"/>
+      </w:pPr>
+      <w:bookmarkStart w:id="14" w:name="_Toc476087428"/>
+      <w:r>
+        <w:t xml:space="preserve">2.1.1 </w:t>
+      </w:r>
+      <w:r>
+        <w:t>Hardware</w:t>
+      </w:r>
       <w:bookmarkEnd w:id="14"/>
     </w:p>
     <w:p>
@@ -8204,21 +8262,22 @@
         <w:rPr>
           <w:szCs w:val="22"/>
         </w:rPr>
-        <w:t xml:space="preserve">The term Graphics Processing Unit (GPUs) was coined by NVidia when they released their graphics chip called the GeForce 256 </w:t>
-      </w:r>
-      <w:r>
-        <w:rPr>
+        <w:t xml:space="preserve">On a hardware level GPUs are distinct. A Central Processing Unit (CPU) typically consists of a couple of cores, the most common being dual core processors and quad core processors. This contrasts with GPUs which commonly have more than 100 cores making them great at processing parallel workloads </w:t>
+      </w:r>
+      <w:r>
+        <w:rPr>
+          <w:rFonts w:cs="Arial"/>
           <w:color w:val="333333"/>
           <w:szCs w:val="22"/>
           <w:shd w:val="clear" w:color="auto" w:fill="FFFFFF"/>
         </w:rPr>
-        <w:t>(Nvidiacom, 2016)</w:t>
-      </w:r>
-      <w:r>
-        <w:rPr>
-          <w:szCs w:val="22"/>
-        </w:rPr>
-        <w:t xml:space="preserve">. The origin of the modern GPU started in the 1970s where arcade manufactures to cut costs built systems with custom video chips to power the display. Today GPUs are an abundance, they are present in most computers including consoles, desktops, laptops, tablets, and mobile phones albeit in different forms. In the following section I will be providing a review of this key technology. </w:t>
+        <w:t>(Nvidiacom, 2009)</w:t>
+      </w:r>
+      <w:r>
+        <w:rPr>
+          <w:szCs w:val="22"/>
+        </w:rPr>
+        <w:t>. GPUs are also distinct when it comes to memory. A traditional CPU will have multiple layers of cache in which to store data it will process. The cache is traditionally very small whereas GPUs have dedicated memory which was designed specifically for the GPU and often has a higher bandwidth than traditional system RAM. The ability for GPUs to accelerate computation workloads has now expanded the hardware to not only be used for 3D rendering but also for scientific research, data analysis, financial modelling, image processing and gas exploration.</w:t>
       </w:r>
     </w:p>
     <w:p>
@@ -8232,84 +8291,23 @@
     <w:p>
       <w:pPr>
         <w:spacing w:line="276" w:lineRule="auto"/>
-      </w:pPr>
-      <w:r>
-        <w:rPr>
-          <w:rFonts w:cs="Arial"/>
-        </w:rPr>
-        <w:t xml:space="preserve">Research (Yang et al, 2008) took bread and butter computer vision algorithms and compared their performance when processed across a CPU and GPU. With a histogram, they saw a 44x speed up when computed on the GPU. When it came to edge detection they saw a 200x speed up. Additionally, research (Teodoro et al, 2009) found that optimising a histopathology application resulted in a speed factor increase of between 19x to 40x in their tests. In computationally expensive tasks we can see GPUs can provide unseen speed ups in expensive computations. We can also see how a workbench could be advantageous to experiment and test such optimisations. </w:t>
-      </w:r>
-    </w:p>
+        <w:rPr>
+          <w:szCs w:val="22"/>
+        </w:rPr>
+      </w:pPr>
+      <w:r>
+        <w:rPr>
+          <w:szCs w:val="22"/>
+        </w:rPr>
+        <w:t xml:space="preserve">GPUs to become more mainstream have been shrunk and extruded into different form factors to suit the computers they would be integrated into. Dedicated graphics cards are found in high end desktops, laptops, and workstations. They are installed into these computers via an expansion slot and are often the most powerful and expensive cards as they do not need to meet harsh size restraints or power limits. Traditionally integrated graphics were chips installed on the motherboard, however in 2010 Intel integrated the graphics chip onto the CPU die setting the stage for modern integrated graphics (Intelcom, 2016). The result was better media performance by default for standard CPUs as there was an increased demand for CPUs to be capable of moderate graphics tasks such as HD media playback and light 3D rendering. Intel was not the only CPU manufacture to do this. AMD also pioneered the technology with their Accelerated Processing Unit (APU) technology in 2011 which was designed to provide better 3D and media performance in small form factor computers such as laptops and game consoles. </w:t>
+      </w:r>
+    </w:p>
+    <w:p/>
     <w:p>
       <w:pPr>
         <w:pStyle w:val="Heading3"/>
       </w:pPr>
-      <w:bookmarkStart w:id="15" w:name="_Toc476087428"/>
-      <w:r>
-        <w:t xml:space="preserve">2.1.1 </w:t>
-      </w:r>
-      <w:r>
-        <w:t>Hardware</w:t>
-      </w:r>
-      <w:bookmarkEnd w:id="15"/>
-    </w:p>
-    <w:p>
-      <w:pPr>
-        <w:spacing w:line="276" w:lineRule="auto"/>
-        <w:rPr>
-          <w:szCs w:val="22"/>
-        </w:rPr>
-      </w:pPr>
-      <w:r>
-        <w:rPr>
-          <w:szCs w:val="22"/>
-        </w:rPr>
-        <w:t xml:space="preserve">On a hardware level GPUs are distinct. A Central Processing Unit (CPU) typically consists of a couple of cores, the most common being dual core processors and quad core processors. This contrasts with GPUs which commonly have more than 100 cores making them great at processing parallel workloads </w:t>
-      </w:r>
-      <w:r>
-        <w:rPr>
-          <w:rFonts w:cs="Arial"/>
-          <w:color w:val="333333"/>
-          <w:szCs w:val="22"/>
-          <w:shd w:val="clear" w:color="auto" w:fill="FFFFFF"/>
-        </w:rPr>
-        <w:t>(Nvidiacom, 2009)</w:t>
-      </w:r>
-      <w:r>
-        <w:rPr>
-          <w:szCs w:val="22"/>
-        </w:rPr>
-        <w:t>. GPUs are also distinct when it comes to memory. A traditional CPU will have multiple layers of cache in which to store data it will process. The cache is traditionally very small whereas GPUs have dedicated memory which was designed specifically for the GPU and often has a higher bandwidth than traditional system RAM. The ability for GPUs to accelerate computation workloads has now expanded the hardware to not only be used for 3D rendering but also for scientific research, data analysis, financial modelling, image processing and gas exploration.</w:t>
-      </w:r>
-    </w:p>
-    <w:p>
-      <w:pPr>
-        <w:spacing w:line="276" w:lineRule="auto"/>
-        <w:rPr>
-          <w:szCs w:val="22"/>
-        </w:rPr>
-      </w:pPr>
-    </w:p>
-    <w:p>
-      <w:pPr>
-        <w:spacing w:line="276" w:lineRule="auto"/>
-        <w:rPr>
-          <w:szCs w:val="22"/>
-        </w:rPr>
-      </w:pPr>
-      <w:r>
-        <w:rPr>
-          <w:szCs w:val="22"/>
-        </w:rPr>
-        <w:t xml:space="preserve">GPUs to become more mainstream have been shrunk and extruded into different form factors to suit the computers they would be integrated into. Dedicated graphics cards are found in high end desktops, laptops, and workstations. They are installed into these computers via an expansion slot and are often the most powerful and expensive cards as they do not need to meet harsh size restraints or power limits. Traditionally integrated graphics were chips installed on the motherboard, however in 2010 Intel integrated the graphics chip onto the CPU die setting the stage for modern integrated graphics (Intelcom, 2016). The result was better media performance by default for standard CPUs as there was an increased demand for CPUs to be capable of moderate graphics tasks such as HD media playback and light 3D rendering. Intel was not the only CPU manufacture to do this. AMD also pioneered the technology with their Accelerated Processing Unit (APU) technology in 2011 which was designed to provide better 3D and media performance in small form factor computers such as laptops and game consoles. </w:t>
-      </w:r>
-    </w:p>
-    <w:p/>
-    <w:p>
-      <w:pPr>
-        <w:pStyle w:val="Heading3"/>
-      </w:pPr>
-      <w:bookmarkStart w:id="16" w:name="_Toc476087429"/>
+      <w:bookmarkStart w:id="15" w:name="_Toc476087429"/>
       <w:r>
         <w:lastRenderedPageBreak/>
         <w:t xml:space="preserve">2.1.2 </w:t>
@@ -8317,109 +8315,109 @@
       <w:r>
         <w:t>Manufacturers</w:t>
       </w:r>
+      <w:bookmarkEnd w:id="15"/>
+    </w:p>
+    <w:p>
+      <w:pPr>
+        <w:spacing w:line="276" w:lineRule="auto"/>
+        <w:rPr>
+          <w:szCs w:val="22"/>
+        </w:rPr>
+      </w:pPr>
+      <w:r>
+        <w:rPr>
+          <w:szCs w:val="22"/>
+        </w:rPr>
+        <w:t>Two major chip manufacturers AMD and NVidia dominate the dedicated graphics market. There is a consensus that NVidia today holds a majority share of the market, this is backed up both by Steam hardware reports</w:t>
+      </w:r>
+      <w:r>
+        <w:rPr>
+          <w:rStyle w:val="apple-converted-space"/>
+          <w:rFonts w:cs="Arial"/>
+          <w:color w:val="333333"/>
+          <w:szCs w:val="22"/>
+          <w:shd w:val="clear" w:color="auto" w:fill="FFFFFF"/>
+        </w:rPr>
+        <w:t> </w:t>
+      </w:r>
+      <w:r>
+        <w:rPr>
+          <w:szCs w:val="22"/>
+        </w:rPr>
+        <w:t>(Steampoweredcom, 2016) and research undertaken at John Peddie Research. Although NVidia dominates the market AMD is still an influential player. The latest generation consoles, the Xbox One and PlayStation 4 are powered by AMD graphics cards. What’s more their Mantle API (Amdcom, 2016) was the starting point for the new API for both compute and graphics Vulkan (Khronosorg, 2016) which aims to supersede OpenGL and OpenCL entirely. AMD entered the graphics card market with the acquisition of ATI in 2006 and has been a keen player ever since. NVidia has its own accomplishments with its own compute API supported on its cards known as CUDA which is a direct competitor to OpenCL. NVidia cards are commonly the graphics card vendor of choice when it comes to laptops and general desktops as well.</w:t>
+      </w:r>
+    </w:p>
+    <w:p>
+      <w:pPr>
+        <w:spacing w:line="276" w:lineRule="auto"/>
+        <w:rPr>
+          <w:szCs w:val="22"/>
+        </w:rPr>
+      </w:pPr>
+    </w:p>
+    <w:p>
+      <w:pPr>
+        <w:spacing w:line="276" w:lineRule="auto"/>
+        <w:rPr>
+          <w:szCs w:val="22"/>
+        </w:rPr>
+      </w:pPr>
+      <w:r>
+        <w:rPr>
+          <w:szCs w:val="22"/>
+        </w:rPr>
+        <w:t>Modern integrated graphics are now integrated onto the CPU die, making this technology completely dominated by the two major CPU manufacturers Intel and AMD. Intel added integrated graphics into their CPUs in 2010 with the launch of their Westmere microarchitecture. AMD arrived later with APUs based on their K10 architecture, that while not the first provided much bet</w:t>
+      </w:r>
+      <w:r>
+        <w:rPr>
+          <w:szCs w:val="22"/>
+        </w:rPr>
+        <w:t>ter performance out of the box.</w:t>
+      </w:r>
+    </w:p>
+    <w:p>
+      <w:pPr>
+        <w:pStyle w:val="Heading3"/>
+      </w:pPr>
+      <w:bookmarkStart w:id="16" w:name="_Toc476087430"/>
+      <w:r>
+        <w:t xml:space="preserve">2.1.3 </w:t>
+      </w:r>
+      <w:r>
+        <w:t>Software</w:t>
+      </w:r>
       <w:bookmarkEnd w:id="16"/>
     </w:p>
     <w:p>
       <w:pPr>
         <w:spacing w:line="276" w:lineRule="auto"/>
-        <w:rPr>
-          <w:szCs w:val="22"/>
-        </w:rPr>
-      </w:pPr>
-      <w:r>
-        <w:rPr>
-          <w:szCs w:val="22"/>
-        </w:rPr>
-        <w:t>Two major chip manufacturers AMD and NVidia dominate the dedicated graphics market. There is a consensus that NVidia today holds a majority share of the market, this is backed up both by Steam hardware reports</w:t>
-      </w:r>
-      <w:r>
-        <w:rPr>
-          <w:rStyle w:val="apple-converted-space"/>
-          <w:rFonts w:cs="Arial"/>
-          <w:color w:val="333333"/>
-          <w:szCs w:val="22"/>
-          <w:shd w:val="clear" w:color="auto" w:fill="FFFFFF"/>
-        </w:rPr>
-        <w:t> </w:t>
-      </w:r>
-      <w:r>
-        <w:rPr>
-          <w:szCs w:val="22"/>
-        </w:rPr>
-        <w:t>(Steampoweredcom, 2016) and research undertaken at John Peddie Research. Although NVidia dominates the market AMD is still an influential player. The latest generation consoles, the Xbox One and PlayStation 4 are powered by AMD graphics cards. What’s more their Mantle API (Amdcom, 2016) was the starting point for the new API for both compute and graphics Vulkan (Khronosorg, 2016) which aims to supersede OpenGL and OpenCL entirely. AMD entered the graphics card market with the acquisition of ATI in 2006 and has been a keen player ever since. NVidia has its own accomplishments with its own compute API supported on its cards known as CUDA which is a direct competitor to OpenCL. NVidia cards are commonly the graphics card vendor of choice when it comes to laptops and general desktops as well.</w:t>
+      </w:pPr>
+      <w:r>
+        <w:t>Because GPUs are specialised hardware they have been traditionally accessed through industry approved API standards like OpenGL and OpenCL. Over the years, the number of APIs available have expanded as GPUs have evolved. The newest APIs include Vulcan (Khronosorg, 2016), Metal (Applecom, 2016) and CUDA (Nvidiacom, 2016). GPUs are traditionally used for parallel computation and advanced 3D rendering and in the following section I will be summarising the technology used most today to accomplish rendering and computation.</w:t>
       </w:r>
     </w:p>
     <w:p>
       <w:pPr>
         <w:spacing w:line="276" w:lineRule="auto"/>
-        <w:rPr>
-          <w:szCs w:val="22"/>
-        </w:rPr>
       </w:pPr>
     </w:p>
     <w:p>
       <w:pPr>
         <w:spacing w:line="276" w:lineRule="auto"/>
-        <w:rPr>
-          <w:szCs w:val="22"/>
-        </w:rPr>
-      </w:pPr>
-      <w:r>
-        <w:rPr>
-          <w:szCs w:val="22"/>
-        </w:rPr>
-        <w:t>Modern integrated graphics are now integrated onto the CPU die, making this technology completely dominated by the two major CPU manufacturers Intel and AMD. Intel added integrated graphics into their CPUs in 2010 with the launch of their Westmere microarchitecture. AMD arrived later with APUs based on their K10 architecture, that while not the first provided much bet</w:t>
-      </w:r>
-      <w:r>
-        <w:rPr>
-          <w:szCs w:val="22"/>
-        </w:rPr>
-        <w:t>ter performance out of the box.</w:t>
-      </w:r>
-    </w:p>
-    <w:p>
-      <w:pPr>
-        <w:pStyle w:val="Heading3"/>
-      </w:pPr>
-      <w:bookmarkStart w:id="17" w:name="_Toc476087430"/>
-      <w:r>
-        <w:t xml:space="preserve">2.1.3 </w:t>
-      </w:r>
-      <w:r>
-        <w:t>Software</w:t>
-      </w:r>
-      <w:bookmarkEnd w:id="17"/>
+      </w:pPr>
+      <w:r>
+        <w:t>3D Rendering has been traditionally accomplished through either DirectX or OpenGL. DirectX is a set of Windows APIs for multimedia applications. DirectX’s key component is Direct3D which is a direct competitor to OpenGL and allows developers to write 3D applications. DirectX unlike OpenGL isn’t cross platform, you will only find it on Windows, one of its key faults. Another key differential is that DirectX isn’t backwards compatible unlike its competitor. OpenGL stands for Open Graphics Library; it is a cross platform API for 3D rendering. Unlike DirectX, OpenGL is only concerned with rendering and isn’t a set of APIs but rather one API for rendering only. OpenGL is backwards compatible and uniquely has multiple versions which has seen it expand onto other platforms. OpenGL ES brought the API to embedded systems, and WebGL brought hardware accelerated rendering to the Web. In any case as it is one of the few platform independent graphics APIs it is still used today, most notably on Linux and Mac.</w:t>
+      </w:r>
     </w:p>
     <w:p>
       <w:pPr>
         <w:spacing w:line="276" w:lineRule="auto"/>
       </w:pPr>
-      <w:r>
-        <w:t>Because GPUs are specialised hardware they have been traditionally accessed through industry approved API standards like OpenGL and OpenCL. Over the years, the number of APIs available have expanded as GPUs have evolved. The newest APIs include Vulcan (Khronosorg, 2016), Metal (Applecom, 2016) and CUDA (Nvidiacom, 2016). GPUs are traditionally used for parallel computation and advanced 3D rendering and in the following section I will be summarising the technology used most today to accomplish rendering and computation.</w:t>
-      </w:r>
     </w:p>
     <w:p>
       <w:pPr>
         <w:spacing w:line="276" w:lineRule="auto"/>
       </w:pPr>
-    </w:p>
-    <w:p>
-      <w:pPr>
-        <w:spacing w:line="276" w:lineRule="auto"/>
-      </w:pPr>
-      <w:r>
-        <w:t>3D Rendering has been traditionally accomplished through either DirectX or OpenGL. DirectX is a set of Windows APIs for multimedia applications. DirectX’s key component is Direct3D which is a direct competitor to OpenGL and allows developers to write 3D applications. DirectX unlike OpenGL isn’t cross platform, you will only find it on Windows, one of its key faults. Another key differential is that DirectX isn’t backwards compatible unlike its competitor. OpenGL stands for Open Graphics Library; it is a cross platform API for 3D rendering. Unlike DirectX, OpenGL is only concerned with rendering and isn’t a set of APIs but rather one API for rendering only. OpenGL is backwards compatible and uniquely has multiple versions which has seen it expand onto other platforms. OpenGL ES brought the API to embedded systems, and WebGL brought hardware accelerated rendering to the Web. In any case as it is one of the few platform independent graphics APIs it is still used today, most notably on Linux and Mac.</w:t>
-      </w:r>
-    </w:p>
-    <w:p>
-      <w:pPr>
-        <w:spacing w:line="276" w:lineRule="auto"/>
-      </w:pPr>
-    </w:p>
-    <w:p>
-      <w:pPr>
-        <w:spacing w:line="276" w:lineRule="auto"/>
-      </w:pPr>
       <w:r>
         <w:t xml:space="preserve">The key element to DirectX and OpenGL are programs called shaders. To provide more control of the rendering both APIs have programmable sections the programmer can use to dictate how data is rendered on screen. In </w:t>
       </w:r>
@@ -8437,8 +8435,8 @@
       </w:r>
     </w:p>
     <w:p/>
-    <w:bookmarkStart w:id="18" w:name="_MON_1545134291"/>
-    <w:bookmarkEnd w:id="18"/>
+    <w:bookmarkStart w:id="17" w:name="_MON_1545134291"/>
+    <w:bookmarkEnd w:id="17"/>
     <w:p>
       <w:pPr>
         <w:pBdr>
@@ -8475,10 +8473,10 @@
             <v:path o:extrusionok="f" gradientshapeok="t" o:connecttype="rect"/>
             <o:lock v:ext="edit" aspectratio="t"/>
           </v:shapetype>
-          <v:shape id="_x0000_i1025" type="#_x0000_t75" style="width:450.75pt;height:2in" o:ole="">
+          <v:shape id="_x0000_i1025" type="#_x0000_t75" style="width:451pt;height:2in" o:ole="">
             <v:imagedata r:id="rId9" o:title=""/>
           </v:shape>
-          <o:OLEObject Type="Embed" ProgID="Word.OpenDocumentText.12" ShapeID="_x0000_i1025" DrawAspect="Content" ObjectID="_1549829486" r:id="rId10"/>
+          <o:OLEObject Type="Embed" ProgID="Word.OpenDocumentText.12" ShapeID="_x0000_i1025" DrawAspect="Content" ObjectID="_1549957599" r:id="rId10"/>
         </w:object>
       </w:r>
     </w:p>
@@ -8553,8 +8551,8 @@
       </w:r>
     </w:p>
     <w:p/>
-    <w:bookmarkStart w:id="19" w:name="_MON_1545134528"/>
-    <w:bookmarkEnd w:id="19"/>
+    <w:bookmarkStart w:id="18" w:name="_MON_1545134528"/>
+    <w:bookmarkEnd w:id="18"/>
     <w:p>
       <w:pPr>
         <w:pBdr>
@@ -8566,10 +8564,10 @@
       </w:pPr>
       <w:r>
         <w:object w:dxaOrig="10466" w:dyaOrig="1505" w14:anchorId="66B66B0B">
-          <v:shape id="_x0000_i1026" type="#_x0000_t75" style="width:522.75pt;height:77.25pt" o:ole="">
+          <v:shape id="_x0000_i1026" type="#_x0000_t75" style="width:523pt;height:77pt" o:ole="">
             <v:imagedata r:id="rId11" o:title=""/>
           </v:shape>
-          <o:OLEObject Type="Embed" ProgID="Word.OpenDocumentText.12" ShapeID="_x0000_i1026" DrawAspect="Content" ObjectID="_1549829487" r:id="rId12"/>
+          <o:OLEObject Type="Embed" ProgID="Word.OpenDocumentText.12" ShapeID="_x0000_i1026" DrawAspect="Content" ObjectID="_1549957600" r:id="rId12"/>
         </w:object>
       </w:r>
     </w:p>
@@ -8620,57 +8618,57 @@
         <w:pStyle w:val="Heading2"/>
         <w:spacing w:after="120"/>
       </w:pPr>
-      <w:bookmarkStart w:id="20" w:name="_Toc476087431"/>
+      <w:bookmarkStart w:id="19" w:name="_Toc476087431"/>
       <w:r>
         <w:t xml:space="preserve">2.2 </w:t>
       </w:r>
       <w:r>
         <w:t>JavaScript</w:t>
       </w:r>
+      <w:bookmarkEnd w:id="19"/>
+    </w:p>
+    <w:p>
+      <w:pPr>
+        <w:spacing w:line="276" w:lineRule="auto"/>
+        <w:rPr>
+          <w:rFonts w:cs="Arial"/>
+        </w:rPr>
+      </w:pPr>
+      <w:r>
+        <w:rPr>
+          <w:rFonts w:cs="Arial"/>
+        </w:rPr>
+        <w:t xml:space="preserve">We chose JavaScript as the language for the platform for various reasons. The first is its speed. JavaScript has benefited from a large amount of investment in compiler development with most browser vendors now opting for Just in Time (JIT) compilers over traditional interpreters for JavaScript execution. The result is a tenfold increase in JavaScript speed making the language more suitable for high performance applications. Second JavaScript is a very popular language, in their yearly survey StackOverflow found JavaScript to be the most popular technology </w:t>
+      </w:r>
+      <w:r>
+        <w:t>(Stack overflow blog, 2016)</w:t>
+      </w:r>
+      <w:r>
+        <w:rPr>
+          <w:rFonts w:cs="Arial"/>
+        </w:rPr>
+        <w:t xml:space="preserve"> by a large mile, so using it for the platform would be advantageous as the language is popular with many developers. Finally, JavaScript has had a new recent standard ECMAScript 2015 which has sought to remove previous issues and present JavaScript as a clear </w:t>
+      </w:r>
+      <w:r>
+        <w:rPr>
+          <w:rFonts w:cs="Arial"/>
+        </w:rPr>
+        <w:lastRenderedPageBreak/>
+        <w:t>concise general purpose scripting language rather than a language for document object model manipulation in the browser.</w:t>
+      </w:r>
+    </w:p>
+    <w:p>
+      <w:pPr>
+        <w:pStyle w:val="Heading3"/>
+      </w:pPr>
+      <w:bookmarkStart w:id="20" w:name="_Toc476087432"/>
+      <w:r>
+        <w:t xml:space="preserve">2.2.1 </w:t>
+      </w:r>
+      <w:r>
+        <w:t>Design</w:t>
+      </w:r>
       <w:bookmarkEnd w:id="20"/>
-    </w:p>
-    <w:p>
-      <w:pPr>
-        <w:spacing w:line="276" w:lineRule="auto"/>
-        <w:rPr>
-          <w:rFonts w:cs="Arial"/>
-        </w:rPr>
-      </w:pPr>
-      <w:r>
-        <w:rPr>
-          <w:rFonts w:cs="Arial"/>
-        </w:rPr>
-        <w:t xml:space="preserve">We chose JavaScript as the language for the platform for various reasons. The first is its speed. JavaScript has benefited from a large amount of investment in compiler development with most browser vendors now opting for Just in Time (JIT) compilers over traditional interpreters for JavaScript execution. The result is a tenfold increase in JavaScript speed making the language more suitable for high performance applications. Second JavaScript is a very popular language, in their yearly survey StackOverflow found JavaScript to be the most popular technology </w:t>
-      </w:r>
-      <w:r>
-        <w:t>(Stack overflow blog, 2016)</w:t>
-      </w:r>
-      <w:r>
-        <w:rPr>
-          <w:rFonts w:cs="Arial"/>
-        </w:rPr>
-        <w:t xml:space="preserve"> by a large mile, so using it for the platform would be advantageous as the language is popular with many developers. Finally, JavaScript has had a new recent standard ECMAScript 2015 which has sought to remove previous issues and present JavaScript as a clear </w:t>
-      </w:r>
-      <w:r>
-        <w:rPr>
-          <w:rFonts w:cs="Arial"/>
-        </w:rPr>
-        <w:t>concise general purpose scripting language rather than a language for document object model manipulation in the browser.</w:t>
-      </w:r>
-    </w:p>
-    <w:p>
-      <w:pPr>
-        <w:pStyle w:val="Heading3"/>
-      </w:pPr>
-      <w:bookmarkStart w:id="21" w:name="_Toc476087432"/>
-      <w:r>
-        <w:lastRenderedPageBreak/>
-        <w:t xml:space="preserve">2.2.1 </w:t>
-      </w:r>
-      <w:r>
-        <w:t>Design</w:t>
-      </w:r>
-      <w:bookmarkEnd w:id="21"/>
       <w:r>
         <w:t xml:space="preserve">  </w:t>
       </w:r>
@@ -8991,7 +8989,14 @@
         <w:rPr>
           <w:szCs w:val="22"/>
         </w:rPr>
-        <w:t xml:space="preserve"> Here the event driven model of JavaScript rather than a multithreaded feature which most languages boast contains several advantages. Not least that utilizing the language is easier, that code written is easier to understand and in the case of Node the code written is more scalable. Here in this honours project we are aiming to see our own advantages use cases for JavaScript in our environment.</w:t>
+        <w:t xml:space="preserve"> Here the event driven model of JavaScript rather than a multithreaded feature which most languages boast contains several advantages. Not least that utilizing the language is easier, that code written is easier to understand and in the case of Node the code written is more scalable. </w:t>
+      </w:r>
+      <w:r>
+        <w:rPr>
+          <w:szCs w:val="22"/>
+        </w:rPr>
+        <w:lastRenderedPageBreak/>
+        <w:t>Here in this honours project we are aiming to see our own advantages use cases for JavaScript in our environment.</w:t>
       </w:r>
     </w:p>
     <w:p>
@@ -9006,61 +9011,60 @@
       <w:pPr>
         <w:pStyle w:val="Heading3"/>
       </w:pPr>
-      <w:bookmarkStart w:id="22" w:name="_Toc476087433"/>
-      <w:r>
-        <w:lastRenderedPageBreak/>
+      <w:bookmarkStart w:id="21" w:name="_Toc476087433"/>
+      <w:r>
         <w:t xml:space="preserve">2.2.2 </w:t>
       </w:r>
       <w:r>
         <w:t>Typed Arrays</w:t>
       </w:r>
+      <w:bookmarkEnd w:id="21"/>
+    </w:p>
+    <w:p>
+      <w:pPr>
+        <w:spacing w:line="276" w:lineRule="auto"/>
+        <w:rPr>
+          <w:rFonts w:cs="Arial"/>
+        </w:rPr>
+      </w:pPr>
+      <w:r>
+        <w:rPr>
+          <w:rFonts w:cs="Arial"/>
+        </w:rPr>
+        <w:t xml:space="preserve">Recent revisions of the JavaScript standard have added support for objects designed to make low level programming possible </w:t>
+      </w:r>
+      <w:r>
+        <w:rPr>
+          <w:rFonts w:cs="Arial"/>
+          <w:color w:val="333333"/>
+          <w:shd w:val="clear" w:color="auto" w:fill="FFFFFF"/>
+        </w:rPr>
+        <w:t>(Mozillaorg, 2016)</w:t>
+      </w:r>
+      <w:r>
+        <w:rPr>
+          <w:rFonts w:cs="Arial"/>
+        </w:rPr>
+        <w:t>. I will summarise the most ground breaking set of objects known as TypedArray objects as it now allows JavaScript to work with binary data directly. Typed Arrays were added in the JavaScript standard ECMAScript 2015 as the language lacked any ability to work with low level data and the typed array specification was an answer to this issue. They allow JavaScript to have types that represent raw C data types such as char and float. I will now cover these objects.</w:t>
+      </w:r>
+    </w:p>
+    <w:p>
+      <w:pPr>
+        <w:pStyle w:val="Heading3"/>
+      </w:pPr>
+      <w:bookmarkStart w:id="22" w:name="_Toc471491662"/>
+      <w:bookmarkStart w:id="23" w:name="_Toc476087434"/>
+      <w:r>
+        <w:t>2.2.3</w:t>
+      </w:r>
+      <w:r>
+        <w:t xml:space="preserve"> </w:t>
+      </w:r>
+      <w:r>
+        <w:t>ArrayBuffer</w:t>
+      </w:r>
       <w:bookmarkEnd w:id="22"/>
-    </w:p>
-    <w:p>
-      <w:pPr>
-        <w:spacing w:line="276" w:lineRule="auto"/>
-        <w:rPr>
-          <w:rFonts w:cs="Arial"/>
-        </w:rPr>
-      </w:pPr>
-      <w:r>
-        <w:rPr>
-          <w:rFonts w:cs="Arial"/>
-        </w:rPr>
-        <w:t xml:space="preserve">Recent revisions of the JavaScript standard have added support for objects designed to make low level programming possible </w:t>
-      </w:r>
-      <w:r>
-        <w:rPr>
-          <w:rFonts w:cs="Arial"/>
-          <w:color w:val="333333"/>
-          <w:shd w:val="clear" w:color="auto" w:fill="FFFFFF"/>
-        </w:rPr>
-        <w:t>(Mozillaorg, 2016)</w:t>
-      </w:r>
-      <w:r>
-        <w:rPr>
-          <w:rFonts w:cs="Arial"/>
-        </w:rPr>
-        <w:t>. I will summarise the most ground breaking set of objects known as TypedArray objects as it now allows JavaScript to work with binary data directly. Typed Arrays were added in the JavaScript standard ECMAScript 2015 as the language lacked any ability to work with low level data and the typed array specification was an answer to this issue. They allow JavaScript to have types that represent raw C data types such as char and float. I will now cover these objects.</w:t>
-      </w:r>
-    </w:p>
-    <w:p>
-      <w:pPr>
-        <w:pStyle w:val="Heading3"/>
-      </w:pPr>
-      <w:bookmarkStart w:id="23" w:name="_Toc471491662"/>
-      <w:bookmarkStart w:id="24" w:name="_Toc476087434"/>
-      <w:r>
-        <w:t>2.2.3</w:t>
-      </w:r>
-      <w:r>
-        <w:t xml:space="preserve"> </w:t>
-      </w:r>
-      <w:r>
-        <w:t>ArrayBuffer</w:t>
-      </w:r>
       <w:bookmarkEnd w:id="23"/>
-      <w:bookmarkEnd w:id="24"/>
     </w:p>
     <w:p>
       <w:pPr>
@@ -9108,8 +9112,8 @@
         </w:rPr>
       </w:pPr>
     </w:p>
-    <w:bookmarkStart w:id="25" w:name="_MON_1541712016"/>
-    <w:bookmarkEnd w:id="25"/>
+    <w:bookmarkStart w:id="24" w:name="_MON_1541712016"/>
+    <w:bookmarkEnd w:id="24"/>
     <w:p>
       <w:pPr>
         <w:pBdr>
@@ -9131,7 +9135,7 @@
           <v:shape id="_x0000_i1027" type="#_x0000_t75" style="width:453pt;height:87pt" o:ole="">
             <v:imagedata r:id="rId13" o:title=""/>
           </v:shape>
-          <o:OLEObject Type="Embed" ProgID="Word.OpenDocumentText.12" ShapeID="_x0000_i1027" DrawAspect="Content" ObjectID="_1549829488" r:id="rId14"/>
+          <o:OLEObject Type="Embed" ProgID="Word.OpenDocumentText.12" ShapeID="_x0000_i1027" DrawAspect="Content" ObjectID="_1549957601" r:id="rId14"/>
         </w:object>
       </w:r>
     </w:p>
@@ -9192,8 +9196,8 @@
         </w:rPr>
       </w:pPr>
     </w:p>
-    <w:bookmarkStart w:id="26" w:name="_MON_1541712103"/>
-    <w:bookmarkEnd w:id="26"/>
+    <w:bookmarkStart w:id="25" w:name="_MON_1541712103"/>
+    <w:bookmarkEnd w:id="25"/>
     <w:p>
       <w:pPr>
         <w:pBdr>
@@ -9211,10 +9215,10 @@
           <w:rFonts w:cs="Arial"/>
         </w:rPr>
         <w:object w:dxaOrig="9360" w:dyaOrig="2607" w14:anchorId="4080A703">
-          <v:shape id="_x0000_i1028" type="#_x0000_t75" style="width:468.75pt;height:129pt" o:ole="">
+          <v:shape id="_x0000_i1028" type="#_x0000_t75" style="width:469pt;height:129pt" o:ole="">
             <v:imagedata r:id="rId15" o:title=""/>
           </v:shape>
-          <o:OLEObject Type="Embed" ProgID="Word.OpenDocumentText.12" ShapeID="_x0000_i1028" DrawAspect="Content" ObjectID="_1549829489" r:id="rId16"/>
+          <o:OLEObject Type="Embed" ProgID="Word.OpenDocumentText.12" ShapeID="_x0000_i1028" DrawAspect="Content" ObjectID="_1549957602" r:id="rId16"/>
         </w:object>
       </w:r>
       <w:r>
@@ -9304,8 +9308,8 @@
         <w:t xml:space="preserve"> you can now control a greater range of integral types. Consider the following C++ arrays shown in Figure 5.</w:t>
       </w:r>
     </w:p>
-    <w:bookmarkStart w:id="27" w:name="_MON_1541712873"/>
-    <w:bookmarkEnd w:id="27"/>
+    <w:bookmarkStart w:id="26" w:name="_MON_1541712873"/>
+    <w:bookmarkEnd w:id="26"/>
     <w:p>
       <w:pPr>
         <w:pBdr>
@@ -9323,10 +9327,10 @@
           <w:rFonts w:cs="Arial"/>
         </w:rPr>
         <w:object w:dxaOrig="9026" w:dyaOrig="836" w14:anchorId="229407D1">
-          <v:shape id="_x0000_i1029" type="#_x0000_t75" style="width:453pt;height:39.75pt" o:ole="">
+          <v:shape id="_x0000_i1029" type="#_x0000_t75" style="width:453pt;height:40pt" o:ole="">
             <v:imagedata r:id="rId17" o:title=""/>
           </v:shape>
-          <o:OLEObject Type="Embed" ProgID="Word.OpenDocumentText.12" ShapeID="_x0000_i1029" DrawAspect="Content" ObjectID="_1549829490" r:id="rId18"/>
+          <o:OLEObject Type="Embed" ProgID="Word.OpenDocumentText.12" ShapeID="_x0000_i1029" DrawAspect="Content" ObjectID="_1549957603" r:id="rId18"/>
         </w:object>
       </w:r>
     </w:p>
@@ -9401,7 +9405,6 @@
         <w:rPr>
           <w:rFonts w:cs="Arial"/>
         </w:rPr>
-        <w:lastRenderedPageBreak/>
         <w:t>Previously it was impossible to have variables in JavaScript that natively mimicked these due to JavaScript having one type for all types of numbers. But due to the addition of TypedArrays this is no longer the case as can be seen in Figure 6.</w:t>
       </w:r>
     </w:p>
@@ -9412,8 +9415,8 @@
         </w:rPr>
       </w:pPr>
     </w:p>
-    <w:bookmarkStart w:id="28" w:name="_MON_1541712994"/>
-    <w:bookmarkEnd w:id="28"/>
+    <w:bookmarkStart w:id="27" w:name="_MON_1541712994"/>
+    <w:bookmarkEnd w:id="27"/>
     <w:p>
       <w:pPr>
         <w:pBdr>
@@ -9431,10 +9434,10 @@
           <w:rFonts w:cs="Arial"/>
         </w:rPr>
         <w:object w:dxaOrig="9026" w:dyaOrig="1063" w14:anchorId="23FC9BB8">
-          <v:shape id="_x0000_i1030" type="#_x0000_t75" style="width:453pt;height:51.75pt" o:ole="">
+          <v:shape id="_x0000_i1030" type="#_x0000_t75" style="width:453pt;height:52pt" o:ole="">
             <v:imagedata r:id="rId19" o:title=""/>
           </v:shape>
-          <o:OLEObject Type="Embed" ProgID="Word.OpenDocumentText.12" ShapeID="_x0000_i1030" DrawAspect="Content" ObjectID="_1549829491" r:id="rId20"/>
+          <o:OLEObject Type="Embed" ProgID="Word.OpenDocumentText.12" ShapeID="_x0000_i1030" DrawAspect="Content" ObjectID="_1549957604" r:id="rId20"/>
         </w:object>
       </w:r>
     </w:p>
@@ -9518,7 +9521,7 @@
       <w:pPr>
         <w:pStyle w:val="Heading3"/>
       </w:pPr>
-      <w:bookmarkStart w:id="29" w:name="_Toc476087435"/>
+      <w:bookmarkStart w:id="28" w:name="_Toc476087435"/>
       <w:r>
         <w:t>2.2.4</w:t>
       </w:r>
@@ -9528,7 +9531,7 @@
       <w:r>
         <w:t>ECMAScript 2015</w:t>
       </w:r>
-      <w:bookmarkEnd w:id="29"/>
+      <w:bookmarkEnd w:id="28"/>
     </w:p>
     <w:p>
       <w:pPr>
@@ -9561,8 +9564,8 @@
         <w:spacing w:line="276" w:lineRule="auto"/>
       </w:pPr>
     </w:p>
-    <w:bookmarkStart w:id="30" w:name="_MON_1549806691"/>
-    <w:bookmarkEnd w:id="30"/>
+    <w:bookmarkStart w:id="29" w:name="_MON_1549806691"/>
+    <w:bookmarkEnd w:id="29"/>
     <w:p>
       <w:pPr>
         <w:pBdr>
@@ -9574,10 +9577,10 @@
       </w:pPr>
       <w:r>
         <w:object w:dxaOrig="9360" w:dyaOrig="3548" w14:anchorId="6B9DDA75">
-          <v:shape id="_x0000_i1031" type="#_x0000_t75" style="width:468pt;height:177.75pt" o:ole="">
+          <v:shape id="_x0000_i1031" type="#_x0000_t75" style="width:468pt;height:178pt" o:ole="">
             <v:imagedata r:id="rId21" o:title=""/>
           </v:shape>
-          <o:OLEObject Type="Embed" ProgID="Word.OpenDocumentText.12" ShapeID="_x0000_i1031" DrawAspect="Content" ObjectID="_1549829492" r:id="rId22"/>
+          <o:OLEObject Type="Embed" ProgID="Word.OpenDocumentText.12" ShapeID="_x0000_i1031" DrawAspect="Content" ObjectID="_1549957605" r:id="rId22"/>
         </w:object>
       </w:r>
     </w:p>
@@ -9627,8 +9630,8 @@
         <w:spacing w:line="276" w:lineRule="auto"/>
       </w:pPr>
     </w:p>
-    <w:bookmarkStart w:id="31" w:name="_MON_1549806774"/>
-    <w:bookmarkEnd w:id="31"/>
+    <w:bookmarkStart w:id="30" w:name="_MON_1549806774"/>
+    <w:bookmarkEnd w:id="30"/>
     <w:p>
       <w:pPr>
         <w:pBdr>
@@ -9640,10 +9643,10 @@
       </w:pPr>
       <w:r>
         <w:object w:dxaOrig="9360" w:dyaOrig="1112" w14:anchorId="64945D86">
-          <v:shape id="_x0000_i1032" type="#_x0000_t75" style="width:468pt;height:55.5pt" o:ole="">
+          <v:shape id="_x0000_i1032" type="#_x0000_t75" style="width:468pt;height:55pt" o:ole="">
             <v:imagedata r:id="rId23" o:title=""/>
           </v:shape>
-          <o:OLEObject Type="Embed" ProgID="Word.OpenDocumentText.12" ShapeID="_x0000_i1032" DrawAspect="Content" ObjectID="_1549829493" r:id="rId24"/>
+          <o:OLEObject Type="Embed" ProgID="Word.OpenDocumentText.12" ShapeID="_x0000_i1032" DrawAspect="Content" ObjectID="_1549957606" r:id="rId24"/>
         </w:object>
       </w:r>
     </w:p>
@@ -9673,7 +9676,6 @@
         <w:spacing w:line="276" w:lineRule="auto"/>
       </w:pPr>
       <w:r>
-        <w:lastRenderedPageBreak/>
         <w:t>Finally</w:t>
       </w:r>
       <w:r>
@@ -9687,8 +9689,8 @@
       </w:r>
     </w:p>
     <w:p/>
-    <w:bookmarkStart w:id="32" w:name="_MON_1549806860"/>
-    <w:bookmarkEnd w:id="32"/>
+    <w:bookmarkStart w:id="31" w:name="_MON_1549806860"/>
+    <w:bookmarkEnd w:id="31"/>
     <w:p>
       <w:pPr>
         <w:pBdr>
@@ -9700,10 +9702,10 @@
       </w:pPr>
       <w:r>
         <w:object w:dxaOrig="9026" w:dyaOrig="1290" w14:anchorId="40C30EFE">
-          <v:shape id="_x0000_i1033" type="#_x0000_t75" style="width:451.5pt;height:64.5pt" o:ole="">
+          <v:shape id="_x0000_i1033" type="#_x0000_t75" style="width:451pt;height:65pt" o:ole="">
             <v:imagedata r:id="rId25" o:title=""/>
           </v:shape>
-          <o:OLEObject Type="Embed" ProgID="Word.OpenDocumentText.12" ShapeID="_x0000_i1033" DrawAspect="Content" ObjectID="_1549829494" r:id="rId26"/>
+          <o:OLEObject Type="Embed" ProgID="Word.OpenDocumentText.12" ShapeID="_x0000_i1033" DrawAspect="Content" ObjectID="_1549957607" r:id="rId26"/>
         </w:object>
       </w:r>
     </w:p>
@@ -9735,11 +9737,11 @@
       <w:pPr>
         <w:pStyle w:val="Heading3"/>
       </w:pPr>
-      <w:bookmarkStart w:id="33" w:name="_Toc476087436"/>
+      <w:bookmarkStart w:id="32" w:name="_Toc476087436"/>
       <w:r>
         <w:t>2.2.4 Module Systems</w:t>
       </w:r>
-      <w:bookmarkEnd w:id="33"/>
+      <w:bookmarkEnd w:id="32"/>
     </w:p>
     <w:p>
       <w:pPr>
@@ -10059,7 +10061,14 @@
         <w:rPr>
           <w:szCs w:val="22"/>
         </w:rPr>
-        <w:t xml:space="preserve"> there should be a single function define that is available as either a local or global variable. </w:t>
+        <w:t xml:space="preserve"> there should be a single function define that is available as </w:t>
+      </w:r>
+      <w:r>
+        <w:rPr>
+          <w:szCs w:val="22"/>
+        </w:rPr>
+        <w:lastRenderedPageBreak/>
+        <w:t xml:space="preserve">either a local or global variable. </w:t>
       </w:r>
       <w:r>
         <w:rPr>
@@ -10089,17 +10098,7 @@
           <w:sz w:val="22"/>
           <w:szCs w:val="22"/>
         </w:rPr>
-        <w:t xml:space="preserve">The second argument, dependencies, is an array of the dependencies that are required by the module that is being defined. The dependencies must be resolved prior to execution of the module </w:t>
-      </w:r>
-      <w:r>
-        <w:rPr>
-          <w:rFonts w:ascii="Cambria" w:hAnsi="Cambria"/>
-          <w:color w:val="252525"/>
-          <w:sz w:val="22"/>
-          <w:szCs w:val="22"/>
-        </w:rPr>
-        <w:lastRenderedPageBreak/>
-        <w:t>factory function, and the resolved values should be passed as arguments to the factory function with argument positions corresponding to index in the dependencies array. The dependencies ids may be relative ids, and should be resolved relative the module being defined. This specification defines three special dependency names that have a distinct resolution. If the value of "require", "exports", or "module" appear in the dependency list, the argument should be resolved to the corresponding free variable as defined by the CommonJS modules specification. This argument is optional. If omitted, it should default to ["require", "exports", "module"]. However, if the factory function's arity (length property) is less than 3, than the loader may choose to only call the factory with the number of arguments corresponding to the function's arity or length.</w:t>
+        <w:t>The second argument, dependencies, is an array of the dependencies that are required by the module that is being defined. The dependencies must be resolved prior to execution of the module factory function, and the resolved values should be passed as arguments to the factory function with argument positions corresponding to index in the dependencies array. The dependencies ids may be relative ids, and should be resolved relative the module being defined. This specification defines three special dependency names that have a distinct resolution. If the value of "require", "exports", or "module" appear in the dependency list, the argument should be resolved to the corresponding free variable as defined by the CommonJS modules specification. This argument is optional. If omitted, it should default to ["require", "exports", "module"]. However, if the factory function's arity (length property) is less than 3, than the loader may choose to only call the factory with the number of arguments corresponding to the function's arity or length.</w:t>
       </w:r>
     </w:p>
     <w:p>
@@ -10130,192 +10129,192 @@
         <w:pStyle w:val="Heading2"/>
         <w:spacing w:after="120"/>
       </w:pPr>
-      <w:bookmarkStart w:id="34" w:name="_Toc476087437"/>
+      <w:bookmarkStart w:id="33" w:name="_Toc476087437"/>
       <w:r>
         <w:t xml:space="preserve">2.3 </w:t>
       </w:r>
       <w:r>
         <w:t>V8</w:t>
       </w:r>
+      <w:bookmarkEnd w:id="33"/>
+    </w:p>
+    <w:p>
+      <w:pPr>
+        <w:spacing w:line="276" w:lineRule="auto"/>
+        <w:rPr>
+          <w:rFonts w:cs="Arial"/>
+        </w:rPr>
+      </w:pPr>
+      <w:r>
+        <w:rPr>
+          <w:rFonts w:cs="Arial"/>
+        </w:rPr>
+        <w:t>In 2008 Google set the benchmark for JavaScript compilers. They created a new JavaScript JIT compiler, V8 from the ground up to dramatically improve JavaScript execution speed. Browsers at the time used JavaScript interpreters instead. Internally they built a benchmark called V8 bench and measured performance increases overtime. As you can see in Figure 7 each subsequent revision of Chrome which in turn has a new version of V8 saw massive gains in JavaScript performance. This started the JavaScript compiler competition which saw all major JavaScript implementers drop their interpreters in favour of a JIT compiler in the hope that faster JavaScript would lead to a faster browser and better web experience. The key difference between an interpreter and a compiler is how the program is built and executed.  Where an interpreter would typically execute one statement at a time, a compiler would translate the entire program into machine code ready to execute.</w:t>
+      </w:r>
+      <w:r>
+        <w:rPr>
+          <w:rFonts w:cs="Arial"/>
+        </w:rPr>
+        <w:t xml:space="preserve"> </w:t>
+      </w:r>
+      <w:r>
+        <w:rPr>
+          <w:rFonts w:cs="Arial"/>
+        </w:rPr>
+        <w:t xml:space="preserve">V8 implements ECMAScript as specified in ECMA-262, 5th edition, commonly referred as ECMAScript 2015 and runs on Windows, Mac OS X, and Linux systems. </w:t>
+      </w:r>
+      <w:r>
+        <w:rPr>
+          <w:rFonts w:cs="Arial"/>
+          <w:shd w:val="clear" w:color="auto" w:fill="FFFFFF"/>
+        </w:rPr>
+        <w:t>V8 enables any C++ application to expose its own objects and functions to JavaScript code. It's up to the developer to decide on the objects and functions exposed to JavaScript. There are many applications that use V8 already including Adobe Flash, the Dashboard Widgets in Apple's Mac OS X and Yahoo Widgets.</w:t>
+      </w:r>
+      <w:r>
+        <w:rPr>
+          <w:rFonts w:cs="Arial"/>
+          <w:shd w:val="clear" w:color="auto" w:fill="FFFFFF"/>
+        </w:rPr>
+        <w:t xml:space="preserve"> </w:t>
+      </w:r>
+      <w:r>
+        <w:t xml:space="preserve">V8 has three central pillars embedded in its design to achieve fast JavaScript execution. </w:t>
+      </w:r>
+    </w:p>
+    <w:p>
+      <w:pPr>
+        <w:pStyle w:val="Heading3"/>
+      </w:pPr>
+      <w:bookmarkStart w:id="34" w:name="_Toc476087438"/>
+      <w:r>
+        <w:t>2.3.1 Property Access</w:t>
+      </w:r>
       <w:bookmarkEnd w:id="34"/>
+      <w:r>
+        <w:t xml:space="preserve">  </w:t>
+      </w:r>
     </w:p>
     <w:p>
       <w:pPr>
         <w:spacing w:line="276" w:lineRule="auto"/>
-        <w:rPr>
-          <w:rFonts w:cs="Arial"/>
-        </w:rPr>
-      </w:pPr>
-      <w:r>
-        <w:rPr>
-          <w:rFonts w:cs="Arial"/>
-        </w:rPr>
-        <w:t>In 2008 Google set the benchmark for JavaScript compilers. They created a new JavaScript JIT compiler, V8 from the ground up to dramatically improve JavaScript execution speed. Browsers at the time used JavaScript interpreters instead. Internally they built a benchmark called V8 bench and measured performance increases overtime. As you can see in Figure 7 each subsequent revision of Chrome which in turn has a new version of V8 saw massive gains in JavaScript performance. This started the JavaScript compiler competition which saw all major JavaScript implementers drop their interpreters in favour of a JIT compiler in the hope that faster JavaScript would lead to a faster browser and better web experience. The key difference between an interpreter and a compiler is how the program is built and executed.  Where an interpreter would typically execute one statement at a time, a compiler would translate the entire program into machine code ready to execute.</w:t>
-      </w:r>
-      <w:r>
-        <w:rPr>
-          <w:rFonts w:cs="Arial"/>
-        </w:rPr>
+      </w:pPr>
+      <w:r>
+        <w:t xml:space="preserve">JavaScript as mentioned before is a dynamic programming language. Objects are constructed dynamically on the fly without the need of type declarations as found in other popular languages like C++, </w:t>
+      </w:r>
+      <w:r>
+        <w:t>C#,</w:t>
+      </w:r>
+      <w:r>
+        <w:t xml:space="preserve"> and Java.</w:t>
+      </w:r>
+      <w:r>
+        <w:t xml:space="preserve"> This means any JavaScript compiler would need to deal with object property changes frequently. Most JavaScript engines use dictionary based data structures as storage for properties bound to a specific object, with a dynamic lookup being needed to resolve </w:t>
+      </w:r>
+      <w:r>
+        <w:t>an</w:t>
+      </w:r>
+      <w:r>
+        <w:t xml:space="preserve"> objects </w:t>
+      </w:r>
+      <w:r>
+        <w:lastRenderedPageBreak/>
+        <w:t>property during runtime.</w:t>
+      </w:r>
+      <w:r>
+        <w:t xml:space="preserve"> This is a key feature of </w:t>
+      </w:r>
+      <w:r>
+        <w:t>why accessing instance variables is slower in JavaScript compared to other languages. In these languages locating a variables location in memory is calculated by the fixed offset determined by the compiler due to a fixed layout for a memory structure. Access requires a simple memory load and store normally one instruction.</w:t>
+      </w:r>
+    </w:p>
+    <w:p>
+      <w:pPr>
+        <w:spacing w:line="276" w:lineRule="auto"/>
+      </w:pPr>
+    </w:p>
+    <w:p>
+      <w:pPr>
+        <w:spacing w:line="276" w:lineRule="auto"/>
+      </w:pPr>
+      <w:r>
+        <w:t>V8 to solve this abandons dynamic look ups in favour of a concept it refers to as hidden classes. Hidden classes are behind the scenes and are never exposed to the programmer. This idea is that class structures are generated at runtime whenever a property is changed and by doing so a dynamic lookup is not needed when accessing a property as we can have used the existing hidden class layout to determine were the property resides in memory. This enables fast access to properties on a given object without sacrificing the ability to dynamically add new properties to objects during runtime.</w:t>
+      </w:r>
+    </w:p>
+    <w:p>
+      <w:pPr>
+        <w:pStyle w:val="Heading3"/>
+      </w:pPr>
+      <w:bookmarkStart w:id="35" w:name="_Toc476087439"/>
+      <w:r>
+        <w:t>2.3.2 Machine Code Generation</w:t>
+      </w:r>
+      <w:bookmarkEnd w:id="35"/>
+    </w:p>
+    <w:p>
+      <w:pPr>
+        <w:spacing w:line="276" w:lineRule="auto"/>
+      </w:pPr>
+      <w:r>
+        <w:t xml:space="preserve">Another key feature of V8’s performance is how it executes it. Interpreters were previously the norm however V8 directly compiles JavaScript source code into machine when first executed. There is no intermediate byte code as seen in Java, there code is directly compiled. </w:t>
+      </w:r>
+      <w:r>
         <w:t xml:space="preserve"> </w:t>
       </w:r>
-      <w:r>
-        <w:rPr>
-          <w:rFonts w:cs="Arial"/>
-        </w:rPr>
-        <w:t xml:space="preserve">V8 implements ECMAScript as specified in ECMA-262, 5th edition, commonly referred as ECMAScript 2015 and runs on Windows, Mac OS X, and Linux systems. </w:t>
-      </w:r>
-      <w:r>
-        <w:rPr>
-          <w:rFonts w:cs="Arial"/>
-          <w:shd w:val="clear" w:color="auto" w:fill="FFFFFF"/>
-        </w:rPr>
-        <w:t>V8 enables any C++ application to expose its own objects and functions to JavaScript code. It's up to the developer to decide on the objects and functions exposed to JavaScript. There are many applications that use V8 already including Adobe Flash, the Dashboard Widgets in Apple's Mac OS X and Yahoo Widgets.</w:t>
-      </w:r>
-      <w:r>
-        <w:rPr>
-          <w:rFonts w:cs="Arial"/>
-          <w:shd w:val="clear" w:color="auto" w:fill="FFFFFF"/>
-        </w:rPr>
-        <w:t xml:space="preserve"> </w:t>
-      </w:r>
-      <w:r>
-        <w:t xml:space="preserve">V8 has three central pillars embedded in its design to achieve fast JavaScript execution. </w:t>
-      </w:r>
     </w:p>
     <w:p>
       <w:pPr>
         <w:pStyle w:val="Heading3"/>
       </w:pPr>
-      <w:bookmarkStart w:id="35" w:name="_Toc476087438"/>
-      <w:r>
-        <w:t>2.3.1 Property Access</w:t>
-      </w:r>
-      <w:bookmarkEnd w:id="35"/>
-      <w:r>
-        <w:t xml:space="preserve">  </w:t>
-      </w:r>
+      <w:bookmarkStart w:id="36" w:name="_Toc476087440"/>
+      <w:r>
+        <w:t>2.3.3 Garbage Collection</w:t>
+      </w:r>
+      <w:bookmarkEnd w:id="36"/>
     </w:p>
     <w:p>
       <w:pPr>
         <w:spacing w:line="276" w:lineRule="auto"/>
       </w:pPr>
       <w:r>
-        <w:t xml:space="preserve">JavaScript as mentioned before is a dynamic programming language. Objects are constructed dynamically on the fly without the need of type declarations as found in other popular languages like C++, </w:t>
-      </w:r>
-      <w:r>
-        <w:t>C#,</w:t>
-      </w:r>
-      <w:r>
-        <w:t xml:space="preserve"> and Java.</w:t>
-      </w:r>
-      <w:r>
-        <w:t xml:space="preserve"> This means any JavaScript compiler would need to deal with object property changes frequently. Most JavaScript engines use dictionary based data structures as storage for properties bound to a specific object, with a dynamic lookup being needed to resolve </w:t>
-      </w:r>
-      <w:r>
-        <w:t>an</w:t>
-      </w:r>
-      <w:r>
-        <w:t xml:space="preserve"> objects property during runtime.</w:t>
-      </w:r>
-      <w:r>
-        <w:t xml:space="preserve"> This is a key feature of </w:t>
-      </w:r>
-      <w:r>
-        <w:t>why accessing instance variables is slower in JavaScript compared to other languages. In these languages locating a variables location in memory is calculated by the fixed offset determined by the compiler due to a fixed layout for a memory structure. Access requires a simple memory load and store normally one instruction.</w:t>
-      </w:r>
-    </w:p>
-    <w:p>
-      <w:pPr>
-        <w:spacing w:line="276" w:lineRule="auto"/>
-      </w:pPr>
-    </w:p>
-    <w:p>
-      <w:pPr>
-        <w:spacing w:line="276" w:lineRule="auto"/>
-      </w:pPr>
-      <w:r>
-        <w:t xml:space="preserve">V8 to solve this abandons dynamic look ups in favour of a concept it refers to as hidden classes. Hidden classes are behind the scenes and are never exposed to the programmer. This idea is that </w:t>
-      </w:r>
-      <w:r>
-        <w:lastRenderedPageBreak/>
-        <w:t>class structures are generated at runtime whenever a property is changed and by doing so a dynamic lookup is not needed when accessing a property as we can have used the existing hidden class layout to determine were the property resides in memory. This enables fast access to properties on a given object without sacrificing the ability to dynamically add new properties to objects during runtime.</w:t>
+        <w:t xml:space="preserve">JavaScript relies on garbage collection for memory clean-up. Even though the delete keyword is found </w:t>
+      </w:r>
+      <w:r>
+        <w:t xml:space="preserve">in JavaScript </w:t>
+      </w:r>
+      <w:r>
+        <w:t>it is used for deleting properties from an object and not for deallocating memory as found in C++.</w:t>
+      </w:r>
+      <w:r>
+        <w:t xml:space="preserve"> V8 ensures a fast garbage collector by ensuring object allocation is fast, that garbage collection pauses are short and by ensuring there is no memory fragmentation.</w:t>
+      </w:r>
+      <w:r>
+        <w:t xml:space="preserve"> These </w:t>
+      </w:r>
+      <w:r>
+        <w:t xml:space="preserve">features stop </w:t>
+      </w:r>
+      <w:r>
+        <w:t>long pauses in a JavaScript application are no longer prevalent by processing only part of the object heap in most garbage collection cycles removing long pauses.</w:t>
+      </w:r>
+      <w:r>
+        <w:t xml:space="preserve"> V8 stores the object heap in two parts. The new space where objects are created and the old space where objects surviving a garbage collection cycle are promoted. When an object is promoted in a garbage collection cycle, V8 updates all pointers to the object which avoids falsely identifying objects as pointers which can result in memory leaks.</w:t>
       </w:r>
     </w:p>
     <w:p>
       <w:pPr>
         <w:pStyle w:val="Heading3"/>
       </w:pPr>
-      <w:bookmarkStart w:id="36" w:name="_Toc476087439"/>
-      <w:r>
-        <w:t>2.3.2 Machine Code Generation</w:t>
-      </w:r>
-      <w:bookmarkEnd w:id="36"/>
-    </w:p>
-    <w:p>
-      <w:pPr>
-        <w:spacing w:line="276" w:lineRule="auto"/>
-      </w:pPr>
-      <w:r>
-        <w:t xml:space="preserve">Another key feature of V8’s performance is how it executes it. Interpreters were previously the norm however V8 directly compiles JavaScript source code into machine when first executed. There is no intermediate byte code as seen in Java, there code is directly compiled. </w:t>
-      </w:r>
-      <w:r>
-        <w:t xml:space="preserve"> </w:t>
-      </w:r>
-    </w:p>
-    <w:p>
-      <w:pPr>
-        <w:pStyle w:val="Heading3"/>
-      </w:pPr>
-      <w:bookmarkStart w:id="37" w:name="_Toc476087440"/>
-      <w:r>
-        <w:t>2.3.3 Garbage Collection</w:t>
+      <w:bookmarkStart w:id="37" w:name="_Toc476087441"/>
+      <w:r>
+        <w:t xml:space="preserve">2.3.2 </w:t>
+      </w:r>
+      <w:r>
+        <w:t xml:space="preserve">Key </w:t>
+      </w:r>
+      <w:r>
+        <w:t>Concepts</w:t>
       </w:r>
       <w:bookmarkEnd w:id="37"/>
-    </w:p>
-    <w:p>
-      <w:pPr>
-        <w:spacing w:line="276" w:lineRule="auto"/>
-      </w:pPr>
-      <w:r>
-        <w:t xml:space="preserve">JavaScript relies on garbage collection for memory clean-up. Even though the delete keyword is found </w:t>
-      </w:r>
-      <w:r>
-        <w:t xml:space="preserve">in JavaScript </w:t>
-      </w:r>
-      <w:r>
-        <w:t>it is used for deleting properties from an object and not for deallocating memory as found in C++.</w:t>
-      </w:r>
-      <w:r>
-        <w:t xml:space="preserve"> V8 ensures a fast garbage collector by ensuring object allocation is fast, that garbage collection pauses are short and by ensuring there is no memory fragmentation.</w:t>
-      </w:r>
-      <w:r>
-        <w:t xml:space="preserve"> These </w:t>
-      </w:r>
-      <w:r>
-        <w:t xml:space="preserve">features stop </w:t>
-      </w:r>
-      <w:r>
-        <w:t>long pauses in a JavaScript application are no longer prevalent by processing only part of the object heap in most garbage collection cycles removing long pauses.</w:t>
-      </w:r>
-      <w:r>
-        <w:t xml:space="preserve"> V8 stores the object heap in two parts. The new space where objects are created and the old space where objects surviving a garbage collection cycle are promoted. When an object is promoted in a garbage collection cycle, V8 updates all pointers to the object which avoids falsely identifying objects as pointers which can result in memory leaks.</w:t>
-      </w:r>
-    </w:p>
-    <w:p>
-      <w:pPr>
-        <w:pStyle w:val="Heading3"/>
-      </w:pPr>
-      <w:bookmarkStart w:id="38" w:name="_Toc476087441"/>
-      <w:r>
-        <w:t xml:space="preserve">2.3.2 </w:t>
-      </w:r>
-      <w:r>
-        <w:t xml:space="preserve">Key </w:t>
-      </w:r>
-      <w:r>
-        <w:t>Concepts</w:t>
-      </w:r>
-      <w:bookmarkEnd w:id="38"/>
     </w:p>
     <w:p>
       <w:pPr>
@@ -10422,7 +10421,15 @@
           <w:rFonts w:cs="Arial"/>
           <w:szCs w:val="22"/>
         </w:rPr>
-        <w:t xml:space="preserve"> object you must pass the VM instance that the </w:t>
+        <w:t xml:space="preserve"> object you </w:t>
+      </w:r>
+      <w:r>
+        <w:rPr>
+          <w:rFonts w:cs="Arial"/>
+          <w:szCs w:val="22"/>
+        </w:rPr>
+        <w:lastRenderedPageBreak/>
+        <w:t xml:space="preserve">must pass the VM instance that the </w:t>
       </w:r>
       <w:r>
         <w:rPr>
@@ -10474,21 +10481,14 @@
         <w:rPr>
           <w:rFonts w:cs="Arial"/>
         </w:rPr>
-        <w:t xml:space="preserve">A context is an execution environment that allows separate unrelated JavaScript code to run in a single instance of V8. Whenever you start up a V8 execution environment you must specify the context in which it runs. The contexts are used so you can have multiple JavaScript apps running </w:t>
-      </w:r>
-      <w:r>
-        <w:rPr>
-          <w:rFonts w:cs="Arial"/>
-        </w:rPr>
-        <w:lastRenderedPageBreak/>
-        <w:t>at the same time, this is used to great effect in Chrome, where tabs have their own JavaScript context. Creating a context can be seen in Figure 11.</w:t>
+        <w:t>A context is an execution environment that allows separate unrelated JavaScript code to run in a single instance of V8. Whenever you start up a V8 execution environment you must specify the context in which it runs. The contexts are used so you can have multiple JavaScript apps running at the same time, this is used to great effect in Chrome, where tabs have their own JavaScript context. Creating a context can be seen in Figure 11.</w:t>
       </w:r>
     </w:p>
     <w:p>
       <w:pPr>
         <w:pStyle w:val="Heading3"/>
       </w:pPr>
-      <w:bookmarkStart w:id="39" w:name="_Toc476087442"/>
+      <w:bookmarkStart w:id="38" w:name="_Toc476087442"/>
       <w:r>
         <w:t xml:space="preserve">2.3.3 </w:t>
       </w:r>
@@ -10501,7 +10501,7 @@
       <w:r>
         <w:t>s</w:t>
       </w:r>
-      <w:bookmarkEnd w:id="39"/>
+      <w:bookmarkEnd w:id="38"/>
     </w:p>
     <w:p>
       <w:pPr>
@@ -10645,15 +10645,11 @@
     <w:p/>
     <w:p/>
     <w:p/>
-    <w:p/>
-    <w:p/>
-    <w:p/>
-    <w:p/>
     <w:p>
       <w:pPr>
         <w:pStyle w:val="Heading1"/>
       </w:pPr>
-      <w:bookmarkStart w:id="40" w:name="_Toc476087443"/>
+      <w:bookmarkStart w:id="39" w:name="_Toc476087443"/>
       <w:r>
         <w:lastRenderedPageBreak/>
         <w:t xml:space="preserve">3.0 </w:t>
@@ -10664,7 +10660,7 @@
       <w:r>
         <w:t>oftware Design</w:t>
       </w:r>
-      <w:bookmarkEnd w:id="40"/>
+      <w:bookmarkEnd w:id="39"/>
     </w:p>
     <w:p>
       <w:pPr>
@@ -10685,7 +10681,7 @@
           <w:color w:val="auto"/>
         </w:rPr>
       </w:pPr>
-      <w:bookmarkStart w:id="41" w:name="_Toc476087444"/>
+      <w:bookmarkStart w:id="40" w:name="_Toc476087444"/>
       <w:r>
         <w:rPr>
           <w:rStyle w:val="Emphasis"/>
@@ -10704,7 +10700,7 @@
         </w:rPr>
         <w:t>Requirements</w:t>
       </w:r>
-      <w:bookmarkEnd w:id="41"/>
+      <w:bookmarkEnd w:id="40"/>
     </w:p>
     <w:p/>
     <w:p>
@@ -10775,14 +10771,14 @@
       <w:pPr>
         <w:pStyle w:val="Heading2"/>
       </w:pPr>
-      <w:bookmarkStart w:id="42" w:name="_Toc476087445"/>
+      <w:bookmarkStart w:id="41" w:name="_Toc476087445"/>
       <w:r>
         <w:t xml:space="preserve">3.2 </w:t>
       </w:r>
       <w:r>
         <w:t>Architecture</w:t>
       </w:r>
-      <w:bookmarkEnd w:id="42"/>
+      <w:bookmarkEnd w:id="41"/>
     </w:p>
     <w:p/>
     <w:p>
@@ -10839,14 +10835,14 @@
       <w:pPr>
         <w:pStyle w:val="Heading2"/>
       </w:pPr>
-      <w:bookmarkStart w:id="43" w:name="_Toc476087446"/>
+      <w:bookmarkStart w:id="42" w:name="_Toc476087446"/>
       <w:r>
         <w:t xml:space="preserve">3.3 </w:t>
       </w:r>
       <w:r>
         <w:t>Interface</w:t>
       </w:r>
-      <w:bookmarkEnd w:id="43"/>
+      <w:bookmarkEnd w:id="42"/>
     </w:p>
     <w:p/>
     <w:p>
@@ -10914,7 +10910,7 @@
       <w:pPr>
         <w:pStyle w:val="Heading1"/>
       </w:pPr>
-      <w:bookmarkStart w:id="44" w:name="_Toc476087447"/>
+      <w:bookmarkStart w:id="43" w:name="_Toc476087447"/>
       <w:r>
         <w:lastRenderedPageBreak/>
         <w:t xml:space="preserve">4.0 </w:t>
@@ -10922,7 +10918,7 @@
       <w:r>
         <w:t>Development</w:t>
       </w:r>
-      <w:bookmarkEnd w:id="44"/>
+      <w:bookmarkEnd w:id="43"/>
     </w:p>
     <w:p/>
     <w:p>
@@ -10930,14 +10926,14 @@
         <w:pStyle w:val="Heading2"/>
         <w:spacing w:after="120"/>
       </w:pPr>
-      <w:bookmarkStart w:id="45" w:name="_Toc476087448"/>
+      <w:bookmarkStart w:id="44" w:name="_Toc476087448"/>
       <w:r>
         <w:t xml:space="preserve">4.1 </w:t>
       </w:r>
       <w:r>
         <w:t>Embedding V8</w:t>
       </w:r>
-      <w:bookmarkEnd w:id="45"/>
+      <w:bookmarkEnd w:id="44"/>
     </w:p>
     <w:p>
       <w:pPr>
@@ -10964,14 +10960,14 @@
         <w:pStyle w:val="Heading2"/>
         <w:spacing w:after="120"/>
       </w:pPr>
-      <w:bookmarkStart w:id="46" w:name="_Toc476087449"/>
+      <w:bookmarkStart w:id="45" w:name="_Toc476087449"/>
       <w:r>
         <w:t xml:space="preserve">4.2 </w:t>
       </w:r>
       <w:r>
         <w:t>Module System</w:t>
       </w:r>
-      <w:bookmarkEnd w:id="46"/>
+      <w:bookmarkEnd w:id="45"/>
     </w:p>
     <w:p>
       <w:pPr>
@@ -10998,47 +10994,47 @@
         <w:pStyle w:val="Heading2"/>
         <w:spacing w:after="120"/>
       </w:pPr>
-      <w:bookmarkStart w:id="47" w:name="_Toc476087450"/>
+      <w:bookmarkStart w:id="46" w:name="_Toc476087450"/>
       <w:r>
         <w:t xml:space="preserve">4.3 </w:t>
       </w:r>
       <w:r>
         <w:t>Common Libraries</w:t>
       </w:r>
+      <w:bookmarkEnd w:id="46"/>
+    </w:p>
+    <w:p>
+      <w:pPr>
+        <w:spacing w:after="120" w:line="276" w:lineRule="auto"/>
+        <w:rPr>
+          <w:rFonts w:cs="Arial"/>
+        </w:rPr>
+      </w:pPr>
+      <w:r>
+        <w:rPr>
+          <w:rFonts w:cs="Arial"/>
+        </w:rPr>
+        <w:t>Once we had V8 embedded and a CommonJS module system implemented we wrote some basic libraries or com</w:t>
+      </w:r>
+      <w:r>
+        <w:rPr>
+          <w:rFonts w:cs="Arial"/>
+        </w:rPr>
+        <w:t>mon libraries for common tasks.</w:t>
+      </w:r>
+    </w:p>
+    <w:p>
+      <w:pPr>
+        <w:pStyle w:val="Heading3"/>
+      </w:pPr>
+      <w:bookmarkStart w:id="47" w:name="_Toc476087451"/>
+      <w:r>
+        <w:t>4.3.1 Console module</w:t>
+      </w:r>
       <w:bookmarkEnd w:id="47"/>
     </w:p>
     <w:p>
       <w:pPr>
-        <w:spacing w:after="120" w:line="276" w:lineRule="auto"/>
-        <w:rPr>
-          <w:rFonts w:cs="Arial"/>
-        </w:rPr>
-      </w:pPr>
-      <w:r>
-        <w:rPr>
-          <w:rFonts w:cs="Arial"/>
-        </w:rPr>
-        <w:t>Once we had V8 embedded and a CommonJS module system implemented we wrote some basic libraries or com</w:t>
-      </w:r>
-      <w:r>
-        <w:rPr>
-          <w:rFonts w:cs="Arial"/>
-        </w:rPr>
-        <w:t>mon libraries for common tasks.</w:t>
-      </w:r>
-    </w:p>
-    <w:p>
-      <w:pPr>
-        <w:pStyle w:val="Heading3"/>
-      </w:pPr>
-      <w:bookmarkStart w:id="48" w:name="_Toc476087451"/>
-      <w:r>
-        <w:t>4.3.1 Console module</w:t>
-      </w:r>
-      <w:bookmarkEnd w:id="48"/>
-    </w:p>
-    <w:p>
-      <w:pPr>
         <w:spacing w:line="276" w:lineRule="auto"/>
         <w:rPr>
           <w:rFonts w:cs="Arial"/>
@@ -11073,8 +11069,8 @@
         </w:rPr>
       </w:pPr>
     </w:p>
-    <w:bookmarkStart w:id="49" w:name="_MON_1542460860"/>
-    <w:bookmarkEnd w:id="49"/>
+    <w:bookmarkStart w:id="48" w:name="_MON_1542460860"/>
+    <w:bookmarkEnd w:id="48"/>
     <w:p>
       <w:pPr>
         <w:pBdr>
@@ -11092,10 +11088,10 @@
           <w:rFonts w:cs="Arial"/>
         </w:rPr>
         <w:object w:dxaOrig="9360" w:dyaOrig="2892" w14:anchorId="2CEE9D90">
-          <v:shape id="_x0000_i1034" type="#_x0000_t75" style="width:468.75pt;height:2in" o:ole="">
+          <v:shape id="_x0000_i1034" type="#_x0000_t75" style="width:469pt;height:2in" o:ole="">
             <v:imagedata r:id="rId27" o:title=""/>
           </v:shape>
-          <o:OLEObject Type="Embed" ProgID="Word.OpenDocumentText.12" ShapeID="_x0000_i1034" DrawAspect="Content" ObjectID="_1549829495" r:id="rId28"/>
+          <o:OLEObject Type="Embed" ProgID="Word.OpenDocumentText.12" ShapeID="_x0000_i1034" DrawAspect="Content" ObjectID="_1549957608" r:id="rId28"/>
         </w:object>
       </w:r>
     </w:p>
@@ -11127,7 +11123,7 @@
       <w:pPr>
         <w:pStyle w:val="Heading3"/>
       </w:pPr>
-      <w:bookmarkStart w:id="50" w:name="_Toc476087452"/>
+      <w:bookmarkStart w:id="49" w:name="_Toc476087452"/>
       <w:r>
         <w:t>4.3</w:t>
       </w:r>
@@ -11143,7 +11139,7 @@
       <w:r>
         <w:t xml:space="preserve"> module</w:t>
       </w:r>
-      <w:bookmarkEnd w:id="50"/>
+      <w:bookmarkEnd w:id="49"/>
     </w:p>
     <w:p>
       <w:pPr>
@@ -11165,8 +11161,8 @@
         <w:t xml:space="preserve"> shows off some of the functions found in this module.</w:t>
       </w:r>
     </w:p>
-    <w:bookmarkStart w:id="51" w:name="_MON_1542460912"/>
-    <w:bookmarkEnd w:id="51"/>
+    <w:bookmarkStart w:id="50" w:name="_MON_1542460912"/>
+    <w:bookmarkEnd w:id="50"/>
     <w:p>
       <w:pPr>
         <w:pBdr>
@@ -11184,10 +11180,10 @@
           <w:rFonts w:cs="Arial"/>
         </w:rPr>
         <w:object w:dxaOrig="9026" w:dyaOrig="2670" w14:anchorId="591F6E3C">
-          <v:shape id="_x0000_i1035" type="#_x0000_t75" style="width:453pt;height:132.75pt" o:ole="">
+          <v:shape id="_x0000_i1035" type="#_x0000_t75" style="width:453pt;height:133pt" o:ole="">
             <v:imagedata r:id="rId29" o:title=""/>
           </v:shape>
-          <o:OLEObject Type="Embed" ProgID="Word.OpenDocumentText.12" ShapeID="_x0000_i1035" DrawAspect="Content" ObjectID="_1549829496" r:id="rId30"/>
+          <o:OLEObject Type="Embed" ProgID="Word.OpenDocumentText.12" ShapeID="_x0000_i1035" DrawAspect="Content" ObjectID="_1549957609" r:id="rId30"/>
         </w:object>
       </w:r>
     </w:p>
@@ -11220,7 +11216,7 @@
       <w:pPr>
         <w:pStyle w:val="Heading3"/>
       </w:pPr>
-      <w:bookmarkStart w:id="52" w:name="_Toc476087453"/>
+      <w:bookmarkStart w:id="51" w:name="_Toc476087453"/>
       <w:r>
         <w:t>4.3</w:t>
       </w:r>
@@ -11236,7 +11232,7 @@
       <w:r>
         <w:t xml:space="preserve"> module</w:t>
       </w:r>
-      <w:bookmarkEnd w:id="52"/>
+      <w:bookmarkEnd w:id="51"/>
     </w:p>
     <w:p>
       <w:pPr>
@@ -11252,8 +11248,8 @@
         <w:t>To provide information on the system we provided a system module. While we don’t envisage this being part of an application we feel that a platform should provide useful information and this does that providing access to OS information, battery details, instruction sets and hardware information. Figure 14 shows the information available from this module.</w:t>
       </w:r>
     </w:p>
-    <w:bookmarkStart w:id="53" w:name="_MON_1542461002"/>
-    <w:bookmarkEnd w:id="53"/>
+    <w:bookmarkStart w:id="52" w:name="_MON_1542461002"/>
+    <w:bookmarkEnd w:id="52"/>
     <w:p>
       <w:pPr>
         <w:pBdr>
@@ -11271,10 +11267,10 @@
           <w:rFonts w:cs="Arial"/>
         </w:rPr>
         <w:object w:dxaOrig="9026" w:dyaOrig="1946" w14:anchorId="25D4D43B">
-          <v:shape id="_x0000_i1036" type="#_x0000_t75" style="width:453pt;height:96.75pt" o:ole="">
+          <v:shape id="_x0000_i1036" type="#_x0000_t75" style="width:453pt;height:97pt" o:ole="">
             <v:imagedata r:id="rId31" o:title=""/>
           </v:shape>
-          <o:OLEObject Type="Embed" ProgID="Word.OpenDocumentText.12" ShapeID="_x0000_i1036" DrawAspect="Content" ObjectID="_1549829497" r:id="rId32"/>
+          <o:OLEObject Type="Embed" ProgID="Word.OpenDocumentText.12" ShapeID="_x0000_i1036" DrawAspect="Content" ObjectID="_1549957610" r:id="rId32"/>
         </w:object>
       </w:r>
     </w:p>
@@ -11308,7 +11304,7 @@
       <w:pPr>
         <w:pStyle w:val="Heading3"/>
       </w:pPr>
-      <w:bookmarkStart w:id="54" w:name="_Toc476087454"/>
+      <w:bookmarkStart w:id="53" w:name="_Toc476087454"/>
       <w:r>
         <w:t>4.3</w:t>
       </w:r>
@@ -11324,7 +11320,7 @@
       <w:r>
         <w:t xml:space="preserve"> module</w:t>
       </w:r>
-      <w:bookmarkEnd w:id="54"/>
+      <w:bookmarkEnd w:id="53"/>
     </w:p>
     <w:p>
       <w:pPr>
@@ -11340,8 +11336,8 @@
         <w:t>JavaScript and JSON are prolific when it comes to services and data online. So, to provide access to content online, for instance JSON files we added a http module that allows the user to get content online which can then be streamed directly into an application. An example of this can be found in Figure 15.</w:t>
       </w:r>
     </w:p>
-    <w:bookmarkStart w:id="55" w:name="_MON_1542461157"/>
-    <w:bookmarkEnd w:id="55"/>
+    <w:bookmarkStart w:id="54" w:name="_MON_1542461157"/>
+    <w:bookmarkEnd w:id="54"/>
     <w:p>
       <w:pPr>
         <w:pBdr>
@@ -11359,10 +11355,10 @@
           <w:rFonts w:cs="Arial"/>
         </w:rPr>
         <w:object w:dxaOrig="9026" w:dyaOrig="1726" w14:anchorId="70DEAC81">
-          <v:shape id="_x0000_i1037" type="#_x0000_t75" style="width:453pt;height:87.75pt" o:ole="">
+          <v:shape id="_x0000_i1037" type="#_x0000_t75" style="width:453pt;height:88pt" o:ole="">
             <v:imagedata r:id="rId33" o:title=""/>
           </v:shape>
-          <o:OLEObject Type="Embed" ProgID="Word.OpenDocumentText.12" ShapeID="_x0000_i1037" DrawAspect="Content" ObjectID="_1549829498" r:id="rId34"/>
+          <o:OLEObject Type="Embed" ProgID="Word.OpenDocumentText.12" ShapeID="_x0000_i1037" DrawAspect="Content" ObjectID="_1549957611" r:id="rId34"/>
         </w:object>
       </w:r>
     </w:p>
@@ -11394,7 +11390,7 @@
       <w:pPr>
         <w:pStyle w:val="Heading3"/>
       </w:pPr>
-      <w:bookmarkStart w:id="56" w:name="_Toc476087455"/>
+      <w:bookmarkStart w:id="55" w:name="_Toc476087455"/>
       <w:r>
         <w:t>4.3</w:t>
       </w:r>
@@ -11410,7 +11406,7 @@
       <w:r>
         <w:t xml:space="preserve"> module</w:t>
       </w:r>
-      <w:bookmarkEnd w:id="56"/>
+      <w:bookmarkEnd w:id="55"/>
     </w:p>
     <w:p>
       <w:pPr>
@@ -11426,8 +11422,8 @@
         <w:t>Of course, a big feature needed for OpenCL and OpenGL is reading data off disk so we added a file system module which provides the ability to read text files, JSON files and images. Once read these objects can be passed directly to OpenCL and OpenGL for processing. Figure 16 gives a basic usage example.</w:t>
       </w:r>
     </w:p>
-    <w:bookmarkStart w:id="57" w:name="_MON_1542461192"/>
-    <w:bookmarkEnd w:id="57"/>
+    <w:bookmarkStart w:id="56" w:name="_MON_1542461192"/>
+    <w:bookmarkEnd w:id="56"/>
     <w:p>
       <w:pPr>
         <w:pBdr>
@@ -11446,10 +11442,10 @@
           <w:rFonts w:cs="Arial"/>
         </w:rPr>
         <w:object w:dxaOrig="9360" w:dyaOrig="1381" w14:anchorId="298CBF3C">
-          <v:shape id="_x0000_i1038" type="#_x0000_t75" style="width:468.75pt;height:68.25pt" o:ole="">
+          <v:shape id="_x0000_i1038" type="#_x0000_t75" style="width:469pt;height:68pt" o:ole="">
             <v:imagedata r:id="rId35" o:title=""/>
           </v:shape>
-          <o:OLEObject Type="Embed" ProgID="Word.OpenDocumentText.12" ShapeID="_x0000_i1038" DrawAspect="Content" ObjectID="_1549829499" r:id="rId36"/>
+          <o:OLEObject Type="Embed" ProgID="Word.OpenDocumentText.12" ShapeID="_x0000_i1038" DrawAspect="Content" ObjectID="_1549957612" r:id="rId36"/>
         </w:object>
       </w:r>
     </w:p>
@@ -11481,7 +11477,7 @@
       <w:pPr>
         <w:pStyle w:val="Heading3"/>
       </w:pPr>
-      <w:bookmarkStart w:id="58" w:name="_Toc476087456"/>
+      <w:bookmarkStart w:id="57" w:name="_Toc476087456"/>
       <w:r>
         <w:t>4.3</w:t>
       </w:r>
@@ -11497,7 +11493,7 @@
       <w:r>
         <w:t xml:space="preserve"> module</w:t>
       </w:r>
-      <w:bookmarkEnd w:id="58"/>
+      <w:bookmarkEnd w:id="57"/>
     </w:p>
     <w:p>
       <w:pPr>
@@ -11521,8 +11517,8 @@
         </w:rPr>
       </w:pPr>
     </w:p>
-    <w:bookmarkStart w:id="59" w:name="_MON_1543609797"/>
-    <w:bookmarkEnd w:id="59"/>
+    <w:bookmarkStart w:id="58" w:name="_MON_1543609797"/>
+    <w:bookmarkEnd w:id="58"/>
     <w:p>
       <w:pPr>
         <w:pBdr>
@@ -11541,10 +11537,10 @@
           <w:rStyle w:val="Emphasis"/>
         </w:rPr>
         <w:object w:dxaOrig="10466" w:dyaOrig="2653" w14:anchorId="179129B4">
-          <v:shape id="_x0000_i1039" type="#_x0000_t75" style="width:522.75pt;height:132.75pt" o:ole="">
+          <v:shape id="_x0000_i1039" type="#_x0000_t75" style="width:523pt;height:133pt" o:ole="">
             <v:imagedata r:id="rId37" o:title=""/>
           </v:shape>
-          <o:OLEObject Type="Embed" ProgID="Word.OpenDocumentText.12" ShapeID="_x0000_i1039" DrawAspect="Content" ObjectID="_1549829500" r:id="rId38"/>
+          <o:OLEObject Type="Embed" ProgID="Word.OpenDocumentText.12" ShapeID="_x0000_i1039" DrawAspect="Content" ObjectID="_1549957613" r:id="rId38"/>
         </w:object>
       </w:r>
     </w:p>
@@ -11576,7 +11572,7 @@
       <w:pPr>
         <w:pStyle w:val="Heading3"/>
       </w:pPr>
-      <w:bookmarkStart w:id="60" w:name="_Toc476087457"/>
+      <w:bookmarkStart w:id="59" w:name="_Toc476087457"/>
       <w:r>
         <w:t>4.3</w:t>
       </w:r>
@@ -11592,7 +11588,7 @@
       <w:r>
         <w:t xml:space="preserve"> module</w:t>
       </w:r>
-      <w:bookmarkEnd w:id="60"/>
+      <w:bookmarkEnd w:id="59"/>
     </w:p>
     <w:p>
       <w:r>
@@ -11624,8 +11620,8 @@
       </w:r>
     </w:p>
     <w:p/>
-    <w:bookmarkStart w:id="61" w:name="_MON_1549810616"/>
-    <w:bookmarkEnd w:id="61"/>
+    <w:bookmarkStart w:id="60" w:name="_MON_1549810616"/>
+    <w:bookmarkEnd w:id="60"/>
     <w:p>
       <w:pPr>
         <w:pBdr>
@@ -11637,10 +11633,10 @@
       </w:pPr>
       <w:r>
         <w:object w:dxaOrig="9360" w:dyaOrig="3337" w14:anchorId="74ED94DB">
-          <v:shape id="_x0000_i1040" type="#_x0000_t75" style="width:468pt;height:166.5pt" o:ole="">
+          <v:shape id="_x0000_i1040" type="#_x0000_t75" style="width:468pt;height:167pt" o:ole="">
             <v:imagedata r:id="rId39" o:title=""/>
           </v:shape>
-          <o:OLEObject Type="Embed" ProgID="Word.OpenDocumentText.12" ShapeID="_x0000_i1040" DrawAspect="Content" ObjectID="_1549829501" r:id="rId40"/>
+          <o:OLEObject Type="Embed" ProgID="Word.OpenDocumentText.12" ShapeID="_x0000_i1040" DrawAspect="Content" ObjectID="_1549957614" r:id="rId40"/>
         </w:object>
       </w:r>
     </w:p>
@@ -11665,9 +11661,8 @@
       <w:pPr>
         <w:pStyle w:val="Heading3"/>
       </w:pPr>
-      <w:bookmarkStart w:id="62" w:name="_Toc476087458"/>
-      <w:r>
-        <w:lastRenderedPageBreak/>
+      <w:bookmarkStart w:id="61" w:name="_Toc476087458"/>
+      <w:r>
         <w:t>4.3</w:t>
       </w:r>
       <w:r>
@@ -11679,7 +11674,7 @@
       <w:r>
         <w:t>GL/CL Modules</w:t>
       </w:r>
-      <w:bookmarkEnd w:id="62"/>
+      <w:bookmarkEnd w:id="61"/>
     </w:p>
     <w:p>
       <w:pPr>
@@ -11746,8 +11741,8 @@
         </w:rPr>
       </w:pPr>
     </w:p>
-    <w:bookmarkStart w:id="63" w:name="_MON_1542461591"/>
-    <w:bookmarkEnd w:id="63"/>
+    <w:bookmarkStart w:id="62" w:name="_MON_1542461591"/>
+    <w:bookmarkEnd w:id="62"/>
     <w:p>
       <w:pPr>
         <w:pBdr>
@@ -11766,10 +11761,10 @@
           <w:rFonts w:cs="Arial"/>
         </w:rPr>
         <w:object w:dxaOrig="9026" w:dyaOrig="1942" w14:anchorId="36F9AE1D">
-          <v:shape id="_x0000_i1041" type="#_x0000_t75" style="width:453pt;height:98.25pt" o:ole="">
+          <v:shape id="_x0000_i1041" type="#_x0000_t75" style="width:453pt;height:98pt" o:ole="">
             <v:imagedata r:id="rId41" o:title=""/>
           </v:shape>
-          <o:OLEObject Type="Embed" ProgID="Word.OpenDocumentText.12" ShapeID="_x0000_i1041" DrawAspect="Content" ObjectID="_1549829502" r:id="rId42"/>
+          <o:OLEObject Type="Embed" ProgID="Word.OpenDocumentText.12" ShapeID="_x0000_i1041" DrawAspect="Content" ObjectID="_1549957615" r:id="rId42"/>
         </w:object>
       </w:r>
     </w:p>
@@ -11801,8 +11796,8 @@
         </w:rPr>
       </w:pPr>
     </w:p>
-    <w:bookmarkStart w:id="64" w:name="_MON_1542660197"/>
-    <w:bookmarkEnd w:id="64"/>
+    <w:bookmarkStart w:id="63" w:name="_MON_1542660197"/>
+    <w:bookmarkEnd w:id="63"/>
     <w:p>
       <w:pPr>
         <w:pBdr>
@@ -11821,10 +11816,10 @@
           <w:rFonts w:cs="Arial"/>
         </w:rPr>
         <w:object w:dxaOrig="9026" w:dyaOrig="2162" w14:anchorId="23997291">
-          <v:shape id="_x0000_i1042" type="#_x0000_t75" style="width:453pt;height:107.25pt" o:ole="">
+          <v:shape id="_x0000_i1042" type="#_x0000_t75" style="width:453pt;height:107pt" o:ole="">
             <v:imagedata r:id="rId43" o:title=""/>
           </v:shape>
-          <o:OLEObject Type="Embed" ProgID="Word.OpenDocumentText.12" ShapeID="_x0000_i1042" DrawAspect="Content" ObjectID="_1549829503" r:id="rId44"/>
+          <o:OLEObject Type="Embed" ProgID="Word.OpenDocumentText.12" ShapeID="_x0000_i1042" DrawAspect="Content" ObjectID="_1549957616" r:id="rId44"/>
         </w:object>
       </w:r>
     </w:p>
@@ -11991,12 +11986,12 @@
         <w:pStyle w:val="Heading1"/>
         <w:spacing w:after="120"/>
       </w:pPr>
-      <w:bookmarkStart w:id="65" w:name="_Toc476087459"/>
+      <w:bookmarkStart w:id="64" w:name="_Toc476087459"/>
       <w:r>
         <w:lastRenderedPageBreak/>
         <w:t>5.0 Testing</w:t>
       </w:r>
-      <w:bookmarkEnd w:id="65"/>
+      <w:bookmarkEnd w:id="64"/>
     </w:p>
     <w:p>
       <w:pPr>
@@ -12024,38 +12019,38 @@
         <w:pStyle w:val="Heading2"/>
         <w:spacing w:after="120"/>
       </w:pPr>
-      <w:bookmarkStart w:id="66" w:name="_Toc476087460"/>
+      <w:bookmarkStart w:id="65" w:name="_Toc476087460"/>
       <w:r>
         <w:t xml:space="preserve">5.1 </w:t>
       </w:r>
       <w:r>
         <w:t>OpenGL Demo’s</w:t>
       </w:r>
+      <w:bookmarkEnd w:id="65"/>
+    </w:p>
+    <w:p>
+      <w:pPr>
+        <w:spacing w:line="276" w:lineRule="auto"/>
+      </w:pPr>
+      <w:r>
+        <w:t xml:space="preserve">There are three OpenGL demonstrations that make up the demonstrations set. This includes a 3D Cubes demonstration which draw a randomised list of textured cubes in a scene and performs various translations and rotations on each primitive. </w:t>
+      </w:r>
+      <w:r>
+        <w:t>Additionally, there is a 3D terrain demonstration which generates a random set of geometry from a given set of parameters and renders it on screen to view. Finally, t</w:t>
+      </w:r>
+      <w:r>
+        <w:t>here is also a lighting demonstration which is a simple per fragment lighting shader that correctly colours a 3D geometric primitive to simulate light in the scene.</w:t>
+      </w:r>
+    </w:p>
+    <w:p>
+      <w:pPr>
+        <w:pStyle w:val="Heading3"/>
+      </w:pPr>
+      <w:bookmarkStart w:id="66" w:name="_Toc476087461"/>
+      <w:r>
+        <w:t>5.1.1 3D Cubes</w:t>
+      </w:r>
       <w:bookmarkEnd w:id="66"/>
-    </w:p>
-    <w:p>
-      <w:pPr>
-        <w:spacing w:line="276" w:lineRule="auto"/>
-      </w:pPr>
-      <w:r>
-        <w:t xml:space="preserve">There are three OpenGL demonstrations that make up the demonstrations set. This includes a 3D Cubes demonstration which draw a randomised list of textured cubes in a scene and performs various translations and rotations on each primitive. </w:t>
-      </w:r>
-      <w:r>
-        <w:t>Additionally, there is a 3D terrain demonstration which generates a random set of geometry from a given set of parameters and renders it on screen to view. Finally, t</w:t>
-      </w:r>
-      <w:r>
-        <w:t>here is also a lighting demonstration which is a simple per fragment lighting shader that correctly colours a 3D geometric primitive to simulate light in the scene.</w:t>
-      </w:r>
-    </w:p>
-    <w:p>
-      <w:pPr>
-        <w:pStyle w:val="Heading3"/>
-      </w:pPr>
-      <w:bookmarkStart w:id="67" w:name="_Toc476087461"/>
-      <w:r>
-        <w:t>5.1.1 3D Cubes</w:t>
-      </w:r>
-      <w:bookmarkEnd w:id="67"/>
     </w:p>
     <w:p>
       <w:pPr>
@@ -12176,12 +12171,12 @@
       <w:pPr>
         <w:pStyle w:val="Heading3"/>
       </w:pPr>
-      <w:bookmarkStart w:id="68" w:name="_Toc476087462"/>
+      <w:bookmarkStart w:id="67" w:name="_Toc476087462"/>
       <w:r>
         <w:lastRenderedPageBreak/>
         <w:t>5.1.2 3D Terrain</w:t>
       </w:r>
-      <w:bookmarkEnd w:id="68"/>
+      <w:bookmarkEnd w:id="67"/>
       <w:r>
         <w:t xml:space="preserve">  </w:t>
       </w:r>
@@ -12207,8 +12202,8 @@
       </w:r>
     </w:p>
     <w:p/>
-    <w:bookmarkStart w:id="69" w:name="_MON_1549180483"/>
-    <w:bookmarkEnd w:id="69"/>
+    <w:bookmarkStart w:id="68" w:name="_MON_1549180483"/>
+    <w:bookmarkEnd w:id="68"/>
     <w:p>
       <w:pPr>
         <w:pBdr>
@@ -12220,10 +12215,10 @@
       </w:pPr>
       <w:r>
         <w:object w:dxaOrig="9026" w:dyaOrig="2625" w14:anchorId="2961E10E">
-          <v:shape id="_x0000_i1043" type="#_x0000_t75" style="width:450.75pt;height:131.25pt" o:ole="">
+          <v:shape id="_x0000_i1043" type="#_x0000_t75" style="width:451pt;height:131pt" o:ole="">
             <v:imagedata r:id="rId46" o:title=""/>
           </v:shape>
-          <o:OLEObject Type="Embed" ProgID="Word.OpenDocumentText.12" ShapeID="_x0000_i1043" DrawAspect="Content" ObjectID="_1549829504" r:id="rId47"/>
+          <o:OLEObject Type="Embed" ProgID="Word.OpenDocumentText.12" ShapeID="_x0000_i1043" DrawAspect="Content" ObjectID="_1549957617" r:id="rId47"/>
         </w:object>
       </w:r>
     </w:p>
@@ -12379,12 +12374,12 @@
       <w:pPr>
         <w:pStyle w:val="Heading3"/>
       </w:pPr>
-      <w:bookmarkStart w:id="70" w:name="_Toc476087463"/>
+      <w:bookmarkStart w:id="69" w:name="_Toc476087463"/>
       <w:r>
         <w:lastRenderedPageBreak/>
         <w:t>5.1.3 3D Lighting</w:t>
       </w:r>
-      <w:bookmarkEnd w:id="70"/>
+      <w:bookmarkEnd w:id="69"/>
       <w:r>
         <w:t xml:space="preserve">  </w:t>
       </w:r>
@@ -12404,8 +12399,8 @@
       </w:r>
     </w:p>
     <w:p/>
-    <w:bookmarkStart w:id="71" w:name="_MON_1549181005"/>
-    <w:bookmarkEnd w:id="71"/>
+    <w:bookmarkStart w:id="70" w:name="_MON_1549181005"/>
+    <w:bookmarkEnd w:id="70"/>
     <w:p>
       <w:pPr>
         <w:pBdr>
@@ -12417,10 +12412,10 @@
       </w:pPr>
       <w:r>
         <w:object w:dxaOrig="10466" w:dyaOrig="4835" w14:anchorId="67824EA0">
-          <v:shape id="_x0000_i1044" type="#_x0000_t75" style="width:522.75pt;height:241.5pt" o:ole="">
+          <v:shape id="_x0000_i1044" type="#_x0000_t75" style="width:523pt;height:242pt" o:ole="">
             <v:imagedata r:id="rId49" o:title=""/>
           </v:shape>
-          <o:OLEObject Type="Embed" ProgID="Word.OpenDocumentText.12" ShapeID="_x0000_i1044" DrawAspect="Content" ObjectID="_1549829505" r:id="rId50"/>
+          <o:OLEObject Type="Embed" ProgID="Word.OpenDocumentText.12" ShapeID="_x0000_i1044" DrawAspect="Content" ObjectID="_1549957618" r:id="rId50"/>
         </w:object>
       </w:r>
     </w:p>
@@ -12661,6 +12656,7 @@
         <w:rPr>
           <w:rStyle w:val="Emphasis"/>
         </w:rPr>
+        <w:lastRenderedPageBreak/>
         <w:t>Figure XX: 3D Cubes Output</w:t>
       </w:r>
     </w:p>
@@ -12669,66 +12665,65 @@
         <w:pStyle w:val="Heading2"/>
         <w:spacing w:after="120"/>
       </w:pPr>
-      <w:bookmarkStart w:id="72" w:name="_Toc476087464"/>
-      <w:r>
-        <w:lastRenderedPageBreak/>
+      <w:bookmarkStart w:id="71" w:name="_Toc476087464"/>
+      <w:r>
         <w:t xml:space="preserve">5.2 </w:t>
       </w:r>
       <w:r>
         <w:t>OpenCL Demo’s</w:t>
       </w:r>
+      <w:bookmarkEnd w:id="71"/>
+    </w:p>
+    <w:p>
+      <w:pPr>
+        <w:spacing w:after="120" w:line="276" w:lineRule="auto"/>
+        <w:rPr>
+          <w:rFonts w:eastAsiaTheme="majorEastAsia"/>
+        </w:rPr>
+      </w:pPr>
+      <w:r>
+        <w:rPr>
+          <w:rFonts w:eastAsiaTheme="majorEastAsia"/>
+        </w:rPr>
+        <w:t>To accompany the three OpenGL demonstration which help show the OpenGL bindings in full effect three simple OpenCL demonstrations were also devised to show the OpenCL bindings working in full effect as well.</w:t>
+      </w:r>
+      <w:r>
+        <w:rPr>
+          <w:rFonts w:eastAsiaTheme="majorEastAsia"/>
+        </w:rPr>
+        <w:t xml:space="preserve"> The first is a grayscale demonstration which takes an input image and write as grayscale version of it to disk using an OpenCL kernel.</w:t>
+      </w:r>
+      <w:r>
+        <w:rPr>
+          <w:rFonts w:eastAsiaTheme="majorEastAsia"/>
+        </w:rPr>
+        <w:t xml:space="preserve"> The second is a Sobel Filter demonstration which performs a</w:t>
+      </w:r>
+      <w:r>
+        <w:rPr>
+          <w:rFonts w:eastAsiaTheme="majorEastAsia"/>
+        </w:rPr>
+        <w:t>n</w:t>
+      </w:r>
+      <w:r>
+        <w:rPr>
+          <w:rFonts w:eastAsiaTheme="majorEastAsia"/>
+        </w:rPr>
+        <w:t xml:space="preserve"> edge detection test across the image again using an OpenCL kernel and finally we have a matrix demonstration that performs a matrix multiplication operations on a given matrix stored in JSON and writes the output to disk.</w:t>
+      </w:r>
+    </w:p>
+    <w:p>
+      <w:pPr>
+        <w:pStyle w:val="Heading3"/>
+      </w:pPr>
+      <w:bookmarkStart w:id="72" w:name="_Toc476087465"/>
+      <w:r>
+        <w:t>5.2.1 Grayscale Demo</w:t>
+      </w:r>
       <w:bookmarkEnd w:id="72"/>
     </w:p>
     <w:p>
       <w:pPr>
-        <w:spacing w:after="120" w:line="276" w:lineRule="auto"/>
-        <w:rPr>
-          <w:rFonts w:eastAsiaTheme="majorEastAsia"/>
-        </w:rPr>
-      </w:pPr>
-      <w:r>
-        <w:rPr>
-          <w:rFonts w:eastAsiaTheme="majorEastAsia"/>
-        </w:rPr>
-        <w:t>To accompany the three OpenGL demonstration which help show the OpenGL bindings in full effect three simple OpenCL demonstrations were also devised to show the OpenCL bindings working in full effect as well.</w:t>
-      </w:r>
-      <w:r>
-        <w:rPr>
-          <w:rFonts w:eastAsiaTheme="majorEastAsia"/>
-        </w:rPr>
-        <w:t xml:space="preserve"> The first is a grayscale demonstration which takes an input image and write as grayscale version of it to disk using an OpenCL kernel.</w:t>
-      </w:r>
-      <w:r>
-        <w:rPr>
-          <w:rFonts w:eastAsiaTheme="majorEastAsia"/>
-        </w:rPr>
-        <w:t xml:space="preserve"> The second is a Sobel Filter demonstration which performs a</w:t>
-      </w:r>
-      <w:r>
-        <w:rPr>
-          <w:rFonts w:eastAsiaTheme="majorEastAsia"/>
-        </w:rPr>
-        <w:t>n</w:t>
-      </w:r>
-      <w:r>
-        <w:rPr>
-          <w:rFonts w:eastAsiaTheme="majorEastAsia"/>
-        </w:rPr>
-        <w:t xml:space="preserve"> edge detection test across the image again using an OpenCL kernel and finally we have a matrix demonstration that performs a matrix multiplication operations on a given matrix stored in JSON and writes the output to disk.</w:t>
-      </w:r>
-    </w:p>
-    <w:p>
-      <w:pPr>
-        <w:pStyle w:val="Heading3"/>
-      </w:pPr>
-      <w:bookmarkStart w:id="73" w:name="_Toc476087465"/>
-      <w:r>
-        <w:t>5.2.1 Grayscale Demo</w:t>
-      </w:r>
-      <w:bookmarkEnd w:id="73"/>
-    </w:p>
-    <w:p>
-      <w:pPr>
         <w:spacing w:line="276" w:lineRule="auto"/>
         <w:rPr>
           <w:shd w:val="clear" w:color="auto" w:fill="FFFFFF"/>
@@ -12767,8 +12762,8 @@
         </w:rPr>
       </w:pPr>
     </w:p>
-    <w:bookmarkStart w:id="74" w:name="_MON_1549816667"/>
-    <w:bookmarkEnd w:id="74"/>
+    <w:bookmarkStart w:id="73" w:name="_MON_1549816667"/>
+    <w:bookmarkEnd w:id="73"/>
     <w:p>
       <w:pPr>
         <w:pBdr>
@@ -12787,10 +12782,10 @@
           <w:shd w:val="clear" w:color="auto" w:fill="FFFFFF"/>
         </w:rPr>
         <w:object w:dxaOrig="10466" w:dyaOrig="3952" w14:anchorId="69F61D74">
-          <v:shape id="_x0000_i1045" type="#_x0000_t75" style="width:523.5pt;height:197.25pt" o:ole="">
+          <v:shape id="_x0000_i1045" type="#_x0000_t75" style="width:523pt;height:197pt" o:ole="">
             <v:imagedata r:id="rId52" o:title=""/>
           </v:shape>
-          <o:OLEObject Type="Embed" ProgID="Word.OpenDocumentText.12" ShapeID="_x0000_i1045" DrawAspect="Content" ObjectID="_1549829506" r:id="rId53"/>
+          <o:OLEObject Type="Embed" ProgID="Word.OpenDocumentText.12" ShapeID="_x0000_i1045" DrawAspect="Content" ObjectID="_1549957619" r:id="rId53"/>
         </w:object>
       </w:r>
     </w:p>
@@ -12895,6 +12890,7 @@
         <w:rPr>
           <w:rStyle w:val="Emphasis"/>
         </w:rPr>
+        <w:lastRenderedPageBreak/>
         <w:t>F</w:t>
       </w:r>
       <w:r>
@@ -12926,12 +12922,11 @@
       <w:pPr>
         <w:pStyle w:val="Heading3"/>
       </w:pPr>
-      <w:bookmarkStart w:id="75" w:name="_Toc476087466"/>
-      <w:r>
-        <w:lastRenderedPageBreak/>
+      <w:bookmarkStart w:id="74" w:name="_Toc476087466"/>
+      <w:r>
         <w:t>5.2.2 Sobel Filter Demo</w:t>
       </w:r>
-      <w:bookmarkEnd w:id="75"/>
+      <w:bookmarkEnd w:id="74"/>
     </w:p>
     <w:p>
       <w:pPr>
@@ -13026,7 +13021,7 @@
       <w:pPr>
         <w:pStyle w:val="Heading3"/>
       </w:pPr>
-      <w:bookmarkStart w:id="76" w:name="_Toc476087467"/>
+      <w:bookmarkStart w:id="75" w:name="_Toc476087467"/>
       <w:r>
         <w:t>5.2</w:t>
       </w:r>
@@ -13036,7 +13031,7 @@
       <w:r>
         <w:t xml:space="preserve"> Matrix Demo</w:t>
       </w:r>
-      <w:bookmarkEnd w:id="76"/>
+      <w:bookmarkEnd w:id="75"/>
     </w:p>
     <w:p>
       <w:pPr>
@@ -13133,8 +13128,8 @@
         </w:rPr>
       </w:pPr>
     </w:p>
-    <w:bookmarkStart w:id="77" w:name="_MON_1549815443"/>
-    <w:bookmarkEnd w:id="77"/>
+    <w:bookmarkStart w:id="76" w:name="_MON_1549815443"/>
+    <w:bookmarkEnd w:id="76"/>
     <w:p>
       <w:pPr>
         <w:pBdr>
@@ -13146,10 +13141,10 @@
       </w:pPr>
       <w:r>
         <w:object w:dxaOrig="9026" w:dyaOrig="2847" w14:anchorId="6E690EF0">
-          <v:shape id="_x0000_i1046" type="#_x0000_t75" style="width:451.5pt;height:142.5pt" o:ole="">
+          <v:shape id="_x0000_i1046" type="#_x0000_t75" style="width:451pt;height:142pt" o:ole="">
             <v:imagedata r:id="rId56" o:title=""/>
           </v:shape>
-          <o:OLEObject Type="Embed" ProgID="Word.OpenDocumentText.12" ShapeID="_x0000_i1046" DrawAspect="Content" ObjectID="_1549829507" r:id="rId57"/>
+          <o:OLEObject Type="Embed" ProgID="Word.OpenDocumentText.12" ShapeID="_x0000_i1046" DrawAspect="Content" ObjectID="_1549957620" r:id="rId57"/>
         </w:object>
       </w:r>
     </w:p>
@@ -13169,8 +13164,8 @@
       </w:r>
     </w:p>
     <w:p/>
-    <w:bookmarkStart w:id="78" w:name="_MON_1549815337"/>
-    <w:bookmarkEnd w:id="78"/>
+    <w:bookmarkStart w:id="77" w:name="_MON_1549815337"/>
+    <w:bookmarkEnd w:id="77"/>
     <w:p>
       <w:pPr>
         <w:pBdr>
@@ -13182,10 +13177,10 @@
       </w:pPr>
       <w:r>
         <w:object w:dxaOrig="9026" w:dyaOrig="4627" w14:anchorId="66722EFC">
-          <v:shape id="_x0000_i1047" type="#_x0000_t75" style="width:451.5pt;height:231pt" o:ole="">
+          <v:shape id="_x0000_i1047" type="#_x0000_t75" style="width:451pt;height:231pt" o:ole="">
             <v:imagedata r:id="rId58" o:title=""/>
           </v:shape>
-          <o:OLEObject Type="Embed" ProgID="Word.OpenDocumentText.12" ShapeID="_x0000_i1047" DrawAspect="Content" ObjectID="_1549829508" r:id="rId59"/>
+          <o:OLEObject Type="Embed" ProgID="Word.OpenDocumentText.12" ShapeID="_x0000_i1047" DrawAspect="Content" ObjectID="_1549957621" r:id="rId59"/>
         </w:object>
       </w:r>
     </w:p>
@@ -13218,20 +13213,11 @@
         <w:pStyle w:val="Heading2"/>
         <w:spacing w:after="120"/>
       </w:pPr>
-      <w:bookmarkStart w:id="79" w:name="_Toc476087468"/>
-      <w:r>
-        <w:t>5</w:t>
-      </w:r>
-      <w:r>
-        <w:t>.3</w:t>
-      </w:r>
-      <w:r>
-        <w:t xml:space="preserve"> </w:t>
-      </w:r>
-      <w:r>
-        <w:t>Demo Results</w:t>
-      </w:r>
-      <w:bookmarkEnd w:id="79"/>
+      <w:bookmarkStart w:id="78" w:name="_Toc476087468"/>
+      <w:r>
+        <w:t>5.3 Demo Results</w:t>
+      </w:r>
+      <w:bookmarkEnd w:id="78"/>
     </w:p>
     <w:p>
       <w:pPr>
@@ -13265,16 +13251,14 @@
     <w:p/>
     <w:p/>
     <w:p/>
-    <w:p/>
-    <w:p/>
-    <w:p/>
     <w:p>
       <w:pPr>
         <w:pStyle w:val="Heading1"/>
         <w:spacing w:after="120"/>
       </w:pPr>
-      <w:bookmarkStart w:id="80" w:name="_Toc476087469"/>
-      <w:r>
+      <w:bookmarkStart w:id="79" w:name="_Toc476087469"/>
+      <w:r>
+        <w:lastRenderedPageBreak/>
         <w:t>6</w:t>
       </w:r>
       <w:r>
@@ -13283,7 +13267,7 @@
       <w:r>
         <w:t>Future Work</w:t>
       </w:r>
-      <w:bookmarkEnd w:id="80"/>
+      <w:bookmarkEnd w:id="79"/>
     </w:p>
     <w:p>
       <w:pPr>
@@ -13304,11 +13288,11 @@
         <w:pStyle w:val="Heading2"/>
         <w:spacing w:after="120"/>
       </w:pPr>
-      <w:bookmarkStart w:id="81" w:name="_Toc476087470"/>
+      <w:bookmarkStart w:id="80" w:name="_Toc476087470"/>
       <w:r>
         <w:t>6.1 DirectX</w:t>
       </w:r>
-      <w:bookmarkEnd w:id="81"/>
+      <w:bookmarkEnd w:id="80"/>
       <w:r>
         <w:t xml:space="preserve"> </w:t>
       </w:r>
@@ -13351,8 +13335,8 @@
         <w:t xml:space="preserve"> A sample of DirectX code can be found in Figure XX, where you can see that there would be a very different approach when embedding this API for use by JavaScript.</w:t>
       </w:r>
     </w:p>
-    <w:bookmarkStart w:id="82" w:name="_MON_1549201102"/>
-    <w:bookmarkEnd w:id="82"/>
+    <w:bookmarkStart w:id="81" w:name="_MON_1549201102"/>
+    <w:bookmarkEnd w:id="81"/>
     <w:p>
       <w:pPr>
         <w:pBdr>
@@ -13365,10 +13349,10 @@
       </w:pPr>
       <w:r>
         <w:object w:dxaOrig="10800" w:dyaOrig="3336" w14:anchorId="56E3EC35">
-          <v:shape id="_x0000_i1048" type="#_x0000_t75" style="width:540pt;height:165.75pt" o:ole="">
+          <v:shape id="_x0000_i1048" type="#_x0000_t75" style="width:540pt;height:166pt" o:ole="">
             <v:imagedata r:id="rId60" o:title=""/>
           </v:shape>
-          <o:OLEObject Type="Embed" ProgID="Word.OpenDocumentText.12" ShapeID="_x0000_i1048" DrawAspect="Content" ObjectID="_1549829509" r:id="rId61"/>
+          <o:OLEObject Type="Embed" ProgID="Word.OpenDocumentText.12" ShapeID="_x0000_i1048" DrawAspect="Content" ObjectID="_1549957622" r:id="rId61"/>
         </w:object>
       </w:r>
     </w:p>
@@ -13392,11 +13376,11 @@
       <w:pPr>
         <w:pStyle w:val="Heading2"/>
       </w:pPr>
-      <w:bookmarkStart w:id="83" w:name="_Toc476087471"/>
+      <w:bookmarkStart w:id="82" w:name="_Toc476087471"/>
       <w:r>
         <w:t>6.2 CUDA</w:t>
       </w:r>
-      <w:bookmarkEnd w:id="83"/>
+      <w:bookmarkEnd w:id="82"/>
     </w:p>
     <w:p>
       <w:pPr>
@@ -13415,8 +13399,8 @@
         <w:t xml:space="preserve"> a Kernel object that helps compile a CUDA style kernel for the user during runtime.</w:t>
       </w:r>
     </w:p>
-    <w:bookmarkStart w:id="84" w:name="_MON_1549198981"/>
-    <w:bookmarkEnd w:id="84"/>
+    <w:bookmarkStart w:id="83" w:name="_MON_1549198981"/>
+    <w:bookmarkEnd w:id="83"/>
     <w:p>
       <w:pPr>
         <w:pBdr>
@@ -13429,10 +13413,10 @@
       </w:pPr>
       <w:r>
         <w:object w:dxaOrig="9026" w:dyaOrig="837" w14:anchorId="00E9830D">
-          <v:shape id="_x0000_i1049" type="#_x0000_t75" style="width:450.75pt;height:42pt" o:ole="">
+          <v:shape id="_x0000_i1049" type="#_x0000_t75" style="width:451pt;height:42pt" o:ole="">
             <v:imagedata r:id="rId62" o:title=""/>
           </v:shape>
-          <o:OLEObject Type="Embed" ProgID="Word.OpenDocumentText.12" ShapeID="_x0000_i1049" DrawAspect="Content" ObjectID="_1549829510" r:id="rId63"/>
+          <o:OLEObject Type="Embed" ProgID="Word.OpenDocumentText.12" ShapeID="_x0000_i1049" DrawAspect="Content" ObjectID="_1549957623" r:id="rId63"/>
         </w:object>
       </w:r>
     </w:p>
@@ -13447,7 +13431,6 @@
         <w:rPr>
           <w:rStyle w:val="Emphasis"/>
         </w:rPr>
-        <w:lastRenderedPageBreak/>
         <w:t>Figure XX: Mat-out.json</w:t>
       </w:r>
     </w:p>
@@ -13463,11 +13446,11 @@
         <w:pStyle w:val="Heading2"/>
         <w:spacing w:after="120"/>
       </w:pPr>
-      <w:bookmarkStart w:id="85" w:name="_Toc476087472"/>
+      <w:bookmarkStart w:id="84" w:name="_Toc476087472"/>
       <w:r>
         <w:t>6.3 Applications</w:t>
       </w:r>
-      <w:bookmarkEnd w:id="85"/>
+      <w:bookmarkEnd w:id="84"/>
       <w:r>
         <w:t xml:space="preserve"> </w:t>
       </w:r>
@@ -13519,8 +13502,8 @@
         <w:t>.</w:t>
       </w:r>
     </w:p>
-    <w:bookmarkStart w:id="86" w:name="_MON_1549198717"/>
-    <w:bookmarkEnd w:id="86"/>
+    <w:bookmarkStart w:id="85" w:name="_MON_1549198717"/>
+    <w:bookmarkEnd w:id="85"/>
     <w:p>
       <w:pPr>
         <w:pBdr>
@@ -13533,10 +13516,10 @@
       </w:pPr>
       <w:r>
         <w:object w:dxaOrig="9026" w:dyaOrig="3054" w14:anchorId="19553C60">
-          <v:shape id="_x0000_i1050" type="#_x0000_t75" style="width:450.75pt;height:153pt" o:ole="">
+          <v:shape id="_x0000_i1050" type="#_x0000_t75" style="width:451pt;height:153pt" o:ole="">
             <v:imagedata r:id="rId64" o:title=""/>
           </v:shape>
-          <o:OLEObject Type="Embed" ProgID="Word.OpenDocumentText.12" ShapeID="_x0000_i1050" DrawAspect="Content" ObjectID="_1549829511" r:id="rId65"/>
+          <o:OLEObject Type="Embed" ProgID="Word.OpenDocumentText.12" ShapeID="_x0000_i1050" DrawAspect="Content" ObjectID="_1549957624" r:id="rId65"/>
         </w:object>
       </w:r>
     </w:p>
@@ -13568,11 +13551,11 @@
         <w:pStyle w:val="Heading2"/>
         <w:spacing w:after="120"/>
       </w:pPr>
-      <w:bookmarkStart w:id="87" w:name="_Toc476087473"/>
+      <w:bookmarkStart w:id="86" w:name="_Toc476087473"/>
       <w:r>
         <w:t>6.4 Framework vs Platform</w:t>
       </w:r>
-      <w:bookmarkEnd w:id="87"/>
+      <w:bookmarkEnd w:id="86"/>
       <w:r>
         <w:t xml:space="preserve"> </w:t>
       </w:r>
@@ -13611,11 +13594,11 @@
         <w:pStyle w:val="Heading2"/>
         <w:spacing w:after="120"/>
       </w:pPr>
-      <w:bookmarkStart w:id="88" w:name="_Toc476087474"/>
+      <w:bookmarkStart w:id="87" w:name="_Toc476087474"/>
       <w:r>
         <w:t>6.5 Alternative Languages</w:t>
       </w:r>
-      <w:bookmarkEnd w:id="88"/>
+      <w:bookmarkEnd w:id="87"/>
       <w:r>
         <w:t xml:space="preserve"> </w:t>
       </w:r>
@@ -13645,7 +13628,7 @@
         <w:pStyle w:val="Heading2"/>
         <w:spacing w:after="120"/>
       </w:pPr>
-      <w:bookmarkStart w:id="89" w:name="_Toc476087475"/>
+      <w:bookmarkStart w:id="88" w:name="_Toc476087475"/>
       <w:r>
         <w:lastRenderedPageBreak/>
         <w:t>6.6</w:t>
@@ -13653,7 +13636,7 @@
       <w:r>
         <w:t xml:space="preserve"> User Interface</w:t>
       </w:r>
-      <w:bookmarkEnd w:id="89"/>
+      <w:bookmarkEnd w:id="88"/>
       <w:r>
         <w:t xml:space="preserve"> </w:t>
       </w:r>
@@ -13816,7 +13799,7 @@
         <w:pStyle w:val="Heading1"/>
         <w:spacing w:after="120"/>
       </w:pPr>
-      <w:bookmarkStart w:id="90" w:name="_Toc476087476"/>
+      <w:bookmarkStart w:id="89" w:name="_Toc476087476"/>
       <w:r>
         <w:lastRenderedPageBreak/>
         <w:t>7</w:t>
@@ -13827,139 +13810,220 @@
       <w:r>
         <w:t>Critical Appraisal</w:t>
       </w:r>
+      <w:bookmarkEnd w:id="89"/>
+    </w:p>
+    <w:p>
+      <w:pPr>
+        <w:spacing w:line="276" w:lineRule="auto"/>
+      </w:pPr>
+      <w:r>
+        <w:t>This project had several large-scale goals. The first was a ful</w:t>
+      </w:r>
+      <w:r>
+        <w:t>ling working platform that provided a layer of useful utilities for GPU programmers</w:t>
+      </w:r>
+      <w:r>
+        <w:t xml:space="preserve"> and the ability to write GPU experiments in</w:t>
+      </w:r>
+      <w:r>
+        <w:t xml:space="preserve"> a </w:t>
+      </w:r>
+      <w:r>
+        <w:t>dynamic way</w:t>
+      </w:r>
+      <w:r>
+        <w:t>.</w:t>
+      </w:r>
+      <w:r>
+        <w:t xml:space="preserve">  </w:t>
+      </w:r>
+      <w:r>
+        <w:t>Secondly, s</w:t>
+      </w:r>
+      <w:r>
+        <w:t xml:space="preserve">everal demonstrations that </w:t>
+      </w:r>
+      <w:r>
+        <w:t xml:space="preserve">not only </w:t>
+      </w:r>
+      <w:r>
+        <w:t>proved its effectiveness in real world use</w:t>
+      </w:r>
+      <w:r>
+        <w:t>, but the advantages of the idea and concept</w:t>
+      </w:r>
+      <w:r>
+        <w:t xml:space="preserve">. </w:t>
+      </w:r>
+      <w:r>
+        <w:t>Thirdly, an in-depth</w:t>
+      </w:r>
+      <w:r>
+        <w:t xml:space="preserve"> literature in the current state of GPUs on a desktop level</w:t>
+      </w:r>
+      <w:r>
+        <w:t xml:space="preserve"> </w:t>
+      </w:r>
+      <w:r>
+        <w:t>and the APIs that are used by them</w:t>
+      </w:r>
+      <w:r>
+        <w:t>. Finally, an in depth look at JavaScript as it exists today through the recent ECMAScript standard and the design and implementation details of V8 arguably the world’s most popular JavaScript compiler</w:t>
+      </w:r>
+      <w:r>
+        <w:t xml:space="preserve">. </w:t>
+      </w:r>
+    </w:p>
+    <w:p>
+      <w:pPr>
+        <w:spacing w:line="276" w:lineRule="auto"/>
+      </w:pPr>
+    </w:p>
+    <w:p>
+      <w:pPr>
+        <w:spacing w:line="276" w:lineRule="auto"/>
+      </w:pPr>
+      <w:r>
+        <w:t xml:space="preserve">These goals were met. An initial prototype of the platform was made </w:t>
+      </w:r>
+      <w:r>
+        <w:t>early in the</w:t>
+      </w:r>
+      <w:r>
+        <w:t xml:space="preserve"> research stage thanks to a lot of investment in development before the project started.</w:t>
+      </w:r>
+      <w:r>
+        <w:t xml:space="preserve"> </w:t>
+      </w:r>
+      <w:r>
+        <w:t>This was done to ensure the feasibility of the project as there were serious doubts at the start as to whether high performance rendering applications could be accomplished on a desktop level with JavaScript. This initial development</w:t>
+      </w:r>
+      <w:r>
+        <w:t xml:space="preserve"> allowed a good amount of time to be spent on a review of technical areas that would form the basis for the project. Including an investigation into JavaScript and its latest standard, and GPUs from both a hardware and software perspective</w:t>
+      </w:r>
+      <w:r>
+        <w:t xml:space="preserve"> and V8 the central pillar of the project that enables all of this</w:t>
+      </w:r>
+      <w:r>
+        <w:t>. The demonstrations were also made</w:t>
+      </w:r>
+      <w:r>
+        <w:t>, six in total with three being OpenGL based and the other three being OpenCL based. Not only were they good to showcase the platform in action but</w:t>
+      </w:r>
+      <w:r>
+        <w:t xml:space="preserve"> </w:t>
+      </w:r>
+      <w:r>
+        <w:t xml:space="preserve">they </w:t>
+      </w:r>
+      <w:r>
+        <w:t xml:space="preserve">highlight the advantages of the platform and helped demonstrate how simple GPU concepts can be if they are made as simple as they </w:t>
+      </w:r>
+      <w:r>
+        <w:t>are</w:t>
+      </w:r>
+      <w:r>
+        <w:t>, so there was a lot to celebrate in the project.</w:t>
+      </w:r>
+    </w:p>
+    <w:p>
+      <w:pPr>
+        <w:spacing w:line="276" w:lineRule="auto"/>
+      </w:pPr>
+    </w:p>
+    <w:p>
+      <w:pPr>
+        <w:spacing w:line="276" w:lineRule="auto"/>
+      </w:pPr>
+      <w:r>
+        <w:t>However, the amount of research undertaken could have been more expansive</w:t>
+      </w:r>
+      <w:r>
+        <w:t xml:space="preserve"> as could have technical implementation</w:t>
+      </w:r>
+      <w:r>
+        <w:t>.  While OpenGL and OpenCL were made part of the platform there are a myriad of GPU industry APIs that could have also been embedded but weren’t as the additional workload would have been unmanageable to finish in the given time. The platform is also extremely limited providing only the basic bindings to OpenGL and OpenCL which could have been taken further if more time could be spent on development. Finally, the last failure is that the result of the development project is only available on Windows and isn’t Available on other platforms.</w:t>
+      </w:r>
+      <w:r>
+        <w:t xml:space="preserve"> More research could have been undertaken to explore why knowledge of GPGPU is lacking across the common developer and what could be done to address this. </w:t>
+      </w:r>
+    </w:p>
+    <w:p>
+      <w:pPr>
+        <w:spacing w:line="276" w:lineRule="auto"/>
+      </w:pPr>
+    </w:p>
+    <w:p>
+      <w:pPr>
+        <w:spacing w:line="276" w:lineRule="auto"/>
+      </w:pPr>
+      <w:r>
+        <w:t>The project itself exposed me to the inner workings of JavaScript and this will be a very valuable skill as JavaScript gets popular day after day and knowing it a level that most people don’t will certainly be an advantage.</w:t>
+      </w:r>
+      <w:r>
+        <w:t xml:space="preserve"> The ability to get hands on experience with V8 was also welcome. As an individual who works with the web often it is great to look under the hood and understand the optimizations that V8 enables to make JavaScript as fast as it is today. So, if nothing else these learning point have certainly made the project fantastic from a personal development perspective.</w:t>
+      </w:r>
+    </w:p>
+    <w:p>
+      <w:pPr>
+        <w:spacing w:line="276" w:lineRule="auto"/>
+      </w:pPr>
+    </w:p>
+    <w:p>
+      <w:pPr>
+        <w:spacing w:line="276" w:lineRule="auto"/>
+      </w:pPr>
+      <w:r>
+        <w:t>Overall however I feel like the project was a great success. It culminated in a working version of the platform as well as several demonstrations that perfectly demonstrate the research and its value.</w:t>
+      </w:r>
+      <w:r>
+        <w:t xml:space="preserve"> </w:t>
+      </w:r>
+      <w:r>
+        <w:t xml:space="preserve">Additionally, the research and development are unique. Citing relevant references were difficulty to find in relation to V8 and JavaScript. There clearly isn’t a lot of research in this area with regards to the advantages and design of both and this should hopefully be a good starting point for that. </w:t>
+      </w:r>
+      <w:r>
+        <w:t>This project</w:t>
+      </w:r>
+      <w:r>
+        <w:t xml:space="preserve"> can be built upon in future </w:t>
+      </w:r>
+      <w:r>
+        <w:t>in man</w:t>
+      </w:r>
+      <w:r>
+        <w:t xml:space="preserve">y ways and this </w:t>
+      </w:r>
+      <w:r>
+        <w:t xml:space="preserve">gives </w:t>
+      </w:r>
+      <w:r>
+        <w:t>a good starting point for future research that looks a crafting bespoke platform of environments for certain areas.</w:t>
+      </w:r>
+      <w:r>
+        <w:t xml:space="preserve"> </w:t>
+      </w:r>
+      <w:bookmarkStart w:id="90" w:name="_Toc476087477"/>
+    </w:p>
+    <w:p>
+      <w:pPr>
+        <w:spacing w:line="276" w:lineRule="auto"/>
+      </w:pPr>
+    </w:p>
+    <w:p>
+      <w:pPr>
+        <w:pStyle w:val="Heading1"/>
+      </w:pPr>
+      <w:r>
+        <w:t>8</w:t>
+      </w:r>
+      <w:r>
+        <w:t xml:space="preserve">.0 </w:t>
+      </w:r>
+      <w:r>
+        <w:t>Conclusion</w:t>
+      </w:r>
       <w:bookmarkEnd w:id="90"/>
-    </w:p>
-    <w:p>
-      <w:pPr>
-        <w:spacing w:line="276" w:lineRule="auto"/>
-      </w:pPr>
-      <w:r>
-        <w:t>This project had several large-scale goals. The first was a fulling working platform that did a, b, c, d.</w:t>
-      </w:r>
-      <w:r>
-        <w:t xml:space="preserve">  Several demonstrations that proved its effectiveness in real world use. In depth literature in the current state of GPUs on a desktop level and the APIs that are used by them. Finally, an in-depth investigation into the current state of JavaScript as a general scripting language and its compiler technology.</w:t>
-      </w:r>
-    </w:p>
-    <w:p>
-      <w:pPr>
-        <w:spacing w:line="276" w:lineRule="auto"/>
-      </w:pPr>
-    </w:p>
-    <w:p>
-      <w:pPr>
-        <w:spacing w:line="276" w:lineRule="auto"/>
-      </w:pPr>
-      <w:r>
-        <w:t xml:space="preserve">These goals were met. An initial prototype of the platform was made </w:t>
-      </w:r>
-      <w:r>
-        <w:t>early in the</w:t>
-      </w:r>
-      <w:r>
-        <w:t xml:space="preserve"> research stage thanks to a lot of investment in development before the project started.</w:t>
-      </w:r>
-      <w:r>
-        <w:t xml:space="preserve"> This allowed a good amount of time to be spent on a review of technical areas that would form the basis for the project. Including an investigation into JavaScript and its latest standard, and GPUs from both a hardware and software perspective. The demonstrations were also made and highlight the advantages of the platform and helped demonstrate how simple GPU concepts can be if they are made as simple as they </w:t>
-      </w:r>
-      <w:r>
-        <w:t>are</w:t>
-      </w:r>
-      <w:r>
-        <w:t>, so there was a lot to celebrate in the project.</w:t>
-      </w:r>
-    </w:p>
-    <w:p>
-      <w:pPr>
-        <w:spacing w:line="276" w:lineRule="auto"/>
-      </w:pPr>
-    </w:p>
-    <w:p>
-      <w:pPr>
-        <w:spacing w:line="276" w:lineRule="auto"/>
-      </w:pPr>
-      <w:r>
-        <w:t>However, the amount of research undertaken could have been more expansive.  While OpenGL and OpenCL were made part of the platform there are a myriad of GPU industry APIs that could have also been embedded but weren’t as the additional workload would have been unmanageable to finish in the given time. The platform is also extremely limited providing only the basic bindings to OpenGL and OpenCL which could have been taken further if more time could be spent on development. Finally, the last failure is that the result of the development project is only available on Windows and isn’t Available on other platforms.</w:t>
-      </w:r>
-    </w:p>
-    <w:p>
-      <w:pPr>
-        <w:spacing w:line="276" w:lineRule="auto"/>
-      </w:pPr>
-    </w:p>
-    <w:p>
-      <w:pPr>
-        <w:spacing w:line="276" w:lineRule="auto"/>
-      </w:pPr>
-      <w:r>
-        <w:t>Overall however I feel like the project was a great success. It culminated in a working version of the platform as well as several demonstrations that perfectly demonstrate the research and its value.</w:t>
-      </w:r>
-    </w:p>
-    <w:p>
-      <w:pPr>
-        <w:spacing w:line="276" w:lineRule="auto"/>
-      </w:pPr>
-    </w:p>
-    <w:p>
-      <w:pPr>
-        <w:spacing w:line="276" w:lineRule="auto"/>
-      </w:pPr>
-    </w:p>
-    <w:p>
-      <w:pPr>
-        <w:spacing w:line="276" w:lineRule="auto"/>
-      </w:pPr>
-    </w:p>
-    <w:p>
-      <w:pPr>
-        <w:spacing w:line="276" w:lineRule="auto"/>
-      </w:pPr>
-    </w:p>
-    <w:p>
-      <w:pPr>
-        <w:spacing w:line="276" w:lineRule="auto"/>
-      </w:pPr>
-    </w:p>
-    <w:p>
-      <w:pPr>
-        <w:spacing w:line="276" w:lineRule="auto"/>
-      </w:pPr>
-    </w:p>
-    <w:p>
-      <w:pPr>
-        <w:spacing w:line="276" w:lineRule="auto"/>
-      </w:pPr>
-    </w:p>
-    <w:p/>
-    <w:p/>
-    <w:p/>
-    <w:p/>
-    <w:p/>
-    <w:p/>
-    <w:p/>
-    <w:p/>
-    <w:p/>
-    <w:p/>
-    <w:p/>
-    <w:p/>
-    <w:p/>
-    <w:p/>
-    <w:p/>
-    <w:p>
-      <w:pPr>
-        <w:pStyle w:val="Heading1"/>
-      </w:pPr>
-      <w:bookmarkStart w:id="91" w:name="_Toc476087477"/>
-      <w:r>
-        <w:lastRenderedPageBreak/>
-        <w:t>8</w:t>
-      </w:r>
-      <w:r>
-        <w:t xml:space="preserve">.0 </w:t>
-      </w:r>
-      <w:r>
-        <w:t>Conclusion</w:t>
-      </w:r>
-      <w:bookmarkEnd w:id="91"/>
     </w:p>
     <w:p/>
     <w:p>
@@ -14032,9 +14096,10 @@
     <w:p/>
     <w:p/>
     <w:p/>
-    <w:p/>
-    <w:p/>
-    <w:p/>
+    <w:p>
+      <w:bookmarkStart w:id="91" w:name="_GoBack"/>
+      <w:bookmarkEnd w:id="91"/>
+    </w:p>
     <w:p/>
     <w:p/>
     <w:p/>
@@ -17570,7 +17635,7 @@
 </file>
 
 <file path=word/endnotes.xml><?xml version="1.0" encoding="utf-8"?>
-<w:endnotes xmlns:wpc="http://schemas.microsoft.com/office/word/2010/wordprocessingCanvas" xmlns:cx="http://schemas.microsoft.com/office/drawing/2014/chartex" xmlns:cx1="http://schemas.microsoft.com/office/drawing/2015/9/8/chartex" xmlns:cx2="http://schemas.microsoft.com/office/drawing/2015/10/21/chartex" xmlns:cx3="http://schemas.microsoft.com/office/drawing/2016/5/9/chartex" xmlns:cx4="http://schemas.microsoft.com/office/drawing/2016/5/10/chartex" xmlns:cx5="http://schemas.microsoft.com/office/drawing/2016/5/11/chartex" xmlns:mc="http://schemas.openxmlformats.org/markup-compatibility/2006" xmlns:o="urn:schemas-microsoft-com:office:office" xmlns:r="http://schemas.openxmlformats.org/officeDocument/2006/relationships" xmlns:m="http://schemas.openxmlformats.org/officeDocument/2006/math" xmlns:v="urn:schemas-microsoft-com:vml" xmlns:wp14="http://schemas.microsoft.com/office/word/2010/wordprocessingDrawing" xmlns:wp="http://schemas.openxmlformats.org/drawingml/2006/wordprocessingDrawing" xmlns:w10="urn:schemas-microsoft-com:office:word" xmlns:w="http://schemas.openxmlformats.org/wordprocessingml/2006/main" xmlns:w14="http://schemas.microsoft.com/office/word/2010/wordml" xmlns:w15="http://schemas.microsoft.com/office/word/2012/wordml" xmlns:w16se="http://schemas.microsoft.com/office/word/2015/wordml/symex" xmlns:wpg="http://schemas.microsoft.com/office/word/2010/wordprocessingGroup" xmlns:wpi="http://schemas.microsoft.com/office/word/2010/wordprocessingInk" xmlns:wne="http://schemas.microsoft.com/office/word/2006/wordml" xmlns:wps="http://schemas.microsoft.com/office/word/2010/wordprocessingShape" mc:Ignorable="w14 w15 w16se wp14">
+<w:endnotes xmlns:wpc="http://schemas.microsoft.com/office/word/2010/wordprocessingCanvas" xmlns:mo="http://schemas.microsoft.com/office/mac/office/2008/main" xmlns:mc="http://schemas.openxmlformats.org/markup-compatibility/2006" xmlns:mv="urn:schemas-microsoft-com:mac:vml" xmlns:o="urn:schemas-microsoft-com:office:office" xmlns:r="http://schemas.openxmlformats.org/officeDocument/2006/relationships" xmlns:m="http://schemas.openxmlformats.org/officeDocument/2006/math" xmlns:v="urn:schemas-microsoft-com:vml" xmlns:wp14="http://schemas.microsoft.com/office/word/2010/wordprocessingDrawing" xmlns:wp="http://schemas.openxmlformats.org/drawingml/2006/wordprocessingDrawing" xmlns:w10="urn:schemas-microsoft-com:office:word" xmlns:w="http://schemas.openxmlformats.org/wordprocessingml/2006/main" xmlns:w14="http://schemas.microsoft.com/office/word/2010/wordml" xmlns:w15="http://schemas.microsoft.com/office/word/2012/wordml" xmlns:wpg="http://schemas.microsoft.com/office/word/2010/wordprocessingGroup" xmlns:wpi="http://schemas.microsoft.com/office/word/2010/wordprocessingInk" xmlns:wne="http://schemas.microsoft.com/office/word/2006/wordml" xmlns:wps="http://schemas.microsoft.com/office/word/2010/wordprocessingShape" mc:Ignorable="w14 w15 wp14">
   <w:endnote w:type="separator" w:id="-1">
     <w:p>
       <w:r>
@@ -17589,7 +17654,7 @@
 </file>
 
 <file path=word/footer1.xml><?xml version="1.0" encoding="utf-8"?>
-<w:ftr xmlns:wpc="http://schemas.microsoft.com/office/word/2010/wordprocessingCanvas" xmlns:cx="http://schemas.microsoft.com/office/drawing/2014/chartex" xmlns:cx1="http://schemas.microsoft.com/office/drawing/2015/9/8/chartex" xmlns:cx2="http://schemas.microsoft.com/office/drawing/2015/10/21/chartex" xmlns:cx3="http://schemas.microsoft.com/office/drawing/2016/5/9/chartex" xmlns:cx4="http://schemas.microsoft.com/office/drawing/2016/5/10/chartex" xmlns:cx5="http://schemas.microsoft.com/office/drawing/2016/5/11/chartex" xmlns:mc="http://schemas.openxmlformats.org/markup-compatibility/2006" xmlns:o="urn:schemas-microsoft-com:office:office" xmlns:r="http://schemas.openxmlformats.org/officeDocument/2006/relationships" xmlns:m="http://schemas.openxmlformats.org/officeDocument/2006/math" xmlns:v="urn:schemas-microsoft-com:vml" xmlns:wp14="http://schemas.microsoft.com/office/word/2010/wordprocessingDrawing" xmlns:wp="http://schemas.openxmlformats.org/drawingml/2006/wordprocessingDrawing" xmlns:w10="urn:schemas-microsoft-com:office:word" xmlns:w="http://schemas.openxmlformats.org/wordprocessingml/2006/main" xmlns:w14="http://schemas.microsoft.com/office/word/2010/wordml" xmlns:w15="http://schemas.microsoft.com/office/word/2012/wordml" xmlns:w16se="http://schemas.microsoft.com/office/word/2015/wordml/symex" xmlns:wpg="http://schemas.microsoft.com/office/word/2010/wordprocessingGroup" xmlns:wpi="http://schemas.microsoft.com/office/word/2010/wordprocessingInk" xmlns:wne="http://schemas.microsoft.com/office/word/2006/wordml" xmlns:wps="http://schemas.microsoft.com/office/word/2010/wordprocessingShape" mc:Ignorable="w14 w15 w16se wp14">
+<w:ftr xmlns:wpc="http://schemas.microsoft.com/office/word/2010/wordprocessingCanvas" xmlns:mo="http://schemas.microsoft.com/office/mac/office/2008/main" xmlns:mc="http://schemas.openxmlformats.org/markup-compatibility/2006" xmlns:mv="urn:schemas-microsoft-com:mac:vml" xmlns:o="urn:schemas-microsoft-com:office:office" xmlns:r="http://schemas.openxmlformats.org/officeDocument/2006/relationships" xmlns:m="http://schemas.openxmlformats.org/officeDocument/2006/math" xmlns:v="urn:schemas-microsoft-com:vml" xmlns:wp14="http://schemas.microsoft.com/office/word/2010/wordprocessingDrawing" xmlns:wp="http://schemas.openxmlformats.org/drawingml/2006/wordprocessingDrawing" xmlns:w10="urn:schemas-microsoft-com:office:word" xmlns:w="http://schemas.openxmlformats.org/wordprocessingml/2006/main" xmlns:w14="http://schemas.microsoft.com/office/word/2010/wordml" xmlns:w15="http://schemas.microsoft.com/office/word/2012/wordml" xmlns:wpg="http://schemas.microsoft.com/office/word/2010/wordprocessingGroup" xmlns:wpi="http://schemas.microsoft.com/office/word/2010/wordprocessingInk" xmlns:wne="http://schemas.microsoft.com/office/word/2006/wordml" xmlns:wps="http://schemas.microsoft.com/office/word/2010/wordprocessingShape" mc:Ignorable="w14 w15 wp14">
   <w:p>
     <w:pPr>
       <w:pStyle w:val="Footer"/>
@@ -17627,7 +17692,7 @@
 </file>
 
 <file path=word/footer2.xml><?xml version="1.0" encoding="utf-8"?>
-<w:ftr xmlns:wpc="http://schemas.microsoft.com/office/word/2010/wordprocessingCanvas" xmlns:cx="http://schemas.microsoft.com/office/drawing/2014/chartex" xmlns:cx1="http://schemas.microsoft.com/office/drawing/2015/9/8/chartex" xmlns:cx2="http://schemas.microsoft.com/office/drawing/2015/10/21/chartex" xmlns:cx3="http://schemas.microsoft.com/office/drawing/2016/5/9/chartex" xmlns:cx4="http://schemas.microsoft.com/office/drawing/2016/5/10/chartex" xmlns:cx5="http://schemas.microsoft.com/office/drawing/2016/5/11/chartex" xmlns:mc="http://schemas.openxmlformats.org/markup-compatibility/2006" xmlns:o="urn:schemas-microsoft-com:office:office" xmlns:r="http://schemas.openxmlformats.org/officeDocument/2006/relationships" xmlns:m="http://schemas.openxmlformats.org/officeDocument/2006/math" xmlns:v="urn:schemas-microsoft-com:vml" xmlns:wp14="http://schemas.microsoft.com/office/word/2010/wordprocessingDrawing" xmlns:wp="http://schemas.openxmlformats.org/drawingml/2006/wordprocessingDrawing" xmlns:w10="urn:schemas-microsoft-com:office:word" xmlns:w="http://schemas.openxmlformats.org/wordprocessingml/2006/main" xmlns:w14="http://schemas.microsoft.com/office/word/2010/wordml" xmlns:w15="http://schemas.microsoft.com/office/word/2012/wordml" xmlns:w16se="http://schemas.microsoft.com/office/word/2015/wordml/symex" xmlns:wpg="http://schemas.microsoft.com/office/word/2010/wordprocessingGroup" xmlns:wpi="http://schemas.microsoft.com/office/word/2010/wordprocessingInk" xmlns:wne="http://schemas.microsoft.com/office/word/2006/wordml" xmlns:wps="http://schemas.microsoft.com/office/word/2010/wordprocessingShape" mc:Ignorable="w14 w15 w16se wp14">
+<w:ftr xmlns:wpc="http://schemas.microsoft.com/office/word/2010/wordprocessingCanvas" xmlns:mo="http://schemas.microsoft.com/office/mac/office/2008/main" xmlns:mc="http://schemas.openxmlformats.org/markup-compatibility/2006" xmlns:mv="urn:schemas-microsoft-com:mac:vml" xmlns:o="urn:schemas-microsoft-com:office:office" xmlns:r="http://schemas.openxmlformats.org/officeDocument/2006/relationships" xmlns:m="http://schemas.openxmlformats.org/officeDocument/2006/math" xmlns:v="urn:schemas-microsoft-com:vml" xmlns:wp14="http://schemas.microsoft.com/office/word/2010/wordprocessingDrawing" xmlns:wp="http://schemas.openxmlformats.org/drawingml/2006/wordprocessingDrawing" xmlns:w10="urn:schemas-microsoft-com:office:word" xmlns:w="http://schemas.openxmlformats.org/wordprocessingml/2006/main" xmlns:w14="http://schemas.microsoft.com/office/word/2010/wordml" xmlns:w15="http://schemas.microsoft.com/office/word/2012/wordml" xmlns:wpg="http://schemas.microsoft.com/office/word/2010/wordprocessingGroup" xmlns:wpi="http://schemas.microsoft.com/office/word/2010/wordprocessingInk" xmlns:wne="http://schemas.microsoft.com/office/word/2006/wordml" xmlns:wps="http://schemas.microsoft.com/office/word/2010/wordprocessingShape" mc:Ignorable="w14 w15 wp14">
   <w:sdt>
     <w:sdtPr>
       <w:id w:val="483280225"/>
@@ -17685,7 +17750,7 @@
                 <w:bCs/>
                 <w:noProof/>
               </w:rPr>
-              <w:t>9</w:t>
+              <w:t>38</w:t>
             </w:r>
             <w:r>
               <w:rPr>
@@ -17751,7 +17816,7 @@
 </file>
 
 <file path=word/footnotes.xml><?xml version="1.0" encoding="utf-8"?>
-<w:footnotes xmlns:wpc="http://schemas.microsoft.com/office/word/2010/wordprocessingCanvas" xmlns:cx="http://schemas.microsoft.com/office/drawing/2014/chartex" xmlns:cx1="http://schemas.microsoft.com/office/drawing/2015/9/8/chartex" xmlns:cx2="http://schemas.microsoft.com/office/drawing/2015/10/21/chartex" xmlns:cx3="http://schemas.microsoft.com/office/drawing/2016/5/9/chartex" xmlns:cx4="http://schemas.microsoft.com/office/drawing/2016/5/10/chartex" xmlns:cx5="http://schemas.microsoft.com/office/drawing/2016/5/11/chartex" xmlns:mc="http://schemas.openxmlformats.org/markup-compatibility/2006" xmlns:o="urn:schemas-microsoft-com:office:office" xmlns:r="http://schemas.openxmlformats.org/officeDocument/2006/relationships" xmlns:m="http://schemas.openxmlformats.org/officeDocument/2006/math" xmlns:v="urn:schemas-microsoft-com:vml" xmlns:wp14="http://schemas.microsoft.com/office/word/2010/wordprocessingDrawing" xmlns:wp="http://schemas.openxmlformats.org/drawingml/2006/wordprocessingDrawing" xmlns:w10="urn:schemas-microsoft-com:office:word" xmlns:w="http://schemas.openxmlformats.org/wordprocessingml/2006/main" xmlns:w14="http://schemas.microsoft.com/office/word/2010/wordml" xmlns:w15="http://schemas.microsoft.com/office/word/2012/wordml" xmlns:w16se="http://schemas.microsoft.com/office/word/2015/wordml/symex" xmlns:wpg="http://schemas.microsoft.com/office/word/2010/wordprocessingGroup" xmlns:wpi="http://schemas.microsoft.com/office/word/2010/wordprocessingInk" xmlns:wne="http://schemas.microsoft.com/office/word/2006/wordml" xmlns:wps="http://schemas.microsoft.com/office/word/2010/wordprocessingShape" mc:Ignorable="w14 w15 w16se wp14">
+<w:footnotes xmlns:wpc="http://schemas.microsoft.com/office/word/2010/wordprocessingCanvas" xmlns:mo="http://schemas.microsoft.com/office/mac/office/2008/main" xmlns:mc="http://schemas.openxmlformats.org/markup-compatibility/2006" xmlns:mv="urn:schemas-microsoft-com:mac:vml" xmlns:o="urn:schemas-microsoft-com:office:office" xmlns:r="http://schemas.openxmlformats.org/officeDocument/2006/relationships" xmlns:m="http://schemas.openxmlformats.org/officeDocument/2006/math" xmlns:v="urn:schemas-microsoft-com:vml" xmlns:wp14="http://schemas.microsoft.com/office/word/2010/wordprocessingDrawing" xmlns:wp="http://schemas.openxmlformats.org/drawingml/2006/wordprocessingDrawing" xmlns:w10="urn:schemas-microsoft-com:office:word" xmlns:w="http://schemas.openxmlformats.org/wordprocessingml/2006/main" xmlns:w14="http://schemas.microsoft.com/office/word/2010/wordml" xmlns:w15="http://schemas.microsoft.com/office/word/2012/wordml" xmlns:wpg="http://schemas.microsoft.com/office/word/2010/wordprocessingGroup" xmlns:wpi="http://schemas.microsoft.com/office/word/2010/wordprocessingInk" xmlns:wne="http://schemas.microsoft.com/office/word/2006/wordml" xmlns:wps="http://schemas.microsoft.com/office/word/2010/wordprocessingShape" mc:Ignorable="w14 w15 wp14">
   <w:footnote w:type="separator" w:id="-1">
     <w:p>
       <w:r>
@@ -17770,7 +17835,7 @@
 </file>
 
 <file path=word/header1.xml><?xml version="1.0" encoding="utf-8"?>
-<w:hdr xmlns:wpc="http://schemas.microsoft.com/office/word/2010/wordprocessingCanvas" xmlns:cx="http://schemas.microsoft.com/office/drawing/2014/chartex" xmlns:cx1="http://schemas.microsoft.com/office/drawing/2015/9/8/chartex" xmlns:cx2="http://schemas.microsoft.com/office/drawing/2015/10/21/chartex" xmlns:cx3="http://schemas.microsoft.com/office/drawing/2016/5/9/chartex" xmlns:cx4="http://schemas.microsoft.com/office/drawing/2016/5/10/chartex" xmlns:cx5="http://schemas.microsoft.com/office/drawing/2016/5/11/chartex" xmlns:mc="http://schemas.openxmlformats.org/markup-compatibility/2006" xmlns:o="urn:schemas-microsoft-com:office:office" xmlns:r="http://schemas.openxmlformats.org/officeDocument/2006/relationships" xmlns:m="http://schemas.openxmlformats.org/officeDocument/2006/math" xmlns:v="urn:schemas-microsoft-com:vml" xmlns:wp14="http://schemas.microsoft.com/office/word/2010/wordprocessingDrawing" xmlns:wp="http://schemas.openxmlformats.org/drawingml/2006/wordprocessingDrawing" xmlns:w10="urn:schemas-microsoft-com:office:word" xmlns:w="http://schemas.openxmlformats.org/wordprocessingml/2006/main" xmlns:w14="http://schemas.microsoft.com/office/word/2010/wordml" xmlns:w15="http://schemas.microsoft.com/office/word/2012/wordml" xmlns:w16se="http://schemas.microsoft.com/office/word/2015/wordml/symex" xmlns:wpg="http://schemas.microsoft.com/office/word/2010/wordprocessingGroup" xmlns:wpi="http://schemas.microsoft.com/office/word/2010/wordprocessingInk" xmlns:wne="http://schemas.microsoft.com/office/word/2006/wordml" xmlns:wps="http://schemas.microsoft.com/office/word/2010/wordprocessingShape" mc:Ignorable="w14 w15 w16se wp14">
+<w:hdr xmlns:wpc="http://schemas.microsoft.com/office/word/2010/wordprocessingCanvas" xmlns:mo="http://schemas.microsoft.com/office/mac/office/2008/main" xmlns:mc="http://schemas.openxmlformats.org/markup-compatibility/2006" xmlns:mv="urn:schemas-microsoft-com:mac:vml" xmlns:o="urn:schemas-microsoft-com:office:office" xmlns:r="http://schemas.openxmlformats.org/officeDocument/2006/relationships" xmlns:m="http://schemas.openxmlformats.org/officeDocument/2006/math" xmlns:v="urn:schemas-microsoft-com:vml" xmlns:wp14="http://schemas.microsoft.com/office/word/2010/wordprocessingDrawing" xmlns:wp="http://schemas.openxmlformats.org/drawingml/2006/wordprocessingDrawing" xmlns:w10="urn:schemas-microsoft-com:office:word" xmlns:w="http://schemas.openxmlformats.org/wordprocessingml/2006/main" xmlns:w14="http://schemas.microsoft.com/office/word/2010/wordml" xmlns:w15="http://schemas.microsoft.com/office/word/2012/wordml" xmlns:wpg="http://schemas.microsoft.com/office/word/2010/wordprocessingGroup" xmlns:wpi="http://schemas.microsoft.com/office/word/2010/wordprocessingInk" xmlns:wne="http://schemas.microsoft.com/office/word/2006/wordml" xmlns:wps="http://schemas.microsoft.com/office/word/2010/wordprocessingShape" mc:Ignorable="w14 w15 wp14">
   <w:p>
     <w:pPr>
       <w:pStyle w:val="Header"/>
@@ -17795,8 +17860,8 @@
 </file>
 
 <file path=word/numbering.xml><?xml version="1.0" encoding="utf-8"?>
-<w:numbering xmlns:wpc="http://schemas.microsoft.com/office/word/2010/wordprocessingCanvas" xmlns:cx="http://schemas.microsoft.com/office/drawing/2014/chartex" xmlns:cx1="http://schemas.microsoft.com/office/drawing/2015/9/8/chartex" xmlns:cx2="http://schemas.microsoft.com/office/drawing/2015/10/21/chartex" xmlns:cx3="http://schemas.microsoft.com/office/drawing/2016/5/9/chartex" xmlns:cx4="http://schemas.microsoft.com/office/drawing/2016/5/10/chartex" xmlns:cx5="http://schemas.microsoft.com/office/drawing/2016/5/11/chartex" xmlns:mc="http://schemas.openxmlformats.org/markup-compatibility/2006" xmlns:o="urn:schemas-microsoft-com:office:office" xmlns:r="http://schemas.openxmlformats.org/officeDocument/2006/relationships" xmlns:m="http://schemas.openxmlformats.org/officeDocument/2006/math" xmlns:v="urn:schemas-microsoft-com:vml" xmlns:wp14="http://schemas.microsoft.com/office/word/2010/wordprocessingDrawing" xmlns:wp="http://schemas.openxmlformats.org/drawingml/2006/wordprocessingDrawing" xmlns:w10="urn:schemas-microsoft-com:office:word" xmlns:w="http://schemas.openxmlformats.org/wordprocessingml/2006/main" xmlns:w14="http://schemas.microsoft.com/office/word/2010/wordml" xmlns:w15="http://schemas.microsoft.com/office/word/2012/wordml" xmlns:w16se="http://schemas.microsoft.com/office/word/2015/wordml/symex" xmlns:wpg="http://schemas.microsoft.com/office/word/2010/wordprocessingGroup" xmlns:wpi="http://schemas.microsoft.com/office/word/2010/wordprocessingInk" xmlns:wne="http://schemas.microsoft.com/office/word/2006/wordml" xmlns:wps="http://schemas.microsoft.com/office/word/2010/wordprocessingShape" mc:Ignorable="w14 w15 w16se wp14">
-  <w:abstractNum w:abstractNumId="0" w15:restartNumberingAfterBreak="0">
+<w:numbering xmlns:wpc="http://schemas.microsoft.com/office/word/2010/wordprocessingCanvas" xmlns:mo="http://schemas.microsoft.com/office/mac/office/2008/main" xmlns:mc="http://schemas.openxmlformats.org/markup-compatibility/2006" xmlns:mv="urn:schemas-microsoft-com:mac:vml" xmlns:o="urn:schemas-microsoft-com:office:office" xmlns:r="http://schemas.openxmlformats.org/officeDocument/2006/relationships" xmlns:m="http://schemas.openxmlformats.org/officeDocument/2006/math" xmlns:v="urn:schemas-microsoft-com:vml" xmlns:wp14="http://schemas.microsoft.com/office/word/2010/wordprocessingDrawing" xmlns:wp="http://schemas.openxmlformats.org/drawingml/2006/wordprocessingDrawing" xmlns:w10="urn:schemas-microsoft-com:office:word" xmlns:w="http://schemas.openxmlformats.org/wordprocessingml/2006/main" xmlns:w14="http://schemas.microsoft.com/office/word/2010/wordml" xmlns:w15="http://schemas.microsoft.com/office/word/2012/wordml" xmlns:wpg="http://schemas.microsoft.com/office/word/2010/wordprocessingGroup" xmlns:wpi="http://schemas.microsoft.com/office/word/2010/wordprocessingInk" xmlns:wne="http://schemas.microsoft.com/office/word/2006/wordml" xmlns:wps="http://schemas.microsoft.com/office/word/2010/wordprocessingShape" mc:Ignorable="w14 w15 wp14">
+  <w:abstractNum w:abstractNumId="0">
     <w:nsid w:val="09CD3B8F"/>
     <w:multiLevelType w:val="hybridMultilevel"/>
     <w:tmpl w:val="1A4EA204"/>
@@ -17909,7 +17974,7 @@
       </w:rPr>
     </w:lvl>
   </w:abstractNum>
-  <w:abstractNum w:abstractNumId="1" w15:restartNumberingAfterBreak="0">
+  <w:abstractNum w:abstractNumId="1">
     <w:nsid w:val="14692D0B"/>
     <w:multiLevelType w:val="hybridMultilevel"/>
     <w:tmpl w:val="51243908"/>
@@ -18022,7 +18087,7 @@
       </w:rPr>
     </w:lvl>
   </w:abstractNum>
-  <w:abstractNum w:abstractNumId="2" w15:restartNumberingAfterBreak="0">
+  <w:abstractNum w:abstractNumId="2">
     <w:nsid w:val="1CBD3958"/>
     <w:multiLevelType w:val="hybridMultilevel"/>
     <w:tmpl w:val="6B44864A"/>
@@ -18135,7 +18200,7 @@
       </w:rPr>
     </w:lvl>
   </w:abstractNum>
-  <w:abstractNum w:abstractNumId="3" w15:restartNumberingAfterBreak="0">
+  <w:abstractNum w:abstractNumId="3">
     <w:nsid w:val="25491C9D"/>
     <w:multiLevelType w:val="hybridMultilevel"/>
     <w:tmpl w:val="C19E8172"/>
@@ -18248,7 +18313,7 @@
       </w:rPr>
     </w:lvl>
   </w:abstractNum>
-  <w:abstractNum w:abstractNumId="4" w15:restartNumberingAfterBreak="0">
+  <w:abstractNum w:abstractNumId="4">
     <w:nsid w:val="68943A41"/>
     <w:multiLevelType w:val="hybridMultilevel"/>
     <w:tmpl w:val="0F8489A4"/>
@@ -18361,7 +18426,7 @@
       </w:rPr>
     </w:lvl>
   </w:abstractNum>
-  <w:abstractNum w:abstractNumId="5" w15:restartNumberingAfterBreak="0">
+  <w:abstractNum w:abstractNumId="5">
     <w:nsid w:val="72C121A5"/>
     <w:multiLevelType w:val="hybridMultilevel"/>
     <w:tmpl w:val="1BD668E6"/>
@@ -18450,7 +18515,7 @@
       </w:pPr>
     </w:lvl>
   </w:abstractNum>
-  <w:abstractNum w:abstractNumId="6" w15:restartNumberingAfterBreak="0">
+  <w:abstractNum w:abstractNumId="6">
     <w:nsid w:val="73EB44FE"/>
     <w:multiLevelType w:val="hybridMultilevel"/>
     <w:tmpl w:val="29A4BE5E"/>
@@ -18561,7 +18626,7 @@
 </file>
 
 <file path=word/styles.xml><?xml version="1.0" encoding="utf-8"?>
-<w:styles xmlns:mc="http://schemas.openxmlformats.org/markup-compatibility/2006" xmlns:r="http://schemas.openxmlformats.org/officeDocument/2006/relationships" xmlns:w="http://schemas.openxmlformats.org/wordprocessingml/2006/main" xmlns:w14="http://schemas.microsoft.com/office/word/2010/wordml" xmlns:w15="http://schemas.microsoft.com/office/word/2012/wordml" xmlns:w16se="http://schemas.microsoft.com/office/word/2015/wordml/symex" mc:Ignorable="w14 w15 w16se">
+<w:styles xmlns:mc="http://schemas.openxmlformats.org/markup-compatibility/2006" xmlns:r="http://schemas.openxmlformats.org/officeDocument/2006/relationships" xmlns:w="http://schemas.openxmlformats.org/wordprocessingml/2006/main" xmlns:w14="http://schemas.microsoft.com/office/word/2010/wordml" xmlns:w15="http://schemas.microsoft.com/office/word/2012/wordml" mc:Ignorable="w14 w15">
   <w:docDefaults>
     <w:rPrDefault>
       <w:rPr>
@@ -18577,7 +18642,7 @@
       </w:pPr>
     </w:pPrDefault>
   </w:docDefaults>
-  <w:latentStyles w:defLockedState="0" w:defUIPriority="99" w:defSemiHidden="0" w:defUnhideWhenUsed="0" w:defQFormat="0" w:count="374">
+  <w:latentStyles w:defLockedState="0" w:defUIPriority="99" w:defSemiHidden="0" w:defUnhideWhenUsed="0" w:defQFormat="0" w:count="382">
     <w:lsdException w:name="Normal" w:uiPriority="0" w:qFormat="1"/>
     <w:lsdException w:name="heading 1" w:uiPriority="9" w:qFormat="1"/>
     <w:lsdException w:name="heading 2" w:semiHidden="1" w:uiPriority="9" w:unhideWhenUsed="1" w:qFormat="1"/>
@@ -19367,6 +19432,7 @@
       <w:jc w:val="both"/>
     </w:pPr>
     <w:tblPr>
+      <w:tblInd w:w="0" w:type="dxa"/>
       <w:tblBorders>
         <w:top w:val="single" w:sz="4" w:space="0" w:color="000000" w:themeColor="text1"/>
         <w:left w:val="single" w:sz="4" w:space="0" w:color="000000" w:themeColor="text1"/>
@@ -19375,6 +19441,12 @@
         <w:insideH w:val="single" w:sz="4" w:space="0" w:color="000000" w:themeColor="text1"/>
         <w:insideV w:val="single" w:sz="4" w:space="0" w:color="000000" w:themeColor="text1"/>
       </w:tblBorders>
+      <w:tblCellMar>
+        <w:top w:w="0" w:type="dxa"/>
+        <w:left w:w="108" w:type="dxa"/>
+        <w:bottom w:w="0" w:type="dxa"/>
+        <w:right w:w="108" w:type="dxa"/>
+      </w:tblCellMar>
     </w:tblPr>
   </w:style>
   <w:style w:type="character" w:customStyle="1" w:styleId="Heading4Char">
@@ -19675,7 +19747,7 @@
 </file>
 
 <file path=customXml/itemProps1.xml><?xml version="1.0" encoding="utf-8"?>
-<ds:datastoreItem xmlns:ds="http://schemas.openxmlformats.org/officeDocument/2006/customXml" ds:itemID="{D2BF230A-6B7B-4697-A2AA-DCFDF73A4FD3}">
+<ds:datastoreItem xmlns:ds="http://schemas.openxmlformats.org/officeDocument/2006/customXml" ds:itemID="{A068C884-9F69-0F45-A83A-4E96292BF0A3}">
   <ds:schemaRefs>
     <ds:schemaRef ds:uri="http://schemas.openxmlformats.org/officeDocument/2006/bibliography"/>
   </ds:schemaRefs>

</xml_diff>

<commit_message>
fixing some minor grammar errors
</commit_message>
<xml_diff>
--- a/Compute.Documents/B00235610 - Final Honours Report.docx
+++ b/Compute.Documents/B00235610 - Final Honours Report.docx
@@ -1913,21 +1913,7 @@
         <w:rPr>
           <w:rFonts w:cs="Arial"/>
         </w:rPr>
-        <w:t xml:space="preserve">The research will highlight </w:t>
-      </w:r>
-      <w:proofErr w:type="gramStart"/>
-      <w:r>
-        <w:rPr>
-          <w:rFonts w:cs="Arial"/>
-        </w:rPr>
-        <w:t>a number of</w:t>
-      </w:r>
-      <w:proofErr w:type="gramEnd"/>
-      <w:r>
-        <w:rPr>
-          <w:rFonts w:cs="Arial"/>
-        </w:rPr>
-        <w:t xml:space="preserve"> key points. The first showing the speed of compilation and execution of JavaScript. The second showing how leveraging specialised hardware can accelerate traditional applications. Finally, the importance of accelerated programming and JavaScript to the technology sector.</w:t>
+        <w:t>The research will highlight a number of key points. The first showing the speed of compilation and execution of JavaScript. The second showing how leveraging specialised hardware can accelerate traditional applications. Finally, the importance of accelerated programming and JavaScript to the technology sector.</w:t>
       </w:r>
     </w:p>
     <w:p>
@@ -2037,27 +2023,7 @@
           <w:sz w:val="22"/>
           <w:szCs w:val="22"/>
         </w:rPr>
-        <w:t xml:space="preserve">A </w:t>
-      </w:r>
-      <w:proofErr w:type="gramStart"/>
-      <w:r>
-        <w:rPr>
-          <w:b/>
-          <w:bCs/>
-          <w:sz w:val="22"/>
-          <w:szCs w:val="22"/>
-        </w:rPr>
-        <w:t>First Class</w:t>
-      </w:r>
-      <w:proofErr w:type="gramEnd"/>
-      <w:r>
-        <w:rPr>
-          <w:b/>
-          <w:bCs/>
-          <w:sz w:val="22"/>
-          <w:szCs w:val="22"/>
-        </w:rPr>
-        <w:t xml:space="preserve"> Project will: </w:t>
+        <w:t xml:space="preserve">A First Class Project will: </w:t>
       </w:r>
     </w:p>
     <w:p>
@@ -2232,17 +2198,8 @@
           <w:rStyle w:val="Emphasis"/>
           <w:rFonts w:ascii="Arial" w:hAnsi="Arial" w:cs="Arial"/>
         </w:rPr>
-        <w:t>Programming 3D applications with HTML5 and </w:t>
-      </w:r>
-      <w:proofErr w:type="spellStart"/>
-      <w:r>
-        <w:rPr>
-          <w:rStyle w:val="Emphasis"/>
-          <w:rFonts w:ascii="Arial" w:hAnsi="Arial" w:cs="Arial"/>
-        </w:rPr>
-        <w:t>WebGL</w:t>
-      </w:r>
-      <w:proofErr w:type="spellEnd"/>
+        <w:t>Programming 3D applications with HTML5 and WebGL</w:t>
+      </w:r>
     </w:p>
     <w:p>
       <w:pPr>
@@ -2336,23 +2293,7 @@
           <w:rFonts w:cs="Arial"/>
           <w:bCs/>
         </w:rPr>
-        <w:t xml:space="preserve">Visual Studio, OpenCL &amp; OpenGL enabled hardware, Chrome’s V8 JavaScript JIT compiler, Git + </w:t>
-      </w:r>
-      <w:proofErr w:type="spellStart"/>
-      <w:r>
-        <w:rPr>
-          <w:rFonts w:cs="Arial"/>
-          <w:bCs/>
-        </w:rPr>
-        <w:t>Github</w:t>
-      </w:r>
-      <w:proofErr w:type="spellEnd"/>
-      <w:r>
-        <w:rPr>
-          <w:rFonts w:cs="Arial"/>
-          <w:bCs/>
-        </w:rPr>
-        <w:t>.</w:t>
+        <w:t>Visual Studio, OpenCL &amp; OpenGL enabled hardware, Chrome’s V8 JavaScript JIT compiler, Git + Github.</w:t>
       </w:r>
     </w:p>
     <w:p>
@@ -7878,35 +7819,7 @@
         <w:rPr>
           <w:szCs w:val="22"/>
         </w:rPr>
-        <w:t>(</w:t>
-      </w:r>
-      <w:proofErr w:type="spellStart"/>
-      <w:r>
-        <w:rPr>
-          <w:szCs w:val="22"/>
-        </w:rPr>
-        <w:t>Intelcom</w:t>
-      </w:r>
-      <w:proofErr w:type="spellEnd"/>
-      <w:r>
-        <w:rPr>
-          <w:szCs w:val="22"/>
-        </w:rPr>
-        <w:t xml:space="preserve">, 2016, </w:t>
-      </w:r>
-      <w:proofErr w:type="spellStart"/>
-      <w:r>
-        <w:rPr>
-          <w:szCs w:val="22"/>
-        </w:rPr>
-        <w:t>Amdcom</w:t>
-      </w:r>
-      <w:proofErr w:type="spellEnd"/>
-      <w:r>
-        <w:rPr>
-          <w:szCs w:val="22"/>
-        </w:rPr>
-        <w:t>, 2016).</w:t>
+        <w:t>(Intelcom, 2016, Amdcom, 2016).</w:t>
       </w:r>
       <w:r>
         <w:rPr>
@@ -7980,39 +7893,7 @@
           <w:rFonts w:cs="Arial"/>
           <w:szCs w:val="22"/>
         </w:rPr>
-        <w:t xml:space="preserve">One is that at the time of writing this paper there is currently no easy to use integrated environment to experiment with various GPU APIs such as OpenCL and OpenGL. While one could argue that the Web provides an integrated environment through </w:t>
-      </w:r>
-      <w:proofErr w:type="spellStart"/>
-      <w:r>
-        <w:rPr>
-          <w:rFonts w:cs="Arial"/>
-          <w:szCs w:val="22"/>
-        </w:rPr>
-        <w:t>WebCL</w:t>
-      </w:r>
-      <w:proofErr w:type="spellEnd"/>
-      <w:r>
-        <w:rPr>
-          <w:rFonts w:cs="Arial"/>
-          <w:szCs w:val="22"/>
-        </w:rPr>
-        <w:t xml:space="preserve"> and </w:t>
-      </w:r>
-      <w:proofErr w:type="spellStart"/>
-      <w:r>
-        <w:rPr>
-          <w:rFonts w:cs="Arial"/>
-          <w:szCs w:val="22"/>
-        </w:rPr>
-        <w:t>WebGL</w:t>
-      </w:r>
-      <w:proofErr w:type="spellEnd"/>
-      <w:r>
-        <w:rPr>
-          <w:rFonts w:cs="Arial"/>
-          <w:szCs w:val="22"/>
-        </w:rPr>
-        <w:t xml:space="preserve"> which are web equivalents of OpenCL and OpenGL, I would strongly disagree for several reasons. The first being that due to the requirement of a browser being portable it is unable to provide support for GPU technologies designed for specific hardware such as CUDA or specific APIs locked into a single operating system such as DirectX. The other reason for disagreeing is because the browser has a security model that disables local access to the computer making the loading of data such as complex 3D geometric models overbearing and complicated.</w:t>
+        <w:t>One is that at the time of writing this paper there is currently no easy to use integrated environment to experiment with various GPU APIs such as OpenCL and OpenGL. While one could argue that the Web provides an integrated environment through WebCL and WebGL which are web equivalents of OpenCL and OpenGL, I would strongly disagree for several reasons. The first being that due to the requirement of a browser being portable it is unable to provide support for GPU technologies designed for specific hardware such as CUDA or specific APIs locked into a single operating system such as DirectX. The other reason for disagreeing is because the browser has a security model that disables local access to the computer making the loading of data such as complex 3D geometric models overbearing and complicated.</w:t>
       </w:r>
       <w:r>
         <w:rPr>
@@ -8032,55 +7913,7 @@
           <w:rFonts w:cs="Arial"/>
           <w:szCs w:val="22"/>
         </w:rPr>
-        <w:t xml:space="preserve">Finally, the web itself is an open standard with not all browser conforming to that standard. Therefore, using the latest version of </w:t>
-      </w:r>
-      <w:proofErr w:type="spellStart"/>
-      <w:r>
-        <w:rPr>
-          <w:rFonts w:cs="Arial"/>
-          <w:szCs w:val="22"/>
-        </w:rPr>
-        <w:t>WebCL</w:t>
-      </w:r>
-      <w:proofErr w:type="spellEnd"/>
-      <w:r>
-        <w:rPr>
-          <w:rFonts w:cs="Arial"/>
-          <w:szCs w:val="22"/>
-        </w:rPr>
-        <w:t xml:space="preserve"> and </w:t>
-      </w:r>
-      <w:proofErr w:type="spellStart"/>
-      <w:r>
-        <w:rPr>
-          <w:rFonts w:cs="Arial"/>
-          <w:szCs w:val="22"/>
-        </w:rPr>
-        <w:t>WebGL</w:t>
-      </w:r>
-      <w:proofErr w:type="spellEnd"/>
-      <w:r>
-        <w:rPr>
-          <w:rFonts w:cs="Arial"/>
-          <w:szCs w:val="22"/>
-        </w:rPr>
-        <w:t xml:space="preserve"> may not always be an option. For instance, </w:t>
-      </w:r>
-      <w:proofErr w:type="spellStart"/>
-      <w:r>
-        <w:rPr>
-          <w:rFonts w:cs="Arial"/>
-          <w:szCs w:val="22"/>
-        </w:rPr>
-        <w:t>WebGL</w:t>
-      </w:r>
-      <w:proofErr w:type="spellEnd"/>
-      <w:r>
-        <w:rPr>
-          <w:rFonts w:cs="Arial"/>
-          <w:szCs w:val="22"/>
-        </w:rPr>
-        <w:t xml:space="preserve"> 2.0 only has experimental support in Chrome one of the world’s most popular browsers. So, using the web as a platform would be too limiting and too restrained for any enthusiast.</w:t>
+        <w:t>Finally, the web itself is an open standard with not all browser conforming to that standard. Therefore, using the latest version of WebCL and WebGL may not always be an option. For instance, WebGL 2.0 only has experimental support in Chrome one of the world’s most popular browsers. So, using the web as a platform would be too limiting and too restrained for any enthusiast.</w:t>
       </w:r>
     </w:p>
     <w:p>
@@ -8119,23 +7952,7 @@
           <w:rFonts w:cs="Arial"/>
           <w:szCs w:val="22"/>
         </w:rPr>
-        <w:t xml:space="preserve"> doesn’t provide native support through the standard template library (STL) for images, models, input and windows it leads to a lot of extra work with additional libraries and APIs rather than letting you get on with your GPU technique development. The result is a lot of boilerplate before you get to writing what you will be experimenting with and that is the GPU programs themselves whether that is kernels in OpenCL or </w:t>
-      </w:r>
-      <w:proofErr w:type="spellStart"/>
-      <w:r>
-        <w:rPr>
-          <w:rFonts w:cs="Arial"/>
-          <w:szCs w:val="22"/>
-        </w:rPr>
-        <w:t>shaders</w:t>
-      </w:r>
-      <w:proofErr w:type="spellEnd"/>
-      <w:r>
-        <w:rPr>
-          <w:rFonts w:cs="Arial"/>
-          <w:szCs w:val="22"/>
-        </w:rPr>
-        <w:t xml:space="preserve"> in OpenGL. This issue is after you install various SDKs and tools to get access to these APIs, making it not only difficult when you start writing your program but difficult to get started in the first place.</w:t>
+        <w:t xml:space="preserve"> doesn’t provide native support through the standard template library (STL) for images, models, input and windows it leads to a lot of extra work with additional libraries and APIs rather than letting you get on with your GPU technique development. The result is a lot of boilerplate before you get to writing what you will be experimenting with and that is the GPU programs themselves whether that is kernels in OpenCL or shaders in OpenGL. This issue is after you install various SDKs and tools to get access to these APIs, making it not only difficult when you start writing your program but difficult to get started in the first place.</w:t>
       </w:r>
       <w:r>
         <w:rPr>
@@ -8565,31 +8382,74 @@
           <w:szCs w:val="22"/>
           <w:shd w:val="clear" w:color="auto" w:fill="FFFFFF"/>
         </w:rPr>
-        <w:t>(</w:t>
-      </w:r>
-      <w:proofErr w:type="spellStart"/>
-      <w:r>
-        <w:rPr>
+        <w:t>(Nvidiacom, 2016)</w:t>
+      </w:r>
+      <w:r>
+        <w:rPr>
+          <w:szCs w:val="22"/>
+        </w:rPr>
+        <w:t xml:space="preserve">. The origin of the modern GPU started in the 1970s where arcade manufactures to cut costs built systems with custom video chips to power the display. Today GPUs are an abundance, they are present in most computers including consoles, desktops, laptops, tablets, and mobile phones albeit in different forms. In the following section I will be providing a review of this key technology. </w:t>
+      </w:r>
+    </w:p>
+    <w:p>
+      <w:pPr>
+        <w:spacing w:line="276" w:lineRule="auto"/>
+        <w:rPr>
+          <w:szCs w:val="22"/>
+        </w:rPr>
+      </w:pPr>
+    </w:p>
+    <w:p>
+      <w:pPr>
+        <w:spacing w:line="276" w:lineRule="auto"/>
+      </w:pPr>
+      <w:r>
+        <w:rPr>
+          <w:rFonts w:cs="Arial"/>
+        </w:rPr>
+        <w:t xml:space="preserve">Research (Yang et al, 2008) took bread and butter computer vision algorithms and compared their performance when processed across a CPU and GPU. With a histogram, they saw a 44x speed up when computed on the GPU. When it came to edge detection they saw a 200x speed up. Additionally, research (Teodoro et al, 2009) found that optimising a histopathology application resulted in a speed factor increase of between 19x to 40x in their tests. In computationally expensive tasks we can see GPUs can provide unseen speed ups in expensive computations. We can also see how a workbench could be advantageous to experiment and test such optimisations. </w:t>
+      </w:r>
+    </w:p>
+    <w:p>
+      <w:pPr>
+        <w:pStyle w:val="Heading3"/>
+      </w:pPr>
+      <w:bookmarkStart w:id="14" w:name="_Toc476219723"/>
+      <w:r>
+        <w:t xml:space="preserve">2.1.1 </w:t>
+      </w:r>
+      <w:r>
+        <w:t>Hardware</w:t>
+      </w:r>
+      <w:bookmarkEnd w:id="14"/>
+    </w:p>
+    <w:p>
+      <w:pPr>
+        <w:spacing w:line="276" w:lineRule="auto"/>
+        <w:rPr>
+          <w:szCs w:val="22"/>
+        </w:rPr>
+      </w:pPr>
+      <w:r>
+        <w:rPr>
+          <w:szCs w:val="22"/>
+        </w:rPr>
+        <w:t xml:space="preserve">On a hardware level GPUs are distinct. A Central Processing Unit (CPU) typically consists of a couple of cores, the most common being dual core processors and quad core processors. This contrasts with GPUs which commonly have more than 100 cores making them great at processing parallel workloads </w:t>
+      </w:r>
+      <w:r>
+        <w:rPr>
+          <w:rFonts w:cs="Arial"/>
           <w:color w:val="333333"/>
           <w:szCs w:val="22"/>
           <w:shd w:val="clear" w:color="auto" w:fill="FFFFFF"/>
         </w:rPr>
-        <w:t>Nvidiacom</w:t>
-      </w:r>
-      <w:proofErr w:type="spellEnd"/>
-      <w:r>
-        <w:rPr>
-          <w:color w:val="333333"/>
-          <w:szCs w:val="22"/>
-          <w:shd w:val="clear" w:color="auto" w:fill="FFFFFF"/>
-        </w:rPr>
-        <w:t>, 2016)</w:t>
-      </w:r>
-      <w:r>
-        <w:rPr>
-          <w:szCs w:val="22"/>
-        </w:rPr>
-        <w:t xml:space="preserve">. The origin of the modern GPU started in the 1970s where arcade manufactures to cut costs built systems with custom video chips to power the display. Today GPUs are an abundance, they are present in most computers including consoles, desktops, laptops, tablets, and mobile phones albeit in different forms. In the following section I will be providing a review of this key technology. </w:t>
+        <w:t>(Nvidiacom, 2009)</w:t>
+      </w:r>
+      <w:r>
+        <w:rPr>
+          <w:szCs w:val="22"/>
+        </w:rPr>
+        <w:t>. GPUs are also distinct when it comes to memory. A traditional CPU will have multiple layers of cache in which to store data it will process. The cache is traditionally very small whereas GPUs have dedicated memory which was designed specifically for the GPU and often has a higher bandwidth than traditional system RAM. The ability for GPUs to accelerate computation workloads has now expanded the hardware to not only be used for 3D rendering but also for scientific research, data analysis, financial modelling, image processing and gas exploration.</w:t>
       </w:r>
     </w:p>
     <w:p>
@@ -8603,110 +8463,15 @@
     <w:p>
       <w:pPr>
         <w:spacing w:line="276" w:lineRule="auto"/>
-      </w:pPr>
-      <w:r>
-        <w:rPr>
-          <w:rFonts w:cs="Arial"/>
-        </w:rPr>
-        <w:t xml:space="preserve">Research (Yang et al, 2008) took bread and butter computer vision algorithms and compared their performance when processed across a CPU and GPU. With a histogram, they saw a 44x speed up when computed on the GPU. When it came to edge detection they saw a 200x speed up. Additionally, research (Teodoro et al, 2009) found that optimising a histopathology application resulted in a speed factor increase of between 19x to 40x in their tests. In computationally expensive tasks we can see GPUs can provide unseen speed ups in expensive computations. We can also see how a workbench could be advantageous to experiment and test such optimisations. </w:t>
-      </w:r>
-    </w:p>
-    <w:p>
-      <w:pPr>
-        <w:pStyle w:val="Heading3"/>
-      </w:pPr>
-      <w:bookmarkStart w:id="14" w:name="_Toc476219723"/>
-      <w:r>
-        <w:t xml:space="preserve">2.1.1 </w:t>
-      </w:r>
-      <w:r>
-        <w:t>Hardware</w:t>
-      </w:r>
-      <w:bookmarkEnd w:id="14"/>
-    </w:p>
-    <w:p>
-      <w:pPr>
-        <w:spacing w:line="276" w:lineRule="auto"/>
-        <w:rPr>
-          <w:szCs w:val="22"/>
-        </w:rPr>
-      </w:pPr>
-      <w:r>
-        <w:rPr>
-          <w:szCs w:val="22"/>
-        </w:rPr>
-        <w:t xml:space="preserve">On a hardware level GPUs are distinct. A Central Processing Unit (CPU) typically consists of a couple of cores, the most common being dual core processors and quad core processors. This contrasts with GPUs which commonly have more than 100 cores making them great at processing parallel workloads </w:t>
-      </w:r>
-      <w:r>
-        <w:rPr>
-          <w:rFonts w:cs="Arial"/>
-          <w:color w:val="333333"/>
-          <w:szCs w:val="22"/>
-          <w:shd w:val="clear" w:color="auto" w:fill="FFFFFF"/>
-        </w:rPr>
-        <w:t>(</w:t>
-      </w:r>
-      <w:proofErr w:type="spellStart"/>
-      <w:r>
-        <w:rPr>
-          <w:rFonts w:cs="Arial"/>
-          <w:color w:val="333333"/>
-          <w:szCs w:val="22"/>
-          <w:shd w:val="clear" w:color="auto" w:fill="FFFFFF"/>
-        </w:rPr>
-        <w:t>Nvidiacom</w:t>
-      </w:r>
-      <w:proofErr w:type="spellEnd"/>
-      <w:r>
-        <w:rPr>
-          <w:rFonts w:cs="Arial"/>
-          <w:color w:val="333333"/>
-          <w:szCs w:val="22"/>
-          <w:shd w:val="clear" w:color="auto" w:fill="FFFFFF"/>
-        </w:rPr>
-        <w:t>, 2009)</w:t>
-      </w:r>
-      <w:r>
-        <w:rPr>
-          <w:szCs w:val="22"/>
-        </w:rPr>
-        <w:t>. GPUs are also distinct when it comes to memory. A traditional CPU will have multiple layers of cache in which to store data it will process. The cache is traditionally very small whereas GPUs have dedicated memory which was designed specifically for the GPU and often has a higher bandwidth than traditional system RAM. The ability for GPUs to accelerate computation workloads has now expanded the hardware to not only be used for 3D rendering but also for scientific research, data analysis, financial modelling, image processing and gas exploration.</w:t>
-      </w:r>
-    </w:p>
-    <w:p>
-      <w:pPr>
-        <w:spacing w:line="276" w:lineRule="auto"/>
-        <w:rPr>
-          <w:szCs w:val="22"/>
-        </w:rPr>
-      </w:pPr>
-    </w:p>
-    <w:p>
-      <w:pPr>
-        <w:spacing w:line="276" w:lineRule="auto"/>
-        <w:rPr>
-          <w:szCs w:val="22"/>
-        </w:rPr>
-      </w:pPr>
-      <w:r>
-        <w:rPr>
-          <w:szCs w:val="22"/>
-        </w:rPr>
-        <w:t>GPUs to become more mainstream have been shrunk and extruded into different form factors to suit the computers they would be integrated into. Dedicated graphics cards are found in high end desktops, laptops, and workstations. They are installed into these computers via an expansion slot and are often the most powerful and expensive cards as they do not need to meet harsh size restraints or power limits. Traditionally integrated graphics were chips installed on the motherboard, however in 2010 Intel integrated the graphics chip onto the CPU die setting the stage for modern integrated graphics (</w:t>
-      </w:r>
-      <w:proofErr w:type="spellStart"/>
-      <w:r>
-        <w:rPr>
-          <w:szCs w:val="22"/>
-        </w:rPr>
-        <w:t>Intelcom</w:t>
-      </w:r>
-      <w:proofErr w:type="spellEnd"/>
-      <w:r>
-        <w:rPr>
-          <w:szCs w:val="22"/>
-        </w:rPr>
-        <w:t xml:space="preserve">, 2016). The result was better media performance by default for standard CPUs as there was an increased demand for CPUs to be capable of moderate graphics tasks such as HD media playback and light 3D rendering. Intel was not the only CPU manufacture to do this. AMD also pioneered the technology with their Accelerated Processing Unit (APU) technology in 2011 which was designed to provide better 3D and media performance in small form factor computers such as laptops and game consoles. </w:t>
+        <w:rPr>
+          <w:szCs w:val="22"/>
+        </w:rPr>
+      </w:pPr>
+      <w:r>
+        <w:rPr>
+          <w:szCs w:val="22"/>
+        </w:rPr>
+        <w:t xml:space="preserve">GPUs to become more mainstream have been shrunk and extruded into different form factors to suit the computers they would be integrated into. Dedicated graphics cards are found in high end desktops, laptops, and workstations. They are installed into these computers via an expansion slot and are often the most powerful and expensive cards as they do not need to meet harsh size restraints or power limits. Traditionally integrated graphics were chips installed on the motherboard, however in 2010 Intel integrated the graphics chip onto the CPU die setting the stage for modern integrated graphics (Intelcom, 2016). The result was better media performance by default for standard CPUs as there was an increased demand for CPUs to be capable of moderate graphics tasks such as HD media playback and light 3D rendering. Intel was not the only CPU manufacture to do this. AMD also pioneered the technology with their Accelerated Processing Unit (APU) technology in 2011 which was designed to provide better 3D and media performance in small form factor computers such as laptops and game consoles. </w:t>
       </w:r>
     </w:p>
     <w:p/>
@@ -8751,63 +8516,7 @@
         <w:rPr>
           <w:szCs w:val="22"/>
         </w:rPr>
-        <w:t>(</w:t>
-      </w:r>
-      <w:proofErr w:type="spellStart"/>
-      <w:r>
-        <w:rPr>
-          <w:szCs w:val="22"/>
-        </w:rPr>
-        <w:t>Steampoweredcom</w:t>
-      </w:r>
-      <w:proofErr w:type="spellEnd"/>
-      <w:r>
-        <w:rPr>
-          <w:szCs w:val="22"/>
-        </w:rPr>
-        <w:t>, 2016) and research undertaken at John Peddie Research. Although NVidia dominates the market AMD is still an influential player. The latest generation consoles, the Xbox One and PlayStation 4 are powered by AMD graphics cards. What’s more their Mantle API (</w:t>
-      </w:r>
-      <w:proofErr w:type="spellStart"/>
-      <w:r>
-        <w:rPr>
-          <w:szCs w:val="22"/>
-        </w:rPr>
-        <w:t>Amdcom</w:t>
-      </w:r>
-      <w:proofErr w:type="spellEnd"/>
-      <w:r>
-        <w:rPr>
-          <w:szCs w:val="22"/>
-        </w:rPr>
-        <w:t xml:space="preserve">, 2016) was the starting point for the new API for both compute and graphics </w:t>
-      </w:r>
-      <w:proofErr w:type="spellStart"/>
-      <w:r>
-        <w:rPr>
-          <w:szCs w:val="22"/>
-        </w:rPr>
-        <w:t>Vulkan</w:t>
-      </w:r>
-      <w:proofErr w:type="spellEnd"/>
-      <w:r>
-        <w:rPr>
-          <w:szCs w:val="22"/>
-        </w:rPr>
-        <w:t xml:space="preserve"> (</w:t>
-      </w:r>
-      <w:proofErr w:type="spellStart"/>
-      <w:r>
-        <w:rPr>
-          <w:szCs w:val="22"/>
-        </w:rPr>
-        <w:t>Khronosorg</w:t>
-      </w:r>
-      <w:proofErr w:type="spellEnd"/>
-      <w:r>
-        <w:rPr>
-          <w:szCs w:val="22"/>
-        </w:rPr>
-        <w:t>, 2016) which aims to supersede OpenGL and OpenCL entirely. AMD entered the graphics card market with the acquisition of ATI in 2006 and has been a keen player ever since. NVidia has its own accomplishments with its own compute API supported on its cards known as CUDA which is a direct competitor to OpenCL. NVidia cards are commonly the graphics card vendor of choice when it comes to laptops and general desktops as well.</w:t>
+        <w:t>(Steampoweredcom, 2016) and research undertaken at John Peddie Research. Although NVidia dominates the market AMD is still an influential player. The latest generation consoles, the Xbox One and PlayStation 4 are powered by AMD graphics cards. What’s more their Mantle API (Amdcom, 2016) was the starting point for the new API for both compute and graphics Vulkan (Khronosorg, 2016) which aims to supersede OpenGL and OpenCL entirely. AMD entered the graphics card market with the acquisition of ATI in 2006 and has been a keen player ever since. NVidia has its own accomplishments with its own compute API supported on its cards known as CUDA which is a direct competitor to OpenCL. NVidia cards are commonly the graphics card vendor of choice when it comes to laptops and general desktops as well.</w:t>
       </w:r>
     </w:p>
     <w:p>
@@ -8829,21 +8538,7 @@
         <w:rPr>
           <w:szCs w:val="22"/>
         </w:rPr>
-        <w:t xml:space="preserve">Modern integrated graphics are now integrated onto the CPU die, making this technology completely dominated by the two major CPU manufacturers Intel and AMD. Intel added integrated graphics into their CPUs in 2010 with the launch of their </w:t>
-      </w:r>
-      <w:proofErr w:type="spellStart"/>
-      <w:r>
-        <w:rPr>
-          <w:szCs w:val="22"/>
-        </w:rPr>
-        <w:t>Westmere</w:t>
-      </w:r>
-      <w:proofErr w:type="spellEnd"/>
-      <w:r>
-        <w:rPr>
-          <w:szCs w:val="22"/>
-        </w:rPr>
-        <w:t xml:space="preserve"> microarchitecture. AMD arrived later with APUs based on their K10 architecture, that while not the first provided much bet</w:t>
+        <w:t>Modern integrated graphics are now integrated onto the CPU die, making this technology completely dominated by the two major CPU manufacturers Intel and AMD. Intel added integrated graphics into their CPUs in 2010 with the launch of their Westmere microarchitecture. AMD arrived later with APUs based on their K10 architecture, that while not the first provided much bet</w:t>
       </w:r>
       <w:r>
         <w:rPr>
@@ -8870,31 +8565,7 @@
         <w:spacing w:line="276" w:lineRule="auto"/>
       </w:pPr>
       <w:r>
-        <w:t>Because GPUs are specialised hardware they have been traditionally accessed through industry approved API standards like OpenGL and OpenCL. Over the years, the number of APIs available have expanded as GPUs have evolved. The newest APIs include Vulcan (</w:t>
-      </w:r>
-      <w:proofErr w:type="spellStart"/>
-      <w:r>
-        <w:t>Khronosorg</w:t>
-      </w:r>
-      <w:proofErr w:type="spellEnd"/>
-      <w:r>
-        <w:t>, 2016), Metal (</w:t>
-      </w:r>
-      <w:proofErr w:type="spellStart"/>
-      <w:r>
-        <w:t>Applecom</w:t>
-      </w:r>
-      <w:proofErr w:type="spellEnd"/>
-      <w:r>
-        <w:t>, 2016) and CUDA (</w:t>
-      </w:r>
-      <w:proofErr w:type="spellStart"/>
-      <w:r>
-        <w:t>Nvidiacom</w:t>
-      </w:r>
-      <w:proofErr w:type="spellEnd"/>
-      <w:r>
-        <w:t>, 2016). GPUs are traditionally used for parallel computation and advanced 3D rendering and in the following section I will be summarising the technology used most today to accomplish rendering and computation.</w:t>
+        <w:t>Because GPUs are specialised hardware they have been traditionally accessed through industry approved API standards like OpenGL and OpenCL. Over the years, the number of APIs available have expanded as GPUs have evolved. The newest APIs include Vulcan (Khronosorg, 2016), Metal (Applecom, 2016) and CUDA (Nvidiacom, 2016). GPUs are traditionally used for parallel computation and advanced 3D rendering and in the following section I will be summarising the technology used most today to accomplish rendering and computation.</w:t>
       </w:r>
     </w:p>
     <w:p>
@@ -8907,15 +8578,7 @@
         <w:spacing w:line="276" w:lineRule="auto"/>
       </w:pPr>
       <w:r>
-        <w:t xml:space="preserve">3D Rendering has been traditionally accomplished through either DirectX or OpenGL. DirectX is a set of Windows APIs for multimedia applications. DirectX’s key component is Direct3D which is a direct competitor to OpenGL and allows developers to write 3D applications. DirectX unlike OpenGL isn’t cross platform, you will only find it on Windows, one of its key faults. Another key differential is that DirectX isn’t backwards compatible unlike its competitor. OpenGL stands for Open Graphics Library; it is a cross platform API for 3D rendering. Unlike DirectX, OpenGL is only concerned with rendering and isn’t a set of APIs but rather one API for rendering only. OpenGL is backwards compatible and uniquely has multiple versions which has seen it expand onto other platforms. OpenGL ES brought the API to embedded systems, and </w:t>
-      </w:r>
-      <w:proofErr w:type="spellStart"/>
-      <w:r>
-        <w:t>WebGL</w:t>
-      </w:r>
-      <w:proofErr w:type="spellEnd"/>
-      <w:r>
-        <w:t xml:space="preserve"> brought hardware accelerated rendering to the Web. In any case as it is one of the few platform independent graphics APIs it is still used today, most notably on Linux and Mac.</w:t>
+        <w:t>3D Rendering has been traditionally accomplished through either DirectX or OpenGL. DirectX is a set of Windows APIs for multimedia applications. DirectX’s key component is Direct3D which is a direct competitor to OpenGL and allows developers to write 3D applications. DirectX unlike OpenGL isn’t cross platform, you will only find it on Windows, one of its key faults. Another key differential is that DirectX isn’t backwards compatible unlike its competitor. OpenGL stands for Open Graphics Library; it is a cross platform API for 3D rendering. Unlike DirectX, OpenGL is only concerned with rendering and isn’t a set of APIs but rather one API for rendering only. OpenGL is backwards compatible and uniquely has multiple versions which has seen it expand onto other platforms. OpenGL ES brought the API to embedded systems, and WebGL brought hardware accelerated rendering to the Web. In any case as it is one of the few platform independent graphics APIs it is still used today, most notably on Linux and Mac.</w:t>
       </w:r>
     </w:p>
     <w:p>
@@ -8928,51 +8591,19 @@
         <w:spacing w:line="276" w:lineRule="auto"/>
       </w:pPr>
       <w:r>
-        <w:t xml:space="preserve">The key element to DirectX and OpenGL are programs called </w:t>
-      </w:r>
-      <w:proofErr w:type="spellStart"/>
-      <w:r>
-        <w:t>shaders</w:t>
-      </w:r>
-      <w:proofErr w:type="spellEnd"/>
-      <w:r>
-        <w:t xml:space="preserve">. To provide more control of the rendering both APIs have programmable sections the programmer can use to dictate how data is rendered on screen. In </w:t>
+        <w:t xml:space="preserve">The key element to DirectX and OpenGL are programs called shaders. To provide more control of the rendering both APIs have programmable sections the programmer can use to dictate how data is rendered on screen. In </w:t>
       </w:r>
       <w:r>
         <w:t>DirectX,</w:t>
       </w:r>
       <w:r>
-        <w:t xml:space="preserve"> such </w:t>
-      </w:r>
-      <w:proofErr w:type="spellStart"/>
-      <w:r>
-        <w:t>shaders</w:t>
-      </w:r>
-      <w:proofErr w:type="spellEnd"/>
-      <w:r>
-        <w:t xml:space="preserve"> are written in a language called HLSL or High Level Shading Language. In </w:t>
+        <w:t xml:space="preserve"> such shaders are written in a language called HLSL or High Level Shading Language. In </w:t>
       </w:r>
       <w:r>
         <w:t>OpenGL,</w:t>
       </w:r>
       <w:r>
-        <w:t xml:space="preserve"> these </w:t>
-      </w:r>
-      <w:proofErr w:type="spellStart"/>
-      <w:r>
-        <w:t>shaders</w:t>
-      </w:r>
-      <w:proofErr w:type="spellEnd"/>
-      <w:r>
-        <w:t xml:space="preserve"> are written in a language called GLSL or OpenGL Shading Language. An example of a simple orthographic OpenGL </w:t>
-      </w:r>
-      <w:proofErr w:type="spellStart"/>
-      <w:r>
-        <w:t>shader</w:t>
-      </w:r>
-      <w:proofErr w:type="spellEnd"/>
-      <w:r>
-        <w:t xml:space="preserve"> can be found in Figure 1.</w:t>
+        <w:t xml:space="preserve"> these shaders are written in a language called GLSL or OpenGL Shading Language. An example of a simple orthographic OpenGL shader can be found in Figure 1.</w:t>
       </w:r>
     </w:p>
     <w:p/>
@@ -9017,7 +8648,7 @@
           <v:shape id="_x0000_i1025" type="#_x0000_t75" style="width:451.25pt;height:2in" o:ole="">
             <v:imagedata r:id="rId9" o:title=""/>
           </v:shape>
-          <o:OLEObject Type="Embed" ProgID="Word.OpenDocumentText.12" ShapeID="_x0000_i1025" DrawAspect="Content" ObjectID="_1549965831" r:id="rId10"/>
+          <o:OLEObject Type="Embed" ProgID="Word.OpenDocumentText.12" ShapeID="_x0000_i1025" DrawAspect="Content" ObjectID="_1549968547" r:id="rId10"/>
         </w:object>
       </w:r>
     </w:p>
@@ -9046,16 +8677,8 @@
         <w:rPr>
           <w:rStyle w:val="Emphasis"/>
         </w:rPr>
-        <w:t xml:space="preserve">ure 1: Typical 2D OpenGL </w:t>
-      </w:r>
-      <w:proofErr w:type="spellStart"/>
-      <w:r>
-        <w:rPr>
-          <w:rStyle w:val="Emphasis"/>
-        </w:rPr>
-        <w:t>shader</w:t>
-      </w:r>
-      <w:proofErr w:type="spellEnd"/>
+        <w:t>ure 1: Typical 2D OpenGL shader</w:t>
+      </w:r>
     </w:p>
     <w:p>
       <w:pPr>
@@ -9072,15 +8695,7 @@
         <w:spacing w:line="276" w:lineRule="auto"/>
       </w:pPr>
       <w:r>
-        <w:t>On the compute side of GPU APIs, we have CUDA and OpenCL. Apple originally proposed the Open Compute Library known as OpenCL to allow developers to take advantage of GPUs on their platform. They submitted it to the Kronos Group and it soon became an industry standard. Where OpenCL is different from CUDA is the range of devices it works on. OpenCL can run on any heterogeneous system and is not bound to a single operating system like DirectX or hardware manufacturer like CUDA. CUDA on the other hand will only run on NVidia hardware. Research (</w:t>
-      </w:r>
-      <w:proofErr w:type="spellStart"/>
-      <w:r>
-        <w:t>Karimi</w:t>
-      </w:r>
-      <w:proofErr w:type="spellEnd"/>
-      <w:r>
-        <w:t xml:space="preserve">, K, 2016) found CUDA to perform better than OpenCL, however CUDAs inability to work across hardware from different manufacturers is </w:t>
+        <w:t xml:space="preserve">On the compute side of GPU APIs, we have CUDA and OpenCL. Apple originally proposed the Open Compute Library known as OpenCL to allow developers to take advantage of GPUs on their platform. They submitted it to the Kronos Group and it soon became an industry standard. Where OpenCL is different from CUDA is the range of devices it works on. OpenCL can run on any heterogeneous system and is not bound to a single operating system like DirectX or hardware manufacturer like CUDA. CUDA on the other hand will only run on NVidia hardware. Research (Karimi, K, 2016) found CUDA to perform better than OpenCL, however CUDAs inability to work across hardware from different manufacturers is </w:t>
       </w:r>
       <w:r>
         <w:t xml:space="preserve">certainly its biggest downfall yet </w:t>
@@ -9124,7 +8739,7 @@
           <v:shape id="_x0000_i1026" type="#_x0000_t75" style="width:522.4pt;height:77pt" o:ole="">
             <v:imagedata r:id="rId11" o:title=""/>
           </v:shape>
-          <o:OLEObject Type="Embed" ProgID="Word.OpenDocumentText.12" ShapeID="_x0000_i1026" DrawAspect="Content" ObjectID="_1549965832" r:id="rId12"/>
+          <o:OLEObject Type="Embed" ProgID="Word.OpenDocumentText.12" ShapeID="_x0000_i1026" DrawAspect="Content" ObjectID="_1549968548" r:id="rId12"/>
         </w:object>
       </w:r>
     </w:p>
@@ -9195,21 +8810,7 @@
         <w:rPr>
           <w:rFonts w:cs="Arial"/>
         </w:rPr>
-        <w:t xml:space="preserve">We chose JavaScript as the language for the platform for various reasons. The first is its speed. JavaScript has benefited from a large amount of investment in compiler development with most browser vendors now opting for Just in Time (JIT) compilers over traditional interpreters for JavaScript execution. The result is a tenfold increase in JavaScript speed making the language more suitable for high performance applications. Second JavaScript is a very popular language, in their yearly survey </w:t>
-      </w:r>
-      <w:proofErr w:type="spellStart"/>
-      <w:r>
-        <w:rPr>
-          <w:rFonts w:cs="Arial"/>
-        </w:rPr>
-        <w:t>StackOverflow</w:t>
-      </w:r>
-      <w:proofErr w:type="spellEnd"/>
-      <w:r>
-        <w:rPr>
-          <w:rFonts w:cs="Arial"/>
-        </w:rPr>
-        <w:t xml:space="preserve"> found JavaScript to be the most popular technology </w:t>
+        <w:t xml:space="preserve">We chose JavaScript as the language for the platform for various reasons. The first is its speed. JavaScript has benefited from a large amount of investment in compiler development with most browser vendors now opting for Just in Time (JIT) compilers over traditional interpreters for JavaScript execution. The result is a tenfold increase in JavaScript speed making the language more suitable for high performance applications. Second JavaScript is a very popular language, in their yearly survey StackOverflow found JavaScript to be the most popular technology </w:t>
       </w:r>
       <w:r>
         <w:t>(Stack overflow blog, 2016)</w:t>
@@ -9258,15 +8859,7 @@
         <w:t xml:space="preserve"> in 1995</w:t>
       </w:r>
       <w:r>
-        <w:t xml:space="preserve"> by Brendan </w:t>
-      </w:r>
-      <w:proofErr w:type="spellStart"/>
-      <w:r>
-        <w:t>Eich</w:t>
-      </w:r>
-      <w:proofErr w:type="spellEnd"/>
-      <w:r>
-        <w:t xml:space="preserve"> when </w:t>
+        <w:t xml:space="preserve"> by Brendan Eich when </w:t>
       </w:r>
       <w:r>
         <w:t>Netscape hired him</w:t>
@@ -9278,15 +8871,7 @@
         <w:t xml:space="preserve"> (Severance C, 2012). JavaScript’s design was aimed to be a lightweight interpreted language to complement Java. But at the same time, it would need to appeal to non-professionals in the software world.</w:t>
       </w:r>
       <w:r>
-        <w:t xml:space="preserve"> Like other languages at the time JavaScript took the basic syntax from the C language with simpler semantics and dynamic memory allocations. As JavaScript was designed for web pages the complexity of concurrency and memory was left behind to present the language as a lightweight tool compared to other languages at the time. JavaScript as we know it today was brought about through the languages standardisation in the late 1990s. Through the ECMAScript the core language specification was been refined and improved upon to fully realise the goals set out when Brendan </w:t>
-      </w:r>
-      <w:proofErr w:type="spellStart"/>
-      <w:r>
-        <w:t>Eich</w:t>
-      </w:r>
-      <w:proofErr w:type="spellEnd"/>
-      <w:r>
-        <w:t xml:space="preserve"> first started the project. </w:t>
+        <w:t xml:space="preserve"> Like other languages at the time JavaScript took the basic syntax from the C language with simpler semantics and dynamic memory allocations. As JavaScript was designed for web pages the complexity of concurrency and memory was left behind to present the language as a lightweight tool compared to other languages at the time. JavaScript as we know it today was brought about through the languages standardisation in the late 1990s. Through the ECMAScript the core language specification was been refined and improved upon to fully realise the goals set out when Brendan Eich first started the project. </w:t>
       </w:r>
     </w:p>
     <w:p>
@@ -9486,9 +9071,8 @@
           <w:shd w:val="clear" w:color="auto" w:fill="FFFFFF"/>
           <w:lang w:eastAsia="en-GB"/>
         </w:rPr>
-        <w:t xml:space="preserve"> (</w:t>
-      </w:r>
-      <w:proofErr w:type="spellStart"/>
+        <w:t xml:space="preserve"> (Ocariza F et al, 2013)</w:t>
+      </w:r>
       <w:r>
         <w:rPr>
           <w:rFonts w:cs="Arial"/>
@@ -9497,9 +9081,8 @@
           <w:shd w:val="clear" w:color="auto" w:fill="FFFFFF"/>
           <w:lang w:eastAsia="en-GB"/>
         </w:rPr>
-        <w:t>Ocariza</w:t>
-      </w:r>
-      <w:proofErr w:type="spellEnd"/>
+        <w:t xml:space="preserve"> found that</w:t>
+      </w:r>
       <w:r>
         <w:rPr>
           <w:rFonts w:cs="Arial"/>
@@ -9508,7 +9091,7 @@
           <w:shd w:val="clear" w:color="auto" w:fill="FFFFFF"/>
           <w:lang w:eastAsia="en-GB"/>
         </w:rPr>
-        <w:t xml:space="preserve"> F et al, 2013)</w:t>
+        <w:t xml:space="preserve"> one of the most common problems faults in JavaScript today is incorrect method parameters. This is of course enabled because the lack of a type system can mean any type can be passed to a function via a parameter and if you pass say a number to a function that was expecting an array there is no compilation step that will detect this issue and it will crash when ran. </w:t>
       </w:r>
       <w:r>
         <w:rPr>
@@ -9518,7 +9101,7 @@
           <w:shd w:val="clear" w:color="auto" w:fill="FFFFFF"/>
           <w:lang w:eastAsia="en-GB"/>
         </w:rPr>
-        <w:t xml:space="preserve"> found that</w:t>
+        <w:t>However,</w:t>
       </w:r>
       <w:r>
         <w:rPr>
@@ -9528,7 +9111,35 @@
           <w:shd w:val="clear" w:color="auto" w:fill="FFFFFF"/>
           <w:lang w:eastAsia="en-GB"/>
         </w:rPr>
-        <w:t xml:space="preserve"> one of the most common problems faults in JavaScript today is incorrect method parameters. This is of course enabled because the lack of a type system can mean any type can be passed to a function via a parameter and if you pass say a number to a function that was expecting an array there is no compilation step that will detect this issue and it will crash when ran. </w:t>
+        <w:t xml:space="preserve"> these issues can be solved through a various number of ways including utilization of Microsoft Typescript and Facebook’s Flow which add optional type annotations to catch these errors.</w:t>
+      </w:r>
+    </w:p>
+    <w:p>
+      <w:pPr>
+        <w:spacing w:line="276" w:lineRule="auto"/>
+        <w:rPr>
+          <w:szCs w:val="22"/>
+        </w:rPr>
+      </w:pPr>
+    </w:p>
+    <w:p>
+      <w:pPr>
+        <w:spacing w:line="276" w:lineRule="auto"/>
+        <w:rPr>
+          <w:szCs w:val="22"/>
+        </w:rPr>
+      </w:pPr>
+      <w:r>
+        <w:rPr>
+          <w:szCs w:val="22"/>
+        </w:rPr>
+        <w:t xml:space="preserve">But of course, as it’s the language has become more popular we have seen it pushed into areas it was never designed to be in. Research </w:t>
+      </w:r>
+      <w:r>
+        <w:rPr>
+          <w:szCs w:val="22"/>
+        </w:rPr>
+        <w:t>undertook (</w:t>
       </w:r>
       <w:r>
         <w:rPr>
@@ -9538,89 +9149,7 @@
           <w:shd w:val="clear" w:color="auto" w:fill="FFFFFF"/>
           <w:lang w:eastAsia="en-GB"/>
         </w:rPr>
-        <w:t>However,</w:t>
-      </w:r>
-      <w:r>
-        <w:rPr>
-          <w:rFonts w:cs="Arial"/>
-          <w:color w:val="222222"/>
-          <w:szCs w:val="22"/>
-          <w:shd w:val="clear" w:color="auto" w:fill="FFFFFF"/>
-          <w:lang w:eastAsia="en-GB"/>
-        </w:rPr>
-        <w:t xml:space="preserve"> these issues can be solved through a various number of ways including utilization of Microsoft Typescript and Facebook’s Flow which add optional type annotations to catch these errors.</w:t>
-      </w:r>
-    </w:p>
-    <w:p>
-      <w:pPr>
-        <w:spacing w:line="276" w:lineRule="auto"/>
-        <w:rPr>
-          <w:szCs w:val="22"/>
-        </w:rPr>
-      </w:pPr>
-    </w:p>
-    <w:p>
-      <w:pPr>
-        <w:spacing w:line="276" w:lineRule="auto"/>
-        <w:rPr>
-          <w:szCs w:val="22"/>
-        </w:rPr>
-      </w:pPr>
-      <w:r>
-        <w:rPr>
-          <w:szCs w:val="22"/>
-        </w:rPr>
-        <w:t xml:space="preserve">But of course, as it’s the language has become more popular we have seen it pushed into areas it was never designed to be in. Research </w:t>
-      </w:r>
-      <w:r>
-        <w:rPr>
-          <w:szCs w:val="22"/>
-        </w:rPr>
-        <w:t>undertook (</w:t>
-      </w:r>
-      <w:proofErr w:type="spellStart"/>
-      <w:r>
-        <w:rPr>
-          <w:rFonts w:cs="Arial"/>
-          <w:color w:val="222222"/>
-          <w:szCs w:val="22"/>
-          <w:shd w:val="clear" w:color="auto" w:fill="FFFFFF"/>
-          <w:lang w:eastAsia="en-GB"/>
-        </w:rPr>
-        <w:t>Tilkov</w:t>
-      </w:r>
-      <w:proofErr w:type="spellEnd"/>
-      <w:r>
-        <w:rPr>
-          <w:rFonts w:cs="Arial"/>
-          <w:color w:val="222222"/>
-          <w:szCs w:val="22"/>
-          <w:shd w:val="clear" w:color="auto" w:fill="FFFFFF"/>
-          <w:lang w:eastAsia="en-GB"/>
-        </w:rPr>
-        <w:t xml:space="preserve">, S. and </w:t>
-      </w:r>
-      <w:proofErr w:type="spellStart"/>
-      <w:r>
-        <w:rPr>
-          <w:rFonts w:cs="Arial"/>
-          <w:color w:val="222222"/>
-          <w:szCs w:val="22"/>
-          <w:shd w:val="clear" w:color="auto" w:fill="FFFFFF"/>
-          <w:lang w:eastAsia="en-GB"/>
-        </w:rPr>
-        <w:t>Vinoski</w:t>
-      </w:r>
-      <w:proofErr w:type="spellEnd"/>
-      <w:r>
-        <w:rPr>
-          <w:rFonts w:cs="Arial"/>
-          <w:color w:val="222222"/>
-          <w:szCs w:val="22"/>
-          <w:shd w:val="clear" w:color="auto" w:fill="FFFFFF"/>
-          <w:lang w:eastAsia="en-GB"/>
-        </w:rPr>
-        <w:t>, S., 2010)</w:t>
+        <w:t>Tilkov, S. and Vinoski, S., 2010)</w:t>
       </w:r>
       <w:r>
         <w:rPr>
@@ -9682,45 +9211,13 @@
           <w:color w:val="333333"/>
           <w:shd w:val="clear" w:color="auto" w:fill="FFFFFF"/>
         </w:rPr>
-        <w:t>(</w:t>
-      </w:r>
-      <w:proofErr w:type="spellStart"/>
-      <w:r>
-        <w:rPr>
-          <w:rFonts w:cs="Arial"/>
-          <w:color w:val="333333"/>
-          <w:shd w:val="clear" w:color="auto" w:fill="FFFFFF"/>
-        </w:rPr>
-        <w:t>Mozillaorg</w:t>
-      </w:r>
-      <w:proofErr w:type="spellEnd"/>
-      <w:r>
-        <w:rPr>
-          <w:rFonts w:cs="Arial"/>
-          <w:color w:val="333333"/>
-          <w:shd w:val="clear" w:color="auto" w:fill="FFFFFF"/>
-        </w:rPr>
-        <w:t>, 2016)</w:t>
-      </w:r>
-      <w:r>
-        <w:rPr>
-          <w:rFonts w:cs="Arial"/>
-        </w:rPr>
-        <w:t xml:space="preserve">. I will summarise the most ground breaking set of objects known as </w:t>
-      </w:r>
-      <w:proofErr w:type="spellStart"/>
-      <w:r>
-        <w:rPr>
-          <w:rFonts w:cs="Arial"/>
-        </w:rPr>
-        <w:t>TypedArray</w:t>
-      </w:r>
-      <w:proofErr w:type="spellEnd"/>
-      <w:r>
-        <w:rPr>
-          <w:rFonts w:cs="Arial"/>
-        </w:rPr>
-        <w:t xml:space="preserve"> objects as it now allows JavaScript to work with binary data directly. Typed Arrays were added in the JavaScript standard ECMAScript 2015 as the language lacked any ability to work with low level data and the typed array specification was an answer to this issue. They allow JavaScript to have types that represent raw C data types such as char and float. I will now cover these objects.</w:t>
+        <w:t>(Mozillaorg, 2016)</w:t>
+      </w:r>
+      <w:r>
+        <w:rPr>
+          <w:rFonts w:cs="Arial"/>
+        </w:rPr>
+        <w:t>. I will summarise the most ground breaking set of objects known as TypedArray objects as it now allows JavaScript to work with binary data directly. Typed Arrays were added in the JavaScript standard ECMAScript 2015 as the language lacked any ability to work with low level data and the typed array specification was an answer to this issue. They allow JavaScript to have types that represent raw C data types such as char and float. I will now cover these objects.</w:t>
       </w:r>
     </w:p>
     <w:p>
@@ -9735,13 +9232,11 @@
       <w:r>
         <w:t xml:space="preserve"> </w:t>
       </w:r>
-      <w:proofErr w:type="spellStart"/>
       <w:r>
         <w:t>ArrayBuffer</w:t>
       </w:r>
       <w:bookmarkEnd w:id="22"/>
       <w:bookmarkEnd w:id="23"/>
-      <w:proofErr w:type="spellEnd"/>
     </w:p>
     <w:p>
       <w:pPr>
@@ -9750,32 +9245,21 @@
           <w:rFonts w:cs="Arial"/>
         </w:rPr>
       </w:pPr>
-      <w:proofErr w:type="spellStart"/>
       <w:r>
         <w:t>ArrayBuffer</w:t>
       </w:r>
-      <w:proofErr w:type="spellEnd"/>
       <w:r>
         <w:rPr>
           <w:rFonts w:cs="Arial"/>
         </w:rPr>
         <w:t xml:space="preserve"> is the base type for every Typed Array object and it just represents a stream of binary data. Look at the Figure 3 we can take the </w:t>
       </w:r>
-      <w:proofErr w:type="spellStart"/>
       <w:r>
         <w:rPr>
           <w:rStyle w:val="QuoteChar"/>
           <w:rFonts w:ascii="Cambria" w:hAnsi="Cambria"/>
         </w:rPr>
-        <w:t>struct</w:t>
-      </w:r>
-      <w:proofErr w:type="spellEnd"/>
-      <w:r>
-        <w:rPr>
-          <w:rStyle w:val="QuoteChar"/>
-          <w:rFonts w:ascii="Cambria" w:hAnsi="Cambria"/>
-        </w:rPr>
-        <w:t xml:space="preserve"> person</w:t>
+        <w:t>struct person</w:t>
       </w:r>
       <w:r>
         <w:rPr>
@@ -9783,11 +9267,9 @@
         </w:rPr>
         <w:t xml:space="preserve"> and represent it in memory in JavaScript with the following </w:t>
       </w:r>
-      <w:proofErr w:type="spellStart"/>
       <w:r>
         <w:t>ArrayBuffer</w:t>
       </w:r>
-      <w:proofErr w:type="spellEnd"/>
       <w:r>
         <w:rPr>
           <w:rFonts w:cs="Arial"/>
@@ -9825,7 +9307,7 @@
           <v:shape id="_x0000_i1027" type="#_x0000_t75" style="width:452.95pt;height:87.05pt" o:ole="">
             <v:imagedata r:id="rId13" o:title=""/>
           </v:shape>
-          <o:OLEObject Type="Embed" ProgID="Word.OpenDocumentText.12" ShapeID="_x0000_i1027" DrawAspect="Content" ObjectID="_1549965833" r:id="rId14"/>
+          <o:OLEObject Type="Embed" ProgID="Word.OpenDocumentText.12" ShapeID="_x0000_i1027" DrawAspect="Content" ObjectID="_1549968549" r:id="rId14"/>
         </w:object>
       </w:r>
     </w:p>
@@ -9865,17 +9347,8 @@
           <w:rStyle w:val="Emphasis"/>
           <w:rFonts w:cs="Arial"/>
         </w:rPr>
-        <w:t xml:space="preserve">: basic </w:t>
-      </w:r>
-      <w:proofErr w:type="spellStart"/>
-      <w:r>
-        <w:rPr>
-          <w:rStyle w:val="Emphasis"/>
-          <w:rFonts w:cs="Arial"/>
-        </w:rPr>
-        <w:t>struct</w:t>
-      </w:r>
-      <w:proofErr w:type="spellEnd"/>
+        <w:t>: basic struct</w:t>
+      </w:r>
       <w:r>
         <w:rPr>
           <w:rStyle w:val="Emphasis"/>
@@ -9917,7 +9390,7 @@
           <v:shape id="_x0000_i1028" type="#_x0000_t75" style="width:468.85pt;height:128.95pt" o:ole="">
             <v:imagedata r:id="rId15" o:title=""/>
           </v:shape>
-          <o:OLEObject Type="Embed" ProgID="Word.OpenDocumentText.12" ShapeID="_x0000_i1028" DrawAspect="Content" ObjectID="_1549965834" r:id="rId16"/>
+          <o:OLEObject Type="Embed" ProgID="Word.OpenDocumentText.12" ShapeID="_x0000_i1028" DrawAspect="Content" ObjectID="_1549968550" r:id="rId16"/>
         </w:object>
       </w:r>
       <w:r>
@@ -9963,23 +9436,7 @@
           <w:rStyle w:val="Emphasis"/>
           <w:rFonts w:cs="Arial"/>
         </w:rPr>
-        <w:t xml:space="preserve"> </w:t>
-      </w:r>
-      <w:proofErr w:type="spellStart"/>
-      <w:r>
-        <w:rPr>
-          <w:rStyle w:val="Emphasis"/>
-          <w:rFonts w:cs="Arial"/>
-        </w:rPr>
-        <w:t>struct</w:t>
-      </w:r>
-      <w:proofErr w:type="spellEnd"/>
-      <w:r>
-        <w:rPr>
-          <w:rStyle w:val="Emphasis"/>
-          <w:rFonts w:cs="Arial"/>
-        </w:rPr>
-        <w:t xml:space="preserve"> represented in modern JavaScript</w:t>
+        <w:t xml:space="preserve"> struct represented in modern JavaScript</w:t>
       </w:r>
     </w:p>
     <w:p>
@@ -10004,22 +9461,18 @@
         </w:rPr>
         <w:t xml:space="preserve">Following the base type </w:t>
       </w:r>
-      <w:proofErr w:type="spellStart"/>
       <w:r>
         <w:t>ArrayBuffer</w:t>
       </w:r>
-      <w:proofErr w:type="spellEnd"/>
       <w:r>
         <w:rPr>
           <w:rFonts w:cs="Arial"/>
         </w:rPr>
         <w:t xml:space="preserve"> you can now also represent arrays of bytes with greater precision than before. JavaScript numbers are defined in the standard as 64-bit double precision numbers. This limits control but with </w:t>
       </w:r>
-      <w:proofErr w:type="spellStart"/>
       <w:r>
         <w:t>TypedArrays</w:t>
       </w:r>
-      <w:proofErr w:type="spellEnd"/>
       <w:r>
         <w:rPr>
           <w:rFonts w:cs="Arial"/>
@@ -10049,7 +9502,7 @@
           <v:shape id="_x0000_i1029" type="#_x0000_t75" style="width:452.95pt;height:40.2pt" o:ole="">
             <v:imagedata r:id="rId17" o:title=""/>
           </v:shape>
-          <o:OLEObject Type="Embed" ProgID="Word.OpenDocumentText.12" ShapeID="_x0000_i1029" DrawAspect="Content" ObjectID="_1549965835" r:id="rId18"/>
+          <o:OLEObject Type="Embed" ProgID="Word.OpenDocumentText.12" ShapeID="_x0000_i1029" DrawAspect="Content" ObjectID="_1549968551" r:id="rId18"/>
         </w:object>
       </w:r>
     </w:p>
@@ -10124,21 +9577,7 @@
         <w:rPr>
           <w:rFonts w:cs="Arial"/>
         </w:rPr>
-        <w:t xml:space="preserve">Previously it was impossible to have variables in JavaScript that natively mimicked these due to JavaScript having one type for all types of numbers. But due to the addition of </w:t>
-      </w:r>
-      <w:proofErr w:type="spellStart"/>
-      <w:r>
-        <w:rPr>
-          <w:rFonts w:cs="Arial"/>
-        </w:rPr>
-        <w:t>TypedArrays</w:t>
-      </w:r>
-      <w:proofErr w:type="spellEnd"/>
-      <w:r>
-        <w:rPr>
-          <w:rFonts w:cs="Arial"/>
-        </w:rPr>
-        <w:t xml:space="preserve"> this is no longer the case as can be seen in Figure 6.</w:t>
+        <w:t>Previously it was impossible to have variables in JavaScript that natively mimicked these due to JavaScript having one type for all types of numbers. But due to the addition of TypedArrays this is no longer the case as can be seen in Figure 6.</w:t>
       </w:r>
     </w:p>
     <w:p>
@@ -10170,7 +9609,7 @@
           <v:shape id="_x0000_i1030" type="#_x0000_t75" style="width:452.95pt;height:51.9pt" o:ole="">
             <v:imagedata r:id="rId19" o:title=""/>
           </v:shape>
-          <o:OLEObject Type="Embed" ProgID="Word.OpenDocumentText.12" ShapeID="_x0000_i1030" DrawAspect="Content" ObjectID="_1549965836" r:id="rId20"/>
+          <o:OLEObject Type="Embed" ProgID="Word.OpenDocumentText.12" ShapeID="_x0000_i1030" DrawAspect="Content" ObjectID="_1549968552" r:id="rId20"/>
         </w:object>
       </w:r>
     </w:p>
@@ -10289,15 +9728,7 @@
         <w:t>the language.</w:t>
       </w:r>
       <w:r>
-        <w:t xml:space="preserve"> The two new keywords let and </w:t>
-      </w:r>
-      <w:proofErr w:type="spellStart"/>
-      <w:r>
-        <w:t>const</w:t>
-      </w:r>
-      <w:proofErr w:type="spellEnd"/>
-      <w:r>
-        <w:t xml:space="preserve"> aimed to solve the problem of variable scoping and reinitializing found in today’s JavaScript language.</w:t>
+        <w:t xml:space="preserve"> The two new keywords let and const aimed to solve the problem of variable scoping and reinitializing found in today’s JavaScript language.</w:t>
       </w:r>
     </w:p>
     <w:p>
@@ -10321,7 +9752,7 @@
           <v:shape id="_x0000_i1031" type="#_x0000_t75" style="width:468pt;height:178.35pt" o:ole="">
             <v:imagedata r:id="rId21" o:title=""/>
           </v:shape>
-          <o:OLEObject Type="Embed" ProgID="Word.OpenDocumentText.12" ShapeID="_x0000_i1031" DrawAspect="Content" ObjectID="_1549965837" r:id="rId22"/>
+          <o:OLEObject Type="Embed" ProgID="Word.OpenDocumentText.12" ShapeID="_x0000_i1031" DrawAspect="Content" ObjectID="_1549968553" r:id="rId22"/>
         </w:object>
       </w:r>
     </w:p>
@@ -10387,7 +9818,7 @@
           <v:shape id="_x0000_i1032" type="#_x0000_t75" style="width:468pt;height:55.25pt" o:ole="">
             <v:imagedata r:id="rId23" o:title=""/>
           </v:shape>
-          <o:OLEObject Type="Embed" ProgID="Word.OpenDocumentText.12" ShapeID="_x0000_i1032" DrawAspect="Content" ObjectID="_1549965838" r:id="rId24"/>
+          <o:OLEObject Type="Embed" ProgID="Word.OpenDocumentText.12" ShapeID="_x0000_i1032" DrawAspect="Content" ObjectID="_1549968554" r:id="rId24"/>
         </w:object>
       </w:r>
     </w:p>
@@ -10446,7 +9877,7 @@
           <v:shape id="_x0000_i1033" type="#_x0000_t75" style="width:451.25pt;height:65.3pt" o:ole="">
             <v:imagedata r:id="rId25" o:title=""/>
           </v:shape>
-          <o:OLEObject Type="Embed" ProgID="Word.OpenDocumentText.12" ShapeID="_x0000_i1033" DrawAspect="Content" ObjectID="_1549965839" r:id="rId26"/>
+          <o:OLEObject Type="Embed" ProgID="Word.OpenDocumentText.12" ShapeID="_x0000_i1033" DrawAspect="Content" ObjectID="_1549968555" r:id="rId26"/>
         </w:object>
       </w:r>
     </w:p>
@@ -10525,41 +9956,13 @@
         <w:rPr>
           <w:rFonts w:cs="Arial"/>
         </w:rPr>
-        <w:t xml:space="preserve">These modules systems go by name of </w:t>
-      </w:r>
-      <w:proofErr w:type="spellStart"/>
-      <w:r>
-        <w:rPr>
-          <w:rFonts w:cs="Arial"/>
-        </w:rPr>
-        <w:t>CommonJS</w:t>
-      </w:r>
-      <w:proofErr w:type="spellEnd"/>
-      <w:r>
-        <w:rPr>
-          <w:rFonts w:cs="Arial"/>
-        </w:rPr>
-        <w:t xml:space="preserve"> and AMD (Asynchronous Module Definition).  As part of the platform, o</w:t>
-      </w:r>
-      <w:r>
-        <w:rPr>
-          <w:rFonts w:cs="Arial"/>
-        </w:rPr>
-        <w:t xml:space="preserve">nce V8 was successfully embedded and the source code written in a file was parsed and executed the </w:t>
-      </w:r>
-      <w:proofErr w:type="spellStart"/>
-      <w:r>
-        <w:rPr>
-          <w:rFonts w:cs="Arial"/>
-        </w:rPr>
-        <w:t>CommonJS</w:t>
-      </w:r>
-      <w:proofErr w:type="spellEnd"/>
-      <w:r>
-        <w:rPr>
-          <w:rFonts w:cs="Arial"/>
-        </w:rPr>
-        <w:t xml:space="preserve"> standard </w:t>
+        <w:t>These modules systems go by name of CommonJS and AMD (Asynchronous Module Definition).  As part of the platform, o</w:t>
+      </w:r>
+      <w:r>
+        <w:rPr>
+          <w:rFonts w:cs="Arial"/>
+        </w:rPr>
+        <w:t xml:space="preserve">nce V8 was successfully embedded and the source code written in a file was parsed and executed the CommonJS standard </w:t>
       </w:r>
       <w:r>
         <w:rPr>
@@ -10579,13 +9982,8 @@
         <w:pStyle w:val="Heading4"/>
       </w:pPr>
       <w:r>
-        <w:t xml:space="preserve">2.2.4.1 </w:t>
-      </w:r>
-      <w:proofErr w:type="spellStart"/>
-      <w:r>
-        <w:t>CommonJS</w:t>
-      </w:r>
-      <w:proofErr w:type="spellEnd"/>
+        <w:t>2.2.4.1 CommonJS</w:t>
+      </w:r>
     </w:p>
     <w:p>
       <w:pPr>
@@ -10598,35 +9996,7 @@
         <w:rPr>
           <w:rFonts w:cs="Arial"/>
         </w:rPr>
-        <w:t xml:space="preserve">The </w:t>
-      </w:r>
-      <w:proofErr w:type="spellStart"/>
-      <w:r>
-        <w:rPr>
-          <w:rFonts w:cs="Arial"/>
-        </w:rPr>
-        <w:t>CommonJS</w:t>
-      </w:r>
-      <w:proofErr w:type="spellEnd"/>
-      <w:r>
-        <w:rPr>
-          <w:rFonts w:cs="Arial"/>
-        </w:rPr>
-        <w:t xml:space="preserve"> standard (</w:t>
-      </w:r>
-      <w:proofErr w:type="spellStart"/>
-      <w:r>
-        <w:rPr>
-          <w:rFonts w:cs="Arial"/>
-        </w:rPr>
-        <w:t>Commonjsorg</w:t>
-      </w:r>
-      <w:proofErr w:type="spellEnd"/>
-      <w:r>
-        <w:rPr>
-          <w:rFonts w:cs="Arial"/>
-        </w:rPr>
-        <w:t xml:space="preserve">, 2016) specifies a contract for modules and how they should be handled. </w:t>
+        <w:t xml:space="preserve">The CommonJS standard (Commonjsorg, 2016) specifies a contract for modules and how they should be handled. </w:t>
       </w:r>
       <w:r>
         <w:rPr>
@@ -10758,21 +10128,7 @@
         <w:rPr>
           <w:rFonts w:cs="Arial"/>
         </w:rPr>
-        <w:t>A module identifier is a string delimited by forward slashes. If a module id has no filename extension “.</w:t>
-      </w:r>
-      <w:proofErr w:type="spellStart"/>
-      <w:r>
-        <w:rPr>
-          <w:rFonts w:cs="Arial"/>
-        </w:rPr>
-        <w:t>js</w:t>
-      </w:r>
-      <w:proofErr w:type="spellEnd"/>
-      <w:r>
-        <w:rPr>
-          <w:rFonts w:cs="Arial"/>
-        </w:rPr>
-        <w:t xml:space="preserve">” is added by default. The module identifier is relative if it starts with “.”. Finally, relative identifiers are resolved relative to the call to </w:t>
+        <w:t xml:space="preserve">A module identifier is a string delimited by forward slashes. If a module id has no filename extension “.js” is added by default. The module identifier is relative if it starts with “.”. Finally, relative identifiers are resolved relative to the call to </w:t>
       </w:r>
       <w:r>
         <w:rPr>
@@ -10847,23 +10203,7 @@
           <w:color w:val="000000" w:themeColor="text1"/>
           <w:szCs w:val="22"/>
         </w:rPr>
-        <w:t xml:space="preserve">, with the above mentioned </w:t>
-      </w:r>
-      <w:proofErr w:type="spellStart"/>
-      <w:r>
-        <w:rPr>
-          <w:color w:val="000000" w:themeColor="text1"/>
-          <w:szCs w:val="22"/>
-        </w:rPr>
-        <w:t>CommonJS</w:t>
-      </w:r>
-      <w:proofErr w:type="spellEnd"/>
-      <w:r>
-        <w:rPr>
-          <w:color w:val="000000" w:themeColor="text1"/>
-          <w:szCs w:val="22"/>
-        </w:rPr>
-        <w:t xml:space="preserve"> </w:t>
+        <w:t xml:space="preserve">, with the above mentioned CommonJS </w:t>
       </w:r>
       <w:r>
         <w:rPr>
@@ -10930,27 +10270,7 @@
           <w:sz w:val="22"/>
           <w:szCs w:val="22"/>
         </w:rPr>
-        <w:t xml:space="preserve">The second argument, dependencies, is an array of the dependencies that are required by the module that is being defined. The dependencies must be resolved prior to execution of the module factory function, and the resolved values should be passed as arguments to the factory function with argument positions corresponding to index in the dependencies array. The dependencies ids may be relative ids, and should be resolved relative the module being defined. This specification defines three special dependency names that have a distinct resolution. If the value of "require", "exports", or "module" appear in the dependency list, the argument should be resolved to the corresponding free variable as defined by the </w:t>
-      </w:r>
-      <w:proofErr w:type="spellStart"/>
-      <w:r>
-        <w:rPr>
-          <w:rFonts w:ascii="Cambria" w:hAnsi="Cambria"/>
-          <w:color w:val="252525"/>
-          <w:sz w:val="22"/>
-          <w:szCs w:val="22"/>
-        </w:rPr>
-        <w:t>CommonJS</w:t>
-      </w:r>
-      <w:proofErr w:type="spellEnd"/>
-      <w:r>
-        <w:rPr>
-          <w:rFonts w:ascii="Cambria" w:hAnsi="Cambria"/>
-          <w:color w:val="252525"/>
-          <w:sz w:val="22"/>
-          <w:szCs w:val="22"/>
-        </w:rPr>
-        <w:t xml:space="preserve"> modules specification. This argument is optional. If omitted, it should default to ["require", "exports", "module"]. However, if the factory function's arity (length property) is less than 3, than the loader may choose to only call the factory with the number of arguments corresponding to the function's arity or length.</w:t>
+        <w:t>The second argument, dependencies, is an array of the dependencies that are required by the module that is being defined. The dependencies must be resolved prior to execution of the module factory function, and the resolved values should be passed as arguments to the factory function with argument positions corresponding to index in the dependencies array. The dependencies ids may be relative ids, and should be resolved relative the module being defined. This specification defines three special dependency names that have a distinct resolution. If the value of "require", "exports", or "module" appear in the dependency list, the argument should be resolved to the corresponding free variable as defined by the CommonJS modules specification. This argument is optional. If omitted, it should default to ["require", "exports", "module"]. However, if the factory function's arity (length property) is less than 3, than the loader may choose to only call the factory with the number of arguments corresponding to the function's arity or length.</w:t>
       </w:r>
     </w:p>
     <w:p>
@@ -11245,7 +10565,6 @@
         </w:rPr>
         <w:t xml:space="preserve">Scopes are containers for a sequence of handles. They allow handles to be released on a function by function basis rather than by the primary scope. In Figure 10 all handles allocated in the current scope will be deleted when the </w:t>
       </w:r>
-      <w:proofErr w:type="spellStart"/>
       <w:r>
         <w:rPr>
           <w:rStyle w:val="QuoteChar"/>
@@ -11254,7 +10573,6 @@
         </w:rPr>
         <w:t>HandleScope</w:t>
       </w:r>
-      <w:proofErr w:type="spellEnd"/>
       <w:r>
         <w:rPr>
           <w:rFonts w:cs="Arial"/>
@@ -11262,7 +10580,6 @@
         </w:rPr>
         <w:t xml:space="preserve"> is deleted. Note to construct a </w:t>
       </w:r>
-      <w:proofErr w:type="spellStart"/>
       <w:r>
         <w:rPr>
           <w:rStyle w:val="QuoteChar"/>
@@ -11271,7 +10588,6 @@
         </w:rPr>
         <w:t>HandleScope</w:t>
       </w:r>
-      <w:proofErr w:type="spellEnd"/>
       <w:r>
         <w:rPr>
           <w:rFonts w:cs="Arial"/>
@@ -11287,7 +10603,6 @@
         <w:lastRenderedPageBreak/>
         <w:t xml:space="preserve">must pass the VM instance that the </w:t>
       </w:r>
-      <w:proofErr w:type="spellStart"/>
       <w:r>
         <w:rPr>
           <w:rStyle w:val="QuoteChar"/>
@@ -11296,7 +10611,6 @@
         </w:rPr>
         <w:t>HandleScope</w:t>
       </w:r>
-      <w:proofErr w:type="spellEnd"/>
       <w:r>
         <w:rPr>
           <w:rFonts w:cs="Arial"/>
@@ -11304,7 +10618,6 @@
         </w:rPr>
         <w:t xml:space="preserve"> will be run on. The </w:t>
       </w:r>
-      <w:proofErr w:type="spellStart"/>
       <w:r>
         <w:rPr>
           <w:rStyle w:val="QuoteChar"/>
@@ -11313,7 +10626,6 @@
         </w:rPr>
         <w:t>GetCurrent</w:t>
       </w:r>
-      <w:proofErr w:type="spellEnd"/>
       <w:r>
         <w:rPr>
           <w:rFonts w:cs="Arial"/>
@@ -11383,15 +10695,7 @@
         <w:t xml:space="preserve"> </w:t>
       </w:r>
       <w:r>
-        <w:t>You can now write server side applications in JavaScript with Node.js (</w:t>
-      </w:r>
-      <w:proofErr w:type="spellStart"/>
-      <w:r>
-        <w:t>Nodejs</w:t>
-      </w:r>
-      <w:proofErr w:type="spellEnd"/>
-      <w:r>
-        <w:t xml:space="preserve"> foundation, 2016) which uses V8.</w:t>
+        <w:t>You can now write server side applications in JavaScript with Node.js (Nodejs foundation, 2016) which uses V8.</w:t>
       </w:r>
       <w:r>
         <w:t xml:space="preserve"> The argument made for the runtime was that mode server frameworks block due to multithreading issues and that by providing an asynchronous environment you could provide a fast server as it adopts a non-blocking model.</w:t>
@@ -11439,21 +10743,12 @@
         </w:rPr>
         <w:t>(</w:t>
       </w:r>
-      <w:proofErr w:type="spellStart"/>
       <w:r>
         <w:rPr>
           <w:color w:val="333333"/>
           <w:shd w:val="clear" w:color="auto" w:fill="FFFFFF"/>
         </w:rPr>
-        <w:t>Atomio</w:t>
-      </w:r>
-      <w:proofErr w:type="spellEnd"/>
-      <w:r>
-        <w:rPr>
-          <w:color w:val="333333"/>
-          <w:shd w:val="clear" w:color="auto" w:fill="FFFFFF"/>
-        </w:rPr>
-        <w:t>, 2016)</w:t>
+        <w:t>Atomio, 2016)</w:t>
       </w:r>
       <w:r>
         <w:t xml:space="preserve"> you can now write native desktop applications as well.</w:t>
@@ -11679,15 +10974,7 @@
         </w:numPr>
       </w:pPr>
       <w:r>
-        <w:t xml:space="preserve">V8, </w:t>
-      </w:r>
-      <w:proofErr w:type="spellStart"/>
-      <w:r>
-        <w:t>Poco</w:t>
-      </w:r>
-      <w:proofErr w:type="spellEnd"/>
-      <w:r>
-        <w:t>, SDL2, GLEW</w:t>
+        <w:t>V8, Poco, SDL2, GLEW</w:t>
       </w:r>
     </w:p>
     <w:p>
@@ -11880,21 +11167,7 @@
         <w:rPr>
           <w:rFonts w:cs="Arial"/>
         </w:rPr>
-        <w:t xml:space="preserve"> looked at implementing a module system that would allow users to write modular code when using the runtime. I solved this by implementing the </w:t>
-      </w:r>
-      <w:proofErr w:type="spellStart"/>
-      <w:r>
-        <w:rPr>
-          <w:rFonts w:cs="Arial"/>
-        </w:rPr>
-        <w:t>CommonJS</w:t>
-      </w:r>
-      <w:proofErr w:type="spellEnd"/>
-      <w:r>
-        <w:rPr>
-          <w:rFonts w:cs="Arial"/>
-        </w:rPr>
-        <w:t xml:space="preserve"> standard which is used in the Node runtime as well. </w:t>
+        <w:t xml:space="preserve"> looked at implementing a module system that would allow users to write modular code when using the runtime. I solved this by implementing the CommonJS standard which is used in the Node runtime as well. </w:t>
       </w:r>
       <w:r>
         <w:rPr>
@@ -11934,21 +11207,7 @@
         <w:rPr>
           <w:rFonts w:cs="Arial"/>
         </w:rPr>
-        <w:t xml:space="preserve">With V8 and </w:t>
-      </w:r>
-      <w:proofErr w:type="spellStart"/>
-      <w:r>
-        <w:rPr>
-          <w:rFonts w:cs="Arial"/>
-        </w:rPr>
-        <w:t>CommonJs</w:t>
-      </w:r>
-      <w:proofErr w:type="spellEnd"/>
-      <w:r>
-        <w:rPr>
-          <w:rFonts w:cs="Arial"/>
-        </w:rPr>
-        <w:t xml:space="preserve"> implemented the next step was to write the core modules that would provide access to functionalities such as console output, the file system and OpenCL and OpenGL bindings.</w:t>
+        <w:t>With V8 and CommonJs implemented the next step was to write the core modules that would provide access to functionalities such as console output, the file system and OpenCL and OpenGL bindings.</w:t>
       </w:r>
     </w:p>
     <w:p>
@@ -11986,25 +11245,7 @@
           <w:color w:val="333333"/>
           <w:shd w:val="clear" w:color="auto" w:fill="FFFFFF"/>
         </w:rPr>
-        <w:t>(</w:t>
-      </w:r>
-      <w:proofErr w:type="spellStart"/>
-      <w:r>
-        <w:rPr>
-          <w:rFonts w:cs="Arial"/>
-          <w:color w:val="333333"/>
-          <w:shd w:val="clear" w:color="auto" w:fill="FFFFFF"/>
-        </w:rPr>
-        <w:t>Mozillaorg</w:t>
-      </w:r>
-      <w:proofErr w:type="spellEnd"/>
-      <w:r>
-        <w:rPr>
-          <w:rFonts w:cs="Arial"/>
-          <w:color w:val="333333"/>
-          <w:shd w:val="clear" w:color="auto" w:fill="FFFFFF"/>
-        </w:rPr>
-        <w:t>, 2016)</w:t>
+        <w:t>(Mozillaorg, 2016)</w:t>
       </w:r>
       <w:r>
         <w:rPr>
@@ -12060,7 +11301,7 @@
           <v:shape id="_x0000_i1034" type="#_x0000_t75" style="width:468.85pt;height:2in" o:ole="">
             <v:imagedata r:id="rId27" o:title=""/>
           </v:shape>
-          <o:OLEObject Type="Embed" ProgID="Word.OpenDocumentText.12" ShapeID="_x0000_i1034" DrawAspect="Content" ObjectID="_1549965840" r:id="rId28"/>
+          <o:OLEObject Type="Embed" ProgID="Word.OpenDocumentText.12" ShapeID="_x0000_i1034" DrawAspect="Content" ObjectID="_1549968556" r:id="rId28"/>
         </w:object>
       </w:r>
     </w:p>
@@ -12102,11 +11343,9 @@
       <w:r>
         <w:t xml:space="preserve"> </w:t>
       </w:r>
-      <w:proofErr w:type="spellStart"/>
       <w:r>
         <w:t>Datetime</w:t>
       </w:r>
-      <w:proofErr w:type="spellEnd"/>
       <w:r>
         <w:t xml:space="preserve"> module</w:t>
       </w:r>
@@ -12163,7 +11402,7 @@
           <v:shape id="_x0000_i1035" type="#_x0000_t75" style="width:452.95pt;height:133.1pt" o:ole="">
             <v:imagedata r:id="rId29" o:title=""/>
           </v:shape>
-          <o:OLEObject Type="Embed" ProgID="Word.OpenDocumentText.12" ShapeID="_x0000_i1035" DrawAspect="Content" ObjectID="_1549965841" r:id="rId30"/>
+          <o:OLEObject Type="Embed" ProgID="Word.OpenDocumentText.12" ShapeID="_x0000_i1035" DrawAspect="Content" ObjectID="_1549968557" r:id="rId30"/>
         </w:object>
       </w:r>
     </w:p>
@@ -12189,21 +11428,7 @@
         <w:rPr>
           <w:rStyle w:val="Emphasis"/>
         </w:rPr>
-        <w:t xml:space="preserve">Figure XX: </w:t>
-      </w:r>
-      <w:proofErr w:type="spellStart"/>
-      <w:r>
-        <w:rPr>
-          <w:rStyle w:val="Emphasis"/>
-        </w:rPr>
-        <w:t>Datetime</w:t>
-      </w:r>
-      <w:proofErr w:type="spellEnd"/>
-      <w:r>
-        <w:rPr>
-          <w:rStyle w:val="Emphasis"/>
-        </w:rPr>
-        <w:t xml:space="preserve"> API example</w:t>
+        <w:t>Figure XX: Datetime API example</w:t>
       </w:r>
     </w:p>
     <w:p>
@@ -12276,7 +11501,7 @@
           <v:shape id="_x0000_i1036" type="#_x0000_t75" style="width:452.95pt;height:97.1pt" o:ole="">
             <v:imagedata r:id="rId31" o:title=""/>
           </v:shape>
-          <o:OLEObject Type="Embed" ProgID="Word.OpenDocumentText.12" ShapeID="_x0000_i1036" DrawAspect="Content" ObjectID="_1549965842" r:id="rId32"/>
+          <o:OLEObject Type="Embed" ProgID="Word.OpenDocumentText.12" ShapeID="_x0000_i1036" DrawAspect="Content" ObjectID="_1549968558" r:id="rId32"/>
         </w:object>
       </w:r>
     </w:p>
@@ -12388,7 +11613,7 @@
           <v:shape id="_x0000_i1037" type="#_x0000_t75" style="width:452.95pt;height:87.9pt" o:ole="">
             <v:imagedata r:id="rId33" o:title=""/>
           </v:shape>
-          <o:OLEObject Type="Embed" ProgID="Word.OpenDocumentText.12" ShapeID="_x0000_i1037" DrawAspect="Content" ObjectID="_1549965843" r:id="rId34"/>
+          <o:OLEObject Type="Embed" ProgID="Word.OpenDocumentText.12" ShapeID="_x0000_i1037" DrawAspect="Content" ObjectID="_1549968559" r:id="rId34"/>
         </w:object>
       </w:r>
     </w:p>
@@ -12499,7 +11724,7 @@
           <v:shape id="_x0000_i1038" type="#_x0000_t75" style="width:468.85pt;height:67.8pt" o:ole="">
             <v:imagedata r:id="rId35" o:title=""/>
           </v:shape>
-          <o:OLEObject Type="Embed" ProgID="Word.OpenDocumentText.12" ShapeID="_x0000_i1038" DrawAspect="Content" ObjectID="_1549965844" r:id="rId36"/>
+          <o:OLEObject Type="Embed" ProgID="Word.OpenDocumentText.12" ShapeID="_x0000_i1038" DrawAspect="Content" ObjectID="_1549968560" r:id="rId36"/>
         </w:object>
       </w:r>
     </w:p>
@@ -12605,7 +11830,7 @@
           <v:shape id="_x0000_i1039" type="#_x0000_t75" style="width:522.4pt;height:133.1pt" o:ole="">
             <v:imagedata r:id="rId37" o:title=""/>
           </v:shape>
-          <o:OLEObject Type="Embed" ProgID="Word.OpenDocumentText.12" ShapeID="_x0000_i1039" DrawAspect="Content" ObjectID="_1549965845" r:id="rId38"/>
+          <o:OLEObject Type="Embed" ProgID="Word.OpenDocumentText.12" ShapeID="_x0000_i1039" DrawAspect="Content" ObjectID="_1549968561" r:id="rId38"/>
         </w:object>
       </w:r>
     </w:p>
@@ -12661,15 +11886,7 @@
         <w:t xml:space="preserve"> Again, this isn’t something that is in the standard template library in C++. </w:t>
       </w:r>
       <w:r>
-        <w:t xml:space="preserve">To solve this in the platform we have added a maths module that provides vector and matrix mathematic functions. The module code for this has been adapted from the open source project </w:t>
-      </w:r>
-      <w:proofErr w:type="spellStart"/>
-      <w:r>
-        <w:t>gl</w:t>
-      </w:r>
-      <w:proofErr w:type="spellEnd"/>
-      <w:r>
-        <w:t>-</w:t>
+        <w:t>To solve this in the platform we have added a maths module that provides vector and matrix mathematic functions. The module code for this has been adapted from the open source project gl-</w:t>
       </w:r>
       <w:r>
         <w:t>matrix</w:t>
@@ -12681,15 +11898,7 @@
         <w:t xml:space="preserve"> </w:t>
       </w:r>
       <w:r>
-        <w:t xml:space="preserve">which is a maths library designed for </w:t>
-      </w:r>
-      <w:proofErr w:type="spellStart"/>
-      <w:r>
-        <w:t>WebGL</w:t>
-      </w:r>
-      <w:proofErr w:type="spellEnd"/>
-      <w:r>
-        <w:t xml:space="preserve"> application</w:t>
+        <w:t>which is a maths library designed for WebGL application</w:t>
       </w:r>
       <w:r>
         <w:t>s</w:t>
@@ -12714,7 +11923,7 @@
           <v:shape id="_x0000_i1040" type="#_x0000_t75" style="width:468pt;height:166.6pt" o:ole="">
             <v:imagedata r:id="rId39" o:title=""/>
           </v:shape>
-          <o:OLEObject Type="Embed" ProgID="Word.OpenDocumentText.12" ShapeID="_x0000_i1040" DrawAspect="Content" ObjectID="_1549965846" r:id="rId40"/>
+          <o:OLEObject Type="Embed" ProgID="Word.OpenDocumentText.12" ShapeID="_x0000_i1040" DrawAspect="Content" ObjectID="_1549968562" r:id="rId40"/>
         </w:object>
       </w:r>
     </w:p>
@@ -12855,7 +12064,7 @@
           <v:shape id="_x0000_i1041" type="#_x0000_t75" style="width:452.95pt;height:97.95pt" o:ole="">
             <v:imagedata r:id="rId41" o:title=""/>
           </v:shape>
-          <o:OLEObject Type="Embed" ProgID="Word.OpenDocumentText.12" ShapeID="_x0000_i1041" DrawAspect="Content" ObjectID="_1549965847" r:id="rId42"/>
+          <o:OLEObject Type="Embed" ProgID="Word.OpenDocumentText.12" ShapeID="_x0000_i1041" DrawAspect="Content" ObjectID="_1549968563" r:id="rId42"/>
         </w:object>
       </w:r>
     </w:p>
@@ -12910,7 +12119,7 @@
           <v:shape id="_x0000_i1042" type="#_x0000_t75" style="width:452.95pt;height:107.15pt" o:ole="">
             <v:imagedata r:id="rId43" o:title=""/>
           </v:shape>
-          <o:OLEObject Type="Embed" ProgID="Word.OpenDocumentText.12" ShapeID="_x0000_i1042" DrawAspect="Content" ObjectID="_1549965848" r:id="rId44"/>
+          <o:OLEObject Type="Embed" ProgID="Word.OpenDocumentText.12" ShapeID="_x0000_i1042" DrawAspect="Content" ObjectID="_1549968564" r:id="rId44"/>
         </w:object>
       </w:r>
     </w:p>
@@ -13023,8 +12232,6 @@
           <w:rStyle w:val="Emphasis"/>
         </w:rPr>
       </w:pPr>
-      <w:bookmarkStart w:id="64" w:name="_GoBack"/>
-      <w:bookmarkEnd w:id="64"/>
     </w:p>
     <w:p>
       <w:pPr>
@@ -13079,12 +12286,12 @@
         <w:pStyle w:val="Heading1"/>
         <w:spacing w:after="120"/>
       </w:pPr>
-      <w:bookmarkStart w:id="65" w:name="_Toc476219754"/>
+      <w:bookmarkStart w:id="64" w:name="_Toc476219754"/>
       <w:r>
         <w:lastRenderedPageBreak/>
         <w:t>5.0 Testing</w:t>
       </w:r>
-      <w:bookmarkEnd w:id="65"/>
+      <w:bookmarkEnd w:id="64"/>
     </w:p>
     <w:p>
       <w:pPr>
@@ -13103,7 +12310,19 @@
         <w:t>however,</w:t>
       </w:r>
       <w:r>
-        <w:t xml:space="preserve"> they effectively demonstrate how simple concepts are easy to write and easy to get into.</w:t>
+        <w:t xml:space="preserve"> they effectively demonstrate </w:t>
+      </w:r>
+      <w:r>
+        <w:t xml:space="preserve">how </w:t>
+      </w:r>
+      <w:r>
+        <w:t xml:space="preserve">using the platform allows people to take </w:t>
+      </w:r>
+      <w:r>
+        <w:t xml:space="preserve">simple concepts </w:t>
+      </w:r>
+      <w:r>
+        <w:t>and apply them easily.</w:t>
       </w:r>
     </w:p>
     <w:p/>
@@ -13112,46 +12331,38 @@
         <w:pStyle w:val="Heading2"/>
         <w:spacing w:after="120"/>
       </w:pPr>
-      <w:bookmarkStart w:id="66" w:name="_Toc476219755"/>
+      <w:bookmarkStart w:id="65" w:name="_Toc476219755"/>
       <w:r>
         <w:t xml:space="preserve">5.1 </w:t>
       </w:r>
       <w:r>
         <w:t>OpenGL Demo’s</w:t>
       </w:r>
+      <w:bookmarkEnd w:id="65"/>
+    </w:p>
+    <w:p>
+      <w:pPr>
+        <w:spacing w:line="276" w:lineRule="auto"/>
+      </w:pPr>
+      <w:r>
+        <w:t xml:space="preserve">There are three OpenGL demonstrations that make up the demonstrations set. This includes a 3D Cubes demonstration which draw a randomised list of textured cubes in a scene and performs various translations and rotations on each primitive. </w:t>
+      </w:r>
+      <w:r>
+        <w:t>Additionally, there is a 3D terrain demonstration which generates a random set of geometry from a given set of parameters and renders it on screen to view. Finally, t</w:t>
+      </w:r>
+      <w:r>
+        <w:t>here is also a lighting demonstration which is a simple per fragment lighting shader that correctly colours a 3D geometric primitive to simulate light in the scene.</w:t>
+      </w:r>
+    </w:p>
+    <w:p>
+      <w:pPr>
+        <w:pStyle w:val="Heading3"/>
+      </w:pPr>
+      <w:bookmarkStart w:id="66" w:name="_Toc476219756"/>
+      <w:r>
+        <w:t>5.1.1 3D Cubes</w:t>
+      </w:r>
       <w:bookmarkEnd w:id="66"/>
-    </w:p>
-    <w:p>
-      <w:pPr>
-        <w:spacing w:line="276" w:lineRule="auto"/>
-      </w:pPr>
-      <w:r>
-        <w:t xml:space="preserve">There are three OpenGL demonstrations that make up the demonstrations set. This includes a 3D Cubes demonstration which draw a randomised list of textured cubes in a scene and performs various translations and rotations on each primitive. </w:t>
-      </w:r>
-      <w:r>
-        <w:t>Additionally, there is a 3D terrain demonstration which generates a random set of geometry from a given set of parameters and renders it on screen to view. Finally, t</w:t>
-      </w:r>
-      <w:r>
-        <w:t xml:space="preserve">here is also a lighting demonstration which is a simple per fragment lighting </w:t>
-      </w:r>
-      <w:proofErr w:type="spellStart"/>
-      <w:r>
-        <w:t>shader</w:t>
-      </w:r>
-      <w:proofErr w:type="spellEnd"/>
-      <w:r>
-        <w:t xml:space="preserve"> that correctly colours a 3D geometric primitive to simulate light in the scene.</w:t>
-      </w:r>
-    </w:p>
-    <w:p>
-      <w:pPr>
-        <w:pStyle w:val="Heading3"/>
-      </w:pPr>
-      <w:bookmarkStart w:id="67" w:name="_Toc476219756"/>
-      <w:r>
-        <w:t>5.1.1 3D Cubes</w:t>
-      </w:r>
-      <w:bookmarkEnd w:id="67"/>
     </w:p>
     <w:p>
       <w:pPr>
@@ -13225,24 +12436,34 @@
         <w:t xml:space="preserve"> This example makes good use of many features of the platform.</w:t>
       </w:r>
       <w:r>
-        <w:t xml:space="preserve"> First it utilizes good use of the file system module to not only load the texture that is bound to the cube in the fragment </w:t>
-      </w:r>
-      <w:proofErr w:type="spellStart"/>
-      <w:r>
-        <w:t>shader</w:t>
-      </w:r>
-      <w:proofErr w:type="spellEnd"/>
-      <w:r>
-        <w:t xml:space="preserve">, but it also uses the file system to read the geometric data </w:t>
-      </w:r>
-      <w:r>
-        <w:t xml:space="preserve">stored in the JSON file format </w:t>
+        <w:t xml:space="preserve"> First it utilizes good use of the file system module to not only load the texture that is bound to the cube in the fragment shader, but it also uses the file system to read the geometric data </w:t>
+      </w:r>
+      <w:r>
+        <w:t xml:space="preserve">stored in </w:t>
+      </w:r>
+      <w:r>
+        <w:t>a</w:t>
+      </w:r>
+      <w:r>
+        <w:t xml:space="preserve"> JSON file </w:t>
       </w:r>
       <w:r>
         <w:t xml:space="preserve">from </w:t>
       </w:r>
       <w:r>
-        <w:t xml:space="preserve">disk. The maths module that comes part of the system is also put to good use here as it is what enables the rotation and translations to take place as these are done through matrix calculations which come by default as part of the platform. In this </w:t>
+        <w:t xml:space="preserve">disk. The maths module that comes </w:t>
+      </w:r>
+      <w:r>
+        <w:t xml:space="preserve">as </w:t>
+      </w:r>
+      <w:r>
+        <w:t xml:space="preserve">part of the system is also put to good use here as it is what enables the rotation and translations to take place as these are done through matrix calculations </w:t>
+      </w:r>
+      <w:r>
+        <w:t>in the vertex shader</w:t>
+      </w:r>
+      <w:r>
+        <w:t xml:space="preserve">. In this </w:t>
       </w:r>
       <w:r>
         <w:t>demonstration,</w:t>
@@ -13280,12 +12501,12 @@
       <w:pPr>
         <w:pStyle w:val="Heading3"/>
       </w:pPr>
-      <w:bookmarkStart w:id="68" w:name="_Toc476219757"/>
+      <w:bookmarkStart w:id="67" w:name="_Toc476219757"/>
       <w:r>
         <w:lastRenderedPageBreak/>
         <w:t>5.1.2 3D Terrain</w:t>
       </w:r>
-      <w:bookmarkEnd w:id="68"/>
+      <w:bookmarkEnd w:id="67"/>
       <w:r>
         <w:t xml:space="preserve">  </w:t>
       </w:r>
@@ -13311,8 +12532,8 @@
       </w:r>
     </w:p>
     <w:p/>
-    <w:bookmarkStart w:id="69" w:name="_MON_1549180483"/>
-    <w:bookmarkEnd w:id="69"/>
+    <w:bookmarkStart w:id="68" w:name="_MON_1549180483"/>
+    <w:bookmarkEnd w:id="68"/>
     <w:p>
       <w:pPr>
         <w:pBdr>
@@ -13327,7 +12548,7 @@
           <v:shape id="_x0000_i1043" type="#_x0000_t75" style="width:451.25pt;height:130.6pt" o:ole="">
             <v:imagedata r:id="rId46" o:title=""/>
           </v:shape>
-          <o:OLEObject Type="Embed" ProgID="Word.OpenDocumentText.12" ShapeID="_x0000_i1043" DrawAspect="Content" ObjectID="_1549965849" r:id="rId47"/>
+          <o:OLEObject Type="Embed" ProgID="Word.OpenDocumentText.12" ShapeID="_x0000_i1043" DrawAspect="Content" ObjectID="_1549968565" r:id="rId47"/>
         </w:object>
       </w:r>
     </w:p>
@@ -13350,16 +12571,8 @@
         <w:rPr>
           <w:rStyle w:val="Emphasis"/>
         </w:rPr>
-        <w:t xml:space="preserve">Figure XX: </w:t>
-      </w:r>
-      <w:proofErr w:type="spellStart"/>
-      <w:r>
-        <w:rPr>
-          <w:rStyle w:val="Emphasis"/>
-        </w:rPr>
-        <w:t>Settings.json</w:t>
-      </w:r>
-      <w:proofErr w:type="spellEnd"/>
+        <w:t>Figure XX: Settings.json</w:t>
+      </w:r>
     </w:p>
     <w:p/>
     <w:p>
@@ -13444,32 +12657,28 @@
         <w:t xml:space="preserve"> you will see the output seen in Figure XX.</w:t>
       </w:r>
       <w:r>
-        <w:t xml:space="preserve"> The terrain is generated by pushing geometry into a Typed Array which is then directly fed to a vertex array object. Once there it is drawn quite simply with a fragment </w:t>
-      </w:r>
-      <w:proofErr w:type="spellStart"/>
-      <w:r>
-        <w:t>shader</w:t>
-      </w:r>
-      <w:proofErr w:type="spellEnd"/>
-      <w:r>
-        <w:t xml:space="preserve"> that sets the output fragment to green.</w:t>
-      </w:r>
-      <w:r>
-        <w:t xml:space="preserve"> In the vertex </w:t>
-      </w:r>
-      <w:proofErr w:type="spellStart"/>
-      <w:r>
-        <w:t>shader</w:t>
-      </w:r>
-      <w:proofErr w:type="spellEnd"/>
-      <w:r>
-        <w:t xml:space="preserve"> we </w:t>
+        <w:t xml:space="preserve"> The terrain is generated by pushing geometry into a Typed Array which is then directly fed to a vertex </w:t>
+      </w:r>
+      <w:r>
+        <w:t>buffer</w:t>
+      </w:r>
+      <w:r>
+        <w:t xml:space="preserve"> object. Once there it is drawn quite simply with a fragment shader that sets the output fragment to green.</w:t>
+      </w:r>
+      <w:r>
+        <w:t xml:space="preserve"> In the vertex shader we </w:t>
       </w:r>
       <w:r>
         <w:t>merely</w:t>
       </w:r>
       <w:r>
-        <w:t xml:space="preserve"> perform the matrix multiplications needed to draw the terrain in 3D and to set camera in a position which can survey a large section of the terrain.</w:t>
+        <w:t xml:space="preserve"> perform the matrix multiplications needed to draw the terrain in 3D and to set </w:t>
+      </w:r>
+      <w:r>
+        <w:t xml:space="preserve">the </w:t>
+      </w:r>
+      <w:r>
+        <w:t>camera in a position which can survey a large section of the terrain.</w:t>
       </w:r>
       <w:r>
         <w:t xml:space="preserve"> We turn off filling of the polygons to give a clearer view of the terrain generated.</w:t>
@@ -13507,12 +12716,12 @@
       <w:pPr>
         <w:pStyle w:val="Heading3"/>
       </w:pPr>
-      <w:bookmarkStart w:id="70" w:name="_Toc476219758"/>
+      <w:bookmarkStart w:id="69" w:name="_Toc476219758"/>
       <w:r>
         <w:lastRenderedPageBreak/>
         <w:t>5.1.3 3D Lighting</w:t>
       </w:r>
-      <w:bookmarkEnd w:id="70"/>
+      <w:bookmarkEnd w:id="69"/>
       <w:r>
         <w:t xml:space="preserve">  </w:t>
       </w:r>
@@ -13522,21 +12731,50 @@
         <w:spacing w:line="276" w:lineRule="auto"/>
       </w:pPr>
       <w:r>
-        <w:t xml:space="preserve">The final OpenGL demonstration created was a simple lighting example. In this example, we perform per fragment lighting on geometry in a scene with a single directional light facing up and to the right of the scene. The geometry in our case a cube is loaded in and has pre-calculated </w:t>
-      </w:r>
-      <w:proofErr w:type="spellStart"/>
-      <w:r>
-        <w:t>normals</w:t>
-      </w:r>
-      <w:proofErr w:type="spellEnd"/>
-      <w:r>
-        <w:t xml:space="preserve"> for the lighting calculations. Per fragment lighting is used as it is more accurate calculating a lighting value for each fragment rather than each vertex and interpolating across them which is what would have happened if the code in Figure XX was placed in the vertex </w:t>
-      </w:r>
-      <w:proofErr w:type="spellStart"/>
-      <w:r>
-        <w:t>shader</w:t>
-      </w:r>
-      <w:proofErr w:type="spellEnd"/>
+        <w:t xml:space="preserve">The final OpenGL demonstration created was a simple lighting example. In this example, we perform per fragment lighting on geometry in a scene with a single directional light facing up and to the right of the scene. The geometry </w:t>
+      </w:r>
+      <w:r>
+        <w:t xml:space="preserve">is </w:t>
+      </w:r>
+      <w:r>
+        <w:t xml:space="preserve">cube is loaded in and has pre-calculated normals for the lighting calculations. Per fragment lighting is used as it is </w:t>
+      </w:r>
+      <w:r>
+        <w:t xml:space="preserve">a </w:t>
+      </w:r>
+      <w:r>
+        <w:t xml:space="preserve">more accurate </w:t>
+      </w:r>
+      <w:r>
+        <w:t>method for calculating</w:t>
+      </w:r>
+      <w:r>
+        <w:t xml:space="preserve"> a lighting value for </w:t>
+      </w:r>
+      <w:r>
+        <w:t>geometry,</w:t>
+      </w:r>
+      <w:r>
+        <w:t xml:space="preserve"> </w:t>
+      </w:r>
+      <w:r>
+        <w:t>at least when compared to per vertex lighting which calculates the lighting value for</w:t>
+      </w:r>
+      <w:r>
+        <w:t xml:space="preserve"> each vertex and </w:t>
+      </w:r>
+      <w:r>
+        <w:t>interpolates</w:t>
+      </w:r>
+      <w:r>
+        <w:t xml:space="preserve"> across </w:t>
+      </w:r>
+      <w:r>
+        <w:t>the surface</w:t>
+      </w:r>
+      <w:r>
+        <w:t xml:space="preserve"> leading to inaccuracies</w:t>
+      </w:r>
       <w:r>
         <w:t>.</w:t>
       </w:r>
@@ -13544,20 +12782,27 @@
         <w:t xml:space="preserve"> </w:t>
       </w:r>
       <w:r>
-        <w:t xml:space="preserve">To prove that the lighting is dynamic and not static the geometry is rotated on its Y axis showing how lighting is calculate per frame and not once and baked into the final image. The current lighting equation is the </w:t>
-      </w:r>
-      <w:proofErr w:type="spellStart"/>
-      <w:r>
-        <w:t>Phong</w:t>
-      </w:r>
-      <w:proofErr w:type="spellEnd"/>
-      <w:r>
-        <w:t xml:space="preserve"> Reflection Model without the specular highlight for simplicity. The output of the program can be seen below and even though each side is the same colour because the lighting alters the final colour of the surface we can see each side has a unique colour.</w:t>
+        <w:t>To prove that the lighting is dynamic and not static the geometry is rotated on its Y axis showing how lighting is calculate</w:t>
+      </w:r>
+      <w:r>
+        <w:t>d</w:t>
+      </w:r>
+      <w:r>
+        <w:t xml:space="preserve"> per frame and not baked into the final image. The current lighting equation is the Phong Reflection Model without the specular highlight for simplicity. The output of the program can be seen </w:t>
+      </w:r>
+      <w:r>
+        <w:t>in Figure XX</w:t>
+      </w:r>
+      <w:r>
+        <w:t>.</w:t>
+      </w:r>
+      <w:r>
+        <w:t xml:space="preserve"> Figure XX shows the fragment shader used for the lighting demonstration.</w:t>
       </w:r>
     </w:p>
     <w:p/>
-    <w:bookmarkStart w:id="71" w:name="_MON_1549181005"/>
-    <w:bookmarkEnd w:id="71"/>
+    <w:bookmarkStart w:id="70" w:name="_MON_1549181005"/>
+    <w:bookmarkEnd w:id="70"/>
     <w:p>
       <w:pPr>
         <w:pBdr>
@@ -13569,10 +12814,10 @@
       </w:pPr>
       <w:r>
         <w:object w:dxaOrig="10466" w:dyaOrig="4835" w14:anchorId="67824EA0">
-          <v:shape id="_x0000_i1044" type="#_x0000_t75" style="width:522.4pt;height:241.95pt" o:ole="">
+          <v:shape id="_x0000_i1050" type="#_x0000_t75" style="width:522.4pt;height:241.95pt" o:ole="">
             <v:imagedata r:id="rId49" o:title=""/>
           </v:shape>
-          <o:OLEObject Type="Embed" ProgID="Word.OpenDocumentText.12" ShapeID="_x0000_i1044" DrawAspect="Content" ObjectID="_1549965850" r:id="rId50"/>
+          <o:OLEObject Type="Embed" ProgID="Word.OpenDocumentText.12" ShapeID="_x0000_i1050" DrawAspect="Content" ObjectID="_1549968566" r:id="rId50"/>
         </w:object>
       </w:r>
     </w:p>
@@ -13595,16 +12840,8 @@
         <w:rPr>
           <w:rStyle w:val="Emphasis"/>
         </w:rPr>
-        <w:t xml:space="preserve">Figure XX: Lighting Fragment </w:t>
-      </w:r>
-      <w:proofErr w:type="spellStart"/>
-      <w:r>
-        <w:rPr>
-          <w:rStyle w:val="Emphasis"/>
-        </w:rPr>
-        <w:t>Shader</w:t>
-      </w:r>
-      <w:proofErr w:type="spellEnd"/>
+        <w:t>Figure XX: Lighting Fragment Shader</w:t>
+      </w:r>
     </w:p>
     <w:p>
       <w:pPr>
@@ -13621,22 +12858,22 @@
           <w:lang w:eastAsia="en-GB"/>
         </w:rPr>
         <w:drawing>
-          <wp:anchor distT="0" distB="0" distL="114300" distR="114300" simplePos="0" relativeHeight="251660288" behindDoc="1" locked="0" layoutInCell="1" allowOverlap="1" wp14:anchorId="0D0F3AD4" wp14:editId="1E4F9E58">
+          <wp:anchor distT="0" distB="0" distL="114300" distR="114300" simplePos="0" relativeHeight="251660288" behindDoc="1" locked="0" layoutInCell="1" allowOverlap="1" wp14:anchorId="0D0F3AD4" wp14:editId="7F5279FE">
             <wp:simplePos x="0" y="0"/>
             <wp:positionH relativeFrom="margin">
-              <wp:align>center</wp:align>
+              <wp:posOffset>1322070</wp:posOffset>
             </wp:positionH>
             <wp:positionV relativeFrom="paragraph">
-              <wp:posOffset>132715</wp:posOffset>
+              <wp:posOffset>87630</wp:posOffset>
             </wp:positionV>
-            <wp:extent cx="3362325" cy="2509520"/>
-            <wp:effectExtent l="0" t="0" r="9525" b="5080"/>
+            <wp:extent cx="3214370" cy="2398395"/>
+            <wp:effectExtent l="0" t="0" r="11430" b="0"/>
             <wp:wrapTight wrapText="bothSides">
               <wp:wrapPolygon edited="0">
                 <wp:start x="0" y="0"/>
-                <wp:lineTo x="0" y="21480"/>
-                <wp:lineTo x="21539" y="21480"/>
-                <wp:lineTo x="21539" y="0"/>
+                <wp:lineTo x="0" y="21274"/>
+                <wp:lineTo x="21506" y="21274"/>
+                <wp:lineTo x="21506" y="0"/>
                 <wp:lineTo x="0" y="0"/>
               </wp:wrapPolygon>
             </wp:wrapTight>
@@ -13654,7 +12891,7 @@
                     </pic:cNvPicPr>
                   </pic:nvPicPr>
                   <pic:blipFill>
-                    <a:blip r:embed="rId51">
+                    <a:blip r:embed="rId51" cstate="print">
                       <a:extLst>
                         <a:ext uri="{28A0092B-C50C-407E-A947-70E740481C1C}">
                           <a14:useLocalDpi xmlns:a14="http://schemas.microsoft.com/office/drawing/2010/main" val="0"/>
@@ -13669,7 +12906,7 @@
                   <pic:spPr bwMode="auto">
                     <a:xfrm>
                       <a:off x="0" y="0"/>
-                      <a:ext cx="3362325" cy="2509520"/>
+                      <a:ext cx="3214370" cy="2398395"/>
                     </a:xfrm>
                     <a:prstGeom prst="rect">
                       <a:avLst/>
@@ -13795,33 +13032,23 @@
     </w:p>
     <w:p>
       <w:pPr>
-        <w:ind w:left="5760"/>
+        <w:jc w:val="left"/>
+        <w:rPr>
+          <w:rStyle w:val="Emphasis"/>
+        </w:rPr>
+      </w:pPr>
+    </w:p>
+    <w:p>
+      <w:pPr>
         <w:jc w:val="center"/>
         <w:rPr>
           <w:rStyle w:val="Emphasis"/>
         </w:rPr>
       </w:pPr>
-    </w:p>
-    <w:p>
-      <w:pPr>
-        <w:jc w:val="left"/>
-        <w:rPr>
-          <w:rStyle w:val="Emphasis"/>
-        </w:rPr>
-      </w:pPr>
-    </w:p>
-    <w:p>
-      <w:pPr>
-        <w:jc w:val="center"/>
-        <w:rPr>
-          <w:rStyle w:val="Emphasis"/>
-        </w:rPr>
-      </w:pPr>
-      <w:r>
-        <w:rPr>
-          <w:rStyle w:val="Emphasis"/>
-        </w:rPr>
-        <w:lastRenderedPageBreak/>
+      <w:r>
+        <w:rPr>
+          <w:rStyle w:val="Emphasis"/>
+        </w:rPr>
         <w:t>Figure XX: 3D Cubes Output</w:t>
       </w:r>
     </w:p>
@@ -13830,65 +13057,90 @@
         <w:pStyle w:val="Heading2"/>
         <w:spacing w:after="120"/>
       </w:pPr>
-      <w:bookmarkStart w:id="72" w:name="_Toc476219759"/>
-      <w:r>
+      <w:bookmarkStart w:id="71" w:name="_Toc476219759"/>
+      <w:r>
+        <w:lastRenderedPageBreak/>
         <w:t xml:space="preserve">5.2 </w:t>
       </w:r>
       <w:r>
         <w:t>OpenCL Demo’s</w:t>
       </w:r>
+      <w:bookmarkEnd w:id="71"/>
+    </w:p>
+    <w:p>
+      <w:pPr>
+        <w:spacing w:after="120" w:line="276" w:lineRule="auto"/>
+        <w:rPr>
+          <w:rFonts w:eastAsiaTheme="majorEastAsia"/>
+        </w:rPr>
+      </w:pPr>
+      <w:r>
+        <w:rPr>
+          <w:rFonts w:eastAsiaTheme="majorEastAsia"/>
+        </w:rPr>
+        <w:t>To accompany the three OpenGL demonstration</w:t>
+      </w:r>
+      <w:r>
+        <w:rPr>
+          <w:rFonts w:eastAsiaTheme="majorEastAsia"/>
+        </w:rPr>
+        <w:t>s</w:t>
+      </w:r>
+      <w:r>
+        <w:rPr>
+          <w:rFonts w:eastAsiaTheme="majorEastAsia"/>
+        </w:rPr>
+        <w:t xml:space="preserve"> which help show the OpenGL bindings in full effect three simple OpenCL demonstrations were also devised to show the OpenCL bindings working in full effect as well.</w:t>
+      </w:r>
+      <w:r>
+        <w:rPr>
+          <w:rFonts w:eastAsiaTheme="majorEastAsia"/>
+        </w:rPr>
+        <w:t xml:space="preserve"> The first is a grayscale demonstration which takes an input image and write</w:t>
+      </w:r>
+      <w:r>
+        <w:rPr>
+          <w:rFonts w:eastAsiaTheme="majorEastAsia"/>
+        </w:rPr>
+        <w:t>s a</w:t>
+      </w:r>
+      <w:r>
+        <w:rPr>
+          <w:rFonts w:eastAsiaTheme="majorEastAsia"/>
+        </w:rPr>
+        <w:t xml:space="preserve"> grayscale version of it to disk using an OpenCL kernel.</w:t>
+      </w:r>
+      <w:r>
+        <w:rPr>
+          <w:rFonts w:eastAsiaTheme="majorEastAsia"/>
+        </w:rPr>
+        <w:t xml:space="preserve"> The second is a Sobel Filter demonstration which performs a</w:t>
+      </w:r>
+      <w:r>
+        <w:rPr>
+          <w:rFonts w:eastAsiaTheme="majorEastAsia"/>
+        </w:rPr>
+        <w:t>n</w:t>
+      </w:r>
+      <w:r>
+        <w:rPr>
+          <w:rFonts w:eastAsiaTheme="majorEastAsia"/>
+        </w:rPr>
+        <w:t xml:space="preserve"> edge detection test across the image again using an OpenCL kernel and finally we have a matrix demonstration that performs a matrix multiplication operations on a given matrix stored in JSON and writes the output to disk.</w:t>
+      </w:r>
+    </w:p>
+    <w:p>
+      <w:pPr>
+        <w:pStyle w:val="Heading3"/>
+      </w:pPr>
+      <w:bookmarkStart w:id="72" w:name="_Toc476219760"/>
+      <w:r>
+        <w:t>5.2.1 Grayscale Demo</w:t>
+      </w:r>
       <w:bookmarkEnd w:id="72"/>
     </w:p>
     <w:p>
       <w:pPr>
-        <w:spacing w:after="120" w:line="276" w:lineRule="auto"/>
-        <w:rPr>
-          <w:rFonts w:eastAsiaTheme="majorEastAsia"/>
-        </w:rPr>
-      </w:pPr>
-      <w:r>
-        <w:rPr>
-          <w:rFonts w:eastAsiaTheme="majorEastAsia"/>
-        </w:rPr>
-        <w:t>To accompany the three OpenGL demonstration which help show the OpenGL bindings in full effect three simple OpenCL demonstrations were also devised to show the OpenCL bindings working in full effect as well.</w:t>
-      </w:r>
-      <w:r>
-        <w:rPr>
-          <w:rFonts w:eastAsiaTheme="majorEastAsia"/>
-        </w:rPr>
-        <w:t xml:space="preserve"> The first is a grayscale demonstration which takes an input image and write as grayscale version of it to disk using an OpenCL kernel.</w:t>
-      </w:r>
-      <w:r>
-        <w:rPr>
-          <w:rFonts w:eastAsiaTheme="majorEastAsia"/>
-        </w:rPr>
-        <w:t xml:space="preserve"> The second is a Sobel Filter demonstration which performs a</w:t>
-      </w:r>
-      <w:r>
-        <w:rPr>
-          <w:rFonts w:eastAsiaTheme="majorEastAsia"/>
-        </w:rPr>
-        <w:t>n</w:t>
-      </w:r>
-      <w:r>
-        <w:rPr>
-          <w:rFonts w:eastAsiaTheme="majorEastAsia"/>
-        </w:rPr>
-        <w:t xml:space="preserve"> edge detection test across the image again using an OpenCL kernel and finally we have a matrix demonstration that performs a matrix multiplication operations on a given matrix stored in JSON and writes the output to disk.</w:t>
-      </w:r>
-    </w:p>
-    <w:p>
-      <w:pPr>
-        <w:pStyle w:val="Heading3"/>
-      </w:pPr>
-      <w:bookmarkStart w:id="73" w:name="_Toc476219760"/>
-      <w:r>
-        <w:t>5.2.1 Grayscale Demo</w:t>
-      </w:r>
-      <w:bookmarkEnd w:id="73"/>
-    </w:p>
-    <w:p>
-      <w:pPr>
         <w:spacing w:line="276" w:lineRule="auto"/>
         <w:rPr>
           <w:shd w:val="clear" w:color="auto" w:fill="FFFFFF"/>
@@ -13898,7 +13150,31 @@
         <w:rPr>
           <w:shd w:val="clear" w:color="auto" w:fill="FFFFFF"/>
         </w:rPr>
-        <w:t>So, the first demonstration as shown below is a simple program that reads an input image from disk, copies that memory into an OpenCL image object then executes the kernel shown in Figure XX. The mentioned kernel just takes all components in that image and calculates the sum, then divides by three, the three representing the number of components in the image, then sets all image components to that value. The result is a grayscale image.</w:t>
+        <w:t>So, the first demonstration as shown below is a simple program that reads an input image from disk, copies that memory into an OpenCL image object then executes the kernel shown in Figure XX. The mentioned kernel just takes all components in that image and calculates the sum, then divides by three, the three representing the number of components in the image, then sets all image components to that value</w:t>
+      </w:r>
+      <w:r>
+        <w:rPr>
+          <w:shd w:val="clear" w:color="auto" w:fill="FFFFFF"/>
+        </w:rPr>
+        <w:t xml:space="preserve"> resulting in a</w:t>
+      </w:r>
+      <w:r>
+        <w:rPr>
+          <w:shd w:val="clear" w:color="auto" w:fill="FFFFFF"/>
+        </w:rPr>
+        <w:t xml:space="preserve"> grayscale image</w:t>
+      </w:r>
+      <w:r>
+        <w:rPr>
+          <w:shd w:val="clear" w:color="auto" w:fill="FFFFFF"/>
+        </w:rPr>
+        <w:t xml:space="preserve"> (See Figure XX)</w:t>
+      </w:r>
+      <w:r>
+        <w:rPr>
+          <w:shd w:val="clear" w:color="auto" w:fill="FFFFFF"/>
+        </w:rPr>
+        <w:t>.</w:t>
       </w:r>
       <w:r>
         <w:rPr>
@@ -13916,19 +13192,23 @@
         <w:rPr>
           <w:shd w:val="clear" w:color="auto" w:fill="FFFFFF"/>
         </w:rPr>
-        <w:t xml:space="preserve">can load PNG’s, BMP’s, and JPG’s. </w:t>
-      </w:r>
-    </w:p>
-    <w:p>
-      <w:pPr>
-        <w:spacing w:line="276" w:lineRule="auto"/>
-        <w:rPr>
-          <w:shd w:val="clear" w:color="auto" w:fill="FFFFFF"/>
-        </w:rPr>
-      </w:pPr>
-    </w:p>
-    <w:bookmarkStart w:id="74" w:name="_MON_1549816667"/>
-    <w:bookmarkEnd w:id="74"/>
+        <w:t>can load</w:t>
+      </w:r>
+      <w:r>
+        <w:rPr>
+          <w:shd w:val="clear" w:color="auto" w:fill="FFFFFF"/>
+        </w:rPr>
+        <w:t xml:space="preserve"> and write</w:t>
+      </w:r>
+      <w:r>
+        <w:rPr>
+          <w:shd w:val="clear" w:color="auto" w:fill="FFFFFF"/>
+        </w:rPr>
+        <w:t xml:space="preserve"> PNG’s, BMP’s, and JPG’s. </w:t>
+      </w:r>
+    </w:p>
+    <w:bookmarkStart w:id="73" w:name="_MON_1549816667"/>
+    <w:bookmarkEnd w:id="73"/>
     <w:p>
       <w:pPr>
         <w:pBdr>
@@ -13947,10 +13227,10 @@
           <w:shd w:val="clear" w:color="auto" w:fill="FFFFFF"/>
         </w:rPr>
         <w:object w:dxaOrig="10466" w:dyaOrig="3952" w14:anchorId="69F61D74">
-          <v:shape id="_x0000_i1045" type="#_x0000_t75" style="width:522.4pt;height:196.75pt" o:ole="">
+          <v:shape id="_x0000_i1044" type="#_x0000_t75" style="width:522.4pt;height:196.75pt" o:ole="">
             <v:imagedata r:id="rId52" o:title=""/>
           </v:shape>
-          <o:OLEObject Type="Embed" ProgID="Word.OpenDocumentText.12" ShapeID="_x0000_i1045" DrawAspect="Content" ObjectID="_1549965851" r:id="rId53"/>
+          <o:OLEObject Type="Embed" ProgID="Word.OpenDocumentText.12" ShapeID="_x0000_i1044" DrawAspect="Content" ObjectID="_1549968567" r:id="rId53"/>
         </w:object>
       </w:r>
     </w:p>
@@ -14055,43 +13335,43 @@
         <w:rPr>
           <w:rStyle w:val="Emphasis"/>
         </w:rPr>
+        <w:t>F</w:t>
+      </w:r>
+      <w:r>
+        <w:rPr>
+          <w:rStyle w:val="Emphasis"/>
+        </w:rPr>
+        <w:t>igure XX: Left is the input image on the r</w:t>
+      </w:r>
+      <w:r>
+        <w:rPr>
+          <w:rStyle w:val="Emphasis"/>
+        </w:rPr>
+        <w:t>ight</w:t>
+      </w:r>
+      <w:r>
+        <w:rPr>
+          <w:rStyle w:val="Emphasis"/>
+        </w:rPr>
+        <w:t xml:space="preserve"> the o</w:t>
+      </w:r>
+      <w:r>
+        <w:rPr>
+          <w:rStyle w:val="Emphasis"/>
+        </w:rPr>
+        <w:t>utput</w:t>
+      </w:r>
+    </w:p>
+    <w:p>
+      <w:pPr>
+        <w:pStyle w:val="Heading3"/>
+      </w:pPr>
+      <w:bookmarkStart w:id="74" w:name="_Toc476219761"/>
+      <w:r>
         <w:lastRenderedPageBreak/>
-        <w:t>F</w:t>
-      </w:r>
-      <w:r>
-        <w:rPr>
-          <w:rStyle w:val="Emphasis"/>
-        </w:rPr>
-        <w:t>igure XX: Left is the input image on the r</w:t>
-      </w:r>
-      <w:r>
-        <w:rPr>
-          <w:rStyle w:val="Emphasis"/>
-        </w:rPr>
-        <w:t>ight</w:t>
-      </w:r>
-      <w:r>
-        <w:rPr>
-          <w:rStyle w:val="Emphasis"/>
-        </w:rPr>
-        <w:t xml:space="preserve"> the o</w:t>
-      </w:r>
-      <w:r>
-        <w:rPr>
-          <w:rStyle w:val="Emphasis"/>
-        </w:rPr>
-        <w:t>utput</w:t>
-      </w:r>
-    </w:p>
-    <w:p>
-      <w:pPr>
-        <w:pStyle w:val="Heading3"/>
-      </w:pPr>
-      <w:bookmarkStart w:id="75" w:name="_Toc476219761"/>
-      <w:r>
         <w:t>5.2.2 Sobel Filter Demo</w:t>
       </w:r>
-      <w:bookmarkEnd w:id="75"/>
+      <w:bookmarkEnd w:id="74"/>
     </w:p>
     <w:p>
       <w:pPr>
@@ -14121,18 +13401,30 @@
         </w:rPr>
         <w:t xml:space="preserve"> passes it to OpenCL</w:t>
       </w:r>
+      <w:r>
+        <w:rPr>
+          <w:rFonts w:cs="Arial"/>
+          <w:color w:val="000000"/>
+          <w:szCs w:val="22"/>
+          <w:shd w:val="clear" w:color="auto" w:fill="FFFFFF"/>
+        </w:rPr>
+        <w:t>. However, the kernel instead of performing a sum of all components instead calculates the magnitude of change of the pixel’s value resulting in edge detection. The resulting image see in Figure XX shows the edges identified in the image from this kernel.</w:t>
+      </w:r>
     </w:p>
     <w:p/>
     <w:p>
+      <w:pPr>
+        <w:jc w:val="center"/>
+      </w:pPr>
       <w:r>
         <w:rPr>
           <w:noProof/>
           <w:lang w:eastAsia="en-GB"/>
         </w:rPr>
         <w:drawing>
-          <wp:inline distT="0" distB="0" distL="0" distR="0" wp14:anchorId="1F912907" wp14:editId="5F51A3FF">
-            <wp:extent cx="5761355" cy="2880995"/>
-            <wp:effectExtent l="0" t="0" r="0" b="0"/>
+          <wp:inline distT="0" distB="0" distL="0" distR="0" wp14:anchorId="1F912907" wp14:editId="6600745C">
+            <wp:extent cx="5013539" cy="2507045"/>
+            <wp:effectExtent l="0" t="0" r="0" b="7620"/>
             <wp:docPr id="6" name="Picture 6"/>
             <wp:cNvGraphicFramePr>
               <a:graphicFrameLocks xmlns:a="http://schemas.openxmlformats.org/drawingml/2006/main" noChangeAspect="1"/>
@@ -14153,7 +13445,7 @@
                   <pic:spPr>
                     <a:xfrm>
                       <a:off x="0" y="0"/>
-                      <a:ext cx="5761355" cy="2880995"/>
+                      <a:ext cx="5061278" cy="2530917"/>
                     </a:xfrm>
                     <a:prstGeom prst="rect">
                       <a:avLst/>
@@ -14186,7 +13478,7 @@
       <w:pPr>
         <w:pStyle w:val="Heading3"/>
       </w:pPr>
-      <w:bookmarkStart w:id="76" w:name="_Toc476219762"/>
+      <w:bookmarkStart w:id="75" w:name="_Toc476219762"/>
       <w:r>
         <w:t>5.2</w:t>
       </w:r>
@@ -14196,7 +13488,7 @@
       <w:r>
         <w:t xml:space="preserve"> Matrix Demo</w:t>
       </w:r>
-      <w:bookmarkEnd w:id="76"/>
+      <w:bookmarkEnd w:id="75"/>
     </w:p>
     <w:p>
       <w:pPr>
@@ -14242,9 +13534,8 @@
           <w:szCs w:val="21"/>
           <w:shd w:val="clear" w:color="auto" w:fill="FFFFFF"/>
         </w:rPr>
-        <w:t xml:space="preserve"> loads this JSON and passes it into </w:t>
-      </w:r>
-      <w:proofErr w:type="spellStart"/>
+        <w:t xml:space="preserve"> loads this JSON and passes it into TypedArray’s which are then put into OpenCL buffers. Once there we execute are simple matrix multiplication kernel for each</w:t>
+      </w:r>
       <w:r>
         <w:rPr>
           <w:rFonts w:cs="Arial"/>
@@ -14252,9 +13543,8 @@
           <w:szCs w:val="21"/>
           <w:shd w:val="clear" w:color="auto" w:fill="FFFFFF"/>
         </w:rPr>
-        <w:t>TypedArray’s</w:t>
-      </w:r>
-      <w:proofErr w:type="spellEnd"/>
+        <w:t xml:space="preserve"> matrix specified in this list and then </w:t>
+      </w:r>
       <w:r>
         <w:rPr>
           <w:rFonts w:cs="Arial"/>
@@ -14262,7 +13552,7 @@
           <w:szCs w:val="21"/>
           <w:shd w:val="clear" w:color="auto" w:fill="FFFFFF"/>
         </w:rPr>
-        <w:t xml:space="preserve"> which are then put into OpenCL buffers. Once there we execute are simple matrix multiplication kernel for each</w:t>
+        <w:t>store the</w:t>
       </w:r>
       <w:r>
         <w:rPr>
@@ -14271,7 +13561,7 @@
           <w:szCs w:val="21"/>
           <w:shd w:val="clear" w:color="auto" w:fill="FFFFFF"/>
         </w:rPr>
-        <w:t xml:space="preserve"> matrix specified in this list and then uses </w:t>
+        <w:t xml:space="preserve"> output in a new list.</w:t>
       </w:r>
       <w:r>
         <w:rPr>
@@ -14280,7 +13570,7 @@
           <w:szCs w:val="21"/>
           <w:shd w:val="clear" w:color="auto" w:fill="FFFFFF"/>
         </w:rPr>
-        <w:t>get the output and store that in a new list.</w:t>
+        <w:t xml:space="preserve"> Once </w:t>
       </w:r>
       <w:r>
         <w:rPr>
@@ -14289,7 +13579,7 @@
           <w:szCs w:val="21"/>
           <w:shd w:val="clear" w:color="auto" w:fill="FFFFFF"/>
         </w:rPr>
-        <w:t xml:space="preserve"> Once </w:t>
+        <w:t>all outputs have been calculated we then write this into the previously mention</w:t>
       </w:r>
       <w:r>
         <w:rPr>
@@ -14298,7 +13588,16 @@
           <w:szCs w:val="21"/>
           <w:shd w:val="clear" w:color="auto" w:fill="FFFFFF"/>
         </w:rPr>
-        <w:t>all outputs have been calculated we then write this into the previously mention output JSON file which again can be seen in Figure XX.</w:t>
+        <w:t>ed</w:t>
+      </w:r>
+      <w:r>
+        <w:rPr>
+          <w:rFonts w:cs="Arial"/>
+          <w:color w:val="000000"/>
+          <w:szCs w:val="21"/>
+          <w:shd w:val="clear" w:color="auto" w:fill="FFFFFF"/>
+        </w:rPr>
+        <w:t xml:space="preserve"> output JSON file which can be seen in Figure XX.</w:t>
       </w:r>
     </w:p>
     <w:p>
@@ -14313,8 +13612,8 @@
         </w:rPr>
       </w:pPr>
     </w:p>
-    <w:bookmarkStart w:id="77" w:name="_MON_1549815443"/>
-    <w:bookmarkEnd w:id="77"/>
+    <w:bookmarkStart w:id="76" w:name="_MON_1549815443"/>
+    <w:bookmarkEnd w:id="76"/>
     <w:p>
       <w:pPr>
         <w:pBdr>
@@ -14326,10 +13625,10 @@
       </w:pPr>
       <w:r>
         <w:object w:dxaOrig="9026" w:dyaOrig="2847" w14:anchorId="6E690EF0">
-          <v:shape id="_x0000_i1046" type="#_x0000_t75" style="width:451.25pt;height:142.35pt" o:ole="">
+          <v:shape id="_x0000_i1045" type="#_x0000_t75" style="width:451.25pt;height:142.35pt" o:ole="">
             <v:imagedata r:id="rId56" o:title=""/>
           </v:shape>
-          <o:OLEObject Type="Embed" ProgID="Word.OpenDocumentText.12" ShapeID="_x0000_i1046" DrawAspect="Content" ObjectID="_1549965852" r:id="rId57"/>
+          <o:OLEObject Type="Embed" ProgID="Word.OpenDocumentText.12" ShapeID="_x0000_i1045" DrawAspect="Content" ObjectID="_1549968568" r:id="rId57"/>
         </w:object>
       </w:r>
     </w:p>
@@ -14345,20 +13644,12 @@
         <w:rPr>
           <w:rStyle w:val="Emphasis"/>
         </w:rPr>
-        <w:t>Figure XX: Mat-</w:t>
-      </w:r>
-      <w:proofErr w:type="spellStart"/>
-      <w:r>
-        <w:rPr>
-          <w:rStyle w:val="Emphasis"/>
-        </w:rPr>
-        <w:t>out.json</w:t>
-      </w:r>
-      <w:proofErr w:type="spellEnd"/>
+        <w:t>Figure XX: Mat-out.json</w:t>
+      </w:r>
     </w:p>
     <w:p/>
-    <w:bookmarkStart w:id="78" w:name="_MON_1549815337"/>
-    <w:bookmarkEnd w:id="78"/>
+    <w:bookmarkStart w:id="77" w:name="_MON_1549815337"/>
+    <w:bookmarkEnd w:id="77"/>
     <w:p>
       <w:pPr>
         <w:pBdr>
@@ -14370,10 +13661,10 @@
       </w:pPr>
       <w:r>
         <w:object w:dxaOrig="9026" w:dyaOrig="4627" w14:anchorId="66722EFC">
-          <v:shape id="_x0000_i1047" type="#_x0000_t75" style="width:451.25pt;height:231.05pt" o:ole="">
+          <v:shape id="_x0000_i1046" type="#_x0000_t75" style="width:451.25pt;height:231.05pt" o:ole="">
             <v:imagedata r:id="rId58" o:title=""/>
           </v:shape>
-          <o:OLEObject Type="Embed" ProgID="Word.OpenDocumentText.12" ShapeID="_x0000_i1047" DrawAspect="Content" ObjectID="_1549965853" r:id="rId59"/>
+          <o:OLEObject Type="Embed" ProgID="Word.OpenDocumentText.12" ShapeID="_x0000_i1046" DrawAspect="Content" ObjectID="_1549968569" r:id="rId59"/>
         </w:object>
       </w:r>
     </w:p>
@@ -14389,24 +13680,8 @@
         <w:rPr>
           <w:rStyle w:val="Emphasis"/>
         </w:rPr>
-        <w:t>Figure XX: Mat-</w:t>
-      </w:r>
-      <w:proofErr w:type="spellStart"/>
-      <w:r>
-        <w:rPr>
-          <w:rStyle w:val="Emphasis"/>
-        </w:rPr>
-        <w:t>in.json</w:t>
-      </w:r>
-      <w:proofErr w:type="spellEnd"/>
-    </w:p>
-    <w:p>
-      <w:pPr>
-        <w:jc w:val="center"/>
-        <w:rPr>
-          <w:rStyle w:val="Emphasis"/>
-        </w:rPr>
-      </w:pPr>
+        <w:t>Figure XX: Mat-in.json</w:t>
+      </w:r>
     </w:p>
     <w:p/>
     <w:p>
@@ -14414,21 +13689,33 @@
         <w:pStyle w:val="Heading2"/>
         <w:spacing w:after="120"/>
       </w:pPr>
-      <w:bookmarkStart w:id="79" w:name="_Toc476219763"/>
+      <w:bookmarkStart w:id="78" w:name="_Toc476219763"/>
       <w:r>
         <w:t>5.3 Demo Results</w:t>
       </w:r>
-      <w:bookmarkEnd w:id="79"/>
+      <w:bookmarkEnd w:id="78"/>
     </w:p>
     <w:p>
       <w:pPr>
         <w:spacing w:line="276" w:lineRule="auto"/>
       </w:pPr>
       <w:r>
-        <w:t>These demonstrations have proven that the platform suits it purpose. These programs would have much more complex if they were written in C++. That can be proved by the underlying code that sits inside the platform.</w:t>
-      </w:r>
-      <w:r>
-        <w:t xml:space="preserve"> These six demonstrations were varied and by looking at resources online we can see with the platform they are far easier to write. This is exactly what the platform was meant to show. These demonstrations are simple in theory and simple to write. The platform has achieved its goal.</w:t>
+        <w:t xml:space="preserve">These demonstrations have proven that the platform suits it purpose. These programs would have </w:t>
+      </w:r>
+      <w:r>
+        <w:t xml:space="preserve">been </w:t>
+      </w:r>
+      <w:r>
+        <w:t>much more complex if they were written in C++. That can be proved by the underlying code that sits inside the platform.</w:t>
+      </w:r>
+      <w:r>
+        <w:t xml:space="preserve"> These six demonstrations were varied and by looking at resources online we can see with the platform they are far easier to write. This is exactly what the platform was meant to show. These demonstrations are simple in theory and simple to writ</w:t>
+      </w:r>
+      <w:r>
+        <w:t>e. The platform has achieved this</w:t>
+      </w:r>
+      <w:r>
+        <w:t xml:space="preserve"> goal.</w:t>
       </w:r>
     </w:p>
     <w:p/>
@@ -14457,7 +13744,7 @@
         <w:pStyle w:val="Heading1"/>
         <w:spacing w:after="120"/>
       </w:pPr>
-      <w:bookmarkStart w:id="80" w:name="_Toc476219764"/>
+      <w:bookmarkStart w:id="79" w:name="_Toc476219764"/>
       <w:r>
         <w:lastRenderedPageBreak/>
         <w:t>6</w:t>
@@ -14468,25 +13755,29 @@
       <w:r>
         <w:t>Future Work</w:t>
       </w:r>
-      <w:bookmarkEnd w:id="80"/>
+      <w:bookmarkEnd w:id="79"/>
     </w:p>
     <w:p>
       <w:pPr>
         <w:spacing w:after="120" w:line="276" w:lineRule="auto"/>
       </w:pPr>
       <w:r>
-        <w:t xml:space="preserve">There is a lot of future work that could be undertook to expand on the work explained here. This includes looking at different APIs that could be bound to the current platform. Looking at additional high level language could also be an option for instance Python or </w:t>
-      </w:r>
-      <w:proofErr w:type="spellStart"/>
-      <w:r>
-        <w:t>Lua</w:t>
-      </w:r>
-      <w:proofErr w:type="spellEnd"/>
-      <w:r>
-        <w:t>. Different interfaces could be tried as well dropping the standard program as you see here and providing it with an interactive UI. All of this is discussed in detail in the below sections</w:t>
-      </w:r>
-      <w:r>
-        <w:t xml:space="preserve"> as there is plenty of scope for additional work and research that could greatly improve on the project that has been presented in this paper</w:t>
+        <w:t>There is a lot of future work that could be undertook to expand on the work explained here. This includes looking at different APIs that could be bound to the current platform. Looking at additional high level language</w:t>
+      </w:r>
+      <w:r>
+        <w:t>s</w:t>
+      </w:r>
+      <w:r>
+        <w:t xml:space="preserve"> could also be an option. </w:t>
+      </w:r>
+      <w:r>
+        <w:t>Different interfaces could be tried as well dropping the standard program as you see here and providing it with an interactive UI. All of this is discussed in detail in the below sections</w:t>
+      </w:r>
+      <w:r>
+        <w:t xml:space="preserve"> as there is plenty of scope for additional work and research that could greatly improve on the project that has been presented in this </w:t>
+      </w:r>
+      <w:r>
+        <w:t>report</w:t>
       </w:r>
       <w:r>
         <w:t>.</w:t>
@@ -14497,11 +13788,11 @@
         <w:pStyle w:val="Heading2"/>
         <w:spacing w:after="120"/>
       </w:pPr>
-      <w:bookmarkStart w:id="81" w:name="_Toc476219765"/>
+      <w:bookmarkStart w:id="80" w:name="_Toc476219765"/>
       <w:r>
         <w:t>6.1 DirectX</w:t>
       </w:r>
-      <w:bookmarkEnd w:id="81"/>
+      <w:bookmarkEnd w:id="80"/>
       <w:r>
         <w:t xml:space="preserve"> </w:t>
       </w:r>
@@ -14544,8 +13835,8 @@
         <w:t xml:space="preserve"> A sample of DirectX code can be found in Figure XX, where you can see that there would be a very different approach when embedding this API for use by JavaScript.</w:t>
       </w:r>
     </w:p>
-    <w:bookmarkStart w:id="82" w:name="_MON_1549201102"/>
-    <w:bookmarkEnd w:id="82"/>
+    <w:bookmarkStart w:id="81" w:name="_MON_1549201102"/>
+    <w:bookmarkEnd w:id="81"/>
     <w:p>
       <w:pPr>
         <w:pBdr>
@@ -14558,10 +13849,10 @@
       </w:pPr>
       <w:r>
         <w:object w:dxaOrig="10800" w:dyaOrig="3336" w14:anchorId="56E3EC35">
-          <v:shape id="_x0000_i1048" type="#_x0000_t75" style="width:540pt;height:165.75pt" o:ole="">
+          <v:shape id="_x0000_i1047" type="#_x0000_t75" style="width:540pt;height:165.75pt" o:ole="">
             <v:imagedata r:id="rId60" o:title=""/>
           </v:shape>
-          <o:OLEObject Type="Embed" ProgID="Word.OpenDocumentText.12" ShapeID="_x0000_i1048" DrawAspect="Content" ObjectID="_1549965854" r:id="rId61"/>
+          <o:OLEObject Type="Embed" ProgID="Word.OpenDocumentText.12" ShapeID="_x0000_i1047" DrawAspect="Content" ObjectID="_1549968570" r:id="rId61"/>
         </w:object>
       </w:r>
     </w:p>
@@ -14578,26 +13869,24 @@
         <w:rPr>
           <w:rStyle w:val="Emphasis"/>
         </w:rPr>
-        <w:t>Figure XX: Mat-</w:t>
-      </w:r>
-      <w:proofErr w:type="spellStart"/>
-      <w:r>
-        <w:rPr>
-          <w:rStyle w:val="Emphasis"/>
-        </w:rPr>
-        <w:t>out.json</w:t>
-      </w:r>
-      <w:proofErr w:type="spellEnd"/>
+        <w:t xml:space="preserve">Figure XX: </w:t>
+      </w:r>
+      <w:r>
+        <w:rPr>
+          <w:rStyle w:val="Emphasis"/>
+        </w:rPr>
+        <w:t>DirectX device initialisation example</w:t>
+      </w:r>
     </w:p>
     <w:p>
       <w:pPr>
         <w:pStyle w:val="Heading2"/>
       </w:pPr>
-      <w:bookmarkStart w:id="83" w:name="_Toc476219766"/>
+      <w:bookmarkStart w:id="82" w:name="_Toc476219766"/>
       <w:r>
         <w:t>6.2 CUDA</w:t>
       </w:r>
-      <w:bookmarkEnd w:id="83"/>
+      <w:bookmarkEnd w:id="82"/>
     </w:p>
     <w:p>
       <w:pPr>
@@ -14616,8 +13905,8 @@
         <w:t xml:space="preserve"> a Kernel object that helps compile a CUDA style kernel for the user during runtime.</w:t>
       </w:r>
     </w:p>
-    <w:bookmarkStart w:id="84" w:name="_MON_1549198981"/>
-    <w:bookmarkEnd w:id="84"/>
+    <w:bookmarkStart w:id="83" w:name="_MON_1549198981"/>
+    <w:bookmarkEnd w:id="83"/>
     <w:p>
       <w:pPr>
         <w:pBdr>
@@ -14630,10 +13919,10 @@
       </w:pPr>
       <w:r>
         <w:object w:dxaOrig="9026" w:dyaOrig="837" w14:anchorId="00E9830D">
-          <v:shape id="_x0000_i1049" type="#_x0000_t75" style="width:451.25pt;height:41.85pt" o:ole="">
+          <v:shape id="_x0000_i1048" type="#_x0000_t75" style="width:451.25pt;height:41.85pt" o:ole="">
             <v:imagedata r:id="rId62" o:title=""/>
           </v:shape>
-          <o:OLEObject Type="Embed" ProgID="Word.OpenDocumentText.12" ShapeID="_x0000_i1049" DrawAspect="Content" ObjectID="_1549965855" r:id="rId63"/>
+          <o:OLEObject Type="Embed" ProgID="Word.OpenDocumentText.12" ShapeID="_x0000_i1048" DrawAspect="Content" ObjectID="_1549968571" r:id="rId63"/>
         </w:object>
       </w:r>
     </w:p>
@@ -14648,16 +13937,14 @@
         <w:rPr>
           <w:rStyle w:val="Emphasis"/>
         </w:rPr>
-        <w:t>Figure XX: Mat-</w:t>
-      </w:r>
-      <w:proofErr w:type="spellStart"/>
-      <w:r>
-        <w:rPr>
-          <w:rStyle w:val="Emphasis"/>
-        </w:rPr>
-        <w:t>out.json</w:t>
-      </w:r>
-      <w:proofErr w:type="spellEnd"/>
+        <w:t xml:space="preserve">Figure XX: </w:t>
+      </w:r>
+      <w:r>
+        <w:rPr>
+          <w:rStyle w:val="Emphasis"/>
+        </w:rPr>
+        <w:t>CUDA annotation example</w:t>
+      </w:r>
     </w:p>
     <w:p>
       <w:pPr>
@@ -14671,11 +13958,12 @@
         <w:pStyle w:val="Heading2"/>
         <w:spacing w:after="120"/>
       </w:pPr>
-      <w:bookmarkStart w:id="85" w:name="_Toc476219767"/>
-      <w:r>
+      <w:bookmarkStart w:id="84" w:name="_Toc476219767"/>
+      <w:r>
+        <w:lastRenderedPageBreak/>
         <w:t>6.3 Applications</w:t>
       </w:r>
-      <w:bookmarkEnd w:id="85"/>
+      <w:bookmarkEnd w:id="84"/>
       <w:r>
         <w:t xml:space="preserve"> </w:t>
       </w:r>
@@ -14685,7 +13973,13 @@
         <w:spacing w:after="120" w:line="276" w:lineRule="auto"/>
       </w:pPr>
       <w:r>
-        <w:t xml:space="preserve">Looking at building full scale applications could also be an interesting topic in future work. As we have seen JavaScript is very usable in the small examples providing for testing the platform however we have not </w:t>
+        <w:t xml:space="preserve">Looking at building full scale applications could also be an interesting topic in future work. As we have seen JavaScript is very usable in the small examples </w:t>
+      </w:r>
+      <w:r>
+        <w:t>provided</w:t>
+      </w:r>
+      <w:r>
+        <w:t xml:space="preserve"> for testing the platform however we have not </w:t>
       </w:r>
       <w:r>
         <w:t>considered</w:t>
@@ -14706,26 +14000,13 @@
         <w:t>consider</w:t>
       </w:r>
       <w:r>
-        <w:t xml:space="preserve"> how to solve this problem including </w:t>
-      </w:r>
-      <w:proofErr w:type="spellStart"/>
-      <w:r>
-        <w:t>TypeScript</w:t>
-      </w:r>
-      <w:proofErr w:type="spellEnd"/>
-      <w:r>
-        <w:t xml:space="preserve"> and </w:t>
-      </w:r>
-      <w:proofErr w:type="spellStart"/>
-      <w:r>
-        <w:t>CoffeeScript</w:t>
-      </w:r>
-      <w:proofErr w:type="spellEnd"/>
-      <w:r>
-        <w:t xml:space="preserve"> which are compiled down to JavaScript but provide features such as</w:t>
-      </w:r>
-      <w:r>
-        <w:t xml:space="preserve"> multiline strings, classes which were not available in previous JavaScript versions and</w:t>
+        <w:t xml:space="preserve"> how to solve this problem including TypeScript and CoffeeScript</w:t>
+      </w:r>
+      <w:r>
+        <w:t xml:space="preserve"> which are compiled down to JavaScript but provide features </w:t>
+      </w:r>
+      <w:r>
+        <w:t>such as</w:t>
       </w:r>
       <w:r>
         <w:t xml:space="preserve"> type safety to make simple errors are caught </w:t>
@@ -14739,9 +14020,12 @@
       <w:r>
         <w:t>.</w:t>
       </w:r>
-    </w:p>
-    <w:bookmarkStart w:id="86" w:name="_MON_1549198717"/>
-    <w:bookmarkEnd w:id="86"/>
+      <w:r>
+        <w:t xml:space="preserve"> What is more, is that with TypeScript you could write your own API definition files that tell the TypeScript compiler what are valid errors when using the platform.</w:t>
+      </w:r>
+    </w:p>
+    <w:bookmarkStart w:id="85" w:name="_MON_1549198717"/>
+    <w:bookmarkEnd w:id="85"/>
     <w:p>
       <w:pPr>
         <w:pBdr>
@@ -14754,10 +14038,10 @@
       </w:pPr>
       <w:r>
         <w:object w:dxaOrig="9026" w:dyaOrig="3054" w14:anchorId="19553C60">
-          <v:shape id="_x0000_i1050" type="#_x0000_t75" style="width:451.25pt;height:153.2pt" o:ole="">
+          <v:shape id="_x0000_i1049" type="#_x0000_t75" style="width:451.25pt;height:153.2pt" o:ole="">
             <v:imagedata r:id="rId64" o:title=""/>
           </v:shape>
-          <o:OLEObject Type="Embed" ProgID="Word.OpenDocumentText.12" ShapeID="_x0000_i1050" DrawAspect="Content" ObjectID="_1549965856" r:id="rId65"/>
+          <o:OLEObject Type="Embed" ProgID="Word.OpenDocumentText.12" ShapeID="_x0000_i1049" DrawAspect="Content" ObjectID="_1549968572" r:id="rId65"/>
         </w:object>
       </w:r>
     </w:p>
@@ -14766,34 +14050,55 @@
         <w:spacing w:after="120"/>
         <w:jc w:val="center"/>
         <w:rPr>
+          <w:rStyle w:val="Emphasis"/>
+        </w:rPr>
+      </w:pPr>
+      <w:r>
+        <w:rPr>
+          <w:rStyle w:val="Emphasis"/>
+        </w:rPr>
+        <w:t xml:space="preserve">Figure XX: </w:t>
+      </w:r>
+      <w:r>
+        <w:rPr>
+          <w:rStyle w:val="Emphasis"/>
+        </w:rPr>
+        <w:t xml:space="preserve">Typescript </w:t>
+      </w:r>
+      <w:r>
+        <w:rPr>
+          <w:rStyle w:val="Emphasis"/>
+        </w:rPr>
+        <w:t xml:space="preserve">optional type </w:t>
+      </w:r>
+      <w:r>
+        <w:rPr>
+          <w:rStyle w:val="Emphasis"/>
+        </w:rPr>
+        <w:t>annotations demonstrated</w:t>
+      </w:r>
+    </w:p>
+    <w:p>
+      <w:pPr>
+        <w:spacing w:after="120"/>
+        <w:jc w:val="center"/>
+        <w:rPr>
           <w:i/>
           <w:iCs/>
           <w:color w:val="000000" w:themeColor="text1"/>
         </w:rPr>
       </w:pPr>
-      <w:r>
-        <w:rPr>
-          <w:rStyle w:val="Emphasis"/>
-        </w:rPr>
-        <w:t xml:space="preserve">Figure XX: </w:t>
-      </w:r>
-      <w:r>
-        <w:rPr>
-          <w:rStyle w:val="Emphasis"/>
-        </w:rPr>
-        <w:t>Typescript annotations demonstrated</w:t>
-      </w:r>
     </w:p>
     <w:p>
       <w:pPr>
         <w:pStyle w:val="Heading2"/>
         <w:spacing w:after="120"/>
       </w:pPr>
-      <w:bookmarkStart w:id="87" w:name="_Toc476219768"/>
+      <w:bookmarkStart w:id="86" w:name="_Toc476219768"/>
       <w:r>
         <w:t>6.4 Framework vs Platform</w:t>
       </w:r>
-      <w:bookmarkEnd w:id="87"/>
+      <w:bookmarkEnd w:id="86"/>
       <w:r>
         <w:t xml:space="preserve"> </w:t>
       </w:r>
@@ -14812,7 +14117,13 @@
         <w:t xml:space="preserve">. </w:t>
       </w:r>
       <w:r>
-        <w:t xml:space="preserve">This approach had several benefits not least allowing an integrated environment for the user to write the programs. </w:t>
+        <w:t>This approach had several benefits not least allowing an integrated environment for the user to write the programs</w:t>
+      </w:r>
+      <w:r>
+        <w:t xml:space="preserve"> and no lengthy C++ compilation stage</w:t>
+      </w:r>
+      <w:r>
+        <w:t xml:space="preserve">. </w:t>
       </w:r>
       <w:r>
         <w:t>However additional work could look at how this platform would compare with an all in one framework</w:t>
@@ -14832,22 +14143,30 @@
         <w:pStyle w:val="Heading2"/>
         <w:spacing w:after="120"/>
       </w:pPr>
-      <w:bookmarkStart w:id="88" w:name="_Toc476219769"/>
+      <w:bookmarkStart w:id="87" w:name="_Toc476219769"/>
       <w:r>
         <w:t>6.5 Alternative Languages</w:t>
       </w:r>
+      <w:bookmarkEnd w:id="87"/>
+      <w:r>
+        <w:t xml:space="preserve"> </w:t>
+      </w:r>
+    </w:p>
+    <w:p>
+      <w:pPr>
+        <w:spacing w:after="120" w:line="276" w:lineRule="auto"/>
+      </w:pPr>
+      <w:r>
+        <w:t>In this</w:t>
+      </w:r>
+      <w:r>
+        <w:t xml:space="preserve"> project</w:t>
+      </w:r>
+      <w:bookmarkStart w:id="88" w:name="_GoBack"/>
       <w:bookmarkEnd w:id="88"/>
       <w:r>
         <w:t xml:space="preserve"> </w:t>
       </w:r>
-    </w:p>
-    <w:p>
-      <w:pPr>
-        <w:spacing w:after="120" w:line="276" w:lineRule="auto"/>
-      </w:pPr>
-      <w:r>
-        <w:t xml:space="preserve">In this </w:t>
-      </w:r>
       <w:r>
         <w:t xml:space="preserve">JavaScript was chosen as the platforms language due to its popularity, ease of use, </w:t>
       </w:r>
@@ -14855,15 +14174,7 @@
         <w:t>ecosystem,</w:t>
       </w:r>
       <w:r>
-        <w:t xml:space="preserve"> and great compiler support. However, there are many additional high level languages that also meet these goals including Python and to a lesser extent </w:t>
-      </w:r>
-      <w:proofErr w:type="spellStart"/>
-      <w:r>
-        <w:t>Lua</w:t>
-      </w:r>
-      <w:proofErr w:type="spellEnd"/>
-      <w:r>
-        <w:t>. Looking at how these languages could compare with JavaScript as a generic scripting language would also be an intriguing area of future work.</w:t>
+        <w:t xml:space="preserve"> and great compiler support. However, there are many additional high level languages that also meet these goals including Python and to a lesser extent Lua. Looking at how these languages could compare with JavaScript as a generic scripting language would also be an intriguing area of future work.</w:t>
       </w:r>
       <w:r>
         <w:t xml:space="preserve"> Both have syntax and structures that aim to enhance productivity with day to day tasks. All mentioned languages have a wide range of compilers and interpreters to choose from. They are also all popular and considering each languages strength against each other in the field would be a very interesting project.</w:t>
@@ -15398,15 +14709,7 @@
         <w:t>quite successfully replaced what would have been C++ code with ease. It has also proved</w:t>
       </w:r>
       <w:r>
-        <w:t xml:space="preserve"> to be a very versatile language with the standard introducing objects like </w:t>
-      </w:r>
-      <w:proofErr w:type="spellStart"/>
-      <w:r>
-        <w:t>TypedArrays</w:t>
-      </w:r>
-      <w:proofErr w:type="spellEnd"/>
-      <w:r>
-        <w:t xml:space="preserve"> allow the language to be used in a wide range of scenarios outside what it was previously envisaged for. I am most impressed with how flexible JavaScript has been when integrating the language with the OpenCL and OpenGL APIs. It makes one wonder of the direction of travel for GPGPU. I have seen first-hand the advantages of making access to this hardware easier through higher level languages and how by presenting an all in one package how simple a demo could be to make in such little time. It certainly makes things easier and allows more time to focus on what you want to do.</w:t>
+        <w:t xml:space="preserve"> to be a very versatile language with the standard introducing objects like TypedArrays allow the language to be used in a wide range of scenarios outside what it was previously envisaged for. I am most impressed with how flexible JavaScript has been when integrating the language with the OpenCL and OpenGL APIs. It makes one wonder of the direction of travel for GPGPU. I have seen first-hand the advantages of making access to this hardware easier through higher level languages and how by presenting an all in one package how simple a demo could be to make in such little time. It certainly makes things easier and allows more time to focus on what you want to do.</w:t>
       </w:r>
     </w:p>
     <w:p>
@@ -15468,15 +14771,7 @@
         <w:t xml:space="preserve">the ones found already in many computers today will be of great important if we are to capitalize on these fast processors that remain dormant for most applications. </w:t>
       </w:r>
       <w:r>
-        <w:t xml:space="preserve">This project lays at an approach that would allow the common developer to experiment and get familiar with the hardware before transferring any kernels or </w:t>
-      </w:r>
-      <w:proofErr w:type="spellStart"/>
-      <w:r>
-        <w:t>shaders</w:t>
-      </w:r>
-      <w:proofErr w:type="spellEnd"/>
-      <w:r>
-        <w:t xml:space="preserve"> written into the application they will be working on. </w:t>
+        <w:t xml:space="preserve">This project lays at an approach that would allow the common developer to experiment and get familiar with the hardware before transferring any kernels or shaders written into the application they will be working on. </w:t>
       </w:r>
       <w:r>
         <w:t>We found that the platform makes experimentation and learning easier than ever before</w:t>
@@ -19127,7 +18422,7 @@
                 <w:bCs/>
                 <w:noProof/>
               </w:rPr>
-              <w:t>27</w:t>
+              <w:t>34</w:t>
             </w:r>
             <w:r>
               <w:rPr>
@@ -21124,7 +20419,7 @@
 </file>
 
 <file path=customXml/itemProps1.xml><?xml version="1.0" encoding="utf-8"?>
-<ds:datastoreItem xmlns:ds="http://schemas.openxmlformats.org/officeDocument/2006/customXml" ds:itemID="{205DDEC7-7975-2445-ACB9-A9D74D77F4FB}">
+<ds:datastoreItem xmlns:ds="http://schemas.openxmlformats.org/officeDocument/2006/customXml" ds:itemID="{623F87F6-5148-5549-8D20-B7191622C2C5}">
   <ds:schemaRefs>
     <ds:schemaRef ds:uri="http://schemas.openxmlformats.org/officeDocument/2006/bibliography"/>
   </ds:schemaRefs>

</xml_diff>

<commit_message>
fixing figure refs #30
</commit_message>
<xml_diff>
--- a/Compute.Documents/B00235610 - Final Honours Report.docx
+++ b/Compute.Documents/B00235610 - Final Honours Report.docx
@@ -9093,7 +9093,13 @@
       </w:r>
       <w:proofErr w:type="spellEnd"/>
       <w:r>
-        <w:t xml:space="preserve"> can be found in Figure 1.</w:t>
+        <w:t xml:space="preserve"> can be found in Figure </w:t>
+      </w:r>
+      <w:r>
+        <w:t>XX</w:t>
+      </w:r>
+      <w:r>
+        <w:t>.</w:t>
       </w:r>
     </w:p>
     <w:p/>
@@ -9138,7 +9144,7 @@
           <v:shape id="_x0000_i1025" type="#_x0000_t75" style="width:451.5pt;height:2in" o:ole="">
             <v:imagedata r:id="rId9" o:title=""/>
           </v:shape>
-          <o:OLEObject Type="Embed" ProgID="Word.OpenDocumentText.12" ShapeID="_x0000_i1025" DrawAspect="Content" ObjectID="_1549966605" r:id="rId10"/>
+          <o:OLEObject Type="Embed" ProgID="Word.OpenDocumentText.12" ShapeID="_x0000_i1025" DrawAspect="Content" ObjectID="_1549967195" r:id="rId10"/>
         </w:object>
       </w:r>
     </w:p>
@@ -9167,7 +9173,13 @@
         <w:rPr>
           <w:rStyle w:val="Emphasis"/>
         </w:rPr>
-        <w:t xml:space="preserve">ure 1: Typical 2D OpenGL </w:t>
+        <w:t>ure XX</w:t>
+      </w:r>
+      <w:r>
+        <w:rPr>
+          <w:rStyle w:val="Emphasis"/>
+        </w:rPr>
+        <w:t xml:space="preserve">: Typical 2D OpenGL </w:t>
       </w:r>
       <w:proofErr w:type="spellStart"/>
       <w:r>
@@ -9289,7 +9301,13 @@
       </w:r>
       <w:proofErr w:type="spellEnd"/>
       <w:r>
-        <w:t xml:space="preserve"> C which like CUDA mirrors the C/C++ language and adds extensions to fit the device it will run on. In Figure 2 you can see an </w:t>
+        <w:t xml:space="preserve"> C which like CUDA mirrors the C/C++ language and adds extensions to fit the de</w:t>
+      </w:r>
+      <w:r>
+        <w:t>vice it will run on. In Figure XX</w:t>
+      </w:r>
+      <w:r>
+        <w:t xml:space="preserve"> you can see an </w:t>
       </w:r>
       <w:proofErr w:type="spellStart"/>
       <w:r>
@@ -9317,7 +9335,7 @@
           <v:shape id="_x0000_i1026" type="#_x0000_t75" style="width:522pt;height:77.25pt" o:ole="">
             <v:imagedata r:id="rId11" o:title=""/>
           </v:shape>
-          <o:OLEObject Type="Embed" ProgID="Word.OpenDocumentText.12" ShapeID="_x0000_i1026" DrawAspect="Content" ObjectID="_1549966606" r:id="rId12"/>
+          <o:OLEObject Type="Embed" ProgID="Word.OpenDocumentText.12" ShapeID="_x0000_i1026" DrawAspect="Content" ObjectID="_1549967196" r:id="rId12"/>
         </w:object>
       </w:r>
     </w:p>
@@ -9348,7 +9366,7 @@
         <w:rPr>
           <w:rStyle w:val="Emphasis"/>
         </w:rPr>
-        <w:t>2</w:t>
+        <w:t>XX</w:t>
       </w:r>
       <w:r>
         <w:rPr>
@@ -9954,7 +9972,19 @@
         <w:rPr>
           <w:rFonts w:cs="Arial"/>
         </w:rPr>
-        <w:t xml:space="preserve"> is the base type for every Typed Array object and it just represents a stream of binary data. Look at the Figure 3 we can take the </w:t>
+        <w:t xml:space="preserve"> is the base type for every Typed Array object and it just represents a stream of b</w:t>
+      </w:r>
+      <w:r>
+        <w:rPr>
+          <w:rFonts w:cs="Arial"/>
+        </w:rPr>
+        <w:t>inary data. Look at the Figure XX</w:t>
+      </w:r>
+      <w:r>
+        <w:rPr>
+          <w:rFonts w:cs="Arial"/>
+        </w:rPr>
+        <w:t xml:space="preserve"> we can take the </w:t>
       </w:r>
       <w:proofErr w:type="spellStart"/>
       <w:r>
@@ -9987,7 +10017,13 @@
         <w:rPr>
           <w:rFonts w:cs="Arial"/>
         </w:rPr>
-        <w:t xml:space="preserve"> shown in Figure 4. At this point the JavaScript example and the C++ example have access to the same set of data and the same number of bytes in memory. This is an important step forward in JavaScript as it allows us to allocate and control bytes which was a concept absent from JavaScript till this point. </w:t>
+        <w:t xml:space="preserve"> shown in Figure XX</w:t>
+      </w:r>
+      <w:r>
+        <w:rPr>
+          <w:rFonts w:cs="Arial"/>
+        </w:rPr>
+        <w:t xml:space="preserve">. At this point the JavaScript example and the C++ example have access to the same set of data and the same number of bytes in memory. This is an important step forward in JavaScript as it allows us to allocate and control bytes which was a concept absent from JavaScript till this point. </w:t>
       </w:r>
     </w:p>
     <w:p>
@@ -10020,7 +10056,7 @@
           <v:shape id="_x0000_i1027" type="#_x0000_t75" style="width:453pt;height:87pt" o:ole="">
             <v:imagedata r:id="rId13" o:title=""/>
           </v:shape>
-          <o:OLEObject Type="Embed" ProgID="Word.OpenDocumentText.12" ShapeID="_x0000_i1027" DrawAspect="Content" ObjectID="_1549966607" r:id="rId14"/>
+          <o:OLEObject Type="Embed" ProgID="Word.OpenDocumentText.12" ShapeID="_x0000_i1027" DrawAspect="Content" ObjectID="_1549967197" r:id="rId14"/>
         </w:object>
       </w:r>
     </w:p>
@@ -10053,7 +10089,7 @@
           <w:rStyle w:val="Emphasis"/>
           <w:rFonts w:cs="Arial"/>
         </w:rPr>
-        <w:t>3</w:t>
+        <w:t>XX</w:t>
       </w:r>
       <w:r>
         <w:rPr>
@@ -10112,7 +10148,7 @@
           <v:shape id="_x0000_i1028" type="#_x0000_t75" style="width:468.75pt;height:129pt" o:ole="">
             <v:imagedata r:id="rId15" o:title=""/>
           </v:shape>
-          <o:OLEObject Type="Embed" ProgID="Word.OpenDocumentText.12" ShapeID="_x0000_i1028" DrawAspect="Content" ObjectID="_1549966608" r:id="rId16"/>
+          <o:OLEObject Type="Embed" ProgID="Word.OpenDocumentText.12" ShapeID="_x0000_i1028" DrawAspect="Content" ObjectID="_1549967198" r:id="rId16"/>
         </w:object>
       </w:r>
       <w:r>
@@ -10144,14 +10180,21 @@
           <w:rStyle w:val="Emphasis"/>
           <w:rFonts w:cs="Arial"/>
         </w:rPr>
-        <w:t xml:space="preserve">Figure </w:t>
-      </w:r>
-      <w:r>
-        <w:rPr>
-          <w:rStyle w:val="Emphasis"/>
-          <w:rFonts w:cs="Arial"/>
-        </w:rPr>
-        <w:t>4: Figure 3</w:t>
+        <w:t>Figure XX</w:t>
+      </w:r>
+      <w:r>
+        <w:rPr>
+          <w:rStyle w:val="Emphasis"/>
+          <w:rFonts w:cs="Arial"/>
+        </w:rPr>
+        <w:t xml:space="preserve">: Figure </w:t>
+      </w:r>
+      <w:r>
+        <w:rPr>
+          <w:rStyle w:val="Emphasis"/>
+          <w:rFonts w:cs="Arial"/>
+        </w:rPr>
+        <w:t>XX</w:t>
       </w:r>
       <w:r>
         <w:rPr>
@@ -10219,7 +10262,19 @@
         <w:rPr>
           <w:rFonts w:cs="Arial"/>
         </w:rPr>
-        <w:t xml:space="preserve"> you can now control a greater range of integral types. Consider the following C++ arrays shown in Figure 5.</w:t>
+        <w:t xml:space="preserve"> you can now control a greater range of integral types. Consider the follow</w:t>
+      </w:r>
+      <w:r>
+        <w:rPr>
+          <w:rFonts w:cs="Arial"/>
+        </w:rPr>
+        <w:t>ing C++ arrays shown in Figure XX</w:t>
+      </w:r>
+      <w:r>
+        <w:rPr>
+          <w:rFonts w:cs="Arial"/>
+        </w:rPr>
+        <w:t>.</w:t>
       </w:r>
     </w:p>
     <w:bookmarkStart w:id="26" w:name="_MON_1541712873"/>
@@ -10244,7 +10299,7 @@
           <v:shape id="_x0000_i1029" type="#_x0000_t75" style="width:453pt;height:40.5pt" o:ole="">
             <v:imagedata r:id="rId17" o:title=""/>
           </v:shape>
-          <o:OLEObject Type="Embed" ProgID="Word.OpenDocumentText.12" ShapeID="_x0000_i1029" DrawAspect="Content" ObjectID="_1549966609" r:id="rId18"/>
+          <o:OLEObject Type="Embed" ProgID="Word.OpenDocumentText.12" ShapeID="_x0000_i1029" DrawAspect="Content" ObjectID="_1549967199" r:id="rId18"/>
         </w:object>
       </w:r>
     </w:p>
@@ -10270,7 +10325,14 @@
           <w:rStyle w:val="Emphasis"/>
           <w:rFonts w:cs="Arial"/>
         </w:rPr>
-        <w:t>Figure 5</w:t>
+        <w:t xml:space="preserve">Figure </w:t>
+      </w:r>
+      <w:r>
+        <w:rPr>
+          <w:rStyle w:val="Emphasis"/>
+          <w:rFonts w:cs="Arial"/>
+        </w:rPr>
+        <w:t>XX</w:t>
       </w:r>
       <w:r>
         <w:rPr>
@@ -10334,7 +10396,19 @@
         <w:rPr>
           <w:rFonts w:cs="Arial"/>
         </w:rPr>
-        <w:t xml:space="preserve"> this is no longer the case as can be seen in Figure 6.</w:t>
+        <w:t xml:space="preserve"> this is no longer th</w:t>
+      </w:r>
+      <w:r>
+        <w:rPr>
+          <w:rFonts w:cs="Arial"/>
+        </w:rPr>
+        <w:t>e case as can be seen in Figure XX</w:t>
+      </w:r>
+      <w:r>
+        <w:rPr>
+          <w:rFonts w:cs="Arial"/>
+        </w:rPr>
+        <w:t>.</w:t>
       </w:r>
     </w:p>
     <w:p>
@@ -10366,7 +10440,7 @@
           <v:shape id="_x0000_i1030" type="#_x0000_t75" style="width:453pt;height:51.75pt" o:ole="">
             <v:imagedata r:id="rId19" o:title=""/>
           </v:shape>
-          <o:OLEObject Type="Embed" ProgID="Word.OpenDocumentText.12" ShapeID="_x0000_i1030" DrawAspect="Content" ObjectID="_1549966610" r:id="rId20"/>
+          <o:OLEObject Type="Embed" ProgID="Word.OpenDocumentText.12" ShapeID="_x0000_i1030" DrawAspect="Content" ObjectID="_1549967200" r:id="rId20"/>
         </w:object>
       </w:r>
     </w:p>
@@ -10399,7 +10473,7 @@
           <w:rStyle w:val="Emphasis"/>
           <w:rFonts w:cs="Arial"/>
         </w:rPr>
-        <w:t>6</w:t>
+        <w:t>XX</w:t>
       </w:r>
       <w:r>
         <w:rPr>
@@ -10413,7 +10487,7 @@
           <w:rStyle w:val="Emphasis"/>
           <w:rFonts w:cs="Arial"/>
         </w:rPr>
-        <w:t>5</w:t>
+        <w:t>XX</w:t>
       </w:r>
       <w:r>
         <w:rPr>
@@ -10517,7 +10591,7 @@
           <v:shape id="_x0000_i1031" type="#_x0000_t75" style="width:468pt;height:178.5pt" o:ole="">
             <v:imagedata r:id="rId21" o:title=""/>
           </v:shape>
-          <o:OLEObject Type="Embed" ProgID="Word.OpenDocumentText.12" ShapeID="_x0000_i1031" DrawAspect="Content" ObjectID="_1549966611" r:id="rId22"/>
+          <o:OLEObject Type="Embed" ProgID="Word.OpenDocumentText.12" ShapeID="_x0000_i1031" DrawAspect="Content" ObjectID="_1549967201" r:id="rId22"/>
         </w:object>
       </w:r>
     </w:p>
@@ -10583,7 +10657,7 @@
           <v:shape id="_x0000_i1032" type="#_x0000_t75" style="width:468pt;height:55.5pt" o:ole="">
             <v:imagedata r:id="rId23" o:title=""/>
           </v:shape>
-          <o:OLEObject Type="Embed" ProgID="Word.OpenDocumentText.12" ShapeID="_x0000_i1032" DrawAspect="Content" ObjectID="_1549966612" r:id="rId24"/>
+          <o:OLEObject Type="Embed" ProgID="Word.OpenDocumentText.12" ShapeID="_x0000_i1032" DrawAspect="Content" ObjectID="_1549967202" r:id="rId24"/>
         </w:object>
       </w:r>
     </w:p>
@@ -10643,7 +10717,7 @@
           <v:shape id="_x0000_i1033" type="#_x0000_t75" style="width:451.5pt;height:65.25pt" o:ole="">
             <v:imagedata r:id="rId25" o:title=""/>
           </v:shape>
-          <o:OLEObject Type="Embed" ProgID="Word.OpenDocumentText.12" ShapeID="_x0000_i1033" DrawAspect="Content" ObjectID="_1549966613" r:id="rId26"/>
+          <o:OLEObject Type="Embed" ProgID="Word.OpenDocumentText.12" ShapeID="_x0000_i1033" DrawAspect="Content" ObjectID="_1549967203" r:id="rId26"/>
         </w:object>
       </w:r>
     </w:p>
@@ -11005,7 +11079,6 @@
       </w:pPr>
       <w:r>
         <w:rPr>
-          <w:color w:val="000000" w:themeColor="text1"/>
           <w:szCs w:val="22"/>
         </w:rPr>
         <w:t>The other module system devised which is not used in our platfor</w:t>
@@ -11027,21 +11100,12 @@
       </w:r>
       <w:r>
         <w:rPr>
-          <w:color w:val="000000" w:themeColor="text1"/>
-          <w:szCs w:val="22"/>
-        </w:rPr>
-        <w:t xml:space="preserve"> AMD</w:t>
-      </w:r>
-      <w:r>
-        <w:rPr>
-          <w:color w:val="000000" w:themeColor="text1"/>
-          <w:szCs w:val="22"/>
-        </w:rPr>
-        <w:t xml:space="preserve"> is found mostly on the client side of JavaScript programming</w:t>
-      </w:r>
-      <w:r>
-        <w:rPr>
-          <w:color w:val="000000" w:themeColor="text1"/>
+          <w:szCs w:val="22"/>
+        </w:rPr>
+        <w:t xml:space="preserve"> AMD is found mostly on the client side of JavaScript programming</w:t>
+      </w:r>
+      <w:r>
+        <w:rPr>
           <w:szCs w:val="22"/>
         </w:rPr>
         <w:t xml:space="preserve">, with the above mentioned </w:t>
@@ -11049,7 +11113,6 @@
       <w:proofErr w:type="spellStart"/>
       <w:r>
         <w:rPr>
-          <w:color w:val="000000" w:themeColor="text1"/>
           <w:szCs w:val="22"/>
         </w:rPr>
         <w:t>CommonJS</w:t>
@@ -11057,7 +11120,12 @@
       <w:proofErr w:type="spellEnd"/>
       <w:r>
         <w:rPr>
-          <w:color w:val="000000" w:themeColor="text1"/>
+          <w:szCs w:val="22"/>
+        </w:rPr>
+        <w:t xml:space="preserve"> runtime used on the server side. To be AMD compliant the following rules must be met.</w:t>
+      </w:r>
+      <w:r>
+        <w:rPr>
           <w:szCs w:val="22"/>
         </w:rPr>
         <w:t xml:space="preserve"> </w:t>
@@ -11066,18 +11134,6 @@
         <w:rPr>
           <w:szCs w:val="22"/>
         </w:rPr>
-        <w:t>runtime used on the server side. To be AMD compliant the following rules must be met.</w:t>
-      </w:r>
-      <w:r>
-        <w:rPr>
-          <w:szCs w:val="22"/>
-        </w:rPr>
-        <w:t xml:space="preserve"> </w:t>
-      </w:r>
-      <w:r>
-        <w:rPr>
-          <w:szCs w:val="22"/>
-        </w:rPr>
         <w:t xml:space="preserve">In the </w:t>
       </w:r>
       <w:r>
@@ -11094,7 +11150,6 @@
       </w:r>
       <w:r>
         <w:rPr>
-          <w:color w:val="252525"/>
           <w:szCs w:val="22"/>
         </w:rPr>
         <w:t>The first argument, id, specifies the id of the module being defined. This argument is optional, and if it not present, the module id should default to the id of the module that the loader was requesting for the given response script. When present, the module id must be an absolute id.</w:t>
@@ -11108,7 +11163,6 @@
         <w:jc w:val="both"/>
         <w:rPr>
           <w:rFonts w:ascii="Cambria" w:hAnsi="Cambria"/>
-          <w:color w:val="252525"/>
           <w:sz w:val="22"/>
           <w:szCs w:val="22"/>
         </w:rPr>
@@ -11116,7 +11170,6 @@
       <w:r>
         <w:rPr>
           <w:rFonts w:ascii="Cambria" w:hAnsi="Cambria"/>
-          <w:color w:val="252525"/>
           <w:sz w:val="22"/>
           <w:szCs w:val="22"/>
         </w:rPr>
@@ -11125,7 +11178,6 @@
       <w:r>
         <w:rPr>
           <w:rFonts w:ascii="Cambria" w:hAnsi="Cambria"/>
-          <w:color w:val="252525"/>
           <w:sz w:val="22"/>
           <w:szCs w:val="22"/>
         </w:rPr>
@@ -11136,7 +11188,6 @@
       <w:r>
         <w:rPr>
           <w:rFonts w:ascii="Cambria" w:hAnsi="Cambria"/>
-          <w:color w:val="252525"/>
           <w:sz w:val="22"/>
           <w:szCs w:val="22"/>
         </w:rPr>
@@ -11146,7 +11197,6 @@
       <w:r>
         <w:rPr>
           <w:rFonts w:ascii="Cambria" w:hAnsi="Cambria"/>
-          <w:color w:val="252525"/>
           <w:sz w:val="22"/>
           <w:szCs w:val="22"/>
         </w:rPr>
@@ -11161,7 +11211,6 @@
         <w:jc w:val="both"/>
         <w:rPr>
           <w:rFonts w:ascii="Cambria" w:hAnsi="Cambria"/>
-          <w:color w:val="252525"/>
           <w:sz w:val="22"/>
           <w:szCs w:val="22"/>
         </w:rPr>
@@ -11169,7 +11218,6 @@
       <w:r>
         <w:rPr>
           <w:rFonts w:ascii="Cambria" w:hAnsi="Cambria"/>
-          <w:color w:val="252525"/>
           <w:sz w:val="22"/>
           <w:szCs w:val="22"/>
         </w:rPr>
@@ -11201,7 +11249,19 @@
         <w:rPr>
           <w:rFonts w:cs="Arial"/>
         </w:rPr>
-        <w:t>In 2008 Google set the benchmark for JavaScript compilers. They created a new JavaScript JIT compiler, V8 from the ground up to dramatically improve JavaScript execution speed. Browsers at the time used JavaScript interpreters instead. Internally they built a benchmark called V8 bench and measured performance increases overtime. As you can see in Figure 7 each subsequent revision of Chrome which in turn has a new version of V8 saw massive gains in JavaScript performance. This started the JavaScript compiler competition which saw all major JavaScript implementers drop their interpreters in favour of a JIT compiler in the hope that faster JavaScript would lead to a faster browser and better web experience. The key difference between an interpreter and a compiler is how the program is built and executed.  Where an interpreter would typically execute one statement at a time, a compiler would translate the entire program into machine code ready to execute.</w:t>
+        <w:t>In 2008 Google set the benchmark for JavaScript compilers. They created a new JavaScript JIT compiler, V8 from the ground up to dramatically improve JavaScript execution speed. Browsers at the time used JavaScript interpreters instead. Internally they built a benchmark called V8 bench and measured performance increases over</w:t>
+      </w:r>
+      <w:r>
+        <w:rPr>
+          <w:rFonts w:cs="Arial"/>
+        </w:rPr>
+        <w:t>time. As you can see in Figure XX</w:t>
+      </w:r>
+      <w:r>
+        <w:rPr>
+          <w:rFonts w:cs="Arial"/>
+        </w:rPr>
+        <w:t xml:space="preserve"> each subsequent revision of Chrome which in turn has a new version of V8 saw massive gains in JavaScript performance. This started the JavaScript compiler competition which saw all major JavaScript implementers drop their interpreters in favour of a JIT compiler in the hope that faster JavaScript would lead to a faster browser and better web experience. The key difference between an interpreter and a compiler is how the program is built and executed.  Where an interpreter would typically execute one statement at a time, a compiler would translate the entire program into machine code ready to execute.</w:t>
       </w:r>
       <w:r>
         <w:rPr>
@@ -11385,7 +11445,19 @@
         <w:rPr>
           <w:rFonts w:cs="Arial"/>
         </w:rPr>
-        <w:t>An isolate in V8 is defined as a virtual machine (VM) instance with its own heap. The idea is that an application should be able to spin up multiple VM instances from within a single application. You create an isolate like so using the C++ V8 API. This is the first object we create in our runtime to launch V8 and prepare for JavaScript execution. In Figure 8 you can see this object being created.</w:t>
+        <w:t>An isolate in V8 is defined as a virtual machine (VM) instance with its own heap. The idea is that an application should be able to spin up multiple VM instances from within a single application. You create an isolate like so using the C++ V8 API. This is the first object we create in our runtime to launch V8 and prepare for J</w:t>
+      </w:r>
+      <w:r>
+        <w:rPr>
+          <w:rFonts w:cs="Arial"/>
+        </w:rPr>
+        <w:t>avaScript execution. In Figure XX</w:t>
+      </w:r>
+      <w:r>
+        <w:rPr>
+          <w:rFonts w:cs="Arial"/>
+        </w:rPr>
+        <w:t xml:space="preserve"> you can see this object being created.</w:t>
       </w:r>
     </w:p>
     <w:p>
@@ -11417,7 +11489,19 @@
         <w:rPr>
           <w:rFonts w:cs="Arial"/>
         </w:rPr>
-        <w:t xml:space="preserve"> which is just a stack allocated handle to the value stored in V8. In Figure 9 you can see a handle being created.</w:t>
+        <w:t xml:space="preserve"> which is just a stack allocated handle to the</w:t>
+      </w:r>
+      <w:r>
+        <w:rPr>
+          <w:rFonts w:cs="Arial"/>
+        </w:rPr>
+        <w:t xml:space="preserve"> value stored in V8. In Figure XX</w:t>
+      </w:r>
+      <w:r>
+        <w:rPr>
+          <w:rFonts w:cs="Arial"/>
+        </w:rPr>
+        <w:t xml:space="preserve"> you can see a handle being created.</w:t>
       </w:r>
     </w:p>
     <w:p>
@@ -11443,7 +11527,21 @@
           <w:rFonts w:cs="Arial"/>
           <w:szCs w:val="22"/>
         </w:rPr>
-        <w:t xml:space="preserve">Scopes are containers for a sequence of handles. They allow handles to be released on a function by function basis rather than by the primary scope. In Figure 10 all handles allocated in the current scope will be deleted when the </w:t>
+        <w:t>Scopes are containers for a sequence of handles. They allow handles to be released on a function by function basis rather than by</w:t>
+      </w:r>
+      <w:r>
+        <w:rPr>
+          <w:rFonts w:cs="Arial"/>
+          <w:szCs w:val="22"/>
+        </w:rPr>
+        <w:t xml:space="preserve"> the primary scope. In Figure XX</w:t>
+      </w:r>
+      <w:r>
+        <w:rPr>
+          <w:rFonts w:cs="Arial"/>
+          <w:szCs w:val="22"/>
+        </w:rPr>
+        <w:t xml:space="preserve"> all handles allocated in the current scope will be deleted when the </w:t>
       </w:r>
       <w:proofErr w:type="spellStart"/>
       <w:r>
@@ -11540,7 +11638,19 @@
           <w:rFonts w:cs="Arial"/>
         </w:rPr>
         <w:lastRenderedPageBreak/>
-        <w:t>at the same time, this is used to great effect in Chrome, where tabs have their own JavaScript context. Creating a context can be seen in Figure 11.</w:t>
+        <w:t xml:space="preserve">at the same time, this is used to great effect in Chrome, where tabs have their own JavaScript context. Creating a </w:t>
+      </w:r>
+      <w:r>
+        <w:rPr>
+          <w:rFonts w:cs="Arial"/>
+        </w:rPr>
+        <w:t>context can be seen in Figure XX</w:t>
+      </w:r>
+      <w:r>
+        <w:rPr>
+          <w:rFonts w:cs="Arial"/>
+        </w:rPr>
+        <w:t>.</w:t>
       </w:r>
     </w:p>
     <w:p>
@@ -12287,7 +12397,7 @@
           <v:shape id="_x0000_i1034" type="#_x0000_t75" style="width:468.75pt;height:2in" o:ole="">
             <v:imagedata r:id="rId27" o:title=""/>
           </v:shape>
-          <o:OLEObject Type="Embed" ProgID="Word.OpenDocumentText.12" ShapeID="_x0000_i1034" DrawAspect="Content" ObjectID="_1549966614" r:id="rId28"/>
+          <o:OLEObject Type="Embed" ProgID="Word.OpenDocumentText.12" ShapeID="_x0000_i1034" DrawAspect="Content" ObjectID="_1549967204" r:id="rId28"/>
         </w:object>
       </w:r>
     </w:p>
@@ -12390,7 +12500,7 @@
           <v:shape id="_x0000_i1035" type="#_x0000_t75" style="width:453pt;height:132.75pt" o:ole="">
             <v:imagedata r:id="rId29" o:title=""/>
           </v:shape>
-          <o:OLEObject Type="Embed" ProgID="Word.OpenDocumentText.12" ShapeID="_x0000_i1035" DrawAspect="Content" ObjectID="_1549966615" r:id="rId30"/>
+          <o:OLEObject Type="Embed" ProgID="Word.OpenDocumentText.12" ShapeID="_x0000_i1035" DrawAspect="Content" ObjectID="_1549967205" r:id="rId30"/>
         </w:object>
       </w:r>
     </w:p>
@@ -12517,7 +12627,7 @@
           <v:shape id="_x0000_i1036" type="#_x0000_t75" style="width:453pt;height:96.75pt" o:ole="">
             <v:imagedata r:id="rId31" o:title=""/>
           </v:shape>
-          <o:OLEObject Type="Embed" ProgID="Word.OpenDocumentText.12" ShapeID="_x0000_i1036" DrawAspect="Content" ObjectID="_1549966616" r:id="rId32"/>
+          <o:OLEObject Type="Embed" ProgID="Word.OpenDocumentText.12" ShapeID="_x0000_i1036" DrawAspect="Content" ObjectID="_1549967206" r:id="rId32"/>
         </w:object>
       </w:r>
     </w:p>
@@ -12629,7 +12739,7 @@
           <v:shape id="_x0000_i1037" type="#_x0000_t75" style="width:453pt;height:87.75pt" o:ole="">
             <v:imagedata r:id="rId33" o:title=""/>
           </v:shape>
-          <o:OLEObject Type="Embed" ProgID="Word.OpenDocumentText.12" ShapeID="_x0000_i1037" DrawAspect="Content" ObjectID="_1549966617" r:id="rId34"/>
+          <o:OLEObject Type="Embed" ProgID="Word.OpenDocumentText.12" ShapeID="_x0000_i1037" DrawAspect="Content" ObjectID="_1549967207" r:id="rId34"/>
         </w:object>
       </w:r>
     </w:p>
@@ -12768,7 +12878,7 @@
           <v:shape id="_x0000_i1038" type="#_x0000_t75" style="width:468.75pt;height:67.5pt" o:ole="">
             <v:imagedata r:id="rId35" o:title=""/>
           </v:shape>
-          <o:OLEObject Type="Embed" ProgID="Word.OpenDocumentText.12" ShapeID="_x0000_i1038" DrawAspect="Content" ObjectID="_1549966618" r:id="rId36"/>
+          <o:OLEObject Type="Embed" ProgID="Word.OpenDocumentText.12" ShapeID="_x0000_i1038" DrawAspect="Content" ObjectID="_1549967208" r:id="rId36"/>
         </w:object>
       </w:r>
     </w:p>
@@ -12872,10 +12982,10 @@
           <w:rStyle w:val="Emphasis"/>
         </w:rPr>
         <w:object w:dxaOrig="10466" w:dyaOrig="2225" w14:anchorId="179129B4">
-          <v:shape id="_x0000_i1053" type="#_x0000_t75" style="width:522pt;height:111.75pt" o:ole="">
+          <v:shape id="_x0000_i1039" type="#_x0000_t75" style="width:522pt;height:111.75pt" o:ole="">
             <v:imagedata r:id="rId37" o:title=""/>
           </v:shape>
-          <o:OLEObject Type="Embed" ProgID="Word.OpenDocumentText.12" ShapeID="_x0000_i1053" DrawAspect="Content" ObjectID="_1549966619" r:id="rId38"/>
+          <o:OLEObject Type="Embed" ProgID="Word.OpenDocumentText.12" ShapeID="_x0000_i1039" DrawAspect="Content" ObjectID="_1549967209" r:id="rId38"/>
         </w:object>
       </w:r>
     </w:p>
@@ -12997,7 +13107,7 @@
           <v:shape id="_x0000_i1040" type="#_x0000_t75" style="width:468pt;height:166.5pt" o:ole="">
             <v:imagedata r:id="rId39" o:title=""/>
           </v:shape>
-          <o:OLEObject Type="Embed" ProgID="Word.OpenDocumentText.12" ShapeID="_x0000_i1040" DrawAspect="Content" ObjectID="_1549966620" r:id="rId40"/>
+          <o:OLEObject Type="Embed" ProgID="Word.OpenDocumentText.12" ShapeID="_x0000_i1040" DrawAspect="Content" ObjectID="_1549967210" r:id="rId40"/>
         </w:object>
       </w:r>
     </w:p>
@@ -13083,14 +13193,12 @@
         </w:rPr>
         <w:t xml:space="preserve">uffers. If you look in Figure </w:t>
       </w:r>
-      <w:proofErr w:type="gramStart"/>
-      <w:r>
-        <w:rPr>
-          <w:rFonts w:cs="Arial"/>
-        </w:rPr>
-        <w:t>XX</w:t>
-      </w:r>
-      <w:proofErr w:type="gramEnd"/>
+      <w:r>
+        <w:rPr>
+          <w:rFonts w:cs="Arial"/>
+        </w:rPr>
+        <w:t>XX,</w:t>
+      </w:r>
       <w:r>
         <w:rPr>
           <w:rFonts w:cs="Arial"/>
@@ -13127,18 +13235,26 @@
         <w:rPr>
           <w:rFonts w:cs="Arial"/>
         </w:rPr>
-        <w:t xml:space="preserve"> for a better example) we have API calls that match as if it was in C++ and this is by design to make sure the code written maps as directly as possible to people with previous experience.</w:t>
-      </w:r>
-    </w:p>
-    <w:p>
-      <w:pPr>
-        <w:rPr>
-          <w:rFonts w:cs="Arial"/>
-        </w:rPr>
-      </w:pPr>
-    </w:p>
-    <w:bookmarkStart w:id="62" w:name="_MON_1542461591"/>
-    <w:bookmarkEnd w:id="62"/>
+        <w:t xml:space="preserve"> for a better example) we have API calls that match as if it was in C++ and this is by design to make</w:t>
+      </w:r>
+      <w:bookmarkStart w:id="62" w:name="_GoBack"/>
+      <w:bookmarkEnd w:id="62"/>
+      <w:r>
+        <w:rPr>
+          <w:rFonts w:cs="Arial"/>
+        </w:rPr>
+        <w:t xml:space="preserve"> sure the code written maps as directly as possible to people with previous experience.</w:t>
+      </w:r>
+    </w:p>
+    <w:p>
+      <w:pPr>
+        <w:rPr>
+          <w:rFonts w:cs="Arial"/>
+        </w:rPr>
+      </w:pPr>
+    </w:p>
+    <w:bookmarkStart w:id="63" w:name="_MON_1542461591"/>
+    <w:bookmarkEnd w:id="63"/>
     <w:p>
       <w:pPr>
         <w:pBdr>
@@ -13160,7 +13276,7 @@
           <v:shape id="_x0000_i1041" type="#_x0000_t75" style="width:453pt;height:98.25pt" o:ole="">
             <v:imagedata r:id="rId41" o:title=""/>
           </v:shape>
-          <o:OLEObject Type="Embed" ProgID="Word.OpenDocumentText.12" ShapeID="_x0000_i1041" DrawAspect="Content" ObjectID="_1549966621" r:id="rId42"/>
+          <o:OLEObject Type="Embed" ProgID="Word.OpenDocumentText.12" ShapeID="_x0000_i1041" DrawAspect="Content" ObjectID="_1549967211" r:id="rId42"/>
         </w:object>
       </w:r>
     </w:p>
@@ -13192,8 +13308,8 @@
         </w:rPr>
       </w:pPr>
     </w:p>
-    <w:bookmarkStart w:id="63" w:name="_MON_1542660197"/>
-    <w:bookmarkEnd w:id="63"/>
+    <w:bookmarkStart w:id="64" w:name="_MON_1542660197"/>
+    <w:bookmarkEnd w:id="64"/>
     <w:p>
       <w:pPr>
         <w:pBdr>
@@ -13215,7 +13331,7 @@
           <v:shape id="_x0000_i1042" type="#_x0000_t75" style="width:453pt;height:107.25pt" o:ole="">
             <v:imagedata r:id="rId43" o:title=""/>
           </v:shape>
-          <o:OLEObject Type="Embed" ProgID="Word.OpenDocumentText.12" ShapeID="_x0000_i1042" DrawAspect="Content" ObjectID="_1549966622" r:id="rId44"/>
+          <o:OLEObject Type="Embed" ProgID="Word.OpenDocumentText.12" ShapeID="_x0000_i1042" DrawAspect="Content" ObjectID="_1549967212" r:id="rId44"/>
         </w:object>
       </w:r>
     </w:p>
@@ -13382,12 +13498,12 @@
         <w:pStyle w:val="Heading1"/>
         <w:spacing w:after="120"/>
       </w:pPr>
-      <w:bookmarkStart w:id="64" w:name="_Toc476219754"/>
+      <w:bookmarkStart w:id="65" w:name="_Toc476219754"/>
       <w:r>
         <w:lastRenderedPageBreak/>
         <w:t>5.0 Testing</w:t>
       </w:r>
-      <w:bookmarkEnd w:id="64"/>
+      <w:bookmarkEnd w:id="65"/>
     </w:p>
     <w:p>
       <w:pPr>
@@ -13427,14 +13543,14 @@
         <w:pStyle w:val="Heading2"/>
         <w:spacing w:after="120"/>
       </w:pPr>
-      <w:bookmarkStart w:id="65" w:name="_Toc476219755"/>
+      <w:bookmarkStart w:id="66" w:name="_Toc476219755"/>
       <w:r>
         <w:t xml:space="preserve">5.1 </w:t>
       </w:r>
       <w:r>
         <w:t>OpenGL Demo’s</w:t>
       </w:r>
-      <w:bookmarkEnd w:id="65"/>
+      <w:bookmarkEnd w:id="66"/>
     </w:p>
     <w:p>
       <w:pPr>
@@ -13462,11 +13578,11 @@
       <w:pPr>
         <w:pStyle w:val="Heading3"/>
       </w:pPr>
-      <w:bookmarkStart w:id="66" w:name="_Toc476219756"/>
+      <w:bookmarkStart w:id="67" w:name="_Toc476219756"/>
       <w:r>
         <w:t>5.1.1 3D Cubes</w:t>
       </w:r>
-      <w:bookmarkEnd w:id="66"/>
+      <w:bookmarkEnd w:id="67"/>
     </w:p>
     <w:p>
       <w:pPr>
@@ -13618,12 +13734,12 @@
       <w:pPr>
         <w:pStyle w:val="Heading3"/>
       </w:pPr>
-      <w:bookmarkStart w:id="67" w:name="_Toc476219757"/>
+      <w:bookmarkStart w:id="68" w:name="_Toc476219757"/>
       <w:r>
         <w:lastRenderedPageBreak/>
         <w:t>5.1.2 3D Terrain</w:t>
       </w:r>
-      <w:bookmarkEnd w:id="67"/>
+      <w:bookmarkEnd w:id="68"/>
       <w:r>
         <w:t xml:space="preserve">  </w:t>
       </w:r>
@@ -13649,8 +13765,8 @@
       </w:r>
     </w:p>
     <w:p/>
-    <w:bookmarkStart w:id="68" w:name="_MON_1549180483"/>
-    <w:bookmarkEnd w:id="68"/>
+    <w:bookmarkStart w:id="69" w:name="_MON_1549180483"/>
+    <w:bookmarkEnd w:id="69"/>
     <w:p>
       <w:pPr>
         <w:pBdr>
@@ -13665,7 +13781,7 @@
           <v:shape id="_x0000_i1043" type="#_x0000_t75" style="width:451.5pt;height:130.5pt" o:ole="">
             <v:imagedata r:id="rId46" o:title=""/>
           </v:shape>
-          <o:OLEObject Type="Embed" ProgID="Word.OpenDocumentText.12" ShapeID="_x0000_i1043" DrawAspect="Content" ObjectID="_1549966623" r:id="rId47"/>
+          <o:OLEObject Type="Embed" ProgID="Word.OpenDocumentText.12" ShapeID="_x0000_i1043" DrawAspect="Content" ObjectID="_1549967213" r:id="rId47"/>
         </w:object>
       </w:r>
     </w:p>
@@ -13857,12 +13973,12 @@
       <w:pPr>
         <w:pStyle w:val="Heading3"/>
       </w:pPr>
-      <w:bookmarkStart w:id="69" w:name="_Toc476219758"/>
+      <w:bookmarkStart w:id="70" w:name="_Toc476219758"/>
       <w:r>
         <w:lastRenderedPageBreak/>
         <w:t>5.1.3 3D Lighting</w:t>
       </w:r>
-      <w:bookmarkEnd w:id="69"/>
+      <w:bookmarkEnd w:id="70"/>
       <w:r>
         <w:t xml:space="preserve">  </w:t>
       </w:r>
@@ -13966,8 +14082,8 @@
       </w:r>
     </w:p>
     <w:p/>
-    <w:bookmarkStart w:id="70" w:name="_MON_1549181005"/>
-    <w:bookmarkEnd w:id="70"/>
+    <w:bookmarkStart w:id="71" w:name="_MON_1549181005"/>
+    <w:bookmarkEnd w:id="71"/>
     <w:p>
       <w:pPr>
         <w:pBdr>
@@ -13982,7 +14098,7 @@
           <v:shape id="_x0000_i1044" type="#_x0000_t75" style="width:522pt;height:242.25pt" o:ole="">
             <v:imagedata r:id="rId49" o:title=""/>
           </v:shape>
-          <o:OLEObject Type="Embed" ProgID="Word.OpenDocumentText.12" ShapeID="_x0000_i1044" DrawAspect="Content" ObjectID="_1549966624" r:id="rId50"/>
+          <o:OLEObject Type="Embed" ProgID="Word.OpenDocumentText.12" ShapeID="_x0000_i1044" DrawAspect="Content" ObjectID="_1549967214" r:id="rId50"/>
         </w:object>
       </w:r>
     </w:p>
@@ -14230,7 +14346,7 @@
         <w:pStyle w:val="Heading2"/>
         <w:spacing w:after="120"/>
       </w:pPr>
-      <w:bookmarkStart w:id="71" w:name="_Toc476219759"/>
+      <w:bookmarkStart w:id="72" w:name="_Toc476219759"/>
       <w:r>
         <w:lastRenderedPageBreak/>
         <w:t xml:space="preserve">5.2 </w:t>
@@ -14243,7 +14359,7 @@
       <w:r>
         <w:t xml:space="preserve"> Demo’s</w:t>
       </w:r>
-      <w:bookmarkEnd w:id="71"/>
+      <w:bookmarkEnd w:id="72"/>
     </w:p>
     <w:p>
       <w:pPr>
@@ -14379,11 +14495,11 @@
       <w:pPr>
         <w:pStyle w:val="Heading3"/>
       </w:pPr>
-      <w:bookmarkStart w:id="72" w:name="_Toc476219760"/>
+      <w:bookmarkStart w:id="73" w:name="_Toc476219760"/>
       <w:r>
         <w:t>5.2.1 Grayscale Demo</w:t>
       </w:r>
-      <w:bookmarkEnd w:id="72"/>
+      <w:bookmarkEnd w:id="73"/>
     </w:p>
     <w:p>
       <w:pPr>
@@ -14410,15 +14526,7 @@
         <w:rPr>
           <w:shd w:val="clear" w:color="auto" w:fill="FFFFFF"/>
         </w:rPr>
-        <w:t xml:space="preserve"> image object then executes th</w:t>
-      </w:r>
-      <w:bookmarkStart w:id="73" w:name="_GoBack"/>
-      <w:bookmarkEnd w:id="73"/>
-      <w:r>
-        <w:rPr>
-          <w:shd w:val="clear" w:color="auto" w:fill="FFFFFF"/>
-        </w:rPr>
-        <w:t>e kernel shown in Figure XX. The mentioned kernel just takes all components in that image and calculates the sum, then divides by three, the three representing the number of components in the image, then sets all image components to that value</w:t>
+        <w:t xml:space="preserve"> image object then executes the kernel shown in Figure XX. The mentioned kernel just takes all components in that image and calculates the sum, then divides by three, the three representing the number of components in the image, then sets all image components to that value</w:t>
       </w:r>
       <w:r>
         <w:rPr>
@@ -14512,7 +14620,7 @@
           <v:shape id="_x0000_i1045" type="#_x0000_t75" style="width:522pt;height:196.5pt" o:ole="">
             <v:imagedata r:id="rId52" o:title=""/>
           </v:shape>
-          <o:OLEObject Type="Embed" ProgID="Word.OpenDocumentText.12" ShapeID="_x0000_i1045" DrawAspect="Content" ObjectID="_1549966625" r:id="rId53"/>
+          <o:OLEObject Type="Embed" ProgID="Word.OpenDocumentText.12" ShapeID="_x0000_i1045" DrawAspect="Content" ObjectID="_1549967215" r:id="rId53"/>
         </w:object>
       </w:r>
     </w:p>
@@ -14800,7 +14908,25 @@
           <w:szCs w:val="21"/>
           <w:shd w:val="clear" w:color="auto" w:fill="FFFFFF"/>
         </w:rPr>
-        <w:t>The final demo is a matrix multiplication demonstration. In figure XX you can see the output of the program. But how does this work? Well in Figure XX you can see the input JSON program for the program. The first field is the multiply field which is the matrix multiplication value to be used when calculating the output.</w:t>
+        <w:t>The final demo is a matrix mu</w:t>
+      </w:r>
+      <w:r>
+        <w:rPr>
+          <w:rFonts w:cs="Arial"/>
+          <w:color w:val="000000"/>
+          <w:szCs w:val="21"/>
+          <w:shd w:val="clear" w:color="auto" w:fill="FFFFFF"/>
+        </w:rPr>
+        <w:t>ltiplication demonstration. In F</w:t>
+      </w:r>
+      <w:r>
+        <w:rPr>
+          <w:rFonts w:cs="Arial"/>
+          <w:color w:val="000000"/>
+          <w:szCs w:val="21"/>
+          <w:shd w:val="clear" w:color="auto" w:fill="FFFFFF"/>
+        </w:rPr>
+        <w:t>igure XX you can see the output of the program. But how does this work? Well in Figure XX you can see the input JSON program for the program. The first field is the multiply field which is the matrix multiplication value to be used when calculating the output.</w:t>
       </w:r>
       <w:r>
         <w:rPr>
@@ -14961,7 +15087,7 @@
           <v:shape id="_x0000_i1046" type="#_x0000_t75" style="width:451.5pt;height:142.5pt" o:ole="">
             <v:imagedata r:id="rId56" o:title=""/>
           </v:shape>
-          <o:OLEObject Type="Embed" ProgID="Word.OpenDocumentText.12" ShapeID="_x0000_i1046" DrawAspect="Content" ObjectID="_1549966626" r:id="rId57"/>
+          <o:OLEObject Type="Embed" ProgID="Word.OpenDocumentText.12" ShapeID="_x0000_i1046" DrawAspect="Content" ObjectID="_1549967216" r:id="rId57"/>
         </w:object>
       </w:r>
     </w:p>
@@ -15007,7 +15133,7 @@
           <v:shape id="_x0000_i1047" type="#_x0000_t75" style="width:451.5pt;height:231pt" o:ole="">
             <v:imagedata r:id="rId58" o:title=""/>
           </v:shape>
-          <o:OLEObject Type="Embed" ProgID="Word.OpenDocumentText.12" ShapeID="_x0000_i1047" DrawAspect="Content" ObjectID="_1549966627" r:id="rId59"/>
+          <o:OLEObject Type="Embed" ProgID="Word.OpenDocumentText.12" ShapeID="_x0000_i1047" DrawAspect="Content" ObjectID="_1549967217" r:id="rId59"/>
         </w:object>
       </w:r>
     </w:p>
@@ -15213,7 +15339,7 @@
           <v:shape id="_x0000_i1048" type="#_x0000_t75" style="width:540pt;height:165.75pt" o:ole="">
             <v:imagedata r:id="rId60" o:title=""/>
           </v:shape>
-          <o:OLEObject Type="Embed" ProgID="Word.OpenDocumentText.12" ShapeID="_x0000_i1048" DrawAspect="Content" ObjectID="_1549966628" r:id="rId61"/>
+          <o:OLEObject Type="Embed" ProgID="Word.OpenDocumentText.12" ShapeID="_x0000_i1048" DrawAspect="Content" ObjectID="_1549967218" r:id="rId61"/>
         </w:object>
       </w:r>
     </w:p>
@@ -15291,7 +15417,7 @@
           <v:shape id="_x0000_i1049" type="#_x0000_t75" style="width:451.5pt;height:42pt" o:ole="">
             <v:imagedata r:id="rId62" o:title=""/>
           </v:shape>
-          <o:OLEObject Type="Embed" ProgID="Word.OpenDocumentText.12" ShapeID="_x0000_i1049" DrawAspect="Content" ObjectID="_1549966629" r:id="rId63"/>
+          <o:OLEObject Type="Embed" ProgID="Word.OpenDocumentText.12" ShapeID="_x0000_i1049" DrawAspect="Content" ObjectID="_1549967219" r:id="rId63"/>
         </w:object>
       </w:r>
     </w:p>
@@ -15439,7 +15565,7 @@
           <v:shape id="_x0000_i1050" type="#_x0000_t75" style="width:451.5pt;height:153pt" o:ole="">
             <v:imagedata r:id="rId64" o:title=""/>
           </v:shape>
-          <o:OLEObject Type="Embed" ProgID="Word.OpenDocumentText.12" ShapeID="_x0000_i1050" DrawAspect="Content" ObjectID="_1549966630" r:id="rId65"/>
+          <o:OLEObject Type="Embed" ProgID="Word.OpenDocumentText.12" ShapeID="_x0000_i1050" DrawAspect="Content" ObjectID="_1549967220" r:id="rId65"/>
         </w:object>
       </w:r>
     </w:p>
@@ -20462,7 +20588,7 @@
                 <w:bCs/>
                 <w:noProof/>
               </w:rPr>
-              <w:t>37</w:t>
+              <w:t>35</w:t>
             </w:r>
             <w:r>
               <w:rPr>
@@ -22450,7 +22576,7 @@
 </file>
 
 <file path=customXml/itemProps1.xml><?xml version="1.0" encoding="utf-8"?>
-<ds:datastoreItem xmlns:ds="http://schemas.openxmlformats.org/officeDocument/2006/customXml" ds:itemID="{11E04E99-7C58-4011-9CAB-D35C564063B5}">
+<ds:datastoreItem xmlns:ds="http://schemas.openxmlformats.org/officeDocument/2006/customXml" ds:itemID="{CB81FC9B-4393-4448-9B53-030B413F18D0}">
   <ds:schemaRefs>
     <ds:schemaRef ds:uri="http://schemas.openxmlformats.org/officeDocument/2006/bibliography"/>
   </ds:schemaRefs>

</xml_diff>

<commit_message>
adding placeholder for V8 API samples
</commit_message>
<xml_diff>
--- a/Compute.Documents/B00235610 - Final Honours Report.docx
+++ b/Compute.Documents/B00235610 - Final Honours Report.docx
@@ -9144,7 +9144,7 @@
           <v:shape id="_x0000_i1025" type="#_x0000_t75" style="width:451.5pt;height:2in" o:ole="">
             <v:imagedata r:id="rId9" o:title=""/>
           </v:shape>
-          <o:OLEObject Type="Embed" ProgID="Word.OpenDocumentText.12" ShapeID="_x0000_i1025" DrawAspect="Content" ObjectID="_1549967195" r:id="rId10"/>
+          <o:OLEObject Type="Embed" ProgID="Word.OpenDocumentText.12" ShapeID="_x0000_i1025" DrawAspect="Content" ObjectID="_1549968462" r:id="rId10"/>
         </w:object>
       </w:r>
     </w:p>
@@ -9335,7 +9335,7 @@
           <v:shape id="_x0000_i1026" type="#_x0000_t75" style="width:522pt;height:77.25pt" o:ole="">
             <v:imagedata r:id="rId11" o:title=""/>
           </v:shape>
-          <o:OLEObject Type="Embed" ProgID="Word.OpenDocumentText.12" ShapeID="_x0000_i1026" DrawAspect="Content" ObjectID="_1549967196" r:id="rId12"/>
+          <o:OLEObject Type="Embed" ProgID="Word.OpenDocumentText.12" ShapeID="_x0000_i1026" DrawAspect="Content" ObjectID="_1549968463" r:id="rId12"/>
         </w:object>
       </w:r>
     </w:p>
@@ -10056,7 +10056,7 @@
           <v:shape id="_x0000_i1027" type="#_x0000_t75" style="width:453pt;height:87pt" o:ole="">
             <v:imagedata r:id="rId13" o:title=""/>
           </v:shape>
-          <o:OLEObject Type="Embed" ProgID="Word.OpenDocumentText.12" ShapeID="_x0000_i1027" DrawAspect="Content" ObjectID="_1549967197" r:id="rId14"/>
+          <o:OLEObject Type="Embed" ProgID="Word.OpenDocumentText.12" ShapeID="_x0000_i1027" DrawAspect="Content" ObjectID="_1549968464" r:id="rId14"/>
         </w:object>
       </w:r>
     </w:p>
@@ -10148,7 +10148,7 @@
           <v:shape id="_x0000_i1028" type="#_x0000_t75" style="width:468.75pt;height:129pt" o:ole="">
             <v:imagedata r:id="rId15" o:title=""/>
           </v:shape>
-          <o:OLEObject Type="Embed" ProgID="Word.OpenDocumentText.12" ShapeID="_x0000_i1028" DrawAspect="Content" ObjectID="_1549967198" r:id="rId16"/>
+          <o:OLEObject Type="Embed" ProgID="Word.OpenDocumentText.12" ShapeID="_x0000_i1028" DrawAspect="Content" ObjectID="_1549968465" r:id="rId16"/>
         </w:object>
       </w:r>
       <w:r>
@@ -10299,7 +10299,7 @@
           <v:shape id="_x0000_i1029" type="#_x0000_t75" style="width:453pt;height:40.5pt" o:ole="">
             <v:imagedata r:id="rId17" o:title=""/>
           </v:shape>
-          <o:OLEObject Type="Embed" ProgID="Word.OpenDocumentText.12" ShapeID="_x0000_i1029" DrawAspect="Content" ObjectID="_1549967199" r:id="rId18"/>
+          <o:OLEObject Type="Embed" ProgID="Word.OpenDocumentText.12" ShapeID="_x0000_i1029" DrawAspect="Content" ObjectID="_1549968466" r:id="rId18"/>
         </w:object>
       </w:r>
     </w:p>
@@ -10440,7 +10440,7 @@
           <v:shape id="_x0000_i1030" type="#_x0000_t75" style="width:453pt;height:51.75pt" o:ole="">
             <v:imagedata r:id="rId19" o:title=""/>
           </v:shape>
-          <o:OLEObject Type="Embed" ProgID="Word.OpenDocumentText.12" ShapeID="_x0000_i1030" DrawAspect="Content" ObjectID="_1549967200" r:id="rId20"/>
+          <o:OLEObject Type="Embed" ProgID="Word.OpenDocumentText.12" ShapeID="_x0000_i1030" DrawAspect="Content" ObjectID="_1549968467" r:id="rId20"/>
         </w:object>
       </w:r>
     </w:p>
@@ -10587,11 +10587,11 @@
         </w:pBdr>
       </w:pPr>
       <w:r>
-        <w:object w:dxaOrig="9360" w:dyaOrig="3548" w14:anchorId="6B9DDA75">
+        <w:object w:dxaOrig="9360" w:dyaOrig="3543" w14:anchorId="6B9DDA75">
           <v:shape id="_x0000_i1031" type="#_x0000_t75" style="width:468pt;height:178.5pt" o:ole="">
             <v:imagedata r:id="rId21" o:title=""/>
           </v:shape>
-          <o:OLEObject Type="Embed" ProgID="Word.OpenDocumentText.12" ShapeID="_x0000_i1031" DrawAspect="Content" ObjectID="_1549967201" r:id="rId22"/>
+          <o:OLEObject Type="Embed" ProgID="Word.OpenDocumentText.12" ShapeID="_x0000_i1031" DrawAspect="Content" ObjectID="_1549968468" r:id="rId22"/>
         </w:object>
       </w:r>
     </w:p>
@@ -10657,7 +10657,7 @@
           <v:shape id="_x0000_i1032" type="#_x0000_t75" style="width:468pt;height:55.5pt" o:ole="">
             <v:imagedata r:id="rId23" o:title=""/>
           </v:shape>
-          <o:OLEObject Type="Embed" ProgID="Word.OpenDocumentText.12" ShapeID="_x0000_i1032" DrawAspect="Content" ObjectID="_1549967202" r:id="rId24"/>
+          <o:OLEObject Type="Embed" ProgID="Word.OpenDocumentText.12" ShapeID="_x0000_i1032" DrawAspect="Content" ObjectID="_1549968469" r:id="rId24"/>
         </w:object>
       </w:r>
     </w:p>
@@ -10717,7 +10717,7 @@
           <v:shape id="_x0000_i1033" type="#_x0000_t75" style="width:451.5pt;height:65.25pt" o:ole="">
             <v:imagedata r:id="rId25" o:title=""/>
           </v:shape>
-          <o:OLEObject Type="Embed" ProgID="Word.OpenDocumentText.12" ShapeID="_x0000_i1033" DrawAspect="Content" ObjectID="_1549967203" r:id="rId26"/>
+          <o:OLEObject Type="Embed" ProgID="Word.OpenDocumentText.12" ShapeID="_x0000_i1033" DrawAspect="Content" ObjectID="_1549968470" r:id="rId26"/>
         </w:object>
       </w:r>
     </w:p>
@@ -11247,6 +11247,70 @@
       </w:pPr>
       <w:r>
         <w:rPr>
+          <w:noProof/>
+          <w:lang w:eastAsia="en-GB"/>
+        </w:rPr>
+        <w:drawing>
+          <wp:anchor distT="0" distB="0" distL="114300" distR="114300" simplePos="0" relativeHeight="251662336" behindDoc="0" locked="0" layoutInCell="1" allowOverlap="1" wp14:anchorId="7EBF03AF" wp14:editId="788BED83">
+            <wp:simplePos x="0" y="0"/>
+            <wp:positionH relativeFrom="margin">
+              <wp:align>center</wp:align>
+            </wp:positionH>
+            <wp:positionV relativeFrom="paragraph">
+              <wp:posOffset>928370</wp:posOffset>
+            </wp:positionV>
+            <wp:extent cx="6067425" cy="3839845"/>
+            <wp:effectExtent l="0" t="0" r="9525" b="8255"/>
+            <wp:wrapTopAndBottom/>
+            <wp:docPr id="7" name="Picture 7" descr="v8_perf.png (817×517)"/>
+            <wp:cNvGraphicFramePr>
+              <a:graphicFrameLocks xmlns:a="http://schemas.openxmlformats.org/drawingml/2006/main" noChangeAspect="1"/>
+            </wp:cNvGraphicFramePr>
+            <a:graphic xmlns:a="http://schemas.openxmlformats.org/drawingml/2006/main">
+              <a:graphicData uri="http://schemas.openxmlformats.org/drawingml/2006/picture">
+                <pic:pic xmlns:pic="http://schemas.openxmlformats.org/drawingml/2006/picture">
+                  <pic:nvPicPr>
+                    <pic:cNvPr id="0" name="Picture 651" descr="v8_perf.png (817×517)"/>
+                    <pic:cNvPicPr>
+                      <a:picLocks noChangeAspect="1" noChangeArrowheads="1"/>
+                    </pic:cNvPicPr>
+                  </pic:nvPicPr>
+                  <pic:blipFill>
+                    <a:blip r:embed="rId27">
+                      <a:extLst>
+                        <a:ext uri="{28A0092B-C50C-407E-A947-70E740481C1C}">
+                          <a14:useLocalDpi xmlns:a14="http://schemas.microsoft.com/office/drawing/2010/main" val="0"/>
+                        </a:ext>
+                      </a:extLst>
+                    </a:blip>
+                    <a:srcRect/>
+                    <a:stretch>
+                      <a:fillRect/>
+                    </a:stretch>
+                  </pic:blipFill>
+                  <pic:spPr bwMode="auto">
+                    <a:xfrm>
+                      <a:off x="0" y="0"/>
+                      <a:ext cx="6067425" cy="3839845"/>
+                    </a:xfrm>
+                    <a:prstGeom prst="rect">
+                      <a:avLst/>
+                    </a:prstGeom>
+                  </pic:spPr>
+                </pic:pic>
+              </a:graphicData>
+            </a:graphic>
+            <wp14:sizeRelH relativeFrom="margin">
+              <wp14:pctWidth>0</wp14:pctWidth>
+            </wp14:sizeRelH>
+            <wp14:sizeRelV relativeFrom="margin">
+              <wp14:pctHeight>0</wp14:pctHeight>
+            </wp14:sizeRelV>
+          </wp:anchor>
+        </w:drawing>
+      </w:r>
+      <w:r>
+        <w:rPr>
           <w:rFonts w:cs="Arial"/>
         </w:rPr>
         <w:t>In 2008 Google set the benchmark for JavaScript compilers. They created a new JavaScript JIT compiler, V8 from the ground up to dramatically improve JavaScript execution speed. Browsers at the time used JavaScript interpreters instead. Internally they built a benchmark called V8 bench and measured performance increases over</w:t>
@@ -11261,7 +11325,49 @@
         <w:rPr>
           <w:rFonts w:cs="Arial"/>
         </w:rPr>
-        <w:t xml:space="preserve"> each subsequent revision of Chrome which in turn has a new version of V8 saw massive gains in JavaScript performance. This started the JavaScript compiler competition which saw all major JavaScript implementers drop their interpreters in favour of a JIT compiler in the hope that faster JavaScript would lead to a faster browser and better web experience. The key difference between an interpreter and a compiler is how the program is built and executed.  Where an interpreter would typically execute one statement at a time, a compiler would translate the entire program into machine code ready to execute.</w:t>
+        <w:t xml:space="preserve"> each subsequent revision of Chrome which in turn has a new version of V8 saw massive gains in JavaScript </w:t>
+      </w:r>
+    </w:p>
+    <w:p>
+      <w:pPr>
+        <w:jc w:val="center"/>
+        <w:rPr>
+          <w:i/>
+          <w:iCs/>
+          <w:color w:val="000000" w:themeColor="text1"/>
+        </w:rPr>
+      </w:pPr>
+      <w:r>
+        <w:rPr>
+          <w:rStyle w:val="Emphasis"/>
+        </w:rPr>
+        <w:t>Figure XX: V8 Bench score against each Chrome version</w:t>
+      </w:r>
+    </w:p>
+    <w:p>
+      <w:pPr>
+        <w:spacing w:line="276" w:lineRule="auto"/>
+        <w:rPr>
+          <w:rFonts w:cs="Arial"/>
+        </w:rPr>
+      </w:pPr>
+    </w:p>
+    <w:p>
+      <w:pPr>
+        <w:spacing w:line="276" w:lineRule="auto"/>
+      </w:pPr>
+      <w:r>
+        <w:rPr>
+          <w:rFonts w:cs="Arial"/>
+        </w:rPr>
+        <w:t xml:space="preserve">performance. This started the JavaScript compiler competition which saw all major JavaScript implementers drop their interpreters in favour of a JIT compiler in the hope that faster JavaScript would lead to a faster browser and better web experience. The key difference between an </w:t>
+      </w:r>
+      <w:r>
+        <w:rPr>
+          <w:rFonts w:cs="Arial"/>
+        </w:rPr>
+        <w:lastRenderedPageBreak/>
+        <w:t>interpreter and a compiler is how the program is built and executed.  Where an interpreter would typically execute one statement at a time, a compiler would translate the entire program into machine code ready to execute.</w:t>
       </w:r>
       <w:r>
         <w:rPr>
@@ -11345,29 +11451,92 @@
         <w:spacing w:line="276" w:lineRule="auto"/>
       </w:pPr>
       <w:r>
-        <w:t xml:space="preserve">V8 to solve this abandons dynamic look ups in favour of a concept it refers to as hidden classes. Hidden classes are behind the scenes and are never exposed to the programmer. This idea is that </w:t>
-      </w:r>
+        <w:t>V8 to solve this abandons dynamic look ups in favour of a concept it refers to as hidden classes. Hidden classes are behind the scenes and are never exposed to the programmer. This idea is that class structures are generated at runtime whenever a property is changed and by doing so a dynamic lookup is not needed when accessing a property as we can have used the existing hidden class layout to determine were the property resides in memory. This enables fast access to properties on a given object without sacrificing the ability to dynamically add new properties to objects during runtime.</w:t>
+      </w:r>
+    </w:p>
+    <w:p>
+      <w:pPr>
+        <w:pStyle w:val="Heading3"/>
+      </w:pPr>
+      <w:bookmarkStart w:id="35" w:name="_Toc476219734"/>
+      <w:r>
+        <w:t>2.3.2 Machine Code Generation</w:t>
+      </w:r>
+      <w:bookmarkEnd w:id="35"/>
+    </w:p>
+    <w:p>
+      <w:pPr>
+        <w:spacing w:line="276" w:lineRule="auto"/>
+      </w:pPr>
+      <w:r>
+        <w:t xml:space="preserve">Another key feature of V8’s performance is how it executes it. Interpreters were previously the norm however V8 directly compiles JavaScript source code into machine when first executed. There is no intermediate byte code as seen in Java, there code is directly compiled. </w:t>
+      </w:r>
+      <w:r>
+        <w:t xml:space="preserve"> </w:t>
+      </w:r>
+    </w:p>
+    <w:p>
+      <w:pPr>
+        <w:pStyle w:val="Heading3"/>
+      </w:pPr>
+      <w:bookmarkStart w:id="36" w:name="_Toc476219735"/>
+      <w:r>
+        <w:t>2.3.3 Garbage Collection</w:t>
+      </w:r>
+      <w:bookmarkEnd w:id="36"/>
+    </w:p>
+    <w:p>
+      <w:pPr>
+        <w:spacing w:line="276" w:lineRule="auto"/>
+      </w:pPr>
+      <w:r>
+        <w:t xml:space="preserve">JavaScript relies on garbage collection for memory clean-up. Even though the delete keyword is found </w:t>
+      </w:r>
+      <w:r>
+        <w:t xml:space="preserve">in JavaScript </w:t>
+      </w:r>
+      <w:r>
+        <w:t>it is used for deleting properties from an object and not for deallocating memory as found in C++.</w:t>
+      </w:r>
+      <w:r>
+        <w:t xml:space="preserve"> V8 ensures a fast garbage collector by ensuring object allocation is fast, that garbage collection pauses are short and by ensuring there is no memory fragmentation.</w:t>
+      </w:r>
+      <w:r>
+        <w:t xml:space="preserve"> These </w:t>
+      </w:r>
+      <w:r>
+        <w:t xml:space="preserve">features stop </w:t>
+      </w:r>
+      <w:r>
+        <w:t>long pauses in a JavaScript application are no longer prevalent by processing only part of the object heap in most garbage collection cycles removing long pauses.</w:t>
+      </w:r>
+      <w:r>
+        <w:t xml:space="preserve"> V8 stores the object heap in two parts. The new space where objects are created and the old space where objects surviving a garbage collection cycle are promoted. When an object is promoted in a garbage collection cycle, V8 updates all pointers to the object which avoids falsely identifying objects as pointers which can result in memory leaks.</w:t>
+      </w:r>
+    </w:p>
+    <w:p>
+      <w:pPr>
+        <w:pStyle w:val="Heading3"/>
+      </w:pPr>
+      <w:bookmarkStart w:id="37" w:name="_Toc476219736"/>
       <w:r>
         <w:lastRenderedPageBreak/>
-        <w:t>class structures are generated at runtime whenever a property is changed and by doing so a dynamic lookup is not needed when accessing a property as we can have used the existing hidden class layout to determine were the property resides in memory. This enables fast access to properties on a given object without sacrificing the ability to dynamically add new properties to objects during runtime.</w:t>
-      </w:r>
-    </w:p>
-    <w:p>
-      <w:pPr>
-        <w:pStyle w:val="Heading3"/>
-      </w:pPr>
-      <w:bookmarkStart w:id="35" w:name="_Toc476219734"/>
-      <w:r>
-        <w:t>2.3.2 Machine Code Generation</w:t>
-      </w:r>
-      <w:bookmarkEnd w:id="35"/>
+        <w:t xml:space="preserve">2.3.2 </w:t>
+      </w:r>
+      <w:r>
+        <w:t xml:space="preserve">Key </w:t>
+      </w:r>
+      <w:r>
+        <w:t>Concepts</w:t>
+      </w:r>
+      <w:bookmarkEnd w:id="37"/>
     </w:p>
     <w:p>
       <w:pPr>
         <w:spacing w:line="276" w:lineRule="auto"/>
       </w:pPr>
       <w:r>
-        <w:t xml:space="preserve">Another key feature of V8’s performance is how it executes it. Interpreters were previously the norm however V8 directly compiles JavaScript source code into machine when first executed. There is no intermediate byte code as seen in Java, there code is directly compiled. </w:t>
+        <w:t>There are several concepts in V8 that one must understand if they are to use it as their own for JavaScript compilation.</w:t>
       </w:r>
       <w:r>
         <w:t xml:space="preserve"> </w:t>
@@ -11375,58 +11544,8 @@
     </w:p>
     <w:p>
       <w:pPr>
-        <w:pStyle w:val="Heading3"/>
-      </w:pPr>
-      <w:bookmarkStart w:id="36" w:name="_Toc476219735"/>
-      <w:r>
-        <w:t>2.3.3 Garbage Collection</w:t>
-      </w:r>
-      <w:bookmarkEnd w:id="36"/>
-    </w:p>
-    <w:p>
-      <w:pPr>
         <w:spacing w:line="276" w:lineRule="auto"/>
       </w:pPr>
-      <w:r>
-        <w:t xml:space="preserve">JavaScript relies on garbage collection for memory clean-up. Even though the delete keyword is found </w:t>
-      </w:r>
-      <w:r>
-        <w:t xml:space="preserve">in JavaScript </w:t>
-      </w:r>
-      <w:r>
-        <w:t>it is used for deleting properties from an object and not for deallocating memory as found in C++.</w:t>
-      </w:r>
-      <w:r>
-        <w:t xml:space="preserve"> V8 ensures a fast garbage collector by ensuring object allocation is fast, that garbage collection pauses are short and by ensuring there is no memory fragmentation.</w:t>
-      </w:r>
-      <w:r>
-        <w:t xml:space="preserve"> These </w:t>
-      </w:r>
-      <w:r>
-        <w:t xml:space="preserve">features stop </w:t>
-      </w:r>
-      <w:r>
-        <w:t>long pauses in a JavaScript application are no longer prevalent by processing only part of the object heap in most garbage collection cycles removing long pauses.</w:t>
-      </w:r>
-      <w:r>
-        <w:t xml:space="preserve"> V8 stores the object heap in two parts. The new space where objects are created and the old space where objects surviving a garbage collection cycle are promoted. When an object is promoted in a garbage collection cycle, V8 updates all pointers to the object which avoids falsely identifying objects as pointers which can result in memory leaks.</w:t>
-      </w:r>
-    </w:p>
-    <w:p>
-      <w:pPr>
-        <w:pStyle w:val="Heading3"/>
-      </w:pPr>
-      <w:bookmarkStart w:id="37" w:name="_Toc476219736"/>
-      <w:r>
-        <w:t xml:space="preserve">2.3.2 </w:t>
-      </w:r>
-      <w:r>
-        <w:t xml:space="preserve">Key </w:t>
-      </w:r>
-      <w:r>
-        <w:t>Concepts</w:t>
-      </w:r>
-      <w:bookmarkEnd w:id="37"/>
     </w:p>
     <w:p>
       <w:pPr>
@@ -11436,12 +11555,6 @@
         </w:rPr>
       </w:pPr>
       <w:r>
-        <w:t>There are several concepts in V8 that one must understand if they are to use it as their own for JavaScript compilation.</w:t>
-      </w:r>
-      <w:r>
-        <w:t xml:space="preserve"> </w:t>
-      </w:r>
-      <w:r>
         <w:rPr>
           <w:rFonts w:cs="Arial"/>
         </w:rPr>
@@ -11459,6 +11572,73 @@
         </w:rPr>
         <w:t xml:space="preserve"> you can see this object being created.</w:t>
       </w:r>
+    </w:p>
+    <w:p>
+      <w:pPr>
+        <w:spacing w:line="276" w:lineRule="auto"/>
+        <w:rPr>
+          <w:rFonts w:cs="Arial"/>
+        </w:rPr>
+      </w:pPr>
+    </w:p>
+    <w:bookmarkStart w:id="38" w:name="_MON_1549968044"/>
+    <w:bookmarkEnd w:id="38"/>
+    <w:p>
+      <w:pPr>
+        <w:pBdr>
+          <w:top w:val="single" w:sz="4" w:space="1" w:color="auto"/>
+          <w:left w:val="single" w:sz="4" w:space="4" w:color="auto"/>
+          <w:bottom w:val="single" w:sz="4" w:space="1" w:color="auto"/>
+          <w:right w:val="single" w:sz="4" w:space="4" w:color="auto"/>
+        </w:pBdr>
+        <w:spacing w:line="276" w:lineRule="auto"/>
+        <w:rPr>
+          <w:rFonts w:cs="Arial"/>
+        </w:rPr>
+      </w:pPr>
+      <w:r>
+        <w:rPr>
+          <w:rFonts w:cs="Arial"/>
+        </w:rPr>
+        <w:object w:dxaOrig="9026" w:dyaOrig="2679" w14:anchorId="79B53272">
+          <v:shape id="_x0000_i1063" type="#_x0000_t75" style="width:451.5pt;height:134.25pt" o:ole="">
+            <v:imagedata r:id="rId28" o:title=""/>
+          </v:shape>
+          <o:OLEObject Type="Embed" ProgID="Word.OpenDocumentText.12" ShapeID="_x0000_i1063" DrawAspect="Content" ObjectID="_1549968471" r:id="rId29"/>
+        </w:object>
+      </w:r>
+    </w:p>
+    <w:p>
+      <w:pPr>
+        <w:jc w:val="center"/>
+        <w:rPr>
+          <w:rStyle w:val="Emphasis"/>
+        </w:rPr>
+      </w:pPr>
+    </w:p>
+    <w:p>
+      <w:pPr>
+        <w:jc w:val="center"/>
+        <w:rPr>
+          <w:i/>
+          <w:iCs/>
+          <w:color w:val="000000" w:themeColor="text1"/>
+        </w:rPr>
+      </w:pPr>
+      <w:r>
+        <w:rPr>
+          <w:rStyle w:val="Emphasis"/>
+        </w:rPr>
+        <w:t>Figure XX: Isolate usage in C++</w:t>
+      </w:r>
+    </w:p>
+    <w:p>
+      <w:pPr>
+        <w:spacing w:line="276" w:lineRule="auto"/>
+        <w:rPr>
+          <w:rFonts w:cs="Arial"/>
+        </w:rPr>
+      </w:pPr>
     </w:p>
     <w:p>
       <w:pPr>
@@ -11504,15 +11684,66 @@
         <w:t xml:space="preserve"> you can see a handle being created.</w:t>
       </w:r>
     </w:p>
-    <w:p>
-      <w:pPr>
+    <w:bookmarkStart w:id="39" w:name="_MON_1549968095"/>
+    <w:bookmarkEnd w:id="39"/>
+    <w:p>
+      <w:pPr>
+        <w:pBdr>
+          <w:top w:val="single" w:sz="4" w:space="1" w:color="auto"/>
+          <w:left w:val="single" w:sz="4" w:space="4" w:color="auto"/>
+          <w:bottom w:val="single" w:sz="4" w:space="1" w:color="auto"/>
+          <w:right w:val="single" w:sz="4" w:space="4" w:color="auto"/>
+        </w:pBdr>
         <w:spacing w:line="276" w:lineRule="auto"/>
+        <w:rPr>
+          <w:rFonts w:cs="Arial"/>
+        </w:rPr>
+      </w:pPr>
+      <w:r>
+        <w:rPr>
+          <w:rFonts w:cs="Arial"/>
+        </w:rPr>
+        <w:object w:dxaOrig="9026" w:dyaOrig="2679" w14:anchorId="105EA824">
+          <v:shape id="_x0000_i1066" type="#_x0000_t75" style="width:451.5pt;height:134.25pt" o:ole="">
+            <v:imagedata r:id="rId30" o:title=""/>
+          </v:shape>
+          <o:OLEObject Type="Embed" ProgID="Word.OpenDocumentText.12" ShapeID="_x0000_i1066" DrawAspect="Content" ObjectID="_1549968472" r:id="rId31"/>
+        </w:object>
+      </w:r>
+    </w:p>
+    <w:p>
+      <w:pPr>
+        <w:jc w:val="center"/>
+        <w:rPr>
+          <w:rStyle w:val="Emphasis"/>
+        </w:rPr>
+      </w:pPr>
+    </w:p>
+    <w:p>
+      <w:pPr>
+        <w:jc w:val="center"/>
         <w:rPr>
           <w:i/>
           <w:iCs/>
           <w:color w:val="000000" w:themeColor="text1"/>
         </w:rPr>
       </w:pPr>
+      <w:r>
+        <w:rPr>
+          <w:rStyle w:val="Emphasis"/>
+        </w:rPr>
+        <w:t>Figure XX: Handles usage in C++</w:t>
+      </w:r>
+    </w:p>
+    <w:p>
+      <w:pPr>
+        <w:spacing w:line="276" w:lineRule="auto"/>
+        <w:rPr>
+          <w:i/>
+          <w:iCs/>
+          <w:color w:val="000000" w:themeColor="text1"/>
+        </w:rPr>
+      </w:pPr>
     </w:p>
     <w:p>
       <w:pPr>
@@ -11612,193 +11843,300 @@
         <w:t xml:space="preserve"> function returns the current isolate.</w:t>
       </w:r>
     </w:p>
-    <w:p>
-      <w:pPr>
+    <w:bookmarkStart w:id="40" w:name="_MON_1549968143"/>
+    <w:bookmarkEnd w:id="40"/>
+    <w:p>
+      <w:pPr>
+        <w:pBdr>
+          <w:top w:val="single" w:sz="4" w:space="1" w:color="auto"/>
+          <w:left w:val="single" w:sz="4" w:space="4" w:color="auto"/>
+          <w:bottom w:val="single" w:sz="4" w:space="1" w:color="auto"/>
+          <w:right w:val="single" w:sz="4" w:space="4" w:color="auto"/>
+        </w:pBdr>
         <w:spacing w:line="276" w:lineRule="auto"/>
         <w:rPr>
           <w:rFonts w:cs="Arial"/>
-        </w:rPr>
-      </w:pPr>
+          <w:szCs w:val="22"/>
+        </w:rPr>
+      </w:pPr>
+      <w:r>
+        <w:rPr>
+          <w:rFonts w:cs="Arial"/>
+          <w:szCs w:val="22"/>
+        </w:rPr>
+        <w:object w:dxaOrig="9026" w:dyaOrig="2679" w14:anchorId="2FCDDC47">
+          <v:shape id="_x0000_i1069" type="#_x0000_t75" style="width:451.5pt;height:134.25pt" o:ole="">
+            <v:imagedata r:id="rId30" o:title=""/>
+          </v:shape>
+          <o:OLEObject Type="Embed" ProgID="Word.OpenDocumentText.12" ShapeID="_x0000_i1069" DrawAspect="Content" ObjectID="_1549968473" r:id="rId32"/>
+        </w:object>
+      </w:r>
     </w:p>
     <w:p>
       <w:pPr>
         <w:spacing w:line="276" w:lineRule="auto"/>
         <w:rPr>
           <w:rFonts w:cs="Arial"/>
-        </w:rPr>
-      </w:pPr>
-      <w:r>
-        <w:rPr>
-          <w:rFonts w:cs="Arial"/>
-        </w:rPr>
-        <w:t xml:space="preserve">A context is an execution environment that allows separate unrelated JavaScript code to run in a single instance of V8. Whenever you start up a V8 execution environment you must specify the context in which it runs. The contexts are used so you can have multiple JavaScript apps running </w:t>
-      </w:r>
-      <w:r>
-        <w:rPr>
-          <w:rFonts w:cs="Arial"/>
-        </w:rPr>
+          <w:szCs w:val="22"/>
+        </w:rPr>
+      </w:pPr>
+    </w:p>
+    <w:p>
+      <w:pPr>
+        <w:jc w:val="center"/>
+        <w:rPr>
+          <w:i/>
+          <w:iCs/>
+          <w:color w:val="000000" w:themeColor="text1"/>
+        </w:rPr>
+      </w:pPr>
+      <w:r>
+        <w:rPr>
+          <w:rStyle w:val="Emphasis"/>
+        </w:rPr>
+        <w:t>Figure XX: Scopes usage in C++</w:t>
+      </w:r>
+    </w:p>
+    <w:p>
+      <w:pPr>
+        <w:spacing w:line="276" w:lineRule="auto"/>
+        <w:rPr>
+          <w:rFonts w:cs="Arial"/>
+        </w:rPr>
+      </w:pPr>
+    </w:p>
+    <w:p>
+      <w:pPr>
+        <w:spacing w:line="276" w:lineRule="auto"/>
+        <w:rPr>
+          <w:rFonts w:cs="Arial"/>
+        </w:rPr>
+      </w:pPr>
+      <w:r>
+        <w:rPr>
+          <w:rFonts w:cs="Arial"/>
+        </w:rPr>
+        <w:t xml:space="preserve">A context is an execution environment that allows separate unrelated JavaScript code to run in a single instance of V8. Whenever you start up a V8 execution environment you must specify the context in which it runs. The contexts are used so you can have multiple JavaScript apps running at the same time, this is used to great effect in Chrome, where tabs have their own JavaScript context. Creating a </w:t>
+      </w:r>
+      <w:r>
+        <w:rPr>
+          <w:rFonts w:cs="Arial"/>
+        </w:rPr>
+        <w:t>context can be seen in Figure XX</w:t>
+      </w:r>
+      <w:r>
+        <w:rPr>
+          <w:rFonts w:cs="Arial"/>
+        </w:rPr>
+        <w:t>.</w:t>
+      </w:r>
+    </w:p>
+    <w:p>
+      <w:pPr>
+        <w:spacing w:line="276" w:lineRule="auto"/>
+        <w:rPr>
+          <w:rFonts w:cs="Arial"/>
+        </w:rPr>
+      </w:pPr>
+    </w:p>
+    <w:bookmarkStart w:id="41" w:name="_MON_1549968181"/>
+    <w:bookmarkEnd w:id="41"/>
+    <w:p>
+      <w:pPr>
+        <w:pBdr>
+          <w:top w:val="single" w:sz="4" w:space="1" w:color="auto"/>
+          <w:left w:val="single" w:sz="4" w:space="4" w:color="auto"/>
+          <w:bottom w:val="single" w:sz="4" w:space="1" w:color="auto"/>
+          <w:right w:val="single" w:sz="4" w:space="4" w:color="auto"/>
+        </w:pBdr>
+        <w:spacing w:line="276" w:lineRule="auto"/>
+        <w:rPr>
+          <w:rFonts w:cs="Arial"/>
+        </w:rPr>
+      </w:pPr>
+      <w:r>
+        <w:rPr>
+          <w:rFonts w:cs="Arial"/>
+        </w:rPr>
+        <w:object w:dxaOrig="9026" w:dyaOrig="2679" w14:anchorId="4C941E8E">
+          <v:shape id="_x0000_i1072" type="#_x0000_t75" style="width:451.5pt;height:134.25pt" o:ole="">
+            <v:imagedata r:id="rId30" o:title=""/>
+          </v:shape>
+          <o:OLEObject Type="Embed" ProgID="Word.OpenDocumentText.12" ShapeID="_x0000_i1072" DrawAspect="Content" ObjectID="_1549968474" r:id="rId33"/>
+        </w:object>
+      </w:r>
+    </w:p>
+    <w:p>
+      <w:pPr>
+        <w:spacing w:line="276" w:lineRule="auto"/>
+        <w:rPr>
+          <w:rFonts w:cs="Arial"/>
+        </w:rPr>
+      </w:pPr>
+    </w:p>
+    <w:p>
+      <w:pPr>
+        <w:jc w:val="center"/>
+        <w:rPr>
+          <w:i/>
+          <w:iCs/>
+          <w:color w:val="000000" w:themeColor="text1"/>
+        </w:rPr>
+      </w:pPr>
+      <w:r>
+        <w:rPr>
+          <w:rStyle w:val="Emphasis"/>
+        </w:rPr>
+        <w:t>Figure XX: Context usage in C++</w:t>
+      </w:r>
+    </w:p>
+    <w:p>
+      <w:pPr>
+        <w:pStyle w:val="Heading3"/>
+      </w:pPr>
+      <w:bookmarkStart w:id="42" w:name="_Toc476219737"/>
+      <w:r>
+        <w:t xml:space="preserve">2.3.3 </w:t>
+      </w:r>
+      <w:r>
+        <w:t xml:space="preserve">V8 </w:t>
+      </w:r>
+      <w:r>
+        <w:t>Usage</w:t>
+      </w:r>
+      <w:r>
+        <w:t>s</w:t>
+      </w:r>
+      <w:bookmarkEnd w:id="42"/>
+    </w:p>
+    <w:p>
+      <w:pPr>
+        <w:spacing w:line="276" w:lineRule="auto"/>
+      </w:pPr>
+      <w:r>
+        <w:t>Fast JavaScript execution did not go unnoticed. JavaScript can now be found in many environments other than the</w:t>
+      </w:r>
+      <w:r>
+        <w:t xml:space="preserve"> web</w:t>
+      </w:r>
+      <w:r>
+        <w:t>.</w:t>
+      </w:r>
+      <w:r>
+        <w:t xml:space="preserve"> </w:t>
+      </w:r>
+      <w:r>
+        <w:t xml:space="preserve"> </w:t>
+      </w:r>
+      <w:r>
+        <w:t>You can now write server side applications in JavaScript with Node.js (</w:t>
+      </w:r>
+      <w:proofErr w:type="spellStart"/>
+      <w:r>
+        <w:t>Nodejs</w:t>
+      </w:r>
+      <w:proofErr w:type="spellEnd"/>
+      <w:r>
+        <w:t xml:space="preserve"> foundation, 2016) which uses V8.</w:t>
+      </w:r>
+      <w:r>
+        <w:t xml:space="preserve"> The argument made for the runtime was that mode server frameworks block due to multithreading issues and that by providing an asynchronous environment you could provide a fast server as it adopts a non-blocking model.</w:t>
+      </w:r>
+      <w:r>
+        <w:t xml:space="preserve"> Another key feature highlight was the ability to write end to end a web application in the same language which was a considerable advantage to full stack web developers. Today Node is massively popular and its package manager NPM is the most popular package manager in the world. </w:t>
+      </w:r>
+      <w:r>
+        <w:t>A</w:t>
+      </w:r>
+      <w:r>
+        <w:t xml:space="preserve">ll </w:t>
+      </w:r>
+      <w:r>
+        <w:t xml:space="preserve">of </w:t>
+      </w:r>
+      <w:r>
+        <w:t xml:space="preserve">this has been </w:t>
+      </w:r>
+      <w:r>
+        <w:t>made possible</w:t>
+      </w:r>
+      <w:r>
+        <w:t xml:space="preserve"> by the fast JavaScript execution that V8 provides.</w:t>
+      </w:r>
+    </w:p>
+    <w:p>
+      <w:pPr>
+        <w:spacing w:line="276" w:lineRule="auto"/>
+      </w:pPr>
+    </w:p>
+    <w:p>
+      <w:pPr>
+        <w:spacing w:line="276" w:lineRule="auto"/>
+      </w:pPr>
+      <w:r>
+        <w:t xml:space="preserve">Finally, through open source projects such as Electron </w:t>
+      </w:r>
+      <w:r>
+        <w:rPr>
+          <w:rStyle w:val="apple-converted-space"/>
+          <w:rFonts w:cs="Arial"/>
+          <w:color w:val="333333"/>
+          <w:shd w:val="clear" w:color="auto" w:fill="FFFFFF"/>
+        </w:rPr>
+        <w:t>(</w:t>
+      </w:r>
+      <w:proofErr w:type="spellStart"/>
+      <w:r>
+        <w:rPr>
+          <w:color w:val="333333"/>
+          <w:shd w:val="clear" w:color="auto" w:fill="FFFFFF"/>
+        </w:rPr>
+        <w:t>Atomio</w:t>
+      </w:r>
+      <w:proofErr w:type="spellEnd"/>
+      <w:r>
+        <w:rPr>
+          <w:color w:val="333333"/>
+          <w:shd w:val="clear" w:color="auto" w:fill="FFFFFF"/>
+        </w:rPr>
+        <w:t>, 2016)</w:t>
+      </w:r>
+      <w:r>
+        <w:t xml:space="preserve"> you can now write native desktop applications as well.</w:t>
+      </w:r>
+      <w:r>
+        <w:t xml:space="preserve"> Electron takes the Chromium browser and replaces its JavaScript runtime with Node.js. While this may seem strange what, it allows JavaScript written in the webpage to then access the file system which is normally blocked due to the browsers security model.</w:t>
+      </w:r>
+    </w:p>
+    <w:p>
+      <w:pPr>
+        <w:spacing w:line="276" w:lineRule="auto"/>
+      </w:pPr>
+    </w:p>
+    <w:p>
+      <w:pPr>
+        <w:spacing w:line="276" w:lineRule="auto"/>
+      </w:pPr>
+      <w:r>
         <w:lastRenderedPageBreak/>
-        <w:t xml:space="preserve">at the same time, this is used to great effect in Chrome, where tabs have their own JavaScript context. Creating a </w:t>
-      </w:r>
-      <w:r>
-        <w:rPr>
-          <w:rFonts w:cs="Arial"/>
-        </w:rPr>
-        <w:t>context can be seen in Figure XX</w:t>
-      </w:r>
-      <w:r>
-        <w:rPr>
-          <w:rFonts w:cs="Arial"/>
-        </w:rPr>
-        <w:t>.</w:t>
-      </w:r>
-    </w:p>
-    <w:p>
-      <w:pPr>
-        <w:pStyle w:val="Heading3"/>
-      </w:pPr>
-      <w:bookmarkStart w:id="38" w:name="_Toc476219737"/>
-      <w:r>
-        <w:t xml:space="preserve">2.3.3 </w:t>
-      </w:r>
-      <w:r>
-        <w:t xml:space="preserve">V8 </w:t>
-      </w:r>
-      <w:r>
-        <w:t>Usage</w:t>
-      </w:r>
-      <w:r>
-        <w:t>s</w:t>
-      </w:r>
-      <w:bookmarkEnd w:id="38"/>
+        <w:t xml:space="preserve">Because V8 is natively part of the open source browser Chromium, V8 has manifested itself into various browsers. These include </w:t>
+      </w:r>
+      <w:r>
+        <w:t>Opera, Google Chrome, Vivaldi and host of other browsers that have be built for specific use cases from Chromium.</w:t>
+      </w:r>
+      <w:r>
+        <w:t xml:space="preserve"> This has greatly expanded V8’s usages but also includes a faster JavaScript compiler into various browsers and not just Google’s offering.</w:t>
+      </w:r>
     </w:p>
     <w:p>
       <w:pPr>
         <w:spacing w:line="276" w:lineRule="auto"/>
       </w:pPr>
-      <w:r>
-        <w:t>Fast JavaScript execution did not go unnoticed. JavaScript can now be found in many environments other than the</w:t>
-      </w:r>
-      <w:r>
-        <w:t xml:space="preserve"> web</w:t>
-      </w:r>
-      <w:r>
-        <w:t>.</w:t>
-      </w:r>
-      <w:r>
-        <w:t xml:space="preserve"> </w:t>
-      </w:r>
-      <w:r>
-        <w:t xml:space="preserve"> </w:t>
-      </w:r>
-      <w:r>
-        <w:t>You can now write server side applications in JavaScript with Node.js (</w:t>
-      </w:r>
-      <w:proofErr w:type="spellStart"/>
-      <w:r>
-        <w:t>Nodejs</w:t>
-      </w:r>
-      <w:proofErr w:type="spellEnd"/>
-      <w:r>
-        <w:t xml:space="preserve"> foundation, 2016) which uses V8.</w:t>
-      </w:r>
-      <w:r>
-        <w:t xml:space="preserve"> The argument made for the runtime was that mode server frameworks block due to multithreading issues and that by providing an asynchronous environment you could provide a fast server as it adopts a non-blocking model.</w:t>
-      </w:r>
-      <w:r>
-        <w:t xml:space="preserve"> Another key feature highlight was the ability to write end to end a web application in the same language which was a considerable advantage to full stack web developers. Today Node is massively popular and its package manager NPM is the most popular package manager in the world. </w:t>
-      </w:r>
-      <w:r>
-        <w:t>A</w:t>
-      </w:r>
-      <w:r>
-        <w:t xml:space="preserve">ll </w:t>
-      </w:r>
-      <w:r>
-        <w:t xml:space="preserve">of </w:t>
-      </w:r>
-      <w:r>
-        <w:t xml:space="preserve">this has been </w:t>
-      </w:r>
-      <w:r>
-        <w:t>made possible</w:t>
-      </w:r>
-      <w:r>
-        <w:t xml:space="preserve"> by the fast JavaScript execution that V8 provides.</w:t>
-      </w:r>
     </w:p>
     <w:p>
       <w:pPr>
         <w:spacing w:line="276" w:lineRule="auto"/>
       </w:pPr>
-    </w:p>
-    <w:p>
-      <w:pPr>
-        <w:spacing w:line="276" w:lineRule="auto"/>
-      </w:pPr>
-      <w:r>
-        <w:t xml:space="preserve">Finally, through open source projects such as Electron </w:t>
-      </w:r>
-      <w:r>
-        <w:rPr>
-          <w:rStyle w:val="apple-converted-space"/>
-          <w:rFonts w:cs="Arial"/>
-          <w:color w:val="333333"/>
-          <w:shd w:val="clear" w:color="auto" w:fill="FFFFFF"/>
-        </w:rPr>
-        <w:t>(</w:t>
-      </w:r>
-      <w:proofErr w:type="spellStart"/>
-      <w:r>
-        <w:rPr>
-          <w:color w:val="333333"/>
-          <w:shd w:val="clear" w:color="auto" w:fill="FFFFFF"/>
-        </w:rPr>
-        <w:t>Atomio</w:t>
-      </w:r>
-      <w:proofErr w:type="spellEnd"/>
-      <w:r>
-        <w:rPr>
-          <w:color w:val="333333"/>
-          <w:shd w:val="clear" w:color="auto" w:fill="FFFFFF"/>
-        </w:rPr>
-        <w:t>, 2016)</w:t>
-      </w:r>
-      <w:r>
-        <w:t xml:space="preserve"> you can now write native desktop applications as well.</w:t>
-      </w:r>
-      <w:r>
-        <w:t xml:space="preserve"> Electron takes the Chromium browser and replaces its JavaScript runtime with Node.js. While this may seem strange what, it allows JavaScript written in the webpage to then access the file system which is normally blocked due to the browsers security model.</w:t>
-      </w:r>
-    </w:p>
-    <w:p>
-      <w:pPr>
-        <w:spacing w:line="276" w:lineRule="auto"/>
-      </w:pPr>
-    </w:p>
-    <w:p>
-      <w:pPr>
-        <w:spacing w:line="276" w:lineRule="auto"/>
-      </w:pPr>
-      <w:r>
-        <w:t xml:space="preserve">Because V8 is natively part of the open source browser Chromium, V8 has manifested itself into various browsers. These include </w:t>
-      </w:r>
-      <w:r>
-        <w:t>Opera, Google Chrome, Vivaldi and host of other browsers that have be built for specific use cases from Chromium.</w:t>
-      </w:r>
-      <w:r>
-        <w:t xml:space="preserve"> This has greatly expanded V8’s usages but also includes a faster JavaScript compiler into various browsers and not just Google’s offering.</w:t>
-      </w:r>
-    </w:p>
-    <w:p>
-      <w:pPr>
-        <w:spacing w:line="276" w:lineRule="auto"/>
-      </w:pPr>
-    </w:p>
-    <w:p>
-      <w:pPr>
-        <w:spacing w:line="276" w:lineRule="auto"/>
-      </w:pPr>
       <w:r>
         <w:t>You can write full 3D games with the Unity game engine (Unity3dcom, 2016) which uses it as its scripting language.</w:t>
       </w:r>
@@ -11818,274 +12156,6 @@
       </w:r>
       <w:r>
         <w:t xml:space="preserve"> caller of the method.</w:t>
-      </w:r>
-    </w:p>
-    <w:p/>
-    <w:p/>
-    <w:p/>
-    <w:p/>
-    <w:p/>
-    <w:p/>
-    <w:p/>
-    <w:p/>
-    <w:p/>
-    <w:p/>
-    <w:p/>
-    <w:p/>
-    <w:p/>
-    <w:p/>
-    <w:p/>
-    <w:p/>
-    <w:p/>
-    <w:p/>
-    <w:p>
-      <w:pPr>
-        <w:pStyle w:val="Heading1"/>
-      </w:pPr>
-      <w:bookmarkStart w:id="39" w:name="_Toc476219738"/>
-      <w:r>
-        <w:lastRenderedPageBreak/>
-        <w:t xml:space="preserve">3.0 </w:t>
-      </w:r>
-      <w:r>
-        <w:t>S</w:t>
-      </w:r>
-      <w:r>
-        <w:t>oftware Design</w:t>
-      </w:r>
-      <w:bookmarkEnd w:id="39"/>
-    </w:p>
-    <w:p>
-      <w:pPr>
-        <w:rPr>
-          <w:rStyle w:val="Emphasis"/>
-          <w:i w:val="0"/>
-          <w:szCs w:val="22"/>
-        </w:rPr>
-      </w:pPr>
-    </w:p>
-    <w:p>
-      <w:pPr>
-        <w:pStyle w:val="Heading2"/>
-        <w:rPr>
-          <w:rStyle w:val="Emphasis"/>
-          <w:i w:val="0"/>
-          <w:iCs w:val="0"/>
-          <w:color w:val="auto"/>
-        </w:rPr>
-      </w:pPr>
-      <w:bookmarkStart w:id="40" w:name="_Toc476219739"/>
-      <w:r>
-        <w:rPr>
-          <w:rStyle w:val="Emphasis"/>
-          <w:i w:val="0"/>
-          <w:iCs w:val="0"/>
-          <w:color w:val="auto"/>
-        </w:rPr>
-        <w:t xml:space="preserve">3.1 </w:t>
-      </w:r>
-      <w:r>
-        <w:rPr>
-          <w:rStyle w:val="Emphasis"/>
-          <w:i w:val="0"/>
-          <w:iCs w:val="0"/>
-          <w:color w:val="auto"/>
-        </w:rPr>
-        <w:t>Requirements</w:t>
-      </w:r>
-      <w:bookmarkEnd w:id="40"/>
-    </w:p>
-    <w:p/>
-    <w:p>
-      <w:pPr>
-        <w:pStyle w:val="ListParagraph"/>
-        <w:numPr>
-          <w:ilvl w:val="0"/>
-          <w:numId w:val="5"/>
-        </w:numPr>
-      </w:pPr>
-      <w:r>
-        <w:t xml:space="preserve">Compile and execute </w:t>
-      </w:r>
-      <w:r>
-        <w:t>JavaScript</w:t>
-      </w:r>
-    </w:p>
-    <w:p>
-      <w:pPr>
-        <w:pStyle w:val="ListParagraph"/>
-        <w:numPr>
-          <w:ilvl w:val="0"/>
-          <w:numId w:val="5"/>
-        </w:numPr>
-      </w:pPr>
-      <w:r>
-        <w:t>Common modules for common tasks</w:t>
-      </w:r>
-    </w:p>
-    <w:p>
-      <w:pPr>
-        <w:pStyle w:val="ListParagraph"/>
-        <w:numPr>
-          <w:ilvl w:val="0"/>
-          <w:numId w:val="5"/>
-        </w:numPr>
-      </w:pPr>
-      <w:r>
-        <w:t>Fast and easy to use</w:t>
-      </w:r>
-    </w:p>
-    <w:p>
-      <w:pPr>
-        <w:pStyle w:val="ListParagraph"/>
-        <w:numPr>
-          <w:ilvl w:val="0"/>
-          <w:numId w:val="5"/>
-        </w:numPr>
-      </w:pPr>
-      <w:proofErr w:type="gramStart"/>
-      <w:r>
-        <w:t>One time</w:t>
-      </w:r>
-      <w:proofErr w:type="gramEnd"/>
-      <w:r>
-        <w:t xml:space="preserve"> install</w:t>
-      </w:r>
-    </w:p>
-    <w:p>
-      <w:pPr>
-        <w:pStyle w:val="ListParagraph"/>
-        <w:numPr>
-          <w:ilvl w:val="0"/>
-          <w:numId w:val="5"/>
-        </w:numPr>
-      </w:pPr>
-      <w:r>
-        <w:t>User friendly</w:t>
-      </w:r>
-    </w:p>
-    <w:p/>
-    <w:p>
-      <w:pPr>
-        <w:pStyle w:val="Heading2"/>
-      </w:pPr>
-      <w:bookmarkStart w:id="41" w:name="_Toc476219740"/>
-      <w:r>
-        <w:t xml:space="preserve">3.2 </w:t>
-      </w:r>
-      <w:r>
-        <w:t>Architecture</w:t>
-      </w:r>
-      <w:bookmarkEnd w:id="41"/>
-    </w:p>
-    <w:p/>
-    <w:p>
-      <w:pPr>
-        <w:pStyle w:val="ListParagraph"/>
-        <w:numPr>
-          <w:ilvl w:val="0"/>
-          <w:numId w:val="6"/>
-        </w:numPr>
-      </w:pPr>
-      <w:r>
-        <w:t>C++ application</w:t>
-      </w:r>
-    </w:p>
-    <w:p>
-      <w:pPr>
-        <w:pStyle w:val="ListParagraph"/>
-        <w:numPr>
-          <w:ilvl w:val="0"/>
-          <w:numId w:val="6"/>
-        </w:numPr>
-      </w:pPr>
-      <w:r>
-        <w:t xml:space="preserve">V8, </w:t>
-      </w:r>
-      <w:proofErr w:type="spellStart"/>
-      <w:r>
-        <w:t>Poco</w:t>
-      </w:r>
-      <w:proofErr w:type="spellEnd"/>
-      <w:r>
-        <w:t>, SDL2, GLEW</w:t>
-      </w:r>
-    </w:p>
-    <w:p>
-      <w:pPr>
-        <w:pStyle w:val="ListParagraph"/>
-        <w:numPr>
-          <w:ilvl w:val="0"/>
-          <w:numId w:val="6"/>
-        </w:numPr>
-      </w:pPr>
-      <w:r>
-        <w:t>Common JavaScript modules</w:t>
-      </w:r>
-    </w:p>
-    <w:p/>
-    <w:p>
-      <w:r>
-        <w:t>[ENTER PICTURE]</w:t>
-      </w:r>
-    </w:p>
-    <w:p/>
-    <w:p>
-      <w:pPr>
-        <w:pStyle w:val="Heading2"/>
-      </w:pPr>
-      <w:bookmarkStart w:id="42" w:name="_Toc476219741"/>
-      <w:r>
-        <w:t xml:space="preserve">3.3 </w:t>
-      </w:r>
-      <w:r>
-        <w:t>Interface</w:t>
-      </w:r>
-      <w:bookmarkEnd w:id="42"/>
-    </w:p>
-    <w:p/>
-    <w:p>
-      <w:pPr>
-        <w:pStyle w:val="ListParagraph"/>
-        <w:numPr>
-          <w:ilvl w:val="0"/>
-          <w:numId w:val="7"/>
-        </w:numPr>
-      </w:pPr>
-      <w:r>
-        <w:t xml:space="preserve">Command line utility </w:t>
-      </w:r>
-    </w:p>
-    <w:p>
-      <w:pPr>
-        <w:pStyle w:val="ListParagraph"/>
-        <w:numPr>
-          <w:ilvl w:val="0"/>
-          <w:numId w:val="7"/>
-        </w:numPr>
-      </w:pPr>
-      <w:r>
-        <w:t>Simple arguments</w:t>
-      </w:r>
-    </w:p>
-    <w:p>
-      <w:pPr>
-        <w:pStyle w:val="ListParagraph"/>
-        <w:numPr>
-          <w:ilvl w:val="0"/>
-          <w:numId w:val="7"/>
-        </w:numPr>
-      </w:pPr>
-      <w:r>
-        <w:t>When installed add to PATH for global access anywhere</w:t>
-      </w:r>
-    </w:p>
-    <w:p/>
-    <w:p/>
-    <w:p/>
-    <w:p>
-      <w:r>
-        <w:t>[ENTER SCREENSHOT of arguments]</w:t>
       </w:r>
     </w:p>
     <w:p/>
@@ -12109,11 +12179,303 @@
     <w:p/>
     <w:p/>
     <w:p/>
+    <w:p/>
+    <w:p/>
+    <w:p/>
+    <w:p/>
+    <w:p/>
+    <w:p/>
+    <w:p/>
+    <w:p/>
+    <w:p/>
+    <w:p/>
+    <w:p/>
+    <w:p/>
+    <w:p/>
+    <w:p/>
+    <w:p/>
+    <w:p/>
+    <w:p/>
+    <w:p/>
+    <w:p/>
+    <w:p/>
+    <w:p/>
     <w:p>
       <w:pPr>
         <w:pStyle w:val="Heading1"/>
       </w:pPr>
-      <w:bookmarkStart w:id="43" w:name="_Toc476219742"/>
+      <w:bookmarkStart w:id="43" w:name="_Toc476219738"/>
+      <w:r>
+        <w:lastRenderedPageBreak/>
+        <w:t xml:space="preserve">3.0 </w:t>
+      </w:r>
+      <w:r>
+        <w:t>S</w:t>
+      </w:r>
+      <w:r>
+        <w:t>oftware Design</w:t>
+      </w:r>
+      <w:bookmarkEnd w:id="43"/>
+    </w:p>
+    <w:p>
+      <w:pPr>
+        <w:rPr>
+          <w:rStyle w:val="Emphasis"/>
+          <w:i w:val="0"/>
+          <w:szCs w:val="22"/>
+        </w:rPr>
+      </w:pPr>
+    </w:p>
+    <w:p>
+      <w:pPr>
+        <w:pStyle w:val="Heading2"/>
+        <w:rPr>
+          <w:rStyle w:val="Emphasis"/>
+          <w:i w:val="0"/>
+          <w:iCs w:val="0"/>
+          <w:color w:val="auto"/>
+        </w:rPr>
+      </w:pPr>
+      <w:bookmarkStart w:id="44" w:name="_Toc476219739"/>
+      <w:r>
+        <w:rPr>
+          <w:rStyle w:val="Emphasis"/>
+          <w:i w:val="0"/>
+          <w:iCs w:val="0"/>
+          <w:color w:val="auto"/>
+        </w:rPr>
+        <w:t xml:space="preserve">3.1 </w:t>
+      </w:r>
+      <w:r>
+        <w:rPr>
+          <w:rStyle w:val="Emphasis"/>
+          <w:i w:val="0"/>
+          <w:iCs w:val="0"/>
+          <w:color w:val="auto"/>
+        </w:rPr>
+        <w:t>Requirements</w:t>
+      </w:r>
+      <w:bookmarkEnd w:id="44"/>
+    </w:p>
+    <w:p/>
+    <w:p>
+      <w:pPr>
+        <w:pStyle w:val="ListParagraph"/>
+        <w:numPr>
+          <w:ilvl w:val="0"/>
+          <w:numId w:val="5"/>
+        </w:numPr>
+      </w:pPr>
+      <w:r>
+        <w:t xml:space="preserve">Compile and execute </w:t>
+      </w:r>
+      <w:r>
+        <w:t>JavaScript</w:t>
+      </w:r>
+    </w:p>
+    <w:p>
+      <w:pPr>
+        <w:pStyle w:val="ListParagraph"/>
+        <w:numPr>
+          <w:ilvl w:val="0"/>
+          <w:numId w:val="5"/>
+        </w:numPr>
+      </w:pPr>
+      <w:r>
+        <w:t>Common modules for common tasks</w:t>
+      </w:r>
+    </w:p>
+    <w:p>
+      <w:pPr>
+        <w:pStyle w:val="ListParagraph"/>
+        <w:numPr>
+          <w:ilvl w:val="0"/>
+          <w:numId w:val="5"/>
+        </w:numPr>
+      </w:pPr>
+      <w:r>
+        <w:t>Fast and easy to use</w:t>
+      </w:r>
+    </w:p>
+    <w:p>
+      <w:pPr>
+        <w:pStyle w:val="ListParagraph"/>
+        <w:numPr>
+          <w:ilvl w:val="0"/>
+          <w:numId w:val="5"/>
+        </w:numPr>
+      </w:pPr>
+      <w:r>
+        <w:t>One-time</w:t>
+      </w:r>
+      <w:r>
+        <w:t xml:space="preserve"> install</w:t>
+      </w:r>
+    </w:p>
+    <w:p>
+      <w:pPr>
+        <w:pStyle w:val="ListParagraph"/>
+        <w:numPr>
+          <w:ilvl w:val="0"/>
+          <w:numId w:val="5"/>
+        </w:numPr>
+      </w:pPr>
+      <w:r>
+        <w:t>User friendly</w:t>
+      </w:r>
+    </w:p>
+    <w:p/>
+    <w:p>
+      <w:pPr>
+        <w:pStyle w:val="Heading2"/>
+      </w:pPr>
+      <w:bookmarkStart w:id="45" w:name="_Toc476219740"/>
+      <w:r>
+        <w:t xml:space="preserve">3.2 </w:t>
+      </w:r>
+      <w:r>
+        <w:t>Architecture</w:t>
+      </w:r>
+      <w:bookmarkEnd w:id="45"/>
+    </w:p>
+    <w:p/>
+    <w:p>
+      <w:pPr>
+        <w:pStyle w:val="ListParagraph"/>
+        <w:numPr>
+          <w:ilvl w:val="0"/>
+          <w:numId w:val="6"/>
+        </w:numPr>
+      </w:pPr>
+      <w:r>
+        <w:t>C++ application</w:t>
+      </w:r>
+    </w:p>
+    <w:p>
+      <w:pPr>
+        <w:pStyle w:val="ListParagraph"/>
+        <w:numPr>
+          <w:ilvl w:val="0"/>
+          <w:numId w:val="6"/>
+        </w:numPr>
+      </w:pPr>
+      <w:r>
+        <w:t xml:space="preserve">V8, </w:t>
+      </w:r>
+      <w:proofErr w:type="spellStart"/>
+      <w:r>
+        <w:t>Poco</w:t>
+      </w:r>
+      <w:proofErr w:type="spellEnd"/>
+      <w:r>
+        <w:t>, SDL2, GLEW</w:t>
+      </w:r>
+    </w:p>
+    <w:p>
+      <w:pPr>
+        <w:pStyle w:val="ListParagraph"/>
+        <w:numPr>
+          <w:ilvl w:val="0"/>
+          <w:numId w:val="6"/>
+        </w:numPr>
+      </w:pPr>
+      <w:r>
+        <w:t>Common JavaScript modules</w:t>
+      </w:r>
+    </w:p>
+    <w:p/>
+    <w:p>
+      <w:r>
+        <w:t>[ENTER PICTURE]</w:t>
+      </w:r>
+    </w:p>
+    <w:p/>
+    <w:p>
+      <w:pPr>
+        <w:pStyle w:val="Heading2"/>
+      </w:pPr>
+      <w:bookmarkStart w:id="46" w:name="_Toc476219741"/>
+      <w:r>
+        <w:t xml:space="preserve">3.3 </w:t>
+      </w:r>
+      <w:r>
+        <w:t>Interface</w:t>
+      </w:r>
+      <w:bookmarkEnd w:id="46"/>
+    </w:p>
+    <w:p/>
+    <w:p>
+      <w:pPr>
+        <w:pStyle w:val="ListParagraph"/>
+        <w:numPr>
+          <w:ilvl w:val="0"/>
+          <w:numId w:val="7"/>
+        </w:numPr>
+      </w:pPr>
+      <w:r>
+        <w:t xml:space="preserve">Command line utility </w:t>
+      </w:r>
+    </w:p>
+    <w:p>
+      <w:pPr>
+        <w:pStyle w:val="ListParagraph"/>
+        <w:numPr>
+          <w:ilvl w:val="0"/>
+          <w:numId w:val="7"/>
+        </w:numPr>
+      </w:pPr>
+      <w:r>
+        <w:t>Simple arguments</w:t>
+      </w:r>
+      <w:bookmarkStart w:id="47" w:name="_GoBack"/>
+      <w:bookmarkEnd w:id="47"/>
+    </w:p>
+    <w:p>
+      <w:pPr>
+        <w:pStyle w:val="ListParagraph"/>
+        <w:numPr>
+          <w:ilvl w:val="0"/>
+          <w:numId w:val="7"/>
+        </w:numPr>
+      </w:pPr>
+      <w:r>
+        <w:t>When installed add to PATH for global access anywhere</w:t>
+      </w:r>
+    </w:p>
+    <w:p/>
+    <w:p/>
+    <w:p/>
+    <w:p>
+      <w:r>
+        <w:t>[ENTER SCREENSHOT of arguments]</w:t>
+      </w:r>
+    </w:p>
+    <w:p/>
+    <w:p/>
+    <w:p/>
+    <w:p/>
+    <w:p/>
+    <w:p/>
+    <w:p/>
+    <w:p/>
+    <w:p/>
+    <w:p/>
+    <w:p/>
+    <w:p/>
+    <w:p/>
+    <w:p/>
+    <w:p/>
+    <w:p/>
+    <w:p/>
+    <w:p/>
+    <w:p/>
+    <w:p/>
+    <w:p/>
+    <w:p>
+      <w:pPr>
+        <w:pStyle w:val="Heading1"/>
+      </w:pPr>
+      <w:bookmarkStart w:id="48" w:name="_Toc476219742"/>
       <w:r>
         <w:lastRenderedPageBreak/>
         <w:t xml:space="preserve">4.0 </w:t>
@@ -12121,7 +12483,7 @@
       <w:r>
         <w:t>Development</w:t>
       </w:r>
-      <w:bookmarkEnd w:id="43"/>
+      <w:bookmarkEnd w:id="48"/>
     </w:p>
     <w:p/>
     <w:p>
@@ -12129,14 +12491,14 @@
         <w:pStyle w:val="Heading2"/>
         <w:spacing w:after="120"/>
       </w:pPr>
-      <w:bookmarkStart w:id="44" w:name="_Toc476219743"/>
+      <w:bookmarkStart w:id="49" w:name="_Toc476219743"/>
       <w:r>
         <w:t xml:space="preserve">4.1 </w:t>
       </w:r>
       <w:r>
         <w:t>Embedding V8</w:t>
       </w:r>
-      <w:bookmarkEnd w:id="44"/>
+      <w:bookmarkEnd w:id="49"/>
     </w:p>
     <w:p>
       <w:pPr>
@@ -12157,14 +12519,14 @@
         <w:pStyle w:val="Heading2"/>
         <w:spacing w:after="120"/>
       </w:pPr>
-      <w:bookmarkStart w:id="45" w:name="_Toc476219744"/>
+      <w:bookmarkStart w:id="50" w:name="_Toc476219744"/>
       <w:r>
         <w:t xml:space="preserve">4.2 </w:t>
       </w:r>
       <w:r>
         <w:t>Module System</w:t>
       </w:r>
-      <w:bookmarkEnd w:id="45"/>
+      <w:bookmarkEnd w:id="50"/>
     </w:p>
     <w:p>
       <w:pPr>
@@ -12235,14 +12597,14 @@
         <w:pStyle w:val="Heading2"/>
         <w:spacing w:after="120"/>
       </w:pPr>
-      <w:bookmarkStart w:id="46" w:name="_Toc476219745"/>
+      <w:bookmarkStart w:id="51" w:name="_Toc476219745"/>
       <w:r>
         <w:t xml:space="preserve">4.3 </w:t>
       </w:r>
       <w:r>
         <w:t>Common Libraries</w:t>
       </w:r>
-      <w:bookmarkEnd w:id="46"/>
+      <w:bookmarkEnd w:id="51"/>
     </w:p>
     <w:p>
       <w:pPr>
@@ -12290,11 +12652,11 @@
       <w:pPr>
         <w:pStyle w:val="Heading3"/>
       </w:pPr>
-      <w:bookmarkStart w:id="47" w:name="_Toc476219746"/>
+      <w:bookmarkStart w:id="52" w:name="_Toc476219746"/>
       <w:r>
         <w:t>4.3.1 Console module</w:t>
       </w:r>
-      <w:bookmarkEnd w:id="47"/>
+      <w:bookmarkEnd w:id="52"/>
     </w:p>
     <w:p>
       <w:pPr>
@@ -12375,8 +12737,8 @@
         </w:rPr>
       </w:pPr>
     </w:p>
-    <w:bookmarkStart w:id="48" w:name="_MON_1542460860"/>
-    <w:bookmarkEnd w:id="48"/>
+    <w:bookmarkStart w:id="53" w:name="_MON_1542460860"/>
+    <w:bookmarkEnd w:id="53"/>
     <w:p>
       <w:pPr>
         <w:pBdr>
@@ -12395,9 +12757,9 @@
         </w:rPr>
         <w:object w:dxaOrig="9360" w:dyaOrig="2892" w14:anchorId="2CEE9D90">
           <v:shape id="_x0000_i1034" type="#_x0000_t75" style="width:468.75pt;height:2in" o:ole="">
-            <v:imagedata r:id="rId27" o:title=""/>
+            <v:imagedata r:id="rId34" o:title=""/>
           </v:shape>
-          <o:OLEObject Type="Embed" ProgID="Word.OpenDocumentText.12" ShapeID="_x0000_i1034" DrawAspect="Content" ObjectID="_1549967204" r:id="rId28"/>
+          <o:OLEObject Type="Embed" ProgID="Word.OpenDocumentText.12" ShapeID="_x0000_i1034" DrawAspect="Content" ObjectID="_1549968475" r:id="rId35"/>
         </w:object>
       </w:r>
     </w:p>
@@ -12429,7 +12791,7 @@
       <w:pPr>
         <w:pStyle w:val="Heading3"/>
       </w:pPr>
-      <w:bookmarkStart w:id="49" w:name="_Toc476219747"/>
+      <w:bookmarkStart w:id="54" w:name="_Toc476219747"/>
       <w:r>
         <w:t>4.3</w:t>
       </w:r>
@@ -12447,7 +12809,7 @@
       <w:r>
         <w:t xml:space="preserve"> module</w:t>
       </w:r>
-      <w:bookmarkEnd w:id="49"/>
+      <w:bookmarkEnd w:id="54"/>
     </w:p>
     <w:p>
       <w:pPr>
@@ -12478,8 +12840,8 @@
         <w:t>.</w:t>
       </w:r>
     </w:p>
-    <w:bookmarkStart w:id="50" w:name="_MON_1542460912"/>
-    <w:bookmarkEnd w:id="50"/>
+    <w:bookmarkStart w:id="55" w:name="_MON_1542460912"/>
+    <w:bookmarkEnd w:id="55"/>
     <w:p>
       <w:pPr>
         <w:pBdr>
@@ -12498,9 +12860,9 @@
         </w:rPr>
         <w:object w:dxaOrig="9026" w:dyaOrig="2670" w14:anchorId="591F6E3C">
           <v:shape id="_x0000_i1035" type="#_x0000_t75" style="width:453pt;height:132.75pt" o:ole="">
-            <v:imagedata r:id="rId29" o:title=""/>
+            <v:imagedata r:id="rId36" o:title=""/>
           </v:shape>
-          <o:OLEObject Type="Embed" ProgID="Word.OpenDocumentText.12" ShapeID="_x0000_i1035" DrawAspect="Content" ObjectID="_1549967205" r:id="rId30"/>
+          <o:OLEObject Type="Embed" ProgID="Word.OpenDocumentText.12" ShapeID="_x0000_i1035" DrawAspect="Content" ObjectID="_1549968476" r:id="rId37"/>
         </w:object>
       </w:r>
     </w:p>
@@ -12547,7 +12909,7 @@
       <w:pPr>
         <w:pStyle w:val="Heading3"/>
       </w:pPr>
-      <w:bookmarkStart w:id="51" w:name="_Toc476219748"/>
+      <w:bookmarkStart w:id="56" w:name="_Toc476219748"/>
       <w:r>
         <w:t>4.3</w:t>
       </w:r>
@@ -12563,7 +12925,7 @@
       <w:r>
         <w:t xml:space="preserve"> module</w:t>
       </w:r>
-      <w:bookmarkEnd w:id="51"/>
+      <w:bookmarkEnd w:id="56"/>
     </w:p>
     <w:p>
       <w:pPr>
@@ -12605,8 +12967,8 @@
         <w:t xml:space="preserve"> shows the information available from this module.</w:t>
       </w:r>
     </w:p>
-    <w:bookmarkStart w:id="52" w:name="_MON_1542461002"/>
-    <w:bookmarkEnd w:id="52"/>
+    <w:bookmarkStart w:id="57" w:name="_MON_1542461002"/>
+    <w:bookmarkEnd w:id="57"/>
     <w:p>
       <w:pPr>
         <w:pBdr>
@@ -12625,9 +12987,9 @@
         </w:rPr>
         <w:object w:dxaOrig="9026" w:dyaOrig="1946" w14:anchorId="25D4D43B">
           <v:shape id="_x0000_i1036" type="#_x0000_t75" style="width:453pt;height:96.75pt" o:ole="">
-            <v:imagedata r:id="rId31" o:title=""/>
+            <v:imagedata r:id="rId38" o:title=""/>
           </v:shape>
-          <o:OLEObject Type="Embed" ProgID="Word.OpenDocumentText.12" ShapeID="_x0000_i1036" DrawAspect="Content" ObjectID="_1549967206" r:id="rId32"/>
+          <o:OLEObject Type="Embed" ProgID="Word.OpenDocumentText.12" ShapeID="_x0000_i1036" DrawAspect="Content" ObjectID="_1549968477" r:id="rId39"/>
         </w:object>
       </w:r>
     </w:p>
@@ -12661,7 +13023,7 @@
       <w:pPr>
         <w:pStyle w:val="Heading3"/>
       </w:pPr>
-      <w:bookmarkStart w:id="53" w:name="_Toc476219749"/>
+      <w:bookmarkStart w:id="58" w:name="_Toc476219749"/>
       <w:r>
         <w:t>4.3</w:t>
       </w:r>
@@ -12677,7 +13039,7 @@
       <w:r>
         <w:t xml:space="preserve"> module</w:t>
       </w:r>
-      <w:bookmarkEnd w:id="53"/>
+      <w:bookmarkEnd w:id="58"/>
     </w:p>
     <w:p>
       <w:pPr>
@@ -12717,8 +13079,8 @@
         <w:t>.</w:t>
       </w:r>
     </w:p>
-    <w:bookmarkStart w:id="54" w:name="_MON_1542461157"/>
-    <w:bookmarkEnd w:id="54"/>
+    <w:bookmarkStart w:id="59" w:name="_MON_1542461157"/>
+    <w:bookmarkEnd w:id="59"/>
     <w:p>
       <w:pPr>
         <w:pBdr>
@@ -12737,9 +13099,9 @@
         </w:rPr>
         <w:object w:dxaOrig="9026" w:dyaOrig="1726" w14:anchorId="70DEAC81">
           <v:shape id="_x0000_i1037" type="#_x0000_t75" style="width:453pt;height:87.75pt" o:ole="">
-            <v:imagedata r:id="rId33" o:title=""/>
+            <v:imagedata r:id="rId40" o:title=""/>
           </v:shape>
-          <o:OLEObject Type="Embed" ProgID="Word.OpenDocumentText.12" ShapeID="_x0000_i1037" DrawAspect="Content" ObjectID="_1549967207" r:id="rId34"/>
+          <o:OLEObject Type="Embed" ProgID="Word.OpenDocumentText.12" ShapeID="_x0000_i1037" DrawAspect="Content" ObjectID="_1549968478" r:id="rId41"/>
         </w:object>
       </w:r>
     </w:p>
@@ -12771,7 +13133,7 @@
       <w:pPr>
         <w:pStyle w:val="Heading3"/>
       </w:pPr>
-      <w:bookmarkStart w:id="55" w:name="_Toc476219750"/>
+      <w:bookmarkStart w:id="60" w:name="_Toc476219750"/>
       <w:r>
         <w:t>4.3</w:t>
       </w:r>
@@ -12787,7 +13149,7 @@
       <w:r>
         <w:t xml:space="preserve"> module</w:t>
       </w:r>
-      <w:bookmarkEnd w:id="55"/>
+      <w:bookmarkEnd w:id="60"/>
     </w:p>
     <w:p>
       <w:pPr>
@@ -12855,8 +13217,8 @@
         <w:t>.</w:t>
       </w:r>
     </w:p>
-    <w:bookmarkStart w:id="56" w:name="_MON_1542461192"/>
-    <w:bookmarkEnd w:id="56"/>
+    <w:bookmarkStart w:id="61" w:name="_MON_1542461192"/>
+    <w:bookmarkEnd w:id="61"/>
     <w:p>
       <w:pPr>
         <w:pBdr>
@@ -12876,9 +13238,9 @@
         </w:rPr>
         <w:object w:dxaOrig="9360" w:dyaOrig="1381" w14:anchorId="298CBF3C">
           <v:shape id="_x0000_i1038" type="#_x0000_t75" style="width:468.75pt;height:67.5pt" o:ole="">
-            <v:imagedata r:id="rId35" o:title=""/>
+            <v:imagedata r:id="rId42" o:title=""/>
           </v:shape>
-          <o:OLEObject Type="Embed" ProgID="Word.OpenDocumentText.12" ShapeID="_x0000_i1038" DrawAspect="Content" ObjectID="_1549967208" r:id="rId36"/>
+          <o:OLEObject Type="Embed" ProgID="Word.OpenDocumentText.12" ShapeID="_x0000_i1038" DrawAspect="Content" ObjectID="_1549968479" r:id="rId43"/>
         </w:object>
       </w:r>
     </w:p>
@@ -12910,7 +13272,7 @@
       <w:pPr>
         <w:pStyle w:val="Heading3"/>
       </w:pPr>
-      <w:bookmarkStart w:id="57" w:name="_Toc476219751"/>
+      <w:bookmarkStart w:id="62" w:name="_Toc476219751"/>
       <w:r>
         <w:t>4.3</w:t>
       </w:r>
@@ -12926,7 +13288,7 @@
       <w:r>
         <w:t xml:space="preserve"> module</w:t>
       </w:r>
-      <w:bookmarkEnd w:id="57"/>
+      <w:bookmarkEnd w:id="62"/>
     </w:p>
     <w:p>
       <w:pPr>
@@ -12962,8 +13324,8 @@
         </w:rPr>
       </w:pPr>
     </w:p>
-    <w:bookmarkStart w:id="58" w:name="_MON_1543609797"/>
-    <w:bookmarkEnd w:id="58"/>
+    <w:bookmarkStart w:id="63" w:name="_MON_1543609797"/>
+    <w:bookmarkEnd w:id="63"/>
     <w:p>
       <w:pPr>
         <w:pBdr>
@@ -12983,9 +13345,9 @@
         </w:rPr>
         <w:object w:dxaOrig="10466" w:dyaOrig="2225" w14:anchorId="179129B4">
           <v:shape id="_x0000_i1039" type="#_x0000_t75" style="width:522pt;height:111.75pt" o:ole="">
-            <v:imagedata r:id="rId37" o:title=""/>
+            <v:imagedata r:id="rId44" o:title=""/>
           </v:shape>
-          <o:OLEObject Type="Embed" ProgID="Word.OpenDocumentText.12" ShapeID="_x0000_i1039" DrawAspect="Content" ObjectID="_1549967209" r:id="rId38"/>
+          <o:OLEObject Type="Embed" ProgID="Word.OpenDocumentText.12" ShapeID="_x0000_i1039" DrawAspect="Content" ObjectID="_1549968480" r:id="rId45"/>
         </w:object>
       </w:r>
     </w:p>
@@ -13017,7 +13379,7 @@
       <w:pPr>
         <w:pStyle w:val="Heading3"/>
       </w:pPr>
-      <w:bookmarkStart w:id="59" w:name="_Toc476219752"/>
+      <w:bookmarkStart w:id="64" w:name="_Toc476219752"/>
       <w:r>
         <w:t>4.3</w:t>
       </w:r>
@@ -13033,7 +13395,7 @@
       <w:r>
         <w:t xml:space="preserve"> module</w:t>
       </w:r>
-      <w:bookmarkEnd w:id="59"/>
+      <w:bookmarkEnd w:id="64"/>
     </w:p>
     <w:p>
       <w:pPr>
@@ -13091,8 +13453,8 @@
         <w:spacing w:line="276" w:lineRule="auto"/>
       </w:pPr>
     </w:p>
-    <w:bookmarkStart w:id="60" w:name="_MON_1549810616"/>
-    <w:bookmarkEnd w:id="60"/>
+    <w:bookmarkStart w:id="65" w:name="_MON_1549810616"/>
+    <w:bookmarkEnd w:id="65"/>
     <w:p>
       <w:pPr>
         <w:pBdr>
@@ -13105,9 +13467,9 @@
       <w:r>
         <w:object w:dxaOrig="9360" w:dyaOrig="3337" w14:anchorId="74ED94DB">
           <v:shape id="_x0000_i1040" type="#_x0000_t75" style="width:468pt;height:166.5pt" o:ole="">
-            <v:imagedata r:id="rId39" o:title=""/>
+            <v:imagedata r:id="rId46" o:title=""/>
           </v:shape>
-          <o:OLEObject Type="Embed" ProgID="Word.OpenDocumentText.12" ShapeID="_x0000_i1040" DrawAspect="Content" ObjectID="_1549967210" r:id="rId40"/>
+          <o:OLEObject Type="Embed" ProgID="Word.OpenDocumentText.12" ShapeID="_x0000_i1040" DrawAspect="Content" ObjectID="_1549968481" r:id="rId47"/>
         </w:object>
       </w:r>
     </w:p>
@@ -13132,7 +13494,7 @@
       <w:pPr>
         <w:pStyle w:val="Heading3"/>
       </w:pPr>
-      <w:bookmarkStart w:id="61" w:name="_Toc476219753"/>
+      <w:bookmarkStart w:id="66" w:name="_Toc476219753"/>
       <w:r>
         <w:lastRenderedPageBreak/>
         <w:t>4.3</w:t>
@@ -13146,7 +13508,7 @@
       <w:r>
         <w:t>GL/CL Modules</w:t>
       </w:r>
-      <w:bookmarkEnd w:id="61"/>
+      <w:bookmarkEnd w:id="66"/>
     </w:p>
     <w:p>
       <w:pPr>
@@ -13235,26 +13597,18 @@
         <w:rPr>
           <w:rFonts w:cs="Arial"/>
         </w:rPr>
-        <w:t xml:space="preserve"> for a better example) we have API calls that match as if it was in C++ and this is by design to make</w:t>
-      </w:r>
-      <w:bookmarkStart w:id="62" w:name="_GoBack"/>
-      <w:bookmarkEnd w:id="62"/>
-      <w:r>
-        <w:rPr>
-          <w:rFonts w:cs="Arial"/>
-        </w:rPr>
-        <w:t xml:space="preserve"> sure the code written maps as directly as possible to people with previous experience.</w:t>
-      </w:r>
-    </w:p>
-    <w:p>
-      <w:pPr>
-        <w:rPr>
-          <w:rFonts w:cs="Arial"/>
-        </w:rPr>
-      </w:pPr>
-    </w:p>
-    <w:bookmarkStart w:id="63" w:name="_MON_1542461591"/>
-    <w:bookmarkEnd w:id="63"/>
+        <w:t xml:space="preserve"> for a better example) we have API calls that match as if it was in C++ and this is by design to make sure the code written maps as directly as possible to people with previous experience.</w:t>
+      </w:r>
+    </w:p>
+    <w:p>
+      <w:pPr>
+        <w:rPr>
+          <w:rFonts w:cs="Arial"/>
+        </w:rPr>
+      </w:pPr>
+    </w:p>
+    <w:bookmarkStart w:id="67" w:name="_MON_1542461591"/>
+    <w:bookmarkEnd w:id="67"/>
     <w:p>
       <w:pPr>
         <w:pBdr>
@@ -13274,9 +13628,9 @@
         </w:rPr>
         <w:object w:dxaOrig="9026" w:dyaOrig="1942" w14:anchorId="36F9AE1D">
           <v:shape id="_x0000_i1041" type="#_x0000_t75" style="width:453pt;height:98.25pt" o:ole="">
-            <v:imagedata r:id="rId41" o:title=""/>
+            <v:imagedata r:id="rId48" o:title=""/>
           </v:shape>
-          <o:OLEObject Type="Embed" ProgID="Word.OpenDocumentText.12" ShapeID="_x0000_i1041" DrawAspect="Content" ObjectID="_1549967211" r:id="rId42"/>
+          <o:OLEObject Type="Embed" ProgID="Word.OpenDocumentText.12" ShapeID="_x0000_i1041" DrawAspect="Content" ObjectID="_1549968482" r:id="rId49"/>
         </w:object>
       </w:r>
     </w:p>
@@ -13308,8 +13662,8 @@
         </w:rPr>
       </w:pPr>
     </w:p>
-    <w:bookmarkStart w:id="64" w:name="_MON_1542660197"/>
-    <w:bookmarkEnd w:id="64"/>
+    <w:bookmarkStart w:id="68" w:name="_MON_1542660197"/>
+    <w:bookmarkEnd w:id="68"/>
     <w:p>
       <w:pPr>
         <w:pBdr>
@@ -13329,9 +13683,9 @@
         </w:rPr>
         <w:object w:dxaOrig="9026" w:dyaOrig="2162" w14:anchorId="23997291">
           <v:shape id="_x0000_i1042" type="#_x0000_t75" style="width:453pt;height:107.25pt" o:ole="">
-            <v:imagedata r:id="rId43" o:title=""/>
+            <v:imagedata r:id="rId50" o:title=""/>
           </v:shape>
-          <o:OLEObject Type="Embed" ProgID="Word.OpenDocumentText.12" ShapeID="_x0000_i1042" DrawAspect="Content" ObjectID="_1549967212" r:id="rId44"/>
+          <o:OLEObject Type="Embed" ProgID="Word.OpenDocumentText.12" ShapeID="_x0000_i1042" DrawAspect="Content" ObjectID="_1549968483" r:id="rId51"/>
         </w:object>
       </w:r>
     </w:p>
@@ -13498,12 +13852,12 @@
         <w:pStyle w:val="Heading1"/>
         <w:spacing w:after="120"/>
       </w:pPr>
-      <w:bookmarkStart w:id="65" w:name="_Toc476219754"/>
+      <w:bookmarkStart w:id="69" w:name="_Toc476219754"/>
       <w:r>
         <w:lastRenderedPageBreak/>
         <w:t>5.0 Testing</w:t>
       </w:r>
-      <w:bookmarkEnd w:id="65"/>
+      <w:bookmarkEnd w:id="69"/>
     </w:p>
     <w:p>
       <w:pPr>
@@ -13543,14 +13897,14 @@
         <w:pStyle w:val="Heading2"/>
         <w:spacing w:after="120"/>
       </w:pPr>
-      <w:bookmarkStart w:id="66" w:name="_Toc476219755"/>
+      <w:bookmarkStart w:id="70" w:name="_Toc476219755"/>
       <w:r>
         <w:t xml:space="preserve">5.1 </w:t>
       </w:r>
       <w:r>
         <w:t>OpenGL Demo’s</w:t>
       </w:r>
-      <w:bookmarkEnd w:id="66"/>
+      <w:bookmarkEnd w:id="70"/>
     </w:p>
     <w:p>
       <w:pPr>
@@ -13578,11 +13932,11 @@
       <w:pPr>
         <w:pStyle w:val="Heading3"/>
       </w:pPr>
-      <w:bookmarkStart w:id="67" w:name="_Toc476219756"/>
+      <w:bookmarkStart w:id="71" w:name="_Toc476219756"/>
       <w:r>
         <w:t>5.1.1 3D Cubes</w:t>
       </w:r>
-      <w:bookmarkEnd w:id="67"/>
+      <w:bookmarkEnd w:id="71"/>
     </w:p>
     <w:p>
       <w:pPr>
@@ -13617,7 +13971,7 @@
                     <pic:cNvPicPr/>
                   </pic:nvPicPr>
                   <pic:blipFill>
-                    <a:blip r:embed="rId45">
+                    <a:blip r:embed="rId52">
                       <a:extLst>
                         <a:ext uri="{28A0092B-C50C-407E-A947-70E740481C1C}">
                           <a14:useLocalDpi xmlns:a14="http://schemas.microsoft.com/office/drawing/2010/main" val="0"/>
@@ -13734,12 +14088,12 @@
       <w:pPr>
         <w:pStyle w:val="Heading3"/>
       </w:pPr>
-      <w:bookmarkStart w:id="68" w:name="_Toc476219757"/>
+      <w:bookmarkStart w:id="72" w:name="_Toc476219757"/>
       <w:r>
         <w:lastRenderedPageBreak/>
         <w:t>5.1.2 3D Terrain</w:t>
       </w:r>
-      <w:bookmarkEnd w:id="68"/>
+      <w:bookmarkEnd w:id="72"/>
       <w:r>
         <w:t xml:space="preserve">  </w:t>
       </w:r>
@@ -13765,8 +14119,8 @@
       </w:r>
     </w:p>
     <w:p/>
-    <w:bookmarkStart w:id="69" w:name="_MON_1549180483"/>
-    <w:bookmarkEnd w:id="69"/>
+    <w:bookmarkStart w:id="73" w:name="_MON_1549180483"/>
+    <w:bookmarkEnd w:id="73"/>
     <w:p>
       <w:pPr>
         <w:pBdr>
@@ -13779,9 +14133,9 @@
       <w:r>
         <w:object w:dxaOrig="9026" w:dyaOrig="2625" w14:anchorId="2961E10E">
           <v:shape id="_x0000_i1043" type="#_x0000_t75" style="width:451.5pt;height:130.5pt" o:ole="">
-            <v:imagedata r:id="rId46" o:title=""/>
+            <v:imagedata r:id="rId53" o:title=""/>
           </v:shape>
-          <o:OLEObject Type="Embed" ProgID="Word.OpenDocumentText.12" ShapeID="_x0000_i1043" DrawAspect="Content" ObjectID="_1549967213" r:id="rId47"/>
+          <o:OLEObject Type="Embed" ProgID="Word.OpenDocumentText.12" ShapeID="_x0000_i1043" DrawAspect="Content" ObjectID="_1549968484" r:id="rId54"/>
         </w:object>
       </w:r>
     </w:p>
@@ -13851,7 +14205,7 @@
                     </pic:cNvPicPr>
                   </pic:nvPicPr>
                   <pic:blipFill>
-                    <a:blip r:embed="rId48">
+                    <a:blip r:embed="rId55">
                       <a:extLst>
                         <a:ext uri="{28A0092B-C50C-407E-A947-70E740481C1C}">
                           <a14:useLocalDpi xmlns:a14="http://schemas.microsoft.com/office/drawing/2010/main" val="0"/>
@@ -13973,12 +14327,12 @@
       <w:pPr>
         <w:pStyle w:val="Heading3"/>
       </w:pPr>
-      <w:bookmarkStart w:id="70" w:name="_Toc476219758"/>
+      <w:bookmarkStart w:id="74" w:name="_Toc476219758"/>
       <w:r>
         <w:lastRenderedPageBreak/>
         <w:t>5.1.3 3D Lighting</w:t>
       </w:r>
-      <w:bookmarkEnd w:id="70"/>
+      <w:bookmarkEnd w:id="74"/>
       <w:r>
         <w:t xml:space="preserve">  </w:t>
       </w:r>
@@ -14082,8 +14436,8 @@
       </w:r>
     </w:p>
     <w:p/>
-    <w:bookmarkStart w:id="71" w:name="_MON_1549181005"/>
-    <w:bookmarkEnd w:id="71"/>
+    <w:bookmarkStart w:id="75" w:name="_MON_1549181005"/>
+    <w:bookmarkEnd w:id="75"/>
     <w:p>
       <w:pPr>
         <w:pBdr>
@@ -14096,9 +14450,9 @@
       <w:r>
         <w:object w:dxaOrig="10466" w:dyaOrig="4835" w14:anchorId="67824EA0">
           <v:shape id="_x0000_i1044" type="#_x0000_t75" style="width:522pt;height:242.25pt" o:ole="">
-            <v:imagedata r:id="rId49" o:title=""/>
+            <v:imagedata r:id="rId56" o:title=""/>
           </v:shape>
-          <o:OLEObject Type="Embed" ProgID="Word.OpenDocumentText.12" ShapeID="_x0000_i1044" DrawAspect="Content" ObjectID="_1549967214" r:id="rId50"/>
+          <o:OLEObject Type="Embed" ProgID="Word.OpenDocumentText.12" ShapeID="_x0000_i1044" DrawAspect="Content" ObjectID="_1549968485" r:id="rId57"/>
         </w:object>
       </w:r>
     </w:p>
@@ -14180,7 +14534,7 @@
                     </pic:cNvPicPr>
                   </pic:nvPicPr>
                   <pic:blipFill>
-                    <a:blip r:embed="rId51" cstate="print">
+                    <a:blip r:embed="rId58" cstate="print">
                       <a:extLst>
                         <a:ext uri="{28A0092B-C50C-407E-A947-70E740481C1C}">
                           <a14:useLocalDpi xmlns:a14="http://schemas.microsoft.com/office/drawing/2010/main" val="0"/>
@@ -14346,7 +14700,7 @@
         <w:pStyle w:val="Heading2"/>
         <w:spacing w:after="120"/>
       </w:pPr>
-      <w:bookmarkStart w:id="72" w:name="_Toc476219759"/>
+      <w:bookmarkStart w:id="76" w:name="_Toc476219759"/>
       <w:r>
         <w:lastRenderedPageBreak/>
         <w:t xml:space="preserve">5.2 </w:t>
@@ -14359,7 +14713,7 @@
       <w:r>
         <w:t xml:space="preserve"> Demo’s</w:t>
       </w:r>
-      <w:bookmarkEnd w:id="72"/>
+      <w:bookmarkEnd w:id="76"/>
     </w:p>
     <w:p>
       <w:pPr>
@@ -14495,11 +14849,11 @@
       <w:pPr>
         <w:pStyle w:val="Heading3"/>
       </w:pPr>
-      <w:bookmarkStart w:id="73" w:name="_Toc476219760"/>
+      <w:bookmarkStart w:id="77" w:name="_Toc476219760"/>
       <w:r>
         <w:t>5.2.1 Grayscale Demo</w:t>
       </w:r>
-      <w:bookmarkEnd w:id="73"/>
+      <w:bookmarkEnd w:id="77"/>
     </w:p>
     <w:p>
       <w:pPr>
@@ -14597,8 +14951,8 @@
         <w:t xml:space="preserve"> PNG’s, BMP’s, and JPG’s. </w:t>
       </w:r>
     </w:p>
-    <w:bookmarkStart w:id="74" w:name="_MON_1549816667"/>
-    <w:bookmarkEnd w:id="74"/>
+    <w:bookmarkStart w:id="78" w:name="_MON_1549816667"/>
+    <w:bookmarkEnd w:id="78"/>
     <w:p>
       <w:pPr>
         <w:pBdr>
@@ -14618,9 +14972,9 @@
         </w:rPr>
         <w:object w:dxaOrig="10466" w:dyaOrig="3952" w14:anchorId="69F61D74">
           <v:shape id="_x0000_i1045" type="#_x0000_t75" style="width:522pt;height:196.5pt" o:ole="">
-            <v:imagedata r:id="rId52" o:title=""/>
+            <v:imagedata r:id="rId59" o:title=""/>
           </v:shape>
-          <o:OLEObject Type="Embed" ProgID="Word.OpenDocumentText.12" ShapeID="_x0000_i1045" DrawAspect="Content" ObjectID="_1549967215" r:id="rId53"/>
+          <o:OLEObject Type="Embed" ProgID="Word.OpenDocumentText.12" ShapeID="_x0000_i1045" DrawAspect="Content" ObjectID="_1549968486" r:id="rId60"/>
         </w:object>
       </w:r>
     </w:p>
@@ -14685,7 +15039,7 @@
                     <pic:cNvPicPr/>
                   </pic:nvPicPr>
                   <pic:blipFill>
-                    <a:blip r:embed="rId54"/>
+                    <a:blip r:embed="rId61"/>
                     <a:stretch>
                       <a:fillRect/>
                     </a:stretch>
@@ -14756,12 +15110,12 @@
       <w:pPr>
         <w:pStyle w:val="Heading3"/>
       </w:pPr>
-      <w:bookmarkStart w:id="75" w:name="_Toc476219761"/>
+      <w:bookmarkStart w:id="79" w:name="_Toc476219761"/>
       <w:r>
         <w:lastRenderedPageBreak/>
         <w:t>5.2.2 Sobel Filter Demo</w:t>
       </w:r>
-      <w:bookmarkEnd w:id="75"/>
+      <w:bookmarkEnd w:id="79"/>
     </w:p>
     <w:p>
       <w:pPr>
@@ -14838,7 +15192,7 @@
                     <pic:cNvPicPr/>
                   </pic:nvPicPr>
                   <pic:blipFill>
-                    <a:blip r:embed="rId55"/>
+                    <a:blip r:embed="rId62"/>
                     <a:stretch>
                       <a:fillRect/>
                     </a:stretch>
@@ -14879,7 +15233,7 @@
       <w:pPr>
         <w:pStyle w:val="Heading3"/>
       </w:pPr>
-      <w:bookmarkStart w:id="76" w:name="_Toc476219762"/>
+      <w:bookmarkStart w:id="80" w:name="_Toc476219762"/>
       <w:r>
         <w:t>5.2</w:t>
       </w:r>
@@ -14889,7 +15243,7 @@
       <w:r>
         <w:t xml:space="preserve"> Matrix Demo</w:t>
       </w:r>
-      <w:bookmarkEnd w:id="76"/>
+      <w:bookmarkEnd w:id="80"/>
     </w:p>
     <w:p>
       <w:pPr>
@@ -15071,8 +15425,8 @@
         </w:rPr>
       </w:pPr>
     </w:p>
-    <w:bookmarkStart w:id="77" w:name="_MON_1549815443"/>
-    <w:bookmarkEnd w:id="77"/>
+    <w:bookmarkStart w:id="81" w:name="_MON_1549815443"/>
+    <w:bookmarkEnd w:id="81"/>
     <w:p>
       <w:pPr>
         <w:pBdr>
@@ -15085,9 +15439,9 @@
       <w:r>
         <w:object w:dxaOrig="9026" w:dyaOrig="2847" w14:anchorId="6E690EF0">
           <v:shape id="_x0000_i1046" type="#_x0000_t75" style="width:451.5pt;height:142.5pt" o:ole="">
-            <v:imagedata r:id="rId56" o:title=""/>
+            <v:imagedata r:id="rId63" o:title=""/>
           </v:shape>
-          <o:OLEObject Type="Embed" ProgID="Word.OpenDocumentText.12" ShapeID="_x0000_i1046" DrawAspect="Content" ObjectID="_1549967216" r:id="rId57"/>
+          <o:OLEObject Type="Embed" ProgID="Word.OpenDocumentText.12" ShapeID="_x0000_i1046" DrawAspect="Content" ObjectID="_1549968487" r:id="rId64"/>
         </w:object>
       </w:r>
     </w:p>
@@ -15117,8 +15471,8 @@
       <w:proofErr w:type="gramEnd"/>
     </w:p>
     <w:p/>
-    <w:bookmarkStart w:id="78" w:name="_MON_1549815337"/>
-    <w:bookmarkEnd w:id="78"/>
+    <w:bookmarkStart w:id="82" w:name="_MON_1549815337"/>
+    <w:bookmarkEnd w:id="82"/>
     <w:p>
       <w:pPr>
         <w:pBdr>
@@ -15131,9 +15485,9 @@
       <w:r>
         <w:object w:dxaOrig="9026" w:dyaOrig="4627" w14:anchorId="66722EFC">
           <v:shape id="_x0000_i1047" type="#_x0000_t75" style="width:451.5pt;height:231pt" o:ole="">
-            <v:imagedata r:id="rId58" o:title=""/>
+            <v:imagedata r:id="rId65" o:title=""/>
           </v:shape>
-          <o:OLEObject Type="Embed" ProgID="Word.OpenDocumentText.12" ShapeID="_x0000_i1047" DrawAspect="Content" ObjectID="_1549967217" r:id="rId59"/>
+          <o:OLEObject Type="Embed" ProgID="Word.OpenDocumentText.12" ShapeID="_x0000_i1047" DrawAspect="Content" ObjectID="_1549968488" r:id="rId66"/>
         </w:object>
       </w:r>
     </w:p>
@@ -15168,11 +15522,11 @@
         <w:pStyle w:val="Heading2"/>
         <w:spacing w:after="120"/>
       </w:pPr>
-      <w:bookmarkStart w:id="79" w:name="_Toc476219763"/>
+      <w:bookmarkStart w:id="83" w:name="_Toc476219763"/>
       <w:r>
         <w:t>5.3 Demo Results</w:t>
       </w:r>
-      <w:bookmarkEnd w:id="79"/>
+      <w:bookmarkEnd w:id="83"/>
     </w:p>
     <w:p>
       <w:pPr>
@@ -15223,7 +15577,7 @@
         <w:pStyle w:val="Heading1"/>
         <w:spacing w:after="120"/>
       </w:pPr>
-      <w:bookmarkStart w:id="80" w:name="_Toc476219764"/>
+      <w:bookmarkStart w:id="84" w:name="_Toc476219764"/>
       <w:r>
         <w:lastRenderedPageBreak/>
         <w:t>6</w:t>
@@ -15234,7 +15588,7 @@
       <w:r>
         <w:t>Future Work</w:t>
       </w:r>
-      <w:bookmarkEnd w:id="80"/>
+      <w:bookmarkEnd w:id="84"/>
     </w:p>
     <w:p>
       <w:pPr>
@@ -15267,11 +15621,11 @@
         <w:pStyle w:val="Heading2"/>
         <w:spacing w:after="120"/>
       </w:pPr>
-      <w:bookmarkStart w:id="81" w:name="_Toc476219765"/>
+      <w:bookmarkStart w:id="85" w:name="_Toc476219765"/>
       <w:r>
         <w:t>6.1 DirectX</w:t>
       </w:r>
-      <w:bookmarkEnd w:id="81"/>
+      <w:bookmarkEnd w:id="85"/>
       <w:r>
         <w:t xml:space="preserve"> </w:t>
       </w:r>
@@ -15322,8 +15676,8 @@
         <w:t xml:space="preserve"> A sample of DirectX code can be found in Figure XX, where you can see that there would be a very different approach when embedding this API for use by JavaScript.</w:t>
       </w:r>
     </w:p>
-    <w:bookmarkStart w:id="82" w:name="_MON_1549201102"/>
-    <w:bookmarkEnd w:id="82"/>
+    <w:bookmarkStart w:id="86" w:name="_MON_1549201102"/>
+    <w:bookmarkEnd w:id="86"/>
     <w:p>
       <w:pPr>
         <w:pBdr>
@@ -15337,9 +15691,9 @@
       <w:r>
         <w:object w:dxaOrig="10800" w:dyaOrig="3336" w14:anchorId="56E3EC35">
           <v:shape id="_x0000_i1048" type="#_x0000_t75" style="width:540pt;height:165.75pt" o:ole="">
-            <v:imagedata r:id="rId60" o:title=""/>
+            <v:imagedata r:id="rId67" o:title=""/>
           </v:shape>
-          <o:OLEObject Type="Embed" ProgID="Word.OpenDocumentText.12" ShapeID="_x0000_i1048" DrawAspect="Content" ObjectID="_1549967218" r:id="rId61"/>
+          <o:OLEObject Type="Embed" ProgID="Word.OpenDocumentText.12" ShapeID="_x0000_i1048" DrawAspect="Content" ObjectID="_1549968489" r:id="rId68"/>
         </w:object>
       </w:r>
     </w:p>
@@ -15369,11 +15723,11 @@
       <w:pPr>
         <w:pStyle w:val="Heading2"/>
       </w:pPr>
-      <w:bookmarkStart w:id="83" w:name="_Toc476219766"/>
+      <w:bookmarkStart w:id="87" w:name="_Toc476219766"/>
       <w:r>
         <w:t>6.2 CUDA</w:t>
       </w:r>
-      <w:bookmarkEnd w:id="83"/>
+      <w:bookmarkEnd w:id="87"/>
     </w:p>
     <w:p>
       <w:pPr>
@@ -15400,8 +15754,8 @@
         <w:t xml:space="preserve"> a Kernel object that helps compile a CUDA style kernel for the user during runtime.</w:t>
       </w:r>
     </w:p>
-    <w:bookmarkStart w:id="84" w:name="_MON_1549198981"/>
-    <w:bookmarkEnd w:id="84"/>
+    <w:bookmarkStart w:id="88" w:name="_MON_1549198981"/>
+    <w:bookmarkEnd w:id="88"/>
     <w:p>
       <w:pPr>
         <w:pBdr>
@@ -15415,9 +15769,9 @@
       <w:r>
         <w:object w:dxaOrig="9026" w:dyaOrig="837" w14:anchorId="00E9830D">
           <v:shape id="_x0000_i1049" type="#_x0000_t75" style="width:451.5pt;height:42pt" o:ole="">
-            <v:imagedata r:id="rId62" o:title=""/>
+            <v:imagedata r:id="rId69" o:title=""/>
           </v:shape>
-          <o:OLEObject Type="Embed" ProgID="Word.OpenDocumentText.12" ShapeID="_x0000_i1049" DrawAspect="Content" ObjectID="_1549967219" r:id="rId63"/>
+          <o:OLEObject Type="Embed" ProgID="Word.OpenDocumentText.12" ShapeID="_x0000_i1049" DrawAspect="Content" ObjectID="_1549968490" r:id="rId70"/>
         </w:object>
       </w:r>
     </w:p>
@@ -15453,12 +15807,12 @@
         <w:pStyle w:val="Heading2"/>
         <w:spacing w:after="120"/>
       </w:pPr>
-      <w:bookmarkStart w:id="85" w:name="_Toc476219767"/>
+      <w:bookmarkStart w:id="89" w:name="_Toc476219767"/>
       <w:r>
         <w:lastRenderedPageBreak/>
         <w:t>6.3 Applications</w:t>
       </w:r>
-      <w:bookmarkEnd w:id="85"/>
+      <w:bookmarkEnd w:id="89"/>
       <w:r>
         <w:t xml:space="preserve"> </w:t>
       </w:r>
@@ -15548,8 +15902,8 @@
         <w:t xml:space="preserve"> compiler what are valid errors when using the platform.</w:t>
       </w:r>
     </w:p>
-    <w:bookmarkStart w:id="86" w:name="_MON_1549198717"/>
-    <w:bookmarkEnd w:id="86"/>
+    <w:bookmarkStart w:id="90" w:name="_MON_1549198717"/>
+    <w:bookmarkEnd w:id="90"/>
     <w:p>
       <w:pPr>
         <w:pBdr>
@@ -15563,9 +15917,9 @@
       <w:r>
         <w:object w:dxaOrig="9026" w:dyaOrig="3054" w14:anchorId="19553C60">
           <v:shape id="_x0000_i1050" type="#_x0000_t75" style="width:451.5pt;height:153pt" o:ole="">
-            <v:imagedata r:id="rId64" o:title=""/>
+            <v:imagedata r:id="rId71" o:title=""/>
           </v:shape>
-          <o:OLEObject Type="Embed" ProgID="Word.OpenDocumentText.12" ShapeID="_x0000_i1050" DrawAspect="Content" ObjectID="_1549967220" r:id="rId65"/>
+          <o:OLEObject Type="Embed" ProgID="Word.OpenDocumentText.12" ShapeID="_x0000_i1050" DrawAspect="Content" ObjectID="_1549968491" r:id="rId72"/>
         </w:object>
       </w:r>
     </w:p>
@@ -15618,11 +15972,11 @@
         <w:pStyle w:val="Heading2"/>
         <w:spacing w:after="120"/>
       </w:pPr>
-      <w:bookmarkStart w:id="87" w:name="_Toc476219768"/>
+      <w:bookmarkStart w:id="91" w:name="_Toc476219768"/>
       <w:r>
         <w:t>6.4 Framework vs Platform</w:t>
       </w:r>
-      <w:bookmarkEnd w:id="87"/>
+      <w:bookmarkEnd w:id="91"/>
       <w:r>
         <w:t xml:space="preserve"> </w:t>
       </w:r>
@@ -15667,11 +16021,11 @@
         <w:pStyle w:val="Heading2"/>
         <w:spacing w:after="120"/>
       </w:pPr>
-      <w:bookmarkStart w:id="88" w:name="_Toc476219769"/>
+      <w:bookmarkStart w:id="92" w:name="_Toc476219769"/>
       <w:r>
         <w:t>6.5 Alternative Languages</w:t>
       </w:r>
-      <w:bookmarkEnd w:id="88"/>
+      <w:bookmarkEnd w:id="92"/>
       <w:r>
         <w:t xml:space="preserve"> </w:t>
       </w:r>
@@ -15715,7 +16069,7 @@
         <w:pStyle w:val="Heading2"/>
         <w:spacing w:after="120"/>
       </w:pPr>
-      <w:bookmarkStart w:id="89" w:name="_Toc476219770"/>
+      <w:bookmarkStart w:id="93" w:name="_Toc476219770"/>
       <w:r>
         <w:lastRenderedPageBreak/>
         <w:t>6.6</w:t>
@@ -15723,7 +16077,7 @@
       <w:r>
         <w:t xml:space="preserve"> User Interface</w:t>
       </w:r>
-      <w:bookmarkEnd w:id="89"/>
+      <w:bookmarkEnd w:id="93"/>
       <w:r>
         <w:t xml:space="preserve"> </w:t>
       </w:r>
@@ -15886,7 +16240,7 @@
         <w:pStyle w:val="Heading1"/>
         <w:spacing w:after="120"/>
       </w:pPr>
-      <w:bookmarkStart w:id="90" w:name="_Toc476219771"/>
+      <w:bookmarkStart w:id="94" w:name="_Toc476219771"/>
       <w:r>
         <w:lastRenderedPageBreak/>
         <w:t>7</w:t>
@@ -15897,7 +16251,7 @@
       <w:r>
         <w:t>Critical Appraisal</w:t>
       </w:r>
-      <w:bookmarkEnd w:id="90"/>
+      <w:bookmarkEnd w:id="94"/>
     </w:p>
     <w:p>
       <w:pPr>
@@ -16168,7 +16522,7 @@
         <w:pStyle w:val="Heading1"/>
         <w:spacing w:after="120"/>
       </w:pPr>
-      <w:bookmarkStart w:id="91" w:name="_Toc476219772"/>
+      <w:bookmarkStart w:id="95" w:name="_Toc476219772"/>
       <w:r>
         <w:lastRenderedPageBreak/>
         <w:t>8</w:t>
@@ -16179,7 +16533,7 @@
       <w:r>
         <w:t>Conclusion</w:t>
       </w:r>
-      <w:bookmarkEnd w:id="91"/>
+      <w:bookmarkEnd w:id="95"/>
     </w:p>
     <w:p>
       <w:pPr>
@@ -16377,12 +16731,12 @@
         <w:pStyle w:val="Heading1"/>
         <w:spacing w:after="120"/>
       </w:pPr>
-      <w:bookmarkStart w:id="92" w:name="_Toc476219773"/>
+      <w:bookmarkStart w:id="96" w:name="_Toc476219773"/>
       <w:r>
         <w:lastRenderedPageBreak/>
         <w:t>References</w:t>
       </w:r>
-      <w:bookmarkEnd w:id="92"/>
+      <w:bookmarkEnd w:id="96"/>
     </w:p>
     <w:p>
       <w:pPr>
@@ -16519,7 +16873,7 @@
         </w:rPr>
         <w:t xml:space="preserve">Available from: </w:t>
       </w:r>
-      <w:hyperlink r:id="rId66" w:history="1">
+      <w:hyperlink r:id="rId73" w:history="1">
         <w:r>
           <w:rPr>
             <w:rStyle w:val="Hyperlink"/>
@@ -16677,7 +17031,7 @@
         </w:rPr>
         <w:t xml:space="preserve">Available from: </w:t>
       </w:r>
-      <w:hyperlink r:id="rId67" w:history="1">
+      <w:hyperlink r:id="rId74" w:history="1">
         <w:r>
           <w:rPr>
             <w:rStyle w:val="Hyperlink"/>
@@ -16835,7 +17189,7 @@
         </w:rPr>
         <w:t xml:space="preserve">Available from: </w:t>
       </w:r>
-      <w:hyperlink r:id="rId68" w:history="1">
+      <w:hyperlink r:id="rId75" w:history="1">
         <w:r>
           <w:rPr>
             <w:rStyle w:val="Hyperlink"/>
@@ -16981,7 +17335,7 @@
         </w:rPr>
         <w:t xml:space="preserve">Available from: </w:t>
       </w:r>
-      <w:hyperlink r:id="rId69" w:history="1">
+      <w:hyperlink r:id="rId76" w:history="1">
         <w:r>
           <w:rPr>
             <w:rStyle w:val="Hyperlink"/>
@@ -17127,7 +17481,7 @@
         </w:rPr>
         <w:t xml:space="preserve">Available from: </w:t>
       </w:r>
-      <w:hyperlink r:id="rId70" w:history="1">
+      <w:hyperlink r:id="rId77" w:history="1">
         <w:r>
           <w:rPr>
             <w:rStyle w:val="Hyperlink"/>
@@ -17319,7 +17673,7 @@
         </w:rPr>
         <w:t xml:space="preserve">Available from: </w:t>
       </w:r>
-      <w:hyperlink r:id="rId71" w:history="1">
+      <w:hyperlink r:id="rId78" w:history="1">
         <w:r>
           <w:rPr>
             <w:rStyle w:val="Hyperlink"/>
@@ -17557,7 +17911,7 @@
         </w:rPr>
         <w:t xml:space="preserve">Available from: </w:t>
       </w:r>
-      <w:hyperlink r:id="rId72" w:history="1">
+      <w:hyperlink r:id="rId79" w:history="1">
         <w:r>
           <w:rPr>
             <w:rStyle w:val="Hyperlink"/>
@@ -17758,7 +18112,7 @@
         </w:rPr>
         <w:t xml:space="preserve">Available from: </w:t>
       </w:r>
-      <w:hyperlink r:id="rId73" w:history="1">
+      <w:hyperlink r:id="rId80" w:history="1">
         <w:r>
           <w:rPr>
             <w:rStyle w:val="Hyperlink"/>
@@ -17906,7 +18260,7 @@
         </w:rPr>
         <w:t xml:space="preserve">Available from: </w:t>
       </w:r>
-      <w:hyperlink r:id="rId74" w:history="1">
+      <w:hyperlink r:id="rId81" w:history="1">
         <w:r>
           <w:rPr>
             <w:rStyle w:val="Hyperlink"/>
@@ -18065,7 +18419,7 @@
         </w:rPr>
         <w:t xml:space="preserve">Available from: </w:t>
       </w:r>
-      <w:hyperlink r:id="rId75" w:history="1">
+      <w:hyperlink r:id="rId82" w:history="1">
         <w:r>
           <w:rPr>
             <w:rStyle w:val="Hyperlink"/>
@@ -18444,7 +18798,7 @@
         </w:rPr>
         <w:t xml:space="preserve">Available from: </w:t>
       </w:r>
-      <w:hyperlink r:id="rId76" w:history="1">
+      <w:hyperlink r:id="rId83" w:history="1">
         <w:r>
           <w:rPr>
             <w:rStyle w:val="Hyperlink"/>
@@ -18589,7 +18943,7 @@
         </w:rPr>
         <w:t xml:space="preserve">Available from: </w:t>
       </w:r>
-      <w:hyperlink r:id="rId77" w:history="1">
+      <w:hyperlink r:id="rId84" w:history="1">
         <w:r>
           <w:rPr>
             <w:rStyle w:val="Hyperlink"/>
@@ -18735,7 +19089,7 @@
         </w:rPr>
         <w:t xml:space="preserve">Available from: </w:t>
       </w:r>
-      <w:hyperlink r:id="rId78" w:history="1">
+      <w:hyperlink r:id="rId85" w:history="1">
         <w:r>
           <w:rPr>
             <w:rStyle w:val="Hyperlink"/>
@@ -19007,7 +19361,7 @@
         </w:rPr>
         <w:t xml:space="preserve">Available from: </w:t>
       </w:r>
-      <w:hyperlink r:id="rId79" w:history="1">
+      <w:hyperlink r:id="rId86" w:history="1">
         <w:r>
           <w:rPr>
             <w:rStyle w:val="Hyperlink"/>
@@ -19143,7 +19497,7 @@
         </w:rPr>
         <w:t xml:space="preserve">Available from: </w:t>
       </w:r>
-      <w:hyperlink r:id="rId80" w:history="1">
+      <w:hyperlink r:id="rId87" w:history="1">
         <w:r>
           <w:rPr>
             <w:rStyle w:val="Hyperlink"/>
@@ -19301,7 +19655,7 @@
         </w:rPr>
         <w:t xml:space="preserve">Available from: </w:t>
       </w:r>
-      <w:hyperlink r:id="rId81" w:history="1">
+      <w:hyperlink r:id="rId88" w:history="1">
         <w:r>
           <w:rPr>
             <w:rStyle w:val="Hyperlink"/>
@@ -19613,7 +19967,7 @@
         </w:rPr>
         <w:t xml:space="preserve">Available from: </w:t>
       </w:r>
-      <w:hyperlink r:id="rId82" w:history="1">
+      <w:hyperlink r:id="rId89" w:history="1">
         <w:r>
           <w:rPr>
             <w:rStyle w:val="Hyperlink"/>
@@ -19852,7 +20206,7 @@
         </w:rPr>
         <w:t xml:space="preserve">Available from: </w:t>
       </w:r>
-      <w:hyperlink r:id="rId83" w:history="1">
+      <w:hyperlink r:id="rId90" w:history="1">
         <w:r>
           <w:rPr>
             <w:rStyle w:val="Hyperlink"/>
@@ -20131,7 +20485,7 @@
         </w:rPr>
         <w:t xml:space="preserve">Available from: </w:t>
       </w:r>
-      <w:hyperlink r:id="rId84" w:history="1">
+      <w:hyperlink r:id="rId91" w:history="1">
         <w:r>
           <w:rPr>
             <w:rStyle w:val="Hyperlink"/>
@@ -20268,7 +20622,7 @@
         </w:rPr>
         <w:t xml:space="preserve">Available from: </w:t>
       </w:r>
-      <w:hyperlink r:id="rId85" w:history="1">
+      <w:hyperlink r:id="rId92" w:history="1">
         <w:r>
           <w:rPr>
             <w:rStyle w:val="Hyperlink"/>
@@ -20335,7 +20689,7 @@
         </w:rPr>
         <w:t xml:space="preserve">. [online] Available at: </w:t>
       </w:r>
-      <w:hyperlink r:id="rId86" w:history="1">
+      <w:hyperlink r:id="rId93" w:history="1">
         <w:r>
           <w:rPr>
             <w:rStyle w:val="Hyperlink"/>
@@ -20454,9 +20808,9 @@
       </w:pPr>
     </w:p>
     <w:sectPr>
-      <w:headerReference w:type="default" r:id="rId87"/>
-      <w:footerReference w:type="even" r:id="rId88"/>
-      <w:footerReference w:type="default" r:id="rId89"/>
+      <w:headerReference w:type="default" r:id="rId94"/>
+      <w:footerReference w:type="even" r:id="rId95"/>
+      <w:footerReference w:type="default" r:id="rId96"/>
       <w:endnotePr>
         <w:numFmt w:val="decimal"/>
       </w:endnotePr>
@@ -20588,7 +20942,7 @@
                 <w:bCs/>
                 <w:noProof/>
               </w:rPr>
-              <w:t>35</w:t>
+              <w:t>25</w:t>
             </w:r>
             <w:r>
               <w:rPr>
@@ -20633,7 +20987,7 @@
                 <w:bCs/>
                 <w:noProof/>
               </w:rPr>
-              <w:t>39</w:t>
+              <w:t>41</w:t>
             </w:r>
             <w:r>
               <w:rPr>
@@ -22576,7 +22930,7 @@
 </file>
 
 <file path=customXml/itemProps1.xml><?xml version="1.0" encoding="utf-8"?>
-<ds:datastoreItem xmlns:ds="http://schemas.openxmlformats.org/officeDocument/2006/customXml" ds:itemID="{CB81FC9B-4393-4448-9B53-030B413F18D0}">
+<ds:datastoreItem xmlns:ds="http://schemas.openxmlformats.org/officeDocument/2006/customXml" ds:itemID="{169E8D44-AA8B-4F41-B764-B6EB6199A101}">
   <ds:schemaRefs>
     <ds:schemaRef ds:uri="http://schemas.openxmlformats.org/officeDocument/2006/bibliography"/>
   </ds:schemaRefs>

</xml_diff>

<commit_message>
read up to 4.3.2, fixed mistakes along the way, fixed figure numbers
</commit_message>
<xml_diff>
--- a/Compute.Documents/B00235610 - Final Honours Report.docx
+++ b/Compute.Documents/B00235610 - Final Honours Report.docx
@@ -3094,7 +3094,7 @@
       <w:r>
         <w:br w:type="page"/>
       </w:r>
-      <w:bookmarkStart w:id="0" w:name="_Toc476228065"/>
+      <w:bookmarkStart w:id="0" w:name="_Toc476345468"/>
       <w:r>
         <w:lastRenderedPageBreak/>
         <w:t>Acknowledgements</w:t>
@@ -3156,13 +3156,19 @@
         <w:t>could</w:t>
       </w:r>
       <w:r>
-        <w:t xml:space="preserve"> complete this project to a standard much better than it would have been had I done it alone and I </w:t>
-      </w:r>
-      <w:r>
-        <w:t>could</w:t>
-      </w:r>
-      <w:r>
-        <w:t xml:space="preserve"> attain new skills in research and I am sure they will help me if I choose to do further study in the future or research based work in my professional career.</w:t>
+        <w:t xml:space="preserve"> complete this project to a standard much better than it woul</w:t>
+      </w:r>
+      <w:r>
+        <w:t xml:space="preserve">d have been had I done it alone. Also, </w:t>
+      </w:r>
+      <w:r>
+        <w:t>I attain</w:t>
+      </w:r>
+      <w:r>
+        <w:t>ed</w:t>
+      </w:r>
+      <w:r>
+        <w:t xml:space="preserve"> new skills in research and I am sure they will help me if I choose to do further study in the future or research based work in my professional career.</w:t>
       </w:r>
     </w:p>
     <w:p>
@@ -3223,7 +3229,25 @@
         <w:t xml:space="preserve"> questions.</w:t>
       </w:r>
       <w:r>
-        <w:t xml:space="preserve"> He also helped me set out how my more technical project would alter the structure of certain coursework like my interim report and honours project and it’s thanks to this advice that I </w:t>
+        <w:t xml:space="preserve"> He also helped me set out how my more technical project would alter the structure of certain coursework </w:t>
+      </w:r>
+      <w:r>
+        <w:t xml:space="preserve">content </w:t>
+      </w:r>
+      <w:r>
+        <w:t>like my interim report and</w:t>
+      </w:r>
+      <w:r>
+        <w:t xml:space="preserve"> final</w:t>
+      </w:r>
+      <w:r>
+        <w:t xml:space="preserve"> honours project</w:t>
+      </w:r>
+      <w:r>
+        <w:t xml:space="preserve"> report</w:t>
+      </w:r>
+      <w:r>
+        <w:t xml:space="preserve"> and it’s thanks to this advice that I </w:t>
       </w:r>
       <w:r>
         <w:t>could</w:t>
@@ -3501,7 +3525,7 @@
           <w:b w:val="0"/>
           <w:sz w:val="28"/>
         </w:rPr>
-        <w:t>April 22</w:t>
+        <w:t>March 24</w:t>
       </w:r>
       <w:r>
         <w:rPr>
@@ -3808,7 +3832,7 @@
               <w:lang w:eastAsia="en-GB"/>
             </w:rPr>
           </w:pPr>
-          <w:hyperlink w:anchor="_Toc476228065" w:history="1">
+          <w:hyperlink w:anchor="_Toc476345468" w:history="1">
             <w:r>
               <w:rPr>
                 <w:rStyle w:val="Hyperlink"/>
@@ -3835,7 +3859,7 @@
                 <w:noProof/>
                 <w:webHidden/>
               </w:rPr>
-              <w:instrText xml:space="preserve"> PAGEREF _Toc476228065 \h </w:instrText>
+              <w:instrText xml:space="preserve"> PAGEREF _Toc476345468 \h </w:instrText>
             </w:r>
             <w:r>
               <w:rPr>
@@ -3880,7 +3904,7 @@
               <w:lang w:eastAsia="en-GB"/>
             </w:rPr>
           </w:pPr>
-          <w:hyperlink w:anchor="_Toc476228066" w:history="1">
+          <w:hyperlink w:anchor="_Toc476345469" w:history="1">
             <w:r>
               <w:rPr>
                 <w:rStyle w:val="Hyperlink"/>
@@ -3907,7 +3931,7 @@
                 <w:noProof/>
                 <w:webHidden/>
               </w:rPr>
-              <w:instrText xml:space="preserve"> PAGEREF _Toc476228066 \h </w:instrText>
+              <w:instrText xml:space="preserve"> PAGEREF _Toc476345469 \h </w:instrText>
             </w:r>
             <w:r>
               <w:rPr>
@@ -3952,7 +3976,7 @@
               <w:lang w:eastAsia="en-GB"/>
             </w:rPr>
           </w:pPr>
-          <w:hyperlink w:anchor="_Toc476228067" w:history="1">
+          <w:hyperlink w:anchor="_Toc476345470" w:history="1">
             <w:r>
               <w:rPr>
                 <w:rStyle w:val="Hyperlink"/>
@@ -3979,7 +4003,7 @@
                 <w:noProof/>
                 <w:webHidden/>
               </w:rPr>
-              <w:instrText xml:space="preserve"> PAGEREF _Toc476228067 \h </w:instrText>
+              <w:instrText xml:space="preserve"> PAGEREF _Toc476345470 \h </w:instrText>
             </w:r>
             <w:r>
               <w:rPr>
@@ -4022,7 +4046,7 @@
               <w:lang w:eastAsia="en-GB"/>
             </w:rPr>
           </w:pPr>
-          <w:hyperlink w:anchor="_Toc476228068" w:history="1">
+          <w:hyperlink w:anchor="_Toc476345471" w:history="1">
             <w:r>
               <w:rPr>
                 <w:rStyle w:val="Hyperlink"/>
@@ -4049,7 +4073,7 @@
                 <w:noProof/>
                 <w:webHidden/>
               </w:rPr>
-              <w:instrText xml:space="preserve"> PAGEREF _Toc476228068 \h </w:instrText>
+              <w:instrText xml:space="preserve"> PAGEREF _Toc476345471 \h </w:instrText>
             </w:r>
             <w:r>
               <w:rPr>
@@ -4092,7 +4116,7 @@
               <w:lang w:eastAsia="en-GB"/>
             </w:rPr>
           </w:pPr>
-          <w:hyperlink w:anchor="_Toc476228069" w:history="1">
+          <w:hyperlink w:anchor="_Toc476345472" w:history="1">
             <w:r>
               <w:rPr>
                 <w:rStyle w:val="Hyperlink"/>
@@ -4119,7 +4143,7 @@
                 <w:noProof/>
                 <w:webHidden/>
               </w:rPr>
-              <w:instrText xml:space="preserve"> PAGEREF _Toc476228069 \h </w:instrText>
+              <w:instrText xml:space="preserve"> PAGEREF _Toc476345472 \h </w:instrText>
             </w:r>
             <w:r>
               <w:rPr>
@@ -4162,7 +4186,7 @@
               <w:lang w:eastAsia="en-GB"/>
             </w:rPr>
           </w:pPr>
-          <w:hyperlink w:anchor="_Toc476228070" w:history="1">
+          <w:hyperlink w:anchor="_Toc476345473" w:history="1">
             <w:r>
               <w:rPr>
                 <w:rStyle w:val="Hyperlink"/>
@@ -4189,7 +4213,7 @@
                 <w:noProof/>
                 <w:webHidden/>
               </w:rPr>
-              <w:instrText xml:space="preserve"> PAGEREF _Toc476228070 \h </w:instrText>
+              <w:instrText xml:space="preserve"> PAGEREF _Toc476345473 \h </w:instrText>
             </w:r>
             <w:r>
               <w:rPr>
@@ -4232,7 +4256,7 @@
               <w:lang w:eastAsia="en-GB"/>
             </w:rPr>
           </w:pPr>
-          <w:hyperlink w:anchor="_Toc476228071" w:history="1">
+          <w:hyperlink w:anchor="_Toc476345474" w:history="1">
             <w:r>
               <w:rPr>
                 <w:rStyle w:val="Hyperlink"/>
@@ -4259,7 +4283,7 @@
                 <w:noProof/>
                 <w:webHidden/>
               </w:rPr>
-              <w:instrText xml:space="preserve"> PAGEREF _Toc476228071 \h </w:instrText>
+              <w:instrText xml:space="preserve"> PAGEREF _Toc476345474 \h </w:instrText>
             </w:r>
             <w:r>
               <w:rPr>
@@ -4302,7 +4326,7 @@
               <w:lang w:eastAsia="en-GB"/>
             </w:rPr>
           </w:pPr>
-          <w:hyperlink w:anchor="_Toc476228072" w:history="1">
+          <w:hyperlink w:anchor="_Toc476345475" w:history="1">
             <w:r>
               <w:rPr>
                 <w:rStyle w:val="Hyperlink"/>
@@ -4329,7 +4353,7 @@
                 <w:noProof/>
                 <w:webHidden/>
               </w:rPr>
-              <w:instrText xml:space="preserve"> PAGEREF _Toc476228072 \h </w:instrText>
+              <w:instrText xml:space="preserve"> PAGEREF _Toc476345475 \h </w:instrText>
             </w:r>
             <w:r>
               <w:rPr>
@@ -4372,7 +4396,7 @@
               <w:lang w:eastAsia="en-GB"/>
             </w:rPr>
           </w:pPr>
-          <w:hyperlink w:anchor="_Toc476228073" w:history="1">
+          <w:hyperlink w:anchor="_Toc476345476" w:history="1">
             <w:r>
               <w:rPr>
                 <w:rStyle w:val="Hyperlink"/>
@@ -4399,7 +4423,7 @@
                 <w:noProof/>
                 <w:webHidden/>
               </w:rPr>
-              <w:instrText xml:space="preserve"> PAGEREF _Toc476228073 \h </w:instrText>
+              <w:instrText xml:space="preserve"> PAGEREF _Toc476345476 \h </w:instrText>
             </w:r>
             <w:r>
               <w:rPr>
@@ -4442,7 +4466,7 @@
               <w:lang w:eastAsia="en-GB"/>
             </w:rPr>
           </w:pPr>
-          <w:hyperlink w:anchor="_Toc476228074" w:history="1">
+          <w:hyperlink w:anchor="_Toc476345477" w:history="1">
             <w:r>
               <w:rPr>
                 <w:rStyle w:val="Hyperlink"/>
@@ -4469,7 +4493,7 @@
                 <w:noProof/>
                 <w:webHidden/>
               </w:rPr>
-              <w:instrText xml:space="preserve"> PAGEREF _Toc476228074 \h </w:instrText>
+              <w:instrText xml:space="preserve"> PAGEREF _Toc476345477 \h </w:instrText>
             </w:r>
             <w:r>
               <w:rPr>
@@ -4512,7 +4536,7 @@
               <w:lang w:eastAsia="en-GB"/>
             </w:rPr>
           </w:pPr>
-          <w:hyperlink w:anchor="_Toc476228075" w:history="1">
+          <w:hyperlink w:anchor="_Toc476345478" w:history="1">
             <w:r>
               <w:rPr>
                 <w:rStyle w:val="Hyperlink"/>
@@ -4539,7 +4563,7 @@
                 <w:noProof/>
                 <w:webHidden/>
               </w:rPr>
-              <w:instrText xml:space="preserve"> PAGEREF _Toc476228075 \h </w:instrText>
+              <w:instrText xml:space="preserve"> PAGEREF _Toc476345478 \h </w:instrText>
             </w:r>
             <w:r>
               <w:rPr>
@@ -4582,7 +4606,7 @@
               <w:lang w:eastAsia="en-GB"/>
             </w:rPr>
           </w:pPr>
-          <w:hyperlink w:anchor="_Toc476228076" w:history="1">
+          <w:hyperlink w:anchor="_Toc476345479" w:history="1">
             <w:r>
               <w:rPr>
                 <w:rStyle w:val="Hyperlink"/>
@@ -4609,7 +4633,7 @@
                 <w:noProof/>
                 <w:webHidden/>
               </w:rPr>
-              <w:instrText xml:space="preserve"> PAGEREF _Toc476228076 \h </w:instrText>
+              <w:instrText xml:space="preserve"> PAGEREF _Toc476345479 \h </w:instrText>
             </w:r>
             <w:r>
               <w:rPr>
@@ -4652,7 +4676,7 @@
               <w:lang w:eastAsia="en-GB"/>
             </w:rPr>
           </w:pPr>
-          <w:hyperlink w:anchor="_Toc476228077" w:history="1">
+          <w:hyperlink w:anchor="_Toc476345480" w:history="1">
             <w:r>
               <w:rPr>
                 <w:rStyle w:val="Hyperlink"/>
@@ -4679,7 +4703,7 @@
                 <w:noProof/>
                 <w:webHidden/>
               </w:rPr>
-              <w:instrText xml:space="preserve"> PAGEREF _Toc476228077 \h </w:instrText>
+              <w:instrText xml:space="preserve"> PAGEREF _Toc476345480 \h </w:instrText>
             </w:r>
             <w:r>
               <w:rPr>
@@ -4722,7 +4746,7 @@
               <w:lang w:eastAsia="en-GB"/>
             </w:rPr>
           </w:pPr>
-          <w:hyperlink w:anchor="_Toc476228078" w:history="1">
+          <w:hyperlink w:anchor="_Toc476345481" w:history="1">
             <w:r>
               <w:rPr>
                 <w:rStyle w:val="Hyperlink"/>
@@ -4749,7 +4773,7 @@
                 <w:noProof/>
                 <w:webHidden/>
               </w:rPr>
-              <w:instrText xml:space="preserve"> PAGEREF _Toc476228078 \h </w:instrText>
+              <w:instrText xml:space="preserve"> PAGEREF _Toc476345481 \h </w:instrText>
             </w:r>
             <w:r>
               <w:rPr>
@@ -4792,7 +4816,7 @@
               <w:lang w:eastAsia="en-GB"/>
             </w:rPr>
           </w:pPr>
-          <w:hyperlink w:anchor="_Toc476228079" w:history="1">
+          <w:hyperlink w:anchor="_Toc476345482" w:history="1">
             <w:r>
               <w:rPr>
                 <w:rStyle w:val="Hyperlink"/>
@@ -4819,7 +4843,7 @@
                 <w:noProof/>
                 <w:webHidden/>
               </w:rPr>
-              <w:instrText xml:space="preserve"> PAGEREF _Toc476228079 \h </w:instrText>
+              <w:instrText xml:space="preserve"> PAGEREF _Toc476345482 \h </w:instrText>
             </w:r>
             <w:r>
               <w:rPr>
@@ -4862,7 +4886,7 @@
               <w:lang w:eastAsia="en-GB"/>
             </w:rPr>
           </w:pPr>
-          <w:hyperlink w:anchor="_Toc476228080" w:history="1">
+          <w:hyperlink w:anchor="_Toc476345483" w:history="1">
             <w:r>
               <w:rPr>
                 <w:rStyle w:val="Hyperlink"/>
@@ -4889,7 +4913,7 @@
                 <w:noProof/>
                 <w:webHidden/>
               </w:rPr>
-              <w:instrText xml:space="preserve"> PAGEREF _Toc476228080 \h </w:instrText>
+              <w:instrText xml:space="preserve"> PAGEREF _Toc476345483 \h </w:instrText>
             </w:r>
             <w:r>
               <w:rPr>
@@ -4932,7 +4956,7 @@
               <w:lang w:eastAsia="en-GB"/>
             </w:rPr>
           </w:pPr>
-          <w:hyperlink w:anchor="_Toc476228081" w:history="1">
+          <w:hyperlink w:anchor="_Toc476345484" w:history="1">
             <w:r>
               <w:rPr>
                 <w:rStyle w:val="Hyperlink"/>
@@ -4959,7 +4983,7 @@
                 <w:noProof/>
                 <w:webHidden/>
               </w:rPr>
-              <w:instrText xml:space="preserve"> PAGEREF _Toc476228081 \h </w:instrText>
+              <w:instrText xml:space="preserve"> PAGEREF _Toc476345484 \h </w:instrText>
             </w:r>
             <w:r>
               <w:rPr>
@@ -5002,7 +5026,7 @@
               <w:lang w:eastAsia="en-GB"/>
             </w:rPr>
           </w:pPr>
-          <w:hyperlink w:anchor="_Toc476228082" w:history="1">
+          <w:hyperlink w:anchor="_Toc476345485" w:history="1">
             <w:r>
               <w:rPr>
                 <w:rStyle w:val="Hyperlink"/>
@@ -5029,7 +5053,7 @@
                 <w:noProof/>
                 <w:webHidden/>
               </w:rPr>
-              <w:instrText xml:space="preserve"> PAGEREF _Toc476228082 \h </w:instrText>
+              <w:instrText xml:space="preserve"> PAGEREF _Toc476345485 \h </w:instrText>
             </w:r>
             <w:r>
               <w:rPr>
@@ -5072,13 +5096,13 @@
               <w:lang w:eastAsia="en-GB"/>
             </w:rPr>
           </w:pPr>
-          <w:hyperlink w:anchor="_Toc476228083" w:history="1">
+          <w:hyperlink w:anchor="_Toc476345486" w:history="1">
             <w:r>
               <w:rPr>
                 <w:rStyle w:val="Hyperlink"/>
                 <w:noProof/>
               </w:rPr>
-              <w:t>2.3.3 V8 Usages</w:t>
+              <w:t>2.3.3 JavaScript &amp; V8 Usages</w:t>
             </w:r>
             <w:r>
               <w:rPr>
@@ -5099,7 +5123,7 @@
                 <w:noProof/>
                 <w:webHidden/>
               </w:rPr>
-              <w:instrText xml:space="preserve"> PAGEREF _Toc476228083 \h </w:instrText>
+              <w:instrText xml:space="preserve"> PAGEREF _Toc476345486 \h </w:instrText>
             </w:r>
             <w:r>
               <w:rPr>
@@ -5144,7 +5168,7 @@
               <w:lang w:eastAsia="en-GB"/>
             </w:rPr>
           </w:pPr>
-          <w:hyperlink w:anchor="_Toc476228084" w:history="1">
+          <w:hyperlink w:anchor="_Toc476345487" w:history="1">
             <w:r>
               <w:rPr>
                 <w:rStyle w:val="Hyperlink"/>
@@ -5171,7 +5195,7 @@
                 <w:noProof/>
                 <w:webHidden/>
               </w:rPr>
-              <w:instrText xml:space="preserve"> PAGEREF _Toc476228084 \h </w:instrText>
+              <w:instrText xml:space="preserve"> PAGEREF _Toc476345487 \h </w:instrText>
             </w:r>
             <w:r>
               <w:rPr>
@@ -5214,7 +5238,7 @@
               <w:lang w:eastAsia="en-GB"/>
             </w:rPr>
           </w:pPr>
-          <w:hyperlink w:anchor="_Toc476228085" w:history="1">
+          <w:hyperlink w:anchor="_Toc476345488" w:history="1">
             <w:r>
               <w:rPr>
                 <w:rStyle w:val="Hyperlink"/>
@@ -5241,7 +5265,7 @@
                 <w:noProof/>
                 <w:webHidden/>
               </w:rPr>
-              <w:instrText xml:space="preserve"> PAGEREF _Toc476228085 \h </w:instrText>
+              <w:instrText xml:space="preserve"> PAGEREF _Toc476345488 \h </w:instrText>
             </w:r>
             <w:r>
               <w:rPr>
@@ -5284,7 +5308,7 @@
               <w:lang w:eastAsia="en-GB"/>
             </w:rPr>
           </w:pPr>
-          <w:hyperlink w:anchor="_Toc476228086" w:history="1">
+          <w:hyperlink w:anchor="_Toc476345489" w:history="1">
             <w:r>
               <w:rPr>
                 <w:rStyle w:val="Hyperlink"/>
@@ -5311,7 +5335,7 @@
                 <w:noProof/>
                 <w:webHidden/>
               </w:rPr>
-              <w:instrText xml:space="preserve"> PAGEREF _Toc476228086 \h </w:instrText>
+              <w:instrText xml:space="preserve"> PAGEREF _Toc476345489 \h </w:instrText>
             </w:r>
             <w:r>
               <w:rPr>
@@ -5354,7 +5378,7 @@
               <w:lang w:eastAsia="en-GB"/>
             </w:rPr>
           </w:pPr>
-          <w:hyperlink w:anchor="_Toc476228087" w:history="1">
+          <w:hyperlink w:anchor="_Toc476345490" w:history="1">
             <w:r>
               <w:rPr>
                 <w:rStyle w:val="Hyperlink"/>
@@ -5381,7 +5405,7 @@
                 <w:noProof/>
                 <w:webHidden/>
               </w:rPr>
-              <w:instrText xml:space="preserve"> PAGEREF _Toc476228087 \h </w:instrText>
+              <w:instrText xml:space="preserve"> PAGEREF _Toc476345490 \h </w:instrText>
             </w:r>
             <w:r>
               <w:rPr>
@@ -5426,7 +5450,7 @@
               <w:lang w:eastAsia="en-GB"/>
             </w:rPr>
           </w:pPr>
-          <w:hyperlink w:anchor="_Toc476228088" w:history="1">
+          <w:hyperlink w:anchor="_Toc476345491" w:history="1">
             <w:r>
               <w:rPr>
                 <w:rStyle w:val="Hyperlink"/>
@@ -5453,7 +5477,7 @@
                 <w:noProof/>
                 <w:webHidden/>
               </w:rPr>
-              <w:instrText xml:space="preserve"> PAGEREF _Toc476228088 \h </w:instrText>
+              <w:instrText xml:space="preserve"> PAGEREF _Toc476345491 \h </w:instrText>
             </w:r>
             <w:r>
               <w:rPr>
@@ -5496,7 +5520,7 @@
               <w:lang w:eastAsia="en-GB"/>
             </w:rPr>
           </w:pPr>
-          <w:hyperlink w:anchor="_Toc476228089" w:history="1">
+          <w:hyperlink w:anchor="_Toc476345492" w:history="1">
             <w:r>
               <w:rPr>
                 <w:rStyle w:val="Hyperlink"/>
@@ -5523,7 +5547,7 @@
                 <w:noProof/>
                 <w:webHidden/>
               </w:rPr>
-              <w:instrText xml:space="preserve"> PAGEREF _Toc476228089 \h </w:instrText>
+              <w:instrText xml:space="preserve"> PAGEREF _Toc476345492 \h </w:instrText>
             </w:r>
             <w:r>
               <w:rPr>
@@ -5566,7 +5590,7 @@
               <w:lang w:eastAsia="en-GB"/>
             </w:rPr>
           </w:pPr>
-          <w:hyperlink w:anchor="_Toc476228090" w:history="1">
+          <w:hyperlink w:anchor="_Toc476345493" w:history="1">
             <w:r>
               <w:rPr>
                 <w:rStyle w:val="Hyperlink"/>
@@ -5593,7 +5617,7 @@
                 <w:noProof/>
                 <w:webHidden/>
               </w:rPr>
-              <w:instrText xml:space="preserve"> PAGEREF _Toc476228090 \h </w:instrText>
+              <w:instrText xml:space="preserve"> PAGEREF _Toc476345493 \h </w:instrText>
             </w:r>
             <w:r>
               <w:rPr>
@@ -5636,7 +5660,7 @@
               <w:lang w:eastAsia="en-GB"/>
             </w:rPr>
           </w:pPr>
-          <w:hyperlink w:anchor="_Toc476228091" w:history="1">
+          <w:hyperlink w:anchor="_Toc476345494" w:history="1">
             <w:r>
               <w:rPr>
                 <w:rStyle w:val="Hyperlink"/>
@@ -5663,7 +5687,7 @@
                 <w:noProof/>
                 <w:webHidden/>
               </w:rPr>
-              <w:instrText xml:space="preserve"> PAGEREF _Toc476228091 \h </w:instrText>
+              <w:instrText xml:space="preserve"> PAGEREF _Toc476345494 \h </w:instrText>
             </w:r>
             <w:r>
               <w:rPr>
@@ -5706,7 +5730,7 @@
               <w:lang w:eastAsia="en-GB"/>
             </w:rPr>
           </w:pPr>
-          <w:hyperlink w:anchor="_Toc476228092" w:history="1">
+          <w:hyperlink w:anchor="_Toc476345495" w:history="1">
             <w:r>
               <w:rPr>
                 <w:rStyle w:val="Hyperlink"/>
@@ -5733,7 +5757,7 @@
                 <w:noProof/>
                 <w:webHidden/>
               </w:rPr>
-              <w:instrText xml:space="preserve"> PAGEREF _Toc476228092 \h </w:instrText>
+              <w:instrText xml:space="preserve"> PAGEREF _Toc476345495 \h </w:instrText>
             </w:r>
             <w:r>
               <w:rPr>
@@ -5776,7 +5800,7 @@
               <w:lang w:eastAsia="en-GB"/>
             </w:rPr>
           </w:pPr>
-          <w:hyperlink w:anchor="_Toc476228093" w:history="1">
+          <w:hyperlink w:anchor="_Toc476345496" w:history="1">
             <w:r>
               <w:rPr>
                 <w:rStyle w:val="Hyperlink"/>
@@ -5803,7 +5827,7 @@
                 <w:noProof/>
                 <w:webHidden/>
               </w:rPr>
-              <w:instrText xml:space="preserve"> PAGEREF _Toc476228093 \h </w:instrText>
+              <w:instrText xml:space="preserve"> PAGEREF _Toc476345496 \h </w:instrText>
             </w:r>
             <w:r>
               <w:rPr>
@@ -5846,7 +5870,7 @@
               <w:lang w:eastAsia="en-GB"/>
             </w:rPr>
           </w:pPr>
-          <w:hyperlink w:anchor="_Toc476228094" w:history="1">
+          <w:hyperlink w:anchor="_Toc476345497" w:history="1">
             <w:r>
               <w:rPr>
                 <w:rStyle w:val="Hyperlink"/>
@@ -5873,7 +5897,7 @@
                 <w:noProof/>
                 <w:webHidden/>
               </w:rPr>
-              <w:instrText xml:space="preserve"> PAGEREF _Toc476228094 \h </w:instrText>
+              <w:instrText xml:space="preserve"> PAGEREF _Toc476345497 \h </w:instrText>
             </w:r>
             <w:r>
               <w:rPr>
@@ -5916,7 +5940,7 @@
               <w:lang w:eastAsia="en-GB"/>
             </w:rPr>
           </w:pPr>
-          <w:hyperlink w:anchor="_Toc476228095" w:history="1">
+          <w:hyperlink w:anchor="_Toc476345498" w:history="1">
             <w:r>
               <w:rPr>
                 <w:rStyle w:val="Hyperlink"/>
@@ -5943,7 +5967,7 @@
                 <w:noProof/>
                 <w:webHidden/>
               </w:rPr>
-              <w:instrText xml:space="preserve"> PAGEREF _Toc476228095 \h </w:instrText>
+              <w:instrText xml:space="preserve"> PAGEREF _Toc476345498 \h </w:instrText>
             </w:r>
             <w:r>
               <w:rPr>
@@ -5986,7 +6010,7 @@
               <w:lang w:eastAsia="en-GB"/>
             </w:rPr>
           </w:pPr>
-          <w:hyperlink w:anchor="_Toc476228096" w:history="1">
+          <w:hyperlink w:anchor="_Toc476345499" w:history="1">
             <w:r>
               <w:rPr>
                 <w:rStyle w:val="Hyperlink"/>
@@ -6013,7 +6037,7 @@
                 <w:noProof/>
                 <w:webHidden/>
               </w:rPr>
-              <w:instrText xml:space="preserve"> PAGEREF _Toc476228096 \h </w:instrText>
+              <w:instrText xml:space="preserve"> PAGEREF _Toc476345499 \h </w:instrText>
             </w:r>
             <w:r>
               <w:rPr>
@@ -6056,7 +6080,7 @@
               <w:lang w:eastAsia="en-GB"/>
             </w:rPr>
           </w:pPr>
-          <w:hyperlink w:anchor="_Toc476228097" w:history="1">
+          <w:hyperlink w:anchor="_Toc476345500" w:history="1">
             <w:r>
               <w:rPr>
                 <w:rStyle w:val="Hyperlink"/>
@@ -6083,7 +6107,7 @@
                 <w:noProof/>
                 <w:webHidden/>
               </w:rPr>
-              <w:instrText xml:space="preserve"> PAGEREF _Toc476228097 \h </w:instrText>
+              <w:instrText xml:space="preserve"> PAGEREF _Toc476345500 \h </w:instrText>
             </w:r>
             <w:r>
               <w:rPr>
@@ -6126,7 +6150,7 @@
               <w:lang w:eastAsia="en-GB"/>
             </w:rPr>
           </w:pPr>
-          <w:hyperlink w:anchor="_Toc476228098" w:history="1">
+          <w:hyperlink w:anchor="_Toc476345501" w:history="1">
             <w:r>
               <w:rPr>
                 <w:rStyle w:val="Hyperlink"/>
@@ -6153,7 +6177,7 @@
                 <w:noProof/>
                 <w:webHidden/>
               </w:rPr>
-              <w:instrText xml:space="preserve"> PAGEREF _Toc476228098 \h </w:instrText>
+              <w:instrText xml:space="preserve"> PAGEREF _Toc476345501 \h </w:instrText>
             </w:r>
             <w:r>
               <w:rPr>
@@ -6196,7 +6220,7 @@
               <w:lang w:eastAsia="en-GB"/>
             </w:rPr>
           </w:pPr>
-          <w:hyperlink w:anchor="_Toc476228099" w:history="1">
+          <w:hyperlink w:anchor="_Toc476345502" w:history="1">
             <w:r>
               <w:rPr>
                 <w:rStyle w:val="Hyperlink"/>
@@ -6223,7 +6247,7 @@
                 <w:noProof/>
                 <w:webHidden/>
               </w:rPr>
-              <w:instrText xml:space="preserve"> PAGEREF _Toc476228099 \h </w:instrText>
+              <w:instrText xml:space="preserve"> PAGEREF _Toc476345502 \h </w:instrText>
             </w:r>
             <w:r>
               <w:rPr>
@@ -6268,7 +6292,7 @@
               <w:lang w:eastAsia="en-GB"/>
             </w:rPr>
           </w:pPr>
-          <w:hyperlink w:anchor="_Toc476228100" w:history="1">
+          <w:hyperlink w:anchor="_Toc476345503" w:history="1">
             <w:r>
               <w:rPr>
                 <w:rStyle w:val="Hyperlink"/>
@@ -6295,7 +6319,7 @@
                 <w:noProof/>
                 <w:webHidden/>
               </w:rPr>
-              <w:instrText xml:space="preserve"> PAGEREF _Toc476228100 \h </w:instrText>
+              <w:instrText xml:space="preserve"> PAGEREF _Toc476345503 \h </w:instrText>
             </w:r>
             <w:r>
               <w:rPr>
@@ -6338,7 +6362,7 @@
               <w:lang w:eastAsia="en-GB"/>
             </w:rPr>
           </w:pPr>
-          <w:hyperlink w:anchor="_Toc476228101" w:history="1">
+          <w:hyperlink w:anchor="_Toc476345504" w:history="1">
             <w:r>
               <w:rPr>
                 <w:rStyle w:val="Hyperlink"/>
@@ -6365,7 +6389,7 @@
                 <w:noProof/>
                 <w:webHidden/>
               </w:rPr>
-              <w:instrText xml:space="preserve"> PAGEREF _Toc476228101 \h </w:instrText>
+              <w:instrText xml:space="preserve"> PAGEREF _Toc476345504 \h </w:instrText>
             </w:r>
             <w:r>
               <w:rPr>
@@ -6408,7 +6432,7 @@
               <w:lang w:eastAsia="en-GB"/>
             </w:rPr>
           </w:pPr>
-          <w:hyperlink w:anchor="_Toc476228102" w:history="1">
+          <w:hyperlink w:anchor="_Toc476345505" w:history="1">
             <w:r>
               <w:rPr>
                 <w:rStyle w:val="Hyperlink"/>
@@ -6435,7 +6459,7 @@
                 <w:noProof/>
                 <w:webHidden/>
               </w:rPr>
-              <w:instrText xml:space="preserve"> PAGEREF _Toc476228102 \h </w:instrText>
+              <w:instrText xml:space="preserve"> PAGEREF _Toc476345505 \h </w:instrText>
             </w:r>
             <w:r>
               <w:rPr>
@@ -6478,7 +6502,7 @@
               <w:lang w:eastAsia="en-GB"/>
             </w:rPr>
           </w:pPr>
-          <w:hyperlink w:anchor="_Toc476228103" w:history="1">
+          <w:hyperlink w:anchor="_Toc476345506" w:history="1">
             <w:r>
               <w:rPr>
                 <w:rStyle w:val="Hyperlink"/>
@@ -6505,7 +6529,7 @@
                 <w:noProof/>
                 <w:webHidden/>
               </w:rPr>
-              <w:instrText xml:space="preserve"> PAGEREF _Toc476228103 \h </w:instrText>
+              <w:instrText xml:space="preserve"> PAGEREF _Toc476345506 \h </w:instrText>
             </w:r>
             <w:r>
               <w:rPr>
@@ -6548,7 +6572,7 @@
               <w:lang w:eastAsia="en-GB"/>
             </w:rPr>
           </w:pPr>
-          <w:hyperlink w:anchor="_Toc476228104" w:history="1">
+          <w:hyperlink w:anchor="_Toc476345507" w:history="1">
             <w:r>
               <w:rPr>
                 <w:rStyle w:val="Hyperlink"/>
@@ -6575,7 +6599,7 @@
                 <w:noProof/>
                 <w:webHidden/>
               </w:rPr>
-              <w:instrText xml:space="preserve"> PAGEREF _Toc476228104 \h </w:instrText>
+              <w:instrText xml:space="preserve"> PAGEREF _Toc476345507 \h </w:instrText>
             </w:r>
             <w:r>
               <w:rPr>
@@ -6618,7 +6642,7 @@
               <w:lang w:eastAsia="en-GB"/>
             </w:rPr>
           </w:pPr>
-          <w:hyperlink w:anchor="_Toc476228105" w:history="1">
+          <w:hyperlink w:anchor="_Toc476345508" w:history="1">
             <w:r>
               <w:rPr>
                 <w:rStyle w:val="Hyperlink"/>
@@ -6645,7 +6669,7 @@
                 <w:noProof/>
                 <w:webHidden/>
               </w:rPr>
-              <w:instrText xml:space="preserve"> PAGEREF _Toc476228105 \h </w:instrText>
+              <w:instrText xml:space="preserve"> PAGEREF _Toc476345508 \h </w:instrText>
             </w:r>
             <w:r>
               <w:rPr>
@@ -6688,7 +6712,7 @@
               <w:lang w:eastAsia="en-GB"/>
             </w:rPr>
           </w:pPr>
-          <w:hyperlink w:anchor="_Toc476228106" w:history="1">
+          <w:hyperlink w:anchor="_Toc476345509" w:history="1">
             <w:r>
               <w:rPr>
                 <w:rStyle w:val="Hyperlink"/>
@@ -6715,7 +6739,7 @@
                 <w:noProof/>
                 <w:webHidden/>
               </w:rPr>
-              <w:instrText xml:space="preserve"> PAGEREF _Toc476228106 \h </w:instrText>
+              <w:instrText xml:space="preserve"> PAGEREF _Toc476345509 \h </w:instrText>
             </w:r>
             <w:r>
               <w:rPr>
@@ -6758,7 +6782,7 @@
               <w:lang w:eastAsia="en-GB"/>
             </w:rPr>
           </w:pPr>
-          <w:hyperlink w:anchor="_Toc476228107" w:history="1">
+          <w:hyperlink w:anchor="_Toc476345510" w:history="1">
             <w:r>
               <w:rPr>
                 <w:rStyle w:val="Hyperlink"/>
@@ -6785,7 +6809,7 @@
                 <w:noProof/>
                 <w:webHidden/>
               </w:rPr>
-              <w:instrText xml:space="preserve"> PAGEREF _Toc476228107 \h </w:instrText>
+              <w:instrText xml:space="preserve"> PAGEREF _Toc476345510 \h </w:instrText>
             </w:r>
             <w:r>
               <w:rPr>
@@ -6828,7 +6852,7 @@
               <w:lang w:eastAsia="en-GB"/>
             </w:rPr>
           </w:pPr>
-          <w:hyperlink w:anchor="_Toc476228108" w:history="1">
+          <w:hyperlink w:anchor="_Toc476345511" w:history="1">
             <w:r>
               <w:rPr>
                 <w:rStyle w:val="Hyperlink"/>
@@ -6855,7 +6879,7 @@
                 <w:noProof/>
                 <w:webHidden/>
               </w:rPr>
-              <w:instrText xml:space="preserve"> PAGEREF _Toc476228108 \h </w:instrText>
+              <w:instrText xml:space="preserve"> PAGEREF _Toc476345511 \h </w:instrText>
             </w:r>
             <w:r>
               <w:rPr>
@@ -6898,7 +6922,7 @@
               <w:lang w:eastAsia="en-GB"/>
             </w:rPr>
           </w:pPr>
-          <w:hyperlink w:anchor="_Toc476228109" w:history="1">
+          <w:hyperlink w:anchor="_Toc476345512" w:history="1">
             <w:r>
               <w:rPr>
                 <w:rStyle w:val="Hyperlink"/>
@@ -6925,7 +6949,7 @@
                 <w:noProof/>
                 <w:webHidden/>
               </w:rPr>
-              <w:instrText xml:space="preserve"> PAGEREF _Toc476228109 \h </w:instrText>
+              <w:instrText xml:space="preserve"> PAGEREF _Toc476345512 \h </w:instrText>
             </w:r>
             <w:r>
               <w:rPr>
@@ -6970,7 +6994,7 @@
               <w:lang w:eastAsia="en-GB"/>
             </w:rPr>
           </w:pPr>
-          <w:hyperlink w:anchor="_Toc476228110" w:history="1">
+          <w:hyperlink w:anchor="_Toc476345513" w:history="1">
             <w:r>
               <w:rPr>
                 <w:rStyle w:val="Hyperlink"/>
@@ -6997,7 +7021,7 @@
                 <w:noProof/>
                 <w:webHidden/>
               </w:rPr>
-              <w:instrText xml:space="preserve"> PAGEREF _Toc476228110 \h </w:instrText>
+              <w:instrText xml:space="preserve"> PAGEREF _Toc476345513 \h </w:instrText>
             </w:r>
             <w:r>
               <w:rPr>
@@ -7040,7 +7064,7 @@
               <w:lang w:eastAsia="en-GB"/>
             </w:rPr>
           </w:pPr>
-          <w:hyperlink w:anchor="_Toc476228111" w:history="1">
+          <w:hyperlink w:anchor="_Toc476345514" w:history="1">
             <w:r>
               <w:rPr>
                 <w:rStyle w:val="Hyperlink"/>
@@ -7067,7 +7091,7 @@
                 <w:noProof/>
                 <w:webHidden/>
               </w:rPr>
-              <w:instrText xml:space="preserve"> PAGEREF _Toc476228111 \h </w:instrText>
+              <w:instrText xml:space="preserve"> PAGEREF _Toc476345514 \h </w:instrText>
             </w:r>
             <w:r>
               <w:rPr>
@@ -7110,7 +7134,7 @@
               <w:lang w:eastAsia="en-GB"/>
             </w:rPr>
           </w:pPr>
-          <w:hyperlink w:anchor="_Toc476228112" w:history="1">
+          <w:hyperlink w:anchor="_Toc476345515" w:history="1">
             <w:r>
               <w:rPr>
                 <w:rStyle w:val="Hyperlink"/>
@@ -7137,7 +7161,7 @@
                 <w:noProof/>
                 <w:webHidden/>
               </w:rPr>
-              <w:instrText xml:space="preserve"> PAGEREF _Toc476228112 \h </w:instrText>
+              <w:instrText xml:space="preserve"> PAGEREF _Toc476345515 \h </w:instrText>
             </w:r>
             <w:r>
               <w:rPr>
@@ -7180,7 +7204,7 @@
               <w:lang w:eastAsia="en-GB"/>
             </w:rPr>
           </w:pPr>
-          <w:hyperlink w:anchor="_Toc476228113" w:history="1">
+          <w:hyperlink w:anchor="_Toc476345516" w:history="1">
             <w:r>
               <w:rPr>
                 <w:rStyle w:val="Hyperlink"/>
@@ -7207,7 +7231,7 @@
                 <w:noProof/>
                 <w:webHidden/>
               </w:rPr>
-              <w:instrText xml:space="preserve"> PAGEREF _Toc476228113 \h </w:instrText>
+              <w:instrText xml:space="preserve"> PAGEREF _Toc476345516 \h </w:instrText>
             </w:r>
             <w:r>
               <w:rPr>
@@ -7250,7 +7274,7 @@
               <w:lang w:eastAsia="en-GB"/>
             </w:rPr>
           </w:pPr>
-          <w:hyperlink w:anchor="_Toc476228114" w:history="1">
+          <w:hyperlink w:anchor="_Toc476345517" w:history="1">
             <w:r>
               <w:rPr>
                 <w:rStyle w:val="Hyperlink"/>
@@ -7277,7 +7301,7 @@
                 <w:noProof/>
                 <w:webHidden/>
               </w:rPr>
-              <w:instrText xml:space="preserve"> PAGEREF _Toc476228114 \h </w:instrText>
+              <w:instrText xml:space="preserve"> PAGEREF _Toc476345517 \h </w:instrText>
             </w:r>
             <w:r>
               <w:rPr>
@@ -7320,7 +7344,7 @@
               <w:lang w:eastAsia="en-GB"/>
             </w:rPr>
           </w:pPr>
-          <w:hyperlink w:anchor="_Toc476228115" w:history="1">
+          <w:hyperlink w:anchor="_Toc476345518" w:history="1">
             <w:r>
               <w:rPr>
                 <w:rStyle w:val="Hyperlink"/>
@@ -7347,7 +7371,7 @@
                 <w:noProof/>
                 <w:webHidden/>
               </w:rPr>
-              <w:instrText xml:space="preserve"> PAGEREF _Toc476228115 \h </w:instrText>
+              <w:instrText xml:space="preserve"> PAGEREF _Toc476345518 \h </w:instrText>
             </w:r>
             <w:r>
               <w:rPr>
@@ -7390,7 +7414,7 @@
               <w:lang w:eastAsia="en-GB"/>
             </w:rPr>
           </w:pPr>
-          <w:hyperlink w:anchor="_Toc476228116" w:history="1">
+          <w:hyperlink w:anchor="_Toc476345519" w:history="1">
             <w:r>
               <w:rPr>
                 <w:rStyle w:val="Hyperlink"/>
@@ -7417,7 +7441,7 @@
                 <w:noProof/>
                 <w:webHidden/>
               </w:rPr>
-              <w:instrText xml:space="preserve"> PAGEREF _Toc476228116 \h </w:instrText>
+              <w:instrText xml:space="preserve"> PAGEREF _Toc476345519 \h </w:instrText>
             </w:r>
             <w:r>
               <w:rPr>
@@ -7462,7 +7486,7 @@
               <w:lang w:eastAsia="en-GB"/>
             </w:rPr>
           </w:pPr>
-          <w:hyperlink w:anchor="_Toc476228117" w:history="1">
+          <w:hyperlink w:anchor="_Toc476345520" w:history="1">
             <w:r>
               <w:rPr>
                 <w:rStyle w:val="Hyperlink"/>
@@ -7489,7 +7513,7 @@
                 <w:noProof/>
                 <w:webHidden/>
               </w:rPr>
-              <w:instrText xml:space="preserve"> PAGEREF _Toc476228117 \h </w:instrText>
+              <w:instrText xml:space="preserve"> PAGEREF _Toc476345520 \h </w:instrText>
             </w:r>
             <w:r>
               <w:rPr>
@@ -7534,7 +7558,7 @@
               <w:lang w:eastAsia="en-GB"/>
             </w:rPr>
           </w:pPr>
-          <w:hyperlink w:anchor="_Toc476228118" w:history="1">
+          <w:hyperlink w:anchor="_Toc476345521" w:history="1">
             <w:r>
               <w:rPr>
                 <w:rStyle w:val="Hyperlink"/>
@@ -7561,7 +7585,7 @@
                 <w:noProof/>
                 <w:webHidden/>
               </w:rPr>
-              <w:instrText xml:space="preserve"> PAGEREF _Toc476228118 \h </w:instrText>
+              <w:instrText xml:space="preserve"> PAGEREF _Toc476345521 \h </w:instrText>
             </w:r>
             <w:r>
               <w:rPr>
@@ -7606,7 +7630,7 @@
               <w:lang w:eastAsia="en-GB"/>
             </w:rPr>
           </w:pPr>
-          <w:hyperlink w:anchor="_Toc476228119" w:history="1">
+          <w:hyperlink w:anchor="_Toc476345522" w:history="1">
             <w:r>
               <w:rPr>
                 <w:rStyle w:val="Hyperlink"/>
@@ -7633,7 +7657,7 @@
                 <w:noProof/>
                 <w:webHidden/>
               </w:rPr>
-              <w:instrText xml:space="preserve"> PAGEREF _Toc476228119 \h </w:instrText>
+              <w:instrText xml:space="preserve"> PAGEREF _Toc476345522 \h </w:instrText>
             </w:r>
             <w:r>
               <w:rPr>
@@ -7843,7 +7867,7 @@
         <w:spacing w:after="240"/>
       </w:pPr>
       <w:bookmarkStart w:id="10" w:name="_Toc471393926"/>
-      <w:bookmarkStart w:id="11" w:name="_Toc476228066"/>
+      <w:bookmarkStart w:id="11" w:name="_Toc476345469"/>
       <w:r>
         <w:lastRenderedPageBreak/>
         <w:t xml:space="preserve">1.0 </w:t>
@@ -8032,7 +8056,21 @@
           <w:rFonts w:cs="Arial"/>
           <w:szCs w:val="22"/>
         </w:rPr>
-        <w:t xml:space="preserve"> doesn’t provide native support through the standard template library (STL) for images, models, input and windows it leads to a lot of extra work with additional libraries and APIs rather than letting you get on with your GPU technique development. The result is a lot of boilerplate before you get to writing what you will be experimenting with and that is the GPU programs themselves whether that is kernels in OpenCL or shaders in OpenGL. This issue is after you install various SDKs and tools to get access to these APIs, making it not only difficult when you start writing your program but difficult to get started in the first place.</w:t>
+        <w:t xml:space="preserve"> doesn’t provide native support through the standard template library (STL) for images, models, </w:t>
+      </w:r>
+      <w:r>
+        <w:rPr>
+          <w:rFonts w:cs="Arial"/>
+          <w:szCs w:val="22"/>
+        </w:rPr>
+        <w:t>input,</w:t>
+      </w:r>
+      <w:r>
+        <w:rPr>
+          <w:rFonts w:cs="Arial"/>
+          <w:szCs w:val="22"/>
+        </w:rPr>
+        <w:t xml:space="preserve"> and windows it leads to a lot of extra work with additional libraries and APIs rather than letting you get on with your GPU technique development. The result is a lot of boilerplate before you get to writing what you will be experimenting with and that is the GPU programs themselves whether that is kernels in OpenCL or shaders in OpenGL. This issue is after you install various SDKs and tools to get access to these APIs, making it not only difficult when you start writing your program but difficult to get started in the first place.</w:t>
       </w:r>
       <w:r>
         <w:rPr>
@@ -8419,7 +8457,7 @@
         <w:pStyle w:val="Heading1"/>
         <w:spacing w:after="240"/>
       </w:pPr>
-      <w:bookmarkStart w:id="12" w:name="_Toc476228067"/>
+      <w:bookmarkStart w:id="12" w:name="_Toc476345470"/>
       <w:r>
         <w:lastRenderedPageBreak/>
         <w:t xml:space="preserve">2.0 </w:t>
@@ -8434,7 +8472,7 @@
         <w:pStyle w:val="Heading2"/>
         <w:spacing w:after="120"/>
       </w:pPr>
-      <w:bookmarkStart w:id="13" w:name="_Toc476228068"/>
+      <w:bookmarkStart w:id="13" w:name="_Toc476345471"/>
       <w:r>
         <w:t xml:space="preserve">2.1 </w:t>
       </w:r>
@@ -8458,17 +8496,83 @@
       </w:r>
       <w:r>
         <w:rPr>
+          <w:szCs w:val="22"/>
+          <w:shd w:val="clear" w:color="auto" w:fill="FFFFFF"/>
+        </w:rPr>
+        <w:t>(Nvidiacom, 2016)</w:t>
+      </w:r>
+      <w:r>
+        <w:rPr>
+          <w:szCs w:val="22"/>
+        </w:rPr>
+        <w:t xml:space="preserve">. </w:t>
+      </w:r>
+      <w:r>
+        <w:rPr>
+          <w:szCs w:val="22"/>
+        </w:rPr>
+        <w:t xml:space="preserve">The origin of the modern GPU started in the 1970s where arcade manufactures to cut costs built systems with custom video chips to power the display. Today GPUs are an abundance, they are present in most computers including consoles, desktops, laptops, tablets, and mobile phones albeit in different forms. In the following section I will be providing a review of this key technology. </w:t>
+      </w:r>
+    </w:p>
+    <w:p>
+      <w:pPr>
+        <w:spacing w:line="276" w:lineRule="auto"/>
+        <w:rPr>
+          <w:szCs w:val="22"/>
+        </w:rPr>
+      </w:pPr>
+    </w:p>
+    <w:p>
+      <w:pPr>
+        <w:spacing w:line="276" w:lineRule="auto"/>
+      </w:pPr>
+      <w:r>
+        <w:rPr>
+          <w:rFonts w:cs="Arial"/>
+        </w:rPr>
+        <w:t xml:space="preserve">Research (Yang et al, 2008) took bread and butter computer vision algorithms and compared their performance when processed across a CPU and GPU. With a histogram, they saw a 44x speed up when computed on the GPU. When it came to edge detection they saw a 200x speed up. Additionally, research (Teodoro et al, 2009) found that optimising a histopathology application resulted in a speed factor increase of between 19x to 40x in their tests. In computationally expensive tasks we can see GPUs can provide unseen speed ups in expensive computations. We can also see how a workbench could be advantageous to experiment and test such optimisations. </w:t>
+      </w:r>
+    </w:p>
+    <w:p>
+      <w:pPr>
+        <w:pStyle w:val="Heading3"/>
+      </w:pPr>
+      <w:bookmarkStart w:id="14" w:name="_Toc476345472"/>
+      <w:r>
+        <w:t xml:space="preserve">2.1.1 </w:t>
+      </w:r>
+      <w:r>
+        <w:t>Hardware</w:t>
+      </w:r>
+      <w:bookmarkEnd w:id="14"/>
+    </w:p>
+    <w:p>
+      <w:pPr>
+        <w:spacing w:line="276" w:lineRule="auto"/>
+        <w:rPr>
+          <w:szCs w:val="22"/>
+        </w:rPr>
+      </w:pPr>
+      <w:r>
+        <w:rPr>
+          <w:szCs w:val="22"/>
+        </w:rPr>
+        <w:t xml:space="preserve">On a hardware level GPUs are distinct. A Central Processing Unit (CPU) typically consists of a couple of cores, the most common being dual core processors and quad core processors. This contrasts with GPUs which commonly have more than 100 cores making them great at processing parallel workloads </w:t>
+      </w:r>
+      <w:r>
+        <w:rPr>
+          <w:rFonts w:cs="Arial"/>
           <w:color w:val="333333"/>
           <w:szCs w:val="22"/>
           <w:shd w:val="clear" w:color="auto" w:fill="FFFFFF"/>
         </w:rPr>
-        <w:t>(Nvidiacom, 2016)</w:t>
-      </w:r>
-      <w:r>
-        <w:rPr>
-          <w:szCs w:val="22"/>
-        </w:rPr>
-        <w:t xml:space="preserve">. The origin of the modern GPU started in the 1970s where arcade manufactures to cut costs built systems with custom video chips to power the display. Today GPUs are an abundance, they are present in most computers including consoles, desktops, laptops, tablets, and mobile phones albeit in different forms. In the following section I will be providing a review of this key technology. </w:t>
+        <w:t>(Nvidiacom, 2009)</w:t>
+      </w:r>
+      <w:r>
+        <w:rPr>
+          <w:szCs w:val="22"/>
+        </w:rPr>
+        <w:t>. GPUs are also distinct when it comes to memory. A traditional CPU will have multiple layers of cache in which to store data it will process. The cache is traditionally very small whereas GPUs have dedicated memory which was designed specifically for the GPU and often has a higher bandwidth than traditional system RAM. The ability for GPUs to accelerate computation workloads has now expanded the hardware to not only be used for 3D rendering but also for scientific research, data analysis, financial modelling, image processing and gas exploration.</w:t>
       </w:r>
     </w:p>
     <w:p>
@@ -8482,84 +8586,23 @@
     <w:p>
       <w:pPr>
         <w:spacing w:line="276" w:lineRule="auto"/>
-      </w:pPr>
-      <w:r>
-        <w:rPr>
-          <w:rFonts w:cs="Arial"/>
-        </w:rPr>
-        <w:t xml:space="preserve">Research (Yang et al, 2008) took bread and butter computer vision algorithms and compared their performance when processed across a CPU and GPU. With a histogram, they saw a 44x speed up when computed on the GPU. When it came to edge detection they saw a 200x speed up. Additionally, research (Teodoro et al, 2009) found that optimising a histopathology application resulted in a speed factor increase of between 19x to 40x in their tests. In computationally expensive tasks we can see GPUs can provide unseen speed ups in expensive computations. We can also see how a workbench could be advantageous to experiment and test such optimisations. </w:t>
-      </w:r>
-    </w:p>
+        <w:rPr>
+          <w:szCs w:val="22"/>
+        </w:rPr>
+      </w:pPr>
+      <w:r>
+        <w:rPr>
+          <w:szCs w:val="22"/>
+        </w:rPr>
+        <w:t xml:space="preserve">GPUs to become more mainstream have been shrunk and extruded into different form factors to suit the computers they would be integrated into. Dedicated graphics cards are found in high end desktops, laptops, and workstations. They are installed into these computers via an expansion slot and are often the most powerful and expensive cards as they do not need to meet harsh size restraints or power limits. Traditionally integrated graphics were chips installed on the motherboard, however in 2010 Intel integrated the graphics chip onto the CPU die setting the stage for modern integrated graphics (Intelcom, 2016). The result was better media performance by default for standard CPUs as there was an increased demand for CPUs to be capable of moderate graphics tasks such as HD media playback and light 3D rendering. Intel was not the only CPU manufacture to do this. AMD also pioneered the technology with their Accelerated Processing Unit (APU) technology in 2011 which was designed to provide better 3D and media performance in small form factor computers such as laptops and game consoles. </w:t>
+      </w:r>
+    </w:p>
+    <w:p/>
     <w:p>
       <w:pPr>
         <w:pStyle w:val="Heading3"/>
       </w:pPr>
-      <w:bookmarkStart w:id="14" w:name="_Toc476228069"/>
-      <w:r>
-        <w:t xml:space="preserve">2.1.1 </w:t>
-      </w:r>
-      <w:r>
-        <w:t>Hardware</w:t>
-      </w:r>
-      <w:bookmarkEnd w:id="14"/>
-    </w:p>
-    <w:p>
-      <w:pPr>
-        <w:spacing w:line="276" w:lineRule="auto"/>
-        <w:rPr>
-          <w:szCs w:val="22"/>
-        </w:rPr>
-      </w:pPr>
-      <w:r>
-        <w:rPr>
-          <w:szCs w:val="22"/>
-        </w:rPr>
-        <w:t xml:space="preserve">On a hardware level GPUs are distinct. A Central Processing Unit (CPU) typically consists of a couple of cores, the most common being dual core processors and quad core processors. This contrasts with GPUs which commonly have more than 100 cores making them great at processing parallel workloads </w:t>
-      </w:r>
-      <w:r>
-        <w:rPr>
-          <w:rFonts w:cs="Arial"/>
-          <w:color w:val="333333"/>
-          <w:szCs w:val="22"/>
-          <w:shd w:val="clear" w:color="auto" w:fill="FFFFFF"/>
-        </w:rPr>
-        <w:t>(Nvidiacom, 2009)</w:t>
-      </w:r>
-      <w:r>
-        <w:rPr>
-          <w:szCs w:val="22"/>
-        </w:rPr>
-        <w:t>. GPUs are also distinct when it comes to memory. A traditional CPU will have multiple layers of cache in which to store data it will process. The cache is traditionally very small whereas GPUs have dedicated memory which was designed specifically for the GPU and often has a higher bandwidth than traditional system RAM. The ability for GPUs to accelerate computation workloads has now expanded the hardware to not only be used for 3D rendering but also for scientific research, data analysis, financial modelling, image processing and gas exploration.</w:t>
-      </w:r>
-    </w:p>
-    <w:p>
-      <w:pPr>
-        <w:spacing w:line="276" w:lineRule="auto"/>
-        <w:rPr>
-          <w:szCs w:val="22"/>
-        </w:rPr>
-      </w:pPr>
-    </w:p>
-    <w:p>
-      <w:pPr>
-        <w:spacing w:line="276" w:lineRule="auto"/>
-        <w:rPr>
-          <w:szCs w:val="22"/>
-        </w:rPr>
-      </w:pPr>
-      <w:r>
-        <w:rPr>
-          <w:szCs w:val="22"/>
-        </w:rPr>
-        <w:t xml:space="preserve">GPUs to become more mainstream have been shrunk and extruded into different form factors to suit the computers they would be integrated into. Dedicated graphics cards are found in high end desktops, laptops, and workstations. They are installed into these computers via an expansion slot and are often the most powerful and expensive cards as they do not need to meet harsh size restraints or power limits. Traditionally integrated graphics were chips installed on the motherboard, however in 2010 Intel integrated the graphics chip onto the CPU die setting the stage for modern integrated graphics (Intelcom, 2016). The result was better media performance by default for standard CPUs as there was an increased demand for CPUs to be capable of moderate graphics tasks such as HD media playback and light 3D rendering. Intel was not the only CPU manufacture to do this. AMD also pioneered the technology with their Accelerated Processing Unit (APU) technology in 2011 which was designed to provide better 3D and media performance in small form factor computers such as laptops and game consoles. </w:t>
-      </w:r>
-    </w:p>
-    <w:p/>
-    <w:p>
-      <w:pPr>
-        <w:pStyle w:val="Heading3"/>
-      </w:pPr>
-      <w:bookmarkStart w:id="15" w:name="_Toc476228070"/>
+      <w:bookmarkStart w:id="15" w:name="_Toc476345473"/>
       <w:r>
         <w:lastRenderedPageBreak/>
         <w:t xml:space="preserve">2.1.2 </w:t>
@@ -8631,7 +8674,7 @@
       <w:pPr>
         <w:pStyle w:val="Heading3"/>
       </w:pPr>
-      <w:bookmarkStart w:id="16" w:name="_Toc476228071"/>
+      <w:bookmarkStart w:id="16" w:name="_Toc476345474"/>
       <w:r>
         <w:t xml:space="preserve">2.1.3 </w:t>
       </w:r>
@@ -8686,7 +8729,7 @@
         <w:t xml:space="preserve"> these shaders are written in a language called GLSL or OpenGL Shading Language. An example of a simple orthographic OpenGL shader can be found in Figure </w:t>
       </w:r>
       <w:r>
-        <w:t>XX</w:t>
+        <w:t>1</w:t>
       </w:r>
       <w:r>
         <w:t>.</w:t>
@@ -8731,10 +8774,10 @@
             <v:path o:extrusionok="f" gradientshapeok="t" o:connecttype="rect"/>
             <o:lock v:ext="edit" aspectratio="t"/>
           </v:shapetype>
-          <v:shape id="_x0000_i1025" type="#_x0000_t75" style="width:451.5pt;height:2in" o:ole="">
+          <v:shape id="_x0000_i1025" type="#_x0000_t75" style="width:451.35pt;height:2in" o:ole="">
             <v:imagedata r:id="rId9" o:title=""/>
           </v:shape>
-          <o:OLEObject Type="Embed" ProgID="Word.OpenDocumentText.12" ShapeID="_x0000_i1025" DrawAspect="Content" ObjectID="_1549979332" r:id="rId10"/>
+          <o:OLEObject Type="Embed" ProgID="Word.OpenDocumentText.12" ShapeID="_x0000_i1025" DrawAspect="Content" ObjectID="_1550089864" r:id="rId10"/>
         </w:object>
       </w:r>
     </w:p>
@@ -8763,7 +8806,13 @@
         <w:rPr>
           <w:rStyle w:val="Emphasis"/>
         </w:rPr>
-        <w:t>ure XX</w:t>
+        <w:t xml:space="preserve">ure </w:t>
+      </w:r>
+      <w:r>
+        <w:rPr>
+          <w:rStyle w:val="Emphasis"/>
+        </w:rPr>
+        <w:t>1</w:t>
       </w:r>
       <w:r>
         <w:rPr>
@@ -8814,7 +8863,10 @@
         <w:t xml:space="preserve"> CUDA and OpenCL have programmable elements called kernels where the programmer can dictate how data is transformed. In CUDA such kernels are written in CUDA C which is raw C/C++ with extensions allowing one to execute code on the GPU. In OpenCL kernels are written in OpenCL C which like CUDA mirrors the C/C++ language and adds extensions to fit the de</w:t>
       </w:r>
       <w:r>
-        <w:t>vice it will run on. In Figure XX</w:t>
+        <w:t>v</w:t>
+      </w:r>
+      <w:r>
+        <w:t>ice it will run on. In Figure 2</w:t>
       </w:r>
       <w:r>
         <w:t xml:space="preserve"> you can see an OpenCL C kernel which performs a simple vector addition.</w:t>
@@ -8834,10 +8886,10 @@
       </w:pPr>
       <w:r>
         <w:object w:dxaOrig="10466" w:dyaOrig="1505" w14:anchorId="66B66B0B">
-          <v:shape id="_x0000_i1026" type="#_x0000_t75" style="width:522pt;height:77.25pt" o:ole="">
+          <v:shape id="_x0000_i1026" type="#_x0000_t75" style="width:522.25pt;height:77.35pt" o:ole="">
             <v:imagedata r:id="rId11" o:title=""/>
           </v:shape>
-          <o:OLEObject Type="Embed" ProgID="Word.OpenDocumentText.12" ShapeID="_x0000_i1026" DrawAspect="Content" ObjectID="_1549979333" r:id="rId12"/>
+          <o:OLEObject Type="Embed" ProgID="Word.OpenDocumentText.12" ShapeID="_x0000_i1026" DrawAspect="Content" ObjectID="_1550089865" r:id="rId12"/>
         </w:object>
       </w:r>
     </w:p>
@@ -8868,7 +8920,7 @@
         <w:rPr>
           <w:rStyle w:val="Emphasis"/>
         </w:rPr>
-        <w:t>XX</w:t>
+        <w:t>2</w:t>
       </w:r>
       <w:r>
         <w:rPr>
@@ -8888,7 +8940,7 @@
         <w:pStyle w:val="Heading2"/>
         <w:spacing w:after="120"/>
       </w:pPr>
-      <w:bookmarkStart w:id="19" w:name="_Toc476228072"/>
+      <w:bookmarkStart w:id="19" w:name="_Toc476345475"/>
       <w:r>
         <w:t xml:space="preserve">2.2 </w:t>
       </w:r>
@@ -8930,7 +8982,7 @@
       <w:pPr>
         <w:pStyle w:val="Heading3"/>
       </w:pPr>
-      <w:bookmarkStart w:id="20" w:name="_Toc476228073"/>
+      <w:bookmarkStart w:id="20" w:name="_Toc476345476"/>
       <w:r>
         <w:lastRenderedPageBreak/>
         <w:t xml:space="preserve">2.2.1 </w:t>
@@ -8951,7 +9003,10 @@
         <w:t xml:space="preserve">JavaScript was famously </w:t>
       </w:r>
       <w:r>
-        <w:t>created in 10 days</w:t>
+        <w:t>designed</w:t>
+      </w:r>
+      <w:r>
+        <w:t xml:space="preserve"> in 10 days</w:t>
       </w:r>
       <w:r>
         <w:t xml:space="preserve"> in 1995</w:t>
@@ -9053,13 +9108,25 @@
         <w:rPr>
           <w:szCs w:val="22"/>
         </w:rPr>
-        <w:t xml:space="preserve"> JavaScript currently resides on 94.4% of all websites on the web today</w:t>
-      </w:r>
-      <w:r>
-        <w:rPr>
-          <w:szCs w:val="22"/>
-        </w:rPr>
-        <w:t xml:space="preserve"> at the time of writing </w:t>
+        <w:t xml:space="preserve"> JavaScript currently resides on 94.4% of </w:t>
+      </w:r>
+      <w:r>
+        <w:rPr>
+          <w:szCs w:val="22"/>
+        </w:rPr>
+        <w:t>the top ten million</w:t>
+      </w:r>
+      <w:r>
+        <w:rPr>
+          <w:szCs w:val="22"/>
+        </w:rPr>
+        <w:t xml:space="preserve"> websites on the web today</w:t>
+      </w:r>
+      <w:r>
+        <w:rPr>
+          <w:szCs w:val="22"/>
+        </w:rPr>
+        <w:t xml:space="preserve"> </w:t>
       </w:r>
       <w:r>
         <w:rPr>
@@ -9118,7 +9185,7 @@
           <w:shd w:val="clear" w:color="auto" w:fill="FFFFFF"/>
           <w:lang w:eastAsia="en-GB"/>
         </w:rPr>
-        <w:t xml:space="preserve"> With the explosion in use of mobile computers accessing web content has been made easier and easier. Most operating systems have a browser by default as do mobile operating systems like iOS and Android. The result was an explosion in the number of users of the web and as the web has grown the key technologies that power it has grown as well. This is a key factor in JavaScript’s success today.</w:t>
+        <w:t xml:space="preserve"> With the explosion in use of mobile computers accessing web content has been made easier. Most operating systems have a browser by default as do mobile operating systems like iOS and Android. The result was an explosion in the number of users of the web and as the web has grown the key technologies that power it has grown as well. This is a key factor in JavaScript’s success today.</w:t>
       </w:r>
     </w:p>
     <w:p>
@@ -9149,7 +9216,7 @@
           <w:shd w:val="clear" w:color="auto" w:fill="FFFFFF"/>
           <w:lang w:eastAsia="en-GB"/>
         </w:rPr>
-        <w:t>However, its design is its key flaws. Multiple fundamental problems with the language are what lead to application issues.</w:t>
+        <w:t xml:space="preserve">However, its design is </w:t>
       </w:r>
       <w:r>
         <w:rPr>
@@ -9159,7 +9226,7 @@
           <w:shd w:val="clear" w:color="auto" w:fill="FFFFFF"/>
           <w:lang w:eastAsia="en-GB"/>
         </w:rPr>
-        <w:t xml:space="preserve"> Its lack of a type system while great for writing parallel code results in common issues across most web applications. Research undertaken</w:t>
+        <w:t xml:space="preserve">its own </w:t>
       </w:r>
       <w:r>
         <w:rPr>
@@ -9169,17 +9236,94 @@
           <w:shd w:val="clear" w:color="auto" w:fill="FFFFFF"/>
           <w:lang w:eastAsia="en-GB"/>
         </w:rPr>
+        <w:t>worst</w:t>
+      </w:r>
+      <w:r>
+        <w:rPr>
+          <w:rFonts w:cs="Arial"/>
+          <w:color w:val="222222"/>
+          <w:szCs w:val="22"/>
+          <w:shd w:val="clear" w:color="auto" w:fill="FFFFFF"/>
+          <w:lang w:eastAsia="en-GB"/>
+        </w:rPr>
+        <w:t xml:space="preserve"> enemy</w:t>
+      </w:r>
+      <w:r>
+        <w:rPr>
+          <w:rFonts w:cs="Arial"/>
+          <w:color w:val="222222"/>
+          <w:szCs w:val="22"/>
+          <w:shd w:val="clear" w:color="auto" w:fill="FFFFFF"/>
+          <w:lang w:eastAsia="en-GB"/>
+        </w:rPr>
+        <w:t>. Multiple fundamental problems with the language are what lead to application issues.</w:t>
+      </w:r>
+      <w:r>
+        <w:rPr>
+          <w:rFonts w:cs="Arial"/>
+          <w:color w:val="222222"/>
+          <w:szCs w:val="22"/>
+          <w:shd w:val="clear" w:color="auto" w:fill="FFFFFF"/>
+          <w:lang w:eastAsia="en-GB"/>
+        </w:rPr>
+        <w:t xml:space="preserve"> Its lack of a type system while great for writing </w:t>
+      </w:r>
+      <w:r>
+        <w:rPr>
+          <w:rFonts w:cs="Arial"/>
+          <w:color w:val="222222"/>
+          <w:szCs w:val="22"/>
+          <w:shd w:val="clear" w:color="auto" w:fill="FFFFFF"/>
+          <w:lang w:eastAsia="en-GB"/>
+        </w:rPr>
+        <w:t>dynamic</w:t>
+      </w:r>
+      <w:r>
+        <w:rPr>
+          <w:rFonts w:cs="Arial"/>
+          <w:color w:val="222222"/>
+          <w:szCs w:val="22"/>
+          <w:shd w:val="clear" w:color="auto" w:fill="FFFFFF"/>
+          <w:lang w:eastAsia="en-GB"/>
+        </w:rPr>
+        <w:t xml:space="preserve"> code results in common issues across most web applications. Research </w:t>
+      </w:r>
+      <w:r>
+        <w:rPr>
+          <w:rFonts w:cs="Arial"/>
+          <w:szCs w:val="22"/>
+          <w:shd w:val="clear" w:color="auto" w:fill="FFFFFF"/>
+          <w:lang w:eastAsia="en-GB"/>
+        </w:rPr>
+        <w:t>undertaken</w:t>
+      </w:r>
+      <w:r>
+        <w:rPr>
+          <w:rFonts w:cs="Arial"/>
+          <w:szCs w:val="22"/>
+          <w:shd w:val="clear" w:color="auto" w:fill="FFFFFF"/>
+          <w:lang w:eastAsia="en-GB"/>
+        </w:rPr>
         <w:t xml:space="preserve"> (Ocariza F et al, 2013)</w:t>
       </w:r>
       <w:r>
         <w:rPr>
           <w:rFonts w:cs="Arial"/>
+          <w:szCs w:val="22"/>
+          <w:shd w:val="clear" w:color="auto" w:fill="FFFFFF"/>
+          <w:lang w:eastAsia="en-GB"/>
+        </w:rPr>
+        <w:t xml:space="preserve"> foun</w:t>
+      </w:r>
+      <w:r>
+        <w:rPr>
+          <w:rFonts w:cs="Arial"/>
           <w:color w:val="222222"/>
           <w:szCs w:val="22"/>
           <w:shd w:val="clear" w:color="auto" w:fill="FFFFFF"/>
           <w:lang w:eastAsia="en-GB"/>
         </w:rPr>
-        <w:t xml:space="preserve"> found that</w:t>
+        <w:t>d that</w:t>
       </w:r>
       <w:r>
         <w:rPr>
@@ -9189,7 +9333,7 @@
           <w:shd w:val="clear" w:color="auto" w:fill="FFFFFF"/>
           <w:lang w:eastAsia="en-GB"/>
         </w:rPr>
-        <w:t xml:space="preserve"> one of the most common problems faults in JavaScript today is incorrect method parameters. This is of course enabled because the lack of a type system can mean any type can be passed to a function via a parameter and if you pass say a number to a function that was expecting an array there is no compilation step that will detect this issue and it will crash when ran. </w:t>
+        <w:t xml:space="preserve"> one of the most common problems faults in JavaScript today is incorrect method parameters. This is of course enabled because the lack of a type system can mean any type can be passed to a function via a parameter and if you pass say a number to a function that was expecting an array there is no compilation step that will detect this issue and it will crash when </w:t>
       </w:r>
       <w:r>
         <w:rPr>
@@ -9199,6 +9343,26 @@
           <w:shd w:val="clear" w:color="auto" w:fill="FFFFFF"/>
           <w:lang w:eastAsia="en-GB"/>
         </w:rPr>
+        <w:t>executed</w:t>
+      </w:r>
+      <w:r>
+        <w:rPr>
+          <w:rFonts w:cs="Arial"/>
+          <w:color w:val="222222"/>
+          <w:szCs w:val="22"/>
+          <w:shd w:val="clear" w:color="auto" w:fill="FFFFFF"/>
+          <w:lang w:eastAsia="en-GB"/>
+        </w:rPr>
+        <w:t xml:space="preserve">. </w:t>
+      </w:r>
+      <w:r>
+        <w:rPr>
+          <w:rFonts w:cs="Arial"/>
+          <w:color w:val="222222"/>
+          <w:szCs w:val="22"/>
+          <w:shd w:val="clear" w:color="auto" w:fill="FFFFFF"/>
+          <w:lang w:eastAsia="en-GB"/>
+        </w:rPr>
         <w:t>However,</w:t>
       </w:r>
       <w:r>
@@ -9242,7 +9406,6 @@
       <w:r>
         <w:rPr>
           <w:rFonts w:cs="Arial"/>
-          <w:color w:val="222222"/>
           <w:szCs w:val="22"/>
           <w:shd w:val="clear" w:color="auto" w:fill="FFFFFF"/>
           <w:lang w:eastAsia="en-GB"/>
@@ -9253,13 +9416,31 @@
         <w:rPr>
           <w:szCs w:val="22"/>
         </w:rPr>
-        <w:t xml:space="preserve"> show the design of the language has advantages even to domain areas such as high performance network programs.</w:t>
-      </w:r>
-      <w:r>
-        <w:rPr>
-          <w:szCs w:val="22"/>
-        </w:rPr>
-        <w:t xml:space="preserve"> Here the event driven model of JavaScript rather than a multithreaded feature which most languages boast contains several advantages. Not least that utilizing the language is easier, that code written is easier to understand and in the case of Node the code written is more scalable. Here in this honours project we are aiming to see our own advantages use cases for JavaScript in our environment.</w:t>
+        <w:t xml:space="preserve"> </w:t>
+      </w:r>
+      <w:r>
+        <w:rPr>
+          <w:szCs w:val="22"/>
+        </w:rPr>
+        <w:t>show the design of the language has advantages even to domain areas such as high performance network programs.</w:t>
+      </w:r>
+      <w:r>
+        <w:rPr>
+          <w:szCs w:val="22"/>
+        </w:rPr>
+        <w:t xml:space="preserve"> Here the event driven model of JavaScript rather than a multithreaded feature which most languages boast contains several advantages. Not least that utilizing the language is easier, that code written is easier to understand and in the case of Node the code written is more scalable. Here in this project we are aiming to see our own advantages </w:t>
+      </w:r>
+      <w:r>
+        <w:rPr>
+          <w:szCs w:val="22"/>
+        </w:rPr>
+        <w:t>for our own use case</w:t>
+      </w:r>
+      <w:r>
+        <w:rPr>
+          <w:szCs w:val="22"/>
+        </w:rPr>
+        <w:t xml:space="preserve"> for JavaScript in our environment.</w:t>
       </w:r>
     </w:p>
     <w:p>
@@ -9274,7 +9455,7 @@
       <w:pPr>
         <w:pStyle w:val="Heading3"/>
       </w:pPr>
-      <w:bookmarkStart w:id="21" w:name="_Toc476228074"/>
+      <w:bookmarkStart w:id="21" w:name="_Toc476345477"/>
       <w:r>
         <w:lastRenderedPageBreak/>
         <w:t xml:space="preserve">2.2.2 </w:t>
@@ -9300,7 +9481,6 @@
       <w:r>
         <w:rPr>
           <w:rFonts w:cs="Arial"/>
-          <w:color w:val="333333"/>
           <w:shd w:val="clear" w:color="auto" w:fill="FFFFFF"/>
         </w:rPr>
         <w:t>(Mozillaorg, 2016)</w:t>
@@ -9309,7 +9489,25 @@
         <w:rPr>
           <w:rFonts w:cs="Arial"/>
         </w:rPr>
-        <w:t>. I will summarise the most ground breaking set of objects known as TypedArray objects as it now allows JavaScript to work with binary data directly. Typed Arrays were added in the JavaScript standard ECMAScript 2015 as the language lacked any ability to work with low level data and the typed array specification was an answer to this issue. They allow JavaScript to have types that represent raw C data types such as char and float. I will now cover these objects.</w:t>
+        <w:t xml:space="preserve">. </w:t>
+      </w:r>
+      <w:r>
+        <w:rPr>
+          <w:rFonts w:cs="Arial"/>
+        </w:rPr>
+        <w:t>I will summarise the most ground breaking set of objects known as Typed</w:t>
+      </w:r>
+      <w:r>
+        <w:rPr>
+          <w:rFonts w:cs="Arial"/>
+        </w:rPr>
+        <w:t xml:space="preserve"> </w:t>
+      </w:r>
+      <w:r>
+        <w:rPr>
+          <w:rFonts w:cs="Arial"/>
+        </w:rPr>
+        <w:t xml:space="preserve">Array objects as it now allows JavaScript to work with binary data directly. Typed Arrays were added in the JavaScript standard ECMAScript 2015 as the language lacked any ability to work with low level data and the typed array specification was an answer to this issue. They allow JavaScript to have types that represent raw C data types such as char and float. </w:t>
       </w:r>
     </w:p>
     <w:p>
@@ -9317,7 +9515,7 @@
         <w:pStyle w:val="Heading3"/>
       </w:pPr>
       <w:bookmarkStart w:id="22" w:name="_Toc471491662"/>
-      <w:bookmarkStart w:id="23" w:name="_Toc476228075"/>
+      <w:bookmarkStart w:id="23" w:name="_Toc476345478"/>
       <w:r>
         <w:t>2.2.3</w:t>
       </w:r>
@@ -9350,7 +9548,13 @@
         <w:rPr>
           <w:rFonts w:cs="Arial"/>
         </w:rPr>
-        <w:t>inary data. Look at the Figure XX</w:t>
+        <w:t xml:space="preserve">inary data. Look at the Figure </w:t>
+      </w:r>
+      <w:r>
+        <w:rPr>
+          <w:rFonts w:cs="Arial"/>
+        </w:rPr>
+        <w:t>3</w:t>
       </w:r>
       <w:r>
         <w:rPr>
@@ -9361,7 +9565,6 @@
       <w:r>
         <w:rPr>
           <w:rStyle w:val="QuoteChar"/>
-          <w:rFonts w:ascii="Cambria" w:hAnsi="Cambria"/>
         </w:rPr>
         <w:t>struct person</w:t>
       </w:r>
@@ -9378,7 +9581,13 @@
         <w:rPr>
           <w:rFonts w:cs="Arial"/>
         </w:rPr>
-        <w:t xml:space="preserve"> shown in Figure XX</w:t>
+        <w:t xml:space="preserve"> shown in Figure </w:t>
+      </w:r>
+      <w:r>
+        <w:rPr>
+          <w:rFonts w:cs="Arial"/>
+        </w:rPr>
+        <w:t>4</w:t>
       </w:r>
       <w:r>
         <w:rPr>
@@ -9414,10 +9623,10 @@
           <w:vertAlign w:val="subscript"/>
         </w:rPr>
         <w:object w:dxaOrig="9026" w:dyaOrig="1717" w14:anchorId="7F3572C3">
-          <v:shape id="_x0000_i1027" type="#_x0000_t75" style="width:453pt;height:87pt" o:ole="">
+          <v:shape id="_x0000_i1027" type="#_x0000_t75" style="width:452.95pt;height:87.05pt" o:ole="">
             <v:imagedata r:id="rId13" o:title=""/>
           </v:shape>
-          <o:OLEObject Type="Embed" ProgID="Word.OpenDocumentText.12" ShapeID="_x0000_i1027" DrawAspect="Content" ObjectID="_1549979334" r:id="rId14"/>
+          <o:OLEObject Type="Embed" ProgID="Word.OpenDocumentText.12" ShapeID="_x0000_i1027" DrawAspect="Content" ObjectID="_1550089866" r:id="rId14"/>
         </w:object>
       </w:r>
     </w:p>
@@ -9450,7 +9659,7 @@
           <w:rStyle w:val="Emphasis"/>
           <w:rFonts w:cs="Arial"/>
         </w:rPr>
-        <w:t>XX</w:t>
+        <w:t>3</w:t>
       </w:r>
       <w:r>
         <w:rPr>
@@ -9497,10 +9706,10 @@
           <w:rFonts w:cs="Arial"/>
         </w:rPr>
         <w:object w:dxaOrig="9360" w:dyaOrig="2607" w14:anchorId="4080A703">
-          <v:shape id="_x0000_i1028" type="#_x0000_t75" style="width:468.75pt;height:129pt" o:ole="">
+          <v:shape id="_x0000_i1028" type="#_x0000_t75" style="width:469.05pt;height:128.95pt" o:ole="">
             <v:imagedata r:id="rId15" o:title=""/>
           </v:shape>
-          <o:OLEObject Type="Embed" ProgID="Word.OpenDocumentText.12" ShapeID="_x0000_i1028" DrawAspect="Content" ObjectID="_1549979335" r:id="rId16"/>
+          <o:OLEObject Type="Embed" ProgID="Word.OpenDocumentText.12" ShapeID="_x0000_i1028" DrawAspect="Content" ObjectID="_1550089867" r:id="rId16"/>
         </w:object>
       </w:r>
       <w:r>
@@ -9532,7 +9741,14 @@
           <w:rStyle w:val="Emphasis"/>
           <w:rFonts w:cs="Arial"/>
         </w:rPr>
-        <w:t>Figure XX</w:t>
+        <w:t xml:space="preserve">Figure </w:t>
+      </w:r>
+      <w:r>
+        <w:rPr>
+          <w:rStyle w:val="Emphasis"/>
+          <w:rFonts w:cs="Arial"/>
+        </w:rPr>
+        <w:t>4</w:t>
       </w:r>
       <w:r>
         <w:rPr>
@@ -9546,7 +9762,7 @@
           <w:rStyle w:val="Emphasis"/>
           <w:rFonts w:cs="Arial"/>
         </w:rPr>
-        <w:t>XX</w:t>
+        <w:t>3</w:t>
       </w:r>
       <w:r>
         <w:rPr>
@@ -9588,7 +9804,13 @@
         <w:t xml:space="preserve"> you can now also represent arrays of bytes with greater precision than before. JavaScript numbers are defined in the standard as 64-bit double precision numbers. This limits control but with </w:t>
       </w:r>
       <w:r>
-        <w:t>TypedArrays</w:t>
+        <w:t>Typed</w:t>
+      </w:r>
+      <w:r>
+        <w:t xml:space="preserve"> </w:t>
+      </w:r>
+      <w:r>
+        <w:t>Arrays</w:t>
       </w:r>
       <w:r>
         <w:rPr>
@@ -9600,7 +9822,13 @@
         <w:rPr>
           <w:rFonts w:cs="Arial"/>
         </w:rPr>
-        <w:t>ing C++ arrays shown in Figure XX</w:t>
+        <w:t xml:space="preserve">ing C++ arrays shown in Figure </w:t>
+      </w:r>
+      <w:r>
+        <w:rPr>
+          <w:rFonts w:cs="Arial"/>
+        </w:rPr>
+        <w:t>5</w:t>
       </w:r>
       <w:r>
         <w:rPr>
@@ -9628,10 +9856,10 @@
           <w:rFonts w:cs="Arial"/>
         </w:rPr>
         <w:object w:dxaOrig="9026" w:dyaOrig="836" w14:anchorId="229407D1">
-          <v:shape id="_x0000_i1029" type="#_x0000_t75" style="width:453pt;height:40.5pt" o:ole="">
+          <v:shape id="_x0000_i1029" type="#_x0000_t75" style="width:452.95pt;height:40.3pt" o:ole="">
             <v:imagedata r:id="rId17" o:title=""/>
           </v:shape>
-          <o:OLEObject Type="Embed" ProgID="Word.OpenDocumentText.12" ShapeID="_x0000_i1029" DrawAspect="Content" ObjectID="_1549979336" r:id="rId18"/>
+          <o:OLEObject Type="Embed" ProgID="Word.OpenDocumentText.12" ShapeID="_x0000_i1029" DrawAspect="Content" ObjectID="_1550089868" r:id="rId18"/>
         </w:object>
       </w:r>
     </w:p>
@@ -9664,7 +9892,7 @@
           <w:rStyle w:val="Emphasis"/>
           <w:rFonts w:cs="Arial"/>
         </w:rPr>
-        <w:t>XX</w:t>
+        <w:t>5</w:t>
       </w:r>
       <w:r>
         <w:rPr>
@@ -9714,13 +9942,37 @@
           <w:rFonts w:cs="Arial"/>
         </w:rPr>
         <w:lastRenderedPageBreak/>
-        <w:t>Previously it was impossible to have variables in JavaScript that natively mimicked these due to JavaScript having one type for all types of numbers. But due to the addition of TypedArrays this is no longer th</w:t>
-      </w:r>
-      <w:r>
-        <w:rPr>
-          <w:rFonts w:cs="Arial"/>
-        </w:rPr>
-        <w:t>e case as can be seen in Figure XX</w:t>
+        <w:t xml:space="preserve">Previously it was impossible to have variables in JavaScript that natively mimicked these due to JavaScript having one type for all types of numbers. But due to the addition of </w:t>
+      </w:r>
+      <w:r>
+        <w:rPr>
+          <w:rFonts w:cs="Arial"/>
+        </w:rPr>
+        <w:t>Typed</w:t>
+      </w:r>
+      <w:r>
+        <w:rPr>
+          <w:rFonts w:cs="Arial"/>
+        </w:rPr>
+        <w:t xml:space="preserve"> Arrays</w:t>
+      </w:r>
+      <w:r>
+        <w:rPr>
+          <w:rFonts w:cs="Arial"/>
+        </w:rPr>
+        <w:t xml:space="preserve"> this is no longer th</w:t>
+      </w:r>
+      <w:r>
+        <w:rPr>
+          <w:rFonts w:cs="Arial"/>
+        </w:rPr>
+        <w:t xml:space="preserve">e case as can be seen in Figure </w:t>
+      </w:r>
+      <w:r>
+        <w:rPr>
+          <w:rFonts w:cs="Arial"/>
+        </w:rPr>
+        <w:t>6</w:t>
       </w:r>
       <w:r>
         <w:rPr>
@@ -9755,10 +10007,10 @@
           <w:rFonts w:cs="Arial"/>
         </w:rPr>
         <w:object w:dxaOrig="9026" w:dyaOrig="1063" w14:anchorId="23FC9BB8">
-          <v:shape id="_x0000_i1030" type="#_x0000_t75" style="width:453pt;height:51.75pt" o:ole="">
+          <v:shape id="_x0000_i1030" type="#_x0000_t75" style="width:452.95pt;height:51.6pt" o:ole="">
             <v:imagedata r:id="rId19" o:title=""/>
           </v:shape>
-          <o:OLEObject Type="Embed" ProgID="Word.OpenDocumentText.12" ShapeID="_x0000_i1030" DrawAspect="Content" ObjectID="_1549979337" r:id="rId20"/>
+          <o:OLEObject Type="Embed" ProgID="Word.OpenDocumentText.12" ShapeID="_x0000_i1030" DrawAspect="Content" ObjectID="_1550089869" r:id="rId20"/>
         </w:object>
       </w:r>
     </w:p>
@@ -9791,7 +10043,7 @@
           <w:rStyle w:val="Emphasis"/>
           <w:rFonts w:cs="Arial"/>
         </w:rPr>
-        <w:t>XX</w:t>
+        <w:t>6</w:t>
       </w:r>
       <w:r>
         <w:rPr>
@@ -9805,7 +10057,7 @@
           <w:rStyle w:val="Emphasis"/>
           <w:rFonts w:cs="Arial"/>
         </w:rPr>
-        <w:t>XX</w:t>
+        <w:t>5</w:t>
       </w:r>
       <w:r>
         <w:rPr>
@@ -9842,7 +10094,7 @@
       <w:pPr>
         <w:pStyle w:val="Heading3"/>
       </w:pPr>
-      <w:bookmarkStart w:id="28" w:name="_Toc476228076"/>
+      <w:bookmarkStart w:id="28" w:name="_Toc476345479"/>
       <w:r>
         <w:t>2.2.4</w:t>
       </w:r>
@@ -9877,7 +10129,25 @@
         <w:t>the language.</w:t>
       </w:r>
       <w:r>
-        <w:t xml:space="preserve"> The two new keywords let and const aimed to solve the problem of variable scoping and reinitializing found in today’s JavaScript language.</w:t>
+        <w:t xml:space="preserve"> The two new keywords </w:t>
+      </w:r>
+      <w:r>
+        <w:rPr>
+          <w:rStyle w:val="QuoteChar"/>
+        </w:rPr>
+        <w:t>let</w:t>
+      </w:r>
+      <w:r>
+        <w:t xml:space="preserve"> and </w:t>
+      </w:r>
+      <w:r>
+        <w:rPr>
+          <w:rStyle w:val="QuoteChar"/>
+        </w:rPr>
+        <w:t>const</w:t>
+      </w:r>
+      <w:r>
+        <w:t xml:space="preserve"> aimed to solve the problem of variable scoping and reinitializing found in today’s JavaScript language.</w:t>
       </w:r>
     </w:p>
     <w:p>
@@ -9898,10 +10168,10 @@
       </w:pPr>
       <w:r>
         <w:object w:dxaOrig="9360" w:dyaOrig="3543" w14:anchorId="6B9DDA75">
-          <v:shape id="_x0000_i1031" type="#_x0000_t75" style="width:468pt;height:178.5pt" o:ole="">
+          <v:shape id="_x0000_i1031" type="#_x0000_t75" style="width:468pt;height:178.4pt" o:ole="">
             <v:imagedata r:id="rId21" o:title=""/>
           </v:shape>
-          <o:OLEObject Type="Embed" ProgID="Word.OpenDocumentText.12" ShapeID="_x0000_i1031" DrawAspect="Content" ObjectID="_1549979338" r:id="rId22"/>
+          <o:OLEObject Type="Embed" ProgID="Word.OpenDocumentText.12" ShapeID="_x0000_i1031" DrawAspect="Content" ObjectID="_1550089870" r:id="rId22"/>
         </w:object>
       </w:r>
     </w:p>
@@ -9919,7 +10189,25 @@
         <w:rPr>
           <w:rStyle w:val="Emphasis"/>
         </w:rPr>
-        <w:t>Figure XX: Console API example</w:t>
+        <w:t xml:space="preserve">Figure </w:t>
+      </w:r>
+      <w:r>
+        <w:rPr>
+          <w:rStyle w:val="Emphasis"/>
+        </w:rPr>
+        <w:t>7</w:t>
+      </w:r>
+      <w:r>
+        <w:rPr>
+          <w:rStyle w:val="Emphasis"/>
+        </w:rPr>
+        <w:t xml:space="preserve">: </w:t>
+      </w:r>
+      <w:r>
+        <w:rPr>
+          <w:rStyle w:val="Emphasis"/>
+        </w:rPr>
+        <w:t>let and const keyword example</w:t>
       </w:r>
     </w:p>
     <w:p>
@@ -9943,7 +10231,13 @@
         <w:t>sier but more readable as well.</w:t>
       </w:r>
       <w:r>
-        <w:t xml:space="preserve"> Figure XX shows off this feature.</w:t>
+        <w:t xml:space="preserve"> Figure </w:t>
+      </w:r>
+      <w:r>
+        <w:t>8</w:t>
+      </w:r>
+      <w:r>
+        <w:t xml:space="preserve"> shows off this feature.</w:t>
       </w:r>
     </w:p>
     <w:p>
@@ -9964,10 +10258,10 @@
       </w:pPr>
       <w:r>
         <w:object w:dxaOrig="9360" w:dyaOrig="1112" w14:anchorId="64945D86">
-          <v:shape id="_x0000_i1032" type="#_x0000_t75" style="width:468pt;height:55.5pt" o:ole="">
+          <v:shape id="_x0000_i1032" type="#_x0000_t75" style="width:468pt;height:55.35pt" o:ole="">
             <v:imagedata r:id="rId23" o:title=""/>
           </v:shape>
-          <o:OLEObject Type="Embed" ProgID="Word.OpenDocumentText.12" ShapeID="_x0000_i1032" DrawAspect="Content" ObjectID="_1549979339" r:id="rId24"/>
+          <o:OLEObject Type="Embed" ProgID="Word.OpenDocumentText.12" ShapeID="_x0000_i1032" DrawAspect="Content" ObjectID="_1550089871" r:id="rId24"/>
         </w:object>
       </w:r>
     </w:p>
@@ -9989,7 +10283,25 @@
         <w:rPr>
           <w:rStyle w:val="Emphasis"/>
         </w:rPr>
-        <w:t>Figure XX: Console API example</w:t>
+        <w:t xml:space="preserve">Figure </w:t>
+      </w:r>
+      <w:r>
+        <w:rPr>
+          <w:rStyle w:val="Emphasis"/>
+        </w:rPr>
+        <w:t>8</w:t>
+      </w:r>
+      <w:r>
+        <w:rPr>
+          <w:rStyle w:val="Emphasis"/>
+        </w:rPr>
+        <w:t xml:space="preserve">: </w:t>
+      </w:r>
+      <w:r>
+        <w:rPr>
+          <w:rStyle w:val="Emphasis"/>
+        </w:rPr>
+        <w:t>string template example</w:t>
       </w:r>
     </w:p>
     <w:p>
@@ -10024,10 +10336,10 @@
       </w:pPr>
       <w:r>
         <w:object w:dxaOrig="9026" w:dyaOrig="1290" w14:anchorId="40C30EFE">
-          <v:shape id="_x0000_i1033" type="#_x0000_t75" style="width:451.5pt;height:65.25pt" o:ole="">
+          <v:shape id="_x0000_i1033" type="#_x0000_t75" style="width:451.35pt;height:65pt" o:ole="">
             <v:imagedata r:id="rId25" o:title=""/>
           </v:shape>
-          <o:OLEObject Type="Embed" ProgID="Word.OpenDocumentText.12" ShapeID="_x0000_i1033" DrawAspect="Content" ObjectID="_1549979340" r:id="rId26"/>
+          <o:OLEObject Type="Embed" ProgID="Word.OpenDocumentText.12" ShapeID="_x0000_i1033" DrawAspect="Content" ObjectID="_1550089872" r:id="rId26"/>
         </w:object>
       </w:r>
     </w:p>
@@ -10052,14 +10364,32 @@
         <w:rPr>
           <w:rStyle w:val="Emphasis"/>
         </w:rPr>
-        <w:t>Figure XX: Console API example</w:t>
+        <w:t xml:space="preserve">Figure </w:t>
+      </w:r>
+      <w:r>
+        <w:rPr>
+          <w:rStyle w:val="Emphasis"/>
+        </w:rPr>
+        <w:t>9</w:t>
+      </w:r>
+      <w:r>
+        <w:rPr>
+          <w:rStyle w:val="Emphasis"/>
+        </w:rPr>
+        <w:t xml:space="preserve">: </w:t>
+      </w:r>
+      <w:r>
+        <w:rPr>
+          <w:rStyle w:val="Emphasis"/>
+        </w:rPr>
+        <w:t>Class inheritance example</w:t>
       </w:r>
     </w:p>
     <w:p>
       <w:pPr>
         <w:pStyle w:val="Heading3"/>
       </w:pPr>
-      <w:bookmarkStart w:id="32" w:name="_Toc476228077"/>
+      <w:bookmarkStart w:id="32" w:name="_Toc476345480"/>
       <w:r>
         <w:t>2.2.4 Module Systems</w:t>
       </w:r>
@@ -10181,7 +10511,6 @@
       <w:r>
         <w:rPr>
           <w:rStyle w:val="QuoteChar"/>
-          <w:rFonts w:ascii="Cambria" w:hAnsi="Cambria"/>
         </w:rPr>
         <w:t>require</w:t>
       </w:r>
@@ -10194,7 +10523,6 @@
       <w:r>
         <w:rPr>
           <w:rStyle w:val="QuoteChar"/>
-          <w:rFonts w:ascii="Cambria" w:hAnsi="Cambria"/>
         </w:rPr>
         <w:t>require</w:t>
       </w:r>
@@ -10219,7 +10547,6 @@
       <w:r>
         <w:rPr>
           <w:rStyle w:val="QuoteChar"/>
-          <w:rFonts w:ascii="Cambria" w:hAnsi="Cambria"/>
         </w:rPr>
         <w:t>require</w:t>
       </w:r>
@@ -10232,7 +10559,6 @@
       <w:r>
         <w:rPr>
           <w:rStyle w:val="QuoteChar"/>
-          <w:rFonts w:ascii="Cambria" w:hAnsi="Cambria"/>
         </w:rPr>
         <w:t>exports</w:t>
       </w:r>
@@ -10245,7 +10571,6 @@
       <w:r>
         <w:rPr>
           <w:rStyle w:val="QuoteChar"/>
-          <w:rFonts w:ascii="Cambria" w:hAnsi="Cambria"/>
         </w:rPr>
         <w:t>module</w:t>
       </w:r>
@@ -10258,7 +10583,6 @@
       <w:r>
         <w:rPr>
           <w:rStyle w:val="QuoteChar"/>
-          <w:rFonts w:ascii="Cambria" w:hAnsi="Cambria"/>
         </w:rPr>
         <w:t>require</w:t>
       </w:r>
@@ -10283,7 +10607,6 @@
       <w:r>
         <w:rPr>
           <w:rStyle w:val="QuoteChar"/>
-          <w:rFonts w:ascii="Cambria" w:hAnsi="Cambria"/>
         </w:rPr>
         <w:t>require</w:t>
       </w:r>
@@ -10355,19 +10678,25 @@
         <w:rPr>
           <w:szCs w:val="22"/>
         </w:rPr>
-        <w:t xml:space="preserve">In the </w:t>
-      </w:r>
-      <w:r>
-        <w:rPr>
-          <w:szCs w:val="22"/>
-        </w:rPr>
-        <w:t>runtime,</w:t>
-      </w:r>
-      <w:r>
-        <w:rPr>
-          <w:szCs w:val="22"/>
-        </w:rPr>
-        <w:t xml:space="preserve"> there should be a single function define that is available as either a local or global variable. </w:t>
+        <w:t>T</w:t>
+      </w:r>
+      <w:r>
+        <w:rPr>
+          <w:szCs w:val="22"/>
+        </w:rPr>
+        <w:t xml:space="preserve">here should be a single function </w:t>
+      </w:r>
+      <w:r>
+        <w:rPr>
+          <w:rStyle w:val="QuoteChar"/>
+        </w:rPr>
+        <w:t>define</w:t>
+      </w:r>
+      <w:r>
+        <w:rPr>
+          <w:szCs w:val="22"/>
+        </w:rPr>
+        <w:t xml:space="preserve"> that is available as either a local or global variable. </w:t>
       </w:r>
       <w:r>
         <w:rPr>
@@ -10394,7 +10723,14 @@
           <w:sz w:val="22"/>
           <w:szCs w:val="22"/>
         </w:rPr>
-        <w:t xml:space="preserve">The second argument, dependencies, is an array of the dependencies that are required by the module that is being defined. The dependencies must be resolved prior to execution of the module </w:t>
+        <w:t xml:space="preserve">The second argument, </w:t>
+      </w:r>
+      <w:r>
+        <w:rPr>
+          <w:rStyle w:val="QuoteChar"/>
+          <w:sz w:val="22"/>
+        </w:rPr>
+        <w:t>dependencies</w:t>
       </w:r>
       <w:r>
         <w:rPr>
@@ -10402,8 +10738,32 @@
           <w:sz w:val="22"/>
           <w:szCs w:val="22"/>
         </w:rPr>
+        <w:t xml:space="preserve">, is an array of the dependencies that are required by the module that is being defined. The dependencies must be resolved prior to execution of the module factory function, and the resolved values should be passed as arguments to the factory function </w:t>
+      </w:r>
+      <w:r>
+        <w:rPr>
+          <w:rFonts w:ascii="Cambria" w:hAnsi="Cambria"/>
+          <w:sz w:val="22"/>
+          <w:szCs w:val="22"/>
+        </w:rPr>
         <w:lastRenderedPageBreak/>
-        <w:t>factory function, and the resolved values should be passed as arguments to the factory function with argument positions corresponding to index in the dependencies array. The dependencies ids may be relative ids, and should be resolved relative the module being defined. This specification defines three special dependency names that have a distinct resolution. If the value of "require", "exports", or "module" appear in the dependency list, the argument should be resolved to the corresponding free variable as defined by the CommonJS modules specification. This argument is optional. If omitted, it should default to ["require", "exports", "module"]. However, if the factory function's arity (length property) is less than 3, than the loader may choose to only call the factory with the number of arguments corresponding to the function's arity or length.</w:t>
+        <w:t>with argument positions corresponding to index in the dependencies array. The dependencies ids may be relative ids, and should be resolved relative the module being defined. This specification defines three special dependency names that have a distinct resolution. If the value of "require", "exports", or "module" appear in the dependency list, the argument should be resolved to the corresponding free variable as defined by the CommonJS modules specification. This argument is optional</w:t>
+      </w:r>
+      <w:r>
+        <w:rPr>
+          <w:rFonts w:ascii="Cambria" w:hAnsi="Cambria"/>
+          <w:sz w:val="22"/>
+          <w:szCs w:val="22"/>
+        </w:rPr>
+        <w:t xml:space="preserve"> and if left out</w:t>
+      </w:r>
+      <w:r>
+        <w:rPr>
+          <w:rFonts w:ascii="Cambria" w:hAnsi="Cambria"/>
+          <w:sz w:val="22"/>
+          <w:szCs w:val="22"/>
+        </w:rPr>
+        <w:t xml:space="preserve"> should default to ["require", "exports", "module"]. </w:t>
       </w:r>
     </w:p>
     <w:p>
@@ -10424,7 +10784,22 @@
           <w:sz w:val="22"/>
           <w:szCs w:val="22"/>
         </w:rPr>
-        <w:t>The third argument, factory, is a function that should be executed to instantiate the module or an object. If the factory is a function it should only be executed once. If the factory argument is an object, that object should be assigned as the exported value of the module. If the factory function returns a value (an object, function, or any value that coerces to true), and then that value should be assigned as the exported value for the module.</w:t>
+        <w:t xml:space="preserve">The third argument, </w:t>
+      </w:r>
+      <w:r>
+        <w:rPr>
+          <w:rStyle w:val="QuoteChar"/>
+          <w:sz w:val="22"/>
+        </w:rPr>
+        <w:t>factory</w:t>
+      </w:r>
+      <w:r>
+        <w:rPr>
+          <w:rFonts w:ascii="Cambria" w:hAnsi="Cambria"/>
+          <w:sz w:val="22"/>
+          <w:szCs w:val="22"/>
+        </w:rPr>
+        <w:t>, is a function that should be executed to instantiate the module or an object. If the factory is a function it should only be executed once. If the factory argument is an object, that object should be assigned as the exported value of the module. If the factory function returns a value (an object, function, or any value that coerces to true), and then that value should be assigned as the exported value for the module.</w:t>
       </w:r>
     </w:p>
     <w:p>
@@ -10432,7 +10807,7 @@
         <w:pStyle w:val="Heading2"/>
         <w:spacing w:after="120"/>
       </w:pPr>
-      <w:bookmarkStart w:id="33" w:name="_Toc476228078"/>
+      <w:bookmarkStart w:id="33" w:name="_Toc476345481"/>
       <w:r>
         <w:t xml:space="preserve">2.3 </w:t>
       </w:r>
@@ -10454,16 +10829,16 @@
           <w:lang w:eastAsia="en-GB"/>
         </w:rPr>
         <w:drawing>
-          <wp:anchor distT="0" distB="0" distL="114300" distR="114300" simplePos="0" relativeHeight="251662336" behindDoc="0" locked="0" layoutInCell="1" allowOverlap="1" wp14:anchorId="7EBF03AF" wp14:editId="788BED83">
+          <wp:anchor distT="0" distB="0" distL="114300" distR="114300" simplePos="0" relativeHeight="251662336" behindDoc="0" locked="0" layoutInCell="1" allowOverlap="1" wp14:anchorId="7EBF03AF" wp14:editId="43159E01">
             <wp:simplePos x="0" y="0"/>
             <wp:positionH relativeFrom="margin">
-              <wp:align>center</wp:align>
+              <wp:posOffset>-368300</wp:posOffset>
             </wp:positionH>
             <wp:positionV relativeFrom="paragraph">
-              <wp:posOffset>928370</wp:posOffset>
+              <wp:posOffset>1142365</wp:posOffset>
             </wp:positionV>
-            <wp:extent cx="6067425" cy="3839845"/>
-            <wp:effectExtent l="0" t="0" r="9525" b="8255"/>
+            <wp:extent cx="6769100" cy="4283710"/>
+            <wp:effectExtent l="0" t="0" r="0" b="2540"/>
             <wp:wrapTopAndBottom/>
             <wp:docPr id="7" name="Picture 7" descr="v8_perf.png (817×517)"/>
             <wp:cNvGraphicFramePr>
@@ -10494,7 +10869,7 @@
                   <pic:spPr bwMode="auto">
                     <a:xfrm>
                       <a:off x="0" y="0"/>
-                      <a:ext cx="6067425" cy="3839845"/>
+                      <a:ext cx="6769100" cy="4283710"/>
                     </a:xfrm>
                     <a:prstGeom prst="rect">
                       <a:avLst/>
@@ -10516,13 +10891,31 @@
         <w:rPr>
           <w:rFonts w:cs="Arial"/>
         </w:rPr>
-        <w:t>In 2008 Google set the benchmark for JavaScript compilers. They created a new JavaScript JIT compiler, V8 from the ground up to dramatically improve JavaScript execution speed. Browsers at the time used JavaScript interpreters instead. Internally they built a benchmark called V8 bench and measured performance increases over</w:t>
-      </w:r>
-      <w:r>
-        <w:rPr>
-          <w:rFonts w:cs="Arial"/>
-        </w:rPr>
-        <w:t>time. As you can see in Figure XX</w:t>
+        <w:t xml:space="preserve">In 2008 Google set the benchmark for JavaScript compilers. They created a new JavaScript JIT </w:t>
+      </w:r>
+      <w:r>
+        <w:rPr>
+          <w:rFonts w:cs="Arial"/>
+        </w:rPr>
+        <w:t xml:space="preserve">(Just in time) </w:t>
+      </w:r>
+      <w:r>
+        <w:rPr>
+          <w:rFonts w:cs="Arial"/>
+        </w:rPr>
+        <w:t>compiler, V8 from the ground up to dramatically improve JavaScript execution speed. Browsers at the time used JavaScript interpreters instead. Internally they built a benchmark called V8 bench and measured performance increases over</w:t>
+      </w:r>
+      <w:r>
+        <w:rPr>
+          <w:rFonts w:cs="Arial"/>
+        </w:rPr>
+        <w:t xml:space="preserve">time. As you can see in Figure </w:t>
+      </w:r>
+      <w:r>
+        <w:rPr>
+          <w:rFonts w:cs="Arial"/>
+        </w:rPr>
+        <w:t>10</w:t>
       </w:r>
       <w:r>
         <w:rPr>
@@ -10544,7 +10937,19 @@
         <w:rPr>
           <w:rStyle w:val="Emphasis"/>
         </w:rPr>
-        <w:t>Figure XX: V8 Bench score against each Chrome version</w:t>
+        <w:t xml:space="preserve">Figure </w:t>
+      </w:r>
+      <w:r>
+        <w:rPr>
+          <w:rStyle w:val="Emphasis"/>
+        </w:rPr>
+        <w:t>10</w:t>
+      </w:r>
+      <w:r>
+        <w:rPr>
+          <w:rStyle w:val="Emphasis"/>
+        </w:rPr>
+        <w:t>: V8 Bench score against each Chrome version</w:t>
       </w:r>
     </w:p>
     <w:p>
@@ -10582,7 +10987,19 @@
         <w:rPr>
           <w:rFonts w:cs="Arial"/>
         </w:rPr>
-        <w:t xml:space="preserve">V8 implements ECMAScript as specified in ECMA-262, 5th edition, commonly referred as ECMAScript 2015 and runs on Windows, Mac OS X, and Linux systems. </w:t>
+        <w:t>V8 implements ECMAScript as specified in ECMA-262, 5th edition, commonly referred as ECMAScript 2015 and runs on Windows, Mac OS X, and Linux systems</w:t>
+      </w:r>
+      <w:r>
+        <w:rPr>
+          <w:rFonts w:cs="Arial"/>
+        </w:rPr>
+        <w:t xml:space="preserve"> meaning the compiler is cross platform as well</w:t>
+      </w:r>
+      <w:r>
+        <w:rPr>
+          <w:rFonts w:cs="Arial"/>
+        </w:rPr>
+        <w:t xml:space="preserve">. </w:t>
       </w:r>
       <w:r>
         <w:rPr>
@@ -10606,7 +11023,7 @@
       <w:pPr>
         <w:pStyle w:val="Heading3"/>
       </w:pPr>
-      <w:bookmarkStart w:id="34" w:name="_Toc476228079"/>
+      <w:bookmarkStart w:id="34" w:name="_Toc476345482"/>
       <w:r>
         <w:t>2.3.1 Property Access</w:t>
       </w:r>
@@ -10641,7 +11058,7 @@
         <w:t xml:space="preserve"> This is a key feature of </w:t>
       </w:r>
       <w:r>
-        <w:t>why accessing instance variables is slower in JavaScript compared to other languages. In these languages locating a variables location in memory is calculated by the fixed offset determined by the compiler due to a fixed layout for a memory structure. Access requires a simple memory load and store normally one instruction.</w:t>
+        <w:t>why accessing instance variables is slower in JavaScript compared to other languages. In these languages locating a variables location in memory is calculated by the offset determined by the compiler due to a fixed layout for a memory structure. Access requires a simple memory load and store.</w:t>
       </w:r>
     </w:p>
     <w:p>
@@ -10654,14 +11071,20 @@
         <w:spacing w:line="276" w:lineRule="auto"/>
       </w:pPr>
       <w:r>
-        <w:t>V8 to solve this abandons dynamic look ups in favour of a concept it refers to as hidden classes. Hidden classes are behind the scenes and are never exposed to the programmer. This idea is that class structures are generated at runtime whenever a property is changed and by doing so a dynamic lookup is not needed when accessing a property as we can have used the existing hidden class layout to determine were the property resides in memory. This enables fast access to properties on a given object without sacrificing the ability to dynamically add new properties to objects during runtime.</w:t>
+        <w:t xml:space="preserve">V8 to solve this abandons dynamic look ups in favour of a concept it refers to as hidden classes. Hidden classes are behind the scenes and are never exposed to the programmer. This idea is that class structures are generated at runtime whenever a property is changed and by doing so a dynamic lookup is not needed when accessing a property as </w:t>
+      </w:r>
+      <w:r>
+        <w:t>V8 can use the</w:t>
+      </w:r>
+      <w:r>
+        <w:t xml:space="preserve"> existing hidden class layout to determine were the property resides in memory. This enables fast access to properties on a given object without sacrificing the ability to dynamically add new properties to objects during runtime.</w:t>
       </w:r>
     </w:p>
     <w:p>
       <w:pPr>
         <w:pStyle w:val="Heading3"/>
       </w:pPr>
-      <w:bookmarkStart w:id="35" w:name="_Toc476228080"/>
+      <w:bookmarkStart w:id="35" w:name="_Toc476345483"/>
       <w:r>
         <w:t>2.3.2 Machine Code Generation</w:t>
       </w:r>
@@ -10672,7 +11095,22 @@
         <w:spacing w:line="276" w:lineRule="auto"/>
       </w:pPr>
       <w:r>
-        <w:t xml:space="preserve">Another key feature of V8’s performance is how it executes it. Interpreters were previously the norm however V8 directly compiles JavaScript source code into machine when first executed. There is no intermediate byte code as seen in Java, there code is directly compiled. </w:t>
+        <w:t xml:space="preserve">Another key feature of V8’s performance is how it executes it. Interpreters were previously the norm however V8 directly compiles JavaScript source code into machine when first executed. There is no intermediate </w:t>
+      </w:r>
+      <w:r>
+        <w:t>byte code as seen in Java, the</w:t>
+      </w:r>
+      <w:r>
+        <w:t xml:space="preserve"> code is directly compiled</w:t>
+      </w:r>
+      <w:r>
+        <w:t xml:space="preserve"> for maximum speed</w:t>
+      </w:r>
+      <w:r>
+        <w:t xml:space="preserve"> and execution</w:t>
+      </w:r>
+      <w:r>
+        <w:t xml:space="preserve">. </w:t>
       </w:r>
       <w:r>
         <w:t xml:space="preserve"> </w:t>
@@ -10682,7 +11120,7 @@
       <w:pPr>
         <w:pStyle w:val="Heading3"/>
       </w:pPr>
-      <w:bookmarkStart w:id="36" w:name="_Toc476228081"/>
+      <w:bookmarkStart w:id="36" w:name="_Toc476345484"/>
       <w:r>
         <w:t>2.3.3 Garbage Collection</w:t>
       </w:r>
@@ -10708,10 +11146,16 @@
         <w:t xml:space="preserve"> These </w:t>
       </w:r>
       <w:r>
-        <w:t xml:space="preserve">features stop </w:t>
-      </w:r>
-      <w:r>
-        <w:t>long pauses in a JavaScript application are no longer prevalent by processing only part of the object heap in most garbage collection cycles removing long pauses.</w:t>
+        <w:t xml:space="preserve">features </w:t>
+      </w:r>
+      <w:r>
+        <w:t>make sure</w:t>
+      </w:r>
+      <w:r>
+        <w:t xml:space="preserve"> </w:t>
+      </w:r>
+      <w:r>
+        <w:t>long pauses in a JavaScript application are no longer prevalent by processing only part of the object heap in most garbage collection cycles.</w:t>
       </w:r>
       <w:r>
         <w:t xml:space="preserve"> V8 stores the object heap in two parts. The new space where objects are created and the old space where objects surviving a garbage collection cycle are promoted. When an object is promoted in a garbage collection cycle, V8 updates all pointers to the object which avoids falsely identifying objects as pointers which can result in memory leaks.</w:t>
@@ -10721,7 +11165,7 @@
       <w:pPr>
         <w:pStyle w:val="Heading3"/>
       </w:pPr>
-      <w:bookmarkStart w:id="37" w:name="_Toc476228082"/>
+      <w:bookmarkStart w:id="37" w:name="_Toc476345485"/>
       <w:r>
         <w:lastRenderedPageBreak/>
         <w:t xml:space="preserve">2.3.2 </w:t>
@@ -10761,13 +11205,31 @@
         <w:rPr>
           <w:rFonts w:cs="Arial"/>
         </w:rPr>
-        <w:t>An isolate in V8 is defined as a virtual machine (VM) instance with its own heap. The idea is that an application should be able to spin up multiple VM instances from within a single application. You create an isolate like so using the C++ V8 API. This is the first object we create in our runtime to launch V8 and prepare for J</w:t>
-      </w:r>
-      <w:r>
-        <w:rPr>
-          <w:rFonts w:cs="Arial"/>
-        </w:rPr>
-        <w:t>avaScript execution. In Figure XX</w:t>
+        <w:t xml:space="preserve">An </w:t>
+      </w:r>
+      <w:r>
+        <w:rPr>
+          <w:rStyle w:val="QuoteChar"/>
+        </w:rPr>
+        <w:t>Isolate</w:t>
+      </w:r>
+      <w:r>
+        <w:rPr>
+          <w:rFonts w:cs="Arial"/>
+        </w:rPr>
+        <w:t xml:space="preserve"> in V8 is defined as a virtual machine (VM) instance with its own heap. The idea is that an application should be able to spin up multiple VM instances from within a single application. You create an isolate like so using the C++ V8 API. This is the first object we create in our runtime to launch V8 and prepare for J</w:t>
+      </w:r>
+      <w:r>
+        <w:rPr>
+          <w:rFonts w:cs="Arial"/>
+        </w:rPr>
+        <w:t xml:space="preserve">avaScript execution. In Figure </w:t>
+      </w:r>
+      <w:r>
+        <w:rPr>
+          <w:rFonts w:cs="Arial"/>
+        </w:rPr>
+        <w:t>11</w:t>
       </w:r>
       <w:r>
         <w:rPr>
@@ -10804,10 +11266,10 @@
           <w:rFonts w:cs="Arial"/>
         </w:rPr>
         <w:object w:dxaOrig="9026" w:dyaOrig="2212" w14:anchorId="79B53272">
-          <v:shape id="_x0000_i1066" type="#_x0000_t75" style="width:451.5pt;height:111pt" o:ole="">
+          <v:shape id="_x0000_i1034" type="#_x0000_t75" style="width:451.35pt;height:111.2pt" o:ole="">
             <v:imagedata r:id="rId28" o:title=""/>
           </v:shape>
-          <o:OLEObject Type="Embed" ProgID="Word.OpenDocumentText.12" ShapeID="_x0000_i1066" DrawAspect="Content" ObjectID="_1549979341" r:id="rId29"/>
+          <o:OLEObject Type="Embed" ProgID="Word.OpenDocumentText.12" ShapeID="_x0000_i1034" DrawAspect="Content" ObjectID="_1550089873" r:id="rId29"/>
         </w:object>
       </w:r>
     </w:p>
@@ -10832,7 +11294,19 @@
         <w:rPr>
           <w:rStyle w:val="Emphasis"/>
         </w:rPr>
-        <w:t>Figure XX: Isolate usage in C++</w:t>
+        <w:t xml:space="preserve">Figure </w:t>
+      </w:r>
+      <w:r>
+        <w:rPr>
+          <w:rStyle w:val="Emphasis"/>
+        </w:rPr>
+        <w:t>11</w:t>
+      </w:r>
+      <w:r>
+        <w:rPr>
+          <w:rStyle w:val="Emphasis"/>
+        </w:rPr>
+        <w:t>: Isolate usage in C++</w:t>
       </w:r>
     </w:p>
     <w:p>
@@ -10849,14 +11323,19 @@
       </w:pPr>
       <w:r>
         <w:rPr>
-          <w:rFonts w:cs="Arial"/>
-        </w:rPr>
-        <w:t xml:space="preserve">Handles are pointers to objects exposed to JavaScript. All V8 objects are accessed using handles and are needed as JavaScript uses a garbage collector and objects cannot be released until all handles are released. Handles come in many different varieties the most common one being </w:t>
-      </w:r>
-      <w:r>
-        <w:rPr>
           <w:rStyle w:val="QuoteChar"/>
-          <w:rFonts w:ascii="Cambria" w:hAnsi="Cambria"/>
+        </w:rPr>
+        <w:t>Handles</w:t>
+      </w:r>
+      <w:r>
+        <w:rPr>
+          <w:rFonts w:cs="Arial"/>
+        </w:rPr>
+        <w:t xml:space="preserve"> are pointers to objects exposed to JavaScript. All V8 objects are accessed using handles and are needed as JavaScript uses a garbage collector and objects cannot be released until all handles are released. Handles come in many different varieties the most common one being </w:t>
+      </w:r>
+      <w:r>
+        <w:rPr>
+          <w:rStyle w:val="QuoteChar"/>
         </w:rPr>
         <w:t>Local</w:t>
       </w:r>
@@ -10870,7 +11349,13 @@
         <w:rPr>
           <w:rFonts w:cs="Arial"/>
         </w:rPr>
-        <w:t xml:space="preserve"> value stored in V8. In Figure XX</w:t>
+        <w:t xml:space="preserve"> value stored in V8. In Figure </w:t>
+      </w:r>
+      <w:r>
+        <w:rPr>
+          <w:rFonts w:cs="Arial"/>
+        </w:rPr>
+        <w:t>12</w:t>
       </w:r>
       <w:r>
         <w:rPr>
@@ -10907,10 +11392,10 @@
           <w:rFonts w:cs="Arial"/>
         </w:rPr>
         <w:object w:dxaOrig="9026" w:dyaOrig="2385" w14:anchorId="105EA824">
-          <v:shape id="_x0000_i1097" type="#_x0000_t75" style="width:451.5pt;height:119.25pt" o:ole="">
+          <v:shape id="_x0000_i1035" type="#_x0000_t75" style="width:451.35pt;height:119.3pt" o:ole="">
             <v:imagedata r:id="rId30" o:title=""/>
           </v:shape>
-          <o:OLEObject Type="Embed" ProgID="Word.OpenDocumentText.12" ShapeID="_x0000_i1097" DrawAspect="Content" ObjectID="_1549979342" r:id="rId31"/>
+          <o:OLEObject Type="Embed" ProgID="Word.OpenDocumentText.12" ShapeID="_x0000_i1035" DrawAspect="Content" ObjectID="_1550089874" r:id="rId31"/>
         </w:object>
       </w:r>
     </w:p>
@@ -10935,7 +11420,19 @@
         <w:rPr>
           <w:rStyle w:val="Emphasis"/>
         </w:rPr>
-        <w:t>Figure XX: Handles usage in C++</w:t>
+        <w:t xml:space="preserve">Figure </w:t>
+      </w:r>
+      <w:r>
+        <w:rPr>
+          <w:rStyle w:val="Emphasis"/>
+        </w:rPr>
+        <w:t>12</w:t>
+      </w:r>
+      <w:r>
+        <w:rPr>
+          <w:rStyle w:val="Emphasis"/>
+        </w:rPr>
+        <w:t>: Handles usage in C++</w:t>
       </w:r>
     </w:p>
     <w:p>
@@ -10958,17 +11455,30 @@
       </w:pPr>
       <w:r>
         <w:rPr>
-          <w:rFonts w:cs="Arial"/>
-          <w:szCs w:val="22"/>
-        </w:rPr>
-        <w:t>Scopes are containers for a sequence of handles. They allow handles to be released on a function by function basis rather than by</w:t>
-      </w:r>
-      <w:r>
-        <w:rPr>
-          <w:rFonts w:cs="Arial"/>
-          <w:szCs w:val="22"/>
-        </w:rPr>
-        <w:t xml:space="preserve"> the primary scope. In Figure XX</w:t>
+          <w:rStyle w:val="QuoteChar"/>
+        </w:rPr>
+        <w:t>Scopes</w:t>
+      </w:r>
+      <w:r>
+        <w:rPr>
+          <w:rFonts w:cs="Arial"/>
+          <w:szCs w:val="22"/>
+        </w:rPr>
+        <w:t xml:space="preserve"> are containers for a sequence of handles. They allow handles to be released on a function by function basis rather than by</w:t>
+      </w:r>
+      <w:r>
+        <w:rPr>
+          <w:rFonts w:cs="Arial"/>
+          <w:szCs w:val="22"/>
+        </w:rPr>
+        <w:t xml:space="preserve"> the primary scope. In Figure </w:t>
+      </w:r>
+      <w:r>
+        <w:rPr>
+          <w:rFonts w:cs="Arial"/>
+          <w:szCs w:val="22"/>
+        </w:rPr>
+        <w:t>13</w:t>
       </w:r>
       <w:r>
         <w:rPr>
@@ -10980,7 +11490,6 @@
       <w:r>
         <w:rPr>
           <w:rStyle w:val="QuoteChar"/>
-          <w:rFonts w:ascii="Cambria" w:hAnsi="Cambria"/>
           <w:szCs w:val="22"/>
         </w:rPr>
         <w:t>HandleScope</w:t>
@@ -10995,7 +11504,6 @@
       <w:r>
         <w:rPr>
           <w:rStyle w:val="QuoteChar"/>
-          <w:rFonts w:ascii="Cambria" w:hAnsi="Cambria"/>
           <w:szCs w:val="22"/>
         </w:rPr>
         <w:t>HandleScope</w:t>
@@ -11010,7 +11518,6 @@
       <w:r>
         <w:rPr>
           <w:rStyle w:val="QuoteChar"/>
-          <w:rFonts w:ascii="Cambria" w:hAnsi="Cambria"/>
           <w:szCs w:val="22"/>
         </w:rPr>
         <w:t>HandleScope</w:t>
@@ -11025,7 +11532,6 @@
       <w:r>
         <w:rPr>
           <w:rStyle w:val="QuoteChar"/>
-          <w:rFonts w:ascii="Cambria" w:hAnsi="Cambria"/>
           <w:szCs w:val="22"/>
         </w:rPr>
         <w:t>GetCurrent</w:t>
@@ -11060,10 +11566,10 @@
           <w:szCs w:val="22"/>
         </w:rPr>
         <w:object w:dxaOrig="9026" w:dyaOrig="2169" w14:anchorId="2FCDDC47">
-          <v:shape id="_x0000_i1100" type="#_x0000_t75" style="width:451.5pt;height:108.75pt" o:ole="">
+          <v:shape id="_x0000_i1036" type="#_x0000_t75" style="width:451.35pt;height:108.55pt" o:ole="">
             <v:imagedata r:id="rId32" o:title=""/>
           </v:shape>
-          <o:OLEObject Type="Embed" ProgID="Word.OpenDocumentText.12" ShapeID="_x0000_i1100" DrawAspect="Content" ObjectID="_1549979343" r:id="rId33"/>
+          <o:OLEObject Type="Embed" ProgID="Word.OpenDocumentText.12" ShapeID="_x0000_i1036" DrawAspect="Content" ObjectID="_1550089875" r:id="rId33"/>
         </w:object>
       </w:r>
     </w:p>
@@ -11089,7 +11595,19 @@
         <w:rPr>
           <w:rStyle w:val="Emphasis"/>
         </w:rPr>
-        <w:t>Figure XX: Scopes usage in C++</w:t>
+        <w:t xml:space="preserve">Figure </w:t>
+      </w:r>
+      <w:r>
+        <w:rPr>
+          <w:rStyle w:val="Emphasis"/>
+        </w:rPr>
+        <w:t>13</w:t>
+      </w:r>
+      <w:r>
+        <w:rPr>
+          <w:rStyle w:val="Emphasis"/>
+        </w:rPr>
+        <w:t>: Scopes usage in C++</w:t>
       </w:r>
     </w:p>
     <w:p>
@@ -11117,7 +11635,13 @@
         <w:rPr>
           <w:rFonts w:cs="Arial"/>
         </w:rPr>
-        <w:t>context can be seen in Figure XX</w:t>
+        <w:t xml:space="preserve">context can be seen in Figure </w:t>
+      </w:r>
+      <w:r>
+        <w:rPr>
+          <w:rFonts w:cs="Arial"/>
+        </w:rPr>
+        <w:t>14</w:t>
       </w:r>
       <w:r>
         <w:rPr>
@@ -11154,10 +11678,10 @@
           <w:rFonts w:cs="Arial"/>
         </w:rPr>
         <w:object w:dxaOrig="9026" w:dyaOrig="1948" w14:anchorId="4C941E8E">
-          <v:shape id="_x0000_i1088" type="#_x0000_t75" style="width:451.5pt;height:97.5pt" o:ole="">
+          <v:shape id="_x0000_i1037" type="#_x0000_t75" style="width:451.35pt;height:97.25pt" o:ole="">
             <v:imagedata r:id="rId34" o:title=""/>
           </v:shape>
-          <o:OLEObject Type="Embed" ProgID="Word.OpenDocumentText.12" ShapeID="_x0000_i1088" DrawAspect="Content" ObjectID="_1549979344" r:id="rId35"/>
+          <o:OLEObject Type="Embed" ProgID="Word.OpenDocumentText.12" ShapeID="_x0000_i1037" DrawAspect="Content" ObjectID="_1550089876" r:id="rId35"/>
         </w:object>
       </w:r>
     </w:p>
@@ -11182,18 +11706,33 @@
         <w:rPr>
           <w:rStyle w:val="Emphasis"/>
         </w:rPr>
-        <w:t>Figure XX: Context usage in C++</w:t>
+        <w:t xml:space="preserve">Figure </w:t>
+      </w:r>
+      <w:r>
+        <w:rPr>
+          <w:rStyle w:val="Emphasis"/>
+        </w:rPr>
+        <w:t>14</w:t>
+      </w:r>
+      <w:r>
+        <w:rPr>
+          <w:rStyle w:val="Emphasis"/>
+        </w:rPr>
+        <w:t>: Context usage in C++</w:t>
       </w:r>
     </w:p>
     <w:p>
       <w:pPr>
         <w:pStyle w:val="Heading3"/>
       </w:pPr>
-      <w:bookmarkStart w:id="42" w:name="_Toc476228083"/>
+      <w:bookmarkStart w:id="42" w:name="_Toc476345486"/>
       <w:r>
         <w:t xml:space="preserve">2.3.3 </w:t>
       </w:r>
       <w:r>
+        <w:t xml:space="preserve">JavaScript &amp; </w:t>
+      </w:r>
+      <w:r>
         <w:t xml:space="preserve">V8 </w:t>
       </w:r>
       <w:r>
@@ -11215,6 +11754,15 @@
         <w:t xml:space="preserve"> web</w:t>
       </w:r>
       <w:r>
+        <w:t xml:space="preserve"> which has proven the capability</w:t>
+      </w:r>
+      <w:r>
+        <w:t xml:space="preserve">, adaptability and embeddability </w:t>
+      </w:r>
+      <w:r>
+        <w:t>of the language</w:t>
+      </w:r>
+      <w:r>
         <w:t>.</w:t>
       </w:r>
       <w:r>
@@ -11223,14 +11771,54 @@
       <w:r>
         <w:t xml:space="preserve"> </w:t>
       </w:r>
+    </w:p>
+    <w:p>
+      <w:pPr>
+        <w:spacing w:line="276" w:lineRule="auto"/>
+      </w:pPr>
+    </w:p>
+    <w:p>
+      <w:pPr>
+        <w:spacing w:line="276" w:lineRule="auto"/>
+      </w:pPr>
       <w:r>
         <w:t>You can now write server side applications in JavaScript with Node.js (Nodejs foundation, 2016) which uses V8.</w:t>
       </w:r>
       <w:r>
-        <w:t xml:space="preserve"> The argument made for the runtime was that mode server frameworks block due to multithreading issues and that by providing an asynchronous environment you could provide a fast server as it adopts a non-blocking model.</w:t>
-      </w:r>
-      <w:r>
-        <w:t xml:space="preserve"> Another key feature highlight was the ability to write end to end a web application in the same language which was a considerable advantage to full stack web developers. Today Node is massively popular and its package manager NPM is the most popular package manager in the world. </w:t>
+        <w:t xml:space="preserve"> The argument ma</w:t>
+      </w:r>
+      <w:r>
+        <w:t>de for the runtime was that most</w:t>
+      </w:r>
+      <w:r>
+        <w:t xml:space="preserve"> server frameworks block due to multithreading </w:t>
+      </w:r>
+      <w:r>
+        <w:t xml:space="preserve">blocking </w:t>
+      </w:r>
+      <w:r>
+        <w:t>issues and that by providing an asynchronous environment you could provide a fast server as it adopts a non-blocking model.</w:t>
+      </w:r>
+      <w:r>
+        <w:t xml:space="preserve"> Another key feature highlight was the ability to write</w:t>
+      </w:r>
+      <w:r>
+        <w:t xml:space="preserve"> an</w:t>
+      </w:r>
+      <w:r>
+        <w:t xml:space="preserve"> end to end a web application in the same language which was a considerable advantage to full stack web developers. Today Node is massively popular and its package manager NPM is </w:t>
+      </w:r>
+      <w:r>
+        <w:t xml:space="preserve">one of </w:t>
+      </w:r>
+      <w:r>
+        <w:t>the most popular package manager</w:t>
+      </w:r>
+      <w:r>
+        <w:t>s</w:t>
+      </w:r>
+      <w:r>
+        <w:t xml:space="preserve"> in the world. </w:t>
       </w:r>
       <w:r>
         <w:t>A</w:t>
@@ -11261,7 +11849,10 @@
         <w:spacing w:line="276" w:lineRule="auto"/>
       </w:pPr>
       <w:r>
-        <w:t xml:space="preserve">Finally, through open source projects such as Electron </w:t>
+        <w:t>T</w:t>
+      </w:r>
+      <w:r>
+        <w:t xml:space="preserve">hrough open source projects such as Electron </w:t>
       </w:r>
       <w:r>
         <w:rPr>
@@ -11285,6 +11876,9 @@
       <w:r>
         <w:t xml:space="preserve"> Electron takes the Chromium browser and replaces its JavaScript runtime with Node.js. While this may seem strange what, it allows JavaScript written in the webpage to then access the file system which is normally blocked due to the browsers security model.</w:t>
       </w:r>
+      <w:r>
+        <w:t xml:space="preserve"> Native modules can then be installed through NPM to gain access to common system components. Electron itself powers some popular text editors including Atom and Visual Studio Code.</w:t>
+      </w:r>
     </w:p>
     <w:p>
       <w:pPr>
@@ -11296,10 +11890,29 @@
         <w:spacing w:line="276" w:lineRule="auto"/>
       </w:pPr>
       <w:r>
-        <w:t xml:space="preserve">Because V8 is natively part of the open source browser Chromium, V8 has manifested itself into various browsers. These include </w:t>
-      </w:r>
-      <w:r>
-        <w:t>Opera, Google Chrome, Vivaldi and host of other browsers that have be built for specific use cases from Chromium.</w:t>
+        <w:lastRenderedPageBreak/>
+        <w:t>Because V8 is natively part of the open source browser Chromium, V8 has manifested itself into various browsers</w:t>
+      </w:r>
+      <w:r>
+        <w:t xml:space="preserve"> which used chromium as the starting point for their browser implementation</w:t>
+      </w:r>
+      <w:r>
+        <w:t xml:space="preserve">. These include </w:t>
+      </w:r>
+      <w:r>
+        <w:t xml:space="preserve">Opera, Google Chrome, </w:t>
+      </w:r>
+      <w:r>
+        <w:t>Vivaldi,</w:t>
+      </w:r>
+      <w:r>
+        <w:t xml:space="preserve"> and host of other</w:t>
+      </w:r>
+      <w:r>
+        <w:t xml:space="preserve"> less well known</w:t>
+      </w:r>
+      <w:r>
+        <w:t xml:space="preserve"> browsers that have be built for specific use cases from Chromium.</w:t>
       </w:r>
       <w:r>
         <w:t xml:space="preserve"> This has greatly expanded V8’s usages but also includes a faster JavaScript compiler into various browsers and not just Google’s offering.</w:t>
@@ -11315,7 +11928,16 @@
         <w:spacing w:line="276" w:lineRule="auto"/>
       </w:pPr>
       <w:r>
-        <w:t>You can write full 3D games with the Unity game engine (Unity3dcom, 2016) which uses it as its scripting language.</w:t>
+        <w:t>Finally, y</w:t>
+      </w:r>
+      <w:r>
+        <w:t>ou can</w:t>
+      </w:r>
+      <w:r>
+        <w:t xml:space="preserve"> also</w:t>
+      </w:r>
+      <w:r>
+        <w:t xml:space="preserve"> write full 3D games with the Unity game engine (Unity3dcom, 2016) which uses it as its scripting language.</w:t>
       </w:r>
       <w:r>
         <w:t xml:space="preserve"> One think to note here is that the JavaScript found in Unity, referred to as Unity Script isn’t vanilla JavaScript as most people know it. It has a wave of additional features including </w:t>
@@ -11378,16 +12000,11 @@
     <w:p/>
     <w:p/>
     <w:p/>
-    <w:p/>
-    <w:p/>
-    <w:p/>
-    <w:p/>
-    <w:p/>
     <w:p>
       <w:pPr>
         <w:pStyle w:val="Heading1"/>
       </w:pPr>
-      <w:bookmarkStart w:id="43" w:name="_Toc476228084"/>
+      <w:bookmarkStart w:id="43" w:name="_Toc476345487"/>
       <w:r>
         <w:lastRenderedPageBreak/>
         <w:t xml:space="preserve">3.0 </w:t>
@@ -11420,7 +12037,7 @@
           <w:color w:val="auto"/>
         </w:rPr>
       </w:pPr>
-      <w:bookmarkStart w:id="44" w:name="_Toc476228085"/>
+      <w:bookmarkStart w:id="44" w:name="_Toc476345488"/>
       <w:r>
         <w:rPr>
           <w:rStyle w:val="Emphasis"/>
@@ -11446,7 +12063,13 @@
         <w:spacing w:after="120" w:line="276" w:lineRule="auto"/>
       </w:pPr>
       <w:r>
-        <w:t xml:space="preserve">When developing the platform some goals were set out to clarify what was going to achieved and what had to be implemented. </w:t>
+        <w:t xml:space="preserve">When developing the </w:t>
+      </w:r>
+      <w:r>
+        <w:t>platform,</w:t>
+      </w:r>
+      <w:r>
+        <w:t xml:space="preserve"> some goals were set out to clarify what was going to achieved and what had to be implemented. </w:t>
       </w:r>
     </w:p>
     <w:p>
@@ -11454,7 +12077,19 @@
         <w:spacing w:after="120" w:line="276" w:lineRule="auto"/>
       </w:pPr>
       <w:r>
-        <w:t xml:space="preserve">The ability to compile and execute JavaScript was paramount. This is because the platform itself is meant to provide a high level language to work with the platform and without this key component we can’t build on top of it. </w:t>
+        <w:t xml:space="preserve">The ability to compile and execute JavaScript was paramount. This is because the platform itself is meant to provide a </w:t>
+      </w:r>
+      <w:r>
+        <w:t>high-level</w:t>
+      </w:r>
+      <w:r>
+        <w:t xml:space="preserve"> language to work with the platform and without this key component we can’t build </w:t>
+      </w:r>
+      <w:r>
+        <w:t xml:space="preserve">the platform </w:t>
+      </w:r>
+      <w:r>
+        <w:t xml:space="preserve">on top of it. </w:t>
       </w:r>
     </w:p>
     <w:p>
@@ -11462,7 +12097,13 @@
         <w:spacing w:after="120" w:line="276" w:lineRule="auto"/>
       </w:pPr>
       <w:r>
-        <w:t>An additional requirement was a set of common modules that would be the platforms internal modules. These modules should do the heavy lifting required for the platform including math operations, file system loading and writing and bindings to desktop level OpenGL and OpenCL calls.</w:t>
+        <w:t>An additional requirement was a set of common modules that would be the platforms internal modules</w:t>
+      </w:r>
+      <w:r>
+        <w:t xml:space="preserve"> that housed reusable code to make programming GPUs easier</w:t>
+      </w:r>
+      <w:r>
+        <w:t>. These modules should do the heavy lifting required for the platform including math operations, file system loading and writing and bindings to desktop level OpenGL and OpenCL calls.</w:t>
       </w:r>
     </w:p>
     <w:p>
@@ -11470,7 +12111,19 @@
         <w:spacing w:after="120" w:line="276" w:lineRule="auto"/>
       </w:pPr>
       <w:r>
-        <w:t xml:space="preserve">The software had to be fast and easy to use. High performance libraries and tools should be used and where possible optimizations should take place to ensure that the platform is fast. The easy to use factor should be accomplished by making the platform a onetime install instead of a sequence of tools to download and install. </w:t>
+        <w:t>The software had to be fast and easy to use. High performance libraries and tools should be used and where possible optimizations should take place to ensure tha</w:t>
+      </w:r>
+      <w:r>
+        <w:t>t the platform is fast. The ease</w:t>
+      </w:r>
+      <w:r>
+        <w:t xml:space="preserve"> </w:t>
+      </w:r>
+      <w:r>
+        <w:t>of</w:t>
+      </w:r>
+      <w:r>
+        <w:t xml:space="preserve"> use factor should be accomplished by making the platform a onetime install instead of a sequence of tools to download and install. </w:t>
       </w:r>
       <w:r>
         <w:rPr>
@@ -11490,7 +12143,7 @@
           <w:szCs w:val="22"/>
         </w:rPr>
       </w:pPr>
-      <w:bookmarkStart w:id="45" w:name="_Toc476228086"/>
+      <w:bookmarkStart w:id="45" w:name="_Toc476345489"/>
       <w:r>
         <w:t xml:space="preserve">3.2 </w:t>
       </w:r>
@@ -11504,7 +12157,13 @@
         <w:spacing w:line="276" w:lineRule="auto"/>
       </w:pPr>
       <w:r>
-        <w:t>Figure XX explains the architecture for the platform. Files written by the user are passed to the platform. The platform is a standalone executable written in C++. The C++ application embeds V8 for compiling JavaScript and provides bindings to the users JavaScript for accomplishing tasks. The C++ application utilizes various libraries to simplify the tasks it must perform including SDL2, GLEW, FreeImage and Poco.</w:t>
+        <w:t xml:space="preserve">Figure </w:t>
+      </w:r>
+      <w:r>
+        <w:t>15</w:t>
+      </w:r>
+      <w:r>
+        <w:t xml:space="preserve"> explains the architecture for the platform. Files written by the user are passed to the platform. The platform is a standalone executable written in C++. The C++ application embeds V8 for compiling JavaScript and provides bindings to the users JavaScript for accomplishing tasks. The C++ application utilizes various libraries to simplify the tasks it must perform including SDL2, GLEW, FreeImage and Poco.</w:t>
       </w:r>
     </w:p>
     <w:p/>
@@ -11565,7 +12224,19 @@
         <w:rPr>
           <w:rStyle w:val="Emphasis"/>
         </w:rPr>
-        <w:t xml:space="preserve">Figure XX: </w:t>
+        <w:t xml:space="preserve">Figure </w:t>
+      </w:r>
+      <w:r>
+        <w:rPr>
+          <w:rStyle w:val="Emphasis"/>
+        </w:rPr>
+        <w:t>15</w:t>
+      </w:r>
+      <w:r>
+        <w:rPr>
+          <w:rStyle w:val="Emphasis"/>
+        </w:rPr>
+        <w:t xml:space="preserve">: </w:t>
       </w:r>
       <w:r>
         <w:rPr>
@@ -11573,15 +12244,13 @@
         </w:rPr>
         <w:t>Architecture diagram</w:t>
       </w:r>
-      <w:bookmarkStart w:id="46" w:name="_GoBack"/>
-      <w:bookmarkEnd w:id="46"/>
     </w:p>
     <w:p>
       <w:pPr>
         <w:pStyle w:val="Heading2"/>
         <w:spacing w:after="120"/>
       </w:pPr>
-      <w:bookmarkStart w:id="47" w:name="_Toc476228087"/>
+      <w:bookmarkStart w:id="46" w:name="_Toc476345490"/>
       <w:r>
         <w:lastRenderedPageBreak/>
         <w:t xml:space="preserve">3.3 </w:t>
@@ -11589,14 +12258,20 @@
       <w:r>
         <w:t>Interface</w:t>
       </w:r>
-      <w:bookmarkEnd w:id="47"/>
+      <w:bookmarkEnd w:id="46"/>
     </w:p>
     <w:p>
       <w:pPr>
         <w:spacing w:line="276" w:lineRule="auto"/>
       </w:pPr>
       <w:r>
-        <w:t xml:space="preserve">The interface will be a simple command line utility that programmers are familiar with. The advantage of this is that if a UI was to be built in the future I can be built on top of this command line tool. The application will be compiled and built under the name </w:t>
+        <w:t>The interface will be a simple command line utility that programmers are familiar with. The advantage of this is that if a UI</w:t>
+      </w:r>
+      <w:r>
+        <w:t xml:space="preserve"> was to be built in the future it</w:t>
+      </w:r>
+      <w:r>
+        <w:t xml:space="preserve"> can be built on top of this command line tool. The application will be compiled and built under the name </w:t>
       </w:r>
       <w:r>
         <w:rPr>
@@ -11622,6 +12297,15 @@
         <w:t>PATH</w:t>
       </w:r>
       <w:r>
+        <w:rPr>
+          <w:b/>
+        </w:rPr>
+        <w:t xml:space="preserve"> </w:t>
+      </w:r>
+      <w:r>
+        <w:t>environment variable</w:t>
+      </w:r>
+      <w:r>
         <w:t xml:space="preserve"> on Windows.  Providing a filename to the program will execute the </w:t>
       </w:r>
       <w:r>
@@ -11640,7 +12324,40 @@
         <w:t xml:space="preserve"> Failure to pass any arguments to the program will cause the platform to enter a read evaluate print loop commonly referred to as REPL.</w:t>
       </w:r>
       <w:r>
-        <w:t xml:space="preserve"> Additional arguments are added such as –h for help information and –I for information on the platform. The finally argument not discussed is the version argument –v which will print the version of the platform and the version of libraries it was built with.</w:t>
+        <w:t xml:space="preserve"> Additional arguments are added such a</w:t>
+      </w:r>
+      <w:r>
+        <w:t>s –h for help information and –i</w:t>
+      </w:r>
+      <w:r>
+        <w:t xml:space="preserve"> for information on the platform. The finally argument not discussed is the version argument –v which will pr</w:t>
+      </w:r>
+      <w:r>
+        <w:t xml:space="preserve">int the version of the platform, </w:t>
+      </w:r>
+      <w:r>
+        <w:t>the version of libraries it was built with</w:t>
+      </w:r>
+      <w:r>
+        <w:t xml:space="preserve"> ad the versions of OpenCL and OpenGL available to the programmer</w:t>
+      </w:r>
+      <w:r>
+        <w:t>.</w:t>
+      </w:r>
+      <w:r>
+        <w:t xml:space="preserve"> The REPL mode can be seen in Figure </w:t>
+      </w:r>
+      <w:r>
+        <w:t>16</w:t>
+      </w:r>
+      <w:r>
+        <w:t xml:space="preserve"> and the program arguments can be seen in Figure </w:t>
+      </w:r>
+      <w:r>
+        <w:t>17</w:t>
+      </w:r>
+      <w:r>
+        <w:t>.</w:t>
       </w:r>
     </w:p>
     <w:p/>
@@ -11721,7 +12438,19 @@
         <w:rPr>
           <w:rStyle w:val="Emphasis"/>
         </w:rPr>
-        <w:t xml:space="preserve">Figure XX: </w:t>
+        <w:t xml:space="preserve">Figure </w:t>
+      </w:r>
+      <w:r>
+        <w:rPr>
+          <w:rStyle w:val="Emphasis"/>
+        </w:rPr>
+        <w:t>16</w:t>
+      </w:r>
+      <w:r>
+        <w:rPr>
+          <w:rStyle w:val="Emphasis"/>
+        </w:rPr>
+        <w:t xml:space="preserve">: </w:t>
       </w:r>
       <w:r>
         <w:rPr>
@@ -11809,7 +12538,19 @@
         <w:rPr>
           <w:rStyle w:val="Emphasis"/>
         </w:rPr>
-        <w:t xml:space="preserve">Figure XX: </w:t>
+        <w:t xml:space="preserve">Figure </w:t>
+      </w:r>
+      <w:r>
+        <w:rPr>
+          <w:rStyle w:val="Emphasis"/>
+        </w:rPr>
+        <w:t>17</w:t>
+      </w:r>
+      <w:r>
+        <w:rPr>
+          <w:rStyle w:val="Emphasis"/>
+        </w:rPr>
+        <w:t xml:space="preserve">: </w:t>
       </w:r>
       <w:r>
         <w:rPr>
@@ -11852,7 +12593,7 @@
       <w:pPr>
         <w:pStyle w:val="Heading1"/>
       </w:pPr>
-      <w:bookmarkStart w:id="48" w:name="_Toc476228088"/>
+      <w:bookmarkStart w:id="47" w:name="_Toc476345491"/>
       <w:r>
         <w:lastRenderedPageBreak/>
         <w:t xml:space="preserve">4.0 </w:t>
@@ -11860,7 +12601,7 @@
       <w:r>
         <w:t>Development</w:t>
       </w:r>
-      <w:bookmarkEnd w:id="48"/>
+      <w:bookmarkEnd w:id="47"/>
     </w:p>
     <w:p/>
     <w:p>
@@ -11868,14 +12609,14 @@
         <w:pStyle w:val="Heading2"/>
         <w:spacing w:after="120"/>
       </w:pPr>
-      <w:bookmarkStart w:id="49" w:name="_Toc476228089"/>
+      <w:bookmarkStart w:id="48" w:name="_Toc476345492"/>
       <w:r>
         <w:t xml:space="preserve">4.1 </w:t>
       </w:r>
       <w:r>
         <w:t>Embedding V8</w:t>
       </w:r>
-      <w:bookmarkEnd w:id="49"/>
+      <w:bookmarkEnd w:id="48"/>
     </w:p>
     <w:p>
       <w:pPr>
@@ -11896,14 +12637,14 @@
         <w:pStyle w:val="Heading2"/>
         <w:spacing w:after="120"/>
       </w:pPr>
-      <w:bookmarkStart w:id="50" w:name="_Toc476228090"/>
+      <w:bookmarkStart w:id="49" w:name="_Toc476345493"/>
       <w:r>
         <w:t xml:space="preserve">4.2 </w:t>
       </w:r>
       <w:r>
         <w:t>Module System</w:t>
       </w:r>
-      <w:bookmarkEnd w:id="50"/>
+      <w:bookmarkEnd w:id="49"/>
     </w:p>
     <w:p>
       <w:pPr>
@@ -11922,25 +12663,49 @@
         <w:rPr>
           <w:rFonts w:cs="Arial"/>
         </w:rPr>
-        <w:t xml:space="preserve"> V8 w</w:t>
-      </w:r>
-      <w:r>
-        <w:rPr>
-          <w:rFonts w:cs="Arial"/>
-        </w:rPr>
-        <w:t>as successfully embedded and a lone JavaScript source file being</w:t>
-      </w:r>
-      <w:r>
-        <w:rPr>
-          <w:rFonts w:cs="Arial"/>
-        </w:rPr>
-        <w:t xml:space="preserve"> parsed and executed we</w:t>
-      </w:r>
-      <w:r>
-        <w:rPr>
-          <w:rFonts w:cs="Arial"/>
-        </w:rPr>
-        <w:t xml:space="preserve"> looked at implementing a module system that would allow users to write modular code when using the runtime. I solved this by implementing the CommonJS standard which is used in the Node runtime as well. </w:t>
+        <w:t xml:space="preserve"> V8 </w:t>
+      </w:r>
+      <w:r>
+        <w:rPr>
+          <w:rFonts w:cs="Arial"/>
+        </w:rPr>
+        <w:t xml:space="preserve">successfully embedded and a lone JavaScript source file </w:t>
+      </w:r>
+      <w:r>
+        <w:rPr>
+          <w:rFonts w:cs="Arial"/>
+        </w:rPr>
+        <w:t>being successfully</w:t>
+      </w:r>
+      <w:r>
+        <w:rPr>
+          <w:rFonts w:cs="Arial"/>
+        </w:rPr>
+        <w:t xml:space="preserve"> </w:t>
+      </w:r>
+      <w:r>
+        <w:rPr>
+          <w:rFonts w:cs="Arial"/>
+        </w:rPr>
+        <w:t>parsed and executed we</w:t>
+      </w:r>
+      <w:r>
+        <w:rPr>
+          <w:rFonts w:cs="Arial"/>
+        </w:rPr>
+        <w:t xml:space="preserve"> looked at implementing a module system that would allow users to write modular</w:t>
+      </w:r>
+      <w:r>
+        <w:rPr>
+          <w:rFonts w:cs="Arial"/>
+        </w:rPr>
+        <w:t xml:space="preserve"> code when using the runtime. We </w:t>
+      </w:r>
+      <w:r>
+        <w:rPr>
+          <w:rFonts w:cs="Arial"/>
+        </w:rPr>
+        <w:t xml:space="preserve">solved this by implementing the CommonJS standard which is used in the Node runtime as well. </w:t>
       </w:r>
       <w:r>
         <w:rPr>
@@ -11960,47 +12725,47 @@
         <w:pStyle w:val="Heading2"/>
         <w:spacing w:after="120"/>
       </w:pPr>
-      <w:bookmarkStart w:id="51" w:name="_Toc476228091"/>
+      <w:bookmarkStart w:id="50" w:name="_Toc476345494"/>
       <w:r>
         <w:t xml:space="preserve">4.3 </w:t>
       </w:r>
       <w:r>
         <w:t>Common Libraries</w:t>
       </w:r>
+      <w:bookmarkEnd w:id="50"/>
+    </w:p>
+    <w:p>
+      <w:pPr>
+        <w:spacing w:after="120" w:line="276" w:lineRule="auto"/>
+        <w:rPr>
+          <w:rFonts w:cs="Arial"/>
+        </w:rPr>
+      </w:pPr>
+      <w:r>
+        <w:rPr>
+          <w:rFonts w:cs="Arial"/>
+        </w:rPr>
+        <w:t>With V8 and CommonJS</w:t>
+      </w:r>
+      <w:r>
+        <w:rPr>
+          <w:rFonts w:cs="Arial"/>
+        </w:rPr>
+        <w:t xml:space="preserve"> implemented the next step was to write the core modules that would provide access to functionalities such as console output, the file system and OpenCL and OpenGL bindings.</w:t>
+      </w:r>
+    </w:p>
+    <w:p>
+      <w:pPr>
+        <w:pStyle w:val="Heading3"/>
+      </w:pPr>
+      <w:bookmarkStart w:id="51" w:name="_Toc476345495"/>
+      <w:r>
+        <w:t>4.3.1 Console module</w:t>
+      </w:r>
       <w:bookmarkEnd w:id="51"/>
     </w:p>
     <w:p>
       <w:pPr>
-        <w:spacing w:after="120" w:line="276" w:lineRule="auto"/>
-        <w:rPr>
-          <w:rFonts w:cs="Arial"/>
-        </w:rPr>
-      </w:pPr>
-      <w:r>
-        <w:rPr>
-          <w:rFonts w:cs="Arial"/>
-        </w:rPr>
-        <w:t>With V8 and CommonJS</w:t>
-      </w:r>
-      <w:r>
-        <w:rPr>
-          <w:rFonts w:cs="Arial"/>
-        </w:rPr>
-        <w:t xml:space="preserve"> implemented the next step was to write the core modules that would provide access to functionalities such as console output, the file system and OpenCL and OpenGL bindings.</w:t>
-      </w:r>
-    </w:p>
-    <w:p>
-      <w:pPr>
-        <w:pStyle w:val="Heading3"/>
-      </w:pPr>
-      <w:bookmarkStart w:id="52" w:name="_Toc476228092"/>
-      <w:r>
-        <w:t>4.3.1 Console module</w:t>
-      </w:r>
-      <w:bookmarkEnd w:id="52"/>
-    </w:p>
-    <w:p>
-      <w:pPr>
         <w:spacing w:line="276" w:lineRule="auto"/>
         <w:rPr>
           <w:rFonts w:cs="Arial"/>
@@ -12022,7 +12787,6 @@
       <w:r>
         <w:rPr>
           <w:rFonts w:cs="Arial"/>
-          <w:color w:val="333333"/>
           <w:shd w:val="clear" w:color="auto" w:fill="FFFFFF"/>
         </w:rPr>
         <w:t>(Mozillaorg, 2016)</w:t>
@@ -12031,13 +12795,25 @@
         <w:rPr>
           <w:rFonts w:cs="Arial"/>
         </w:rPr>
-        <w:t>. A basic example of this module’s functi</w:t>
-      </w:r>
-      <w:r>
-        <w:rPr>
-          <w:rFonts w:cs="Arial"/>
-        </w:rPr>
-        <w:t>onality can be seen in Figure XX</w:t>
+        <w:t xml:space="preserve">. </w:t>
+      </w:r>
+      <w:r>
+        <w:rPr>
+          <w:rFonts w:cs="Arial"/>
+        </w:rPr>
+        <w:t>A basic example of this module’s functi</w:t>
+      </w:r>
+      <w:r>
+        <w:rPr>
+          <w:rFonts w:cs="Arial"/>
+        </w:rPr>
+        <w:t xml:space="preserve">onality can be seen in Figure </w:t>
+      </w:r>
+      <w:r>
+        <w:rPr>
+          <w:rFonts w:cs="Arial"/>
+        </w:rPr>
+        <w:t>18</w:t>
       </w:r>
       <w:r>
         <w:rPr>
@@ -12060,8 +12836,8 @@
         </w:rPr>
       </w:pPr>
     </w:p>
-    <w:bookmarkStart w:id="53" w:name="_MON_1542460860"/>
-    <w:bookmarkEnd w:id="53"/>
+    <w:bookmarkStart w:id="52" w:name="_MON_1542460860"/>
+    <w:bookmarkEnd w:id="52"/>
     <w:p>
       <w:pPr>
         <w:pBdr>
@@ -12079,10 +12855,10 @@
           <w:rFonts w:cs="Arial"/>
         </w:rPr>
         <w:object w:dxaOrig="9360" w:dyaOrig="2892" w14:anchorId="2CEE9D90">
-          <v:shape id="_x0000_i1038" type="#_x0000_t75" style="width:468.75pt;height:2in" o:ole="">
+          <v:shape id="_x0000_i1038" type="#_x0000_t75" style="width:469.05pt;height:2in" o:ole="">
             <v:imagedata r:id="rId39" o:title=""/>
           </v:shape>
-          <o:OLEObject Type="Embed" ProgID="Word.OpenDocumentText.12" ShapeID="_x0000_i1038" DrawAspect="Content" ObjectID="_1549979345" r:id="rId40"/>
+          <o:OLEObject Type="Embed" ProgID="Word.OpenDocumentText.12" ShapeID="_x0000_i1038" DrawAspect="Content" ObjectID="_1550089877" r:id="rId40"/>
         </w:object>
       </w:r>
     </w:p>
@@ -12107,14 +12883,26 @@
         <w:rPr>
           <w:rStyle w:val="Emphasis"/>
         </w:rPr>
-        <w:t>Figure XX: Console API example</w:t>
+        <w:t xml:space="preserve">Figure </w:t>
+      </w:r>
+      <w:r>
+        <w:rPr>
+          <w:rStyle w:val="Emphasis"/>
+        </w:rPr>
+        <w:t>18</w:t>
+      </w:r>
+      <w:r>
+        <w:rPr>
+          <w:rStyle w:val="Emphasis"/>
+        </w:rPr>
+        <w:t>: Console API example</w:t>
       </w:r>
     </w:p>
     <w:p>
       <w:pPr>
         <w:pStyle w:val="Heading3"/>
       </w:pPr>
-      <w:bookmarkStart w:id="54" w:name="_Toc476228093"/>
+      <w:bookmarkStart w:id="53" w:name="_Toc476345496"/>
       <w:r>
         <w:t>4.3</w:t>
       </w:r>
@@ -12130,7 +12918,7 @@
       <w:r>
         <w:t xml:space="preserve"> module</w:t>
       </w:r>
-      <w:bookmarkEnd w:id="54"/>
+      <w:bookmarkEnd w:id="53"/>
     </w:p>
     <w:p>
       <w:pPr>
@@ -12149,7 +12937,10 @@
         <w:t xml:space="preserve"> </w:t>
       </w:r>
       <w:r>
-        <w:t>Figure XX</w:t>
+        <w:t xml:space="preserve">Figure </w:t>
+      </w:r>
+      <w:r>
+        <w:t>19</w:t>
       </w:r>
       <w:r>
         <w:t xml:space="preserve"> shows off some of the functions found in this module</w:t>
@@ -12161,8 +12952,8 @@
         <w:t>.</w:t>
       </w:r>
     </w:p>
-    <w:bookmarkStart w:id="55" w:name="_MON_1542460912"/>
-    <w:bookmarkEnd w:id="55"/>
+    <w:bookmarkStart w:id="54" w:name="_MON_1542460912"/>
+    <w:bookmarkEnd w:id="54"/>
     <w:p>
       <w:pPr>
         <w:pBdr>
@@ -12180,10 +12971,10 @@
           <w:rFonts w:cs="Arial"/>
         </w:rPr>
         <w:object w:dxaOrig="9026" w:dyaOrig="2447" w14:anchorId="591F6E3C">
-          <v:shape id="_x0000_i1103" type="#_x0000_t75" style="width:453pt;height:121.5pt" o:ole="">
+          <v:shape id="_x0000_i1039" type="#_x0000_t75" style="width:452.95pt;height:121.45pt" o:ole="">
             <v:imagedata r:id="rId41" o:title=""/>
           </v:shape>
-          <o:OLEObject Type="Embed" ProgID="Word.OpenDocumentText.12" ShapeID="_x0000_i1103" DrawAspect="Content" ObjectID="_1549979346" r:id="rId42"/>
+          <o:OLEObject Type="Embed" ProgID="Word.OpenDocumentText.12" ShapeID="_x0000_i1039" DrawAspect="Content" ObjectID="_1550089878" r:id="rId42"/>
         </w:object>
       </w:r>
     </w:p>
@@ -12209,14 +13000,28 @@
         <w:rPr>
           <w:rStyle w:val="Emphasis"/>
         </w:rPr>
-        <w:t>Figure XX: Datetime API example</w:t>
+        <w:t xml:space="preserve">Figure </w:t>
+      </w:r>
+      <w:r>
+        <w:rPr>
+          <w:rStyle w:val="Emphasis"/>
+        </w:rPr>
+        <w:t>19</w:t>
+      </w:r>
+      <w:bookmarkStart w:id="55" w:name="_GoBack"/>
+      <w:bookmarkEnd w:id="55"/>
+      <w:r>
+        <w:rPr>
+          <w:rStyle w:val="Emphasis"/>
+        </w:rPr>
+        <w:t>: Datetime API example</w:t>
       </w:r>
     </w:p>
     <w:p>
       <w:pPr>
         <w:pStyle w:val="Heading3"/>
       </w:pPr>
-      <w:bookmarkStart w:id="56" w:name="_Toc476228094"/>
+      <w:bookmarkStart w:id="56" w:name="_Toc476345497"/>
       <w:r>
         <w:t>4.3</w:t>
       </w:r>
@@ -12287,10 +13092,10 @@
           <w:rFonts w:cs="Arial"/>
         </w:rPr>
         <w:object w:dxaOrig="9026" w:dyaOrig="1946" w14:anchorId="25D4D43B">
-          <v:shape id="_x0000_i1040" type="#_x0000_t75" style="width:453pt;height:96.75pt" o:ole="">
+          <v:shape id="_x0000_i1040" type="#_x0000_t75" style="width:452.95pt;height:96.7pt" o:ole="">
             <v:imagedata r:id="rId43" o:title=""/>
           </v:shape>
-          <o:OLEObject Type="Embed" ProgID="Word.OpenDocumentText.12" ShapeID="_x0000_i1040" DrawAspect="Content" ObjectID="_1549979347" r:id="rId44"/>
+          <o:OLEObject Type="Embed" ProgID="Word.OpenDocumentText.12" ShapeID="_x0000_i1040" DrawAspect="Content" ObjectID="_1550089879" r:id="rId44"/>
         </w:object>
       </w:r>
     </w:p>
@@ -12324,7 +13129,7 @@
       <w:pPr>
         <w:pStyle w:val="Heading3"/>
       </w:pPr>
-      <w:bookmarkStart w:id="58" w:name="_Toc476228095"/>
+      <w:bookmarkStart w:id="58" w:name="_Toc476345498"/>
       <w:r>
         <w:t>4.3</w:t>
       </w:r>
@@ -12399,10 +13204,10 @@
           <w:rFonts w:cs="Arial"/>
         </w:rPr>
         <w:object w:dxaOrig="9026" w:dyaOrig="1726" w14:anchorId="70DEAC81">
-          <v:shape id="_x0000_i1041" type="#_x0000_t75" style="width:453pt;height:87.75pt" o:ole="">
+          <v:shape id="_x0000_i1041" type="#_x0000_t75" style="width:452.95pt;height:87.6pt" o:ole="">
             <v:imagedata r:id="rId45" o:title=""/>
           </v:shape>
-          <o:OLEObject Type="Embed" ProgID="Word.OpenDocumentText.12" ShapeID="_x0000_i1041" DrawAspect="Content" ObjectID="_1549979348" r:id="rId46"/>
+          <o:OLEObject Type="Embed" ProgID="Word.OpenDocumentText.12" ShapeID="_x0000_i1041" DrawAspect="Content" ObjectID="_1550089880" r:id="rId46"/>
         </w:object>
       </w:r>
     </w:p>
@@ -12434,7 +13239,7 @@
       <w:pPr>
         <w:pStyle w:val="Heading3"/>
       </w:pPr>
-      <w:bookmarkStart w:id="60" w:name="_Toc476228096"/>
+      <w:bookmarkStart w:id="60" w:name="_Toc476345499"/>
       <w:r>
         <w:t>4.3</w:t>
       </w:r>
@@ -12510,10 +13315,10 @@
           <w:rFonts w:cs="Arial"/>
         </w:rPr>
         <w:object w:dxaOrig="9360" w:dyaOrig="1381" w14:anchorId="298CBF3C">
-          <v:shape id="_x0000_i1042" type="#_x0000_t75" style="width:468.75pt;height:67.5pt" o:ole="">
+          <v:shape id="_x0000_i1042" type="#_x0000_t75" style="width:469.05pt;height:67.7pt" o:ole="">
             <v:imagedata r:id="rId47" o:title=""/>
           </v:shape>
-          <o:OLEObject Type="Embed" ProgID="Word.OpenDocumentText.12" ShapeID="_x0000_i1042" DrawAspect="Content" ObjectID="_1549979349" r:id="rId48"/>
+          <o:OLEObject Type="Embed" ProgID="Word.OpenDocumentText.12" ShapeID="_x0000_i1042" DrawAspect="Content" ObjectID="_1550089881" r:id="rId48"/>
         </w:object>
       </w:r>
     </w:p>
@@ -12545,7 +13350,7 @@
       <w:pPr>
         <w:pStyle w:val="Heading3"/>
       </w:pPr>
-      <w:bookmarkStart w:id="62" w:name="_Toc476228097"/>
+      <w:bookmarkStart w:id="62" w:name="_Toc476345500"/>
       <w:r>
         <w:t>4.3</w:t>
       </w:r>
@@ -12617,10 +13422,10 @@
           <w:rStyle w:val="Emphasis"/>
         </w:rPr>
         <w:object w:dxaOrig="10466" w:dyaOrig="2225" w14:anchorId="179129B4">
-          <v:shape id="_x0000_i1043" type="#_x0000_t75" style="width:522pt;height:111.75pt" o:ole="">
+          <v:shape id="_x0000_i1043" type="#_x0000_t75" style="width:522.25pt;height:111.75pt" o:ole="">
             <v:imagedata r:id="rId49" o:title=""/>
           </v:shape>
-          <o:OLEObject Type="Embed" ProgID="Word.OpenDocumentText.12" ShapeID="_x0000_i1043" DrawAspect="Content" ObjectID="_1549979350" r:id="rId50"/>
+          <o:OLEObject Type="Embed" ProgID="Word.OpenDocumentText.12" ShapeID="_x0000_i1043" DrawAspect="Content" ObjectID="_1550089882" r:id="rId50"/>
         </w:object>
       </w:r>
     </w:p>
@@ -12652,7 +13457,7 @@
       <w:pPr>
         <w:pStyle w:val="Heading3"/>
       </w:pPr>
-      <w:bookmarkStart w:id="64" w:name="_Toc476228098"/>
+      <w:bookmarkStart w:id="64" w:name="_Toc476345501"/>
       <w:r>
         <w:t>4.3</w:t>
       </w:r>
@@ -12723,10 +13528,10 @@
       </w:pPr>
       <w:r>
         <w:object w:dxaOrig="9360" w:dyaOrig="3337" w14:anchorId="74ED94DB">
-          <v:shape id="_x0000_i1044" type="#_x0000_t75" style="width:468pt;height:166.5pt" o:ole="">
+          <v:shape id="_x0000_i1044" type="#_x0000_t75" style="width:468pt;height:166.55pt" o:ole="">
             <v:imagedata r:id="rId51" o:title=""/>
           </v:shape>
-          <o:OLEObject Type="Embed" ProgID="Word.OpenDocumentText.12" ShapeID="_x0000_i1044" DrawAspect="Content" ObjectID="_1549979351" r:id="rId52"/>
+          <o:OLEObject Type="Embed" ProgID="Word.OpenDocumentText.12" ShapeID="_x0000_i1044" DrawAspect="Content" ObjectID="_1550089883" r:id="rId52"/>
         </w:object>
       </w:r>
     </w:p>
@@ -12751,7 +13556,7 @@
       <w:pPr>
         <w:pStyle w:val="Heading3"/>
       </w:pPr>
-      <w:bookmarkStart w:id="66" w:name="_Toc476228099"/>
+      <w:bookmarkStart w:id="66" w:name="_Toc476345502"/>
       <w:r>
         <w:lastRenderedPageBreak/>
         <w:t>4.3</w:t>
@@ -12813,7 +13618,6 @@
       <w:r>
         <w:rPr>
           <w:rStyle w:val="QuoteChar"/>
-          <w:rFonts w:ascii="Cambria" w:hAnsi="Cambria"/>
         </w:rPr>
         <w:t>with</w:t>
       </w:r>
@@ -12870,10 +13674,10 @@
           <w:rFonts w:cs="Arial"/>
         </w:rPr>
         <w:object w:dxaOrig="9026" w:dyaOrig="1942" w14:anchorId="36F9AE1D">
-          <v:shape id="_x0000_i1045" type="#_x0000_t75" style="width:453pt;height:98.25pt" o:ole="">
+          <v:shape id="_x0000_i1045" type="#_x0000_t75" style="width:452.95pt;height:98.35pt" o:ole="">
             <v:imagedata r:id="rId53" o:title=""/>
           </v:shape>
-          <o:OLEObject Type="Embed" ProgID="Word.OpenDocumentText.12" ShapeID="_x0000_i1045" DrawAspect="Content" ObjectID="_1549979352" r:id="rId54"/>
+          <o:OLEObject Type="Embed" ProgID="Word.OpenDocumentText.12" ShapeID="_x0000_i1045" DrawAspect="Content" ObjectID="_1550089884" r:id="rId54"/>
         </w:object>
       </w:r>
     </w:p>
@@ -12925,10 +13729,10 @@
           <w:rFonts w:cs="Arial"/>
         </w:rPr>
         <w:object w:dxaOrig="9026" w:dyaOrig="2162" w14:anchorId="23997291">
-          <v:shape id="_x0000_i1046" type="#_x0000_t75" style="width:453pt;height:107.25pt" o:ole="">
+          <v:shape id="_x0000_i1046" type="#_x0000_t75" style="width:452.95pt;height:107.45pt" o:ole="">
             <v:imagedata r:id="rId55" o:title=""/>
           </v:shape>
-          <o:OLEObject Type="Embed" ProgID="Word.OpenDocumentText.12" ShapeID="_x0000_i1046" DrawAspect="Content" ObjectID="_1549979353" r:id="rId56"/>
+          <o:OLEObject Type="Embed" ProgID="Word.OpenDocumentText.12" ShapeID="_x0000_i1046" DrawAspect="Content" ObjectID="_1550089885" r:id="rId56"/>
         </w:object>
       </w:r>
     </w:p>
@@ -13095,7 +13899,7 @@
         <w:pStyle w:val="Heading1"/>
         <w:spacing w:after="120"/>
       </w:pPr>
-      <w:bookmarkStart w:id="69" w:name="_Toc476228100"/>
+      <w:bookmarkStart w:id="69" w:name="_Toc476345503"/>
       <w:r>
         <w:lastRenderedPageBreak/>
         <w:t>5.0 Testing</w:t>
@@ -13140,7 +13944,7 @@
         <w:pStyle w:val="Heading2"/>
         <w:spacing w:after="120"/>
       </w:pPr>
-      <w:bookmarkStart w:id="70" w:name="_Toc476228101"/>
+      <w:bookmarkStart w:id="70" w:name="_Toc476345504"/>
       <w:r>
         <w:t xml:space="preserve">5.1 </w:t>
       </w:r>
@@ -13167,7 +13971,7 @@
       <w:pPr>
         <w:pStyle w:val="Heading3"/>
       </w:pPr>
-      <w:bookmarkStart w:id="71" w:name="_Toc476228102"/>
+      <w:bookmarkStart w:id="71" w:name="_Toc476345505"/>
       <w:r>
         <w:t>5.1.1 3D Cubes</w:t>
       </w:r>
@@ -13310,7 +14114,7 @@
       <w:pPr>
         <w:pStyle w:val="Heading3"/>
       </w:pPr>
-      <w:bookmarkStart w:id="72" w:name="_Toc476228103"/>
+      <w:bookmarkStart w:id="72" w:name="_Toc476345506"/>
       <w:r>
         <w:lastRenderedPageBreak/>
         <w:t>5.1.2 3D Terrain</w:t>
@@ -13354,10 +14158,10 @@
       </w:pPr>
       <w:r>
         <w:object w:dxaOrig="9026" w:dyaOrig="2625" w14:anchorId="2961E10E">
-          <v:shape id="_x0000_i1047" type="#_x0000_t75" style="width:451.5pt;height:130.5pt" o:ole="">
+          <v:shape id="_x0000_i1047" type="#_x0000_t75" style="width:451.35pt;height:130.55pt" o:ole="">
             <v:imagedata r:id="rId58" o:title=""/>
           </v:shape>
-          <o:OLEObject Type="Embed" ProgID="Word.OpenDocumentText.12" ShapeID="_x0000_i1047" DrawAspect="Content" ObjectID="_1549979354" r:id="rId59"/>
+          <o:OLEObject Type="Embed" ProgID="Word.OpenDocumentText.12" ShapeID="_x0000_i1047" DrawAspect="Content" ObjectID="_1550089886" r:id="rId59"/>
         </w:object>
       </w:r>
     </w:p>
@@ -13525,7 +14329,7 @@
       <w:pPr>
         <w:pStyle w:val="Heading3"/>
       </w:pPr>
-      <w:bookmarkStart w:id="74" w:name="_Toc476228104"/>
+      <w:bookmarkStart w:id="74" w:name="_Toc476345507"/>
       <w:r>
         <w:lastRenderedPageBreak/>
         <w:t>5.1.3 3D Lighting</w:t>
@@ -13623,10 +14427,10 @@
       </w:pPr>
       <w:r>
         <w:object w:dxaOrig="10466" w:dyaOrig="4835" w14:anchorId="67824EA0">
-          <v:shape id="_x0000_i1048" type="#_x0000_t75" style="width:522pt;height:242.25pt" o:ole="">
+          <v:shape id="_x0000_i1048" type="#_x0000_t75" style="width:522.25pt;height:242.35pt" o:ole="">
             <v:imagedata r:id="rId61" o:title=""/>
           </v:shape>
-          <o:OLEObject Type="Embed" ProgID="Word.OpenDocumentText.12" ShapeID="_x0000_i1048" DrawAspect="Content" ObjectID="_1549979355" r:id="rId62"/>
+          <o:OLEObject Type="Embed" ProgID="Word.OpenDocumentText.12" ShapeID="_x0000_i1048" DrawAspect="Content" ObjectID="_1550089887" r:id="rId62"/>
         </w:object>
       </w:r>
     </w:p>
@@ -13866,7 +14670,7 @@
         <w:pStyle w:val="Heading2"/>
         <w:spacing w:after="120"/>
       </w:pPr>
-      <w:bookmarkStart w:id="76" w:name="_Toc476228105"/>
+      <w:bookmarkStart w:id="76" w:name="_Toc476345508"/>
       <w:r>
         <w:lastRenderedPageBreak/>
         <w:t xml:space="preserve">5.2 </w:t>
@@ -13954,7 +14758,7 @@
       <w:pPr>
         <w:pStyle w:val="Heading3"/>
       </w:pPr>
-      <w:bookmarkStart w:id="77" w:name="_Toc476228106"/>
+      <w:bookmarkStart w:id="77" w:name="_Toc476345509"/>
       <w:r>
         <w:t>5.2.1 Grayscale Demo</w:t>
       </w:r>
@@ -14048,10 +14852,10 @@
           <w:shd w:val="clear" w:color="auto" w:fill="FFFFFF"/>
         </w:rPr>
         <w:object w:dxaOrig="10466" w:dyaOrig="3952" w14:anchorId="69F61D74">
-          <v:shape id="_x0000_i1049" type="#_x0000_t75" style="width:522pt;height:196.5pt" o:ole="">
+          <v:shape id="_x0000_i1049" type="#_x0000_t75" style="width:522.25pt;height:196.65pt" o:ole="">
             <v:imagedata r:id="rId64" o:title=""/>
           </v:shape>
-          <o:OLEObject Type="Embed" ProgID="Word.OpenDocumentText.12" ShapeID="_x0000_i1049" DrawAspect="Content" ObjectID="_1549979356" r:id="rId65"/>
+          <o:OLEObject Type="Embed" ProgID="Word.OpenDocumentText.12" ShapeID="_x0000_i1049" DrawAspect="Content" ObjectID="_1550089888" r:id="rId65"/>
         </w:object>
       </w:r>
     </w:p>
@@ -14187,7 +14991,7 @@
       <w:pPr>
         <w:pStyle w:val="Heading3"/>
       </w:pPr>
-      <w:bookmarkStart w:id="79" w:name="_Toc476228107"/>
+      <w:bookmarkStart w:id="79" w:name="_Toc476345510"/>
       <w:r>
         <w:lastRenderedPageBreak/>
         <w:t>5.2.2 Sobel Filter Demo</w:t>
@@ -14299,7 +15103,7 @@
       <w:pPr>
         <w:pStyle w:val="Heading3"/>
       </w:pPr>
-      <w:bookmarkStart w:id="80" w:name="_Toc476228108"/>
+      <w:bookmarkStart w:id="80" w:name="_Toc476345511"/>
       <w:r>
         <w:t>5.2</w:t>
       </w:r>
@@ -14464,10 +15268,10 @@
       </w:pPr>
       <w:r>
         <w:object w:dxaOrig="9026" w:dyaOrig="2847" w14:anchorId="6E690EF0">
-          <v:shape id="_x0000_i1050" type="#_x0000_t75" style="width:451.5pt;height:142.5pt" o:ole="">
+          <v:shape id="_x0000_i1050" type="#_x0000_t75" style="width:451.35pt;height:142.4pt" o:ole="">
             <v:imagedata r:id="rId68" o:title=""/>
           </v:shape>
-          <o:OLEObject Type="Embed" ProgID="Word.OpenDocumentText.12" ShapeID="_x0000_i1050" DrawAspect="Content" ObjectID="_1549979357" r:id="rId69"/>
+          <o:OLEObject Type="Embed" ProgID="Word.OpenDocumentText.12" ShapeID="_x0000_i1050" DrawAspect="Content" ObjectID="_1550089889" r:id="rId69"/>
         </w:object>
       </w:r>
     </w:p>
@@ -14500,10 +15304,10 @@
       </w:pPr>
       <w:r>
         <w:object w:dxaOrig="9026" w:dyaOrig="4627" w14:anchorId="66722EFC">
-          <v:shape id="_x0000_i1051" type="#_x0000_t75" style="width:451.5pt;height:231pt" o:ole="">
+          <v:shape id="_x0000_i1051" type="#_x0000_t75" style="width:451.35pt;height:231.05pt" o:ole="">
             <v:imagedata r:id="rId70" o:title=""/>
           </v:shape>
-          <o:OLEObject Type="Embed" ProgID="Word.OpenDocumentText.12" ShapeID="_x0000_i1051" DrawAspect="Content" ObjectID="_1549979358" r:id="rId71"/>
+          <o:OLEObject Type="Embed" ProgID="Word.OpenDocumentText.12" ShapeID="_x0000_i1051" DrawAspect="Content" ObjectID="_1550089890" r:id="rId71"/>
         </w:object>
       </w:r>
     </w:p>
@@ -14528,7 +15332,7 @@
         <w:pStyle w:val="Heading2"/>
         <w:spacing w:after="120"/>
       </w:pPr>
-      <w:bookmarkStart w:id="83" w:name="_Toc476228109"/>
+      <w:bookmarkStart w:id="83" w:name="_Toc476345512"/>
       <w:r>
         <w:t>5.3 Demo Results</w:t>
       </w:r>
@@ -14583,7 +15387,7 @@
         <w:pStyle w:val="Heading1"/>
         <w:spacing w:after="120"/>
       </w:pPr>
-      <w:bookmarkStart w:id="84" w:name="_Toc476228110"/>
+      <w:bookmarkStart w:id="84" w:name="_Toc476345513"/>
       <w:r>
         <w:lastRenderedPageBreak/>
         <w:t>6</w:t>
@@ -14627,7 +15431,7 @@
         <w:pStyle w:val="Heading2"/>
         <w:spacing w:after="120"/>
       </w:pPr>
-      <w:bookmarkStart w:id="85" w:name="_Toc476228111"/>
+      <w:bookmarkStart w:id="85" w:name="_Toc476345514"/>
       <w:r>
         <w:t>6.1 DirectX</w:t>
       </w:r>
@@ -14688,10 +15492,10 @@
       </w:pPr>
       <w:r>
         <w:object w:dxaOrig="10800" w:dyaOrig="3336" w14:anchorId="56E3EC35">
-          <v:shape id="_x0000_i1052" type="#_x0000_t75" style="width:540pt;height:165.75pt" o:ole="">
+          <v:shape id="_x0000_i1052" type="#_x0000_t75" style="width:540pt;height:166.05pt" o:ole="">
             <v:imagedata r:id="rId72" o:title=""/>
           </v:shape>
-          <o:OLEObject Type="Embed" ProgID="Word.OpenDocumentText.12" ShapeID="_x0000_i1052" DrawAspect="Content" ObjectID="_1549979359" r:id="rId73"/>
+          <o:OLEObject Type="Embed" ProgID="Word.OpenDocumentText.12" ShapeID="_x0000_i1052" DrawAspect="Content" ObjectID="_1550089891" r:id="rId73"/>
         </w:object>
       </w:r>
     </w:p>
@@ -14721,7 +15525,7 @@
       <w:pPr>
         <w:pStyle w:val="Heading2"/>
       </w:pPr>
-      <w:bookmarkStart w:id="87" w:name="_Toc476228112"/>
+      <w:bookmarkStart w:id="87" w:name="_Toc476345515"/>
       <w:r>
         <w:t>6.2 CUDA</w:t>
       </w:r>
@@ -14758,10 +15562,10 @@
       </w:pPr>
       <w:r>
         <w:object w:dxaOrig="9026" w:dyaOrig="837" w14:anchorId="00E9830D">
-          <v:shape id="_x0000_i1053" type="#_x0000_t75" style="width:451.5pt;height:42pt" o:ole="">
+          <v:shape id="_x0000_i1053" type="#_x0000_t75" style="width:451.35pt;height:41.9pt" o:ole="">
             <v:imagedata r:id="rId74" o:title=""/>
           </v:shape>
-          <o:OLEObject Type="Embed" ProgID="Word.OpenDocumentText.12" ShapeID="_x0000_i1053" DrawAspect="Content" ObjectID="_1549979360" r:id="rId75"/>
+          <o:OLEObject Type="Embed" ProgID="Word.OpenDocumentText.12" ShapeID="_x0000_i1053" DrawAspect="Content" ObjectID="_1550089892" r:id="rId75"/>
         </w:object>
       </w:r>
     </w:p>
@@ -14797,7 +15601,7 @@
         <w:pStyle w:val="Heading2"/>
         <w:spacing w:after="120"/>
       </w:pPr>
-      <w:bookmarkStart w:id="89" w:name="_Toc476228113"/>
+      <w:bookmarkStart w:id="89" w:name="_Toc476345516"/>
       <w:r>
         <w:lastRenderedPageBreak/>
         <w:t>6.3 Applications</w:t>
@@ -14877,10 +15681,10 @@
       </w:pPr>
       <w:r>
         <w:object w:dxaOrig="9026" w:dyaOrig="3054" w14:anchorId="19553C60">
-          <v:shape id="_x0000_i1054" type="#_x0000_t75" style="width:451.5pt;height:153pt" o:ole="">
+          <v:shape id="_x0000_i1054" type="#_x0000_t75" style="width:451.35pt;height:153.15pt" o:ole="">
             <v:imagedata r:id="rId76" o:title=""/>
           </v:shape>
-          <o:OLEObject Type="Embed" ProgID="Word.OpenDocumentText.12" ShapeID="_x0000_i1054" DrawAspect="Content" ObjectID="_1549979361" r:id="rId77"/>
+          <o:OLEObject Type="Embed" ProgID="Word.OpenDocumentText.12" ShapeID="_x0000_i1054" DrawAspect="Content" ObjectID="_1550089893" r:id="rId77"/>
         </w:object>
       </w:r>
     </w:p>
@@ -14933,7 +15737,7 @@
         <w:pStyle w:val="Heading2"/>
         <w:spacing w:after="120"/>
       </w:pPr>
-      <w:bookmarkStart w:id="91" w:name="_Toc476228114"/>
+      <w:bookmarkStart w:id="91" w:name="_Toc476345517"/>
       <w:r>
         <w:t>6.4 Framework vs Platform</w:t>
       </w:r>
@@ -14982,7 +15786,7 @@
         <w:pStyle w:val="Heading2"/>
         <w:spacing w:after="120"/>
       </w:pPr>
-      <w:bookmarkStart w:id="92" w:name="_Toc476228115"/>
+      <w:bookmarkStart w:id="92" w:name="_Toc476345518"/>
       <w:r>
         <w:t>6.5 Alternative Languages</w:t>
       </w:r>
@@ -15022,7 +15826,7 @@
         <w:pStyle w:val="Heading2"/>
         <w:spacing w:after="120"/>
       </w:pPr>
-      <w:bookmarkStart w:id="93" w:name="_Toc476228116"/>
+      <w:bookmarkStart w:id="93" w:name="_Toc476345519"/>
       <w:r>
         <w:lastRenderedPageBreak/>
         <w:t>6.6</w:t>
@@ -15193,7 +15997,7 @@
         <w:pStyle w:val="Heading1"/>
         <w:spacing w:after="120"/>
       </w:pPr>
-      <w:bookmarkStart w:id="94" w:name="_Toc476228117"/>
+      <w:bookmarkStart w:id="94" w:name="_Toc476345520"/>
       <w:r>
         <w:lastRenderedPageBreak/>
         <w:t>7</w:t>
@@ -15451,7 +16255,7 @@
         <w:pStyle w:val="Heading1"/>
         <w:spacing w:after="120"/>
       </w:pPr>
-      <w:bookmarkStart w:id="95" w:name="_Toc476228118"/>
+      <w:bookmarkStart w:id="95" w:name="_Toc476345521"/>
       <w:r>
         <w:lastRenderedPageBreak/>
         <w:t>8</w:t>
@@ -15628,7 +16432,7 @@
         <w:pStyle w:val="Heading1"/>
         <w:spacing w:after="120"/>
       </w:pPr>
-      <w:bookmarkStart w:id="96" w:name="_Toc476228119"/>
+      <w:bookmarkStart w:id="96" w:name="_Toc476345522"/>
       <w:r>
         <w:lastRenderedPageBreak/>
         <w:t>References</w:t>
@@ -19259,7 +20063,7 @@
                 <w:bCs/>
                 <w:noProof/>
               </w:rPr>
-              <w:t>24</w:t>
+              <w:t>27</w:t>
             </w:r>
             <w:r>
               <w:rPr>
@@ -20257,6 +21061,7 @@
     <w:lsdException w:name="HTML Sample" w:semiHidden="1" w:unhideWhenUsed="1"/>
     <w:lsdException w:name="HTML Typewriter" w:semiHidden="1" w:unhideWhenUsed="1"/>
     <w:lsdException w:name="HTML Variable" w:semiHidden="1" w:unhideWhenUsed="1"/>
+    <w:lsdException w:name="Normal Table" w:semiHidden="1" w:unhideWhenUsed="1"/>
     <w:lsdException w:name="annotation subject" w:semiHidden="1" w:unhideWhenUsed="1"/>
     <w:lsdException w:name="No List" w:semiHidden="1" w:unhideWhenUsed="1"/>
     <w:lsdException w:name="Outline List 1" w:semiHidden="1" w:unhideWhenUsed="1"/>
@@ -20301,6 +21106,7 @@
     <w:lsdException w:name="Table Professional" w:semiHidden="1" w:unhideWhenUsed="1"/>
     <w:lsdException w:name="Table Subtle 1" w:semiHidden="1" w:unhideWhenUsed="1"/>
     <w:lsdException w:name="Table Subtle 2" w:semiHidden="1" w:unhideWhenUsed="1"/>
+    <w:lsdException w:name="Table Web 1" w:semiHidden="1" w:unhideWhenUsed="1"/>
     <w:lsdException w:name="Table Web 2" w:semiHidden="1" w:unhideWhenUsed="1"/>
     <w:lsdException w:name="Table Web 3" w:semiHidden="1" w:unhideWhenUsed="1"/>
     <w:lsdException w:name="Balloon Text" w:semiHidden="1" w:unhideWhenUsed="1"/>
@@ -20902,14 +21708,14 @@
     <w:link w:val="QuoteChar"/>
     <w:uiPriority w:val="29"/>
     <w:qFormat/>
-    <w:rsid w:val="00FA5AEA"/>
+    <w:rsid w:val="00B65A5F"/>
     <w:pPr>
       <w:spacing w:before="160" w:after="160" w:line="276" w:lineRule="auto"/>
       <w:ind w:left="720" w:right="720"/>
       <w:jc w:val="center"/>
     </w:pPr>
     <w:rPr>
-      <w:rFonts w:ascii="Segoe UI" w:eastAsiaTheme="majorEastAsia" w:hAnsi="Segoe UI" w:cstheme="majorBidi"/>
+      <w:rFonts w:eastAsiaTheme="majorEastAsia" w:cstheme="majorBidi"/>
       <w:i/>
       <w:color w:val="44546A" w:themeColor="text2"/>
       <w:szCs w:val="24"/>
@@ -20921,9 +21727,9 @@
     <w:basedOn w:val="DefaultParagraphFont"/>
     <w:link w:val="Quote"/>
     <w:uiPriority w:val="29"/>
-    <w:rsid w:val="00FA5AEA"/>
+    <w:rsid w:val="00B65A5F"/>
     <w:rPr>
-      <w:rFonts w:ascii="Segoe UI" w:eastAsiaTheme="majorEastAsia" w:hAnsi="Segoe UI" w:cstheme="majorBidi"/>
+      <w:rFonts w:ascii="Cambria" w:eastAsiaTheme="majorEastAsia" w:hAnsi="Cambria" w:cstheme="majorBidi"/>
       <w:i/>
       <w:color w:val="44546A" w:themeColor="text2"/>
       <w:szCs w:val="24"/>
@@ -21248,7 +22054,7 @@
 </file>
 
 <file path=customXml/itemProps1.xml><?xml version="1.0" encoding="utf-8"?>
-<ds:datastoreItem xmlns:ds="http://schemas.openxmlformats.org/officeDocument/2006/customXml" ds:itemID="{C09A7B67-0204-490E-AD5B-FCFFD45B4D3D}">
+<ds:datastoreItem xmlns:ds="http://schemas.openxmlformats.org/officeDocument/2006/customXml" ds:itemID="{ECEE7079-5B7F-4A9C-9ABB-10D786342482}">
   <ds:schemaRefs>
     <ds:schemaRef ds:uri="http://schemas.openxmlformats.org/officeDocument/2006/bibliography"/>
   </ds:schemaRefs>

</xml_diff>

<commit_message>
adding architecture image into report
</commit_message>
<xml_diff>
--- a/Compute.Documents/B00235610 - Final Honours Report.docx
+++ b/Compute.Documents/B00235610 - Final Honours Report.docx
@@ -2378,8 +2378,17 @@
           <w:rStyle w:val="Emphasis"/>
           <w:rFonts w:ascii="Arial" w:hAnsi="Arial" w:cs="Arial"/>
         </w:rPr>
-        <w:t>Programming 3D applications with HTML5 and WebGL</w:t>
-      </w:r>
+        <w:t>Programming 3D applications with HTML5 and </w:t>
+      </w:r>
+      <w:proofErr w:type="spellStart"/>
+      <w:r>
+        <w:rPr>
+          <w:rStyle w:val="Emphasis"/>
+          <w:rFonts w:ascii="Arial" w:hAnsi="Arial" w:cs="Arial"/>
+        </w:rPr>
+        <w:t>WebGL</w:t>
+      </w:r>
+      <w:proofErr w:type="spellEnd"/>
     </w:p>
     <w:p>
       <w:pPr>
@@ -7923,7 +7932,35 @@
         <w:rPr>
           <w:szCs w:val="22"/>
         </w:rPr>
-        <w:t>(Intelcom, 2016, Amdcom, 2016).</w:t>
+        <w:t>(</w:t>
+      </w:r>
+      <w:proofErr w:type="spellStart"/>
+      <w:r>
+        <w:rPr>
+          <w:szCs w:val="22"/>
+        </w:rPr>
+        <w:t>Intelcom</w:t>
+      </w:r>
+      <w:proofErr w:type="spellEnd"/>
+      <w:r>
+        <w:rPr>
+          <w:szCs w:val="22"/>
+        </w:rPr>
+        <w:t xml:space="preserve">, 2016, </w:t>
+      </w:r>
+      <w:proofErr w:type="spellStart"/>
+      <w:r>
+        <w:rPr>
+          <w:szCs w:val="22"/>
+        </w:rPr>
+        <w:t>Amdcom</w:t>
+      </w:r>
+      <w:proofErr w:type="spellEnd"/>
+      <w:r>
+        <w:rPr>
+          <w:szCs w:val="22"/>
+        </w:rPr>
+        <w:t>, 2016).</w:t>
       </w:r>
       <w:r>
         <w:rPr>
@@ -7997,7 +8034,39 @@
           <w:rFonts w:cs="Arial"/>
           <w:szCs w:val="22"/>
         </w:rPr>
-        <w:t>One is that at the time of writing this paper there is currently no easy to use integrated environment to experiment with various GPU APIs such as OpenCL and OpenGL. While one could argue that the Web provides an integrated environment through WebCL and WebGL which are web equivalents of OpenCL and OpenGL, I would strongly disagree for several reasons. The first being that due to the requirement of a browser being portable it is unable to provide support for GPU technologies designed for specific hardware such as CUDA or specific APIs locked into a single operating system such as DirectX. The other reason for disagreeing is because the browser has a security model that disables local access to the computer making the loading of data such as complex 3D geometric models overbearing and complicated.</w:t>
+        <w:t xml:space="preserve">One is that at the time of writing this paper there is currently no easy to use integrated environment to experiment with various GPU APIs such as OpenCL and OpenGL. While one could argue that the Web provides an integrated environment through </w:t>
+      </w:r>
+      <w:proofErr w:type="spellStart"/>
+      <w:r>
+        <w:rPr>
+          <w:rFonts w:cs="Arial"/>
+          <w:szCs w:val="22"/>
+        </w:rPr>
+        <w:t>WebCL</w:t>
+      </w:r>
+      <w:proofErr w:type="spellEnd"/>
+      <w:r>
+        <w:rPr>
+          <w:rFonts w:cs="Arial"/>
+          <w:szCs w:val="22"/>
+        </w:rPr>
+        <w:t xml:space="preserve"> and </w:t>
+      </w:r>
+      <w:proofErr w:type="spellStart"/>
+      <w:r>
+        <w:rPr>
+          <w:rFonts w:cs="Arial"/>
+          <w:szCs w:val="22"/>
+        </w:rPr>
+        <w:t>WebGL</w:t>
+      </w:r>
+      <w:proofErr w:type="spellEnd"/>
+      <w:r>
+        <w:rPr>
+          <w:rFonts w:cs="Arial"/>
+          <w:szCs w:val="22"/>
+        </w:rPr>
+        <w:t xml:space="preserve"> which are web equivalents of OpenCL and OpenGL, I would strongly disagree for several reasons. The first being that due to the requirement of a browser being portable it is unable to provide support for GPU technologies designed for specific hardware such as CUDA or specific APIs locked into a single operating system such as DirectX. The other reason for disagreeing is because the browser has a security model that disables local access to the computer making the loading of data such as complex 3D geometric models overbearing and complicated.</w:t>
       </w:r>
       <w:r>
         <w:rPr>
@@ -8017,7 +8086,55 @@
           <w:rFonts w:cs="Arial"/>
           <w:szCs w:val="22"/>
         </w:rPr>
-        <w:t>Finally, the web itself is an open standard with not all browser conforming to that standard. Therefore, using the latest version of WebCL and WebGL may not always be an option. For instance, WebGL 2.0 only has experimental support in Chrome one of the world’s most popular browsers. So, using the web as a platform would be too limiting and too restrained for any enthusiast.</w:t>
+        <w:t xml:space="preserve">Finally, the web itself is an open standard with not all browser conforming to that standard. Therefore, using the latest version of </w:t>
+      </w:r>
+      <w:proofErr w:type="spellStart"/>
+      <w:r>
+        <w:rPr>
+          <w:rFonts w:cs="Arial"/>
+          <w:szCs w:val="22"/>
+        </w:rPr>
+        <w:t>WebCL</w:t>
+      </w:r>
+      <w:proofErr w:type="spellEnd"/>
+      <w:r>
+        <w:rPr>
+          <w:rFonts w:cs="Arial"/>
+          <w:szCs w:val="22"/>
+        </w:rPr>
+        <w:t xml:space="preserve"> and </w:t>
+      </w:r>
+      <w:proofErr w:type="spellStart"/>
+      <w:r>
+        <w:rPr>
+          <w:rFonts w:cs="Arial"/>
+          <w:szCs w:val="22"/>
+        </w:rPr>
+        <w:t>WebGL</w:t>
+      </w:r>
+      <w:proofErr w:type="spellEnd"/>
+      <w:r>
+        <w:rPr>
+          <w:rFonts w:cs="Arial"/>
+          <w:szCs w:val="22"/>
+        </w:rPr>
+        <w:t xml:space="preserve"> may not always be an option. For instance, </w:t>
+      </w:r>
+      <w:proofErr w:type="spellStart"/>
+      <w:r>
+        <w:rPr>
+          <w:rFonts w:cs="Arial"/>
+          <w:szCs w:val="22"/>
+        </w:rPr>
+        <w:t>WebGL</w:t>
+      </w:r>
+      <w:proofErr w:type="spellEnd"/>
+      <w:r>
+        <w:rPr>
+          <w:rFonts w:cs="Arial"/>
+          <w:szCs w:val="22"/>
+        </w:rPr>
+        <w:t xml:space="preserve"> 2.0 only has experimental support in Chrome one of the world’s most popular browsers. So, using the web as a platform would be too limiting and too restrained for any enthusiast.</w:t>
       </w:r>
     </w:p>
     <w:p>
@@ -8499,7 +8616,23 @@
           <w:szCs w:val="22"/>
           <w:shd w:val="clear" w:color="auto" w:fill="FFFFFF"/>
         </w:rPr>
-        <w:t>(Nvidiacom, 2016)</w:t>
+        <w:t>(</w:t>
+      </w:r>
+      <w:proofErr w:type="spellStart"/>
+      <w:r>
+        <w:rPr>
+          <w:szCs w:val="22"/>
+          <w:shd w:val="clear" w:color="auto" w:fill="FFFFFF"/>
+        </w:rPr>
+        <w:t>Nvidiacom</w:t>
+      </w:r>
+      <w:proofErr w:type="spellEnd"/>
+      <w:r>
+        <w:rPr>
+          <w:szCs w:val="22"/>
+          <w:shd w:val="clear" w:color="auto" w:fill="FFFFFF"/>
+        </w:rPr>
+        <w:t>, 2016)</w:t>
       </w:r>
       <w:r>
         <w:rPr>
@@ -8566,7 +8699,27 @@
           <w:szCs w:val="22"/>
           <w:shd w:val="clear" w:color="auto" w:fill="FFFFFF"/>
         </w:rPr>
-        <w:t>(Nvidiacom, 2009)</w:t>
+        <w:t>(</w:t>
+      </w:r>
+      <w:proofErr w:type="spellStart"/>
+      <w:r>
+        <w:rPr>
+          <w:rFonts w:cs="Arial"/>
+          <w:color w:val="333333"/>
+          <w:szCs w:val="22"/>
+          <w:shd w:val="clear" w:color="auto" w:fill="FFFFFF"/>
+        </w:rPr>
+        <w:t>Nvidiacom</w:t>
+      </w:r>
+      <w:proofErr w:type="spellEnd"/>
+      <w:r>
+        <w:rPr>
+          <w:rFonts w:cs="Arial"/>
+          <w:color w:val="333333"/>
+          <w:szCs w:val="22"/>
+          <w:shd w:val="clear" w:color="auto" w:fill="FFFFFF"/>
+        </w:rPr>
+        <w:t>, 2009)</w:t>
       </w:r>
       <w:r>
         <w:rPr>
@@ -8594,7 +8747,21 @@
         <w:rPr>
           <w:szCs w:val="22"/>
         </w:rPr>
-        <w:t xml:space="preserve">GPUs to become more mainstream have been shrunk and extruded into different form factors to suit the computers they would be integrated into. Dedicated graphics cards are found in high end desktops, laptops, and workstations. They are installed into these computers via an expansion slot and are often the most powerful and expensive cards as they do not need to meet harsh size restraints or power limits. Traditionally integrated graphics were chips installed on the motherboard, however in 2010 Intel integrated the graphics chip onto the CPU die setting the stage for modern integrated graphics (Intelcom, 2016). The result was better media performance by default for standard CPUs as there was an increased demand for CPUs to be capable of moderate graphics tasks such as HD media playback and light 3D rendering. Intel was not the only CPU manufacture to do this. AMD also pioneered the technology with their Accelerated Processing Unit (APU) technology in 2011 which was designed to provide better 3D and media performance in small form factor computers such as laptops and game consoles. </w:t>
+        <w:t>GPUs to become more mainstream have been shrunk and extruded into different form factors to suit the computers they would be integrated into. Dedicated graphics cards are found in high end desktops, laptops, and workstations. They are installed into these computers via an expansion slot and are often the most powerful and expensive cards as they do not need to meet harsh size restraints or power limits. Traditionally integrated graphics were chips installed on the motherboard, however in 2010 Intel integrated the graphics chip onto the CPU die setting the stage for modern integrated graphics (</w:t>
+      </w:r>
+      <w:proofErr w:type="spellStart"/>
+      <w:r>
+        <w:rPr>
+          <w:szCs w:val="22"/>
+        </w:rPr>
+        <w:t>Intelcom</w:t>
+      </w:r>
+      <w:proofErr w:type="spellEnd"/>
+      <w:r>
+        <w:rPr>
+          <w:szCs w:val="22"/>
+        </w:rPr>
+        <w:t xml:space="preserve">, 2016). The result was better media performance by default for standard CPUs as there was an increased demand for CPUs to be capable of moderate graphics tasks such as HD media playback and light 3D rendering. Intel was not the only CPU manufacture to do this. AMD also pioneered the technology with their Accelerated Processing Unit (APU) technology in 2011 which was designed to provide better 3D and media performance in small form factor computers such as laptops and game consoles. </w:t>
       </w:r>
     </w:p>
     <w:p/>
@@ -8639,7 +8806,63 @@
         <w:rPr>
           <w:szCs w:val="22"/>
         </w:rPr>
-        <w:t>(Steampoweredcom, 2016) and research undertaken at John Peddie Research. Although NVidia dominates the market AMD is still an influential player. The latest generation consoles, the Xbox One and PlayStation 4 are powered by AMD graphics cards. What’s more their Mantle API (Amdcom, 2016) was the starting point for the new API for both compute and graphics Vulkan (Khronosorg, 2016) which aims to supersede OpenGL and OpenCL entirely. AMD entered the graphics card market with the acquisition of ATI in 2006 and has been a keen player ever since. NVidia has its own accomplishments with its own compute API supported on its cards known as CUDA which is a direct competitor to OpenCL. NVidia cards are commonly the graphics card vendor of choice when it comes to laptops and general desktops as well.</w:t>
+        <w:t>(</w:t>
+      </w:r>
+      <w:proofErr w:type="spellStart"/>
+      <w:r>
+        <w:rPr>
+          <w:szCs w:val="22"/>
+        </w:rPr>
+        <w:t>Steampoweredcom</w:t>
+      </w:r>
+      <w:proofErr w:type="spellEnd"/>
+      <w:r>
+        <w:rPr>
+          <w:szCs w:val="22"/>
+        </w:rPr>
+        <w:t>, 2016) and research undertaken at John Peddie Research. Although NVidia dominates the market AMD is still an influential player. The latest generation consoles, the Xbox One and PlayStation 4 are powered by AMD graphics cards. What’s more their Mantle API (</w:t>
+      </w:r>
+      <w:proofErr w:type="spellStart"/>
+      <w:r>
+        <w:rPr>
+          <w:szCs w:val="22"/>
+        </w:rPr>
+        <w:t>Amdcom</w:t>
+      </w:r>
+      <w:proofErr w:type="spellEnd"/>
+      <w:r>
+        <w:rPr>
+          <w:szCs w:val="22"/>
+        </w:rPr>
+        <w:t xml:space="preserve">, 2016) was the starting point for the new API for both compute and graphics </w:t>
+      </w:r>
+      <w:proofErr w:type="spellStart"/>
+      <w:r>
+        <w:rPr>
+          <w:szCs w:val="22"/>
+        </w:rPr>
+        <w:t>Vulkan</w:t>
+      </w:r>
+      <w:proofErr w:type="spellEnd"/>
+      <w:r>
+        <w:rPr>
+          <w:szCs w:val="22"/>
+        </w:rPr>
+        <w:t xml:space="preserve"> (</w:t>
+      </w:r>
+      <w:proofErr w:type="spellStart"/>
+      <w:r>
+        <w:rPr>
+          <w:szCs w:val="22"/>
+        </w:rPr>
+        <w:t>Khronosorg</w:t>
+      </w:r>
+      <w:proofErr w:type="spellEnd"/>
+      <w:r>
+        <w:rPr>
+          <w:szCs w:val="22"/>
+        </w:rPr>
+        <w:t>, 2016) which aims to supersede OpenGL and OpenCL entirely. AMD entered the graphics card market with the acquisition of ATI in 2006 and has been a keen player ever since. NVidia has its own accomplishments with its own compute API supported on its cards known as CUDA which is a direct competitor to OpenCL. NVidia cards are commonly the graphics card vendor of choice when it comes to laptops and general desktops as well.</w:t>
       </w:r>
     </w:p>
     <w:p>
@@ -8661,7 +8884,21 @@
         <w:rPr>
           <w:szCs w:val="22"/>
         </w:rPr>
-        <w:t>Modern integrated graphics are now integrated onto the CPU die, making this technology completely dominated by the two major CPU manufacturers Intel and AMD. Intel added integrated graphics into their CPUs in 2010 with the launch of their Westmere microarchitecture. AMD arrived later with APUs based on their K10 architecture, that while not the first provided much bet</w:t>
+        <w:t xml:space="preserve">Modern integrated graphics are now integrated onto the CPU die, making this technology completely dominated by the two major CPU manufacturers Intel and AMD. Intel added integrated graphics into their CPUs in 2010 with the launch of their </w:t>
+      </w:r>
+      <w:proofErr w:type="spellStart"/>
+      <w:r>
+        <w:rPr>
+          <w:szCs w:val="22"/>
+        </w:rPr>
+        <w:t>Westmere</w:t>
+      </w:r>
+      <w:proofErr w:type="spellEnd"/>
+      <w:r>
+        <w:rPr>
+          <w:szCs w:val="22"/>
+        </w:rPr>
+        <w:t xml:space="preserve"> microarchitecture. AMD arrived later with APUs based on their K10 architecture, that while not the first provided much bet</w:t>
       </w:r>
       <w:r>
         <w:rPr>
@@ -8688,7 +8925,31 @@
         <w:spacing w:line="276" w:lineRule="auto"/>
       </w:pPr>
       <w:r>
-        <w:t>Because GPUs are specialised hardware they have been traditionally accessed through industry approved API standards like OpenGL and OpenCL. Over the years, the number of APIs available have expanded as GPUs have evolved. The newest APIs include Vulcan (Khronosorg, 2016), Metal (Applecom, 2016) and CUDA (Nvidiacom, 2016). GPUs are traditionally used for parallel computation and advanced 3D rendering and in the following section I will be summarising the technology used most today to accomplish rendering and computation.</w:t>
+        <w:t>Because GPUs are specialised hardware they have been traditionally accessed through industry approved API standards like OpenGL and OpenCL. Over the years, the number of APIs available have expanded as GPUs have evolved. The newest APIs include Vulcan (</w:t>
+      </w:r>
+      <w:proofErr w:type="spellStart"/>
+      <w:r>
+        <w:t>Khronosorg</w:t>
+      </w:r>
+      <w:proofErr w:type="spellEnd"/>
+      <w:r>
+        <w:t>, 2016), Metal (</w:t>
+      </w:r>
+      <w:proofErr w:type="spellStart"/>
+      <w:r>
+        <w:t>Applecom</w:t>
+      </w:r>
+      <w:proofErr w:type="spellEnd"/>
+      <w:r>
+        <w:t>, 2016) and CUDA (</w:t>
+      </w:r>
+      <w:proofErr w:type="spellStart"/>
+      <w:r>
+        <w:t>Nvidiacom</w:t>
+      </w:r>
+      <w:proofErr w:type="spellEnd"/>
+      <w:r>
+        <w:t>, 2016). GPUs are traditionally used for parallel computation and advanced 3D rendering and in the following section I will be summarising the technology used most today to accomplish rendering and computation.</w:t>
       </w:r>
     </w:p>
     <w:p>
@@ -8701,7 +8962,15 @@
         <w:spacing w:line="276" w:lineRule="auto"/>
       </w:pPr>
       <w:r>
-        <w:t>3D Rendering has been traditionally accomplished through either DirectX or OpenGL. DirectX is a set of Windows APIs for multimedia applications. DirectX’s key component is Direct3D which is a direct competitor to OpenGL and allows developers to write 3D applications. DirectX unlike OpenGL isn’t cross platform, you will only find it on Windows, one of its key faults. Another key differential is that DirectX isn’t backwards compatible unlike its competitor. OpenGL stands for Open Graphics Library; it is a cross platform API for 3D rendering. Unlike DirectX, OpenGL is only concerned with rendering and isn’t a set of APIs but rather one API for rendering only. OpenGL is backwards compatible and uniquely has multiple versions which has seen it expand onto other platforms. OpenGL ES brought the API to embedded systems, and WebGL brought hardware accelerated rendering to the Web. In any case as it is one of the few platform independent graphics APIs it is still used today, most notably on Linux and Mac.</w:t>
+        <w:t xml:space="preserve">3D Rendering has been traditionally accomplished through either DirectX or OpenGL. DirectX is a set of Windows APIs for multimedia applications. DirectX’s key component is Direct3D which is a direct competitor to OpenGL and allows developers to write 3D applications. DirectX unlike OpenGL isn’t cross platform, you will only find it on Windows, one of its key faults. Another key differential is that DirectX isn’t backwards compatible unlike its competitor. OpenGL stands for Open Graphics Library; it is a cross platform API for 3D rendering. Unlike DirectX, OpenGL is only concerned with rendering and isn’t a set of APIs but rather one API for rendering only. OpenGL is backwards compatible and uniquely has multiple versions which has seen it expand onto other platforms. OpenGL ES brought the API to embedded systems, and </w:t>
+      </w:r>
+      <w:proofErr w:type="spellStart"/>
+      <w:r>
+        <w:t>WebGL</w:t>
+      </w:r>
+      <w:proofErr w:type="spellEnd"/>
+      <w:r>
+        <w:t xml:space="preserve"> brought hardware accelerated rendering to the Web. In any case as it is one of the few platform independent graphics APIs it is still used today, most notably on Linux and Mac.</w:t>
       </w:r>
     </w:p>
     <w:p>
@@ -8777,7 +9046,7 @@
           <v:shape id="_x0000_i1025" type="#_x0000_t75" style="width:451.35pt;height:2in" o:ole="">
             <v:imagedata r:id="rId9" o:title=""/>
           </v:shape>
-          <o:OLEObject Type="Embed" ProgID="Word.OpenDocumentText.12" ShapeID="_x0000_i1025" DrawAspect="Content" ObjectID="_1550089864" r:id="rId10"/>
+          <o:OLEObject Type="Embed" ProgID="Word.OpenDocumentText.12" ShapeID="_x0000_i1025" DrawAspect="Content" ObjectID="_1550089672" r:id="rId10"/>
         </w:object>
       </w:r>
     </w:p>
@@ -8836,7 +9105,15 @@
         <w:spacing w:line="276" w:lineRule="auto"/>
       </w:pPr>
       <w:r>
-        <w:t xml:space="preserve">On the compute side of GPU APIs, we have CUDA and OpenCL. Apple originally proposed the Open Compute Library known as OpenCL to allow developers to take advantage of GPUs on their platform. They submitted it to the Kronos Group and it soon became an industry standard. Where OpenCL is different from CUDA is the range of devices it works on. OpenCL can run on any heterogeneous system and is not bound to a single operating system like DirectX or hardware manufacturer like CUDA. CUDA on the other hand will only run on NVidia hardware. Research (Karimi, K, 2016) found CUDA to perform better than OpenCL, however CUDAs inability to work across hardware from different manufacturers is </w:t>
+        <w:t>On the compute side of GPU APIs, we have CUDA and OpenCL. Apple originally proposed the Open Compute Library known as OpenCL to allow developers to take advantage of GPUs on their platform. They submitted it to the Kronos Group and it soon became an industry standard. Where OpenCL is different from CUDA is the range of devices it works on. OpenCL can run on any heterogeneous system and is not bound to a single operating system like DirectX or hardware manufacturer like CUDA. CUDA on the other hand will only run on NVidia hardware. Research (</w:t>
+      </w:r>
+      <w:proofErr w:type="spellStart"/>
+      <w:r>
+        <w:t>Karimi</w:t>
+      </w:r>
+      <w:proofErr w:type="spellEnd"/>
+      <w:r>
+        <w:t xml:space="preserve">, K, 2016) found CUDA to perform better than OpenCL, however CUDAs inability to work across hardware from different manufacturers is </w:t>
       </w:r>
       <w:r>
         <w:t xml:space="preserve">certainly its biggest downfall yet </w:t>
@@ -8889,7 +9166,7 @@
           <v:shape id="_x0000_i1026" type="#_x0000_t75" style="width:522.25pt;height:77.35pt" o:ole="">
             <v:imagedata r:id="rId11" o:title=""/>
           </v:shape>
-          <o:OLEObject Type="Embed" ProgID="Word.OpenDocumentText.12" ShapeID="_x0000_i1026" DrawAspect="Content" ObjectID="_1550089865" r:id="rId12"/>
+          <o:OLEObject Type="Embed" ProgID="Word.OpenDocumentText.12" ShapeID="_x0000_i1026" DrawAspect="Content" ObjectID="_1550089673" r:id="rId12"/>
         </w:object>
       </w:r>
     </w:p>
@@ -8960,7 +9237,21 @@
         <w:rPr>
           <w:rFonts w:cs="Arial"/>
         </w:rPr>
-        <w:t xml:space="preserve">We chose JavaScript as the language for the platform for various reasons. The first is its speed. JavaScript has benefited from a large amount of investment in compiler development with most browser vendors now opting for Just in Time (JIT) compilers over traditional interpreters for JavaScript execution. The result is a tenfold increase in JavaScript speed making the language more suitable for high performance applications. Second JavaScript is a very popular language, in their yearly survey StackOverflow found JavaScript to be the most popular technology </w:t>
+        <w:t xml:space="preserve">We chose JavaScript as the language for the platform for various reasons. The first is its speed. JavaScript has benefited from a large amount of investment in compiler development with most browser vendors now opting for Just in Time (JIT) compilers over traditional interpreters for JavaScript execution. The result is a tenfold increase in JavaScript speed making the language more suitable for high performance applications. Second JavaScript is a very popular language, in their yearly survey </w:t>
+      </w:r>
+      <w:proofErr w:type="spellStart"/>
+      <w:r>
+        <w:rPr>
+          <w:rFonts w:cs="Arial"/>
+        </w:rPr>
+        <w:t>StackOverflow</w:t>
+      </w:r>
+      <w:proofErr w:type="spellEnd"/>
+      <w:r>
+        <w:rPr>
+          <w:rFonts w:cs="Arial"/>
+        </w:rPr>
+        <w:t xml:space="preserve"> found JavaScript to be the most popular technology </w:t>
       </w:r>
       <w:r>
         <w:t>(Stack overflow blog, 2016)</w:t>
@@ -9012,7 +9303,15 @@
         <w:t xml:space="preserve"> in 1995</w:t>
       </w:r>
       <w:r>
-        <w:t xml:space="preserve"> by Brendan Eich when </w:t>
+        <w:t xml:space="preserve"> by Brendan </w:t>
+      </w:r>
+      <w:proofErr w:type="spellStart"/>
+      <w:r>
+        <w:t>Eich</w:t>
+      </w:r>
+      <w:proofErr w:type="spellEnd"/>
+      <w:r>
+        <w:t xml:space="preserve"> when </w:t>
       </w:r>
       <w:r>
         <w:t>Netscape hired him</w:t>
@@ -9024,7 +9323,15 @@
         <w:t xml:space="preserve"> (Severance C, 2012). JavaScript’s design was aimed to be a lightweight interpreted language to complement Java. But at the same time, it would need to appeal to non-professionals in the software world.</w:t>
       </w:r>
       <w:r>
-        <w:t xml:space="preserve"> Like other languages at the time JavaScript took the basic syntax from the C language with simpler semantics and dynamic memory allocations. As JavaScript was designed for web pages the complexity of concurrency and memory was left behind to present the language as a lightweight tool compared to other languages at the time. JavaScript as we know it today was brought about through the languages standardisation in the late 1990s. Through the ECMAScript the core language specification was been refined and improved upon to fully realise the goals set out when Brendan Eich first started the project. </w:t>
+        <w:t xml:space="preserve"> Like other languages at the time JavaScript took the basic syntax from the C language with simpler semantics and dynamic memory allocations. As JavaScript was designed for web pages the complexity of concurrency and memory was left behind to present the language as a lightweight tool compared to other languages at the time. JavaScript as we know it today was brought about through the languages standardisation in the late 1990s. Through the ECMAScript the core language specification was been refined and improved upon to fully realise the goals set out when Brendan </w:t>
+      </w:r>
+      <w:proofErr w:type="spellStart"/>
+      <w:r>
+        <w:t>Eich</w:t>
+      </w:r>
+      <w:proofErr w:type="spellEnd"/>
+      <w:r>
+        <w:t xml:space="preserve"> first started the project. </w:t>
       </w:r>
     </w:p>
     <w:p>
@@ -9304,8 +9611,9 @@
           <w:shd w:val="clear" w:color="auto" w:fill="FFFFFF"/>
           <w:lang w:eastAsia="en-GB"/>
         </w:rPr>
-        <w:t xml:space="preserve"> (Ocariza F et al, 2013)</w:t>
-      </w:r>
+        <w:t xml:space="preserve"> (</w:t>
+      </w:r>
+      <w:proofErr w:type="spellStart"/>
       <w:r>
         <w:rPr>
           <w:rFonts w:cs="Arial"/>
@@ -9313,6 +9621,25 @@
           <w:shd w:val="clear" w:color="auto" w:fill="FFFFFF"/>
           <w:lang w:eastAsia="en-GB"/>
         </w:rPr>
+        <w:t>Ocariza</w:t>
+      </w:r>
+      <w:proofErr w:type="spellEnd"/>
+      <w:r>
+        <w:rPr>
+          <w:rFonts w:cs="Arial"/>
+          <w:szCs w:val="22"/>
+          <w:shd w:val="clear" w:color="auto" w:fill="FFFFFF"/>
+          <w:lang w:eastAsia="en-GB"/>
+        </w:rPr>
+        <w:t xml:space="preserve"> F et al, 2013)</w:t>
+      </w:r>
+      <w:r>
+        <w:rPr>
+          <w:rFonts w:cs="Arial"/>
+          <w:szCs w:val="22"/>
+          <w:shd w:val="clear" w:color="auto" w:fill="FFFFFF"/>
+          <w:lang w:eastAsia="en-GB"/>
+        </w:rPr>
         <w:t xml:space="preserve"> foun</w:t>
       </w:r>
       <w:r>
@@ -9403,6 +9730,7 @@
         </w:rPr>
         <w:t>undertook (</w:t>
       </w:r>
+      <w:proofErr w:type="spellStart"/>
       <w:r>
         <w:rPr>
           <w:rFonts w:cs="Arial"/>
@@ -9410,7 +9738,37 @@
           <w:shd w:val="clear" w:color="auto" w:fill="FFFFFF"/>
           <w:lang w:eastAsia="en-GB"/>
         </w:rPr>
-        <w:t>Tilkov, S. and Vinoski, S., 2010)</w:t>
+        <w:t>Tilkov</w:t>
+      </w:r>
+      <w:proofErr w:type="spellEnd"/>
+      <w:r>
+        <w:rPr>
+          <w:rFonts w:cs="Arial"/>
+          <w:szCs w:val="22"/>
+          <w:shd w:val="clear" w:color="auto" w:fill="FFFFFF"/>
+          <w:lang w:eastAsia="en-GB"/>
+        </w:rPr>
+        <w:t xml:space="preserve">, S. and </w:t>
+      </w:r>
+      <w:proofErr w:type="spellStart"/>
+      <w:r>
+        <w:rPr>
+          <w:rFonts w:cs="Arial"/>
+          <w:szCs w:val="22"/>
+          <w:shd w:val="clear" w:color="auto" w:fill="FFFFFF"/>
+          <w:lang w:eastAsia="en-GB"/>
+        </w:rPr>
+        <w:t>Vinoski</w:t>
+      </w:r>
+      <w:proofErr w:type="spellEnd"/>
+      <w:r>
+        <w:rPr>
+          <w:rFonts w:cs="Arial"/>
+          <w:szCs w:val="22"/>
+          <w:shd w:val="clear" w:color="auto" w:fill="FFFFFF"/>
+          <w:lang w:eastAsia="en-GB"/>
+        </w:rPr>
+        <w:t>, S., 2010)</w:t>
       </w:r>
       <w:r>
         <w:rPr>
@@ -9483,7 +9841,23 @@
           <w:rFonts w:cs="Arial"/>
           <w:shd w:val="clear" w:color="auto" w:fill="FFFFFF"/>
         </w:rPr>
-        <w:t>(Mozillaorg, 2016)</w:t>
+        <w:t>(</w:t>
+      </w:r>
+      <w:proofErr w:type="spellStart"/>
+      <w:r>
+        <w:rPr>
+          <w:rFonts w:cs="Arial"/>
+          <w:shd w:val="clear" w:color="auto" w:fill="FFFFFF"/>
+        </w:rPr>
+        <w:t>Mozillaorg</w:t>
+      </w:r>
+      <w:proofErr w:type="spellEnd"/>
+      <w:r>
+        <w:rPr>
+          <w:rFonts w:cs="Arial"/>
+          <w:shd w:val="clear" w:color="auto" w:fill="FFFFFF"/>
+        </w:rPr>
+        <w:t>, 2016)</w:t>
       </w:r>
       <w:r>
         <w:rPr>
@@ -9522,11 +9896,13 @@
       <w:r>
         <w:t xml:space="preserve"> </w:t>
       </w:r>
+      <w:proofErr w:type="spellStart"/>
       <w:r>
         <w:t>ArrayBuffer</w:t>
       </w:r>
       <w:bookmarkEnd w:id="22"/>
       <w:bookmarkEnd w:id="23"/>
+      <w:proofErr w:type="spellEnd"/>
     </w:p>
     <w:p>
       <w:pPr>
@@ -9535,9 +9911,11 @@
           <w:rFonts w:cs="Arial"/>
         </w:rPr>
       </w:pPr>
+      <w:proofErr w:type="spellStart"/>
       <w:r>
         <w:t>ArrayBuffer</w:t>
       </w:r>
+      <w:proofErr w:type="spellEnd"/>
       <w:r>
         <w:rPr>
           <w:rFonts w:cs="Arial"/>
@@ -9574,9 +9952,11 @@
         </w:rPr>
         <w:t xml:space="preserve"> and represent it in memory in JavaScript with the following </w:t>
       </w:r>
+      <w:proofErr w:type="spellStart"/>
       <w:r>
         <w:t>ArrayBuffer</w:t>
       </w:r>
+      <w:proofErr w:type="spellEnd"/>
       <w:r>
         <w:rPr>
           <w:rFonts w:cs="Arial"/>
@@ -9623,10 +10003,10 @@
           <w:vertAlign w:val="subscript"/>
         </w:rPr>
         <w:object w:dxaOrig="9026" w:dyaOrig="1717" w14:anchorId="7F3572C3">
-          <v:shape id="_x0000_i1027" type="#_x0000_t75" style="width:452.95pt;height:87.05pt" o:ole="">
+          <v:shape id="_x0000_i1027" type="#_x0000_t75" style="width:453.5pt;height:87.05pt" o:ole="">
             <v:imagedata r:id="rId13" o:title=""/>
           </v:shape>
-          <o:OLEObject Type="Embed" ProgID="Word.OpenDocumentText.12" ShapeID="_x0000_i1027" DrawAspect="Content" ObjectID="_1550089866" r:id="rId14"/>
+          <o:OLEObject Type="Embed" ProgID="Word.OpenDocumentText.12" ShapeID="_x0000_i1027" DrawAspect="Content" ObjectID="_1550089674" r:id="rId14"/>
         </w:object>
       </w:r>
     </w:p>
@@ -9706,10 +10086,10 @@
           <w:rFonts w:cs="Arial"/>
         </w:rPr>
         <w:object w:dxaOrig="9360" w:dyaOrig="2607" w14:anchorId="4080A703">
-          <v:shape id="_x0000_i1028" type="#_x0000_t75" style="width:469.05pt;height:128.95pt" o:ole="">
+          <v:shape id="_x0000_i1028" type="#_x0000_t75" style="width:468.55pt;height:128.95pt" o:ole="">
             <v:imagedata r:id="rId15" o:title=""/>
           </v:shape>
-          <o:OLEObject Type="Embed" ProgID="Word.OpenDocumentText.12" ShapeID="_x0000_i1028" DrawAspect="Content" ObjectID="_1550089867" r:id="rId16"/>
+          <o:OLEObject Type="Embed" ProgID="Word.OpenDocumentText.12" ShapeID="_x0000_i1028" DrawAspect="Content" ObjectID="_1550089675" r:id="rId16"/>
         </w:object>
       </w:r>
       <w:r>
@@ -9794,9 +10174,11 @@
         </w:rPr>
         <w:t xml:space="preserve">Following the base type </w:t>
       </w:r>
+      <w:proofErr w:type="spellStart"/>
       <w:r>
         <w:t>ArrayBuffer</w:t>
       </w:r>
+      <w:proofErr w:type="spellEnd"/>
       <w:r>
         <w:rPr>
           <w:rFonts w:cs="Arial"/>
@@ -9856,10 +10238,10 @@
           <w:rFonts w:cs="Arial"/>
         </w:rPr>
         <w:object w:dxaOrig="9026" w:dyaOrig="836" w14:anchorId="229407D1">
-          <v:shape id="_x0000_i1029" type="#_x0000_t75" style="width:452.95pt;height:40.3pt" o:ole="">
+          <v:shape id="_x0000_i1029" type="#_x0000_t75" style="width:453.5pt;height:39.75pt" o:ole="">
             <v:imagedata r:id="rId17" o:title=""/>
           </v:shape>
-          <o:OLEObject Type="Embed" ProgID="Word.OpenDocumentText.12" ShapeID="_x0000_i1029" DrawAspect="Content" ObjectID="_1550089868" r:id="rId18"/>
+          <o:OLEObject Type="Embed" ProgID="Word.OpenDocumentText.12" ShapeID="_x0000_i1029" DrawAspect="Content" ObjectID="_1550089676" r:id="rId18"/>
         </w:object>
       </w:r>
     </w:p>
@@ -10007,10 +10389,10 @@
           <w:rFonts w:cs="Arial"/>
         </w:rPr>
         <w:object w:dxaOrig="9026" w:dyaOrig="1063" w14:anchorId="23FC9BB8">
-          <v:shape id="_x0000_i1030" type="#_x0000_t75" style="width:452.95pt;height:51.6pt" o:ole="">
+          <v:shape id="_x0000_i1030" type="#_x0000_t75" style="width:453.5pt;height:51.6pt" o:ole="">
             <v:imagedata r:id="rId19" o:title=""/>
           </v:shape>
-          <o:OLEObject Type="Embed" ProgID="Word.OpenDocumentText.12" ShapeID="_x0000_i1030" DrawAspect="Content" ObjectID="_1550089869" r:id="rId20"/>
+          <o:OLEObject Type="Embed" ProgID="Word.OpenDocumentText.12" ShapeID="_x0000_i1030" DrawAspect="Content" ObjectID="_1550089677" r:id="rId20"/>
         </w:object>
       </w:r>
     </w:p>
@@ -10140,12 +10522,14 @@
       <w:r>
         <w:t xml:space="preserve"> and </w:t>
       </w:r>
+      <w:proofErr w:type="spellStart"/>
       <w:r>
         <w:rPr>
           <w:rStyle w:val="QuoteChar"/>
         </w:rPr>
         <w:t>const</w:t>
       </w:r>
+      <w:proofErr w:type="spellEnd"/>
       <w:r>
         <w:t xml:space="preserve"> aimed to solve the problem of variable scoping and reinitializing found in today’s JavaScript language.</w:t>
       </w:r>
@@ -10168,10 +10552,10 @@
       </w:pPr>
       <w:r>
         <w:object w:dxaOrig="9360" w:dyaOrig="3543" w14:anchorId="6B9DDA75">
-          <v:shape id="_x0000_i1031" type="#_x0000_t75" style="width:468pt;height:178.4pt" o:ole="">
+          <v:shape id="_x0000_i1031" type="#_x0000_t75" style="width:468.55pt;height:178.4pt" o:ole="">
             <v:imagedata r:id="rId21" o:title=""/>
           </v:shape>
-          <o:OLEObject Type="Embed" ProgID="Word.OpenDocumentText.12" ShapeID="_x0000_i1031" DrawAspect="Content" ObjectID="_1550089870" r:id="rId22"/>
+          <o:OLEObject Type="Embed" ProgID="Word.OpenDocumentText.12" ShapeID="_x0000_i1031" DrawAspect="Content" ObjectID="_1550089678" r:id="rId22"/>
         </w:object>
       </w:r>
     </w:p>
@@ -10207,7 +10591,21 @@
         <w:rPr>
           <w:rStyle w:val="Emphasis"/>
         </w:rPr>
-        <w:t>let and const keyword example</w:t>
+        <w:t xml:space="preserve">let and </w:t>
+      </w:r>
+      <w:proofErr w:type="spellStart"/>
+      <w:r>
+        <w:rPr>
+          <w:rStyle w:val="Emphasis"/>
+        </w:rPr>
+        <w:t>const</w:t>
+      </w:r>
+      <w:proofErr w:type="spellEnd"/>
+      <w:r>
+        <w:rPr>
+          <w:rStyle w:val="Emphasis"/>
+        </w:rPr>
+        <w:t xml:space="preserve"> keyword example</w:t>
       </w:r>
     </w:p>
     <w:p>
@@ -10258,10 +10656,10 @@
       </w:pPr>
       <w:r>
         <w:object w:dxaOrig="9360" w:dyaOrig="1112" w14:anchorId="64945D86">
-          <v:shape id="_x0000_i1032" type="#_x0000_t75" style="width:468pt;height:55.35pt" o:ole="">
+          <v:shape id="_x0000_i1032" type="#_x0000_t75" style="width:468.55pt;height:55.9pt" o:ole="">
             <v:imagedata r:id="rId23" o:title=""/>
           </v:shape>
-          <o:OLEObject Type="Embed" ProgID="Word.OpenDocumentText.12" ShapeID="_x0000_i1032" DrawAspect="Content" ObjectID="_1550089871" r:id="rId24"/>
+          <o:OLEObject Type="Embed" ProgID="Word.OpenDocumentText.12" ShapeID="_x0000_i1032" DrawAspect="Content" ObjectID="_1550089679" r:id="rId24"/>
         </w:object>
       </w:r>
     </w:p>
@@ -10336,10 +10734,10 @@
       </w:pPr>
       <w:r>
         <w:object w:dxaOrig="9026" w:dyaOrig="1290" w14:anchorId="40C30EFE">
-          <v:shape id="_x0000_i1033" type="#_x0000_t75" style="width:451.35pt;height:65pt" o:ole="">
+          <v:shape id="_x0000_i1033" type="#_x0000_t75" style="width:451.35pt;height:65.55pt" o:ole="">
             <v:imagedata r:id="rId25" o:title=""/>
           </v:shape>
-          <o:OLEObject Type="Embed" ProgID="Word.OpenDocumentText.12" ShapeID="_x0000_i1033" DrawAspect="Content" ObjectID="_1550089872" r:id="rId26"/>
+          <o:OLEObject Type="Embed" ProgID="Word.OpenDocumentText.12" ShapeID="_x0000_i1033" DrawAspect="Content" ObjectID="_1550089680" r:id="rId26"/>
         </w:object>
       </w:r>
     </w:p>
@@ -10436,13 +10834,41 @@
         <w:rPr>
           <w:rFonts w:cs="Arial"/>
         </w:rPr>
-        <w:t>These modules systems go by name of CommonJS and AMD (Asynchronous Module Definition).  As part of the platform, o</w:t>
-      </w:r>
-      <w:r>
-        <w:rPr>
-          <w:rFonts w:cs="Arial"/>
-        </w:rPr>
-        <w:t xml:space="preserve">nce V8 was successfully embedded and the source code written in a file was parsed and executed the CommonJS standard </w:t>
+        <w:t xml:space="preserve">These modules systems go by name of </w:t>
+      </w:r>
+      <w:proofErr w:type="spellStart"/>
+      <w:r>
+        <w:rPr>
+          <w:rFonts w:cs="Arial"/>
+        </w:rPr>
+        <w:t>CommonJS</w:t>
+      </w:r>
+      <w:proofErr w:type="spellEnd"/>
+      <w:r>
+        <w:rPr>
+          <w:rFonts w:cs="Arial"/>
+        </w:rPr>
+        <w:t xml:space="preserve"> and AMD (Asynchronous Module Definition).  As part of the platform, o</w:t>
+      </w:r>
+      <w:r>
+        <w:rPr>
+          <w:rFonts w:cs="Arial"/>
+        </w:rPr>
+        <w:t xml:space="preserve">nce V8 was successfully embedded and the source code written in a file was parsed and executed the </w:t>
+      </w:r>
+      <w:proofErr w:type="spellStart"/>
+      <w:r>
+        <w:rPr>
+          <w:rFonts w:cs="Arial"/>
+        </w:rPr>
+        <w:t>CommonJS</w:t>
+      </w:r>
+      <w:proofErr w:type="spellEnd"/>
+      <w:r>
+        <w:rPr>
+          <w:rFonts w:cs="Arial"/>
+        </w:rPr>
+        <w:t xml:space="preserve"> standard </w:t>
       </w:r>
       <w:r>
         <w:rPr>
@@ -10462,8 +10888,13 @@
         <w:pStyle w:val="Heading4"/>
       </w:pPr>
       <w:r>
-        <w:t>2.2.4.1 CommonJS</w:t>
-      </w:r>
+        <w:t xml:space="preserve">2.2.4.1 </w:t>
+      </w:r>
+      <w:proofErr w:type="spellStart"/>
+      <w:r>
+        <w:t>CommonJS</w:t>
+      </w:r>
+      <w:proofErr w:type="spellEnd"/>
     </w:p>
     <w:p>
       <w:pPr>
@@ -10476,7 +10907,35 @@
         <w:rPr>
           <w:rFonts w:cs="Arial"/>
         </w:rPr>
-        <w:t xml:space="preserve">The CommonJS standard (Commonjsorg, 2016) specifies a contract for modules and how they should be handled. </w:t>
+        <w:t xml:space="preserve">The </w:t>
+      </w:r>
+      <w:proofErr w:type="spellStart"/>
+      <w:r>
+        <w:rPr>
+          <w:rFonts w:cs="Arial"/>
+        </w:rPr>
+        <w:t>CommonJS</w:t>
+      </w:r>
+      <w:proofErr w:type="spellEnd"/>
+      <w:r>
+        <w:rPr>
+          <w:rFonts w:cs="Arial"/>
+        </w:rPr>
+        <w:t xml:space="preserve"> standard (</w:t>
+      </w:r>
+      <w:proofErr w:type="spellStart"/>
+      <w:r>
+        <w:rPr>
+          <w:rFonts w:cs="Arial"/>
+        </w:rPr>
+        <w:t>Commonjsorg</w:t>
+      </w:r>
+      <w:proofErr w:type="spellEnd"/>
+      <w:r>
+        <w:rPr>
+          <w:rFonts w:cs="Arial"/>
+        </w:rPr>
+        <w:t xml:space="preserve">, 2016) specifies a contract for modules and how they should be handled. </w:t>
       </w:r>
       <w:r>
         <w:rPr>
@@ -10602,7 +11061,21 @@
         <w:rPr>
           <w:rFonts w:cs="Arial"/>
         </w:rPr>
-        <w:t xml:space="preserve">A module identifier is a string delimited by forward slashes. If a module id has no filename extension “.js” is added by default. The module identifier is relative if it starts with “.”. Finally, relative identifiers are resolved relative to the call to </w:t>
+        <w:t>A module identifier is a string delimited by forward slashes. If a module id has no filename extension “.</w:t>
+      </w:r>
+      <w:proofErr w:type="spellStart"/>
+      <w:r>
+        <w:rPr>
+          <w:rFonts w:cs="Arial"/>
+        </w:rPr>
+        <w:t>js</w:t>
+      </w:r>
+      <w:proofErr w:type="spellEnd"/>
+      <w:r>
+        <w:rPr>
+          <w:rFonts w:cs="Arial"/>
+        </w:rPr>
+        <w:t xml:space="preserve">” is added by default. The module identifier is relative if it starts with “.”. Finally, relative identifiers are resolved relative to the call to </w:t>
       </w:r>
       <w:r>
         <w:rPr>
@@ -10666,7 +11139,21 @@
         <w:rPr>
           <w:szCs w:val="22"/>
         </w:rPr>
-        <w:t>, with the above mentioned CommonJS runtime used on the server side. To be AMD compliant the following rules must be met.</w:t>
+        <w:t xml:space="preserve">, with the above mentioned </w:t>
+      </w:r>
+      <w:proofErr w:type="spellStart"/>
+      <w:r>
+        <w:rPr>
+          <w:szCs w:val="22"/>
+        </w:rPr>
+        <w:t>CommonJS</w:t>
+      </w:r>
+      <w:proofErr w:type="spellEnd"/>
+      <w:r>
+        <w:rPr>
+          <w:szCs w:val="22"/>
+        </w:rPr>
+        <w:t xml:space="preserve"> runtime used on the server side. To be AMD compliant the following rules must be met.</w:t>
       </w:r>
       <w:r>
         <w:rPr>
@@ -10747,7 +11234,25 @@
           <w:szCs w:val="22"/>
         </w:rPr>
         <w:lastRenderedPageBreak/>
-        <w:t>with argument positions corresponding to index in the dependencies array. The dependencies ids may be relative ids, and should be resolved relative the module being defined. This specification defines three special dependency names that have a distinct resolution. If the value of "require", "exports", or "module" appear in the dependency list, the argument should be resolved to the corresponding free variable as defined by the CommonJS modules specification. This argument is optional</w:t>
+        <w:t xml:space="preserve">with argument positions corresponding to index in the dependencies array. The dependencies ids may be relative ids, and should be resolved relative the module being defined. This specification defines three special dependency names that have a distinct resolution. If the value of "require", "exports", or "module" appear in the dependency list, the argument should be resolved to the corresponding free variable as defined by the </w:t>
+      </w:r>
+      <w:proofErr w:type="spellStart"/>
+      <w:r>
+        <w:rPr>
+          <w:rFonts w:ascii="Cambria" w:hAnsi="Cambria"/>
+          <w:sz w:val="22"/>
+          <w:szCs w:val="22"/>
+        </w:rPr>
+        <w:t>CommonJS</w:t>
+      </w:r>
+      <w:proofErr w:type="spellEnd"/>
+      <w:r>
+        <w:rPr>
+          <w:rFonts w:ascii="Cambria" w:hAnsi="Cambria"/>
+          <w:sz w:val="22"/>
+          <w:szCs w:val="22"/>
+        </w:rPr>
+        <w:t xml:space="preserve"> modules specification. This argument is optional</w:t>
       </w:r>
       <w:r>
         <w:rPr>
@@ -11266,10 +11771,10 @@
           <w:rFonts w:cs="Arial"/>
         </w:rPr>
         <w:object w:dxaOrig="9026" w:dyaOrig="2212" w14:anchorId="79B53272">
-          <v:shape id="_x0000_i1034" type="#_x0000_t75" style="width:451.35pt;height:111.2pt" o:ole="">
+          <v:shape id="_x0000_i1034" type="#_x0000_t75" style="width:451.35pt;height:110.7pt" o:ole="">
             <v:imagedata r:id="rId28" o:title=""/>
           </v:shape>
-          <o:OLEObject Type="Embed" ProgID="Word.OpenDocumentText.12" ShapeID="_x0000_i1034" DrawAspect="Content" ObjectID="_1550089873" r:id="rId29"/>
+          <o:OLEObject Type="Embed" ProgID="Word.OpenDocumentText.12" ShapeID="_x0000_i1034" DrawAspect="Content" ObjectID="_1550089681" r:id="rId29"/>
         </w:object>
       </w:r>
     </w:p>
@@ -11395,7 +11900,7 @@
           <v:shape id="_x0000_i1035" type="#_x0000_t75" style="width:451.35pt;height:119.3pt" o:ole="">
             <v:imagedata r:id="rId30" o:title=""/>
           </v:shape>
-          <o:OLEObject Type="Embed" ProgID="Word.OpenDocumentText.12" ShapeID="_x0000_i1035" DrawAspect="Content" ObjectID="_1550089874" r:id="rId31"/>
+          <o:OLEObject Type="Embed" ProgID="Word.OpenDocumentText.12" ShapeID="_x0000_i1035" DrawAspect="Content" ObjectID="_1550089682" r:id="rId31"/>
         </w:object>
       </w:r>
     </w:p>
@@ -11487,6 +11992,7 @@
         </w:rPr>
         <w:t xml:space="preserve"> all handles allocated in the current scope will be deleted when the </w:t>
       </w:r>
+      <w:proofErr w:type="spellStart"/>
       <w:r>
         <w:rPr>
           <w:rStyle w:val="QuoteChar"/>
@@ -11494,6 +12000,7 @@
         </w:rPr>
         <w:t>HandleScope</w:t>
       </w:r>
+      <w:proofErr w:type="spellEnd"/>
       <w:r>
         <w:rPr>
           <w:rFonts w:cs="Arial"/>
@@ -11501,6 +12008,7 @@
         </w:rPr>
         <w:t xml:space="preserve"> is deleted. Note to construct a </w:t>
       </w:r>
+      <w:proofErr w:type="spellStart"/>
       <w:r>
         <w:rPr>
           <w:rStyle w:val="QuoteChar"/>
@@ -11508,6 +12016,7 @@
         </w:rPr>
         <w:t>HandleScope</w:t>
       </w:r>
+      <w:proofErr w:type="spellEnd"/>
       <w:r>
         <w:rPr>
           <w:rFonts w:cs="Arial"/>
@@ -11515,6 +12024,7 @@
         </w:rPr>
         <w:t xml:space="preserve"> object you must pass the VM instance that the </w:t>
       </w:r>
+      <w:proofErr w:type="spellStart"/>
       <w:r>
         <w:rPr>
           <w:rStyle w:val="QuoteChar"/>
@@ -11522,6 +12032,7 @@
         </w:rPr>
         <w:t>HandleScope</w:t>
       </w:r>
+      <w:proofErr w:type="spellEnd"/>
       <w:r>
         <w:rPr>
           <w:rFonts w:cs="Arial"/>
@@ -11529,6 +12040,7 @@
         </w:rPr>
         <w:t xml:space="preserve"> will be run on. The </w:t>
       </w:r>
+      <w:proofErr w:type="spellStart"/>
       <w:r>
         <w:rPr>
           <w:rStyle w:val="QuoteChar"/>
@@ -11536,6 +12048,7 @@
         </w:rPr>
         <w:t>GetCurrent</w:t>
       </w:r>
+      <w:proofErr w:type="spellEnd"/>
       <w:r>
         <w:rPr>
           <w:rFonts w:cs="Arial"/>
@@ -11569,7 +12082,7 @@
           <v:shape id="_x0000_i1036" type="#_x0000_t75" style="width:451.35pt;height:108.55pt" o:ole="">
             <v:imagedata r:id="rId32" o:title=""/>
           </v:shape>
-          <o:OLEObject Type="Embed" ProgID="Word.OpenDocumentText.12" ShapeID="_x0000_i1036" DrawAspect="Content" ObjectID="_1550089875" r:id="rId33"/>
+          <o:OLEObject Type="Embed" ProgID="Word.OpenDocumentText.12" ShapeID="_x0000_i1036" DrawAspect="Content" ObjectID="_1550089683" r:id="rId33"/>
         </w:object>
       </w:r>
     </w:p>
@@ -11678,10 +12191,10 @@
           <w:rFonts w:cs="Arial"/>
         </w:rPr>
         <w:object w:dxaOrig="9026" w:dyaOrig="1948" w14:anchorId="4C941E8E">
-          <v:shape id="_x0000_i1037" type="#_x0000_t75" style="width:451.35pt;height:97.25pt" o:ole="">
+          <v:shape id="_x0000_i1037" type="#_x0000_t75" style="width:451.35pt;height:96.7pt" o:ole="">
             <v:imagedata r:id="rId34" o:title=""/>
           </v:shape>
-          <o:OLEObject Type="Embed" ProgID="Word.OpenDocumentText.12" ShapeID="_x0000_i1037" DrawAspect="Content" ObjectID="_1550089876" r:id="rId35"/>
+          <o:OLEObject Type="Embed" ProgID="Word.OpenDocumentText.12" ShapeID="_x0000_i1037" DrawAspect="Content" ObjectID="_1550089684" r:id="rId35"/>
         </w:object>
       </w:r>
     </w:p>
@@ -11782,7 +12295,15 @@
         <w:spacing w:line="276" w:lineRule="auto"/>
       </w:pPr>
       <w:r>
-        <w:t>You can now write server side applications in JavaScript with Node.js (Nodejs foundation, 2016) which uses V8.</w:t>
+        <w:t>You can now write server side applications in JavaScript with Node.js (</w:t>
+      </w:r>
+      <w:proofErr w:type="spellStart"/>
+      <w:r>
+        <w:t>Nodejs</w:t>
+      </w:r>
+      <w:proofErr w:type="spellEnd"/>
+      <w:r>
+        <w:t xml:space="preserve"> foundation, 2016) which uses V8.</w:t>
       </w:r>
       <w:r>
         <w:t xml:space="preserve"> The argument ma</w:t>
@@ -11863,12 +12384,21 @@
         </w:rPr>
         <w:t>(</w:t>
       </w:r>
+      <w:proofErr w:type="spellStart"/>
       <w:r>
         <w:rPr>
           <w:color w:val="333333"/>
           <w:shd w:val="clear" w:color="auto" w:fill="FFFFFF"/>
         </w:rPr>
-        <w:t>Atomio, 2016)</w:t>
+        <w:t>Atomio</w:t>
+      </w:r>
+      <w:proofErr w:type="spellEnd"/>
+      <w:r>
+        <w:rPr>
+          <w:color w:val="333333"/>
+          <w:shd w:val="clear" w:color="auto" w:fill="FFFFFF"/>
+        </w:rPr>
+        <w:t>, 2016)</w:t>
       </w:r>
       <w:r>
         <w:t xml:space="preserve"> you can now write native desktop applications as well.</w:t>
@@ -12157,27 +12687,31 @@
         <w:spacing w:line="276" w:lineRule="auto"/>
       </w:pPr>
       <w:r>
-        <w:t xml:space="preserve">Figure </w:t>
-      </w:r>
-      <w:r>
-        <w:t>15</w:t>
-      </w:r>
-      <w:r>
-        <w:t xml:space="preserve"> explains the architecture for the platform. Files written by the user are passed to the platform. The platform is a standalone executable written in C++. The C++ application embeds V8 for compiling JavaScript and provides bindings to the users JavaScript for accomplishing tasks. The C++ application utilizes various libraries to simplify the tasks it must perform including SDL2, GLEW, FreeImage and Poco.</w:t>
-      </w:r>
-    </w:p>
-    <w:p/>
-    <w:p>
-      <w:r>
         <w:rPr>
           <w:noProof/>
           <w:lang w:eastAsia="en-GB"/>
         </w:rPr>
         <w:drawing>
-          <wp:inline distT="0" distB="0" distL="0" distR="0" wp14:anchorId="6710C4B7" wp14:editId="77E0C54E">
-            <wp:extent cx="5761355" cy="3241040"/>
-            <wp:effectExtent l="0" t="0" r="0" b="0"/>
-            <wp:docPr id="8" name="Picture 8"/>
+          <wp:anchor distT="0" distB="0" distL="114300" distR="114300" simplePos="0" relativeHeight="251663360" behindDoc="1" locked="0" layoutInCell="1" allowOverlap="1" wp14:anchorId="1F2977BD" wp14:editId="2C9B1154">
+            <wp:simplePos x="0" y="0"/>
+            <wp:positionH relativeFrom="margin">
+              <wp:align>right</wp:align>
+            </wp:positionH>
+            <wp:positionV relativeFrom="paragraph">
+              <wp:posOffset>983340</wp:posOffset>
+            </wp:positionV>
+            <wp:extent cx="5761355" cy="3466465"/>
+            <wp:effectExtent l="0" t="0" r="0" b="635"/>
+            <wp:wrapTight wrapText="bothSides">
+              <wp:wrapPolygon edited="0">
+                <wp:start x="0" y="0"/>
+                <wp:lineTo x="0" y="21485"/>
+                <wp:lineTo x="21498" y="21485"/>
+                <wp:lineTo x="21498" y="0"/>
+                <wp:lineTo x="0" y="0"/>
+              </wp:wrapPolygon>
+            </wp:wrapTight>
+            <wp:docPr id="9" name="Picture 9"/>
             <wp:cNvGraphicFramePr>
               <a:graphicFrameLocks xmlns:a="http://schemas.openxmlformats.org/drawingml/2006/main" noChangeAspect="1"/>
             </wp:cNvGraphicFramePr>
@@ -12188,29 +12722,73 @@
                     <pic:cNvPr id="1" name=""/>
                     <pic:cNvPicPr/>
                   </pic:nvPicPr>
-                  <pic:blipFill>
-                    <a:blip r:embed="rId36"/>
-                    <a:stretch>
-                      <a:fillRect/>
-                    </a:stretch>
+                  <pic:blipFill rotWithShape="1">
+                    <a:blip r:embed="rId36">
+                      <a:extLst>
+                        <a:ext uri="{28A0092B-C50C-407E-A947-70E740481C1C}">
+                          <a14:useLocalDpi xmlns:a14="http://schemas.microsoft.com/office/drawing/2010/main" val="0"/>
+                        </a:ext>
+                      </a:extLst>
+                    </a:blip>
+                    <a:srcRect b="3737"/>
+                    <a:stretch/>
                   </pic:blipFill>
-                  <pic:spPr>
+                  <pic:spPr bwMode="auto">
                     <a:xfrm>
                       <a:off x="0" y="0"/>
-                      <a:ext cx="5761355" cy="3241040"/>
+                      <a:ext cx="5761355" cy="3466531"/>
                     </a:xfrm>
                     <a:prstGeom prst="rect">
                       <a:avLst/>
                     </a:prstGeom>
+                    <a:ln>
+                      <a:noFill/>
+                    </a:ln>
+                    <a:extLst>
+                      <a:ext uri="{53640926-AAD7-44D8-BBD7-CCE9431645EC}">
+                        <a14:shadowObscured xmlns:a14="http://schemas.microsoft.com/office/drawing/2010/main"/>
+                      </a:ext>
+                    </a:extLst>
                   </pic:spPr>
                 </pic:pic>
               </a:graphicData>
             </a:graphic>
-          </wp:inline>
+            <wp14:sizeRelV relativeFrom="margin">
+              <wp14:pctHeight>0</wp14:pctHeight>
+            </wp14:sizeRelV>
+          </wp:anchor>
         </w:drawing>
       </w:r>
-    </w:p>
-    <w:p/>
+      <w:r>
+        <w:t xml:space="preserve">Figure </w:t>
+      </w:r>
+      <w:r>
+        <w:t>15</w:t>
+      </w:r>
+      <w:r>
+        <w:t xml:space="preserve"> explains the architecture for the platform. Files written by the user are passed to the platform. The platform is a standalone executable written in C++. The C++ application embeds V8 for compiling JavaScript and provides bindings to the users JavaScript for accomplishing tasks. The C++ application utilizes various libraries to simplify the tasks it must perform including SDL2, GLEW, </w:t>
+      </w:r>
+      <w:proofErr w:type="spellStart"/>
+      <w:r>
+        <w:t>FreeImage</w:t>
+      </w:r>
+      <w:proofErr w:type="spellEnd"/>
+      <w:r>
+        <w:t xml:space="preserve"> and </w:t>
+      </w:r>
+      <w:proofErr w:type="spellStart"/>
+      <w:r>
+        <w:t>Poco</w:t>
+      </w:r>
+      <w:proofErr w:type="spellEnd"/>
+      <w:r>
+        <w:t>.</w:t>
+      </w:r>
+    </w:p>
+    <w:p>
+      <w:bookmarkStart w:id="46" w:name="_GoBack"/>
+      <w:bookmarkEnd w:id="46"/>
+    </w:p>
     <w:p>
       <w:pPr>
         <w:jc w:val="center"/>
@@ -12250,7 +12828,7 @@
         <w:pStyle w:val="Heading2"/>
         <w:spacing w:after="120"/>
       </w:pPr>
-      <w:bookmarkStart w:id="46" w:name="_Toc476345490"/>
+      <w:bookmarkStart w:id="47" w:name="_Toc476345490"/>
       <w:r>
         <w:lastRenderedPageBreak/>
         <w:t xml:space="preserve">3.3 </w:t>
@@ -12258,7 +12836,7 @@
       <w:r>
         <w:t>Interface</w:t>
       </w:r>
-      <w:bookmarkEnd w:id="46"/>
+      <w:bookmarkEnd w:id="47"/>
     </w:p>
     <w:p>
       <w:pPr>
@@ -12318,7 +12896,15 @@
         <w:t>Omission</w:t>
       </w:r>
       <w:r>
-        <w:t xml:space="preserve"> of the file extension will assume .js by default.</w:t>
+        <w:t xml:space="preserve"> of the file extension will assume .</w:t>
+      </w:r>
+      <w:proofErr w:type="spellStart"/>
+      <w:r>
+        <w:t>js</w:t>
+      </w:r>
+      <w:proofErr w:type="spellEnd"/>
+      <w:r>
+        <w:t xml:space="preserve"> by default.</w:t>
       </w:r>
       <w:r>
         <w:t xml:space="preserve"> Failure to pass any arguments to the program will cause the platform to enter a read evaluate print loop commonly referred to as REPL.</w:t>
@@ -12327,8 +12913,13 @@
         <w:t xml:space="preserve"> Additional arguments are added such a</w:t>
       </w:r>
       <w:r>
-        <w:t>s –h for help information and –i</w:t>
-      </w:r>
+        <w:t>s –h for help information and –</w:t>
+      </w:r>
+      <w:proofErr w:type="spellStart"/>
+      <w:r>
+        <w:t>i</w:t>
+      </w:r>
+      <w:proofErr w:type="spellEnd"/>
       <w:r>
         <w:t xml:space="preserve"> for information on the platform. The finally argument not discussed is the version argument –v which will pr</w:t>
       </w:r>
@@ -12593,7 +13184,7 @@
       <w:pPr>
         <w:pStyle w:val="Heading1"/>
       </w:pPr>
-      <w:bookmarkStart w:id="47" w:name="_Toc476345491"/>
+      <w:bookmarkStart w:id="48" w:name="_Toc476345491"/>
       <w:r>
         <w:lastRenderedPageBreak/>
         <w:t xml:space="preserve">4.0 </w:t>
@@ -12601,7 +13192,7 @@
       <w:r>
         <w:t>Development</w:t>
       </w:r>
-      <w:bookmarkEnd w:id="47"/>
+      <w:bookmarkEnd w:id="48"/>
     </w:p>
     <w:p/>
     <w:p>
@@ -12609,14 +13200,14 @@
         <w:pStyle w:val="Heading2"/>
         <w:spacing w:after="120"/>
       </w:pPr>
-      <w:bookmarkStart w:id="48" w:name="_Toc476345492"/>
+      <w:bookmarkStart w:id="49" w:name="_Toc476345492"/>
       <w:r>
         <w:t xml:space="preserve">4.1 </w:t>
       </w:r>
       <w:r>
         <w:t>Embedding V8</w:t>
       </w:r>
-      <w:bookmarkEnd w:id="48"/>
+      <w:bookmarkEnd w:id="49"/>
     </w:p>
     <w:p>
       <w:pPr>
@@ -12637,14 +13228,14 @@
         <w:pStyle w:val="Heading2"/>
         <w:spacing w:after="120"/>
       </w:pPr>
-      <w:bookmarkStart w:id="49" w:name="_Toc476345493"/>
+      <w:bookmarkStart w:id="50" w:name="_Toc476345493"/>
       <w:r>
         <w:t xml:space="preserve">4.2 </w:t>
       </w:r>
       <w:r>
         <w:t>Module System</w:t>
       </w:r>
-      <w:bookmarkEnd w:id="49"/>
+      <w:bookmarkEnd w:id="50"/>
     </w:p>
     <w:p>
       <w:pPr>
@@ -12705,7 +13296,21 @@
         <w:rPr>
           <w:rFonts w:cs="Arial"/>
         </w:rPr>
-        <w:t xml:space="preserve">solved this by implementing the CommonJS standard which is used in the Node runtime as well. </w:t>
+        <w:t xml:space="preserve">solved this by implementing the </w:t>
+      </w:r>
+      <w:proofErr w:type="spellStart"/>
+      <w:r>
+        <w:rPr>
+          <w:rFonts w:cs="Arial"/>
+        </w:rPr>
+        <w:t>CommonJS</w:t>
+      </w:r>
+      <w:proofErr w:type="spellEnd"/>
+      <w:r>
+        <w:rPr>
+          <w:rFonts w:cs="Arial"/>
+        </w:rPr>
+        <w:t xml:space="preserve"> standard which is used in the Node runtime as well. </w:t>
       </w:r>
       <w:r>
         <w:rPr>
@@ -12725,14 +13330,14 @@
         <w:pStyle w:val="Heading2"/>
         <w:spacing w:after="120"/>
       </w:pPr>
-      <w:bookmarkStart w:id="50" w:name="_Toc476345494"/>
+      <w:bookmarkStart w:id="51" w:name="_Toc476345494"/>
       <w:r>
         <w:t xml:space="preserve">4.3 </w:t>
       </w:r>
       <w:r>
         <w:t>Common Libraries</w:t>
       </w:r>
-      <w:bookmarkEnd w:id="50"/>
+      <w:bookmarkEnd w:id="51"/>
     </w:p>
     <w:p>
       <w:pPr>
@@ -12745,8 +13350,16 @@
         <w:rPr>
           <w:rFonts w:cs="Arial"/>
         </w:rPr>
-        <w:t>With V8 and CommonJS</w:t>
-      </w:r>
+        <w:t xml:space="preserve">With V8 and </w:t>
+      </w:r>
+      <w:proofErr w:type="spellStart"/>
+      <w:r>
+        <w:rPr>
+          <w:rFonts w:cs="Arial"/>
+        </w:rPr>
+        <w:t>CommonJS</w:t>
+      </w:r>
+      <w:proofErr w:type="spellEnd"/>
       <w:r>
         <w:rPr>
           <w:rFonts w:cs="Arial"/>
@@ -12758,11 +13371,11 @@
       <w:pPr>
         <w:pStyle w:val="Heading3"/>
       </w:pPr>
-      <w:bookmarkStart w:id="51" w:name="_Toc476345495"/>
+      <w:bookmarkStart w:id="52" w:name="_Toc476345495"/>
       <w:r>
         <w:t>4.3.1 Console module</w:t>
       </w:r>
-      <w:bookmarkEnd w:id="51"/>
+      <w:bookmarkEnd w:id="52"/>
     </w:p>
     <w:p>
       <w:pPr>
@@ -12789,7 +13402,23 @@
           <w:rFonts w:cs="Arial"/>
           <w:shd w:val="clear" w:color="auto" w:fill="FFFFFF"/>
         </w:rPr>
-        <w:t>(Mozillaorg, 2016)</w:t>
+        <w:t>(</w:t>
+      </w:r>
+      <w:proofErr w:type="spellStart"/>
+      <w:r>
+        <w:rPr>
+          <w:rFonts w:cs="Arial"/>
+          <w:shd w:val="clear" w:color="auto" w:fill="FFFFFF"/>
+        </w:rPr>
+        <w:t>Mozillaorg</w:t>
+      </w:r>
+      <w:proofErr w:type="spellEnd"/>
+      <w:r>
+        <w:rPr>
+          <w:rFonts w:cs="Arial"/>
+          <w:shd w:val="clear" w:color="auto" w:fill="FFFFFF"/>
+        </w:rPr>
+        <w:t>, 2016)</w:t>
       </w:r>
       <w:r>
         <w:rPr>
@@ -12836,8 +13465,8 @@
         </w:rPr>
       </w:pPr>
     </w:p>
-    <w:bookmarkStart w:id="52" w:name="_MON_1542460860"/>
-    <w:bookmarkEnd w:id="52"/>
+    <w:bookmarkStart w:id="53" w:name="_MON_1542460860"/>
+    <w:bookmarkEnd w:id="53"/>
     <w:p>
       <w:pPr>
         <w:pBdr>
@@ -12855,10 +13484,10 @@
           <w:rFonts w:cs="Arial"/>
         </w:rPr>
         <w:object w:dxaOrig="9360" w:dyaOrig="2892" w14:anchorId="2CEE9D90">
-          <v:shape id="_x0000_i1038" type="#_x0000_t75" style="width:469.05pt;height:2in" o:ole="">
+          <v:shape id="_x0000_i1038" type="#_x0000_t75" style="width:468.55pt;height:2in" o:ole="">
             <v:imagedata r:id="rId39" o:title=""/>
           </v:shape>
-          <o:OLEObject Type="Embed" ProgID="Word.OpenDocumentText.12" ShapeID="_x0000_i1038" DrawAspect="Content" ObjectID="_1550089877" r:id="rId40"/>
+          <o:OLEObject Type="Embed" ProgID="Word.OpenDocumentText.12" ShapeID="_x0000_i1038" DrawAspect="Content" ObjectID="_1550089685" r:id="rId40"/>
         </w:object>
       </w:r>
     </w:p>
@@ -12902,7 +13531,7 @@
       <w:pPr>
         <w:pStyle w:val="Heading3"/>
       </w:pPr>
-      <w:bookmarkStart w:id="53" w:name="_Toc476345496"/>
+      <w:bookmarkStart w:id="54" w:name="_Toc476345496"/>
       <w:r>
         <w:t>4.3</w:t>
       </w:r>
@@ -12912,13 +13541,15 @@
       <w:r>
         <w:t xml:space="preserve"> </w:t>
       </w:r>
+      <w:proofErr w:type="spellStart"/>
       <w:r>
         <w:t>Datetime</w:t>
       </w:r>
+      <w:proofErr w:type="spellEnd"/>
       <w:r>
         <w:t xml:space="preserve"> module</w:t>
       </w:r>
-      <w:bookmarkEnd w:id="53"/>
+      <w:bookmarkEnd w:id="54"/>
     </w:p>
     <w:p>
       <w:pPr>
@@ -12952,8 +13583,8 @@
         <w:t>.</w:t>
       </w:r>
     </w:p>
-    <w:bookmarkStart w:id="54" w:name="_MON_1542460912"/>
-    <w:bookmarkEnd w:id="54"/>
+    <w:bookmarkStart w:id="55" w:name="_MON_1542460912"/>
+    <w:bookmarkEnd w:id="55"/>
     <w:p>
       <w:pPr>
         <w:pBdr>
@@ -12971,10 +13602,10 @@
           <w:rFonts w:cs="Arial"/>
         </w:rPr>
         <w:object w:dxaOrig="9026" w:dyaOrig="2447" w14:anchorId="591F6E3C">
-          <v:shape id="_x0000_i1039" type="#_x0000_t75" style="width:452.95pt;height:121.45pt" o:ole="">
+          <v:shape id="_x0000_i1039" type="#_x0000_t75" style="width:453.5pt;height:121.45pt" o:ole="">
             <v:imagedata r:id="rId41" o:title=""/>
           </v:shape>
-          <o:OLEObject Type="Embed" ProgID="Word.OpenDocumentText.12" ShapeID="_x0000_i1039" DrawAspect="Content" ObjectID="_1550089878" r:id="rId42"/>
+          <o:OLEObject Type="Embed" ProgID="Word.OpenDocumentText.12" ShapeID="_x0000_i1039" DrawAspect="Content" ObjectID="_1550089686" r:id="rId42"/>
         </w:object>
       </w:r>
     </w:p>
@@ -13008,13 +13639,25 @@
         </w:rPr>
         <w:t>19</w:t>
       </w:r>
-      <w:bookmarkStart w:id="55" w:name="_GoBack"/>
-      <w:bookmarkEnd w:id="55"/>
-      <w:r>
-        <w:rPr>
-          <w:rStyle w:val="Emphasis"/>
-        </w:rPr>
-        <w:t>: Datetime API example</w:t>
+      <w:r>
+        <w:rPr>
+          <w:rStyle w:val="Emphasis"/>
+        </w:rPr>
+        <w:t xml:space="preserve">: </w:t>
+      </w:r>
+      <w:proofErr w:type="spellStart"/>
+      <w:r>
+        <w:rPr>
+          <w:rStyle w:val="Emphasis"/>
+        </w:rPr>
+        <w:t>Datetime</w:t>
+      </w:r>
+      <w:proofErr w:type="spellEnd"/>
+      <w:r>
+        <w:rPr>
+          <w:rStyle w:val="Emphasis"/>
+        </w:rPr>
+        <w:t xml:space="preserve"> API example</w:t>
       </w:r>
     </w:p>
     <w:p>
@@ -13092,10 +13735,10 @@
           <w:rFonts w:cs="Arial"/>
         </w:rPr>
         <w:object w:dxaOrig="9026" w:dyaOrig="1946" w14:anchorId="25D4D43B">
-          <v:shape id="_x0000_i1040" type="#_x0000_t75" style="width:452.95pt;height:96.7pt" o:ole="">
+          <v:shape id="_x0000_i1040" type="#_x0000_t75" style="width:453.5pt;height:96.7pt" o:ole="">
             <v:imagedata r:id="rId43" o:title=""/>
           </v:shape>
-          <o:OLEObject Type="Embed" ProgID="Word.OpenDocumentText.12" ShapeID="_x0000_i1040" DrawAspect="Content" ObjectID="_1550089879" r:id="rId44"/>
+          <o:OLEObject Type="Embed" ProgID="Word.OpenDocumentText.12" ShapeID="_x0000_i1040" DrawAspect="Content" ObjectID="_1550089687" r:id="rId44"/>
         </w:object>
       </w:r>
     </w:p>
@@ -13204,10 +13847,10 @@
           <w:rFonts w:cs="Arial"/>
         </w:rPr>
         <w:object w:dxaOrig="9026" w:dyaOrig="1726" w14:anchorId="70DEAC81">
-          <v:shape id="_x0000_i1041" type="#_x0000_t75" style="width:452.95pt;height:87.6pt" o:ole="">
+          <v:shape id="_x0000_i1041" type="#_x0000_t75" style="width:453.5pt;height:88.1pt" o:ole="">
             <v:imagedata r:id="rId45" o:title=""/>
           </v:shape>
-          <o:OLEObject Type="Embed" ProgID="Word.OpenDocumentText.12" ShapeID="_x0000_i1041" DrawAspect="Content" ObjectID="_1550089880" r:id="rId46"/>
+          <o:OLEObject Type="Embed" ProgID="Word.OpenDocumentText.12" ShapeID="_x0000_i1041" DrawAspect="Content" ObjectID="_1550089688" r:id="rId46"/>
         </w:object>
       </w:r>
     </w:p>
@@ -13315,10 +13958,10 @@
           <w:rFonts w:cs="Arial"/>
         </w:rPr>
         <w:object w:dxaOrig="9360" w:dyaOrig="1381" w14:anchorId="298CBF3C">
-          <v:shape id="_x0000_i1042" type="#_x0000_t75" style="width:469.05pt;height:67.7pt" o:ole="">
+          <v:shape id="_x0000_i1042" type="#_x0000_t75" style="width:468.55pt;height:67.7pt" o:ole="">
             <v:imagedata r:id="rId47" o:title=""/>
           </v:shape>
-          <o:OLEObject Type="Embed" ProgID="Word.OpenDocumentText.12" ShapeID="_x0000_i1042" DrawAspect="Content" ObjectID="_1550089881" r:id="rId48"/>
+          <o:OLEObject Type="Embed" ProgID="Word.OpenDocumentText.12" ShapeID="_x0000_i1042" DrawAspect="Content" ObjectID="_1550089689" r:id="rId48"/>
         </w:object>
       </w:r>
     </w:p>
@@ -13425,7 +14068,7 @@
           <v:shape id="_x0000_i1043" type="#_x0000_t75" style="width:522.25pt;height:111.75pt" o:ole="">
             <v:imagedata r:id="rId49" o:title=""/>
           </v:shape>
-          <o:OLEObject Type="Embed" ProgID="Word.OpenDocumentText.12" ShapeID="_x0000_i1043" DrawAspect="Content" ObjectID="_1550089882" r:id="rId50"/>
+          <o:OLEObject Type="Embed" ProgID="Word.OpenDocumentText.12" ShapeID="_x0000_i1043" DrawAspect="Content" ObjectID="_1550089690" r:id="rId50"/>
         </w:object>
       </w:r>
     </w:p>
@@ -13489,7 +14132,15 @@
         <w:t xml:space="preserve"> Again, this isn’t something that is in the standard template library in C++. </w:t>
       </w:r>
       <w:r>
-        <w:t>To solve this in the platform we have added a maths module that provides vector and matrix mathematic functions. The module code for this has been adapted from the open source project gl-</w:t>
+        <w:t xml:space="preserve">To solve this in the platform we have added a maths module that provides vector and matrix mathematic functions. The module code for this has been adapted from the open source project </w:t>
+      </w:r>
+      <w:proofErr w:type="spellStart"/>
+      <w:r>
+        <w:t>gl</w:t>
+      </w:r>
+      <w:proofErr w:type="spellEnd"/>
+      <w:r>
+        <w:t>-</w:t>
       </w:r>
       <w:r>
         <w:t>matrix</w:t>
@@ -13501,7 +14152,15 @@
         <w:t xml:space="preserve"> </w:t>
       </w:r>
       <w:r>
-        <w:t>which is a maths library designed for WebGL application</w:t>
+        <w:t xml:space="preserve">which is a maths library designed for </w:t>
+      </w:r>
+      <w:proofErr w:type="spellStart"/>
+      <w:r>
+        <w:t>WebGL</w:t>
+      </w:r>
+      <w:proofErr w:type="spellEnd"/>
+      <w:r>
+        <w:t xml:space="preserve"> application</w:t>
       </w:r>
       <w:r>
         <w:t>s</w:t>
@@ -13528,10 +14187,10 @@
       </w:pPr>
       <w:r>
         <w:object w:dxaOrig="9360" w:dyaOrig="3337" w14:anchorId="74ED94DB">
-          <v:shape id="_x0000_i1044" type="#_x0000_t75" style="width:468pt;height:166.55pt" o:ole="">
+          <v:shape id="_x0000_i1044" type="#_x0000_t75" style="width:468.55pt;height:166.55pt" o:ole="">
             <v:imagedata r:id="rId51" o:title=""/>
           </v:shape>
-          <o:OLEObject Type="Embed" ProgID="Word.OpenDocumentText.12" ShapeID="_x0000_i1044" DrawAspect="Content" ObjectID="_1550089883" r:id="rId52"/>
+          <o:OLEObject Type="Embed" ProgID="Word.OpenDocumentText.12" ShapeID="_x0000_i1044" DrawAspect="Content" ObjectID="_1550089691" r:id="rId52"/>
         </w:object>
       </w:r>
     </w:p>
@@ -13674,10 +14333,10 @@
           <w:rFonts w:cs="Arial"/>
         </w:rPr>
         <w:object w:dxaOrig="9026" w:dyaOrig="1942" w14:anchorId="36F9AE1D">
-          <v:shape id="_x0000_i1045" type="#_x0000_t75" style="width:452.95pt;height:98.35pt" o:ole="">
+          <v:shape id="_x0000_i1045" type="#_x0000_t75" style="width:453.5pt;height:98.85pt" o:ole="">
             <v:imagedata r:id="rId53" o:title=""/>
           </v:shape>
-          <o:OLEObject Type="Embed" ProgID="Word.OpenDocumentText.12" ShapeID="_x0000_i1045" DrawAspect="Content" ObjectID="_1550089884" r:id="rId54"/>
+          <o:OLEObject Type="Embed" ProgID="Word.OpenDocumentText.12" ShapeID="_x0000_i1045" DrawAspect="Content" ObjectID="_1550089692" r:id="rId54"/>
         </w:object>
       </w:r>
     </w:p>
@@ -13729,10 +14388,10 @@
           <w:rFonts w:cs="Arial"/>
         </w:rPr>
         <w:object w:dxaOrig="9026" w:dyaOrig="2162" w14:anchorId="23997291">
-          <v:shape id="_x0000_i1046" type="#_x0000_t75" style="width:452.95pt;height:107.45pt" o:ole="">
+          <v:shape id="_x0000_i1046" type="#_x0000_t75" style="width:453.5pt;height:107.45pt" o:ole="">
             <v:imagedata r:id="rId55" o:title=""/>
           </v:shape>
-          <o:OLEObject Type="Embed" ProgID="Word.OpenDocumentText.12" ShapeID="_x0000_i1046" DrawAspect="Content" ObjectID="_1550089885" r:id="rId56"/>
+          <o:OLEObject Type="Embed" ProgID="Word.OpenDocumentText.12" ShapeID="_x0000_i1046" DrawAspect="Content" ObjectID="_1550089693" r:id="rId56"/>
         </w:object>
       </w:r>
     </w:p>
@@ -14158,10 +14817,10 @@
       </w:pPr>
       <w:r>
         <w:object w:dxaOrig="9026" w:dyaOrig="2625" w14:anchorId="2961E10E">
-          <v:shape id="_x0000_i1047" type="#_x0000_t75" style="width:451.35pt;height:130.55pt" o:ole="">
+          <v:shape id="_x0000_i1047" type="#_x0000_t75" style="width:451.35pt;height:131.1pt" o:ole="">
             <v:imagedata r:id="rId58" o:title=""/>
           </v:shape>
-          <o:OLEObject Type="Embed" ProgID="Word.OpenDocumentText.12" ShapeID="_x0000_i1047" DrawAspect="Content" ObjectID="_1550089886" r:id="rId59"/>
+          <o:OLEObject Type="Embed" ProgID="Word.OpenDocumentText.12" ShapeID="_x0000_i1047" DrawAspect="Content" ObjectID="_1550089694" r:id="rId59"/>
         </w:object>
       </w:r>
     </w:p>
@@ -14184,8 +14843,16 @@
         <w:rPr>
           <w:rStyle w:val="Emphasis"/>
         </w:rPr>
-        <w:t>Figure XX: Settings.json</w:t>
-      </w:r>
+        <w:t xml:space="preserve">Figure XX: </w:t>
+      </w:r>
+      <w:proofErr w:type="spellStart"/>
+      <w:r>
+        <w:rPr>
+          <w:rStyle w:val="Emphasis"/>
+        </w:rPr>
+        <w:t>Settings.json</w:t>
+      </w:r>
+      <w:proofErr w:type="spellEnd"/>
     </w:p>
     <w:p/>
     <w:p>
@@ -14350,7 +15017,15 @@
         <w:t xml:space="preserve">is </w:t>
       </w:r>
       <w:r>
-        <w:t xml:space="preserve">cube is loaded in and has pre-calculated normals for the lighting calculations. Per fragment lighting is used as it is </w:t>
+        <w:t xml:space="preserve">cube is loaded in and has pre-calculated </w:t>
+      </w:r>
+      <w:proofErr w:type="spellStart"/>
+      <w:r>
+        <w:t>normals</w:t>
+      </w:r>
+      <w:proofErr w:type="spellEnd"/>
+      <w:r>
+        <w:t xml:space="preserve"> for the lighting calculations. Per fragment lighting is used as it is </w:t>
       </w:r>
       <w:r>
         <w:t xml:space="preserve">a </w:t>
@@ -14401,7 +15076,15 @@
         <w:t>d</w:t>
       </w:r>
       <w:r>
-        <w:t xml:space="preserve"> per frame and not baked into the final image. The current lighting equation is the Phong Reflection Model without the specular highlight for simplicity. The output of the program can be seen </w:t>
+        <w:t xml:space="preserve"> per frame and not baked into the final image. The current lighting equation is the </w:t>
+      </w:r>
+      <w:proofErr w:type="spellStart"/>
+      <w:r>
+        <w:t>Phong</w:t>
+      </w:r>
+      <w:proofErr w:type="spellEnd"/>
+      <w:r>
+        <w:t xml:space="preserve"> Reflection Model without the specular highlight for simplicity. The output of the program can be seen </w:t>
       </w:r>
       <w:r>
         <w:t>in Figure XX</w:t>
@@ -14427,10 +15110,10 @@
       </w:pPr>
       <w:r>
         <w:object w:dxaOrig="10466" w:dyaOrig="4835" w14:anchorId="67824EA0">
-          <v:shape id="_x0000_i1048" type="#_x0000_t75" style="width:522.25pt;height:242.35pt" o:ole="">
+          <v:shape id="_x0000_i1048" type="#_x0000_t75" style="width:522.25pt;height:241.8pt" o:ole="">
             <v:imagedata r:id="rId61" o:title=""/>
           </v:shape>
-          <o:OLEObject Type="Embed" ProgID="Word.OpenDocumentText.12" ShapeID="_x0000_i1048" DrawAspect="Content" ObjectID="_1550089887" r:id="rId62"/>
+          <o:OLEObject Type="Embed" ProgID="Word.OpenDocumentText.12" ShapeID="_x0000_i1048" DrawAspect="Content" ObjectID="_1550089695" r:id="rId62"/>
         </w:object>
       </w:r>
     </w:p>
@@ -14855,7 +15538,7 @@
           <v:shape id="_x0000_i1049" type="#_x0000_t75" style="width:522.25pt;height:196.65pt" o:ole="">
             <v:imagedata r:id="rId64" o:title=""/>
           </v:shape>
-          <o:OLEObject Type="Embed" ProgID="Word.OpenDocumentText.12" ShapeID="_x0000_i1049" DrawAspect="Content" ObjectID="_1550089888" r:id="rId65"/>
+          <o:OLEObject Type="Embed" ProgID="Word.OpenDocumentText.12" ShapeID="_x0000_i1049" DrawAspect="Content" ObjectID="_1550089696" r:id="rId65"/>
         </w:object>
       </w:r>
     </w:p>
@@ -15177,7 +15860,27 @@
           <w:szCs w:val="21"/>
           <w:shd w:val="clear" w:color="auto" w:fill="FFFFFF"/>
         </w:rPr>
-        <w:t xml:space="preserve"> loads this JSON and passes it into TypedArray’s which are then put into OpenCL buffers. Once there we execute are simple matrix multiplication kernel for each</w:t>
+        <w:t xml:space="preserve"> loads this JSON and passes it into </w:t>
+      </w:r>
+      <w:proofErr w:type="spellStart"/>
+      <w:r>
+        <w:rPr>
+          <w:rFonts w:cs="Arial"/>
+          <w:color w:val="000000"/>
+          <w:szCs w:val="21"/>
+          <w:shd w:val="clear" w:color="auto" w:fill="FFFFFF"/>
+        </w:rPr>
+        <w:t>TypedArray’s</w:t>
+      </w:r>
+      <w:proofErr w:type="spellEnd"/>
+      <w:r>
+        <w:rPr>
+          <w:rFonts w:cs="Arial"/>
+          <w:color w:val="000000"/>
+          <w:szCs w:val="21"/>
+          <w:shd w:val="clear" w:color="auto" w:fill="FFFFFF"/>
+        </w:rPr>
+        <w:t xml:space="preserve"> which are then put into OpenCL buffers. Once there we execute are simple matrix multiplication kernel for each</w:t>
       </w:r>
       <w:r>
         <w:rPr>
@@ -15268,10 +15971,10 @@
       </w:pPr>
       <w:r>
         <w:object w:dxaOrig="9026" w:dyaOrig="2847" w14:anchorId="6E690EF0">
-          <v:shape id="_x0000_i1050" type="#_x0000_t75" style="width:451.35pt;height:142.4pt" o:ole="">
+          <v:shape id="_x0000_i1050" type="#_x0000_t75" style="width:451.35pt;height:141.85pt" o:ole="">
             <v:imagedata r:id="rId68" o:title=""/>
           </v:shape>
-          <o:OLEObject Type="Embed" ProgID="Word.OpenDocumentText.12" ShapeID="_x0000_i1050" DrawAspect="Content" ObjectID="_1550089889" r:id="rId69"/>
+          <o:OLEObject Type="Embed" ProgID="Word.OpenDocumentText.12" ShapeID="_x0000_i1050" DrawAspect="Content" ObjectID="_1550089697" r:id="rId69"/>
         </w:object>
       </w:r>
     </w:p>
@@ -15287,8 +15990,16 @@
         <w:rPr>
           <w:rStyle w:val="Emphasis"/>
         </w:rPr>
-        <w:t>Figure XX: Mat-out.json</w:t>
-      </w:r>
+        <w:t>Figure XX: Mat-</w:t>
+      </w:r>
+      <w:proofErr w:type="spellStart"/>
+      <w:r>
+        <w:rPr>
+          <w:rStyle w:val="Emphasis"/>
+        </w:rPr>
+        <w:t>out.json</w:t>
+      </w:r>
+      <w:proofErr w:type="spellEnd"/>
     </w:p>
     <w:p/>
     <w:bookmarkStart w:id="82" w:name="_MON_1549815337"/>
@@ -15307,7 +16018,7 @@
           <v:shape id="_x0000_i1051" type="#_x0000_t75" style="width:451.35pt;height:231.05pt" o:ole="">
             <v:imagedata r:id="rId70" o:title=""/>
           </v:shape>
-          <o:OLEObject Type="Embed" ProgID="Word.OpenDocumentText.12" ShapeID="_x0000_i1051" DrawAspect="Content" ObjectID="_1550089890" r:id="rId71"/>
+          <o:OLEObject Type="Embed" ProgID="Word.OpenDocumentText.12" ShapeID="_x0000_i1051" DrawAspect="Content" ObjectID="_1550089698" r:id="rId71"/>
         </w:object>
       </w:r>
     </w:p>
@@ -15323,8 +16034,16 @@
         <w:rPr>
           <w:rStyle w:val="Emphasis"/>
         </w:rPr>
-        <w:t>Figure XX: Mat-in.json</w:t>
-      </w:r>
+        <w:t>Figure XX: Mat-</w:t>
+      </w:r>
+      <w:proofErr w:type="spellStart"/>
+      <w:r>
+        <w:rPr>
+          <w:rStyle w:val="Emphasis"/>
+        </w:rPr>
+        <w:t>in.json</w:t>
+      </w:r>
+      <w:proofErr w:type="spellEnd"/>
     </w:p>
     <w:p/>
     <w:p>
@@ -15492,10 +16211,10 @@
       </w:pPr>
       <w:r>
         <w:object w:dxaOrig="10800" w:dyaOrig="3336" w14:anchorId="56E3EC35">
-          <v:shape id="_x0000_i1052" type="#_x0000_t75" style="width:540pt;height:166.05pt" o:ole="">
+          <v:shape id="_x0000_i1052" type="#_x0000_t75" style="width:540.55pt;height:166.55pt" o:ole="">
             <v:imagedata r:id="rId72" o:title=""/>
           </v:shape>
-          <o:OLEObject Type="Embed" ProgID="Word.OpenDocumentText.12" ShapeID="_x0000_i1052" DrawAspect="Content" ObjectID="_1550089891" r:id="rId73"/>
+          <o:OLEObject Type="Embed" ProgID="Word.OpenDocumentText.12" ShapeID="_x0000_i1052" DrawAspect="Content" ObjectID="_1550089699" r:id="rId73"/>
         </w:object>
       </w:r>
     </w:p>
@@ -15565,7 +16284,7 @@
           <v:shape id="_x0000_i1053" type="#_x0000_t75" style="width:451.35pt;height:41.9pt" o:ole="">
             <v:imagedata r:id="rId74" o:title=""/>
           </v:shape>
-          <o:OLEObject Type="Embed" ProgID="Word.OpenDocumentText.12" ShapeID="_x0000_i1053" DrawAspect="Content" ObjectID="_1550089892" r:id="rId75"/>
+          <o:OLEObject Type="Embed" ProgID="Word.OpenDocumentText.12" ShapeID="_x0000_i1053" DrawAspect="Content" ObjectID="_1550089700" r:id="rId75"/>
         </w:object>
       </w:r>
     </w:p>
@@ -15643,8 +16362,21 @@
         <w:t>consider</w:t>
       </w:r>
       <w:r>
-        <w:t xml:space="preserve"> how to solve this problem including TypeScript and CoffeeScript</w:t>
-      </w:r>
+        <w:t xml:space="preserve"> how to solve this problem including </w:t>
+      </w:r>
+      <w:proofErr w:type="spellStart"/>
+      <w:r>
+        <w:t>TypeScript</w:t>
+      </w:r>
+      <w:proofErr w:type="spellEnd"/>
+      <w:r>
+        <w:t xml:space="preserve"> and </w:t>
+      </w:r>
+      <w:proofErr w:type="spellStart"/>
+      <w:r>
+        <w:t>CoffeeScript</w:t>
+      </w:r>
+      <w:proofErr w:type="spellEnd"/>
       <w:r>
         <w:t xml:space="preserve"> which are compiled down to JavaScript but provide features </w:t>
       </w:r>
@@ -15664,7 +16396,23 @@
         <w:t>.</w:t>
       </w:r>
       <w:r>
-        <w:t xml:space="preserve"> What is more, is that with TypeScript you could write your own API definition files that tell the TypeScript compiler what are valid errors when using the platform.</w:t>
+        <w:t xml:space="preserve"> What is more, is that with </w:t>
+      </w:r>
+      <w:proofErr w:type="spellStart"/>
+      <w:r>
+        <w:t>TypeScript</w:t>
+      </w:r>
+      <w:proofErr w:type="spellEnd"/>
+      <w:r>
+        <w:t xml:space="preserve"> you could write your own API definition files that tell the </w:t>
+      </w:r>
+      <w:proofErr w:type="spellStart"/>
+      <w:r>
+        <w:t>TypeScript</w:t>
+      </w:r>
+      <w:proofErr w:type="spellEnd"/>
+      <w:r>
+        <w:t xml:space="preserve"> compiler what are valid errors when using the platform.</w:t>
       </w:r>
     </w:p>
     <w:bookmarkStart w:id="90" w:name="_MON_1549198717"/>
@@ -15681,10 +16429,10 @@
       </w:pPr>
       <w:r>
         <w:object w:dxaOrig="9026" w:dyaOrig="3054" w14:anchorId="19553C60">
-          <v:shape id="_x0000_i1054" type="#_x0000_t75" style="width:451.35pt;height:153.15pt" o:ole="">
+          <v:shape id="_x0000_i1054" type="#_x0000_t75" style="width:451.35pt;height:153.65pt" o:ole="">
             <v:imagedata r:id="rId76" o:title=""/>
           </v:shape>
-          <o:OLEObject Type="Embed" ProgID="Word.OpenDocumentText.12" ShapeID="_x0000_i1054" DrawAspect="Content" ObjectID="_1550089893" r:id="rId77"/>
+          <o:OLEObject Type="Embed" ProgID="Word.OpenDocumentText.12" ShapeID="_x0000_i1054" DrawAspect="Content" ObjectID="_1550089701" r:id="rId77"/>
         </w:object>
       </w:r>
     </w:p>
@@ -16350,7 +17098,15 @@
         <w:t>quite successfully replaced what would have been C++ code with ease. It has also proved</w:t>
       </w:r>
       <w:r>
-        <w:t xml:space="preserve"> to be a very versatile language with the standard introducing objects like TypedArrays allow the language to be used in a wide range of scenarios outside what it was previously envisaged for. I am most impressed with how flexible JavaScript has been when integrating the language with the OpenCL and OpenGL APIs. It makes one wonder of the direction of travel for GPGPU. I have seen first-hand the advantages of making access to this hardware easier through higher level languages and how by presenting an all in one package how simple a demo could be to make in such little time. It certainly makes things easier and allows more time to focus on what you want to do.</w:t>
+        <w:t xml:space="preserve"> to be a very versatile language with the standard introducing objects like </w:t>
+      </w:r>
+      <w:proofErr w:type="spellStart"/>
+      <w:r>
+        <w:t>TypedArrays</w:t>
+      </w:r>
+      <w:proofErr w:type="spellEnd"/>
+      <w:r>
+        <w:t xml:space="preserve"> allow the language to be used in a wide range of scenarios outside what it was previously envisaged for. I am most impressed with how flexible JavaScript has been when integrating the language with the OpenCL and OpenGL APIs. It makes one wonder of the direction of travel for GPGPU. I have seen first-hand the advantages of making access to this hardware easier through higher level languages and how by presenting an all in one package how simple a demo could be to make in such little time. It certainly makes things easier and allows more time to focus on what you want to do.</w:t>
       </w:r>
     </w:p>
     <w:p>
@@ -16449,13 +17205,23 @@
           <w:shd w:val="clear" w:color="auto" w:fill="FFFFFF"/>
         </w:rPr>
       </w:pPr>
-      <w:r>
-        <w:rPr>
-          <w:i/>
-          <w:szCs w:val="22"/>
-          <w:shd w:val="clear" w:color="auto" w:fill="FFFFFF"/>
-        </w:rPr>
-        <w:t>Amdcom.</w:t>
+      <w:proofErr w:type="spellStart"/>
+      <w:r>
+        <w:rPr>
+          <w:i/>
+          <w:szCs w:val="22"/>
+          <w:shd w:val="clear" w:color="auto" w:fill="FFFFFF"/>
+        </w:rPr>
+        <w:t>Amdcom</w:t>
+      </w:r>
+      <w:proofErr w:type="spellEnd"/>
+      <w:r>
+        <w:rPr>
+          <w:i/>
+          <w:szCs w:val="22"/>
+          <w:shd w:val="clear" w:color="auto" w:fill="FFFFFF"/>
+        </w:rPr>
+        <w:t>.</w:t>
       </w:r>
       <w:r>
         <w:rPr>
@@ -16487,6 +17253,7 @@
         </w:rPr>
         <w:t> </w:t>
       </w:r>
+      <w:proofErr w:type="spellStart"/>
       <w:r>
         <w:rPr>
           <w:i/>
@@ -16494,7 +17261,17 @@
           <w:szCs w:val="22"/>
           <w:shd w:val="clear" w:color="auto" w:fill="FFFFFF"/>
         </w:rPr>
-        <w:t>Amdcom.</w:t>
+        <w:t>Amdcom</w:t>
+      </w:r>
+      <w:proofErr w:type="spellEnd"/>
+      <w:r>
+        <w:rPr>
+          <w:i/>
+          <w:iCs/>
+          <w:szCs w:val="22"/>
+          <w:shd w:val="clear" w:color="auto" w:fill="FFFFFF"/>
+        </w:rPr>
+        <w:t>.</w:t>
       </w:r>
       <w:r>
         <w:rPr>
@@ -16586,13 +17363,23 @@
           <w:shd w:val="clear" w:color="auto" w:fill="FFFFFF"/>
         </w:rPr>
       </w:pPr>
-      <w:r>
-        <w:rPr>
-          <w:i/>
-          <w:szCs w:val="22"/>
-          <w:shd w:val="clear" w:color="auto" w:fill="FFFFFF"/>
-        </w:rPr>
-        <w:t>Amdcom.</w:t>
+      <w:proofErr w:type="spellStart"/>
+      <w:r>
+        <w:rPr>
+          <w:i/>
+          <w:szCs w:val="22"/>
+          <w:shd w:val="clear" w:color="auto" w:fill="FFFFFF"/>
+        </w:rPr>
+        <w:t>Amdcom</w:t>
+      </w:r>
+      <w:proofErr w:type="spellEnd"/>
+      <w:r>
+        <w:rPr>
+          <w:i/>
+          <w:szCs w:val="22"/>
+          <w:shd w:val="clear" w:color="auto" w:fill="FFFFFF"/>
+        </w:rPr>
+        <w:t>.</w:t>
       </w:r>
       <w:r>
         <w:rPr>
@@ -16624,6 +17411,7 @@
         </w:rPr>
         <w:t> </w:t>
       </w:r>
+      <w:proofErr w:type="spellStart"/>
       <w:r>
         <w:rPr>
           <w:i/>
@@ -16631,7 +17419,17 @@
           <w:szCs w:val="22"/>
           <w:shd w:val="clear" w:color="auto" w:fill="FFFFFF"/>
         </w:rPr>
-        <w:t>Amdcom.</w:t>
+        <w:t>Amdcom</w:t>
+      </w:r>
+      <w:proofErr w:type="spellEnd"/>
+      <w:r>
+        <w:rPr>
+          <w:i/>
+          <w:iCs/>
+          <w:szCs w:val="22"/>
+          <w:shd w:val="clear" w:color="auto" w:fill="FFFFFF"/>
+        </w:rPr>
+        <w:t>.</w:t>
       </w:r>
       <w:r>
         <w:rPr>
@@ -16723,13 +17521,23 @@
           <w:shd w:val="clear" w:color="auto" w:fill="FFFFFF"/>
         </w:rPr>
       </w:pPr>
-      <w:r>
-        <w:rPr>
-          <w:i/>
-          <w:szCs w:val="22"/>
-          <w:shd w:val="clear" w:color="auto" w:fill="FFFFFF"/>
-        </w:rPr>
-        <w:t>Applecom.</w:t>
+      <w:proofErr w:type="spellStart"/>
+      <w:r>
+        <w:rPr>
+          <w:i/>
+          <w:szCs w:val="22"/>
+          <w:shd w:val="clear" w:color="auto" w:fill="FFFFFF"/>
+        </w:rPr>
+        <w:t>Applecom</w:t>
+      </w:r>
+      <w:proofErr w:type="spellEnd"/>
+      <w:r>
+        <w:rPr>
+          <w:i/>
+          <w:szCs w:val="22"/>
+          <w:shd w:val="clear" w:color="auto" w:fill="FFFFFF"/>
+        </w:rPr>
+        <w:t>.</w:t>
       </w:r>
       <w:r>
         <w:rPr>
@@ -16761,6 +17569,7 @@
         </w:rPr>
         <w:t> </w:t>
       </w:r>
+      <w:proofErr w:type="spellStart"/>
       <w:r>
         <w:rPr>
           <w:i/>
@@ -16768,7 +17577,17 @@
           <w:szCs w:val="22"/>
           <w:shd w:val="clear" w:color="auto" w:fill="FFFFFF"/>
         </w:rPr>
-        <w:t>Applecom.</w:t>
+        <w:t>Applecom</w:t>
+      </w:r>
+      <w:proofErr w:type="spellEnd"/>
+      <w:r>
+        <w:rPr>
+          <w:i/>
+          <w:iCs/>
+          <w:szCs w:val="22"/>
+          <w:shd w:val="clear" w:color="auto" w:fill="FFFFFF"/>
+        </w:rPr>
+        <w:t>.</w:t>
       </w:r>
       <w:r>
         <w:rPr>
@@ -16859,13 +17678,23 @@
           <w:shd w:val="clear" w:color="auto" w:fill="FFFFFF"/>
         </w:rPr>
       </w:pPr>
-      <w:r>
-        <w:rPr>
-          <w:i/>
-          <w:szCs w:val="22"/>
-          <w:shd w:val="clear" w:color="auto" w:fill="FFFFFF"/>
-        </w:rPr>
-        <w:t>Atomio.</w:t>
+      <w:proofErr w:type="spellStart"/>
+      <w:r>
+        <w:rPr>
+          <w:i/>
+          <w:szCs w:val="22"/>
+          <w:shd w:val="clear" w:color="auto" w:fill="FFFFFF"/>
+        </w:rPr>
+        <w:t>Atomio</w:t>
+      </w:r>
+      <w:proofErr w:type="spellEnd"/>
+      <w:r>
+        <w:rPr>
+          <w:i/>
+          <w:szCs w:val="22"/>
+          <w:shd w:val="clear" w:color="auto" w:fill="FFFFFF"/>
+        </w:rPr>
+        <w:t>.</w:t>
       </w:r>
       <w:r>
         <w:rPr>
@@ -16995,13 +17824,23 @@
           <w:shd w:val="clear" w:color="auto" w:fill="FFFFFF"/>
         </w:rPr>
       </w:pPr>
-      <w:r>
-        <w:rPr>
-          <w:i/>
-          <w:szCs w:val="22"/>
-          <w:shd w:val="clear" w:color="auto" w:fill="FFFFFF"/>
-        </w:rPr>
-        <w:t>Commonjsorg.</w:t>
+      <w:proofErr w:type="spellStart"/>
+      <w:r>
+        <w:rPr>
+          <w:i/>
+          <w:szCs w:val="22"/>
+          <w:shd w:val="clear" w:color="auto" w:fill="FFFFFF"/>
+        </w:rPr>
+        <w:t>Commonjsorg</w:t>
+      </w:r>
+      <w:proofErr w:type="spellEnd"/>
+      <w:r>
+        <w:rPr>
+          <w:i/>
+          <w:szCs w:val="22"/>
+          <w:shd w:val="clear" w:color="auto" w:fill="FFFFFF"/>
+        </w:rPr>
+        <w:t>.</w:t>
       </w:r>
       <w:r>
         <w:rPr>
@@ -17145,7 +17984,31 @@
           <w:shd w:val="clear" w:color="auto" w:fill="FFFFFF"/>
           <w:lang w:eastAsia="en-GB"/>
         </w:rPr>
-        <w:t>Severance, C., 2012. Javascript: Designing a language in 10 days. </w:t>
+        <w:t xml:space="preserve">Severance, C., 2012. </w:t>
+      </w:r>
+      <w:proofErr w:type="spellStart"/>
+      <w:r>
+        <w:rPr>
+          <w:rFonts w:cs="Arial"/>
+          <w:i/>
+          <w:color w:val="222222"/>
+          <w:szCs w:val="22"/>
+          <w:shd w:val="clear" w:color="auto" w:fill="FFFFFF"/>
+          <w:lang w:eastAsia="en-GB"/>
+        </w:rPr>
+        <w:t>Javascript</w:t>
+      </w:r>
+      <w:proofErr w:type="spellEnd"/>
+      <w:r>
+        <w:rPr>
+          <w:rFonts w:cs="Arial"/>
+          <w:i/>
+          <w:color w:val="222222"/>
+          <w:szCs w:val="22"/>
+          <w:shd w:val="clear" w:color="auto" w:fill="FFFFFF"/>
+          <w:lang w:eastAsia="en-GB"/>
+        </w:rPr>
+        <w:t>: Designing a language in 10 days. </w:t>
       </w:r>
       <w:r>
         <w:rPr>
@@ -17212,13 +18075,23 @@
           <w:szCs w:val="22"/>
         </w:rPr>
       </w:pPr>
+      <w:proofErr w:type="spellStart"/>
       <w:r>
         <w:rPr>
           <w:i/>
           <w:color w:val="000000"/>
           <w:szCs w:val="22"/>
         </w:rPr>
-        <w:t>Ecma International. (2015).</w:t>
+        <w:t>Ecma</w:t>
+      </w:r>
+      <w:proofErr w:type="spellEnd"/>
+      <w:r>
+        <w:rPr>
+          <w:i/>
+          <w:color w:val="000000"/>
+          <w:szCs w:val="22"/>
+        </w:rPr>
+        <w:t xml:space="preserve"> International. (2015).</w:t>
       </w:r>
       <w:r>
         <w:rPr>
@@ -17382,13 +18255,23 @@
           <w:shd w:val="clear" w:color="auto" w:fill="FFFFFF"/>
         </w:rPr>
       </w:pPr>
-      <w:r>
-        <w:rPr>
-          <w:i/>
-          <w:szCs w:val="22"/>
-          <w:shd w:val="clear" w:color="auto" w:fill="FFFFFF"/>
-        </w:rPr>
-        <w:t>Googlesourcecom.</w:t>
+      <w:proofErr w:type="spellStart"/>
+      <w:r>
+        <w:rPr>
+          <w:i/>
+          <w:szCs w:val="22"/>
+          <w:shd w:val="clear" w:color="auto" w:fill="FFFFFF"/>
+        </w:rPr>
+        <w:t>Googlesourcecom</w:t>
+      </w:r>
+      <w:proofErr w:type="spellEnd"/>
+      <w:r>
+        <w:rPr>
+          <w:i/>
+          <w:szCs w:val="22"/>
+          <w:shd w:val="clear" w:color="auto" w:fill="FFFFFF"/>
+        </w:rPr>
+        <w:t>.</w:t>
       </w:r>
       <w:r>
         <w:rPr>
@@ -17533,6 +18416,7 @@
         </w:rPr>
         <w:t> </w:t>
       </w:r>
+      <w:proofErr w:type="spellStart"/>
       <w:r>
         <w:rPr>
           <w:i/>
@@ -17541,6 +18425,7 @@
         </w:rPr>
         <w:t>glMatrix</w:t>
       </w:r>
+      <w:proofErr w:type="spellEnd"/>
       <w:r>
         <w:rPr>
           <w:i/>
@@ -17570,13 +18455,23 @@
           <w:shd w:val="clear" w:color="auto" w:fill="FFFFFF"/>
         </w:rPr>
       </w:pPr>
-      <w:r>
-        <w:rPr>
-          <w:i/>
-          <w:szCs w:val="22"/>
-          <w:shd w:val="clear" w:color="auto" w:fill="FFFFFF"/>
-        </w:rPr>
-        <w:t>Intelcom.</w:t>
+      <w:proofErr w:type="spellStart"/>
+      <w:r>
+        <w:rPr>
+          <w:i/>
+          <w:szCs w:val="22"/>
+          <w:shd w:val="clear" w:color="auto" w:fill="FFFFFF"/>
+        </w:rPr>
+        <w:t>Intelcom</w:t>
+      </w:r>
+      <w:proofErr w:type="spellEnd"/>
+      <w:r>
+        <w:rPr>
+          <w:i/>
+          <w:szCs w:val="22"/>
+          <w:shd w:val="clear" w:color="auto" w:fill="FFFFFF"/>
+        </w:rPr>
+        <w:t>.</w:t>
       </w:r>
       <w:r>
         <w:rPr>
@@ -17708,13 +18603,23 @@
           <w:shd w:val="clear" w:color="auto" w:fill="FFFFFF"/>
         </w:rPr>
       </w:pPr>
-      <w:r>
-        <w:rPr>
-          <w:i/>
-          <w:szCs w:val="22"/>
-          <w:shd w:val="clear" w:color="auto" w:fill="FFFFFF"/>
-        </w:rPr>
-        <w:t>Intelcom.</w:t>
+      <w:proofErr w:type="spellStart"/>
+      <w:r>
+        <w:rPr>
+          <w:i/>
+          <w:szCs w:val="22"/>
+          <w:shd w:val="clear" w:color="auto" w:fill="FFFFFF"/>
+        </w:rPr>
+        <w:t>Intelcom</w:t>
+      </w:r>
+      <w:proofErr w:type="spellEnd"/>
+      <w:r>
+        <w:rPr>
+          <w:i/>
+          <w:szCs w:val="22"/>
+          <w:shd w:val="clear" w:color="auto" w:fill="FFFFFF"/>
+        </w:rPr>
+        <w:t>.</w:t>
       </w:r>
       <w:r>
         <w:rPr>
@@ -17846,13 +18751,23 @@
           <w:shd w:val="clear" w:color="auto" w:fill="FFFFFF"/>
         </w:rPr>
       </w:pPr>
-      <w:r>
-        <w:rPr>
-          <w:i/>
-          <w:szCs w:val="22"/>
-          <w:shd w:val="clear" w:color="auto" w:fill="FFFFFF"/>
-        </w:rPr>
-        <w:t>Khronosorg.</w:t>
+      <w:proofErr w:type="spellStart"/>
+      <w:r>
+        <w:rPr>
+          <w:i/>
+          <w:szCs w:val="22"/>
+          <w:shd w:val="clear" w:color="auto" w:fill="FFFFFF"/>
+        </w:rPr>
+        <w:t>Khronosorg</w:t>
+      </w:r>
+      <w:proofErr w:type="spellEnd"/>
+      <w:r>
+        <w:rPr>
+          <w:i/>
+          <w:szCs w:val="22"/>
+          <w:shd w:val="clear" w:color="auto" w:fill="FFFFFF"/>
+        </w:rPr>
+        <w:t>.</w:t>
       </w:r>
       <w:r>
         <w:rPr>
@@ -17884,6 +18799,7 @@
         </w:rPr>
         <w:t> </w:t>
       </w:r>
+      <w:proofErr w:type="spellStart"/>
       <w:r>
         <w:rPr>
           <w:i/>
@@ -17891,7 +18807,17 @@
           <w:szCs w:val="22"/>
           <w:shd w:val="clear" w:color="auto" w:fill="FFFFFF"/>
         </w:rPr>
-        <w:t>Khronosorg.</w:t>
+        <w:t>Khronosorg</w:t>
+      </w:r>
+      <w:proofErr w:type="spellEnd"/>
+      <w:r>
+        <w:rPr>
+          <w:i/>
+          <w:iCs/>
+          <w:szCs w:val="22"/>
+          <w:shd w:val="clear" w:color="auto" w:fill="FFFFFF"/>
+        </w:rPr>
+        <w:t>.</w:t>
       </w:r>
       <w:r>
         <w:rPr>
@@ -17981,6 +18907,7 @@
           <w:shd w:val="clear" w:color="auto" w:fill="FFFFFF"/>
         </w:rPr>
       </w:pPr>
+      <w:proofErr w:type="spellStart"/>
       <w:r>
         <w:rPr>
           <w:i/>
@@ -17988,7 +18915,37 @@
           <w:szCs w:val="22"/>
           <w:shd w:val="clear" w:color="auto" w:fill="FFFFFF"/>
         </w:rPr>
-        <w:t>Karimi, K., Dickson, N.G. and Hamze, F., 2010. A performance comparison of CUDA and OpenCL.</w:t>
+        <w:t>Karimi</w:t>
+      </w:r>
+      <w:proofErr w:type="spellEnd"/>
+      <w:r>
+        <w:rPr>
+          <w:i/>
+          <w:color w:val="222222"/>
+          <w:szCs w:val="22"/>
+          <w:shd w:val="clear" w:color="auto" w:fill="FFFFFF"/>
+        </w:rPr>
+        <w:t xml:space="preserve">, K., Dickson, N.G. and </w:t>
+      </w:r>
+      <w:proofErr w:type="spellStart"/>
+      <w:r>
+        <w:rPr>
+          <w:i/>
+          <w:color w:val="222222"/>
+          <w:szCs w:val="22"/>
+          <w:shd w:val="clear" w:color="auto" w:fill="FFFFFF"/>
+        </w:rPr>
+        <w:t>Hamze</w:t>
+      </w:r>
+      <w:proofErr w:type="spellEnd"/>
+      <w:r>
+        <w:rPr>
+          <w:i/>
+          <w:color w:val="222222"/>
+          <w:szCs w:val="22"/>
+          <w:shd w:val="clear" w:color="auto" w:fill="FFFFFF"/>
+        </w:rPr>
+        <w:t>, F., 2010. A performance comparison of CUDA and OpenCL.</w:t>
       </w:r>
       <w:r>
         <w:rPr>
@@ -18001,6 +18958,7 @@
         </w:rPr>
         <w:t> </w:t>
       </w:r>
+      <w:proofErr w:type="spellStart"/>
       <w:r>
         <w:rPr>
           <w:i/>
@@ -18009,57 +18967,9 @@
           <w:szCs w:val="22"/>
           <w:shd w:val="clear" w:color="auto" w:fill="FFFFFF"/>
         </w:rPr>
-        <w:t>arXiv preprint arXiv:1005.2581</w:t>
-      </w:r>
-      <w:r>
-        <w:rPr>
-          <w:i/>
-          <w:color w:val="222222"/>
-          <w:szCs w:val="22"/>
-          <w:shd w:val="clear" w:color="auto" w:fill="FFFFFF"/>
-        </w:rPr>
-        <w:t>.</w:t>
-      </w:r>
-    </w:p>
-    <w:p>
-      <w:pPr>
-        <w:rPr>
-          <w:rStyle w:val="Hyperlink"/>
-          <w:i/>
-          <w:szCs w:val="22"/>
-          <w:shd w:val="clear" w:color="auto" w:fill="FFFFFF"/>
-        </w:rPr>
-      </w:pPr>
-    </w:p>
-    <w:p>
-      <w:pPr>
-        <w:rPr>
-          <w:i/>
-          <w:color w:val="222222"/>
-          <w:szCs w:val="22"/>
-          <w:shd w:val="clear" w:color="auto" w:fill="FFFFFF"/>
-        </w:rPr>
-      </w:pPr>
-      <w:r>
-        <w:rPr>
-          <w:i/>
-          <w:color w:val="222222"/>
-          <w:szCs w:val="22"/>
-          <w:shd w:val="clear" w:color="auto" w:fill="FFFFFF"/>
-        </w:rPr>
-        <w:t>Mahalakshmi, M. and Sundararajan, M., 2013. Traditional SDLC Vs Scrum Methodology–A Comparative Study.</w:t>
-      </w:r>
-      <w:r>
-        <w:rPr>
-          <w:rStyle w:val="apple-converted-space"/>
-          <w:rFonts w:cs="Arial"/>
-          <w:i/>
-          <w:color w:val="222222"/>
-          <w:szCs w:val="22"/>
-          <w:shd w:val="clear" w:color="auto" w:fill="FFFFFF"/>
-        </w:rPr>
-        <w:t> </w:t>
-      </w:r>
+        <w:t>arXiv</w:t>
+      </w:r>
+      <w:proofErr w:type="spellEnd"/>
       <w:r>
         <w:rPr>
           <w:i/>
@@ -18068,7 +18978,7 @@
           <w:szCs w:val="22"/>
           <w:shd w:val="clear" w:color="auto" w:fill="FFFFFF"/>
         </w:rPr>
-        <w:t>International Journal of Emerging Technology and Advanced Engineering</w:t>
+        <w:t xml:space="preserve"> preprint arXiv:1005.2581</w:t>
       </w:r>
       <w:r>
         <w:rPr>
@@ -18077,7 +18987,47 @@
           <w:szCs w:val="22"/>
           <w:shd w:val="clear" w:color="auto" w:fill="FFFFFF"/>
         </w:rPr>
-        <w:t>,</w:t>
+        <w:t>.</w:t>
+      </w:r>
+    </w:p>
+    <w:p>
+      <w:pPr>
+        <w:rPr>
+          <w:rStyle w:val="Hyperlink"/>
+          <w:i/>
+          <w:szCs w:val="22"/>
+          <w:shd w:val="clear" w:color="auto" w:fill="FFFFFF"/>
+        </w:rPr>
+      </w:pPr>
+    </w:p>
+    <w:p>
+      <w:pPr>
+        <w:rPr>
+          <w:i/>
+          <w:color w:val="222222"/>
+          <w:szCs w:val="22"/>
+          <w:shd w:val="clear" w:color="auto" w:fill="FFFFFF"/>
+        </w:rPr>
+      </w:pPr>
+      <w:proofErr w:type="spellStart"/>
+      <w:r>
+        <w:rPr>
+          <w:i/>
+          <w:color w:val="222222"/>
+          <w:szCs w:val="22"/>
+          <w:shd w:val="clear" w:color="auto" w:fill="FFFFFF"/>
+        </w:rPr>
+        <w:t>Mahalakshmi</w:t>
+      </w:r>
+      <w:proofErr w:type="spellEnd"/>
+      <w:r>
+        <w:rPr>
+          <w:i/>
+          <w:color w:val="222222"/>
+          <w:szCs w:val="22"/>
+          <w:shd w:val="clear" w:color="auto" w:fill="FFFFFF"/>
+        </w:rPr>
+        <w:t>, M. and Sundararajan, M., 2013. Traditional SDLC Vs Scrum Methodology–A Comparative Study.</w:t>
       </w:r>
       <w:r>
         <w:rPr>
@@ -18098,6 +19048,36 @@
           <w:szCs w:val="22"/>
           <w:shd w:val="clear" w:color="auto" w:fill="FFFFFF"/>
         </w:rPr>
+        <w:t>International Journal of Emerging Technology and Advanced Engineering</w:t>
+      </w:r>
+      <w:r>
+        <w:rPr>
+          <w:i/>
+          <w:color w:val="222222"/>
+          <w:szCs w:val="22"/>
+          <w:shd w:val="clear" w:color="auto" w:fill="FFFFFF"/>
+        </w:rPr>
+        <w:t>,</w:t>
+      </w:r>
+      <w:r>
+        <w:rPr>
+          <w:rStyle w:val="apple-converted-space"/>
+          <w:rFonts w:cs="Arial"/>
+          <w:i/>
+          <w:color w:val="222222"/>
+          <w:szCs w:val="22"/>
+          <w:shd w:val="clear" w:color="auto" w:fill="FFFFFF"/>
+        </w:rPr>
+        <w:t> </w:t>
+      </w:r>
+      <w:r>
+        <w:rPr>
+          <w:i/>
+          <w:iCs/>
+          <w:color w:val="222222"/>
+          <w:szCs w:val="22"/>
+          <w:shd w:val="clear" w:color="auto" w:fill="FFFFFF"/>
+        </w:rPr>
         <w:t>3</w:t>
       </w:r>
       <w:r>
@@ -18130,13 +19110,23 @@
           <w:shd w:val="clear" w:color="auto" w:fill="FFFFFF"/>
         </w:rPr>
       </w:pPr>
-      <w:r>
-        <w:rPr>
-          <w:i/>
-          <w:szCs w:val="22"/>
-          <w:shd w:val="clear" w:color="auto" w:fill="FFFFFF"/>
-        </w:rPr>
-        <w:t>Nodejs foundation.</w:t>
+      <w:proofErr w:type="spellStart"/>
+      <w:r>
+        <w:rPr>
+          <w:i/>
+          <w:szCs w:val="22"/>
+          <w:shd w:val="clear" w:color="auto" w:fill="FFFFFF"/>
+        </w:rPr>
+        <w:t>Nodejs</w:t>
+      </w:r>
+      <w:proofErr w:type="spellEnd"/>
+      <w:r>
+        <w:rPr>
+          <w:i/>
+          <w:szCs w:val="22"/>
+          <w:shd w:val="clear" w:color="auto" w:fill="FFFFFF"/>
+        </w:rPr>
+        <w:t xml:space="preserve"> foundation.</w:t>
       </w:r>
       <w:r>
         <w:rPr>
@@ -18168,6 +19158,7 @@
         </w:rPr>
         <w:t> </w:t>
       </w:r>
+      <w:proofErr w:type="spellStart"/>
       <w:r>
         <w:rPr>
           <w:i/>
@@ -18175,7 +19166,17 @@
           <w:szCs w:val="22"/>
           <w:shd w:val="clear" w:color="auto" w:fill="FFFFFF"/>
         </w:rPr>
-        <w:t>Nodejsorg.</w:t>
+        <w:t>Nodejsorg</w:t>
+      </w:r>
+      <w:proofErr w:type="spellEnd"/>
+      <w:r>
+        <w:rPr>
+          <w:i/>
+          <w:iCs/>
+          <w:szCs w:val="22"/>
+          <w:shd w:val="clear" w:color="auto" w:fill="FFFFFF"/>
+        </w:rPr>
+        <w:t>.</w:t>
       </w:r>
       <w:r>
         <w:rPr>
@@ -18265,13 +19266,23 @@
           <w:shd w:val="clear" w:color="auto" w:fill="FFFFFF"/>
         </w:rPr>
       </w:pPr>
-      <w:r>
-        <w:rPr>
-          <w:i/>
-          <w:szCs w:val="22"/>
-          <w:shd w:val="clear" w:color="auto" w:fill="FFFFFF"/>
-        </w:rPr>
-        <w:t>Mozillaorg.</w:t>
+      <w:proofErr w:type="spellStart"/>
+      <w:r>
+        <w:rPr>
+          <w:i/>
+          <w:szCs w:val="22"/>
+          <w:shd w:val="clear" w:color="auto" w:fill="FFFFFF"/>
+        </w:rPr>
+        <w:t>Mozillaorg</w:t>
+      </w:r>
+      <w:proofErr w:type="spellEnd"/>
+      <w:r>
+        <w:rPr>
+          <w:i/>
+          <w:szCs w:val="22"/>
+          <w:shd w:val="clear" w:color="auto" w:fill="FFFFFF"/>
+        </w:rPr>
+        <w:t>.</w:t>
       </w:r>
       <w:r>
         <w:rPr>
@@ -18401,13 +19412,23 @@
           <w:shd w:val="clear" w:color="auto" w:fill="FFFFFF"/>
         </w:rPr>
       </w:pPr>
-      <w:r>
-        <w:rPr>
-          <w:i/>
-          <w:szCs w:val="22"/>
-          <w:shd w:val="clear" w:color="auto" w:fill="FFFFFF"/>
-        </w:rPr>
-        <w:t>Mozillaorg.</w:t>
+      <w:proofErr w:type="spellStart"/>
+      <w:r>
+        <w:rPr>
+          <w:i/>
+          <w:szCs w:val="22"/>
+          <w:shd w:val="clear" w:color="auto" w:fill="FFFFFF"/>
+        </w:rPr>
+        <w:t>Mozillaorg</w:t>
+      </w:r>
+      <w:proofErr w:type="spellEnd"/>
+      <w:r>
+        <w:rPr>
+          <w:i/>
+          <w:szCs w:val="22"/>
+          <w:shd w:val="clear" w:color="auto" w:fill="FFFFFF"/>
+        </w:rPr>
+        <w:t>.</w:t>
       </w:r>
       <w:r>
         <w:rPr>
@@ -18537,6 +19558,7 @@
           <w:lang w:eastAsia="en-GB"/>
         </w:rPr>
       </w:pPr>
+      <w:proofErr w:type="spellStart"/>
       <w:r>
         <w:rPr>
           <w:rFonts w:cs="Arial"/>
@@ -18546,7 +19568,67 @@
           <w:shd w:val="clear" w:color="auto" w:fill="FFFFFF"/>
           <w:lang w:eastAsia="en-GB"/>
         </w:rPr>
-        <w:t>Ocariza, F., Bajaj, K., Pattabiraman, K. and Mesbah, A., 2013, October. An empirical study of client-side JavaScript bugs. In </w:t>
+        <w:t>Ocariza</w:t>
+      </w:r>
+      <w:proofErr w:type="spellEnd"/>
+      <w:r>
+        <w:rPr>
+          <w:rFonts w:cs="Arial"/>
+          <w:i/>
+          <w:color w:val="222222"/>
+          <w:szCs w:val="22"/>
+          <w:shd w:val="clear" w:color="auto" w:fill="FFFFFF"/>
+          <w:lang w:eastAsia="en-GB"/>
+        </w:rPr>
+        <w:t xml:space="preserve">, F., Bajaj, K., </w:t>
+      </w:r>
+      <w:proofErr w:type="spellStart"/>
+      <w:r>
+        <w:rPr>
+          <w:rFonts w:cs="Arial"/>
+          <w:i/>
+          <w:color w:val="222222"/>
+          <w:szCs w:val="22"/>
+          <w:shd w:val="clear" w:color="auto" w:fill="FFFFFF"/>
+          <w:lang w:eastAsia="en-GB"/>
+        </w:rPr>
+        <w:t>Pattabiraman</w:t>
+      </w:r>
+      <w:proofErr w:type="spellEnd"/>
+      <w:r>
+        <w:rPr>
+          <w:rFonts w:cs="Arial"/>
+          <w:i/>
+          <w:color w:val="222222"/>
+          <w:szCs w:val="22"/>
+          <w:shd w:val="clear" w:color="auto" w:fill="FFFFFF"/>
+          <w:lang w:eastAsia="en-GB"/>
+        </w:rPr>
+        <w:t xml:space="preserve">, K. and </w:t>
+      </w:r>
+      <w:proofErr w:type="spellStart"/>
+      <w:r>
+        <w:rPr>
+          <w:rFonts w:cs="Arial"/>
+          <w:i/>
+          <w:color w:val="222222"/>
+          <w:szCs w:val="22"/>
+          <w:shd w:val="clear" w:color="auto" w:fill="FFFFFF"/>
+          <w:lang w:eastAsia="en-GB"/>
+        </w:rPr>
+        <w:t>Mesbah</w:t>
+      </w:r>
+      <w:proofErr w:type="spellEnd"/>
+      <w:r>
+        <w:rPr>
+          <w:rFonts w:cs="Arial"/>
+          <w:i/>
+          <w:color w:val="222222"/>
+          <w:szCs w:val="22"/>
+          <w:shd w:val="clear" w:color="auto" w:fill="FFFFFF"/>
+          <w:lang w:eastAsia="en-GB"/>
+        </w:rPr>
+        <w:t>, A., 2013, October. An empirical study of client-side JavaScript bugs. In </w:t>
       </w:r>
       <w:r>
         <w:rPr>
@@ -18591,13 +19673,23 @@
           <w:shd w:val="clear" w:color="auto" w:fill="FFFFFF"/>
         </w:rPr>
       </w:pPr>
-      <w:r>
-        <w:rPr>
-          <w:i/>
-          <w:szCs w:val="22"/>
-          <w:shd w:val="clear" w:color="auto" w:fill="FFFFFF"/>
-        </w:rPr>
-        <w:t>Nvidiacom.</w:t>
+      <w:proofErr w:type="spellStart"/>
+      <w:r>
+        <w:rPr>
+          <w:i/>
+          <w:szCs w:val="22"/>
+          <w:shd w:val="clear" w:color="auto" w:fill="FFFFFF"/>
+        </w:rPr>
+        <w:t>Nvidiacom</w:t>
+      </w:r>
+      <w:proofErr w:type="spellEnd"/>
+      <w:r>
+        <w:rPr>
+          <w:i/>
+          <w:szCs w:val="22"/>
+          <w:shd w:val="clear" w:color="auto" w:fill="FFFFFF"/>
+        </w:rPr>
+        <w:t>.</w:t>
       </w:r>
       <w:r>
         <w:rPr>
@@ -18629,6 +19721,7 @@
         </w:rPr>
         <w:t> </w:t>
       </w:r>
+      <w:proofErr w:type="spellStart"/>
       <w:r>
         <w:rPr>
           <w:i/>
@@ -18636,7 +19729,17 @@
           <w:szCs w:val="22"/>
           <w:shd w:val="clear" w:color="auto" w:fill="FFFFFF"/>
         </w:rPr>
-        <w:t>Nvidiacom.</w:t>
+        <w:t>Nvidiacom</w:t>
+      </w:r>
+      <w:proofErr w:type="spellEnd"/>
+      <w:r>
+        <w:rPr>
+          <w:i/>
+          <w:iCs/>
+          <w:szCs w:val="22"/>
+          <w:shd w:val="clear" w:color="auto" w:fill="FFFFFF"/>
+        </w:rPr>
+        <w:t>.</w:t>
       </w:r>
       <w:r>
         <w:rPr>
@@ -18717,13 +19820,23 @@
           <w:shd w:val="clear" w:color="auto" w:fill="FFFFFF"/>
         </w:rPr>
       </w:pPr>
-      <w:r>
-        <w:rPr>
-          <w:i/>
-          <w:szCs w:val="22"/>
-          <w:shd w:val="clear" w:color="auto" w:fill="FFFFFF"/>
-        </w:rPr>
-        <w:t>Nvidiacom.</w:t>
+      <w:proofErr w:type="spellStart"/>
+      <w:r>
+        <w:rPr>
+          <w:i/>
+          <w:szCs w:val="22"/>
+          <w:shd w:val="clear" w:color="auto" w:fill="FFFFFF"/>
+        </w:rPr>
+        <w:t>Nvidiacom</w:t>
+      </w:r>
+      <w:proofErr w:type="spellEnd"/>
+      <w:r>
+        <w:rPr>
+          <w:i/>
+          <w:szCs w:val="22"/>
+          <w:shd w:val="clear" w:color="auto" w:fill="FFFFFF"/>
+        </w:rPr>
+        <w:t>.</w:t>
       </w:r>
       <w:r>
         <w:rPr>
@@ -18854,13 +19967,23 @@
           <w:shd w:val="clear" w:color="auto" w:fill="FFFFFF"/>
         </w:rPr>
       </w:pPr>
-      <w:r>
-        <w:rPr>
-          <w:i/>
-          <w:szCs w:val="22"/>
-          <w:shd w:val="clear" w:color="auto" w:fill="FFFFFF"/>
-        </w:rPr>
-        <w:t>Nvidiacom.</w:t>
+      <w:proofErr w:type="spellStart"/>
+      <w:r>
+        <w:rPr>
+          <w:i/>
+          <w:szCs w:val="22"/>
+          <w:shd w:val="clear" w:color="auto" w:fill="FFFFFF"/>
+        </w:rPr>
+        <w:t>Nvidiacom</w:t>
+      </w:r>
+      <w:proofErr w:type="spellEnd"/>
+      <w:r>
+        <w:rPr>
+          <w:i/>
+          <w:szCs w:val="22"/>
+          <w:shd w:val="clear" w:color="auto" w:fill="FFFFFF"/>
+        </w:rPr>
+        <w:t>.</w:t>
       </w:r>
       <w:r>
         <w:rPr>
@@ -18892,6 +20015,7 @@
         </w:rPr>
         <w:t> </w:t>
       </w:r>
+      <w:proofErr w:type="spellStart"/>
       <w:r>
         <w:rPr>
           <w:i/>
@@ -18899,7 +20023,17 @@
           <w:szCs w:val="22"/>
           <w:shd w:val="clear" w:color="auto" w:fill="FFFFFF"/>
         </w:rPr>
-        <w:t>Nvidiacom.</w:t>
+        <w:t>Nvidiacom</w:t>
+      </w:r>
+      <w:proofErr w:type="spellEnd"/>
+      <w:r>
+        <w:rPr>
+          <w:i/>
+          <w:iCs/>
+          <w:szCs w:val="22"/>
+          <w:shd w:val="clear" w:color="auto" w:fill="FFFFFF"/>
+        </w:rPr>
+        <w:t>.</w:t>
       </w:r>
       <w:r>
         <w:rPr>
@@ -19002,7 +20136,79 @@
           <w:shd w:val="clear" w:color="auto" w:fill="FFFFFF"/>
           <w:lang w:eastAsia="en-GB"/>
         </w:rPr>
-        <w:t>Richards, G., Lebresne, S., Burg, B. and Vitek, J., 2010, June. An analysis of the dynamic behavior of JavaScript programs. In </w:t>
+        <w:t xml:space="preserve">Richards, G., </w:t>
+      </w:r>
+      <w:proofErr w:type="spellStart"/>
+      <w:r>
+        <w:rPr>
+          <w:rFonts w:cs="Arial"/>
+          <w:i/>
+          <w:color w:val="222222"/>
+          <w:szCs w:val="22"/>
+          <w:shd w:val="clear" w:color="auto" w:fill="FFFFFF"/>
+          <w:lang w:eastAsia="en-GB"/>
+        </w:rPr>
+        <w:t>Lebresne</w:t>
+      </w:r>
+      <w:proofErr w:type="spellEnd"/>
+      <w:r>
+        <w:rPr>
+          <w:rFonts w:cs="Arial"/>
+          <w:i/>
+          <w:color w:val="222222"/>
+          <w:szCs w:val="22"/>
+          <w:shd w:val="clear" w:color="auto" w:fill="FFFFFF"/>
+          <w:lang w:eastAsia="en-GB"/>
+        </w:rPr>
+        <w:t xml:space="preserve">, S., Burg, B. and </w:t>
+      </w:r>
+      <w:proofErr w:type="spellStart"/>
+      <w:r>
+        <w:rPr>
+          <w:rFonts w:cs="Arial"/>
+          <w:i/>
+          <w:color w:val="222222"/>
+          <w:szCs w:val="22"/>
+          <w:shd w:val="clear" w:color="auto" w:fill="FFFFFF"/>
+          <w:lang w:eastAsia="en-GB"/>
+        </w:rPr>
+        <w:t>Vitek</w:t>
+      </w:r>
+      <w:proofErr w:type="spellEnd"/>
+      <w:r>
+        <w:rPr>
+          <w:rFonts w:cs="Arial"/>
+          <w:i/>
+          <w:color w:val="222222"/>
+          <w:szCs w:val="22"/>
+          <w:shd w:val="clear" w:color="auto" w:fill="FFFFFF"/>
+          <w:lang w:eastAsia="en-GB"/>
+        </w:rPr>
+        <w:t xml:space="preserve">, J., 2010, June. An analysis of the dynamic </w:t>
+      </w:r>
+      <w:proofErr w:type="spellStart"/>
+      <w:r>
+        <w:rPr>
+          <w:rFonts w:cs="Arial"/>
+          <w:i/>
+          <w:color w:val="222222"/>
+          <w:szCs w:val="22"/>
+          <w:shd w:val="clear" w:color="auto" w:fill="FFFFFF"/>
+          <w:lang w:eastAsia="en-GB"/>
+        </w:rPr>
+        <w:t>behavior</w:t>
+      </w:r>
+      <w:proofErr w:type="spellEnd"/>
+      <w:r>
+        <w:rPr>
+          <w:rFonts w:cs="Arial"/>
+          <w:i/>
+          <w:color w:val="222222"/>
+          <w:szCs w:val="22"/>
+          <w:shd w:val="clear" w:color="auto" w:fill="FFFFFF"/>
+          <w:lang w:eastAsia="en-GB"/>
+        </w:rPr>
+        <w:t xml:space="preserve"> of JavaScript programs. In </w:t>
       </w:r>
       <w:r>
         <w:rPr>
@@ -19014,17 +20220,43 @@
           <w:shd w:val="clear" w:color="auto" w:fill="FFFFFF"/>
           <w:lang w:eastAsia="en-GB"/>
         </w:rPr>
-        <w:t>ACM Sigplan Notices</w:t>
-      </w:r>
-      <w:r>
-        <w:rPr>
-          <w:rFonts w:cs="Arial"/>
-          <w:i/>
+        <w:t xml:space="preserve">ACM </w:t>
+      </w:r>
+      <w:proofErr w:type="spellStart"/>
+      <w:r>
+        <w:rPr>
+          <w:rFonts w:cs="Arial"/>
+          <w:i/>
+          <w:iCs/>
           <w:color w:val="222222"/>
           <w:szCs w:val="22"/>
           <w:shd w:val="clear" w:color="auto" w:fill="FFFFFF"/>
           <w:lang w:eastAsia="en-GB"/>
         </w:rPr>
+        <w:t>Sigplan</w:t>
+      </w:r>
+      <w:proofErr w:type="spellEnd"/>
+      <w:r>
+        <w:rPr>
+          <w:rFonts w:cs="Arial"/>
+          <w:i/>
+          <w:iCs/>
+          <w:color w:val="222222"/>
+          <w:szCs w:val="22"/>
+          <w:shd w:val="clear" w:color="auto" w:fill="FFFFFF"/>
+          <w:lang w:eastAsia="en-GB"/>
+        </w:rPr>
+        <w:t xml:space="preserve"> Notices</w:t>
+      </w:r>
+      <w:r>
+        <w:rPr>
+          <w:rFonts w:cs="Arial"/>
+          <w:i/>
+          <w:color w:val="222222"/>
+          <w:szCs w:val="22"/>
+          <w:shd w:val="clear" w:color="auto" w:fill="FFFFFF"/>
+          <w:lang w:eastAsia="en-GB"/>
+        </w:rPr>
         <w:t> (Vol. 45, No. 6, pp. 1-12). ACM.</w:t>
       </w:r>
     </w:p>
@@ -19047,13 +20279,23 @@
           <w:shd w:val="clear" w:color="auto" w:fill="FFFFFF"/>
         </w:rPr>
       </w:pPr>
-      <w:r>
-        <w:rPr>
-          <w:i/>
-          <w:szCs w:val="22"/>
-          <w:shd w:val="clear" w:color="auto" w:fill="FFFFFF"/>
-        </w:rPr>
-        <w:t>Steampoweredcom.</w:t>
+      <w:proofErr w:type="spellStart"/>
+      <w:r>
+        <w:rPr>
+          <w:i/>
+          <w:szCs w:val="22"/>
+          <w:shd w:val="clear" w:color="auto" w:fill="FFFFFF"/>
+        </w:rPr>
+        <w:t>Steampoweredcom</w:t>
+      </w:r>
+      <w:proofErr w:type="spellEnd"/>
+      <w:r>
+        <w:rPr>
+          <w:i/>
+          <w:szCs w:val="22"/>
+          <w:shd w:val="clear" w:color="auto" w:fill="FFFFFF"/>
+        </w:rPr>
+        <w:t>.</w:t>
       </w:r>
       <w:r>
         <w:rPr>
@@ -19085,6 +20327,7 @@
         </w:rPr>
         <w:t> </w:t>
       </w:r>
+      <w:proofErr w:type="spellStart"/>
       <w:r>
         <w:rPr>
           <w:i/>
@@ -19092,7 +20335,17 @@
           <w:szCs w:val="22"/>
           <w:shd w:val="clear" w:color="auto" w:fill="FFFFFF"/>
         </w:rPr>
-        <w:t>Steampoweredcom.</w:t>
+        <w:t>Steampoweredcom</w:t>
+      </w:r>
+      <w:proofErr w:type="spellEnd"/>
+      <w:r>
+        <w:rPr>
+          <w:i/>
+          <w:iCs/>
+          <w:szCs w:val="22"/>
+          <w:shd w:val="clear" w:color="auto" w:fill="FFFFFF"/>
+        </w:rPr>
+        <w:t>.</w:t>
       </w:r>
       <w:r>
         <w:rPr>
@@ -19425,6 +20678,7 @@
           <w:lang w:eastAsia="en-GB"/>
         </w:rPr>
       </w:pPr>
+      <w:proofErr w:type="spellStart"/>
       <w:r>
         <w:rPr>
           <w:rFonts w:cs="Arial"/>
@@ -19434,7 +20688,67 @@
           <w:shd w:val="clear" w:color="auto" w:fill="FFFFFF"/>
           <w:lang w:eastAsia="en-GB"/>
         </w:rPr>
-        <w:t>Tilkov, S. and Vinoski, S., 2010. Node. js: Using JavaScript to build high-performance network programs. </w:t>
+        <w:t>Tilkov</w:t>
+      </w:r>
+      <w:proofErr w:type="spellEnd"/>
+      <w:r>
+        <w:rPr>
+          <w:rFonts w:cs="Arial"/>
+          <w:i/>
+          <w:color w:val="222222"/>
+          <w:szCs w:val="22"/>
+          <w:shd w:val="clear" w:color="auto" w:fill="FFFFFF"/>
+          <w:lang w:eastAsia="en-GB"/>
+        </w:rPr>
+        <w:t xml:space="preserve">, S. and </w:t>
+      </w:r>
+      <w:proofErr w:type="spellStart"/>
+      <w:r>
+        <w:rPr>
+          <w:rFonts w:cs="Arial"/>
+          <w:i/>
+          <w:color w:val="222222"/>
+          <w:szCs w:val="22"/>
+          <w:shd w:val="clear" w:color="auto" w:fill="FFFFFF"/>
+          <w:lang w:eastAsia="en-GB"/>
+        </w:rPr>
+        <w:t>Vinoski</w:t>
+      </w:r>
+      <w:proofErr w:type="spellEnd"/>
+      <w:r>
+        <w:rPr>
+          <w:rFonts w:cs="Arial"/>
+          <w:i/>
+          <w:color w:val="222222"/>
+          <w:szCs w:val="22"/>
+          <w:shd w:val="clear" w:color="auto" w:fill="FFFFFF"/>
+          <w:lang w:eastAsia="en-GB"/>
+        </w:rPr>
+        <w:t xml:space="preserve">, S., 2010. Node. </w:t>
+      </w:r>
+      <w:proofErr w:type="spellStart"/>
+      <w:r>
+        <w:rPr>
+          <w:rFonts w:cs="Arial"/>
+          <w:i/>
+          <w:color w:val="222222"/>
+          <w:szCs w:val="22"/>
+          <w:shd w:val="clear" w:color="auto" w:fill="FFFFFF"/>
+          <w:lang w:eastAsia="en-GB"/>
+        </w:rPr>
+        <w:t>js</w:t>
+      </w:r>
+      <w:proofErr w:type="spellEnd"/>
+      <w:r>
+        <w:rPr>
+          <w:rFonts w:cs="Arial"/>
+          <w:i/>
+          <w:color w:val="222222"/>
+          <w:szCs w:val="22"/>
+          <w:shd w:val="clear" w:color="auto" w:fill="FFFFFF"/>
+          <w:lang w:eastAsia="en-GB"/>
+        </w:rPr>
+        <w:t>: Using JavaScript to build high-performance network programs. </w:t>
       </w:r>
       <w:r>
         <w:rPr>
@@ -20014,6 +21328,7 @@
         <w:docPartUnique/>
       </w:docPartObj>
     </w:sdtPr>
+    <w:sdtEndPr/>
     <w:sdtContent>
       <w:sdt>
         <w:sdtPr>
@@ -20023,6 +21338,7 @@
             <w:docPartUnique/>
           </w:docPartObj>
         </w:sdtPr>
+        <w:sdtEndPr/>
         <w:sdtContent>
           <w:p>
             <w:pPr>
@@ -20063,7 +21379,7 @@
                 <w:bCs/>
                 <w:noProof/>
               </w:rPr>
-              <w:t>27</w:t>
+              <w:t>35</w:t>
             </w:r>
             <w:r>
               <w:rPr>
@@ -22054,7 +23370,7 @@
 </file>
 
 <file path=customXml/itemProps1.xml><?xml version="1.0" encoding="utf-8"?>
-<ds:datastoreItem xmlns:ds="http://schemas.openxmlformats.org/officeDocument/2006/customXml" ds:itemID="{ECEE7079-5B7F-4A9C-9ABB-10D786342482}">
+<ds:datastoreItem xmlns:ds="http://schemas.openxmlformats.org/officeDocument/2006/customXml" ds:itemID="{55AED522-F89C-4F07-B028-222028D84B31}">
   <ds:schemaRefs>
     <ds:schemaRef ds:uri="http://schemas.openxmlformats.org/officeDocument/2006/bibliography"/>
   </ds:schemaRefs>

</xml_diff>

<commit_message>
adding new sections TODO
</commit_message>
<xml_diff>
--- a/Compute.Documents/B00235610 - Final Honours Report.docx
+++ b/Compute.Documents/B00235610 - Final Honours Report.docx
@@ -8516,10 +8516,10 @@
             <v:path o:extrusionok="f" gradientshapeok="t" o:connecttype="rect"/>
             <o:lock v:ext="edit" aspectratio="t"/>
           </v:shapetype>
-          <v:shape id="_x0000_i1025" type="#_x0000_t75" style="width:450.7pt;height:2in" o:ole="">
+          <v:shape id="_x0000_i1025" type="#_x0000_t75" style="width:450.75pt;height:2in" o:ole="">
             <v:imagedata r:id="rId9" o:title=""/>
           </v:shape>
-          <o:OLEObject Type="Embed" ProgID="Word.OpenDocumentText.12" ShapeID="_x0000_i1025" DrawAspect="Content" ObjectID="_1550569317" r:id="rId10"/>
+          <o:OLEObject Type="Embed" ProgID="Word.OpenDocumentText.12" ShapeID="_x0000_i1025" DrawAspect="Content" ObjectID="_1550568889" r:id="rId10"/>
         </w:object>
       </w:r>
     </w:p>
@@ -8619,10 +8619,10 @@
       </w:pPr>
       <w:r>
         <w:object w:dxaOrig="10466" w:dyaOrig="1505" w14:anchorId="66B66B0B">
-          <v:shape id="_x0000_i1026" type="#_x0000_t75" style="width:522.7pt;height:76.7pt" o:ole="">
+          <v:shape id="_x0000_i1026" type="#_x0000_t75" style="width:522.75pt;height:76.5pt" o:ole="">
             <v:imagedata r:id="rId11" o:title=""/>
           </v:shape>
-          <o:OLEObject Type="Embed" ProgID="Word.OpenDocumentText.12" ShapeID="_x0000_i1026" DrawAspect="Content" ObjectID="_1550569318" r:id="rId12"/>
+          <o:OLEObject Type="Embed" ProgID="Word.OpenDocumentText.12" ShapeID="_x0000_i1026" DrawAspect="Content" ObjectID="_1550568890" r:id="rId12"/>
         </w:object>
       </w:r>
     </w:p>
@@ -8631,6 +8631,63 @@
         <w:spacing w:after="240"/>
         <w:jc w:val="center"/>
         <w:rPr>
+          <w:rStyle w:val="Emphasis"/>
+        </w:rPr>
+      </w:pPr>
+      <w:r>
+        <w:rPr>
+          <w:rStyle w:val="Emphasis"/>
+        </w:rPr>
+        <w:t xml:space="preserve">Figure </w:t>
+      </w:r>
+      <w:r>
+        <w:rPr>
+          <w:rStyle w:val="Emphasis"/>
+        </w:rPr>
+        <w:t>2</w:t>
+      </w:r>
+      <w:r>
+        <w:rPr>
+          <w:rStyle w:val="Emphasis"/>
+        </w:rPr>
+        <w:t xml:space="preserve">: </w:t>
+      </w:r>
+      <w:r>
+        <w:rPr>
+          <w:rStyle w:val="Emphasis"/>
+        </w:rPr>
+        <w:t>OpenCL kernel which performs a vector additional</w:t>
+      </w:r>
+    </w:p>
+    <w:p>
+      <w:pPr>
+        <w:spacing w:after="240"/>
+        <w:jc w:val="center"/>
+        <w:rPr>
+          <w:rStyle w:val="Emphasis"/>
+        </w:rPr>
+      </w:pPr>
+    </w:p>
+    <w:p>
+      <w:pPr>
+        <w:pStyle w:val="Heading3"/>
+      </w:pPr>
+      <w:r>
+        <w:lastRenderedPageBreak/>
+        <w:t>2.1.4</w:t>
+      </w:r>
+      <w:r>
+        <w:t xml:space="preserve"> </w:t>
+      </w:r>
+      <w:r>
+        <w:t>Limitations</w:t>
+      </w:r>
+    </w:p>
+    <w:p>
+      <w:pPr>
+        <w:spacing w:after="240"/>
+        <w:rPr>
+          <w:b/>
           <w:i/>
           <w:iCs/>
           <w:color w:val="000000" w:themeColor="text1"/>
@@ -8638,28 +8695,299 @@
       </w:pPr>
       <w:r>
         <w:rPr>
-          <w:rStyle w:val="Emphasis"/>
-        </w:rPr>
-        <w:t xml:space="preserve">Figure </w:t>
-      </w:r>
-      <w:r>
-        <w:rPr>
-          <w:rStyle w:val="Emphasis"/>
-        </w:rPr>
-        <w:t>2</w:t>
-      </w:r>
-      <w:r>
-        <w:rPr>
-          <w:rStyle w:val="Emphasis"/>
-        </w:rPr>
-        <w:t xml:space="preserve">: </w:t>
-      </w:r>
-      <w:r>
-        <w:rPr>
-          <w:rStyle w:val="Emphasis"/>
-        </w:rPr>
-        <w:t>OpenCL kernel which performs a vector additional</w:t>
-      </w:r>
+          <w:b/>
+          <w:i/>
+          <w:iCs/>
+          <w:color w:val="000000" w:themeColor="text1"/>
+        </w:rPr>
+        <w:t>ENTER LIMITATIONS</w:t>
+      </w:r>
+    </w:p>
+    <w:p>
+      <w:pPr>
+        <w:spacing w:after="240"/>
+        <w:rPr>
+          <w:b/>
+          <w:i/>
+          <w:iCs/>
+          <w:color w:val="000000" w:themeColor="text1"/>
+        </w:rPr>
+      </w:pPr>
+      <w:hyperlink r:id="rId13" w:history="1">
+        <w:r>
+          <w:rPr>
+            <w:rStyle w:val="Hyperlink"/>
+            <w:b/>
+            <w:i/>
+            <w:iCs/>
+          </w:rPr>
+          <w:t>https://www.usenix.org/legacy/event/hotpar10/tech/full_papers/Vuduc.pdf</w:t>
+        </w:r>
+      </w:hyperlink>
+    </w:p>
+    <w:p>
+      <w:pPr>
+        <w:spacing w:after="240"/>
+        <w:rPr>
+          <w:b/>
+          <w:i/>
+          <w:iCs/>
+          <w:color w:val="000000" w:themeColor="text1"/>
+        </w:rPr>
+      </w:pPr>
+    </w:p>
+    <w:p>
+      <w:pPr>
+        <w:spacing w:after="240"/>
+        <w:rPr>
+          <w:b/>
+          <w:i/>
+          <w:iCs/>
+          <w:color w:val="000000" w:themeColor="text1"/>
+        </w:rPr>
+      </w:pPr>
+    </w:p>
+    <w:p>
+      <w:pPr>
+        <w:spacing w:after="240"/>
+        <w:rPr>
+          <w:b/>
+          <w:i/>
+          <w:iCs/>
+          <w:color w:val="000000" w:themeColor="text1"/>
+        </w:rPr>
+      </w:pPr>
+    </w:p>
+    <w:p>
+      <w:pPr>
+        <w:spacing w:after="240"/>
+        <w:rPr>
+          <w:b/>
+          <w:i/>
+          <w:iCs/>
+          <w:color w:val="000000" w:themeColor="text1"/>
+        </w:rPr>
+      </w:pPr>
+    </w:p>
+    <w:p>
+      <w:pPr>
+        <w:spacing w:after="240"/>
+        <w:rPr>
+          <w:b/>
+          <w:i/>
+          <w:iCs/>
+          <w:color w:val="000000" w:themeColor="text1"/>
+        </w:rPr>
+      </w:pPr>
+    </w:p>
+    <w:p>
+      <w:pPr>
+        <w:spacing w:after="240"/>
+        <w:rPr>
+          <w:b/>
+          <w:i/>
+          <w:iCs/>
+          <w:color w:val="000000" w:themeColor="text1"/>
+        </w:rPr>
+      </w:pPr>
+    </w:p>
+    <w:p>
+      <w:pPr>
+        <w:spacing w:after="240"/>
+        <w:rPr>
+          <w:b/>
+          <w:i/>
+          <w:iCs/>
+          <w:color w:val="000000" w:themeColor="text1"/>
+        </w:rPr>
+      </w:pPr>
+    </w:p>
+    <w:p>
+      <w:pPr>
+        <w:spacing w:after="240"/>
+        <w:rPr>
+          <w:b/>
+          <w:i/>
+          <w:iCs/>
+          <w:color w:val="000000" w:themeColor="text1"/>
+        </w:rPr>
+      </w:pPr>
+    </w:p>
+    <w:p>
+      <w:pPr>
+        <w:spacing w:after="240"/>
+        <w:rPr>
+          <w:b/>
+          <w:i/>
+          <w:iCs/>
+          <w:color w:val="000000" w:themeColor="text1"/>
+        </w:rPr>
+      </w:pPr>
+    </w:p>
+    <w:p>
+      <w:pPr>
+        <w:spacing w:after="240"/>
+        <w:rPr>
+          <w:b/>
+          <w:i/>
+          <w:iCs/>
+          <w:color w:val="000000" w:themeColor="text1"/>
+        </w:rPr>
+      </w:pPr>
+    </w:p>
+    <w:p>
+      <w:pPr>
+        <w:spacing w:after="240"/>
+        <w:rPr>
+          <w:b/>
+          <w:i/>
+          <w:iCs/>
+          <w:color w:val="000000" w:themeColor="text1"/>
+        </w:rPr>
+      </w:pPr>
+    </w:p>
+    <w:p>
+      <w:pPr>
+        <w:spacing w:after="240"/>
+        <w:rPr>
+          <w:b/>
+          <w:i/>
+          <w:iCs/>
+          <w:color w:val="000000" w:themeColor="text1"/>
+        </w:rPr>
+      </w:pPr>
+    </w:p>
+    <w:p>
+      <w:pPr>
+        <w:spacing w:after="240"/>
+        <w:rPr>
+          <w:b/>
+          <w:i/>
+          <w:iCs/>
+          <w:color w:val="000000" w:themeColor="text1"/>
+        </w:rPr>
+      </w:pPr>
+    </w:p>
+    <w:p>
+      <w:pPr>
+        <w:spacing w:after="240"/>
+        <w:rPr>
+          <w:b/>
+          <w:i/>
+          <w:iCs/>
+          <w:color w:val="000000" w:themeColor="text1"/>
+        </w:rPr>
+      </w:pPr>
+    </w:p>
+    <w:p>
+      <w:pPr>
+        <w:spacing w:after="240"/>
+        <w:rPr>
+          <w:b/>
+          <w:i/>
+          <w:iCs/>
+          <w:color w:val="000000" w:themeColor="text1"/>
+        </w:rPr>
+      </w:pPr>
+    </w:p>
+    <w:p>
+      <w:pPr>
+        <w:spacing w:after="240"/>
+        <w:rPr>
+          <w:b/>
+          <w:i/>
+          <w:iCs/>
+          <w:color w:val="000000" w:themeColor="text1"/>
+        </w:rPr>
+      </w:pPr>
+    </w:p>
+    <w:p>
+      <w:pPr>
+        <w:spacing w:after="240"/>
+        <w:rPr>
+          <w:b/>
+          <w:i/>
+          <w:iCs/>
+          <w:color w:val="000000" w:themeColor="text1"/>
+        </w:rPr>
+      </w:pPr>
+    </w:p>
+    <w:p>
+      <w:pPr>
+        <w:spacing w:after="240"/>
+        <w:rPr>
+          <w:b/>
+          <w:i/>
+          <w:iCs/>
+          <w:color w:val="000000" w:themeColor="text1"/>
+        </w:rPr>
+      </w:pPr>
+    </w:p>
+    <w:p>
+      <w:pPr>
+        <w:spacing w:after="240"/>
+        <w:rPr>
+          <w:b/>
+          <w:i/>
+          <w:iCs/>
+          <w:color w:val="000000" w:themeColor="text1"/>
+        </w:rPr>
+      </w:pPr>
+    </w:p>
+    <w:p>
+      <w:pPr>
+        <w:spacing w:after="240"/>
+        <w:rPr>
+          <w:b/>
+          <w:i/>
+          <w:iCs/>
+          <w:color w:val="000000" w:themeColor="text1"/>
+        </w:rPr>
+      </w:pPr>
+    </w:p>
+    <w:p>
+      <w:pPr>
+        <w:spacing w:after="240"/>
+        <w:rPr>
+          <w:b/>
+          <w:i/>
+          <w:iCs/>
+          <w:color w:val="000000" w:themeColor="text1"/>
+        </w:rPr>
+      </w:pPr>
+    </w:p>
+    <w:p>
+      <w:pPr>
+        <w:spacing w:after="240"/>
+        <w:rPr>
+          <w:b/>
+          <w:i/>
+          <w:iCs/>
+          <w:color w:val="000000" w:themeColor="text1"/>
+        </w:rPr>
+      </w:pPr>
+    </w:p>
+    <w:p>
+      <w:pPr>
+        <w:spacing w:after="240"/>
+        <w:rPr>
+          <w:b/>
+          <w:i/>
+          <w:iCs/>
+          <w:color w:val="000000" w:themeColor="text1"/>
+        </w:rPr>
+      </w:pPr>
+    </w:p>
+    <w:p>
+      <w:pPr>
+        <w:spacing w:after="240"/>
+        <w:rPr>
+          <w:b/>
+          <w:i/>
+          <w:iCs/>
+          <w:color w:val="000000" w:themeColor="text1"/>
+        </w:rPr>
+      </w:pPr>
     </w:p>
     <w:p>
       <w:pPr>
@@ -9302,7 +9630,7 @@
         <w:rPr>
           <w:rFonts w:cs="Arial"/>
         </w:rPr>
-        <w:t xml:space="preserve">. At this point the JavaScript example and the C++ example have access to the same set of data and the same number of bytes in memory. This is an important step forward in JavaScript as it allows us to allocate and control bytes which was a concept absent from JavaScript till this point. </w:t>
+        <w:t xml:space="preserve">. </w:t>
       </w:r>
     </w:p>
     <w:bookmarkStart w:id="24" w:name="_MON_1541712016"/>
@@ -9330,10 +9658,10 @@
           <w:vertAlign w:val="subscript"/>
         </w:rPr>
         <w:object w:dxaOrig="9026" w:dyaOrig="1717" w14:anchorId="7F3572C3">
-          <v:shape id="_x0000_i1027" type="#_x0000_t75" style="width:454.45pt;height:86.95pt" o:ole="">
-            <v:imagedata r:id="rId13" o:title=""/>
+          <v:shape id="_x0000_i1027" type="#_x0000_t75" style="width:454.5pt;height:87pt" o:ole="">
+            <v:imagedata r:id="rId14" o:title=""/>
           </v:shape>
-          <o:OLEObject Type="Embed" ProgID="Word.OpenDocumentText.12" ShapeID="_x0000_i1027" DrawAspect="Content" ObjectID="_1550569319" r:id="rId14"/>
+          <o:OLEObject Type="Embed" ProgID="Word.OpenDocumentText.12" ShapeID="_x0000_i1027" DrawAspect="Content" ObjectID="_1550568891" r:id="rId15"/>
         </w:object>
       </w:r>
     </w:p>
@@ -9397,10 +9725,10 @@
           <w:rFonts w:cs="Arial"/>
         </w:rPr>
         <w:object w:dxaOrig="9360" w:dyaOrig="2607" w14:anchorId="4080A703">
-          <v:shape id="_x0000_i1028" type="#_x0000_t75" style="width:469.4pt;height:129.05pt" o:ole="">
-            <v:imagedata r:id="rId15" o:title=""/>
+          <v:shape id="_x0000_i1028" type="#_x0000_t75" style="width:469.5pt;height:129pt" o:ole="">
+            <v:imagedata r:id="rId16" o:title=""/>
           </v:shape>
-          <o:OLEObject Type="Embed" ProgID="Word.OpenDocumentText.12" ShapeID="_x0000_i1028" DrawAspect="Content" ObjectID="_1550569320" r:id="rId16"/>
+          <o:OLEObject Type="Embed" ProgID="Word.OpenDocumentText.12" ShapeID="_x0000_i1028" DrawAspect="Content" ObjectID="_1550568892" r:id="rId17"/>
         </w:object>
       </w:r>
       <w:r>
@@ -9471,6 +9799,12 @@
           <w:rFonts w:cs="Arial"/>
         </w:rPr>
       </w:pPr>
+      <w:r>
+        <w:rPr>
+          <w:rFonts w:cs="Arial"/>
+        </w:rPr>
+        <w:t xml:space="preserve">At this point the JavaScript example and the C++ example have access to the same set of data and the same number of bytes in memory. This is an important step forward in JavaScript as it allows us to allocate and control bytes which was a concept absent from JavaScript till this point. </w:t>
+      </w:r>
       <w:r>
         <w:rPr>
           <w:rFonts w:cs="Arial"/>
@@ -9543,11 +9877,11 @@
         <w:rPr>
           <w:rFonts w:cs="Arial"/>
         </w:rPr>
-        <w:object w:dxaOrig="9026" w:dyaOrig="836" w14:anchorId="229407D1">
-          <v:shape id="_x0000_i1029" type="#_x0000_t75" style="width:454.45pt;height:40.2pt" o:ole="">
-            <v:imagedata r:id="rId17" o:title=""/>
+        <w:object w:dxaOrig="9026" w:dyaOrig="1322" w14:anchorId="229407D1">
+          <v:shape id="_x0000_i1057" type="#_x0000_t75" style="width:454.5pt;height:63.75pt" o:ole="">
+            <v:imagedata r:id="rId18" o:title=""/>
           </v:shape>
-          <o:OLEObject Type="Embed" ProgID="Word.OpenDocumentText.12" ShapeID="_x0000_i1029" DrawAspect="Content" ObjectID="_1550569321" r:id="rId18"/>
+          <o:OLEObject Type="Embed" ProgID="Word.OpenDocumentText.12" ShapeID="_x0000_i1057" DrawAspect="Content" ObjectID="_1550568893" r:id="rId19"/>
         </w:object>
       </w:r>
     </w:p>
@@ -9678,10 +10012,10 @@
           <w:rFonts w:cs="Arial"/>
         </w:rPr>
         <w:object w:dxaOrig="9026" w:dyaOrig="1063" w14:anchorId="23FC9BB8">
-          <v:shape id="_x0000_i1030" type="#_x0000_t75" style="width:454.45pt;height:52.35pt" o:ole="">
-            <v:imagedata r:id="rId19" o:title=""/>
+          <v:shape id="_x0000_i1030" type="#_x0000_t75" style="width:454.5pt;height:52.5pt" o:ole="">
+            <v:imagedata r:id="rId20" o:title=""/>
           </v:shape>
-          <o:OLEObject Type="Embed" ProgID="Word.OpenDocumentText.12" ShapeID="_x0000_i1030" DrawAspect="Content" ObjectID="_1550569322" r:id="rId20"/>
+          <o:OLEObject Type="Embed" ProgID="Word.OpenDocumentText.12" ShapeID="_x0000_i1030" DrawAspect="Content" ObjectID="_1550568894" r:id="rId21"/>
         </w:object>
       </w:r>
     </w:p>
@@ -9746,9 +10080,27 @@
     </w:p>
     <w:p>
       <w:pPr>
+        <w:spacing w:line="276" w:lineRule="auto"/>
+        <w:rPr>
+          <w:rFonts w:cs="Arial"/>
+        </w:rPr>
+      </w:pPr>
+    </w:p>
+    <w:p>
+      <w:pPr>
+        <w:spacing w:line="276" w:lineRule="auto"/>
+        <w:rPr>
+          <w:rFonts w:cs="Arial"/>
+        </w:rPr>
+      </w:pPr>
+      <w:bookmarkStart w:id="28" w:name="_GoBack"/>
+      <w:bookmarkEnd w:id="28"/>
+    </w:p>
+    <w:p>
+      <w:pPr>
         <w:pStyle w:val="Heading3"/>
       </w:pPr>
-      <w:bookmarkStart w:id="28" w:name="_Toc476825782"/>
+      <w:bookmarkStart w:id="29" w:name="_Toc476825782"/>
       <w:r>
         <w:lastRenderedPageBreak/>
         <w:t>2.2.4</w:t>
@@ -9759,7 +10111,7 @@
       <w:r>
         <w:t>ECMAScript 2015</w:t>
       </w:r>
-      <w:bookmarkEnd w:id="28"/>
+      <w:bookmarkEnd w:id="29"/>
     </w:p>
     <w:p>
       <w:pPr>
@@ -9805,8 +10157,8 @@
         <w:t xml:space="preserve"> aimed to solve the problem of variable scoping and reinitializing found in today’s JavaScript language.</w:t>
       </w:r>
     </w:p>
-    <w:bookmarkStart w:id="29" w:name="_MON_1549806691"/>
-    <w:bookmarkEnd w:id="29"/>
+    <w:bookmarkStart w:id="30" w:name="_MON_1549806691"/>
+    <w:bookmarkEnd w:id="30"/>
     <w:p>
       <w:pPr>
         <w:pBdr>
@@ -9819,10 +10171,10 @@
       </w:pPr>
       <w:r>
         <w:object w:dxaOrig="9360" w:dyaOrig="3543" w14:anchorId="6B9DDA75">
-          <v:shape id="_x0000_i1031" type="#_x0000_t75" style="width:469.4pt;height:178.6pt" o:ole="">
-            <v:imagedata r:id="rId21" o:title=""/>
+          <v:shape id="_x0000_i1031" type="#_x0000_t75" style="width:469.5pt;height:178.5pt" o:ole="">
+            <v:imagedata r:id="rId22" o:title=""/>
           </v:shape>
-          <o:OLEObject Type="Embed" ProgID="Word.OpenDocumentText.12" ShapeID="_x0000_i1031" DrawAspect="Content" ObjectID="_1550569323" r:id="rId22"/>
+          <o:OLEObject Type="Embed" ProgID="Word.OpenDocumentText.12" ShapeID="_x0000_i1031" DrawAspect="Content" ObjectID="_1550568895" r:id="rId23"/>
         </w:object>
       </w:r>
     </w:p>
@@ -9881,8 +10233,8 @@
         <w:t xml:space="preserve"> shows off this feature.</w:t>
       </w:r>
     </w:p>
-    <w:bookmarkStart w:id="30" w:name="_MON_1549806774"/>
-    <w:bookmarkEnd w:id="30"/>
+    <w:bookmarkStart w:id="31" w:name="_MON_1549806774"/>
+    <w:bookmarkEnd w:id="31"/>
     <w:p>
       <w:pPr>
         <w:pBdr>
@@ -9895,10 +10247,10 @@
       </w:pPr>
       <w:r>
         <w:object w:dxaOrig="9360" w:dyaOrig="1112" w14:anchorId="64945D86">
-          <v:shape id="_x0000_i1032" type="#_x0000_t75" style="width:469.4pt;height:56.1pt" o:ole="">
-            <v:imagedata r:id="rId23" o:title=""/>
+          <v:shape id="_x0000_i1032" type="#_x0000_t75" style="width:469.5pt;height:56.25pt" o:ole="">
+            <v:imagedata r:id="rId24" o:title=""/>
           </v:shape>
-          <o:OLEObject Type="Embed" ProgID="Word.OpenDocumentText.12" ShapeID="_x0000_i1032" DrawAspect="Content" ObjectID="_1550569324" r:id="rId24"/>
+          <o:OLEObject Type="Embed" ProgID="Word.OpenDocumentText.12" ShapeID="_x0000_i1032" DrawAspect="Content" ObjectID="_1550568896" r:id="rId25"/>
         </w:object>
       </w:r>
     </w:p>
@@ -9954,8 +10306,8 @@
         <w:t>based object model. It is no secret that the current system is baffling for new users. The new standard adds new keywords as syntactic sugar for the pre-existing prototype system.</w:t>
       </w:r>
     </w:p>
-    <w:bookmarkStart w:id="31" w:name="_MON_1549806860"/>
-    <w:bookmarkEnd w:id="31"/>
+    <w:bookmarkStart w:id="32" w:name="_MON_1549806860"/>
+    <w:bookmarkEnd w:id="32"/>
     <w:p>
       <w:pPr>
         <w:pBdr>
@@ -9974,10 +10326,10 @@
       </w:pPr>
       <w:r>
         <w:object w:dxaOrig="9026" w:dyaOrig="1290" w14:anchorId="40C30EFE">
-          <v:shape id="_x0000_i1033" type="#_x0000_t75" style="width:450.7pt;height:65.45pt" o:ole="">
-            <v:imagedata r:id="rId25" o:title=""/>
+          <v:shape id="_x0000_i1033" type="#_x0000_t75" style="width:450.75pt;height:65.25pt" o:ole="">
+            <v:imagedata r:id="rId26" o:title=""/>
           </v:shape>
-          <o:OLEObject Type="Embed" ProgID="Word.OpenDocumentText.12" ShapeID="_x0000_i1033" DrawAspect="Content" ObjectID="_1550569325" r:id="rId26"/>
+          <o:OLEObject Type="Embed" ProgID="Word.OpenDocumentText.12" ShapeID="_x0000_i1033" DrawAspect="Content" ObjectID="_1550568897" r:id="rId27"/>
         </w:object>
       </w:r>
     </w:p>
@@ -10020,12 +10372,12 @@
       <w:pPr>
         <w:pStyle w:val="Heading3"/>
       </w:pPr>
-      <w:bookmarkStart w:id="32" w:name="_Toc476825783"/>
+      <w:bookmarkStart w:id="33" w:name="_Toc476825783"/>
       <w:r>
         <w:lastRenderedPageBreak/>
         <w:t>2.2.4 Module Systems</w:t>
       </w:r>
-      <w:bookmarkEnd w:id="32"/>
+      <w:bookmarkEnd w:id="33"/>
     </w:p>
     <w:p>
       <w:pPr>
@@ -10425,14 +10777,14 @@
         <w:pStyle w:val="Heading2"/>
         <w:spacing w:after="120"/>
       </w:pPr>
-      <w:bookmarkStart w:id="33" w:name="_Toc476825784"/>
+      <w:bookmarkStart w:id="34" w:name="_Toc476825784"/>
       <w:r>
         <w:t xml:space="preserve">2.3 </w:t>
       </w:r>
       <w:r>
         <w:t>V8</w:t>
       </w:r>
-      <w:bookmarkEnd w:id="33"/>
+      <w:bookmarkEnd w:id="34"/>
     </w:p>
     <w:p>
       <w:pPr>
@@ -10472,7 +10824,7 @@
                     </pic:cNvPicPr>
                   </pic:nvPicPr>
                   <pic:blipFill rotWithShape="1">
-                    <a:blip r:embed="rId27">
+                    <a:blip r:embed="rId28">
                       <a:extLst>
                         <a:ext uri="{28A0092B-C50C-407E-A947-70E740481C1C}">
                           <a14:useLocalDpi xmlns:a14="http://schemas.microsoft.com/office/drawing/2010/main" val="0"/>
@@ -10667,11 +11019,11 @@
       <w:pPr>
         <w:pStyle w:val="Heading3"/>
       </w:pPr>
-      <w:bookmarkStart w:id="34" w:name="_Toc476825785"/>
+      <w:bookmarkStart w:id="35" w:name="_Toc476825785"/>
       <w:r>
         <w:t>2.3.1 Property Access</w:t>
       </w:r>
-      <w:bookmarkEnd w:id="34"/>
+      <w:bookmarkEnd w:id="35"/>
       <w:r>
         <w:t xml:space="preserve">  </w:t>
       </w:r>
@@ -10740,11 +11092,11 @@
       <w:pPr>
         <w:pStyle w:val="Heading3"/>
       </w:pPr>
-      <w:bookmarkStart w:id="35" w:name="_Toc476825786"/>
+      <w:bookmarkStart w:id="36" w:name="_Toc476825786"/>
       <w:r>
         <w:t>2.3.2 Machine Code Generation</w:t>
       </w:r>
-      <w:bookmarkEnd w:id="35"/>
+      <w:bookmarkEnd w:id="36"/>
     </w:p>
     <w:p>
       <w:pPr>
@@ -10776,11 +11128,11 @@
       <w:pPr>
         <w:pStyle w:val="Heading3"/>
       </w:pPr>
-      <w:bookmarkStart w:id="36" w:name="_Toc476825787"/>
+      <w:bookmarkStart w:id="37" w:name="_Toc476825787"/>
       <w:r>
         <w:t>2.3.3 Garbage Collection</w:t>
       </w:r>
-      <w:bookmarkEnd w:id="36"/>
+      <w:bookmarkEnd w:id="37"/>
     </w:p>
     <w:p>
       <w:pPr>
@@ -10825,7 +11177,7 @@
       <w:pPr>
         <w:pStyle w:val="Heading3"/>
       </w:pPr>
-      <w:bookmarkStart w:id="37" w:name="_Toc476825788"/>
+      <w:bookmarkStart w:id="38" w:name="_Toc476825788"/>
       <w:r>
         <w:t xml:space="preserve">2.3.2 </w:t>
       </w:r>
@@ -10835,7 +11187,7 @@
       <w:r>
         <w:t>Concepts</w:t>
       </w:r>
-      <w:bookmarkEnd w:id="37"/>
+      <w:bookmarkEnd w:id="38"/>
     </w:p>
     <w:p>
       <w:pPr>
@@ -10884,8 +11236,8 @@
         <w:t xml:space="preserve"> you can see this object being created.</w:t>
       </w:r>
     </w:p>
-    <w:bookmarkStart w:id="38" w:name="_MON_1549968044"/>
-    <w:bookmarkEnd w:id="38"/>
+    <w:bookmarkStart w:id="39" w:name="_MON_1549968044"/>
+    <w:bookmarkEnd w:id="39"/>
     <w:p>
       <w:pPr>
         <w:pBdr>
@@ -10908,10 +11260,10 @@
           <w:rFonts w:cs="Arial"/>
         </w:rPr>
         <w:object w:dxaOrig="9026" w:dyaOrig="2212" w14:anchorId="79B53272">
-          <v:shape id="_x0000_i1034" type="#_x0000_t75" style="width:450.7pt;height:111.25pt" o:ole="">
-            <v:imagedata r:id="rId28" o:title=""/>
+          <v:shape id="_x0000_i1034" type="#_x0000_t75" style="width:450.75pt;height:111pt" o:ole="">
+            <v:imagedata r:id="rId29" o:title=""/>
           </v:shape>
-          <o:OLEObject Type="Embed" ProgID="Word.OpenDocumentText.12" ShapeID="_x0000_i1034" DrawAspect="Content" ObjectID="_1550569326" r:id="rId29"/>
+          <o:OLEObject Type="Embed" ProgID="Word.OpenDocumentText.12" ShapeID="_x0000_i1034" DrawAspect="Content" ObjectID="_1550568898" r:id="rId30"/>
         </w:object>
       </w:r>
     </w:p>
@@ -10994,8 +11346,8 @@
         <w:t xml:space="preserve"> you can see a handle being created.</w:t>
       </w:r>
     </w:p>
-    <w:bookmarkStart w:id="39" w:name="_MON_1549968095"/>
-    <w:bookmarkEnd w:id="39"/>
+    <w:bookmarkStart w:id="40" w:name="_MON_1549968095"/>
+    <w:bookmarkEnd w:id="40"/>
     <w:p>
       <w:pPr>
         <w:pBdr>
@@ -11018,10 +11370,10 @@
           <w:rFonts w:cs="Arial"/>
         </w:rPr>
         <w:object w:dxaOrig="9026" w:dyaOrig="2162" w14:anchorId="105EA824">
-          <v:shape id="_x0000_i1216" type="#_x0000_t75" style="width:450.7pt;height:107.55pt" o:ole="">
-            <v:imagedata r:id="rId30" o:title=""/>
+          <v:shape id="_x0000_i1035" type="#_x0000_t75" style="width:450.75pt;height:107.25pt" o:ole="">
+            <v:imagedata r:id="rId31" o:title=""/>
           </v:shape>
-          <o:OLEObject Type="Embed" ProgID="Word.OpenDocumentText.12" ShapeID="_x0000_i1216" DrawAspect="Content" ObjectID="_1550569327" r:id="rId31"/>
+          <o:OLEObject Type="Embed" ProgID="Word.OpenDocumentText.12" ShapeID="_x0000_i1035" DrawAspect="Content" ObjectID="_1550568899" r:id="rId32"/>
         </w:object>
       </w:r>
     </w:p>
@@ -11153,8 +11505,8 @@
         <w:t xml:space="preserve"> function returns the current isolate.</w:t>
       </w:r>
     </w:p>
-    <w:bookmarkStart w:id="40" w:name="_MON_1549968143"/>
-    <w:bookmarkEnd w:id="40"/>
+    <w:bookmarkStart w:id="41" w:name="_MON_1549968143"/>
+    <w:bookmarkEnd w:id="41"/>
     <w:p>
       <w:pPr>
         <w:pBdr>
@@ -11175,10 +11527,10 @@
           <w:szCs w:val="22"/>
         </w:rPr>
         <w:object w:dxaOrig="9026" w:dyaOrig="1272" w14:anchorId="2FCDDC47">
-          <v:shape id="_x0000_i1222" type="#_x0000_t75" style="width:450.7pt;height:63.6pt" o:ole="">
-            <v:imagedata r:id="rId32" o:title=""/>
+          <v:shape id="_x0000_i1036" type="#_x0000_t75" style="width:450.75pt;height:63.75pt" o:ole="">
+            <v:imagedata r:id="rId33" o:title=""/>
           </v:shape>
-          <o:OLEObject Type="Embed" ProgID="Word.OpenDocumentText.12" ShapeID="_x0000_i1222" DrawAspect="Content" ObjectID="_1550569328" r:id="rId33"/>
+          <o:OLEObject Type="Embed" ProgID="Word.OpenDocumentText.12" ShapeID="_x0000_i1036" DrawAspect="Content" ObjectID="_1550568900" r:id="rId34"/>
         </w:object>
       </w:r>
     </w:p>
@@ -11251,8 +11603,8 @@
         </w:rPr>
       </w:pPr>
     </w:p>
-    <w:bookmarkStart w:id="41" w:name="_MON_1549968181"/>
-    <w:bookmarkEnd w:id="41"/>
+    <w:bookmarkStart w:id="42" w:name="_MON_1549968181"/>
+    <w:bookmarkEnd w:id="42"/>
     <w:p>
       <w:pPr>
         <w:pBdr>
@@ -11271,10 +11623,10 @@
           <w:rFonts w:cs="Arial"/>
         </w:rPr>
         <w:object w:dxaOrig="9026" w:dyaOrig="1724" w14:anchorId="4C941E8E">
-          <v:shape id="_x0000_i1037" type="#_x0000_t75" style="width:450.7pt;height:86.05pt" o:ole="">
-            <v:imagedata r:id="rId34" o:title=""/>
+          <v:shape id="_x0000_i1037" type="#_x0000_t75" style="width:450.75pt;height:86.25pt" o:ole="">
+            <v:imagedata r:id="rId35" o:title=""/>
           </v:shape>
-          <o:OLEObject Type="Embed" ProgID="Word.OpenDocumentText.12" ShapeID="_x0000_i1037" DrawAspect="Content" ObjectID="_1550569329" r:id="rId35"/>
+          <o:OLEObject Type="Embed" ProgID="Word.OpenDocumentText.12" ShapeID="_x0000_i1037" DrawAspect="Content" ObjectID="_1550568901" r:id="rId36"/>
         </w:object>
       </w:r>
     </w:p>
@@ -11311,7 +11663,7 @@
       <w:pPr>
         <w:pStyle w:val="Heading3"/>
       </w:pPr>
-      <w:bookmarkStart w:id="42" w:name="_Toc476825789"/>
+      <w:bookmarkStart w:id="43" w:name="_Toc476825789"/>
       <w:r>
         <w:t xml:space="preserve">2.3.3 </w:t>
       </w:r>
@@ -11327,7 +11679,7 @@
       <w:r>
         <w:t>s</w:t>
       </w:r>
-      <w:bookmarkEnd w:id="42"/>
+      <w:bookmarkEnd w:id="43"/>
     </w:p>
     <w:p>
       <w:pPr>
@@ -11424,6 +11776,11 @@
       <w:r>
         <w:t xml:space="preserve"> by the fast JavaScript execution that V8 provides.</w:t>
       </w:r>
+    </w:p>
+    <w:p>
+      <w:pPr>
+        <w:spacing w:line="276" w:lineRule="auto"/>
+      </w:pPr>
     </w:p>
     <w:p>
       <w:pPr>
@@ -11581,7 +11938,7 @@
           <w:color w:val="auto"/>
         </w:rPr>
       </w:pPr>
-      <w:bookmarkStart w:id="43" w:name="_Toc476825790"/>
+      <w:bookmarkStart w:id="44" w:name="_Toc476825790"/>
       <w:r>
         <w:lastRenderedPageBreak/>
         <w:t xml:space="preserve">3.0 </w:t>
@@ -11592,7 +11949,7 @@
       <w:r>
         <w:t>oftware Design</w:t>
       </w:r>
-      <w:bookmarkEnd w:id="43"/>
+      <w:bookmarkEnd w:id="44"/>
     </w:p>
     <w:p>
       <w:pPr>
@@ -11605,7 +11962,7 @@
           <w:color w:val="auto"/>
         </w:rPr>
       </w:pPr>
-      <w:bookmarkStart w:id="44" w:name="_Toc476825791"/>
+      <w:bookmarkStart w:id="45" w:name="_Toc476825791"/>
       <w:r>
         <w:rPr>
           <w:rStyle w:val="Emphasis"/>
@@ -11624,7 +11981,7 @@
         </w:rPr>
         <w:t>Requirements</w:t>
       </w:r>
-      <w:bookmarkEnd w:id="44"/>
+      <w:bookmarkEnd w:id="45"/>
     </w:p>
     <w:p>
       <w:pPr>
@@ -11711,14 +12068,14 @@
           <w:szCs w:val="22"/>
         </w:rPr>
       </w:pPr>
-      <w:bookmarkStart w:id="45" w:name="_Toc476825792"/>
+      <w:bookmarkStart w:id="46" w:name="_Toc476825792"/>
       <w:r>
         <w:t xml:space="preserve">3.2 </w:t>
       </w:r>
       <w:r>
         <w:t>Architecture</w:t>
       </w:r>
-      <w:bookmarkEnd w:id="45"/>
+      <w:bookmarkEnd w:id="46"/>
     </w:p>
     <w:p>
       <w:pPr>
@@ -11772,7 +12129,7 @@
                     <pic:cNvPicPr/>
                   </pic:nvPicPr>
                   <pic:blipFill rotWithShape="1">
-                    <a:blip r:embed="rId36" cstate="print">
+                    <a:blip r:embed="rId37" cstate="print">
                       <a:extLst>
                         <a:ext uri="{28A0092B-C50C-407E-A947-70E740481C1C}">
                           <a14:useLocalDpi xmlns:a14="http://schemas.microsoft.com/office/drawing/2010/main" val="0"/>
@@ -11867,7 +12224,7 @@
         <w:pStyle w:val="Heading2"/>
         <w:spacing w:after="120"/>
       </w:pPr>
-      <w:bookmarkStart w:id="46" w:name="_Toc476825793"/>
+      <w:bookmarkStart w:id="47" w:name="_Toc476825793"/>
       <w:r>
         <w:lastRenderedPageBreak/>
         <w:t xml:space="preserve">3.3 </w:t>
@@ -11875,7 +12232,7 @@
       <w:r>
         <w:t>Interface</w:t>
       </w:r>
-      <w:bookmarkEnd w:id="46"/>
+      <w:bookmarkEnd w:id="47"/>
     </w:p>
     <w:p>
       <w:pPr>
@@ -12006,7 +12363,7 @@
                     </pic:cNvPicPr>
                   </pic:nvPicPr>
                   <pic:blipFill>
-                    <a:blip r:embed="rId37">
+                    <a:blip r:embed="rId38">
                       <a:extLst>
                         <a:ext uri="{28A0092B-C50C-407E-A947-70E740481C1C}">
                           <a14:useLocalDpi xmlns:a14="http://schemas.microsoft.com/office/drawing/2010/main" val="0"/>
@@ -12105,7 +12462,7 @@
                     </pic:cNvPicPr>
                   </pic:nvPicPr>
                   <pic:blipFill rotWithShape="1">
-                    <a:blip r:embed="rId38">
+                    <a:blip r:embed="rId39">
                       <a:extLst>
                         <a:ext uri="{28A0092B-C50C-407E-A947-70E740481C1C}">
                           <a14:useLocalDpi xmlns:a14="http://schemas.microsoft.com/office/drawing/2010/main" val="0"/>
@@ -12203,7 +12560,7 @@
         <w:pStyle w:val="Heading1"/>
         <w:spacing w:after="240"/>
       </w:pPr>
-      <w:bookmarkStart w:id="47" w:name="_Toc476825794"/>
+      <w:bookmarkStart w:id="48" w:name="_Toc476825794"/>
       <w:r>
         <w:lastRenderedPageBreak/>
         <w:t xml:space="preserve">4.0 </w:t>
@@ -12211,21 +12568,21 @@
       <w:r>
         <w:t>Development</w:t>
       </w:r>
-      <w:bookmarkEnd w:id="47"/>
+      <w:bookmarkEnd w:id="48"/>
     </w:p>
     <w:p>
       <w:pPr>
         <w:pStyle w:val="Heading2"/>
         <w:spacing w:after="120"/>
       </w:pPr>
-      <w:bookmarkStart w:id="48" w:name="_Toc476825795"/>
+      <w:bookmarkStart w:id="49" w:name="_Toc476825795"/>
       <w:r>
         <w:t xml:space="preserve">4.1 </w:t>
       </w:r>
       <w:r>
         <w:t>Embedding V8</w:t>
       </w:r>
-      <w:bookmarkEnd w:id="48"/>
+      <w:bookmarkEnd w:id="49"/>
     </w:p>
     <w:p>
       <w:pPr>
@@ -12246,14 +12603,14 @@
         <w:pStyle w:val="Heading2"/>
         <w:spacing w:after="120"/>
       </w:pPr>
-      <w:bookmarkStart w:id="49" w:name="_Toc476825796"/>
+      <w:bookmarkStart w:id="50" w:name="_Toc476825796"/>
       <w:r>
         <w:t xml:space="preserve">4.2 </w:t>
       </w:r>
       <w:r>
         <w:t>Module System</w:t>
       </w:r>
-      <w:bookmarkEnd w:id="49"/>
+      <w:bookmarkEnd w:id="50"/>
     </w:p>
     <w:p>
       <w:pPr>
@@ -12334,14 +12691,14 @@
         <w:pStyle w:val="Heading2"/>
         <w:spacing w:after="120"/>
       </w:pPr>
-      <w:bookmarkStart w:id="50" w:name="_Toc476825797"/>
+      <w:bookmarkStart w:id="51" w:name="_Toc476825797"/>
       <w:r>
         <w:t xml:space="preserve">4.3 </w:t>
       </w:r>
       <w:r>
         <w:t>Common Libraries</w:t>
       </w:r>
-      <w:bookmarkEnd w:id="50"/>
+      <w:bookmarkEnd w:id="51"/>
     </w:p>
     <w:p>
       <w:pPr>
@@ -12367,11 +12724,11 @@
       <w:pPr>
         <w:pStyle w:val="Heading3"/>
       </w:pPr>
-      <w:bookmarkStart w:id="51" w:name="_Toc476825798"/>
+      <w:bookmarkStart w:id="52" w:name="_Toc476825798"/>
       <w:r>
         <w:t>4.3.1 Console module</w:t>
       </w:r>
-      <w:bookmarkEnd w:id="51"/>
+      <w:bookmarkEnd w:id="52"/>
     </w:p>
     <w:p>
       <w:pPr>
@@ -12437,8 +12794,8 @@
         <w:t xml:space="preserve"> </w:t>
       </w:r>
     </w:p>
-    <w:bookmarkStart w:id="52" w:name="_MON_1542460860"/>
-    <w:bookmarkEnd w:id="52"/>
+    <w:bookmarkStart w:id="53" w:name="_MON_1542460860"/>
+    <w:bookmarkEnd w:id="53"/>
     <w:p>
       <w:pPr>
         <w:pBdr>
@@ -12461,10 +12818,10 @@
           <w:rFonts w:cs="Arial"/>
         </w:rPr>
         <w:object w:dxaOrig="9360" w:dyaOrig="2892" w14:anchorId="2CEE9D90">
-          <v:shape id="_x0000_i1038" type="#_x0000_t75" style="width:469.4pt;height:2in" o:ole="">
-            <v:imagedata r:id="rId39" o:title=""/>
+          <v:shape id="_x0000_i1038" type="#_x0000_t75" style="width:469.5pt;height:2in" o:ole="">
+            <v:imagedata r:id="rId40" o:title=""/>
           </v:shape>
-          <o:OLEObject Type="Embed" ProgID="Word.OpenDocumentText.12" ShapeID="_x0000_i1038" DrawAspect="Content" ObjectID="_1550569330" r:id="rId40"/>
+          <o:OLEObject Type="Embed" ProgID="Word.OpenDocumentText.12" ShapeID="_x0000_i1038" DrawAspect="Content" ObjectID="_1550568902" r:id="rId41"/>
         </w:object>
       </w:r>
     </w:p>
@@ -12501,7 +12858,7 @@
       <w:pPr>
         <w:pStyle w:val="Heading3"/>
       </w:pPr>
-      <w:bookmarkStart w:id="53" w:name="_Toc476825799"/>
+      <w:bookmarkStart w:id="54" w:name="_Toc476825799"/>
       <w:r>
         <w:lastRenderedPageBreak/>
         <w:t>4.3</w:t>
@@ -12518,7 +12875,7 @@
       <w:r>
         <w:t xml:space="preserve"> module</w:t>
       </w:r>
-      <w:bookmarkEnd w:id="53"/>
+      <w:bookmarkEnd w:id="54"/>
     </w:p>
     <w:p>
       <w:pPr>
@@ -12552,8 +12909,8 @@
         <w:t>.</w:t>
       </w:r>
     </w:p>
-    <w:bookmarkStart w:id="54" w:name="_MON_1542460912"/>
-    <w:bookmarkEnd w:id="54"/>
+    <w:bookmarkStart w:id="55" w:name="_MON_1542460912"/>
+    <w:bookmarkEnd w:id="55"/>
     <w:p>
       <w:pPr>
         <w:pBdr>
@@ -12576,10 +12933,10 @@
           <w:rFonts w:cs="Arial"/>
         </w:rPr>
         <w:object w:dxaOrig="9026" w:dyaOrig="2447" w14:anchorId="591F6E3C">
-          <v:shape id="_x0000_i1131" type="#_x0000_t75" style="width:454.45pt;height:120.6pt" o:ole="">
-            <v:imagedata r:id="rId41" o:title=""/>
+          <v:shape id="_x0000_i1039" type="#_x0000_t75" style="width:454.5pt;height:120.75pt" o:ole="">
+            <v:imagedata r:id="rId42" o:title=""/>
           </v:shape>
-          <o:OLEObject Type="Embed" ProgID="Word.OpenDocumentText.12" ShapeID="_x0000_i1131" DrawAspect="Content" ObjectID="_1550569331" r:id="rId42"/>
+          <o:OLEObject Type="Embed" ProgID="Word.OpenDocumentText.12" ShapeID="_x0000_i1039" DrawAspect="Content" ObjectID="_1550568903" r:id="rId43"/>
         </w:object>
       </w:r>
     </w:p>
@@ -12616,7 +12973,7 @@
       <w:pPr>
         <w:pStyle w:val="Heading3"/>
       </w:pPr>
-      <w:bookmarkStart w:id="55" w:name="_Toc476825800"/>
+      <w:bookmarkStart w:id="56" w:name="_Toc476825800"/>
       <w:r>
         <w:t>4.3</w:t>
       </w:r>
@@ -12632,7 +12989,7 @@
       <w:r>
         <w:t xml:space="preserve"> module</w:t>
       </w:r>
-      <w:bookmarkEnd w:id="55"/>
+      <w:bookmarkEnd w:id="56"/>
     </w:p>
     <w:p>
       <w:pPr>
@@ -12666,8 +13023,8 @@
         <w:t xml:space="preserve"> shows the information available from this module.</w:t>
       </w:r>
     </w:p>
-    <w:bookmarkStart w:id="56" w:name="_MON_1542461002"/>
-    <w:bookmarkEnd w:id="56"/>
+    <w:bookmarkStart w:id="57" w:name="_MON_1542461002"/>
+    <w:bookmarkEnd w:id="57"/>
     <w:p>
       <w:pPr>
         <w:pBdr>
@@ -12690,10 +13047,10 @@
           <w:rFonts w:cs="Arial"/>
         </w:rPr>
         <w:object w:dxaOrig="9026" w:dyaOrig="1946" w14:anchorId="25D4D43B">
-          <v:shape id="_x0000_i1040" type="#_x0000_t75" style="width:454.45pt;height:97.25pt" o:ole="">
-            <v:imagedata r:id="rId43" o:title=""/>
+          <v:shape id="_x0000_i1040" type="#_x0000_t75" style="width:454.5pt;height:97.5pt" o:ole="">
+            <v:imagedata r:id="rId44" o:title=""/>
           </v:shape>
-          <o:OLEObject Type="Embed" ProgID="Word.OpenDocumentText.12" ShapeID="_x0000_i1040" DrawAspect="Content" ObjectID="_1550569332" r:id="rId44"/>
+          <o:OLEObject Type="Embed" ProgID="Word.OpenDocumentText.12" ShapeID="_x0000_i1040" DrawAspect="Content" ObjectID="_1550568904" r:id="rId45"/>
         </w:object>
       </w:r>
     </w:p>
@@ -12730,7 +13087,7 @@
       <w:pPr>
         <w:pStyle w:val="Heading3"/>
       </w:pPr>
-      <w:bookmarkStart w:id="57" w:name="_Toc476825801"/>
+      <w:bookmarkStart w:id="58" w:name="_Toc476825801"/>
       <w:r>
         <w:t>4.3</w:t>
       </w:r>
@@ -12746,7 +13103,7 @@
       <w:r>
         <w:t xml:space="preserve"> module</w:t>
       </w:r>
-      <w:bookmarkEnd w:id="57"/>
+      <w:bookmarkEnd w:id="58"/>
     </w:p>
     <w:p>
       <w:pPr>
@@ -12792,8 +13149,8 @@
         <w:t>.</w:t>
       </w:r>
     </w:p>
-    <w:bookmarkStart w:id="58" w:name="_MON_1542461157"/>
-    <w:bookmarkEnd w:id="58"/>
+    <w:bookmarkStart w:id="59" w:name="_MON_1542461157"/>
+    <w:bookmarkEnd w:id="59"/>
     <w:p>
       <w:pPr>
         <w:pBdr>
@@ -12816,10 +13173,10 @@
           <w:rFonts w:cs="Arial"/>
         </w:rPr>
         <w:object w:dxaOrig="9026" w:dyaOrig="1726" w14:anchorId="70DEAC81">
-          <v:shape id="_x0000_i1041" type="#_x0000_t75" style="width:454.45pt;height:87.9pt" o:ole="">
-            <v:imagedata r:id="rId45" o:title=""/>
+          <v:shape id="_x0000_i1041" type="#_x0000_t75" style="width:454.5pt;height:87.75pt" o:ole="">
+            <v:imagedata r:id="rId46" o:title=""/>
           </v:shape>
-          <o:OLEObject Type="Embed" ProgID="Word.OpenDocumentText.12" ShapeID="_x0000_i1041" DrawAspect="Content" ObjectID="_1550569333" r:id="rId46"/>
+          <o:OLEObject Type="Embed" ProgID="Word.OpenDocumentText.12" ShapeID="_x0000_i1041" DrawAspect="Content" ObjectID="_1550568905" r:id="rId47"/>
         </w:object>
       </w:r>
     </w:p>
@@ -12856,7 +13213,7 @@
       <w:pPr>
         <w:pStyle w:val="Heading3"/>
       </w:pPr>
-      <w:bookmarkStart w:id="59" w:name="_Toc476825802"/>
+      <w:bookmarkStart w:id="60" w:name="_Toc476825802"/>
       <w:r>
         <w:lastRenderedPageBreak/>
         <w:t>4.3</w:t>
@@ -12873,7 +13230,7 @@
       <w:r>
         <w:t xml:space="preserve"> module</w:t>
       </w:r>
-      <w:bookmarkEnd w:id="59"/>
+      <w:bookmarkEnd w:id="60"/>
     </w:p>
     <w:p>
       <w:pPr>
@@ -12919,8 +13276,8 @@
         <w:t>.</w:t>
       </w:r>
     </w:p>
-    <w:bookmarkStart w:id="60" w:name="_MON_1542461192"/>
-    <w:bookmarkEnd w:id="60"/>
+    <w:bookmarkStart w:id="61" w:name="_MON_1542461192"/>
+    <w:bookmarkEnd w:id="61"/>
     <w:p>
       <w:pPr>
         <w:pBdr>
@@ -12943,10 +13300,10 @@
           <w:rFonts w:cs="Arial"/>
         </w:rPr>
         <w:object w:dxaOrig="9360" w:dyaOrig="1381" w14:anchorId="298CBF3C">
-          <v:shape id="_x0000_i1042" type="#_x0000_t75" style="width:469.4pt;height:68.25pt" o:ole="">
-            <v:imagedata r:id="rId47" o:title=""/>
+          <v:shape id="_x0000_i1042" type="#_x0000_t75" style="width:469.5pt;height:68.25pt" o:ole="">
+            <v:imagedata r:id="rId48" o:title=""/>
           </v:shape>
-          <o:OLEObject Type="Embed" ProgID="Word.OpenDocumentText.12" ShapeID="_x0000_i1042" DrawAspect="Content" ObjectID="_1550569334" r:id="rId48"/>
+          <o:OLEObject Type="Embed" ProgID="Word.OpenDocumentText.12" ShapeID="_x0000_i1042" DrawAspect="Content" ObjectID="_1550568906" r:id="rId49"/>
         </w:object>
       </w:r>
     </w:p>
@@ -12983,7 +13340,7 @@
       <w:pPr>
         <w:pStyle w:val="Heading3"/>
       </w:pPr>
-      <w:bookmarkStart w:id="61" w:name="_Toc476825803"/>
+      <w:bookmarkStart w:id="62" w:name="_Toc476825803"/>
       <w:r>
         <w:t>4.3</w:t>
       </w:r>
@@ -12999,7 +13356,7 @@
       <w:r>
         <w:t xml:space="preserve"> module</w:t>
       </w:r>
-      <w:bookmarkEnd w:id="61"/>
+      <w:bookmarkEnd w:id="62"/>
     </w:p>
     <w:p>
       <w:pPr>
@@ -13033,8 +13390,8 @@
         <w:t xml:space="preserve"> you can see an example of how to open a window and enable an OpenGL context. </w:t>
       </w:r>
     </w:p>
-    <w:bookmarkStart w:id="62" w:name="_MON_1543609797"/>
-    <w:bookmarkEnd w:id="62"/>
+    <w:bookmarkStart w:id="63" w:name="_MON_1543609797"/>
+    <w:bookmarkEnd w:id="63"/>
     <w:p>
       <w:pPr>
         <w:pBdr>
@@ -13053,10 +13410,10 @@
           <w:rStyle w:val="Emphasis"/>
         </w:rPr>
         <w:object w:dxaOrig="10466" w:dyaOrig="2493" w14:anchorId="179129B4">
-          <v:shape id="_x0000_i1228" type="#_x0000_t75" style="width:522.7pt;height:125.3pt" o:ole="">
-            <v:imagedata r:id="rId49" o:title=""/>
+          <v:shape id="_x0000_i1043" type="#_x0000_t75" style="width:522.75pt;height:125.25pt" o:ole="">
+            <v:imagedata r:id="rId50" o:title=""/>
           </v:shape>
-          <o:OLEObject Type="Embed" ProgID="Word.OpenDocumentText.12" ShapeID="_x0000_i1228" DrawAspect="Content" ObjectID="_1550569335" r:id="rId50"/>
+          <o:OLEObject Type="Embed" ProgID="Word.OpenDocumentText.12" ShapeID="_x0000_i1043" DrawAspect="Content" ObjectID="_1550568907" r:id="rId51"/>
         </w:object>
       </w:r>
     </w:p>
@@ -13093,7 +13450,7 @@
       <w:pPr>
         <w:pStyle w:val="Heading3"/>
       </w:pPr>
-      <w:bookmarkStart w:id="63" w:name="_Toc476825804"/>
+      <w:bookmarkStart w:id="64" w:name="_Toc476825804"/>
       <w:r>
         <w:t>4.3</w:t>
       </w:r>
@@ -13109,7 +13466,7 @@
       <w:r>
         <w:t xml:space="preserve"> module</w:t>
       </w:r>
-      <w:bookmarkEnd w:id="63"/>
+      <w:bookmarkEnd w:id="64"/>
     </w:p>
     <w:p>
       <w:pPr>
@@ -13154,8 +13511,8 @@
         <w:spacing w:line="276" w:lineRule="auto"/>
       </w:pPr>
     </w:p>
-    <w:bookmarkStart w:id="64" w:name="_MON_1549810616"/>
-    <w:bookmarkEnd w:id="64"/>
+    <w:bookmarkStart w:id="65" w:name="_MON_1549810616"/>
+    <w:bookmarkEnd w:id="65"/>
     <w:p>
       <w:pPr>
         <w:pBdr>
@@ -13168,10 +13525,10 @@
       </w:pPr>
       <w:r>
         <w:object w:dxaOrig="9360" w:dyaOrig="3337" w14:anchorId="74ED94DB">
-          <v:shape id="_x0000_i1044" type="#_x0000_t75" style="width:469.4pt;height:167.4pt" o:ole="">
-            <v:imagedata r:id="rId51" o:title=""/>
+          <v:shape id="_x0000_i1044" type="#_x0000_t75" style="width:469.5pt;height:167.25pt" o:ole="">
+            <v:imagedata r:id="rId52" o:title=""/>
           </v:shape>
-          <o:OLEObject Type="Embed" ProgID="Word.OpenDocumentText.12" ShapeID="_x0000_i1044" DrawAspect="Content" ObjectID="_1550569336" r:id="rId52"/>
+          <o:OLEObject Type="Embed" ProgID="Word.OpenDocumentText.12" ShapeID="_x0000_i1044" DrawAspect="Content" ObjectID="_1550568908" r:id="rId53"/>
         </w:object>
       </w:r>
     </w:p>
@@ -13207,7 +13564,7 @@
       <w:pPr>
         <w:pStyle w:val="Heading3"/>
       </w:pPr>
-      <w:bookmarkStart w:id="65" w:name="_Toc476825805"/>
+      <w:bookmarkStart w:id="66" w:name="_Toc476825805"/>
       <w:r>
         <w:t>4.3</w:t>
       </w:r>
@@ -13220,7 +13577,7 @@
       <w:r>
         <w:t>GL/CL Modules</w:t>
       </w:r>
-      <w:bookmarkEnd w:id="65"/>
+      <w:bookmarkEnd w:id="66"/>
     </w:p>
     <w:p>
       <w:pPr>
@@ -13309,8 +13666,8 @@
         <w:t xml:space="preserve"> for a better example) we have API calls that match as if it was in C++ and this is by design to make sure the code written maps as directly as possible to people with previous experience.</w:t>
       </w:r>
     </w:p>
-    <w:bookmarkStart w:id="66" w:name="_MON_1542461591"/>
-    <w:bookmarkEnd w:id="66"/>
+    <w:bookmarkStart w:id="67" w:name="_MON_1542461591"/>
+    <w:bookmarkEnd w:id="67"/>
     <w:p>
       <w:pPr>
         <w:pBdr>
@@ -13329,10 +13686,10 @@
           <w:rFonts w:cs="Arial"/>
         </w:rPr>
         <w:object w:dxaOrig="9026" w:dyaOrig="1942" w14:anchorId="36F9AE1D">
-          <v:shape id="_x0000_i1045" type="#_x0000_t75" style="width:454.45pt;height:99.1pt" o:ole="">
-            <v:imagedata r:id="rId53" o:title=""/>
+          <v:shape id="_x0000_i1045" type="#_x0000_t75" style="width:454.5pt;height:99pt" o:ole="">
+            <v:imagedata r:id="rId54" o:title=""/>
           </v:shape>
-          <o:OLEObject Type="Embed" ProgID="Word.OpenDocumentText.12" ShapeID="_x0000_i1045" DrawAspect="Content" ObjectID="_1550569337" r:id="rId54"/>
+          <o:OLEObject Type="Embed" ProgID="Word.OpenDocumentText.12" ShapeID="_x0000_i1045" DrawAspect="Content" ObjectID="_1550568909" r:id="rId55"/>
         </w:object>
       </w:r>
     </w:p>
@@ -13369,8 +13726,8 @@
         <w:t>GL API example</w:t>
       </w:r>
     </w:p>
-    <w:bookmarkStart w:id="67" w:name="_MON_1542660197"/>
-    <w:bookmarkEnd w:id="67"/>
+    <w:bookmarkStart w:id="68" w:name="_MON_1542660197"/>
+    <w:bookmarkEnd w:id="68"/>
     <w:p>
       <w:pPr>
         <w:pBdr>
@@ -13389,10 +13746,10 @@
           <w:rFonts w:cs="Arial"/>
         </w:rPr>
         <w:object w:dxaOrig="9026" w:dyaOrig="2162" w14:anchorId="23997291">
-          <v:shape id="_x0000_i1046" type="#_x0000_t75" style="width:454.45pt;height:106.6pt" o:ole="">
-            <v:imagedata r:id="rId55" o:title=""/>
+          <v:shape id="_x0000_i1046" type="#_x0000_t75" style="width:454.5pt;height:106.5pt" o:ole="">
+            <v:imagedata r:id="rId56" o:title=""/>
           </v:shape>
-          <o:OLEObject Type="Embed" ProgID="Word.OpenDocumentText.12" ShapeID="_x0000_i1046" DrawAspect="Content" ObjectID="_1550569338" r:id="rId56"/>
+          <o:OLEObject Type="Embed" ProgID="Word.OpenDocumentText.12" ShapeID="_x0000_i1046" DrawAspect="Content" ObjectID="_1550568910" r:id="rId57"/>
         </w:object>
       </w:r>
     </w:p>
@@ -13444,12 +13801,12 @@
         <w:pStyle w:val="Heading1"/>
         <w:spacing w:after="240"/>
       </w:pPr>
-      <w:bookmarkStart w:id="68" w:name="_Toc476825806"/>
+      <w:bookmarkStart w:id="69" w:name="_Toc476825806"/>
       <w:r>
         <w:lastRenderedPageBreak/>
         <w:t>5.0 Testing</w:t>
       </w:r>
-      <w:bookmarkEnd w:id="68"/>
+      <w:bookmarkEnd w:id="69"/>
     </w:p>
     <w:p>
       <w:pPr>
@@ -13488,7 +13845,7 @@
         <w:pStyle w:val="Heading2"/>
         <w:spacing w:after="120"/>
       </w:pPr>
-      <w:bookmarkStart w:id="69" w:name="_Toc476825807"/>
+      <w:bookmarkStart w:id="70" w:name="_Toc476825807"/>
       <w:r>
         <w:t xml:space="preserve">5.1 </w:t>
       </w:r>
@@ -13498,7 +13855,7 @@
       <w:r>
         <w:t>s</w:t>
       </w:r>
-      <w:bookmarkEnd w:id="69"/>
+      <w:bookmarkEnd w:id="70"/>
     </w:p>
     <w:p>
       <w:pPr>
@@ -13518,11 +13875,11 @@
       <w:pPr>
         <w:pStyle w:val="Heading3"/>
       </w:pPr>
-      <w:bookmarkStart w:id="70" w:name="_Toc476825808"/>
+      <w:bookmarkStart w:id="71" w:name="_Toc476825808"/>
       <w:r>
         <w:t>5.1.1 3D Cubes</w:t>
       </w:r>
-      <w:bookmarkEnd w:id="70"/>
+      <w:bookmarkEnd w:id="71"/>
     </w:p>
     <w:p>
       <w:pPr>
@@ -13557,7 +13914,7 @@
                     <pic:cNvPicPr/>
                   </pic:nvPicPr>
                   <pic:blipFill>
-                    <a:blip r:embed="rId57">
+                    <a:blip r:embed="rId58">
                       <a:extLst>
                         <a:ext uri="{28A0092B-C50C-407E-A947-70E740481C1C}">
                           <a14:useLocalDpi xmlns:a14="http://schemas.microsoft.com/office/drawing/2010/main" val="0"/>
@@ -13675,12 +14032,12 @@
       <w:pPr>
         <w:pStyle w:val="Heading3"/>
       </w:pPr>
-      <w:bookmarkStart w:id="71" w:name="_Toc476825809"/>
+      <w:bookmarkStart w:id="72" w:name="_Toc476825809"/>
       <w:r>
         <w:lastRenderedPageBreak/>
         <w:t>5.1.2 3D Terrain</w:t>
       </w:r>
-      <w:bookmarkEnd w:id="71"/>
+      <w:bookmarkEnd w:id="72"/>
       <w:r>
         <w:t xml:space="preserve">  </w:t>
       </w:r>
@@ -13711,8 +14068,8 @@
         <w:t xml:space="preserve"> The seed value is the seed for the random number generator that is used to generate the random terrain heights. The grid object specifies the size of the grid and each individual slab.</w:t>
       </w:r>
     </w:p>
-    <w:bookmarkStart w:id="72" w:name="_MON_1549180483"/>
-    <w:bookmarkEnd w:id="72"/>
+    <w:bookmarkStart w:id="73" w:name="_MON_1549180483"/>
+    <w:bookmarkEnd w:id="73"/>
     <w:p>
       <w:pPr>
         <w:pBdr>
@@ -13731,10 +14088,10 @@
       </w:pPr>
       <w:r>
         <w:object w:dxaOrig="9026" w:dyaOrig="1953" w14:anchorId="2961E10E">
-          <v:shape id="_x0000_i1047" type="#_x0000_t75" style="width:450.7pt;height:97.25pt" o:ole="">
-            <v:imagedata r:id="rId58" o:title=""/>
+          <v:shape id="_x0000_i1047" type="#_x0000_t75" style="width:450.75pt;height:97.5pt" o:ole="">
+            <v:imagedata r:id="rId59" o:title=""/>
           </v:shape>
-          <o:OLEObject Type="Embed" ProgID="Word.OpenDocumentText.12" ShapeID="_x0000_i1047" DrawAspect="Content" ObjectID="_1550569339" r:id="rId59"/>
+          <o:OLEObject Type="Embed" ProgID="Word.OpenDocumentText.12" ShapeID="_x0000_i1047" DrawAspect="Content" ObjectID="_1550568911" r:id="rId60"/>
         </w:object>
       </w:r>
     </w:p>
@@ -13802,7 +14159,7 @@
                     </pic:cNvPicPr>
                   </pic:nvPicPr>
                   <pic:blipFill>
-                    <a:blip r:embed="rId60">
+                    <a:blip r:embed="rId61">
                       <a:extLst>
                         <a:ext uri="{28A0092B-C50C-407E-A947-70E740481C1C}">
                           <a14:useLocalDpi xmlns:a14="http://schemas.microsoft.com/office/drawing/2010/main" val="0"/>
@@ -13913,12 +14270,12 @@
       <w:pPr>
         <w:pStyle w:val="Heading3"/>
       </w:pPr>
-      <w:bookmarkStart w:id="73" w:name="_Toc476825810"/>
+      <w:bookmarkStart w:id="74" w:name="_Toc476825810"/>
       <w:r>
         <w:lastRenderedPageBreak/>
         <w:t>5.1.3 3D Lighting</w:t>
       </w:r>
-      <w:bookmarkEnd w:id="73"/>
+      <w:bookmarkEnd w:id="74"/>
       <w:r>
         <w:t xml:space="preserve">  </w:t>
       </w:r>
@@ -14000,8 +14357,8 @@
         <w:t xml:space="preserve"> shows the fragment shader used for the lighting demonstration.</w:t>
       </w:r>
     </w:p>
-    <w:bookmarkStart w:id="74" w:name="_MON_1549181005"/>
-    <w:bookmarkEnd w:id="74"/>
+    <w:bookmarkStart w:id="75" w:name="_MON_1549181005"/>
+    <w:bookmarkEnd w:id="75"/>
     <w:p>
       <w:pPr>
         <w:pBdr>
@@ -14020,10 +14377,10 @@
       </w:pPr>
       <w:r>
         <w:object w:dxaOrig="10466" w:dyaOrig="4609" w14:anchorId="67824EA0">
-          <v:shape id="_x0000_i1048" type="#_x0000_t75" style="width:522.7pt;height:230.05pt" o:ole="">
-            <v:imagedata r:id="rId61" o:title=""/>
+          <v:shape id="_x0000_i1048" type="#_x0000_t75" style="width:522.75pt;height:230.25pt" o:ole="">
+            <v:imagedata r:id="rId62" o:title=""/>
           </v:shape>
-          <o:OLEObject Type="Embed" ProgID="Word.OpenDocumentText.12" ShapeID="_x0000_i1048" DrawAspect="Content" ObjectID="_1550569340" r:id="rId62"/>
+          <o:OLEObject Type="Embed" ProgID="Word.OpenDocumentText.12" ShapeID="_x0000_i1048" DrawAspect="Content" ObjectID="_1550568912" r:id="rId63"/>
         </w:object>
       </w:r>
     </w:p>
@@ -14096,7 +14453,7 @@
                     </pic:cNvPicPr>
                   </pic:nvPicPr>
                   <pic:blipFill>
-                    <a:blip r:embed="rId63" cstate="print">
+                    <a:blip r:embed="rId64" cstate="print">
                       <a:extLst>
                         <a:ext uri="{28A0092B-C50C-407E-A947-70E740481C1C}">
                           <a14:useLocalDpi xmlns:a14="http://schemas.microsoft.com/office/drawing/2010/main" val="0"/>
@@ -14253,7 +14610,7 @@
         <w:pStyle w:val="Heading2"/>
         <w:spacing w:after="120"/>
       </w:pPr>
-      <w:bookmarkStart w:id="75" w:name="_Toc476825811"/>
+      <w:bookmarkStart w:id="76" w:name="_Toc476825811"/>
       <w:r>
         <w:lastRenderedPageBreak/>
         <w:t xml:space="preserve">5.2 </w:t>
@@ -14261,7 +14618,7 @@
       <w:r>
         <w:t>OpenCL Demo</w:t>
       </w:r>
-      <w:bookmarkEnd w:id="75"/>
+      <w:bookmarkEnd w:id="76"/>
     </w:p>
     <w:p>
       <w:pPr>
@@ -14353,11 +14710,11 @@
       <w:pPr>
         <w:pStyle w:val="Heading3"/>
       </w:pPr>
-      <w:bookmarkStart w:id="76" w:name="_Toc476825812"/>
+      <w:bookmarkStart w:id="77" w:name="_Toc476825812"/>
       <w:r>
         <w:t>5.2.1 Grayscale Demo</w:t>
       </w:r>
-      <w:bookmarkEnd w:id="76"/>
+      <w:bookmarkEnd w:id="77"/>
     </w:p>
     <w:p>
       <w:pPr>
@@ -14445,8 +14802,8 @@
         <w:t xml:space="preserve"> PNG’s, BMP’s, and JPG’s. </w:t>
       </w:r>
     </w:p>
-    <w:bookmarkStart w:id="77" w:name="_MON_1549816667"/>
-    <w:bookmarkEnd w:id="77"/>
+    <w:bookmarkStart w:id="78" w:name="_MON_1549816667"/>
+    <w:bookmarkEnd w:id="78"/>
     <w:p>
       <w:pPr>
         <w:pBdr>
@@ -14469,10 +14826,10 @@
           <w:shd w:val="clear" w:color="auto" w:fill="FFFFFF"/>
         </w:rPr>
         <w:object w:dxaOrig="10466" w:dyaOrig="3726" w14:anchorId="69F61D74">
-          <v:shape id="_x0000_i1049" type="#_x0000_t75" style="width:522.7pt;height:184.2pt" o:ole="">
-            <v:imagedata r:id="rId64" o:title=""/>
+          <v:shape id="_x0000_i1049" type="#_x0000_t75" style="width:522.75pt;height:184.5pt" o:ole="">
+            <v:imagedata r:id="rId65" o:title=""/>
           </v:shape>
-          <o:OLEObject Type="Embed" ProgID="Word.OpenDocumentText.12" ShapeID="_x0000_i1049" DrawAspect="Content" ObjectID="_1550569341" r:id="rId65"/>
+          <o:OLEObject Type="Embed" ProgID="Word.OpenDocumentText.12" ShapeID="_x0000_i1049" DrawAspect="Content" ObjectID="_1550568913" r:id="rId66"/>
         </w:object>
       </w:r>
     </w:p>
@@ -14522,245 +14879,6 @@
             <wp:extent cx="5403272" cy="1688336"/>
             <wp:effectExtent l="0" t="0" r="6985" b="7620"/>
             <wp:docPr id="5" name="Picture 5"/>
-            <wp:cNvGraphicFramePr>
-              <a:graphicFrameLocks xmlns:a="http://schemas.openxmlformats.org/drawingml/2006/main" noChangeAspect="1"/>
-            </wp:cNvGraphicFramePr>
-            <a:graphic xmlns:a="http://schemas.openxmlformats.org/drawingml/2006/main">
-              <a:graphicData uri="http://schemas.openxmlformats.org/drawingml/2006/picture">
-                <pic:pic xmlns:pic="http://schemas.openxmlformats.org/drawingml/2006/picture">
-                  <pic:nvPicPr>
-                    <pic:cNvPr id="1" name=""/>
-                    <pic:cNvPicPr/>
-                  </pic:nvPicPr>
-                  <pic:blipFill>
-                    <a:blip r:embed="rId66"/>
-                    <a:stretch>
-                      <a:fillRect/>
-                    </a:stretch>
-                  </pic:blipFill>
-                  <pic:spPr>
-                    <a:xfrm>
-                      <a:off x="0" y="0"/>
-                      <a:ext cx="5423748" cy="1694734"/>
-                    </a:xfrm>
-                    <a:prstGeom prst="rect">
-                      <a:avLst/>
-                    </a:prstGeom>
-                  </pic:spPr>
-                </pic:pic>
-              </a:graphicData>
-            </a:graphic>
-          </wp:inline>
-        </w:drawing>
-      </w:r>
-    </w:p>
-    <w:p>
-      <w:pPr>
-        <w:spacing w:before="120"/>
-        <w:jc w:val="center"/>
-        <w:rPr>
-          <w:rStyle w:val="Emphasis"/>
-        </w:rPr>
-      </w:pPr>
-      <w:r>
-        <w:rPr>
-          <w:rStyle w:val="Emphasis"/>
-        </w:rPr>
-        <w:t>F</w:t>
-      </w:r>
-      <w:r>
-        <w:rPr>
-          <w:rStyle w:val="Emphasis"/>
-        </w:rPr>
-        <w:t>igure 33</w:t>
-      </w:r>
-      <w:r>
-        <w:rPr>
-          <w:rStyle w:val="Emphasis"/>
-        </w:rPr>
-        <w:t>: Left is the input image on the r</w:t>
-      </w:r>
-      <w:r>
-        <w:rPr>
-          <w:rStyle w:val="Emphasis"/>
-        </w:rPr>
-        <w:t>ight</w:t>
-      </w:r>
-      <w:r>
-        <w:rPr>
-          <w:rStyle w:val="Emphasis"/>
-        </w:rPr>
-        <w:t xml:space="preserve"> the o</w:t>
-      </w:r>
-      <w:r>
-        <w:rPr>
-          <w:rStyle w:val="Emphasis"/>
-        </w:rPr>
-        <w:t>utput</w:t>
-      </w:r>
-    </w:p>
-    <w:p>
-      <w:pPr>
-        <w:pStyle w:val="Heading3"/>
-      </w:pPr>
-      <w:bookmarkStart w:id="78" w:name="_Toc476825813"/>
-      <w:r>
-        <w:lastRenderedPageBreak/>
-        <w:t>5.2.2 Sobel Filter Demo</w:t>
-      </w:r>
-      <w:bookmarkEnd w:id="78"/>
-    </w:p>
-    <w:p>
-      <w:pPr>
-        <w:spacing w:after="120" w:line="276" w:lineRule="auto"/>
-        <w:rPr>
-          <w:rFonts w:cs="Arial"/>
-          <w:color w:val="000000"/>
-          <w:szCs w:val="22"/>
-          <w:shd w:val="clear" w:color="auto" w:fill="FFFFFF"/>
-        </w:rPr>
-      </w:pPr>
-      <w:r>
-        <w:rPr>
-          <w:rFonts w:cs="Arial"/>
-          <w:color w:val="000000"/>
-          <w:szCs w:val="22"/>
-          <w:shd w:val="clear" w:color="auto" w:fill="FFFFFF"/>
-        </w:rPr>
-        <w:t>The second demonstration as stated before is a simple Sobel Filter. It operates like the previous demonstration does. It loads an image from disk</w:t>
-      </w:r>
-      <w:r>
-        <w:rPr>
-          <w:rFonts w:cs="Arial"/>
-          <w:color w:val="000000"/>
-          <w:szCs w:val="22"/>
-          <w:shd w:val="clear" w:color="auto" w:fill="FFFFFF"/>
-        </w:rPr>
-        <w:t xml:space="preserve"> and</w:t>
-      </w:r>
-      <w:r>
-        <w:rPr>
-          <w:rFonts w:cs="Arial"/>
-          <w:color w:val="000000"/>
-          <w:szCs w:val="22"/>
-          <w:shd w:val="clear" w:color="auto" w:fill="FFFFFF"/>
-        </w:rPr>
-        <w:t xml:space="preserve"> passes it to OpenCL</w:t>
-      </w:r>
-      <w:r>
-        <w:rPr>
-          <w:rFonts w:cs="Arial"/>
-          <w:color w:val="000000"/>
-          <w:szCs w:val="22"/>
-          <w:shd w:val="clear" w:color="auto" w:fill="FFFFFF"/>
-        </w:rPr>
-        <w:t>. However, the kernel instead of performing a sum of all components instead calculates the magnitude of change of the pixel’s value re</w:t>
-      </w:r>
-      <w:r>
-        <w:rPr>
-          <w:rFonts w:cs="Arial"/>
-          <w:color w:val="000000"/>
-          <w:szCs w:val="22"/>
-          <w:shd w:val="clear" w:color="auto" w:fill="FFFFFF"/>
-        </w:rPr>
-        <w:t>sulting in edge detection. The output</w:t>
-      </w:r>
-      <w:r>
-        <w:rPr>
-          <w:rFonts w:cs="Arial"/>
-          <w:color w:val="000000"/>
-          <w:szCs w:val="22"/>
-          <w:shd w:val="clear" w:color="auto" w:fill="FFFFFF"/>
-        </w:rPr>
-        <w:t xml:space="preserve"> can be</w:t>
-      </w:r>
-      <w:r>
-        <w:rPr>
-          <w:rFonts w:cs="Arial"/>
-          <w:color w:val="000000"/>
-          <w:szCs w:val="22"/>
-          <w:shd w:val="clear" w:color="auto" w:fill="FFFFFF"/>
-        </w:rPr>
-        <w:t xml:space="preserve"> see</w:t>
-      </w:r>
-      <w:r>
-        <w:rPr>
-          <w:rFonts w:cs="Arial"/>
-          <w:color w:val="000000"/>
-          <w:szCs w:val="22"/>
-          <w:shd w:val="clear" w:color="auto" w:fill="FFFFFF"/>
-        </w:rPr>
-        <w:t>n</w:t>
-      </w:r>
-      <w:r>
-        <w:rPr>
-          <w:rFonts w:cs="Arial"/>
-          <w:color w:val="000000"/>
-          <w:szCs w:val="22"/>
-          <w:shd w:val="clear" w:color="auto" w:fill="FFFFFF"/>
-        </w:rPr>
-        <w:t xml:space="preserve"> on the right-hand side</w:t>
-      </w:r>
-      <w:r>
-        <w:rPr>
-          <w:rFonts w:cs="Arial"/>
-          <w:color w:val="000000"/>
-          <w:szCs w:val="22"/>
-          <w:shd w:val="clear" w:color="auto" w:fill="FFFFFF"/>
-        </w:rPr>
-        <w:t xml:space="preserve"> in </w:t>
-      </w:r>
-      <w:r>
-        <w:rPr>
-          <w:rFonts w:cs="Arial"/>
-          <w:color w:val="000000"/>
-          <w:szCs w:val="22"/>
-          <w:shd w:val="clear" w:color="auto" w:fill="FFFFFF"/>
-        </w:rPr>
-        <w:t>Figure 34 which</w:t>
-      </w:r>
-      <w:r>
-        <w:rPr>
-          <w:rFonts w:cs="Arial"/>
-          <w:color w:val="000000"/>
-          <w:szCs w:val="22"/>
-          <w:shd w:val="clear" w:color="auto" w:fill="FFFFFF"/>
-        </w:rPr>
-        <w:t xml:space="preserve"> shows the edges identified </w:t>
-      </w:r>
-      <w:r>
-        <w:rPr>
-          <w:rFonts w:cs="Arial"/>
-          <w:color w:val="000000"/>
-          <w:szCs w:val="22"/>
-          <w:shd w:val="clear" w:color="auto" w:fill="FFFFFF"/>
-        </w:rPr>
-        <w:t>from the source image which is on the left</w:t>
-      </w:r>
-      <w:r>
-        <w:rPr>
-          <w:rFonts w:cs="Arial"/>
-          <w:color w:val="000000"/>
-          <w:szCs w:val="22"/>
-          <w:shd w:val="clear" w:color="auto" w:fill="FFFFFF"/>
-        </w:rPr>
-        <w:t>.</w:t>
-      </w:r>
-    </w:p>
-    <w:p>
-      <w:pPr>
-        <w:jc w:val="center"/>
-      </w:pPr>
-      <w:r>
-        <w:rPr>
-          <w:noProof/>
-          <w:lang w:eastAsia="en-GB"/>
-        </w:rPr>
-        <w:drawing>
-          <wp:inline distT="0" distB="0" distL="0" distR="0" wp14:anchorId="1F912907" wp14:editId="6600745C">
-            <wp:extent cx="5013539" cy="2507045"/>
-            <wp:effectExtent l="0" t="0" r="0" b="7620"/>
-            <wp:docPr id="6" name="Picture 6"/>
             <wp:cNvGraphicFramePr>
               <a:graphicFrameLocks xmlns:a="http://schemas.openxmlformats.org/drawingml/2006/main" noChangeAspect="1"/>
             </wp:cNvGraphicFramePr>
@@ -14780,6 +14898,245 @@
                   <pic:spPr>
                     <a:xfrm>
                       <a:off x="0" y="0"/>
+                      <a:ext cx="5423748" cy="1694734"/>
+                    </a:xfrm>
+                    <a:prstGeom prst="rect">
+                      <a:avLst/>
+                    </a:prstGeom>
+                  </pic:spPr>
+                </pic:pic>
+              </a:graphicData>
+            </a:graphic>
+          </wp:inline>
+        </w:drawing>
+      </w:r>
+    </w:p>
+    <w:p>
+      <w:pPr>
+        <w:spacing w:before="120"/>
+        <w:jc w:val="center"/>
+        <w:rPr>
+          <w:rStyle w:val="Emphasis"/>
+        </w:rPr>
+      </w:pPr>
+      <w:r>
+        <w:rPr>
+          <w:rStyle w:val="Emphasis"/>
+        </w:rPr>
+        <w:t>F</w:t>
+      </w:r>
+      <w:r>
+        <w:rPr>
+          <w:rStyle w:val="Emphasis"/>
+        </w:rPr>
+        <w:t>igure 33</w:t>
+      </w:r>
+      <w:r>
+        <w:rPr>
+          <w:rStyle w:val="Emphasis"/>
+        </w:rPr>
+        <w:t>: Left is the input image on the r</w:t>
+      </w:r>
+      <w:r>
+        <w:rPr>
+          <w:rStyle w:val="Emphasis"/>
+        </w:rPr>
+        <w:t>ight</w:t>
+      </w:r>
+      <w:r>
+        <w:rPr>
+          <w:rStyle w:val="Emphasis"/>
+        </w:rPr>
+        <w:t xml:space="preserve"> the o</w:t>
+      </w:r>
+      <w:r>
+        <w:rPr>
+          <w:rStyle w:val="Emphasis"/>
+        </w:rPr>
+        <w:t>utput</w:t>
+      </w:r>
+    </w:p>
+    <w:p>
+      <w:pPr>
+        <w:pStyle w:val="Heading3"/>
+      </w:pPr>
+      <w:bookmarkStart w:id="79" w:name="_Toc476825813"/>
+      <w:r>
+        <w:lastRenderedPageBreak/>
+        <w:t>5.2.2 Sobel Filter Demo</w:t>
+      </w:r>
+      <w:bookmarkEnd w:id="79"/>
+    </w:p>
+    <w:p>
+      <w:pPr>
+        <w:spacing w:after="120" w:line="276" w:lineRule="auto"/>
+        <w:rPr>
+          <w:rFonts w:cs="Arial"/>
+          <w:color w:val="000000"/>
+          <w:szCs w:val="22"/>
+          <w:shd w:val="clear" w:color="auto" w:fill="FFFFFF"/>
+        </w:rPr>
+      </w:pPr>
+      <w:r>
+        <w:rPr>
+          <w:rFonts w:cs="Arial"/>
+          <w:color w:val="000000"/>
+          <w:szCs w:val="22"/>
+          <w:shd w:val="clear" w:color="auto" w:fill="FFFFFF"/>
+        </w:rPr>
+        <w:t>The second demonstration as stated before is a simple Sobel Filter. It operates like the previous demonstration does. It loads an image from disk</w:t>
+      </w:r>
+      <w:r>
+        <w:rPr>
+          <w:rFonts w:cs="Arial"/>
+          <w:color w:val="000000"/>
+          <w:szCs w:val="22"/>
+          <w:shd w:val="clear" w:color="auto" w:fill="FFFFFF"/>
+        </w:rPr>
+        <w:t xml:space="preserve"> and</w:t>
+      </w:r>
+      <w:r>
+        <w:rPr>
+          <w:rFonts w:cs="Arial"/>
+          <w:color w:val="000000"/>
+          <w:szCs w:val="22"/>
+          <w:shd w:val="clear" w:color="auto" w:fill="FFFFFF"/>
+        </w:rPr>
+        <w:t xml:space="preserve"> passes it to OpenCL</w:t>
+      </w:r>
+      <w:r>
+        <w:rPr>
+          <w:rFonts w:cs="Arial"/>
+          <w:color w:val="000000"/>
+          <w:szCs w:val="22"/>
+          <w:shd w:val="clear" w:color="auto" w:fill="FFFFFF"/>
+        </w:rPr>
+        <w:t>. However, the kernel instead of performing a sum of all components instead calculates the magnitude of change of the pixel’s value re</w:t>
+      </w:r>
+      <w:r>
+        <w:rPr>
+          <w:rFonts w:cs="Arial"/>
+          <w:color w:val="000000"/>
+          <w:szCs w:val="22"/>
+          <w:shd w:val="clear" w:color="auto" w:fill="FFFFFF"/>
+        </w:rPr>
+        <w:t>sulting in edge detection. The output</w:t>
+      </w:r>
+      <w:r>
+        <w:rPr>
+          <w:rFonts w:cs="Arial"/>
+          <w:color w:val="000000"/>
+          <w:szCs w:val="22"/>
+          <w:shd w:val="clear" w:color="auto" w:fill="FFFFFF"/>
+        </w:rPr>
+        <w:t xml:space="preserve"> can be</w:t>
+      </w:r>
+      <w:r>
+        <w:rPr>
+          <w:rFonts w:cs="Arial"/>
+          <w:color w:val="000000"/>
+          <w:szCs w:val="22"/>
+          <w:shd w:val="clear" w:color="auto" w:fill="FFFFFF"/>
+        </w:rPr>
+        <w:t xml:space="preserve"> see</w:t>
+      </w:r>
+      <w:r>
+        <w:rPr>
+          <w:rFonts w:cs="Arial"/>
+          <w:color w:val="000000"/>
+          <w:szCs w:val="22"/>
+          <w:shd w:val="clear" w:color="auto" w:fill="FFFFFF"/>
+        </w:rPr>
+        <w:t>n</w:t>
+      </w:r>
+      <w:r>
+        <w:rPr>
+          <w:rFonts w:cs="Arial"/>
+          <w:color w:val="000000"/>
+          <w:szCs w:val="22"/>
+          <w:shd w:val="clear" w:color="auto" w:fill="FFFFFF"/>
+        </w:rPr>
+        <w:t xml:space="preserve"> on the right-hand side</w:t>
+      </w:r>
+      <w:r>
+        <w:rPr>
+          <w:rFonts w:cs="Arial"/>
+          <w:color w:val="000000"/>
+          <w:szCs w:val="22"/>
+          <w:shd w:val="clear" w:color="auto" w:fill="FFFFFF"/>
+        </w:rPr>
+        <w:t xml:space="preserve"> in </w:t>
+      </w:r>
+      <w:r>
+        <w:rPr>
+          <w:rFonts w:cs="Arial"/>
+          <w:color w:val="000000"/>
+          <w:szCs w:val="22"/>
+          <w:shd w:val="clear" w:color="auto" w:fill="FFFFFF"/>
+        </w:rPr>
+        <w:t>Figure 34 which</w:t>
+      </w:r>
+      <w:r>
+        <w:rPr>
+          <w:rFonts w:cs="Arial"/>
+          <w:color w:val="000000"/>
+          <w:szCs w:val="22"/>
+          <w:shd w:val="clear" w:color="auto" w:fill="FFFFFF"/>
+        </w:rPr>
+        <w:t xml:space="preserve"> shows the edges identified </w:t>
+      </w:r>
+      <w:r>
+        <w:rPr>
+          <w:rFonts w:cs="Arial"/>
+          <w:color w:val="000000"/>
+          <w:szCs w:val="22"/>
+          <w:shd w:val="clear" w:color="auto" w:fill="FFFFFF"/>
+        </w:rPr>
+        <w:t>from the source image which is on the left</w:t>
+      </w:r>
+      <w:r>
+        <w:rPr>
+          <w:rFonts w:cs="Arial"/>
+          <w:color w:val="000000"/>
+          <w:szCs w:val="22"/>
+          <w:shd w:val="clear" w:color="auto" w:fill="FFFFFF"/>
+        </w:rPr>
+        <w:t>.</w:t>
+      </w:r>
+    </w:p>
+    <w:p>
+      <w:pPr>
+        <w:jc w:val="center"/>
+      </w:pPr>
+      <w:r>
+        <w:rPr>
+          <w:noProof/>
+          <w:lang w:eastAsia="en-GB"/>
+        </w:rPr>
+        <w:drawing>
+          <wp:inline distT="0" distB="0" distL="0" distR="0" wp14:anchorId="1F912907" wp14:editId="6600745C">
+            <wp:extent cx="5013539" cy="2507045"/>
+            <wp:effectExtent l="0" t="0" r="0" b="7620"/>
+            <wp:docPr id="6" name="Picture 6"/>
+            <wp:cNvGraphicFramePr>
+              <a:graphicFrameLocks xmlns:a="http://schemas.openxmlformats.org/drawingml/2006/main" noChangeAspect="1"/>
+            </wp:cNvGraphicFramePr>
+            <a:graphic xmlns:a="http://schemas.openxmlformats.org/drawingml/2006/main">
+              <a:graphicData uri="http://schemas.openxmlformats.org/drawingml/2006/picture">
+                <pic:pic xmlns:pic="http://schemas.openxmlformats.org/drawingml/2006/picture">
+                  <pic:nvPicPr>
+                    <pic:cNvPr id="1" name=""/>
+                    <pic:cNvPicPr/>
+                  </pic:nvPicPr>
+                  <pic:blipFill>
+                    <a:blip r:embed="rId68"/>
+                    <a:stretch>
+                      <a:fillRect/>
+                    </a:stretch>
+                  </pic:blipFill>
+                  <pic:spPr>
+                    <a:xfrm>
+                      <a:off x="0" y="0"/>
                       <a:ext cx="5061278" cy="2530917"/>
                     </a:xfrm>
                     <a:prstGeom prst="rect">
@@ -14826,7 +15183,7 @@
       <w:pPr>
         <w:pStyle w:val="Heading3"/>
       </w:pPr>
-      <w:bookmarkStart w:id="79" w:name="_Toc476825814"/>
+      <w:bookmarkStart w:id="80" w:name="_Toc476825814"/>
       <w:r>
         <w:t>5.2</w:t>
       </w:r>
@@ -14836,7 +15193,7 @@
       <w:r>
         <w:t xml:space="preserve"> Matrix Demo</w:t>
       </w:r>
-      <w:bookmarkEnd w:id="79"/>
+      <w:bookmarkEnd w:id="80"/>
     </w:p>
     <w:p>
       <w:pPr>
@@ -15038,8 +15395,8 @@
         <w:t>.</w:t>
       </w:r>
     </w:p>
-    <w:bookmarkStart w:id="80" w:name="_MON_1549815443"/>
-    <w:bookmarkEnd w:id="80"/>
+    <w:bookmarkStart w:id="81" w:name="_MON_1549815443"/>
+    <w:bookmarkEnd w:id="81"/>
     <w:p>
       <w:pPr>
         <w:pBdr>
@@ -15052,10 +15409,10 @@
       </w:pPr>
       <w:r>
         <w:object w:dxaOrig="9026" w:dyaOrig="2847" w14:anchorId="6E690EF0">
-          <v:shape id="_x0000_i1118" type="#_x0000_t75" style="width:450.7pt;height:142.15pt" o:ole="">
-            <v:imagedata r:id="rId68" o:title=""/>
+          <v:shape id="_x0000_i1050" type="#_x0000_t75" style="width:450.75pt;height:142.5pt" o:ole="">
+            <v:imagedata r:id="rId69" o:title=""/>
           </v:shape>
-          <o:OLEObject Type="Embed" ProgID="Word.OpenDocumentText.12" ShapeID="_x0000_i1118" DrawAspect="Content" ObjectID="_1550569342" r:id="rId69"/>
+          <o:OLEObject Type="Embed" ProgID="Word.OpenDocumentText.12" ShapeID="_x0000_i1050" DrawAspect="Content" ObjectID="_1550568914" r:id="rId70"/>
         </w:object>
       </w:r>
     </w:p>
@@ -15083,8 +15440,8 @@
         <w:t>: Mat-out.json</w:t>
       </w:r>
     </w:p>
-    <w:bookmarkStart w:id="81" w:name="_MON_1549815337"/>
-    <w:bookmarkEnd w:id="81"/>
+    <w:bookmarkStart w:id="82" w:name="_MON_1549815337"/>
+    <w:bookmarkEnd w:id="82"/>
     <w:p>
       <w:pPr>
         <w:pBdr>
@@ -15097,10 +15454,10 @@
       </w:pPr>
       <w:r>
         <w:object w:dxaOrig="9026" w:dyaOrig="4627" w14:anchorId="66722EFC">
-          <v:shape id="_x0000_i1051" type="#_x0000_t75" style="width:450.7pt;height:230.95pt" o:ole="">
-            <v:imagedata r:id="rId70" o:title=""/>
+          <v:shape id="_x0000_i1051" type="#_x0000_t75" style="width:450.75pt;height:231pt" o:ole="">
+            <v:imagedata r:id="rId71" o:title=""/>
           </v:shape>
-          <o:OLEObject Type="Embed" ProgID="Word.OpenDocumentText.12" ShapeID="_x0000_i1051" DrawAspect="Content" ObjectID="_1550569343" r:id="rId71"/>
+          <o:OLEObject Type="Embed" ProgID="Word.OpenDocumentText.12" ShapeID="_x0000_i1051" DrawAspect="Content" ObjectID="_1550568915" r:id="rId72"/>
         </w:object>
       </w:r>
     </w:p>
@@ -15132,11 +15489,11 @@
         <w:pStyle w:val="Heading2"/>
         <w:spacing w:after="120"/>
       </w:pPr>
-      <w:bookmarkStart w:id="82" w:name="_Toc476825815"/>
+      <w:bookmarkStart w:id="83" w:name="_Toc476825815"/>
       <w:r>
         <w:t>5.3 Demo Results</w:t>
       </w:r>
-      <w:bookmarkEnd w:id="82"/>
+      <w:bookmarkEnd w:id="83"/>
     </w:p>
     <w:p>
       <w:pPr>
@@ -15195,7 +15552,7 @@
         <w:pStyle w:val="Heading1"/>
         <w:spacing w:after="240"/>
       </w:pPr>
-      <w:bookmarkStart w:id="83" w:name="_Toc476825816"/>
+      <w:bookmarkStart w:id="84" w:name="_Toc476825816"/>
       <w:r>
         <w:lastRenderedPageBreak/>
         <w:t>6</w:t>
@@ -15206,7 +15563,7 @@
       <w:r>
         <w:t>Future Work</w:t>
       </w:r>
-      <w:bookmarkEnd w:id="83"/>
+      <w:bookmarkEnd w:id="84"/>
     </w:p>
     <w:p>
       <w:pPr>
@@ -15239,11 +15596,11 @@
         <w:pStyle w:val="Heading2"/>
         <w:spacing w:after="120"/>
       </w:pPr>
-      <w:bookmarkStart w:id="84" w:name="_Toc476825817"/>
+      <w:bookmarkStart w:id="85" w:name="_Toc476825817"/>
       <w:r>
         <w:t>6.1 DirectX</w:t>
       </w:r>
-      <w:bookmarkEnd w:id="84"/>
+      <w:bookmarkEnd w:id="85"/>
       <w:r>
         <w:t xml:space="preserve"> </w:t>
       </w:r>
@@ -15292,8 +15649,8 @@
         <w:t>, where you can see that there would be a very different approach when embedding this API for use by JavaScript.</w:t>
       </w:r>
     </w:p>
-    <w:bookmarkStart w:id="85" w:name="_MON_1549201102"/>
-    <w:bookmarkEnd w:id="85"/>
+    <w:bookmarkStart w:id="86" w:name="_MON_1549201102"/>
+    <w:bookmarkEnd w:id="86"/>
     <w:p>
       <w:pPr>
         <w:pBdr>
@@ -15306,10 +15663,10 @@
       </w:pPr>
       <w:r>
         <w:object w:dxaOrig="10800" w:dyaOrig="2670" w14:anchorId="56E3EC35">
-          <v:shape id="_x0000_i1231" type="#_x0000_t75" style="width:541.4pt;height:132.8pt" o:ole="">
-            <v:imagedata r:id="rId72" o:title=""/>
+          <v:shape id="_x0000_i1052" type="#_x0000_t75" style="width:541.5pt;height:132.75pt" o:ole="">
+            <v:imagedata r:id="rId73" o:title=""/>
           </v:shape>
-          <o:OLEObject Type="Embed" ProgID="Word.OpenDocumentText.12" ShapeID="_x0000_i1231" DrawAspect="Content" ObjectID="_1550569344" r:id="rId73"/>
+          <o:OLEObject Type="Embed" ProgID="Word.OpenDocumentText.12" ShapeID="_x0000_i1052" DrawAspect="Content" ObjectID="_1550568916" r:id="rId74"/>
         </w:object>
       </w:r>
     </w:p>
@@ -15346,11 +15703,11 @@
       <w:pPr>
         <w:pStyle w:val="Heading2"/>
       </w:pPr>
-      <w:bookmarkStart w:id="86" w:name="_Toc476825818"/>
+      <w:bookmarkStart w:id="87" w:name="_Toc476825818"/>
       <w:r>
         <w:t>6.2 CUDA</w:t>
       </w:r>
-      <w:bookmarkEnd w:id="86"/>
+      <w:bookmarkEnd w:id="87"/>
     </w:p>
     <w:p>
       <w:pPr>
@@ -15375,8 +15732,8 @@
         <w:t xml:space="preserve"> a Kernel object that helps compile a CUDA style kernel for the user during runtime.</w:t>
       </w:r>
     </w:p>
-    <w:bookmarkStart w:id="87" w:name="_MON_1549198981"/>
-    <w:bookmarkEnd w:id="87"/>
+    <w:bookmarkStart w:id="88" w:name="_MON_1549198981"/>
+    <w:bookmarkEnd w:id="88"/>
     <w:p>
       <w:pPr>
         <w:pBdr>
@@ -15389,10 +15746,10 @@
       </w:pPr>
       <w:r>
         <w:object w:dxaOrig="9026" w:dyaOrig="613" w14:anchorId="00E9830D">
-          <v:shape id="_x0000_i1053" type="#_x0000_t75" style="width:450.7pt;height:31.8pt" o:ole="">
-            <v:imagedata r:id="rId74" o:title=""/>
+          <v:shape id="_x0000_i1053" type="#_x0000_t75" style="width:450.75pt;height:31.5pt" o:ole="">
+            <v:imagedata r:id="rId75" o:title=""/>
           </v:shape>
-          <o:OLEObject Type="Embed" ProgID="Word.OpenDocumentText.12" ShapeID="_x0000_i1053" DrawAspect="Content" ObjectID="_1550569345" r:id="rId75"/>
+          <o:OLEObject Type="Embed" ProgID="Word.OpenDocumentText.12" ShapeID="_x0000_i1053" DrawAspect="Content" ObjectID="_1550568917" r:id="rId76"/>
         </w:object>
       </w:r>
     </w:p>
@@ -15430,12 +15787,12 @@
         <w:pStyle w:val="Heading2"/>
         <w:spacing w:after="120"/>
       </w:pPr>
-      <w:bookmarkStart w:id="88" w:name="_Toc476825819"/>
+      <w:bookmarkStart w:id="89" w:name="_Toc476825819"/>
       <w:r>
         <w:lastRenderedPageBreak/>
         <w:t>6.3 Applications</w:t>
       </w:r>
-      <w:bookmarkEnd w:id="88"/>
+      <w:bookmarkEnd w:id="89"/>
       <w:r>
         <w:t xml:space="preserve"> </w:t>
       </w:r>
@@ -15538,8 +15895,8 @@
         <w:t xml:space="preserve"> An example of the type safety that Typescript provides can be seen in Figure 39.</w:t>
       </w:r>
     </w:p>
-    <w:bookmarkStart w:id="89" w:name="_MON_1549198717"/>
-    <w:bookmarkEnd w:id="89"/>
+    <w:bookmarkStart w:id="90" w:name="_MON_1549198717"/>
+    <w:bookmarkEnd w:id="90"/>
     <w:p>
       <w:pPr>
         <w:pBdr>
@@ -15552,10 +15909,10 @@
       </w:pPr>
       <w:r>
         <w:object w:dxaOrig="9026" w:dyaOrig="2830" w14:anchorId="19553C60">
-          <v:shape id="_x0000_i1054" type="#_x0000_t75" style="width:450.7pt;height:142.15pt" o:ole="">
-            <v:imagedata r:id="rId76" o:title=""/>
+          <v:shape id="_x0000_i1054" type="#_x0000_t75" style="width:450.75pt;height:142.5pt" o:ole="">
+            <v:imagedata r:id="rId77" o:title=""/>
           </v:shape>
-          <o:OLEObject Type="Embed" ProgID="Word.OpenDocumentText.12" ShapeID="_x0000_i1054" DrawAspect="Content" ObjectID="_1550569346" r:id="rId77"/>
+          <o:OLEObject Type="Embed" ProgID="Word.OpenDocumentText.12" ShapeID="_x0000_i1054" DrawAspect="Content" ObjectID="_1550568918" r:id="rId78"/>
         </w:object>
       </w:r>
     </w:p>
@@ -15605,11 +15962,11 @@
         <w:pStyle w:val="Heading2"/>
         <w:spacing w:after="120"/>
       </w:pPr>
-      <w:bookmarkStart w:id="90" w:name="_Toc476825820"/>
+      <w:bookmarkStart w:id="91" w:name="_Toc476825820"/>
       <w:r>
         <w:t>6.4 Framework vs Platform</w:t>
       </w:r>
-      <w:bookmarkEnd w:id="90"/>
+      <w:bookmarkEnd w:id="91"/>
       <w:r>
         <w:t xml:space="preserve"> </w:t>
       </w:r>
@@ -15706,12 +16063,12 @@
         <w:pStyle w:val="Heading2"/>
         <w:spacing w:after="120"/>
       </w:pPr>
-      <w:bookmarkStart w:id="91" w:name="_Toc476825821"/>
+      <w:bookmarkStart w:id="92" w:name="_Toc476825821"/>
       <w:r>
         <w:lastRenderedPageBreak/>
         <w:t>6.5 Alternative Languages</w:t>
       </w:r>
-      <w:bookmarkEnd w:id="91"/>
+      <w:bookmarkEnd w:id="92"/>
       <w:r>
         <w:t xml:space="preserve"> </w:t>
       </w:r>
@@ -15750,14 +16107,14 @@
         <w:pStyle w:val="Heading2"/>
         <w:spacing w:after="120"/>
       </w:pPr>
-      <w:bookmarkStart w:id="92" w:name="_Toc476825822"/>
+      <w:bookmarkStart w:id="93" w:name="_Toc476825822"/>
       <w:r>
         <w:t>6.6</w:t>
       </w:r>
       <w:r>
         <w:t xml:space="preserve"> User Interface</w:t>
       </w:r>
-      <w:bookmarkEnd w:id="92"/>
+      <w:bookmarkEnd w:id="93"/>
       <w:r>
         <w:t xml:space="preserve"> </w:t>
       </w:r>
@@ -15869,8 +16226,6 @@
       <w:pPr>
         <w:spacing w:after="120" w:line="276" w:lineRule="auto"/>
       </w:pPr>
-      <w:bookmarkStart w:id="93" w:name="_GoBack"/>
-      <w:bookmarkEnd w:id="93"/>
     </w:p>
     <w:p>
       <w:pPr>
@@ -16461,42 +16816,42 @@
         <w:spacing w:line="276" w:lineRule="auto"/>
       </w:pPr>
       <w:r>
+        <w:t xml:space="preserve">JavaScript’s speed and ability to be embedded into different </w:t>
+      </w:r>
+      <w:r>
+        <w:t xml:space="preserve">areas </w:t>
+      </w:r>
+      <w:r>
+        <w:t>is in large part thanks to Google’s V8 JavaScript compiler.</w:t>
+      </w:r>
+      <w:r>
+        <w:t xml:space="preserve"> </w:t>
+      </w:r>
+      <w:r>
+        <w:t>Its focus on speed and optimizations ha</w:t>
+      </w:r>
+      <w:r>
+        <w:t>s le</w:t>
+      </w:r>
+      <w:r>
+        <w:t xml:space="preserve">d to many breakthroughs allowing the </w:t>
+      </w:r>
+      <w:r>
+        <w:t>dynamic nature</w:t>
+      </w:r>
+      <w:r>
+        <w:t xml:space="preserve"> that makes JavaScript</w:t>
+      </w:r>
+      <w:r>
+        <w:t xml:space="preserve"> special possible without loss of performance. V8’s hidden classes optimisation enables unseen property access speeds but doesn’t stop property mutation. As does its garbage collection strategy which aims for small clean-up phases rather than long pauses at random intervals in the applications lifetime.</w:t>
+      </w:r>
+    </w:p>
+    <w:p>
+      <w:pPr>
+        <w:spacing w:line="276" w:lineRule="auto"/>
+      </w:pPr>
+      <w:r>
         <w:lastRenderedPageBreak/>
-        <w:t xml:space="preserve">JavaScript’s speed and ability to be embedded into different </w:t>
-      </w:r>
-      <w:r>
-        <w:t xml:space="preserve">areas </w:t>
-      </w:r>
-      <w:r>
-        <w:t>is in large part thanks to Google’s V8 JavaScript compiler.</w:t>
-      </w:r>
-      <w:r>
-        <w:t xml:space="preserve"> </w:t>
-      </w:r>
-      <w:r>
-        <w:t>Its focus on speed and optimizations ha</w:t>
-      </w:r>
-      <w:r>
-        <w:t>s le</w:t>
-      </w:r>
-      <w:r>
-        <w:t xml:space="preserve">d to many breakthroughs allowing the </w:t>
-      </w:r>
-      <w:r>
-        <w:t>dynamic nature</w:t>
-      </w:r>
-      <w:r>
-        <w:t xml:space="preserve"> that makes JavaScript</w:t>
-      </w:r>
-      <w:r>
-        <w:t xml:space="preserve"> special possible without loss of performance. V8’s hidden classes optimisation enables unseen property access speeds but doesn’t stop property mutation. As does its garbage collection strategy which aims for small clean-up phases rather than long pauses at random intervals in the applications lifetime.</w:t>
-      </w:r>
-    </w:p>
-    <w:p>
-      <w:pPr>
-        <w:spacing w:line="276" w:lineRule="auto"/>
-      </w:pPr>
-      <w:r>
         <w:t xml:space="preserve"> </w:t>
       </w:r>
     </w:p>
@@ -16694,6 +17049,7 @@
       </w:pPr>
       <w:bookmarkStart w:id="96" w:name="_Toc476825825"/>
       <w:r>
+        <w:lastRenderedPageBreak/>
         <w:t>References</w:t>
       </w:r>
       <w:bookmarkEnd w:id="96"/>
@@ -16813,7 +17169,7 @@
         </w:rPr>
         <w:t xml:space="preserve">Available from: </w:t>
       </w:r>
-      <w:hyperlink r:id="rId78" w:history="1">
+      <w:hyperlink r:id="rId79" w:history="1">
         <w:r>
           <w:rPr>
             <w:rStyle w:val="Hyperlink"/>
@@ -16962,7 +17318,7 @@
         </w:rPr>
         <w:t xml:space="preserve">Available from: </w:t>
       </w:r>
-      <w:hyperlink r:id="rId79" w:history="1">
+      <w:hyperlink r:id="rId80" w:history="1">
         <w:r>
           <w:rPr>
             <w:rStyle w:val="Hyperlink"/>
@@ -17101,7 +17457,7 @@
         </w:rPr>
         <w:t xml:space="preserve">Available from: </w:t>
       </w:r>
-      <w:hyperlink r:id="rId80" w:history="1">
+      <w:hyperlink r:id="rId81" w:history="1">
         <w:r>
           <w:rPr>
             <w:rStyle w:val="Hyperlink"/>
@@ -17239,7 +17595,7 @@
         </w:rPr>
         <w:t xml:space="preserve">Available from: </w:t>
       </w:r>
-      <w:hyperlink r:id="rId81" w:history="1">
+      <w:hyperlink r:id="rId82" w:history="1">
         <w:r>
           <w:rPr>
             <w:rStyle w:val="Hyperlink"/>
@@ -17377,7 +17733,7 @@
         </w:rPr>
         <w:t xml:space="preserve">Available from: </w:t>
       </w:r>
-      <w:hyperlink r:id="rId82" w:history="1">
+      <w:hyperlink r:id="rId83" w:history="1">
         <w:r>
           <w:rPr>
             <w:rStyle w:val="Hyperlink"/>
@@ -17539,7 +17895,7 @@
         </w:rPr>
         <w:t xml:space="preserve">Available from: </w:t>
       </w:r>
-      <w:hyperlink r:id="rId83" w:history="1">
+      <w:hyperlink r:id="rId84" w:history="1">
         <w:r>
           <w:rPr>
             <w:rStyle w:val="Hyperlink"/>
@@ -17771,7 +18127,7 @@
         </w:rPr>
         <w:t xml:space="preserve">Available from: </w:t>
       </w:r>
-      <w:hyperlink r:id="rId84" w:history="1">
+      <w:hyperlink r:id="rId85" w:history="1">
         <w:r>
           <w:rPr>
             <w:rStyle w:val="Hyperlink"/>
@@ -17964,7 +18320,7 @@
         </w:rPr>
         <w:t xml:space="preserve">Available from: </w:t>
       </w:r>
-      <w:hyperlink r:id="rId85" w:history="1">
+      <w:hyperlink r:id="rId86" w:history="1">
         <w:r>
           <w:rPr>
             <w:rStyle w:val="Hyperlink"/>
@@ -18104,7 +18460,7 @@
         </w:rPr>
         <w:t xml:space="preserve">Available from: </w:t>
       </w:r>
-      <w:hyperlink r:id="rId86" w:history="1">
+      <w:hyperlink r:id="rId87" w:history="1">
         <w:r>
           <w:rPr>
             <w:rStyle w:val="Hyperlink"/>
@@ -18244,7 +18600,7 @@
         </w:rPr>
         <w:t xml:space="preserve">Available from: </w:t>
       </w:r>
-      <w:hyperlink r:id="rId87" w:history="1">
+      <w:hyperlink r:id="rId88" w:history="1">
         <w:r>
           <w:rPr>
             <w:rStyle w:val="Hyperlink"/>
@@ -18345,7 +18701,6 @@
           <w:szCs w:val="22"/>
           <w:shd w:val="clear" w:color="auto" w:fill="FFFFFF"/>
         </w:rPr>
-        <w:lastRenderedPageBreak/>
         <w:t>Mahalakshmi, M. and Sundararajan, M., 2013. Traditional SDLC Vs Scrum Methodology–A Comparative Study.</w:t>
       </w:r>
       <w:r>
@@ -18535,7 +18890,7 @@
         </w:rPr>
         <w:t xml:space="preserve">Available from: </w:t>
       </w:r>
-      <w:hyperlink r:id="rId88" w:history="1">
+      <w:hyperlink r:id="rId89" w:history="1">
         <w:r>
           <w:rPr>
             <w:rStyle w:val="Hyperlink"/>
@@ -18672,7 +19027,7 @@
         </w:rPr>
         <w:t xml:space="preserve">Available from: </w:t>
       </w:r>
-      <w:hyperlink r:id="rId89" w:history="1">
+      <w:hyperlink r:id="rId90" w:history="1">
         <w:r>
           <w:rPr>
             <w:rStyle w:val="Hyperlink"/>
@@ -18810,7 +19165,7 @@
         </w:rPr>
         <w:t xml:space="preserve">Available from: </w:t>
       </w:r>
-      <w:hyperlink r:id="rId90" w:history="1">
+      <w:hyperlink r:id="rId91" w:history="1">
         <w:r>
           <w:rPr>
             <w:rStyle w:val="Hyperlink"/>
@@ -19004,7 +19359,7 @@
         </w:rPr>
         <w:t xml:space="preserve">Available from: </w:t>
       </w:r>
-      <w:hyperlink r:id="rId91" w:history="1">
+      <w:hyperlink r:id="rId92" w:history="1">
         <w:r>
           <w:rPr>
             <w:rStyle w:val="Hyperlink"/>
@@ -19131,7 +19486,7 @@
         </w:rPr>
         <w:t xml:space="preserve">Available from: </w:t>
       </w:r>
-      <w:hyperlink r:id="rId92" w:history="1">
+      <w:hyperlink r:id="rId93" w:history="1">
         <w:r>
           <w:rPr>
             <w:rStyle w:val="Hyperlink"/>
@@ -19270,7 +19625,7 @@
         </w:rPr>
         <w:t xml:space="preserve">Available from: </w:t>
       </w:r>
-      <w:hyperlink r:id="rId93" w:history="1">
+      <w:hyperlink r:id="rId94" w:history="1">
         <w:r>
           <w:rPr>
             <w:rStyle w:val="Hyperlink"/>
@@ -19478,7 +19833,7 @@
         </w:rPr>
         <w:t xml:space="preserve">Available from: </w:t>
       </w:r>
-      <w:hyperlink r:id="rId94" w:history="1">
+      <w:hyperlink r:id="rId95" w:history="1">
         <w:r>
           <w:rPr>
             <w:rStyle w:val="Hyperlink"/>
@@ -19721,7 +20076,7 @@
         </w:rPr>
         <w:t xml:space="preserve">Available from: </w:t>
       </w:r>
-      <w:hyperlink r:id="rId95" w:history="1">
+      <w:hyperlink r:id="rId96" w:history="1">
         <w:r>
           <w:rPr>
             <w:rStyle w:val="Hyperlink"/>
@@ -19943,7 +20298,7 @@
         </w:rPr>
         <w:t xml:space="preserve">Available from: </w:t>
       </w:r>
-      <w:hyperlink r:id="rId96" w:history="1">
+      <w:hyperlink r:id="rId97" w:history="1">
         <w:r>
           <w:rPr>
             <w:rStyle w:val="Hyperlink"/>
@@ -20082,7 +20437,7 @@
         </w:rPr>
         <w:t xml:space="preserve">Available from: </w:t>
       </w:r>
-      <w:hyperlink r:id="rId97" w:history="1">
+      <w:hyperlink r:id="rId98" w:history="1">
         <w:r>
           <w:rPr>
             <w:rStyle w:val="Hyperlink"/>
@@ -20126,7 +20481,6 @@
           <w:shd w:val="clear" w:color="auto" w:fill="FFFFFF"/>
           <w:lang w:eastAsia="en-GB"/>
         </w:rPr>
-        <w:lastRenderedPageBreak/>
         <w:t>W3techs.com. (2017). </w:t>
       </w:r>
       <w:r>
@@ -20152,7 +20506,7 @@
         </w:rPr>
         <w:t xml:space="preserve">. [online] Available at: </w:t>
       </w:r>
-      <w:hyperlink r:id="rId98" w:history="1">
+      <w:hyperlink r:id="rId99" w:history="1">
         <w:r>
           <w:rPr>
             <w:rStyle w:val="Hyperlink"/>
@@ -20255,6 +20609,7 @@
       </w:pPr>
       <w:bookmarkStart w:id="97" w:name="_Toc476825826"/>
       <w:r>
+        <w:lastRenderedPageBreak/>
         <w:t>Appendices</w:t>
       </w:r>
       <w:bookmarkEnd w:id="97"/>
@@ -20271,9 +20626,9 @@
       </w:pPr>
     </w:p>
     <w:sectPr>
-      <w:headerReference w:type="default" r:id="rId99"/>
-      <w:footerReference w:type="even" r:id="rId100"/>
-      <w:footerReference w:type="default" r:id="rId101"/>
+      <w:headerReference w:type="default" r:id="rId100"/>
+      <w:footerReference w:type="even" r:id="rId101"/>
+      <w:footerReference w:type="default" r:id="rId102"/>
       <w:endnotePr>
         <w:numFmt w:val="decimal"/>
       </w:endnotePr>
@@ -20403,7 +20758,7 @@
                 <w:bCs/>
                 <w:noProof/>
               </w:rPr>
-              <w:t>41</w:t>
+              <w:t>25</w:t>
             </w:r>
             <w:r>
               <w:rPr>
@@ -20445,7 +20800,7 @@
                 <w:bCs/>
                 <w:noProof/>
               </w:rPr>
-              <w:t>46</w:t>
+              <w:t>47</w:t>
             </w:r>
             <w:r>
               <w:rPr>
@@ -22386,7 +22741,7 @@
 </file>
 
 <file path=customXml/itemProps1.xml><?xml version="1.0" encoding="utf-8"?>
-<ds:datastoreItem xmlns:ds="http://schemas.openxmlformats.org/officeDocument/2006/customXml" ds:itemID="{37C15F7D-C436-4187-81E2-8F4F7C2BF3F2}">
+<ds:datastoreItem xmlns:ds="http://schemas.openxmlformats.org/officeDocument/2006/customXml" ds:itemID="{2A4F1D1B-D2C3-416D-A155-A59EE12316BF}">
   <ds:schemaRefs>
     <ds:schemaRef ds:uri="http://schemas.openxmlformats.org/officeDocument/2006/bibliography"/>
   </ds:schemaRefs>

</xml_diff>

<commit_message>
adding project management report template
</commit_message>
<xml_diff>
--- a/Compute.Documents/B00235610 - Final Honours Report.docx
+++ b/Compute.Documents/B00235610 - Final Honours Report.docx
@@ -1,6 +1,6 @@
 
 <file path=word/document.xml><?xml version="1.0" encoding="utf-8"?>
-<w:document xmlns:wpc="http://schemas.microsoft.com/office/word/2010/wordprocessingCanvas" xmlns:cx="http://schemas.microsoft.com/office/drawing/2014/chartex" xmlns:cx1="http://schemas.microsoft.com/office/drawing/2015/9/8/chartex" xmlns:mc="http://schemas.openxmlformats.org/markup-compatibility/2006" xmlns:o="urn:schemas-microsoft-com:office:office" xmlns:r="http://schemas.openxmlformats.org/officeDocument/2006/relationships" xmlns:m="http://schemas.openxmlformats.org/officeDocument/2006/math" xmlns:v="urn:schemas-microsoft-com:vml" xmlns:wp14="http://schemas.microsoft.com/office/word/2010/wordprocessingDrawing" xmlns:wp="http://schemas.openxmlformats.org/drawingml/2006/wordprocessingDrawing" xmlns:w10="urn:schemas-microsoft-com:office:word" xmlns:w="http://schemas.openxmlformats.org/wordprocessingml/2006/main" xmlns:w14="http://schemas.microsoft.com/office/word/2010/wordml" xmlns:w15="http://schemas.microsoft.com/office/word/2012/wordml" xmlns:w16se="http://schemas.microsoft.com/office/word/2015/wordml/symex" xmlns:wpg="http://schemas.microsoft.com/office/word/2010/wordprocessingGroup" xmlns:wpi="http://schemas.microsoft.com/office/word/2010/wordprocessingInk" xmlns:wne="http://schemas.microsoft.com/office/word/2006/wordml" xmlns:wps="http://schemas.microsoft.com/office/word/2010/wordprocessingShape" mc:Ignorable="w14 w15 w16se wp14">
+<w:document xmlns:wpc="http://schemas.microsoft.com/office/word/2010/wordprocessingCanvas" xmlns:mo="http://schemas.microsoft.com/office/mac/office/2008/main" xmlns:mc="http://schemas.openxmlformats.org/markup-compatibility/2006" xmlns:mv="urn:schemas-microsoft-com:mac:vml" xmlns:o="urn:schemas-microsoft-com:office:office" xmlns:r="http://schemas.openxmlformats.org/officeDocument/2006/relationships" xmlns:m="http://schemas.openxmlformats.org/officeDocument/2006/math" xmlns:v="urn:schemas-microsoft-com:vml" xmlns:wp14="http://schemas.microsoft.com/office/word/2010/wordprocessingDrawing" xmlns:wp="http://schemas.openxmlformats.org/drawingml/2006/wordprocessingDrawing" xmlns:w10="urn:schemas-microsoft-com:office:word" xmlns:w="http://schemas.openxmlformats.org/wordprocessingml/2006/main" xmlns:w14="http://schemas.microsoft.com/office/word/2010/wordml" xmlns:w15="http://schemas.microsoft.com/office/word/2012/wordml" xmlns:wpg="http://schemas.microsoft.com/office/word/2010/wordprocessingGroup" xmlns:wpi="http://schemas.microsoft.com/office/word/2010/wordprocessingInk" xmlns:wne="http://schemas.microsoft.com/office/word/2006/wordml" xmlns:wps="http://schemas.microsoft.com/office/word/2010/wordprocessingShape" mc:Ignorable="w14 w15 wp14">
   <w:body>
     <w:p>
       <w:pPr>
@@ -1956,21 +1956,7 @@
         <w:rPr>
           <w:rFonts w:cs="Arial"/>
         </w:rPr>
-        <w:t>The research is to develop a platform that allows GPU centric applications to be written in JavaScript. The platform’s goal is to provide compete bindings to industry standard GPU libraries (</w:t>
-      </w:r>
-      <w:proofErr w:type="spellStart"/>
-      <w:r>
-        <w:rPr>
-          <w:rFonts w:cs="Arial"/>
-        </w:rPr>
-        <w:t>OpenCL</w:t>
-      </w:r>
-      <w:proofErr w:type="spellEnd"/>
-      <w:r>
-        <w:rPr>
-          <w:rFonts w:cs="Arial"/>
-        </w:rPr>
-        <w:t xml:space="preserve"> &amp; OpenGL) to allow developers to experiment and develop hardware accelerated applications in a dynamically typed and flexible language. The platform aims to expand the JavaScript ecosystem of runtimes and provide a workbench for those keen on the performance gains hardware acceleration can bring.</w:t>
+        <w:t>The research is to develop a platform that allows GPU centric applications to be written in JavaScript. The platform’s goal is to provide compete bindings to industry standard GPU libraries (OpenCL &amp; OpenGL) to allow developers to experiment and develop hardware accelerated applications in a dynamically typed and flexible language. The platform aims to expand the JavaScript ecosystem of runtimes and provide a workbench for those keen on the performance gains hardware acceleration can bring.</w:t>
       </w:r>
     </w:p>
     <w:p>
@@ -2305,25 +2291,7 @@
           <w:rFonts w:ascii="Arial" w:hAnsi="Arial" w:cs="Arial"/>
           <w:lang w:eastAsia="en-GB"/>
         </w:rPr>
-        <w:t xml:space="preserve">Heterogeneous computing with </w:t>
-      </w:r>
-      <w:proofErr w:type="spellStart"/>
-      <w:r>
-        <w:rPr>
-          <w:rStyle w:val="Emphasis"/>
-          <w:rFonts w:ascii="Arial" w:hAnsi="Arial" w:cs="Arial"/>
-          <w:lang w:eastAsia="en-GB"/>
-        </w:rPr>
-        <w:t>OpenCL</w:t>
-      </w:r>
-      <w:proofErr w:type="spellEnd"/>
-      <w:r>
-        <w:rPr>
-          <w:rStyle w:val="Emphasis"/>
-          <w:rFonts w:ascii="Arial" w:hAnsi="Arial" w:cs="Arial"/>
-          <w:lang w:eastAsia="en-GB"/>
-        </w:rPr>
-        <w:t> </w:t>
+        <w:t>Heterogeneous computing with OpenCL </w:t>
       </w:r>
     </w:p>
     <w:p>
@@ -2339,21 +2307,12 @@
           <w:lang w:eastAsia="en-GB"/>
         </w:rPr>
       </w:pPr>
-      <w:proofErr w:type="spellStart"/>
       <w:r>
         <w:rPr>
           <w:rStyle w:val="Emphasis"/>
           <w:rFonts w:ascii="Arial" w:hAnsi="Arial" w:cs="Arial"/>
         </w:rPr>
-        <w:t>OpenCL</w:t>
-      </w:r>
-      <w:proofErr w:type="spellEnd"/>
-      <w:r>
-        <w:rPr>
-          <w:rStyle w:val="Emphasis"/>
-          <w:rFonts w:ascii="Arial" w:hAnsi="Arial" w:cs="Arial"/>
-        </w:rPr>
-        <w:t xml:space="preserve"> Programming Guide</w:t>
+        <w:t>OpenCL Programming Guide</w:t>
       </w:r>
     </w:p>
     <w:p>
@@ -2407,23 +2366,7 @@
           <w:rFonts w:cs="Arial"/>
           <w:bCs/>
         </w:rPr>
-        <w:t xml:space="preserve">Visual Studio, </w:t>
-      </w:r>
-      <w:proofErr w:type="spellStart"/>
-      <w:r>
-        <w:rPr>
-          <w:rFonts w:cs="Arial"/>
-          <w:bCs/>
-        </w:rPr>
-        <w:t>OpenCL</w:t>
-      </w:r>
-      <w:proofErr w:type="spellEnd"/>
-      <w:r>
-        <w:rPr>
-          <w:rFonts w:cs="Arial"/>
-          <w:bCs/>
-        </w:rPr>
-        <w:t xml:space="preserve"> &amp; OpenGL enabled hardware, Chrome’s V8 JavaScript JIT compiler, Git + </w:t>
+        <w:t xml:space="preserve">Visual Studio, OpenCL &amp; OpenGL enabled hardware, Chrome’s V8 JavaScript JIT compiler, Git + </w:t>
       </w:r>
       <w:proofErr w:type="spellStart"/>
       <w:r>
@@ -7964,7 +7907,7 @@
           <w:rFonts w:cs="Arial"/>
           <w:szCs w:val="22"/>
         </w:rPr>
-        <w:t xml:space="preserve">One is that at the time of writing this paper there is currently no easy to use integrated environment to experiment with various GPU APIs such as </w:t>
+        <w:t xml:space="preserve">One is that at the time of writing this paper there is currently no easy to use integrated environment to experiment with various GPU APIs such as OpenCL and OpenGL. While one could argue that the Web provides an integrated environment through </w:t>
       </w:r>
       <w:proofErr w:type="spellStart"/>
       <w:r>
@@ -7972,7 +7915,7 @@
           <w:rFonts w:cs="Arial"/>
           <w:szCs w:val="22"/>
         </w:rPr>
-        <w:t>OpenCL</w:t>
+        <w:t>WebCL</w:t>
       </w:r>
       <w:proofErr w:type="spellEnd"/>
       <w:r>
@@ -7980,7 +7923,7 @@
           <w:rFonts w:cs="Arial"/>
           <w:szCs w:val="22"/>
         </w:rPr>
-        <w:t xml:space="preserve"> and OpenGL. While one could argue that the Web provides an integrated environment through </w:t>
+        <w:t xml:space="preserve"> and </w:t>
       </w:r>
       <w:proofErr w:type="spellStart"/>
       <w:r>
@@ -7988,6 +7931,42 @@
           <w:rFonts w:cs="Arial"/>
           <w:szCs w:val="22"/>
         </w:rPr>
+        <w:t>WebGL</w:t>
+      </w:r>
+      <w:proofErr w:type="spellEnd"/>
+      <w:r>
+        <w:rPr>
+          <w:rFonts w:cs="Arial"/>
+          <w:szCs w:val="22"/>
+        </w:rPr>
+        <w:t xml:space="preserve"> which are web equivalents of OpenCL and OpenGL, I would strongly disagree for several reasons. The first being that due to the requirement of a browser being portable it is unable to provide support for GPU technologies designed for specific hardware such as CUDA or specific APIs locked into a single operating system such as DirectX. The other reason for disagreeing is because the browser has a security model that disables local access to the computer making the loading of data such as complex 3D geometric models overbearing and complicated.</w:t>
+      </w:r>
+      <w:r>
+        <w:rPr>
+          <w:szCs w:val="22"/>
+        </w:rPr>
+        <w:t xml:space="preserve"> So, while the Web may provide a way to write</w:t>
+      </w:r>
+      <w:r>
+        <w:rPr>
+          <w:rFonts w:cs="Arial"/>
+          <w:szCs w:val="22"/>
+        </w:rPr>
+        <w:t xml:space="preserve"> GPU programs it is more for web developers to speed up their applications and not to provide a toolset to make GPU programming as easy as possible. </w:t>
+      </w:r>
+      <w:r>
+        <w:rPr>
+          <w:rFonts w:cs="Arial"/>
+          <w:szCs w:val="22"/>
+        </w:rPr>
+        <w:t xml:space="preserve">Finally, the web itself is an open standard with not all browser conforming to that standard. Therefore, using the latest version of </w:t>
+      </w:r>
+      <w:proofErr w:type="spellStart"/>
+      <w:r>
+        <w:rPr>
+          <w:rFonts w:cs="Arial"/>
+          <w:szCs w:val="22"/>
+        </w:rPr>
         <w:t>WebCL</w:t>
       </w:r>
       <w:proofErr w:type="spellEnd"/>
@@ -8012,7 +7991,7 @@
           <w:rFonts w:cs="Arial"/>
           <w:szCs w:val="22"/>
         </w:rPr>
-        <w:t xml:space="preserve"> which are web equivalents of </w:t>
+        <w:t xml:space="preserve"> may not always be an option. For instance, </w:t>
       </w:r>
       <w:proofErr w:type="spellStart"/>
       <w:r>
@@ -8020,7 +7999,7 @@
           <w:rFonts w:cs="Arial"/>
           <w:szCs w:val="22"/>
         </w:rPr>
-        <w:t>OpenCL</w:t>
+        <w:t>WebGL</w:t>
       </w:r>
       <w:proofErr w:type="spellEnd"/>
       <w:r>
@@ -8028,74 +8007,6 @@
           <w:rFonts w:cs="Arial"/>
           <w:szCs w:val="22"/>
         </w:rPr>
-        <w:t xml:space="preserve"> and OpenGL, I would strongly disagree for several reasons. The first being that due to the requirement of a browser being portable it is unable to provide support for GPU technologies designed for specific hardware such as CUDA or specific APIs locked into a single operating system such as DirectX. The other reason for disagreeing is because the browser has a security model that disables local access to the computer making the loading of data such as complex 3D geometric models overbearing and complicated.</w:t>
-      </w:r>
-      <w:r>
-        <w:rPr>
-          <w:szCs w:val="22"/>
-        </w:rPr>
-        <w:t xml:space="preserve"> So, while the Web may provide a way to write</w:t>
-      </w:r>
-      <w:r>
-        <w:rPr>
-          <w:rFonts w:cs="Arial"/>
-          <w:szCs w:val="22"/>
-        </w:rPr>
-        <w:t xml:space="preserve"> GPU programs it is more for web developers to speed up their applications and not to provide a toolset to make GPU programming as easy as possible. </w:t>
-      </w:r>
-      <w:r>
-        <w:rPr>
-          <w:rFonts w:cs="Arial"/>
-          <w:szCs w:val="22"/>
-        </w:rPr>
-        <w:t xml:space="preserve">Finally, the web itself is an open standard with not all browser conforming to that standard. Therefore, using the latest version of </w:t>
-      </w:r>
-      <w:proofErr w:type="spellStart"/>
-      <w:r>
-        <w:rPr>
-          <w:rFonts w:cs="Arial"/>
-          <w:szCs w:val="22"/>
-        </w:rPr>
-        <w:t>WebCL</w:t>
-      </w:r>
-      <w:proofErr w:type="spellEnd"/>
-      <w:r>
-        <w:rPr>
-          <w:rFonts w:cs="Arial"/>
-          <w:szCs w:val="22"/>
-        </w:rPr>
-        <w:t xml:space="preserve"> and </w:t>
-      </w:r>
-      <w:proofErr w:type="spellStart"/>
-      <w:r>
-        <w:rPr>
-          <w:rFonts w:cs="Arial"/>
-          <w:szCs w:val="22"/>
-        </w:rPr>
-        <w:t>WebGL</w:t>
-      </w:r>
-      <w:proofErr w:type="spellEnd"/>
-      <w:r>
-        <w:rPr>
-          <w:rFonts w:cs="Arial"/>
-          <w:szCs w:val="22"/>
-        </w:rPr>
-        <w:t xml:space="preserve"> may not always be an option. For instance, </w:t>
-      </w:r>
-      <w:proofErr w:type="spellStart"/>
-      <w:r>
-        <w:rPr>
-          <w:rFonts w:cs="Arial"/>
-          <w:szCs w:val="22"/>
-        </w:rPr>
-        <w:t>WebGL</w:t>
-      </w:r>
-      <w:proofErr w:type="spellEnd"/>
-      <w:r>
-        <w:rPr>
-          <w:rFonts w:cs="Arial"/>
-          <w:szCs w:val="22"/>
-        </w:rPr>
         <w:t xml:space="preserve"> 2.0 only has experimental support in Chrome one of the world’s most popular browsers. So, using the web as a platform would be too limiting and too restrained for any enthusiast.</w:t>
       </w:r>
     </w:p>
@@ -8157,23 +8068,7 @@
           <w:szCs w:val="22"/>
         </w:rPr>
         <w:lastRenderedPageBreak/>
-        <w:t xml:space="preserve">with and that is the GPU programs themselves whether that is kernels in </w:t>
-      </w:r>
-      <w:proofErr w:type="spellStart"/>
-      <w:r>
-        <w:rPr>
-          <w:rFonts w:cs="Arial"/>
-          <w:szCs w:val="22"/>
-        </w:rPr>
-        <w:t>OpenCL</w:t>
-      </w:r>
-      <w:proofErr w:type="spellEnd"/>
-      <w:r>
-        <w:rPr>
-          <w:rFonts w:cs="Arial"/>
-          <w:szCs w:val="22"/>
-        </w:rPr>
-        <w:t xml:space="preserve"> or </w:t>
+        <w:t xml:space="preserve">with and that is the GPU programs themselves whether that is kernels in OpenCL or </w:t>
       </w:r>
       <w:proofErr w:type="spellStart"/>
       <w:r>
@@ -8536,21 +8431,7 @@
         <w:rPr>
           <w:rFonts w:cs="Arial"/>
         </w:rPr>
-        <w:t>Research (Yang et al, 2008) took bread and butter computer vision algorithms and compared their performance when processed across a CPU and GPU. With a histogram, they saw a 44x speed up when computed on the GPU. When it came to edge detection they saw a 200x speed up. Additionally, research (</w:t>
-      </w:r>
-      <w:proofErr w:type="spellStart"/>
-      <w:r>
-        <w:rPr>
-          <w:rFonts w:cs="Arial"/>
-        </w:rPr>
-        <w:t>Teodoro</w:t>
-      </w:r>
-      <w:proofErr w:type="spellEnd"/>
-      <w:r>
-        <w:rPr>
-          <w:rFonts w:cs="Arial"/>
-        </w:rPr>
-        <w:t xml:space="preserve"> et al, 2009) found that optimising a histopathology application resulted in a speed factor increase of between 19x to 40x in their tests. In computationally expensive tasks we can see GPUs can provide unseen speed ups in expensive computations. We can also see how a workbench could be advantageous to experiment and test such optimisations. </w:t>
+        <w:t xml:space="preserve">Research (Yang et al, 2008) took bread and butter computer vision algorithms and compared their performance when processed across a CPU and GPU. With a histogram, they saw a 44x speed up when computed on the GPU. When it came to edge detection they saw a 200x speed up. Additionally, research (Teodoro et al, 2009) found that optimising a histopathology application resulted in a speed factor increase of between 19x to 40x in their tests. In computationally expensive tasks we can see GPUs can provide unseen speed ups in expensive computations. We can also see how a workbench could be advantageous to experiment and test such optimisations. </w:t>
       </w:r>
     </w:p>
     <w:p>
@@ -8754,106 +8635,70 @@
         <w:rPr>
           <w:szCs w:val="22"/>
         </w:rPr>
-        <w:t xml:space="preserve">, 2016) which aims to supersede OpenGL and </w:t>
+        <w:t>, 2016) which aims to supersede OpenGL and OpenCL entirely. AMD entered the graphics card market with the acquisition of ATI in 2006 and has been a keen player ever since. NVidia has its own accomplishments with its own compute API supported on its cards known as CUDA which is a direct competitor to OpenCL. NVidia cards are commonly the graphics card vendor of choice when it comes to laptops and general desktops as well.</w:t>
+      </w:r>
+    </w:p>
+    <w:p>
+      <w:pPr>
+        <w:spacing w:line="276" w:lineRule="auto"/>
+        <w:rPr>
+          <w:szCs w:val="22"/>
+        </w:rPr>
+      </w:pPr>
+    </w:p>
+    <w:p>
+      <w:pPr>
+        <w:spacing w:line="276" w:lineRule="auto"/>
+        <w:rPr>
+          <w:szCs w:val="22"/>
+        </w:rPr>
+      </w:pPr>
+      <w:r>
+        <w:rPr>
+          <w:szCs w:val="22"/>
+        </w:rPr>
+        <w:t xml:space="preserve">Modern integrated graphics are now integrated onto the CPU die, making this technology completely dominated by the two major CPU manufacturers Intel and AMD. Intel added integrated graphics into their CPUs in 2010 with the launch of their </w:t>
       </w:r>
       <w:proofErr w:type="spellStart"/>
       <w:r>
         <w:rPr>
           <w:szCs w:val="22"/>
         </w:rPr>
-        <w:t>OpenCL</w:t>
+        <w:t>Westmere</w:t>
       </w:r>
       <w:proofErr w:type="spellEnd"/>
       <w:r>
         <w:rPr>
           <w:szCs w:val="22"/>
         </w:rPr>
-        <w:t xml:space="preserve"> entirely. AMD entered the graphics card market with the acquisition of ATI in 2006 and has been a keen player ever since. NVidia has its own accomplishments with its own compute API supported on its cards known as CUDA which is a direct competitor to </w:t>
-      </w:r>
-      <w:proofErr w:type="spellStart"/>
-      <w:r>
-        <w:rPr>
-          <w:szCs w:val="22"/>
-        </w:rPr>
-        <w:t>OpenCL</w:t>
-      </w:r>
-      <w:proofErr w:type="spellEnd"/>
-      <w:r>
-        <w:rPr>
-          <w:szCs w:val="22"/>
-        </w:rPr>
-        <w:t>. NVidia cards are commonly the graphics card vendor of choice when it comes to laptops and general desktops as well.</w:t>
-      </w:r>
+        <w:t xml:space="preserve"> microarchitecture. AMD arrived later with APUs based on their K10 architecture, that while not the first provided much bet</w:t>
+      </w:r>
+      <w:r>
+        <w:rPr>
+          <w:szCs w:val="22"/>
+        </w:rPr>
+        <w:t>ter performance out of the box.</w:t>
+      </w:r>
+    </w:p>
+    <w:p>
+      <w:pPr>
+        <w:pStyle w:val="Heading3"/>
+      </w:pPr>
+      <w:bookmarkStart w:id="16" w:name="_Toc476825777"/>
+      <w:r>
+        <w:t xml:space="preserve">2.1.3 </w:t>
+      </w:r>
+      <w:r>
+        <w:t>Software</w:t>
+      </w:r>
+      <w:bookmarkEnd w:id="16"/>
     </w:p>
     <w:p>
       <w:pPr>
         <w:spacing w:line="276" w:lineRule="auto"/>
-        <w:rPr>
-          <w:szCs w:val="22"/>
-        </w:rPr>
-      </w:pPr>
-    </w:p>
-    <w:p>
-      <w:pPr>
-        <w:spacing w:line="276" w:lineRule="auto"/>
-        <w:rPr>
-          <w:szCs w:val="22"/>
-        </w:rPr>
-      </w:pPr>
-      <w:r>
-        <w:rPr>
-          <w:szCs w:val="22"/>
-        </w:rPr>
-        <w:t xml:space="preserve">Modern integrated graphics are now integrated onto the CPU die, making this technology completely dominated by the two major CPU manufacturers Intel and AMD. Intel added integrated graphics into their CPUs in 2010 with the launch of their </w:t>
-      </w:r>
-      <w:proofErr w:type="spellStart"/>
-      <w:r>
-        <w:rPr>
-          <w:szCs w:val="22"/>
-        </w:rPr>
-        <w:t>Westmere</w:t>
-      </w:r>
-      <w:proofErr w:type="spellEnd"/>
-      <w:r>
-        <w:rPr>
-          <w:szCs w:val="22"/>
-        </w:rPr>
-        <w:t xml:space="preserve"> microarchitecture. AMD arrived later with APUs based on their K10 architecture, that while not the first provided much bet</w:t>
-      </w:r>
-      <w:r>
-        <w:rPr>
-          <w:szCs w:val="22"/>
-        </w:rPr>
-        <w:t>ter performance out of the box.</w:t>
-      </w:r>
-    </w:p>
-    <w:p>
-      <w:pPr>
-        <w:pStyle w:val="Heading3"/>
-      </w:pPr>
-      <w:bookmarkStart w:id="16" w:name="_Toc476825777"/>
-      <w:r>
-        <w:t xml:space="preserve">2.1.3 </w:t>
-      </w:r>
-      <w:r>
-        <w:t>Software</w:t>
-      </w:r>
-      <w:bookmarkEnd w:id="16"/>
-    </w:p>
-    <w:p>
-      <w:pPr>
-        <w:spacing w:line="276" w:lineRule="auto"/>
-      </w:pPr>
-      <w:r>
-        <w:t xml:space="preserve">Because GPUs are specialised hardware they have been traditionally accessed through industry approved API standards like OpenGL and </w:t>
-      </w:r>
-      <w:proofErr w:type="spellStart"/>
-      <w:r>
-        <w:t>OpenCL</w:t>
-      </w:r>
-      <w:proofErr w:type="spellEnd"/>
-      <w:r>
-        <w:t>. Over the years, the number of APIs available have expanded as GPUs have evolved. The newest APIs include Vulcan (</w:t>
+      </w:pPr>
+      <w:r>
+        <w:t>Because GPUs are specialised hardware they have been traditionally accessed through industry approved API standards like OpenGL and OpenCL. Over the years, the number of APIs available have expanded as GPUs have evolved. The newest APIs include Vulcan (</w:t>
       </w:r>
       <w:proofErr w:type="spellStart"/>
       <w:r>
@@ -9003,10 +8848,10 @@
             <v:path o:extrusionok="f" gradientshapeok="t" o:connecttype="rect"/>
             <o:lock v:ext="edit" aspectratio="t"/>
           </v:shapetype>
-          <v:shape id="_x0000_i1025" type="#_x0000_t75" style="width:450.75pt;height:2in" o:ole="">
+          <v:shape id="_x0000_i1025" type="#_x0000_t75" style="width:451pt;height:2in" o:ole="">
             <v:imagedata r:id="rId9" o:title=""/>
           </v:shape>
-          <o:OLEObject Type="Embed" ProgID="Word.OpenDocumentText.12" ShapeID="_x0000_i1025" DrawAspect="Content" ObjectID="_1550569433" r:id="rId10"/>
+          <o:OLEObject Type="Embed" ProgID="Word.OpenDocumentText.12" ShapeID="_x0000_i1025" DrawAspect="Content" ObjectID="_1550579054" r:id="rId10"/>
         </w:object>
       </w:r>
     </w:p>
@@ -9058,55 +8903,15 @@
         <w:spacing w:after="120" w:line="276" w:lineRule="auto"/>
       </w:pPr>
       <w:r>
-        <w:t xml:space="preserve">On the compute side of GPU APIs, we have CUDA and </w:t>
+        <w:t>On the compute side of GPU APIs, we have CUDA and OpenCL. Apple originally proposed the Open Compute Library known as OpenCL to allow developers to take advantage of GPUs on their platform. They submitted it to the Kronos Group and it soon became an industry standard. Where OpenCL is different from CUDA is the range of devices it works on. OpenCL can run on any heterogeneous system and is not bound to a single operating system like DirectX or hardware manufacturer like CUDA. CUDA on the other hand will only run on NVidia hardware. Research (</w:t>
       </w:r>
       <w:proofErr w:type="spellStart"/>
       <w:r>
-        <w:t>OpenCL</w:t>
+        <w:t>Karimi</w:t>
       </w:r>
       <w:proofErr w:type="spellEnd"/>
       <w:r>
-        <w:t xml:space="preserve">. Apple originally proposed the Open Compute Library known as </w:t>
-      </w:r>
-      <w:proofErr w:type="spellStart"/>
-      <w:r>
-        <w:t>OpenCL</w:t>
-      </w:r>
-      <w:proofErr w:type="spellEnd"/>
-      <w:r>
-        <w:t xml:space="preserve"> to allow developers to take advantage of GPUs on their platform. They submitted it to the Kronos Group and it soon became an industry standard. Where </w:t>
-      </w:r>
-      <w:proofErr w:type="spellStart"/>
-      <w:r>
-        <w:t>OpenCL</w:t>
-      </w:r>
-      <w:proofErr w:type="spellEnd"/>
-      <w:r>
-        <w:t xml:space="preserve"> is different from CUDA is the range of devices it works on. </w:t>
-      </w:r>
-      <w:proofErr w:type="spellStart"/>
-      <w:r>
-        <w:t>OpenCL</w:t>
-      </w:r>
-      <w:proofErr w:type="spellEnd"/>
-      <w:r>
-        <w:t xml:space="preserve"> can run on any heterogeneous system and is not bound to a single operating system like DirectX or hardware manufacturer like CUDA. CUDA on the other hand will only run on NVidia hardware. Research (</w:t>
-      </w:r>
-      <w:proofErr w:type="spellStart"/>
-      <w:r>
-        <w:t>Karimi</w:t>
-      </w:r>
-      <w:proofErr w:type="spellEnd"/>
-      <w:r>
-        <w:t xml:space="preserve">, K, 2016) found CUDA to perform better than </w:t>
-      </w:r>
-      <w:proofErr w:type="spellStart"/>
-      <w:r>
-        <w:t>OpenCL</w:t>
-      </w:r>
-      <w:proofErr w:type="spellEnd"/>
-      <w:r>
-        <w:t xml:space="preserve">, however CUDAs inability to work across hardware from different manufacturers is </w:t>
+        <w:t xml:space="preserve">, K, 2016) found CUDA to perform better than OpenCL, however CUDAs inability to work across hardware from different manufacturers is </w:t>
       </w:r>
       <w:r>
         <w:t xml:space="preserve">certainly its biggest downfall yet </w:t>
@@ -9130,31 +8935,7 @@
         <w:t>,</w:t>
       </w:r>
       <w:r>
-        <w:t xml:space="preserve"> CUDA and </w:t>
-      </w:r>
-      <w:proofErr w:type="spellStart"/>
-      <w:r>
-        <w:t>OpenCL</w:t>
-      </w:r>
-      <w:proofErr w:type="spellEnd"/>
-      <w:r>
-        <w:t xml:space="preserve"> have programmable elements called kernels where the programmer can dictate how data is transformed. In CUDA such kernels are written in CUDA C which is raw C/C++ with extensions allowing one to execute code on the GPU. In </w:t>
-      </w:r>
-      <w:proofErr w:type="spellStart"/>
-      <w:r>
-        <w:t>OpenCL</w:t>
-      </w:r>
-      <w:proofErr w:type="spellEnd"/>
-      <w:r>
-        <w:t xml:space="preserve"> kernels are written in </w:t>
-      </w:r>
-      <w:proofErr w:type="spellStart"/>
-      <w:r>
-        <w:t>OpenCL</w:t>
-      </w:r>
-      <w:proofErr w:type="spellEnd"/>
-      <w:r>
-        <w:t xml:space="preserve"> C which like CUDA mirrors the C/C++ language and adds extensions to fit the de</w:t>
+        <w:t xml:space="preserve"> CUDA and OpenCL have programmable elements called kernels where the programmer can dictate how data is transformed. In CUDA such kernels are written in CUDA C which is raw C/C++ with extensions allowing one to execute code on the GPU. In OpenCL kernels are written in OpenCL C which like CUDA mirrors the C/C++ language and adds extensions to fit the de</w:t>
       </w:r>
       <w:r>
         <w:t>v</w:t>
@@ -9163,15 +8944,7 @@
         <w:t>ice it will run on. In Figure 2</w:t>
       </w:r>
       <w:r>
-        <w:t xml:space="preserve"> you can see an </w:t>
-      </w:r>
-      <w:proofErr w:type="spellStart"/>
-      <w:r>
-        <w:t>OpenCL</w:t>
-      </w:r>
-      <w:proofErr w:type="spellEnd"/>
-      <w:r>
-        <w:t xml:space="preserve"> C kernel which performs a simple vector addition.</w:t>
+        <w:t xml:space="preserve"> you can see an OpenCL C kernel which performs a simple vector addition.</w:t>
       </w:r>
     </w:p>
     <w:bookmarkStart w:id="18" w:name="_MON_1545134528"/>
@@ -9194,10 +8967,10 @@
       </w:pPr>
       <w:r>
         <w:object w:dxaOrig="10466" w:dyaOrig="1505" w14:anchorId="66B66B0B">
-          <v:shape id="_x0000_i1026" type="#_x0000_t75" style="width:522.75pt;height:76.5pt" o:ole="">
+          <v:shape id="_x0000_i1026" type="#_x0000_t75" style="width:523pt;height:77pt" o:ole="">
             <v:imagedata r:id="rId11" o:title=""/>
           </v:shape>
-          <o:OLEObject Type="Embed" ProgID="Word.OpenDocumentText.12" ShapeID="_x0000_i1026" DrawAspect="Content" ObjectID="_1550569434" r:id="rId12"/>
+          <o:OLEObject Type="Embed" ProgID="Word.OpenDocumentText.12" ShapeID="_x0000_i1026" DrawAspect="Content" ObjectID="_1550579055" r:id="rId12"/>
         </w:object>
       </w:r>
     </w:p>
@@ -9227,19 +9000,11 @@
         </w:rPr>
         <w:t xml:space="preserve">: </w:t>
       </w:r>
-      <w:proofErr w:type="spellStart"/>
-      <w:r>
-        <w:rPr>
-          <w:rStyle w:val="Emphasis"/>
-        </w:rPr>
-        <w:t>OpenCL</w:t>
-      </w:r>
-      <w:proofErr w:type="spellEnd"/>
-      <w:r>
-        <w:rPr>
-          <w:rStyle w:val="Emphasis"/>
-        </w:rPr>
-        <w:t xml:space="preserve"> kernel which performs a vector additional</w:t>
+      <w:r>
+        <w:rPr>
+          <w:rStyle w:val="Emphasis"/>
+        </w:rPr>
+        <w:t>OpenCL kernel which performs a vector additional</w:t>
       </w:r>
     </w:p>
     <w:p>
@@ -9256,7 +9021,6 @@
         <w:pStyle w:val="Heading3"/>
       </w:pPr>
       <w:r>
-        <w:lastRenderedPageBreak/>
         <w:t>2.1.4 Limitations</w:t>
       </w:r>
     </w:p>
@@ -9707,7 +9471,6 @@
       </w:pPr>
       <w:bookmarkStart w:id="19" w:name="_Toc476825778"/>
       <w:r>
-        <w:lastRenderedPageBreak/>
         <w:t xml:space="preserve">2.2 </w:t>
       </w:r>
       <w:r>
@@ -10480,10 +10243,10 @@
           <w:vertAlign w:val="subscript"/>
         </w:rPr>
         <w:object w:dxaOrig="9026" w:dyaOrig="1717" w14:anchorId="7F3572C3">
-          <v:shape id="_x0000_i1027" type="#_x0000_t75" style="width:454.5pt;height:87pt" o:ole="">
+          <v:shape id="_x0000_i1027" type="#_x0000_t75" style="width:454pt;height:87pt" o:ole="">
             <v:imagedata r:id="rId14" o:title=""/>
           </v:shape>
-          <o:OLEObject Type="Embed" ProgID="Word.OpenDocumentText.12" ShapeID="_x0000_i1027" DrawAspect="Content" ObjectID="_1550569435" r:id="rId15"/>
+          <o:OLEObject Type="Embed" ProgID="Word.OpenDocumentText.12" ShapeID="_x0000_i1027" DrawAspect="Content" ObjectID="_1550579056" r:id="rId15"/>
         </w:object>
       </w:r>
     </w:p>
@@ -10556,10 +10319,10 @@
           <w:rFonts w:cs="Arial"/>
         </w:rPr>
         <w:object w:dxaOrig="9360" w:dyaOrig="2607" w14:anchorId="4080A703">
-          <v:shape id="_x0000_i1028" type="#_x0000_t75" style="width:469.5pt;height:129pt" o:ole="">
+          <v:shape id="_x0000_i1028" type="#_x0000_t75" style="width:469pt;height:129pt" o:ole="">
             <v:imagedata r:id="rId16" o:title=""/>
           </v:shape>
-          <o:OLEObject Type="Embed" ProgID="Word.OpenDocumentText.12" ShapeID="_x0000_i1028" DrawAspect="Content" ObjectID="_1550569436" r:id="rId17"/>
+          <o:OLEObject Type="Embed" ProgID="Word.OpenDocumentText.12" ShapeID="_x0000_i1028" DrawAspect="Content" ObjectID="_1550579057" r:id="rId17"/>
         </w:object>
       </w:r>
       <w:r>
@@ -10727,10 +10490,10 @@
           <w:rFonts w:cs="Arial"/>
         </w:rPr>
         <w:object w:dxaOrig="9026" w:dyaOrig="1322" w14:anchorId="229407D1">
-          <v:shape id="_x0000_i1029" type="#_x0000_t75" style="width:454.5pt;height:63.75pt" o:ole="">
+          <v:shape id="_x0000_i1029" type="#_x0000_t75" style="width:454pt;height:64pt" o:ole="">
             <v:imagedata r:id="rId18" o:title=""/>
           </v:shape>
-          <o:OLEObject Type="Embed" ProgID="Word.OpenDocumentText.12" ShapeID="_x0000_i1029" DrawAspect="Content" ObjectID="_1550569437" r:id="rId19"/>
+          <o:OLEObject Type="Embed" ProgID="Word.OpenDocumentText.12" ShapeID="_x0000_i1029" DrawAspect="Content" ObjectID="_1550579058" r:id="rId19"/>
         </w:object>
       </w:r>
     </w:p>
@@ -10861,10 +10624,10 @@
           <w:rFonts w:cs="Arial"/>
         </w:rPr>
         <w:object w:dxaOrig="9026" w:dyaOrig="1063" w14:anchorId="23FC9BB8">
-          <v:shape id="_x0000_i1030" type="#_x0000_t75" style="width:454.5pt;height:52.5pt" o:ole="">
+          <v:shape id="_x0000_i1030" type="#_x0000_t75" style="width:454pt;height:53pt" o:ole="">
             <v:imagedata r:id="rId20" o:title=""/>
           </v:shape>
-          <o:OLEObject Type="Embed" ProgID="Word.OpenDocumentText.12" ShapeID="_x0000_i1030" DrawAspect="Content" ObjectID="_1550569438" r:id="rId21"/>
+          <o:OLEObject Type="Embed" ProgID="Word.OpenDocumentText.12" ShapeID="_x0000_i1030" DrawAspect="Content" ObjectID="_1550579059" r:id="rId21"/>
         </w:object>
       </w:r>
     </w:p>
@@ -11020,10 +10783,10 @@
       </w:pPr>
       <w:r>
         <w:object w:dxaOrig="9360" w:dyaOrig="3543" w14:anchorId="6B9DDA75">
-          <v:shape id="_x0000_i1031" type="#_x0000_t75" style="width:469.5pt;height:178.5pt" o:ole="">
+          <v:shape id="_x0000_i1031" type="#_x0000_t75" style="width:469pt;height:179pt" o:ole="">
             <v:imagedata r:id="rId22" o:title=""/>
           </v:shape>
-          <o:OLEObject Type="Embed" ProgID="Word.OpenDocumentText.12" ShapeID="_x0000_i1031" DrawAspect="Content" ObjectID="_1550569439" r:id="rId23"/>
+          <o:OLEObject Type="Embed" ProgID="Word.OpenDocumentText.12" ShapeID="_x0000_i1031" DrawAspect="Content" ObjectID="_1550579060" r:id="rId23"/>
         </w:object>
       </w:r>
     </w:p>
@@ -11110,10 +10873,10 @@
       </w:pPr>
       <w:r>
         <w:object w:dxaOrig="9360" w:dyaOrig="1112" w14:anchorId="64945D86">
-          <v:shape id="_x0000_i1032" type="#_x0000_t75" style="width:469.5pt;height:56.25pt" o:ole="">
+          <v:shape id="_x0000_i1032" type="#_x0000_t75" style="width:469pt;height:56pt" o:ole="">
             <v:imagedata r:id="rId24" o:title=""/>
           </v:shape>
-          <o:OLEObject Type="Embed" ProgID="Word.OpenDocumentText.12" ShapeID="_x0000_i1032" DrawAspect="Content" ObjectID="_1550569440" r:id="rId25"/>
+          <o:OLEObject Type="Embed" ProgID="Word.OpenDocumentText.12" ShapeID="_x0000_i1032" DrawAspect="Content" ObjectID="_1550579061" r:id="rId25"/>
         </w:object>
       </w:r>
     </w:p>
@@ -11189,10 +10952,10 @@
       </w:pPr>
       <w:r>
         <w:object w:dxaOrig="9026" w:dyaOrig="1290" w14:anchorId="40C30EFE">
-          <v:shape id="_x0000_i1033" type="#_x0000_t75" style="width:450.75pt;height:65.25pt" o:ole="">
+          <v:shape id="_x0000_i1033" type="#_x0000_t75" style="width:451pt;height:65pt" o:ole="">
             <v:imagedata r:id="rId26" o:title=""/>
           </v:shape>
-          <o:OLEObject Type="Embed" ProgID="Word.OpenDocumentText.12" ShapeID="_x0000_i1033" DrawAspect="Content" ObjectID="_1550569441" r:id="rId27"/>
+          <o:OLEObject Type="Embed" ProgID="Word.OpenDocumentText.12" ShapeID="_x0000_i1033" DrawAspect="Content" ObjectID="_1550579062" r:id="rId27"/>
         </w:object>
       </w:r>
     </w:p>
@@ -12226,10 +11989,10 @@
           <w:rFonts w:cs="Arial"/>
         </w:rPr>
         <w:object w:dxaOrig="9026" w:dyaOrig="2212" w14:anchorId="79B53272">
-          <v:shape id="_x0000_i1034" type="#_x0000_t75" style="width:450.75pt;height:111pt" o:ole="">
+          <v:shape id="_x0000_i1034" type="#_x0000_t75" style="width:451pt;height:111pt" o:ole="">
             <v:imagedata r:id="rId29" o:title=""/>
           </v:shape>
-          <o:OLEObject Type="Embed" ProgID="Word.OpenDocumentText.12" ShapeID="_x0000_i1034" DrawAspect="Content" ObjectID="_1550569442" r:id="rId30"/>
+          <o:OLEObject Type="Embed" ProgID="Word.OpenDocumentText.12" ShapeID="_x0000_i1034" DrawAspect="Content" ObjectID="_1550579063" r:id="rId30"/>
         </w:object>
       </w:r>
     </w:p>
@@ -12336,10 +12099,10 @@
           <w:rFonts w:cs="Arial"/>
         </w:rPr>
         <w:object w:dxaOrig="9026" w:dyaOrig="2162" w14:anchorId="105EA824">
-          <v:shape id="_x0000_i1035" type="#_x0000_t75" style="width:450.75pt;height:107.25pt" o:ole="">
+          <v:shape id="_x0000_i1035" type="#_x0000_t75" style="width:451pt;height:107pt" o:ole="">
             <v:imagedata r:id="rId31" o:title=""/>
           </v:shape>
-          <o:OLEObject Type="Embed" ProgID="Word.OpenDocumentText.12" ShapeID="_x0000_i1035" DrawAspect="Content" ObjectID="_1550569443" r:id="rId32"/>
+          <o:OLEObject Type="Embed" ProgID="Word.OpenDocumentText.12" ShapeID="_x0000_i1035" DrawAspect="Content" ObjectID="_1550579064" r:id="rId32"/>
         </w:object>
       </w:r>
     </w:p>
@@ -12501,10 +12264,10 @@
           <w:szCs w:val="22"/>
         </w:rPr>
         <w:object w:dxaOrig="9026" w:dyaOrig="1272" w14:anchorId="2FCDDC47">
-          <v:shape id="_x0000_i1036" type="#_x0000_t75" style="width:450.75pt;height:63.75pt" o:ole="">
+          <v:shape id="_x0000_i1036" type="#_x0000_t75" style="width:451pt;height:64pt" o:ole="">
             <v:imagedata r:id="rId33" o:title=""/>
           </v:shape>
-          <o:OLEObject Type="Embed" ProgID="Word.OpenDocumentText.12" ShapeID="_x0000_i1036" DrawAspect="Content" ObjectID="_1550569444" r:id="rId34"/>
+          <o:OLEObject Type="Embed" ProgID="Word.OpenDocumentText.12" ShapeID="_x0000_i1036" DrawAspect="Content" ObjectID="_1550579065" r:id="rId34"/>
         </w:object>
       </w:r>
     </w:p>
@@ -12597,10 +12360,10 @@
           <w:rFonts w:cs="Arial"/>
         </w:rPr>
         <w:object w:dxaOrig="9026" w:dyaOrig="1724" w14:anchorId="4C941E8E">
-          <v:shape id="_x0000_i1037" type="#_x0000_t75" style="width:450.75pt;height:86.25pt" o:ole="">
+          <v:shape id="_x0000_i1037" type="#_x0000_t75" style="width:451pt;height:86pt" o:ole="">
             <v:imagedata r:id="rId35" o:title=""/>
           </v:shape>
-          <o:OLEObject Type="Embed" ProgID="Word.OpenDocumentText.12" ShapeID="_x0000_i1037" DrawAspect="Content" ObjectID="_1550569445" r:id="rId36"/>
+          <o:OLEObject Type="Embed" ProgID="Word.OpenDocumentText.12" ShapeID="_x0000_i1037" DrawAspect="Content" ObjectID="_1550579066" r:id="rId36"/>
         </w:object>
       </w:r>
     </w:p>
@@ -13021,15 +12784,7 @@
         <w:t xml:space="preserve"> that housed reusable code to make programming GPUs easier</w:t>
       </w:r>
       <w:r>
-        <w:t xml:space="preserve">. These modules should do the heavy lifting required for the platform including math operations, file system loading and writing and bindings to desktop level OpenGL and </w:t>
-      </w:r>
-      <w:proofErr w:type="spellStart"/>
-      <w:r>
-        <w:t>OpenCL</w:t>
-      </w:r>
-      <w:proofErr w:type="spellEnd"/>
-      <w:r>
-        <w:t xml:space="preserve"> calls.</w:t>
+        <w:t>. These modules should do the heavy lifting required for the platform including math operations, file system loading and writing and bindings to desktop level OpenGL and OpenCL calls.</w:t>
       </w:r>
     </w:p>
     <w:p>
@@ -13343,15 +13098,7 @@
         <w:t>the version of libraries it was built with</w:t>
       </w:r>
       <w:r>
-        <w:t xml:space="preserve"> ad the versions of </w:t>
-      </w:r>
-      <w:proofErr w:type="spellStart"/>
-      <w:r>
-        <w:t>OpenCL</w:t>
-      </w:r>
-      <w:proofErr w:type="spellEnd"/>
-      <w:r>
-        <w:t xml:space="preserve"> and OpenGL available to the programmer</w:t>
+        <w:t xml:space="preserve"> ad the versions of OpenCL and OpenGL available to the programmer</w:t>
       </w:r>
       <w:r>
         <w:t>.</w:t>
@@ -13667,7 +13414,15 @@
         <w:rPr>
           <w:rFonts w:cs="Arial"/>
         </w:rPr>
-        <w:t xml:space="preserve">The first step was to get V8 downloaded and linked inside our C++ application. That was surprisingly difficult as V8 is not a small source project. As it was such a big project it had a lot of custom build tools and technologies that were needed to build V8 from source. V8’s source can be built in multiple different ways, either with the GN meta build system or GYP meta build system. V8’s repository is also built on top of Google’s depot tools which must be installed as well and most of these technologies are poorly documented. After a large amount of time had been spent we managed to output V8 as a static library file which could now be linked to in a C++ application. </w:t>
+        <w:t>The first step was to get V8 downloaded and linked inside our C++ applicatio</w:t>
+      </w:r>
+      <w:bookmarkStart w:id="49" w:name="_GoBack"/>
+      <w:bookmarkEnd w:id="49"/>
+      <w:r>
+        <w:rPr>
+          <w:rFonts w:cs="Arial"/>
+        </w:rPr>
+        <w:t xml:space="preserve">n. That was surprisingly difficult as V8 is not a small source project. As it was such a big project it had a lot of custom build tools and technologies that were needed to build V8 from source. V8’s source can be built in multiple different ways, either with the GN meta build system or GYP meta build system. V8’s repository is also built on top of Google’s depot tools which must be installed as well and most of these technologies are poorly documented. After a large amount of time had been spent we managed to output V8 as a static library file which could now be linked to in a C++ application. </w:t>
       </w:r>
     </w:p>
     <w:p>
@@ -13675,14 +13430,14 @@
         <w:pStyle w:val="Heading2"/>
         <w:spacing w:after="120"/>
       </w:pPr>
-      <w:bookmarkStart w:id="49" w:name="_Toc476825796"/>
+      <w:bookmarkStart w:id="50" w:name="_Toc476825796"/>
       <w:r>
         <w:t xml:space="preserve">4.2 </w:t>
       </w:r>
       <w:r>
         <w:t>Module System</w:t>
       </w:r>
-      <w:bookmarkEnd w:id="49"/>
+      <w:bookmarkEnd w:id="50"/>
     </w:p>
     <w:p>
       <w:pPr>
@@ -13777,14 +13532,14 @@
         <w:pStyle w:val="Heading2"/>
         <w:spacing w:after="120"/>
       </w:pPr>
-      <w:bookmarkStart w:id="50" w:name="_Toc476825797"/>
+      <w:bookmarkStart w:id="51" w:name="_Toc476825797"/>
       <w:r>
         <w:t xml:space="preserve">4.3 </w:t>
       </w:r>
       <w:r>
         <w:t>Common Libraries</w:t>
       </w:r>
-      <w:bookmarkEnd w:id="50"/>
+      <w:bookmarkEnd w:id="51"/>
     </w:p>
     <w:p>
       <w:pPr>
@@ -13811,72 +13566,58 @@
         <w:rPr>
           <w:rFonts w:cs="Arial"/>
         </w:rPr>
-        <w:t xml:space="preserve"> implemented the next step was to write the core modules that would provide access to functionalities such as console output, the file system and </w:t>
+        <w:t xml:space="preserve"> implemented the next step was to write the core modules that would provide access to functionalities such as console output, the file system and OpenCL and OpenGL bindings.</w:t>
+      </w:r>
+    </w:p>
+    <w:p>
+      <w:pPr>
+        <w:pStyle w:val="Heading3"/>
+      </w:pPr>
+      <w:bookmarkStart w:id="52" w:name="_Toc476825798"/>
+      <w:r>
+        <w:t>4.3.1 Console module</w:t>
+      </w:r>
+      <w:bookmarkEnd w:id="52"/>
+    </w:p>
+    <w:p>
+      <w:pPr>
+        <w:spacing w:after="120" w:line="276" w:lineRule="auto"/>
+        <w:rPr>
+          <w:rFonts w:cs="Arial"/>
+          <w:b/>
+        </w:rPr>
+      </w:pPr>
+      <w:r>
+        <w:rPr>
+          <w:rFonts w:cs="Arial"/>
+        </w:rPr>
+        <w:t>To start w</w:t>
+      </w:r>
+      <w:r>
+        <w:rPr>
+          <w:rFonts w:cs="Arial"/>
+        </w:rPr>
+        <w:t xml:space="preserve">e provided a console module allowing users to write information to a console and read input from it as well. This is based on the console object found in most browsers for familiarity </w:t>
+      </w:r>
+      <w:r>
+        <w:rPr>
+          <w:rFonts w:cs="Arial"/>
+          <w:shd w:val="clear" w:color="auto" w:fill="FFFFFF"/>
+        </w:rPr>
+        <w:t>(</w:t>
       </w:r>
       <w:proofErr w:type="spellStart"/>
       <w:r>
         <w:rPr>
           <w:rFonts w:cs="Arial"/>
-        </w:rPr>
-        <w:t>OpenCL</w:t>
+          <w:shd w:val="clear" w:color="auto" w:fill="FFFFFF"/>
+        </w:rPr>
+        <w:t>Mozillaorg</w:t>
       </w:r>
       <w:proofErr w:type="spellEnd"/>
       <w:r>
         <w:rPr>
           <w:rFonts w:cs="Arial"/>
-        </w:rPr>
-        <w:t xml:space="preserve"> and OpenGL bindings.</w:t>
-      </w:r>
-    </w:p>
-    <w:p>
-      <w:pPr>
-        <w:pStyle w:val="Heading3"/>
-      </w:pPr>
-      <w:bookmarkStart w:id="51" w:name="_Toc476825798"/>
-      <w:r>
-        <w:t>4.3.1 Console module</w:t>
-      </w:r>
-      <w:bookmarkEnd w:id="51"/>
-    </w:p>
-    <w:p>
-      <w:pPr>
-        <w:spacing w:after="120" w:line="276" w:lineRule="auto"/>
-        <w:rPr>
-          <w:rFonts w:cs="Arial"/>
-          <w:b/>
-        </w:rPr>
-      </w:pPr>
-      <w:r>
-        <w:rPr>
-          <w:rFonts w:cs="Arial"/>
-        </w:rPr>
-        <w:t>To start w</w:t>
-      </w:r>
-      <w:r>
-        <w:rPr>
-          <w:rFonts w:cs="Arial"/>
-        </w:rPr>
-        <w:t xml:space="preserve">e provided a console module allowing users to write information to a console and read input from it as well. This is based on the console object found in most browsers for familiarity </w:t>
-      </w:r>
-      <w:r>
-        <w:rPr>
-          <w:rFonts w:cs="Arial"/>
-          <w:shd w:val="clear" w:color="auto" w:fill="FFFFFF"/>
-        </w:rPr>
-        <w:t>(</w:t>
-      </w:r>
-      <w:proofErr w:type="spellStart"/>
-      <w:r>
-        <w:rPr>
-          <w:rFonts w:cs="Arial"/>
-          <w:shd w:val="clear" w:color="auto" w:fill="FFFFFF"/>
-        </w:rPr>
-        <w:t>Mozillaorg</w:t>
-      </w:r>
-      <w:proofErr w:type="spellEnd"/>
-      <w:r>
-        <w:rPr>
-          <w:rFonts w:cs="Arial"/>
           <w:shd w:val="clear" w:color="auto" w:fill="FFFFFF"/>
         </w:rPr>
         <w:t>, 2016)</w:t>
@@ -13918,8 +13659,8 @@
         <w:t xml:space="preserve"> </w:t>
       </w:r>
     </w:p>
-    <w:bookmarkStart w:id="52" w:name="_MON_1542460860"/>
-    <w:bookmarkEnd w:id="52"/>
+    <w:bookmarkStart w:id="53" w:name="_MON_1542460860"/>
+    <w:bookmarkEnd w:id="53"/>
     <w:p>
       <w:pPr>
         <w:pBdr>
@@ -13942,10 +13683,10 @@
           <w:rFonts w:cs="Arial"/>
         </w:rPr>
         <w:object w:dxaOrig="9360" w:dyaOrig="2670" w14:anchorId="2CEE9D90">
-          <v:shape id="_x0000_i1038" type="#_x0000_t75" style="width:469.5pt;height:132.75pt" o:ole="">
+          <v:shape id="_x0000_i1038" type="#_x0000_t75" style="width:469pt;height:133pt" o:ole="">
             <v:imagedata r:id="rId40" o:title=""/>
           </v:shape>
-          <o:OLEObject Type="Embed" ProgID="Word.OpenDocumentText.12" ShapeID="_x0000_i1038" DrawAspect="Content" ObjectID="_1550569446" r:id="rId41"/>
+          <o:OLEObject Type="Embed" ProgID="Word.OpenDocumentText.12" ShapeID="_x0000_i1038" DrawAspect="Content" ObjectID="_1550579067" r:id="rId41"/>
         </w:object>
       </w:r>
     </w:p>
@@ -13961,6 +13702,7 @@
         <w:rPr>
           <w:rStyle w:val="Emphasis"/>
         </w:rPr>
+        <w:lastRenderedPageBreak/>
         <w:t xml:space="preserve">Figure </w:t>
       </w:r>
       <w:r>
@@ -13980,9 +13722,8 @@
       <w:pPr>
         <w:pStyle w:val="Heading3"/>
       </w:pPr>
-      <w:bookmarkStart w:id="53" w:name="_Toc476825799"/>
-      <w:r>
-        <w:lastRenderedPageBreak/>
+      <w:bookmarkStart w:id="54" w:name="_Toc476825799"/>
+      <w:r>
         <w:t>4.3</w:t>
       </w:r>
       <w:r>
@@ -13999,7 +13740,7 @@
       <w:r>
         <w:t xml:space="preserve"> module</w:t>
       </w:r>
-      <w:bookmarkEnd w:id="53"/>
+      <w:bookmarkEnd w:id="54"/>
     </w:p>
     <w:p>
       <w:pPr>
@@ -14033,8 +13774,8 @@
         <w:t>.</w:t>
       </w:r>
     </w:p>
-    <w:bookmarkStart w:id="54" w:name="_MON_1542460912"/>
-    <w:bookmarkEnd w:id="54"/>
+    <w:bookmarkStart w:id="55" w:name="_MON_1542460912"/>
+    <w:bookmarkEnd w:id="55"/>
     <w:p>
       <w:pPr>
         <w:pBdr>
@@ -14057,10 +13798,10 @@
           <w:rFonts w:cs="Arial"/>
         </w:rPr>
         <w:object w:dxaOrig="9026" w:dyaOrig="2447" w14:anchorId="591F6E3C">
-          <v:shape id="_x0000_i1039" type="#_x0000_t75" style="width:454.5pt;height:120.75pt" o:ole="">
+          <v:shape id="_x0000_i1039" type="#_x0000_t75" style="width:454pt;height:121pt" o:ole="">
             <v:imagedata r:id="rId42" o:title=""/>
           </v:shape>
-          <o:OLEObject Type="Embed" ProgID="Word.OpenDocumentText.12" ShapeID="_x0000_i1039" DrawAspect="Content" ObjectID="_1550569447" r:id="rId43"/>
+          <o:OLEObject Type="Embed" ProgID="Word.OpenDocumentText.12" ShapeID="_x0000_i1039" DrawAspect="Content" ObjectID="_1550579068" r:id="rId43"/>
         </w:object>
       </w:r>
     </w:p>
@@ -14111,7 +13852,7 @@
       <w:pPr>
         <w:pStyle w:val="Heading3"/>
       </w:pPr>
-      <w:bookmarkStart w:id="55" w:name="_Toc476825800"/>
+      <w:bookmarkStart w:id="56" w:name="_Toc476825800"/>
       <w:r>
         <w:t>4.3</w:t>
       </w:r>
@@ -14127,7 +13868,7 @@
       <w:r>
         <w:t xml:space="preserve"> module</w:t>
       </w:r>
-      <w:bookmarkEnd w:id="55"/>
+      <w:bookmarkEnd w:id="56"/>
     </w:p>
     <w:p>
       <w:pPr>
@@ -14140,21 +13881,7 @@
         <w:rPr>
           <w:rFonts w:cs="Arial"/>
         </w:rPr>
-        <w:t xml:space="preserve">To provide information on the system we provided a system module. While we don’t envisage this being part of an application we feel that a platform should provide useful information and this does that providing access to OS </w:t>
-      </w:r>
-      <w:proofErr w:type="spellStart"/>
-      <w:r>
-        <w:rPr>
-          <w:rFonts w:cs="Arial"/>
-        </w:rPr>
-        <w:t>information,</w:t>
-      </w:r>
-      <w:proofErr w:type="spellEnd"/>
-      <w:r>
-        <w:rPr>
-          <w:rFonts w:cs="Arial"/>
-        </w:rPr>
-        <w:t xml:space="preserve"> battery details, instruction sets and</w:t>
+        <w:t>To provide information on the system we provided a system module. While we don’t envisage this being part of an application we feel that a platform should provide useful information and this does that providing access to OS information, battery details, instruction sets and</w:t>
       </w:r>
       <w:r>
         <w:rPr>
@@ -14175,8 +13902,8 @@
         <w:t xml:space="preserve"> shows the information available from this module.</w:t>
       </w:r>
     </w:p>
-    <w:bookmarkStart w:id="56" w:name="_MON_1542461002"/>
-    <w:bookmarkEnd w:id="56"/>
+    <w:bookmarkStart w:id="57" w:name="_MON_1542461002"/>
+    <w:bookmarkEnd w:id="57"/>
     <w:p>
       <w:pPr>
         <w:pBdr>
@@ -14199,10 +13926,10 @@
           <w:rFonts w:cs="Arial"/>
         </w:rPr>
         <w:object w:dxaOrig="9026" w:dyaOrig="1946" w14:anchorId="25D4D43B">
-          <v:shape id="_x0000_i1040" type="#_x0000_t75" style="width:454.5pt;height:97.5pt" o:ole="">
+          <v:shape id="_x0000_i1040" type="#_x0000_t75" style="width:454pt;height:97pt" o:ole="">
             <v:imagedata r:id="rId44" o:title=""/>
           </v:shape>
-          <o:OLEObject Type="Embed" ProgID="Word.OpenDocumentText.12" ShapeID="_x0000_i1040" DrawAspect="Content" ObjectID="_1550569448" r:id="rId45"/>
+          <o:OLEObject Type="Embed" ProgID="Word.OpenDocumentText.12" ShapeID="_x0000_i1040" DrawAspect="Content" ObjectID="_1550579069" r:id="rId45"/>
         </w:object>
       </w:r>
     </w:p>
@@ -14239,7 +13966,7 @@
       <w:pPr>
         <w:pStyle w:val="Heading3"/>
       </w:pPr>
-      <w:bookmarkStart w:id="57" w:name="_Toc476825801"/>
+      <w:bookmarkStart w:id="58" w:name="_Toc476825801"/>
       <w:r>
         <w:t>4.3</w:t>
       </w:r>
@@ -14255,7 +13982,7 @@
       <w:r>
         <w:t xml:space="preserve"> module</w:t>
       </w:r>
-      <w:bookmarkEnd w:id="57"/>
+      <w:bookmarkEnd w:id="58"/>
     </w:p>
     <w:p>
       <w:pPr>
@@ -14301,8 +14028,8 @@
         <w:t>.</w:t>
       </w:r>
     </w:p>
-    <w:bookmarkStart w:id="58" w:name="_MON_1542461157"/>
-    <w:bookmarkEnd w:id="58"/>
+    <w:bookmarkStart w:id="59" w:name="_MON_1542461157"/>
+    <w:bookmarkEnd w:id="59"/>
     <w:p>
       <w:pPr>
         <w:pBdr>
@@ -14325,10 +14052,10 @@
           <w:rFonts w:cs="Arial"/>
         </w:rPr>
         <w:object w:dxaOrig="9026" w:dyaOrig="1726" w14:anchorId="70DEAC81">
-          <v:shape id="_x0000_i1041" type="#_x0000_t75" style="width:454.5pt;height:87.75pt" o:ole="">
+          <v:shape id="_x0000_i1041" type="#_x0000_t75" style="width:454pt;height:88pt" o:ole="">
             <v:imagedata r:id="rId46" o:title=""/>
           </v:shape>
-          <o:OLEObject Type="Embed" ProgID="Word.OpenDocumentText.12" ShapeID="_x0000_i1041" DrawAspect="Content" ObjectID="_1550569449" r:id="rId47"/>
+          <o:OLEObject Type="Embed" ProgID="Word.OpenDocumentText.12" ShapeID="_x0000_i1041" DrawAspect="Content" ObjectID="_1550579070" r:id="rId47"/>
         </w:object>
       </w:r>
     </w:p>
@@ -14365,9 +14092,8 @@
       <w:pPr>
         <w:pStyle w:val="Heading3"/>
       </w:pPr>
-      <w:bookmarkStart w:id="59" w:name="_Toc476825802"/>
-      <w:r>
-        <w:lastRenderedPageBreak/>
+      <w:bookmarkStart w:id="60" w:name="_Toc476825802"/>
+      <w:r>
         <w:t>4.3</w:t>
       </w:r>
       <w:r>
@@ -14382,7 +14108,7 @@
       <w:r>
         <w:t xml:space="preserve"> module</w:t>
       </w:r>
-      <w:bookmarkEnd w:id="59"/>
+      <w:bookmarkEnd w:id="60"/>
     </w:p>
     <w:p>
       <w:pPr>
@@ -14395,35 +14121,7 @@
         <w:rPr>
           <w:rFonts w:cs="Arial"/>
         </w:rPr>
-        <w:t xml:space="preserve">Of course, a big feature needed for </w:t>
-      </w:r>
-      <w:proofErr w:type="spellStart"/>
-      <w:r>
-        <w:rPr>
-          <w:rFonts w:cs="Arial"/>
-        </w:rPr>
-        <w:t>OpenCL</w:t>
-      </w:r>
-      <w:proofErr w:type="spellEnd"/>
-      <w:r>
-        <w:rPr>
-          <w:rFonts w:cs="Arial"/>
-        </w:rPr>
-        <w:t xml:space="preserve"> and OpenGL is reading data off disk so we added a file system module which provides the ability to read text files, JSON files and images. Once read these objects can be passed directly to </w:t>
-      </w:r>
-      <w:proofErr w:type="spellStart"/>
-      <w:r>
-        <w:rPr>
-          <w:rFonts w:cs="Arial"/>
-        </w:rPr>
-        <w:t>OpenCL</w:t>
-      </w:r>
-      <w:proofErr w:type="spellEnd"/>
-      <w:r>
-        <w:rPr>
-          <w:rFonts w:cs="Arial"/>
-        </w:rPr>
-        <w:t xml:space="preserve"> and </w:t>
+        <w:t xml:space="preserve">Of course, a big feature needed for OpenCL and OpenGL is reading data off disk so we added a file system module which provides the ability to read text files, JSON files and images. Once read these objects can be passed directly to OpenCL and </w:t>
       </w:r>
       <w:r>
         <w:rPr>
@@ -14456,8 +14154,8 @@
         <w:t>.</w:t>
       </w:r>
     </w:p>
-    <w:bookmarkStart w:id="60" w:name="_MON_1542461192"/>
-    <w:bookmarkEnd w:id="60"/>
+    <w:bookmarkStart w:id="61" w:name="_MON_1542461192"/>
+    <w:bookmarkEnd w:id="61"/>
     <w:p>
       <w:pPr>
         <w:pBdr>
@@ -14480,10 +14178,10 @@
           <w:rFonts w:cs="Arial"/>
         </w:rPr>
         <w:object w:dxaOrig="9360" w:dyaOrig="1381" w14:anchorId="298CBF3C">
-          <v:shape id="_x0000_i1042" type="#_x0000_t75" style="width:469.5pt;height:68.25pt" o:ole="">
+          <v:shape id="_x0000_i1042" type="#_x0000_t75" style="width:469pt;height:68pt" o:ole="">
             <v:imagedata r:id="rId48" o:title=""/>
           </v:shape>
-          <o:OLEObject Type="Embed" ProgID="Word.OpenDocumentText.12" ShapeID="_x0000_i1042" DrawAspect="Content" ObjectID="_1550569450" r:id="rId49"/>
+          <o:OLEObject Type="Embed" ProgID="Word.OpenDocumentText.12" ShapeID="_x0000_i1042" DrawAspect="Content" ObjectID="_1550579071" r:id="rId49"/>
         </w:object>
       </w:r>
     </w:p>
@@ -14520,7 +14218,7 @@
       <w:pPr>
         <w:pStyle w:val="Heading3"/>
       </w:pPr>
-      <w:bookmarkStart w:id="61" w:name="_Toc476825803"/>
+      <w:bookmarkStart w:id="62" w:name="_Toc476825803"/>
       <w:r>
         <w:t>4.3</w:t>
       </w:r>
@@ -14536,7 +14234,7 @@
       <w:r>
         <w:t xml:space="preserve"> module</w:t>
       </w:r>
-      <w:bookmarkEnd w:id="61"/>
+      <w:bookmarkEnd w:id="62"/>
     </w:p>
     <w:p>
       <w:pPr>
@@ -14570,8 +14268,8 @@
         <w:t xml:space="preserve"> you can see an example of how to open a window and enable an OpenGL context. </w:t>
       </w:r>
     </w:p>
-    <w:bookmarkStart w:id="62" w:name="_MON_1543609797"/>
-    <w:bookmarkEnd w:id="62"/>
+    <w:bookmarkStart w:id="63" w:name="_MON_1543609797"/>
+    <w:bookmarkEnd w:id="63"/>
     <w:p>
       <w:pPr>
         <w:pBdr>
@@ -14590,10 +14288,10 @@
           <w:rStyle w:val="Emphasis"/>
         </w:rPr>
         <w:object w:dxaOrig="10466" w:dyaOrig="2493" w14:anchorId="179129B4">
-          <v:shape id="_x0000_i1043" type="#_x0000_t75" style="width:522.75pt;height:125.25pt" o:ole="">
+          <v:shape id="_x0000_i1043" type="#_x0000_t75" style="width:523pt;height:125pt" o:ole="">
             <v:imagedata r:id="rId50" o:title=""/>
           </v:shape>
-          <o:OLEObject Type="Embed" ProgID="Word.OpenDocumentText.12" ShapeID="_x0000_i1043" DrawAspect="Content" ObjectID="_1550569451" r:id="rId51"/>
+          <o:OLEObject Type="Embed" ProgID="Word.OpenDocumentText.12" ShapeID="_x0000_i1043" DrawAspect="Content" ObjectID="_1550579072" r:id="rId51"/>
         </w:object>
       </w:r>
     </w:p>
@@ -14630,7 +14328,7 @@
       <w:pPr>
         <w:pStyle w:val="Heading3"/>
       </w:pPr>
-      <w:bookmarkStart w:id="63" w:name="_Toc476825804"/>
+      <w:bookmarkStart w:id="64" w:name="_Toc476825804"/>
       <w:r>
         <w:t>4.3</w:t>
       </w:r>
@@ -14646,7 +14344,7 @@
       <w:r>
         <w:t xml:space="preserve"> module</w:t>
       </w:r>
-      <w:bookmarkEnd w:id="63"/>
+      <w:bookmarkEnd w:id="64"/>
     </w:p>
     <w:p>
       <w:pPr>
@@ -14662,7 +14360,11 @@
         <w:t xml:space="preserve"> Again, this isn’t something that is in the standard template library in C++. </w:t>
       </w:r>
       <w:r>
-        <w:t xml:space="preserve">To solve this in the platform we have added a maths module that provides vector and matrix mathematic functions. The module code for this has been adapted from the open source project </w:t>
+        <w:t xml:space="preserve">To solve this in the platform we have added a maths module that provides vector and matrix mathematic functions. The </w:t>
+      </w:r>
+      <w:r>
+        <w:lastRenderedPageBreak/>
+        <w:t xml:space="preserve">module code for this has been adapted from the open source project </w:t>
       </w:r>
       <w:proofErr w:type="spellStart"/>
       <w:r>
@@ -14707,8 +14409,8 @@
         <w:spacing w:line="276" w:lineRule="auto"/>
       </w:pPr>
     </w:p>
-    <w:bookmarkStart w:id="64" w:name="_MON_1549810616"/>
-    <w:bookmarkEnd w:id="64"/>
+    <w:bookmarkStart w:id="65" w:name="_MON_1549810616"/>
+    <w:bookmarkEnd w:id="65"/>
     <w:p>
       <w:pPr>
         <w:pBdr>
@@ -14721,10 +14423,10 @@
       </w:pPr>
       <w:r>
         <w:object w:dxaOrig="9360" w:dyaOrig="3337" w14:anchorId="74ED94DB">
-          <v:shape id="_x0000_i1044" type="#_x0000_t75" style="width:469.5pt;height:167.25pt" o:ole="">
+          <v:shape id="_x0000_i1044" type="#_x0000_t75" style="width:469pt;height:167pt" o:ole="">
             <v:imagedata r:id="rId52" o:title=""/>
           </v:shape>
-          <o:OLEObject Type="Embed" ProgID="Word.OpenDocumentText.12" ShapeID="_x0000_i1044" DrawAspect="Content" ObjectID="_1550569452" r:id="rId53"/>
+          <o:OLEObject Type="Embed" ProgID="Word.OpenDocumentText.12" ShapeID="_x0000_i1044" DrawAspect="Content" ObjectID="_1550579073" r:id="rId53"/>
         </w:object>
       </w:r>
     </w:p>
@@ -14760,7 +14462,7 @@
       <w:pPr>
         <w:pStyle w:val="Heading3"/>
       </w:pPr>
-      <w:bookmarkStart w:id="65" w:name="_Toc476825805"/>
+      <w:bookmarkStart w:id="66" w:name="_Toc476825805"/>
       <w:r>
         <w:t>4.3</w:t>
       </w:r>
@@ -14773,7 +14475,7 @@
       <w:r>
         <w:t>GL/CL Modules</w:t>
       </w:r>
-      <w:bookmarkEnd w:id="65"/>
+      <w:bookmarkEnd w:id="66"/>
     </w:p>
     <w:p>
       <w:pPr>
@@ -14798,21 +14500,7 @@
         <w:rPr>
           <w:rFonts w:cs="Arial"/>
         </w:rPr>
-        <w:t xml:space="preserve"> are the CL module and GL module which house the bindings to </w:t>
-      </w:r>
-      <w:proofErr w:type="spellStart"/>
-      <w:r>
-        <w:rPr>
-          <w:rFonts w:cs="Arial"/>
-        </w:rPr>
-        <w:t>OpenCL</w:t>
-      </w:r>
-      <w:proofErr w:type="spellEnd"/>
-      <w:r>
-        <w:rPr>
-          <w:rFonts w:cs="Arial"/>
-        </w:rPr>
-        <w:t xml:space="preserve"> and OpenGL. The bindings written aim to mirror the APIs as much as possible by using concepts covered such as Typed Arrays for dealing with data b</w:t>
+        <w:t xml:space="preserve"> are the CL module and GL module which house the bindings to OpenCL and OpenGL. The bindings written aim to mirror the APIs as much as possible by using concepts covered such as Typed Arrays for dealing with data b</w:t>
       </w:r>
       <w:r>
         <w:rPr>
@@ -14876,8 +14564,8 @@
         <w:t xml:space="preserve"> for a better example) we have API calls that match as if it was in C++ and this is by design to make sure the code written maps as directly as possible to people with previous experience.</w:t>
       </w:r>
     </w:p>
-    <w:bookmarkStart w:id="66" w:name="_MON_1542461591"/>
-    <w:bookmarkEnd w:id="66"/>
+    <w:bookmarkStart w:id="67" w:name="_MON_1542461591"/>
+    <w:bookmarkEnd w:id="67"/>
     <w:p>
       <w:pPr>
         <w:pBdr>
@@ -14896,10 +14584,10 @@
           <w:rFonts w:cs="Arial"/>
         </w:rPr>
         <w:object w:dxaOrig="9026" w:dyaOrig="1942" w14:anchorId="36F9AE1D">
-          <v:shape id="_x0000_i1045" type="#_x0000_t75" style="width:454.5pt;height:99pt" o:ole="">
+          <v:shape id="_x0000_i1045" type="#_x0000_t75" style="width:454pt;height:99pt" o:ole="">
             <v:imagedata r:id="rId54" o:title=""/>
           </v:shape>
-          <o:OLEObject Type="Embed" ProgID="Word.OpenDocumentText.12" ShapeID="_x0000_i1045" DrawAspect="Content" ObjectID="_1550569453" r:id="rId55"/>
+          <o:OLEObject Type="Embed" ProgID="Word.OpenDocumentText.12" ShapeID="_x0000_i1045" DrawAspect="Content" ObjectID="_1550579074" r:id="rId55"/>
         </w:object>
       </w:r>
     </w:p>
@@ -14936,8 +14624,8 @@
         <w:t>GL API example</w:t>
       </w:r>
     </w:p>
-    <w:bookmarkStart w:id="67" w:name="_MON_1542660197"/>
-    <w:bookmarkEnd w:id="67"/>
+    <w:bookmarkStart w:id="68" w:name="_MON_1542660197"/>
+    <w:bookmarkEnd w:id="68"/>
     <w:p>
       <w:pPr>
         <w:pBdr>
@@ -14956,10 +14644,10 @@
           <w:rFonts w:cs="Arial"/>
         </w:rPr>
         <w:object w:dxaOrig="9026" w:dyaOrig="2162" w14:anchorId="23997291">
-          <v:shape id="_x0000_i1046" type="#_x0000_t75" style="width:454.5pt;height:106.5pt" o:ole="">
+          <v:shape id="_x0000_i1046" type="#_x0000_t75" style="width:454pt;height:106pt" o:ole="">
             <v:imagedata r:id="rId56" o:title=""/>
           </v:shape>
-          <o:OLEObject Type="Embed" ProgID="Word.OpenDocumentText.12" ShapeID="_x0000_i1046" DrawAspect="Content" ObjectID="_1550569454" r:id="rId57"/>
+          <o:OLEObject Type="Embed" ProgID="Word.OpenDocumentText.12" ShapeID="_x0000_i1046" DrawAspect="Content" ObjectID="_1550579075" r:id="rId57"/>
         </w:object>
       </w:r>
     </w:p>
@@ -15011,12 +14699,11 @@
         <w:pStyle w:val="Heading1"/>
         <w:spacing w:after="240"/>
       </w:pPr>
-      <w:bookmarkStart w:id="68" w:name="_Toc476825806"/>
-      <w:r>
-        <w:lastRenderedPageBreak/>
+      <w:bookmarkStart w:id="69" w:name="_Toc476825806"/>
+      <w:r>
         <w:t>5.0 Testing</w:t>
       </w:r>
-      <w:bookmarkEnd w:id="68"/>
+      <w:bookmarkEnd w:id="69"/>
     </w:p>
     <w:p>
       <w:pPr>
@@ -15055,7 +14742,7 @@
         <w:pStyle w:val="Heading2"/>
         <w:spacing w:after="120"/>
       </w:pPr>
-      <w:bookmarkStart w:id="69" w:name="_Toc476825807"/>
+      <w:bookmarkStart w:id="70" w:name="_Toc476825807"/>
       <w:r>
         <w:t xml:space="preserve">5.1 </w:t>
       </w:r>
@@ -15065,7 +14752,7 @@
       <w:r>
         <w:t>s</w:t>
       </w:r>
-      <w:bookmarkEnd w:id="69"/>
+      <w:bookmarkEnd w:id="70"/>
     </w:p>
     <w:p>
       <w:pPr>
@@ -15093,11 +14780,12 @@
       <w:pPr>
         <w:pStyle w:val="Heading3"/>
       </w:pPr>
-      <w:bookmarkStart w:id="70" w:name="_Toc476825808"/>
-      <w:r>
+      <w:bookmarkStart w:id="71" w:name="_Toc476825808"/>
+      <w:r>
+        <w:lastRenderedPageBreak/>
         <w:t>5.1.1 3D Cubes</w:t>
       </w:r>
-      <w:bookmarkEnd w:id="70"/>
+      <w:bookmarkEnd w:id="71"/>
     </w:p>
     <w:p>
       <w:pPr>
@@ -15263,12 +14951,11 @@
       <w:pPr>
         <w:pStyle w:val="Heading3"/>
       </w:pPr>
-      <w:bookmarkStart w:id="71" w:name="_Toc476825809"/>
-      <w:r>
-        <w:lastRenderedPageBreak/>
+      <w:bookmarkStart w:id="72" w:name="_Toc476825809"/>
+      <w:r>
         <w:t>5.1.2 3D Terrain</w:t>
       </w:r>
-      <w:bookmarkEnd w:id="71"/>
+      <w:bookmarkEnd w:id="72"/>
       <w:r>
         <w:t xml:space="preserve">  </w:t>
       </w:r>
@@ -15299,8 +14986,8 @@
         <w:t xml:space="preserve"> The seed value is the seed for the random number generator that is used to generate the random terrain heights. The grid object specifies the size of the grid and each individual slab.</w:t>
       </w:r>
     </w:p>
-    <w:bookmarkStart w:id="72" w:name="_MON_1549180483"/>
-    <w:bookmarkEnd w:id="72"/>
+    <w:bookmarkStart w:id="73" w:name="_MON_1549180483"/>
+    <w:bookmarkEnd w:id="73"/>
     <w:p>
       <w:pPr>
         <w:pBdr>
@@ -15319,10 +15006,10 @@
       </w:pPr>
       <w:r>
         <w:object w:dxaOrig="9026" w:dyaOrig="1953" w14:anchorId="2961E10E">
-          <v:shape id="_x0000_i1047" type="#_x0000_t75" style="width:450.75pt;height:97.5pt" o:ole="">
+          <v:shape id="_x0000_i1047" type="#_x0000_t75" style="width:451pt;height:97pt" o:ole="">
             <v:imagedata r:id="rId59" o:title=""/>
           </v:shape>
-          <o:OLEObject Type="Embed" ProgID="Word.OpenDocumentText.12" ShapeID="_x0000_i1047" DrawAspect="Content" ObjectID="_1550569455" r:id="rId60"/>
+          <o:OLEObject Type="Embed" ProgID="Word.OpenDocumentText.12" ShapeID="_x0000_i1047" DrawAspect="Content" ObjectID="_1550579076" r:id="rId60"/>
         </w:object>
       </w:r>
     </w:p>
@@ -15372,6 +15059,7 @@
           <w:noProof/>
           <w:lang w:eastAsia="en-GB"/>
         </w:rPr>
+        <w:lastRenderedPageBreak/>
         <w:drawing>
           <wp:anchor distT="0" distB="0" distL="114300" distR="114300" simplePos="0" relativeHeight="251659264" behindDoc="1" locked="0" layoutInCell="1" allowOverlap="1" wp14:anchorId="2B038F42" wp14:editId="7068564F">
             <wp:simplePos x="0" y="0"/>
@@ -15525,12 +15213,11 @@
       <w:pPr>
         <w:pStyle w:val="Heading3"/>
       </w:pPr>
-      <w:bookmarkStart w:id="73" w:name="_Toc476825810"/>
-      <w:r>
-        <w:lastRenderedPageBreak/>
+      <w:bookmarkStart w:id="74" w:name="_Toc476825810"/>
+      <w:r>
         <w:t>5.1.3 3D Lighting</w:t>
       </w:r>
-      <w:bookmarkEnd w:id="73"/>
+      <w:bookmarkEnd w:id="74"/>
       <w:r>
         <w:t xml:space="preserve">  </w:t>
       </w:r>
@@ -15636,8 +15323,8 @@
         <w:t xml:space="preserve"> used for the lighting demonstration.</w:t>
       </w:r>
     </w:p>
-    <w:bookmarkStart w:id="74" w:name="_MON_1549181005"/>
-    <w:bookmarkEnd w:id="74"/>
+    <w:bookmarkStart w:id="75" w:name="_MON_1549181005"/>
+    <w:bookmarkEnd w:id="75"/>
     <w:p>
       <w:pPr>
         <w:pBdr>
@@ -15656,10 +15343,10 @@
       </w:pPr>
       <w:r>
         <w:object w:dxaOrig="10466" w:dyaOrig="4609" w14:anchorId="67824EA0">
-          <v:shape id="_x0000_i1048" type="#_x0000_t75" style="width:522.75pt;height:230.25pt" o:ole="">
+          <v:shape id="_x0000_i1048" type="#_x0000_t75" style="width:523pt;height:230pt" o:ole="">
             <v:imagedata r:id="rId62" o:title=""/>
           </v:shape>
-          <o:OLEObject Type="Embed" ProgID="Word.OpenDocumentText.12" ShapeID="_x0000_i1048" DrawAspect="Content" ObjectID="_1550569456" r:id="rId63"/>
+          <o:OLEObject Type="Embed" ProgID="Word.OpenDocumentText.12" ShapeID="_x0000_i1048" DrawAspect="Content" ObjectID="_1550579077" r:id="rId63"/>
         </w:object>
       </w:r>
     </w:p>
@@ -15897,205 +15584,136 @@
         <w:pStyle w:val="Heading2"/>
         <w:spacing w:after="120"/>
       </w:pPr>
-      <w:bookmarkStart w:id="75" w:name="_Toc476825811"/>
-      <w:r>
+      <w:bookmarkStart w:id="76" w:name="_Toc476825811"/>
+      <w:r>
+        <w:t xml:space="preserve">5.2 </w:t>
+      </w:r>
+      <w:r>
+        <w:t>OpenCL Demo</w:t>
+      </w:r>
+      <w:bookmarkEnd w:id="76"/>
+    </w:p>
+    <w:p>
+      <w:pPr>
+        <w:spacing w:after="120" w:line="276" w:lineRule="auto"/>
+        <w:rPr>
+          <w:rFonts w:eastAsiaTheme="majorEastAsia"/>
+        </w:rPr>
+      </w:pPr>
+      <w:r>
+        <w:rPr>
+          <w:rFonts w:eastAsiaTheme="majorEastAsia"/>
+        </w:rPr>
+        <w:t>To accompany the three OpenGL demonstration</w:t>
+      </w:r>
+      <w:r>
+        <w:rPr>
+          <w:rFonts w:eastAsiaTheme="majorEastAsia"/>
+        </w:rPr>
+        <w:t>s</w:t>
+      </w:r>
+      <w:r>
+        <w:rPr>
+          <w:rFonts w:eastAsiaTheme="majorEastAsia"/>
+        </w:rPr>
+        <w:t xml:space="preserve"> which help show the</w:t>
+      </w:r>
+      <w:r>
+        <w:rPr>
+          <w:rFonts w:eastAsiaTheme="majorEastAsia"/>
+        </w:rPr>
+        <w:t xml:space="preserve"> OpenGL bindings in full effect, </w:t>
+      </w:r>
+      <w:r>
+        <w:rPr>
+          <w:rFonts w:eastAsiaTheme="majorEastAsia"/>
+        </w:rPr>
+        <w:t>three simple OpenCL demonstrations were also devised to show the OpenCL bindings working in full effect as well.</w:t>
+      </w:r>
+      <w:r>
+        <w:rPr>
+          <w:rFonts w:eastAsiaTheme="majorEastAsia"/>
+        </w:rPr>
+        <w:t xml:space="preserve"> The first is a grayscale demonstration which takes an input image and write</w:t>
+      </w:r>
+      <w:r>
+        <w:rPr>
+          <w:rFonts w:eastAsiaTheme="majorEastAsia"/>
+        </w:rPr>
+        <w:t>s a</w:t>
+      </w:r>
+      <w:r>
+        <w:rPr>
+          <w:rFonts w:eastAsiaTheme="majorEastAsia"/>
+        </w:rPr>
+        <w:t xml:space="preserve"> grayscale version of it to disk using an OpenCL kernel.</w:t>
+      </w:r>
+      <w:r>
+        <w:rPr>
+          <w:rFonts w:eastAsiaTheme="majorEastAsia"/>
+        </w:rPr>
+        <w:t xml:space="preserve"> The second is a Sobel Filter demonstration which performs a</w:t>
+      </w:r>
+      <w:r>
+        <w:rPr>
+          <w:rFonts w:eastAsiaTheme="majorEastAsia"/>
+        </w:rPr>
+        <w:t>n</w:t>
+      </w:r>
+      <w:r>
+        <w:rPr>
+          <w:rFonts w:eastAsiaTheme="majorEastAsia"/>
+        </w:rPr>
+        <w:t xml:space="preserve"> edge detection test across the image again using an OpenCL kernel and finally we have a matrix demonstration that performs </w:t>
+      </w:r>
+      <w:r>
+        <w:rPr>
+          <w:rFonts w:eastAsiaTheme="majorEastAsia"/>
+        </w:rPr>
+        <w:t>a matrix multiplication operation</w:t>
+      </w:r>
+      <w:r>
+        <w:rPr>
+          <w:rFonts w:eastAsiaTheme="majorEastAsia"/>
+        </w:rPr>
+        <w:t xml:space="preserve"> on a given matrix stored in JSON and writes the output to disk.</w:t>
+      </w:r>
+    </w:p>
+    <w:p>
+      <w:pPr>
+        <w:pStyle w:val="Heading3"/>
+      </w:pPr>
+      <w:bookmarkStart w:id="77" w:name="_Toc476825812"/>
+      <w:r>
+        <w:t>5.2.1 Grayscale Demo</w:t>
+      </w:r>
+      <w:bookmarkEnd w:id="77"/>
+    </w:p>
+    <w:p>
+      <w:pPr>
+        <w:spacing w:line="276" w:lineRule="auto"/>
+        <w:rPr>
+          <w:shd w:val="clear" w:color="auto" w:fill="FFFFFF"/>
+        </w:rPr>
+      </w:pPr>
+      <w:r>
+        <w:rPr>
+          <w:shd w:val="clear" w:color="auto" w:fill="FFFFFF"/>
+        </w:rPr>
+        <w:t xml:space="preserve">So, the first demonstration as shown below is a simple program that reads an input image from disk, copies that memory into an OpenCL image object then executes the </w:t>
+      </w:r>
+      <w:r>
+        <w:rPr>
+          <w:shd w:val="clear" w:color="auto" w:fill="FFFFFF"/>
+        </w:rPr>
+        <w:t xml:space="preserve">kernel </w:t>
+      </w:r>
+      <w:r>
+        <w:rPr>
+          <w:shd w:val="clear" w:color="auto" w:fill="FFFFFF"/>
+        </w:rPr>
         <w:lastRenderedPageBreak/>
-        <w:t xml:space="preserve">5.2 </w:t>
-      </w:r>
-      <w:proofErr w:type="spellStart"/>
-      <w:r>
-        <w:t>OpenCL</w:t>
-      </w:r>
-      <w:proofErr w:type="spellEnd"/>
-      <w:r>
-        <w:t xml:space="preserve"> Demo</w:t>
-      </w:r>
-      <w:bookmarkEnd w:id="75"/>
-    </w:p>
-    <w:p>
-      <w:pPr>
-        <w:spacing w:after="120" w:line="276" w:lineRule="auto"/>
-        <w:rPr>
-          <w:rFonts w:eastAsiaTheme="majorEastAsia"/>
-        </w:rPr>
-      </w:pPr>
-      <w:r>
-        <w:rPr>
-          <w:rFonts w:eastAsiaTheme="majorEastAsia"/>
-        </w:rPr>
-        <w:t>To accompany the three OpenGL demonstration</w:t>
-      </w:r>
-      <w:r>
-        <w:rPr>
-          <w:rFonts w:eastAsiaTheme="majorEastAsia"/>
-        </w:rPr>
-        <w:t>s</w:t>
-      </w:r>
-      <w:r>
-        <w:rPr>
-          <w:rFonts w:eastAsiaTheme="majorEastAsia"/>
-        </w:rPr>
-        <w:t xml:space="preserve"> which help show the</w:t>
-      </w:r>
-      <w:r>
-        <w:rPr>
-          <w:rFonts w:eastAsiaTheme="majorEastAsia"/>
-        </w:rPr>
-        <w:t xml:space="preserve"> OpenGL bindings in full effect, </w:t>
-      </w:r>
-      <w:r>
-        <w:rPr>
-          <w:rFonts w:eastAsiaTheme="majorEastAsia"/>
-        </w:rPr>
-        <w:t xml:space="preserve">three simple </w:t>
-      </w:r>
-      <w:proofErr w:type="spellStart"/>
-      <w:r>
-        <w:rPr>
-          <w:rFonts w:eastAsiaTheme="majorEastAsia"/>
-        </w:rPr>
-        <w:t>OpenCL</w:t>
-      </w:r>
-      <w:proofErr w:type="spellEnd"/>
-      <w:r>
-        <w:rPr>
-          <w:rFonts w:eastAsiaTheme="majorEastAsia"/>
-        </w:rPr>
-        <w:t xml:space="preserve"> demonstrations were also devised to show the </w:t>
-      </w:r>
-      <w:proofErr w:type="spellStart"/>
-      <w:r>
-        <w:rPr>
-          <w:rFonts w:eastAsiaTheme="majorEastAsia"/>
-        </w:rPr>
-        <w:t>OpenCL</w:t>
-      </w:r>
-      <w:proofErr w:type="spellEnd"/>
-      <w:r>
-        <w:rPr>
-          <w:rFonts w:eastAsiaTheme="majorEastAsia"/>
-        </w:rPr>
-        <w:t xml:space="preserve"> bindings working in full effect as well.</w:t>
-      </w:r>
-      <w:r>
-        <w:rPr>
-          <w:rFonts w:eastAsiaTheme="majorEastAsia"/>
-        </w:rPr>
-        <w:t xml:space="preserve"> The first is a grayscale demonstration which takes an input image and write</w:t>
-      </w:r>
-      <w:r>
-        <w:rPr>
-          <w:rFonts w:eastAsiaTheme="majorEastAsia"/>
-        </w:rPr>
-        <w:t>s a</w:t>
-      </w:r>
-      <w:r>
-        <w:rPr>
-          <w:rFonts w:eastAsiaTheme="majorEastAsia"/>
-        </w:rPr>
-        <w:t xml:space="preserve"> grayscale version of it to disk using an </w:t>
-      </w:r>
-      <w:proofErr w:type="spellStart"/>
-      <w:r>
-        <w:rPr>
-          <w:rFonts w:eastAsiaTheme="majorEastAsia"/>
-        </w:rPr>
-        <w:t>OpenCL</w:t>
-      </w:r>
-      <w:proofErr w:type="spellEnd"/>
-      <w:r>
-        <w:rPr>
-          <w:rFonts w:eastAsiaTheme="majorEastAsia"/>
-        </w:rPr>
-        <w:t xml:space="preserve"> kernel.</w:t>
-      </w:r>
-      <w:r>
-        <w:rPr>
-          <w:rFonts w:eastAsiaTheme="majorEastAsia"/>
-        </w:rPr>
-        <w:t xml:space="preserve"> The second is a Sobel Filter demonstration which performs a</w:t>
-      </w:r>
-      <w:r>
-        <w:rPr>
-          <w:rFonts w:eastAsiaTheme="majorEastAsia"/>
-        </w:rPr>
-        <w:t>n</w:t>
-      </w:r>
-      <w:r>
-        <w:rPr>
-          <w:rFonts w:eastAsiaTheme="majorEastAsia"/>
-        </w:rPr>
-        <w:t xml:space="preserve"> edge detection test across the image again using an </w:t>
-      </w:r>
-      <w:proofErr w:type="spellStart"/>
-      <w:r>
-        <w:rPr>
-          <w:rFonts w:eastAsiaTheme="majorEastAsia"/>
-        </w:rPr>
-        <w:t>OpenCL</w:t>
-      </w:r>
-      <w:proofErr w:type="spellEnd"/>
-      <w:r>
-        <w:rPr>
-          <w:rFonts w:eastAsiaTheme="majorEastAsia"/>
-        </w:rPr>
-        <w:t xml:space="preserve"> kernel and finally we have a matrix demonstration that performs </w:t>
-      </w:r>
-      <w:r>
-        <w:rPr>
-          <w:rFonts w:eastAsiaTheme="majorEastAsia"/>
-        </w:rPr>
-        <w:t>a matrix multiplication operation</w:t>
-      </w:r>
-      <w:r>
-        <w:rPr>
-          <w:rFonts w:eastAsiaTheme="majorEastAsia"/>
-        </w:rPr>
-        <w:t xml:space="preserve"> on a given matrix stored in JSON and writes the output to disk.</w:t>
-      </w:r>
-    </w:p>
-    <w:p>
-      <w:pPr>
-        <w:pStyle w:val="Heading3"/>
-      </w:pPr>
-      <w:bookmarkStart w:id="76" w:name="_Toc476825812"/>
-      <w:r>
-        <w:t>5.2.1 Grayscale Demo</w:t>
-      </w:r>
-      <w:bookmarkEnd w:id="76"/>
-    </w:p>
-    <w:p>
-      <w:pPr>
-        <w:spacing w:line="276" w:lineRule="auto"/>
-        <w:rPr>
-          <w:shd w:val="clear" w:color="auto" w:fill="FFFFFF"/>
-        </w:rPr>
-      </w:pPr>
-      <w:r>
-        <w:rPr>
-          <w:shd w:val="clear" w:color="auto" w:fill="FFFFFF"/>
-        </w:rPr>
-        <w:t xml:space="preserve">So, the first demonstration as shown below is a simple program that reads an input image from disk, copies that memory into an </w:t>
-      </w:r>
-      <w:proofErr w:type="spellStart"/>
-      <w:r>
-        <w:rPr>
-          <w:shd w:val="clear" w:color="auto" w:fill="FFFFFF"/>
-        </w:rPr>
-        <w:t>OpenCL</w:t>
-      </w:r>
-      <w:proofErr w:type="spellEnd"/>
-      <w:r>
-        <w:rPr>
-          <w:shd w:val="clear" w:color="auto" w:fill="FFFFFF"/>
-        </w:rPr>
-        <w:t xml:space="preserve"> image object then executes the </w:t>
-      </w:r>
-      <w:r>
-        <w:rPr>
-          <w:shd w:val="clear" w:color="auto" w:fill="FFFFFF"/>
-        </w:rPr>
-        <w:t>kernel shown in Figure 32</w:t>
+        <w:t>shown in Figure 32</w:t>
       </w:r>
       <w:r>
         <w:rPr>
@@ -16137,21 +15755,7 @@
         <w:rPr>
           <w:shd w:val="clear" w:color="auto" w:fill="FFFFFF"/>
         </w:rPr>
-        <w:t xml:space="preserve"> This new image is then transferred from </w:t>
-      </w:r>
-      <w:proofErr w:type="spellStart"/>
-      <w:r>
-        <w:rPr>
-          <w:shd w:val="clear" w:color="auto" w:fill="FFFFFF"/>
-        </w:rPr>
-        <w:t>OpenCL</w:t>
-      </w:r>
-      <w:proofErr w:type="spellEnd"/>
-      <w:r>
-        <w:rPr>
-          <w:shd w:val="clear" w:color="auto" w:fill="FFFFFF"/>
-        </w:rPr>
-        <w:t xml:space="preserve"> to regular memory and then written to disk as a PNG.</w:t>
+        <w:t xml:space="preserve"> This new image is then transferred from OpenCL to regular memory and then written to disk as a PNG.</w:t>
       </w:r>
       <w:r>
         <w:rPr>
@@ -16178,8 +15782,8 @@
         <w:t xml:space="preserve"> PNG’s, BMP’s, and JPG’s. </w:t>
       </w:r>
     </w:p>
-    <w:bookmarkStart w:id="77" w:name="_MON_1549816667"/>
-    <w:bookmarkEnd w:id="77"/>
+    <w:bookmarkStart w:id="78" w:name="_MON_1549816667"/>
+    <w:bookmarkEnd w:id="78"/>
     <w:p>
       <w:pPr>
         <w:pBdr>
@@ -16202,10 +15806,10 @@
           <w:shd w:val="clear" w:color="auto" w:fill="FFFFFF"/>
         </w:rPr>
         <w:object w:dxaOrig="10466" w:dyaOrig="3726" w14:anchorId="69F61D74">
-          <v:shape id="_x0000_i1049" type="#_x0000_t75" style="width:522.75pt;height:184.5pt" o:ole="">
+          <v:shape id="_x0000_i1049" type="#_x0000_t75" style="width:523pt;height:184pt" o:ole="">
             <v:imagedata r:id="rId65" o:title=""/>
           </v:shape>
-          <o:OLEObject Type="Embed" ProgID="Word.OpenDocumentText.12" ShapeID="_x0000_i1049" DrawAspect="Content" ObjectID="_1550569457" r:id="rId66"/>
+          <o:OLEObject Type="Embed" ProgID="Word.OpenDocumentText.12" ShapeID="_x0000_i1049" DrawAspect="Content" ObjectID="_1550579078" r:id="rId66"/>
         </w:object>
       </w:r>
     </w:p>
@@ -16336,12 +15940,11 @@
       <w:pPr>
         <w:pStyle w:val="Heading3"/>
       </w:pPr>
-      <w:bookmarkStart w:id="78" w:name="_Toc476825813"/>
-      <w:r>
-        <w:lastRenderedPageBreak/>
+      <w:bookmarkStart w:id="79" w:name="_Toc476825813"/>
+      <w:r>
         <w:t>5.2.2 Sobel Filter Demo</w:t>
       </w:r>
-      <w:bookmarkEnd w:id="78"/>
+      <w:bookmarkEnd w:id="79"/>
     </w:p>
     <w:p>
       <w:pPr>
@@ -16378,19 +15981,8 @@
           <w:szCs w:val="22"/>
           <w:shd w:val="clear" w:color="auto" w:fill="FFFFFF"/>
         </w:rPr>
-        <w:t xml:space="preserve"> passes it to </w:t>
-      </w:r>
-      <w:proofErr w:type="spellStart"/>
-      <w:r>
-        <w:rPr>
-          <w:rFonts w:cs="Arial"/>
-          <w:color w:val="000000"/>
-          <w:szCs w:val="22"/>
-          <w:shd w:val="clear" w:color="auto" w:fill="FFFFFF"/>
-        </w:rPr>
-        <w:t>OpenCL</w:t>
-      </w:r>
-      <w:proofErr w:type="spellEnd"/>
+        <w:t xml:space="preserve"> passes it to OpenCL</w:t>
+      </w:r>
       <w:r>
         <w:rPr>
           <w:rFonts w:cs="Arial"/>
@@ -16500,6 +16092,7 @@
           <w:noProof/>
           <w:lang w:eastAsia="en-GB"/>
         </w:rPr>
+        <w:lastRenderedPageBreak/>
         <w:drawing>
           <wp:inline distT="0" distB="0" distL="0" distR="0" wp14:anchorId="1F912907" wp14:editId="6600745C">
             <wp:extent cx="5013539" cy="2507045"/>
@@ -16570,7 +16163,7 @@
       <w:pPr>
         <w:pStyle w:val="Heading3"/>
       </w:pPr>
-      <w:bookmarkStart w:id="79" w:name="_Toc476825814"/>
+      <w:bookmarkStart w:id="80" w:name="_Toc476825814"/>
       <w:r>
         <w:t>5.2</w:t>
       </w:r>
@@ -16580,7 +16173,7 @@
       <w:r>
         <w:t xml:space="preserve"> Matrix Demo</w:t>
       </w:r>
-      <w:bookmarkEnd w:id="79"/>
+      <w:bookmarkEnd w:id="80"/>
     </w:p>
     <w:p>
       <w:pPr>
@@ -16698,9 +16291,8 @@
           <w:szCs w:val="21"/>
           <w:shd w:val="clear" w:color="auto" w:fill="FFFFFF"/>
         </w:rPr>
-        <w:t xml:space="preserve"> which are then put into </w:t>
-      </w:r>
-      <w:proofErr w:type="spellStart"/>
+        <w:t xml:space="preserve"> which are then put into OpenCL buffers. Once there we execute are simple matrix multiplication kernel for each</w:t>
+      </w:r>
       <w:r>
         <w:rPr>
           <w:rFonts w:cs="Arial"/>
@@ -16708,9 +16300,8 @@
           <w:szCs w:val="21"/>
           <w:shd w:val="clear" w:color="auto" w:fill="FFFFFF"/>
         </w:rPr>
-        <w:t>OpenCL</w:t>
-      </w:r>
-      <w:proofErr w:type="spellEnd"/>
+        <w:t xml:space="preserve"> matrix specified in this list and then </w:t>
+      </w:r>
       <w:r>
         <w:rPr>
           <w:rFonts w:cs="Arial"/>
@@ -16718,7 +16309,7 @@
           <w:szCs w:val="21"/>
           <w:shd w:val="clear" w:color="auto" w:fill="FFFFFF"/>
         </w:rPr>
-        <w:t xml:space="preserve"> buffers. Once there we execute are simple matrix multiplication kernel for each</w:t>
+        <w:t>store the</w:t>
       </w:r>
       <w:r>
         <w:rPr>
@@ -16727,7 +16318,7 @@
           <w:szCs w:val="21"/>
           <w:shd w:val="clear" w:color="auto" w:fill="FFFFFF"/>
         </w:rPr>
-        <w:t xml:space="preserve"> matrix specified in this list and then </w:t>
+        <w:t xml:space="preserve"> output in a new list.</w:t>
       </w:r>
       <w:r>
         <w:rPr>
@@ -16736,7 +16327,7 @@
           <w:szCs w:val="21"/>
           <w:shd w:val="clear" w:color="auto" w:fill="FFFFFF"/>
         </w:rPr>
-        <w:t>store the</w:t>
+        <w:t xml:space="preserve"> Once </w:t>
       </w:r>
       <w:r>
         <w:rPr>
@@ -16745,7 +16336,7 @@
           <w:szCs w:val="21"/>
           <w:shd w:val="clear" w:color="auto" w:fill="FFFFFF"/>
         </w:rPr>
-        <w:t xml:space="preserve"> output in a new list.</w:t>
+        <w:t>all outputs have been calculated we then write this into the previously mention</w:t>
       </w:r>
       <w:r>
         <w:rPr>
@@ -16754,7 +16345,7 @@
           <w:szCs w:val="21"/>
           <w:shd w:val="clear" w:color="auto" w:fill="FFFFFF"/>
         </w:rPr>
-        <w:t xml:space="preserve"> Once </w:t>
+        <w:t>ed</w:t>
       </w:r>
       <w:r>
         <w:rPr>
@@ -16763,7 +16354,7 @@
           <w:szCs w:val="21"/>
           <w:shd w:val="clear" w:color="auto" w:fill="FFFFFF"/>
         </w:rPr>
-        <w:t>all outputs have been calculated we then write this into the previously mention</w:t>
+        <w:t xml:space="preserve"> output JSON file which can be seen in Figure </w:t>
       </w:r>
       <w:r>
         <w:rPr>
@@ -16772,7 +16363,7 @@
           <w:szCs w:val="21"/>
           <w:shd w:val="clear" w:color="auto" w:fill="FFFFFF"/>
         </w:rPr>
-        <w:t>ed</w:t>
+        <w:t>35</w:t>
       </w:r>
       <w:r>
         <w:rPr>
@@ -16781,29 +16372,11 @@
           <w:szCs w:val="21"/>
           <w:shd w:val="clear" w:color="auto" w:fill="FFFFFF"/>
         </w:rPr>
-        <w:t xml:space="preserve"> output JSON file which can be seen in Figure </w:t>
-      </w:r>
-      <w:r>
-        <w:rPr>
-          <w:rFonts w:cs="Arial"/>
-          <w:color w:val="000000"/>
-          <w:szCs w:val="21"/>
-          <w:shd w:val="clear" w:color="auto" w:fill="FFFFFF"/>
-        </w:rPr>
-        <w:t>35</w:t>
-      </w:r>
-      <w:r>
-        <w:rPr>
-          <w:rFonts w:cs="Arial"/>
-          <w:color w:val="000000"/>
-          <w:szCs w:val="21"/>
-          <w:shd w:val="clear" w:color="auto" w:fill="FFFFFF"/>
-        </w:rPr>
         <w:t>.</w:t>
       </w:r>
     </w:p>
-    <w:bookmarkStart w:id="80" w:name="_MON_1549815443"/>
-    <w:bookmarkEnd w:id="80"/>
+    <w:bookmarkStart w:id="81" w:name="_MON_1549815443"/>
+    <w:bookmarkEnd w:id="81"/>
     <w:p>
       <w:pPr>
         <w:pBdr>
@@ -16816,10 +16389,10 @@
       </w:pPr>
       <w:r>
         <w:object w:dxaOrig="9026" w:dyaOrig="2847" w14:anchorId="6E690EF0">
-          <v:shape id="_x0000_i1050" type="#_x0000_t75" style="width:450.75pt;height:142.5pt" o:ole="">
+          <v:shape id="_x0000_i1050" type="#_x0000_t75" style="width:451pt;height:142pt" o:ole="">
             <v:imagedata r:id="rId69" o:title=""/>
           </v:shape>
-          <o:OLEObject Type="Embed" ProgID="Word.OpenDocumentText.12" ShapeID="_x0000_i1050" DrawAspect="Content" ObjectID="_1550569458" r:id="rId70"/>
+          <o:OLEObject Type="Embed" ProgID="Word.OpenDocumentText.12" ShapeID="_x0000_i1050" DrawAspect="Content" ObjectID="_1550579079" r:id="rId70"/>
         </w:object>
       </w:r>
     </w:p>
@@ -16857,8 +16430,8 @@
       <w:proofErr w:type="spellEnd"/>
       <w:proofErr w:type="gramEnd"/>
     </w:p>
-    <w:bookmarkStart w:id="81" w:name="_MON_1549815337"/>
-    <w:bookmarkEnd w:id="81"/>
+    <w:bookmarkStart w:id="82" w:name="_MON_1549815337"/>
+    <w:bookmarkEnd w:id="82"/>
     <w:p>
       <w:pPr>
         <w:pBdr>
@@ -16871,10 +16444,10 @@
       </w:pPr>
       <w:r>
         <w:object w:dxaOrig="9026" w:dyaOrig="4627" w14:anchorId="66722EFC">
-          <v:shape id="_x0000_i1051" type="#_x0000_t75" style="width:450.75pt;height:231pt" o:ole="">
+          <v:shape id="_x0000_i1051" type="#_x0000_t75" style="width:451pt;height:231pt" o:ole="">
             <v:imagedata r:id="rId71" o:title=""/>
           </v:shape>
-          <o:OLEObject Type="Embed" ProgID="Word.OpenDocumentText.12" ShapeID="_x0000_i1051" DrawAspect="Content" ObjectID="_1550569459" r:id="rId72"/>
+          <o:OLEObject Type="Embed" ProgID="Word.OpenDocumentText.12" ShapeID="_x0000_i1051" DrawAspect="Content" ObjectID="_1550579080" r:id="rId72"/>
         </w:object>
       </w:r>
     </w:p>
@@ -16916,11 +16489,11 @@
         <w:pStyle w:val="Heading2"/>
         <w:spacing w:after="120"/>
       </w:pPr>
-      <w:bookmarkStart w:id="82" w:name="_Toc476825815"/>
+      <w:bookmarkStart w:id="83" w:name="_Toc476825815"/>
       <w:r>
         <w:t>5.3 Demo Results</w:t>
       </w:r>
-      <w:bookmarkEnd w:id="82"/>
+      <w:bookmarkEnd w:id="83"/>
     </w:p>
     <w:p>
       <w:pPr>
@@ -16979,7 +16552,7 @@
         <w:pStyle w:val="Heading1"/>
         <w:spacing w:after="240"/>
       </w:pPr>
-      <w:bookmarkStart w:id="83" w:name="_Toc476825816"/>
+      <w:bookmarkStart w:id="84" w:name="_Toc476825816"/>
       <w:r>
         <w:lastRenderedPageBreak/>
         <w:t>6</w:t>
@@ -16990,7 +16563,7 @@
       <w:r>
         <w:t>Future Work</w:t>
       </w:r>
-      <w:bookmarkEnd w:id="83"/>
+      <w:bookmarkEnd w:id="84"/>
     </w:p>
     <w:p>
       <w:pPr>
@@ -17023,11 +16596,11 @@
         <w:pStyle w:val="Heading2"/>
         <w:spacing w:after="120"/>
       </w:pPr>
-      <w:bookmarkStart w:id="84" w:name="_Toc476825817"/>
+      <w:bookmarkStart w:id="85" w:name="_Toc476825817"/>
       <w:r>
         <w:t>6.1 DirectX</w:t>
       </w:r>
-      <w:bookmarkEnd w:id="84"/>
+      <w:bookmarkEnd w:id="85"/>
       <w:r>
         <w:t xml:space="preserve"> </w:t>
       </w:r>
@@ -17037,15 +16610,7 @@
         <w:spacing w:after="120" w:line="276" w:lineRule="auto"/>
       </w:pPr>
       <w:r>
-        <w:t xml:space="preserve">DirectX could be an exciting addition in future work due to its API design. Unlike OpenGL and </w:t>
-      </w:r>
-      <w:proofErr w:type="spellStart"/>
-      <w:r>
-        <w:t>OpenCL</w:t>
-      </w:r>
-      <w:proofErr w:type="spellEnd"/>
-      <w:r>
-        <w:t xml:space="preserve"> DirectX has many </w:t>
+        <w:t xml:space="preserve">DirectX could be an exciting addition in future work due to its API design. Unlike OpenGL and OpenCL DirectX has many </w:t>
       </w:r>
       <w:r>
         <w:t>object-oriented</w:t>
@@ -17084,8 +16649,8 @@
         <w:t>, where you can see that there would be a very different approach when embedding this API for use by JavaScript.</w:t>
       </w:r>
     </w:p>
-    <w:bookmarkStart w:id="85" w:name="_MON_1549201102"/>
-    <w:bookmarkEnd w:id="85"/>
+    <w:bookmarkStart w:id="86" w:name="_MON_1549201102"/>
+    <w:bookmarkEnd w:id="86"/>
     <w:p>
       <w:pPr>
         <w:pBdr>
@@ -17098,10 +16663,10 @@
       </w:pPr>
       <w:r>
         <w:object w:dxaOrig="10800" w:dyaOrig="2670" w14:anchorId="56E3EC35">
-          <v:shape id="_x0000_i1052" type="#_x0000_t75" style="width:541.5pt;height:132.75pt" o:ole="">
+          <v:shape id="_x0000_i1052" type="#_x0000_t75" style="width:542pt;height:133pt" o:ole="">
             <v:imagedata r:id="rId73" o:title=""/>
           </v:shape>
-          <o:OLEObject Type="Embed" ProgID="Word.OpenDocumentText.12" ShapeID="_x0000_i1052" DrawAspect="Content" ObjectID="_1550569460" r:id="rId74"/>
+          <o:OLEObject Type="Embed" ProgID="Word.OpenDocumentText.12" ShapeID="_x0000_i1052" DrawAspect="Content" ObjectID="_1550579081" r:id="rId74"/>
         </w:object>
       </w:r>
     </w:p>
@@ -17138,11 +16703,11 @@
       <w:pPr>
         <w:pStyle w:val="Heading2"/>
       </w:pPr>
-      <w:bookmarkStart w:id="86" w:name="_Toc476825818"/>
+      <w:bookmarkStart w:id="87" w:name="_Toc476825818"/>
       <w:r>
         <w:t>6.2 CUDA</w:t>
       </w:r>
-      <w:bookmarkEnd w:id="86"/>
+      <w:bookmarkEnd w:id="87"/>
     </w:p>
     <w:p>
       <w:pPr>
@@ -17155,15 +16720,7 @@
         <w:t xml:space="preserve"> be a difficult project as well. </w:t>
       </w:r>
       <w:r>
-        <w:t xml:space="preserve">CUDA programs are compiled with a custom compiler NVCC making it very different from </w:t>
-      </w:r>
-      <w:proofErr w:type="spellStart"/>
-      <w:r>
-        <w:t>OpenCL</w:t>
-      </w:r>
-      <w:proofErr w:type="spellEnd"/>
-      <w:r>
-        <w:t>. What is more is that CUDA relies on annotations on C++ code and it would be interesting to see how this could be mimicked in JavaScript.</w:t>
+        <w:t>CUDA programs are compiled with a custom compiler NVCC making it very different from OpenCL. What is more is that CUDA relies on annotations on C++ code and it would be interesting to see how this could be mimicked in JavaScript.</w:t>
       </w:r>
       <w:r>
         <w:t xml:space="preserve"> This could involve the creation of a new set of objects that mimic CUDA concepts. For </w:t>
@@ -17175,8 +16732,8 @@
         <w:t xml:space="preserve"> a Kernel object that helps compile a CUDA style kernel for the user during runtime.</w:t>
       </w:r>
     </w:p>
-    <w:bookmarkStart w:id="87" w:name="_MON_1549198981"/>
-    <w:bookmarkEnd w:id="87"/>
+    <w:bookmarkStart w:id="88" w:name="_MON_1549198981"/>
+    <w:bookmarkEnd w:id="88"/>
     <w:p>
       <w:pPr>
         <w:pBdr>
@@ -17189,10 +16746,10 @@
       </w:pPr>
       <w:r>
         <w:object w:dxaOrig="9026" w:dyaOrig="613" w14:anchorId="00E9830D">
-          <v:shape id="_x0000_i1053" type="#_x0000_t75" style="width:450.75pt;height:31.5pt" o:ole="">
+          <v:shape id="_x0000_i1053" type="#_x0000_t75" style="width:451pt;height:32pt" o:ole="">
             <v:imagedata r:id="rId75" o:title=""/>
           </v:shape>
-          <o:OLEObject Type="Embed" ProgID="Word.OpenDocumentText.12" ShapeID="_x0000_i1053" DrawAspect="Content" ObjectID="_1550569461" r:id="rId76"/>
+          <o:OLEObject Type="Embed" ProgID="Word.OpenDocumentText.12" ShapeID="_x0000_i1053" DrawAspect="Content" ObjectID="_1550579082" r:id="rId76"/>
         </w:object>
       </w:r>
     </w:p>
@@ -17210,6 +16767,7 @@
         <w:rPr>
           <w:rStyle w:val="Emphasis"/>
         </w:rPr>
+        <w:lastRenderedPageBreak/>
         <w:t>Figure 38</w:t>
       </w:r>
       <w:r>
@@ -17230,12 +16788,11 @@
         <w:pStyle w:val="Heading2"/>
         <w:spacing w:after="120"/>
       </w:pPr>
-      <w:bookmarkStart w:id="88" w:name="_Toc476825819"/>
-      <w:r>
-        <w:lastRenderedPageBreak/>
+      <w:bookmarkStart w:id="89" w:name="_Toc476825819"/>
+      <w:r>
         <w:t>6.3 Applications</w:t>
       </w:r>
-      <w:bookmarkEnd w:id="88"/>
+      <w:bookmarkEnd w:id="89"/>
       <w:r>
         <w:t xml:space="preserve"> </w:t>
       </w:r>
@@ -17338,8 +16895,8 @@
         <w:t xml:space="preserve"> An example of the type safety that Typescript provides can be seen in Figure 39.</w:t>
       </w:r>
     </w:p>
-    <w:bookmarkStart w:id="89" w:name="_MON_1549198717"/>
-    <w:bookmarkEnd w:id="89"/>
+    <w:bookmarkStart w:id="90" w:name="_MON_1549198717"/>
+    <w:bookmarkEnd w:id="90"/>
     <w:p>
       <w:pPr>
         <w:pBdr>
@@ -17352,10 +16909,10 @@
       </w:pPr>
       <w:r>
         <w:object w:dxaOrig="9026" w:dyaOrig="2830" w14:anchorId="19553C60">
-          <v:shape id="_x0000_i1054" type="#_x0000_t75" style="width:450.75pt;height:142.5pt" o:ole="">
+          <v:shape id="_x0000_i1054" type="#_x0000_t75" style="width:451pt;height:142pt" o:ole="">
             <v:imagedata r:id="rId77" o:title=""/>
           </v:shape>
-          <o:OLEObject Type="Embed" ProgID="Word.OpenDocumentText.12" ShapeID="_x0000_i1054" DrawAspect="Content" ObjectID="_1550569462" r:id="rId78"/>
+          <o:OLEObject Type="Embed" ProgID="Word.OpenDocumentText.12" ShapeID="_x0000_i1054" DrawAspect="Content" ObjectID="_1550579083" r:id="rId78"/>
         </w:object>
       </w:r>
     </w:p>
@@ -17405,11 +16962,11 @@
         <w:pStyle w:val="Heading2"/>
         <w:spacing w:after="120"/>
       </w:pPr>
-      <w:bookmarkStart w:id="90" w:name="_Toc476825820"/>
+      <w:bookmarkStart w:id="91" w:name="_Toc476825820"/>
       <w:r>
         <w:t>6.4 Framework vs Platform</w:t>
       </w:r>
-      <w:bookmarkEnd w:id="90"/>
+      <w:bookmarkEnd w:id="91"/>
       <w:r>
         <w:t xml:space="preserve"> </w:t>
       </w:r>
@@ -17506,12 +17063,11 @@
         <w:pStyle w:val="Heading2"/>
         <w:spacing w:after="120"/>
       </w:pPr>
-      <w:bookmarkStart w:id="91" w:name="_Toc476825821"/>
-      <w:r>
-        <w:lastRenderedPageBreak/>
+      <w:bookmarkStart w:id="92" w:name="_Toc476825821"/>
+      <w:r>
         <w:t>6.5 Alternative Languages</w:t>
       </w:r>
-      <w:bookmarkEnd w:id="91"/>
+      <w:bookmarkEnd w:id="92"/>
       <w:r>
         <w:t xml:space="preserve"> </w:t>
       </w:r>
@@ -17558,14 +17114,14 @@
         <w:pStyle w:val="Heading2"/>
         <w:spacing w:after="120"/>
       </w:pPr>
-      <w:bookmarkStart w:id="92" w:name="_Toc476825822"/>
+      <w:bookmarkStart w:id="93" w:name="_Toc476825822"/>
       <w:r>
         <w:t>6.6</w:t>
       </w:r>
       <w:r>
         <w:t xml:space="preserve"> User Interface</w:t>
       </w:r>
-      <w:bookmarkEnd w:id="92"/>
+      <w:bookmarkEnd w:id="93"/>
       <w:r>
         <w:t xml:space="preserve"> </w:t>
       </w:r>
@@ -17683,322 +17239,291 @@
         <w:pStyle w:val="Heading1"/>
         <w:spacing w:after="240"/>
       </w:pPr>
-      <w:bookmarkStart w:id="93" w:name="_Toc476825823"/>
+      <w:bookmarkStart w:id="94" w:name="_Toc476825823"/>
+      <w:r>
+        <w:t>7</w:t>
+      </w:r>
+      <w:r>
+        <w:t xml:space="preserve">.0 </w:t>
+      </w:r>
+      <w:r>
+        <w:t>Critical Appraisal</w:t>
+      </w:r>
+      <w:bookmarkEnd w:id="94"/>
+    </w:p>
+    <w:p>
+      <w:pPr>
+        <w:spacing w:line="276" w:lineRule="auto"/>
+      </w:pPr>
+      <w:r>
+        <w:t>This project had several large-scale goals. The first was a ful</w:t>
+      </w:r>
+      <w:r>
+        <w:t>ling working platform that provided a layer of useful utilities for GPU programmers</w:t>
+      </w:r>
+      <w:r>
+        <w:t xml:space="preserve"> and the ability to write GPU experiments in</w:t>
+      </w:r>
+      <w:r>
+        <w:t xml:space="preserve"> a </w:t>
+      </w:r>
+      <w:r>
+        <w:t>dynamic way</w:t>
+      </w:r>
+      <w:r>
+        <w:t>.</w:t>
+      </w:r>
+      <w:r>
+        <w:t xml:space="preserve">  </w:t>
+      </w:r>
+      <w:r>
+        <w:t>Secondly, s</w:t>
+      </w:r>
+      <w:r>
+        <w:t xml:space="preserve">everal demonstrations that </w:t>
+      </w:r>
+      <w:r>
+        <w:t xml:space="preserve">not only </w:t>
+      </w:r>
+      <w:r>
+        <w:t>proved its effectiveness in real world use</w:t>
+      </w:r>
+      <w:r>
+        <w:t>, but the advantages of the idea and concept</w:t>
+      </w:r>
+      <w:r>
+        <w:t xml:space="preserve">. </w:t>
+      </w:r>
+      <w:r>
+        <w:t>Thirdly, an in-depth</w:t>
+      </w:r>
+      <w:r>
+        <w:t xml:space="preserve"> literature</w:t>
+      </w:r>
+      <w:r>
+        <w:t xml:space="preserve"> review</w:t>
+      </w:r>
+      <w:r>
+        <w:t xml:space="preserve"> in</w:t>
+      </w:r>
+      <w:r>
+        <w:t>to</w:t>
+      </w:r>
+      <w:r>
+        <w:t xml:space="preserve"> the current state of GPUs on a desktop level</w:t>
+      </w:r>
+      <w:r>
+        <w:t xml:space="preserve"> and the APIs that are used by them. Finally, an in depth look at JavaScript as it exists today through the recent ECMAScript standard and the design and implementation details of V8 arguably the world’s most popular JavaScript compiler</w:t>
+      </w:r>
+      <w:r>
+        <w:t xml:space="preserve">. </w:t>
+      </w:r>
+    </w:p>
+    <w:p>
+      <w:pPr>
+        <w:spacing w:line="276" w:lineRule="auto"/>
+      </w:pPr>
+    </w:p>
+    <w:p>
+      <w:pPr>
+        <w:spacing w:line="276" w:lineRule="auto"/>
+      </w:pPr>
+      <w:r>
+        <w:t xml:space="preserve">These goals were met. An initial prototype of the platform was made </w:t>
+      </w:r>
+      <w:r>
+        <w:t>early in the</w:t>
+      </w:r>
+      <w:r>
+        <w:t xml:space="preserve"> research stage thanks to a lot of investment in development before the project started.</w:t>
+      </w:r>
+      <w:r>
+        <w:t xml:space="preserve"> </w:t>
+      </w:r>
+      <w:r>
+        <w:t>This was done to ensure the feasibility of the project as there were serious doubts at the start as to whether high performance rendering applications could be accomplished on a desktop level with JavaScript. This initial development</w:t>
+      </w:r>
+      <w:r>
+        <w:t xml:space="preserve"> allowed a good amount of time to be spent on a review of technical areas that would f</w:t>
+      </w:r>
+      <w:r>
+        <w:t>orm the basis for the project. This included an</w:t>
+      </w:r>
+      <w:r>
+        <w:t xml:space="preserve"> investigation into JavaScript and its latest standard, GPUs from both a hardware and software perspective</w:t>
+      </w:r>
+      <w:r>
+        <w:t xml:space="preserve"> and V8 the central pillar of the project that enables all of this</w:t>
+      </w:r>
+      <w:r>
+        <w:t xml:space="preserve">. </w:t>
+      </w:r>
+      <w:r>
+        <w:t>Several</w:t>
+      </w:r>
+      <w:r>
+        <w:t xml:space="preserve"> demonstrations were also made</w:t>
+      </w:r>
+      <w:r>
+        <w:t xml:space="preserve">, six in total with three being OpenGL based and the other three being OpenCL based. Not only were they good to </w:t>
+      </w:r>
+      <w:r>
+        <w:t>highlight</w:t>
+      </w:r>
+      <w:r>
+        <w:t xml:space="preserve"> the platform in action but</w:t>
+      </w:r>
+      <w:r>
+        <w:t xml:space="preserve"> </w:t>
+      </w:r>
+      <w:r>
+        <w:t xml:space="preserve">they </w:t>
+      </w:r>
+      <w:r>
+        <w:t xml:space="preserve">highlight the advantages of the platform and helped demonstrate how simple GPU concepts can be if they are made as simple as they </w:t>
+      </w:r>
+      <w:r>
+        <w:t>are</w:t>
+      </w:r>
+      <w:r>
+        <w:t>, so there was a lot to celebrate in the project.</w:t>
+      </w:r>
+    </w:p>
+    <w:p>
+      <w:pPr>
+        <w:spacing w:line="276" w:lineRule="auto"/>
+      </w:pPr>
+    </w:p>
+    <w:p>
+      <w:pPr>
+        <w:spacing w:line="276" w:lineRule="auto"/>
+      </w:pPr>
+      <w:r>
+        <w:t>However, the amount of research undertaken could have been more expansive</w:t>
+      </w:r>
+      <w:r>
+        <w:t xml:space="preserve"> as could have </w:t>
+      </w:r>
+      <w:r>
+        <w:t xml:space="preserve">the </w:t>
+      </w:r>
+      <w:r>
+        <w:t>technical implementation</w:t>
+      </w:r>
+      <w:r>
+        <w:t xml:space="preserve">.  </w:t>
+      </w:r>
+      <w:r>
+        <w:t xml:space="preserve">More research could have been undertaken to explore why knowledge of GPGPU is lacking across the common developer and what could be done to address this. </w:t>
+      </w:r>
+      <w:r>
+        <w:t xml:space="preserve">While OpenGL and OpenCL were made part of the platform there are a myriad of GPU industry APIs that could have also been embedded but weren’t as the additional workload would have been unmanageable to finish in the given time. The platform is also extremely limited providing only the basic bindings to OpenGL and OpenCL which could have been taken further if more time could be spent on development. Finally, the last failure is that the result of the development project is only </w:t>
+      </w:r>
+      <w:r>
+        <w:t>available on Windows and isn’t a</w:t>
+      </w:r>
+      <w:r>
+        <w:t>vailable on other platforms.</w:t>
+      </w:r>
+      <w:r>
+        <w:t xml:space="preserve"> </w:t>
+      </w:r>
+    </w:p>
+    <w:p>
+      <w:pPr>
+        <w:spacing w:line="276" w:lineRule="auto"/>
+      </w:pPr>
+    </w:p>
+    <w:p>
+      <w:pPr>
+        <w:spacing w:line="276" w:lineRule="auto"/>
+      </w:pPr>
+      <w:r>
+        <w:t xml:space="preserve">The project itself exposed me to the inner workings of JavaScript and this will be a very valuable skill as JavaScript gets popular day after day and knowing it a level that most people don’t will certainly be an advantage. The ability to get hands on experience with V8 was also welcome. As an individual who works with the web often it is great to look under the hood and understand the optimizations that V8 enables to make JavaScript as </w:t>
+      </w:r>
       <w:r>
         <w:lastRenderedPageBreak/>
-        <w:t>7</w:t>
-      </w:r>
-      <w:r>
-        <w:t xml:space="preserve">.0 </w:t>
-      </w:r>
-      <w:r>
-        <w:t>Critical Appraisal</w:t>
-      </w:r>
-      <w:bookmarkEnd w:id="93"/>
+        <w:t>fast as it is today. So, if nothing else these learning point</w:t>
+      </w:r>
+      <w:r>
+        <w:t>s</w:t>
+      </w:r>
+      <w:r>
+        <w:t xml:space="preserve"> have certainly made </w:t>
+      </w:r>
+      <w:r>
+        <w:t>a</w:t>
+      </w:r>
+      <w:r>
+        <w:t xml:space="preserve"> fantastic</w:t>
+      </w:r>
+      <w:r>
+        <w:t xml:space="preserve"> addition</w:t>
+      </w:r>
+      <w:r>
+        <w:t xml:space="preserve"> </w:t>
+      </w:r>
+      <w:r>
+        <w:t>to my</w:t>
+      </w:r>
+      <w:r>
+        <w:t xml:space="preserve"> personal development.</w:t>
+      </w:r>
     </w:p>
     <w:p>
       <w:pPr>
         <w:spacing w:line="276" w:lineRule="auto"/>
       </w:pPr>
-      <w:r>
-        <w:t>This project had several large-scale goals. The first was a ful</w:t>
-      </w:r>
-      <w:r>
-        <w:t>ling working platform that provided a layer of useful utilities for GPU programmers</w:t>
-      </w:r>
-      <w:r>
-        <w:t xml:space="preserve"> and the ability to write GPU experiments in</w:t>
-      </w:r>
-      <w:r>
-        <w:t xml:space="preserve"> a </w:t>
-      </w:r>
-      <w:r>
-        <w:t>dynamic way</w:t>
-      </w:r>
-      <w:r>
-        <w:t>.</w:t>
-      </w:r>
-      <w:r>
-        <w:t xml:space="preserve">  </w:t>
-      </w:r>
-      <w:r>
-        <w:t>Secondly, s</w:t>
-      </w:r>
-      <w:r>
-        <w:t xml:space="preserve">everal demonstrations that </w:t>
-      </w:r>
-      <w:r>
-        <w:t xml:space="preserve">not only </w:t>
-      </w:r>
-      <w:r>
-        <w:t>proved its effectiveness in real world use</w:t>
-      </w:r>
-      <w:r>
-        <w:t>, but the advantages of the idea and concept</w:t>
-      </w:r>
-      <w:r>
-        <w:t xml:space="preserve">. </w:t>
-      </w:r>
-      <w:r>
-        <w:t>Thirdly, an in-depth</w:t>
-      </w:r>
-      <w:r>
-        <w:t xml:space="preserve"> literature</w:t>
-      </w:r>
-      <w:r>
-        <w:t xml:space="preserve"> review</w:t>
-      </w:r>
-      <w:r>
-        <w:t xml:space="preserve"> in</w:t>
-      </w:r>
-      <w:r>
-        <w:t>to</w:t>
-      </w:r>
-      <w:r>
-        <w:t xml:space="preserve"> the current state of GPUs on a desktop level</w:t>
-      </w:r>
-      <w:r>
-        <w:t xml:space="preserve"> and the APIs that are used by them. Finally, an in depth look at JavaScript as it exists today through the recent ECMAScript standard and the design and implementation details of V8 arguably the world’s most popular JavaScript compiler</w:t>
-      </w:r>
-      <w:r>
-        <w:t xml:space="preserve">. </w:t>
-      </w:r>
     </w:p>
     <w:p>
       <w:pPr>
         <w:spacing w:line="276" w:lineRule="auto"/>
       </w:pPr>
-    </w:p>
-    <w:p>
-      <w:pPr>
-        <w:spacing w:line="276" w:lineRule="auto"/>
-      </w:pPr>
-      <w:r>
-        <w:t xml:space="preserve">These goals were met. An initial prototype of the platform was made </w:t>
-      </w:r>
-      <w:r>
-        <w:t>early in the</w:t>
-      </w:r>
-      <w:r>
-        <w:t xml:space="preserve"> research stage thanks to a lot of investment in development before the project started.</w:t>
+      <w:r>
+        <w:t xml:space="preserve">Overall, </w:t>
+      </w:r>
+      <w:r>
+        <w:t>the project was a great success. It culminated in a working version of the platform as well as several demonstrations that perfectly demonstrate the research and its value.</w:t>
       </w:r>
       <w:r>
         <w:t xml:space="preserve"> </w:t>
       </w:r>
       <w:r>
-        <w:t>This was done to ensure the feasibility of the project as there were serious doubts at the start as to whether high performance rendering applications could be accomplished on a desktop level with JavaScript. This initial development</w:t>
-      </w:r>
-      <w:r>
-        <w:t xml:space="preserve"> allowed a good amount of time to be spent on a review of technical areas that would f</w:t>
-      </w:r>
-      <w:r>
-        <w:t>orm the basis for the project. This included an</w:t>
-      </w:r>
-      <w:r>
-        <w:t xml:space="preserve"> investigation into JavaScript and its latest standard, GPUs from both a hardware and software perspective</w:t>
-      </w:r>
-      <w:r>
-        <w:t xml:space="preserve"> and V8 the central pillar of the project that enables all of this</w:t>
-      </w:r>
-      <w:r>
-        <w:t xml:space="preserve">. </w:t>
-      </w:r>
-      <w:r>
-        <w:t>Several</w:t>
-      </w:r>
-      <w:r>
-        <w:t xml:space="preserve"> demonstrations were also made</w:t>
-      </w:r>
-      <w:r>
-        <w:t xml:space="preserve">, six in total with three being OpenGL based and the other three being </w:t>
-      </w:r>
-      <w:proofErr w:type="spellStart"/>
-      <w:r>
-        <w:t>OpenCL</w:t>
-      </w:r>
-      <w:proofErr w:type="spellEnd"/>
-      <w:r>
-        <w:t xml:space="preserve"> based. Not only were they good to </w:t>
-      </w:r>
-      <w:r>
-        <w:t>highlight</w:t>
-      </w:r>
-      <w:r>
-        <w:t xml:space="preserve"> the platform in action but</w:t>
+        <w:t xml:space="preserve">Additionally, the research and development are unique. Citing relevant references were difficulty to find in relation to V8 and JavaScript. There clearly isn’t a lot of research in this area with regards to the advantages and design of both and this should hopefully be a good starting point for that. </w:t>
+      </w:r>
+      <w:r>
+        <w:t>This project</w:t>
+      </w:r>
+      <w:r>
+        <w:t xml:space="preserve"> can be built upon in future </w:t>
+      </w:r>
+      <w:r>
+        <w:t>in man</w:t>
+      </w:r>
+      <w:r>
+        <w:t xml:space="preserve">y ways and this </w:t>
+      </w:r>
+      <w:r>
+        <w:t xml:space="preserve">gives </w:t>
+      </w:r>
+      <w:r>
+        <w:t>a good starting point for future research that looks a</w:t>
+      </w:r>
+      <w:r>
+        <w:t>t</w:t>
+      </w:r>
+      <w:r>
+        <w:t xml:space="preserve"> crafting bespoke platform</w:t>
+      </w:r>
+      <w:r>
+        <w:t>s or</w:t>
+      </w:r>
+      <w:r>
+        <w:t xml:space="preserve"> environments for certain areas.</w:t>
       </w:r>
       <w:r>
         <w:t xml:space="preserve"> </w:t>
       </w:r>
-      <w:r>
-        <w:t xml:space="preserve">they </w:t>
-      </w:r>
-      <w:r>
-        <w:t xml:space="preserve">highlight the advantages of the platform and helped demonstrate how simple GPU concepts can be if they are made as simple as they </w:t>
-      </w:r>
-      <w:r>
-        <w:t>are</w:t>
-      </w:r>
-      <w:r>
-        <w:t>, so there was a lot to celebrate in the project.</w:t>
-      </w:r>
-    </w:p>
-    <w:p>
-      <w:pPr>
-        <w:spacing w:line="276" w:lineRule="auto"/>
-      </w:pPr>
-    </w:p>
-    <w:p>
-      <w:pPr>
-        <w:spacing w:line="276" w:lineRule="auto"/>
-      </w:pPr>
-      <w:r>
-        <w:t>However, the amount of research undertaken could have been more expansive</w:t>
-      </w:r>
-      <w:r>
-        <w:t xml:space="preserve"> as could have </w:t>
-      </w:r>
-      <w:r>
-        <w:t xml:space="preserve">the </w:t>
-      </w:r>
-      <w:r>
-        <w:t>technical implementation</w:t>
-      </w:r>
-      <w:r>
-        <w:t xml:space="preserve">.  </w:t>
-      </w:r>
-      <w:r>
-        <w:t xml:space="preserve">More research could have been undertaken to explore why knowledge of GPGPU is lacking across the common developer and what could be done to address this. </w:t>
-      </w:r>
-      <w:r>
-        <w:t xml:space="preserve">While OpenGL and </w:t>
-      </w:r>
-      <w:proofErr w:type="spellStart"/>
-      <w:r>
-        <w:t>OpenCL</w:t>
-      </w:r>
-      <w:proofErr w:type="spellEnd"/>
-      <w:r>
-        <w:t xml:space="preserve"> were made part of the platform there are a myriad of GPU industry APIs that could have also been embedded but weren’t as the additional workload would have been unmanageable to finish in the given time. The platform is also extremely limited providing only the basic bindings to OpenGL and </w:t>
-      </w:r>
-      <w:proofErr w:type="spellStart"/>
-      <w:r>
-        <w:t>OpenCL</w:t>
-      </w:r>
-      <w:proofErr w:type="spellEnd"/>
-      <w:r>
-        <w:t xml:space="preserve"> which could have been taken further if more time could be spent on development. Finally, the last failure is that the result of the development project is only </w:t>
-      </w:r>
-      <w:r>
-        <w:t>available on Windows and isn’t a</w:t>
-      </w:r>
-      <w:r>
-        <w:t>vailable on other platforms.</w:t>
-      </w:r>
-      <w:r>
-        <w:t xml:space="preserve"> </w:t>
-      </w:r>
-    </w:p>
-    <w:p>
-      <w:pPr>
-        <w:spacing w:line="276" w:lineRule="auto"/>
-      </w:pPr>
-    </w:p>
-    <w:p>
-      <w:pPr>
-        <w:spacing w:line="276" w:lineRule="auto"/>
-      </w:pPr>
-      <w:r>
-        <w:t>The project itself exposed me to the inner workings of JavaScript and this will be a very valuable skill as JavaScript gets popular day after day and knowing it a level that most people don’t will certainly be an advantage. The ability to get hands on experience with V8 was also welcome. As an individual who works with the web often it is great to look under the hood and understand the optimizations that V8 enables to make JavaScript as fast as it is today. So, if nothing else these learning point</w:t>
-      </w:r>
-      <w:r>
-        <w:t>s</w:t>
-      </w:r>
-      <w:r>
-        <w:t xml:space="preserve"> have certainly made </w:t>
-      </w:r>
-      <w:r>
-        <w:t>a</w:t>
-      </w:r>
-      <w:r>
-        <w:t xml:space="preserve"> fantastic</w:t>
-      </w:r>
-      <w:r>
-        <w:t xml:space="preserve"> addition</w:t>
-      </w:r>
-      <w:r>
-        <w:t xml:space="preserve"> </w:t>
-      </w:r>
-      <w:r>
-        <w:t>to my</w:t>
-      </w:r>
-      <w:r>
-        <w:t xml:space="preserve"> personal development.</w:t>
-      </w:r>
-    </w:p>
-    <w:p>
-      <w:pPr>
-        <w:spacing w:line="276" w:lineRule="auto"/>
-      </w:pPr>
-    </w:p>
-    <w:p>
-      <w:pPr>
-        <w:spacing w:line="276" w:lineRule="auto"/>
-      </w:pPr>
-      <w:r>
-        <w:t xml:space="preserve">Overall, </w:t>
-      </w:r>
-      <w:r>
-        <w:t>the project was a great success. It culminated in a working version of the platform as well as several demonstrations that perfectly demonstrate the research and its value.</w:t>
-      </w:r>
-      <w:r>
-        <w:t xml:space="preserve"> </w:t>
-      </w:r>
-      <w:r>
-        <w:t xml:space="preserve">Additionally, the research and development are unique. Citing relevant references were difficulty to find in relation to V8 and JavaScript. There clearly isn’t a lot of research in this area with regards to the advantages and design of both and this should hopefully be a good starting point for that. </w:t>
-      </w:r>
-      <w:r>
-        <w:t>This project</w:t>
-      </w:r>
-      <w:r>
-        <w:t xml:space="preserve"> can be built upon in future </w:t>
-      </w:r>
-      <w:r>
-        <w:t>in man</w:t>
-      </w:r>
-      <w:r>
-        <w:t xml:space="preserve">y ways and this </w:t>
-      </w:r>
-      <w:r>
-        <w:t xml:space="preserve">gives </w:t>
-      </w:r>
-      <w:r>
-        <w:t>a good starting point for future research that looks a</w:t>
-      </w:r>
-      <w:r>
-        <w:t>t</w:t>
-      </w:r>
-      <w:r>
-        <w:t xml:space="preserve"> crafting bespoke platform</w:t>
-      </w:r>
-      <w:r>
-        <w:t>s or</w:t>
-      </w:r>
-      <w:r>
-        <w:t xml:space="preserve"> environments for certain areas.</w:t>
-      </w:r>
-      <w:r>
-        <w:t xml:space="preserve"> </w:t>
-      </w:r>
-    </w:p>
-    <w:p>
-      <w:pPr>
-        <w:spacing w:line="276" w:lineRule="auto"/>
-      </w:pPr>
-    </w:p>
-    <w:p>
-      <w:pPr>
-        <w:spacing w:line="276" w:lineRule="auto"/>
-      </w:pPr>
     </w:p>
     <w:p>
       <w:pPr>
@@ -18165,7 +17690,7 @@
         <w:pStyle w:val="Heading1"/>
         <w:spacing w:after="120"/>
       </w:pPr>
-      <w:bookmarkStart w:id="94" w:name="_Toc476825824"/>
+      <w:bookmarkStart w:id="95" w:name="_Toc476825824"/>
       <w:r>
         <w:lastRenderedPageBreak/>
         <w:t>8</w:t>
@@ -18176,7 +17701,7 @@
       <w:r>
         <w:t>Conclusion</w:t>
       </w:r>
-      <w:bookmarkEnd w:id="94"/>
+      <w:bookmarkEnd w:id="95"/>
     </w:p>
     <w:p>
       <w:pPr>
@@ -18213,15 +17738,7 @@
         <w:t>Additionally, modular</w:t>
       </w:r>
       <w:r>
-        <w:t xml:space="preserve"> components for image loading and Typed Arrays for image buffers again led to a better declaration of intent and cut down the boilerplate required to access the hardware. By doing so it is clear that we made GPGPU less intimidating and more approachable. It is no wonder then that recent versions of the </w:t>
-      </w:r>
-      <w:proofErr w:type="spellStart"/>
-      <w:r>
-        <w:t>OpenCL</w:t>
-      </w:r>
-      <w:proofErr w:type="spellEnd"/>
-      <w:r>
-        <w:t xml:space="preserve"> standard build of this idea of reusable classes for interaction with its API over regular C calls. However, taken further to encompass not only the API itself but the operations required to load, translate and pass data to this API we can make an incredibly exciting technology as approachable as a hello world program in the simplest of programming languages.</w:t>
+        <w:t xml:space="preserve"> components for image loading and Typed Arrays for image buffers again led to a better declaration of intent and cut down the boilerplate required to access the hardware. By doing so it is clear that we made GPGPU less intimidating and more approachable. It is no wonder then that recent versions of the OpenCL standard build of this idea of reusable classes for interaction with its API over regular C calls. However, taken further to encompass not only the API itself but the operations required to load, translate and pass data to this API we can make an incredibly exciting technology as approachable as a hello world program in the simplest of programming languages.</w:t>
       </w:r>
     </w:p>
     <w:p>
@@ -18286,15 +17803,7 @@
         <w:t xml:space="preserve"> </w:t>
       </w:r>
       <w:r>
-        <w:t xml:space="preserve">Arrays allow the language to be used in a wide range of scenarios outside what it was previously envisaged for. I am most impressed with how flexible JavaScript has been when integrating the language with the </w:t>
-      </w:r>
-      <w:proofErr w:type="spellStart"/>
-      <w:r>
-        <w:t>OpenCL</w:t>
-      </w:r>
-      <w:proofErr w:type="spellEnd"/>
-      <w:r>
-        <w:t xml:space="preserve"> and OpenGL APIs. It makes one wonder of the direction of travel for GPGPU. I have seen first-hand the advantages of making access to this hardware easier through higher level languages and how by presenting an all in one package how simple a demo could be to make in such little time. It certainly makes things easier and allows more time to focus on what you want to do.</w:t>
+        <w:t>Arrays allow the language to be used in a wide range of scenarios outside what it was previously envisaged for. I am most impressed with how flexible JavaScript has been when integrating the language with the OpenCL and OpenGL APIs. It makes one wonder of the direction of travel for GPGPU. I have seen first-hand the advantages of making access to this hardware easier through higher level languages and how by presenting an all in one package how simple a demo could be to make in such little time. It certainly makes things easier and allows more time to focus on what you want to do.</w:t>
       </w:r>
     </w:p>
     <w:p>
@@ -18540,7 +18049,6 @@
       <w:pPr>
         <w:spacing w:line="276" w:lineRule="auto"/>
       </w:pPr>
-      <w:bookmarkStart w:id="95" w:name="_GoBack"/>
     </w:p>
     <w:p>
       <w:pPr>
@@ -18548,7 +18056,6 @@
         <w:spacing w:after="240"/>
       </w:pPr>
       <w:bookmarkStart w:id="96" w:name="_Toc476825825"/>
-      <w:bookmarkEnd w:id="95"/>
       <w:r>
         <w:lastRenderedPageBreak/>
         <w:t>References</w:t>
@@ -20347,27 +19854,7 @@
           <w:szCs w:val="24"/>
           <w:shd w:val="clear" w:color="auto" w:fill="FFFFFF"/>
         </w:rPr>
-        <w:t xml:space="preserve">, F., 2010. A performance comparison of CUDA and </w:t>
-      </w:r>
-      <w:proofErr w:type="spellStart"/>
-      <w:r>
-        <w:rPr>
-          <w:i/>
-          <w:color w:val="222222"/>
-          <w:szCs w:val="24"/>
-          <w:shd w:val="clear" w:color="auto" w:fill="FFFFFF"/>
-        </w:rPr>
-        <w:t>OpenCL</w:t>
-      </w:r>
-      <w:proofErr w:type="spellEnd"/>
-      <w:r>
-        <w:rPr>
-          <w:i/>
-          <w:color w:val="222222"/>
-          <w:szCs w:val="24"/>
-          <w:shd w:val="clear" w:color="auto" w:fill="FFFFFF"/>
-        </w:rPr>
-        <w:t>.</w:t>
+        <w:t>, F., 2010. A performance comparison of CUDA and OpenCL.</w:t>
       </w:r>
       <w:r>
         <w:rPr>
@@ -22727,7 +22214,7 @@
 </file>
 
 <file path=word/endnotes.xml><?xml version="1.0" encoding="utf-8"?>
-<w:endnotes xmlns:wpc="http://schemas.microsoft.com/office/word/2010/wordprocessingCanvas" xmlns:cx="http://schemas.microsoft.com/office/drawing/2014/chartex" xmlns:cx1="http://schemas.microsoft.com/office/drawing/2015/9/8/chartex" xmlns:mc="http://schemas.openxmlformats.org/markup-compatibility/2006" xmlns:o="urn:schemas-microsoft-com:office:office" xmlns:r="http://schemas.openxmlformats.org/officeDocument/2006/relationships" xmlns:m="http://schemas.openxmlformats.org/officeDocument/2006/math" xmlns:v="urn:schemas-microsoft-com:vml" xmlns:wp14="http://schemas.microsoft.com/office/word/2010/wordprocessingDrawing" xmlns:wp="http://schemas.openxmlformats.org/drawingml/2006/wordprocessingDrawing" xmlns:w10="urn:schemas-microsoft-com:office:word" xmlns:w="http://schemas.openxmlformats.org/wordprocessingml/2006/main" xmlns:w14="http://schemas.microsoft.com/office/word/2010/wordml" xmlns:w15="http://schemas.microsoft.com/office/word/2012/wordml" xmlns:w16se="http://schemas.microsoft.com/office/word/2015/wordml/symex" xmlns:wpg="http://schemas.microsoft.com/office/word/2010/wordprocessingGroup" xmlns:wpi="http://schemas.microsoft.com/office/word/2010/wordprocessingInk" xmlns:wne="http://schemas.microsoft.com/office/word/2006/wordml" xmlns:wps="http://schemas.microsoft.com/office/word/2010/wordprocessingShape" mc:Ignorable="w14 w15 w16se wp14">
+<w:endnotes xmlns:wpc="http://schemas.microsoft.com/office/word/2010/wordprocessingCanvas" xmlns:mo="http://schemas.microsoft.com/office/mac/office/2008/main" xmlns:mc="http://schemas.openxmlformats.org/markup-compatibility/2006" xmlns:mv="urn:schemas-microsoft-com:mac:vml" xmlns:o="urn:schemas-microsoft-com:office:office" xmlns:r="http://schemas.openxmlformats.org/officeDocument/2006/relationships" xmlns:m="http://schemas.openxmlformats.org/officeDocument/2006/math" xmlns:v="urn:schemas-microsoft-com:vml" xmlns:wp14="http://schemas.microsoft.com/office/word/2010/wordprocessingDrawing" xmlns:wp="http://schemas.openxmlformats.org/drawingml/2006/wordprocessingDrawing" xmlns:w10="urn:schemas-microsoft-com:office:word" xmlns:w="http://schemas.openxmlformats.org/wordprocessingml/2006/main" xmlns:w14="http://schemas.microsoft.com/office/word/2010/wordml" xmlns:w15="http://schemas.microsoft.com/office/word/2012/wordml" xmlns:wpg="http://schemas.microsoft.com/office/word/2010/wordprocessingGroup" xmlns:wpi="http://schemas.microsoft.com/office/word/2010/wordprocessingInk" xmlns:wne="http://schemas.microsoft.com/office/word/2006/wordml" xmlns:wps="http://schemas.microsoft.com/office/word/2010/wordprocessingShape" mc:Ignorable="w14 w15 wp14">
   <w:endnote w:type="separator" w:id="-1">
     <w:p>
       <w:r>
@@ -22746,7 +22233,7 @@
 </file>
 
 <file path=word/footer1.xml><?xml version="1.0" encoding="utf-8"?>
-<w:ftr xmlns:wpc="http://schemas.microsoft.com/office/word/2010/wordprocessingCanvas" xmlns:cx="http://schemas.microsoft.com/office/drawing/2014/chartex" xmlns:cx1="http://schemas.microsoft.com/office/drawing/2015/9/8/chartex" xmlns:mc="http://schemas.openxmlformats.org/markup-compatibility/2006" xmlns:o="urn:schemas-microsoft-com:office:office" xmlns:r="http://schemas.openxmlformats.org/officeDocument/2006/relationships" xmlns:m="http://schemas.openxmlformats.org/officeDocument/2006/math" xmlns:v="urn:schemas-microsoft-com:vml" xmlns:wp14="http://schemas.microsoft.com/office/word/2010/wordprocessingDrawing" xmlns:wp="http://schemas.openxmlformats.org/drawingml/2006/wordprocessingDrawing" xmlns:w10="urn:schemas-microsoft-com:office:word" xmlns:w="http://schemas.openxmlformats.org/wordprocessingml/2006/main" xmlns:w14="http://schemas.microsoft.com/office/word/2010/wordml" xmlns:w15="http://schemas.microsoft.com/office/word/2012/wordml" xmlns:w16se="http://schemas.microsoft.com/office/word/2015/wordml/symex" xmlns:wpg="http://schemas.microsoft.com/office/word/2010/wordprocessingGroup" xmlns:wpi="http://schemas.microsoft.com/office/word/2010/wordprocessingInk" xmlns:wne="http://schemas.microsoft.com/office/word/2006/wordml" xmlns:wps="http://schemas.microsoft.com/office/word/2010/wordprocessingShape" mc:Ignorable="w14 w15 w16se wp14">
+<w:ftr xmlns:wpc="http://schemas.microsoft.com/office/word/2010/wordprocessingCanvas" xmlns:mo="http://schemas.microsoft.com/office/mac/office/2008/main" xmlns:mc="http://schemas.openxmlformats.org/markup-compatibility/2006" xmlns:mv="urn:schemas-microsoft-com:mac:vml" xmlns:o="urn:schemas-microsoft-com:office:office" xmlns:r="http://schemas.openxmlformats.org/officeDocument/2006/relationships" xmlns:m="http://schemas.openxmlformats.org/officeDocument/2006/math" xmlns:v="urn:schemas-microsoft-com:vml" xmlns:wp14="http://schemas.microsoft.com/office/word/2010/wordprocessingDrawing" xmlns:wp="http://schemas.openxmlformats.org/drawingml/2006/wordprocessingDrawing" xmlns:w10="urn:schemas-microsoft-com:office:word" xmlns:w="http://schemas.openxmlformats.org/wordprocessingml/2006/main" xmlns:w14="http://schemas.microsoft.com/office/word/2010/wordml" xmlns:w15="http://schemas.microsoft.com/office/word/2012/wordml" xmlns:wpg="http://schemas.microsoft.com/office/word/2010/wordprocessingGroup" xmlns:wpi="http://schemas.microsoft.com/office/word/2010/wordprocessingInk" xmlns:wne="http://schemas.microsoft.com/office/word/2006/wordml" xmlns:wps="http://schemas.microsoft.com/office/word/2010/wordprocessingShape" mc:Ignorable="w14 w15 wp14">
   <w:p>
     <w:pPr>
       <w:pStyle w:val="Footer"/>
@@ -22784,7 +22271,7 @@
 </file>
 
 <file path=word/footer2.xml><?xml version="1.0" encoding="utf-8"?>
-<w:ftr xmlns:wpc="http://schemas.microsoft.com/office/word/2010/wordprocessingCanvas" xmlns:cx="http://schemas.microsoft.com/office/drawing/2014/chartex" xmlns:cx1="http://schemas.microsoft.com/office/drawing/2015/9/8/chartex" xmlns:mc="http://schemas.openxmlformats.org/markup-compatibility/2006" xmlns:o="urn:schemas-microsoft-com:office:office" xmlns:r="http://schemas.openxmlformats.org/officeDocument/2006/relationships" xmlns:m="http://schemas.openxmlformats.org/officeDocument/2006/math" xmlns:v="urn:schemas-microsoft-com:vml" xmlns:wp14="http://schemas.microsoft.com/office/word/2010/wordprocessingDrawing" xmlns:wp="http://schemas.openxmlformats.org/drawingml/2006/wordprocessingDrawing" xmlns:w10="urn:schemas-microsoft-com:office:word" xmlns:w="http://schemas.openxmlformats.org/wordprocessingml/2006/main" xmlns:w14="http://schemas.microsoft.com/office/word/2010/wordml" xmlns:w15="http://schemas.microsoft.com/office/word/2012/wordml" xmlns:w16se="http://schemas.microsoft.com/office/word/2015/wordml/symex" xmlns:wpg="http://schemas.microsoft.com/office/word/2010/wordprocessingGroup" xmlns:wpi="http://schemas.microsoft.com/office/word/2010/wordprocessingInk" xmlns:wne="http://schemas.microsoft.com/office/word/2006/wordml" xmlns:wps="http://schemas.microsoft.com/office/word/2010/wordprocessingShape" mc:Ignorable="w14 w15 w16se wp14">
+<w:ftr xmlns:wpc="http://schemas.microsoft.com/office/word/2010/wordprocessingCanvas" xmlns:mo="http://schemas.microsoft.com/office/mac/office/2008/main" xmlns:mc="http://schemas.openxmlformats.org/markup-compatibility/2006" xmlns:mv="urn:schemas-microsoft-com:mac:vml" xmlns:o="urn:schemas-microsoft-com:office:office" xmlns:r="http://schemas.openxmlformats.org/officeDocument/2006/relationships" xmlns:m="http://schemas.openxmlformats.org/officeDocument/2006/math" xmlns:v="urn:schemas-microsoft-com:vml" xmlns:wp14="http://schemas.microsoft.com/office/word/2010/wordprocessingDrawing" xmlns:wp="http://schemas.openxmlformats.org/drawingml/2006/wordprocessingDrawing" xmlns:w10="urn:schemas-microsoft-com:office:word" xmlns:w="http://schemas.openxmlformats.org/wordprocessingml/2006/main" xmlns:w14="http://schemas.microsoft.com/office/word/2010/wordml" xmlns:w15="http://schemas.microsoft.com/office/word/2012/wordml" xmlns:wpg="http://schemas.microsoft.com/office/word/2010/wordprocessingGroup" xmlns:wpi="http://schemas.microsoft.com/office/word/2010/wordprocessingInk" xmlns:wne="http://schemas.microsoft.com/office/word/2006/wordml" xmlns:wps="http://schemas.microsoft.com/office/word/2010/wordprocessingShape" mc:Ignorable="w14 w15 wp14">
   <w:sdt>
     <w:sdtPr>
       <w:id w:val="483280225"/>
@@ -22840,7 +22327,7 @@
                 <w:bCs/>
                 <w:noProof/>
               </w:rPr>
-              <w:t>45</w:t>
+              <w:t>8</w:t>
             </w:r>
             <w:r>
               <w:rPr>
@@ -22882,7 +22369,7 @@
                 <w:bCs/>
                 <w:noProof/>
               </w:rPr>
-              <w:t>47</w:t>
+              <w:t>48</w:t>
             </w:r>
             <w:r>
               <w:rPr>
@@ -22902,7 +22389,7 @@
 </file>
 
 <file path=word/footnotes.xml><?xml version="1.0" encoding="utf-8"?>
-<w:footnotes xmlns:wpc="http://schemas.microsoft.com/office/word/2010/wordprocessingCanvas" xmlns:cx="http://schemas.microsoft.com/office/drawing/2014/chartex" xmlns:cx1="http://schemas.microsoft.com/office/drawing/2015/9/8/chartex" xmlns:mc="http://schemas.openxmlformats.org/markup-compatibility/2006" xmlns:o="urn:schemas-microsoft-com:office:office" xmlns:r="http://schemas.openxmlformats.org/officeDocument/2006/relationships" xmlns:m="http://schemas.openxmlformats.org/officeDocument/2006/math" xmlns:v="urn:schemas-microsoft-com:vml" xmlns:wp14="http://schemas.microsoft.com/office/word/2010/wordprocessingDrawing" xmlns:wp="http://schemas.openxmlformats.org/drawingml/2006/wordprocessingDrawing" xmlns:w10="urn:schemas-microsoft-com:office:word" xmlns:w="http://schemas.openxmlformats.org/wordprocessingml/2006/main" xmlns:w14="http://schemas.microsoft.com/office/word/2010/wordml" xmlns:w15="http://schemas.microsoft.com/office/word/2012/wordml" xmlns:w16se="http://schemas.microsoft.com/office/word/2015/wordml/symex" xmlns:wpg="http://schemas.microsoft.com/office/word/2010/wordprocessingGroup" xmlns:wpi="http://schemas.microsoft.com/office/word/2010/wordprocessingInk" xmlns:wne="http://schemas.microsoft.com/office/word/2006/wordml" xmlns:wps="http://schemas.microsoft.com/office/word/2010/wordprocessingShape" mc:Ignorable="w14 w15 w16se wp14">
+<w:footnotes xmlns:wpc="http://schemas.microsoft.com/office/word/2010/wordprocessingCanvas" xmlns:mo="http://schemas.microsoft.com/office/mac/office/2008/main" xmlns:mc="http://schemas.openxmlformats.org/markup-compatibility/2006" xmlns:mv="urn:schemas-microsoft-com:mac:vml" xmlns:o="urn:schemas-microsoft-com:office:office" xmlns:r="http://schemas.openxmlformats.org/officeDocument/2006/relationships" xmlns:m="http://schemas.openxmlformats.org/officeDocument/2006/math" xmlns:v="urn:schemas-microsoft-com:vml" xmlns:wp14="http://schemas.microsoft.com/office/word/2010/wordprocessingDrawing" xmlns:wp="http://schemas.openxmlformats.org/drawingml/2006/wordprocessingDrawing" xmlns:w10="urn:schemas-microsoft-com:office:word" xmlns:w="http://schemas.openxmlformats.org/wordprocessingml/2006/main" xmlns:w14="http://schemas.microsoft.com/office/word/2010/wordml" xmlns:w15="http://schemas.microsoft.com/office/word/2012/wordml" xmlns:wpg="http://schemas.microsoft.com/office/word/2010/wordprocessingGroup" xmlns:wpi="http://schemas.microsoft.com/office/word/2010/wordprocessingInk" xmlns:wne="http://schemas.microsoft.com/office/word/2006/wordml" xmlns:wps="http://schemas.microsoft.com/office/word/2010/wordprocessingShape" mc:Ignorable="w14 w15 wp14">
   <w:footnote w:type="separator" w:id="-1">
     <w:p>
       <w:r>
@@ -22921,7 +22408,7 @@
 </file>
 
 <file path=word/header1.xml><?xml version="1.0" encoding="utf-8"?>
-<w:hdr xmlns:wpc="http://schemas.microsoft.com/office/word/2010/wordprocessingCanvas" xmlns:cx="http://schemas.microsoft.com/office/drawing/2014/chartex" xmlns:cx1="http://schemas.microsoft.com/office/drawing/2015/9/8/chartex" xmlns:mc="http://schemas.openxmlformats.org/markup-compatibility/2006" xmlns:o="urn:schemas-microsoft-com:office:office" xmlns:r="http://schemas.openxmlformats.org/officeDocument/2006/relationships" xmlns:m="http://schemas.openxmlformats.org/officeDocument/2006/math" xmlns:v="urn:schemas-microsoft-com:vml" xmlns:wp14="http://schemas.microsoft.com/office/word/2010/wordprocessingDrawing" xmlns:wp="http://schemas.openxmlformats.org/drawingml/2006/wordprocessingDrawing" xmlns:w10="urn:schemas-microsoft-com:office:word" xmlns:w="http://schemas.openxmlformats.org/wordprocessingml/2006/main" xmlns:w14="http://schemas.microsoft.com/office/word/2010/wordml" xmlns:w15="http://schemas.microsoft.com/office/word/2012/wordml" xmlns:w16se="http://schemas.microsoft.com/office/word/2015/wordml/symex" xmlns:wpg="http://schemas.microsoft.com/office/word/2010/wordprocessingGroup" xmlns:wpi="http://schemas.microsoft.com/office/word/2010/wordprocessingInk" xmlns:wne="http://schemas.microsoft.com/office/word/2006/wordml" xmlns:wps="http://schemas.microsoft.com/office/word/2010/wordprocessingShape" mc:Ignorable="w14 w15 w16se wp14">
+<w:hdr xmlns:wpc="http://schemas.microsoft.com/office/word/2010/wordprocessingCanvas" xmlns:mo="http://schemas.microsoft.com/office/mac/office/2008/main" xmlns:mc="http://schemas.openxmlformats.org/markup-compatibility/2006" xmlns:mv="urn:schemas-microsoft-com:mac:vml" xmlns:o="urn:schemas-microsoft-com:office:office" xmlns:r="http://schemas.openxmlformats.org/officeDocument/2006/relationships" xmlns:m="http://schemas.openxmlformats.org/officeDocument/2006/math" xmlns:v="urn:schemas-microsoft-com:vml" xmlns:wp14="http://schemas.microsoft.com/office/word/2010/wordprocessingDrawing" xmlns:wp="http://schemas.openxmlformats.org/drawingml/2006/wordprocessingDrawing" xmlns:w10="urn:schemas-microsoft-com:office:word" xmlns:w="http://schemas.openxmlformats.org/wordprocessingml/2006/main" xmlns:w14="http://schemas.microsoft.com/office/word/2010/wordml" xmlns:w15="http://schemas.microsoft.com/office/word/2012/wordml" xmlns:wpg="http://schemas.microsoft.com/office/word/2010/wordprocessingGroup" xmlns:wpi="http://schemas.microsoft.com/office/word/2010/wordprocessingInk" xmlns:wne="http://schemas.microsoft.com/office/word/2006/wordml" xmlns:wps="http://schemas.microsoft.com/office/word/2010/wordprocessingShape" mc:Ignorable="w14 w15 wp14">
   <w:p>
     <w:pPr>
       <w:pStyle w:val="Header"/>
@@ -22946,8 +22433,8 @@
 </file>
 
 <file path=word/numbering.xml><?xml version="1.0" encoding="utf-8"?>
-<w:numbering xmlns:wpc="http://schemas.microsoft.com/office/word/2010/wordprocessingCanvas" xmlns:cx="http://schemas.microsoft.com/office/drawing/2014/chartex" xmlns:cx1="http://schemas.microsoft.com/office/drawing/2015/9/8/chartex" xmlns:mc="http://schemas.openxmlformats.org/markup-compatibility/2006" xmlns:o="urn:schemas-microsoft-com:office:office" xmlns:r="http://schemas.openxmlformats.org/officeDocument/2006/relationships" xmlns:m="http://schemas.openxmlformats.org/officeDocument/2006/math" xmlns:v="urn:schemas-microsoft-com:vml" xmlns:wp14="http://schemas.microsoft.com/office/word/2010/wordprocessingDrawing" xmlns:wp="http://schemas.openxmlformats.org/drawingml/2006/wordprocessingDrawing" xmlns:w10="urn:schemas-microsoft-com:office:word" xmlns:w="http://schemas.openxmlformats.org/wordprocessingml/2006/main" xmlns:w14="http://schemas.microsoft.com/office/word/2010/wordml" xmlns:w15="http://schemas.microsoft.com/office/word/2012/wordml" xmlns:w16se="http://schemas.microsoft.com/office/word/2015/wordml/symex" xmlns:wpg="http://schemas.microsoft.com/office/word/2010/wordprocessingGroup" xmlns:wpi="http://schemas.microsoft.com/office/word/2010/wordprocessingInk" xmlns:wne="http://schemas.microsoft.com/office/word/2006/wordml" xmlns:wps="http://schemas.microsoft.com/office/word/2010/wordprocessingShape" mc:Ignorable="w14 w15 w16se wp14">
-  <w:abstractNum w:abstractNumId="0" w15:restartNumberingAfterBreak="0">
+<w:numbering xmlns:wpc="http://schemas.microsoft.com/office/word/2010/wordprocessingCanvas" xmlns:mo="http://schemas.microsoft.com/office/mac/office/2008/main" xmlns:mc="http://schemas.openxmlformats.org/markup-compatibility/2006" xmlns:mv="urn:schemas-microsoft-com:mac:vml" xmlns:o="urn:schemas-microsoft-com:office:office" xmlns:r="http://schemas.openxmlformats.org/officeDocument/2006/relationships" xmlns:m="http://schemas.openxmlformats.org/officeDocument/2006/math" xmlns:v="urn:schemas-microsoft-com:vml" xmlns:wp14="http://schemas.microsoft.com/office/word/2010/wordprocessingDrawing" xmlns:wp="http://schemas.openxmlformats.org/drawingml/2006/wordprocessingDrawing" xmlns:w10="urn:schemas-microsoft-com:office:word" xmlns:w="http://schemas.openxmlformats.org/wordprocessingml/2006/main" xmlns:w14="http://schemas.microsoft.com/office/word/2010/wordml" xmlns:w15="http://schemas.microsoft.com/office/word/2012/wordml" xmlns:wpg="http://schemas.microsoft.com/office/word/2010/wordprocessingGroup" xmlns:wpi="http://schemas.microsoft.com/office/word/2010/wordprocessingInk" xmlns:wne="http://schemas.microsoft.com/office/word/2006/wordml" xmlns:wps="http://schemas.microsoft.com/office/word/2010/wordprocessingShape" mc:Ignorable="w14 w15 wp14">
+  <w:abstractNum w:abstractNumId="0">
     <w:nsid w:val="09CD3B8F"/>
     <w:multiLevelType w:val="hybridMultilevel"/>
     <w:tmpl w:val="1A4EA204"/>
@@ -23060,7 +22547,7 @@
       </w:rPr>
     </w:lvl>
   </w:abstractNum>
-  <w:abstractNum w:abstractNumId="1" w15:restartNumberingAfterBreak="0">
+  <w:abstractNum w:abstractNumId="1">
     <w:nsid w:val="14692D0B"/>
     <w:multiLevelType w:val="hybridMultilevel"/>
     <w:tmpl w:val="51243908"/>
@@ -23173,7 +22660,7 @@
       </w:rPr>
     </w:lvl>
   </w:abstractNum>
-  <w:abstractNum w:abstractNumId="2" w15:restartNumberingAfterBreak="0">
+  <w:abstractNum w:abstractNumId="2">
     <w:nsid w:val="1CBD3958"/>
     <w:multiLevelType w:val="hybridMultilevel"/>
     <w:tmpl w:val="6B44864A"/>
@@ -23286,7 +22773,7 @@
       </w:rPr>
     </w:lvl>
   </w:abstractNum>
-  <w:abstractNum w:abstractNumId="3" w15:restartNumberingAfterBreak="0">
+  <w:abstractNum w:abstractNumId="3">
     <w:nsid w:val="25491C9D"/>
     <w:multiLevelType w:val="hybridMultilevel"/>
     <w:tmpl w:val="C19E8172"/>
@@ -23399,7 +22886,7 @@
       </w:rPr>
     </w:lvl>
   </w:abstractNum>
-  <w:abstractNum w:abstractNumId="4" w15:restartNumberingAfterBreak="0">
+  <w:abstractNum w:abstractNumId="4">
     <w:nsid w:val="68943A41"/>
     <w:multiLevelType w:val="hybridMultilevel"/>
     <w:tmpl w:val="0F8489A4"/>
@@ -23512,7 +22999,7 @@
       </w:rPr>
     </w:lvl>
   </w:abstractNum>
-  <w:abstractNum w:abstractNumId="5" w15:restartNumberingAfterBreak="0">
+  <w:abstractNum w:abstractNumId="5">
     <w:nsid w:val="72C121A5"/>
     <w:multiLevelType w:val="hybridMultilevel"/>
     <w:tmpl w:val="1BD668E6"/>
@@ -23601,7 +23088,7 @@
       </w:pPr>
     </w:lvl>
   </w:abstractNum>
-  <w:abstractNum w:abstractNumId="6" w15:restartNumberingAfterBreak="0">
+  <w:abstractNum w:abstractNumId="6">
     <w:nsid w:val="73EB44FE"/>
     <w:multiLevelType w:val="hybridMultilevel"/>
     <w:tmpl w:val="29A4BE5E"/>
@@ -23712,7 +23199,7 @@
 </file>
 
 <file path=word/styles.xml><?xml version="1.0" encoding="utf-8"?>
-<w:styles xmlns:mc="http://schemas.openxmlformats.org/markup-compatibility/2006" xmlns:r="http://schemas.openxmlformats.org/officeDocument/2006/relationships" xmlns:w="http://schemas.openxmlformats.org/wordprocessingml/2006/main" xmlns:w14="http://schemas.microsoft.com/office/word/2010/wordml" xmlns:w15="http://schemas.microsoft.com/office/word/2012/wordml" xmlns:w16se="http://schemas.microsoft.com/office/word/2015/wordml/symex" mc:Ignorable="w14 w15 w16se">
+<w:styles xmlns:mc="http://schemas.openxmlformats.org/markup-compatibility/2006" xmlns:r="http://schemas.openxmlformats.org/officeDocument/2006/relationships" xmlns:w="http://schemas.openxmlformats.org/wordprocessingml/2006/main" xmlns:w14="http://schemas.microsoft.com/office/word/2010/wordml" xmlns:w15="http://schemas.microsoft.com/office/word/2012/wordml" mc:Ignorable="w14 w15">
   <w:docDefaults>
     <w:rPrDefault>
       <w:rPr>
@@ -23728,7 +23215,7 @@
       </w:pPr>
     </w:pPrDefault>
   </w:docDefaults>
-  <w:latentStyles w:defLockedState="0" w:defUIPriority="99" w:defSemiHidden="0" w:defUnhideWhenUsed="0" w:defQFormat="0" w:count="371">
+  <w:latentStyles w:defLockedState="0" w:defUIPriority="99" w:defSemiHidden="0" w:defUnhideWhenUsed="0" w:defQFormat="0" w:count="382">
     <w:lsdException w:name="Normal" w:uiPriority="0" w:qFormat="1"/>
     <w:lsdException w:name="heading 1" w:uiPriority="9" w:qFormat="1"/>
     <w:lsdException w:name="heading 2" w:semiHidden="1" w:uiPriority="9" w:unhideWhenUsed="1" w:qFormat="1"/>
@@ -23834,7 +23321,6 @@
     <w:lsdException w:name="HTML Sample" w:semiHidden="1" w:unhideWhenUsed="1"/>
     <w:lsdException w:name="HTML Typewriter" w:semiHidden="1" w:unhideWhenUsed="1"/>
     <w:lsdException w:name="HTML Variable" w:semiHidden="1" w:unhideWhenUsed="1"/>
-    <w:lsdException w:name="Normal Table" w:semiHidden="1" w:unhideWhenUsed="1"/>
     <w:lsdException w:name="annotation subject" w:semiHidden="1" w:unhideWhenUsed="1"/>
     <w:lsdException w:name="No List" w:semiHidden="1" w:unhideWhenUsed="1"/>
     <w:lsdException w:name="Outline List 1" w:semiHidden="1" w:unhideWhenUsed="1"/>
@@ -23880,11 +23366,9 @@
     <w:lsdException w:name="Table Subtle 1" w:semiHidden="1" w:unhideWhenUsed="1"/>
     <w:lsdException w:name="Table Subtle 2" w:semiHidden="1" w:unhideWhenUsed="1"/>
     <w:lsdException w:name="Table Web 1" w:semiHidden="1" w:unhideWhenUsed="1"/>
-    <w:lsdException w:name="Table Web 2" w:semiHidden="1" w:unhideWhenUsed="1"/>
     <w:lsdException w:name="Table Web 3" w:semiHidden="1" w:unhideWhenUsed="1"/>
     <w:lsdException w:name="Balloon Text" w:semiHidden="1" w:unhideWhenUsed="1"/>
     <w:lsdException w:name="Table Grid" w:uiPriority="59"/>
-    <w:lsdException w:name="Table Theme" w:semiHidden="1" w:unhideWhenUsed="1"/>
     <w:lsdException w:name="Placeholder Text" w:semiHidden="1"/>
     <w:lsdException w:name="No Spacing" w:uiPriority="1" w:qFormat="1"/>
     <w:lsdException w:name="Light Shading" w:uiPriority="60"/>
@@ -24100,6 +23584,8 @@
     <w:lsdException w:name="List Table 5 Dark Accent 6" w:uiPriority="50"/>
     <w:lsdException w:name="List Table 6 Colorful Accent 6" w:uiPriority="51"/>
     <w:lsdException w:name="List Table 7 Colorful Accent 6" w:uiPriority="52"/>
+    <w:lsdException w:name="Mention" w:semiHidden="1" w:unhideWhenUsed="1"/>
+    <w:lsdException w:name="Smart Hyperlink" w:semiHidden="1" w:unhideWhenUsed="1"/>
   </w:latentStyles>
   <w:style w:type="paragraph" w:default="1" w:styleId="Normal">
     <w:name w:val="Normal"/>
@@ -24516,6 +24002,7 @@
       <w:jc w:val="both"/>
     </w:pPr>
     <w:tblPr>
+      <w:tblInd w:w="0" w:type="dxa"/>
       <w:tblBorders>
         <w:top w:val="single" w:sz="4" w:space="0" w:color="000000" w:themeColor="text1"/>
         <w:left w:val="single" w:sz="4" w:space="0" w:color="000000" w:themeColor="text1"/>
@@ -24524,6 +24011,12 @@
         <w:insideH w:val="single" w:sz="4" w:space="0" w:color="000000" w:themeColor="text1"/>
         <w:insideV w:val="single" w:sz="4" w:space="0" w:color="000000" w:themeColor="text1"/>
       </w:tblBorders>
+      <w:tblCellMar>
+        <w:top w:w="0" w:type="dxa"/>
+        <w:left w:w="108" w:type="dxa"/>
+        <w:bottom w:w="0" w:type="dxa"/>
+        <w:right w:w="108" w:type="dxa"/>
+      </w:tblCellMar>
     </w:tblPr>
   </w:style>
   <w:style w:type="character" w:customStyle="1" w:styleId="Heading4Char">
@@ -24823,7 +24316,7 @@
 </file>
 
 <file path=customXml/itemProps1.xml><?xml version="1.0" encoding="utf-8"?>
-<ds:datastoreItem xmlns:ds="http://schemas.openxmlformats.org/officeDocument/2006/customXml" ds:itemID="{12524D31-9854-4D11-97EF-6A6EBDA192FA}">
+<ds:datastoreItem xmlns:ds="http://schemas.openxmlformats.org/officeDocument/2006/customXml" ds:itemID="{72598BCC-25FF-4C40-BB2E-713A3CCE6B4C}">
   <ds:schemaRefs>
     <ds:schemaRef ds:uri="http://schemas.openxmlformats.org/officeDocument/2006/bibliography"/>
   </ds:schemaRefs>

</xml_diff>

<commit_message>
cleaning up matrix example
</commit_message>
<xml_diff>
--- a/Compute.Documents/B00235610 - Final Honours Report.docx
+++ b/Compute.Documents/B00235610 - Final Honours Report.docx
@@ -2267,8 +2267,17 @@
           <w:rStyle w:val="Emphasis"/>
           <w:rFonts w:ascii="Arial" w:hAnsi="Arial" w:cs="Arial"/>
         </w:rPr>
-        <w:t>Programming 3D applications with HTML5 and WebGL</w:t>
-      </w:r>
+        <w:t>Programming 3D applications with HTML5 and </w:t>
+      </w:r>
+      <w:proofErr w:type="spellStart"/>
+      <w:r>
+        <w:rPr>
+          <w:rStyle w:val="Emphasis"/>
+          <w:rFonts w:ascii="Arial" w:hAnsi="Arial" w:cs="Arial"/>
+        </w:rPr>
+        <w:t>WebGL</w:t>
+      </w:r>
+      <w:proofErr w:type="spellEnd"/>
     </w:p>
     <w:p>
       <w:pPr>
@@ -8166,13 +8175,41 @@
         <w:rPr>
           <w:szCs w:val="22"/>
         </w:rPr>
-        <w:t>(Intelcom, 2016, Amdcom, 2016).</w:t>
-      </w:r>
-      <w:r>
-        <w:rPr>
-          <w:rFonts w:cs="Arial"/>
+        <w:t>(</w:t>
+      </w:r>
+      <w:proofErr w:type="spellStart"/>
+      <w:r>
+        <w:rPr>
           <w:szCs w:val="22"/>
         </w:rPr>
+        <w:t>Intelcom</w:t>
+      </w:r>
+      <w:proofErr w:type="spellEnd"/>
+      <w:r>
+        <w:rPr>
+          <w:szCs w:val="22"/>
+        </w:rPr>
+        <w:t xml:space="preserve">, 2016, </w:t>
+      </w:r>
+      <w:proofErr w:type="spellStart"/>
+      <w:r>
+        <w:rPr>
+          <w:szCs w:val="22"/>
+        </w:rPr>
+        <w:t>Amdcom</w:t>
+      </w:r>
+      <w:proofErr w:type="spellEnd"/>
+      <w:r>
+        <w:rPr>
+          <w:szCs w:val="22"/>
+        </w:rPr>
+        <w:t>, 2016).</w:t>
+      </w:r>
+      <w:r>
+        <w:rPr>
+          <w:rFonts w:cs="Arial"/>
+          <w:szCs w:val="22"/>
+        </w:rPr>
         <w:t xml:space="preserve"> Easily learning and experimenting with this new technology is of great importance if we are to see general purpose computing on graphics processing units (GPGPU) more widely adopted. This is the topic for this honours project where we will explore the possibility of an integrated platform for GPU technique experimentation and development. Specifically, we will look at a dedicated platform that leverages the popular scripting language JavaScript to provide a reliable and flexible tool to those learning how to leverage GPUs for the first time and to those who wish to develop their own GPU techniques in an easier manner.</w:t>
       </w:r>
       <w:r>
@@ -8240,12 +8277,44 @@
           <w:rFonts w:cs="Arial"/>
           <w:szCs w:val="22"/>
         </w:rPr>
-        <w:t>One is that at the time of writing this paper there is currently no easy to use integrated environment to experiment with various GPU APIs such as OpenCL and OpenGL. While one could argue that the Web provides an integrated environment through WebCL and WebGL which are web equivalents of OpenCL and OpenGL, I would strongly disagree for several reasons. The first being that due to the requirement of a browser being portable it is unable to provide support for GPU technologies designed for specific hardware such as CUDA or specific APIs locked into a single operating system such as DirectX. The other reason for disagreeing is because the browser has a security model that disables local access to the computer making the loading of data such as complex 3D geometric models overbearing and complicated.</w:t>
-      </w:r>
-      <w:r>
-        <w:rPr>
+        <w:t xml:space="preserve">One is that at the time of writing this paper there is currently no easy to use integrated environment to experiment with various GPU APIs such as OpenCL and OpenGL. While one could argue that the Web provides an integrated environment through </w:t>
+      </w:r>
+      <w:proofErr w:type="spellStart"/>
+      <w:r>
+        <w:rPr>
+          <w:rFonts w:cs="Arial"/>
           <w:szCs w:val="22"/>
         </w:rPr>
+        <w:t>WebCL</w:t>
+      </w:r>
+      <w:proofErr w:type="spellEnd"/>
+      <w:r>
+        <w:rPr>
+          <w:rFonts w:cs="Arial"/>
+          <w:szCs w:val="22"/>
+        </w:rPr>
+        <w:t xml:space="preserve"> and </w:t>
+      </w:r>
+      <w:proofErr w:type="spellStart"/>
+      <w:r>
+        <w:rPr>
+          <w:rFonts w:cs="Arial"/>
+          <w:szCs w:val="22"/>
+        </w:rPr>
+        <w:t>WebGL</w:t>
+      </w:r>
+      <w:proofErr w:type="spellEnd"/>
+      <w:r>
+        <w:rPr>
+          <w:rFonts w:cs="Arial"/>
+          <w:szCs w:val="22"/>
+        </w:rPr>
+        <w:t xml:space="preserve"> which are web equivalents of OpenCL and OpenGL, I would strongly disagree for several reasons. The first being that due to the requirement of a browser being portable it is unable to provide support for GPU technologies designed for specific hardware such as CUDA or specific APIs locked into a single operating system such as DirectX. The other reason for disagreeing is because the browser has a security model that disables local access to the computer making the loading of data such as complex 3D geometric models overbearing and complicated.</w:t>
+      </w:r>
+      <w:r>
+        <w:rPr>
+          <w:szCs w:val="22"/>
+        </w:rPr>
         <w:t xml:space="preserve"> So, while the Web may provide a way to write</w:t>
       </w:r>
       <w:r>
@@ -8260,7 +8329,55 @@
           <w:rFonts w:cs="Arial"/>
           <w:szCs w:val="22"/>
         </w:rPr>
-        <w:t>Finally, the web itself is an open standard with not all browser conforming to that standard. Therefore, using the latest version of WebCL and WebGL may not always be an option. For instance, WebGL 2.0 only has experimental support in Chrome one of the world’s most popular browsers. So, using the web as a platform would be too limiting and too restrained for any enthusiast.</w:t>
+        <w:t xml:space="preserve">Finally, the web itself is an open standard with not all browser conforming to that standard. Therefore, using the latest version of </w:t>
+      </w:r>
+      <w:proofErr w:type="spellStart"/>
+      <w:r>
+        <w:rPr>
+          <w:rFonts w:cs="Arial"/>
+          <w:szCs w:val="22"/>
+        </w:rPr>
+        <w:t>WebCL</w:t>
+      </w:r>
+      <w:proofErr w:type="spellEnd"/>
+      <w:r>
+        <w:rPr>
+          <w:rFonts w:cs="Arial"/>
+          <w:szCs w:val="22"/>
+        </w:rPr>
+        <w:t xml:space="preserve"> and </w:t>
+      </w:r>
+      <w:proofErr w:type="spellStart"/>
+      <w:r>
+        <w:rPr>
+          <w:rFonts w:cs="Arial"/>
+          <w:szCs w:val="22"/>
+        </w:rPr>
+        <w:t>WebGL</w:t>
+      </w:r>
+      <w:proofErr w:type="spellEnd"/>
+      <w:r>
+        <w:rPr>
+          <w:rFonts w:cs="Arial"/>
+          <w:szCs w:val="22"/>
+        </w:rPr>
+        <w:t xml:space="preserve"> may not always be an option. For instance, </w:t>
+      </w:r>
+      <w:proofErr w:type="spellStart"/>
+      <w:r>
+        <w:rPr>
+          <w:rFonts w:cs="Arial"/>
+          <w:szCs w:val="22"/>
+        </w:rPr>
+        <w:t>WebGL</w:t>
+      </w:r>
+      <w:proofErr w:type="spellEnd"/>
+      <w:r>
+        <w:rPr>
+          <w:rFonts w:cs="Arial"/>
+          <w:szCs w:val="22"/>
+        </w:rPr>
+        <w:t xml:space="preserve"> 2.0 only has experimental support in Chrome one of the world’s most popular browsers. So, using the web as a platform would be too limiting and too restrained for any enthusiast.</w:t>
       </w:r>
     </w:p>
     <w:p>
@@ -8627,7 +8744,23 @@
           <w:szCs w:val="22"/>
           <w:shd w:val="clear" w:color="auto" w:fill="FFFFFF"/>
         </w:rPr>
-        <w:t>(Nvidiacom, 2016)</w:t>
+        <w:t>(</w:t>
+      </w:r>
+      <w:proofErr w:type="spellStart"/>
+      <w:r>
+        <w:rPr>
+          <w:szCs w:val="22"/>
+          <w:shd w:val="clear" w:color="auto" w:fill="FFFFFF"/>
+        </w:rPr>
+        <w:t>Nvidiacom</w:t>
+      </w:r>
+      <w:proofErr w:type="spellEnd"/>
+      <w:r>
+        <w:rPr>
+          <w:szCs w:val="22"/>
+          <w:shd w:val="clear" w:color="auto" w:fill="FFFFFF"/>
+        </w:rPr>
+        <w:t>, 2016)</w:t>
       </w:r>
       <w:r>
         <w:rPr>
@@ -8688,11 +8821,31 @@
           <w:szCs w:val="22"/>
           <w:shd w:val="clear" w:color="auto" w:fill="FFFFFF"/>
         </w:rPr>
-        <w:t>(Nvidiacom, 2009)</w:t>
-      </w:r>
-      <w:r>
-        <w:rPr>
+        <w:t>(</w:t>
+      </w:r>
+      <w:proofErr w:type="spellStart"/>
+      <w:r>
+        <w:rPr>
+          <w:rFonts w:cs="Arial"/>
+          <w:color w:val="333333"/>
           <w:szCs w:val="22"/>
+          <w:shd w:val="clear" w:color="auto" w:fill="FFFFFF"/>
+        </w:rPr>
+        <w:t>Nvidiacom</w:t>
+      </w:r>
+      <w:proofErr w:type="spellEnd"/>
+      <w:r>
+        <w:rPr>
+          <w:rFonts w:cs="Arial"/>
+          <w:color w:val="333333"/>
+          <w:szCs w:val="22"/>
+          <w:shd w:val="clear" w:color="auto" w:fill="FFFFFF"/>
+        </w:rPr>
+        <w:t>, 2009)</w:t>
+      </w:r>
+      <w:r>
+        <w:rPr>
+          <w:szCs w:val="22"/>
         </w:rPr>
         <w:t>. GPUs are also distinct when it comes to memory. A traditional CPU will have multiple layers of cache in which to store data it will process. The cache is traditionally very small whereas GPUs have dedicated memory which was designed specifically for the GPU and often has a higher bandwidth than traditional system RAM. The ability for GPUs to accelerate computation workloads has now expanded the hardware to not only be used for 3D rendering but also for scientific research, data analysis, financial modelling, image processing and gas exploration.</w:t>
       </w:r>
@@ -8716,7 +8869,21 @@
         <w:rPr>
           <w:szCs w:val="22"/>
         </w:rPr>
-        <w:t xml:space="preserve">GPUs to become more mainstream have been shrunk and extruded into different form factors to suit the computers they would be integrated into. Dedicated graphics cards are found in high end desktops, laptops, and workstations. They are installed into these computers via an expansion slot and are often the most powerful and expensive cards as they do not need to meet harsh size restraints or power limits. Traditionally integrated graphics were chips installed on the motherboard, however in 2010 Intel integrated the graphics chip onto the CPU die setting the stage for modern integrated graphics (Intelcom, 2016). The result was better media performance by default for standard CPUs as there was an increased demand for CPUs to be capable of moderate graphics tasks such as HD media playback and light 3D rendering. Intel was not the only CPU manufacture to do this. AMD also pioneered the technology with their Accelerated Processing Unit (APU) </w:t>
+        <w:t>GPUs to become more mainstream have been shrunk and extruded into different form factors to suit the computers they would be integrated into. Dedicated graphics cards are found in high end desktops, laptops, and workstations. They are installed into these computers via an expansion slot and are often the most powerful and expensive cards as they do not need to meet harsh size restraints or power limits. Traditionally integrated graphics were chips installed on the motherboard, however in 2010 Intel integrated the graphics chip onto the CPU die setting the stage for modern integrated graphics (</w:t>
+      </w:r>
+      <w:proofErr w:type="spellStart"/>
+      <w:r>
+        <w:rPr>
+          <w:szCs w:val="22"/>
+        </w:rPr>
+        <w:t>Intelcom</w:t>
+      </w:r>
+      <w:proofErr w:type="spellEnd"/>
+      <w:r>
+        <w:rPr>
+          <w:szCs w:val="22"/>
+        </w:rPr>
+        <w:t xml:space="preserve">, 2016). The result was better media performance by default for standard CPUs as there was an increased demand for CPUs to be capable of moderate graphics tasks such as HD media playback and light 3D rendering. Intel was not the only CPU manufacture to do this. AMD also pioneered the technology with their Accelerated Processing Unit (APU) </w:t>
       </w:r>
       <w:r>
         <w:rPr>
@@ -8766,7 +8933,63 @@
         <w:rPr>
           <w:szCs w:val="22"/>
         </w:rPr>
-        <w:t>(Steampoweredcom, 2016) and research undertaken at John Peddie Research. Although NVidia dominates the market AMD is still an influential player. The latest generation consoles, the Xbox One and PlayStation 4 are powered by AMD graphics cards. What’s more their Mantle API (Amdcom, 2016) was the starting point for the new API for both compute and graphics Vulkan (Khronosorg, 2016) which aims to supersede OpenGL and OpenCL entirely. AMD entered the graphics card market with the acquisition of ATI in 2006 and has been a keen player ever since. NVidia has its own accomplishments with its own compute API supported on its cards known as CUDA which is a direct competitor to OpenCL. NVidia cards are commonly the graphics card vendor of choice when it comes to laptops and general desktops as well.</w:t>
+        <w:t>(</w:t>
+      </w:r>
+      <w:proofErr w:type="spellStart"/>
+      <w:r>
+        <w:rPr>
+          <w:szCs w:val="22"/>
+        </w:rPr>
+        <w:t>Steampoweredcom</w:t>
+      </w:r>
+      <w:proofErr w:type="spellEnd"/>
+      <w:r>
+        <w:rPr>
+          <w:szCs w:val="22"/>
+        </w:rPr>
+        <w:t>, 2016) and research undertaken at John Peddie Research. Although NVidia dominates the market AMD is still an influential player. The latest generation consoles, the Xbox One and PlayStation 4 are powered by AMD graphics cards. What’s more their Mantle API (</w:t>
+      </w:r>
+      <w:proofErr w:type="spellStart"/>
+      <w:r>
+        <w:rPr>
+          <w:szCs w:val="22"/>
+        </w:rPr>
+        <w:t>Amdcom</w:t>
+      </w:r>
+      <w:proofErr w:type="spellEnd"/>
+      <w:r>
+        <w:rPr>
+          <w:szCs w:val="22"/>
+        </w:rPr>
+        <w:t xml:space="preserve">, 2016) was the starting point for the new API for both compute and graphics </w:t>
+      </w:r>
+      <w:proofErr w:type="spellStart"/>
+      <w:r>
+        <w:rPr>
+          <w:szCs w:val="22"/>
+        </w:rPr>
+        <w:t>Vulkan</w:t>
+      </w:r>
+      <w:proofErr w:type="spellEnd"/>
+      <w:r>
+        <w:rPr>
+          <w:szCs w:val="22"/>
+        </w:rPr>
+        <w:t xml:space="preserve"> (</w:t>
+      </w:r>
+      <w:proofErr w:type="spellStart"/>
+      <w:r>
+        <w:rPr>
+          <w:szCs w:val="22"/>
+        </w:rPr>
+        <w:t>Khronosorg</w:t>
+      </w:r>
+      <w:proofErr w:type="spellEnd"/>
+      <w:r>
+        <w:rPr>
+          <w:szCs w:val="22"/>
+        </w:rPr>
+        <w:t>, 2016) which aims to supersede OpenGL and OpenCL entirely. AMD entered the graphics card market with the acquisition of ATI in 2006 and has been a keen player ever since. NVidia has its own accomplishments with its own compute API supported on its cards known as CUDA which is a direct competitor to OpenCL. NVidia cards are commonly the graphics card vendor of choice when it comes to laptops and general desktops as well.</w:t>
       </w:r>
     </w:p>
     <w:p>
@@ -8788,12 +9011,26 @@
         <w:rPr>
           <w:szCs w:val="22"/>
         </w:rPr>
-        <w:t>Modern integrated graphics are now integrated onto the CPU die, making this technology completely dominated by the two major CPU manufacturers Intel and AMD. Intel added integrated graphics into their CPUs in 2010 with the launch of their Westmere microarchitecture. AMD arrived later with APUs based on their K10 architecture, that while not the first provided much bet</w:t>
-      </w:r>
+        <w:t xml:space="preserve">Modern integrated graphics are now integrated onto the CPU die, making this technology completely dominated by the two major CPU manufacturers Intel and AMD. Intel added integrated graphics into their CPUs in 2010 with the launch of their </w:t>
+      </w:r>
+      <w:proofErr w:type="spellStart"/>
       <w:r>
         <w:rPr>
           <w:szCs w:val="22"/>
         </w:rPr>
+        <w:t>Westmere</w:t>
+      </w:r>
+      <w:proofErr w:type="spellEnd"/>
+      <w:r>
+        <w:rPr>
+          <w:szCs w:val="22"/>
+        </w:rPr>
+        <w:t xml:space="preserve"> microarchitecture. AMD arrived later with APUs based on their K10 architecture, that while not the first provided much bet</w:t>
+      </w:r>
+      <w:r>
+        <w:rPr>
+          <w:szCs w:val="22"/>
+        </w:rPr>
         <w:t>ter performance out of the box.</w:t>
       </w:r>
     </w:p>
@@ -8815,7 +9052,31 @@
         <w:spacing w:line="276" w:lineRule="auto"/>
       </w:pPr>
       <w:r>
-        <w:t>Because GPUs are specialised hardware they have been traditionally accessed through industry approved API standards like OpenGL and OpenCL. Over the years, the number of APIs available have expanded as GPUs have evolved. The newest APIs include Vulcan (Khronosorg, 2016), Metal (Applecom, 2016) and CUDA (Nvidiacom, 2016). GPUs are traditionally used for parallel computation and advanced 3D rendering and in the following section I will be summarising the technology used most today to accomplish rendering and computation.</w:t>
+        <w:t>Because GPUs are specialised hardware they have been traditionally accessed through industry approved API standards like OpenGL and OpenCL. Over the years, the number of APIs available have expanded as GPUs have evolved. The newest APIs include Vulcan (</w:t>
+      </w:r>
+      <w:proofErr w:type="spellStart"/>
+      <w:r>
+        <w:t>Khronosorg</w:t>
+      </w:r>
+      <w:proofErr w:type="spellEnd"/>
+      <w:r>
+        <w:t>, 2016), Metal (</w:t>
+      </w:r>
+      <w:proofErr w:type="spellStart"/>
+      <w:r>
+        <w:t>Applecom</w:t>
+      </w:r>
+      <w:proofErr w:type="spellEnd"/>
+      <w:r>
+        <w:t>, 2016) and CUDA (</w:t>
+      </w:r>
+      <w:proofErr w:type="spellStart"/>
+      <w:r>
+        <w:t>Nvidiacom</w:t>
+      </w:r>
+      <w:proofErr w:type="spellEnd"/>
+      <w:r>
+        <w:t>, 2016). GPUs are traditionally used for parallel computation and advanced 3D rendering and in the following section I will be summarising the technology used most today to accomplish rendering and computation.</w:t>
       </w:r>
     </w:p>
     <w:p>
@@ -8828,7 +9089,15 @@
         <w:spacing w:line="276" w:lineRule="auto"/>
       </w:pPr>
       <w:r>
-        <w:t>3D Rendering has been traditionally accomplished through either DirectX or OpenGL. DirectX is a set of Windows APIs for multimedia applications. DirectX’s key component is Direct3D which is a direct competitor to OpenGL and allows developers to write 3D applications. DirectX unlike OpenGL isn’t cross platform, you will only find it on Windows, one of its key faults. Another key differential is that DirectX isn’t backwards compatible unlike its competitor. OpenGL stands for Open Graphics Library; it is a cross platform API for 3D rendering. Unlike DirectX, OpenGL is only concerned with rendering and isn’t a set of APIs but rather one API for rendering only. OpenGL is backwards compatible and uniquely has multiple versions which has seen it expand onto other platforms. OpenGL ES brought the API to embedded systems, and WebGL brought hardware accelerated rendering to the Web. In any case as it is one of the few platform independent graphics APIs it is still used today, most notably on Linux and Mac.</w:t>
+        <w:t xml:space="preserve">3D Rendering has been traditionally accomplished through either DirectX or OpenGL. DirectX is a set of Windows APIs for multimedia applications. DirectX’s key component is Direct3D which is a direct competitor to OpenGL and allows developers to write 3D applications. DirectX unlike OpenGL isn’t cross platform, you will only find it on Windows, one of its key faults. Another key differential is that DirectX isn’t backwards compatible unlike its competitor. OpenGL stands for Open Graphics Library; it is a cross platform API for 3D rendering. Unlike DirectX, OpenGL is only concerned with rendering and isn’t a set of APIs but rather one API for rendering only. OpenGL is backwards compatible and uniquely has multiple versions which has seen it expand onto other platforms. OpenGL ES brought the API to embedded systems, and </w:t>
+      </w:r>
+      <w:proofErr w:type="spellStart"/>
+      <w:r>
+        <w:t>WebGL</w:t>
+      </w:r>
+      <w:proofErr w:type="spellEnd"/>
+      <w:r>
+        <w:t xml:space="preserve"> brought hardware accelerated rendering to the Web. In any case as it is one of the few platform independent graphics APIs it is still used today, most notably on Linux and Mac.</w:t>
       </w:r>
     </w:p>
     <w:p>
@@ -8904,7 +9173,7 @@
           <v:shape id="_x0000_i1141" type="#_x0000_t75" style="width:450.75pt;height:2in" o:ole="">
             <v:imagedata r:id="rId9" o:title=""/>
           </v:shape>
-          <o:OLEObject Type="Embed" ProgID="Word.OpenDocumentText.12" ShapeID="_x0000_i1141" DrawAspect="Content" ObjectID="_1550755601" r:id="rId10"/>
+          <o:OLEObject Type="Embed" ProgID="Word.OpenDocumentText.12" ShapeID="_x0000_i1141" DrawAspect="Content" ObjectID="_1550756330" r:id="rId10"/>
         </w:object>
       </w:r>
     </w:p>
@@ -8948,7 +9217,15 @@
         <w:spacing w:after="120" w:line="276" w:lineRule="auto"/>
       </w:pPr>
       <w:r>
-        <w:t xml:space="preserve">On the compute side of GPU APIs, we have CUDA and OpenCL. Apple originally proposed the Open Compute Library known as OpenCL to allow developers to take advantage of GPUs on their platform. They submitted it to the Kronos Group and it soon became an industry standard. Where OpenCL is different from CUDA is the range of devices it works on. OpenCL can run on any heterogeneous system and is not bound to a single operating system like DirectX or hardware manufacturer like CUDA. CUDA on the other hand will only run on NVidia hardware. Research (Karimi, K, 2016) found CUDA to perform better than OpenCL, however CUDAs inability to work across hardware from different manufacturers is </w:t>
+        <w:t>On the compute side of GPU APIs, we have CUDA and OpenCL. Apple originally proposed the Open Compute Library known as OpenCL to allow developers to take advantage of GPUs on their platform. They submitted it to the Kronos Group and it soon became an industry standard. Where OpenCL is different from CUDA is the range of devices it works on. OpenCL can run on any heterogeneous system and is not bound to a single operating system like DirectX or hardware manufacturer like CUDA. CUDA on the other hand will only run on NVidia hardware. Research (</w:t>
+      </w:r>
+      <w:proofErr w:type="spellStart"/>
+      <w:r>
+        <w:t>Karimi</w:t>
+      </w:r>
+      <w:proofErr w:type="spellEnd"/>
+      <w:r>
+        <w:t xml:space="preserve">, K, 2016) found CUDA to perform better than OpenCL, however CUDAs inability to work across hardware from different manufacturers is </w:t>
       </w:r>
       <w:r>
         <w:t xml:space="preserve">certainly its biggest downfall yet </w:t>
@@ -9007,7 +9284,7 @@
           <v:shape id="_x0000_i1142" type="#_x0000_t75" style="width:522.75pt;height:77.25pt" o:ole="">
             <v:imagedata r:id="rId11" o:title=""/>
           </v:shape>
-          <o:OLEObject Type="Embed" ProgID="Word.OpenDocumentText.12" ShapeID="_x0000_i1142" DrawAspect="Content" ObjectID="_1550755602" r:id="rId12"/>
+          <o:OLEObject Type="Embed" ProgID="Word.OpenDocumentText.12" ShapeID="_x0000_i1142" DrawAspect="Content" ObjectID="_1550756331" r:id="rId12"/>
         </w:object>
       </w:r>
     </w:p>
@@ -9134,8 +9411,13 @@
       <w:r>
         <w:t>papers (</w:t>
       </w:r>
-      <w:r>
-        <w:t>Vuduc, R et all, 2010</w:t>
+      <w:proofErr w:type="spellStart"/>
+      <w:r>
+        <w:t>Vuduc</w:t>
+      </w:r>
+      <w:proofErr w:type="spellEnd"/>
+      <w:r>
+        <w:t>, R et all, 2010</w:t>
       </w:r>
       <w:r>
         <w:t>)</w:t>
@@ -9152,7 +9434,23 @@
           <w:iCs/>
           <w:color w:val="000000" w:themeColor="text1"/>
         </w:rPr>
-        <w:t>Richardson A, Gray, A, 2008</w:t>
+        <w:t xml:space="preserve">Richardson A, </w:t>
+      </w:r>
+      <w:proofErr w:type="spellStart"/>
+      <w:r>
+        <w:rPr>
+          <w:iCs/>
+          <w:color w:val="000000" w:themeColor="text1"/>
+        </w:rPr>
+        <w:t>Gray</w:t>
+      </w:r>
+      <w:proofErr w:type="spellEnd"/>
+      <w:r>
+        <w:rPr>
+          <w:iCs/>
+          <w:color w:val="000000" w:themeColor="text1"/>
+        </w:rPr>
+        <w:t>, A, 2008</w:t>
       </w:r>
       <w:r>
         <w:rPr>
@@ -9350,7 +9648,21 @@
         <w:rPr>
           <w:shd w:val="clear" w:color="auto" w:fill="FFFFFF"/>
         </w:rPr>
-        <w:t xml:space="preserve"> However, this issue is being address through APIs like NVidia’s thrust and OpenCL. Here the APIs can utilize other parallel programming mechanisms if a GPU isn’t available. Thrust will utilize open source thread libraries like OpenMP and OpenCL code doesn’t need to run on a GPU and can run on a CPU as a backup.</w:t>
+        <w:t xml:space="preserve"> However, this issue is being address through APIs like NVidia’s thrust and OpenCL. Here the APIs can utilize other parallel programming mechanisms if a GPU isn’t available. Thrust will utilize open source thread libraries like </w:t>
+      </w:r>
+      <w:proofErr w:type="spellStart"/>
+      <w:r>
+        <w:rPr>
+          <w:shd w:val="clear" w:color="auto" w:fill="FFFFFF"/>
+        </w:rPr>
+        <w:t>OpenMP</w:t>
+      </w:r>
+      <w:proofErr w:type="spellEnd"/>
+      <w:r>
+        <w:rPr>
+          <w:shd w:val="clear" w:color="auto" w:fill="FFFFFF"/>
+        </w:rPr>
+        <w:t xml:space="preserve"> and OpenCL code doesn’t need to run on a GPU and can run on a CPU as a backup.</w:t>
       </w:r>
     </w:p>
     <w:p>
@@ -9519,7 +9831,21 @@
         <w:rPr>
           <w:rFonts w:cs="Arial"/>
         </w:rPr>
-        <w:t xml:space="preserve">We chose JavaScript as the language for the platform for various reasons. The first is its speed. JavaScript has benefited from a large amount of investment in compiler development with most browser vendors now opting for Just in Time (JIT) compilers over traditional interpreters for JavaScript execution. The result is a tenfold increase in JavaScript speed making the language more suitable for high performance applications. Second JavaScript is a very popular language, in their yearly survey StackOverflow found JavaScript to be the most popular technology </w:t>
+        <w:t xml:space="preserve">We chose JavaScript as the language for the platform for various reasons. The first is its speed. JavaScript has benefited from a large amount of investment in compiler development with most browser vendors now opting for Just in Time (JIT) compilers over traditional interpreters for JavaScript execution. The result is a tenfold increase in JavaScript speed making the language more suitable for high performance applications. Second JavaScript is a very popular language, in their yearly survey </w:t>
+      </w:r>
+      <w:proofErr w:type="spellStart"/>
+      <w:r>
+        <w:rPr>
+          <w:rFonts w:cs="Arial"/>
+        </w:rPr>
+        <w:t>StackOverflow</w:t>
+      </w:r>
+      <w:proofErr w:type="spellEnd"/>
+      <w:r>
+        <w:rPr>
+          <w:rFonts w:cs="Arial"/>
+        </w:rPr>
+        <w:t xml:space="preserve"> found JavaScript to be the most popular technology </w:t>
       </w:r>
       <w:r>
         <w:t>(Stack overflow blog, 2016)</w:t>
@@ -9564,7 +9890,15 @@
         <w:t xml:space="preserve"> in 1995</w:t>
       </w:r>
       <w:r>
-        <w:t xml:space="preserve"> by Brendan Eich when </w:t>
+        <w:t xml:space="preserve"> by Brendan </w:t>
+      </w:r>
+      <w:proofErr w:type="spellStart"/>
+      <w:r>
+        <w:t>Eich</w:t>
+      </w:r>
+      <w:proofErr w:type="spellEnd"/>
+      <w:r>
+        <w:t xml:space="preserve"> when </w:t>
       </w:r>
       <w:r>
         <w:t>Netscape hired him</w:t>
@@ -9579,7 +9913,15 @@
         <w:t>(Severance C, 2012). JavaScript’s design was aimed to be a lightweight interpreted language to complement Java. But at the same time, it would need to appeal to non-professionals in the software world.</w:t>
       </w:r>
       <w:r>
-        <w:t xml:space="preserve"> Like other languages at the time JavaScript took the basic syntax from the C language with simpler semantics and dynamic memory allocations. As JavaScript was designed for web pages the complexity of concurrency and memory was left behind to present the language as a lightweight tool compared to other languages at the time. JavaScript as we know it today was brought about through the languages standardisation in the late 1990s. Through the ECMAScript the core language specification was been refined and improved upon to fully realise the goals set out when Brendan Eich first started the project. </w:t>
+        <w:t xml:space="preserve"> Like other languages at the time JavaScript took the basic syntax from the C language with simpler semantics and dynamic memory allocations. As JavaScript was designed for web pages the complexity of concurrency and memory was left behind to present the language as a lightweight tool compared to other languages at the time. JavaScript as we know it today was brought about through the languages standardisation in the late 1990s. Through the ECMAScript the core language specification was been refined and improved upon to fully realise the goals set out when Brendan </w:t>
+      </w:r>
+      <w:proofErr w:type="spellStart"/>
+      <w:r>
+        <w:t>Eich</w:t>
+      </w:r>
+      <w:proofErr w:type="spellEnd"/>
+      <w:r>
+        <w:t xml:space="preserve"> first started the project. </w:t>
       </w:r>
     </w:p>
     <w:p>
@@ -9866,7 +10208,27 @@
           <w:shd w:val="clear" w:color="auto" w:fill="FFFFFF"/>
           <w:lang w:eastAsia="en-GB"/>
         </w:rPr>
-        <w:t xml:space="preserve"> (Ocariza F et al, 2013)</w:t>
+        <w:t xml:space="preserve"> (</w:t>
+      </w:r>
+      <w:proofErr w:type="spellStart"/>
+      <w:r>
+        <w:rPr>
+          <w:rFonts w:cs="Arial"/>
+          <w:szCs w:val="22"/>
+          <w:shd w:val="clear" w:color="auto" w:fill="FFFFFF"/>
+          <w:lang w:eastAsia="en-GB"/>
+        </w:rPr>
+        <w:t>Ocariza</w:t>
+      </w:r>
+      <w:proofErr w:type="spellEnd"/>
+      <w:r>
+        <w:rPr>
+          <w:rFonts w:cs="Arial"/>
+          <w:szCs w:val="22"/>
+          <w:shd w:val="clear" w:color="auto" w:fill="FFFFFF"/>
+          <w:lang w:eastAsia="en-GB"/>
+        </w:rPr>
+        <w:t xml:space="preserve"> F et al, 2013)</w:t>
       </w:r>
       <w:r>
         <w:rPr>
@@ -9960,6 +10322,7 @@
         </w:rPr>
         <w:t>undertook (</w:t>
       </w:r>
+      <w:proofErr w:type="spellStart"/>
       <w:r>
         <w:rPr>
           <w:rFonts w:cs="Arial"/>
@@ -9967,11 +10330,41 @@
           <w:shd w:val="clear" w:color="auto" w:fill="FFFFFF"/>
           <w:lang w:eastAsia="en-GB"/>
         </w:rPr>
-        <w:t>Tilkov, S. and Vinoski, S., 2010)</w:t>
-      </w:r>
-      <w:r>
-        <w:rPr>
+        <w:t>Tilkov</w:t>
+      </w:r>
+      <w:proofErr w:type="spellEnd"/>
+      <w:r>
+        <w:rPr>
+          <w:rFonts w:cs="Arial"/>
           <w:szCs w:val="22"/>
+          <w:shd w:val="clear" w:color="auto" w:fill="FFFFFF"/>
+          <w:lang w:eastAsia="en-GB"/>
+        </w:rPr>
+        <w:t xml:space="preserve">, S. and </w:t>
+      </w:r>
+      <w:proofErr w:type="spellStart"/>
+      <w:r>
+        <w:rPr>
+          <w:rFonts w:cs="Arial"/>
+          <w:szCs w:val="22"/>
+          <w:shd w:val="clear" w:color="auto" w:fill="FFFFFF"/>
+          <w:lang w:eastAsia="en-GB"/>
+        </w:rPr>
+        <w:t>Vinoski</w:t>
+      </w:r>
+      <w:proofErr w:type="spellEnd"/>
+      <w:r>
+        <w:rPr>
+          <w:rFonts w:cs="Arial"/>
+          <w:szCs w:val="22"/>
+          <w:shd w:val="clear" w:color="auto" w:fill="FFFFFF"/>
+          <w:lang w:eastAsia="en-GB"/>
+        </w:rPr>
+        <w:t>, S., 2010)</w:t>
+      </w:r>
+      <w:r>
+        <w:rPr>
+          <w:szCs w:val="22"/>
         </w:rPr>
         <w:t xml:space="preserve"> show the design of the language has advantages even to domain areas such as high performance network programs.</w:t>
       </w:r>
@@ -10025,7 +10418,23 @@
           <w:rFonts w:cs="Arial"/>
           <w:shd w:val="clear" w:color="auto" w:fill="FFFFFF"/>
         </w:rPr>
-        <w:t>(Mozillaorg, 2016)</w:t>
+        <w:t>(</w:t>
+      </w:r>
+      <w:proofErr w:type="spellStart"/>
+      <w:r>
+        <w:rPr>
+          <w:rFonts w:cs="Arial"/>
+          <w:shd w:val="clear" w:color="auto" w:fill="FFFFFF"/>
+        </w:rPr>
+        <w:t>Mozillaorg</w:t>
+      </w:r>
+      <w:proofErr w:type="spellEnd"/>
+      <w:r>
+        <w:rPr>
+          <w:rFonts w:cs="Arial"/>
+          <w:shd w:val="clear" w:color="auto" w:fill="FFFFFF"/>
+        </w:rPr>
+        <w:t>, 2016)</w:t>
       </w:r>
       <w:r>
         <w:rPr>
@@ -10058,11 +10467,13 @@
       <w:r>
         <w:t xml:space="preserve"> </w:t>
       </w:r>
+      <w:proofErr w:type="spellStart"/>
       <w:r>
         <w:t>ArrayBuffer</w:t>
       </w:r>
       <w:bookmarkEnd w:id="23"/>
       <w:bookmarkEnd w:id="24"/>
+      <w:proofErr w:type="spellEnd"/>
     </w:p>
     <w:p>
       <w:pPr>
@@ -10071,9 +10482,11 @@
           <w:rFonts w:cs="Arial"/>
         </w:rPr>
       </w:pPr>
+      <w:proofErr w:type="spellStart"/>
       <w:r>
         <w:t>ArrayBuffer</w:t>
       </w:r>
+      <w:proofErr w:type="spellEnd"/>
       <w:r>
         <w:rPr>
           <w:rFonts w:cs="Arial"/>
@@ -10122,9 +10535,11 @@
         </w:rPr>
         <w:t xml:space="preserve"> and represent it in memory in JavaScript with the following </w:t>
       </w:r>
+      <w:proofErr w:type="spellStart"/>
       <w:r>
         <w:t>ArrayBuffer</w:t>
       </w:r>
+      <w:proofErr w:type="spellEnd"/>
       <w:r>
         <w:rPr>
           <w:rFonts w:cs="Arial"/>
@@ -10172,7 +10587,7 @@
           <v:shape id="_x0000_i1143" type="#_x0000_t75" style="width:453.75pt;height:87pt" o:ole="">
             <v:imagedata r:id="rId13" o:title=""/>
           </v:shape>
-          <o:OLEObject Type="Embed" ProgID="Word.OpenDocumentText.12" ShapeID="_x0000_i1143" DrawAspect="Content" ObjectID="_1550755603" r:id="rId14"/>
+          <o:OLEObject Type="Embed" ProgID="Word.OpenDocumentText.12" ShapeID="_x0000_i1143" DrawAspect="Content" ObjectID="_1550756332" r:id="rId14"/>
         </w:object>
       </w:r>
     </w:p>
@@ -10239,7 +10654,7 @@
           <v:shape id="_x0000_i1144" type="#_x0000_t75" style="width:468.75pt;height:129pt" o:ole="">
             <v:imagedata r:id="rId15" o:title=""/>
           </v:shape>
-          <o:OLEObject Type="Embed" ProgID="Word.OpenDocumentText.12" ShapeID="_x0000_i1144" DrawAspect="Content" ObjectID="_1550755604" r:id="rId16"/>
+          <o:OLEObject Type="Embed" ProgID="Word.OpenDocumentText.12" ShapeID="_x0000_i1144" DrawAspect="Content" ObjectID="_1550756333" r:id="rId16"/>
         </w:object>
       </w:r>
       <w:r>
@@ -10322,9 +10737,11 @@
         </w:rPr>
         <w:t xml:space="preserve">Following the base type </w:t>
       </w:r>
+      <w:proofErr w:type="spellStart"/>
       <w:r>
         <w:t>ArrayBuffer</w:t>
       </w:r>
+      <w:proofErr w:type="spellEnd"/>
       <w:r>
         <w:rPr>
           <w:rFonts w:cs="Arial"/>
@@ -10392,7 +10809,7 @@
           <v:shape id="_x0000_i1145" type="#_x0000_t75" style="width:453.75pt;height:63.75pt" o:ole="">
             <v:imagedata r:id="rId17" o:title=""/>
           </v:shape>
-          <o:OLEObject Type="Embed" ProgID="Word.OpenDocumentText.12" ShapeID="_x0000_i1145" DrawAspect="Content" ObjectID="_1550755605" r:id="rId18"/>
+          <o:OLEObject Type="Embed" ProgID="Word.OpenDocumentText.12" ShapeID="_x0000_i1145" DrawAspect="Content" ObjectID="_1550756334" r:id="rId18"/>
         </w:object>
       </w:r>
     </w:p>
@@ -10526,7 +10943,7 @@
           <v:shape id="_x0000_i1146" type="#_x0000_t75" style="width:453.75pt;height:53.25pt" o:ole="">
             <v:imagedata r:id="rId19" o:title=""/>
           </v:shape>
-          <o:OLEObject Type="Embed" ProgID="Word.OpenDocumentText.12" ShapeID="_x0000_i1146" DrawAspect="Content" ObjectID="_1550755606" r:id="rId20"/>
+          <o:OLEObject Type="Embed" ProgID="Word.OpenDocumentText.12" ShapeID="_x0000_i1146" DrawAspect="Content" ObjectID="_1550756335" r:id="rId20"/>
         </w:object>
       </w:r>
     </w:p>
@@ -10656,12 +11073,14 @@
       <w:r>
         <w:t xml:space="preserve"> and </w:t>
       </w:r>
+      <w:proofErr w:type="spellStart"/>
       <w:r>
         <w:rPr>
           <w:rStyle w:val="QuoteChar"/>
         </w:rPr>
         <w:t>const</w:t>
       </w:r>
+      <w:proofErr w:type="spellEnd"/>
       <w:r>
         <w:t xml:space="preserve"> aimed to solve the problem of variable scoping and reinitializing found in today’s JavaScript language.</w:t>
       </w:r>
@@ -10683,7 +11102,7 @@
           <v:shape id="_x0000_i1147" type="#_x0000_t75" style="width:468.75pt;height:179.25pt" o:ole="">
             <v:imagedata r:id="rId21" o:title=""/>
           </v:shape>
-          <o:OLEObject Type="Embed" ProgID="Word.OpenDocumentText.12" ShapeID="_x0000_i1147" DrawAspect="Content" ObjectID="_1550755607" r:id="rId22"/>
+          <o:OLEObject Type="Embed" ProgID="Word.OpenDocumentText.12" ShapeID="_x0000_i1147" DrawAspect="Content" ObjectID="_1550756336" r:id="rId22"/>
         </w:object>
       </w:r>
     </w:p>
@@ -10719,7 +11138,21 @@
         <w:rPr>
           <w:rStyle w:val="Emphasis"/>
         </w:rPr>
-        <w:t>let and const keyword example</w:t>
+        <w:t xml:space="preserve">let and </w:t>
+      </w:r>
+      <w:proofErr w:type="spellStart"/>
+      <w:r>
+        <w:rPr>
+          <w:rStyle w:val="Emphasis"/>
+        </w:rPr>
+        <w:t>const</w:t>
+      </w:r>
+      <w:proofErr w:type="spellEnd"/>
+      <w:r>
+        <w:rPr>
+          <w:rStyle w:val="Emphasis"/>
+        </w:rPr>
+        <w:t xml:space="preserve"> keyword example</w:t>
       </w:r>
     </w:p>
     <w:p>
@@ -10759,7 +11192,7 @@
           <v:shape id="_x0000_i1148" type="#_x0000_t75" style="width:468.75pt;height:56.25pt" o:ole="">
             <v:imagedata r:id="rId23" o:title=""/>
           </v:shape>
-          <o:OLEObject Type="Embed" ProgID="Word.OpenDocumentText.12" ShapeID="_x0000_i1148" DrawAspect="Content" ObjectID="_1550755608" r:id="rId24"/>
+          <o:OLEObject Type="Embed" ProgID="Word.OpenDocumentText.12" ShapeID="_x0000_i1148" DrawAspect="Content" ObjectID="_1550756337" r:id="rId24"/>
         </w:object>
       </w:r>
     </w:p>
@@ -10838,7 +11271,7 @@
           <v:shape id="_x0000_i1149" type="#_x0000_t75" style="width:450.75pt;height:65.25pt" o:ole="">
             <v:imagedata r:id="rId25" o:title=""/>
           </v:shape>
-          <o:OLEObject Type="Embed" ProgID="Word.OpenDocumentText.12" ShapeID="_x0000_i1149" DrawAspect="Content" ObjectID="_1550755609" r:id="rId26"/>
+          <o:OLEObject Type="Embed" ProgID="Word.OpenDocumentText.12" ShapeID="_x0000_i1149" DrawAspect="Content" ObjectID="_1550756338" r:id="rId26"/>
         </w:object>
       </w:r>
     </w:p>
@@ -10929,13 +11362,41 @@
         <w:rPr>
           <w:rFonts w:cs="Arial"/>
         </w:rPr>
-        <w:t>These modules systems go by name of CommonJS and AMD (Asynchronous Module Definition).  As part of the platform, o</w:t>
-      </w:r>
-      <w:r>
-        <w:rPr>
-          <w:rFonts w:cs="Arial"/>
-        </w:rPr>
-        <w:t xml:space="preserve">nce V8 was successfully embedded and the source code written in a file was parsed and executed the CommonJS standard </w:t>
+        <w:t xml:space="preserve">These modules systems go by name of </w:t>
+      </w:r>
+      <w:proofErr w:type="spellStart"/>
+      <w:r>
+        <w:rPr>
+          <w:rFonts w:cs="Arial"/>
+        </w:rPr>
+        <w:t>CommonJS</w:t>
+      </w:r>
+      <w:proofErr w:type="spellEnd"/>
+      <w:r>
+        <w:rPr>
+          <w:rFonts w:cs="Arial"/>
+        </w:rPr>
+        <w:t xml:space="preserve"> and AMD (Asynchronous Module Definition).  As part of the platform, o</w:t>
+      </w:r>
+      <w:r>
+        <w:rPr>
+          <w:rFonts w:cs="Arial"/>
+        </w:rPr>
+        <w:t xml:space="preserve">nce V8 was successfully embedded and the source code written in a file was parsed and executed the </w:t>
+      </w:r>
+      <w:proofErr w:type="spellStart"/>
+      <w:r>
+        <w:rPr>
+          <w:rFonts w:cs="Arial"/>
+        </w:rPr>
+        <w:t>CommonJS</w:t>
+      </w:r>
+      <w:proofErr w:type="spellEnd"/>
+      <w:r>
+        <w:rPr>
+          <w:rFonts w:cs="Arial"/>
+        </w:rPr>
+        <w:t xml:space="preserve"> standard </w:t>
       </w:r>
       <w:r>
         <w:rPr>
@@ -10955,8 +11416,13 @@
         <w:pStyle w:val="Heading4"/>
       </w:pPr>
       <w:r>
-        <w:t>2.2.4.1 CommonJS</w:t>
-      </w:r>
+        <w:t xml:space="preserve">2.2.4.1 </w:t>
+      </w:r>
+      <w:proofErr w:type="spellStart"/>
+      <w:r>
+        <w:t>CommonJS</w:t>
+      </w:r>
+      <w:proofErr w:type="spellEnd"/>
     </w:p>
     <w:p>
       <w:pPr>
@@ -10969,7 +11435,35 @@
         <w:rPr>
           <w:rFonts w:cs="Arial"/>
         </w:rPr>
-        <w:t xml:space="preserve">The CommonJS standard (Commonjsorg, 2016) specifies a contract for modules and how they should be handled. </w:t>
+        <w:t xml:space="preserve">The </w:t>
+      </w:r>
+      <w:proofErr w:type="spellStart"/>
+      <w:r>
+        <w:rPr>
+          <w:rFonts w:cs="Arial"/>
+        </w:rPr>
+        <w:t>CommonJS</w:t>
+      </w:r>
+      <w:proofErr w:type="spellEnd"/>
+      <w:r>
+        <w:rPr>
+          <w:rFonts w:cs="Arial"/>
+        </w:rPr>
+        <w:t xml:space="preserve"> standard (</w:t>
+      </w:r>
+      <w:proofErr w:type="spellStart"/>
+      <w:r>
+        <w:rPr>
+          <w:rFonts w:cs="Arial"/>
+        </w:rPr>
+        <w:t>Commonjsorg</w:t>
+      </w:r>
+      <w:proofErr w:type="spellEnd"/>
+      <w:r>
+        <w:rPr>
+          <w:rFonts w:cs="Arial"/>
+        </w:rPr>
+        <w:t xml:space="preserve">, 2016) specifies a contract for modules and how they should be handled. </w:t>
       </w:r>
       <w:r>
         <w:rPr>
@@ -11095,7 +11589,21 @@
         <w:rPr>
           <w:rFonts w:cs="Arial"/>
         </w:rPr>
-        <w:t xml:space="preserve">A module identifier is a string delimited by forward slashes. If a module id has no filename extension “.js” is added by default. The module identifier is relative if it starts with “.”. Finally, relative identifiers are resolved relative to the call to </w:t>
+        <w:t>A module identifier is a string delimited by forward slashes. If a module id has no filename extension “.</w:t>
+      </w:r>
+      <w:proofErr w:type="spellStart"/>
+      <w:r>
+        <w:rPr>
+          <w:rFonts w:cs="Arial"/>
+        </w:rPr>
+        <w:t>js</w:t>
+      </w:r>
+      <w:proofErr w:type="spellEnd"/>
+      <w:r>
+        <w:rPr>
+          <w:rFonts w:cs="Arial"/>
+        </w:rPr>
+        <w:t xml:space="preserve">” is added by default. The module identifier is relative if it starts with “.”. Finally, relative identifiers are resolved relative to the call to </w:t>
       </w:r>
       <w:r>
         <w:rPr>
@@ -11156,12 +11664,26 @@
         <w:rPr>
           <w:szCs w:val="22"/>
         </w:rPr>
-        <w:t>, with the above mentioned CommonJS runtime used on the server side. To be AMD compliant the following rules must be met.</w:t>
-      </w:r>
+        <w:t xml:space="preserve">, with the above mentioned </w:t>
+      </w:r>
+      <w:proofErr w:type="spellStart"/>
       <w:r>
         <w:rPr>
           <w:szCs w:val="22"/>
         </w:rPr>
+        <w:t>CommonJS</w:t>
+      </w:r>
+      <w:proofErr w:type="spellEnd"/>
+      <w:r>
+        <w:rPr>
+          <w:szCs w:val="22"/>
+        </w:rPr>
+        <w:t xml:space="preserve"> runtime used on the server side. To be AMD compliant the following rules must be met.</w:t>
+      </w:r>
+      <w:r>
+        <w:rPr>
+          <w:szCs w:val="22"/>
+        </w:rPr>
         <w:t xml:space="preserve"> </w:t>
       </w:r>
       <w:r>
@@ -11233,7 +11755,21 @@
           <w:szCs w:val="24"/>
         </w:rPr>
         <w:lastRenderedPageBreak/>
-        <w:t>have a distinct resolution. If the value of "require", "exports", or "module" appear in the dependency list, the argument should be resolved to the corresponding free variable as defined by the CommonJS modules specification. This argument is optional</w:t>
+        <w:t xml:space="preserve">have a distinct resolution. If the value of "require", "exports", or "module" appear in the dependency list, the argument should be resolved to the corresponding free variable as defined by the </w:t>
+      </w:r>
+      <w:proofErr w:type="spellStart"/>
+      <w:r>
+        <w:rPr>
+          <w:szCs w:val="24"/>
+        </w:rPr>
+        <w:t>CommonJS</w:t>
+      </w:r>
+      <w:proofErr w:type="spellEnd"/>
+      <w:r>
+        <w:rPr>
+          <w:szCs w:val="24"/>
+        </w:rPr>
+        <w:t xml:space="preserve"> modules specification. This argument is optional</w:t>
       </w:r>
       <w:r>
         <w:rPr>
@@ -11772,7 +12308,7 @@
           <v:shape id="_x0000_i1150" type="#_x0000_t75" style="width:450.75pt;height:111pt" o:ole="">
             <v:imagedata r:id="rId28" o:title=""/>
           </v:shape>
-          <o:OLEObject Type="Embed" ProgID="Word.OpenDocumentText.12" ShapeID="_x0000_i1150" DrawAspect="Content" ObjectID="_1550755610" r:id="rId29"/>
+          <o:OLEObject Type="Embed" ProgID="Word.OpenDocumentText.12" ShapeID="_x0000_i1150" DrawAspect="Content" ObjectID="_1550756339" r:id="rId29"/>
         </w:object>
       </w:r>
     </w:p>
@@ -11882,7 +12418,7 @@
           <v:shape id="_x0000_i1151" type="#_x0000_t75" style="width:450.75pt;height:107.25pt" o:ole="">
             <v:imagedata r:id="rId30" o:title=""/>
           </v:shape>
-          <o:OLEObject Type="Embed" ProgID="Word.OpenDocumentText.12" ShapeID="_x0000_i1151" DrawAspect="Content" ObjectID="_1550755611" r:id="rId31"/>
+          <o:OLEObject Type="Embed" ProgID="Word.OpenDocumentText.12" ShapeID="_x0000_i1151" DrawAspect="Content" ObjectID="_1550756340" r:id="rId31"/>
         </w:object>
       </w:r>
     </w:p>
@@ -11957,6 +12493,7 @@
         </w:rPr>
         <w:t xml:space="preserve"> all handles allocated in the current scope will be deleted when the </w:t>
       </w:r>
+      <w:proofErr w:type="spellStart"/>
       <w:r>
         <w:rPr>
           <w:rStyle w:val="QuoteChar"/>
@@ -11964,6 +12501,7 @@
         </w:rPr>
         <w:t>HandleScope</w:t>
       </w:r>
+      <w:proofErr w:type="spellEnd"/>
       <w:r>
         <w:rPr>
           <w:rFonts w:cs="Arial"/>
@@ -11971,6 +12509,7 @@
         </w:rPr>
         <w:t xml:space="preserve"> is deleted. Note to construct a </w:t>
       </w:r>
+      <w:proofErr w:type="spellStart"/>
       <w:r>
         <w:rPr>
           <w:rStyle w:val="QuoteChar"/>
@@ -11978,6 +12517,7 @@
         </w:rPr>
         <w:t>HandleScope</w:t>
       </w:r>
+      <w:proofErr w:type="spellEnd"/>
       <w:r>
         <w:rPr>
           <w:rFonts w:cs="Arial"/>
@@ -11985,6 +12525,7 @@
         </w:rPr>
         <w:t xml:space="preserve"> object you must pass the VM instance that the </w:t>
       </w:r>
+      <w:proofErr w:type="spellStart"/>
       <w:r>
         <w:rPr>
           <w:rStyle w:val="QuoteChar"/>
@@ -11992,6 +12533,7 @@
         </w:rPr>
         <w:t>HandleScope</w:t>
       </w:r>
+      <w:proofErr w:type="spellEnd"/>
       <w:r>
         <w:rPr>
           <w:rFonts w:cs="Arial"/>
@@ -11999,6 +12541,7 @@
         </w:rPr>
         <w:t xml:space="preserve"> will be run on. The </w:t>
       </w:r>
+      <w:proofErr w:type="spellStart"/>
       <w:r>
         <w:rPr>
           <w:rStyle w:val="QuoteChar"/>
@@ -12006,6 +12549,7 @@
         </w:rPr>
         <w:t>GetCurrent</w:t>
       </w:r>
+      <w:proofErr w:type="spellEnd"/>
       <w:r>
         <w:rPr>
           <w:rFonts w:cs="Arial"/>
@@ -12039,7 +12583,7 @@
           <v:shape id="_x0000_i1152" type="#_x0000_t75" style="width:450.75pt;height:63.75pt" o:ole="">
             <v:imagedata r:id="rId32" o:title=""/>
           </v:shape>
-          <o:OLEObject Type="Embed" ProgID="Word.OpenDocumentText.12" ShapeID="_x0000_i1152" DrawAspect="Content" ObjectID="_1550755612" r:id="rId33"/>
+          <o:OLEObject Type="Embed" ProgID="Word.OpenDocumentText.12" ShapeID="_x0000_i1152" DrawAspect="Content" ObjectID="_1550756341" r:id="rId33"/>
         </w:object>
       </w:r>
     </w:p>
@@ -12135,7 +12679,7 @@
           <v:shape id="_x0000_i1153" type="#_x0000_t75" style="width:450.75pt;height:86.25pt" o:ole="">
             <v:imagedata r:id="rId34" o:title=""/>
           </v:shape>
-          <o:OLEObject Type="Embed" ProgID="Word.OpenDocumentText.12" ShapeID="_x0000_i1153" DrawAspect="Content" ObjectID="_1550755613" r:id="rId35"/>
+          <o:OLEObject Type="Embed" ProgID="Word.OpenDocumentText.12" ShapeID="_x0000_i1153" DrawAspect="Content" ObjectID="_1550756342" r:id="rId35"/>
         </w:object>
       </w:r>
     </w:p>
@@ -12229,7 +12773,15 @@
         <w:spacing w:line="276" w:lineRule="auto"/>
       </w:pPr>
       <w:r>
-        <w:t>You can now write server side applications in JavaScript with Node.js (Nodejs foundation, 2016) which uses V8.</w:t>
+        <w:t>You can now write server side applications in JavaScript with Node.js (</w:t>
+      </w:r>
+      <w:proofErr w:type="spellStart"/>
+      <w:r>
+        <w:t>Nodejs</w:t>
+      </w:r>
+      <w:proofErr w:type="spellEnd"/>
+      <w:r>
+        <w:t xml:space="preserve"> foundation, 2016) which uses V8.</w:t>
       </w:r>
       <w:r>
         <w:t xml:space="preserve"> The argument ma</w:t>
@@ -12310,12 +12862,21 @@
         </w:rPr>
         <w:t>(</w:t>
       </w:r>
+      <w:proofErr w:type="spellStart"/>
       <w:r>
         <w:rPr>
           <w:color w:val="333333"/>
           <w:shd w:val="clear" w:color="auto" w:fill="FFFFFF"/>
         </w:rPr>
-        <w:t>Atomio, 2016)</w:t>
+        <w:t>Atomio</w:t>
+      </w:r>
+      <w:proofErr w:type="spellEnd"/>
+      <w:r>
+        <w:rPr>
+          <w:color w:val="333333"/>
+          <w:shd w:val="clear" w:color="auto" w:fill="FFFFFF"/>
+        </w:rPr>
+        <w:t>, 2016)</w:t>
       </w:r>
       <w:r>
         <w:t xml:space="preserve"> you can now write native desktop applications as well.</w:t>
@@ -12597,7 +13158,23 @@
         <w:t>15</w:t>
       </w:r>
       <w:r>
-        <w:t xml:space="preserve"> explains the architecture for the platform. Files written by the user are passed to the platform. The platform is a standalone executable written in C++. The C++ application embeds V8 for compiling JavaScript and provides bindings to the users JavaScript for accomplishing tasks. The C++ application utilizes various libraries to simplify the tasks it must perform including SDL2, GLEW, FreeImage and Poco.</w:t>
+        <w:t xml:space="preserve"> explains the architecture for the platform. Files written by the user are passed to the platform. The platform is a standalone executable written in C++. The C++ application embeds V8 for compiling JavaScript and provides bindings to the users JavaScript for accomplishing tasks. The C++ application utilizes various libraries to simplify the tasks it must perform including SDL2, GLEW, </w:t>
+      </w:r>
+      <w:proofErr w:type="spellStart"/>
+      <w:r>
+        <w:t>FreeImage</w:t>
+      </w:r>
+      <w:proofErr w:type="spellEnd"/>
+      <w:r>
+        <w:t xml:space="preserve"> and </w:t>
+      </w:r>
+      <w:proofErr w:type="spellStart"/>
+      <w:r>
+        <w:t>Poco</w:t>
+      </w:r>
+      <w:proofErr w:type="spellEnd"/>
+      <w:r>
+        <w:t>.</w:t>
       </w:r>
     </w:p>
     <w:p>
@@ -12801,7 +13378,15 @@
         <w:t>Omission</w:t>
       </w:r>
       <w:r>
-        <w:t xml:space="preserve"> of the file extension will assume .js by default.</w:t>
+        <w:t xml:space="preserve"> of the file extension will assume .</w:t>
+      </w:r>
+      <w:proofErr w:type="spellStart"/>
+      <w:r>
+        <w:t>js</w:t>
+      </w:r>
+      <w:proofErr w:type="spellEnd"/>
+      <w:r>
+        <w:t xml:space="preserve"> by default.</w:t>
       </w:r>
       <w:r>
         <w:t xml:space="preserve"> Failure to pass any arguments to the program will cause the platform to enter a read evaluate print loop commonly referred to as REPL.</w:t>
@@ -12810,8 +13395,13 @@
         <w:t xml:space="preserve"> Additional arguments are added such a</w:t>
       </w:r>
       <w:r>
-        <w:t>s –h for help information and –i</w:t>
-      </w:r>
+        <w:t>s –h for help information and –</w:t>
+      </w:r>
+      <w:proofErr w:type="spellStart"/>
+      <w:r>
+        <w:t>i</w:t>
+      </w:r>
+      <w:proofErr w:type="spellEnd"/>
       <w:r>
         <w:t xml:space="preserve"> for information on the platform. The finally argument not discussed is the version argument –v which will pr</w:t>
       </w:r>
@@ -13276,7 +13866,21 @@
         <w:rPr>
           <w:rFonts w:cs="Arial"/>
         </w:rPr>
-        <w:t xml:space="preserve">solved this by implementing the CommonJS standard which is used in the Node runtime as well. </w:t>
+        <w:t xml:space="preserve">solved this by implementing the </w:t>
+      </w:r>
+      <w:proofErr w:type="spellStart"/>
+      <w:r>
+        <w:rPr>
+          <w:rFonts w:cs="Arial"/>
+        </w:rPr>
+        <w:t>CommonJS</w:t>
+      </w:r>
+      <w:proofErr w:type="spellEnd"/>
+      <w:r>
+        <w:rPr>
+          <w:rFonts w:cs="Arial"/>
+        </w:rPr>
+        <w:t xml:space="preserve"> standard which is used in the Node runtime as well. </w:t>
       </w:r>
       <w:r>
         <w:rPr>
@@ -13316,8 +13920,16 @@
         <w:rPr>
           <w:rFonts w:cs="Arial"/>
         </w:rPr>
-        <w:t>With V8 and CommonJS</w:t>
-      </w:r>
+        <w:t xml:space="preserve">With V8 and </w:t>
+      </w:r>
+      <w:proofErr w:type="spellStart"/>
+      <w:r>
+        <w:rPr>
+          <w:rFonts w:cs="Arial"/>
+        </w:rPr>
+        <w:t>CommonJS</w:t>
+      </w:r>
+      <w:proofErr w:type="spellEnd"/>
       <w:r>
         <w:rPr>
           <w:rFonts w:cs="Arial"/>
@@ -13360,7 +13972,23 @@
           <w:rFonts w:cs="Arial"/>
           <w:shd w:val="clear" w:color="auto" w:fill="FFFFFF"/>
         </w:rPr>
-        <w:t>(Mozillaorg, 2016)</w:t>
+        <w:t>(</w:t>
+      </w:r>
+      <w:proofErr w:type="spellStart"/>
+      <w:r>
+        <w:rPr>
+          <w:rFonts w:cs="Arial"/>
+          <w:shd w:val="clear" w:color="auto" w:fill="FFFFFF"/>
+        </w:rPr>
+        <w:t>Mozillaorg</w:t>
+      </w:r>
+      <w:proofErr w:type="spellEnd"/>
+      <w:r>
+        <w:rPr>
+          <w:rFonts w:cs="Arial"/>
+          <w:shd w:val="clear" w:color="auto" w:fill="FFFFFF"/>
+        </w:rPr>
+        <w:t>, 2016)</w:t>
       </w:r>
       <w:r>
         <w:rPr>
@@ -13426,7 +14054,7 @@
           <v:shape id="_x0000_i1154" type="#_x0000_t75" style="width:468.75pt;height:111pt" o:ole="">
             <v:imagedata r:id="rId39" o:title=""/>
           </v:shape>
-          <o:OLEObject Type="Embed" ProgID="Word.OpenDocumentText.12" ShapeID="_x0000_i1154" DrawAspect="Content" ObjectID="_1550755614" r:id="rId40"/>
+          <o:OLEObject Type="Embed" ProgID="Word.OpenDocumentText.12" ShapeID="_x0000_i1154" DrawAspect="Content" ObjectID="_1550756343" r:id="rId40"/>
         </w:object>
       </w:r>
     </w:p>
@@ -13472,9 +14100,11 @@
       <w:r>
         <w:t xml:space="preserve"> </w:t>
       </w:r>
+      <w:proofErr w:type="spellStart"/>
       <w:r>
         <w:t>Datetime</w:t>
       </w:r>
+      <w:proofErr w:type="spellEnd"/>
       <w:r>
         <w:t xml:space="preserve"> module</w:t>
       </w:r>
@@ -13539,7 +14169,7 @@
           <v:shape id="_x0000_i1155" type="#_x0000_t75" style="width:453.75pt;height:120.75pt" o:ole="">
             <v:imagedata r:id="rId41" o:title=""/>
           </v:shape>
-          <o:OLEObject Type="Embed" ProgID="Word.OpenDocumentText.12" ShapeID="_x0000_i1155" DrawAspect="Content" ObjectID="_1550755615" r:id="rId42"/>
+          <o:OLEObject Type="Embed" ProgID="Word.OpenDocumentText.12" ShapeID="_x0000_i1155" DrawAspect="Content" ObjectID="_1550756344" r:id="rId42"/>
         </w:object>
       </w:r>
     </w:p>
@@ -13569,7 +14199,21 @@
         <w:rPr>
           <w:rStyle w:val="Emphasis"/>
         </w:rPr>
-        <w:t>: Datetime API example</w:t>
+        <w:t xml:space="preserve">: </w:t>
+      </w:r>
+      <w:proofErr w:type="spellStart"/>
+      <w:r>
+        <w:rPr>
+          <w:rStyle w:val="Emphasis"/>
+        </w:rPr>
+        <w:t>Datetime</w:t>
+      </w:r>
+      <w:proofErr w:type="spellEnd"/>
+      <w:r>
+        <w:rPr>
+          <w:rStyle w:val="Emphasis"/>
+        </w:rPr>
+        <w:t xml:space="preserve"> API example</w:t>
       </w:r>
     </w:p>
     <w:p>
@@ -13653,7 +14297,7 @@
           <v:shape id="_x0000_i1156" type="#_x0000_t75" style="width:453.75pt;height:96.75pt" o:ole="">
             <v:imagedata r:id="rId43" o:title=""/>
           </v:shape>
-          <o:OLEObject Type="Embed" ProgID="Word.OpenDocumentText.12" ShapeID="_x0000_i1156" DrawAspect="Content" ObjectID="_1550755616" r:id="rId44"/>
+          <o:OLEObject Type="Embed" ProgID="Word.OpenDocumentText.12" ShapeID="_x0000_i1156" DrawAspect="Content" ObjectID="_1550756345" r:id="rId44"/>
         </w:object>
       </w:r>
     </w:p>
@@ -13779,7 +14423,7 @@
           <v:shape id="_x0000_i1157" type="#_x0000_t75" style="width:453.75pt;height:87.75pt" o:ole="">
             <v:imagedata r:id="rId45" o:title=""/>
           </v:shape>
-          <o:OLEObject Type="Embed" ProgID="Word.OpenDocumentText.12" ShapeID="_x0000_i1157" DrawAspect="Content" ObjectID="_1550755617" r:id="rId46"/>
+          <o:OLEObject Type="Embed" ProgID="Word.OpenDocumentText.12" ShapeID="_x0000_i1157" DrawAspect="Content" ObjectID="_1550756346" r:id="rId46"/>
         </w:object>
       </w:r>
     </w:p>
@@ -13906,7 +14550,7 @@
           <v:shape id="_x0000_i1158" type="#_x0000_t75" style="width:468.75pt;height:68.25pt" o:ole="">
             <v:imagedata r:id="rId47" o:title=""/>
           </v:shape>
-          <o:OLEObject Type="Embed" ProgID="Word.OpenDocumentText.12" ShapeID="_x0000_i1158" DrawAspect="Content" ObjectID="_1550755618" r:id="rId48"/>
+          <o:OLEObject Type="Embed" ProgID="Word.OpenDocumentText.12" ShapeID="_x0000_i1158" DrawAspect="Content" ObjectID="_1550756347" r:id="rId48"/>
         </w:object>
       </w:r>
     </w:p>
@@ -14016,7 +14660,7 @@
           <v:shape id="_x0000_i1159" type="#_x0000_t75" style="width:522.75pt;height:125.25pt" o:ole="">
             <v:imagedata r:id="rId49" o:title=""/>
           </v:shape>
-          <o:OLEObject Type="Embed" ProgID="Word.OpenDocumentText.12" ShapeID="_x0000_i1159" DrawAspect="Content" ObjectID="_1550755619" r:id="rId50"/>
+          <o:OLEObject Type="Embed" ProgID="Word.OpenDocumentText.12" ShapeID="_x0000_i1159" DrawAspect="Content" ObjectID="_1550756348" r:id="rId50"/>
         </w:object>
       </w:r>
     </w:p>
@@ -14085,7 +14729,15 @@
         <w:t xml:space="preserve"> Again, this isn’t something that is in the standard template library in C++. </w:t>
       </w:r>
       <w:r>
-        <w:t>To solve this in the platform we have added a maths module that provides vector and matrix mathematic functions. The module code for this has been adapted from the open source project gl-</w:t>
+        <w:t xml:space="preserve">To solve this in the platform we have added a maths module that provides vector and matrix mathematic functions. The module code for this has been adapted from the open source project </w:t>
+      </w:r>
+      <w:proofErr w:type="spellStart"/>
+      <w:r>
+        <w:t>gl</w:t>
+      </w:r>
+      <w:proofErr w:type="spellEnd"/>
+      <w:r>
+        <w:t>-</w:t>
       </w:r>
       <w:r>
         <w:t>matrix</w:t>
@@ -14097,7 +14749,15 @@
         <w:t xml:space="preserve"> </w:t>
       </w:r>
       <w:r>
-        <w:t>which is a maths library designed for WebGL application</w:t>
+        <w:t xml:space="preserve">which is a maths library designed for </w:t>
+      </w:r>
+      <w:proofErr w:type="spellStart"/>
+      <w:r>
+        <w:t>WebGL</w:t>
+      </w:r>
+      <w:proofErr w:type="spellEnd"/>
+      <w:r>
+        <w:t xml:space="preserve"> application</w:t>
       </w:r>
       <w:r>
         <w:t>s</w:t>
@@ -14131,7 +14791,7 @@
           <v:shape id="_x0000_i1160" type="#_x0000_t75" style="width:468.75pt;height:167.25pt" o:ole="">
             <v:imagedata r:id="rId51" o:title=""/>
           </v:shape>
-          <o:OLEObject Type="Embed" ProgID="Word.OpenDocumentText.12" ShapeID="_x0000_i1160" DrawAspect="Content" ObjectID="_1550755620" r:id="rId52"/>
+          <o:OLEObject Type="Embed" ProgID="Word.OpenDocumentText.12" ShapeID="_x0000_i1160" DrawAspect="Content" ObjectID="_1550756349" r:id="rId52"/>
         </w:object>
       </w:r>
     </w:p>
@@ -14292,7 +14952,7 @@
           <v:shape id="_x0000_i1161" type="#_x0000_t75" style="width:453.75pt;height:99pt" o:ole="">
             <v:imagedata r:id="rId53" o:title=""/>
           </v:shape>
-          <o:OLEObject Type="Embed" ProgID="Word.OpenDocumentText.12" ShapeID="_x0000_i1161" DrawAspect="Content" ObjectID="_1550755621" r:id="rId54"/>
+          <o:OLEObject Type="Embed" ProgID="Word.OpenDocumentText.12" ShapeID="_x0000_i1161" DrawAspect="Content" ObjectID="_1550756350" r:id="rId54"/>
         </w:object>
       </w:r>
     </w:p>
@@ -14352,7 +15012,7 @@
           <v:shape id="_x0000_i1162" type="#_x0000_t75" style="width:453.75pt;height:105.75pt" o:ole="">
             <v:imagedata r:id="rId55" o:title=""/>
           </v:shape>
-          <o:OLEObject Type="Embed" ProgID="Word.OpenDocumentText.12" ShapeID="_x0000_i1162" DrawAspect="Content" ObjectID="_1550755622" r:id="rId56"/>
+          <o:OLEObject Type="Embed" ProgID="Word.OpenDocumentText.12" ShapeID="_x0000_i1162" DrawAspect="Content" ObjectID="_1550756351" r:id="rId56"/>
         </w:object>
       </w:r>
     </w:p>
@@ -14694,7 +15354,7 @@
           <v:shape id="_x0000_i1163" type="#_x0000_t75" style="width:450.75pt;height:96.75pt" o:ole="">
             <v:imagedata r:id="rId58" o:title=""/>
           </v:shape>
-          <o:OLEObject Type="Embed" ProgID="Word.OpenDocumentText.12" ShapeID="_x0000_i1163" DrawAspect="Content" ObjectID="_1550755623" r:id="rId59"/>
+          <o:OLEObject Type="Embed" ProgID="Word.OpenDocumentText.12" ShapeID="_x0000_i1163" DrawAspect="Content" ObjectID="_1550756352" r:id="rId59"/>
         </w:object>
       </w:r>
     </w:p>
@@ -14718,8 +15378,16 @@
         <w:rPr>
           <w:rStyle w:val="Emphasis"/>
         </w:rPr>
-        <w:t>: Settings.json</w:t>
-      </w:r>
+        <w:t xml:space="preserve">: </w:t>
+      </w:r>
+      <w:proofErr w:type="spellStart"/>
+      <w:r>
+        <w:rPr>
+          <w:rStyle w:val="Emphasis"/>
+        </w:rPr>
+        <w:t>Settings.json</w:t>
+      </w:r>
+      <w:proofErr w:type="spellEnd"/>
     </w:p>
     <w:p>
       <w:pPr>
@@ -14894,7 +15562,15 @@
         <w:t xml:space="preserve">for the </w:t>
       </w:r>
       <w:r>
-        <w:t xml:space="preserve">cube is loaded in and has pre-calculated normals for the lighting calculations. Per fragment lighting is used as it is </w:t>
+        <w:t xml:space="preserve">cube is loaded in and has pre-calculated </w:t>
+      </w:r>
+      <w:proofErr w:type="spellStart"/>
+      <w:r>
+        <w:t>normals</w:t>
+      </w:r>
+      <w:proofErr w:type="spellEnd"/>
+      <w:r>
+        <w:t xml:space="preserve"> for the lighting calculations. Per fragment lighting is used as it is </w:t>
       </w:r>
       <w:r>
         <w:t xml:space="preserve">a </w:t>
@@ -14945,7 +15621,15 @@
         <w:t>d</w:t>
       </w:r>
       <w:r>
-        <w:t xml:space="preserve"> per frame and not baked into the final image. The current lighting equation is the Phong Reflection Model without the specular highlight for simplicity. The output of the program can be seen </w:t>
+        <w:t xml:space="preserve"> per frame and not baked into the final image. The current lighting equation is the </w:t>
+      </w:r>
+      <w:proofErr w:type="spellStart"/>
+      <w:r>
+        <w:t>Phong</w:t>
+      </w:r>
+      <w:proofErr w:type="spellEnd"/>
+      <w:r>
+        <w:t xml:space="preserve"> Reflection Model without the specular highlight for simplicity. The output of the program can be seen </w:t>
       </w:r>
       <w:r>
         <w:t>in Figure 31</w:t>
@@ -14983,7 +15667,7 @@
           <v:shape id="_x0000_i1164" type="#_x0000_t75" style="width:522.75pt;height:230.25pt" o:ole="">
             <v:imagedata r:id="rId61" o:title=""/>
           </v:shape>
-          <o:OLEObject Type="Embed" ProgID="Word.OpenDocumentText.12" ShapeID="_x0000_i1164" DrawAspect="Content" ObjectID="_1550755624" r:id="rId62"/>
+          <o:OLEObject Type="Embed" ProgID="Word.OpenDocumentText.12" ShapeID="_x0000_i1164" DrawAspect="Content" ObjectID="_1550756353" r:id="rId62"/>
         </w:object>
       </w:r>
     </w:p>
@@ -15432,7 +16116,7 @@
           <v:shape id="_x0000_i1165" type="#_x0000_t75" style="width:522.75pt;height:183.75pt" o:ole="">
             <v:imagedata r:id="rId64" o:title=""/>
           </v:shape>
-          <o:OLEObject Type="Embed" ProgID="Word.OpenDocumentText.12" ShapeID="_x0000_i1165" DrawAspect="Content" ObjectID="_1550755625" r:id="rId65"/>
+          <o:OLEObject Type="Embed" ProgID="Word.OpenDocumentText.12" ShapeID="_x0000_i1165" DrawAspect="Content" ObjectID="_1550756354" r:id="rId65"/>
         </w:object>
       </w:r>
     </w:p>
@@ -16015,7 +16699,7 @@
           <v:shape id="_x0000_i1166" type="#_x0000_t75" style="width:450.75pt;height:141.75pt" o:ole="">
             <v:imagedata r:id="rId68" o:title=""/>
           </v:shape>
-          <o:OLEObject Type="Embed" ProgID="Word.OpenDocumentText.12" ShapeID="_x0000_i1166" DrawAspect="Content" ObjectID="_1550755626" r:id="rId69"/>
+          <o:OLEObject Type="Embed" ProgID="Word.OpenDocumentText.12" ShapeID="_x0000_i1166" DrawAspect="Content" ObjectID="_1550756355" r:id="rId69"/>
         </w:object>
       </w:r>
     </w:p>
@@ -16039,8 +16723,16 @@
         <w:rPr>
           <w:rStyle w:val="Emphasis"/>
         </w:rPr>
-        <w:t>: Mat-out.json</w:t>
-      </w:r>
+        <w:t>: Mat-</w:t>
+      </w:r>
+      <w:proofErr w:type="spellStart"/>
+      <w:r>
+        <w:rPr>
+          <w:rStyle w:val="Emphasis"/>
+        </w:rPr>
+        <w:t>out.json</w:t>
+      </w:r>
+      <w:proofErr w:type="spellEnd"/>
     </w:p>
     <w:bookmarkStart w:id="82" w:name="_MON_1549815337"/>
     <w:bookmarkEnd w:id="82"/>
@@ -16059,7 +16751,7 @@
           <v:shape id="_x0000_i1167" type="#_x0000_t75" style="width:450.75pt;height:231pt" o:ole="">
             <v:imagedata r:id="rId70" o:title=""/>
           </v:shape>
-          <o:OLEObject Type="Embed" ProgID="Word.OpenDocumentText.12" ShapeID="_x0000_i1167" DrawAspect="Content" ObjectID="_1550755627" r:id="rId71"/>
+          <o:OLEObject Type="Embed" ProgID="Word.OpenDocumentText.12" ShapeID="_x0000_i1167" DrawAspect="Content" ObjectID="_1550756356" r:id="rId71"/>
         </w:object>
       </w:r>
     </w:p>
@@ -16083,8 +16775,16 @@
         <w:rPr>
           <w:rStyle w:val="Emphasis"/>
         </w:rPr>
-        <w:t>: Mat-in.json</w:t>
-      </w:r>
+        <w:t>: Mat-</w:t>
+      </w:r>
+      <w:proofErr w:type="spellStart"/>
+      <w:r>
+        <w:rPr>
+          <w:rStyle w:val="Emphasis"/>
+        </w:rPr>
+        <w:t>in.json</w:t>
+      </w:r>
+      <w:proofErr w:type="spellEnd"/>
     </w:p>
     <w:p>
       <w:pPr>
@@ -16268,7 +16968,7 @@
           <v:shape id="_x0000_i1168" type="#_x0000_t75" style="width:542.25pt;height:132.75pt" o:ole="">
             <v:imagedata r:id="rId72" o:title=""/>
           </v:shape>
-          <o:OLEObject Type="Embed" ProgID="Word.OpenDocumentText.12" ShapeID="_x0000_i1168" DrawAspect="Content" ObjectID="_1550755628" r:id="rId73"/>
+          <o:OLEObject Type="Embed" ProgID="Word.OpenDocumentText.12" ShapeID="_x0000_i1168" DrawAspect="Content" ObjectID="_1550756357" r:id="rId73"/>
         </w:object>
       </w:r>
     </w:p>
@@ -16351,7 +17051,7 @@
           <v:shape id="_x0000_i1169" type="#_x0000_t75" style="width:450.75pt;height:32.25pt" o:ole="">
             <v:imagedata r:id="rId74" o:title=""/>
           </v:shape>
-          <o:OLEObject Type="Embed" ProgID="Word.OpenDocumentText.12" ShapeID="_x0000_i1169" DrawAspect="Content" ObjectID="_1550755629" r:id="rId75"/>
+          <o:OLEObject Type="Embed" ProgID="Word.OpenDocumentText.12" ShapeID="_x0000_i1169" DrawAspect="Content" ObjectID="_1550756358" r:id="rId75"/>
         </w:object>
       </w:r>
     </w:p>
@@ -16514,7 +17214,7 @@
           <v:shape id="_x0000_i1170" type="#_x0000_t75" style="width:450.75pt;height:141.75pt" o:ole="">
             <v:imagedata r:id="rId76" o:title=""/>
           </v:shape>
-          <o:OLEObject Type="Embed" ProgID="Word.OpenDocumentText.12" ShapeID="_x0000_i1170" DrawAspect="Content" ObjectID="_1550755630" r:id="rId77"/>
+          <o:OLEObject Type="Embed" ProgID="Word.OpenDocumentText.12" ShapeID="_x0000_i1170" DrawAspect="Content" ObjectID="_1550756359" r:id="rId77"/>
         </w:object>
       </w:r>
     </w:p>
@@ -16631,7 +17331,7 @@
           <v:shape id="_x0000_i1171" type="#_x0000_t75" style="width:451.5pt;height:64.5pt" o:ole="">
             <v:imagedata r:id="rId78" o:title=""/>
           </v:shape>
-          <o:OLEObject Type="Embed" ProgID="Word.OpenDocumentText.12" ShapeID="_x0000_i1171" DrawAspect="Content" ObjectID="_1550755631" r:id="rId79"/>
+          <o:OLEObject Type="Embed" ProgID="Word.OpenDocumentText.12" ShapeID="_x0000_i1171" DrawAspect="Content" ObjectID="_1550756360" r:id="rId79"/>
         </w:object>
       </w:r>
     </w:p>
@@ -17650,12 +18350,21 @@
           <w:shd w:val="clear" w:color="auto" w:fill="FFFFFF"/>
         </w:rPr>
       </w:pPr>
-      <w:r>
-        <w:rPr>
-          <w:i/>
-          <w:shd w:val="clear" w:color="auto" w:fill="FFFFFF"/>
-        </w:rPr>
-        <w:t>Amdcom.</w:t>
+      <w:proofErr w:type="spellStart"/>
+      <w:r>
+        <w:rPr>
+          <w:i/>
+          <w:shd w:val="clear" w:color="auto" w:fill="FFFFFF"/>
+        </w:rPr>
+        <w:t>Amdcom</w:t>
+      </w:r>
+      <w:proofErr w:type="spellEnd"/>
+      <w:r>
+        <w:rPr>
+          <w:i/>
+          <w:shd w:val="clear" w:color="auto" w:fill="FFFFFF"/>
+        </w:rPr>
+        <w:t>.</w:t>
       </w:r>
       <w:r>
         <w:rPr>
@@ -17686,13 +18395,23 @@
         </w:rPr>
         <w:t> </w:t>
       </w:r>
+      <w:proofErr w:type="spellStart"/>
       <w:r>
         <w:rPr>
           <w:i/>
           <w:iCs/>
           <w:shd w:val="clear" w:color="auto" w:fill="FFFFFF"/>
         </w:rPr>
-        <w:t>Amdcom.</w:t>
+        <w:t>Amdcom</w:t>
+      </w:r>
+      <w:proofErr w:type="spellEnd"/>
+      <w:r>
+        <w:rPr>
+          <w:i/>
+          <w:iCs/>
+          <w:shd w:val="clear" w:color="auto" w:fill="FFFFFF"/>
+        </w:rPr>
+        <w:t>.</w:t>
       </w:r>
       <w:r>
         <w:rPr>
@@ -17793,12 +18512,21 @@
           <w:shd w:val="clear" w:color="auto" w:fill="FFFFFF"/>
         </w:rPr>
       </w:pPr>
-      <w:r>
-        <w:rPr>
-          <w:i/>
-          <w:shd w:val="clear" w:color="auto" w:fill="FFFFFF"/>
-        </w:rPr>
-        <w:t>Amdcom.</w:t>
+      <w:proofErr w:type="spellStart"/>
+      <w:r>
+        <w:rPr>
+          <w:i/>
+          <w:shd w:val="clear" w:color="auto" w:fill="FFFFFF"/>
+        </w:rPr>
+        <w:t>Amdcom</w:t>
+      </w:r>
+      <w:proofErr w:type="spellEnd"/>
+      <w:r>
+        <w:rPr>
+          <w:i/>
+          <w:shd w:val="clear" w:color="auto" w:fill="FFFFFF"/>
+        </w:rPr>
+        <w:t>.</w:t>
       </w:r>
       <w:r>
         <w:rPr>
@@ -17829,13 +18557,23 @@
         </w:rPr>
         <w:t> </w:t>
       </w:r>
+      <w:proofErr w:type="spellStart"/>
       <w:r>
         <w:rPr>
           <w:i/>
           <w:iCs/>
           <w:shd w:val="clear" w:color="auto" w:fill="FFFFFF"/>
         </w:rPr>
-        <w:t>Amdcom.</w:t>
+        <w:t>Amdcom</w:t>
+      </w:r>
+      <w:proofErr w:type="spellEnd"/>
+      <w:r>
+        <w:rPr>
+          <w:i/>
+          <w:iCs/>
+          <w:shd w:val="clear" w:color="auto" w:fill="FFFFFF"/>
+        </w:rPr>
+        <w:t>.</w:t>
       </w:r>
       <w:r>
         <w:rPr>
@@ -17925,12 +18663,21 @@
           <w:shd w:val="clear" w:color="auto" w:fill="FFFFFF"/>
         </w:rPr>
       </w:pPr>
-      <w:r>
-        <w:rPr>
-          <w:i/>
-          <w:shd w:val="clear" w:color="auto" w:fill="FFFFFF"/>
-        </w:rPr>
-        <w:t>Applecom.</w:t>
+      <w:proofErr w:type="spellStart"/>
+      <w:r>
+        <w:rPr>
+          <w:i/>
+          <w:shd w:val="clear" w:color="auto" w:fill="FFFFFF"/>
+        </w:rPr>
+        <w:t>Applecom</w:t>
+      </w:r>
+      <w:proofErr w:type="spellEnd"/>
+      <w:r>
+        <w:rPr>
+          <w:i/>
+          <w:shd w:val="clear" w:color="auto" w:fill="FFFFFF"/>
+        </w:rPr>
+        <w:t>.</w:t>
       </w:r>
       <w:r>
         <w:rPr>
@@ -17961,13 +18708,23 @@
         </w:rPr>
         <w:t> </w:t>
       </w:r>
+      <w:proofErr w:type="spellStart"/>
       <w:r>
         <w:rPr>
           <w:i/>
           <w:iCs/>
           <w:shd w:val="clear" w:color="auto" w:fill="FFFFFF"/>
         </w:rPr>
-        <w:t>Applecom.</w:t>
+        <w:t>Applecom</w:t>
+      </w:r>
+      <w:proofErr w:type="spellEnd"/>
+      <w:r>
+        <w:rPr>
+          <w:i/>
+          <w:iCs/>
+          <w:shd w:val="clear" w:color="auto" w:fill="FFFFFF"/>
+        </w:rPr>
+        <w:t>.</w:t>
       </w:r>
       <w:r>
         <w:rPr>
@@ -18056,12 +18813,21 @@
           <w:shd w:val="clear" w:color="auto" w:fill="FFFFFF"/>
         </w:rPr>
       </w:pPr>
-      <w:r>
-        <w:rPr>
-          <w:i/>
-          <w:shd w:val="clear" w:color="auto" w:fill="FFFFFF"/>
-        </w:rPr>
-        <w:t>Atomio.</w:t>
+      <w:proofErr w:type="spellStart"/>
+      <w:r>
+        <w:rPr>
+          <w:i/>
+          <w:shd w:val="clear" w:color="auto" w:fill="FFFFFF"/>
+        </w:rPr>
+        <w:t>Atomio</w:t>
+      </w:r>
+      <w:proofErr w:type="spellEnd"/>
+      <w:r>
+        <w:rPr>
+          <w:i/>
+          <w:shd w:val="clear" w:color="auto" w:fill="FFFFFF"/>
+        </w:rPr>
+        <w:t>.</w:t>
       </w:r>
       <w:r>
         <w:rPr>
@@ -18187,12 +18953,21 @@
           <w:shd w:val="clear" w:color="auto" w:fill="FFFFFF"/>
         </w:rPr>
       </w:pPr>
-      <w:r>
-        <w:rPr>
-          <w:i/>
-          <w:shd w:val="clear" w:color="auto" w:fill="FFFFFF"/>
-        </w:rPr>
-        <w:t>Commonjsorg.</w:t>
+      <w:proofErr w:type="spellStart"/>
+      <w:r>
+        <w:rPr>
+          <w:i/>
+          <w:shd w:val="clear" w:color="auto" w:fill="FFFFFF"/>
+        </w:rPr>
+        <w:t>Commonjsorg</w:t>
+      </w:r>
+      <w:proofErr w:type="spellEnd"/>
+      <w:r>
+        <w:rPr>
+          <w:i/>
+          <w:shd w:val="clear" w:color="auto" w:fill="FFFFFF"/>
+        </w:rPr>
+        <w:t>.</w:t>
       </w:r>
       <w:r>
         <w:rPr>
@@ -18331,7 +19106,27 @@
           <w:shd w:val="clear" w:color="auto" w:fill="FFFFFF"/>
           <w:lang w:eastAsia="en-GB"/>
         </w:rPr>
-        <w:t>Severance, C., 2012. Javascript: Designing a language in 10 days. </w:t>
+        <w:t xml:space="preserve">Severance, C., 2012. </w:t>
+      </w:r>
+      <w:proofErr w:type="spellStart"/>
+      <w:r>
+        <w:rPr>
+          <w:rFonts w:cs="Arial"/>
+          <w:i/>
+          <w:shd w:val="clear" w:color="auto" w:fill="FFFFFF"/>
+          <w:lang w:eastAsia="en-GB"/>
+        </w:rPr>
+        <w:t>Javascript</w:t>
+      </w:r>
+      <w:proofErr w:type="spellEnd"/>
+      <w:r>
+        <w:rPr>
+          <w:rFonts w:cs="Arial"/>
+          <w:i/>
+          <w:shd w:val="clear" w:color="auto" w:fill="FFFFFF"/>
+          <w:lang w:eastAsia="en-GB"/>
+        </w:rPr>
+        <w:t>: Designing a language in 10 days. </w:t>
       </w:r>
       <w:r>
         <w:rPr>
@@ -18391,12 +19186,21 @@
           <w:szCs w:val="24"/>
         </w:rPr>
       </w:pPr>
+      <w:proofErr w:type="spellStart"/>
       <w:r>
         <w:rPr>
           <w:i/>
           <w:color w:val="000000"/>
         </w:rPr>
-        <w:t>Ecma International. (2015).</w:t>
+        <w:t>Ecma</w:t>
+      </w:r>
+      <w:proofErr w:type="spellEnd"/>
+      <w:r>
+        <w:rPr>
+          <w:i/>
+          <w:color w:val="000000"/>
+        </w:rPr>
+        <w:t xml:space="preserve"> International. (2015).</w:t>
       </w:r>
       <w:r>
         <w:rPr>
@@ -18552,12 +19356,21 @@
           <w:shd w:val="clear" w:color="auto" w:fill="FFFFFF"/>
         </w:rPr>
       </w:pPr>
-      <w:r>
-        <w:rPr>
-          <w:i/>
-          <w:shd w:val="clear" w:color="auto" w:fill="FFFFFF"/>
-        </w:rPr>
-        <w:t>Googlesourcecom.</w:t>
+      <w:proofErr w:type="spellStart"/>
+      <w:r>
+        <w:rPr>
+          <w:i/>
+          <w:shd w:val="clear" w:color="auto" w:fill="FFFFFF"/>
+        </w:rPr>
+        <w:t>Googlesourcecom</w:t>
+      </w:r>
+      <w:proofErr w:type="spellEnd"/>
+      <w:r>
+        <w:rPr>
+          <w:i/>
+          <w:shd w:val="clear" w:color="auto" w:fill="FFFFFF"/>
+        </w:rPr>
+        <w:t>.</w:t>
       </w:r>
       <w:r>
         <w:rPr>
@@ -18700,6 +19513,7 @@
         </w:rPr>
         <w:t> </w:t>
       </w:r>
+      <w:proofErr w:type="spellStart"/>
       <w:r>
         <w:rPr>
           <w:i/>
@@ -18708,6 +19522,7 @@
         </w:rPr>
         <w:t>glMatrix</w:t>
       </w:r>
+      <w:proofErr w:type="spellEnd"/>
       <w:r>
         <w:rPr>
           <w:i/>
@@ -18809,12 +19624,21 @@
           <w:shd w:val="clear" w:color="auto" w:fill="FFFFFF"/>
         </w:rPr>
       </w:pPr>
-      <w:r>
-        <w:rPr>
-          <w:i/>
-          <w:shd w:val="clear" w:color="auto" w:fill="FFFFFF"/>
-        </w:rPr>
-        <w:t>Intelcom.</w:t>
+      <w:proofErr w:type="spellStart"/>
+      <w:r>
+        <w:rPr>
+          <w:i/>
+          <w:shd w:val="clear" w:color="auto" w:fill="FFFFFF"/>
+        </w:rPr>
+        <w:t>Intelcom</w:t>
+      </w:r>
+      <w:proofErr w:type="spellEnd"/>
+      <w:r>
+        <w:rPr>
+          <w:i/>
+          <w:shd w:val="clear" w:color="auto" w:fill="FFFFFF"/>
+        </w:rPr>
+        <w:t>.</w:t>
       </w:r>
       <w:r>
         <w:rPr>
@@ -18943,12 +19767,21 @@
           <w:shd w:val="clear" w:color="auto" w:fill="FFFFFF"/>
         </w:rPr>
       </w:pPr>
-      <w:r>
-        <w:rPr>
-          <w:i/>
-          <w:shd w:val="clear" w:color="auto" w:fill="FFFFFF"/>
-        </w:rPr>
-        <w:t>Intelcom.</w:t>
+      <w:proofErr w:type="spellStart"/>
+      <w:r>
+        <w:rPr>
+          <w:i/>
+          <w:shd w:val="clear" w:color="auto" w:fill="FFFFFF"/>
+        </w:rPr>
+        <w:t>Intelcom</w:t>
+      </w:r>
+      <w:proofErr w:type="spellEnd"/>
+      <w:r>
+        <w:rPr>
+          <w:i/>
+          <w:shd w:val="clear" w:color="auto" w:fill="FFFFFF"/>
+        </w:rPr>
+        <w:t>.</w:t>
       </w:r>
       <w:r>
         <w:rPr>
@@ -19077,12 +19910,21 @@
           <w:shd w:val="clear" w:color="auto" w:fill="FFFFFF"/>
         </w:rPr>
       </w:pPr>
-      <w:r>
-        <w:rPr>
-          <w:i/>
-          <w:shd w:val="clear" w:color="auto" w:fill="FFFFFF"/>
-        </w:rPr>
-        <w:t>Khronosorg.</w:t>
+      <w:proofErr w:type="spellStart"/>
+      <w:r>
+        <w:rPr>
+          <w:i/>
+          <w:shd w:val="clear" w:color="auto" w:fill="FFFFFF"/>
+        </w:rPr>
+        <w:t>Khronosorg</w:t>
+      </w:r>
+      <w:proofErr w:type="spellEnd"/>
+      <w:r>
+        <w:rPr>
+          <w:i/>
+          <w:shd w:val="clear" w:color="auto" w:fill="FFFFFF"/>
+        </w:rPr>
+        <w:t>.</w:t>
       </w:r>
       <w:r>
         <w:rPr>
@@ -19113,13 +19955,23 @@
         </w:rPr>
         <w:t> </w:t>
       </w:r>
+      <w:proofErr w:type="spellStart"/>
       <w:r>
         <w:rPr>
           <w:i/>
           <w:iCs/>
           <w:shd w:val="clear" w:color="auto" w:fill="FFFFFF"/>
         </w:rPr>
-        <w:t>Khronosorg.</w:t>
+        <w:t>Khronosorg</w:t>
+      </w:r>
+      <w:proofErr w:type="spellEnd"/>
+      <w:r>
+        <w:rPr>
+          <w:i/>
+          <w:iCs/>
+          <w:shd w:val="clear" w:color="auto" w:fill="FFFFFF"/>
+        </w:rPr>
+        <w:t>.</w:t>
       </w:r>
       <w:r>
         <w:rPr>
@@ -19205,12 +20057,37 @@
           <w:shd w:val="clear" w:color="auto" w:fill="FFFFFF"/>
         </w:rPr>
       </w:pPr>
-      <w:r>
-        <w:rPr>
-          <w:i/>
-          <w:shd w:val="clear" w:color="auto" w:fill="FFFFFF"/>
-        </w:rPr>
-        <w:t>Karimi, K., Dickson, N.G. and Hamze, F., 2010. A performance comparison of CUDA and OpenCL.</w:t>
+      <w:proofErr w:type="spellStart"/>
+      <w:r>
+        <w:rPr>
+          <w:i/>
+          <w:shd w:val="clear" w:color="auto" w:fill="FFFFFF"/>
+        </w:rPr>
+        <w:t>Karimi</w:t>
+      </w:r>
+      <w:proofErr w:type="spellEnd"/>
+      <w:r>
+        <w:rPr>
+          <w:i/>
+          <w:shd w:val="clear" w:color="auto" w:fill="FFFFFF"/>
+        </w:rPr>
+        <w:t xml:space="preserve">, K., Dickson, N.G. and </w:t>
+      </w:r>
+      <w:proofErr w:type="spellStart"/>
+      <w:r>
+        <w:rPr>
+          <w:i/>
+          <w:shd w:val="clear" w:color="auto" w:fill="FFFFFF"/>
+        </w:rPr>
+        <w:t>Hamze</w:t>
+      </w:r>
+      <w:proofErr w:type="spellEnd"/>
+      <w:r>
+        <w:rPr>
+          <w:i/>
+          <w:shd w:val="clear" w:color="auto" w:fill="FFFFFF"/>
+        </w:rPr>
+        <w:t>, F., 2010. A performance comparison of CUDA and OpenCL.</w:t>
       </w:r>
       <w:r>
         <w:rPr>
@@ -19222,13 +20099,23 @@
         </w:rPr>
         <w:t> </w:t>
       </w:r>
+      <w:proofErr w:type="spellStart"/>
       <w:r>
         <w:rPr>
           <w:i/>
           <w:iCs/>
           <w:shd w:val="clear" w:color="auto" w:fill="FFFFFF"/>
         </w:rPr>
-        <w:t>arXiv preprint arXiv:1005.2581</w:t>
+        <w:t>arXiv</w:t>
+      </w:r>
+      <w:proofErr w:type="spellEnd"/>
+      <w:r>
+        <w:rPr>
+          <w:i/>
+          <w:iCs/>
+          <w:shd w:val="clear" w:color="auto" w:fill="FFFFFF"/>
+        </w:rPr>
+        <w:t xml:space="preserve"> preprint arXiv:1005.2581</w:t>
       </w:r>
       <w:r>
         <w:rPr>
@@ -19257,12 +20144,21 @@
           <w:shd w:val="clear" w:color="auto" w:fill="FFFFFF"/>
         </w:rPr>
       </w:pPr>
-      <w:r>
-        <w:rPr>
-          <w:i/>
-          <w:shd w:val="clear" w:color="auto" w:fill="FFFFFF"/>
-        </w:rPr>
-        <w:t>Mahalakshmi, M. and Sundararajan, M., 2013. Traditional SDLC Vs Scrum Methodology–A Comparative Study.</w:t>
+      <w:proofErr w:type="spellStart"/>
+      <w:r>
+        <w:rPr>
+          <w:i/>
+          <w:shd w:val="clear" w:color="auto" w:fill="FFFFFF"/>
+        </w:rPr>
+        <w:t>Mahalakshmi</w:t>
+      </w:r>
+      <w:proofErr w:type="spellEnd"/>
+      <w:r>
+        <w:rPr>
+          <w:i/>
+          <w:shd w:val="clear" w:color="auto" w:fill="FFFFFF"/>
+        </w:rPr>
+        <w:t>, M. and Sundararajan, M., 2013. Traditional SDLC Vs Scrum Methodology–A Comparative Study.</w:t>
       </w:r>
       <w:r>
         <w:rPr>
@@ -19336,12 +20232,21 @@
           <w:shd w:val="clear" w:color="auto" w:fill="FFFFFF"/>
         </w:rPr>
       </w:pPr>
-      <w:r>
-        <w:rPr>
-          <w:i/>
-          <w:shd w:val="clear" w:color="auto" w:fill="FFFFFF"/>
-        </w:rPr>
-        <w:t>Nodejs foundation.</w:t>
+      <w:proofErr w:type="spellStart"/>
+      <w:r>
+        <w:rPr>
+          <w:i/>
+          <w:shd w:val="clear" w:color="auto" w:fill="FFFFFF"/>
+        </w:rPr>
+        <w:t>Nodejs</w:t>
+      </w:r>
+      <w:proofErr w:type="spellEnd"/>
+      <w:r>
+        <w:rPr>
+          <w:i/>
+          <w:shd w:val="clear" w:color="auto" w:fill="FFFFFF"/>
+        </w:rPr>
+        <w:t xml:space="preserve"> foundation.</w:t>
       </w:r>
       <w:r>
         <w:rPr>
@@ -19372,13 +20277,23 @@
         </w:rPr>
         <w:t> </w:t>
       </w:r>
+      <w:proofErr w:type="spellStart"/>
       <w:r>
         <w:rPr>
           <w:i/>
           <w:iCs/>
           <w:shd w:val="clear" w:color="auto" w:fill="FFFFFF"/>
         </w:rPr>
-        <w:t>Nodejsorg.</w:t>
+        <w:t>Nodejsorg</w:t>
+      </w:r>
+      <w:proofErr w:type="spellEnd"/>
+      <w:r>
+        <w:rPr>
+          <w:i/>
+          <w:iCs/>
+          <w:shd w:val="clear" w:color="auto" w:fill="FFFFFF"/>
+        </w:rPr>
+        <w:t>.</w:t>
       </w:r>
       <w:r>
         <w:rPr>
@@ -19466,12 +20381,21 @@
           <w:shd w:val="clear" w:color="auto" w:fill="FFFFFF"/>
         </w:rPr>
       </w:pPr>
-      <w:r>
-        <w:rPr>
-          <w:i/>
-          <w:shd w:val="clear" w:color="auto" w:fill="FFFFFF"/>
-        </w:rPr>
-        <w:t>Mozillaorg.</w:t>
+      <w:proofErr w:type="spellStart"/>
+      <w:r>
+        <w:rPr>
+          <w:i/>
+          <w:shd w:val="clear" w:color="auto" w:fill="FFFFFF"/>
+        </w:rPr>
+        <w:t>Mozillaorg</w:t>
+      </w:r>
+      <w:proofErr w:type="spellEnd"/>
+      <w:r>
+        <w:rPr>
+          <w:i/>
+          <w:shd w:val="clear" w:color="auto" w:fill="FFFFFF"/>
+        </w:rPr>
+        <w:t>.</w:t>
       </w:r>
       <w:r>
         <w:rPr>
@@ -19598,12 +20522,21 @@
           <w:shd w:val="clear" w:color="auto" w:fill="FFFFFF"/>
         </w:rPr>
       </w:pPr>
-      <w:r>
-        <w:rPr>
-          <w:i/>
-          <w:shd w:val="clear" w:color="auto" w:fill="FFFFFF"/>
-        </w:rPr>
-        <w:t>Mozillaorg.</w:t>
+      <w:proofErr w:type="spellStart"/>
+      <w:r>
+        <w:rPr>
+          <w:i/>
+          <w:shd w:val="clear" w:color="auto" w:fill="FFFFFF"/>
+        </w:rPr>
+        <w:t>Mozillaorg</w:t>
+      </w:r>
+      <w:proofErr w:type="spellEnd"/>
+      <w:r>
+        <w:rPr>
+          <w:i/>
+          <w:shd w:val="clear" w:color="auto" w:fill="FFFFFF"/>
+        </w:rPr>
+        <w:t>.</w:t>
       </w:r>
       <w:r>
         <w:rPr>
@@ -19729,6 +20662,7 @@
           <w:lang w:eastAsia="en-GB"/>
         </w:rPr>
       </w:pPr>
+      <w:proofErr w:type="spellStart"/>
       <w:r>
         <w:rPr>
           <w:rFonts w:cs="Arial"/>
@@ -19736,7 +20670,57 @@
           <w:shd w:val="clear" w:color="auto" w:fill="FFFFFF"/>
           <w:lang w:eastAsia="en-GB"/>
         </w:rPr>
-        <w:t>Ocariza, F., Bajaj, K., Pattabiraman, K. and Mesbah, A., 2013, October. An empirical study of client-side JavaScript bugs. In </w:t>
+        <w:t>Ocariza</w:t>
+      </w:r>
+      <w:proofErr w:type="spellEnd"/>
+      <w:r>
+        <w:rPr>
+          <w:rFonts w:cs="Arial"/>
+          <w:i/>
+          <w:shd w:val="clear" w:color="auto" w:fill="FFFFFF"/>
+          <w:lang w:eastAsia="en-GB"/>
+        </w:rPr>
+        <w:t xml:space="preserve">, F., Bajaj, K., </w:t>
+      </w:r>
+      <w:proofErr w:type="spellStart"/>
+      <w:r>
+        <w:rPr>
+          <w:rFonts w:cs="Arial"/>
+          <w:i/>
+          <w:shd w:val="clear" w:color="auto" w:fill="FFFFFF"/>
+          <w:lang w:eastAsia="en-GB"/>
+        </w:rPr>
+        <w:t>Pattabiraman</w:t>
+      </w:r>
+      <w:proofErr w:type="spellEnd"/>
+      <w:r>
+        <w:rPr>
+          <w:rFonts w:cs="Arial"/>
+          <w:i/>
+          <w:shd w:val="clear" w:color="auto" w:fill="FFFFFF"/>
+          <w:lang w:eastAsia="en-GB"/>
+        </w:rPr>
+        <w:t xml:space="preserve">, K. and </w:t>
+      </w:r>
+      <w:proofErr w:type="spellStart"/>
+      <w:r>
+        <w:rPr>
+          <w:rFonts w:cs="Arial"/>
+          <w:i/>
+          <w:shd w:val="clear" w:color="auto" w:fill="FFFFFF"/>
+          <w:lang w:eastAsia="en-GB"/>
+        </w:rPr>
+        <w:t>Mesbah</w:t>
+      </w:r>
+      <w:proofErr w:type="spellEnd"/>
+      <w:r>
+        <w:rPr>
+          <w:rFonts w:cs="Arial"/>
+          <w:i/>
+          <w:shd w:val="clear" w:color="auto" w:fill="FFFFFF"/>
+          <w:lang w:eastAsia="en-GB"/>
+        </w:rPr>
+        <w:t>, A., 2013, October. An empirical study of client-side JavaScript bugs. In </w:t>
       </w:r>
       <w:r>
         <w:rPr>
@@ -19778,12 +20762,21 @@
           <w:shd w:val="clear" w:color="auto" w:fill="FFFFFF"/>
         </w:rPr>
       </w:pPr>
-      <w:r>
-        <w:rPr>
-          <w:i/>
-          <w:shd w:val="clear" w:color="auto" w:fill="FFFFFF"/>
-        </w:rPr>
-        <w:t>Nvidiacom.</w:t>
+      <w:proofErr w:type="spellStart"/>
+      <w:r>
+        <w:rPr>
+          <w:i/>
+          <w:shd w:val="clear" w:color="auto" w:fill="FFFFFF"/>
+        </w:rPr>
+        <w:t>Nvidiacom</w:t>
+      </w:r>
+      <w:proofErr w:type="spellEnd"/>
+      <w:r>
+        <w:rPr>
+          <w:i/>
+          <w:shd w:val="clear" w:color="auto" w:fill="FFFFFF"/>
+        </w:rPr>
+        <w:t>.</w:t>
       </w:r>
       <w:r>
         <w:rPr>
@@ -19814,13 +20807,23 @@
         </w:rPr>
         <w:t> </w:t>
       </w:r>
+      <w:proofErr w:type="spellStart"/>
       <w:r>
         <w:rPr>
           <w:i/>
           <w:iCs/>
           <w:shd w:val="clear" w:color="auto" w:fill="FFFFFF"/>
         </w:rPr>
-        <w:t>Nvidiacom.</w:t>
+        <w:t>Nvidiacom</w:t>
+      </w:r>
+      <w:proofErr w:type="spellEnd"/>
+      <w:r>
+        <w:rPr>
+          <w:i/>
+          <w:iCs/>
+          <w:shd w:val="clear" w:color="auto" w:fill="FFFFFF"/>
+        </w:rPr>
+        <w:t>.</w:t>
       </w:r>
       <w:r>
         <w:rPr>
@@ -19899,12 +20902,21 @@
           <w:shd w:val="clear" w:color="auto" w:fill="FFFFFF"/>
         </w:rPr>
       </w:pPr>
-      <w:r>
-        <w:rPr>
-          <w:i/>
-          <w:shd w:val="clear" w:color="auto" w:fill="FFFFFF"/>
-        </w:rPr>
-        <w:t>Nvidiacom.</w:t>
+      <w:proofErr w:type="spellStart"/>
+      <w:r>
+        <w:rPr>
+          <w:i/>
+          <w:shd w:val="clear" w:color="auto" w:fill="FFFFFF"/>
+        </w:rPr>
+        <w:t>Nvidiacom</w:t>
+      </w:r>
+      <w:proofErr w:type="spellEnd"/>
+      <w:r>
+        <w:rPr>
+          <w:i/>
+          <w:shd w:val="clear" w:color="auto" w:fill="FFFFFF"/>
+        </w:rPr>
+        <w:t>.</w:t>
       </w:r>
       <w:r>
         <w:rPr>
@@ -20032,12 +21044,21 @@
           <w:shd w:val="clear" w:color="auto" w:fill="FFFFFF"/>
         </w:rPr>
       </w:pPr>
-      <w:r>
-        <w:rPr>
-          <w:i/>
-          <w:shd w:val="clear" w:color="auto" w:fill="FFFFFF"/>
-        </w:rPr>
-        <w:t>Nvidiacom.</w:t>
+      <w:proofErr w:type="spellStart"/>
+      <w:r>
+        <w:rPr>
+          <w:i/>
+          <w:shd w:val="clear" w:color="auto" w:fill="FFFFFF"/>
+        </w:rPr>
+        <w:t>Nvidiacom</w:t>
+      </w:r>
+      <w:proofErr w:type="spellEnd"/>
+      <w:r>
+        <w:rPr>
+          <w:i/>
+          <w:shd w:val="clear" w:color="auto" w:fill="FFFFFF"/>
+        </w:rPr>
+        <w:t>.</w:t>
       </w:r>
       <w:r>
         <w:rPr>
@@ -20068,13 +21089,23 @@
         </w:rPr>
         <w:t> </w:t>
       </w:r>
+      <w:proofErr w:type="spellStart"/>
       <w:r>
         <w:rPr>
           <w:i/>
           <w:iCs/>
           <w:shd w:val="clear" w:color="auto" w:fill="FFFFFF"/>
         </w:rPr>
-        <w:t>Nvidiacom.</w:t>
+        <w:t>Nvidiacom</w:t>
+      </w:r>
+      <w:proofErr w:type="spellEnd"/>
+      <w:r>
+        <w:rPr>
+          <w:i/>
+          <w:iCs/>
+          <w:shd w:val="clear" w:color="auto" w:fill="FFFFFF"/>
+        </w:rPr>
+        <w:t>.</w:t>
       </w:r>
       <w:r>
         <w:rPr>
@@ -20167,7 +21198,23 @@
           <w:i/>
           <w:shd w:val="clear" w:color="auto" w:fill="FFFFFF"/>
         </w:rPr>
-        <w:t>Richardson, A. and Gray, A., 2008. Utilisation of the GPU architecture for HPC.</w:t>
+        <w:t xml:space="preserve">Richardson, A. and </w:t>
+      </w:r>
+      <w:proofErr w:type="spellStart"/>
+      <w:r>
+        <w:rPr>
+          <w:i/>
+          <w:shd w:val="clear" w:color="auto" w:fill="FFFFFF"/>
+        </w:rPr>
+        <w:t>Gray</w:t>
+      </w:r>
+      <w:proofErr w:type="spellEnd"/>
+      <w:r>
+        <w:rPr>
+          <w:i/>
+          <w:shd w:val="clear" w:color="auto" w:fill="FFFFFF"/>
+        </w:rPr>
+        <w:t>, A., 2008. Utilisation of the GPU architecture for HPC.</w:t>
       </w:r>
       <w:r>
         <w:rPr>
@@ -20236,7 +21283,67 @@
           <w:shd w:val="clear" w:color="auto" w:fill="FFFFFF"/>
           <w:lang w:eastAsia="en-GB"/>
         </w:rPr>
-        <w:t>., Lebresne, S., Burg, B. and Vitek, J., 2010, June. An analysis of the dynamic behavior of JavaScript programs. In </w:t>
+        <w:t xml:space="preserve">., </w:t>
+      </w:r>
+      <w:proofErr w:type="spellStart"/>
+      <w:r>
+        <w:rPr>
+          <w:rFonts w:cs="Arial"/>
+          <w:i/>
+          <w:shd w:val="clear" w:color="auto" w:fill="FFFFFF"/>
+          <w:lang w:eastAsia="en-GB"/>
+        </w:rPr>
+        <w:t>Lebresne</w:t>
+      </w:r>
+      <w:proofErr w:type="spellEnd"/>
+      <w:r>
+        <w:rPr>
+          <w:rFonts w:cs="Arial"/>
+          <w:i/>
+          <w:shd w:val="clear" w:color="auto" w:fill="FFFFFF"/>
+          <w:lang w:eastAsia="en-GB"/>
+        </w:rPr>
+        <w:t xml:space="preserve">, S., Burg, B. and </w:t>
+      </w:r>
+      <w:proofErr w:type="spellStart"/>
+      <w:r>
+        <w:rPr>
+          <w:rFonts w:cs="Arial"/>
+          <w:i/>
+          <w:shd w:val="clear" w:color="auto" w:fill="FFFFFF"/>
+          <w:lang w:eastAsia="en-GB"/>
+        </w:rPr>
+        <w:t>Vitek</w:t>
+      </w:r>
+      <w:proofErr w:type="spellEnd"/>
+      <w:r>
+        <w:rPr>
+          <w:rFonts w:cs="Arial"/>
+          <w:i/>
+          <w:shd w:val="clear" w:color="auto" w:fill="FFFFFF"/>
+          <w:lang w:eastAsia="en-GB"/>
+        </w:rPr>
+        <w:t xml:space="preserve">, J., 2010, June. An analysis of the dynamic </w:t>
+      </w:r>
+      <w:proofErr w:type="spellStart"/>
+      <w:r>
+        <w:rPr>
+          <w:rFonts w:cs="Arial"/>
+          <w:i/>
+          <w:shd w:val="clear" w:color="auto" w:fill="FFFFFF"/>
+          <w:lang w:eastAsia="en-GB"/>
+        </w:rPr>
+        <w:t>behavior</w:t>
+      </w:r>
+      <w:proofErr w:type="spellEnd"/>
+      <w:r>
+        <w:rPr>
+          <w:rFonts w:cs="Arial"/>
+          <w:i/>
+          <w:shd w:val="clear" w:color="auto" w:fill="FFFFFF"/>
+          <w:lang w:eastAsia="en-GB"/>
+        </w:rPr>
+        <w:t xml:space="preserve"> of JavaScript programs. In </w:t>
       </w:r>
       <w:r>
         <w:rPr>
@@ -20246,15 +21353,37 @@
           <w:shd w:val="clear" w:color="auto" w:fill="FFFFFF"/>
           <w:lang w:eastAsia="en-GB"/>
         </w:rPr>
-        <w:t>ACM Sigplan Notices</w:t>
-      </w:r>
-      <w:r>
-        <w:rPr>
-          <w:rFonts w:cs="Arial"/>
-          <w:i/>
+        <w:t xml:space="preserve">ACM </w:t>
+      </w:r>
+      <w:proofErr w:type="spellStart"/>
+      <w:r>
+        <w:rPr>
+          <w:rFonts w:cs="Arial"/>
+          <w:i/>
+          <w:iCs/>
           <w:shd w:val="clear" w:color="auto" w:fill="FFFFFF"/>
           <w:lang w:eastAsia="en-GB"/>
         </w:rPr>
+        <w:t>Sigplan</w:t>
+      </w:r>
+      <w:proofErr w:type="spellEnd"/>
+      <w:r>
+        <w:rPr>
+          <w:rFonts w:cs="Arial"/>
+          <w:i/>
+          <w:iCs/>
+          <w:shd w:val="clear" w:color="auto" w:fill="FFFFFF"/>
+          <w:lang w:eastAsia="en-GB"/>
+        </w:rPr>
+        <w:t xml:space="preserve"> Notices</w:t>
+      </w:r>
+      <w:r>
+        <w:rPr>
+          <w:rFonts w:cs="Arial"/>
+          <w:i/>
+          <w:shd w:val="clear" w:color="auto" w:fill="FFFFFF"/>
+          <w:lang w:eastAsia="en-GB"/>
+        </w:rPr>
         <w:t> (Vol. 45, No. 6, pp. 1-12). ACM.</w:t>
       </w:r>
     </w:p>
@@ -20278,12 +21407,21 @@
           <w:shd w:val="clear" w:color="auto" w:fill="FFFFFF"/>
         </w:rPr>
       </w:pPr>
-      <w:r>
-        <w:rPr>
-          <w:i/>
-          <w:shd w:val="clear" w:color="auto" w:fill="FFFFFF"/>
-        </w:rPr>
-        <w:t>Steampoweredcom.</w:t>
+      <w:proofErr w:type="spellStart"/>
+      <w:r>
+        <w:rPr>
+          <w:i/>
+          <w:shd w:val="clear" w:color="auto" w:fill="FFFFFF"/>
+        </w:rPr>
+        <w:t>Steampoweredcom</w:t>
+      </w:r>
+      <w:proofErr w:type="spellEnd"/>
+      <w:r>
+        <w:rPr>
+          <w:i/>
+          <w:shd w:val="clear" w:color="auto" w:fill="FFFFFF"/>
+        </w:rPr>
+        <w:t>.</w:t>
       </w:r>
       <w:r>
         <w:rPr>
@@ -20314,13 +21452,23 @@
         </w:rPr>
         <w:t> </w:t>
       </w:r>
+      <w:proofErr w:type="spellStart"/>
       <w:r>
         <w:rPr>
           <w:i/>
           <w:iCs/>
           <w:shd w:val="clear" w:color="auto" w:fill="FFFFFF"/>
         </w:rPr>
-        <w:t>Steampoweredcom.</w:t>
+        <w:t>Steampoweredcom</w:t>
+      </w:r>
+      <w:proofErr w:type="spellEnd"/>
+      <w:r>
+        <w:rPr>
+          <w:i/>
+          <w:iCs/>
+          <w:shd w:val="clear" w:color="auto" w:fill="FFFFFF"/>
+        </w:rPr>
+        <w:t>.</w:t>
       </w:r>
       <w:r>
         <w:rPr>
@@ -20624,6 +21772,7 @@
           <w:lang w:eastAsia="en-GB"/>
         </w:rPr>
       </w:pPr>
+      <w:proofErr w:type="spellStart"/>
       <w:r>
         <w:rPr>
           <w:rFonts w:cs="Arial"/>
@@ -20632,7 +21781,62 @@
           <w:shd w:val="clear" w:color="auto" w:fill="FFFFFF"/>
           <w:lang w:eastAsia="en-GB"/>
         </w:rPr>
-        <w:t>Tilkov, S. and Vinoski, S., 2010. Node. js: Using JavaScript to build high-performance network programs. </w:t>
+        <w:t>Tilkov</w:t>
+      </w:r>
+      <w:proofErr w:type="spellEnd"/>
+      <w:r>
+        <w:rPr>
+          <w:rFonts w:cs="Arial"/>
+          <w:i/>
+          <w:color w:val="000000" w:themeColor="text1"/>
+          <w:shd w:val="clear" w:color="auto" w:fill="FFFFFF"/>
+          <w:lang w:eastAsia="en-GB"/>
+        </w:rPr>
+        <w:t xml:space="preserve">, S. and </w:t>
+      </w:r>
+      <w:proofErr w:type="spellStart"/>
+      <w:r>
+        <w:rPr>
+          <w:rFonts w:cs="Arial"/>
+          <w:i/>
+          <w:color w:val="000000" w:themeColor="text1"/>
+          <w:shd w:val="clear" w:color="auto" w:fill="FFFFFF"/>
+          <w:lang w:eastAsia="en-GB"/>
+        </w:rPr>
+        <w:t>Vinoski</w:t>
+      </w:r>
+      <w:proofErr w:type="spellEnd"/>
+      <w:r>
+        <w:rPr>
+          <w:rFonts w:cs="Arial"/>
+          <w:i/>
+          <w:color w:val="000000" w:themeColor="text1"/>
+          <w:shd w:val="clear" w:color="auto" w:fill="FFFFFF"/>
+          <w:lang w:eastAsia="en-GB"/>
+        </w:rPr>
+        <w:t xml:space="preserve">, S., 2010. Node. </w:t>
+      </w:r>
+      <w:proofErr w:type="spellStart"/>
+      <w:r>
+        <w:rPr>
+          <w:rFonts w:cs="Arial"/>
+          <w:i/>
+          <w:color w:val="000000" w:themeColor="text1"/>
+          <w:shd w:val="clear" w:color="auto" w:fill="FFFFFF"/>
+          <w:lang w:eastAsia="en-GB"/>
+        </w:rPr>
+        <w:t>js</w:t>
+      </w:r>
+      <w:proofErr w:type="spellEnd"/>
+      <w:r>
+        <w:rPr>
+          <w:rFonts w:cs="Arial"/>
+          <w:i/>
+          <w:color w:val="000000" w:themeColor="text1"/>
+          <w:shd w:val="clear" w:color="auto" w:fill="FFFFFF"/>
+          <w:lang w:eastAsia="en-GB"/>
+        </w:rPr>
+        <w:t>: Using JavaScript to build high-performance network programs. </w:t>
       </w:r>
       <w:r>
         <w:rPr>
@@ -20835,13 +22039,77 @@
           <w:shd w:val="clear" w:color="auto" w:fill="FFFFFF"/>
         </w:rPr>
       </w:pPr>
-      <w:r>
-        <w:rPr>
-          <w:rFonts w:cs="Arial"/>
-          <w:i/>
-          <w:shd w:val="clear" w:color="auto" w:fill="FFFFFF"/>
-        </w:rPr>
-        <w:t>Vuduc, R., Chandramowlishwaran, A., Choi, J., Guney, M. and Shringarpure, A., 2010, June. On the limits of GPU acceleration. In</w:t>
+      <w:proofErr w:type="spellStart"/>
+      <w:r>
+        <w:rPr>
+          <w:rFonts w:cs="Arial"/>
+          <w:i/>
+          <w:shd w:val="clear" w:color="auto" w:fill="FFFFFF"/>
+        </w:rPr>
+        <w:t>Vuduc</w:t>
+      </w:r>
+      <w:proofErr w:type="spellEnd"/>
+      <w:r>
+        <w:rPr>
+          <w:rFonts w:cs="Arial"/>
+          <w:i/>
+          <w:shd w:val="clear" w:color="auto" w:fill="FFFFFF"/>
+        </w:rPr>
+        <w:t xml:space="preserve">, R., </w:t>
+      </w:r>
+      <w:proofErr w:type="spellStart"/>
+      <w:r>
+        <w:rPr>
+          <w:rFonts w:cs="Arial"/>
+          <w:i/>
+          <w:shd w:val="clear" w:color="auto" w:fill="FFFFFF"/>
+        </w:rPr>
+        <w:t>Chandramowlishwaran</w:t>
+      </w:r>
+      <w:proofErr w:type="spellEnd"/>
+      <w:r>
+        <w:rPr>
+          <w:rFonts w:cs="Arial"/>
+          <w:i/>
+          <w:shd w:val="clear" w:color="auto" w:fill="FFFFFF"/>
+        </w:rPr>
+        <w:t xml:space="preserve">, A., Choi, J., </w:t>
+      </w:r>
+      <w:proofErr w:type="spellStart"/>
+      <w:r>
+        <w:rPr>
+          <w:rFonts w:cs="Arial"/>
+          <w:i/>
+          <w:shd w:val="clear" w:color="auto" w:fill="FFFFFF"/>
+        </w:rPr>
+        <w:t>Guney</w:t>
+      </w:r>
+      <w:proofErr w:type="spellEnd"/>
+      <w:r>
+        <w:rPr>
+          <w:rFonts w:cs="Arial"/>
+          <w:i/>
+          <w:shd w:val="clear" w:color="auto" w:fill="FFFFFF"/>
+        </w:rPr>
+        <w:t xml:space="preserve">, M. and </w:t>
+      </w:r>
+      <w:proofErr w:type="spellStart"/>
+      <w:r>
+        <w:rPr>
+          <w:rFonts w:cs="Arial"/>
+          <w:i/>
+          <w:shd w:val="clear" w:color="auto" w:fill="FFFFFF"/>
+        </w:rPr>
+        <w:t>Shringarpure</w:t>
+      </w:r>
+      <w:proofErr w:type="spellEnd"/>
+      <w:r>
+        <w:rPr>
+          <w:rFonts w:cs="Arial"/>
+          <w:i/>
+          <w:shd w:val="clear" w:color="auto" w:fill="FFFFFF"/>
+        </w:rPr>
+        <w:t>, A., 2010, June. On the limits of GPU acceleration. In</w:t>
       </w:r>
       <w:r>
         <w:rPr>
@@ -21482,7 +22750,7 @@
       <w:bookmarkEnd w:id="98"/>
     </w:p>
     <w:p/>
-    <w:bookmarkStart w:id="99" w:name="_MON_1550745114"/>
+    <w:bookmarkStart w:id="99" w:name="_MON_1550756184"/>
     <w:bookmarkEnd w:id="99"/>
     <w:p>
       <w:pPr>
@@ -21502,11 +22770,11 @@
           <w:szCs w:val="22"/>
           <w:shd w:val="clear" w:color="auto" w:fill="FFFFFF"/>
         </w:rPr>
-        <w:object w:dxaOrig="10466" w:dyaOrig="12774" w14:anchorId="185C049C">
-          <v:shape id="_x0000_i1248" type="#_x0000_t75" style="width:495pt;height:605.25pt" o:ole="">
-            <v:imagedata r:id="rId103" o:title="" cropright="3568f"/>
+        <w:object w:dxaOrig="10466" w:dyaOrig="10772" w14:anchorId="600538E5">
+          <v:shape id="_x0000_i1261" type="#_x0000_t75" style="width:523.5pt;height:538.5pt" o:ole="">
+            <v:imagedata r:id="rId103" o:title=""/>
           </v:shape>
-          <o:OLEObject Type="Embed" ProgID="Word.OpenDocumentText.12" ShapeID="_x0000_i1248" DrawAspect="Content" ObjectID="_1550755632" r:id="rId104"/>
+          <o:OLEObject Type="Embed" ProgID="Word.OpenDocumentText.12" ShapeID="_x0000_i1261" DrawAspect="Content" ObjectID="_1550756361" r:id="rId104"/>
         </w:object>
       </w:r>
     </w:p>
@@ -21563,12 +22831,15 @@
     <w:bookmarkStart w:id="102" w:name="_MON_1550745148"/>
     <w:bookmarkEnd w:id="102"/>
     <w:p>
-      <w:r>
-        <w:object w:dxaOrig="9026" w:dyaOrig="5517" w14:anchorId="4F6C5D66">
-          <v:shape id="_x0000_i1172" type="#_x0000_t75" style="width:451.5pt;height:276pt" o:ole="">
+      <w:pPr>
+        <w:ind w:left="-397"/>
+      </w:pPr>
+      <w:r>
+        <w:object w:dxaOrig="10466" w:dyaOrig="11681" w14:anchorId="4F6C5D66">
+          <v:shape id="_x0000_i1270" type="#_x0000_t75" style="width:523.5pt;height:585pt" o:ole="">
             <v:imagedata r:id="rId105" o:title=""/>
           </v:shape>
-          <o:OLEObject Type="Embed" ProgID="Word.OpenDocumentText.12" ShapeID="_x0000_i1172" DrawAspect="Content" ObjectID="_1550755633" r:id="rId106"/>
+          <o:OLEObject Type="Embed" ProgID="Word.OpenDocumentText.12" ShapeID="_x0000_i1270" DrawAspect="Content" ObjectID="_1550756362" r:id="rId106"/>
         </w:object>
       </w:r>
     </w:p>
@@ -21577,28 +22848,6 @@
     <w:p/>
     <w:p/>
     <w:p/>
-    <w:p/>
-    <w:p/>
-    <w:p/>
-    <w:p/>
-    <w:p/>
-    <w:p/>
-    <w:p/>
-    <w:p/>
-    <w:p/>
-    <w:p/>
-    <w:p/>
-    <w:p/>
-    <w:p/>
-    <w:p/>
-    <w:p/>
-    <w:p/>
-    <w:p/>
-    <w:p/>
-    <w:p/>
-    <w:p/>
-    <w:p/>
-    <w:p/>
     <w:p>
       <w:pPr>
         <w:pStyle w:val="Heading1"/>
@@ -21622,7 +22871,7 @@
           <v:shape id="_x0000_i1173" type="#_x0000_t75" style="width:468pt;height:234pt" o:ole="">
             <v:imagedata r:id="rId107" o:title=""/>
           </v:shape>
-          <o:OLEObject Type="Embed" ProgID="Word.OpenDocumentText.12" ShapeID="_x0000_i1173" DrawAspect="Content" ObjectID="_1550755634" r:id="rId108"/>
+          <o:OLEObject Type="Embed" ProgID="Word.OpenDocumentText.12" ShapeID="_x0000_i1173" DrawAspect="Content" ObjectID="_1550756363" r:id="rId108"/>
         </w:object>
       </w:r>
     </w:p>
@@ -21679,7 +22928,7 @@
           <v:shape id="_x0000_i1174" type="#_x0000_t75" style="width:451.5pt;height:331.5pt" o:ole="">
             <v:imagedata r:id="rId109" o:title=""/>
           </v:shape>
-          <o:OLEObject Type="Embed" ProgID="Word.OpenDocumentText.12" ShapeID="_x0000_i1174" DrawAspect="Content" ObjectID="_1550755635" r:id="rId110"/>
+          <o:OLEObject Type="Embed" ProgID="Word.OpenDocumentText.12" ShapeID="_x0000_i1174" DrawAspect="Content" ObjectID="_1550756364" r:id="rId110"/>
         </w:object>
       </w:r>
     </w:p>
@@ -21729,7 +22978,7 @@
           <v:shape id="_x0000_i1175" type="#_x0000_t75" style="width:451.5pt;height:364.5pt" o:ole="">
             <v:imagedata r:id="rId111" o:title=""/>
           </v:shape>
-          <o:OLEObject Type="Embed" ProgID="Word.OpenDocumentText.12" ShapeID="_x0000_i1175" DrawAspect="Content" ObjectID="_1550755636" r:id="rId112"/>
+          <o:OLEObject Type="Embed" ProgID="Word.OpenDocumentText.12" ShapeID="_x0000_i1175" DrawAspect="Content" ObjectID="_1550756365" r:id="rId112"/>
         </w:object>
       </w:r>
     </w:p>
@@ -21777,7 +23026,7 @@
           <v:shape id="_x0000_i1176" type="#_x0000_t75" style="width:451.5pt;height:375.75pt" o:ole="">
             <v:imagedata r:id="rId113" o:title=""/>
           </v:shape>
-          <o:OLEObject Type="Embed" ProgID="Word.OpenDocumentText.12" ShapeID="_x0000_i1176" DrawAspect="Content" ObjectID="_1550755637" r:id="rId114"/>
+          <o:OLEObject Type="Embed" ProgID="Word.OpenDocumentText.12" ShapeID="_x0000_i1176" DrawAspect="Content" ObjectID="_1550756366" r:id="rId114"/>
         </w:object>
       </w:r>
     </w:p>
@@ -21924,7 +23173,7 @@
                 <w:bCs/>
                 <w:noProof/>
               </w:rPr>
-              <w:t>48</w:t>
+              <w:t>49</w:t>
             </w:r>
             <w:r>
               <w:rPr>
@@ -23921,7 +25170,7 @@
 </file>
 
 <file path=customXml/itemProps1.xml><?xml version="1.0" encoding="utf-8"?>
-<ds:datastoreItem xmlns:ds="http://schemas.openxmlformats.org/officeDocument/2006/customXml" ds:itemID="{12F27817-E862-452F-BD93-A454A7C46C8D}">
+<ds:datastoreItem xmlns:ds="http://schemas.openxmlformats.org/officeDocument/2006/customXml" ds:itemID="{0C0B3303-AE87-4A60-823D-B4FCE455DA35}">
   <ds:schemaRefs>
     <ds:schemaRef ds:uri="http://schemas.openxmlformats.org/officeDocument/2006/bibliography"/>
   </ds:schemaRefs>

</xml_diff>

<commit_message>
clearing up sobel demo
</commit_message>
<xml_diff>
--- a/Compute.Documents/B00235610 - Final Honours Report.docx
+++ b/Compute.Documents/B00235610 - Final Honours Report.docx
@@ -9170,10 +9170,10 @@
             <v:path o:extrusionok="f" gradientshapeok="t" o:connecttype="rect"/>
             <o:lock v:ext="edit" aspectratio="t"/>
           </v:shapetype>
-          <v:shape id="_x0000_i1141" type="#_x0000_t75" style="width:450.75pt;height:2in" o:ole="">
+          <v:shape id="_x0000_i1351" type="#_x0000_t75" style="width:450.75pt;height:2in" o:ole="">
             <v:imagedata r:id="rId9" o:title=""/>
           </v:shape>
-          <o:OLEObject Type="Embed" ProgID="Word.OpenDocumentText.12" ShapeID="_x0000_i1141" DrawAspect="Content" ObjectID="_1550756330" r:id="rId10"/>
+          <o:OLEObject Type="Embed" ProgID="Word.OpenDocumentText.12" ShapeID="_x0000_i1351" DrawAspect="Content" ObjectID="_1550757078" r:id="rId10"/>
         </w:object>
       </w:r>
     </w:p>
@@ -9281,10 +9281,10 @@
       </w:pPr>
       <w:r>
         <w:object w:dxaOrig="10466" w:dyaOrig="1505" w14:anchorId="66B66B0B">
-          <v:shape id="_x0000_i1142" type="#_x0000_t75" style="width:522.75pt;height:77.25pt" o:ole="">
+          <v:shape id="_x0000_i1352" type="#_x0000_t75" style="width:522.75pt;height:77.25pt" o:ole="">
             <v:imagedata r:id="rId11" o:title=""/>
           </v:shape>
-          <o:OLEObject Type="Embed" ProgID="Word.OpenDocumentText.12" ShapeID="_x0000_i1142" DrawAspect="Content" ObjectID="_1550756331" r:id="rId12"/>
+          <o:OLEObject Type="Embed" ProgID="Word.OpenDocumentText.12" ShapeID="_x0000_i1352" DrawAspect="Content" ObjectID="_1550757079" r:id="rId12"/>
         </w:object>
       </w:r>
     </w:p>
@@ -10584,10 +10584,10 @@
           <w:vertAlign w:val="subscript"/>
         </w:rPr>
         <w:object w:dxaOrig="9026" w:dyaOrig="1717" w14:anchorId="7F3572C3">
-          <v:shape id="_x0000_i1143" type="#_x0000_t75" style="width:453.75pt;height:87pt" o:ole="">
+          <v:shape id="_x0000_i1353" type="#_x0000_t75" style="width:453.75pt;height:87pt" o:ole="">
             <v:imagedata r:id="rId13" o:title=""/>
           </v:shape>
-          <o:OLEObject Type="Embed" ProgID="Word.OpenDocumentText.12" ShapeID="_x0000_i1143" DrawAspect="Content" ObjectID="_1550756332" r:id="rId14"/>
+          <o:OLEObject Type="Embed" ProgID="Word.OpenDocumentText.12" ShapeID="_x0000_i1353" DrawAspect="Content" ObjectID="_1550757080" r:id="rId14"/>
         </w:object>
       </w:r>
     </w:p>
@@ -10651,10 +10651,10 @@
           <w:rFonts w:cs="Arial"/>
         </w:rPr>
         <w:object w:dxaOrig="9360" w:dyaOrig="2607" w14:anchorId="4080A703">
-          <v:shape id="_x0000_i1144" type="#_x0000_t75" style="width:468.75pt;height:129pt" o:ole="">
+          <v:shape id="_x0000_i1354" type="#_x0000_t75" style="width:468.75pt;height:129pt" o:ole="">
             <v:imagedata r:id="rId15" o:title=""/>
           </v:shape>
-          <o:OLEObject Type="Embed" ProgID="Word.OpenDocumentText.12" ShapeID="_x0000_i1144" DrawAspect="Content" ObjectID="_1550756333" r:id="rId16"/>
+          <o:OLEObject Type="Embed" ProgID="Word.OpenDocumentText.12" ShapeID="_x0000_i1354" DrawAspect="Content" ObjectID="_1550757081" r:id="rId16"/>
         </w:object>
       </w:r>
       <w:r>
@@ -10806,10 +10806,10 @@
           <w:rFonts w:cs="Arial"/>
         </w:rPr>
         <w:object w:dxaOrig="9026" w:dyaOrig="1322" w14:anchorId="229407D1">
-          <v:shape id="_x0000_i1145" type="#_x0000_t75" style="width:453.75pt;height:63.75pt" o:ole="">
+          <v:shape id="_x0000_i1355" type="#_x0000_t75" style="width:453.75pt;height:63.75pt" o:ole="">
             <v:imagedata r:id="rId17" o:title=""/>
           </v:shape>
-          <o:OLEObject Type="Embed" ProgID="Word.OpenDocumentText.12" ShapeID="_x0000_i1145" DrawAspect="Content" ObjectID="_1550756334" r:id="rId18"/>
+          <o:OLEObject Type="Embed" ProgID="Word.OpenDocumentText.12" ShapeID="_x0000_i1355" DrawAspect="Content" ObjectID="_1550757082" r:id="rId18"/>
         </w:object>
       </w:r>
     </w:p>
@@ -10940,10 +10940,10 @@
           <w:rFonts w:cs="Arial"/>
         </w:rPr>
         <w:object w:dxaOrig="9026" w:dyaOrig="1063" w14:anchorId="23FC9BB8">
-          <v:shape id="_x0000_i1146" type="#_x0000_t75" style="width:453.75pt;height:53.25pt" o:ole="">
+          <v:shape id="_x0000_i1356" type="#_x0000_t75" style="width:453.75pt;height:53.25pt" o:ole="">
             <v:imagedata r:id="rId19" o:title=""/>
           </v:shape>
-          <o:OLEObject Type="Embed" ProgID="Word.OpenDocumentText.12" ShapeID="_x0000_i1146" DrawAspect="Content" ObjectID="_1550756335" r:id="rId20"/>
+          <o:OLEObject Type="Embed" ProgID="Word.OpenDocumentText.12" ShapeID="_x0000_i1356" DrawAspect="Content" ObjectID="_1550757083" r:id="rId20"/>
         </w:object>
       </w:r>
     </w:p>
@@ -11099,10 +11099,10 @@
       </w:pPr>
       <w:r>
         <w:object w:dxaOrig="9360" w:dyaOrig="3543" w14:anchorId="6B9DDA75">
-          <v:shape id="_x0000_i1147" type="#_x0000_t75" style="width:468.75pt;height:179.25pt" o:ole="">
+          <v:shape id="_x0000_i1357" type="#_x0000_t75" style="width:468.75pt;height:179.25pt" o:ole="">
             <v:imagedata r:id="rId21" o:title=""/>
           </v:shape>
-          <o:OLEObject Type="Embed" ProgID="Word.OpenDocumentText.12" ShapeID="_x0000_i1147" DrawAspect="Content" ObjectID="_1550756336" r:id="rId22"/>
+          <o:OLEObject Type="Embed" ProgID="Word.OpenDocumentText.12" ShapeID="_x0000_i1357" DrawAspect="Content" ObjectID="_1550757084" r:id="rId22"/>
         </w:object>
       </w:r>
     </w:p>
@@ -11189,10 +11189,10 @@
       </w:pPr>
       <w:r>
         <w:object w:dxaOrig="9360" w:dyaOrig="1112" w14:anchorId="64945D86">
-          <v:shape id="_x0000_i1148" type="#_x0000_t75" style="width:468.75pt;height:56.25pt" o:ole="">
+          <v:shape id="_x0000_i1358" type="#_x0000_t75" style="width:468.75pt;height:56.25pt" o:ole="">
             <v:imagedata r:id="rId23" o:title=""/>
           </v:shape>
-          <o:OLEObject Type="Embed" ProgID="Word.OpenDocumentText.12" ShapeID="_x0000_i1148" DrawAspect="Content" ObjectID="_1550756337" r:id="rId24"/>
+          <o:OLEObject Type="Embed" ProgID="Word.OpenDocumentText.12" ShapeID="_x0000_i1358" DrawAspect="Content" ObjectID="_1550757085" r:id="rId24"/>
         </w:object>
       </w:r>
     </w:p>
@@ -11268,10 +11268,10 @@
       </w:pPr>
       <w:r>
         <w:object w:dxaOrig="9026" w:dyaOrig="1290" w14:anchorId="40C30EFE">
-          <v:shape id="_x0000_i1149" type="#_x0000_t75" style="width:450.75pt;height:65.25pt" o:ole="">
+          <v:shape id="_x0000_i1359" type="#_x0000_t75" style="width:450.75pt;height:65.25pt" o:ole="">
             <v:imagedata r:id="rId25" o:title=""/>
           </v:shape>
-          <o:OLEObject Type="Embed" ProgID="Word.OpenDocumentText.12" ShapeID="_x0000_i1149" DrawAspect="Content" ObjectID="_1550756338" r:id="rId26"/>
+          <o:OLEObject Type="Embed" ProgID="Word.OpenDocumentText.12" ShapeID="_x0000_i1359" DrawAspect="Content" ObjectID="_1550757086" r:id="rId26"/>
         </w:object>
       </w:r>
     </w:p>
@@ -12305,10 +12305,10 @@
           <w:rFonts w:cs="Arial"/>
         </w:rPr>
         <w:object w:dxaOrig="9026" w:dyaOrig="2212" w14:anchorId="79B53272">
-          <v:shape id="_x0000_i1150" type="#_x0000_t75" style="width:450.75pt;height:111pt" o:ole="">
+          <v:shape id="_x0000_i1360" type="#_x0000_t75" style="width:450.75pt;height:111pt" o:ole="">
             <v:imagedata r:id="rId28" o:title=""/>
           </v:shape>
-          <o:OLEObject Type="Embed" ProgID="Word.OpenDocumentText.12" ShapeID="_x0000_i1150" DrawAspect="Content" ObjectID="_1550756339" r:id="rId29"/>
+          <o:OLEObject Type="Embed" ProgID="Word.OpenDocumentText.12" ShapeID="_x0000_i1360" DrawAspect="Content" ObjectID="_1550757087" r:id="rId29"/>
         </w:object>
       </w:r>
     </w:p>
@@ -12415,10 +12415,10 @@
           <w:rFonts w:cs="Arial"/>
         </w:rPr>
         <w:object w:dxaOrig="9026" w:dyaOrig="2162" w14:anchorId="105EA824">
-          <v:shape id="_x0000_i1151" type="#_x0000_t75" style="width:450.75pt;height:107.25pt" o:ole="">
+          <v:shape id="_x0000_i1361" type="#_x0000_t75" style="width:450.75pt;height:107.25pt" o:ole="">
             <v:imagedata r:id="rId30" o:title=""/>
           </v:shape>
-          <o:OLEObject Type="Embed" ProgID="Word.OpenDocumentText.12" ShapeID="_x0000_i1151" DrawAspect="Content" ObjectID="_1550756340" r:id="rId31"/>
+          <o:OLEObject Type="Embed" ProgID="Word.OpenDocumentText.12" ShapeID="_x0000_i1361" DrawAspect="Content" ObjectID="_1550757088" r:id="rId31"/>
         </w:object>
       </w:r>
     </w:p>
@@ -12580,10 +12580,10 @@
           <w:szCs w:val="22"/>
         </w:rPr>
         <w:object w:dxaOrig="9026" w:dyaOrig="1272" w14:anchorId="2FCDDC47">
-          <v:shape id="_x0000_i1152" type="#_x0000_t75" style="width:450.75pt;height:63.75pt" o:ole="">
+          <v:shape id="_x0000_i1362" type="#_x0000_t75" style="width:450.75pt;height:63.75pt" o:ole="">
             <v:imagedata r:id="rId32" o:title=""/>
           </v:shape>
-          <o:OLEObject Type="Embed" ProgID="Word.OpenDocumentText.12" ShapeID="_x0000_i1152" DrawAspect="Content" ObjectID="_1550756341" r:id="rId33"/>
+          <o:OLEObject Type="Embed" ProgID="Word.OpenDocumentText.12" ShapeID="_x0000_i1362" DrawAspect="Content" ObjectID="_1550757089" r:id="rId33"/>
         </w:object>
       </w:r>
     </w:p>
@@ -12676,10 +12676,10 @@
           <w:rFonts w:cs="Arial"/>
         </w:rPr>
         <w:object w:dxaOrig="9026" w:dyaOrig="1724" w14:anchorId="4C941E8E">
-          <v:shape id="_x0000_i1153" type="#_x0000_t75" style="width:450.75pt;height:86.25pt" o:ole="">
+          <v:shape id="_x0000_i1363" type="#_x0000_t75" style="width:450.75pt;height:86.25pt" o:ole="">
             <v:imagedata r:id="rId34" o:title=""/>
           </v:shape>
-          <o:OLEObject Type="Embed" ProgID="Word.OpenDocumentText.12" ShapeID="_x0000_i1153" DrawAspect="Content" ObjectID="_1550756342" r:id="rId35"/>
+          <o:OLEObject Type="Embed" ProgID="Word.OpenDocumentText.12" ShapeID="_x0000_i1363" DrawAspect="Content" ObjectID="_1550757090" r:id="rId35"/>
         </w:object>
       </w:r>
     </w:p>
@@ -14051,10 +14051,10 @@
           <w:rFonts w:cs="Arial"/>
         </w:rPr>
         <w:object w:dxaOrig="9360" w:dyaOrig="2225" w14:anchorId="2CEE9D90">
-          <v:shape id="_x0000_i1154" type="#_x0000_t75" style="width:468.75pt;height:111pt" o:ole="">
+          <v:shape id="_x0000_i1364" type="#_x0000_t75" style="width:468.75pt;height:111pt" o:ole="">
             <v:imagedata r:id="rId39" o:title=""/>
           </v:shape>
-          <o:OLEObject Type="Embed" ProgID="Word.OpenDocumentText.12" ShapeID="_x0000_i1154" DrawAspect="Content" ObjectID="_1550756343" r:id="rId40"/>
+          <o:OLEObject Type="Embed" ProgID="Word.OpenDocumentText.12" ShapeID="_x0000_i1364" DrawAspect="Content" ObjectID="_1550757091" r:id="rId40"/>
         </w:object>
       </w:r>
     </w:p>
@@ -14166,10 +14166,10 @@
           <w:rFonts w:cs="Arial"/>
         </w:rPr>
         <w:object w:dxaOrig="9026" w:dyaOrig="2447" w14:anchorId="591F6E3C">
-          <v:shape id="_x0000_i1155" type="#_x0000_t75" style="width:453.75pt;height:120.75pt" o:ole="">
+          <v:shape id="_x0000_i1365" type="#_x0000_t75" style="width:453.75pt;height:120.75pt" o:ole="">
             <v:imagedata r:id="rId41" o:title=""/>
           </v:shape>
-          <o:OLEObject Type="Embed" ProgID="Word.OpenDocumentText.12" ShapeID="_x0000_i1155" DrawAspect="Content" ObjectID="_1550756344" r:id="rId42"/>
+          <o:OLEObject Type="Embed" ProgID="Word.OpenDocumentText.12" ShapeID="_x0000_i1365" DrawAspect="Content" ObjectID="_1550757092" r:id="rId42"/>
         </w:object>
       </w:r>
     </w:p>
@@ -14294,10 +14294,10 @@
           <w:rFonts w:cs="Arial"/>
         </w:rPr>
         <w:object w:dxaOrig="9026" w:dyaOrig="1946" w14:anchorId="25D4D43B">
-          <v:shape id="_x0000_i1156" type="#_x0000_t75" style="width:453.75pt;height:96.75pt" o:ole="">
+          <v:shape id="_x0000_i1366" type="#_x0000_t75" style="width:453.75pt;height:96.75pt" o:ole="">
             <v:imagedata r:id="rId43" o:title=""/>
           </v:shape>
-          <o:OLEObject Type="Embed" ProgID="Word.OpenDocumentText.12" ShapeID="_x0000_i1156" DrawAspect="Content" ObjectID="_1550756345" r:id="rId44"/>
+          <o:OLEObject Type="Embed" ProgID="Word.OpenDocumentText.12" ShapeID="_x0000_i1366" DrawAspect="Content" ObjectID="_1550757093" r:id="rId44"/>
         </w:object>
       </w:r>
     </w:p>
@@ -14420,10 +14420,10 @@
           <w:rFonts w:cs="Arial"/>
         </w:rPr>
         <w:object w:dxaOrig="9026" w:dyaOrig="1726" w14:anchorId="70DEAC81">
-          <v:shape id="_x0000_i1157" type="#_x0000_t75" style="width:453.75pt;height:87.75pt" o:ole="">
+          <v:shape id="_x0000_i1367" type="#_x0000_t75" style="width:453.75pt;height:87.75pt" o:ole="">
             <v:imagedata r:id="rId45" o:title=""/>
           </v:shape>
-          <o:OLEObject Type="Embed" ProgID="Word.OpenDocumentText.12" ShapeID="_x0000_i1157" DrawAspect="Content" ObjectID="_1550756346" r:id="rId46"/>
+          <o:OLEObject Type="Embed" ProgID="Word.OpenDocumentText.12" ShapeID="_x0000_i1367" DrawAspect="Content" ObjectID="_1550757094" r:id="rId46"/>
         </w:object>
       </w:r>
     </w:p>
@@ -14547,10 +14547,10 @@
           <w:rFonts w:cs="Arial"/>
         </w:rPr>
         <w:object w:dxaOrig="9360" w:dyaOrig="1381" w14:anchorId="298CBF3C">
-          <v:shape id="_x0000_i1158" type="#_x0000_t75" style="width:468.75pt;height:68.25pt" o:ole="">
+          <v:shape id="_x0000_i1368" type="#_x0000_t75" style="width:468.75pt;height:68.25pt" o:ole="">
             <v:imagedata r:id="rId47" o:title=""/>
           </v:shape>
-          <o:OLEObject Type="Embed" ProgID="Word.OpenDocumentText.12" ShapeID="_x0000_i1158" DrawAspect="Content" ObjectID="_1550756347" r:id="rId48"/>
+          <o:OLEObject Type="Embed" ProgID="Word.OpenDocumentText.12" ShapeID="_x0000_i1368" DrawAspect="Content" ObjectID="_1550757095" r:id="rId48"/>
         </w:object>
       </w:r>
     </w:p>
@@ -14657,10 +14657,10 @@
           <w:rStyle w:val="Emphasis"/>
         </w:rPr>
         <w:object w:dxaOrig="10466" w:dyaOrig="2493" w14:anchorId="179129B4">
-          <v:shape id="_x0000_i1159" type="#_x0000_t75" style="width:522.75pt;height:125.25pt" o:ole="">
+          <v:shape id="_x0000_i1369" type="#_x0000_t75" style="width:522.75pt;height:125.25pt" o:ole="">
             <v:imagedata r:id="rId49" o:title=""/>
           </v:shape>
-          <o:OLEObject Type="Embed" ProgID="Word.OpenDocumentText.12" ShapeID="_x0000_i1159" DrawAspect="Content" ObjectID="_1550756348" r:id="rId50"/>
+          <o:OLEObject Type="Embed" ProgID="Word.OpenDocumentText.12" ShapeID="_x0000_i1369" DrawAspect="Content" ObjectID="_1550757096" r:id="rId50"/>
         </w:object>
       </w:r>
     </w:p>
@@ -14788,10 +14788,10 @@
       </w:pPr>
       <w:r>
         <w:object w:dxaOrig="9360" w:dyaOrig="3337" w14:anchorId="74ED94DB">
-          <v:shape id="_x0000_i1160" type="#_x0000_t75" style="width:468.75pt;height:167.25pt" o:ole="">
+          <v:shape id="_x0000_i1370" type="#_x0000_t75" style="width:468.75pt;height:167.25pt" o:ole="">
             <v:imagedata r:id="rId51" o:title=""/>
           </v:shape>
-          <o:OLEObject Type="Embed" ProgID="Word.OpenDocumentText.12" ShapeID="_x0000_i1160" DrawAspect="Content" ObjectID="_1550756349" r:id="rId52"/>
+          <o:OLEObject Type="Embed" ProgID="Word.OpenDocumentText.12" ShapeID="_x0000_i1370" DrawAspect="Content" ObjectID="_1550757097" r:id="rId52"/>
         </w:object>
       </w:r>
     </w:p>
@@ -14949,10 +14949,10 @@
           <w:rFonts w:cs="Arial"/>
         </w:rPr>
         <w:object w:dxaOrig="9026" w:dyaOrig="1942" w14:anchorId="36F9AE1D">
-          <v:shape id="_x0000_i1161" type="#_x0000_t75" style="width:453.75pt;height:99pt" o:ole="">
+          <v:shape id="_x0000_i1371" type="#_x0000_t75" style="width:453.75pt;height:99pt" o:ole="">
             <v:imagedata r:id="rId53" o:title=""/>
           </v:shape>
-          <o:OLEObject Type="Embed" ProgID="Word.OpenDocumentText.12" ShapeID="_x0000_i1161" DrawAspect="Content" ObjectID="_1550756350" r:id="rId54"/>
+          <o:OLEObject Type="Embed" ProgID="Word.OpenDocumentText.12" ShapeID="_x0000_i1371" DrawAspect="Content" ObjectID="_1550757098" r:id="rId54"/>
         </w:object>
       </w:r>
     </w:p>
@@ -15009,10 +15009,10 @@
           <w:rFonts w:cs="Arial"/>
         </w:rPr>
         <w:object w:dxaOrig="9026" w:dyaOrig="2162" w14:anchorId="23997291">
-          <v:shape id="_x0000_i1162" type="#_x0000_t75" style="width:453.75pt;height:105.75pt" o:ole="">
+          <v:shape id="_x0000_i1372" type="#_x0000_t75" style="width:453.75pt;height:105.75pt" o:ole="">
             <v:imagedata r:id="rId55" o:title=""/>
           </v:shape>
-          <o:OLEObject Type="Embed" ProgID="Word.OpenDocumentText.12" ShapeID="_x0000_i1162" DrawAspect="Content" ObjectID="_1550756351" r:id="rId56"/>
+          <o:OLEObject Type="Embed" ProgID="Word.OpenDocumentText.12" ShapeID="_x0000_i1372" DrawAspect="Content" ObjectID="_1550757099" r:id="rId56"/>
         </w:object>
       </w:r>
     </w:p>
@@ -15351,10 +15351,10 @@
       </w:pPr>
       <w:r>
         <w:object w:dxaOrig="9026" w:dyaOrig="1953" w14:anchorId="2961E10E">
-          <v:shape id="_x0000_i1163" type="#_x0000_t75" style="width:450.75pt;height:96.75pt" o:ole="">
+          <v:shape id="_x0000_i1373" type="#_x0000_t75" style="width:450.75pt;height:96.75pt" o:ole="">
             <v:imagedata r:id="rId58" o:title=""/>
           </v:shape>
-          <o:OLEObject Type="Embed" ProgID="Word.OpenDocumentText.12" ShapeID="_x0000_i1163" DrawAspect="Content" ObjectID="_1550756352" r:id="rId59"/>
+          <o:OLEObject Type="Embed" ProgID="Word.OpenDocumentText.12" ShapeID="_x0000_i1373" DrawAspect="Content" ObjectID="_1550757100" r:id="rId59"/>
         </w:object>
       </w:r>
     </w:p>
@@ -15664,10 +15664,10 @@
       </w:pPr>
       <w:r>
         <w:object w:dxaOrig="10466" w:dyaOrig="4609" w14:anchorId="67824EA0">
-          <v:shape id="_x0000_i1164" type="#_x0000_t75" style="width:522.75pt;height:230.25pt" o:ole="">
+          <v:shape id="_x0000_i1374" type="#_x0000_t75" style="width:522.75pt;height:230.25pt" o:ole="">
             <v:imagedata r:id="rId61" o:title=""/>
           </v:shape>
-          <o:OLEObject Type="Embed" ProgID="Word.OpenDocumentText.12" ShapeID="_x0000_i1164" DrawAspect="Content" ObjectID="_1550756353" r:id="rId62"/>
+          <o:OLEObject Type="Embed" ProgID="Word.OpenDocumentText.12" ShapeID="_x0000_i1374" DrawAspect="Content" ObjectID="_1550757101" r:id="rId62"/>
         </w:object>
       </w:r>
     </w:p>
@@ -16113,10 +16113,10 @@
           <w:shd w:val="clear" w:color="auto" w:fill="FFFFFF"/>
         </w:rPr>
         <w:object w:dxaOrig="10466" w:dyaOrig="3726" w14:anchorId="69F61D74">
-          <v:shape id="_x0000_i1165" type="#_x0000_t75" style="width:522.75pt;height:183.75pt" o:ole="">
+          <v:shape id="_x0000_i1375" type="#_x0000_t75" style="width:522.75pt;height:183.75pt" o:ole="">
             <v:imagedata r:id="rId64" o:title=""/>
           </v:shape>
-          <o:OLEObject Type="Embed" ProgID="Word.OpenDocumentText.12" ShapeID="_x0000_i1165" DrawAspect="Content" ObjectID="_1550756354" r:id="rId65"/>
+          <o:OLEObject Type="Embed" ProgID="Word.OpenDocumentText.12" ShapeID="_x0000_i1375" DrawAspect="Content" ObjectID="_1550757102" r:id="rId65"/>
         </w:object>
       </w:r>
     </w:p>
@@ -16696,10 +16696,10 @@
       </w:pPr>
       <w:r>
         <w:object w:dxaOrig="9026" w:dyaOrig="2847" w14:anchorId="6E690EF0">
-          <v:shape id="_x0000_i1166" type="#_x0000_t75" style="width:450.75pt;height:141.75pt" o:ole="">
+          <v:shape id="_x0000_i1376" type="#_x0000_t75" style="width:450.75pt;height:141.75pt" o:ole="">
             <v:imagedata r:id="rId68" o:title=""/>
           </v:shape>
-          <o:OLEObject Type="Embed" ProgID="Word.OpenDocumentText.12" ShapeID="_x0000_i1166" DrawAspect="Content" ObjectID="_1550756355" r:id="rId69"/>
+          <o:OLEObject Type="Embed" ProgID="Word.OpenDocumentText.12" ShapeID="_x0000_i1376" DrawAspect="Content" ObjectID="_1550757103" r:id="rId69"/>
         </w:object>
       </w:r>
     </w:p>
@@ -16748,10 +16748,10 @@
       </w:pPr>
       <w:r>
         <w:object w:dxaOrig="9026" w:dyaOrig="4627" w14:anchorId="66722EFC">
-          <v:shape id="_x0000_i1167" type="#_x0000_t75" style="width:450.75pt;height:231pt" o:ole="">
+          <v:shape id="_x0000_i1377" type="#_x0000_t75" style="width:450.75pt;height:231pt" o:ole="">
             <v:imagedata r:id="rId70" o:title=""/>
           </v:shape>
-          <o:OLEObject Type="Embed" ProgID="Word.OpenDocumentText.12" ShapeID="_x0000_i1167" DrawAspect="Content" ObjectID="_1550756356" r:id="rId71"/>
+          <o:OLEObject Type="Embed" ProgID="Word.OpenDocumentText.12" ShapeID="_x0000_i1377" DrawAspect="Content" ObjectID="_1550757104" r:id="rId71"/>
         </w:object>
       </w:r>
     </w:p>
@@ -16965,10 +16965,10 @@
       </w:pPr>
       <w:r>
         <w:object w:dxaOrig="10800" w:dyaOrig="2670" w14:anchorId="56E3EC35">
-          <v:shape id="_x0000_i1168" type="#_x0000_t75" style="width:542.25pt;height:132.75pt" o:ole="">
+          <v:shape id="_x0000_i1378" type="#_x0000_t75" style="width:542.25pt;height:132.75pt" o:ole="">
             <v:imagedata r:id="rId72" o:title=""/>
           </v:shape>
-          <o:OLEObject Type="Embed" ProgID="Word.OpenDocumentText.12" ShapeID="_x0000_i1168" DrawAspect="Content" ObjectID="_1550756357" r:id="rId73"/>
+          <o:OLEObject Type="Embed" ProgID="Word.OpenDocumentText.12" ShapeID="_x0000_i1378" DrawAspect="Content" ObjectID="_1550757105" r:id="rId73"/>
         </w:object>
       </w:r>
     </w:p>
@@ -17048,10 +17048,10 @@
       </w:pPr>
       <w:r>
         <w:object w:dxaOrig="9026" w:dyaOrig="613" w14:anchorId="00E9830D">
-          <v:shape id="_x0000_i1169" type="#_x0000_t75" style="width:450.75pt;height:32.25pt" o:ole="">
+          <v:shape id="_x0000_i1379" type="#_x0000_t75" style="width:450.75pt;height:32.25pt" o:ole="">
             <v:imagedata r:id="rId74" o:title=""/>
           </v:shape>
-          <o:OLEObject Type="Embed" ProgID="Word.OpenDocumentText.12" ShapeID="_x0000_i1169" DrawAspect="Content" ObjectID="_1550756358" r:id="rId75"/>
+          <o:OLEObject Type="Embed" ProgID="Word.OpenDocumentText.12" ShapeID="_x0000_i1379" DrawAspect="Content" ObjectID="_1550757106" r:id="rId75"/>
         </w:object>
       </w:r>
     </w:p>
@@ -17211,10 +17211,10 @@
       </w:pPr>
       <w:r>
         <w:object w:dxaOrig="9026" w:dyaOrig="2830" w14:anchorId="19553C60">
-          <v:shape id="_x0000_i1170" type="#_x0000_t75" style="width:450.75pt;height:141.75pt" o:ole="">
+          <v:shape id="_x0000_i1380" type="#_x0000_t75" style="width:450.75pt;height:141.75pt" o:ole="">
             <v:imagedata r:id="rId76" o:title=""/>
           </v:shape>
-          <o:OLEObject Type="Embed" ProgID="Word.OpenDocumentText.12" ShapeID="_x0000_i1170" DrawAspect="Content" ObjectID="_1550756359" r:id="rId77"/>
+          <o:OLEObject Type="Embed" ProgID="Word.OpenDocumentText.12" ShapeID="_x0000_i1380" DrawAspect="Content" ObjectID="_1550757107" r:id="rId77"/>
         </w:object>
       </w:r>
     </w:p>
@@ -17328,10 +17328,10 @@
       </w:pPr>
       <w:r>
         <w:object w:dxaOrig="9026" w:dyaOrig="1285" w14:anchorId="4AE26457">
-          <v:shape id="_x0000_i1171" type="#_x0000_t75" style="width:451.5pt;height:64.5pt" o:ole="">
+          <v:shape id="_x0000_i1381" type="#_x0000_t75" style="width:451.5pt;height:64.5pt" o:ole="">
             <v:imagedata r:id="rId78" o:title=""/>
           </v:shape>
-          <o:OLEObject Type="Embed" ProgID="Word.OpenDocumentText.12" ShapeID="_x0000_i1171" DrawAspect="Content" ObjectID="_1550756360" r:id="rId79"/>
+          <o:OLEObject Type="Embed" ProgID="Word.OpenDocumentText.12" ShapeID="_x0000_i1381" DrawAspect="Content" ObjectID="_1550757108" r:id="rId79"/>
         </w:object>
       </w:r>
     </w:p>
@@ -22570,6 +22570,8 @@
           <w:i w:val="0"/>
         </w:rPr>
       </w:pPr>
+      <w:bookmarkStart w:id="98" w:name="_GoBack"/>
+      <w:bookmarkEnd w:id="98"/>
     </w:p>
     <w:p>
       <w:pPr>
@@ -22736,7 +22738,7 @@
         <w:pStyle w:val="Heading1"/>
         <w:spacing w:after="240"/>
       </w:pPr>
-      <w:bookmarkStart w:id="98" w:name="_Toc477003871"/>
+      <w:bookmarkStart w:id="99" w:name="_Toc477003871"/>
       <w:r>
         <w:lastRenderedPageBreak/>
         <w:t>Appendi</w:t>
@@ -22747,11 +22749,14 @@
       <w:r>
         <w:t xml:space="preserve"> – OpenGL Grayscale Demo</w:t>
       </w:r>
-      <w:bookmarkEnd w:id="98"/>
+      <w:bookmarkEnd w:id="99"/>
+      <w:r>
+        <w:t xml:space="preserve"> Source Cod</w:t>
+      </w:r>
     </w:p>
     <w:p/>
-    <w:bookmarkStart w:id="99" w:name="_MON_1550756184"/>
-    <w:bookmarkEnd w:id="99"/>
+    <w:bookmarkStart w:id="100" w:name="_MON_1550756184"/>
+    <w:bookmarkEnd w:id="100"/>
     <w:p>
       <w:pPr>
         <w:ind w:left="-397"/>
@@ -22771,10 +22776,10 @@
           <w:shd w:val="clear" w:color="auto" w:fill="FFFFFF"/>
         </w:rPr>
         <w:object w:dxaOrig="10466" w:dyaOrig="10772" w14:anchorId="600538E5">
-          <v:shape id="_x0000_i1261" type="#_x0000_t75" style="width:523.5pt;height:538.5pt" o:ole="">
+          <v:shape id="_x0000_i1385" type="#_x0000_t75" style="width:523.5pt;height:538.5pt" o:ole="">
             <v:imagedata r:id="rId103" o:title=""/>
           </v:shape>
-          <o:OLEObject Type="Embed" ProgID="Word.OpenDocumentText.12" ShapeID="_x0000_i1261" DrawAspect="Content" ObjectID="_1550756361" r:id="rId104"/>
+          <o:OLEObject Type="Embed" ProgID="Word.OpenDocumentText.12" ShapeID="_x0000_i1385" DrawAspect="Content" ObjectID="_1550757109" r:id="rId104"/>
         </w:object>
       </w:r>
     </w:p>
@@ -22810,8 +22815,6 @@
           <w:shd w:val="clear" w:color="auto" w:fill="FFFFFF"/>
         </w:rPr>
       </w:pPr>
-      <w:bookmarkStart w:id="100" w:name="_GoBack"/>
-      <w:bookmarkEnd w:id="100"/>
     </w:p>
     <w:p>
       <w:pPr>
@@ -22824,9 +22827,18 @@
         <w:t>Appendix 2</w:t>
       </w:r>
       <w:r>
-        <w:t xml:space="preserve"> – OpenGL Matrix Demo</w:t>
+        <w:t xml:space="preserve"> – OpenGL Matrix</w:t>
+      </w:r>
+      <w:r>
+        <w:t xml:space="preserve"> </w:t>
+      </w:r>
+      <w:r>
+        <w:t>Demo</w:t>
       </w:r>
       <w:bookmarkEnd w:id="101"/>
+      <w:r>
+        <w:t xml:space="preserve"> Source Code</w:t>
+      </w:r>
     </w:p>
     <w:bookmarkStart w:id="102" w:name="_MON_1550745148"/>
     <w:bookmarkEnd w:id="102"/>
@@ -22836,10 +22848,10 @@
       </w:pPr>
       <w:r>
         <w:object w:dxaOrig="10466" w:dyaOrig="11681" w14:anchorId="4F6C5D66">
-          <v:shape id="_x0000_i1270" type="#_x0000_t75" style="width:523.5pt;height:585pt" o:ole="">
+          <v:shape id="_x0000_i1386" type="#_x0000_t75" style="width:523.5pt;height:585pt" o:ole="">
             <v:imagedata r:id="rId105" o:title=""/>
           </v:shape>
-          <o:OLEObject Type="Embed" ProgID="Word.OpenDocumentText.12" ShapeID="_x0000_i1270" DrawAspect="Content" ObjectID="_1550756362" r:id="rId106"/>
+          <o:OLEObject Type="Embed" ProgID="Word.OpenDocumentText.12" ShapeID="_x0000_i1386" DrawAspect="Content" ObjectID="_1550757110" r:id="rId106"/>
         </w:object>
       </w:r>
     </w:p>
@@ -22862,16 +22874,65 @@
         <w:t xml:space="preserve"> – OpenCL Sobel Demo</w:t>
       </w:r>
       <w:bookmarkEnd w:id="103"/>
-    </w:p>
+      <w:r>
+        <w:t xml:space="preserve"> </w:t>
+      </w:r>
+      <w:r>
+        <w:t>Source Code</w:t>
+      </w:r>
+    </w:p>
+    <w:p/>
     <w:bookmarkStart w:id="104" w:name="_MON_1550745242"/>
     <w:bookmarkEnd w:id="104"/>
     <w:p>
-      <w:r>
-        <w:object w:dxaOrig="9360" w:dyaOrig="4677" w14:anchorId="4A6156F9">
-          <v:shape id="_x0000_i1173" type="#_x0000_t75" style="width:468pt;height:234pt" o:ole="">
+      <w:pPr>
+        <w:ind w:left="-397"/>
+      </w:pPr>
+      <w:r>
+        <w:object w:dxaOrig="10800" w:dyaOrig="11157" w14:anchorId="4A6156F9">
+          <v:shape id="_x0000_i1393" type="#_x0000_t75" style="width:540pt;height:558.75pt" o:ole="">
             <v:imagedata r:id="rId107" o:title=""/>
           </v:shape>
-          <o:OLEObject Type="Embed" ProgID="Word.OpenDocumentText.12" ShapeID="_x0000_i1173" DrawAspect="Content" ObjectID="_1550756363" r:id="rId108"/>
+          <o:OLEObject Type="Embed" ProgID="Word.OpenDocumentText.12" ShapeID="_x0000_i1393" DrawAspect="Content" ObjectID="_1550757111" r:id="rId108"/>
+        </w:object>
+      </w:r>
+    </w:p>
+    <w:p/>
+    <w:p/>
+    <w:p/>
+    <w:p/>
+    <w:p/>
+    <w:p/>
+    <w:p>
+      <w:pPr>
+        <w:pStyle w:val="Heading1"/>
+        <w:spacing w:after="240"/>
+      </w:pPr>
+      <w:bookmarkStart w:id="105" w:name="_Toc477003874"/>
+      <w:r>
+        <w:lastRenderedPageBreak/>
+        <w:t>Appendix 4</w:t>
+      </w:r>
+      <w:r>
+        <w:t xml:space="preserve"> – OpenGL Cubes Demo</w:t>
+      </w:r>
+      <w:bookmarkEnd w:id="105"/>
+      <w:r>
+        <w:t xml:space="preserve"> </w:t>
+      </w:r>
+      <w:r>
+        <w:t>Source Code</w:t>
+      </w:r>
+    </w:p>
+    <w:bookmarkStart w:id="106" w:name="_MON_1550745275"/>
+    <w:bookmarkEnd w:id="106"/>
+    <w:p>
+      <w:r>
+        <w:object w:dxaOrig="9026" w:dyaOrig="6629" w14:anchorId="1A92D86A">
+          <v:shape id="_x0000_i1382" type="#_x0000_t75" style="width:451.5pt;height:331.5pt" o:ole="">
+            <v:imagedata r:id="rId109" o:title=""/>
+          </v:shape>
+          <o:OLEObject Type="Embed" ProgID="Word.OpenDocumentText.12" ShapeID="_x0000_i1382" DrawAspect="Content" ObjectID="_1550757112" r:id="rId110"/>
         </w:object>
       </w:r>
     </w:p>
@@ -22898,37 +22959,30 @@
     <w:p/>
     <w:p/>
     <w:p/>
-    <w:p/>
-    <w:p/>
-    <w:p/>
-    <w:p/>
-    <w:p/>
-    <w:p/>
-    <w:p/>
     <w:p>
       <w:pPr>
         <w:pStyle w:val="Heading1"/>
         <w:spacing w:after="240"/>
       </w:pPr>
-      <w:bookmarkStart w:id="105" w:name="_Toc477003874"/>
+      <w:bookmarkStart w:id="107" w:name="_Toc477003875"/>
       <w:r>
         <w:lastRenderedPageBreak/>
-        <w:t>Appendix 4</w:t>
-      </w:r>
-      <w:r>
-        <w:t xml:space="preserve"> – OpenGL Cubes Demo</w:t>
-      </w:r>
-      <w:bookmarkEnd w:id="105"/>
-    </w:p>
-    <w:bookmarkStart w:id="106" w:name="_MON_1550745275"/>
-    <w:bookmarkEnd w:id="106"/>
-    <w:p>
-      <w:r>
-        <w:object w:dxaOrig="9026" w:dyaOrig="6629" w14:anchorId="1A92D86A">
-          <v:shape id="_x0000_i1174" type="#_x0000_t75" style="width:451.5pt;height:331.5pt" o:ole="">
-            <v:imagedata r:id="rId109" o:title=""/>
+        <w:t>Appendix 5</w:t>
+      </w:r>
+      <w:r>
+        <w:t xml:space="preserve"> – OpenGL Lighting Demo</w:t>
+      </w:r>
+      <w:bookmarkEnd w:id="107"/>
+    </w:p>
+    <w:bookmarkStart w:id="108" w:name="_MON_1550745299"/>
+    <w:bookmarkEnd w:id="108"/>
+    <w:p>
+      <w:r>
+        <w:object w:dxaOrig="9026" w:dyaOrig="7297" w14:anchorId="0AE3D800">
+          <v:shape id="_x0000_i1383" type="#_x0000_t75" style="width:451.5pt;height:364.5pt" o:ole="">
+            <v:imagedata r:id="rId111" o:title=""/>
           </v:shape>
-          <o:OLEObject Type="Embed" ProgID="Word.OpenDocumentText.12" ShapeID="_x0000_i1174" DrawAspect="Content" ObjectID="_1550756364" r:id="rId110"/>
+          <o:OLEObject Type="Embed" ProgID="Word.OpenDocumentText.12" ShapeID="_x0000_i1383" DrawAspect="Content" ObjectID="_1550757113" r:id="rId112"/>
         </w:object>
       </w:r>
     </w:p>
@@ -22953,61 +23007,11 @@
     <w:p/>
     <w:p/>
     <w:p/>
-    <w:p/>
-    <w:p/>
     <w:p>
       <w:pPr>
         <w:pStyle w:val="Heading1"/>
         <w:spacing w:after="240"/>
       </w:pPr>
-      <w:bookmarkStart w:id="107" w:name="_Toc477003875"/>
-      <w:r>
-        <w:lastRenderedPageBreak/>
-        <w:t>Appendix 5</w:t>
-      </w:r>
-      <w:r>
-        <w:t xml:space="preserve"> – OpenGL Lighting Demo</w:t>
-      </w:r>
-      <w:bookmarkEnd w:id="107"/>
-    </w:p>
-    <w:bookmarkStart w:id="108" w:name="_MON_1550745299"/>
-    <w:bookmarkEnd w:id="108"/>
-    <w:p>
-      <w:r>
-        <w:object w:dxaOrig="9026" w:dyaOrig="7297" w14:anchorId="0AE3D800">
-          <v:shape id="_x0000_i1175" type="#_x0000_t75" style="width:451.5pt;height:364.5pt" o:ole="">
-            <v:imagedata r:id="rId111" o:title=""/>
-          </v:shape>
-          <o:OLEObject Type="Embed" ProgID="Word.OpenDocumentText.12" ShapeID="_x0000_i1175" DrawAspect="Content" ObjectID="_1550756365" r:id="rId112"/>
-        </w:object>
-      </w:r>
-    </w:p>
-    <w:p/>
-    <w:p/>
-    <w:p/>
-    <w:p/>
-    <w:p/>
-    <w:p/>
-    <w:p/>
-    <w:p/>
-    <w:p/>
-    <w:p/>
-    <w:p/>
-    <w:p/>
-    <w:p/>
-    <w:p/>
-    <w:p/>
-    <w:p/>
-    <w:p/>
-    <w:p/>
-    <w:p/>
-    <w:p/>
-    <w:p/>
-    <w:p>
-      <w:pPr>
-        <w:pStyle w:val="Heading1"/>
-        <w:spacing w:after="240"/>
-      </w:pPr>
       <w:bookmarkStart w:id="109" w:name="_Toc477003876"/>
       <w:r>
         <w:lastRenderedPageBreak/>
@@ -23023,10 +23027,10 @@
     <w:p>
       <w:r>
         <w:object w:dxaOrig="9026" w:dyaOrig="7514" w14:anchorId="474EAB51">
-          <v:shape id="_x0000_i1176" type="#_x0000_t75" style="width:451.5pt;height:375.75pt" o:ole="">
+          <v:shape id="_x0000_i1384" type="#_x0000_t75" style="width:451.5pt;height:375.75pt" o:ole="">
             <v:imagedata r:id="rId113" o:title=""/>
           </v:shape>
-          <o:OLEObject Type="Embed" ProgID="Word.OpenDocumentText.12" ShapeID="_x0000_i1176" DrawAspect="Content" ObjectID="_1550756366" r:id="rId114"/>
+          <o:OLEObject Type="Embed" ProgID="Word.OpenDocumentText.12" ShapeID="_x0000_i1384" DrawAspect="Content" ObjectID="_1550757114" r:id="rId114"/>
         </w:object>
       </w:r>
     </w:p>
@@ -23173,7 +23177,7 @@
                 <w:bCs/>
                 <w:noProof/>
               </w:rPr>
-              <w:t>49</w:t>
+              <w:t>52</w:t>
             </w:r>
             <w:r>
               <w:rPr>
@@ -25170,7 +25174,7 @@
 </file>
 
 <file path=customXml/itemProps1.xml><?xml version="1.0" encoding="utf-8"?>
-<ds:datastoreItem xmlns:ds="http://schemas.openxmlformats.org/officeDocument/2006/customXml" ds:itemID="{0C0B3303-AE87-4A60-823D-B4FCE455DA35}">
+<ds:datastoreItem xmlns:ds="http://schemas.openxmlformats.org/officeDocument/2006/customXml" ds:itemID="{ABB9AEB6-2512-41A0-A4FD-981491DB40BD}">
   <ds:schemaRefs>
     <ds:schemaRef ds:uri="http://schemas.openxmlformats.org/officeDocument/2006/bibliography"/>
   </ds:schemaRefs>

</xml_diff>

<commit_message>
cleaning up cubes demo
</commit_message>
<xml_diff>
--- a/Compute.Documents/B00235610 - Final Honours Report.docx
+++ b/Compute.Documents/B00235610 - Final Honours Report.docx
@@ -9173,7 +9173,7 @@
           <v:shape id="_x0000_i1351" type="#_x0000_t75" style="width:450.75pt;height:2in" o:ole="">
             <v:imagedata r:id="rId9" o:title=""/>
           </v:shape>
-          <o:OLEObject Type="Embed" ProgID="Word.OpenDocumentText.12" ShapeID="_x0000_i1351" DrawAspect="Content" ObjectID="_1550757078" r:id="rId10"/>
+          <o:OLEObject Type="Embed" ProgID="Word.OpenDocumentText.12" ShapeID="_x0000_i1351" DrawAspect="Content" ObjectID="_1550758989" r:id="rId10"/>
         </w:object>
       </w:r>
     </w:p>
@@ -9284,7 +9284,7 @@
           <v:shape id="_x0000_i1352" type="#_x0000_t75" style="width:522.75pt;height:77.25pt" o:ole="">
             <v:imagedata r:id="rId11" o:title=""/>
           </v:shape>
-          <o:OLEObject Type="Embed" ProgID="Word.OpenDocumentText.12" ShapeID="_x0000_i1352" DrawAspect="Content" ObjectID="_1550757079" r:id="rId12"/>
+          <o:OLEObject Type="Embed" ProgID="Word.OpenDocumentText.12" ShapeID="_x0000_i1352" DrawAspect="Content" ObjectID="_1550758990" r:id="rId12"/>
         </w:object>
       </w:r>
     </w:p>
@@ -10587,7 +10587,7 @@
           <v:shape id="_x0000_i1353" type="#_x0000_t75" style="width:453.75pt;height:87pt" o:ole="">
             <v:imagedata r:id="rId13" o:title=""/>
           </v:shape>
-          <o:OLEObject Type="Embed" ProgID="Word.OpenDocumentText.12" ShapeID="_x0000_i1353" DrawAspect="Content" ObjectID="_1550757080" r:id="rId14"/>
+          <o:OLEObject Type="Embed" ProgID="Word.OpenDocumentText.12" ShapeID="_x0000_i1353" DrawAspect="Content" ObjectID="_1550758991" r:id="rId14"/>
         </w:object>
       </w:r>
     </w:p>
@@ -10654,7 +10654,7 @@
           <v:shape id="_x0000_i1354" type="#_x0000_t75" style="width:468.75pt;height:129pt" o:ole="">
             <v:imagedata r:id="rId15" o:title=""/>
           </v:shape>
-          <o:OLEObject Type="Embed" ProgID="Word.OpenDocumentText.12" ShapeID="_x0000_i1354" DrawAspect="Content" ObjectID="_1550757081" r:id="rId16"/>
+          <o:OLEObject Type="Embed" ProgID="Word.OpenDocumentText.12" ShapeID="_x0000_i1354" DrawAspect="Content" ObjectID="_1550758992" r:id="rId16"/>
         </w:object>
       </w:r>
       <w:r>
@@ -10809,7 +10809,7 @@
           <v:shape id="_x0000_i1355" type="#_x0000_t75" style="width:453.75pt;height:63.75pt" o:ole="">
             <v:imagedata r:id="rId17" o:title=""/>
           </v:shape>
-          <o:OLEObject Type="Embed" ProgID="Word.OpenDocumentText.12" ShapeID="_x0000_i1355" DrawAspect="Content" ObjectID="_1550757082" r:id="rId18"/>
+          <o:OLEObject Type="Embed" ProgID="Word.OpenDocumentText.12" ShapeID="_x0000_i1355" DrawAspect="Content" ObjectID="_1550758993" r:id="rId18"/>
         </w:object>
       </w:r>
     </w:p>
@@ -10943,7 +10943,7 @@
           <v:shape id="_x0000_i1356" type="#_x0000_t75" style="width:453.75pt;height:53.25pt" o:ole="">
             <v:imagedata r:id="rId19" o:title=""/>
           </v:shape>
-          <o:OLEObject Type="Embed" ProgID="Word.OpenDocumentText.12" ShapeID="_x0000_i1356" DrawAspect="Content" ObjectID="_1550757083" r:id="rId20"/>
+          <o:OLEObject Type="Embed" ProgID="Word.OpenDocumentText.12" ShapeID="_x0000_i1356" DrawAspect="Content" ObjectID="_1550758994" r:id="rId20"/>
         </w:object>
       </w:r>
     </w:p>
@@ -11102,7 +11102,7 @@
           <v:shape id="_x0000_i1357" type="#_x0000_t75" style="width:468.75pt;height:179.25pt" o:ole="">
             <v:imagedata r:id="rId21" o:title=""/>
           </v:shape>
-          <o:OLEObject Type="Embed" ProgID="Word.OpenDocumentText.12" ShapeID="_x0000_i1357" DrawAspect="Content" ObjectID="_1550757084" r:id="rId22"/>
+          <o:OLEObject Type="Embed" ProgID="Word.OpenDocumentText.12" ShapeID="_x0000_i1357" DrawAspect="Content" ObjectID="_1550758995" r:id="rId22"/>
         </w:object>
       </w:r>
     </w:p>
@@ -11192,7 +11192,7 @@
           <v:shape id="_x0000_i1358" type="#_x0000_t75" style="width:468.75pt;height:56.25pt" o:ole="">
             <v:imagedata r:id="rId23" o:title=""/>
           </v:shape>
-          <o:OLEObject Type="Embed" ProgID="Word.OpenDocumentText.12" ShapeID="_x0000_i1358" DrawAspect="Content" ObjectID="_1550757085" r:id="rId24"/>
+          <o:OLEObject Type="Embed" ProgID="Word.OpenDocumentText.12" ShapeID="_x0000_i1358" DrawAspect="Content" ObjectID="_1550758996" r:id="rId24"/>
         </w:object>
       </w:r>
     </w:p>
@@ -11271,7 +11271,7 @@
           <v:shape id="_x0000_i1359" type="#_x0000_t75" style="width:450.75pt;height:65.25pt" o:ole="">
             <v:imagedata r:id="rId25" o:title=""/>
           </v:shape>
-          <o:OLEObject Type="Embed" ProgID="Word.OpenDocumentText.12" ShapeID="_x0000_i1359" DrawAspect="Content" ObjectID="_1550757086" r:id="rId26"/>
+          <o:OLEObject Type="Embed" ProgID="Word.OpenDocumentText.12" ShapeID="_x0000_i1359" DrawAspect="Content" ObjectID="_1550758997" r:id="rId26"/>
         </w:object>
       </w:r>
     </w:p>
@@ -12308,7 +12308,7 @@
           <v:shape id="_x0000_i1360" type="#_x0000_t75" style="width:450.75pt;height:111pt" o:ole="">
             <v:imagedata r:id="rId28" o:title=""/>
           </v:shape>
-          <o:OLEObject Type="Embed" ProgID="Word.OpenDocumentText.12" ShapeID="_x0000_i1360" DrawAspect="Content" ObjectID="_1550757087" r:id="rId29"/>
+          <o:OLEObject Type="Embed" ProgID="Word.OpenDocumentText.12" ShapeID="_x0000_i1360" DrawAspect="Content" ObjectID="_1550758998" r:id="rId29"/>
         </w:object>
       </w:r>
     </w:p>
@@ -12418,7 +12418,7 @@
           <v:shape id="_x0000_i1361" type="#_x0000_t75" style="width:450.75pt;height:107.25pt" o:ole="">
             <v:imagedata r:id="rId30" o:title=""/>
           </v:shape>
-          <o:OLEObject Type="Embed" ProgID="Word.OpenDocumentText.12" ShapeID="_x0000_i1361" DrawAspect="Content" ObjectID="_1550757088" r:id="rId31"/>
+          <o:OLEObject Type="Embed" ProgID="Word.OpenDocumentText.12" ShapeID="_x0000_i1361" DrawAspect="Content" ObjectID="_1550758999" r:id="rId31"/>
         </w:object>
       </w:r>
     </w:p>
@@ -12583,7 +12583,7 @@
           <v:shape id="_x0000_i1362" type="#_x0000_t75" style="width:450.75pt;height:63.75pt" o:ole="">
             <v:imagedata r:id="rId32" o:title=""/>
           </v:shape>
-          <o:OLEObject Type="Embed" ProgID="Word.OpenDocumentText.12" ShapeID="_x0000_i1362" DrawAspect="Content" ObjectID="_1550757089" r:id="rId33"/>
+          <o:OLEObject Type="Embed" ProgID="Word.OpenDocumentText.12" ShapeID="_x0000_i1362" DrawAspect="Content" ObjectID="_1550759000" r:id="rId33"/>
         </w:object>
       </w:r>
     </w:p>
@@ -12679,7 +12679,7 @@
           <v:shape id="_x0000_i1363" type="#_x0000_t75" style="width:450.75pt;height:86.25pt" o:ole="">
             <v:imagedata r:id="rId34" o:title=""/>
           </v:shape>
-          <o:OLEObject Type="Embed" ProgID="Word.OpenDocumentText.12" ShapeID="_x0000_i1363" DrawAspect="Content" ObjectID="_1550757090" r:id="rId35"/>
+          <o:OLEObject Type="Embed" ProgID="Word.OpenDocumentText.12" ShapeID="_x0000_i1363" DrawAspect="Content" ObjectID="_1550759001" r:id="rId35"/>
         </w:object>
       </w:r>
     </w:p>
@@ -14054,7 +14054,7 @@
           <v:shape id="_x0000_i1364" type="#_x0000_t75" style="width:468.75pt;height:111pt" o:ole="">
             <v:imagedata r:id="rId39" o:title=""/>
           </v:shape>
-          <o:OLEObject Type="Embed" ProgID="Word.OpenDocumentText.12" ShapeID="_x0000_i1364" DrawAspect="Content" ObjectID="_1550757091" r:id="rId40"/>
+          <o:OLEObject Type="Embed" ProgID="Word.OpenDocumentText.12" ShapeID="_x0000_i1364" DrawAspect="Content" ObjectID="_1550759002" r:id="rId40"/>
         </w:object>
       </w:r>
     </w:p>
@@ -14169,7 +14169,7 @@
           <v:shape id="_x0000_i1365" type="#_x0000_t75" style="width:453.75pt;height:120.75pt" o:ole="">
             <v:imagedata r:id="rId41" o:title=""/>
           </v:shape>
-          <o:OLEObject Type="Embed" ProgID="Word.OpenDocumentText.12" ShapeID="_x0000_i1365" DrawAspect="Content" ObjectID="_1550757092" r:id="rId42"/>
+          <o:OLEObject Type="Embed" ProgID="Word.OpenDocumentText.12" ShapeID="_x0000_i1365" DrawAspect="Content" ObjectID="_1550759003" r:id="rId42"/>
         </w:object>
       </w:r>
     </w:p>
@@ -14297,7 +14297,7 @@
           <v:shape id="_x0000_i1366" type="#_x0000_t75" style="width:453.75pt;height:96.75pt" o:ole="">
             <v:imagedata r:id="rId43" o:title=""/>
           </v:shape>
-          <o:OLEObject Type="Embed" ProgID="Word.OpenDocumentText.12" ShapeID="_x0000_i1366" DrawAspect="Content" ObjectID="_1550757093" r:id="rId44"/>
+          <o:OLEObject Type="Embed" ProgID="Word.OpenDocumentText.12" ShapeID="_x0000_i1366" DrawAspect="Content" ObjectID="_1550759004" r:id="rId44"/>
         </w:object>
       </w:r>
     </w:p>
@@ -14423,7 +14423,7 @@
           <v:shape id="_x0000_i1367" type="#_x0000_t75" style="width:453.75pt;height:87.75pt" o:ole="">
             <v:imagedata r:id="rId45" o:title=""/>
           </v:shape>
-          <o:OLEObject Type="Embed" ProgID="Word.OpenDocumentText.12" ShapeID="_x0000_i1367" DrawAspect="Content" ObjectID="_1550757094" r:id="rId46"/>
+          <o:OLEObject Type="Embed" ProgID="Word.OpenDocumentText.12" ShapeID="_x0000_i1367" DrawAspect="Content" ObjectID="_1550759005" r:id="rId46"/>
         </w:object>
       </w:r>
     </w:p>
@@ -14550,7 +14550,7 @@
           <v:shape id="_x0000_i1368" type="#_x0000_t75" style="width:468.75pt;height:68.25pt" o:ole="">
             <v:imagedata r:id="rId47" o:title=""/>
           </v:shape>
-          <o:OLEObject Type="Embed" ProgID="Word.OpenDocumentText.12" ShapeID="_x0000_i1368" DrawAspect="Content" ObjectID="_1550757095" r:id="rId48"/>
+          <o:OLEObject Type="Embed" ProgID="Word.OpenDocumentText.12" ShapeID="_x0000_i1368" DrawAspect="Content" ObjectID="_1550759006" r:id="rId48"/>
         </w:object>
       </w:r>
     </w:p>
@@ -14660,7 +14660,7 @@
           <v:shape id="_x0000_i1369" type="#_x0000_t75" style="width:522.75pt;height:125.25pt" o:ole="">
             <v:imagedata r:id="rId49" o:title=""/>
           </v:shape>
-          <o:OLEObject Type="Embed" ProgID="Word.OpenDocumentText.12" ShapeID="_x0000_i1369" DrawAspect="Content" ObjectID="_1550757096" r:id="rId50"/>
+          <o:OLEObject Type="Embed" ProgID="Word.OpenDocumentText.12" ShapeID="_x0000_i1369" DrawAspect="Content" ObjectID="_1550759007" r:id="rId50"/>
         </w:object>
       </w:r>
     </w:p>
@@ -14791,7 +14791,7 @@
           <v:shape id="_x0000_i1370" type="#_x0000_t75" style="width:468.75pt;height:167.25pt" o:ole="">
             <v:imagedata r:id="rId51" o:title=""/>
           </v:shape>
-          <o:OLEObject Type="Embed" ProgID="Word.OpenDocumentText.12" ShapeID="_x0000_i1370" DrawAspect="Content" ObjectID="_1550757097" r:id="rId52"/>
+          <o:OLEObject Type="Embed" ProgID="Word.OpenDocumentText.12" ShapeID="_x0000_i1370" DrawAspect="Content" ObjectID="_1550759008" r:id="rId52"/>
         </w:object>
       </w:r>
     </w:p>
@@ -14952,7 +14952,7 @@
           <v:shape id="_x0000_i1371" type="#_x0000_t75" style="width:453.75pt;height:99pt" o:ole="">
             <v:imagedata r:id="rId53" o:title=""/>
           </v:shape>
-          <o:OLEObject Type="Embed" ProgID="Word.OpenDocumentText.12" ShapeID="_x0000_i1371" DrawAspect="Content" ObjectID="_1550757098" r:id="rId54"/>
+          <o:OLEObject Type="Embed" ProgID="Word.OpenDocumentText.12" ShapeID="_x0000_i1371" DrawAspect="Content" ObjectID="_1550759009" r:id="rId54"/>
         </w:object>
       </w:r>
     </w:p>
@@ -15012,7 +15012,7 @@
           <v:shape id="_x0000_i1372" type="#_x0000_t75" style="width:453.75pt;height:105.75pt" o:ole="">
             <v:imagedata r:id="rId55" o:title=""/>
           </v:shape>
-          <o:OLEObject Type="Embed" ProgID="Word.OpenDocumentText.12" ShapeID="_x0000_i1372" DrawAspect="Content" ObjectID="_1550757099" r:id="rId56"/>
+          <o:OLEObject Type="Embed" ProgID="Word.OpenDocumentText.12" ShapeID="_x0000_i1372" DrawAspect="Content" ObjectID="_1550759010" r:id="rId56"/>
         </w:object>
       </w:r>
     </w:p>
@@ -15354,7 +15354,7 @@
           <v:shape id="_x0000_i1373" type="#_x0000_t75" style="width:450.75pt;height:96.75pt" o:ole="">
             <v:imagedata r:id="rId58" o:title=""/>
           </v:shape>
-          <o:OLEObject Type="Embed" ProgID="Word.OpenDocumentText.12" ShapeID="_x0000_i1373" DrawAspect="Content" ObjectID="_1550757100" r:id="rId59"/>
+          <o:OLEObject Type="Embed" ProgID="Word.OpenDocumentText.12" ShapeID="_x0000_i1373" DrawAspect="Content" ObjectID="_1550759011" r:id="rId59"/>
         </w:object>
       </w:r>
     </w:p>
@@ -15667,7 +15667,7 @@
           <v:shape id="_x0000_i1374" type="#_x0000_t75" style="width:522.75pt;height:230.25pt" o:ole="">
             <v:imagedata r:id="rId61" o:title=""/>
           </v:shape>
-          <o:OLEObject Type="Embed" ProgID="Word.OpenDocumentText.12" ShapeID="_x0000_i1374" DrawAspect="Content" ObjectID="_1550757101" r:id="rId62"/>
+          <o:OLEObject Type="Embed" ProgID="Word.OpenDocumentText.12" ShapeID="_x0000_i1374" DrawAspect="Content" ObjectID="_1550759012" r:id="rId62"/>
         </w:object>
       </w:r>
     </w:p>
@@ -16116,7 +16116,7 @@
           <v:shape id="_x0000_i1375" type="#_x0000_t75" style="width:522.75pt;height:183.75pt" o:ole="">
             <v:imagedata r:id="rId64" o:title=""/>
           </v:shape>
-          <o:OLEObject Type="Embed" ProgID="Word.OpenDocumentText.12" ShapeID="_x0000_i1375" DrawAspect="Content" ObjectID="_1550757102" r:id="rId65"/>
+          <o:OLEObject Type="Embed" ProgID="Word.OpenDocumentText.12" ShapeID="_x0000_i1375" DrawAspect="Content" ObjectID="_1550759013" r:id="rId65"/>
         </w:object>
       </w:r>
     </w:p>
@@ -16699,7 +16699,7 @@
           <v:shape id="_x0000_i1376" type="#_x0000_t75" style="width:450.75pt;height:141.75pt" o:ole="">
             <v:imagedata r:id="rId68" o:title=""/>
           </v:shape>
-          <o:OLEObject Type="Embed" ProgID="Word.OpenDocumentText.12" ShapeID="_x0000_i1376" DrawAspect="Content" ObjectID="_1550757103" r:id="rId69"/>
+          <o:OLEObject Type="Embed" ProgID="Word.OpenDocumentText.12" ShapeID="_x0000_i1376" DrawAspect="Content" ObjectID="_1550759014" r:id="rId69"/>
         </w:object>
       </w:r>
     </w:p>
@@ -16751,7 +16751,7 @@
           <v:shape id="_x0000_i1377" type="#_x0000_t75" style="width:450.75pt;height:231pt" o:ole="">
             <v:imagedata r:id="rId70" o:title=""/>
           </v:shape>
-          <o:OLEObject Type="Embed" ProgID="Word.OpenDocumentText.12" ShapeID="_x0000_i1377" DrawAspect="Content" ObjectID="_1550757104" r:id="rId71"/>
+          <o:OLEObject Type="Embed" ProgID="Word.OpenDocumentText.12" ShapeID="_x0000_i1377" DrawAspect="Content" ObjectID="_1550759015" r:id="rId71"/>
         </w:object>
       </w:r>
     </w:p>
@@ -16968,7 +16968,7 @@
           <v:shape id="_x0000_i1378" type="#_x0000_t75" style="width:542.25pt;height:132.75pt" o:ole="">
             <v:imagedata r:id="rId72" o:title=""/>
           </v:shape>
-          <o:OLEObject Type="Embed" ProgID="Word.OpenDocumentText.12" ShapeID="_x0000_i1378" DrawAspect="Content" ObjectID="_1550757105" r:id="rId73"/>
+          <o:OLEObject Type="Embed" ProgID="Word.OpenDocumentText.12" ShapeID="_x0000_i1378" DrawAspect="Content" ObjectID="_1550759016" r:id="rId73"/>
         </w:object>
       </w:r>
     </w:p>
@@ -17051,7 +17051,7 @@
           <v:shape id="_x0000_i1379" type="#_x0000_t75" style="width:450.75pt;height:32.25pt" o:ole="">
             <v:imagedata r:id="rId74" o:title=""/>
           </v:shape>
-          <o:OLEObject Type="Embed" ProgID="Word.OpenDocumentText.12" ShapeID="_x0000_i1379" DrawAspect="Content" ObjectID="_1550757106" r:id="rId75"/>
+          <o:OLEObject Type="Embed" ProgID="Word.OpenDocumentText.12" ShapeID="_x0000_i1379" DrawAspect="Content" ObjectID="_1550759017" r:id="rId75"/>
         </w:object>
       </w:r>
     </w:p>
@@ -17214,7 +17214,7 @@
           <v:shape id="_x0000_i1380" type="#_x0000_t75" style="width:450.75pt;height:141.75pt" o:ole="">
             <v:imagedata r:id="rId76" o:title=""/>
           </v:shape>
-          <o:OLEObject Type="Embed" ProgID="Word.OpenDocumentText.12" ShapeID="_x0000_i1380" DrawAspect="Content" ObjectID="_1550757107" r:id="rId77"/>
+          <o:OLEObject Type="Embed" ProgID="Word.OpenDocumentText.12" ShapeID="_x0000_i1380" DrawAspect="Content" ObjectID="_1550759018" r:id="rId77"/>
         </w:object>
       </w:r>
     </w:p>
@@ -17331,7 +17331,7 @@
           <v:shape id="_x0000_i1381" type="#_x0000_t75" style="width:451.5pt;height:64.5pt" o:ole="">
             <v:imagedata r:id="rId78" o:title=""/>
           </v:shape>
-          <o:OLEObject Type="Embed" ProgID="Word.OpenDocumentText.12" ShapeID="_x0000_i1381" DrawAspect="Content" ObjectID="_1550757108" r:id="rId79"/>
+          <o:OLEObject Type="Embed" ProgID="Word.OpenDocumentText.12" ShapeID="_x0000_i1381" DrawAspect="Content" ObjectID="_1550759019" r:id="rId79"/>
         </w:object>
       </w:r>
     </w:p>
@@ -22570,8 +22570,6 @@
           <w:i w:val="0"/>
         </w:rPr>
       </w:pPr>
-      <w:bookmarkStart w:id="98" w:name="_GoBack"/>
-      <w:bookmarkEnd w:id="98"/>
     </w:p>
     <w:p>
       <w:pPr>
@@ -22738,7 +22736,7 @@
         <w:pStyle w:val="Heading1"/>
         <w:spacing w:after="240"/>
       </w:pPr>
-      <w:bookmarkStart w:id="99" w:name="_Toc477003871"/>
+      <w:bookmarkStart w:id="98" w:name="_Toc477003871"/>
       <w:r>
         <w:lastRenderedPageBreak/>
         <w:t>Appendi</w:t>
@@ -22749,14 +22747,14 @@
       <w:r>
         <w:t xml:space="preserve"> – OpenGL Grayscale Demo</w:t>
       </w:r>
-      <w:bookmarkEnd w:id="99"/>
+      <w:bookmarkEnd w:id="98"/>
       <w:r>
         <w:t xml:space="preserve"> Source Cod</w:t>
       </w:r>
     </w:p>
     <w:p/>
-    <w:bookmarkStart w:id="100" w:name="_MON_1550756184"/>
-    <w:bookmarkEnd w:id="100"/>
+    <w:bookmarkStart w:id="99" w:name="_MON_1550756184"/>
+    <w:bookmarkEnd w:id="99"/>
     <w:p>
       <w:pPr>
         <w:ind w:left="-397"/>
@@ -22779,7 +22777,7 @@
           <v:shape id="_x0000_i1385" type="#_x0000_t75" style="width:523.5pt;height:538.5pt" o:ole="">
             <v:imagedata r:id="rId103" o:title=""/>
           </v:shape>
-          <o:OLEObject Type="Embed" ProgID="Word.OpenDocumentText.12" ShapeID="_x0000_i1385" DrawAspect="Content" ObjectID="_1550757109" r:id="rId104"/>
+          <o:OLEObject Type="Embed" ProgID="Word.OpenDocumentText.12" ShapeID="_x0000_i1385" DrawAspect="Content" ObjectID="_1550759020" r:id="rId104"/>
         </w:object>
       </w:r>
     </w:p>
@@ -22821,7 +22819,7 @@
         <w:pStyle w:val="Heading1"/>
         <w:spacing w:after="240"/>
       </w:pPr>
-      <w:bookmarkStart w:id="101" w:name="_Toc477003872"/>
+      <w:bookmarkStart w:id="100" w:name="_Toc477003872"/>
       <w:r>
         <w:lastRenderedPageBreak/>
         <w:t>Appendix 2</w:t>
@@ -22835,13 +22833,13 @@
       <w:r>
         <w:t>Demo</w:t>
       </w:r>
-      <w:bookmarkEnd w:id="101"/>
+      <w:bookmarkEnd w:id="100"/>
       <w:r>
         <w:t xml:space="preserve"> Source Code</w:t>
       </w:r>
     </w:p>
-    <w:bookmarkStart w:id="102" w:name="_MON_1550745148"/>
-    <w:bookmarkEnd w:id="102"/>
+    <w:bookmarkStart w:id="101" w:name="_MON_1550745148"/>
+    <w:bookmarkEnd w:id="101"/>
     <w:p>
       <w:pPr>
         <w:ind w:left="-397"/>
@@ -22851,7 +22849,7 @@
           <v:shape id="_x0000_i1386" type="#_x0000_t75" style="width:523.5pt;height:585pt" o:ole="">
             <v:imagedata r:id="rId105" o:title=""/>
           </v:shape>
-          <o:OLEObject Type="Embed" ProgID="Word.OpenDocumentText.12" ShapeID="_x0000_i1386" DrawAspect="Content" ObjectID="_1550757110" r:id="rId106"/>
+          <o:OLEObject Type="Embed" ProgID="Word.OpenDocumentText.12" ShapeID="_x0000_i1386" DrawAspect="Content" ObjectID="_1550759021" r:id="rId106"/>
         </w:object>
       </w:r>
     </w:p>
@@ -22865,7 +22863,7 @@
         <w:pStyle w:val="Heading1"/>
         <w:spacing w:after="240"/>
       </w:pPr>
-      <w:bookmarkStart w:id="103" w:name="_Toc477003873"/>
+      <w:bookmarkStart w:id="102" w:name="_Toc477003873"/>
       <w:r>
         <w:lastRenderedPageBreak/>
         <w:t>Appendix 3</w:t>
@@ -22873,7 +22871,7 @@
       <w:r>
         <w:t xml:space="preserve"> – OpenCL Sobel Demo</w:t>
       </w:r>
-      <w:bookmarkEnd w:id="103"/>
+      <w:bookmarkEnd w:id="102"/>
       <w:r>
         <w:t xml:space="preserve"> </w:t>
       </w:r>
@@ -22882,8 +22880,8 @@
       </w:r>
     </w:p>
     <w:p/>
-    <w:bookmarkStart w:id="104" w:name="_MON_1550745242"/>
-    <w:bookmarkEnd w:id="104"/>
+    <w:bookmarkStart w:id="103" w:name="_MON_1550745242"/>
+    <w:bookmarkEnd w:id="103"/>
     <w:p>
       <w:pPr>
         <w:ind w:left="-397"/>
@@ -22893,7 +22891,7 @@
           <v:shape id="_x0000_i1393" type="#_x0000_t75" style="width:540pt;height:558.75pt" o:ole="">
             <v:imagedata r:id="rId107" o:title=""/>
           </v:shape>
-          <o:OLEObject Type="Embed" ProgID="Word.OpenDocumentText.12" ShapeID="_x0000_i1393" DrawAspect="Content" ObjectID="_1550757111" r:id="rId108"/>
+          <o:OLEObject Type="Embed" ProgID="Word.OpenDocumentText.12" ShapeID="_x0000_i1393" DrawAspect="Content" ObjectID="_1550759022" r:id="rId108"/>
         </w:object>
       </w:r>
     </w:p>
@@ -22908,15 +22906,20 @@
         <w:pStyle w:val="Heading1"/>
         <w:spacing w:after="240"/>
       </w:pPr>
-      <w:bookmarkStart w:id="105" w:name="_Toc477003874"/>
+      <w:bookmarkStart w:id="104" w:name="_Toc477003874"/>
       <w:r>
         <w:lastRenderedPageBreak/>
         <w:t>Appendix 4</w:t>
       </w:r>
       <w:r>
-        <w:t xml:space="preserve"> – OpenGL Cubes Demo</w:t>
-      </w:r>
+        <w:t xml:space="preserve"> – OpenGL Cubes</w:t>
+      </w:r>
+      <w:bookmarkStart w:id="105" w:name="_GoBack"/>
       <w:bookmarkEnd w:id="105"/>
+      <w:r>
+        <w:t xml:space="preserve"> Demo</w:t>
+      </w:r>
+      <w:bookmarkEnd w:id="104"/>
       <w:r>
         <w:t xml:space="preserve"> </w:t>
       </w:r>
@@ -22927,12 +22930,58 @@
     <w:bookmarkStart w:id="106" w:name="_MON_1550745275"/>
     <w:bookmarkEnd w:id="106"/>
     <w:p>
-      <w:r>
-        <w:object w:dxaOrig="9026" w:dyaOrig="6629" w14:anchorId="1A92D86A">
-          <v:shape id="_x0000_i1382" type="#_x0000_t75" style="width:451.5pt;height:331.5pt" o:ole="">
+      <w:pPr>
+        <w:ind w:left="-397"/>
+      </w:pPr>
+      <w:r>
+        <w:object w:dxaOrig="10466" w:dyaOrig="12927" w14:anchorId="1A92D86A">
+          <v:shape id="_x0000_i1402" type="#_x0000_t75" style="width:523.5pt;height:646.5pt" o:ole="">
             <v:imagedata r:id="rId109" o:title=""/>
           </v:shape>
-          <o:OLEObject Type="Embed" ProgID="Word.OpenDocumentText.12" ShapeID="_x0000_i1382" DrawAspect="Content" ObjectID="_1550757112" r:id="rId110"/>
+          <o:OLEObject Type="Embed" ProgID="Word.OpenDocumentText.12" ShapeID="_x0000_i1402" DrawAspect="Content" ObjectID="_1550759023" r:id="rId110"/>
+        </w:object>
+      </w:r>
+    </w:p>
+    <w:p/>
+    <w:bookmarkStart w:id="107" w:name="_MON_1550758632"/>
+    <w:bookmarkEnd w:id="107"/>
+    <w:p>
+      <w:pPr>
+        <w:ind w:left="-397"/>
+      </w:pPr>
+      <w:r>
+        <w:object w:dxaOrig="10466" w:dyaOrig="15250" w14:anchorId="7A40AFC0">
+          <v:shape id="_x0000_i1409" type="#_x0000_t75" style="width:523.5pt;height:762.75pt" o:ole="">
+            <v:imagedata r:id="rId111" o:title=""/>
+          </v:shape>
+          <o:OLEObject Type="Embed" ProgID="Word.OpenDocumentText.12" ShapeID="_x0000_i1409" DrawAspect="Content" ObjectID="_1550759024" r:id="rId112"/>
+        </w:object>
+      </w:r>
+    </w:p>
+    <w:p>
+      <w:pPr>
+        <w:pStyle w:val="Heading1"/>
+        <w:spacing w:after="240"/>
+      </w:pPr>
+      <w:bookmarkStart w:id="108" w:name="_Toc477003875"/>
+      <w:r>
+        <w:lastRenderedPageBreak/>
+        <w:t>Appendix 5</w:t>
+      </w:r>
+      <w:r>
+        <w:t xml:space="preserve"> – OpenGL Lighting Demo</w:t>
+      </w:r>
+      <w:bookmarkEnd w:id="108"/>
+    </w:p>
+    <w:bookmarkStart w:id="109" w:name="_MON_1550745299"/>
+    <w:bookmarkEnd w:id="109"/>
+    <w:p>
+      <w:r>
+        <w:object w:dxaOrig="9026" w:dyaOrig="7297" w14:anchorId="0AE3D800">
+          <v:shape id="_x0000_i1383" type="#_x0000_t75" style="width:451.5pt;height:364.5pt" o:ole="">
+            <v:imagedata r:id="rId113" o:title=""/>
+          </v:shape>
+          <o:OLEObject Type="Embed" ProgID="Word.OpenDocumentText.12" ShapeID="_x0000_i1383" DrawAspect="Content" ObjectID="_1550759025" r:id="rId114"/>
         </w:object>
       </w:r>
     </w:p>
@@ -22957,62 +23006,12 @@
     <w:p/>
     <w:p/>
     <w:p/>
-    <w:p/>
-    <w:p/>
     <w:p>
       <w:pPr>
         <w:pStyle w:val="Heading1"/>
         <w:spacing w:after="240"/>
       </w:pPr>
-      <w:bookmarkStart w:id="107" w:name="_Toc477003875"/>
-      <w:r>
-        <w:lastRenderedPageBreak/>
-        <w:t>Appendix 5</w:t>
-      </w:r>
-      <w:r>
-        <w:t xml:space="preserve"> – OpenGL Lighting Demo</w:t>
-      </w:r>
-      <w:bookmarkEnd w:id="107"/>
-    </w:p>
-    <w:bookmarkStart w:id="108" w:name="_MON_1550745299"/>
-    <w:bookmarkEnd w:id="108"/>
-    <w:p>
-      <w:r>
-        <w:object w:dxaOrig="9026" w:dyaOrig="7297" w14:anchorId="0AE3D800">
-          <v:shape id="_x0000_i1383" type="#_x0000_t75" style="width:451.5pt;height:364.5pt" o:ole="">
-            <v:imagedata r:id="rId111" o:title=""/>
-          </v:shape>
-          <o:OLEObject Type="Embed" ProgID="Word.OpenDocumentText.12" ShapeID="_x0000_i1383" DrawAspect="Content" ObjectID="_1550757113" r:id="rId112"/>
-        </w:object>
-      </w:r>
-    </w:p>
-    <w:p/>
-    <w:p/>
-    <w:p/>
-    <w:p/>
-    <w:p/>
-    <w:p/>
-    <w:p/>
-    <w:p/>
-    <w:p/>
-    <w:p/>
-    <w:p/>
-    <w:p/>
-    <w:p/>
-    <w:p/>
-    <w:p/>
-    <w:p/>
-    <w:p/>
-    <w:p/>
-    <w:p/>
-    <w:p/>
-    <w:p/>
-    <w:p>
-      <w:pPr>
-        <w:pStyle w:val="Heading1"/>
-        <w:spacing w:after="240"/>
-      </w:pPr>
-      <w:bookmarkStart w:id="109" w:name="_Toc477003876"/>
+      <w:bookmarkStart w:id="110" w:name="_Toc477003876"/>
       <w:r>
         <w:lastRenderedPageBreak/>
         <w:t>Appendix 6</w:t>
@@ -23020,17 +23019,17 @@
       <w:r>
         <w:t xml:space="preserve"> – OpenGL Terrain Demo</w:t>
       </w:r>
-      <w:bookmarkEnd w:id="109"/>
-    </w:p>
-    <w:bookmarkStart w:id="110" w:name="_MON_1550745327"/>
-    <w:bookmarkEnd w:id="110"/>
+      <w:bookmarkEnd w:id="110"/>
+    </w:p>
+    <w:bookmarkStart w:id="111" w:name="_MON_1550745327"/>
+    <w:bookmarkEnd w:id="111"/>
     <w:p>
       <w:r>
         <w:object w:dxaOrig="9026" w:dyaOrig="7514" w14:anchorId="474EAB51">
           <v:shape id="_x0000_i1384" type="#_x0000_t75" style="width:451.5pt;height:375.75pt" o:ole="">
-            <v:imagedata r:id="rId113" o:title=""/>
+            <v:imagedata r:id="rId115" o:title=""/>
           </v:shape>
-          <o:OLEObject Type="Embed" ProgID="Word.OpenDocumentText.12" ShapeID="_x0000_i1384" DrawAspect="Content" ObjectID="_1550757114" r:id="rId114"/>
+          <o:OLEObject Type="Embed" ProgID="Word.OpenDocumentText.12" ShapeID="_x0000_i1384" DrawAspect="Content" ObjectID="_1550759026" r:id="rId116"/>
         </w:object>
       </w:r>
     </w:p>
@@ -23047,9 +23046,9 @@
     <w:p/>
     <w:p/>
     <w:sectPr>
-      <w:headerReference w:type="default" r:id="rId115"/>
-      <w:footerReference w:type="even" r:id="rId116"/>
-      <w:footerReference w:type="default" r:id="rId117"/>
+      <w:headerReference w:type="default" r:id="rId117"/>
+      <w:footerReference w:type="even" r:id="rId118"/>
+      <w:footerReference w:type="default" r:id="rId119"/>
       <w:endnotePr>
         <w:numFmt w:val="decimal"/>
       </w:endnotePr>
@@ -23177,7 +23176,7 @@
                 <w:bCs/>
                 <w:noProof/>
               </w:rPr>
-              <w:t>52</w:t>
+              <w:t>51</w:t>
             </w:r>
             <w:r>
               <w:rPr>
@@ -23219,7 +23218,7 @@
                 <w:bCs/>
                 <w:noProof/>
               </w:rPr>
-              <w:t>53</w:t>
+              <w:t>54</w:t>
             </w:r>
             <w:r>
               <w:rPr>
@@ -25174,7 +25173,7 @@
 </file>
 
 <file path=customXml/itemProps1.xml><?xml version="1.0" encoding="utf-8"?>
-<ds:datastoreItem xmlns:ds="http://schemas.openxmlformats.org/officeDocument/2006/customXml" ds:itemID="{ABB9AEB6-2512-41A0-A4FD-981491DB40BD}">
+<ds:datastoreItem xmlns:ds="http://schemas.openxmlformats.org/officeDocument/2006/customXml" ds:itemID="{23E506DA-86D2-4B09-A748-9E45BAB10686}">
   <ds:schemaRefs>
     <ds:schemaRef ds:uri="http://schemas.openxmlformats.org/officeDocument/2006/bibliography"/>
   </ds:schemaRefs>

</xml_diff>

<commit_message>
cleaning up lighting demo
</commit_message>
<xml_diff>
--- a/Compute.Documents/B00235610 - Final Honours Report.docx
+++ b/Compute.Documents/B00235610 - Final Honours Report.docx
@@ -2267,17 +2267,8 @@
           <w:rStyle w:val="Emphasis"/>
           <w:rFonts w:ascii="Arial" w:hAnsi="Arial" w:cs="Arial"/>
         </w:rPr>
-        <w:t>Programming 3D applications with HTML5 and </w:t>
-      </w:r>
-      <w:proofErr w:type="spellStart"/>
-      <w:r>
-        <w:rPr>
-          <w:rStyle w:val="Emphasis"/>
-          <w:rFonts w:ascii="Arial" w:hAnsi="Arial" w:cs="Arial"/>
-        </w:rPr>
-        <w:t>WebGL</w:t>
-      </w:r>
-      <w:proofErr w:type="spellEnd"/>
+        <w:t>Programming 3D applications with HTML5 and WebGL</w:t>
+      </w:r>
     </w:p>
     <w:p>
       <w:pPr>
@@ -8175,48 +8166,73 @@
         <w:rPr>
           <w:szCs w:val="22"/>
         </w:rPr>
-        <w:t>(</w:t>
-      </w:r>
-      <w:proofErr w:type="spellStart"/>
-      <w:r>
-        <w:rPr>
+        <w:t>(Intelcom, 2016, Amdcom, 2016).</w:t>
+      </w:r>
+      <w:r>
+        <w:rPr>
+          <w:rFonts w:cs="Arial"/>
           <w:szCs w:val="22"/>
         </w:rPr>
-        <w:t>Intelcom</w:t>
-      </w:r>
-      <w:proofErr w:type="spellEnd"/>
-      <w:r>
-        <w:rPr>
+        <w:t xml:space="preserve"> Easily learning and experimenting with this new technology is of great importance if we are to see general purpose computing on graphics processing units (GPGPU) more widely adopted. This is the topic for this honours project where we will explore the possibility of an integrated platform for GPU technique experimentation and development. Specifically, we will look at a dedicated platform that leverages the popular scripting language JavaScript to provide a reliable and flexible tool to those learning how to leverage GPUs for the first time and to those who wish to develop their own GPU techniques in an easier manner.</w:t>
+      </w:r>
+      <w:r>
+        <w:rPr>
+          <w:rFonts w:cs="Arial"/>
           <w:szCs w:val="22"/>
         </w:rPr>
-        <w:t xml:space="preserve">, 2016, </w:t>
-      </w:r>
-      <w:proofErr w:type="spellStart"/>
-      <w:r>
-        <w:rPr>
+        <w:t xml:space="preserve"> </w:t>
+      </w:r>
+      <w:r>
+        <w:rPr>
+          <w:rFonts w:cs="Arial"/>
           <w:szCs w:val="22"/>
         </w:rPr>
-        <w:t>Amdcom</w:t>
-      </w:r>
-      <w:proofErr w:type="spellEnd"/>
-      <w:r>
-        <w:rPr>
+        <w:t xml:space="preserve">By doing so we hope to make this vital underutilized technology more accessible to new comers and to </w:t>
+      </w:r>
+      <w:r>
+        <w:rPr>
+          <w:rFonts w:cs="Arial"/>
           <w:szCs w:val="22"/>
         </w:rPr>
-        <w:t>, 2016).</w:t>
+        <w:t>aid in</w:t>
       </w:r>
       <w:r>
         <w:rPr>
           <w:rFonts w:cs="Arial"/>
           <w:szCs w:val="22"/>
         </w:rPr>
-        <w:t xml:space="preserve"> Easily learning and experimenting with this new technology is of great importance if we are to see general purpose computing on graphics processing units (GPGPU) more widely adopted. This is the topic for this honours project where we will explore the possibility of an integrated platform for GPU technique experimentation and development. Specifically, we will look at a dedicated platform that leverages the popular scripting language JavaScript to provide a reliable and flexible tool to those learning how to leverage GPUs for the first time and to those who wish to develop their own GPU techniques in an easier manner.</w:t>
-      </w:r>
-      <w:r>
+        <w:t xml:space="preserve"> the development of future optimizations that will unlock more compute power hidden in today’s computers.</w:t>
+      </w:r>
+    </w:p>
+    <w:p>
+      <w:pPr>
+        <w:spacing w:line="276" w:lineRule="auto"/>
         <w:rPr>
           <w:rFonts w:cs="Arial"/>
           <w:szCs w:val="22"/>
         </w:rPr>
+      </w:pPr>
+    </w:p>
+    <w:p>
+      <w:pPr>
+        <w:spacing w:line="276" w:lineRule="auto"/>
+        <w:rPr>
+          <w:rFonts w:cs="Arial"/>
+          <w:szCs w:val="22"/>
+        </w:rPr>
+      </w:pPr>
+      <w:r>
+        <w:rPr>
+          <w:rFonts w:cs="Arial"/>
+          <w:szCs w:val="22"/>
+        </w:rPr>
+        <w:t xml:space="preserve">There are currently several problems we have identified in experimenting with GPUs and writing GPU based applications that limit a programmer’s ability to get stuck into this exciting piece of technology. </w:t>
+      </w:r>
+      <w:r>
+        <w:rPr>
+          <w:rFonts w:cs="Arial"/>
+          <w:szCs w:val="22"/>
+        </w:rPr>
         <w:t xml:space="preserve"> </w:t>
       </w:r>
       <w:r>
@@ -8224,160 +8240,27 @@
           <w:rFonts w:cs="Arial"/>
           <w:szCs w:val="22"/>
         </w:rPr>
-        <w:t xml:space="preserve">By doing so we hope to make this vital underutilized technology more accessible to new comers and to </w:t>
-      </w:r>
-      <w:r>
-        <w:rPr>
-          <w:rFonts w:cs="Arial"/>
+        <w:t>One is that at the time of writing this paper there is currently no easy to use integrated environment to experiment with various GPU APIs such as OpenCL and OpenGL. While one could argue that the Web provides an integrated environment through WebCL and WebGL which are web equivalents of OpenCL and OpenGL, I would strongly disagree for several reasons. The first being that due to the requirement of a browser being portable it is unable to provide support for GPU technologies designed for specific hardware such as CUDA or specific APIs locked into a single operating system such as DirectX. The other reason for disagreeing is because the browser has a security model that disables local access to the computer making the loading of data such as complex 3D geometric models overbearing and complicated.</w:t>
+      </w:r>
+      <w:r>
+        <w:rPr>
           <w:szCs w:val="22"/>
         </w:rPr>
-        <w:t>aid in</w:t>
+        <w:t xml:space="preserve"> So, while the Web may provide a way to write</w:t>
       </w:r>
       <w:r>
         <w:rPr>
           <w:rFonts w:cs="Arial"/>
           <w:szCs w:val="22"/>
         </w:rPr>
-        <w:t xml:space="preserve"> the development of future optimizations that will unlock more compute power hidden in today’s computers.</w:t>
-      </w:r>
-    </w:p>
-    <w:p>
-      <w:pPr>
-        <w:spacing w:line="276" w:lineRule="auto"/>
+        <w:t xml:space="preserve"> GPU programs it is more for web developers to speed up their applications and not to provide a toolset to make GPU programming as easy as possible. </w:t>
+      </w:r>
+      <w:r>
         <w:rPr>
           <w:rFonts w:cs="Arial"/>
           <w:szCs w:val="22"/>
         </w:rPr>
-      </w:pPr>
-    </w:p>
-    <w:p>
-      <w:pPr>
-        <w:spacing w:line="276" w:lineRule="auto"/>
-        <w:rPr>
-          <w:rFonts w:cs="Arial"/>
-          <w:szCs w:val="22"/>
-        </w:rPr>
-      </w:pPr>
-      <w:r>
-        <w:rPr>
-          <w:rFonts w:cs="Arial"/>
-          <w:szCs w:val="22"/>
-        </w:rPr>
-        <w:t xml:space="preserve">There are currently several problems we have identified in experimenting with GPUs and writing GPU based applications that limit a programmer’s ability to get stuck into this exciting piece of technology. </w:t>
-      </w:r>
-      <w:r>
-        <w:rPr>
-          <w:rFonts w:cs="Arial"/>
-          <w:szCs w:val="22"/>
-        </w:rPr>
-        <w:t xml:space="preserve"> </w:t>
-      </w:r>
-      <w:r>
-        <w:rPr>
-          <w:rFonts w:cs="Arial"/>
-          <w:szCs w:val="22"/>
-        </w:rPr>
-        <w:t xml:space="preserve">One is that at the time of writing this paper there is currently no easy to use integrated environment to experiment with various GPU APIs such as OpenCL and OpenGL. While one could argue that the Web provides an integrated environment through </w:t>
-      </w:r>
-      <w:proofErr w:type="spellStart"/>
-      <w:r>
-        <w:rPr>
-          <w:rFonts w:cs="Arial"/>
-          <w:szCs w:val="22"/>
-        </w:rPr>
-        <w:t>WebCL</w:t>
-      </w:r>
-      <w:proofErr w:type="spellEnd"/>
-      <w:r>
-        <w:rPr>
-          <w:rFonts w:cs="Arial"/>
-          <w:szCs w:val="22"/>
-        </w:rPr>
-        <w:t xml:space="preserve"> and </w:t>
-      </w:r>
-      <w:proofErr w:type="spellStart"/>
-      <w:r>
-        <w:rPr>
-          <w:rFonts w:cs="Arial"/>
-          <w:szCs w:val="22"/>
-        </w:rPr>
-        <w:t>WebGL</w:t>
-      </w:r>
-      <w:proofErr w:type="spellEnd"/>
-      <w:r>
-        <w:rPr>
-          <w:rFonts w:cs="Arial"/>
-          <w:szCs w:val="22"/>
-        </w:rPr>
-        <w:t xml:space="preserve"> which are web equivalents of OpenCL and OpenGL, I would strongly disagree for several reasons. The first being that due to the requirement of a browser being portable it is unable to provide support for GPU technologies designed for specific hardware such as CUDA or specific APIs locked into a single operating system such as DirectX. The other reason for disagreeing is because the browser has a security model that disables local access to the computer making the loading of data such as complex 3D geometric models overbearing and complicated.</w:t>
-      </w:r>
-      <w:r>
-        <w:rPr>
-          <w:szCs w:val="22"/>
-        </w:rPr>
-        <w:t xml:space="preserve"> So, while the Web may provide a way to write</w:t>
-      </w:r>
-      <w:r>
-        <w:rPr>
-          <w:rFonts w:cs="Arial"/>
-          <w:szCs w:val="22"/>
-        </w:rPr>
-        <w:t xml:space="preserve"> GPU programs it is more for web developers to speed up their applications and not to provide a toolset to make GPU programming as easy as possible. </w:t>
-      </w:r>
-      <w:r>
-        <w:rPr>
-          <w:rFonts w:cs="Arial"/>
-          <w:szCs w:val="22"/>
-        </w:rPr>
-        <w:t xml:space="preserve">Finally, the web itself is an open standard with not all browser conforming to that standard. Therefore, using the latest version of </w:t>
-      </w:r>
-      <w:proofErr w:type="spellStart"/>
-      <w:r>
-        <w:rPr>
-          <w:rFonts w:cs="Arial"/>
-          <w:szCs w:val="22"/>
-        </w:rPr>
-        <w:t>WebCL</w:t>
-      </w:r>
-      <w:proofErr w:type="spellEnd"/>
-      <w:r>
-        <w:rPr>
-          <w:rFonts w:cs="Arial"/>
-          <w:szCs w:val="22"/>
-        </w:rPr>
-        <w:t xml:space="preserve"> and </w:t>
-      </w:r>
-      <w:proofErr w:type="spellStart"/>
-      <w:r>
-        <w:rPr>
-          <w:rFonts w:cs="Arial"/>
-          <w:szCs w:val="22"/>
-        </w:rPr>
-        <w:t>WebGL</w:t>
-      </w:r>
-      <w:proofErr w:type="spellEnd"/>
-      <w:r>
-        <w:rPr>
-          <w:rFonts w:cs="Arial"/>
-          <w:szCs w:val="22"/>
-        </w:rPr>
-        <w:t xml:space="preserve"> may not always be an option. For instance, </w:t>
-      </w:r>
-      <w:proofErr w:type="spellStart"/>
-      <w:r>
-        <w:rPr>
-          <w:rFonts w:cs="Arial"/>
-          <w:szCs w:val="22"/>
-        </w:rPr>
-        <w:t>WebGL</w:t>
-      </w:r>
-      <w:proofErr w:type="spellEnd"/>
-      <w:r>
-        <w:rPr>
-          <w:rFonts w:cs="Arial"/>
-          <w:szCs w:val="22"/>
-        </w:rPr>
-        <w:t xml:space="preserve"> 2.0 only has experimental support in Chrome one of the world’s most popular browsers. So, using the web as a platform would be too limiting and too restrained for any enthusiast.</w:t>
+        <w:t>Finally, the web itself is an open standard with not all browser conforming to that standard. Therefore, using the latest version of WebCL and WebGL may not always be an option. For instance, WebGL 2.0 only has experimental support in Chrome one of the world’s most popular browsers. So, using the web as a platform would be too limiting and too restrained for any enthusiast.</w:t>
       </w:r>
     </w:p>
     <w:p>
@@ -8744,23 +8627,7 @@
           <w:szCs w:val="22"/>
           <w:shd w:val="clear" w:color="auto" w:fill="FFFFFF"/>
         </w:rPr>
-        <w:t>(</w:t>
-      </w:r>
-      <w:proofErr w:type="spellStart"/>
-      <w:r>
-        <w:rPr>
-          <w:szCs w:val="22"/>
-          <w:shd w:val="clear" w:color="auto" w:fill="FFFFFF"/>
-        </w:rPr>
-        <w:t>Nvidiacom</w:t>
-      </w:r>
-      <w:proofErr w:type="spellEnd"/>
-      <w:r>
-        <w:rPr>
-          <w:szCs w:val="22"/>
-          <w:shd w:val="clear" w:color="auto" w:fill="FFFFFF"/>
-        </w:rPr>
-        <w:t>, 2016)</w:t>
+        <w:t>(Nvidiacom, 2016)</w:t>
       </w:r>
       <w:r>
         <w:rPr>
@@ -8821,34 +8688,94 @@
           <w:szCs w:val="22"/>
           <w:shd w:val="clear" w:color="auto" w:fill="FFFFFF"/>
         </w:rPr>
-        <w:t>(</w:t>
-      </w:r>
-      <w:proofErr w:type="spellStart"/>
-      <w:r>
-        <w:rPr>
+        <w:t>(Nvidiacom, 2009)</w:t>
+      </w:r>
+      <w:r>
+        <w:rPr>
+          <w:szCs w:val="22"/>
+        </w:rPr>
+        <w:t>. GPUs are also distinct when it comes to memory. A traditional CPU will have multiple layers of cache in which to store data it will process. The cache is traditionally very small whereas GPUs have dedicated memory which was designed specifically for the GPU and often has a higher bandwidth than traditional system RAM. The ability for GPUs to accelerate computation workloads has now expanded the hardware to not only be used for 3D rendering but also for scientific research, data analysis, financial modelling, image processing and gas exploration.</w:t>
+      </w:r>
+    </w:p>
+    <w:p>
+      <w:pPr>
+        <w:spacing w:line="276" w:lineRule="auto"/>
+        <w:rPr>
+          <w:szCs w:val="22"/>
+        </w:rPr>
+      </w:pPr>
+    </w:p>
+    <w:p>
+      <w:pPr>
+        <w:spacing w:line="276" w:lineRule="auto"/>
+        <w:rPr>
+          <w:szCs w:val="22"/>
+        </w:rPr>
+      </w:pPr>
+      <w:r>
+        <w:rPr>
+          <w:szCs w:val="22"/>
+        </w:rPr>
+        <w:t xml:space="preserve">GPUs to become more mainstream have been shrunk and extruded into different form factors to suit the computers they would be integrated into. Dedicated graphics cards are found in high end desktops, laptops, and workstations. They are installed into these computers via an expansion slot and are often the most powerful and expensive cards as they do not need to meet harsh size restraints or power limits. Traditionally integrated graphics were chips installed on the motherboard, however in 2010 Intel integrated the graphics chip onto the CPU die setting the stage for modern integrated graphics (Intelcom, 2016). The result was better media performance by default for standard CPUs as there was an increased demand for CPUs to be capable of moderate graphics tasks such as HD media playback and light 3D rendering. Intel was not the only CPU manufacture to do this. AMD also pioneered the technology with their Accelerated Processing Unit (APU) </w:t>
+      </w:r>
+      <w:r>
+        <w:rPr>
+          <w:szCs w:val="22"/>
+        </w:rPr>
+        <w:lastRenderedPageBreak/>
+        <w:t xml:space="preserve">technology in 2011 which was designed to provide better 3D and media performance in small form factor computers such as laptops and game consoles. </w:t>
+      </w:r>
+    </w:p>
+    <w:p>
+      <w:pPr>
+        <w:pStyle w:val="Heading3"/>
+      </w:pPr>
+      <w:bookmarkStart w:id="15" w:name="_Toc477003820"/>
+      <w:r>
+        <w:t xml:space="preserve">2.1.2 </w:t>
+      </w:r>
+      <w:r>
+        <w:t>Manufacturers</w:t>
+      </w:r>
+      <w:bookmarkEnd w:id="15"/>
+    </w:p>
+    <w:p>
+      <w:pPr>
+        <w:spacing w:line="276" w:lineRule="auto"/>
+        <w:rPr>
+          <w:szCs w:val="22"/>
+        </w:rPr>
+      </w:pPr>
+      <w:r>
+        <w:rPr>
+          <w:szCs w:val="22"/>
+        </w:rPr>
+        <w:t>Two major chip manufacturers AMD and NVidia dominate the dedicated graphics market. There is a consensus that NVidia today holds a majority share of the market, this is backed up both by Steam hardware reports</w:t>
+      </w:r>
+      <w:r>
+        <w:rPr>
+          <w:rStyle w:val="apple-converted-space"/>
           <w:rFonts w:cs="Arial"/>
           <w:color w:val="333333"/>
           <w:szCs w:val="22"/>
           <w:shd w:val="clear" w:color="auto" w:fill="FFFFFF"/>
         </w:rPr>
-        <w:t>Nvidiacom</w:t>
-      </w:r>
-      <w:proofErr w:type="spellEnd"/>
-      <w:r>
-        <w:rPr>
-          <w:rFonts w:cs="Arial"/>
-          <w:color w:val="333333"/>
+        <w:t> </w:t>
+      </w:r>
+      <w:r>
+        <w:rPr>
           <w:szCs w:val="22"/>
-          <w:shd w:val="clear" w:color="auto" w:fill="FFFFFF"/>
-        </w:rPr>
-        <w:t>, 2009)</w:t>
-      </w:r>
-      <w:r>
+        </w:rPr>
+        <w:t>(Steampoweredcom, 2016) and research undertaken at John Peddie Research. Although NVidia dominates the market AMD is still an influential player. The latest generation consoles, the Xbox One and PlayStation 4 are powered by AMD graphics cards. What’s more their Mantle API (Amdcom, 2016) was the starting point for the new API for both compute and graphics Vulkan (Khronosorg, 2016) which aims to supersede OpenGL and OpenCL entirely. AMD entered the graphics card market with the acquisition of ATI in 2006 and has been a keen player ever since. NVidia has its own accomplishments with its own compute API supported on its cards known as CUDA which is a direct competitor to OpenCL. NVidia cards are commonly the graphics card vendor of choice when it comes to laptops and general desktops as well.</w:t>
+      </w:r>
+    </w:p>
+    <w:p>
+      <w:pPr>
+        <w:spacing w:line="276" w:lineRule="auto"/>
         <w:rPr>
           <w:szCs w:val="22"/>
         </w:rPr>
-        <w:t>. GPUs are also distinct when it comes to memory. A traditional CPU will have multiple layers of cache in which to store data it will process. The cache is traditionally very small whereas GPUs have dedicated memory which was designed specifically for the GPU and often has a higher bandwidth than traditional system RAM. The ability for GPUs to accelerate computation workloads has now expanded the hardware to not only be used for 3D rendering but also for scientific research, data analysis, financial modelling, image processing and gas exploration.</w:t>
-      </w:r>
+      </w:pPr>
     </w:p>
     <w:p>
       <w:pPr>
@@ -8857,247 +8784,51 @@
           <w:szCs w:val="22"/>
         </w:rPr>
       </w:pPr>
+      <w:r>
+        <w:rPr>
+          <w:szCs w:val="22"/>
+        </w:rPr>
+        <w:t>Modern integrated graphics are now integrated onto the CPU die, making this technology completely dominated by the two major CPU manufacturers Intel and AMD. Intel added integrated graphics into their CPUs in 2010 with the launch of their Westmere microarchitecture. AMD arrived later with APUs based on their K10 architecture, that while not the first provided much bet</w:t>
+      </w:r>
+      <w:r>
+        <w:rPr>
+          <w:szCs w:val="22"/>
+        </w:rPr>
+        <w:t>ter performance out of the box.</w:t>
+      </w:r>
+    </w:p>
+    <w:p>
+      <w:pPr>
+        <w:pStyle w:val="Heading3"/>
+      </w:pPr>
+      <w:bookmarkStart w:id="16" w:name="_Toc477003821"/>
+      <w:r>
+        <w:t xml:space="preserve">2.1.3 </w:t>
+      </w:r>
+      <w:r>
+        <w:t>Software</w:t>
+      </w:r>
+      <w:bookmarkEnd w:id="16"/>
     </w:p>
     <w:p>
       <w:pPr>
         <w:spacing w:line="276" w:lineRule="auto"/>
-        <w:rPr>
-          <w:szCs w:val="22"/>
-        </w:rPr>
-      </w:pPr>
-      <w:r>
-        <w:rPr>
-          <w:szCs w:val="22"/>
-        </w:rPr>
-        <w:t>GPUs to become more mainstream have been shrunk and extruded into different form factors to suit the computers they would be integrated into. Dedicated graphics cards are found in high end desktops, laptops, and workstations. They are installed into these computers via an expansion slot and are often the most powerful and expensive cards as they do not need to meet harsh size restraints or power limits. Traditionally integrated graphics were chips installed on the motherboard, however in 2010 Intel integrated the graphics chip onto the CPU die setting the stage for modern integrated graphics (</w:t>
-      </w:r>
-      <w:proofErr w:type="spellStart"/>
-      <w:r>
-        <w:rPr>
-          <w:szCs w:val="22"/>
-        </w:rPr>
-        <w:t>Intelcom</w:t>
-      </w:r>
-      <w:proofErr w:type="spellEnd"/>
-      <w:r>
-        <w:rPr>
-          <w:szCs w:val="22"/>
-        </w:rPr>
-        <w:t xml:space="preserve">, 2016). The result was better media performance by default for standard CPUs as there was an increased demand for CPUs to be capable of moderate graphics tasks such as HD media playback and light 3D rendering. Intel was not the only CPU manufacture to do this. AMD also pioneered the technology with their Accelerated Processing Unit (APU) </w:t>
-      </w:r>
-      <w:r>
-        <w:rPr>
-          <w:szCs w:val="22"/>
-        </w:rPr>
-        <w:lastRenderedPageBreak/>
-        <w:t xml:space="preserve">technology in 2011 which was designed to provide better 3D and media performance in small form factor computers such as laptops and game consoles. </w:t>
-      </w:r>
-    </w:p>
-    <w:p>
-      <w:pPr>
-        <w:pStyle w:val="Heading3"/>
-      </w:pPr>
-      <w:bookmarkStart w:id="15" w:name="_Toc477003820"/>
-      <w:r>
-        <w:t xml:space="preserve">2.1.2 </w:t>
-      </w:r>
-      <w:r>
-        <w:t>Manufacturers</w:t>
-      </w:r>
-      <w:bookmarkEnd w:id="15"/>
+      </w:pPr>
+      <w:r>
+        <w:t>Because GPUs are specialised hardware they have been traditionally accessed through industry approved API standards like OpenGL and OpenCL. Over the years, the number of APIs available have expanded as GPUs have evolved. The newest APIs include Vulcan (Khronosorg, 2016), Metal (Applecom, 2016) and CUDA (Nvidiacom, 2016). GPUs are traditionally used for parallel computation and advanced 3D rendering and in the following section I will be summarising the technology used most today to accomplish rendering and computation.</w:t>
+      </w:r>
     </w:p>
     <w:p>
       <w:pPr>
         <w:spacing w:line="276" w:lineRule="auto"/>
-        <w:rPr>
-          <w:szCs w:val="22"/>
-        </w:rPr>
-      </w:pPr>
-      <w:r>
-        <w:rPr>
-          <w:szCs w:val="22"/>
-        </w:rPr>
-        <w:t>Two major chip manufacturers AMD and NVidia dominate the dedicated graphics market. There is a consensus that NVidia today holds a majority share of the market, this is backed up both by Steam hardware reports</w:t>
-      </w:r>
-      <w:r>
-        <w:rPr>
-          <w:rStyle w:val="apple-converted-space"/>
-          <w:rFonts w:cs="Arial"/>
-          <w:color w:val="333333"/>
-          <w:szCs w:val="22"/>
-          <w:shd w:val="clear" w:color="auto" w:fill="FFFFFF"/>
-        </w:rPr>
-        <w:t> </w:t>
-      </w:r>
-      <w:r>
-        <w:rPr>
-          <w:szCs w:val="22"/>
-        </w:rPr>
-        <w:t>(</w:t>
-      </w:r>
-      <w:proofErr w:type="spellStart"/>
-      <w:r>
-        <w:rPr>
-          <w:szCs w:val="22"/>
-        </w:rPr>
-        <w:t>Steampoweredcom</w:t>
-      </w:r>
-      <w:proofErr w:type="spellEnd"/>
-      <w:r>
-        <w:rPr>
-          <w:szCs w:val="22"/>
-        </w:rPr>
-        <w:t>, 2016) and research undertaken at John Peddie Research. Although NVidia dominates the market AMD is still an influential player. The latest generation consoles, the Xbox One and PlayStation 4 are powered by AMD graphics cards. What’s more their Mantle API (</w:t>
-      </w:r>
-      <w:proofErr w:type="spellStart"/>
-      <w:r>
-        <w:rPr>
-          <w:szCs w:val="22"/>
-        </w:rPr>
-        <w:t>Amdcom</w:t>
-      </w:r>
-      <w:proofErr w:type="spellEnd"/>
-      <w:r>
-        <w:rPr>
-          <w:szCs w:val="22"/>
-        </w:rPr>
-        <w:t xml:space="preserve">, 2016) was the starting point for the new API for both compute and graphics </w:t>
-      </w:r>
-      <w:proofErr w:type="spellStart"/>
-      <w:r>
-        <w:rPr>
-          <w:szCs w:val="22"/>
-        </w:rPr>
-        <w:t>Vulkan</w:t>
-      </w:r>
-      <w:proofErr w:type="spellEnd"/>
-      <w:r>
-        <w:rPr>
-          <w:szCs w:val="22"/>
-        </w:rPr>
-        <w:t xml:space="preserve"> (</w:t>
-      </w:r>
-      <w:proofErr w:type="spellStart"/>
-      <w:r>
-        <w:rPr>
-          <w:szCs w:val="22"/>
-        </w:rPr>
-        <w:t>Khronosorg</w:t>
-      </w:r>
-      <w:proofErr w:type="spellEnd"/>
-      <w:r>
-        <w:rPr>
-          <w:szCs w:val="22"/>
-        </w:rPr>
-        <w:t>, 2016) which aims to supersede OpenGL and OpenCL entirely. AMD entered the graphics card market with the acquisition of ATI in 2006 and has been a keen player ever since. NVidia has its own accomplishments with its own compute API supported on its cards known as CUDA which is a direct competitor to OpenCL. NVidia cards are commonly the graphics card vendor of choice when it comes to laptops and general desktops as well.</w:t>
-      </w:r>
+      </w:pPr>
     </w:p>
     <w:p>
       <w:pPr>
         <w:spacing w:line="276" w:lineRule="auto"/>
-        <w:rPr>
-          <w:szCs w:val="22"/>
-        </w:rPr>
-      </w:pPr>
-    </w:p>
-    <w:p>
-      <w:pPr>
-        <w:spacing w:line="276" w:lineRule="auto"/>
-        <w:rPr>
-          <w:szCs w:val="22"/>
-        </w:rPr>
-      </w:pPr>
-      <w:r>
-        <w:rPr>
-          <w:szCs w:val="22"/>
-        </w:rPr>
-        <w:t xml:space="preserve">Modern integrated graphics are now integrated onto the CPU die, making this technology completely dominated by the two major CPU manufacturers Intel and AMD. Intel added integrated graphics into their CPUs in 2010 with the launch of their </w:t>
-      </w:r>
-      <w:proofErr w:type="spellStart"/>
-      <w:r>
-        <w:rPr>
-          <w:szCs w:val="22"/>
-        </w:rPr>
-        <w:t>Westmere</w:t>
-      </w:r>
-      <w:proofErr w:type="spellEnd"/>
-      <w:r>
-        <w:rPr>
-          <w:szCs w:val="22"/>
-        </w:rPr>
-        <w:t xml:space="preserve"> microarchitecture. AMD arrived later with APUs based on their K10 architecture, that while not the first provided much bet</w:t>
-      </w:r>
-      <w:r>
-        <w:rPr>
-          <w:szCs w:val="22"/>
-        </w:rPr>
-        <w:t>ter performance out of the box.</w:t>
-      </w:r>
-    </w:p>
-    <w:p>
-      <w:pPr>
-        <w:pStyle w:val="Heading3"/>
-      </w:pPr>
-      <w:bookmarkStart w:id="16" w:name="_Toc477003821"/>
-      <w:r>
-        <w:t xml:space="preserve">2.1.3 </w:t>
-      </w:r>
-      <w:r>
-        <w:t>Software</w:t>
-      </w:r>
-      <w:bookmarkEnd w:id="16"/>
-    </w:p>
-    <w:p>
-      <w:pPr>
-        <w:spacing w:line="276" w:lineRule="auto"/>
-      </w:pPr>
-      <w:r>
-        <w:t>Because GPUs are specialised hardware they have been traditionally accessed through industry approved API standards like OpenGL and OpenCL. Over the years, the number of APIs available have expanded as GPUs have evolved. The newest APIs include Vulcan (</w:t>
-      </w:r>
-      <w:proofErr w:type="spellStart"/>
-      <w:r>
-        <w:t>Khronosorg</w:t>
-      </w:r>
-      <w:proofErr w:type="spellEnd"/>
-      <w:r>
-        <w:t>, 2016), Metal (</w:t>
-      </w:r>
-      <w:proofErr w:type="spellStart"/>
-      <w:r>
-        <w:t>Applecom</w:t>
-      </w:r>
-      <w:proofErr w:type="spellEnd"/>
-      <w:r>
-        <w:t>, 2016) and CUDA (</w:t>
-      </w:r>
-      <w:proofErr w:type="spellStart"/>
-      <w:r>
-        <w:t>Nvidiacom</w:t>
-      </w:r>
-      <w:proofErr w:type="spellEnd"/>
-      <w:r>
-        <w:t>, 2016). GPUs are traditionally used for parallel computation and advanced 3D rendering and in the following section I will be summarising the technology used most today to accomplish rendering and computation.</w:t>
-      </w:r>
-    </w:p>
-    <w:p>
-      <w:pPr>
-        <w:spacing w:line="276" w:lineRule="auto"/>
-      </w:pPr>
-    </w:p>
-    <w:p>
-      <w:pPr>
-        <w:spacing w:line="276" w:lineRule="auto"/>
-      </w:pPr>
-      <w:r>
-        <w:t xml:space="preserve">3D Rendering has been traditionally accomplished through either DirectX or OpenGL. DirectX is a set of Windows APIs for multimedia applications. DirectX’s key component is Direct3D which is a direct competitor to OpenGL and allows developers to write 3D applications. DirectX unlike OpenGL isn’t cross platform, you will only find it on Windows, one of its key faults. Another key differential is that DirectX isn’t backwards compatible unlike its competitor. OpenGL stands for Open Graphics Library; it is a cross platform API for 3D rendering. Unlike DirectX, OpenGL is only concerned with rendering and isn’t a set of APIs but rather one API for rendering only. OpenGL is backwards compatible and uniquely has multiple versions which has seen it expand onto other platforms. OpenGL ES brought the API to embedded systems, and </w:t>
-      </w:r>
-      <w:proofErr w:type="spellStart"/>
-      <w:r>
-        <w:t>WebGL</w:t>
-      </w:r>
-      <w:proofErr w:type="spellEnd"/>
-      <w:r>
-        <w:t xml:space="preserve"> brought hardware accelerated rendering to the Web. In any case as it is one of the few platform independent graphics APIs it is still used today, most notably on Linux and Mac.</w:t>
+      </w:pPr>
+      <w:r>
+        <w:t>3D Rendering has been traditionally accomplished through either DirectX or OpenGL. DirectX is a set of Windows APIs for multimedia applications. DirectX’s key component is Direct3D which is a direct competitor to OpenGL and allows developers to write 3D applications. DirectX unlike OpenGL isn’t cross platform, you will only find it on Windows, one of its key faults. Another key differential is that DirectX isn’t backwards compatible unlike its competitor. OpenGL stands for Open Graphics Library; it is a cross platform API for 3D rendering. Unlike DirectX, OpenGL is only concerned with rendering and isn’t a set of APIs but rather one API for rendering only. OpenGL is backwards compatible and uniquely has multiple versions which has seen it expand onto other platforms. OpenGL ES brought the API to embedded systems, and WebGL brought hardware accelerated rendering to the Web. In any case as it is one of the few platform independent graphics APIs it is still used today, most notably on Linux and Mac.</w:t>
       </w:r>
     </w:p>
     <w:p>
@@ -9173,7 +8904,7 @@
           <v:shape id="_x0000_i1351" type="#_x0000_t75" style="width:450.75pt;height:2in" o:ole="">
             <v:imagedata r:id="rId9" o:title=""/>
           </v:shape>
-          <o:OLEObject Type="Embed" ProgID="Word.OpenDocumentText.12" ShapeID="_x0000_i1351" DrawAspect="Content" ObjectID="_1550758989" r:id="rId10"/>
+          <o:OLEObject Type="Embed" ProgID="Word.OpenDocumentText.12" ShapeID="_x0000_i1351" DrawAspect="Content" ObjectID="_1550760160" r:id="rId10"/>
         </w:object>
       </w:r>
     </w:p>
@@ -9217,15 +8948,7 @@
         <w:spacing w:after="120" w:line="276" w:lineRule="auto"/>
       </w:pPr>
       <w:r>
-        <w:t>On the compute side of GPU APIs, we have CUDA and OpenCL. Apple originally proposed the Open Compute Library known as OpenCL to allow developers to take advantage of GPUs on their platform. They submitted it to the Kronos Group and it soon became an industry standard. Where OpenCL is different from CUDA is the range of devices it works on. OpenCL can run on any heterogeneous system and is not bound to a single operating system like DirectX or hardware manufacturer like CUDA. CUDA on the other hand will only run on NVidia hardware. Research (</w:t>
-      </w:r>
-      <w:proofErr w:type="spellStart"/>
-      <w:r>
-        <w:t>Karimi</w:t>
-      </w:r>
-      <w:proofErr w:type="spellEnd"/>
-      <w:r>
-        <w:t xml:space="preserve">, K, 2016) found CUDA to perform better than OpenCL, however CUDAs inability to work across hardware from different manufacturers is </w:t>
+        <w:t xml:space="preserve">On the compute side of GPU APIs, we have CUDA and OpenCL. Apple originally proposed the Open Compute Library known as OpenCL to allow developers to take advantage of GPUs on their platform. They submitted it to the Kronos Group and it soon became an industry standard. Where OpenCL is different from CUDA is the range of devices it works on. OpenCL can run on any heterogeneous system and is not bound to a single operating system like DirectX or hardware manufacturer like CUDA. CUDA on the other hand will only run on NVidia hardware. Research (Karimi, K, 2016) found CUDA to perform better than OpenCL, however CUDAs inability to work across hardware from different manufacturers is </w:t>
       </w:r>
       <w:r>
         <w:t xml:space="preserve">certainly its biggest downfall yet </w:t>
@@ -9284,7 +9007,7 @@
           <v:shape id="_x0000_i1352" type="#_x0000_t75" style="width:522.75pt;height:77.25pt" o:ole="">
             <v:imagedata r:id="rId11" o:title=""/>
           </v:shape>
-          <o:OLEObject Type="Embed" ProgID="Word.OpenDocumentText.12" ShapeID="_x0000_i1352" DrawAspect="Content" ObjectID="_1550758990" r:id="rId12"/>
+          <o:OLEObject Type="Embed" ProgID="Word.OpenDocumentText.12" ShapeID="_x0000_i1352" DrawAspect="Content" ObjectID="_1550760161" r:id="rId12"/>
         </w:object>
       </w:r>
     </w:p>
@@ -9411,13 +9134,8 @@
       <w:r>
         <w:t>papers (</w:t>
       </w:r>
-      <w:proofErr w:type="spellStart"/>
-      <w:r>
-        <w:t>Vuduc</w:t>
-      </w:r>
-      <w:proofErr w:type="spellEnd"/>
-      <w:r>
-        <w:t>, R et all, 2010</w:t>
+      <w:r>
+        <w:t>Vuduc, R et all, 2010</w:t>
       </w:r>
       <w:r>
         <w:t>)</w:t>
@@ -9434,23 +9152,7 @@
           <w:iCs/>
           <w:color w:val="000000" w:themeColor="text1"/>
         </w:rPr>
-        <w:t xml:space="preserve">Richardson A, </w:t>
-      </w:r>
-      <w:proofErr w:type="spellStart"/>
-      <w:r>
-        <w:rPr>
-          <w:iCs/>
-          <w:color w:val="000000" w:themeColor="text1"/>
-        </w:rPr>
-        <w:t>Gray</w:t>
-      </w:r>
-      <w:proofErr w:type="spellEnd"/>
-      <w:r>
-        <w:rPr>
-          <w:iCs/>
-          <w:color w:val="000000" w:themeColor="text1"/>
-        </w:rPr>
-        <w:t>, A, 2008</w:t>
+        <w:t>Richardson A, Gray, A, 2008</w:t>
       </w:r>
       <w:r>
         <w:rPr>
@@ -9648,21 +9350,7 @@
         <w:rPr>
           <w:shd w:val="clear" w:color="auto" w:fill="FFFFFF"/>
         </w:rPr>
-        <w:t xml:space="preserve"> However, this issue is being address through APIs like NVidia’s thrust and OpenCL. Here the APIs can utilize other parallel programming mechanisms if a GPU isn’t available. Thrust will utilize open source thread libraries like </w:t>
-      </w:r>
-      <w:proofErr w:type="spellStart"/>
-      <w:r>
-        <w:rPr>
-          <w:shd w:val="clear" w:color="auto" w:fill="FFFFFF"/>
-        </w:rPr>
-        <w:t>OpenMP</w:t>
-      </w:r>
-      <w:proofErr w:type="spellEnd"/>
-      <w:r>
-        <w:rPr>
-          <w:shd w:val="clear" w:color="auto" w:fill="FFFFFF"/>
-        </w:rPr>
-        <w:t xml:space="preserve"> and OpenCL code doesn’t need to run on a GPU and can run on a CPU as a backup.</w:t>
+        <w:t xml:space="preserve"> However, this issue is being address through APIs like NVidia’s thrust and OpenCL. Here the APIs can utilize other parallel programming mechanisms if a GPU isn’t available. Thrust will utilize open source thread libraries like OpenMP and OpenCL code doesn’t need to run on a GPU and can run on a CPU as a backup.</w:t>
       </w:r>
     </w:p>
     <w:p>
@@ -9831,21 +9519,7 @@
         <w:rPr>
           <w:rFonts w:cs="Arial"/>
         </w:rPr>
-        <w:t xml:space="preserve">We chose JavaScript as the language for the platform for various reasons. The first is its speed. JavaScript has benefited from a large amount of investment in compiler development with most browser vendors now opting for Just in Time (JIT) compilers over traditional interpreters for JavaScript execution. The result is a tenfold increase in JavaScript speed making the language more suitable for high performance applications. Second JavaScript is a very popular language, in their yearly survey </w:t>
-      </w:r>
-      <w:proofErr w:type="spellStart"/>
-      <w:r>
-        <w:rPr>
-          <w:rFonts w:cs="Arial"/>
-        </w:rPr>
-        <w:t>StackOverflow</w:t>
-      </w:r>
-      <w:proofErr w:type="spellEnd"/>
-      <w:r>
-        <w:rPr>
-          <w:rFonts w:cs="Arial"/>
-        </w:rPr>
-        <w:t xml:space="preserve"> found JavaScript to be the most popular technology </w:t>
+        <w:t xml:space="preserve">We chose JavaScript as the language for the platform for various reasons. The first is its speed. JavaScript has benefited from a large amount of investment in compiler development with most browser vendors now opting for Just in Time (JIT) compilers over traditional interpreters for JavaScript execution. The result is a tenfold increase in JavaScript speed making the language more suitable for high performance applications. Second JavaScript is a very popular language, in their yearly survey StackOverflow found JavaScript to be the most popular technology </w:t>
       </w:r>
       <w:r>
         <w:t>(Stack overflow blog, 2016)</w:t>
@@ -9890,15 +9564,7 @@
         <w:t xml:space="preserve"> in 1995</w:t>
       </w:r>
       <w:r>
-        <w:t xml:space="preserve"> by Brendan </w:t>
-      </w:r>
-      <w:proofErr w:type="spellStart"/>
-      <w:r>
-        <w:t>Eich</w:t>
-      </w:r>
-      <w:proofErr w:type="spellEnd"/>
-      <w:r>
-        <w:t xml:space="preserve"> when </w:t>
+        <w:t xml:space="preserve"> by Brendan Eich when </w:t>
       </w:r>
       <w:r>
         <w:t>Netscape hired him</w:t>
@@ -9913,15 +9579,7 @@
         <w:t>(Severance C, 2012). JavaScript’s design was aimed to be a lightweight interpreted language to complement Java. But at the same time, it would need to appeal to non-professionals in the software world.</w:t>
       </w:r>
       <w:r>
-        <w:t xml:space="preserve"> Like other languages at the time JavaScript took the basic syntax from the C language with simpler semantics and dynamic memory allocations. As JavaScript was designed for web pages the complexity of concurrency and memory was left behind to present the language as a lightweight tool compared to other languages at the time. JavaScript as we know it today was brought about through the languages standardisation in the late 1990s. Through the ECMAScript the core language specification was been refined and improved upon to fully realise the goals set out when Brendan </w:t>
-      </w:r>
-      <w:proofErr w:type="spellStart"/>
-      <w:r>
-        <w:t>Eich</w:t>
-      </w:r>
-      <w:proofErr w:type="spellEnd"/>
-      <w:r>
-        <w:t xml:space="preserve"> first started the project. </w:t>
+        <w:t xml:space="preserve"> Like other languages at the time JavaScript took the basic syntax from the C language with simpler semantics and dynamic memory allocations. As JavaScript was designed for web pages the complexity of concurrency and memory was left behind to present the language as a lightweight tool compared to other languages at the time. JavaScript as we know it today was brought about through the languages standardisation in the late 1990s. Through the ECMAScript the core language specification was been refined and improved upon to fully realise the goals set out when Brendan Eich first started the project. </w:t>
       </w:r>
     </w:p>
     <w:p>
@@ -10208,27 +9866,7 @@
           <w:shd w:val="clear" w:color="auto" w:fill="FFFFFF"/>
           <w:lang w:eastAsia="en-GB"/>
         </w:rPr>
-        <w:t xml:space="preserve"> (</w:t>
-      </w:r>
-      <w:proofErr w:type="spellStart"/>
-      <w:r>
-        <w:rPr>
-          <w:rFonts w:cs="Arial"/>
-          <w:szCs w:val="22"/>
-          <w:shd w:val="clear" w:color="auto" w:fill="FFFFFF"/>
-          <w:lang w:eastAsia="en-GB"/>
-        </w:rPr>
-        <w:t>Ocariza</w:t>
-      </w:r>
-      <w:proofErr w:type="spellEnd"/>
-      <w:r>
-        <w:rPr>
-          <w:rFonts w:cs="Arial"/>
-          <w:szCs w:val="22"/>
-          <w:shd w:val="clear" w:color="auto" w:fill="FFFFFF"/>
-          <w:lang w:eastAsia="en-GB"/>
-        </w:rPr>
-        <w:t xml:space="preserve"> F et al, 2013)</w:t>
+        <w:t xml:space="preserve"> (Ocariza F et al, 2013)</w:t>
       </w:r>
       <w:r>
         <w:rPr>
@@ -10322,7 +9960,6 @@
         </w:rPr>
         <w:t>undertook (</w:t>
       </w:r>
-      <w:proofErr w:type="spellStart"/>
       <w:r>
         <w:rPr>
           <w:rFonts w:cs="Arial"/>
@@ -10330,60 +9967,30 @@
           <w:shd w:val="clear" w:color="auto" w:fill="FFFFFF"/>
           <w:lang w:eastAsia="en-GB"/>
         </w:rPr>
-        <w:t>Tilkov</w:t>
-      </w:r>
-      <w:proofErr w:type="spellEnd"/>
-      <w:r>
-        <w:rPr>
-          <w:rFonts w:cs="Arial"/>
+        <w:t>Tilkov, S. and Vinoski, S., 2010)</w:t>
+      </w:r>
+      <w:r>
+        <w:rPr>
           <w:szCs w:val="22"/>
-          <w:shd w:val="clear" w:color="auto" w:fill="FFFFFF"/>
-          <w:lang w:eastAsia="en-GB"/>
-        </w:rPr>
-        <w:t xml:space="preserve">, S. and </w:t>
-      </w:r>
-      <w:proofErr w:type="spellStart"/>
-      <w:r>
-        <w:rPr>
-          <w:rFonts w:cs="Arial"/>
+        </w:rPr>
+        <w:t xml:space="preserve"> show the design of the language has advantages even to domain areas such as high performance network programs.</w:t>
+      </w:r>
+      <w:r>
+        <w:rPr>
           <w:szCs w:val="22"/>
-          <w:shd w:val="clear" w:color="auto" w:fill="FFFFFF"/>
-          <w:lang w:eastAsia="en-GB"/>
-        </w:rPr>
-        <w:t>Vinoski</w:t>
-      </w:r>
-      <w:proofErr w:type="spellEnd"/>
-      <w:r>
-        <w:rPr>
-          <w:rFonts w:cs="Arial"/>
+        </w:rPr>
+        <w:t xml:space="preserve"> Here the event driven model of JavaScript rather than a multithreaded feature which most languages boast contains several advantages. Not least that utilizing the language is easier, that code written is easier to understand and in the case of Node the code written is more scalable. Here in this project we are aiming to see our own advantages </w:t>
+      </w:r>
+      <w:r>
+        <w:rPr>
           <w:szCs w:val="22"/>
-          <w:shd w:val="clear" w:color="auto" w:fill="FFFFFF"/>
-          <w:lang w:eastAsia="en-GB"/>
-        </w:rPr>
-        <w:t>, S., 2010)</w:t>
+        </w:rPr>
+        <w:t>for our own use case</w:t>
       </w:r>
       <w:r>
         <w:rPr>
           <w:szCs w:val="22"/>
         </w:rPr>
-        <w:t xml:space="preserve"> show the design of the language has advantages even to domain areas such as high performance network programs.</w:t>
-      </w:r>
-      <w:r>
-        <w:rPr>
-          <w:szCs w:val="22"/>
-        </w:rPr>
-        <w:t xml:space="preserve"> Here the event driven model of JavaScript rather than a multithreaded feature which most languages boast contains several advantages. Not least that utilizing the language is easier, that code written is easier to understand and in the case of Node the code written is more scalable. Here in this project we are aiming to see our own advantages </w:t>
-      </w:r>
-      <w:r>
-        <w:rPr>
-          <w:szCs w:val="22"/>
-        </w:rPr>
-        <w:t>for our own use case</w:t>
-      </w:r>
-      <w:r>
-        <w:rPr>
-          <w:szCs w:val="22"/>
-        </w:rPr>
         <w:t xml:space="preserve"> for JavaScript in our environment.</w:t>
       </w:r>
     </w:p>
@@ -10418,23 +10025,7 @@
           <w:rFonts w:cs="Arial"/>
           <w:shd w:val="clear" w:color="auto" w:fill="FFFFFF"/>
         </w:rPr>
-        <w:t>(</w:t>
-      </w:r>
-      <w:proofErr w:type="spellStart"/>
-      <w:r>
-        <w:rPr>
-          <w:rFonts w:cs="Arial"/>
-          <w:shd w:val="clear" w:color="auto" w:fill="FFFFFF"/>
-        </w:rPr>
-        <w:t>Mozillaorg</w:t>
-      </w:r>
-      <w:proofErr w:type="spellEnd"/>
-      <w:r>
-        <w:rPr>
-          <w:rFonts w:cs="Arial"/>
-          <w:shd w:val="clear" w:color="auto" w:fill="FFFFFF"/>
-        </w:rPr>
-        <w:t>, 2016)</w:t>
+        <w:t>(Mozillaorg, 2016)</w:t>
       </w:r>
       <w:r>
         <w:rPr>
@@ -10467,13 +10058,11 @@
       <w:r>
         <w:t xml:space="preserve"> </w:t>
       </w:r>
-      <w:proofErr w:type="spellStart"/>
       <w:r>
         <w:t>ArrayBuffer</w:t>
       </w:r>
       <w:bookmarkEnd w:id="23"/>
       <w:bookmarkEnd w:id="24"/>
-      <w:proofErr w:type="spellEnd"/>
     </w:p>
     <w:p>
       <w:pPr>
@@ -10482,11 +10071,9 @@
           <w:rFonts w:cs="Arial"/>
         </w:rPr>
       </w:pPr>
-      <w:proofErr w:type="spellStart"/>
       <w:r>
         <w:t>ArrayBuffer</w:t>
       </w:r>
-      <w:proofErr w:type="spellEnd"/>
       <w:r>
         <w:rPr>
           <w:rFonts w:cs="Arial"/>
@@ -10535,11 +10122,9 @@
         </w:rPr>
         <w:t xml:space="preserve"> and represent it in memory in JavaScript with the following </w:t>
       </w:r>
-      <w:proofErr w:type="spellStart"/>
       <w:r>
         <w:t>ArrayBuffer</w:t>
       </w:r>
-      <w:proofErr w:type="spellEnd"/>
       <w:r>
         <w:rPr>
           <w:rFonts w:cs="Arial"/>
@@ -10587,7 +10172,7 @@
           <v:shape id="_x0000_i1353" type="#_x0000_t75" style="width:453.75pt;height:87pt" o:ole="">
             <v:imagedata r:id="rId13" o:title=""/>
           </v:shape>
-          <o:OLEObject Type="Embed" ProgID="Word.OpenDocumentText.12" ShapeID="_x0000_i1353" DrawAspect="Content" ObjectID="_1550758991" r:id="rId14"/>
+          <o:OLEObject Type="Embed" ProgID="Word.OpenDocumentText.12" ShapeID="_x0000_i1353" DrawAspect="Content" ObjectID="_1550760162" r:id="rId14"/>
         </w:object>
       </w:r>
     </w:p>
@@ -10654,7 +10239,7 @@
           <v:shape id="_x0000_i1354" type="#_x0000_t75" style="width:468.75pt;height:129pt" o:ole="">
             <v:imagedata r:id="rId15" o:title=""/>
           </v:shape>
-          <o:OLEObject Type="Embed" ProgID="Word.OpenDocumentText.12" ShapeID="_x0000_i1354" DrawAspect="Content" ObjectID="_1550758992" r:id="rId16"/>
+          <o:OLEObject Type="Embed" ProgID="Word.OpenDocumentText.12" ShapeID="_x0000_i1354" DrawAspect="Content" ObjectID="_1550760163" r:id="rId16"/>
         </w:object>
       </w:r>
       <w:r>
@@ -10737,11 +10322,9 @@
         </w:rPr>
         <w:t xml:space="preserve">Following the base type </w:t>
       </w:r>
-      <w:proofErr w:type="spellStart"/>
       <w:r>
         <w:t>ArrayBuffer</w:t>
       </w:r>
-      <w:proofErr w:type="spellEnd"/>
       <w:r>
         <w:rPr>
           <w:rFonts w:cs="Arial"/>
@@ -10809,7 +10392,7 @@
           <v:shape id="_x0000_i1355" type="#_x0000_t75" style="width:453.75pt;height:63.75pt" o:ole="">
             <v:imagedata r:id="rId17" o:title=""/>
           </v:shape>
-          <o:OLEObject Type="Embed" ProgID="Word.OpenDocumentText.12" ShapeID="_x0000_i1355" DrawAspect="Content" ObjectID="_1550758993" r:id="rId18"/>
+          <o:OLEObject Type="Embed" ProgID="Word.OpenDocumentText.12" ShapeID="_x0000_i1355" DrawAspect="Content" ObjectID="_1550760164" r:id="rId18"/>
         </w:object>
       </w:r>
     </w:p>
@@ -10943,7 +10526,7 @@
           <v:shape id="_x0000_i1356" type="#_x0000_t75" style="width:453.75pt;height:53.25pt" o:ole="">
             <v:imagedata r:id="rId19" o:title=""/>
           </v:shape>
-          <o:OLEObject Type="Embed" ProgID="Word.OpenDocumentText.12" ShapeID="_x0000_i1356" DrawAspect="Content" ObjectID="_1550758994" r:id="rId20"/>
+          <o:OLEObject Type="Embed" ProgID="Word.OpenDocumentText.12" ShapeID="_x0000_i1356" DrawAspect="Content" ObjectID="_1550760165" r:id="rId20"/>
         </w:object>
       </w:r>
     </w:p>
@@ -11073,14 +10656,12 @@
       <w:r>
         <w:t xml:space="preserve"> and </w:t>
       </w:r>
-      <w:proofErr w:type="spellStart"/>
       <w:r>
         <w:rPr>
           <w:rStyle w:val="QuoteChar"/>
         </w:rPr>
         <w:t>const</w:t>
       </w:r>
-      <w:proofErr w:type="spellEnd"/>
       <w:r>
         <w:t xml:space="preserve"> aimed to solve the problem of variable scoping and reinitializing found in today’s JavaScript language.</w:t>
       </w:r>
@@ -11102,7 +10683,7 @@
           <v:shape id="_x0000_i1357" type="#_x0000_t75" style="width:468.75pt;height:179.25pt" o:ole="">
             <v:imagedata r:id="rId21" o:title=""/>
           </v:shape>
-          <o:OLEObject Type="Embed" ProgID="Word.OpenDocumentText.12" ShapeID="_x0000_i1357" DrawAspect="Content" ObjectID="_1550758995" r:id="rId22"/>
+          <o:OLEObject Type="Embed" ProgID="Word.OpenDocumentText.12" ShapeID="_x0000_i1357" DrawAspect="Content" ObjectID="_1550760166" r:id="rId22"/>
         </w:object>
       </w:r>
     </w:p>
@@ -11138,21 +10719,7 @@
         <w:rPr>
           <w:rStyle w:val="Emphasis"/>
         </w:rPr>
-        <w:t xml:space="preserve">let and </w:t>
-      </w:r>
-      <w:proofErr w:type="spellStart"/>
-      <w:r>
-        <w:rPr>
-          <w:rStyle w:val="Emphasis"/>
-        </w:rPr>
-        <w:t>const</w:t>
-      </w:r>
-      <w:proofErr w:type="spellEnd"/>
-      <w:r>
-        <w:rPr>
-          <w:rStyle w:val="Emphasis"/>
-        </w:rPr>
-        <w:t xml:space="preserve"> keyword example</w:t>
+        <w:t>let and const keyword example</w:t>
       </w:r>
     </w:p>
     <w:p>
@@ -11192,7 +10759,7 @@
           <v:shape id="_x0000_i1358" type="#_x0000_t75" style="width:468.75pt;height:56.25pt" o:ole="">
             <v:imagedata r:id="rId23" o:title=""/>
           </v:shape>
-          <o:OLEObject Type="Embed" ProgID="Word.OpenDocumentText.12" ShapeID="_x0000_i1358" DrawAspect="Content" ObjectID="_1550758996" r:id="rId24"/>
+          <o:OLEObject Type="Embed" ProgID="Word.OpenDocumentText.12" ShapeID="_x0000_i1358" DrawAspect="Content" ObjectID="_1550760167" r:id="rId24"/>
         </w:object>
       </w:r>
     </w:p>
@@ -11271,7 +10838,7 @@
           <v:shape id="_x0000_i1359" type="#_x0000_t75" style="width:450.75pt;height:65.25pt" o:ole="">
             <v:imagedata r:id="rId25" o:title=""/>
           </v:shape>
-          <o:OLEObject Type="Embed" ProgID="Word.OpenDocumentText.12" ShapeID="_x0000_i1359" DrawAspect="Content" ObjectID="_1550758997" r:id="rId26"/>
+          <o:OLEObject Type="Embed" ProgID="Word.OpenDocumentText.12" ShapeID="_x0000_i1359" DrawAspect="Content" ObjectID="_1550760168" r:id="rId26"/>
         </w:object>
       </w:r>
     </w:p>
@@ -11362,41 +10929,13 @@
         <w:rPr>
           <w:rFonts w:cs="Arial"/>
         </w:rPr>
-        <w:t xml:space="preserve">These modules systems go by name of </w:t>
-      </w:r>
-      <w:proofErr w:type="spellStart"/>
-      <w:r>
-        <w:rPr>
-          <w:rFonts w:cs="Arial"/>
-        </w:rPr>
-        <w:t>CommonJS</w:t>
-      </w:r>
-      <w:proofErr w:type="spellEnd"/>
-      <w:r>
-        <w:rPr>
-          <w:rFonts w:cs="Arial"/>
-        </w:rPr>
-        <w:t xml:space="preserve"> and AMD (Asynchronous Module Definition).  As part of the platform, o</w:t>
-      </w:r>
-      <w:r>
-        <w:rPr>
-          <w:rFonts w:cs="Arial"/>
-        </w:rPr>
-        <w:t xml:space="preserve">nce V8 was successfully embedded and the source code written in a file was parsed and executed the </w:t>
-      </w:r>
-      <w:proofErr w:type="spellStart"/>
-      <w:r>
-        <w:rPr>
-          <w:rFonts w:cs="Arial"/>
-        </w:rPr>
-        <w:t>CommonJS</w:t>
-      </w:r>
-      <w:proofErr w:type="spellEnd"/>
-      <w:r>
-        <w:rPr>
-          <w:rFonts w:cs="Arial"/>
-        </w:rPr>
-        <w:t xml:space="preserve"> standard </w:t>
+        <w:t>These modules systems go by name of CommonJS and AMD (Asynchronous Module Definition).  As part of the platform, o</w:t>
+      </w:r>
+      <w:r>
+        <w:rPr>
+          <w:rFonts w:cs="Arial"/>
+        </w:rPr>
+        <w:t xml:space="preserve">nce V8 was successfully embedded and the source code written in a file was parsed and executed the CommonJS standard </w:t>
       </w:r>
       <w:r>
         <w:rPr>
@@ -11416,13 +10955,8 @@
         <w:pStyle w:val="Heading4"/>
       </w:pPr>
       <w:r>
-        <w:t xml:space="preserve">2.2.4.1 </w:t>
-      </w:r>
-      <w:proofErr w:type="spellStart"/>
-      <w:r>
-        <w:t>CommonJS</w:t>
-      </w:r>
-      <w:proofErr w:type="spellEnd"/>
+        <w:t>2.2.4.1 CommonJS</w:t>
+      </w:r>
     </w:p>
     <w:p>
       <w:pPr>
@@ -11435,35 +10969,7 @@
         <w:rPr>
           <w:rFonts w:cs="Arial"/>
         </w:rPr>
-        <w:t xml:space="preserve">The </w:t>
-      </w:r>
-      <w:proofErr w:type="spellStart"/>
-      <w:r>
-        <w:rPr>
-          <w:rFonts w:cs="Arial"/>
-        </w:rPr>
-        <w:t>CommonJS</w:t>
-      </w:r>
-      <w:proofErr w:type="spellEnd"/>
-      <w:r>
-        <w:rPr>
-          <w:rFonts w:cs="Arial"/>
-        </w:rPr>
-        <w:t xml:space="preserve"> standard (</w:t>
-      </w:r>
-      <w:proofErr w:type="spellStart"/>
-      <w:r>
-        <w:rPr>
-          <w:rFonts w:cs="Arial"/>
-        </w:rPr>
-        <w:t>Commonjsorg</w:t>
-      </w:r>
-      <w:proofErr w:type="spellEnd"/>
-      <w:r>
-        <w:rPr>
-          <w:rFonts w:cs="Arial"/>
-        </w:rPr>
-        <w:t xml:space="preserve">, 2016) specifies a contract for modules and how they should be handled. </w:t>
+        <w:t xml:space="preserve">The CommonJS standard (Commonjsorg, 2016) specifies a contract for modules and how they should be handled. </w:t>
       </w:r>
       <w:r>
         <w:rPr>
@@ -11589,21 +11095,7 @@
         <w:rPr>
           <w:rFonts w:cs="Arial"/>
         </w:rPr>
-        <w:t>A module identifier is a string delimited by forward slashes. If a module id has no filename extension “.</w:t>
-      </w:r>
-      <w:proofErr w:type="spellStart"/>
-      <w:r>
-        <w:rPr>
-          <w:rFonts w:cs="Arial"/>
-        </w:rPr>
-        <w:t>js</w:t>
-      </w:r>
-      <w:proofErr w:type="spellEnd"/>
-      <w:r>
-        <w:rPr>
-          <w:rFonts w:cs="Arial"/>
-        </w:rPr>
-        <w:t xml:space="preserve">” is added by default. The module identifier is relative if it starts with “.”. Finally, relative identifiers are resolved relative to the call to </w:t>
+        <w:t xml:space="preserve">A module identifier is a string delimited by forward slashes. If a module id has no filename extension “.js” is added by default. The module identifier is relative if it starts with “.”. Finally, relative identifiers are resolved relative to the call to </w:t>
       </w:r>
       <w:r>
         <w:rPr>
@@ -11664,112 +11156,84 @@
         <w:rPr>
           <w:szCs w:val="22"/>
         </w:rPr>
-        <w:t xml:space="preserve">, with the above mentioned </w:t>
-      </w:r>
-      <w:proofErr w:type="spellStart"/>
+        <w:t>, with the above mentioned CommonJS runtime used on the server side. To be AMD compliant the following rules must be met.</w:t>
+      </w:r>
       <w:r>
         <w:rPr>
           <w:szCs w:val="22"/>
         </w:rPr>
-        <w:t>CommonJS</w:t>
-      </w:r>
-      <w:proofErr w:type="spellEnd"/>
+        <w:t xml:space="preserve"> </w:t>
+      </w:r>
       <w:r>
         <w:rPr>
           <w:szCs w:val="22"/>
         </w:rPr>
-        <w:t xml:space="preserve"> runtime used on the server side. To be AMD compliant the following rules must be met.</w:t>
+        <w:t>T</w:t>
       </w:r>
       <w:r>
         <w:rPr>
           <w:szCs w:val="22"/>
         </w:rPr>
-        <w:t xml:space="preserve"> </w:t>
+        <w:t xml:space="preserve">here should be a single function </w:t>
+      </w:r>
+      <w:r>
+        <w:rPr>
+          <w:rStyle w:val="QuoteChar"/>
+        </w:rPr>
+        <w:t>define</w:t>
       </w:r>
       <w:r>
         <w:rPr>
           <w:szCs w:val="22"/>
         </w:rPr>
-        <w:t>T</w:t>
+        <w:t xml:space="preserve"> that is available as either a local or global variable. </w:t>
       </w:r>
       <w:r>
         <w:rPr>
           <w:szCs w:val="22"/>
         </w:rPr>
-        <w:t xml:space="preserve">here should be a single function </w:t>
+        <w:t>The first argument, id, specifies the id of the module being defined. This argument is optional, and if it not present, the module id should default to the id of the module that the loader was requesting for the given response script. When present, the module id must be an absolute id.</w:t>
+      </w:r>
+    </w:p>
+    <w:p>
+      <w:pPr>
+        <w:spacing w:line="276" w:lineRule="auto"/>
+        <w:rPr>
+          <w:szCs w:val="22"/>
+        </w:rPr>
+      </w:pPr>
+    </w:p>
+    <w:p>
+      <w:pPr>
+        <w:spacing w:line="276" w:lineRule="auto"/>
+        <w:rPr>
+          <w:szCs w:val="24"/>
+        </w:rPr>
+      </w:pPr>
+      <w:r>
+        <w:rPr>
+          <w:szCs w:val="24"/>
+        </w:rPr>
+        <w:t xml:space="preserve">The second argument, </w:t>
       </w:r>
       <w:r>
         <w:rPr>
           <w:rStyle w:val="QuoteChar"/>
         </w:rPr>
-        <w:t>define</w:t>
-      </w:r>
-      <w:r>
-        <w:rPr>
-          <w:szCs w:val="22"/>
-        </w:rPr>
-        <w:t xml:space="preserve"> that is available as either a local or global variable. </w:t>
-      </w:r>
-      <w:r>
-        <w:rPr>
-          <w:szCs w:val="22"/>
-        </w:rPr>
-        <w:t>The first argument, id, specifies the id of the module being defined. This argument is optional, and if it not present, the module id should default to the id of the module that the loader was requesting for the given response script. When present, the module id must be an absolute id.</w:t>
-      </w:r>
-    </w:p>
-    <w:p>
-      <w:pPr>
-        <w:spacing w:line="276" w:lineRule="auto"/>
-        <w:rPr>
-          <w:szCs w:val="22"/>
-        </w:rPr>
-      </w:pPr>
-    </w:p>
-    <w:p>
-      <w:pPr>
-        <w:spacing w:line="276" w:lineRule="auto"/>
+        <w:t>dependencies</w:t>
+      </w:r>
+      <w:r>
         <w:rPr>
           <w:szCs w:val="24"/>
         </w:rPr>
-      </w:pPr>
+        <w:t xml:space="preserve">, is an array of the dependencies that are required by the module that is being defined. The dependencies must be resolved prior to execution of the module factory function, and the resolved values should be passed as arguments to the factory function with argument positions corresponding to index in the dependencies array. The dependencies ids may be relative ids, and should be resolved relative the module being defined. This specification defines three special dependency names that </w:t>
+      </w:r>
       <w:r>
         <w:rPr>
           <w:szCs w:val="24"/>
         </w:rPr>
-        <w:t xml:space="preserve">The second argument, </w:t>
-      </w:r>
-      <w:r>
-        <w:rPr>
-          <w:rStyle w:val="QuoteChar"/>
-        </w:rPr>
-        <w:t>dependencies</w:t>
-      </w:r>
-      <w:r>
-        <w:rPr>
-          <w:szCs w:val="24"/>
-        </w:rPr>
-        <w:t xml:space="preserve">, is an array of the dependencies that are required by the module that is being defined. The dependencies must be resolved prior to execution of the module factory function, and the resolved values should be passed as arguments to the factory function with argument positions corresponding to index in the dependencies array. The dependencies ids may be relative ids, and should be resolved relative the module being defined. This specification defines three special dependency names that </w:t>
-      </w:r>
-      <w:r>
-        <w:rPr>
-          <w:szCs w:val="24"/>
-        </w:rPr>
         <w:lastRenderedPageBreak/>
-        <w:t xml:space="preserve">have a distinct resolution. If the value of "require", "exports", or "module" appear in the dependency list, the argument should be resolved to the corresponding free variable as defined by the </w:t>
-      </w:r>
-      <w:proofErr w:type="spellStart"/>
-      <w:r>
-        <w:rPr>
-          <w:szCs w:val="24"/>
-        </w:rPr>
-        <w:t>CommonJS</w:t>
-      </w:r>
-      <w:proofErr w:type="spellEnd"/>
-      <w:r>
-        <w:rPr>
-          <w:szCs w:val="24"/>
-        </w:rPr>
-        <w:t xml:space="preserve"> modules specification. This argument is optional</w:t>
+        <w:t>have a distinct resolution. If the value of "require", "exports", or "module" appear in the dependency list, the argument should be resolved to the corresponding free variable as defined by the CommonJS modules specification. This argument is optional</w:t>
       </w:r>
       <w:r>
         <w:rPr>
@@ -12308,7 +11772,7 @@
           <v:shape id="_x0000_i1360" type="#_x0000_t75" style="width:450.75pt;height:111pt" o:ole="">
             <v:imagedata r:id="rId28" o:title=""/>
           </v:shape>
-          <o:OLEObject Type="Embed" ProgID="Word.OpenDocumentText.12" ShapeID="_x0000_i1360" DrawAspect="Content" ObjectID="_1550758998" r:id="rId29"/>
+          <o:OLEObject Type="Embed" ProgID="Word.OpenDocumentText.12" ShapeID="_x0000_i1360" DrawAspect="Content" ObjectID="_1550760169" r:id="rId29"/>
         </w:object>
       </w:r>
     </w:p>
@@ -12418,7 +11882,7 @@
           <v:shape id="_x0000_i1361" type="#_x0000_t75" style="width:450.75pt;height:107.25pt" o:ole="">
             <v:imagedata r:id="rId30" o:title=""/>
           </v:shape>
-          <o:OLEObject Type="Embed" ProgID="Word.OpenDocumentText.12" ShapeID="_x0000_i1361" DrawAspect="Content" ObjectID="_1550758999" r:id="rId31"/>
+          <o:OLEObject Type="Embed" ProgID="Word.OpenDocumentText.12" ShapeID="_x0000_i1361" DrawAspect="Content" ObjectID="_1550760170" r:id="rId31"/>
         </w:object>
       </w:r>
     </w:p>
@@ -12493,7 +11957,6 @@
         </w:rPr>
         <w:t xml:space="preserve"> all handles allocated in the current scope will be deleted when the </w:t>
       </w:r>
-      <w:proofErr w:type="spellStart"/>
       <w:r>
         <w:rPr>
           <w:rStyle w:val="QuoteChar"/>
@@ -12501,7 +11964,6 @@
         </w:rPr>
         <w:t>HandleScope</w:t>
       </w:r>
-      <w:proofErr w:type="spellEnd"/>
       <w:r>
         <w:rPr>
           <w:rFonts w:cs="Arial"/>
@@ -12509,7 +11971,6 @@
         </w:rPr>
         <w:t xml:space="preserve"> is deleted. Note to construct a </w:t>
       </w:r>
-      <w:proofErr w:type="spellStart"/>
       <w:r>
         <w:rPr>
           <w:rStyle w:val="QuoteChar"/>
@@ -12517,7 +11978,6 @@
         </w:rPr>
         <w:t>HandleScope</w:t>
       </w:r>
-      <w:proofErr w:type="spellEnd"/>
       <w:r>
         <w:rPr>
           <w:rFonts w:cs="Arial"/>
@@ -12525,7 +11985,6 @@
         </w:rPr>
         <w:t xml:space="preserve"> object you must pass the VM instance that the </w:t>
       </w:r>
-      <w:proofErr w:type="spellStart"/>
       <w:r>
         <w:rPr>
           <w:rStyle w:val="QuoteChar"/>
@@ -12533,7 +11992,6 @@
         </w:rPr>
         <w:t>HandleScope</w:t>
       </w:r>
-      <w:proofErr w:type="spellEnd"/>
       <w:r>
         <w:rPr>
           <w:rFonts w:cs="Arial"/>
@@ -12541,7 +11999,6 @@
         </w:rPr>
         <w:t xml:space="preserve"> will be run on. The </w:t>
       </w:r>
-      <w:proofErr w:type="spellStart"/>
       <w:r>
         <w:rPr>
           <w:rStyle w:val="QuoteChar"/>
@@ -12549,7 +12006,6 @@
         </w:rPr>
         <w:t>GetCurrent</w:t>
       </w:r>
-      <w:proofErr w:type="spellEnd"/>
       <w:r>
         <w:rPr>
           <w:rFonts w:cs="Arial"/>
@@ -12583,7 +12039,7 @@
           <v:shape id="_x0000_i1362" type="#_x0000_t75" style="width:450.75pt;height:63.75pt" o:ole="">
             <v:imagedata r:id="rId32" o:title=""/>
           </v:shape>
-          <o:OLEObject Type="Embed" ProgID="Word.OpenDocumentText.12" ShapeID="_x0000_i1362" DrawAspect="Content" ObjectID="_1550759000" r:id="rId33"/>
+          <o:OLEObject Type="Embed" ProgID="Word.OpenDocumentText.12" ShapeID="_x0000_i1362" DrawAspect="Content" ObjectID="_1550760171" r:id="rId33"/>
         </w:object>
       </w:r>
     </w:p>
@@ -12679,7 +12135,7 @@
           <v:shape id="_x0000_i1363" type="#_x0000_t75" style="width:450.75pt;height:86.25pt" o:ole="">
             <v:imagedata r:id="rId34" o:title=""/>
           </v:shape>
-          <o:OLEObject Type="Embed" ProgID="Word.OpenDocumentText.12" ShapeID="_x0000_i1363" DrawAspect="Content" ObjectID="_1550759001" r:id="rId35"/>
+          <o:OLEObject Type="Embed" ProgID="Word.OpenDocumentText.12" ShapeID="_x0000_i1363" DrawAspect="Content" ObjectID="_1550760172" r:id="rId35"/>
         </w:object>
       </w:r>
     </w:p>
@@ -12773,15 +12229,7 @@
         <w:spacing w:line="276" w:lineRule="auto"/>
       </w:pPr>
       <w:r>
-        <w:t>You can now write server side applications in JavaScript with Node.js (</w:t>
-      </w:r>
-      <w:proofErr w:type="spellStart"/>
-      <w:r>
-        <w:t>Nodejs</w:t>
-      </w:r>
-      <w:proofErr w:type="spellEnd"/>
-      <w:r>
-        <w:t xml:space="preserve"> foundation, 2016) which uses V8.</w:t>
+        <w:t>You can now write server side applications in JavaScript with Node.js (Nodejs foundation, 2016) which uses V8.</w:t>
       </w:r>
       <w:r>
         <w:t xml:space="preserve"> The argument ma</w:t>
@@ -12862,21 +12310,12 @@
         </w:rPr>
         <w:t>(</w:t>
       </w:r>
-      <w:proofErr w:type="spellStart"/>
       <w:r>
         <w:rPr>
           <w:color w:val="333333"/>
           <w:shd w:val="clear" w:color="auto" w:fill="FFFFFF"/>
         </w:rPr>
-        <w:t>Atomio</w:t>
-      </w:r>
-      <w:proofErr w:type="spellEnd"/>
-      <w:r>
-        <w:rPr>
-          <w:color w:val="333333"/>
-          <w:shd w:val="clear" w:color="auto" w:fill="FFFFFF"/>
-        </w:rPr>
-        <w:t>, 2016)</w:t>
+        <w:t>Atomio, 2016)</w:t>
       </w:r>
       <w:r>
         <w:t xml:space="preserve"> you can now write native desktop applications as well.</w:t>
@@ -13158,23 +12597,7 @@
         <w:t>15</w:t>
       </w:r>
       <w:r>
-        <w:t xml:space="preserve"> explains the architecture for the platform. Files written by the user are passed to the platform. The platform is a standalone executable written in C++. The C++ application embeds V8 for compiling JavaScript and provides bindings to the users JavaScript for accomplishing tasks. The C++ application utilizes various libraries to simplify the tasks it must perform including SDL2, GLEW, </w:t>
-      </w:r>
-      <w:proofErr w:type="spellStart"/>
-      <w:r>
-        <w:t>FreeImage</w:t>
-      </w:r>
-      <w:proofErr w:type="spellEnd"/>
-      <w:r>
-        <w:t xml:space="preserve"> and </w:t>
-      </w:r>
-      <w:proofErr w:type="spellStart"/>
-      <w:r>
-        <w:t>Poco</w:t>
-      </w:r>
-      <w:proofErr w:type="spellEnd"/>
-      <w:r>
-        <w:t>.</w:t>
+        <w:t xml:space="preserve"> explains the architecture for the platform. Files written by the user are passed to the platform. The platform is a standalone executable written in C++. The C++ application embeds V8 for compiling JavaScript and provides bindings to the users JavaScript for accomplishing tasks. The C++ application utilizes various libraries to simplify the tasks it must perform including SDL2, GLEW, FreeImage and Poco.</w:t>
       </w:r>
     </w:p>
     <w:p>
@@ -13378,15 +12801,7 @@
         <w:t>Omission</w:t>
       </w:r>
       <w:r>
-        <w:t xml:space="preserve"> of the file extension will assume .</w:t>
-      </w:r>
-      <w:proofErr w:type="spellStart"/>
-      <w:r>
-        <w:t>js</w:t>
-      </w:r>
-      <w:proofErr w:type="spellEnd"/>
-      <w:r>
-        <w:t xml:space="preserve"> by default.</w:t>
+        <w:t xml:space="preserve"> of the file extension will assume .js by default.</w:t>
       </w:r>
       <w:r>
         <w:t xml:space="preserve"> Failure to pass any arguments to the program will cause the platform to enter a read evaluate print loop commonly referred to as REPL.</w:t>
@@ -13395,13 +12810,8 @@
         <w:t xml:space="preserve"> Additional arguments are added such a</w:t>
       </w:r>
       <w:r>
-        <w:t>s –h for help information and –</w:t>
-      </w:r>
-      <w:proofErr w:type="spellStart"/>
-      <w:r>
-        <w:t>i</w:t>
-      </w:r>
-      <w:proofErr w:type="spellEnd"/>
+        <w:t>s –h for help information and –i</w:t>
+      </w:r>
       <w:r>
         <w:t xml:space="preserve"> for information on the platform. The finally argument not discussed is the version argument –v which will pr</w:t>
       </w:r>
@@ -13866,21 +13276,7 @@
         <w:rPr>
           <w:rFonts w:cs="Arial"/>
         </w:rPr>
-        <w:t xml:space="preserve">solved this by implementing the </w:t>
-      </w:r>
-      <w:proofErr w:type="spellStart"/>
-      <w:r>
-        <w:rPr>
-          <w:rFonts w:cs="Arial"/>
-        </w:rPr>
-        <w:t>CommonJS</w:t>
-      </w:r>
-      <w:proofErr w:type="spellEnd"/>
-      <w:r>
-        <w:rPr>
-          <w:rFonts w:cs="Arial"/>
-        </w:rPr>
-        <w:t xml:space="preserve"> standard which is used in the Node runtime as well. </w:t>
+        <w:t xml:space="preserve">solved this by implementing the CommonJS standard which is used in the Node runtime as well. </w:t>
       </w:r>
       <w:r>
         <w:rPr>
@@ -13920,16 +13316,8 @@
         <w:rPr>
           <w:rFonts w:cs="Arial"/>
         </w:rPr>
-        <w:t xml:space="preserve">With V8 and </w:t>
-      </w:r>
-      <w:proofErr w:type="spellStart"/>
-      <w:r>
-        <w:rPr>
-          <w:rFonts w:cs="Arial"/>
-        </w:rPr>
-        <w:t>CommonJS</w:t>
-      </w:r>
-      <w:proofErr w:type="spellEnd"/>
+        <w:t>With V8 and CommonJS</w:t>
+      </w:r>
       <w:r>
         <w:rPr>
           <w:rFonts w:cs="Arial"/>
@@ -13972,23 +13360,7 @@
           <w:rFonts w:cs="Arial"/>
           <w:shd w:val="clear" w:color="auto" w:fill="FFFFFF"/>
         </w:rPr>
-        <w:t>(</w:t>
-      </w:r>
-      <w:proofErr w:type="spellStart"/>
-      <w:r>
-        <w:rPr>
-          <w:rFonts w:cs="Arial"/>
-          <w:shd w:val="clear" w:color="auto" w:fill="FFFFFF"/>
-        </w:rPr>
-        <w:t>Mozillaorg</w:t>
-      </w:r>
-      <w:proofErr w:type="spellEnd"/>
-      <w:r>
-        <w:rPr>
-          <w:rFonts w:cs="Arial"/>
-          <w:shd w:val="clear" w:color="auto" w:fill="FFFFFF"/>
-        </w:rPr>
-        <w:t>, 2016)</w:t>
+        <w:t>(Mozillaorg, 2016)</w:t>
       </w:r>
       <w:r>
         <w:rPr>
@@ -14054,7 +13426,7 @@
           <v:shape id="_x0000_i1364" type="#_x0000_t75" style="width:468.75pt;height:111pt" o:ole="">
             <v:imagedata r:id="rId39" o:title=""/>
           </v:shape>
-          <o:OLEObject Type="Embed" ProgID="Word.OpenDocumentText.12" ShapeID="_x0000_i1364" DrawAspect="Content" ObjectID="_1550759002" r:id="rId40"/>
+          <o:OLEObject Type="Embed" ProgID="Word.OpenDocumentText.12" ShapeID="_x0000_i1364" DrawAspect="Content" ObjectID="_1550760173" r:id="rId40"/>
         </w:object>
       </w:r>
     </w:p>
@@ -14100,11 +13472,9 @@
       <w:r>
         <w:t xml:space="preserve"> </w:t>
       </w:r>
-      <w:proofErr w:type="spellStart"/>
       <w:r>
         <w:t>Datetime</w:t>
       </w:r>
-      <w:proofErr w:type="spellEnd"/>
       <w:r>
         <w:t xml:space="preserve"> module</w:t>
       </w:r>
@@ -14169,7 +13539,7 @@
           <v:shape id="_x0000_i1365" type="#_x0000_t75" style="width:453.75pt;height:120.75pt" o:ole="">
             <v:imagedata r:id="rId41" o:title=""/>
           </v:shape>
-          <o:OLEObject Type="Embed" ProgID="Word.OpenDocumentText.12" ShapeID="_x0000_i1365" DrawAspect="Content" ObjectID="_1550759003" r:id="rId42"/>
+          <o:OLEObject Type="Embed" ProgID="Word.OpenDocumentText.12" ShapeID="_x0000_i1365" DrawAspect="Content" ObjectID="_1550760174" r:id="rId42"/>
         </w:object>
       </w:r>
     </w:p>
@@ -14199,21 +13569,7 @@
         <w:rPr>
           <w:rStyle w:val="Emphasis"/>
         </w:rPr>
-        <w:t xml:space="preserve">: </w:t>
-      </w:r>
-      <w:proofErr w:type="spellStart"/>
-      <w:r>
-        <w:rPr>
-          <w:rStyle w:val="Emphasis"/>
-        </w:rPr>
-        <w:t>Datetime</w:t>
-      </w:r>
-      <w:proofErr w:type="spellEnd"/>
-      <w:r>
-        <w:rPr>
-          <w:rStyle w:val="Emphasis"/>
-        </w:rPr>
-        <w:t xml:space="preserve"> API example</w:t>
+        <w:t>: Datetime API example</w:t>
       </w:r>
     </w:p>
     <w:p>
@@ -14297,7 +13653,7 @@
           <v:shape id="_x0000_i1366" type="#_x0000_t75" style="width:453.75pt;height:96.75pt" o:ole="">
             <v:imagedata r:id="rId43" o:title=""/>
           </v:shape>
-          <o:OLEObject Type="Embed" ProgID="Word.OpenDocumentText.12" ShapeID="_x0000_i1366" DrawAspect="Content" ObjectID="_1550759004" r:id="rId44"/>
+          <o:OLEObject Type="Embed" ProgID="Word.OpenDocumentText.12" ShapeID="_x0000_i1366" DrawAspect="Content" ObjectID="_1550760175" r:id="rId44"/>
         </w:object>
       </w:r>
     </w:p>
@@ -14423,7 +13779,7 @@
           <v:shape id="_x0000_i1367" type="#_x0000_t75" style="width:453.75pt;height:87.75pt" o:ole="">
             <v:imagedata r:id="rId45" o:title=""/>
           </v:shape>
-          <o:OLEObject Type="Embed" ProgID="Word.OpenDocumentText.12" ShapeID="_x0000_i1367" DrawAspect="Content" ObjectID="_1550759005" r:id="rId46"/>
+          <o:OLEObject Type="Embed" ProgID="Word.OpenDocumentText.12" ShapeID="_x0000_i1367" DrawAspect="Content" ObjectID="_1550760176" r:id="rId46"/>
         </w:object>
       </w:r>
     </w:p>
@@ -14550,7 +13906,7 @@
           <v:shape id="_x0000_i1368" type="#_x0000_t75" style="width:468.75pt;height:68.25pt" o:ole="">
             <v:imagedata r:id="rId47" o:title=""/>
           </v:shape>
-          <o:OLEObject Type="Embed" ProgID="Word.OpenDocumentText.12" ShapeID="_x0000_i1368" DrawAspect="Content" ObjectID="_1550759006" r:id="rId48"/>
+          <o:OLEObject Type="Embed" ProgID="Word.OpenDocumentText.12" ShapeID="_x0000_i1368" DrawAspect="Content" ObjectID="_1550760177" r:id="rId48"/>
         </w:object>
       </w:r>
     </w:p>
@@ -14660,7 +14016,7 @@
           <v:shape id="_x0000_i1369" type="#_x0000_t75" style="width:522.75pt;height:125.25pt" o:ole="">
             <v:imagedata r:id="rId49" o:title=""/>
           </v:shape>
-          <o:OLEObject Type="Embed" ProgID="Word.OpenDocumentText.12" ShapeID="_x0000_i1369" DrawAspect="Content" ObjectID="_1550759007" r:id="rId50"/>
+          <o:OLEObject Type="Embed" ProgID="Word.OpenDocumentText.12" ShapeID="_x0000_i1369" DrawAspect="Content" ObjectID="_1550760178" r:id="rId50"/>
         </w:object>
       </w:r>
     </w:p>
@@ -14729,15 +14085,7 @@
         <w:t xml:space="preserve"> Again, this isn’t something that is in the standard template library in C++. </w:t>
       </w:r>
       <w:r>
-        <w:t xml:space="preserve">To solve this in the platform we have added a maths module that provides vector and matrix mathematic functions. The module code for this has been adapted from the open source project </w:t>
-      </w:r>
-      <w:proofErr w:type="spellStart"/>
-      <w:r>
-        <w:t>gl</w:t>
-      </w:r>
-      <w:proofErr w:type="spellEnd"/>
-      <w:r>
-        <w:t>-</w:t>
+        <w:t>To solve this in the platform we have added a maths module that provides vector and matrix mathematic functions. The module code for this has been adapted from the open source project gl-</w:t>
       </w:r>
       <w:r>
         <w:t>matrix</w:t>
@@ -14749,15 +14097,7 @@
         <w:t xml:space="preserve"> </w:t>
       </w:r>
       <w:r>
-        <w:t xml:space="preserve">which is a maths library designed for </w:t>
-      </w:r>
-      <w:proofErr w:type="spellStart"/>
-      <w:r>
-        <w:t>WebGL</w:t>
-      </w:r>
-      <w:proofErr w:type="spellEnd"/>
-      <w:r>
-        <w:t xml:space="preserve"> application</w:t>
+        <w:t>which is a maths library designed for WebGL application</w:t>
       </w:r>
       <w:r>
         <w:t>s</w:t>
@@ -14791,7 +14131,7 @@
           <v:shape id="_x0000_i1370" type="#_x0000_t75" style="width:468.75pt;height:167.25pt" o:ole="">
             <v:imagedata r:id="rId51" o:title=""/>
           </v:shape>
-          <o:OLEObject Type="Embed" ProgID="Word.OpenDocumentText.12" ShapeID="_x0000_i1370" DrawAspect="Content" ObjectID="_1550759008" r:id="rId52"/>
+          <o:OLEObject Type="Embed" ProgID="Word.OpenDocumentText.12" ShapeID="_x0000_i1370" DrawAspect="Content" ObjectID="_1550760179" r:id="rId52"/>
         </w:object>
       </w:r>
     </w:p>
@@ -14952,7 +14292,7 @@
           <v:shape id="_x0000_i1371" type="#_x0000_t75" style="width:453.75pt;height:99pt" o:ole="">
             <v:imagedata r:id="rId53" o:title=""/>
           </v:shape>
-          <o:OLEObject Type="Embed" ProgID="Word.OpenDocumentText.12" ShapeID="_x0000_i1371" DrawAspect="Content" ObjectID="_1550759009" r:id="rId54"/>
+          <o:OLEObject Type="Embed" ProgID="Word.OpenDocumentText.12" ShapeID="_x0000_i1371" DrawAspect="Content" ObjectID="_1550760180" r:id="rId54"/>
         </w:object>
       </w:r>
     </w:p>
@@ -15012,7 +14352,7 @@
           <v:shape id="_x0000_i1372" type="#_x0000_t75" style="width:453.75pt;height:105.75pt" o:ole="">
             <v:imagedata r:id="rId55" o:title=""/>
           </v:shape>
-          <o:OLEObject Type="Embed" ProgID="Word.OpenDocumentText.12" ShapeID="_x0000_i1372" DrawAspect="Content" ObjectID="_1550759010" r:id="rId56"/>
+          <o:OLEObject Type="Embed" ProgID="Word.OpenDocumentText.12" ShapeID="_x0000_i1372" DrawAspect="Content" ObjectID="_1550760181" r:id="rId56"/>
         </w:object>
       </w:r>
     </w:p>
@@ -15354,7 +14694,7 @@
           <v:shape id="_x0000_i1373" type="#_x0000_t75" style="width:450.75pt;height:96.75pt" o:ole="">
             <v:imagedata r:id="rId58" o:title=""/>
           </v:shape>
-          <o:OLEObject Type="Embed" ProgID="Word.OpenDocumentText.12" ShapeID="_x0000_i1373" DrawAspect="Content" ObjectID="_1550759011" r:id="rId59"/>
+          <o:OLEObject Type="Embed" ProgID="Word.OpenDocumentText.12" ShapeID="_x0000_i1373" DrawAspect="Content" ObjectID="_1550760182" r:id="rId59"/>
         </w:object>
       </w:r>
     </w:p>
@@ -15378,16 +14718,8 @@
         <w:rPr>
           <w:rStyle w:val="Emphasis"/>
         </w:rPr>
-        <w:t xml:space="preserve">: </w:t>
-      </w:r>
-      <w:proofErr w:type="spellStart"/>
-      <w:r>
-        <w:rPr>
-          <w:rStyle w:val="Emphasis"/>
-        </w:rPr>
-        <w:t>Settings.json</w:t>
-      </w:r>
-      <w:proofErr w:type="spellEnd"/>
+        <w:t>: Settings.json</w:t>
+      </w:r>
     </w:p>
     <w:p>
       <w:pPr>
@@ -15562,15 +14894,7 @@
         <w:t xml:space="preserve">for the </w:t>
       </w:r>
       <w:r>
-        <w:t xml:space="preserve">cube is loaded in and has pre-calculated </w:t>
-      </w:r>
-      <w:proofErr w:type="spellStart"/>
-      <w:r>
-        <w:t>normals</w:t>
-      </w:r>
-      <w:proofErr w:type="spellEnd"/>
-      <w:r>
-        <w:t xml:space="preserve"> for the lighting calculations. Per fragment lighting is used as it is </w:t>
+        <w:t xml:space="preserve">cube is loaded in and has pre-calculated normals for the lighting calculations. Per fragment lighting is used as it is </w:t>
       </w:r>
       <w:r>
         <w:t xml:space="preserve">a </w:t>
@@ -15621,15 +14945,7 @@
         <w:t>d</w:t>
       </w:r>
       <w:r>
-        <w:t xml:space="preserve"> per frame and not baked into the final image. The current lighting equation is the </w:t>
-      </w:r>
-      <w:proofErr w:type="spellStart"/>
-      <w:r>
-        <w:t>Phong</w:t>
-      </w:r>
-      <w:proofErr w:type="spellEnd"/>
-      <w:r>
-        <w:t xml:space="preserve"> Reflection Model without the specular highlight for simplicity. The output of the program can be seen </w:t>
+        <w:t xml:space="preserve"> per frame and not baked into the final image. The current lighting equation is the Phong Reflection Model without the specular highlight for simplicity. The output of the program can be seen </w:t>
       </w:r>
       <w:r>
         <w:t>in Figure 31</w:t>
@@ -15667,7 +14983,7 @@
           <v:shape id="_x0000_i1374" type="#_x0000_t75" style="width:522.75pt;height:230.25pt" o:ole="">
             <v:imagedata r:id="rId61" o:title=""/>
           </v:shape>
-          <o:OLEObject Type="Embed" ProgID="Word.OpenDocumentText.12" ShapeID="_x0000_i1374" DrawAspect="Content" ObjectID="_1550759012" r:id="rId62"/>
+          <o:OLEObject Type="Embed" ProgID="Word.OpenDocumentText.12" ShapeID="_x0000_i1374" DrawAspect="Content" ObjectID="_1550760183" r:id="rId62"/>
         </w:object>
       </w:r>
     </w:p>
@@ -16116,7 +15432,7 @@
           <v:shape id="_x0000_i1375" type="#_x0000_t75" style="width:522.75pt;height:183.75pt" o:ole="">
             <v:imagedata r:id="rId64" o:title=""/>
           </v:shape>
-          <o:OLEObject Type="Embed" ProgID="Word.OpenDocumentText.12" ShapeID="_x0000_i1375" DrawAspect="Content" ObjectID="_1550759013" r:id="rId65"/>
+          <o:OLEObject Type="Embed" ProgID="Word.OpenDocumentText.12" ShapeID="_x0000_i1375" DrawAspect="Content" ObjectID="_1550760184" r:id="rId65"/>
         </w:object>
       </w:r>
     </w:p>
@@ -16699,7 +16015,7 @@
           <v:shape id="_x0000_i1376" type="#_x0000_t75" style="width:450.75pt;height:141.75pt" o:ole="">
             <v:imagedata r:id="rId68" o:title=""/>
           </v:shape>
-          <o:OLEObject Type="Embed" ProgID="Word.OpenDocumentText.12" ShapeID="_x0000_i1376" DrawAspect="Content" ObjectID="_1550759014" r:id="rId69"/>
+          <o:OLEObject Type="Embed" ProgID="Word.OpenDocumentText.12" ShapeID="_x0000_i1376" DrawAspect="Content" ObjectID="_1550760185" r:id="rId69"/>
         </w:object>
       </w:r>
     </w:p>
@@ -16723,16 +16039,8 @@
         <w:rPr>
           <w:rStyle w:val="Emphasis"/>
         </w:rPr>
-        <w:t>: Mat-</w:t>
-      </w:r>
-      <w:proofErr w:type="spellStart"/>
-      <w:r>
-        <w:rPr>
-          <w:rStyle w:val="Emphasis"/>
-        </w:rPr>
-        <w:t>out.json</w:t>
-      </w:r>
-      <w:proofErr w:type="spellEnd"/>
+        <w:t>: Mat-out.json</w:t>
+      </w:r>
     </w:p>
     <w:bookmarkStart w:id="82" w:name="_MON_1549815337"/>
     <w:bookmarkEnd w:id="82"/>
@@ -16751,7 +16059,7 @@
           <v:shape id="_x0000_i1377" type="#_x0000_t75" style="width:450.75pt;height:231pt" o:ole="">
             <v:imagedata r:id="rId70" o:title=""/>
           </v:shape>
-          <o:OLEObject Type="Embed" ProgID="Word.OpenDocumentText.12" ShapeID="_x0000_i1377" DrawAspect="Content" ObjectID="_1550759015" r:id="rId71"/>
+          <o:OLEObject Type="Embed" ProgID="Word.OpenDocumentText.12" ShapeID="_x0000_i1377" DrawAspect="Content" ObjectID="_1550760186" r:id="rId71"/>
         </w:object>
       </w:r>
     </w:p>
@@ -16775,16 +16083,8 @@
         <w:rPr>
           <w:rStyle w:val="Emphasis"/>
         </w:rPr>
-        <w:t>: Mat-</w:t>
-      </w:r>
-      <w:proofErr w:type="spellStart"/>
-      <w:r>
-        <w:rPr>
-          <w:rStyle w:val="Emphasis"/>
-        </w:rPr>
-        <w:t>in.json</w:t>
-      </w:r>
-      <w:proofErr w:type="spellEnd"/>
+        <w:t>: Mat-in.json</w:t>
+      </w:r>
     </w:p>
     <w:p>
       <w:pPr>
@@ -16968,7 +16268,7 @@
           <v:shape id="_x0000_i1378" type="#_x0000_t75" style="width:542.25pt;height:132.75pt" o:ole="">
             <v:imagedata r:id="rId72" o:title=""/>
           </v:shape>
-          <o:OLEObject Type="Embed" ProgID="Word.OpenDocumentText.12" ShapeID="_x0000_i1378" DrawAspect="Content" ObjectID="_1550759016" r:id="rId73"/>
+          <o:OLEObject Type="Embed" ProgID="Word.OpenDocumentText.12" ShapeID="_x0000_i1378" DrawAspect="Content" ObjectID="_1550760187" r:id="rId73"/>
         </w:object>
       </w:r>
     </w:p>
@@ -17051,7 +16351,7 @@
           <v:shape id="_x0000_i1379" type="#_x0000_t75" style="width:450.75pt;height:32.25pt" o:ole="">
             <v:imagedata r:id="rId74" o:title=""/>
           </v:shape>
-          <o:OLEObject Type="Embed" ProgID="Word.OpenDocumentText.12" ShapeID="_x0000_i1379" DrawAspect="Content" ObjectID="_1550759017" r:id="rId75"/>
+          <o:OLEObject Type="Embed" ProgID="Word.OpenDocumentText.12" ShapeID="_x0000_i1379" DrawAspect="Content" ObjectID="_1550760188" r:id="rId75"/>
         </w:object>
       </w:r>
     </w:p>
@@ -17214,7 +16514,7 @@
           <v:shape id="_x0000_i1380" type="#_x0000_t75" style="width:450.75pt;height:141.75pt" o:ole="">
             <v:imagedata r:id="rId76" o:title=""/>
           </v:shape>
-          <o:OLEObject Type="Embed" ProgID="Word.OpenDocumentText.12" ShapeID="_x0000_i1380" DrawAspect="Content" ObjectID="_1550759018" r:id="rId77"/>
+          <o:OLEObject Type="Embed" ProgID="Word.OpenDocumentText.12" ShapeID="_x0000_i1380" DrawAspect="Content" ObjectID="_1550760189" r:id="rId77"/>
         </w:object>
       </w:r>
     </w:p>
@@ -17331,7 +16631,7 @@
           <v:shape id="_x0000_i1381" type="#_x0000_t75" style="width:451.5pt;height:64.5pt" o:ole="">
             <v:imagedata r:id="rId78" o:title=""/>
           </v:shape>
-          <o:OLEObject Type="Embed" ProgID="Word.OpenDocumentText.12" ShapeID="_x0000_i1381" DrawAspect="Content" ObjectID="_1550759019" r:id="rId79"/>
+          <o:OLEObject Type="Embed" ProgID="Word.OpenDocumentText.12" ShapeID="_x0000_i1381" DrawAspect="Content" ObjectID="_1550760190" r:id="rId79"/>
         </w:object>
       </w:r>
     </w:p>
@@ -18350,21 +17650,12 @@
           <w:shd w:val="clear" w:color="auto" w:fill="FFFFFF"/>
         </w:rPr>
       </w:pPr>
-      <w:proofErr w:type="spellStart"/>
-      <w:r>
-        <w:rPr>
-          <w:i/>
-          <w:shd w:val="clear" w:color="auto" w:fill="FFFFFF"/>
-        </w:rPr>
-        <w:t>Amdcom</w:t>
-      </w:r>
-      <w:proofErr w:type="spellEnd"/>
-      <w:r>
-        <w:rPr>
-          <w:i/>
-          <w:shd w:val="clear" w:color="auto" w:fill="FFFFFF"/>
-        </w:rPr>
-        <w:t>.</w:t>
+      <w:r>
+        <w:rPr>
+          <w:i/>
+          <w:shd w:val="clear" w:color="auto" w:fill="FFFFFF"/>
+        </w:rPr>
+        <w:t>Amdcom.</w:t>
       </w:r>
       <w:r>
         <w:rPr>
@@ -18395,23 +17686,13 @@
         </w:rPr>
         <w:t> </w:t>
       </w:r>
-      <w:proofErr w:type="spellStart"/>
       <w:r>
         <w:rPr>
           <w:i/>
           <w:iCs/>
           <w:shd w:val="clear" w:color="auto" w:fill="FFFFFF"/>
         </w:rPr>
-        <w:t>Amdcom</w:t>
-      </w:r>
-      <w:proofErr w:type="spellEnd"/>
-      <w:r>
-        <w:rPr>
-          <w:i/>
-          <w:iCs/>
-          <w:shd w:val="clear" w:color="auto" w:fill="FFFFFF"/>
-        </w:rPr>
-        <w:t>.</w:t>
+        <w:t>Amdcom.</w:t>
       </w:r>
       <w:r>
         <w:rPr>
@@ -18512,21 +17793,12 @@
           <w:shd w:val="clear" w:color="auto" w:fill="FFFFFF"/>
         </w:rPr>
       </w:pPr>
-      <w:proofErr w:type="spellStart"/>
-      <w:r>
-        <w:rPr>
-          <w:i/>
-          <w:shd w:val="clear" w:color="auto" w:fill="FFFFFF"/>
-        </w:rPr>
-        <w:t>Amdcom</w:t>
-      </w:r>
-      <w:proofErr w:type="spellEnd"/>
-      <w:r>
-        <w:rPr>
-          <w:i/>
-          <w:shd w:val="clear" w:color="auto" w:fill="FFFFFF"/>
-        </w:rPr>
-        <w:t>.</w:t>
+      <w:r>
+        <w:rPr>
+          <w:i/>
+          <w:shd w:val="clear" w:color="auto" w:fill="FFFFFF"/>
+        </w:rPr>
+        <w:t>Amdcom.</w:t>
       </w:r>
       <w:r>
         <w:rPr>
@@ -18557,23 +17829,13 @@
         </w:rPr>
         <w:t> </w:t>
       </w:r>
-      <w:proofErr w:type="spellStart"/>
       <w:r>
         <w:rPr>
           <w:i/>
           <w:iCs/>
           <w:shd w:val="clear" w:color="auto" w:fill="FFFFFF"/>
         </w:rPr>
-        <w:t>Amdcom</w:t>
-      </w:r>
-      <w:proofErr w:type="spellEnd"/>
-      <w:r>
-        <w:rPr>
-          <w:i/>
-          <w:iCs/>
-          <w:shd w:val="clear" w:color="auto" w:fill="FFFFFF"/>
-        </w:rPr>
-        <w:t>.</w:t>
+        <w:t>Amdcom.</w:t>
       </w:r>
       <w:r>
         <w:rPr>
@@ -18663,21 +17925,12 @@
           <w:shd w:val="clear" w:color="auto" w:fill="FFFFFF"/>
         </w:rPr>
       </w:pPr>
-      <w:proofErr w:type="spellStart"/>
-      <w:r>
-        <w:rPr>
-          <w:i/>
-          <w:shd w:val="clear" w:color="auto" w:fill="FFFFFF"/>
-        </w:rPr>
-        <w:t>Applecom</w:t>
-      </w:r>
-      <w:proofErr w:type="spellEnd"/>
-      <w:r>
-        <w:rPr>
-          <w:i/>
-          <w:shd w:val="clear" w:color="auto" w:fill="FFFFFF"/>
-        </w:rPr>
-        <w:t>.</w:t>
+      <w:r>
+        <w:rPr>
+          <w:i/>
+          <w:shd w:val="clear" w:color="auto" w:fill="FFFFFF"/>
+        </w:rPr>
+        <w:t>Applecom.</w:t>
       </w:r>
       <w:r>
         <w:rPr>
@@ -18708,23 +17961,13 @@
         </w:rPr>
         <w:t> </w:t>
       </w:r>
-      <w:proofErr w:type="spellStart"/>
       <w:r>
         <w:rPr>
           <w:i/>
           <w:iCs/>
           <w:shd w:val="clear" w:color="auto" w:fill="FFFFFF"/>
         </w:rPr>
-        <w:t>Applecom</w:t>
-      </w:r>
-      <w:proofErr w:type="spellEnd"/>
-      <w:r>
-        <w:rPr>
-          <w:i/>
-          <w:iCs/>
-          <w:shd w:val="clear" w:color="auto" w:fill="FFFFFF"/>
-        </w:rPr>
-        <w:t>.</w:t>
+        <w:t>Applecom.</w:t>
       </w:r>
       <w:r>
         <w:rPr>
@@ -18813,21 +18056,12 @@
           <w:shd w:val="clear" w:color="auto" w:fill="FFFFFF"/>
         </w:rPr>
       </w:pPr>
-      <w:proofErr w:type="spellStart"/>
-      <w:r>
-        <w:rPr>
-          <w:i/>
-          <w:shd w:val="clear" w:color="auto" w:fill="FFFFFF"/>
-        </w:rPr>
-        <w:t>Atomio</w:t>
-      </w:r>
-      <w:proofErr w:type="spellEnd"/>
-      <w:r>
-        <w:rPr>
-          <w:i/>
-          <w:shd w:val="clear" w:color="auto" w:fill="FFFFFF"/>
-        </w:rPr>
-        <w:t>.</w:t>
+      <w:r>
+        <w:rPr>
+          <w:i/>
+          <w:shd w:val="clear" w:color="auto" w:fill="FFFFFF"/>
+        </w:rPr>
+        <w:t>Atomio.</w:t>
       </w:r>
       <w:r>
         <w:rPr>
@@ -18953,21 +18187,12 @@
           <w:shd w:val="clear" w:color="auto" w:fill="FFFFFF"/>
         </w:rPr>
       </w:pPr>
-      <w:proofErr w:type="spellStart"/>
-      <w:r>
-        <w:rPr>
-          <w:i/>
-          <w:shd w:val="clear" w:color="auto" w:fill="FFFFFF"/>
-        </w:rPr>
-        <w:t>Commonjsorg</w:t>
-      </w:r>
-      <w:proofErr w:type="spellEnd"/>
-      <w:r>
-        <w:rPr>
-          <w:i/>
-          <w:shd w:val="clear" w:color="auto" w:fill="FFFFFF"/>
-        </w:rPr>
-        <w:t>.</w:t>
+      <w:r>
+        <w:rPr>
+          <w:i/>
+          <w:shd w:val="clear" w:color="auto" w:fill="FFFFFF"/>
+        </w:rPr>
+        <w:t>Commonjsorg.</w:t>
       </w:r>
       <w:r>
         <w:rPr>
@@ -19106,19 +18331,18 @@
           <w:shd w:val="clear" w:color="auto" w:fill="FFFFFF"/>
           <w:lang w:eastAsia="en-GB"/>
         </w:rPr>
-        <w:t xml:space="preserve">Severance, C., 2012. </w:t>
-      </w:r>
-      <w:proofErr w:type="spellStart"/>
-      <w:r>
-        <w:rPr>
-          <w:rFonts w:cs="Arial"/>
-          <w:i/>
+        <w:t>Severance, C., 2012. Javascript: Designing a language in 10 days. </w:t>
+      </w:r>
+      <w:r>
+        <w:rPr>
+          <w:rFonts w:cs="Arial"/>
+          <w:i/>
+          <w:iCs/>
           <w:shd w:val="clear" w:color="auto" w:fill="FFFFFF"/>
           <w:lang w:eastAsia="en-GB"/>
         </w:rPr>
-        <w:t>Javascript</w:t>
-      </w:r>
-      <w:proofErr w:type="spellEnd"/>
+        <w:t>Computer</w:t>
+      </w:r>
       <w:r>
         <w:rPr>
           <w:rFonts w:cs="Arial"/>
@@ -19126,7 +18350,7 @@
           <w:shd w:val="clear" w:color="auto" w:fill="FFFFFF"/>
           <w:lang w:eastAsia="en-GB"/>
         </w:rPr>
-        <w:t>: Designing a language in 10 days. </w:t>
+        <w:t>, </w:t>
       </w:r>
       <w:r>
         <w:rPr>
@@ -19136,7 +18360,7 @@
           <w:shd w:val="clear" w:color="auto" w:fill="FFFFFF"/>
           <w:lang w:eastAsia="en-GB"/>
         </w:rPr>
-        <w:t>Computer</w:t>
+        <w:t>45</w:t>
       </w:r>
       <w:r>
         <w:rPr>
@@ -19145,25 +18369,6 @@
           <w:shd w:val="clear" w:color="auto" w:fill="FFFFFF"/>
           <w:lang w:eastAsia="en-GB"/>
         </w:rPr>
-        <w:t>, </w:t>
-      </w:r>
-      <w:r>
-        <w:rPr>
-          <w:rFonts w:cs="Arial"/>
-          <w:i/>
-          <w:iCs/>
-          <w:shd w:val="clear" w:color="auto" w:fill="FFFFFF"/>
-          <w:lang w:eastAsia="en-GB"/>
-        </w:rPr>
-        <w:t>45</w:t>
-      </w:r>
-      <w:r>
-        <w:rPr>
-          <w:rFonts w:cs="Arial"/>
-          <w:i/>
-          <w:shd w:val="clear" w:color="auto" w:fill="FFFFFF"/>
-          <w:lang w:eastAsia="en-GB"/>
-        </w:rPr>
         <w:t>(2), pp.7-8.</w:t>
       </w:r>
     </w:p>
@@ -19186,21 +18391,12 @@
           <w:szCs w:val="24"/>
         </w:rPr>
       </w:pPr>
-      <w:proofErr w:type="spellStart"/>
       <w:r>
         <w:rPr>
           <w:i/>
           <w:color w:val="000000"/>
         </w:rPr>
-        <w:t>Ecma</w:t>
-      </w:r>
-      <w:proofErr w:type="spellEnd"/>
-      <w:r>
-        <w:rPr>
-          <w:i/>
-          <w:color w:val="000000"/>
-        </w:rPr>
-        <w:t xml:space="preserve"> International. (2015).</w:t>
+        <w:t>Ecma International. (2015).</w:t>
       </w:r>
       <w:r>
         <w:rPr>
@@ -19356,21 +18552,12 @@
           <w:shd w:val="clear" w:color="auto" w:fill="FFFFFF"/>
         </w:rPr>
       </w:pPr>
-      <w:proofErr w:type="spellStart"/>
-      <w:r>
-        <w:rPr>
-          <w:i/>
-          <w:shd w:val="clear" w:color="auto" w:fill="FFFFFF"/>
-        </w:rPr>
-        <w:t>Googlesourcecom</w:t>
-      </w:r>
-      <w:proofErr w:type="spellEnd"/>
-      <w:r>
-        <w:rPr>
-          <w:i/>
-          <w:shd w:val="clear" w:color="auto" w:fill="FFFFFF"/>
-        </w:rPr>
-        <w:t>.</w:t>
+      <w:r>
+        <w:rPr>
+          <w:i/>
+          <w:shd w:val="clear" w:color="auto" w:fill="FFFFFF"/>
+        </w:rPr>
+        <w:t>Googlesourcecom.</w:t>
       </w:r>
       <w:r>
         <w:rPr>
@@ -19513,7 +18700,6 @@
         </w:rPr>
         <w:t> </w:t>
       </w:r>
-      <w:proofErr w:type="spellStart"/>
       <w:r>
         <w:rPr>
           <w:i/>
@@ -19522,7 +18708,6 @@
         </w:rPr>
         <w:t>glMatrix</w:t>
       </w:r>
-      <w:proofErr w:type="spellEnd"/>
       <w:r>
         <w:rPr>
           <w:i/>
@@ -19624,21 +18809,12 @@
           <w:shd w:val="clear" w:color="auto" w:fill="FFFFFF"/>
         </w:rPr>
       </w:pPr>
-      <w:proofErr w:type="spellStart"/>
-      <w:r>
-        <w:rPr>
-          <w:i/>
-          <w:shd w:val="clear" w:color="auto" w:fill="FFFFFF"/>
-        </w:rPr>
-        <w:t>Intelcom</w:t>
-      </w:r>
-      <w:proofErr w:type="spellEnd"/>
-      <w:r>
-        <w:rPr>
-          <w:i/>
-          <w:shd w:val="clear" w:color="auto" w:fill="FFFFFF"/>
-        </w:rPr>
-        <w:t>.</w:t>
+      <w:r>
+        <w:rPr>
+          <w:i/>
+          <w:shd w:val="clear" w:color="auto" w:fill="FFFFFF"/>
+        </w:rPr>
+        <w:t>Intelcom.</w:t>
       </w:r>
       <w:r>
         <w:rPr>
@@ -19767,21 +18943,12 @@
           <w:shd w:val="clear" w:color="auto" w:fill="FFFFFF"/>
         </w:rPr>
       </w:pPr>
-      <w:proofErr w:type="spellStart"/>
-      <w:r>
-        <w:rPr>
-          <w:i/>
-          <w:shd w:val="clear" w:color="auto" w:fill="FFFFFF"/>
-        </w:rPr>
-        <w:t>Intelcom</w:t>
-      </w:r>
-      <w:proofErr w:type="spellEnd"/>
-      <w:r>
-        <w:rPr>
-          <w:i/>
-          <w:shd w:val="clear" w:color="auto" w:fill="FFFFFF"/>
-        </w:rPr>
-        <w:t>.</w:t>
+      <w:r>
+        <w:rPr>
+          <w:i/>
+          <w:shd w:val="clear" w:color="auto" w:fill="FFFFFF"/>
+        </w:rPr>
+        <w:t>Intelcom.</w:t>
       </w:r>
       <w:r>
         <w:rPr>
@@ -19910,21 +19077,12 @@
           <w:shd w:val="clear" w:color="auto" w:fill="FFFFFF"/>
         </w:rPr>
       </w:pPr>
-      <w:proofErr w:type="spellStart"/>
-      <w:r>
-        <w:rPr>
-          <w:i/>
-          <w:shd w:val="clear" w:color="auto" w:fill="FFFFFF"/>
-        </w:rPr>
-        <w:t>Khronosorg</w:t>
-      </w:r>
-      <w:proofErr w:type="spellEnd"/>
-      <w:r>
-        <w:rPr>
-          <w:i/>
-          <w:shd w:val="clear" w:color="auto" w:fill="FFFFFF"/>
-        </w:rPr>
-        <w:t>.</w:t>
+      <w:r>
+        <w:rPr>
+          <w:i/>
+          <w:shd w:val="clear" w:color="auto" w:fill="FFFFFF"/>
+        </w:rPr>
+        <w:t>Khronosorg.</w:t>
       </w:r>
       <w:r>
         <w:rPr>
@@ -19955,23 +19113,13 @@
         </w:rPr>
         <w:t> </w:t>
       </w:r>
-      <w:proofErr w:type="spellStart"/>
       <w:r>
         <w:rPr>
           <w:i/>
           <w:iCs/>
           <w:shd w:val="clear" w:color="auto" w:fill="FFFFFF"/>
         </w:rPr>
-        <w:t>Khronosorg</w:t>
-      </w:r>
-      <w:proofErr w:type="spellEnd"/>
-      <w:r>
-        <w:rPr>
-          <w:i/>
-          <w:iCs/>
-          <w:shd w:val="clear" w:color="auto" w:fill="FFFFFF"/>
-        </w:rPr>
-        <w:t>.</w:t>
+        <w:t>Khronosorg.</w:t>
       </w:r>
       <w:r>
         <w:rPr>
@@ -20057,37 +19205,12 @@
           <w:shd w:val="clear" w:color="auto" w:fill="FFFFFF"/>
         </w:rPr>
       </w:pPr>
-      <w:proofErr w:type="spellStart"/>
-      <w:r>
-        <w:rPr>
-          <w:i/>
-          <w:shd w:val="clear" w:color="auto" w:fill="FFFFFF"/>
-        </w:rPr>
-        <w:t>Karimi</w:t>
-      </w:r>
-      <w:proofErr w:type="spellEnd"/>
-      <w:r>
-        <w:rPr>
-          <w:i/>
-          <w:shd w:val="clear" w:color="auto" w:fill="FFFFFF"/>
-        </w:rPr>
-        <w:t xml:space="preserve">, K., Dickson, N.G. and </w:t>
-      </w:r>
-      <w:proofErr w:type="spellStart"/>
-      <w:r>
-        <w:rPr>
-          <w:i/>
-          <w:shd w:val="clear" w:color="auto" w:fill="FFFFFF"/>
-        </w:rPr>
-        <w:t>Hamze</w:t>
-      </w:r>
-      <w:proofErr w:type="spellEnd"/>
-      <w:r>
-        <w:rPr>
-          <w:i/>
-          <w:shd w:val="clear" w:color="auto" w:fill="FFFFFF"/>
-        </w:rPr>
-        <w:t>, F., 2010. A performance comparison of CUDA and OpenCL.</w:t>
+      <w:r>
+        <w:rPr>
+          <w:i/>
+          <w:shd w:val="clear" w:color="auto" w:fill="FFFFFF"/>
+        </w:rPr>
+        <w:t>Karimi, K., Dickson, N.G. and Hamze, F., 2010. A performance comparison of CUDA and OpenCL.</w:t>
       </w:r>
       <w:r>
         <w:rPr>
@@ -20099,154 +19222,126 @@
         </w:rPr>
         <w:t> </w:t>
       </w:r>
-      <w:proofErr w:type="spellStart"/>
       <w:r>
         <w:rPr>
           <w:i/>
           <w:iCs/>
           <w:shd w:val="clear" w:color="auto" w:fill="FFFFFF"/>
         </w:rPr>
-        <w:t>arXiv</w:t>
-      </w:r>
-      <w:proofErr w:type="spellEnd"/>
+        <w:t>arXiv preprint arXiv:1005.2581</w:t>
+      </w:r>
+      <w:r>
+        <w:rPr>
+          <w:i/>
+          <w:shd w:val="clear" w:color="auto" w:fill="FFFFFF"/>
+        </w:rPr>
+        <w:t>.</w:t>
+      </w:r>
+    </w:p>
+    <w:p>
+      <w:pPr>
+        <w:jc w:val="left"/>
+        <w:rPr>
+          <w:rStyle w:val="Hyperlink"/>
+          <w:i/>
+          <w:szCs w:val="24"/>
+          <w:shd w:val="clear" w:color="auto" w:fill="FFFFFF"/>
+        </w:rPr>
+      </w:pPr>
+    </w:p>
+    <w:p>
+      <w:pPr>
+        <w:jc w:val="left"/>
+        <w:rPr>
+          <w:i/>
+          <w:shd w:val="clear" w:color="auto" w:fill="FFFFFF"/>
+        </w:rPr>
+      </w:pPr>
+      <w:r>
+        <w:rPr>
+          <w:i/>
+          <w:shd w:val="clear" w:color="auto" w:fill="FFFFFF"/>
+        </w:rPr>
+        <w:t>Mahalakshmi, M. and Sundararajan, M., 2013. Traditional SDLC Vs Scrum Methodology–A Comparative Study.</w:t>
+      </w:r>
+      <w:r>
+        <w:rPr>
+          <w:rStyle w:val="apple-converted-space"/>
+          <w:rFonts w:cs="Arial"/>
+          <w:i/>
+          <w:szCs w:val="24"/>
+          <w:shd w:val="clear" w:color="auto" w:fill="FFFFFF"/>
+        </w:rPr>
+        <w:t> </w:t>
+      </w:r>
       <w:r>
         <w:rPr>
           <w:i/>
           <w:iCs/>
           <w:shd w:val="clear" w:color="auto" w:fill="FFFFFF"/>
         </w:rPr>
-        <w:t xml:space="preserve"> preprint arXiv:1005.2581</w:t>
-      </w:r>
-      <w:r>
-        <w:rPr>
-          <w:i/>
-          <w:shd w:val="clear" w:color="auto" w:fill="FFFFFF"/>
-        </w:rPr>
-        <w:t>.</w:t>
+        <w:t>International Journal of Emerging Technology and Advanced Engineering</w:t>
+      </w:r>
+      <w:r>
+        <w:rPr>
+          <w:i/>
+          <w:shd w:val="clear" w:color="auto" w:fill="FFFFFF"/>
+        </w:rPr>
+        <w:t>,</w:t>
+      </w:r>
+      <w:r>
+        <w:rPr>
+          <w:rStyle w:val="apple-converted-space"/>
+          <w:rFonts w:cs="Arial"/>
+          <w:i/>
+          <w:szCs w:val="24"/>
+          <w:shd w:val="clear" w:color="auto" w:fill="FFFFFF"/>
+        </w:rPr>
+        <w:t> </w:t>
+      </w:r>
+      <w:r>
+        <w:rPr>
+          <w:i/>
+          <w:iCs/>
+          <w:shd w:val="clear" w:color="auto" w:fill="FFFFFF"/>
+        </w:rPr>
+        <w:t>3</w:t>
+      </w:r>
+      <w:r>
+        <w:rPr>
+          <w:i/>
+          <w:shd w:val="clear" w:color="auto" w:fill="FFFFFF"/>
+        </w:rPr>
+        <w:t>(6), pp.192-196.</w:t>
       </w:r>
     </w:p>
     <w:p>
       <w:pPr>
         <w:jc w:val="left"/>
         <w:rPr>
+          <w:i/>
+          <w:color w:val="222222"/>
+          <w:shd w:val="clear" w:color="auto" w:fill="FFFFFF"/>
+        </w:rPr>
+      </w:pPr>
+    </w:p>
+    <w:p>
+      <w:pPr>
+        <w:jc w:val="left"/>
+        <w:rPr>
           <w:rStyle w:val="Hyperlink"/>
+          <w:rFonts w:cs="Arial"/>
           <w:i/>
           <w:szCs w:val="24"/>
           <w:shd w:val="clear" w:color="auto" w:fill="FFFFFF"/>
         </w:rPr>
       </w:pPr>
-    </w:p>
-    <w:p>
-      <w:pPr>
-        <w:jc w:val="left"/>
-        <w:rPr>
-          <w:i/>
-          <w:shd w:val="clear" w:color="auto" w:fill="FFFFFF"/>
-        </w:rPr>
-      </w:pPr>
-      <w:proofErr w:type="spellStart"/>
-      <w:r>
-        <w:rPr>
-          <w:i/>
-          <w:shd w:val="clear" w:color="auto" w:fill="FFFFFF"/>
-        </w:rPr>
-        <w:t>Mahalakshmi</w:t>
-      </w:r>
-      <w:proofErr w:type="spellEnd"/>
-      <w:r>
-        <w:rPr>
-          <w:i/>
-          <w:shd w:val="clear" w:color="auto" w:fill="FFFFFF"/>
-        </w:rPr>
-        <w:t>, M. and Sundararajan, M., 2013. Traditional SDLC Vs Scrum Methodology–A Comparative Study.</w:t>
-      </w:r>
-      <w:r>
-        <w:rPr>
-          <w:rStyle w:val="apple-converted-space"/>
-          <w:rFonts w:cs="Arial"/>
-          <w:i/>
-          <w:szCs w:val="24"/>
-          <w:shd w:val="clear" w:color="auto" w:fill="FFFFFF"/>
-        </w:rPr>
-        <w:t> </w:t>
-      </w:r>
-      <w:r>
-        <w:rPr>
-          <w:i/>
-          <w:iCs/>
-          <w:shd w:val="clear" w:color="auto" w:fill="FFFFFF"/>
-        </w:rPr>
-        <w:t>International Journal of Emerging Technology and Advanced Engineering</w:t>
-      </w:r>
-      <w:r>
-        <w:rPr>
-          <w:i/>
-          <w:shd w:val="clear" w:color="auto" w:fill="FFFFFF"/>
-        </w:rPr>
-        <w:t>,</w:t>
-      </w:r>
-      <w:r>
-        <w:rPr>
-          <w:rStyle w:val="apple-converted-space"/>
-          <w:rFonts w:cs="Arial"/>
-          <w:i/>
-          <w:szCs w:val="24"/>
-          <w:shd w:val="clear" w:color="auto" w:fill="FFFFFF"/>
-        </w:rPr>
-        <w:t> </w:t>
-      </w:r>
-      <w:r>
-        <w:rPr>
-          <w:i/>
-          <w:iCs/>
-          <w:shd w:val="clear" w:color="auto" w:fill="FFFFFF"/>
-        </w:rPr>
-        <w:t>3</w:t>
-      </w:r>
-      <w:r>
-        <w:rPr>
-          <w:i/>
-          <w:shd w:val="clear" w:color="auto" w:fill="FFFFFF"/>
-        </w:rPr>
-        <w:t>(6), pp.192-196.</w:t>
-      </w:r>
-    </w:p>
-    <w:p>
-      <w:pPr>
-        <w:jc w:val="left"/>
-        <w:rPr>
-          <w:i/>
-          <w:color w:val="222222"/>
-          <w:shd w:val="clear" w:color="auto" w:fill="FFFFFF"/>
-        </w:rPr>
-      </w:pPr>
-    </w:p>
-    <w:p>
-      <w:pPr>
-        <w:jc w:val="left"/>
-        <w:rPr>
-          <w:rStyle w:val="Hyperlink"/>
-          <w:rFonts w:cs="Arial"/>
-          <w:i/>
-          <w:szCs w:val="24"/>
-          <w:shd w:val="clear" w:color="auto" w:fill="FFFFFF"/>
-        </w:rPr>
-      </w:pPr>
-      <w:proofErr w:type="spellStart"/>
-      <w:r>
-        <w:rPr>
-          <w:i/>
-          <w:shd w:val="clear" w:color="auto" w:fill="FFFFFF"/>
-        </w:rPr>
-        <w:t>Nodejs</w:t>
-      </w:r>
-      <w:proofErr w:type="spellEnd"/>
-      <w:r>
-        <w:rPr>
-          <w:i/>
-          <w:shd w:val="clear" w:color="auto" w:fill="FFFFFF"/>
-        </w:rPr>
-        <w:t xml:space="preserve"> foundation.</w:t>
+      <w:r>
+        <w:rPr>
+          <w:i/>
+          <w:shd w:val="clear" w:color="auto" w:fill="FFFFFF"/>
+        </w:rPr>
+        <w:t>Nodejs foundation.</w:t>
       </w:r>
       <w:r>
         <w:rPr>
@@ -20277,23 +19372,13 @@
         </w:rPr>
         <w:t> </w:t>
       </w:r>
-      <w:proofErr w:type="spellStart"/>
       <w:r>
         <w:rPr>
           <w:i/>
           <w:iCs/>
           <w:shd w:val="clear" w:color="auto" w:fill="FFFFFF"/>
         </w:rPr>
-        <w:t>Nodejsorg</w:t>
-      </w:r>
-      <w:proofErr w:type="spellEnd"/>
-      <w:r>
-        <w:rPr>
-          <w:i/>
-          <w:iCs/>
-          <w:shd w:val="clear" w:color="auto" w:fill="FFFFFF"/>
-        </w:rPr>
-        <w:t>.</w:t>
+        <w:t>Nodejsorg.</w:t>
       </w:r>
       <w:r>
         <w:rPr>
@@ -20381,21 +19466,12 @@
           <w:shd w:val="clear" w:color="auto" w:fill="FFFFFF"/>
         </w:rPr>
       </w:pPr>
-      <w:proofErr w:type="spellStart"/>
-      <w:r>
-        <w:rPr>
-          <w:i/>
-          <w:shd w:val="clear" w:color="auto" w:fill="FFFFFF"/>
-        </w:rPr>
-        <w:t>Mozillaorg</w:t>
-      </w:r>
-      <w:proofErr w:type="spellEnd"/>
-      <w:r>
-        <w:rPr>
-          <w:i/>
-          <w:shd w:val="clear" w:color="auto" w:fill="FFFFFF"/>
-        </w:rPr>
-        <w:t>.</w:t>
+      <w:r>
+        <w:rPr>
+          <w:i/>
+          <w:shd w:val="clear" w:color="auto" w:fill="FFFFFF"/>
+        </w:rPr>
+        <w:t>Mozillaorg.</w:t>
       </w:r>
       <w:r>
         <w:rPr>
@@ -20522,21 +19598,12 @@
           <w:shd w:val="clear" w:color="auto" w:fill="FFFFFF"/>
         </w:rPr>
       </w:pPr>
-      <w:proofErr w:type="spellStart"/>
-      <w:r>
-        <w:rPr>
-          <w:i/>
-          <w:shd w:val="clear" w:color="auto" w:fill="FFFFFF"/>
-        </w:rPr>
-        <w:t>Mozillaorg</w:t>
-      </w:r>
-      <w:proofErr w:type="spellEnd"/>
-      <w:r>
-        <w:rPr>
-          <w:i/>
-          <w:shd w:val="clear" w:color="auto" w:fill="FFFFFF"/>
-        </w:rPr>
-        <w:t>.</w:t>
+      <w:r>
+        <w:rPr>
+          <w:i/>
+          <w:shd w:val="clear" w:color="auto" w:fill="FFFFFF"/>
+        </w:rPr>
+        <w:t>Mozillaorg.</w:t>
       </w:r>
       <w:r>
         <w:rPr>
@@ -20662,7 +19729,6 @@
           <w:lang w:eastAsia="en-GB"/>
         </w:rPr>
       </w:pPr>
-      <w:proofErr w:type="spellStart"/>
       <w:r>
         <w:rPr>
           <w:rFonts w:cs="Arial"/>
@@ -20670,19 +19736,18 @@
           <w:shd w:val="clear" w:color="auto" w:fill="FFFFFF"/>
           <w:lang w:eastAsia="en-GB"/>
         </w:rPr>
-        <w:t>Ocariza</w:t>
-      </w:r>
-      <w:proofErr w:type="spellEnd"/>
-      <w:r>
-        <w:rPr>
-          <w:rFonts w:cs="Arial"/>
-          <w:i/>
+        <w:t>Ocariza, F., Bajaj, K., Pattabiraman, K. and Mesbah, A., 2013, October. An empirical study of client-side JavaScript bugs. In </w:t>
+      </w:r>
+      <w:r>
+        <w:rPr>
+          <w:rFonts w:cs="Arial"/>
+          <w:i/>
+          <w:iCs/>
           <w:shd w:val="clear" w:color="auto" w:fill="FFFFFF"/>
           <w:lang w:eastAsia="en-GB"/>
         </w:rPr>
-        <w:t xml:space="preserve">, F., Bajaj, K., </w:t>
-      </w:r>
-      <w:proofErr w:type="spellStart"/>
+        <w:t>Empirical Software Engineering and Measurement, 2013 ACM/IEEE International Symposium on</w:t>
+      </w:r>
       <w:r>
         <w:rPr>
           <w:rFonts w:cs="Arial"/>
@@ -20690,55 +19755,6 @@
           <w:shd w:val="clear" w:color="auto" w:fill="FFFFFF"/>
           <w:lang w:eastAsia="en-GB"/>
         </w:rPr>
-        <w:t>Pattabiraman</w:t>
-      </w:r>
-      <w:proofErr w:type="spellEnd"/>
-      <w:r>
-        <w:rPr>
-          <w:rFonts w:cs="Arial"/>
-          <w:i/>
-          <w:shd w:val="clear" w:color="auto" w:fill="FFFFFF"/>
-          <w:lang w:eastAsia="en-GB"/>
-        </w:rPr>
-        <w:t xml:space="preserve">, K. and </w:t>
-      </w:r>
-      <w:proofErr w:type="spellStart"/>
-      <w:r>
-        <w:rPr>
-          <w:rFonts w:cs="Arial"/>
-          <w:i/>
-          <w:shd w:val="clear" w:color="auto" w:fill="FFFFFF"/>
-          <w:lang w:eastAsia="en-GB"/>
-        </w:rPr>
-        <w:t>Mesbah</w:t>
-      </w:r>
-      <w:proofErr w:type="spellEnd"/>
-      <w:r>
-        <w:rPr>
-          <w:rFonts w:cs="Arial"/>
-          <w:i/>
-          <w:shd w:val="clear" w:color="auto" w:fill="FFFFFF"/>
-          <w:lang w:eastAsia="en-GB"/>
-        </w:rPr>
-        <w:t>, A., 2013, October. An empirical study of client-side JavaScript bugs. In </w:t>
-      </w:r>
-      <w:r>
-        <w:rPr>
-          <w:rFonts w:cs="Arial"/>
-          <w:i/>
-          <w:iCs/>
-          <w:shd w:val="clear" w:color="auto" w:fill="FFFFFF"/>
-          <w:lang w:eastAsia="en-GB"/>
-        </w:rPr>
-        <w:t>Empirical Software Engineering and Measurement, 2013 ACM/IEEE International Symposium on</w:t>
-      </w:r>
-      <w:r>
-        <w:rPr>
-          <w:rFonts w:cs="Arial"/>
-          <w:i/>
-          <w:shd w:val="clear" w:color="auto" w:fill="FFFFFF"/>
-          <w:lang w:eastAsia="en-GB"/>
-        </w:rPr>
         <w:t> (pp. 55-64). IEEE.</w:t>
       </w:r>
     </w:p>
@@ -20762,21 +19778,12 @@
           <w:shd w:val="clear" w:color="auto" w:fill="FFFFFF"/>
         </w:rPr>
       </w:pPr>
-      <w:proofErr w:type="spellStart"/>
-      <w:r>
-        <w:rPr>
-          <w:i/>
-          <w:shd w:val="clear" w:color="auto" w:fill="FFFFFF"/>
-        </w:rPr>
-        <w:t>Nvidiacom</w:t>
-      </w:r>
-      <w:proofErr w:type="spellEnd"/>
-      <w:r>
-        <w:rPr>
-          <w:i/>
-          <w:shd w:val="clear" w:color="auto" w:fill="FFFFFF"/>
-        </w:rPr>
-        <w:t>.</w:t>
+      <w:r>
+        <w:rPr>
+          <w:i/>
+          <w:shd w:val="clear" w:color="auto" w:fill="FFFFFF"/>
+        </w:rPr>
+        <w:t>Nvidiacom.</w:t>
       </w:r>
       <w:r>
         <w:rPr>
@@ -20807,23 +19814,13 @@
         </w:rPr>
         <w:t> </w:t>
       </w:r>
-      <w:proofErr w:type="spellStart"/>
       <w:r>
         <w:rPr>
           <w:i/>
           <w:iCs/>
           <w:shd w:val="clear" w:color="auto" w:fill="FFFFFF"/>
         </w:rPr>
-        <w:t>Nvidiacom</w:t>
-      </w:r>
-      <w:proofErr w:type="spellEnd"/>
-      <w:r>
-        <w:rPr>
-          <w:i/>
-          <w:iCs/>
-          <w:shd w:val="clear" w:color="auto" w:fill="FFFFFF"/>
-        </w:rPr>
-        <w:t>.</w:t>
+        <w:t>Nvidiacom.</w:t>
       </w:r>
       <w:r>
         <w:rPr>
@@ -20902,21 +19899,12 @@
           <w:shd w:val="clear" w:color="auto" w:fill="FFFFFF"/>
         </w:rPr>
       </w:pPr>
-      <w:proofErr w:type="spellStart"/>
-      <w:r>
-        <w:rPr>
-          <w:i/>
-          <w:shd w:val="clear" w:color="auto" w:fill="FFFFFF"/>
-        </w:rPr>
-        <w:t>Nvidiacom</w:t>
-      </w:r>
-      <w:proofErr w:type="spellEnd"/>
-      <w:r>
-        <w:rPr>
-          <w:i/>
-          <w:shd w:val="clear" w:color="auto" w:fill="FFFFFF"/>
-        </w:rPr>
-        <w:t>.</w:t>
+      <w:r>
+        <w:rPr>
+          <w:i/>
+          <w:shd w:val="clear" w:color="auto" w:fill="FFFFFF"/>
+        </w:rPr>
+        <w:t>Nvidiacom.</w:t>
       </w:r>
       <w:r>
         <w:rPr>
@@ -21044,21 +20032,12 @@
           <w:shd w:val="clear" w:color="auto" w:fill="FFFFFF"/>
         </w:rPr>
       </w:pPr>
-      <w:proofErr w:type="spellStart"/>
-      <w:r>
-        <w:rPr>
-          <w:i/>
-          <w:shd w:val="clear" w:color="auto" w:fill="FFFFFF"/>
-        </w:rPr>
-        <w:t>Nvidiacom</w:t>
-      </w:r>
-      <w:proofErr w:type="spellEnd"/>
-      <w:r>
-        <w:rPr>
-          <w:i/>
-          <w:shd w:val="clear" w:color="auto" w:fill="FFFFFF"/>
-        </w:rPr>
-        <w:t>.</w:t>
+      <w:r>
+        <w:rPr>
+          <w:i/>
+          <w:shd w:val="clear" w:color="auto" w:fill="FFFFFF"/>
+        </w:rPr>
+        <w:t>Nvidiacom.</w:t>
       </w:r>
       <w:r>
         <w:rPr>
@@ -21089,23 +20068,13 @@
         </w:rPr>
         <w:t> </w:t>
       </w:r>
-      <w:proofErr w:type="spellStart"/>
       <w:r>
         <w:rPr>
           <w:i/>
           <w:iCs/>
           <w:shd w:val="clear" w:color="auto" w:fill="FFFFFF"/>
         </w:rPr>
-        <w:t>Nvidiacom</w:t>
-      </w:r>
-      <w:proofErr w:type="spellEnd"/>
-      <w:r>
-        <w:rPr>
-          <w:i/>
-          <w:iCs/>
-          <w:shd w:val="clear" w:color="auto" w:fill="FFFFFF"/>
-        </w:rPr>
-        <w:t>.</w:t>
+        <w:t>Nvidiacom.</w:t>
       </w:r>
       <w:r>
         <w:rPr>
@@ -21198,23 +20167,7 @@
           <w:i/>
           <w:shd w:val="clear" w:color="auto" w:fill="FFFFFF"/>
         </w:rPr>
-        <w:t xml:space="preserve">Richardson, A. and </w:t>
-      </w:r>
-      <w:proofErr w:type="spellStart"/>
-      <w:r>
-        <w:rPr>
-          <w:i/>
-          <w:shd w:val="clear" w:color="auto" w:fill="FFFFFF"/>
-        </w:rPr>
-        <w:t>Gray</w:t>
-      </w:r>
-      <w:proofErr w:type="spellEnd"/>
-      <w:r>
-        <w:rPr>
-          <w:i/>
-          <w:shd w:val="clear" w:color="auto" w:fill="FFFFFF"/>
-        </w:rPr>
-        <w:t>, A., 2008. Utilisation of the GPU architecture for HPC.</w:t>
+        <w:t>Richardson, A. and Gray, A., 2008. Utilisation of the GPU architecture for HPC.</w:t>
       </w:r>
       <w:r>
         <w:rPr>
@@ -21283,19 +20236,18 @@
           <w:shd w:val="clear" w:color="auto" w:fill="FFFFFF"/>
           <w:lang w:eastAsia="en-GB"/>
         </w:rPr>
-        <w:t xml:space="preserve">., </w:t>
-      </w:r>
-      <w:proofErr w:type="spellStart"/>
-      <w:r>
-        <w:rPr>
-          <w:rFonts w:cs="Arial"/>
-          <w:i/>
+        <w:t>., Lebresne, S., Burg, B. and Vitek, J., 2010, June. An analysis of the dynamic behavior of JavaScript programs. In </w:t>
+      </w:r>
+      <w:r>
+        <w:rPr>
+          <w:rFonts w:cs="Arial"/>
+          <w:i/>
+          <w:iCs/>
           <w:shd w:val="clear" w:color="auto" w:fill="FFFFFF"/>
           <w:lang w:eastAsia="en-GB"/>
         </w:rPr>
-        <w:t>Lebresne</w:t>
-      </w:r>
-      <w:proofErr w:type="spellEnd"/>
+        <w:t>ACM Sigplan Notices</w:t>
+      </w:r>
       <w:r>
         <w:rPr>
           <w:rFonts w:cs="Arial"/>
@@ -21303,87 +20255,6 @@
           <w:shd w:val="clear" w:color="auto" w:fill="FFFFFF"/>
           <w:lang w:eastAsia="en-GB"/>
         </w:rPr>
-        <w:t xml:space="preserve">, S., Burg, B. and </w:t>
-      </w:r>
-      <w:proofErr w:type="spellStart"/>
-      <w:r>
-        <w:rPr>
-          <w:rFonts w:cs="Arial"/>
-          <w:i/>
-          <w:shd w:val="clear" w:color="auto" w:fill="FFFFFF"/>
-          <w:lang w:eastAsia="en-GB"/>
-        </w:rPr>
-        <w:t>Vitek</w:t>
-      </w:r>
-      <w:proofErr w:type="spellEnd"/>
-      <w:r>
-        <w:rPr>
-          <w:rFonts w:cs="Arial"/>
-          <w:i/>
-          <w:shd w:val="clear" w:color="auto" w:fill="FFFFFF"/>
-          <w:lang w:eastAsia="en-GB"/>
-        </w:rPr>
-        <w:t xml:space="preserve">, J., 2010, June. An analysis of the dynamic </w:t>
-      </w:r>
-      <w:proofErr w:type="spellStart"/>
-      <w:r>
-        <w:rPr>
-          <w:rFonts w:cs="Arial"/>
-          <w:i/>
-          <w:shd w:val="clear" w:color="auto" w:fill="FFFFFF"/>
-          <w:lang w:eastAsia="en-GB"/>
-        </w:rPr>
-        <w:t>behavior</w:t>
-      </w:r>
-      <w:proofErr w:type="spellEnd"/>
-      <w:r>
-        <w:rPr>
-          <w:rFonts w:cs="Arial"/>
-          <w:i/>
-          <w:shd w:val="clear" w:color="auto" w:fill="FFFFFF"/>
-          <w:lang w:eastAsia="en-GB"/>
-        </w:rPr>
-        <w:t xml:space="preserve"> of JavaScript programs. In </w:t>
-      </w:r>
-      <w:r>
-        <w:rPr>
-          <w:rFonts w:cs="Arial"/>
-          <w:i/>
-          <w:iCs/>
-          <w:shd w:val="clear" w:color="auto" w:fill="FFFFFF"/>
-          <w:lang w:eastAsia="en-GB"/>
-        </w:rPr>
-        <w:t xml:space="preserve">ACM </w:t>
-      </w:r>
-      <w:proofErr w:type="spellStart"/>
-      <w:r>
-        <w:rPr>
-          <w:rFonts w:cs="Arial"/>
-          <w:i/>
-          <w:iCs/>
-          <w:shd w:val="clear" w:color="auto" w:fill="FFFFFF"/>
-          <w:lang w:eastAsia="en-GB"/>
-        </w:rPr>
-        <w:t>Sigplan</w:t>
-      </w:r>
-      <w:proofErr w:type="spellEnd"/>
-      <w:r>
-        <w:rPr>
-          <w:rFonts w:cs="Arial"/>
-          <w:i/>
-          <w:iCs/>
-          <w:shd w:val="clear" w:color="auto" w:fill="FFFFFF"/>
-          <w:lang w:eastAsia="en-GB"/>
-        </w:rPr>
-        <w:t xml:space="preserve"> Notices</w:t>
-      </w:r>
-      <w:r>
-        <w:rPr>
-          <w:rFonts w:cs="Arial"/>
-          <w:i/>
-          <w:shd w:val="clear" w:color="auto" w:fill="FFFFFF"/>
-          <w:lang w:eastAsia="en-GB"/>
-        </w:rPr>
         <w:t> (Vol. 45, No. 6, pp. 1-12). ACM.</w:t>
       </w:r>
     </w:p>
@@ -21407,21 +20278,12 @@
           <w:shd w:val="clear" w:color="auto" w:fill="FFFFFF"/>
         </w:rPr>
       </w:pPr>
-      <w:proofErr w:type="spellStart"/>
-      <w:r>
-        <w:rPr>
-          <w:i/>
-          <w:shd w:val="clear" w:color="auto" w:fill="FFFFFF"/>
-        </w:rPr>
-        <w:t>Steampoweredcom</w:t>
-      </w:r>
-      <w:proofErr w:type="spellEnd"/>
-      <w:r>
-        <w:rPr>
-          <w:i/>
-          <w:shd w:val="clear" w:color="auto" w:fill="FFFFFF"/>
-        </w:rPr>
-        <w:t>.</w:t>
+      <w:r>
+        <w:rPr>
+          <w:i/>
+          <w:shd w:val="clear" w:color="auto" w:fill="FFFFFF"/>
+        </w:rPr>
+        <w:t>Steampoweredcom.</w:t>
       </w:r>
       <w:r>
         <w:rPr>
@@ -21452,23 +20314,13 @@
         </w:rPr>
         <w:t> </w:t>
       </w:r>
-      <w:proofErr w:type="spellStart"/>
       <w:r>
         <w:rPr>
           <w:i/>
           <w:iCs/>
           <w:shd w:val="clear" w:color="auto" w:fill="FFFFFF"/>
         </w:rPr>
-        <w:t>Steampoweredcom</w:t>
-      </w:r>
-      <w:proofErr w:type="spellEnd"/>
-      <w:r>
-        <w:rPr>
-          <w:i/>
-          <w:iCs/>
-          <w:shd w:val="clear" w:color="auto" w:fill="FFFFFF"/>
-        </w:rPr>
-        <w:t>.</w:t>
+        <w:t>Steampoweredcom.</w:t>
       </w:r>
       <w:r>
         <w:rPr>
@@ -21772,7 +20624,6 @@
           <w:lang w:eastAsia="en-GB"/>
         </w:rPr>
       </w:pPr>
-      <w:proofErr w:type="spellStart"/>
       <w:r>
         <w:rPr>
           <w:rFonts w:cs="Arial"/>
@@ -21781,62 +20632,7 @@
           <w:shd w:val="clear" w:color="auto" w:fill="FFFFFF"/>
           <w:lang w:eastAsia="en-GB"/>
         </w:rPr>
-        <w:t>Tilkov</w:t>
-      </w:r>
-      <w:proofErr w:type="spellEnd"/>
-      <w:r>
-        <w:rPr>
-          <w:rFonts w:cs="Arial"/>
-          <w:i/>
-          <w:color w:val="000000" w:themeColor="text1"/>
-          <w:shd w:val="clear" w:color="auto" w:fill="FFFFFF"/>
-          <w:lang w:eastAsia="en-GB"/>
-        </w:rPr>
-        <w:t xml:space="preserve">, S. and </w:t>
-      </w:r>
-      <w:proofErr w:type="spellStart"/>
-      <w:r>
-        <w:rPr>
-          <w:rFonts w:cs="Arial"/>
-          <w:i/>
-          <w:color w:val="000000" w:themeColor="text1"/>
-          <w:shd w:val="clear" w:color="auto" w:fill="FFFFFF"/>
-          <w:lang w:eastAsia="en-GB"/>
-        </w:rPr>
-        <w:t>Vinoski</w:t>
-      </w:r>
-      <w:proofErr w:type="spellEnd"/>
-      <w:r>
-        <w:rPr>
-          <w:rFonts w:cs="Arial"/>
-          <w:i/>
-          <w:color w:val="000000" w:themeColor="text1"/>
-          <w:shd w:val="clear" w:color="auto" w:fill="FFFFFF"/>
-          <w:lang w:eastAsia="en-GB"/>
-        </w:rPr>
-        <w:t xml:space="preserve">, S., 2010. Node. </w:t>
-      </w:r>
-      <w:proofErr w:type="spellStart"/>
-      <w:r>
-        <w:rPr>
-          <w:rFonts w:cs="Arial"/>
-          <w:i/>
-          <w:color w:val="000000" w:themeColor="text1"/>
-          <w:shd w:val="clear" w:color="auto" w:fill="FFFFFF"/>
-          <w:lang w:eastAsia="en-GB"/>
-        </w:rPr>
-        <w:t>js</w:t>
-      </w:r>
-      <w:proofErr w:type="spellEnd"/>
-      <w:r>
-        <w:rPr>
-          <w:rFonts w:cs="Arial"/>
-          <w:i/>
-          <w:color w:val="000000" w:themeColor="text1"/>
-          <w:shd w:val="clear" w:color="auto" w:fill="FFFFFF"/>
-          <w:lang w:eastAsia="en-GB"/>
-        </w:rPr>
-        <w:t>: Using JavaScript to build high-performance network programs. </w:t>
+        <w:t>Tilkov, S. and Vinoski, S., 2010. Node. js: Using JavaScript to build high-performance network programs. </w:t>
       </w:r>
       <w:r>
         <w:rPr>
@@ -22039,77 +20835,13 @@
           <w:shd w:val="clear" w:color="auto" w:fill="FFFFFF"/>
         </w:rPr>
       </w:pPr>
-      <w:proofErr w:type="spellStart"/>
-      <w:r>
-        <w:rPr>
-          <w:rFonts w:cs="Arial"/>
-          <w:i/>
-          <w:shd w:val="clear" w:color="auto" w:fill="FFFFFF"/>
-        </w:rPr>
-        <w:t>Vuduc</w:t>
-      </w:r>
-      <w:proofErr w:type="spellEnd"/>
-      <w:r>
-        <w:rPr>
-          <w:rFonts w:cs="Arial"/>
-          <w:i/>
-          <w:shd w:val="clear" w:color="auto" w:fill="FFFFFF"/>
-        </w:rPr>
-        <w:t xml:space="preserve">, R., </w:t>
-      </w:r>
-      <w:proofErr w:type="spellStart"/>
-      <w:r>
-        <w:rPr>
-          <w:rFonts w:cs="Arial"/>
-          <w:i/>
-          <w:shd w:val="clear" w:color="auto" w:fill="FFFFFF"/>
-        </w:rPr>
-        <w:t>Chandramowlishwaran</w:t>
-      </w:r>
-      <w:proofErr w:type="spellEnd"/>
-      <w:r>
-        <w:rPr>
-          <w:rFonts w:cs="Arial"/>
-          <w:i/>
-          <w:shd w:val="clear" w:color="auto" w:fill="FFFFFF"/>
-        </w:rPr>
-        <w:t xml:space="preserve">, A., Choi, J., </w:t>
-      </w:r>
-      <w:proofErr w:type="spellStart"/>
-      <w:r>
-        <w:rPr>
-          <w:rFonts w:cs="Arial"/>
-          <w:i/>
-          <w:shd w:val="clear" w:color="auto" w:fill="FFFFFF"/>
-        </w:rPr>
-        <w:t>Guney</w:t>
-      </w:r>
-      <w:proofErr w:type="spellEnd"/>
-      <w:r>
-        <w:rPr>
-          <w:rFonts w:cs="Arial"/>
-          <w:i/>
-          <w:shd w:val="clear" w:color="auto" w:fill="FFFFFF"/>
-        </w:rPr>
-        <w:t xml:space="preserve">, M. and </w:t>
-      </w:r>
-      <w:proofErr w:type="spellStart"/>
-      <w:r>
-        <w:rPr>
-          <w:rFonts w:cs="Arial"/>
-          <w:i/>
-          <w:shd w:val="clear" w:color="auto" w:fill="FFFFFF"/>
-        </w:rPr>
-        <w:t>Shringarpure</w:t>
-      </w:r>
-      <w:proofErr w:type="spellEnd"/>
-      <w:r>
-        <w:rPr>
-          <w:rFonts w:cs="Arial"/>
-          <w:i/>
-          <w:shd w:val="clear" w:color="auto" w:fill="FFFFFF"/>
-        </w:rPr>
-        <w:t>, A., 2010, June. On the limits of GPU acceleration. In</w:t>
+      <w:r>
+        <w:rPr>
+          <w:rFonts w:cs="Arial"/>
+          <w:i/>
+          <w:shd w:val="clear" w:color="auto" w:fill="FFFFFF"/>
+        </w:rPr>
+        <w:t>Vuduc, R., Chandramowlishwaran, A., Choi, J., Guney, M. and Shringarpure, A., 2010, June. On the limits of GPU acceleration. In</w:t>
       </w:r>
       <w:r>
         <w:rPr>
@@ -22777,7 +21509,7 @@
           <v:shape id="_x0000_i1385" type="#_x0000_t75" style="width:523.5pt;height:538.5pt" o:ole="">
             <v:imagedata r:id="rId103" o:title=""/>
           </v:shape>
-          <o:OLEObject Type="Embed" ProgID="Word.OpenDocumentText.12" ShapeID="_x0000_i1385" DrawAspect="Content" ObjectID="_1550759020" r:id="rId104"/>
+          <o:OLEObject Type="Embed" ProgID="Word.OpenDocumentText.12" ShapeID="_x0000_i1385" DrawAspect="Content" ObjectID="_1550760191" r:id="rId104"/>
         </w:object>
       </w:r>
     </w:p>
@@ -22849,7 +21581,7 @@
           <v:shape id="_x0000_i1386" type="#_x0000_t75" style="width:523.5pt;height:585pt" o:ole="">
             <v:imagedata r:id="rId105" o:title=""/>
           </v:shape>
-          <o:OLEObject Type="Embed" ProgID="Word.OpenDocumentText.12" ShapeID="_x0000_i1386" DrawAspect="Content" ObjectID="_1550759021" r:id="rId106"/>
+          <o:OLEObject Type="Embed" ProgID="Word.OpenDocumentText.12" ShapeID="_x0000_i1386" DrawAspect="Content" ObjectID="_1550760192" r:id="rId106"/>
         </w:object>
       </w:r>
     </w:p>
@@ -22891,7 +21623,7 @@
           <v:shape id="_x0000_i1393" type="#_x0000_t75" style="width:540pt;height:558.75pt" o:ole="">
             <v:imagedata r:id="rId107" o:title=""/>
           </v:shape>
-          <o:OLEObject Type="Embed" ProgID="Word.OpenDocumentText.12" ShapeID="_x0000_i1393" DrawAspect="Content" ObjectID="_1550759022" r:id="rId108"/>
+          <o:OLEObject Type="Embed" ProgID="Word.OpenDocumentText.12" ShapeID="_x0000_i1393" DrawAspect="Content" ObjectID="_1550760193" r:id="rId108"/>
         </w:object>
       </w:r>
     </w:p>
@@ -22912,12 +21644,7 @@
         <w:t>Appendix 4</w:t>
       </w:r>
       <w:r>
-        <w:t xml:space="preserve"> – OpenGL Cubes</w:t>
-      </w:r>
-      <w:bookmarkStart w:id="105" w:name="_GoBack"/>
-      <w:bookmarkEnd w:id="105"/>
-      <w:r>
-        <w:t xml:space="preserve"> Demo</w:t>
+        <w:t xml:space="preserve"> – OpenGL Cubes Demo</w:t>
       </w:r>
       <w:bookmarkEnd w:id="104"/>
       <w:r>
@@ -22927,8 +21654,8 @@
         <w:t>Source Code</w:t>
       </w:r>
     </w:p>
-    <w:bookmarkStart w:id="106" w:name="_MON_1550745275"/>
-    <w:bookmarkEnd w:id="106"/>
+    <w:bookmarkStart w:id="105" w:name="_MON_1550745275"/>
+    <w:bookmarkEnd w:id="105"/>
     <w:p>
       <w:pPr>
         <w:ind w:left="-397"/>
@@ -22938,13 +21665,13 @@
           <v:shape id="_x0000_i1402" type="#_x0000_t75" style="width:523.5pt;height:646.5pt" o:ole="">
             <v:imagedata r:id="rId109" o:title=""/>
           </v:shape>
-          <o:OLEObject Type="Embed" ProgID="Word.OpenDocumentText.12" ShapeID="_x0000_i1402" DrawAspect="Content" ObjectID="_1550759023" r:id="rId110"/>
+          <o:OLEObject Type="Embed" ProgID="Word.OpenDocumentText.12" ShapeID="_x0000_i1402" DrawAspect="Content" ObjectID="_1550760194" r:id="rId110"/>
         </w:object>
       </w:r>
     </w:p>
     <w:p/>
-    <w:bookmarkStart w:id="107" w:name="_MON_1550758632"/>
-    <w:bookmarkEnd w:id="107"/>
+    <w:bookmarkStart w:id="106" w:name="_MON_1550758632"/>
+    <w:bookmarkEnd w:id="106"/>
     <w:p>
       <w:pPr>
         <w:ind w:left="-397"/>
@@ -22954,7 +21681,7 @@
           <v:shape id="_x0000_i1409" type="#_x0000_t75" style="width:523.5pt;height:762.75pt" o:ole="">
             <v:imagedata r:id="rId111" o:title=""/>
           </v:shape>
-          <o:OLEObject Type="Embed" ProgID="Word.OpenDocumentText.12" ShapeID="_x0000_i1409" DrawAspect="Content" ObjectID="_1550759024" r:id="rId112"/>
+          <o:OLEObject Type="Embed" ProgID="Word.OpenDocumentText.12" ShapeID="_x0000_i1409" DrawAspect="Content" ObjectID="_1550760195" r:id="rId112"/>
         </w:object>
       </w:r>
     </w:p>
@@ -22963,7 +21690,7 @@
         <w:pStyle w:val="Heading1"/>
         <w:spacing w:after="240"/>
       </w:pPr>
-      <w:bookmarkStart w:id="108" w:name="_Toc477003875"/>
+      <w:bookmarkStart w:id="107" w:name="_Toc477003875"/>
       <w:r>
         <w:lastRenderedPageBreak/>
         <w:t>Appendix 5</w:t>
@@ -22971,17 +21698,38 @@
       <w:r>
         <w:t xml:space="preserve"> – OpenGL Lighting Demo</w:t>
       </w:r>
-      <w:bookmarkEnd w:id="108"/>
-    </w:p>
-    <w:bookmarkStart w:id="109" w:name="_MON_1550745299"/>
-    <w:bookmarkEnd w:id="109"/>
-    <w:p>
-      <w:r>
-        <w:object w:dxaOrig="9026" w:dyaOrig="7297" w14:anchorId="0AE3D800">
-          <v:shape id="_x0000_i1383" type="#_x0000_t75" style="width:451.5pt;height:364.5pt" o:ole="">
+      <w:bookmarkEnd w:id="107"/>
+    </w:p>
+    <w:p/>
+    <w:bookmarkStart w:id="108" w:name="_MON_1550745299"/>
+    <w:bookmarkEnd w:id="108"/>
+    <w:p>
+      <w:pPr>
+        <w:ind w:left="-397"/>
+      </w:pPr>
+      <w:r>
+        <w:object w:dxaOrig="10466" w:dyaOrig="12450" w14:anchorId="0AE3D800">
+          <v:shape id="_x0000_i1417" type="#_x0000_t75" style="width:523.5pt;height:621.75pt" o:ole="">
             <v:imagedata r:id="rId113" o:title=""/>
           </v:shape>
-          <o:OLEObject Type="Embed" ProgID="Word.OpenDocumentText.12" ShapeID="_x0000_i1383" DrawAspect="Content" ObjectID="_1550759025" r:id="rId114"/>
+          <o:OLEObject Type="Embed" ProgID="Word.OpenDocumentText.12" ShapeID="_x0000_i1417" DrawAspect="Content" ObjectID="_1550760196" r:id="rId114"/>
+        </w:object>
+      </w:r>
+    </w:p>
+    <w:p/>
+    <w:p/>
+    <w:bookmarkStart w:id="109" w:name="_MON_1550760104"/>
+    <w:bookmarkEnd w:id="109"/>
+    <w:p>
+      <w:pPr>
+        <w:ind w:left="-397"/>
+      </w:pPr>
+      <w:r>
+        <w:object w:dxaOrig="10466" w:dyaOrig="9433" w14:anchorId="241DE3B3">
+          <v:shape id="_x0000_i1420" type="#_x0000_t75" style="width:523.5pt;height:471.75pt" o:ole="">
+            <v:imagedata r:id="rId115" o:title=""/>
+          </v:shape>
+          <o:OLEObject Type="Embed" ProgID="Word.OpenDocumentText.12" ShapeID="_x0000_i1420" DrawAspect="Content" ObjectID="_1550760197" r:id="rId116"/>
         </w:object>
       </w:r>
     </w:p>
@@ -22999,19 +21747,16 @@
     <w:p/>
     <w:p/>
     <w:p/>
-    <w:p/>
-    <w:p/>
-    <w:p/>
-    <w:p/>
-    <w:p/>
-    <w:p/>
-    <w:p/>
+    <w:p>
+      <w:bookmarkStart w:id="110" w:name="_GoBack"/>
+      <w:bookmarkEnd w:id="110"/>
+    </w:p>
     <w:p>
       <w:pPr>
         <w:pStyle w:val="Heading1"/>
         <w:spacing w:after="240"/>
       </w:pPr>
-      <w:bookmarkStart w:id="110" w:name="_Toc477003876"/>
+      <w:bookmarkStart w:id="111" w:name="_Toc477003876"/>
       <w:r>
         <w:lastRenderedPageBreak/>
         <w:t>Appendix 6</w:t>
@@ -23019,17 +21764,17 @@
       <w:r>
         <w:t xml:space="preserve"> – OpenGL Terrain Demo</w:t>
       </w:r>
-      <w:bookmarkEnd w:id="110"/>
-    </w:p>
-    <w:bookmarkStart w:id="111" w:name="_MON_1550745327"/>
-    <w:bookmarkEnd w:id="111"/>
+      <w:bookmarkEnd w:id="111"/>
+    </w:p>
+    <w:bookmarkStart w:id="112" w:name="_MON_1550745327"/>
+    <w:bookmarkEnd w:id="112"/>
     <w:p>
       <w:r>
         <w:object w:dxaOrig="9026" w:dyaOrig="7514" w14:anchorId="474EAB51">
           <v:shape id="_x0000_i1384" type="#_x0000_t75" style="width:451.5pt;height:375.75pt" o:ole="">
-            <v:imagedata r:id="rId115" o:title=""/>
+            <v:imagedata r:id="rId117" o:title=""/>
           </v:shape>
-          <o:OLEObject Type="Embed" ProgID="Word.OpenDocumentText.12" ShapeID="_x0000_i1384" DrawAspect="Content" ObjectID="_1550759026" r:id="rId116"/>
+          <o:OLEObject Type="Embed" ProgID="Word.OpenDocumentText.12" ShapeID="_x0000_i1384" DrawAspect="Content" ObjectID="_1550760198" r:id="rId118"/>
         </w:object>
       </w:r>
     </w:p>
@@ -23046,9 +21791,9 @@
     <w:p/>
     <w:p/>
     <w:sectPr>
-      <w:headerReference w:type="default" r:id="rId117"/>
-      <w:footerReference w:type="even" r:id="rId118"/>
-      <w:footerReference w:type="default" r:id="rId119"/>
+      <w:headerReference w:type="default" r:id="rId119"/>
+      <w:footerReference w:type="even" r:id="rId120"/>
+      <w:footerReference w:type="default" r:id="rId121"/>
       <w:endnotePr>
         <w:numFmt w:val="decimal"/>
       </w:endnotePr>
@@ -23176,7 +21921,7 @@
                 <w:bCs/>
                 <w:noProof/>
               </w:rPr>
-              <w:t>51</w:t>
+              <w:t>54</w:t>
             </w:r>
             <w:r>
               <w:rPr>
@@ -23218,7 +21963,7 @@
                 <w:bCs/>
                 <w:noProof/>
               </w:rPr>
-              <w:t>54</w:t>
+              <w:t>55</w:t>
             </w:r>
             <w:r>
               <w:rPr>
@@ -25173,7 +23918,7 @@
 </file>
 
 <file path=customXml/itemProps1.xml><?xml version="1.0" encoding="utf-8"?>
-<ds:datastoreItem xmlns:ds="http://schemas.openxmlformats.org/officeDocument/2006/customXml" ds:itemID="{23E506DA-86D2-4B09-A748-9E45BAB10686}">
+<ds:datastoreItem xmlns:ds="http://schemas.openxmlformats.org/officeDocument/2006/customXml" ds:itemID="{F1067411-8928-48CD-82C8-94A0AE46BCDE}">
   <ds:schemaRefs>
     <ds:schemaRef ds:uri="http://schemas.openxmlformats.org/officeDocument/2006/bibliography"/>
   </ds:schemaRefs>

</xml_diff>

<commit_message>
appendices added + updated contents
</commit_message>
<xml_diff>
--- a/Compute.Documents/B00235610 - Final Honours Report.docx
+++ b/Compute.Documents/B00235610 - Final Honours Report.docx
@@ -2975,7 +2975,7 @@
       <w:r>
         <w:br w:type="page"/>
       </w:r>
-      <w:bookmarkStart w:id="0" w:name="_Toc477003815"/>
+      <w:bookmarkStart w:id="0" w:name="_Toc477020335"/>
       <w:r>
         <w:lastRenderedPageBreak/>
         <w:t>Acknowledgements</w:t>
@@ -3570,6 +3570,8 @@
           <w:rStyle w:val="Emphasis"/>
         </w:rPr>
       </w:pPr>
+      <w:bookmarkStart w:id="10" w:name="_GoBack"/>
+      <w:bookmarkEnd w:id="10"/>
     </w:p>
     <w:sdt>
       <w:sdtPr>
@@ -3638,7 +3640,7 @@
               <w:lang w:eastAsia="en-GB"/>
             </w:rPr>
           </w:pPr>
-          <w:hyperlink w:anchor="_Toc477003815" w:history="1">
+          <w:hyperlink w:anchor="_Toc477020335" w:history="1">
             <w:r>
               <w:rPr>
                 <w:rStyle w:val="Hyperlink"/>
@@ -3665,7 +3667,7 @@
                 <w:noProof/>
                 <w:webHidden/>
               </w:rPr>
-              <w:instrText xml:space="preserve"> PAGEREF _Toc477003815 \h </w:instrText>
+              <w:instrText xml:space="preserve"> PAGEREF _Toc477020335 \h </w:instrText>
             </w:r>
             <w:r>
               <w:rPr>
@@ -3711,7 +3713,7 @@
               <w:lang w:eastAsia="en-GB"/>
             </w:rPr>
           </w:pPr>
-          <w:hyperlink w:anchor="_Toc477003816" w:history="1">
+          <w:hyperlink w:anchor="_Toc477020336" w:history="1">
             <w:r>
               <w:rPr>
                 <w:rStyle w:val="Hyperlink"/>
@@ -3738,7 +3740,7 @@
                 <w:noProof/>
                 <w:webHidden/>
               </w:rPr>
-              <w:instrText xml:space="preserve"> PAGEREF _Toc477003816 \h </w:instrText>
+              <w:instrText xml:space="preserve"> PAGEREF _Toc477020336 \h </w:instrText>
             </w:r>
             <w:r>
               <w:rPr>
@@ -3784,7 +3786,7 @@
               <w:lang w:eastAsia="en-GB"/>
             </w:rPr>
           </w:pPr>
-          <w:hyperlink w:anchor="_Toc477003817" w:history="1">
+          <w:hyperlink w:anchor="_Toc477020337" w:history="1">
             <w:r>
               <w:rPr>
                 <w:rStyle w:val="Hyperlink"/>
@@ -3811,7 +3813,7 @@
                 <w:noProof/>
                 <w:webHidden/>
               </w:rPr>
-              <w:instrText xml:space="preserve"> PAGEREF _Toc477003817 \h </w:instrText>
+              <w:instrText xml:space="preserve"> PAGEREF _Toc477020337 \h </w:instrText>
             </w:r>
             <w:r>
               <w:rPr>
@@ -3855,7 +3857,7 @@
               <w:lang w:eastAsia="en-GB"/>
             </w:rPr>
           </w:pPr>
-          <w:hyperlink w:anchor="_Toc477003818" w:history="1">
+          <w:hyperlink w:anchor="_Toc477020338" w:history="1">
             <w:r>
               <w:rPr>
                 <w:rStyle w:val="Hyperlink"/>
@@ -3882,7 +3884,7 @@
                 <w:noProof/>
                 <w:webHidden/>
               </w:rPr>
-              <w:instrText xml:space="preserve"> PAGEREF _Toc477003818 \h </w:instrText>
+              <w:instrText xml:space="preserve"> PAGEREF _Toc477020338 \h </w:instrText>
             </w:r>
             <w:r>
               <w:rPr>
@@ -3926,7 +3928,7 @@
               <w:lang w:eastAsia="en-GB"/>
             </w:rPr>
           </w:pPr>
-          <w:hyperlink w:anchor="_Toc477003819" w:history="1">
+          <w:hyperlink w:anchor="_Toc477020339" w:history="1">
             <w:r>
               <w:rPr>
                 <w:rStyle w:val="Hyperlink"/>
@@ -3953,7 +3955,7 @@
                 <w:noProof/>
                 <w:webHidden/>
               </w:rPr>
-              <w:instrText xml:space="preserve"> PAGEREF _Toc477003819 \h </w:instrText>
+              <w:instrText xml:space="preserve"> PAGEREF _Toc477020339 \h </w:instrText>
             </w:r>
             <w:r>
               <w:rPr>
@@ -3997,7 +3999,7 @@
               <w:lang w:eastAsia="en-GB"/>
             </w:rPr>
           </w:pPr>
-          <w:hyperlink w:anchor="_Toc477003820" w:history="1">
+          <w:hyperlink w:anchor="_Toc477020340" w:history="1">
             <w:r>
               <w:rPr>
                 <w:rStyle w:val="Hyperlink"/>
@@ -4024,7 +4026,7 @@
                 <w:noProof/>
                 <w:webHidden/>
               </w:rPr>
-              <w:instrText xml:space="preserve"> PAGEREF _Toc477003820 \h </w:instrText>
+              <w:instrText xml:space="preserve"> PAGEREF _Toc477020340 \h </w:instrText>
             </w:r>
             <w:r>
               <w:rPr>
@@ -4068,7 +4070,7 @@
               <w:lang w:eastAsia="en-GB"/>
             </w:rPr>
           </w:pPr>
-          <w:hyperlink w:anchor="_Toc477003821" w:history="1">
+          <w:hyperlink w:anchor="_Toc477020341" w:history="1">
             <w:r>
               <w:rPr>
                 <w:rStyle w:val="Hyperlink"/>
@@ -4095,7 +4097,7 @@
                 <w:noProof/>
                 <w:webHidden/>
               </w:rPr>
-              <w:instrText xml:space="preserve"> PAGEREF _Toc477003821 \h </w:instrText>
+              <w:instrText xml:space="preserve"> PAGEREF _Toc477020341 \h </w:instrText>
             </w:r>
             <w:r>
               <w:rPr>
@@ -4139,7 +4141,7 @@
               <w:lang w:eastAsia="en-GB"/>
             </w:rPr>
           </w:pPr>
-          <w:hyperlink w:anchor="_Toc477003822" w:history="1">
+          <w:hyperlink w:anchor="_Toc477020342" w:history="1">
             <w:r>
               <w:rPr>
                 <w:rStyle w:val="Hyperlink"/>
@@ -4166,7 +4168,7 @@
                 <w:noProof/>
                 <w:webHidden/>
               </w:rPr>
-              <w:instrText xml:space="preserve"> PAGEREF _Toc477003822 \h </w:instrText>
+              <w:instrText xml:space="preserve"> PAGEREF _Toc477020342 \h </w:instrText>
             </w:r>
             <w:r>
               <w:rPr>
@@ -4210,7 +4212,7 @@
               <w:lang w:eastAsia="en-GB"/>
             </w:rPr>
           </w:pPr>
-          <w:hyperlink w:anchor="_Toc477003823" w:history="1">
+          <w:hyperlink w:anchor="_Toc477020343" w:history="1">
             <w:r>
               <w:rPr>
                 <w:rStyle w:val="Hyperlink"/>
@@ -4237,7 +4239,7 @@
                 <w:noProof/>
                 <w:webHidden/>
               </w:rPr>
-              <w:instrText xml:space="preserve"> PAGEREF _Toc477003823 \h </w:instrText>
+              <w:instrText xml:space="preserve"> PAGEREF _Toc477020343 \h </w:instrText>
             </w:r>
             <w:r>
               <w:rPr>
@@ -4281,7 +4283,7 @@
               <w:lang w:eastAsia="en-GB"/>
             </w:rPr>
           </w:pPr>
-          <w:hyperlink w:anchor="_Toc477003824" w:history="1">
+          <w:hyperlink w:anchor="_Toc477020344" w:history="1">
             <w:r>
               <w:rPr>
                 <w:rStyle w:val="Hyperlink"/>
@@ -4308,7 +4310,7 @@
                 <w:noProof/>
                 <w:webHidden/>
               </w:rPr>
-              <w:instrText xml:space="preserve"> PAGEREF _Toc477003824 \h </w:instrText>
+              <w:instrText xml:space="preserve"> PAGEREF _Toc477020344 \h </w:instrText>
             </w:r>
             <w:r>
               <w:rPr>
@@ -4352,7 +4354,7 @@
               <w:lang w:eastAsia="en-GB"/>
             </w:rPr>
           </w:pPr>
-          <w:hyperlink w:anchor="_Toc477003825" w:history="1">
+          <w:hyperlink w:anchor="_Toc477020345" w:history="1">
             <w:r>
               <w:rPr>
                 <w:rStyle w:val="Hyperlink"/>
@@ -4379,7 +4381,7 @@
                 <w:noProof/>
                 <w:webHidden/>
               </w:rPr>
-              <w:instrText xml:space="preserve"> PAGEREF _Toc477003825 \h </w:instrText>
+              <w:instrText xml:space="preserve"> PAGEREF _Toc477020345 \h </w:instrText>
             </w:r>
             <w:r>
               <w:rPr>
@@ -4423,7 +4425,7 @@
               <w:lang w:eastAsia="en-GB"/>
             </w:rPr>
           </w:pPr>
-          <w:hyperlink w:anchor="_Toc477003826" w:history="1">
+          <w:hyperlink w:anchor="_Toc477020346" w:history="1">
             <w:r>
               <w:rPr>
                 <w:rStyle w:val="Hyperlink"/>
@@ -4450,7 +4452,7 @@
                 <w:noProof/>
                 <w:webHidden/>
               </w:rPr>
-              <w:instrText xml:space="preserve"> PAGEREF _Toc477003826 \h </w:instrText>
+              <w:instrText xml:space="preserve"> PAGEREF _Toc477020346 \h </w:instrText>
             </w:r>
             <w:r>
               <w:rPr>
@@ -4494,7 +4496,7 @@
               <w:lang w:eastAsia="en-GB"/>
             </w:rPr>
           </w:pPr>
-          <w:hyperlink w:anchor="_Toc477003827" w:history="1">
+          <w:hyperlink w:anchor="_Toc477020347" w:history="1">
             <w:r>
               <w:rPr>
                 <w:rStyle w:val="Hyperlink"/>
@@ -4521,7 +4523,7 @@
                 <w:noProof/>
                 <w:webHidden/>
               </w:rPr>
-              <w:instrText xml:space="preserve"> PAGEREF _Toc477003827 \h </w:instrText>
+              <w:instrText xml:space="preserve"> PAGEREF _Toc477020347 \h </w:instrText>
             </w:r>
             <w:r>
               <w:rPr>
@@ -4565,7 +4567,7 @@
               <w:lang w:eastAsia="en-GB"/>
             </w:rPr>
           </w:pPr>
-          <w:hyperlink w:anchor="_Toc477003828" w:history="1">
+          <w:hyperlink w:anchor="_Toc477020348" w:history="1">
             <w:r>
               <w:rPr>
                 <w:rStyle w:val="Hyperlink"/>
@@ -4592,7 +4594,7 @@
                 <w:noProof/>
                 <w:webHidden/>
               </w:rPr>
-              <w:instrText xml:space="preserve"> PAGEREF _Toc477003828 \h </w:instrText>
+              <w:instrText xml:space="preserve"> PAGEREF _Toc477020348 \h </w:instrText>
             </w:r>
             <w:r>
               <w:rPr>
@@ -4636,7 +4638,7 @@
               <w:lang w:eastAsia="en-GB"/>
             </w:rPr>
           </w:pPr>
-          <w:hyperlink w:anchor="_Toc477003829" w:history="1">
+          <w:hyperlink w:anchor="_Toc477020349" w:history="1">
             <w:r>
               <w:rPr>
                 <w:rStyle w:val="Hyperlink"/>
@@ -4663,7 +4665,7 @@
                 <w:noProof/>
                 <w:webHidden/>
               </w:rPr>
-              <w:instrText xml:space="preserve"> PAGEREF _Toc477003829 \h </w:instrText>
+              <w:instrText xml:space="preserve"> PAGEREF _Toc477020349 \h </w:instrText>
             </w:r>
             <w:r>
               <w:rPr>
@@ -4707,7 +4709,7 @@
               <w:lang w:eastAsia="en-GB"/>
             </w:rPr>
           </w:pPr>
-          <w:hyperlink w:anchor="_Toc477003830" w:history="1">
+          <w:hyperlink w:anchor="_Toc477020350" w:history="1">
             <w:r>
               <w:rPr>
                 <w:rStyle w:val="Hyperlink"/>
@@ -4734,7 +4736,7 @@
                 <w:noProof/>
                 <w:webHidden/>
               </w:rPr>
-              <w:instrText xml:space="preserve"> PAGEREF _Toc477003830 \h </w:instrText>
+              <w:instrText xml:space="preserve"> PAGEREF _Toc477020350 \h </w:instrText>
             </w:r>
             <w:r>
               <w:rPr>
@@ -4778,7 +4780,7 @@
               <w:lang w:eastAsia="en-GB"/>
             </w:rPr>
           </w:pPr>
-          <w:hyperlink w:anchor="_Toc477003831" w:history="1">
+          <w:hyperlink w:anchor="_Toc477020351" w:history="1">
             <w:r>
               <w:rPr>
                 <w:rStyle w:val="Hyperlink"/>
@@ -4805,7 +4807,7 @@
                 <w:noProof/>
                 <w:webHidden/>
               </w:rPr>
-              <w:instrText xml:space="preserve"> PAGEREF _Toc477003831 \h </w:instrText>
+              <w:instrText xml:space="preserve"> PAGEREF _Toc477020351 \h </w:instrText>
             </w:r>
             <w:r>
               <w:rPr>
@@ -4849,7 +4851,7 @@
               <w:lang w:eastAsia="en-GB"/>
             </w:rPr>
           </w:pPr>
-          <w:hyperlink w:anchor="_Toc477003832" w:history="1">
+          <w:hyperlink w:anchor="_Toc477020352" w:history="1">
             <w:r>
               <w:rPr>
                 <w:rStyle w:val="Hyperlink"/>
@@ -4876,7 +4878,7 @@
                 <w:noProof/>
                 <w:webHidden/>
               </w:rPr>
-              <w:instrText xml:space="preserve"> PAGEREF _Toc477003832 \h </w:instrText>
+              <w:instrText xml:space="preserve"> PAGEREF _Toc477020352 \h </w:instrText>
             </w:r>
             <w:r>
               <w:rPr>
@@ -4920,7 +4922,7 @@
               <w:lang w:eastAsia="en-GB"/>
             </w:rPr>
           </w:pPr>
-          <w:hyperlink w:anchor="_Toc477003833" w:history="1">
+          <w:hyperlink w:anchor="_Toc477020353" w:history="1">
             <w:r>
               <w:rPr>
                 <w:rStyle w:val="Hyperlink"/>
@@ -4947,7 +4949,7 @@
                 <w:noProof/>
                 <w:webHidden/>
               </w:rPr>
-              <w:instrText xml:space="preserve"> PAGEREF _Toc477003833 \h </w:instrText>
+              <w:instrText xml:space="preserve"> PAGEREF _Toc477020353 \h </w:instrText>
             </w:r>
             <w:r>
               <w:rPr>
@@ -4991,7 +4993,7 @@
               <w:lang w:eastAsia="en-GB"/>
             </w:rPr>
           </w:pPr>
-          <w:hyperlink w:anchor="_Toc477003834" w:history="1">
+          <w:hyperlink w:anchor="_Toc477020354" w:history="1">
             <w:r>
               <w:rPr>
                 <w:rStyle w:val="Hyperlink"/>
@@ -5018,7 +5020,7 @@
                 <w:noProof/>
                 <w:webHidden/>
               </w:rPr>
-              <w:instrText xml:space="preserve"> PAGEREF _Toc477003834 \h </w:instrText>
+              <w:instrText xml:space="preserve"> PAGEREF _Toc477020354 \h </w:instrText>
             </w:r>
             <w:r>
               <w:rPr>
@@ -5064,7 +5066,7 @@
               <w:lang w:eastAsia="en-GB"/>
             </w:rPr>
           </w:pPr>
-          <w:hyperlink w:anchor="_Toc477003835" w:history="1">
+          <w:hyperlink w:anchor="_Toc477020355" w:history="1">
             <w:r>
               <w:rPr>
                 <w:rStyle w:val="Hyperlink"/>
@@ -5091,7 +5093,7 @@
                 <w:noProof/>
                 <w:webHidden/>
               </w:rPr>
-              <w:instrText xml:space="preserve"> PAGEREF _Toc477003835 \h </w:instrText>
+              <w:instrText xml:space="preserve"> PAGEREF _Toc477020355 \h </w:instrText>
             </w:r>
             <w:r>
               <w:rPr>
@@ -5135,7 +5137,7 @@
               <w:lang w:eastAsia="en-GB"/>
             </w:rPr>
           </w:pPr>
-          <w:hyperlink w:anchor="_Toc477003836" w:history="1">
+          <w:hyperlink w:anchor="_Toc477020356" w:history="1">
             <w:r>
               <w:rPr>
                 <w:rStyle w:val="Hyperlink"/>
@@ -5162,7 +5164,7 @@
                 <w:noProof/>
                 <w:webHidden/>
               </w:rPr>
-              <w:instrText xml:space="preserve"> PAGEREF _Toc477003836 \h </w:instrText>
+              <w:instrText xml:space="preserve"> PAGEREF _Toc477020356 \h </w:instrText>
             </w:r>
             <w:r>
               <w:rPr>
@@ -5206,7 +5208,7 @@
               <w:lang w:eastAsia="en-GB"/>
             </w:rPr>
           </w:pPr>
-          <w:hyperlink w:anchor="_Toc477003837" w:history="1">
+          <w:hyperlink w:anchor="_Toc477020357" w:history="1">
             <w:r>
               <w:rPr>
                 <w:rStyle w:val="Hyperlink"/>
@@ -5233,7 +5235,7 @@
                 <w:noProof/>
                 <w:webHidden/>
               </w:rPr>
-              <w:instrText xml:space="preserve"> PAGEREF _Toc477003837 \h </w:instrText>
+              <w:instrText xml:space="preserve"> PAGEREF _Toc477020357 \h </w:instrText>
             </w:r>
             <w:r>
               <w:rPr>
@@ -5277,7 +5279,7 @@
               <w:lang w:eastAsia="en-GB"/>
             </w:rPr>
           </w:pPr>
-          <w:hyperlink w:anchor="_Toc477003838" w:history="1">
+          <w:hyperlink w:anchor="_Toc477020358" w:history="1">
             <w:r>
               <w:rPr>
                 <w:rStyle w:val="Hyperlink"/>
@@ -5304,7 +5306,7 @@
                 <w:noProof/>
                 <w:webHidden/>
               </w:rPr>
-              <w:instrText xml:space="preserve"> PAGEREF _Toc477003838 \h </w:instrText>
+              <w:instrText xml:space="preserve"> PAGEREF _Toc477020358 \h </w:instrText>
             </w:r>
             <w:r>
               <w:rPr>
@@ -5350,7 +5352,7 @@
               <w:lang w:eastAsia="en-GB"/>
             </w:rPr>
           </w:pPr>
-          <w:hyperlink w:anchor="_Toc477003839" w:history="1">
+          <w:hyperlink w:anchor="_Toc477020359" w:history="1">
             <w:r>
               <w:rPr>
                 <w:rStyle w:val="Hyperlink"/>
@@ -5377,7 +5379,7 @@
                 <w:noProof/>
                 <w:webHidden/>
               </w:rPr>
-              <w:instrText xml:space="preserve"> PAGEREF _Toc477003839 \h </w:instrText>
+              <w:instrText xml:space="preserve"> PAGEREF _Toc477020359 \h </w:instrText>
             </w:r>
             <w:r>
               <w:rPr>
@@ -5421,7 +5423,7 @@
               <w:lang w:eastAsia="en-GB"/>
             </w:rPr>
           </w:pPr>
-          <w:hyperlink w:anchor="_Toc477003840" w:history="1">
+          <w:hyperlink w:anchor="_Toc477020360" w:history="1">
             <w:r>
               <w:rPr>
                 <w:rStyle w:val="Hyperlink"/>
@@ -5448,7 +5450,7 @@
                 <w:noProof/>
                 <w:webHidden/>
               </w:rPr>
-              <w:instrText xml:space="preserve"> PAGEREF _Toc477003840 \h </w:instrText>
+              <w:instrText xml:space="preserve"> PAGEREF _Toc477020360 \h </w:instrText>
             </w:r>
             <w:r>
               <w:rPr>
@@ -5492,7 +5494,7 @@
               <w:lang w:eastAsia="en-GB"/>
             </w:rPr>
           </w:pPr>
-          <w:hyperlink w:anchor="_Toc477003841" w:history="1">
+          <w:hyperlink w:anchor="_Toc477020361" w:history="1">
             <w:r>
               <w:rPr>
                 <w:rStyle w:val="Hyperlink"/>
@@ -5519,7 +5521,7 @@
                 <w:noProof/>
                 <w:webHidden/>
               </w:rPr>
-              <w:instrText xml:space="preserve"> PAGEREF _Toc477003841 \h </w:instrText>
+              <w:instrText xml:space="preserve"> PAGEREF _Toc477020361 \h </w:instrText>
             </w:r>
             <w:r>
               <w:rPr>
@@ -5563,7 +5565,7 @@
               <w:lang w:eastAsia="en-GB"/>
             </w:rPr>
           </w:pPr>
-          <w:hyperlink w:anchor="_Toc477003842" w:history="1">
+          <w:hyperlink w:anchor="_Toc477020362" w:history="1">
             <w:r>
               <w:rPr>
                 <w:rStyle w:val="Hyperlink"/>
@@ -5590,7 +5592,7 @@
                 <w:noProof/>
                 <w:webHidden/>
               </w:rPr>
-              <w:instrText xml:space="preserve"> PAGEREF _Toc477003842 \h </w:instrText>
+              <w:instrText xml:space="preserve"> PAGEREF _Toc477020362 \h </w:instrText>
             </w:r>
             <w:r>
               <w:rPr>
@@ -5634,7 +5636,7 @@
               <w:lang w:eastAsia="en-GB"/>
             </w:rPr>
           </w:pPr>
-          <w:hyperlink w:anchor="_Toc477003843" w:history="1">
+          <w:hyperlink w:anchor="_Toc477020363" w:history="1">
             <w:r>
               <w:rPr>
                 <w:rStyle w:val="Hyperlink"/>
@@ -5661,7 +5663,7 @@
                 <w:noProof/>
                 <w:webHidden/>
               </w:rPr>
-              <w:instrText xml:space="preserve"> PAGEREF _Toc477003843 \h </w:instrText>
+              <w:instrText xml:space="preserve"> PAGEREF _Toc477020363 \h </w:instrText>
             </w:r>
             <w:r>
               <w:rPr>
@@ -5705,7 +5707,7 @@
               <w:lang w:eastAsia="en-GB"/>
             </w:rPr>
           </w:pPr>
-          <w:hyperlink w:anchor="_Toc477003844" w:history="1">
+          <w:hyperlink w:anchor="_Toc477020364" w:history="1">
             <w:r>
               <w:rPr>
                 <w:rStyle w:val="Hyperlink"/>
@@ -5732,7 +5734,7 @@
                 <w:noProof/>
                 <w:webHidden/>
               </w:rPr>
-              <w:instrText xml:space="preserve"> PAGEREF _Toc477003844 \h </w:instrText>
+              <w:instrText xml:space="preserve"> PAGEREF _Toc477020364 \h </w:instrText>
             </w:r>
             <w:r>
               <w:rPr>
@@ -5776,7 +5778,7 @@
               <w:lang w:eastAsia="en-GB"/>
             </w:rPr>
           </w:pPr>
-          <w:hyperlink w:anchor="_Toc477003845" w:history="1">
+          <w:hyperlink w:anchor="_Toc477020365" w:history="1">
             <w:r>
               <w:rPr>
                 <w:rStyle w:val="Hyperlink"/>
@@ -5803,7 +5805,7 @@
                 <w:noProof/>
                 <w:webHidden/>
               </w:rPr>
-              <w:instrText xml:space="preserve"> PAGEREF _Toc477003845 \h </w:instrText>
+              <w:instrText xml:space="preserve"> PAGEREF _Toc477020365 \h </w:instrText>
             </w:r>
             <w:r>
               <w:rPr>
@@ -5847,7 +5849,7 @@
               <w:lang w:eastAsia="en-GB"/>
             </w:rPr>
           </w:pPr>
-          <w:hyperlink w:anchor="_Toc477003846" w:history="1">
+          <w:hyperlink w:anchor="_Toc477020366" w:history="1">
             <w:r>
               <w:rPr>
                 <w:rStyle w:val="Hyperlink"/>
@@ -5874,7 +5876,7 @@
                 <w:noProof/>
                 <w:webHidden/>
               </w:rPr>
-              <w:instrText xml:space="preserve"> PAGEREF _Toc477003846 \h </w:instrText>
+              <w:instrText xml:space="preserve"> PAGEREF _Toc477020366 \h </w:instrText>
             </w:r>
             <w:r>
               <w:rPr>
@@ -5918,7 +5920,7 @@
               <w:lang w:eastAsia="en-GB"/>
             </w:rPr>
           </w:pPr>
-          <w:hyperlink w:anchor="_Toc477003847" w:history="1">
+          <w:hyperlink w:anchor="_Toc477020367" w:history="1">
             <w:r>
               <w:rPr>
                 <w:rStyle w:val="Hyperlink"/>
@@ -5945,7 +5947,7 @@
                 <w:noProof/>
                 <w:webHidden/>
               </w:rPr>
-              <w:instrText xml:space="preserve"> PAGEREF _Toc477003847 \h </w:instrText>
+              <w:instrText xml:space="preserve"> PAGEREF _Toc477020367 \h </w:instrText>
             </w:r>
             <w:r>
               <w:rPr>
@@ -5989,7 +5991,7 @@
               <w:lang w:eastAsia="en-GB"/>
             </w:rPr>
           </w:pPr>
-          <w:hyperlink w:anchor="_Toc477003848" w:history="1">
+          <w:hyperlink w:anchor="_Toc477020368" w:history="1">
             <w:r>
               <w:rPr>
                 <w:rStyle w:val="Hyperlink"/>
@@ -6016,7 +6018,7 @@
                 <w:noProof/>
                 <w:webHidden/>
               </w:rPr>
-              <w:instrText xml:space="preserve"> PAGEREF _Toc477003848 \h </w:instrText>
+              <w:instrText xml:space="preserve"> PAGEREF _Toc477020368 \h </w:instrText>
             </w:r>
             <w:r>
               <w:rPr>
@@ -6060,7 +6062,7 @@
               <w:lang w:eastAsia="en-GB"/>
             </w:rPr>
           </w:pPr>
-          <w:hyperlink w:anchor="_Toc477003849" w:history="1">
+          <w:hyperlink w:anchor="_Toc477020369" w:history="1">
             <w:r>
               <w:rPr>
                 <w:rStyle w:val="Hyperlink"/>
@@ -6087,7 +6089,7 @@
                 <w:noProof/>
                 <w:webHidden/>
               </w:rPr>
-              <w:instrText xml:space="preserve"> PAGEREF _Toc477003849 \h </w:instrText>
+              <w:instrText xml:space="preserve"> PAGEREF _Toc477020369 \h </w:instrText>
             </w:r>
             <w:r>
               <w:rPr>
@@ -6131,7 +6133,7 @@
               <w:lang w:eastAsia="en-GB"/>
             </w:rPr>
           </w:pPr>
-          <w:hyperlink w:anchor="_Toc477003850" w:history="1">
+          <w:hyperlink w:anchor="_Toc477020370" w:history="1">
             <w:r>
               <w:rPr>
                 <w:rStyle w:val="Hyperlink"/>
@@ -6158,7 +6160,7 @@
                 <w:noProof/>
                 <w:webHidden/>
               </w:rPr>
-              <w:instrText xml:space="preserve"> PAGEREF _Toc477003850 \h </w:instrText>
+              <w:instrText xml:space="preserve"> PAGEREF _Toc477020370 \h </w:instrText>
             </w:r>
             <w:r>
               <w:rPr>
@@ -6204,7 +6206,7 @@
               <w:lang w:eastAsia="en-GB"/>
             </w:rPr>
           </w:pPr>
-          <w:hyperlink w:anchor="_Toc477003851" w:history="1">
+          <w:hyperlink w:anchor="_Toc477020371" w:history="1">
             <w:r>
               <w:rPr>
                 <w:rStyle w:val="Hyperlink"/>
@@ -6231,7 +6233,7 @@
                 <w:noProof/>
                 <w:webHidden/>
               </w:rPr>
-              <w:instrText xml:space="preserve"> PAGEREF _Toc477003851 \h </w:instrText>
+              <w:instrText xml:space="preserve"> PAGEREF _Toc477020371 \h </w:instrText>
             </w:r>
             <w:r>
               <w:rPr>
@@ -6275,7 +6277,7 @@
               <w:lang w:eastAsia="en-GB"/>
             </w:rPr>
           </w:pPr>
-          <w:hyperlink w:anchor="_Toc477003852" w:history="1">
+          <w:hyperlink w:anchor="_Toc477020372" w:history="1">
             <w:r>
               <w:rPr>
                 <w:rStyle w:val="Hyperlink"/>
@@ -6302,7 +6304,7 @@
                 <w:noProof/>
                 <w:webHidden/>
               </w:rPr>
-              <w:instrText xml:space="preserve"> PAGEREF _Toc477003852 \h </w:instrText>
+              <w:instrText xml:space="preserve"> PAGEREF _Toc477020372 \h </w:instrText>
             </w:r>
             <w:r>
               <w:rPr>
@@ -6346,7 +6348,7 @@
               <w:lang w:eastAsia="en-GB"/>
             </w:rPr>
           </w:pPr>
-          <w:hyperlink w:anchor="_Toc477003853" w:history="1">
+          <w:hyperlink w:anchor="_Toc477020373" w:history="1">
             <w:r>
               <w:rPr>
                 <w:rStyle w:val="Hyperlink"/>
@@ -6373,7 +6375,7 @@
                 <w:noProof/>
                 <w:webHidden/>
               </w:rPr>
-              <w:instrText xml:space="preserve"> PAGEREF _Toc477003853 \h </w:instrText>
+              <w:instrText xml:space="preserve"> PAGEREF _Toc477020373 \h </w:instrText>
             </w:r>
             <w:r>
               <w:rPr>
@@ -6417,7 +6419,7 @@
               <w:lang w:eastAsia="en-GB"/>
             </w:rPr>
           </w:pPr>
-          <w:hyperlink w:anchor="_Toc477003854" w:history="1">
+          <w:hyperlink w:anchor="_Toc477020374" w:history="1">
             <w:r>
               <w:rPr>
                 <w:rStyle w:val="Hyperlink"/>
@@ -6444,7 +6446,7 @@
                 <w:noProof/>
                 <w:webHidden/>
               </w:rPr>
-              <w:instrText xml:space="preserve"> PAGEREF _Toc477003854 \h </w:instrText>
+              <w:instrText xml:space="preserve"> PAGEREF _Toc477020374 \h </w:instrText>
             </w:r>
             <w:r>
               <w:rPr>
@@ -6488,7 +6490,7 @@
               <w:lang w:eastAsia="en-GB"/>
             </w:rPr>
           </w:pPr>
-          <w:hyperlink w:anchor="_Toc477003855" w:history="1">
+          <w:hyperlink w:anchor="_Toc477020375" w:history="1">
             <w:r>
               <w:rPr>
                 <w:rStyle w:val="Hyperlink"/>
@@ -6515,7 +6517,7 @@
                 <w:noProof/>
                 <w:webHidden/>
               </w:rPr>
-              <w:instrText xml:space="preserve"> PAGEREF _Toc477003855 \h </w:instrText>
+              <w:instrText xml:space="preserve"> PAGEREF _Toc477020375 \h </w:instrText>
             </w:r>
             <w:r>
               <w:rPr>
@@ -6559,7 +6561,7 @@
               <w:lang w:eastAsia="en-GB"/>
             </w:rPr>
           </w:pPr>
-          <w:hyperlink w:anchor="_Toc477003856" w:history="1">
+          <w:hyperlink w:anchor="_Toc477020376" w:history="1">
             <w:r>
               <w:rPr>
                 <w:rStyle w:val="Hyperlink"/>
@@ -6586,7 +6588,7 @@
                 <w:noProof/>
                 <w:webHidden/>
               </w:rPr>
-              <w:instrText xml:space="preserve"> PAGEREF _Toc477003856 \h </w:instrText>
+              <w:instrText xml:space="preserve"> PAGEREF _Toc477020376 \h </w:instrText>
             </w:r>
             <w:r>
               <w:rPr>
@@ -6630,7 +6632,7 @@
               <w:lang w:eastAsia="en-GB"/>
             </w:rPr>
           </w:pPr>
-          <w:hyperlink w:anchor="_Toc477003857" w:history="1">
+          <w:hyperlink w:anchor="_Toc477020377" w:history="1">
             <w:r>
               <w:rPr>
                 <w:rStyle w:val="Hyperlink"/>
@@ -6657,7 +6659,7 @@
                 <w:noProof/>
                 <w:webHidden/>
               </w:rPr>
-              <w:instrText xml:space="preserve"> PAGEREF _Toc477003857 \h </w:instrText>
+              <w:instrText xml:space="preserve"> PAGEREF _Toc477020377 \h </w:instrText>
             </w:r>
             <w:r>
               <w:rPr>
@@ -6701,7 +6703,7 @@
               <w:lang w:eastAsia="en-GB"/>
             </w:rPr>
           </w:pPr>
-          <w:hyperlink w:anchor="_Toc477003858" w:history="1">
+          <w:hyperlink w:anchor="_Toc477020378" w:history="1">
             <w:r>
               <w:rPr>
                 <w:rStyle w:val="Hyperlink"/>
@@ -6728,7 +6730,7 @@
                 <w:noProof/>
                 <w:webHidden/>
               </w:rPr>
-              <w:instrText xml:space="preserve"> PAGEREF _Toc477003858 \h </w:instrText>
+              <w:instrText xml:space="preserve"> PAGEREF _Toc477020378 \h </w:instrText>
             </w:r>
             <w:r>
               <w:rPr>
@@ -6772,7 +6774,7 @@
               <w:lang w:eastAsia="en-GB"/>
             </w:rPr>
           </w:pPr>
-          <w:hyperlink w:anchor="_Toc477003859" w:history="1">
+          <w:hyperlink w:anchor="_Toc477020379" w:history="1">
             <w:r>
               <w:rPr>
                 <w:rStyle w:val="Hyperlink"/>
@@ -6799,7 +6801,7 @@
                 <w:noProof/>
                 <w:webHidden/>
               </w:rPr>
-              <w:instrText xml:space="preserve"> PAGEREF _Toc477003859 \h </w:instrText>
+              <w:instrText xml:space="preserve"> PAGEREF _Toc477020379 \h </w:instrText>
             </w:r>
             <w:r>
               <w:rPr>
@@ -6843,7 +6845,7 @@
               <w:lang w:eastAsia="en-GB"/>
             </w:rPr>
           </w:pPr>
-          <w:hyperlink w:anchor="_Toc477003860" w:history="1">
+          <w:hyperlink w:anchor="_Toc477020380" w:history="1">
             <w:r>
               <w:rPr>
                 <w:rStyle w:val="Hyperlink"/>
@@ -6870,7 +6872,7 @@
                 <w:noProof/>
                 <w:webHidden/>
               </w:rPr>
-              <w:instrText xml:space="preserve"> PAGEREF _Toc477003860 \h </w:instrText>
+              <w:instrText xml:space="preserve"> PAGEREF _Toc477020380 \h </w:instrText>
             </w:r>
             <w:r>
               <w:rPr>
@@ -6916,7 +6918,7 @@
               <w:lang w:eastAsia="en-GB"/>
             </w:rPr>
           </w:pPr>
-          <w:hyperlink w:anchor="_Toc477003861" w:history="1">
+          <w:hyperlink w:anchor="_Toc477020381" w:history="1">
             <w:r>
               <w:rPr>
                 <w:rStyle w:val="Hyperlink"/>
@@ -6943,7 +6945,7 @@
                 <w:noProof/>
                 <w:webHidden/>
               </w:rPr>
-              <w:instrText xml:space="preserve"> PAGEREF _Toc477003861 \h </w:instrText>
+              <w:instrText xml:space="preserve"> PAGEREF _Toc477020381 \h </w:instrText>
             </w:r>
             <w:r>
               <w:rPr>
@@ -6987,7 +6989,7 @@
               <w:lang w:eastAsia="en-GB"/>
             </w:rPr>
           </w:pPr>
-          <w:hyperlink w:anchor="_Toc477003862" w:history="1">
+          <w:hyperlink w:anchor="_Toc477020382" w:history="1">
             <w:r>
               <w:rPr>
                 <w:rStyle w:val="Hyperlink"/>
@@ -7014,7 +7016,7 @@
                 <w:noProof/>
                 <w:webHidden/>
               </w:rPr>
-              <w:instrText xml:space="preserve"> PAGEREF _Toc477003862 \h </w:instrText>
+              <w:instrText xml:space="preserve"> PAGEREF _Toc477020382 \h </w:instrText>
             </w:r>
             <w:r>
               <w:rPr>
@@ -7058,7 +7060,7 @@
               <w:lang w:eastAsia="en-GB"/>
             </w:rPr>
           </w:pPr>
-          <w:hyperlink w:anchor="_Toc477003863" w:history="1">
+          <w:hyperlink w:anchor="_Toc477020383" w:history="1">
             <w:r>
               <w:rPr>
                 <w:rStyle w:val="Hyperlink"/>
@@ -7085,7 +7087,7 @@
                 <w:noProof/>
                 <w:webHidden/>
               </w:rPr>
-              <w:instrText xml:space="preserve"> PAGEREF _Toc477003863 \h </w:instrText>
+              <w:instrText xml:space="preserve"> PAGEREF _Toc477020383 \h </w:instrText>
             </w:r>
             <w:r>
               <w:rPr>
@@ -7129,7 +7131,7 @@
               <w:lang w:eastAsia="en-GB"/>
             </w:rPr>
           </w:pPr>
-          <w:hyperlink w:anchor="_Toc477003864" w:history="1">
+          <w:hyperlink w:anchor="_Toc477020384" w:history="1">
             <w:r>
               <w:rPr>
                 <w:rStyle w:val="Hyperlink"/>
@@ -7156,7 +7158,7 @@
                 <w:noProof/>
                 <w:webHidden/>
               </w:rPr>
-              <w:instrText xml:space="preserve"> PAGEREF _Toc477003864 \h </w:instrText>
+              <w:instrText xml:space="preserve"> PAGEREF _Toc477020384 \h </w:instrText>
             </w:r>
             <w:r>
               <w:rPr>
@@ -7200,7 +7202,7 @@
               <w:lang w:eastAsia="en-GB"/>
             </w:rPr>
           </w:pPr>
-          <w:hyperlink w:anchor="_Toc477003865" w:history="1">
+          <w:hyperlink w:anchor="_Toc477020385" w:history="1">
             <w:r>
               <w:rPr>
                 <w:rStyle w:val="Hyperlink"/>
@@ -7227,7 +7229,7 @@
                 <w:noProof/>
                 <w:webHidden/>
               </w:rPr>
-              <w:instrText xml:space="preserve"> PAGEREF _Toc477003865 \h </w:instrText>
+              <w:instrText xml:space="preserve"> PAGEREF _Toc477020385 \h </w:instrText>
             </w:r>
             <w:r>
               <w:rPr>
@@ -7271,7 +7273,7 @@
               <w:lang w:eastAsia="en-GB"/>
             </w:rPr>
           </w:pPr>
-          <w:hyperlink w:anchor="_Toc477003866" w:history="1">
+          <w:hyperlink w:anchor="_Toc477020386" w:history="1">
             <w:r>
               <w:rPr>
                 <w:rStyle w:val="Hyperlink"/>
@@ -7298,7 +7300,7 @@
                 <w:noProof/>
                 <w:webHidden/>
               </w:rPr>
-              <w:instrText xml:space="preserve"> PAGEREF _Toc477003866 \h </w:instrText>
+              <w:instrText xml:space="preserve"> PAGEREF _Toc477020386 \h </w:instrText>
             </w:r>
             <w:r>
               <w:rPr>
@@ -7342,7 +7344,7 @@
               <w:lang w:eastAsia="en-GB"/>
             </w:rPr>
           </w:pPr>
-          <w:hyperlink w:anchor="_Toc477003867" w:history="1">
+          <w:hyperlink w:anchor="_Toc477020387" w:history="1">
             <w:r>
               <w:rPr>
                 <w:rStyle w:val="Hyperlink"/>
@@ -7369,7 +7371,7 @@
                 <w:noProof/>
                 <w:webHidden/>
               </w:rPr>
-              <w:instrText xml:space="preserve"> PAGEREF _Toc477003867 \h </w:instrText>
+              <w:instrText xml:space="preserve"> PAGEREF _Toc477020387 \h </w:instrText>
             </w:r>
             <w:r>
               <w:rPr>
@@ -7415,7 +7417,7 @@
               <w:lang w:eastAsia="en-GB"/>
             </w:rPr>
           </w:pPr>
-          <w:hyperlink w:anchor="_Toc477003868" w:history="1">
+          <w:hyperlink w:anchor="_Toc477020388" w:history="1">
             <w:r>
               <w:rPr>
                 <w:rStyle w:val="Hyperlink"/>
@@ -7442,7 +7444,7 @@
                 <w:noProof/>
                 <w:webHidden/>
               </w:rPr>
-              <w:instrText xml:space="preserve"> PAGEREF _Toc477003868 \h </w:instrText>
+              <w:instrText xml:space="preserve"> PAGEREF _Toc477020388 \h </w:instrText>
             </w:r>
             <w:r>
               <w:rPr>
@@ -7488,7 +7490,7 @@
               <w:lang w:eastAsia="en-GB"/>
             </w:rPr>
           </w:pPr>
-          <w:hyperlink w:anchor="_Toc477003869" w:history="1">
+          <w:hyperlink w:anchor="_Toc477020389" w:history="1">
             <w:r>
               <w:rPr>
                 <w:rStyle w:val="Hyperlink"/>
@@ -7515,7 +7517,7 @@
                 <w:noProof/>
                 <w:webHidden/>
               </w:rPr>
-              <w:instrText xml:space="preserve"> PAGEREF _Toc477003869 \h </w:instrText>
+              <w:instrText xml:space="preserve"> PAGEREF _Toc477020389 \h </w:instrText>
             </w:r>
             <w:r>
               <w:rPr>
@@ -7561,7 +7563,7 @@
               <w:lang w:eastAsia="en-GB"/>
             </w:rPr>
           </w:pPr>
-          <w:hyperlink w:anchor="_Toc477003870" w:history="1">
+          <w:hyperlink w:anchor="_Toc477020390" w:history="1">
             <w:r>
               <w:rPr>
                 <w:rStyle w:val="Hyperlink"/>
@@ -7588,7 +7590,7 @@
                 <w:noProof/>
                 <w:webHidden/>
               </w:rPr>
-              <w:instrText xml:space="preserve"> PAGEREF _Toc477003870 \h </w:instrText>
+              <w:instrText xml:space="preserve"> PAGEREF _Toc477020390 \h </w:instrText>
             </w:r>
             <w:r>
               <w:rPr>
@@ -7634,13 +7636,13 @@
               <w:lang w:eastAsia="en-GB"/>
             </w:rPr>
           </w:pPr>
-          <w:hyperlink w:anchor="_Toc477003871" w:history="1">
+          <w:hyperlink w:anchor="_Toc477020391" w:history="1">
             <w:r>
               <w:rPr>
                 <w:rStyle w:val="Hyperlink"/>
                 <w:noProof/>
               </w:rPr>
-              <w:t>Appendix 1 – OpenGL Grayscale Demo</w:t>
+              <w:t>Appendix 1 – OpenGL Grayscale Demo Source Cod</w:t>
             </w:r>
             <w:r>
               <w:rPr>
@@ -7661,7 +7663,7 @@
                 <w:noProof/>
                 <w:webHidden/>
               </w:rPr>
-              <w:instrText xml:space="preserve"> PAGEREF _Toc477003871 \h </w:instrText>
+              <w:instrText xml:space="preserve"> PAGEREF _Toc477020391 \h </w:instrText>
             </w:r>
             <w:r>
               <w:rPr>
@@ -7707,13 +7709,13 @@
               <w:lang w:eastAsia="en-GB"/>
             </w:rPr>
           </w:pPr>
-          <w:hyperlink w:anchor="_Toc477003872" w:history="1">
+          <w:hyperlink w:anchor="_Toc477020392" w:history="1">
             <w:r>
               <w:rPr>
                 <w:rStyle w:val="Hyperlink"/>
                 <w:noProof/>
               </w:rPr>
-              <w:t>Appendix 2 – OpenGL Matrix Demo</w:t>
+              <w:t>Appendix 2 – OpenGL Matrix Demo Source Code</w:t>
             </w:r>
             <w:r>
               <w:rPr>
@@ -7734,7 +7736,7 @@
                 <w:noProof/>
                 <w:webHidden/>
               </w:rPr>
-              <w:instrText xml:space="preserve"> PAGEREF _Toc477003872 \h </w:instrText>
+              <w:instrText xml:space="preserve"> PAGEREF _Toc477020392 \h </w:instrText>
             </w:r>
             <w:r>
               <w:rPr>
@@ -7780,13 +7782,13 @@
               <w:lang w:eastAsia="en-GB"/>
             </w:rPr>
           </w:pPr>
-          <w:hyperlink w:anchor="_Toc477003873" w:history="1">
+          <w:hyperlink w:anchor="_Toc477020393" w:history="1">
             <w:r>
               <w:rPr>
                 <w:rStyle w:val="Hyperlink"/>
                 <w:noProof/>
               </w:rPr>
-              <w:t>Appendix 3 – OpenCL Sobel Demo</w:t>
+              <w:t>Appendix 3 – OpenCL Sobel Demo Source Code</w:t>
             </w:r>
             <w:r>
               <w:rPr>
@@ -7807,7 +7809,7 @@
                 <w:noProof/>
                 <w:webHidden/>
               </w:rPr>
-              <w:instrText xml:space="preserve"> PAGEREF _Toc477003873 \h </w:instrText>
+              <w:instrText xml:space="preserve"> PAGEREF _Toc477020393 \h </w:instrText>
             </w:r>
             <w:r>
               <w:rPr>
@@ -7853,13 +7855,13 @@
               <w:lang w:eastAsia="en-GB"/>
             </w:rPr>
           </w:pPr>
-          <w:hyperlink w:anchor="_Toc477003874" w:history="1">
+          <w:hyperlink w:anchor="_Toc477020394" w:history="1">
             <w:r>
               <w:rPr>
                 <w:rStyle w:val="Hyperlink"/>
                 <w:noProof/>
               </w:rPr>
-              <w:t>Appendix 4 – OpenGL Cubes Demo</w:t>
+              <w:t>Appendix 4 – OpenGL Cubes Demo Source Code</w:t>
             </w:r>
             <w:r>
               <w:rPr>
@@ -7880,7 +7882,7 @@
                 <w:noProof/>
                 <w:webHidden/>
               </w:rPr>
-              <w:instrText xml:space="preserve"> PAGEREF _Toc477003874 \h </w:instrText>
+              <w:instrText xml:space="preserve"> PAGEREF _Toc477020394 \h </w:instrText>
             </w:r>
             <w:r>
               <w:rPr>
@@ -7926,7 +7928,7 @@
               <w:lang w:eastAsia="en-GB"/>
             </w:rPr>
           </w:pPr>
-          <w:hyperlink w:anchor="_Toc477003875" w:history="1">
+          <w:hyperlink w:anchor="_Toc477020395" w:history="1">
             <w:r>
               <w:rPr>
                 <w:rStyle w:val="Hyperlink"/>
@@ -7953,7 +7955,7 @@
                 <w:noProof/>
                 <w:webHidden/>
               </w:rPr>
-              <w:instrText xml:space="preserve"> PAGEREF _Toc477003875 \h </w:instrText>
+              <w:instrText xml:space="preserve"> PAGEREF _Toc477020395 \h </w:instrText>
             </w:r>
             <w:r>
               <w:rPr>
@@ -7973,7 +7975,7 @@
                 <w:noProof/>
                 <w:webHidden/>
               </w:rPr>
-              <w:t>52</w:t>
+              <w:t>53</w:t>
             </w:r>
             <w:r>
               <w:rPr>
@@ -7999,7 +8001,7 @@
               <w:lang w:eastAsia="en-GB"/>
             </w:rPr>
           </w:pPr>
-          <w:hyperlink w:anchor="_Toc477003876" w:history="1">
+          <w:hyperlink w:anchor="_Toc477020396" w:history="1">
             <w:r>
               <w:rPr>
                 <w:rStyle w:val="Hyperlink"/>
@@ -8026,7 +8028,7 @@
                 <w:noProof/>
                 <w:webHidden/>
               </w:rPr>
-              <w:instrText xml:space="preserve"> PAGEREF _Toc477003876 \h </w:instrText>
+              <w:instrText xml:space="preserve"> PAGEREF _Toc477020396 \h </w:instrText>
             </w:r>
             <w:r>
               <w:rPr>
@@ -8046,7 +8048,7 @@
                 <w:noProof/>
                 <w:webHidden/>
               </w:rPr>
-              <w:t>53</w:t>
+              <w:t>55</w:t>
             </w:r>
             <w:r>
               <w:rPr>
@@ -8109,8 +8111,8 @@
         <w:pStyle w:val="Heading1"/>
         <w:spacing w:after="240"/>
       </w:pPr>
-      <w:bookmarkStart w:id="10" w:name="_Toc471393926"/>
-      <w:bookmarkStart w:id="11" w:name="_Toc477003816"/>
+      <w:bookmarkStart w:id="11" w:name="_Toc471393926"/>
+      <w:bookmarkStart w:id="12" w:name="_Toc477020336"/>
       <w:r>
         <w:lastRenderedPageBreak/>
         <w:t xml:space="preserve">1.0 </w:t>
@@ -8118,8 +8120,8 @@
       <w:r>
         <w:t>Introduction</w:t>
       </w:r>
-      <w:bookmarkEnd w:id="10"/>
       <w:bookmarkEnd w:id="11"/>
+      <w:bookmarkEnd w:id="12"/>
       <w:r>
         <w:t xml:space="preserve"> </w:t>
       </w:r>
@@ -8585,7 +8587,7 @@
         <w:pStyle w:val="Heading1"/>
         <w:spacing w:after="240"/>
       </w:pPr>
-      <w:bookmarkStart w:id="12" w:name="_Toc477003817"/>
+      <w:bookmarkStart w:id="13" w:name="_Toc477020337"/>
       <w:r>
         <w:lastRenderedPageBreak/>
         <w:t xml:space="preserve">2.0 </w:t>
@@ -8593,21 +8595,21 @@
       <w:r>
         <w:t>Background Information</w:t>
       </w:r>
-      <w:bookmarkEnd w:id="12"/>
+      <w:bookmarkEnd w:id="13"/>
     </w:p>
     <w:p>
       <w:pPr>
         <w:pStyle w:val="Heading2"/>
         <w:spacing w:after="120"/>
       </w:pPr>
-      <w:bookmarkStart w:id="13" w:name="_Toc477003818"/>
+      <w:bookmarkStart w:id="14" w:name="_Toc477020338"/>
       <w:r>
         <w:t xml:space="preserve">2.1 </w:t>
       </w:r>
       <w:r>
         <w:t>GPUs</w:t>
       </w:r>
-      <w:bookmarkEnd w:id="13"/>
+      <w:bookmarkEnd w:id="14"/>
     </w:p>
     <w:p>
       <w:pPr>
@@ -8659,14 +8661,14 @@
       <w:pPr>
         <w:pStyle w:val="Heading3"/>
       </w:pPr>
-      <w:bookmarkStart w:id="14" w:name="_Toc477003819"/>
+      <w:bookmarkStart w:id="15" w:name="_Toc477020339"/>
       <w:r>
         <w:t xml:space="preserve">2.1.1 </w:t>
       </w:r>
       <w:r>
         <w:t>Hardware</w:t>
       </w:r>
-      <w:bookmarkEnd w:id="14"/>
+      <w:bookmarkEnd w:id="15"/>
     </w:p>
     <w:p>
       <w:pPr>
@@ -8730,14 +8732,14 @@
       <w:pPr>
         <w:pStyle w:val="Heading3"/>
       </w:pPr>
-      <w:bookmarkStart w:id="15" w:name="_Toc477003820"/>
+      <w:bookmarkStart w:id="16" w:name="_Toc477020340"/>
       <w:r>
         <w:t xml:space="preserve">2.1.2 </w:t>
       </w:r>
       <w:r>
         <w:t>Manufacturers</w:t>
       </w:r>
-      <w:bookmarkEnd w:id="15"/>
+      <w:bookmarkEnd w:id="16"/>
     </w:p>
     <w:p>
       <w:pPr>
@@ -8801,14 +8803,14 @@
       <w:pPr>
         <w:pStyle w:val="Heading3"/>
       </w:pPr>
-      <w:bookmarkStart w:id="16" w:name="_Toc477003821"/>
+      <w:bookmarkStart w:id="17" w:name="_Toc477020341"/>
       <w:r>
         <w:t xml:space="preserve">2.1.3 </w:t>
       </w:r>
       <w:r>
         <w:t>Software</w:t>
       </w:r>
-      <w:bookmarkEnd w:id="16"/>
+      <w:bookmarkEnd w:id="17"/>
     </w:p>
     <w:p>
       <w:pPr>
@@ -8862,8 +8864,8 @@
         <w:t>.</w:t>
       </w:r>
     </w:p>
-    <w:bookmarkStart w:id="17" w:name="_MON_1545134291"/>
-    <w:bookmarkEnd w:id="17"/>
+    <w:bookmarkStart w:id="18" w:name="_MON_1545134291"/>
+    <w:bookmarkEnd w:id="18"/>
     <w:p>
       <w:pPr>
         <w:pBdr>
@@ -8904,7 +8906,7 @@
           <v:shape id="_x0000_i1351" type="#_x0000_t75" style="width:450.75pt;height:2in" o:ole="">
             <v:imagedata r:id="rId9" o:title=""/>
           </v:shape>
-          <o:OLEObject Type="Embed" ProgID="Word.OpenDocumentText.12" ShapeID="_x0000_i1351" DrawAspect="Content" ObjectID="_1550760160" r:id="rId10"/>
+          <o:OLEObject Type="Embed" ProgID="Word.OpenDocumentText.12" ShapeID="_x0000_i1351" DrawAspect="Content" ObjectID="_1550762669" r:id="rId10"/>
         </w:object>
       </w:r>
     </w:p>
@@ -8984,8 +8986,8 @@
         <w:t xml:space="preserve"> you can see an OpenCL C kernel which performs a simple vector addition.</w:t>
       </w:r>
     </w:p>
-    <w:bookmarkStart w:id="18" w:name="_MON_1545134528"/>
-    <w:bookmarkEnd w:id="18"/>
+    <w:bookmarkStart w:id="19" w:name="_MON_1545134528"/>
+    <w:bookmarkEnd w:id="19"/>
     <w:p>
       <w:pPr>
         <w:pBdr>
@@ -9007,7 +9009,7 @@
           <v:shape id="_x0000_i1352" type="#_x0000_t75" style="width:522.75pt;height:77.25pt" o:ole="">
             <v:imagedata r:id="rId11" o:title=""/>
           </v:shape>
-          <o:OLEObject Type="Embed" ProgID="Word.OpenDocumentText.12" ShapeID="_x0000_i1352" DrawAspect="Content" ObjectID="_1550760161" r:id="rId12"/>
+          <o:OLEObject Type="Embed" ProgID="Word.OpenDocumentText.12" ShapeID="_x0000_i1352" DrawAspect="Content" ObjectID="_1550762670" r:id="rId12"/>
         </w:object>
       </w:r>
     </w:p>
@@ -9057,12 +9059,12 @@
       <w:pPr>
         <w:pStyle w:val="Heading3"/>
       </w:pPr>
-      <w:bookmarkStart w:id="19" w:name="_Toc477003822"/>
+      <w:bookmarkStart w:id="20" w:name="_Toc477020342"/>
       <w:r>
         <w:lastRenderedPageBreak/>
         <w:t>2.1.4 Limitations</w:t>
       </w:r>
-      <w:bookmarkEnd w:id="19"/>
+      <w:bookmarkEnd w:id="20"/>
     </w:p>
     <w:p>
       <w:pPr>
@@ -9498,7 +9500,7 @@
         <w:pStyle w:val="Heading2"/>
         <w:spacing w:after="120"/>
       </w:pPr>
-      <w:bookmarkStart w:id="20" w:name="_Toc477003823"/>
+      <w:bookmarkStart w:id="21" w:name="_Toc477020343"/>
       <w:r>
         <w:lastRenderedPageBreak/>
         <w:t xml:space="preserve">2.2 </w:t>
@@ -9506,7 +9508,7 @@
       <w:r>
         <w:t>JavaScript</w:t>
       </w:r>
-      <w:bookmarkEnd w:id="20"/>
+      <w:bookmarkEnd w:id="21"/>
     </w:p>
     <w:p>
       <w:pPr>
@@ -9535,14 +9537,14 @@
       <w:pPr>
         <w:pStyle w:val="Heading3"/>
       </w:pPr>
-      <w:bookmarkStart w:id="21" w:name="_Toc477003824"/>
+      <w:bookmarkStart w:id="22" w:name="_Toc477020344"/>
       <w:r>
         <w:t xml:space="preserve">2.2.1 </w:t>
       </w:r>
       <w:r>
         <w:t>Design</w:t>
       </w:r>
-      <w:bookmarkEnd w:id="21"/>
+      <w:bookmarkEnd w:id="22"/>
       <w:r>
         <w:t xml:space="preserve">  </w:t>
       </w:r>
@@ -9998,14 +10000,14 @@
       <w:pPr>
         <w:pStyle w:val="Heading3"/>
       </w:pPr>
-      <w:bookmarkStart w:id="22" w:name="_Toc477003825"/>
+      <w:bookmarkStart w:id="23" w:name="_Toc477020345"/>
       <w:r>
         <w:t xml:space="preserve">2.2.2 </w:t>
       </w:r>
       <w:r>
         <w:t>Typed Arrays</w:t>
       </w:r>
-      <w:bookmarkEnd w:id="22"/>
+      <w:bookmarkEnd w:id="23"/>
     </w:p>
     <w:p>
       <w:pPr>
@@ -10050,8 +10052,8 @@
       <w:pPr>
         <w:pStyle w:val="Heading3"/>
       </w:pPr>
-      <w:bookmarkStart w:id="23" w:name="_Toc471491662"/>
-      <w:bookmarkStart w:id="24" w:name="_Toc477003826"/>
+      <w:bookmarkStart w:id="24" w:name="_Toc471491662"/>
+      <w:bookmarkStart w:id="25" w:name="_Toc477020346"/>
       <w:r>
         <w:t>2.2.3</w:t>
       </w:r>
@@ -10061,8 +10063,8 @@
       <w:r>
         <w:t>ArrayBuffer</w:t>
       </w:r>
-      <w:bookmarkEnd w:id="23"/>
       <w:bookmarkEnd w:id="24"/>
+      <w:bookmarkEnd w:id="25"/>
     </w:p>
     <w:p>
       <w:pPr>
@@ -10144,8 +10146,8 @@
         <w:t xml:space="preserve">. </w:t>
       </w:r>
     </w:p>
-    <w:bookmarkStart w:id="25" w:name="_MON_1541712016"/>
-    <w:bookmarkEnd w:id="25"/>
+    <w:bookmarkStart w:id="26" w:name="_MON_1541712016"/>
+    <w:bookmarkEnd w:id="26"/>
     <w:p>
       <w:pPr>
         <w:pBdr>
@@ -10172,7 +10174,7 @@
           <v:shape id="_x0000_i1353" type="#_x0000_t75" style="width:453.75pt;height:87pt" o:ole="">
             <v:imagedata r:id="rId13" o:title=""/>
           </v:shape>
-          <o:OLEObject Type="Embed" ProgID="Word.OpenDocumentText.12" ShapeID="_x0000_i1353" DrawAspect="Content" ObjectID="_1550760162" r:id="rId14"/>
+          <o:OLEObject Type="Embed" ProgID="Word.OpenDocumentText.12" ShapeID="_x0000_i1353" DrawAspect="Content" ObjectID="_1550762671" r:id="rId14"/>
         </w:object>
       </w:r>
     </w:p>
@@ -10216,8 +10218,8 @@
         <w:t xml:space="preserve"> example</w:t>
       </w:r>
     </w:p>
-    <w:bookmarkStart w:id="26" w:name="_MON_1541712103"/>
-    <w:bookmarkEnd w:id="26"/>
+    <w:bookmarkStart w:id="27" w:name="_MON_1541712103"/>
+    <w:bookmarkEnd w:id="27"/>
     <w:p>
       <w:pPr>
         <w:pBdr>
@@ -10239,7 +10241,7 @@
           <v:shape id="_x0000_i1354" type="#_x0000_t75" style="width:468.75pt;height:129pt" o:ole="">
             <v:imagedata r:id="rId15" o:title=""/>
           </v:shape>
-          <o:OLEObject Type="Embed" ProgID="Word.OpenDocumentText.12" ShapeID="_x0000_i1354" DrawAspect="Content" ObjectID="_1550760163" r:id="rId16"/>
+          <o:OLEObject Type="Embed" ProgID="Word.OpenDocumentText.12" ShapeID="_x0000_i1354" DrawAspect="Content" ObjectID="_1550762672" r:id="rId16"/>
         </w:object>
       </w:r>
       <w:r>
@@ -10365,8 +10367,8 @@
         <w:t>.</w:t>
       </w:r>
     </w:p>
-    <w:bookmarkStart w:id="27" w:name="_MON_1541712873"/>
-    <w:bookmarkEnd w:id="27"/>
+    <w:bookmarkStart w:id="28" w:name="_MON_1541712873"/>
+    <w:bookmarkEnd w:id="28"/>
     <w:p>
       <w:pPr>
         <w:pBdr>
@@ -10392,7 +10394,7 @@
           <v:shape id="_x0000_i1355" type="#_x0000_t75" style="width:453.75pt;height:63.75pt" o:ole="">
             <v:imagedata r:id="rId17" o:title=""/>
           </v:shape>
-          <o:OLEObject Type="Embed" ProgID="Word.OpenDocumentText.12" ShapeID="_x0000_i1355" DrawAspect="Content" ObjectID="_1550760164" r:id="rId18"/>
+          <o:OLEObject Type="Embed" ProgID="Word.OpenDocumentText.12" ShapeID="_x0000_i1355" DrawAspect="Content" ObjectID="_1550762673" r:id="rId18"/>
         </w:object>
       </w:r>
     </w:p>
@@ -10499,8 +10501,8 @@
         <w:t>.</w:t>
       </w:r>
     </w:p>
-    <w:bookmarkStart w:id="28" w:name="_MON_1541712994"/>
-    <w:bookmarkEnd w:id="28"/>
+    <w:bookmarkStart w:id="29" w:name="_MON_1541712994"/>
+    <w:bookmarkEnd w:id="29"/>
     <w:p>
       <w:pPr>
         <w:pBdr>
@@ -10526,7 +10528,7 @@
           <v:shape id="_x0000_i1356" type="#_x0000_t75" style="width:453.75pt;height:53.25pt" o:ole="">
             <v:imagedata r:id="rId19" o:title=""/>
           </v:shape>
-          <o:OLEObject Type="Embed" ProgID="Word.OpenDocumentText.12" ShapeID="_x0000_i1356" DrawAspect="Content" ObjectID="_1550760165" r:id="rId20"/>
+          <o:OLEObject Type="Embed" ProgID="Word.OpenDocumentText.12" ShapeID="_x0000_i1356" DrawAspect="Content" ObjectID="_1550762674" r:id="rId20"/>
         </w:object>
       </w:r>
     </w:p>
@@ -10609,7 +10611,7 @@
       <w:pPr>
         <w:pStyle w:val="Heading3"/>
       </w:pPr>
-      <w:bookmarkStart w:id="29" w:name="_Toc477003827"/>
+      <w:bookmarkStart w:id="30" w:name="_Toc477020347"/>
       <w:r>
         <w:lastRenderedPageBreak/>
         <w:t>2.2.4</w:t>
@@ -10620,7 +10622,7 @@
       <w:r>
         <w:t>ECMAScript 2015</w:t>
       </w:r>
-      <w:bookmarkEnd w:id="29"/>
+      <w:bookmarkEnd w:id="30"/>
     </w:p>
     <w:p>
       <w:pPr>
@@ -10666,8 +10668,8 @@
         <w:t xml:space="preserve"> aimed to solve the problem of variable scoping and reinitializing found in today’s JavaScript language.</w:t>
       </w:r>
     </w:p>
-    <w:bookmarkStart w:id="30" w:name="_MON_1549806691"/>
-    <w:bookmarkEnd w:id="30"/>
+    <w:bookmarkStart w:id="31" w:name="_MON_1549806691"/>
+    <w:bookmarkEnd w:id="31"/>
     <w:p>
       <w:pPr>
         <w:pBdr>
@@ -10683,7 +10685,7 @@
           <v:shape id="_x0000_i1357" type="#_x0000_t75" style="width:468.75pt;height:179.25pt" o:ole="">
             <v:imagedata r:id="rId21" o:title=""/>
           </v:shape>
-          <o:OLEObject Type="Embed" ProgID="Word.OpenDocumentText.12" ShapeID="_x0000_i1357" DrawAspect="Content" ObjectID="_1550760166" r:id="rId22"/>
+          <o:OLEObject Type="Embed" ProgID="Word.OpenDocumentText.12" ShapeID="_x0000_i1357" DrawAspect="Content" ObjectID="_1550762675" r:id="rId22"/>
         </w:object>
       </w:r>
     </w:p>
@@ -10742,8 +10744,8 @@
         <w:t xml:space="preserve"> shows off this feature.</w:t>
       </w:r>
     </w:p>
-    <w:bookmarkStart w:id="31" w:name="_MON_1549806774"/>
-    <w:bookmarkEnd w:id="31"/>
+    <w:bookmarkStart w:id="32" w:name="_MON_1549806774"/>
+    <w:bookmarkEnd w:id="32"/>
     <w:p>
       <w:pPr>
         <w:pBdr>
@@ -10759,7 +10761,7 @@
           <v:shape id="_x0000_i1358" type="#_x0000_t75" style="width:468.75pt;height:56.25pt" o:ole="">
             <v:imagedata r:id="rId23" o:title=""/>
           </v:shape>
-          <o:OLEObject Type="Embed" ProgID="Word.OpenDocumentText.12" ShapeID="_x0000_i1358" DrawAspect="Content" ObjectID="_1550760167" r:id="rId24"/>
+          <o:OLEObject Type="Embed" ProgID="Word.OpenDocumentText.12" ShapeID="_x0000_i1358" DrawAspect="Content" ObjectID="_1550762676" r:id="rId24"/>
         </w:object>
       </w:r>
     </w:p>
@@ -10815,8 +10817,8 @@
         <w:t>based object model. It is no secret that the current system is baffling for new users. The new standard adds new keywords as syntactic sugar for the pre-existing prototype system.</w:t>
       </w:r>
     </w:p>
-    <w:bookmarkStart w:id="32" w:name="_MON_1549806860"/>
-    <w:bookmarkEnd w:id="32"/>
+    <w:bookmarkStart w:id="33" w:name="_MON_1549806860"/>
+    <w:bookmarkEnd w:id="33"/>
     <w:p>
       <w:pPr>
         <w:pBdr>
@@ -10838,7 +10840,7 @@
           <v:shape id="_x0000_i1359" type="#_x0000_t75" style="width:450.75pt;height:65.25pt" o:ole="">
             <v:imagedata r:id="rId25" o:title=""/>
           </v:shape>
-          <o:OLEObject Type="Embed" ProgID="Word.OpenDocumentText.12" ShapeID="_x0000_i1359" DrawAspect="Content" ObjectID="_1550760168" r:id="rId26"/>
+          <o:OLEObject Type="Embed" ProgID="Word.OpenDocumentText.12" ShapeID="_x0000_i1359" DrawAspect="Content" ObjectID="_1550762677" r:id="rId26"/>
         </w:object>
       </w:r>
     </w:p>
@@ -10881,12 +10883,12 @@
       <w:pPr>
         <w:pStyle w:val="Heading3"/>
       </w:pPr>
-      <w:bookmarkStart w:id="33" w:name="_Toc477003828"/>
+      <w:bookmarkStart w:id="34" w:name="_Toc477020348"/>
       <w:r>
         <w:lastRenderedPageBreak/>
         <w:t>2.2.4 Module Systems</w:t>
       </w:r>
-      <w:bookmarkEnd w:id="33"/>
+      <w:bookmarkEnd w:id="34"/>
     </w:p>
     <w:p>
       <w:pPr>
@@ -11286,14 +11288,14 @@
         <w:pStyle w:val="Heading2"/>
         <w:spacing w:after="120"/>
       </w:pPr>
-      <w:bookmarkStart w:id="34" w:name="_Toc477003829"/>
+      <w:bookmarkStart w:id="35" w:name="_Toc477020349"/>
       <w:r>
         <w:t xml:space="preserve">2.3 </w:t>
       </w:r>
       <w:r>
         <w:t>V8</w:t>
       </w:r>
-      <w:bookmarkEnd w:id="34"/>
+      <w:bookmarkEnd w:id="35"/>
     </w:p>
     <w:p>
       <w:pPr>
@@ -11528,11 +11530,11 @@
       <w:pPr>
         <w:pStyle w:val="Heading3"/>
       </w:pPr>
-      <w:bookmarkStart w:id="35" w:name="_Toc477003830"/>
+      <w:bookmarkStart w:id="36" w:name="_Toc477020350"/>
       <w:r>
         <w:t>2.3.1 Property Access</w:t>
       </w:r>
-      <w:bookmarkEnd w:id="35"/>
+      <w:bookmarkEnd w:id="36"/>
       <w:r>
         <w:t xml:space="preserve">  </w:t>
       </w:r>
@@ -11601,11 +11603,11 @@
       <w:pPr>
         <w:pStyle w:val="Heading3"/>
       </w:pPr>
-      <w:bookmarkStart w:id="36" w:name="_Toc477003831"/>
+      <w:bookmarkStart w:id="37" w:name="_Toc477020351"/>
       <w:r>
         <w:t>2.3.2 Machine Code Generation</w:t>
       </w:r>
-      <w:bookmarkEnd w:id="36"/>
+      <w:bookmarkEnd w:id="37"/>
     </w:p>
     <w:p>
       <w:pPr>
@@ -11637,11 +11639,11 @@
       <w:pPr>
         <w:pStyle w:val="Heading3"/>
       </w:pPr>
-      <w:bookmarkStart w:id="37" w:name="_Toc477003832"/>
+      <w:bookmarkStart w:id="38" w:name="_Toc477020352"/>
       <w:r>
         <w:t>2.3.3 Garbage Collection</w:t>
       </w:r>
-      <w:bookmarkEnd w:id="37"/>
+      <w:bookmarkEnd w:id="38"/>
     </w:p>
     <w:p>
       <w:pPr>
@@ -11686,7 +11688,7 @@
       <w:pPr>
         <w:pStyle w:val="Heading3"/>
       </w:pPr>
-      <w:bookmarkStart w:id="38" w:name="_Toc477003833"/>
+      <w:bookmarkStart w:id="39" w:name="_Toc477020353"/>
       <w:r>
         <w:t xml:space="preserve">2.3.2 </w:t>
       </w:r>
@@ -11696,7 +11698,7 @@
       <w:r>
         <w:t>Concepts</w:t>
       </w:r>
-      <w:bookmarkEnd w:id="38"/>
+      <w:bookmarkEnd w:id="39"/>
     </w:p>
     <w:p>
       <w:pPr>
@@ -11745,8 +11747,8 @@
         <w:t xml:space="preserve"> you can see this object being created.</w:t>
       </w:r>
     </w:p>
-    <w:bookmarkStart w:id="39" w:name="_MON_1549968044"/>
-    <w:bookmarkEnd w:id="39"/>
+    <w:bookmarkStart w:id="40" w:name="_MON_1549968044"/>
+    <w:bookmarkEnd w:id="40"/>
     <w:p>
       <w:pPr>
         <w:pBdr>
@@ -11772,7 +11774,7 @@
           <v:shape id="_x0000_i1360" type="#_x0000_t75" style="width:450.75pt;height:111pt" o:ole="">
             <v:imagedata r:id="rId28" o:title=""/>
           </v:shape>
-          <o:OLEObject Type="Embed" ProgID="Word.OpenDocumentText.12" ShapeID="_x0000_i1360" DrawAspect="Content" ObjectID="_1550760169" r:id="rId29"/>
+          <o:OLEObject Type="Embed" ProgID="Word.OpenDocumentText.12" ShapeID="_x0000_i1360" DrawAspect="Content" ObjectID="_1550762678" r:id="rId29"/>
         </w:object>
       </w:r>
     </w:p>
@@ -11855,8 +11857,8 @@
         <w:t xml:space="preserve"> you can see a handle being created.</w:t>
       </w:r>
     </w:p>
-    <w:bookmarkStart w:id="40" w:name="_MON_1549968095"/>
-    <w:bookmarkEnd w:id="40"/>
+    <w:bookmarkStart w:id="41" w:name="_MON_1549968095"/>
+    <w:bookmarkEnd w:id="41"/>
     <w:p>
       <w:pPr>
         <w:pBdr>
@@ -11882,7 +11884,7 @@
           <v:shape id="_x0000_i1361" type="#_x0000_t75" style="width:450.75pt;height:107.25pt" o:ole="">
             <v:imagedata r:id="rId30" o:title=""/>
           </v:shape>
-          <o:OLEObject Type="Embed" ProgID="Word.OpenDocumentText.12" ShapeID="_x0000_i1361" DrawAspect="Content" ObjectID="_1550760170" r:id="rId31"/>
+          <o:OLEObject Type="Embed" ProgID="Word.OpenDocumentText.12" ShapeID="_x0000_i1361" DrawAspect="Content" ObjectID="_1550762679" r:id="rId31"/>
         </w:object>
       </w:r>
     </w:p>
@@ -12014,8 +12016,8 @@
         <w:t xml:space="preserve"> function returns the current isolate.</w:t>
       </w:r>
     </w:p>
-    <w:bookmarkStart w:id="41" w:name="_MON_1549968143"/>
-    <w:bookmarkEnd w:id="41"/>
+    <w:bookmarkStart w:id="42" w:name="_MON_1549968143"/>
+    <w:bookmarkEnd w:id="42"/>
     <w:p>
       <w:pPr>
         <w:pBdr>
@@ -12039,7 +12041,7 @@
           <v:shape id="_x0000_i1362" type="#_x0000_t75" style="width:450.75pt;height:63.75pt" o:ole="">
             <v:imagedata r:id="rId32" o:title=""/>
           </v:shape>
-          <o:OLEObject Type="Embed" ProgID="Word.OpenDocumentText.12" ShapeID="_x0000_i1362" DrawAspect="Content" ObjectID="_1550760171" r:id="rId33"/>
+          <o:OLEObject Type="Embed" ProgID="Word.OpenDocumentText.12" ShapeID="_x0000_i1362" DrawAspect="Content" ObjectID="_1550762680" r:id="rId33"/>
         </w:object>
       </w:r>
     </w:p>
@@ -12112,8 +12114,8 @@
         </w:rPr>
       </w:pPr>
     </w:p>
-    <w:bookmarkStart w:id="42" w:name="_MON_1549968181"/>
-    <w:bookmarkEnd w:id="42"/>
+    <w:bookmarkStart w:id="43" w:name="_MON_1549968181"/>
+    <w:bookmarkEnd w:id="43"/>
     <w:p>
       <w:pPr>
         <w:pBdr>
@@ -12135,7 +12137,7 @@
           <v:shape id="_x0000_i1363" type="#_x0000_t75" style="width:450.75pt;height:86.25pt" o:ole="">
             <v:imagedata r:id="rId34" o:title=""/>
           </v:shape>
-          <o:OLEObject Type="Embed" ProgID="Word.OpenDocumentText.12" ShapeID="_x0000_i1363" DrawAspect="Content" ObjectID="_1550760172" r:id="rId35"/>
+          <o:OLEObject Type="Embed" ProgID="Word.OpenDocumentText.12" ShapeID="_x0000_i1363" DrawAspect="Content" ObjectID="_1550762681" r:id="rId35"/>
         </w:object>
       </w:r>
     </w:p>
@@ -12172,7 +12174,7 @@
       <w:pPr>
         <w:pStyle w:val="Heading3"/>
       </w:pPr>
-      <w:bookmarkStart w:id="43" w:name="_Toc477003834"/>
+      <w:bookmarkStart w:id="44" w:name="_Toc477020354"/>
       <w:r>
         <w:t xml:space="preserve">2.3.3 </w:t>
       </w:r>
@@ -12188,7 +12190,7 @@
       <w:r>
         <w:t>s</w:t>
       </w:r>
-      <w:bookmarkEnd w:id="43"/>
+      <w:bookmarkEnd w:id="44"/>
     </w:p>
     <w:p>
       <w:pPr>
@@ -12447,7 +12449,7 @@
           <w:color w:val="auto"/>
         </w:rPr>
       </w:pPr>
-      <w:bookmarkStart w:id="44" w:name="_Toc477003835"/>
+      <w:bookmarkStart w:id="45" w:name="_Toc477020355"/>
       <w:r>
         <w:lastRenderedPageBreak/>
         <w:t xml:space="preserve">3.0 </w:t>
@@ -12458,7 +12460,7 @@
       <w:r>
         <w:t>oftware Design</w:t>
       </w:r>
-      <w:bookmarkEnd w:id="44"/>
+      <w:bookmarkEnd w:id="45"/>
     </w:p>
     <w:p>
       <w:pPr>
@@ -12471,7 +12473,7 @@
           <w:color w:val="auto"/>
         </w:rPr>
       </w:pPr>
-      <w:bookmarkStart w:id="45" w:name="_Toc477003836"/>
+      <w:bookmarkStart w:id="46" w:name="_Toc477020356"/>
       <w:r>
         <w:rPr>
           <w:rStyle w:val="Emphasis"/>
@@ -12490,7 +12492,7 @@
         </w:rPr>
         <w:t>Requirements</w:t>
       </w:r>
-      <w:bookmarkEnd w:id="45"/>
+      <w:bookmarkEnd w:id="46"/>
     </w:p>
     <w:p>
       <w:pPr>
@@ -12577,14 +12579,14 @@
           <w:szCs w:val="22"/>
         </w:rPr>
       </w:pPr>
-      <w:bookmarkStart w:id="46" w:name="_Toc477003837"/>
+      <w:bookmarkStart w:id="47" w:name="_Toc477020357"/>
       <w:r>
         <w:t xml:space="preserve">3.2 </w:t>
       </w:r>
       <w:r>
         <w:t>Architecture</w:t>
       </w:r>
-      <w:bookmarkEnd w:id="46"/>
+      <w:bookmarkEnd w:id="47"/>
     </w:p>
     <w:p>
       <w:pPr>
@@ -12733,7 +12735,7 @@
         <w:pStyle w:val="Heading2"/>
         <w:spacing w:after="120"/>
       </w:pPr>
-      <w:bookmarkStart w:id="47" w:name="_Toc477003838"/>
+      <w:bookmarkStart w:id="48" w:name="_Toc477020358"/>
       <w:r>
         <w:lastRenderedPageBreak/>
         <w:t xml:space="preserve">3.3 </w:t>
@@ -12741,7 +12743,7 @@
       <w:r>
         <w:t>Interface</w:t>
       </w:r>
-      <w:bookmarkEnd w:id="47"/>
+      <w:bookmarkEnd w:id="48"/>
     </w:p>
     <w:p>
       <w:pPr>
@@ -13069,7 +13071,7 @@
         <w:pStyle w:val="Heading1"/>
         <w:spacing w:after="240"/>
       </w:pPr>
-      <w:bookmarkStart w:id="48" w:name="_Toc477003839"/>
+      <w:bookmarkStart w:id="49" w:name="_Toc477020359"/>
       <w:r>
         <w:lastRenderedPageBreak/>
         <w:t xml:space="preserve">4.0 </w:t>
@@ -13077,7 +13079,7 @@
       <w:r>
         <w:t>Development</w:t>
       </w:r>
-      <w:bookmarkEnd w:id="48"/>
+      <w:bookmarkEnd w:id="49"/>
     </w:p>
     <w:p>
       <w:pPr>
@@ -13180,14 +13182,14 @@
         <w:pStyle w:val="Heading2"/>
         <w:spacing w:after="120"/>
       </w:pPr>
-      <w:bookmarkStart w:id="49" w:name="_Toc477003840"/>
+      <w:bookmarkStart w:id="50" w:name="_Toc477020360"/>
       <w:r>
         <w:t xml:space="preserve">4.1 </w:t>
       </w:r>
       <w:r>
         <w:t>Embedding V8</w:t>
       </w:r>
-      <w:bookmarkEnd w:id="49"/>
+      <w:bookmarkEnd w:id="50"/>
     </w:p>
     <w:p>
       <w:pPr>
@@ -13208,14 +13210,14 @@
         <w:pStyle w:val="Heading2"/>
         <w:spacing w:after="120"/>
       </w:pPr>
-      <w:bookmarkStart w:id="50" w:name="_Toc477003841"/>
+      <w:bookmarkStart w:id="51" w:name="_Toc477020361"/>
       <w:r>
         <w:t xml:space="preserve">4.2 </w:t>
       </w:r>
       <w:r>
         <w:t>Module System</w:t>
       </w:r>
-      <w:bookmarkEnd w:id="50"/>
+      <w:bookmarkEnd w:id="51"/>
     </w:p>
     <w:p>
       <w:pPr>
@@ -13296,14 +13298,14 @@
         <w:pStyle w:val="Heading2"/>
         <w:spacing w:after="120"/>
       </w:pPr>
-      <w:bookmarkStart w:id="51" w:name="_Toc477003842"/>
+      <w:bookmarkStart w:id="52" w:name="_Toc477020362"/>
       <w:r>
         <w:t xml:space="preserve">4.3 </w:t>
       </w:r>
       <w:r>
         <w:t>Common Libraries</w:t>
       </w:r>
-      <w:bookmarkEnd w:id="51"/>
+      <w:bookmarkEnd w:id="52"/>
     </w:p>
     <w:p>
       <w:pPr>
@@ -13329,11 +13331,11 @@
       <w:pPr>
         <w:pStyle w:val="Heading3"/>
       </w:pPr>
-      <w:bookmarkStart w:id="52" w:name="_Toc477003843"/>
+      <w:bookmarkStart w:id="53" w:name="_Toc477020363"/>
       <w:r>
         <w:t>4.3.1 Console module</w:t>
       </w:r>
-      <w:bookmarkEnd w:id="52"/>
+      <w:bookmarkEnd w:id="53"/>
     </w:p>
     <w:p>
       <w:pPr>
@@ -13399,8 +13401,8 @@
         <w:t xml:space="preserve"> </w:t>
       </w:r>
     </w:p>
-    <w:bookmarkStart w:id="53" w:name="_MON_1542460860"/>
-    <w:bookmarkEnd w:id="53"/>
+    <w:bookmarkStart w:id="54" w:name="_MON_1542460860"/>
+    <w:bookmarkEnd w:id="54"/>
     <w:p>
       <w:pPr>
         <w:pBdr>
@@ -13426,7 +13428,7 @@
           <v:shape id="_x0000_i1364" type="#_x0000_t75" style="width:468.75pt;height:111pt" o:ole="">
             <v:imagedata r:id="rId39" o:title=""/>
           </v:shape>
-          <o:OLEObject Type="Embed" ProgID="Word.OpenDocumentText.12" ShapeID="_x0000_i1364" DrawAspect="Content" ObjectID="_1550760173" r:id="rId40"/>
+          <o:OLEObject Type="Embed" ProgID="Word.OpenDocumentText.12" ShapeID="_x0000_i1364" DrawAspect="Content" ObjectID="_1550762682" r:id="rId40"/>
         </w:object>
       </w:r>
     </w:p>
@@ -13461,7 +13463,7 @@
       <w:pPr>
         <w:pStyle w:val="Heading3"/>
       </w:pPr>
-      <w:bookmarkStart w:id="54" w:name="_Toc477003844"/>
+      <w:bookmarkStart w:id="55" w:name="_Toc477020364"/>
       <w:r>
         <w:lastRenderedPageBreak/>
         <w:t>4.3</w:t>
@@ -13478,7 +13480,7 @@
       <w:r>
         <w:t xml:space="preserve"> module</w:t>
       </w:r>
-      <w:bookmarkEnd w:id="54"/>
+      <w:bookmarkEnd w:id="55"/>
     </w:p>
     <w:p>
       <w:pPr>
@@ -13512,8 +13514,8 @@
         <w:t>.</w:t>
       </w:r>
     </w:p>
-    <w:bookmarkStart w:id="55" w:name="_MON_1542460912"/>
-    <w:bookmarkEnd w:id="55"/>
+    <w:bookmarkStart w:id="56" w:name="_MON_1542460912"/>
+    <w:bookmarkEnd w:id="56"/>
     <w:p>
       <w:pPr>
         <w:pBdr>
@@ -13539,7 +13541,7 @@
           <v:shape id="_x0000_i1365" type="#_x0000_t75" style="width:453.75pt;height:120.75pt" o:ole="">
             <v:imagedata r:id="rId41" o:title=""/>
           </v:shape>
-          <o:OLEObject Type="Embed" ProgID="Word.OpenDocumentText.12" ShapeID="_x0000_i1365" DrawAspect="Content" ObjectID="_1550760174" r:id="rId42"/>
+          <o:OLEObject Type="Embed" ProgID="Word.OpenDocumentText.12" ShapeID="_x0000_i1365" DrawAspect="Content" ObjectID="_1550762683" r:id="rId42"/>
         </w:object>
       </w:r>
     </w:p>
@@ -13576,7 +13578,7 @@
       <w:pPr>
         <w:pStyle w:val="Heading3"/>
       </w:pPr>
-      <w:bookmarkStart w:id="56" w:name="_Toc477003845"/>
+      <w:bookmarkStart w:id="57" w:name="_Toc477020365"/>
       <w:r>
         <w:t>4.3</w:t>
       </w:r>
@@ -13592,7 +13594,7 @@
       <w:r>
         <w:t xml:space="preserve"> module</w:t>
       </w:r>
-      <w:bookmarkEnd w:id="56"/>
+      <w:bookmarkEnd w:id="57"/>
     </w:p>
     <w:p>
       <w:pPr>
@@ -13626,8 +13628,8 @@
         <w:t xml:space="preserve"> shows the information available from this module.</w:t>
       </w:r>
     </w:p>
-    <w:bookmarkStart w:id="57" w:name="_MON_1542461002"/>
-    <w:bookmarkEnd w:id="57"/>
+    <w:bookmarkStart w:id="58" w:name="_MON_1542461002"/>
+    <w:bookmarkEnd w:id="58"/>
     <w:p>
       <w:pPr>
         <w:pBdr>
@@ -13653,7 +13655,7 @@
           <v:shape id="_x0000_i1366" type="#_x0000_t75" style="width:453.75pt;height:96.75pt" o:ole="">
             <v:imagedata r:id="rId43" o:title=""/>
           </v:shape>
-          <o:OLEObject Type="Embed" ProgID="Word.OpenDocumentText.12" ShapeID="_x0000_i1366" DrawAspect="Content" ObjectID="_1550760175" r:id="rId44"/>
+          <o:OLEObject Type="Embed" ProgID="Word.OpenDocumentText.12" ShapeID="_x0000_i1366" DrawAspect="Content" ObjectID="_1550762684" r:id="rId44"/>
         </w:object>
       </w:r>
     </w:p>
@@ -13690,7 +13692,7 @@
       <w:pPr>
         <w:pStyle w:val="Heading3"/>
       </w:pPr>
-      <w:bookmarkStart w:id="58" w:name="_Toc477003846"/>
+      <w:bookmarkStart w:id="59" w:name="_Toc477020366"/>
       <w:r>
         <w:t>4.3</w:t>
       </w:r>
@@ -13706,7 +13708,7 @@
       <w:r>
         <w:t xml:space="preserve"> module</w:t>
       </w:r>
-      <w:bookmarkEnd w:id="58"/>
+      <w:bookmarkEnd w:id="59"/>
     </w:p>
     <w:p>
       <w:pPr>
@@ -13752,8 +13754,8 @@
         <w:t>.</w:t>
       </w:r>
     </w:p>
-    <w:bookmarkStart w:id="59" w:name="_MON_1542461157"/>
-    <w:bookmarkEnd w:id="59"/>
+    <w:bookmarkStart w:id="60" w:name="_MON_1542461157"/>
+    <w:bookmarkEnd w:id="60"/>
     <w:p>
       <w:pPr>
         <w:pBdr>
@@ -13779,7 +13781,7 @@
           <v:shape id="_x0000_i1367" type="#_x0000_t75" style="width:453.75pt;height:87.75pt" o:ole="">
             <v:imagedata r:id="rId45" o:title=""/>
           </v:shape>
-          <o:OLEObject Type="Embed" ProgID="Word.OpenDocumentText.12" ShapeID="_x0000_i1367" DrawAspect="Content" ObjectID="_1550760176" r:id="rId46"/>
+          <o:OLEObject Type="Embed" ProgID="Word.OpenDocumentText.12" ShapeID="_x0000_i1367" DrawAspect="Content" ObjectID="_1550762685" r:id="rId46"/>
         </w:object>
       </w:r>
     </w:p>
@@ -13816,7 +13818,7 @@
       <w:pPr>
         <w:pStyle w:val="Heading3"/>
       </w:pPr>
-      <w:bookmarkStart w:id="60" w:name="_Toc477003847"/>
+      <w:bookmarkStart w:id="61" w:name="_Toc477020367"/>
       <w:r>
         <w:lastRenderedPageBreak/>
         <w:t>4.3</w:t>
@@ -13833,7 +13835,7 @@
       <w:r>
         <w:t xml:space="preserve"> module</w:t>
       </w:r>
-      <w:bookmarkEnd w:id="60"/>
+      <w:bookmarkEnd w:id="61"/>
     </w:p>
     <w:p>
       <w:pPr>
@@ -13879,8 +13881,8 @@
         <w:t>.</w:t>
       </w:r>
     </w:p>
-    <w:bookmarkStart w:id="61" w:name="_MON_1542461192"/>
-    <w:bookmarkEnd w:id="61"/>
+    <w:bookmarkStart w:id="62" w:name="_MON_1542461192"/>
+    <w:bookmarkEnd w:id="62"/>
     <w:p>
       <w:pPr>
         <w:pBdr>
@@ -13906,7 +13908,7 @@
           <v:shape id="_x0000_i1368" type="#_x0000_t75" style="width:468.75pt;height:68.25pt" o:ole="">
             <v:imagedata r:id="rId47" o:title=""/>
           </v:shape>
-          <o:OLEObject Type="Embed" ProgID="Word.OpenDocumentText.12" ShapeID="_x0000_i1368" DrawAspect="Content" ObjectID="_1550760177" r:id="rId48"/>
+          <o:OLEObject Type="Embed" ProgID="Word.OpenDocumentText.12" ShapeID="_x0000_i1368" DrawAspect="Content" ObjectID="_1550762686" r:id="rId48"/>
         </w:object>
       </w:r>
     </w:p>
@@ -13943,7 +13945,7 @@
       <w:pPr>
         <w:pStyle w:val="Heading3"/>
       </w:pPr>
-      <w:bookmarkStart w:id="62" w:name="_Toc477003848"/>
+      <w:bookmarkStart w:id="63" w:name="_Toc477020368"/>
       <w:r>
         <w:t>4.3</w:t>
       </w:r>
@@ -13959,7 +13961,7 @@
       <w:r>
         <w:t xml:space="preserve"> module</w:t>
       </w:r>
-      <w:bookmarkEnd w:id="62"/>
+      <w:bookmarkEnd w:id="63"/>
     </w:p>
     <w:p>
       <w:pPr>
@@ -13993,8 +13995,8 @@
         <w:t xml:space="preserve"> you can see an example of how to open a window and enable an OpenGL context. </w:t>
       </w:r>
     </w:p>
-    <w:bookmarkStart w:id="63" w:name="_MON_1543609797"/>
-    <w:bookmarkEnd w:id="63"/>
+    <w:bookmarkStart w:id="64" w:name="_MON_1543609797"/>
+    <w:bookmarkEnd w:id="64"/>
     <w:p>
       <w:pPr>
         <w:pBdr>
@@ -14016,7 +14018,7 @@
           <v:shape id="_x0000_i1369" type="#_x0000_t75" style="width:522.75pt;height:125.25pt" o:ole="">
             <v:imagedata r:id="rId49" o:title=""/>
           </v:shape>
-          <o:OLEObject Type="Embed" ProgID="Word.OpenDocumentText.12" ShapeID="_x0000_i1369" DrawAspect="Content" ObjectID="_1550760178" r:id="rId50"/>
+          <o:OLEObject Type="Embed" ProgID="Word.OpenDocumentText.12" ShapeID="_x0000_i1369" DrawAspect="Content" ObjectID="_1550762687" r:id="rId50"/>
         </w:object>
       </w:r>
     </w:p>
@@ -14053,7 +14055,7 @@
       <w:pPr>
         <w:pStyle w:val="Heading3"/>
       </w:pPr>
-      <w:bookmarkStart w:id="64" w:name="_Toc477003849"/>
+      <w:bookmarkStart w:id="65" w:name="_Toc477020369"/>
       <w:r>
         <w:t>4.3</w:t>
       </w:r>
@@ -14069,7 +14071,7 @@
       <w:r>
         <w:t xml:space="preserve"> module</w:t>
       </w:r>
-      <w:bookmarkEnd w:id="64"/>
+      <w:bookmarkEnd w:id="65"/>
     </w:p>
     <w:p>
       <w:pPr>
@@ -14114,8 +14116,8 @@
         <w:spacing w:line="276" w:lineRule="auto"/>
       </w:pPr>
     </w:p>
-    <w:bookmarkStart w:id="65" w:name="_MON_1549810616"/>
-    <w:bookmarkEnd w:id="65"/>
+    <w:bookmarkStart w:id="66" w:name="_MON_1549810616"/>
+    <w:bookmarkEnd w:id="66"/>
     <w:p>
       <w:pPr>
         <w:pBdr>
@@ -14131,7 +14133,7 @@
           <v:shape id="_x0000_i1370" type="#_x0000_t75" style="width:468.75pt;height:167.25pt" o:ole="">
             <v:imagedata r:id="rId51" o:title=""/>
           </v:shape>
-          <o:OLEObject Type="Embed" ProgID="Word.OpenDocumentText.12" ShapeID="_x0000_i1370" DrawAspect="Content" ObjectID="_1550760179" r:id="rId52"/>
+          <o:OLEObject Type="Embed" ProgID="Word.OpenDocumentText.12" ShapeID="_x0000_i1370" DrawAspect="Content" ObjectID="_1550762688" r:id="rId52"/>
         </w:object>
       </w:r>
     </w:p>
@@ -14167,7 +14169,7 @@
       <w:pPr>
         <w:pStyle w:val="Heading3"/>
       </w:pPr>
-      <w:bookmarkStart w:id="66" w:name="_Toc477003850"/>
+      <w:bookmarkStart w:id="67" w:name="_Toc477020370"/>
       <w:r>
         <w:t>4.3</w:t>
       </w:r>
@@ -14180,7 +14182,7 @@
       <w:r>
         <w:t>GL/CL Modules</w:t>
       </w:r>
-      <w:bookmarkEnd w:id="66"/>
+      <w:bookmarkEnd w:id="67"/>
     </w:p>
     <w:p>
       <w:pPr>
@@ -14269,8 +14271,8 @@
         <w:t xml:space="preserve"> for a better example) we have API calls that match as if it was in C++ and this is by design to make sure the code written maps as directly as possible to people with previous experience.</w:t>
       </w:r>
     </w:p>
-    <w:bookmarkStart w:id="67" w:name="_MON_1542461591"/>
-    <w:bookmarkEnd w:id="67"/>
+    <w:bookmarkStart w:id="68" w:name="_MON_1542461591"/>
+    <w:bookmarkEnd w:id="68"/>
     <w:p>
       <w:pPr>
         <w:pBdr>
@@ -14292,7 +14294,7 @@
           <v:shape id="_x0000_i1371" type="#_x0000_t75" style="width:453.75pt;height:99pt" o:ole="">
             <v:imagedata r:id="rId53" o:title=""/>
           </v:shape>
-          <o:OLEObject Type="Embed" ProgID="Word.OpenDocumentText.12" ShapeID="_x0000_i1371" DrawAspect="Content" ObjectID="_1550760180" r:id="rId54"/>
+          <o:OLEObject Type="Embed" ProgID="Word.OpenDocumentText.12" ShapeID="_x0000_i1371" DrawAspect="Content" ObjectID="_1550762689" r:id="rId54"/>
         </w:object>
       </w:r>
     </w:p>
@@ -14329,8 +14331,8 @@
         <w:t>GL API example</w:t>
       </w:r>
     </w:p>
-    <w:bookmarkStart w:id="68" w:name="_MON_1542660197"/>
-    <w:bookmarkEnd w:id="68"/>
+    <w:bookmarkStart w:id="69" w:name="_MON_1542660197"/>
+    <w:bookmarkEnd w:id="69"/>
     <w:p>
       <w:pPr>
         <w:pBdr>
@@ -14352,7 +14354,7 @@
           <v:shape id="_x0000_i1372" type="#_x0000_t75" style="width:453.75pt;height:105.75pt" o:ole="">
             <v:imagedata r:id="rId55" o:title=""/>
           </v:shape>
-          <o:OLEObject Type="Embed" ProgID="Word.OpenDocumentText.12" ShapeID="_x0000_i1372" DrawAspect="Content" ObjectID="_1550760181" r:id="rId56"/>
+          <o:OLEObject Type="Embed" ProgID="Word.OpenDocumentText.12" ShapeID="_x0000_i1372" DrawAspect="Content" ObjectID="_1550762690" r:id="rId56"/>
         </w:object>
       </w:r>
     </w:p>
@@ -14404,12 +14406,12 @@
         <w:pStyle w:val="Heading1"/>
         <w:spacing w:after="240"/>
       </w:pPr>
-      <w:bookmarkStart w:id="69" w:name="_Toc477003851"/>
+      <w:bookmarkStart w:id="70" w:name="_Toc477020371"/>
       <w:r>
         <w:lastRenderedPageBreak/>
         <w:t>5.0 Testing</w:t>
       </w:r>
-      <w:bookmarkEnd w:id="69"/>
+      <w:bookmarkEnd w:id="70"/>
     </w:p>
     <w:p>
       <w:pPr>
@@ -14448,7 +14450,7 @@
         <w:pStyle w:val="Heading2"/>
         <w:spacing w:after="120"/>
       </w:pPr>
-      <w:bookmarkStart w:id="70" w:name="_Toc477003852"/>
+      <w:bookmarkStart w:id="71" w:name="_Toc477020372"/>
       <w:r>
         <w:t xml:space="preserve">5.1 </w:t>
       </w:r>
@@ -14458,7 +14460,7 @@
       <w:r>
         <w:t>s</w:t>
       </w:r>
-      <w:bookmarkEnd w:id="70"/>
+      <w:bookmarkEnd w:id="71"/>
     </w:p>
     <w:p>
       <w:pPr>
@@ -14478,11 +14480,11 @@
       <w:pPr>
         <w:pStyle w:val="Heading3"/>
       </w:pPr>
-      <w:bookmarkStart w:id="71" w:name="_Toc477003853"/>
+      <w:bookmarkStart w:id="72" w:name="_Toc477020373"/>
       <w:r>
         <w:t>5.1.1 3D Cubes</w:t>
       </w:r>
-      <w:bookmarkEnd w:id="71"/>
+      <w:bookmarkEnd w:id="72"/>
     </w:p>
     <w:p>
       <w:pPr>
@@ -14635,12 +14637,12 @@
       <w:pPr>
         <w:pStyle w:val="Heading3"/>
       </w:pPr>
-      <w:bookmarkStart w:id="72" w:name="_Toc477003854"/>
+      <w:bookmarkStart w:id="73" w:name="_Toc477020374"/>
       <w:r>
         <w:lastRenderedPageBreak/>
         <w:t>5.1.2 3D Terrain</w:t>
       </w:r>
-      <w:bookmarkEnd w:id="72"/>
+      <w:bookmarkEnd w:id="73"/>
       <w:r>
         <w:t xml:space="preserve">  </w:t>
       </w:r>
@@ -14671,8 +14673,8 @@
         <w:t xml:space="preserve"> The seed value is the seed for the random number generator that is used to generate the random terrain heights. The grid object specifies the size of the grid and each individual slab.</w:t>
       </w:r>
     </w:p>
-    <w:bookmarkStart w:id="73" w:name="_MON_1549180483"/>
-    <w:bookmarkEnd w:id="73"/>
+    <w:bookmarkStart w:id="74" w:name="_MON_1549180483"/>
+    <w:bookmarkEnd w:id="74"/>
     <w:p>
       <w:pPr>
         <w:pBdr>
@@ -14694,7 +14696,7 @@
           <v:shape id="_x0000_i1373" type="#_x0000_t75" style="width:450.75pt;height:96.75pt" o:ole="">
             <v:imagedata r:id="rId58" o:title=""/>
           </v:shape>
-          <o:OLEObject Type="Embed" ProgID="Word.OpenDocumentText.12" ShapeID="_x0000_i1373" DrawAspect="Content" ObjectID="_1550760182" r:id="rId59"/>
+          <o:OLEObject Type="Embed" ProgID="Word.OpenDocumentText.12" ShapeID="_x0000_i1373" DrawAspect="Content" ObjectID="_1550762691" r:id="rId59"/>
         </w:object>
       </w:r>
     </w:p>
@@ -14873,12 +14875,12 @@
       <w:pPr>
         <w:pStyle w:val="Heading3"/>
       </w:pPr>
-      <w:bookmarkStart w:id="74" w:name="_Toc477003855"/>
+      <w:bookmarkStart w:id="75" w:name="_Toc477020375"/>
       <w:r>
         <w:lastRenderedPageBreak/>
         <w:t>5.1.3 3D Lighting</w:t>
       </w:r>
-      <w:bookmarkEnd w:id="74"/>
+      <w:bookmarkEnd w:id="75"/>
       <w:r>
         <w:t xml:space="preserve">  </w:t>
       </w:r>
@@ -14960,8 +14962,8 @@
         <w:t xml:space="preserve"> shows the fragment shader used for the lighting demonstration.</w:t>
       </w:r>
     </w:p>
-    <w:bookmarkStart w:id="75" w:name="_MON_1549181005"/>
-    <w:bookmarkEnd w:id="75"/>
+    <w:bookmarkStart w:id="76" w:name="_MON_1549181005"/>
+    <w:bookmarkEnd w:id="76"/>
     <w:p>
       <w:pPr>
         <w:pBdr>
@@ -14983,7 +14985,7 @@
           <v:shape id="_x0000_i1374" type="#_x0000_t75" style="width:522.75pt;height:230.25pt" o:ole="">
             <v:imagedata r:id="rId61" o:title=""/>
           </v:shape>
-          <o:OLEObject Type="Embed" ProgID="Word.OpenDocumentText.12" ShapeID="_x0000_i1374" DrawAspect="Content" ObjectID="_1550760183" r:id="rId62"/>
+          <o:OLEObject Type="Embed" ProgID="Word.OpenDocumentText.12" ShapeID="_x0000_i1374" DrawAspect="Content" ObjectID="_1550762692" r:id="rId62"/>
         </w:object>
       </w:r>
     </w:p>
@@ -15213,7 +15215,7 @@
         <w:pStyle w:val="Heading2"/>
         <w:spacing w:after="120"/>
       </w:pPr>
-      <w:bookmarkStart w:id="76" w:name="_Toc477003856"/>
+      <w:bookmarkStart w:id="77" w:name="_Toc477020376"/>
       <w:r>
         <w:lastRenderedPageBreak/>
         <w:t xml:space="preserve">5.2 </w:t>
@@ -15221,7 +15223,7 @@
       <w:r>
         <w:t>OpenCL Demo</w:t>
       </w:r>
-      <w:bookmarkEnd w:id="76"/>
+      <w:bookmarkEnd w:id="77"/>
     </w:p>
     <w:p>
       <w:pPr>
@@ -15313,11 +15315,11 @@
       <w:pPr>
         <w:pStyle w:val="Heading3"/>
       </w:pPr>
-      <w:bookmarkStart w:id="77" w:name="_Toc477003857"/>
+      <w:bookmarkStart w:id="78" w:name="_Toc477020377"/>
       <w:r>
         <w:t>5.2.1 Grayscale Demo</w:t>
       </w:r>
-      <w:bookmarkEnd w:id="77"/>
+      <w:bookmarkEnd w:id="78"/>
     </w:p>
     <w:p>
       <w:pPr>
@@ -15405,8 +15407,8 @@
         <w:t xml:space="preserve"> PNG’s, BMP’s, and JPG’s. </w:t>
       </w:r>
     </w:p>
-    <w:bookmarkStart w:id="78" w:name="_MON_1549816667"/>
-    <w:bookmarkEnd w:id="78"/>
+    <w:bookmarkStart w:id="79" w:name="_MON_1549816667"/>
+    <w:bookmarkEnd w:id="79"/>
     <w:p>
       <w:pPr>
         <w:pBdr>
@@ -15432,7 +15434,7 @@
           <v:shape id="_x0000_i1375" type="#_x0000_t75" style="width:522.75pt;height:183.75pt" o:ole="">
             <v:imagedata r:id="rId64" o:title=""/>
           </v:shape>
-          <o:OLEObject Type="Embed" ProgID="Word.OpenDocumentText.12" ShapeID="_x0000_i1375" DrawAspect="Content" ObjectID="_1550760184" r:id="rId65"/>
+          <o:OLEObject Type="Embed" ProgID="Word.OpenDocumentText.12" ShapeID="_x0000_i1375" DrawAspect="Content" ObjectID="_1550762693" r:id="rId65"/>
         </w:object>
       </w:r>
     </w:p>
@@ -15563,12 +15565,12 @@
       <w:pPr>
         <w:pStyle w:val="Heading3"/>
       </w:pPr>
-      <w:bookmarkStart w:id="79" w:name="_Toc477003858"/>
+      <w:bookmarkStart w:id="80" w:name="_Toc477020378"/>
       <w:r>
         <w:lastRenderedPageBreak/>
         <w:t>5.2.2 Sobel Filter Demo</w:t>
       </w:r>
-      <w:bookmarkEnd w:id="79"/>
+      <w:bookmarkEnd w:id="80"/>
     </w:p>
     <w:p>
       <w:pPr>
@@ -15786,7 +15788,7 @@
       <w:pPr>
         <w:pStyle w:val="Heading3"/>
       </w:pPr>
-      <w:bookmarkStart w:id="80" w:name="_Toc477003859"/>
+      <w:bookmarkStart w:id="81" w:name="_Toc477020379"/>
       <w:r>
         <w:t>5.2</w:t>
       </w:r>
@@ -15796,7 +15798,7 @@
       <w:r>
         <w:t xml:space="preserve"> Matrix Demo</w:t>
       </w:r>
-      <w:bookmarkEnd w:id="80"/>
+      <w:bookmarkEnd w:id="81"/>
     </w:p>
     <w:p>
       <w:pPr>
@@ -15998,8 +16000,8 @@
         <w:t>.</w:t>
       </w:r>
     </w:p>
-    <w:bookmarkStart w:id="81" w:name="_MON_1549815443"/>
-    <w:bookmarkEnd w:id="81"/>
+    <w:bookmarkStart w:id="82" w:name="_MON_1549815443"/>
+    <w:bookmarkEnd w:id="82"/>
     <w:p>
       <w:pPr>
         <w:pBdr>
@@ -16015,7 +16017,7 @@
           <v:shape id="_x0000_i1376" type="#_x0000_t75" style="width:450.75pt;height:141.75pt" o:ole="">
             <v:imagedata r:id="rId68" o:title=""/>
           </v:shape>
-          <o:OLEObject Type="Embed" ProgID="Word.OpenDocumentText.12" ShapeID="_x0000_i1376" DrawAspect="Content" ObjectID="_1550760185" r:id="rId69"/>
+          <o:OLEObject Type="Embed" ProgID="Word.OpenDocumentText.12" ShapeID="_x0000_i1376" DrawAspect="Content" ObjectID="_1550762694" r:id="rId69"/>
         </w:object>
       </w:r>
     </w:p>
@@ -16042,8 +16044,8 @@
         <w:t>: Mat-out.json</w:t>
       </w:r>
     </w:p>
-    <w:bookmarkStart w:id="82" w:name="_MON_1549815337"/>
-    <w:bookmarkEnd w:id="82"/>
+    <w:bookmarkStart w:id="83" w:name="_MON_1549815337"/>
+    <w:bookmarkEnd w:id="83"/>
     <w:p>
       <w:pPr>
         <w:pBdr>
@@ -16059,7 +16061,7 @@
           <v:shape id="_x0000_i1377" type="#_x0000_t75" style="width:450.75pt;height:231pt" o:ole="">
             <v:imagedata r:id="rId70" o:title=""/>
           </v:shape>
-          <o:OLEObject Type="Embed" ProgID="Word.OpenDocumentText.12" ShapeID="_x0000_i1377" DrawAspect="Content" ObjectID="_1550760186" r:id="rId71"/>
+          <o:OLEObject Type="Embed" ProgID="Word.OpenDocumentText.12" ShapeID="_x0000_i1377" DrawAspect="Content" ObjectID="_1550762695" r:id="rId71"/>
         </w:object>
       </w:r>
     </w:p>
@@ -16091,11 +16093,11 @@
         <w:pStyle w:val="Heading2"/>
         <w:spacing w:after="120"/>
       </w:pPr>
-      <w:bookmarkStart w:id="83" w:name="_Toc477003860"/>
+      <w:bookmarkStart w:id="84" w:name="_Toc477020380"/>
       <w:r>
         <w:t>5.3 Demo Results</w:t>
       </w:r>
-      <w:bookmarkEnd w:id="83"/>
+      <w:bookmarkEnd w:id="84"/>
     </w:p>
     <w:p>
       <w:pPr>
@@ -16154,7 +16156,7 @@
         <w:pStyle w:val="Heading1"/>
         <w:spacing w:after="240"/>
       </w:pPr>
-      <w:bookmarkStart w:id="84" w:name="_Toc477003861"/>
+      <w:bookmarkStart w:id="85" w:name="_Toc477020381"/>
       <w:r>
         <w:lastRenderedPageBreak/>
         <w:t>6</w:t>
@@ -16165,7 +16167,7 @@
       <w:r>
         <w:t>Future Work</w:t>
       </w:r>
-      <w:bookmarkEnd w:id="84"/>
+      <w:bookmarkEnd w:id="85"/>
     </w:p>
     <w:p>
       <w:pPr>
@@ -16198,11 +16200,11 @@
         <w:pStyle w:val="Heading2"/>
         <w:spacing w:after="120"/>
       </w:pPr>
-      <w:bookmarkStart w:id="85" w:name="_Toc477003862"/>
+      <w:bookmarkStart w:id="86" w:name="_Toc477020382"/>
       <w:r>
         <w:t>6.1 DirectX</w:t>
       </w:r>
-      <w:bookmarkEnd w:id="85"/>
+      <w:bookmarkEnd w:id="86"/>
       <w:r>
         <w:t xml:space="preserve"> </w:t>
       </w:r>
@@ -16251,8 +16253,8 @@
         <w:t>, where you can see that there would be a very different approach when embedding this API for use by JavaScript.</w:t>
       </w:r>
     </w:p>
-    <w:bookmarkStart w:id="86" w:name="_MON_1549201102"/>
-    <w:bookmarkEnd w:id="86"/>
+    <w:bookmarkStart w:id="87" w:name="_MON_1549201102"/>
+    <w:bookmarkEnd w:id="87"/>
     <w:p>
       <w:pPr>
         <w:pBdr>
@@ -16268,7 +16270,7 @@
           <v:shape id="_x0000_i1378" type="#_x0000_t75" style="width:542.25pt;height:132.75pt" o:ole="">
             <v:imagedata r:id="rId72" o:title=""/>
           </v:shape>
-          <o:OLEObject Type="Embed" ProgID="Word.OpenDocumentText.12" ShapeID="_x0000_i1378" DrawAspect="Content" ObjectID="_1550760187" r:id="rId73"/>
+          <o:OLEObject Type="Embed" ProgID="Word.OpenDocumentText.12" ShapeID="_x0000_i1378" DrawAspect="Content" ObjectID="_1550762696" r:id="rId73"/>
         </w:object>
       </w:r>
     </w:p>
@@ -16305,11 +16307,11 @@
       <w:pPr>
         <w:pStyle w:val="Heading2"/>
       </w:pPr>
-      <w:bookmarkStart w:id="87" w:name="_Toc477003863"/>
+      <w:bookmarkStart w:id="88" w:name="_Toc477020383"/>
       <w:r>
         <w:t>6.2 CUDA</w:t>
       </w:r>
-      <w:bookmarkEnd w:id="87"/>
+      <w:bookmarkEnd w:id="88"/>
     </w:p>
     <w:p>
       <w:pPr>
@@ -16334,8 +16336,8 @@
         <w:t xml:space="preserve"> a Kernel object that helps compile a CUDA style kernel for the user during runtime.</w:t>
       </w:r>
     </w:p>
-    <w:bookmarkStart w:id="88" w:name="_MON_1549198981"/>
-    <w:bookmarkEnd w:id="88"/>
+    <w:bookmarkStart w:id="89" w:name="_MON_1549198981"/>
+    <w:bookmarkEnd w:id="89"/>
     <w:p>
       <w:pPr>
         <w:pBdr>
@@ -16351,7 +16353,7 @@
           <v:shape id="_x0000_i1379" type="#_x0000_t75" style="width:450.75pt;height:32.25pt" o:ole="">
             <v:imagedata r:id="rId74" o:title=""/>
           </v:shape>
-          <o:OLEObject Type="Embed" ProgID="Word.OpenDocumentText.12" ShapeID="_x0000_i1379" DrawAspect="Content" ObjectID="_1550760188" r:id="rId75"/>
+          <o:OLEObject Type="Embed" ProgID="Word.OpenDocumentText.12" ShapeID="_x0000_i1379" DrawAspect="Content" ObjectID="_1550762697" r:id="rId75"/>
         </w:object>
       </w:r>
     </w:p>
@@ -16389,12 +16391,12 @@
         <w:pStyle w:val="Heading2"/>
         <w:spacing w:after="120"/>
       </w:pPr>
-      <w:bookmarkStart w:id="89" w:name="_Toc477003864"/>
+      <w:bookmarkStart w:id="90" w:name="_Toc477020384"/>
       <w:r>
         <w:lastRenderedPageBreak/>
         <w:t>6.3 Applications</w:t>
       </w:r>
-      <w:bookmarkEnd w:id="89"/>
+      <w:bookmarkEnd w:id="90"/>
       <w:r>
         <w:t xml:space="preserve"> </w:t>
       </w:r>
@@ -16497,8 +16499,8 @@
         <w:t xml:space="preserve"> An example of the type safety that Typescript provides can be seen in Figure 39.</w:t>
       </w:r>
     </w:p>
-    <w:bookmarkStart w:id="90" w:name="_MON_1549198717"/>
-    <w:bookmarkEnd w:id="90"/>
+    <w:bookmarkStart w:id="91" w:name="_MON_1549198717"/>
+    <w:bookmarkEnd w:id="91"/>
     <w:p>
       <w:pPr>
         <w:pBdr>
@@ -16514,7 +16516,7 @@
           <v:shape id="_x0000_i1380" type="#_x0000_t75" style="width:450.75pt;height:141.75pt" o:ole="">
             <v:imagedata r:id="rId76" o:title=""/>
           </v:shape>
-          <o:OLEObject Type="Embed" ProgID="Word.OpenDocumentText.12" ShapeID="_x0000_i1380" DrawAspect="Content" ObjectID="_1550760189" r:id="rId77"/>
+          <o:OLEObject Type="Embed" ProgID="Word.OpenDocumentText.12" ShapeID="_x0000_i1380" DrawAspect="Content" ObjectID="_1550762698" r:id="rId77"/>
         </w:object>
       </w:r>
     </w:p>
@@ -16564,11 +16566,11 @@
         <w:pStyle w:val="Heading2"/>
         <w:spacing w:after="120"/>
       </w:pPr>
-      <w:bookmarkStart w:id="91" w:name="_Toc477003865"/>
+      <w:bookmarkStart w:id="92" w:name="_Toc477020385"/>
       <w:r>
         <w:t>6.4 Framework vs Platform</w:t>
       </w:r>
-      <w:bookmarkEnd w:id="91"/>
+      <w:bookmarkEnd w:id="92"/>
       <w:r>
         <w:t xml:space="preserve"> </w:t>
       </w:r>
@@ -16614,8 +16616,8 @@
         <w:t>.</w:t>
       </w:r>
     </w:p>
-    <w:bookmarkStart w:id="92" w:name="_MON_1550741471"/>
-    <w:bookmarkEnd w:id="92"/>
+    <w:bookmarkStart w:id="93" w:name="_MON_1550741471"/>
+    <w:bookmarkEnd w:id="93"/>
     <w:p>
       <w:pPr>
         <w:pBdr>
@@ -16631,7 +16633,7 @@
           <v:shape id="_x0000_i1381" type="#_x0000_t75" style="width:451.5pt;height:64.5pt" o:ole="">
             <v:imagedata r:id="rId78" o:title=""/>
           </v:shape>
-          <o:OLEObject Type="Embed" ProgID="Word.OpenDocumentText.12" ShapeID="_x0000_i1381" DrawAspect="Content" ObjectID="_1550760190" r:id="rId79"/>
+          <o:OLEObject Type="Embed" ProgID="Word.OpenDocumentText.12" ShapeID="_x0000_i1381" DrawAspect="Content" ObjectID="_1550762699" r:id="rId79"/>
         </w:object>
       </w:r>
     </w:p>
@@ -16658,12 +16660,12 @@
         <w:pStyle w:val="Heading2"/>
         <w:spacing w:after="120"/>
       </w:pPr>
-      <w:bookmarkStart w:id="93" w:name="_Toc477003866"/>
+      <w:bookmarkStart w:id="94" w:name="_Toc477020386"/>
       <w:r>
         <w:lastRenderedPageBreak/>
         <w:t>6.5 Alternative Languages</w:t>
       </w:r>
-      <w:bookmarkEnd w:id="93"/>
+      <w:bookmarkEnd w:id="94"/>
       <w:r>
         <w:t xml:space="preserve"> </w:t>
       </w:r>
@@ -16702,14 +16704,14 @@
         <w:pStyle w:val="Heading2"/>
         <w:spacing w:after="120"/>
       </w:pPr>
-      <w:bookmarkStart w:id="94" w:name="_Toc477003867"/>
+      <w:bookmarkStart w:id="95" w:name="_Toc477020387"/>
       <w:r>
         <w:t>6.6</w:t>
       </w:r>
       <w:r>
         <w:t xml:space="preserve"> User Interface</w:t>
       </w:r>
-      <w:bookmarkEnd w:id="94"/>
+      <w:bookmarkEnd w:id="95"/>
       <w:r>
         <w:t xml:space="preserve"> </w:t>
       </w:r>
@@ -16827,7 +16829,7 @@
         <w:pStyle w:val="Heading1"/>
         <w:spacing w:after="240"/>
       </w:pPr>
-      <w:bookmarkStart w:id="95" w:name="_Toc477003868"/>
+      <w:bookmarkStart w:id="96" w:name="_Toc477020388"/>
       <w:r>
         <w:lastRenderedPageBreak/>
         <w:t>7</w:t>
@@ -16838,7 +16840,7 @@
       <w:r>
         <w:t>Critical Appraisal</w:t>
       </w:r>
-      <w:bookmarkEnd w:id="95"/>
+      <w:bookmarkEnd w:id="96"/>
     </w:p>
     <w:p>
       <w:pPr>
@@ -17275,7 +17277,7 @@
         <w:pStyle w:val="Heading1"/>
         <w:spacing w:after="120"/>
       </w:pPr>
-      <w:bookmarkStart w:id="96" w:name="_Toc477003869"/>
+      <w:bookmarkStart w:id="97" w:name="_Toc477020389"/>
       <w:r>
         <w:lastRenderedPageBreak/>
         <w:t>8</w:t>
@@ -17286,7 +17288,7 @@
       <w:r>
         <w:t>Conclusion</w:t>
       </w:r>
-      <w:bookmarkEnd w:id="96"/>
+      <w:bookmarkEnd w:id="97"/>
     </w:p>
     <w:p>
       <w:pPr>
@@ -17632,12 +17634,12 @@
         <w:pStyle w:val="Heading1"/>
         <w:spacing w:after="240"/>
       </w:pPr>
-      <w:bookmarkStart w:id="97" w:name="_Toc477003870"/>
+      <w:bookmarkStart w:id="98" w:name="_Toc477020390"/>
       <w:r>
         <w:lastRenderedPageBreak/>
         <w:t>References</w:t>
       </w:r>
-      <w:bookmarkEnd w:id="97"/>
+      <w:bookmarkEnd w:id="98"/>
     </w:p>
     <w:p>
       <w:pPr>
@@ -21468,7 +21470,7 @@
         <w:pStyle w:val="Heading1"/>
         <w:spacing w:after="240"/>
       </w:pPr>
-      <w:bookmarkStart w:id="98" w:name="_Toc477003871"/>
+      <w:bookmarkStart w:id="99" w:name="_Toc477020391"/>
       <w:r>
         <w:lastRenderedPageBreak/>
         <w:t>Appendi</w:t>
@@ -21479,14 +21481,14 @@
       <w:r>
         <w:t xml:space="preserve"> – OpenGL Grayscale Demo</w:t>
       </w:r>
-      <w:bookmarkEnd w:id="98"/>
       <w:r>
         <w:t xml:space="preserve"> Source Cod</w:t>
       </w:r>
+      <w:bookmarkEnd w:id="99"/>
     </w:p>
     <w:p/>
-    <w:bookmarkStart w:id="99" w:name="_MON_1550756184"/>
-    <w:bookmarkEnd w:id="99"/>
+    <w:bookmarkStart w:id="100" w:name="_MON_1550756184"/>
+    <w:bookmarkEnd w:id="100"/>
     <w:p>
       <w:pPr>
         <w:ind w:left="-397"/>
@@ -21505,11 +21507,11 @@
           <w:szCs w:val="22"/>
           <w:shd w:val="clear" w:color="auto" w:fill="FFFFFF"/>
         </w:rPr>
-        <w:object w:dxaOrig="10466" w:dyaOrig="10772" w14:anchorId="600538E5">
-          <v:shape id="_x0000_i1385" type="#_x0000_t75" style="width:523.5pt;height:538.5pt" o:ole="">
+        <w:object w:dxaOrig="10466" w:dyaOrig="10988" w14:anchorId="600538E5">
+          <v:shape id="_x0000_i1439" type="#_x0000_t75" style="width:523.5pt;height:549.75pt" o:ole="">
             <v:imagedata r:id="rId103" o:title=""/>
           </v:shape>
-          <o:OLEObject Type="Embed" ProgID="Word.OpenDocumentText.12" ShapeID="_x0000_i1385" DrawAspect="Content" ObjectID="_1550760191" r:id="rId104"/>
+          <o:OLEObject Type="Embed" ProgID="Word.OpenDocumentText.12" ShapeID="_x0000_i1439" DrawAspect="Content" ObjectID="_1550762700" r:id="rId104"/>
         </w:object>
       </w:r>
     </w:p>
@@ -21551,7 +21553,7 @@
         <w:pStyle w:val="Heading1"/>
         <w:spacing w:after="240"/>
       </w:pPr>
-      <w:bookmarkStart w:id="100" w:name="_Toc477003872"/>
+      <w:bookmarkStart w:id="101" w:name="_Toc477020392"/>
       <w:r>
         <w:lastRenderedPageBreak/>
         <w:t>Appendix 2</w:t>
@@ -21565,13 +21567,13 @@
       <w:r>
         <w:t>Demo</w:t>
       </w:r>
-      <w:bookmarkEnd w:id="100"/>
       <w:r>
         <w:t xml:space="preserve"> Source Code</w:t>
       </w:r>
-    </w:p>
-    <w:bookmarkStart w:id="101" w:name="_MON_1550745148"/>
-    <w:bookmarkEnd w:id="101"/>
+      <w:bookmarkEnd w:id="101"/>
+    </w:p>
+    <w:bookmarkStart w:id="102" w:name="_MON_1550745148"/>
+    <w:bookmarkEnd w:id="102"/>
     <w:p>
       <w:pPr>
         <w:ind w:left="-397"/>
@@ -21581,7 +21583,7 @@
           <v:shape id="_x0000_i1386" type="#_x0000_t75" style="width:523.5pt;height:585pt" o:ole="">
             <v:imagedata r:id="rId105" o:title=""/>
           </v:shape>
-          <o:OLEObject Type="Embed" ProgID="Word.OpenDocumentText.12" ShapeID="_x0000_i1386" DrawAspect="Content" ObjectID="_1550760192" r:id="rId106"/>
+          <o:OLEObject Type="Embed" ProgID="Word.OpenDocumentText.12" ShapeID="_x0000_i1386" DrawAspect="Content" ObjectID="_1550762701" r:id="rId106"/>
         </w:object>
       </w:r>
     </w:p>
@@ -21595,7 +21597,7 @@
         <w:pStyle w:val="Heading1"/>
         <w:spacing w:after="240"/>
       </w:pPr>
-      <w:bookmarkStart w:id="102" w:name="_Toc477003873"/>
+      <w:bookmarkStart w:id="103" w:name="_Toc477020393"/>
       <w:r>
         <w:lastRenderedPageBreak/>
         <w:t>Appendix 3</w:t>
@@ -21603,17 +21605,17 @@
       <w:r>
         <w:t xml:space="preserve"> – OpenCL Sobel Demo</w:t>
       </w:r>
-      <w:bookmarkEnd w:id="102"/>
       <w:r>
         <w:t xml:space="preserve"> </w:t>
       </w:r>
       <w:r>
         <w:t>Source Code</w:t>
       </w:r>
+      <w:bookmarkEnd w:id="103"/>
     </w:p>
     <w:p/>
-    <w:bookmarkStart w:id="103" w:name="_MON_1550745242"/>
-    <w:bookmarkEnd w:id="103"/>
+    <w:bookmarkStart w:id="104" w:name="_MON_1550745242"/>
+    <w:bookmarkEnd w:id="104"/>
     <w:p>
       <w:pPr>
         <w:ind w:left="-397"/>
@@ -21623,7 +21625,7 @@
           <v:shape id="_x0000_i1393" type="#_x0000_t75" style="width:540pt;height:558.75pt" o:ole="">
             <v:imagedata r:id="rId107" o:title=""/>
           </v:shape>
-          <o:OLEObject Type="Embed" ProgID="Word.OpenDocumentText.12" ShapeID="_x0000_i1393" DrawAspect="Content" ObjectID="_1550760193" r:id="rId108"/>
+          <o:OLEObject Type="Embed" ProgID="Word.OpenDocumentText.12" ShapeID="_x0000_i1393" DrawAspect="Content" ObjectID="_1550762702" r:id="rId108"/>
         </w:object>
       </w:r>
     </w:p>
@@ -21638,7 +21640,7 @@
         <w:pStyle w:val="Heading1"/>
         <w:spacing w:after="240"/>
       </w:pPr>
-      <w:bookmarkStart w:id="104" w:name="_Toc477003874"/>
+      <w:bookmarkStart w:id="105" w:name="_Toc477020394"/>
       <w:r>
         <w:lastRenderedPageBreak/>
         <w:t>Appendix 4</w:t>
@@ -21646,16 +21648,16 @@
       <w:r>
         <w:t xml:space="preserve"> – OpenGL Cubes Demo</w:t>
       </w:r>
-      <w:bookmarkEnd w:id="104"/>
       <w:r>
         <w:t xml:space="preserve"> </w:t>
       </w:r>
       <w:r>
         <w:t>Source Code</w:t>
       </w:r>
-    </w:p>
-    <w:bookmarkStart w:id="105" w:name="_MON_1550745275"/>
-    <w:bookmarkEnd w:id="105"/>
+      <w:bookmarkEnd w:id="105"/>
+    </w:p>
+    <w:bookmarkStart w:id="106" w:name="_MON_1550745275"/>
+    <w:bookmarkEnd w:id="106"/>
     <w:p>
       <w:pPr>
         <w:ind w:left="-397"/>
@@ -21665,13 +21667,13 @@
           <v:shape id="_x0000_i1402" type="#_x0000_t75" style="width:523.5pt;height:646.5pt" o:ole="">
             <v:imagedata r:id="rId109" o:title=""/>
           </v:shape>
-          <o:OLEObject Type="Embed" ProgID="Word.OpenDocumentText.12" ShapeID="_x0000_i1402" DrawAspect="Content" ObjectID="_1550760194" r:id="rId110"/>
+          <o:OLEObject Type="Embed" ProgID="Word.OpenDocumentText.12" ShapeID="_x0000_i1402" DrawAspect="Content" ObjectID="_1550762703" r:id="rId110"/>
         </w:object>
       </w:r>
     </w:p>
     <w:p/>
-    <w:bookmarkStart w:id="106" w:name="_MON_1550758632"/>
-    <w:bookmarkEnd w:id="106"/>
+    <w:bookmarkStart w:id="107" w:name="_MON_1550758632"/>
+    <w:bookmarkEnd w:id="107"/>
     <w:p>
       <w:pPr>
         <w:ind w:left="-397"/>
@@ -21681,7 +21683,7 @@
           <v:shape id="_x0000_i1409" type="#_x0000_t75" style="width:523.5pt;height:762.75pt" o:ole="">
             <v:imagedata r:id="rId111" o:title=""/>
           </v:shape>
-          <o:OLEObject Type="Embed" ProgID="Word.OpenDocumentText.12" ShapeID="_x0000_i1409" DrawAspect="Content" ObjectID="_1550760195" r:id="rId112"/>
+          <o:OLEObject Type="Embed" ProgID="Word.OpenDocumentText.12" ShapeID="_x0000_i1409" DrawAspect="Content" ObjectID="_1550762704" r:id="rId112"/>
         </w:object>
       </w:r>
     </w:p>
@@ -21690,7 +21692,7 @@
         <w:pStyle w:val="Heading1"/>
         <w:spacing w:after="240"/>
       </w:pPr>
-      <w:bookmarkStart w:id="107" w:name="_Toc477003875"/>
+      <w:bookmarkStart w:id="108" w:name="_Toc477020395"/>
       <w:r>
         <w:lastRenderedPageBreak/>
         <w:t>Appendix 5</w:t>
@@ -21698,11 +21700,11 @@
       <w:r>
         <w:t xml:space="preserve"> – OpenGL Lighting Demo</w:t>
       </w:r>
-      <w:bookmarkEnd w:id="107"/>
+      <w:bookmarkEnd w:id="108"/>
     </w:p>
     <w:p/>
-    <w:bookmarkStart w:id="108" w:name="_MON_1550745299"/>
-    <w:bookmarkEnd w:id="108"/>
+    <w:bookmarkStart w:id="109" w:name="_MON_1550745299"/>
+    <w:bookmarkEnd w:id="109"/>
     <w:p>
       <w:pPr>
         <w:ind w:left="-397"/>
@@ -21712,14 +21714,14 @@
           <v:shape id="_x0000_i1417" type="#_x0000_t75" style="width:523.5pt;height:621.75pt" o:ole="">
             <v:imagedata r:id="rId113" o:title=""/>
           </v:shape>
-          <o:OLEObject Type="Embed" ProgID="Word.OpenDocumentText.12" ShapeID="_x0000_i1417" DrawAspect="Content" ObjectID="_1550760196" r:id="rId114"/>
+          <o:OLEObject Type="Embed" ProgID="Word.OpenDocumentText.12" ShapeID="_x0000_i1417" DrawAspect="Content" ObjectID="_1550762705" r:id="rId114"/>
         </w:object>
       </w:r>
     </w:p>
     <w:p/>
     <w:p/>
-    <w:bookmarkStart w:id="109" w:name="_MON_1550760104"/>
-    <w:bookmarkEnd w:id="109"/>
+    <w:bookmarkStart w:id="110" w:name="_MON_1550760104"/>
+    <w:bookmarkEnd w:id="110"/>
     <w:p>
       <w:pPr>
         <w:ind w:left="-397"/>
@@ -21729,7 +21731,7 @@
           <v:shape id="_x0000_i1420" type="#_x0000_t75" style="width:523.5pt;height:471.75pt" o:ole="">
             <v:imagedata r:id="rId115" o:title=""/>
           </v:shape>
-          <o:OLEObject Type="Embed" ProgID="Word.OpenDocumentText.12" ShapeID="_x0000_i1420" DrawAspect="Content" ObjectID="_1550760197" r:id="rId116"/>
+          <o:OLEObject Type="Embed" ProgID="Word.OpenDocumentText.12" ShapeID="_x0000_i1420" DrawAspect="Content" ObjectID="_1550762706" r:id="rId116"/>
         </w:object>
       </w:r>
     </w:p>
@@ -21747,16 +21749,13 @@
     <w:p/>
     <w:p/>
     <w:p/>
-    <w:p>
-      <w:bookmarkStart w:id="110" w:name="_GoBack"/>
-      <w:bookmarkEnd w:id="110"/>
-    </w:p>
+    <w:p/>
     <w:p>
       <w:pPr>
         <w:pStyle w:val="Heading1"/>
         <w:spacing w:after="240"/>
       </w:pPr>
-      <w:bookmarkStart w:id="111" w:name="_Toc477003876"/>
+      <w:bookmarkStart w:id="111" w:name="_Toc477020396"/>
       <w:r>
         <w:lastRenderedPageBreak/>
         <w:t>Appendix 6</w:t>
@@ -21769,31 +21768,35 @@
     <w:bookmarkStart w:id="112" w:name="_MON_1550745327"/>
     <w:bookmarkEnd w:id="112"/>
     <w:p>
-      <w:r>
-        <w:object w:dxaOrig="9026" w:dyaOrig="7514" w14:anchorId="474EAB51">
-          <v:shape id="_x0000_i1384" type="#_x0000_t75" style="width:451.5pt;height:375.75pt" o:ole="">
+      <w:pPr>
+        <w:ind w:left="-397"/>
+      </w:pPr>
+      <w:r>
+        <w:object w:dxaOrig="10466" w:dyaOrig="12881" w14:anchorId="474EAB51">
+          <v:shape id="_x0000_i1433" type="#_x0000_t75" style="width:523.5pt;height:644.25pt" o:ole="">
             <v:imagedata r:id="rId117" o:title=""/>
           </v:shape>
-          <o:OLEObject Type="Embed" ProgID="Word.OpenDocumentText.12" ShapeID="_x0000_i1384" DrawAspect="Content" ObjectID="_1550760198" r:id="rId118"/>
+          <o:OLEObject Type="Embed" ProgID="Word.OpenDocumentText.12" ShapeID="_x0000_i1433" DrawAspect="Content" ObjectID="_1550762707" r:id="rId118"/>
         </w:object>
       </w:r>
     </w:p>
     <w:p/>
-    <w:p/>
-    <w:p/>
-    <w:p/>
-    <w:p/>
-    <w:p/>
-    <w:p/>
-    <w:p/>
-    <w:p/>
-    <w:p/>
-    <w:p/>
-    <w:p/>
+    <w:bookmarkStart w:id="113" w:name="_MON_1550762475"/>
+    <w:bookmarkEnd w:id="113"/>
+    <w:p>
+      <w:r>
+        <w:object w:dxaOrig="10466" w:dyaOrig="13527" w14:anchorId="4B96A03E">
+          <v:shape id="_x0000_i1436" type="#_x0000_t75" style="width:523.5pt;height:676.5pt" o:ole="">
+            <v:imagedata r:id="rId119" o:title=""/>
+          </v:shape>
+          <o:OLEObject Type="Embed" ProgID="Word.OpenDocumentText.12" ShapeID="_x0000_i1436" DrawAspect="Content" ObjectID="_1550762708" r:id="rId120"/>
+        </w:object>
+      </w:r>
+    </w:p>
     <w:sectPr>
-      <w:headerReference w:type="default" r:id="rId119"/>
-      <w:footerReference w:type="even" r:id="rId120"/>
-      <w:footerReference w:type="default" r:id="rId121"/>
+      <w:headerReference w:type="default" r:id="rId121"/>
+      <w:footerReference w:type="even" r:id="rId122"/>
+      <w:footerReference w:type="default" r:id="rId123"/>
       <w:endnotePr>
         <w:numFmt w:val="decimal"/>
       </w:endnotePr>
@@ -21921,7 +21924,7 @@
                 <w:bCs/>
                 <w:noProof/>
               </w:rPr>
-              <w:t>54</w:t>
+              <w:t>6</w:t>
             </w:r>
             <w:r>
               <w:rPr>
@@ -21963,7 +21966,7 @@
                 <w:bCs/>
                 <w:noProof/>
               </w:rPr>
-              <w:t>55</w:t>
+              <w:t>56</w:t>
             </w:r>
             <w:r>
               <w:rPr>
@@ -23918,7 +23921,7 @@
 </file>
 
 <file path=customXml/itemProps1.xml><?xml version="1.0" encoding="utf-8"?>
-<ds:datastoreItem xmlns:ds="http://schemas.openxmlformats.org/officeDocument/2006/customXml" ds:itemID="{F1067411-8928-48CD-82C8-94A0AE46BCDE}">
+<ds:datastoreItem xmlns:ds="http://schemas.openxmlformats.org/officeDocument/2006/customXml" ds:itemID="{58890E07-4532-407C-BE86-0D14447E1A45}">
   <ds:schemaRefs>
     <ds:schemaRef ds:uri="http://schemas.openxmlformats.org/officeDocument/2006/bibliography"/>
   </ds:schemaRefs>

</xml_diff>

<commit_message>
adding new version to reaed
</commit_message>
<xml_diff>
--- a/Compute.Documents/B00235610 - Final Honours Report.docx
+++ b/Compute.Documents/B00235610 - Final Honours Report.docx
@@ -10,8 +10,6 @@
           <w:rFonts w:ascii="Arial" w:hAnsi="Arial"/>
         </w:rPr>
       </w:pPr>
-      <w:bookmarkStart w:id="0" w:name="_GoBack"/>
-      <w:bookmarkEnd w:id="0"/>
     </w:p>
     <w:p>
       <w:pPr>
@@ -2977,12 +2975,12 @@
       <w:r>
         <w:br w:type="page"/>
       </w:r>
-      <w:bookmarkStart w:id="1" w:name="_Toc477020335"/>
+      <w:bookmarkStart w:id="0" w:name="_Toc477043486"/>
       <w:r>
         <w:lastRenderedPageBreak/>
         <w:t>Acknowledgements</w:t>
       </w:r>
-      <w:bookmarkEnd w:id="1"/>
+      <w:bookmarkEnd w:id="0"/>
     </w:p>
     <w:p/>
     <w:p>
@@ -2993,9 +2991,9 @@
           <w:sz w:val="28"/>
         </w:rPr>
       </w:pPr>
-      <w:bookmarkStart w:id="2" w:name="_Toc472774181"/>
-      <w:bookmarkStart w:id="3" w:name="_Toc472774547"/>
-      <w:bookmarkStart w:id="4" w:name="_Toc472775043"/>
+      <w:bookmarkStart w:id="1" w:name="_Toc472774181"/>
+      <w:bookmarkStart w:id="2" w:name="_Toc472774547"/>
+      <w:bookmarkStart w:id="3" w:name="_Toc472775043"/>
       <w:r>
         <w:rPr>
           <w:b/>
@@ -3003,9 +3001,9 @@
         </w:rPr>
         <w:t>Paul Keir</w:t>
       </w:r>
+      <w:bookmarkEnd w:id="1"/>
       <w:bookmarkEnd w:id="2"/>
       <w:bookmarkEnd w:id="3"/>
-      <w:bookmarkEnd w:id="4"/>
     </w:p>
     <w:p>
       <w:pPr>
@@ -3069,9 +3067,9 @@
           <w:sz w:val="28"/>
         </w:rPr>
       </w:pPr>
-      <w:bookmarkStart w:id="5" w:name="_Toc472774182"/>
-      <w:bookmarkStart w:id="6" w:name="_Toc472774548"/>
-      <w:bookmarkStart w:id="7" w:name="_Toc472775044"/>
+      <w:bookmarkStart w:id="4" w:name="_Toc472774182"/>
+      <w:bookmarkStart w:id="5" w:name="_Toc472774548"/>
+      <w:bookmarkStart w:id="6" w:name="_Toc472775044"/>
       <w:r>
         <w:rPr>
           <w:b/>
@@ -3079,9 +3077,9 @@
         </w:rPr>
         <w:t>Mark Stansfield</w:t>
       </w:r>
+      <w:bookmarkEnd w:id="4"/>
       <w:bookmarkEnd w:id="5"/>
       <w:bookmarkEnd w:id="6"/>
-      <w:bookmarkEnd w:id="7"/>
     </w:p>
     <w:p>
       <w:pPr>
@@ -3318,9 +3316,9 @@
           <w:szCs w:val="41"/>
         </w:rPr>
       </w:pPr>
-      <w:bookmarkStart w:id="8" w:name="_Toc472774184"/>
-      <w:bookmarkStart w:id="9" w:name="_Toc472774550"/>
-      <w:bookmarkStart w:id="10" w:name="_Toc472775046"/>
+      <w:bookmarkStart w:id="7" w:name="_Toc472774184"/>
+      <w:bookmarkStart w:id="8" w:name="_Toc472774550"/>
+      <w:bookmarkStart w:id="9" w:name="_Toc472775046"/>
       <w:r>
         <w:rPr>
           <w:rFonts w:asciiTheme="majorHAnsi" w:hAnsiTheme="majorHAnsi" w:cstheme="majorHAnsi"/>
@@ -3329,9 +3327,9 @@
         </w:rPr>
         <w:t>A JavaScript Runtime for Hardware Accelerated Applications</w:t>
       </w:r>
+      <w:bookmarkEnd w:id="7"/>
       <w:bookmarkEnd w:id="8"/>
       <w:bookmarkEnd w:id="9"/>
-      <w:bookmarkEnd w:id="10"/>
     </w:p>
     <w:p>
       <w:pPr>
@@ -3640,7 +3638,7 @@
               <w:lang w:eastAsia="en-GB"/>
             </w:rPr>
           </w:pPr>
-          <w:hyperlink w:anchor="_Toc477020335" w:history="1">
+          <w:hyperlink w:anchor="_Toc477043486" w:history="1">
             <w:r>
               <w:rPr>
                 <w:rStyle w:val="Hyperlink"/>
@@ -3667,7 +3665,7 @@
                 <w:noProof/>
                 <w:webHidden/>
               </w:rPr>
-              <w:instrText xml:space="preserve"> PAGEREF _Toc477020335 \h </w:instrText>
+              <w:instrText xml:space="preserve"> PAGEREF _Toc477043486 \h </w:instrText>
             </w:r>
             <w:r>
               <w:rPr>
@@ -3713,7 +3711,7 @@
               <w:lang w:eastAsia="en-GB"/>
             </w:rPr>
           </w:pPr>
-          <w:hyperlink w:anchor="_Toc477020336" w:history="1">
+          <w:hyperlink w:anchor="_Toc477043487" w:history="1">
             <w:r>
               <w:rPr>
                 <w:rStyle w:val="Hyperlink"/>
@@ -3740,7 +3738,7 @@
                 <w:noProof/>
                 <w:webHidden/>
               </w:rPr>
-              <w:instrText xml:space="preserve"> PAGEREF _Toc477020336 \h </w:instrText>
+              <w:instrText xml:space="preserve"> PAGEREF _Toc477043487 \h </w:instrText>
             </w:r>
             <w:r>
               <w:rPr>
@@ -3786,7 +3784,7 @@
               <w:lang w:eastAsia="en-GB"/>
             </w:rPr>
           </w:pPr>
-          <w:hyperlink w:anchor="_Toc477020337" w:history="1">
+          <w:hyperlink w:anchor="_Toc477043488" w:history="1">
             <w:r>
               <w:rPr>
                 <w:rStyle w:val="Hyperlink"/>
@@ -3813,7 +3811,7 @@
                 <w:noProof/>
                 <w:webHidden/>
               </w:rPr>
-              <w:instrText xml:space="preserve"> PAGEREF _Toc477020337 \h </w:instrText>
+              <w:instrText xml:space="preserve"> PAGEREF _Toc477043488 \h </w:instrText>
             </w:r>
             <w:r>
               <w:rPr>
@@ -3857,7 +3855,7 @@
               <w:lang w:eastAsia="en-GB"/>
             </w:rPr>
           </w:pPr>
-          <w:hyperlink w:anchor="_Toc477020338" w:history="1">
+          <w:hyperlink w:anchor="_Toc477043489" w:history="1">
             <w:r>
               <w:rPr>
                 <w:rStyle w:val="Hyperlink"/>
@@ -3884,7 +3882,7 @@
                 <w:noProof/>
                 <w:webHidden/>
               </w:rPr>
-              <w:instrText xml:space="preserve"> PAGEREF _Toc477020338 \h </w:instrText>
+              <w:instrText xml:space="preserve"> PAGEREF _Toc477043489 \h </w:instrText>
             </w:r>
             <w:r>
               <w:rPr>
@@ -3928,7 +3926,7 @@
               <w:lang w:eastAsia="en-GB"/>
             </w:rPr>
           </w:pPr>
-          <w:hyperlink w:anchor="_Toc477020339" w:history="1">
+          <w:hyperlink w:anchor="_Toc477043490" w:history="1">
             <w:r>
               <w:rPr>
                 <w:rStyle w:val="Hyperlink"/>
@@ -3955,7 +3953,7 @@
                 <w:noProof/>
                 <w:webHidden/>
               </w:rPr>
-              <w:instrText xml:space="preserve"> PAGEREF _Toc477020339 \h </w:instrText>
+              <w:instrText xml:space="preserve"> PAGEREF _Toc477043490 \h </w:instrText>
             </w:r>
             <w:r>
               <w:rPr>
@@ -3999,7 +3997,7 @@
               <w:lang w:eastAsia="en-GB"/>
             </w:rPr>
           </w:pPr>
-          <w:hyperlink w:anchor="_Toc477020340" w:history="1">
+          <w:hyperlink w:anchor="_Toc477043491" w:history="1">
             <w:r>
               <w:rPr>
                 <w:rStyle w:val="Hyperlink"/>
@@ -4026,7 +4024,7 @@
                 <w:noProof/>
                 <w:webHidden/>
               </w:rPr>
-              <w:instrText xml:space="preserve"> PAGEREF _Toc477020340 \h </w:instrText>
+              <w:instrText xml:space="preserve"> PAGEREF _Toc477043491 \h </w:instrText>
             </w:r>
             <w:r>
               <w:rPr>
@@ -4070,7 +4068,7 @@
               <w:lang w:eastAsia="en-GB"/>
             </w:rPr>
           </w:pPr>
-          <w:hyperlink w:anchor="_Toc477020341" w:history="1">
+          <w:hyperlink w:anchor="_Toc477043492" w:history="1">
             <w:r>
               <w:rPr>
                 <w:rStyle w:val="Hyperlink"/>
@@ -4097,7 +4095,7 @@
                 <w:noProof/>
                 <w:webHidden/>
               </w:rPr>
-              <w:instrText xml:space="preserve"> PAGEREF _Toc477020341 \h </w:instrText>
+              <w:instrText xml:space="preserve"> PAGEREF _Toc477043492 \h </w:instrText>
             </w:r>
             <w:r>
               <w:rPr>
@@ -4141,7 +4139,7 @@
               <w:lang w:eastAsia="en-GB"/>
             </w:rPr>
           </w:pPr>
-          <w:hyperlink w:anchor="_Toc477020342" w:history="1">
+          <w:hyperlink w:anchor="_Toc477043493" w:history="1">
             <w:r>
               <w:rPr>
                 <w:rStyle w:val="Hyperlink"/>
@@ -4168,7 +4166,7 @@
                 <w:noProof/>
                 <w:webHidden/>
               </w:rPr>
-              <w:instrText xml:space="preserve"> PAGEREF _Toc477020342 \h </w:instrText>
+              <w:instrText xml:space="preserve"> PAGEREF _Toc477043493 \h </w:instrText>
             </w:r>
             <w:r>
               <w:rPr>
@@ -4212,7 +4210,7 @@
               <w:lang w:eastAsia="en-GB"/>
             </w:rPr>
           </w:pPr>
-          <w:hyperlink w:anchor="_Toc477020343" w:history="1">
+          <w:hyperlink w:anchor="_Toc477043494" w:history="1">
             <w:r>
               <w:rPr>
                 <w:rStyle w:val="Hyperlink"/>
@@ -4239,7 +4237,7 @@
                 <w:noProof/>
                 <w:webHidden/>
               </w:rPr>
-              <w:instrText xml:space="preserve"> PAGEREF _Toc477020343 \h </w:instrText>
+              <w:instrText xml:space="preserve"> PAGEREF _Toc477043494 \h </w:instrText>
             </w:r>
             <w:r>
               <w:rPr>
@@ -4283,7 +4281,7 @@
               <w:lang w:eastAsia="en-GB"/>
             </w:rPr>
           </w:pPr>
-          <w:hyperlink w:anchor="_Toc477020344" w:history="1">
+          <w:hyperlink w:anchor="_Toc477043495" w:history="1">
             <w:r>
               <w:rPr>
                 <w:rStyle w:val="Hyperlink"/>
@@ -4310,7 +4308,7 @@
                 <w:noProof/>
                 <w:webHidden/>
               </w:rPr>
-              <w:instrText xml:space="preserve"> PAGEREF _Toc477020344 \h </w:instrText>
+              <w:instrText xml:space="preserve"> PAGEREF _Toc477043495 \h </w:instrText>
             </w:r>
             <w:r>
               <w:rPr>
@@ -4354,7 +4352,7 @@
               <w:lang w:eastAsia="en-GB"/>
             </w:rPr>
           </w:pPr>
-          <w:hyperlink w:anchor="_Toc477020345" w:history="1">
+          <w:hyperlink w:anchor="_Toc477043496" w:history="1">
             <w:r>
               <w:rPr>
                 <w:rStyle w:val="Hyperlink"/>
@@ -4381,7 +4379,7 @@
                 <w:noProof/>
                 <w:webHidden/>
               </w:rPr>
-              <w:instrText xml:space="preserve"> PAGEREF _Toc477020345 \h </w:instrText>
+              <w:instrText xml:space="preserve"> PAGEREF _Toc477043496 \h </w:instrText>
             </w:r>
             <w:r>
               <w:rPr>
@@ -4425,7 +4423,7 @@
               <w:lang w:eastAsia="en-GB"/>
             </w:rPr>
           </w:pPr>
-          <w:hyperlink w:anchor="_Toc477020346" w:history="1">
+          <w:hyperlink w:anchor="_Toc477043497" w:history="1">
             <w:r>
               <w:rPr>
                 <w:rStyle w:val="Hyperlink"/>
@@ -4452,7 +4450,7 @@
                 <w:noProof/>
                 <w:webHidden/>
               </w:rPr>
-              <w:instrText xml:space="preserve"> PAGEREF _Toc477020346 \h </w:instrText>
+              <w:instrText xml:space="preserve"> PAGEREF _Toc477043497 \h </w:instrText>
             </w:r>
             <w:r>
               <w:rPr>
@@ -4496,7 +4494,7 @@
               <w:lang w:eastAsia="en-GB"/>
             </w:rPr>
           </w:pPr>
-          <w:hyperlink w:anchor="_Toc477020347" w:history="1">
+          <w:hyperlink w:anchor="_Toc477043498" w:history="1">
             <w:r>
               <w:rPr>
                 <w:rStyle w:val="Hyperlink"/>
@@ -4523,7 +4521,7 @@
                 <w:noProof/>
                 <w:webHidden/>
               </w:rPr>
-              <w:instrText xml:space="preserve"> PAGEREF _Toc477020347 \h </w:instrText>
+              <w:instrText xml:space="preserve"> PAGEREF _Toc477043498 \h </w:instrText>
             </w:r>
             <w:r>
               <w:rPr>
@@ -4567,7 +4565,7 @@
               <w:lang w:eastAsia="en-GB"/>
             </w:rPr>
           </w:pPr>
-          <w:hyperlink w:anchor="_Toc477020348" w:history="1">
+          <w:hyperlink w:anchor="_Toc477043499" w:history="1">
             <w:r>
               <w:rPr>
                 <w:rStyle w:val="Hyperlink"/>
@@ -4594,7 +4592,7 @@
                 <w:noProof/>
                 <w:webHidden/>
               </w:rPr>
-              <w:instrText xml:space="preserve"> PAGEREF _Toc477020348 \h </w:instrText>
+              <w:instrText xml:space="preserve"> PAGEREF _Toc477043499 \h </w:instrText>
             </w:r>
             <w:r>
               <w:rPr>
@@ -4638,7 +4636,7 @@
               <w:lang w:eastAsia="en-GB"/>
             </w:rPr>
           </w:pPr>
-          <w:hyperlink w:anchor="_Toc477020349" w:history="1">
+          <w:hyperlink w:anchor="_Toc477043500" w:history="1">
             <w:r>
               <w:rPr>
                 <w:rStyle w:val="Hyperlink"/>
@@ -4665,7 +4663,7 @@
                 <w:noProof/>
                 <w:webHidden/>
               </w:rPr>
-              <w:instrText xml:space="preserve"> PAGEREF _Toc477020349 \h </w:instrText>
+              <w:instrText xml:space="preserve"> PAGEREF _Toc477043500 \h </w:instrText>
             </w:r>
             <w:r>
               <w:rPr>
@@ -4709,7 +4707,7 @@
               <w:lang w:eastAsia="en-GB"/>
             </w:rPr>
           </w:pPr>
-          <w:hyperlink w:anchor="_Toc477020350" w:history="1">
+          <w:hyperlink w:anchor="_Toc477043501" w:history="1">
             <w:r>
               <w:rPr>
                 <w:rStyle w:val="Hyperlink"/>
@@ -4736,7 +4734,7 @@
                 <w:noProof/>
                 <w:webHidden/>
               </w:rPr>
-              <w:instrText xml:space="preserve"> PAGEREF _Toc477020350 \h </w:instrText>
+              <w:instrText xml:space="preserve"> PAGEREF _Toc477043501 \h </w:instrText>
             </w:r>
             <w:r>
               <w:rPr>
@@ -4780,7 +4778,7 @@
               <w:lang w:eastAsia="en-GB"/>
             </w:rPr>
           </w:pPr>
-          <w:hyperlink w:anchor="_Toc477020351" w:history="1">
+          <w:hyperlink w:anchor="_Toc477043502" w:history="1">
             <w:r>
               <w:rPr>
                 <w:rStyle w:val="Hyperlink"/>
@@ -4807,7 +4805,7 @@
                 <w:noProof/>
                 <w:webHidden/>
               </w:rPr>
-              <w:instrText xml:space="preserve"> PAGEREF _Toc477020351 \h </w:instrText>
+              <w:instrText xml:space="preserve"> PAGEREF _Toc477043502 \h </w:instrText>
             </w:r>
             <w:r>
               <w:rPr>
@@ -4851,7 +4849,7 @@
               <w:lang w:eastAsia="en-GB"/>
             </w:rPr>
           </w:pPr>
-          <w:hyperlink w:anchor="_Toc477020352" w:history="1">
+          <w:hyperlink w:anchor="_Toc477043503" w:history="1">
             <w:r>
               <w:rPr>
                 <w:rStyle w:val="Hyperlink"/>
@@ -4878,7 +4876,7 @@
                 <w:noProof/>
                 <w:webHidden/>
               </w:rPr>
-              <w:instrText xml:space="preserve"> PAGEREF _Toc477020352 \h </w:instrText>
+              <w:instrText xml:space="preserve"> PAGEREF _Toc477043503 \h </w:instrText>
             </w:r>
             <w:r>
               <w:rPr>
@@ -4922,7 +4920,7 @@
               <w:lang w:eastAsia="en-GB"/>
             </w:rPr>
           </w:pPr>
-          <w:hyperlink w:anchor="_Toc477020353" w:history="1">
+          <w:hyperlink w:anchor="_Toc477043504" w:history="1">
             <w:r>
               <w:rPr>
                 <w:rStyle w:val="Hyperlink"/>
@@ -4949,7 +4947,7 @@
                 <w:noProof/>
                 <w:webHidden/>
               </w:rPr>
-              <w:instrText xml:space="preserve"> PAGEREF _Toc477020353 \h </w:instrText>
+              <w:instrText xml:space="preserve"> PAGEREF _Toc477043504 \h </w:instrText>
             </w:r>
             <w:r>
               <w:rPr>
@@ -4993,7 +4991,7 @@
               <w:lang w:eastAsia="en-GB"/>
             </w:rPr>
           </w:pPr>
-          <w:hyperlink w:anchor="_Toc477020354" w:history="1">
+          <w:hyperlink w:anchor="_Toc477043505" w:history="1">
             <w:r>
               <w:rPr>
                 <w:rStyle w:val="Hyperlink"/>
@@ -5020,7 +5018,7 @@
                 <w:noProof/>
                 <w:webHidden/>
               </w:rPr>
-              <w:instrText xml:space="preserve"> PAGEREF _Toc477020354 \h </w:instrText>
+              <w:instrText xml:space="preserve"> PAGEREF _Toc477043505 \h </w:instrText>
             </w:r>
             <w:r>
               <w:rPr>
@@ -5066,7 +5064,7 @@
               <w:lang w:eastAsia="en-GB"/>
             </w:rPr>
           </w:pPr>
-          <w:hyperlink w:anchor="_Toc477020355" w:history="1">
+          <w:hyperlink w:anchor="_Toc477043506" w:history="1">
             <w:r>
               <w:rPr>
                 <w:rStyle w:val="Hyperlink"/>
@@ -5093,7 +5091,7 @@
                 <w:noProof/>
                 <w:webHidden/>
               </w:rPr>
-              <w:instrText xml:space="preserve"> PAGEREF _Toc477020355 \h </w:instrText>
+              <w:instrText xml:space="preserve"> PAGEREF _Toc477043506 \h </w:instrText>
             </w:r>
             <w:r>
               <w:rPr>
@@ -5137,7 +5135,7 @@
               <w:lang w:eastAsia="en-GB"/>
             </w:rPr>
           </w:pPr>
-          <w:hyperlink w:anchor="_Toc477020356" w:history="1">
+          <w:hyperlink w:anchor="_Toc477043507" w:history="1">
             <w:r>
               <w:rPr>
                 <w:rStyle w:val="Hyperlink"/>
@@ -5164,7 +5162,7 @@
                 <w:noProof/>
                 <w:webHidden/>
               </w:rPr>
-              <w:instrText xml:space="preserve"> PAGEREF _Toc477020356 \h </w:instrText>
+              <w:instrText xml:space="preserve"> PAGEREF _Toc477043507 \h </w:instrText>
             </w:r>
             <w:r>
               <w:rPr>
@@ -5208,7 +5206,7 @@
               <w:lang w:eastAsia="en-GB"/>
             </w:rPr>
           </w:pPr>
-          <w:hyperlink w:anchor="_Toc477020357" w:history="1">
+          <w:hyperlink w:anchor="_Toc477043508" w:history="1">
             <w:r>
               <w:rPr>
                 <w:rStyle w:val="Hyperlink"/>
@@ -5235,7 +5233,7 @@
                 <w:noProof/>
                 <w:webHidden/>
               </w:rPr>
-              <w:instrText xml:space="preserve"> PAGEREF _Toc477020357 \h </w:instrText>
+              <w:instrText xml:space="preserve"> PAGEREF _Toc477043508 \h </w:instrText>
             </w:r>
             <w:r>
               <w:rPr>
@@ -5279,7 +5277,7 @@
               <w:lang w:eastAsia="en-GB"/>
             </w:rPr>
           </w:pPr>
-          <w:hyperlink w:anchor="_Toc477020358" w:history="1">
+          <w:hyperlink w:anchor="_Toc477043509" w:history="1">
             <w:r>
               <w:rPr>
                 <w:rStyle w:val="Hyperlink"/>
@@ -5306,7 +5304,7 @@
                 <w:noProof/>
                 <w:webHidden/>
               </w:rPr>
-              <w:instrText xml:space="preserve"> PAGEREF _Toc477020358 \h </w:instrText>
+              <w:instrText xml:space="preserve"> PAGEREF _Toc477043509 \h </w:instrText>
             </w:r>
             <w:r>
               <w:rPr>
@@ -5352,7 +5350,7 @@
               <w:lang w:eastAsia="en-GB"/>
             </w:rPr>
           </w:pPr>
-          <w:hyperlink w:anchor="_Toc477020359" w:history="1">
+          <w:hyperlink w:anchor="_Toc477043510" w:history="1">
             <w:r>
               <w:rPr>
                 <w:rStyle w:val="Hyperlink"/>
@@ -5379,7 +5377,7 @@
                 <w:noProof/>
                 <w:webHidden/>
               </w:rPr>
-              <w:instrText xml:space="preserve"> PAGEREF _Toc477020359 \h </w:instrText>
+              <w:instrText xml:space="preserve"> PAGEREF _Toc477043510 \h </w:instrText>
             </w:r>
             <w:r>
               <w:rPr>
@@ -5423,7 +5421,7 @@
               <w:lang w:eastAsia="en-GB"/>
             </w:rPr>
           </w:pPr>
-          <w:hyperlink w:anchor="_Toc477020360" w:history="1">
+          <w:hyperlink w:anchor="_Toc477043511" w:history="1">
             <w:r>
               <w:rPr>
                 <w:rStyle w:val="Hyperlink"/>
@@ -5450,7 +5448,7 @@
                 <w:noProof/>
                 <w:webHidden/>
               </w:rPr>
-              <w:instrText xml:space="preserve"> PAGEREF _Toc477020360 \h </w:instrText>
+              <w:instrText xml:space="preserve"> PAGEREF _Toc477043511 \h </w:instrText>
             </w:r>
             <w:r>
               <w:rPr>
@@ -5494,7 +5492,7 @@
               <w:lang w:eastAsia="en-GB"/>
             </w:rPr>
           </w:pPr>
-          <w:hyperlink w:anchor="_Toc477020361" w:history="1">
+          <w:hyperlink w:anchor="_Toc477043512" w:history="1">
             <w:r>
               <w:rPr>
                 <w:rStyle w:val="Hyperlink"/>
@@ -5521,7 +5519,7 @@
                 <w:noProof/>
                 <w:webHidden/>
               </w:rPr>
-              <w:instrText xml:space="preserve"> PAGEREF _Toc477020361 \h </w:instrText>
+              <w:instrText xml:space="preserve"> PAGEREF _Toc477043512 \h </w:instrText>
             </w:r>
             <w:r>
               <w:rPr>
@@ -5565,7 +5563,7 @@
               <w:lang w:eastAsia="en-GB"/>
             </w:rPr>
           </w:pPr>
-          <w:hyperlink w:anchor="_Toc477020362" w:history="1">
+          <w:hyperlink w:anchor="_Toc477043513" w:history="1">
             <w:r>
               <w:rPr>
                 <w:rStyle w:val="Hyperlink"/>
@@ -5592,7 +5590,7 @@
                 <w:noProof/>
                 <w:webHidden/>
               </w:rPr>
-              <w:instrText xml:space="preserve"> PAGEREF _Toc477020362 \h </w:instrText>
+              <w:instrText xml:space="preserve"> PAGEREF _Toc477043513 \h </w:instrText>
             </w:r>
             <w:r>
               <w:rPr>
@@ -5636,7 +5634,7 @@
               <w:lang w:eastAsia="en-GB"/>
             </w:rPr>
           </w:pPr>
-          <w:hyperlink w:anchor="_Toc477020363" w:history="1">
+          <w:hyperlink w:anchor="_Toc477043514" w:history="1">
             <w:r>
               <w:rPr>
                 <w:rStyle w:val="Hyperlink"/>
@@ -5663,7 +5661,7 @@
                 <w:noProof/>
                 <w:webHidden/>
               </w:rPr>
-              <w:instrText xml:space="preserve"> PAGEREF _Toc477020363 \h </w:instrText>
+              <w:instrText xml:space="preserve"> PAGEREF _Toc477043514 \h </w:instrText>
             </w:r>
             <w:r>
               <w:rPr>
@@ -5707,7 +5705,7 @@
               <w:lang w:eastAsia="en-GB"/>
             </w:rPr>
           </w:pPr>
-          <w:hyperlink w:anchor="_Toc477020364" w:history="1">
+          <w:hyperlink w:anchor="_Toc477043515" w:history="1">
             <w:r>
               <w:rPr>
                 <w:rStyle w:val="Hyperlink"/>
@@ -5734,7 +5732,7 @@
                 <w:noProof/>
                 <w:webHidden/>
               </w:rPr>
-              <w:instrText xml:space="preserve"> PAGEREF _Toc477020364 \h </w:instrText>
+              <w:instrText xml:space="preserve"> PAGEREF _Toc477043515 \h </w:instrText>
             </w:r>
             <w:r>
               <w:rPr>
@@ -5778,7 +5776,7 @@
               <w:lang w:eastAsia="en-GB"/>
             </w:rPr>
           </w:pPr>
-          <w:hyperlink w:anchor="_Toc477020365" w:history="1">
+          <w:hyperlink w:anchor="_Toc477043516" w:history="1">
             <w:r>
               <w:rPr>
                 <w:rStyle w:val="Hyperlink"/>
@@ -5805,7 +5803,7 @@
                 <w:noProof/>
                 <w:webHidden/>
               </w:rPr>
-              <w:instrText xml:space="preserve"> PAGEREF _Toc477020365 \h </w:instrText>
+              <w:instrText xml:space="preserve"> PAGEREF _Toc477043516 \h </w:instrText>
             </w:r>
             <w:r>
               <w:rPr>
@@ -5849,7 +5847,7 @@
               <w:lang w:eastAsia="en-GB"/>
             </w:rPr>
           </w:pPr>
-          <w:hyperlink w:anchor="_Toc477020366" w:history="1">
+          <w:hyperlink w:anchor="_Toc477043517" w:history="1">
             <w:r>
               <w:rPr>
                 <w:rStyle w:val="Hyperlink"/>
@@ -5876,7 +5874,7 @@
                 <w:noProof/>
                 <w:webHidden/>
               </w:rPr>
-              <w:instrText xml:space="preserve"> PAGEREF _Toc477020366 \h </w:instrText>
+              <w:instrText xml:space="preserve"> PAGEREF _Toc477043517 \h </w:instrText>
             </w:r>
             <w:r>
               <w:rPr>
@@ -5920,7 +5918,7 @@
               <w:lang w:eastAsia="en-GB"/>
             </w:rPr>
           </w:pPr>
-          <w:hyperlink w:anchor="_Toc477020367" w:history="1">
+          <w:hyperlink w:anchor="_Toc477043518" w:history="1">
             <w:r>
               <w:rPr>
                 <w:rStyle w:val="Hyperlink"/>
@@ -5947,7 +5945,7 @@
                 <w:noProof/>
                 <w:webHidden/>
               </w:rPr>
-              <w:instrText xml:space="preserve"> PAGEREF _Toc477020367 \h </w:instrText>
+              <w:instrText xml:space="preserve"> PAGEREF _Toc477043518 \h </w:instrText>
             </w:r>
             <w:r>
               <w:rPr>
@@ -5991,7 +5989,7 @@
               <w:lang w:eastAsia="en-GB"/>
             </w:rPr>
           </w:pPr>
-          <w:hyperlink w:anchor="_Toc477020368" w:history="1">
+          <w:hyperlink w:anchor="_Toc477043519" w:history="1">
             <w:r>
               <w:rPr>
                 <w:rStyle w:val="Hyperlink"/>
@@ -6018,7 +6016,7 @@
                 <w:noProof/>
                 <w:webHidden/>
               </w:rPr>
-              <w:instrText xml:space="preserve"> PAGEREF _Toc477020368 \h </w:instrText>
+              <w:instrText xml:space="preserve"> PAGEREF _Toc477043519 \h </w:instrText>
             </w:r>
             <w:r>
               <w:rPr>
@@ -6062,7 +6060,7 @@
               <w:lang w:eastAsia="en-GB"/>
             </w:rPr>
           </w:pPr>
-          <w:hyperlink w:anchor="_Toc477020369" w:history="1">
+          <w:hyperlink w:anchor="_Toc477043520" w:history="1">
             <w:r>
               <w:rPr>
                 <w:rStyle w:val="Hyperlink"/>
@@ -6089,7 +6087,7 @@
                 <w:noProof/>
                 <w:webHidden/>
               </w:rPr>
-              <w:instrText xml:space="preserve"> PAGEREF _Toc477020369 \h </w:instrText>
+              <w:instrText xml:space="preserve"> PAGEREF _Toc477043520 \h </w:instrText>
             </w:r>
             <w:r>
               <w:rPr>
@@ -6133,7 +6131,7 @@
               <w:lang w:eastAsia="en-GB"/>
             </w:rPr>
           </w:pPr>
-          <w:hyperlink w:anchor="_Toc477020370" w:history="1">
+          <w:hyperlink w:anchor="_Toc477043521" w:history="1">
             <w:r>
               <w:rPr>
                 <w:rStyle w:val="Hyperlink"/>
@@ -6160,7 +6158,7 @@
                 <w:noProof/>
                 <w:webHidden/>
               </w:rPr>
-              <w:instrText xml:space="preserve"> PAGEREF _Toc477020370 \h </w:instrText>
+              <w:instrText xml:space="preserve"> PAGEREF _Toc477043521 \h </w:instrText>
             </w:r>
             <w:r>
               <w:rPr>
@@ -6206,7 +6204,7 @@
               <w:lang w:eastAsia="en-GB"/>
             </w:rPr>
           </w:pPr>
-          <w:hyperlink w:anchor="_Toc477020371" w:history="1">
+          <w:hyperlink w:anchor="_Toc477043522" w:history="1">
             <w:r>
               <w:rPr>
                 <w:rStyle w:val="Hyperlink"/>
@@ -6233,7 +6231,7 @@
                 <w:noProof/>
                 <w:webHidden/>
               </w:rPr>
-              <w:instrText xml:space="preserve"> PAGEREF _Toc477020371 \h </w:instrText>
+              <w:instrText xml:space="preserve"> PAGEREF _Toc477043522 \h </w:instrText>
             </w:r>
             <w:r>
               <w:rPr>
@@ -6277,7 +6275,7 @@
               <w:lang w:eastAsia="en-GB"/>
             </w:rPr>
           </w:pPr>
-          <w:hyperlink w:anchor="_Toc477020372" w:history="1">
+          <w:hyperlink w:anchor="_Toc477043523" w:history="1">
             <w:r>
               <w:rPr>
                 <w:rStyle w:val="Hyperlink"/>
@@ -6304,7 +6302,7 @@
                 <w:noProof/>
                 <w:webHidden/>
               </w:rPr>
-              <w:instrText xml:space="preserve"> PAGEREF _Toc477020372 \h </w:instrText>
+              <w:instrText xml:space="preserve"> PAGEREF _Toc477043523 \h </w:instrText>
             </w:r>
             <w:r>
               <w:rPr>
@@ -6348,7 +6346,7 @@
               <w:lang w:eastAsia="en-GB"/>
             </w:rPr>
           </w:pPr>
-          <w:hyperlink w:anchor="_Toc477020373" w:history="1">
+          <w:hyperlink w:anchor="_Toc477043524" w:history="1">
             <w:r>
               <w:rPr>
                 <w:rStyle w:val="Hyperlink"/>
@@ -6375,7 +6373,7 @@
                 <w:noProof/>
                 <w:webHidden/>
               </w:rPr>
-              <w:instrText xml:space="preserve"> PAGEREF _Toc477020373 \h </w:instrText>
+              <w:instrText xml:space="preserve"> PAGEREF _Toc477043524 \h </w:instrText>
             </w:r>
             <w:r>
               <w:rPr>
@@ -6419,7 +6417,7 @@
               <w:lang w:eastAsia="en-GB"/>
             </w:rPr>
           </w:pPr>
-          <w:hyperlink w:anchor="_Toc477020374" w:history="1">
+          <w:hyperlink w:anchor="_Toc477043525" w:history="1">
             <w:r>
               <w:rPr>
                 <w:rStyle w:val="Hyperlink"/>
@@ -6446,7 +6444,7 @@
                 <w:noProof/>
                 <w:webHidden/>
               </w:rPr>
-              <w:instrText xml:space="preserve"> PAGEREF _Toc477020374 \h </w:instrText>
+              <w:instrText xml:space="preserve"> PAGEREF _Toc477043525 \h </w:instrText>
             </w:r>
             <w:r>
               <w:rPr>
@@ -6490,7 +6488,7 @@
               <w:lang w:eastAsia="en-GB"/>
             </w:rPr>
           </w:pPr>
-          <w:hyperlink w:anchor="_Toc477020375" w:history="1">
+          <w:hyperlink w:anchor="_Toc477043526" w:history="1">
             <w:r>
               <w:rPr>
                 <w:rStyle w:val="Hyperlink"/>
@@ -6517,7 +6515,7 @@
                 <w:noProof/>
                 <w:webHidden/>
               </w:rPr>
-              <w:instrText xml:space="preserve"> PAGEREF _Toc477020375 \h </w:instrText>
+              <w:instrText xml:space="preserve"> PAGEREF _Toc477043526 \h </w:instrText>
             </w:r>
             <w:r>
               <w:rPr>
@@ -6561,13 +6559,13 @@
               <w:lang w:eastAsia="en-GB"/>
             </w:rPr>
           </w:pPr>
-          <w:hyperlink w:anchor="_Toc477020376" w:history="1">
+          <w:hyperlink w:anchor="_Toc477043527" w:history="1">
             <w:r>
               <w:rPr>
                 <w:rStyle w:val="Hyperlink"/>
                 <w:noProof/>
               </w:rPr>
-              <w:t>5.2 OpenCL Demo</w:t>
+              <w:t>5.2 OpenCL Demos</w:t>
             </w:r>
             <w:r>
               <w:rPr>
@@ -6588,7 +6586,7 @@
                 <w:noProof/>
                 <w:webHidden/>
               </w:rPr>
-              <w:instrText xml:space="preserve"> PAGEREF _Toc477020376 \h </w:instrText>
+              <w:instrText xml:space="preserve"> PAGEREF _Toc477043527 \h </w:instrText>
             </w:r>
             <w:r>
               <w:rPr>
@@ -6632,7 +6630,7 @@
               <w:lang w:eastAsia="en-GB"/>
             </w:rPr>
           </w:pPr>
-          <w:hyperlink w:anchor="_Toc477020377" w:history="1">
+          <w:hyperlink w:anchor="_Toc477043528" w:history="1">
             <w:r>
               <w:rPr>
                 <w:rStyle w:val="Hyperlink"/>
@@ -6659,7 +6657,7 @@
                 <w:noProof/>
                 <w:webHidden/>
               </w:rPr>
-              <w:instrText xml:space="preserve"> PAGEREF _Toc477020377 \h </w:instrText>
+              <w:instrText xml:space="preserve"> PAGEREF _Toc477043528 \h </w:instrText>
             </w:r>
             <w:r>
               <w:rPr>
@@ -6703,7 +6701,7 @@
               <w:lang w:eastAsia="en-GB"/>
             </w:rPr>
           </w:pPr>
-          <w:hyperlink w:anchor="_Toc477020378" w:history="1">
+          <w:hyperlink w:anchor="_Toc477043529" w:history="1">
             <w:r>
               <w:rPr>
                 <w:rStyle w:val="Hyperlink"/>
@@ -6730,7 +6728,7 @@
                 <w:noProof/>
                 <w:webHidden/>
               </w:rPr>
-              <w:instrText xml:space="preserve"> PAGEREF _Toc477020378 \h </w:instrText>
+              <w:instrText xml:space="preserve"> PAGEREF _Toc477043529 \h </w:instrText>
             </w:r>
             <w:r>
               <w:rPr>
@@ -6774,7 +6772,7 @@
               <w:lang w:eastAsia="en-GB"/>
             </w:rPr>
           </w:pPr>
-          <w:hyperlink w:anchor="_Toc477020379" w:history="1">
+          <w:hyperlink w:anchor="_Toc477043530" w:history="1">
             <w:r>
               <w:rPr>
                 <w:rStyle w:val="Hyperlink"/>
@@ -6801,7 +6799,7 @@
                 <w:noProof/>
                 <w:webHidden/>
               </w:rPr>
-              <w:instrText xml:space="preserve"> PAGEREF _Toc477020379 \h </w:instrText>
+              <w:instrText xml:space="preserve"> PAGEREF _Toc477043530 \h </w:instrText>
             </w:r>
             <w:r>
               <w:rPr>
@@ -6845,7 +6843,7 @@
               <w:lang w:eastAsia="en-GB"/>
             </w:rPr>
           </w:pPr>
-          <w:hyperlink w:anchor="_Toc477020380" w:history="1">
+          <w:hyperlink w:anchor="_Toc477043531" w:history="1">
             <w:r>
               <w:rPr>
                 <w:rStyle w:val="Hyperlink"/>
@@ -6872,7 +6870,7 @@
                 <w:noProof/>
                 <w:webHidden/>
               </w:rPr>
-              <w:instrText xml:space="preserve"> PAGEREF _Toc477020380 \h </w:instrText>
+              <w:instrText xml:space="preserve"> PAGEREF _Toc477043531 \h </w:instrText>
             </w:r>
             <w:r>
               <w:rPr>
@@ -6918,7 +6916,7 @@
               <w:lang w:eastAsia="en-GB"/>
             </w:rPr>
           </w:pPr>
-          <w:hyperlink w:anchor="_Toc477020381" w:history="1">
+          <w:hyperlink w:anchor="_Toc477043532" w:history="1">
             <w:r>
               <w:rPr>
                 <w:rStyle w:val="Hyperlink"/>
@@ -6945,7 +6943,7 @@
                 <w:noProof/>
                 <w:webHidden/>
               </w:rPr>
-              <w:instrText xml:space="preserve"> PAGEREF _Toc477020381 \h </w:instrText>
+              <w:instrText xml:space="preserve"> PAGEREF _Toc477043532 \h </w:instrText>
             </w:r>
             <w:r>
               <w:rPr>
@@ -6989,7 +6987,7 @@
               <w:lang w:eastAsia="en-GB"/>
             </w:rPr>
           </w:pPr>
-          <w:hyperlink w:anchor="_Toc477020382" w:history="1">
+          <w:hyperlink w:anchor="_Toc477043533" w:history="1">
             <w:r>
               <w:rPr>
                 <w:rStyle w:val="Hyperlink"/>
@@ -7016,7 +7014,7 @@
                 <w:noProof/>
                 <w:webHidden/>
               </w:rPr>
-              <w:instrText xml:space="preserve"> PAGEREF _Toc477020382 \h </w:instrText>
+              <w:instrText xml:space="preserve"> PAGEREF _Toc477043533 \h </w:instrText>
             </w:r>
             <w:r>
               <w:rPr>
@@ -7060,7 +7058,7 @@
               <w:lang w:eastAsia="en-GB"/>
             </w:rPr>
           </w:pPr>
-          <w:hyperlink w:anchor="_Toc477020383" w:history="1">
+          <w:hyperlink w:anchor="_Toc477043534" w:history="1">
             <w:r>
               <w:rPr>
                 <w:rStyle w:val="Hyperlink"/>
@@ -7087,7 +7085,7 @@
                 <w:noProof/>
                 <w:webHidden/>
               </w:rPr>
-              <w:instrText xml:space="preserve"> PAGEREF _Toc477020383 \h </w:instrText>
+              <w:instrText xml:space="preserve"> PAGEREF _Toc477043534 \h </w:instrText>
             </w:r>
             <w:r>
               <w:rPr>
@@ -7131,7 +7129,7 @@
               <w:lang w:eastAsia="en-GB"/>
             </w:rPr>
           </w:pPr>
-          <w:hyperlink w:anchor="_Toc477020384" w:history="1">
+          <w:hyperlink w:anchor="_Toc477043535" w:history="1">
             <w:r>
               <w:rPr>
                 <w:rStyle w:val="Hyperlink"/>
@@ -7158,7 +7156,7 @@
                 <w:noProof/>
                 <w:webHidden/>
               </w:rPr>
-              <w:instrText xml:space="preserve"> PAGEREF _Toc477020384 \h </w:instrText>
+              <w:instrText xml:space="preserve"> PAGEREF _Toc477043535 \h </w:instrText>
             </w:r>
             <w:r>
               <w:rPr>
@@ -7202,7 +7200,7 @@
               <w:lang w:eastAsia="en-GB"/>
             </w:rPr>
           </w:pPr>
-          <w:hyperlink w:anchor="_Toc477020385" w:history="1">
+          <w:hyperlink w:anchor="_Toc477043536" w:history="1">
             <w:r>
               <w:rPr>
                 <w:rStyle w:val="Hyperlink"/>
@@ -7229,7 +7227,7 @@
                 <w:noProof/>
                 <w:webHidden/>
               </w:rPr>
-              <w:instrText xml:space="preserve"> PAGEREF _Toc477020385 \h </w:instrText>
+              <w:instrText xml:space="preserve"> PAGEREF _Toc477043536 \h </w:instrText>
             </w:r>
             <w:r>
               <w:rPr>
@@ -7273,7 +7271,7 @@
               <w:lang w:eastAsia="en-GB"/>
             </w:rPr>
           </w:pPr>
-          <w:hyperlink w:anchor="_Toc477020386" w:history="1">
+          <w:hyperlink w:anchor="_Toc477043537" w:history="1">
             <w:r>
               <w:rPr>
                 <w:rStyle w:val="Hyperlink"/>
@@ -7300,7 +7298,7 @@
                 <w:noProof/>
                 <w:webHidden/>
               </w:rPr>
-              <w:instrText xml:space="preserve"> PAGEREF _Toc477020386 \h </w:instrText>
+              <w:instrText xml:space="preserve"> PAGEREF _Toc477043537 \h </w:instrText>
             </w:r>
             <w:r>
               <w:rPr>
@@ -7344,7 +7342,7 @@
               <w:lang w:eastAsia="en-GB"/>
             </w:rPr>
           </w:pPr>
-          <w:hyperlink w:anchor="_Toc477020387" w:history="1">
+          <w:hyperlink w:anchor="_Toc477043538" w:history="1">
             <w:r>
               <w:rPr>
                 <w:rStyle w:val="Hyperlink"/>
@@ -7371,7 +7369,7 @@
                 <w:noProof/>
                 <w:webHidden/>
               </w:rPr>
-              <w:instrText xml:space="preserve"> PAGEREF _Toc477020387 \h </w:instrText>
+              <w:instrText xml:space="preserve"> PAGEREF _Toc477043538 \h </w:instrText>
             </w:r>
             <w:r>
               <w:rPr>
@@ -7417,7 +7415,7 @@
               <w:lang w:eastAsia="en-GB"/>
             </w:rPr>
           </w:pPr>
-          <w:hyperlink w:anchor="_Toc477020388" w:history="1">
+          <w:hyperlink w:anchor="_Toc477043539" w:history="1">
             <w:r>
               <w:rPr>
                 <w:rStyle w:val="Hyperlink"/>
@@ -7444,7 +7442,7 @@
                 <w:noProof/>
                 <w:webHidden/>
               </w:rPr>
-              <w:instrText xml:space="preserve"> PAGEREF _Toc477020388 \h </w:instrText>
+              <w:instrText xml:space="preserve"> PAGEREF _Toc477043539 \h </w:instrText>
             </w:r>
             <w:r>
               <w:rPr>
@@ -7490,7 +7488,7 @@
               <w:lang w:eastAsia="en-GB"/>
             </w:rPr>
           </w:pPr>
-          <w:hyperlink w:anchor="_Toc477020389" w:history="1">
+          <w:hyperlink w:anchor="_Toc477043540" w:history="1">
             <w:r>
               <w:rPr>
                 <w:rStyle w:val="Hyperlink"/>
@@ -7517,7 +7515,7 @@
                 <w:noProof/>
                 <w:webHidden/>
               </w:rPr>
-              <w:instrText xml:space="preserve"> PAGEREF _Toc477020389 \h </w:instrText>
+              <w:instrText xml:space="preserve"> PAGEREF _Toc477043540 \h </w:instrText>
             </w:r>
             <w:r>
               <w:rPr>
@@ -7563,7 +7561,7 @@
               <w:lang w:eastAsia="en-GB"/>
             </w:rPr>
           </w:pPr>
-          <w:hyperlink w:anchor="_Toc477020390" w:history="1">
+          <w:hyperlink w:anchor="_Toc477043541" w:history="1">
             <w:r>
               <w:rPr>
                 <w:rStyle w:val="Hyperlink"/>
@@ -7590,7 +7588,7 @@
                 <w:noProof/>
                 <w:webHidden/>
               </w:rPr>
-              <w:instrText xml:space="preserve"> PAGEREF _Toc477020390 \h </w:instrText>
+              <w:instrText xml:space="preserve"> PAGEREF _Toc477043541 \h </w:instrText>
             </w:r>
             <w:r>
               <w:rPr>
@@ -7636,7 +7634,7 @@
               <w:lang w:eastAsia="en-GB"/>
             </w:rPr>
           </w:pPr>
-          <w:hyperlink w:anchor="_Toc477020391" w:history="1">
+          <w:hyperlink w:anchor="_Toc477043542" w:history="1">
             <w:r>
               <w:rPr>
                 <w:rStyle w:val="Hyperlink"/>
@@ -7663,7 +7661,7 @@
                 <w:noProof/>
                 <w:webHidden/>
               </w:rPr>
-              <w:instrText xml:space="preserve"> PAGEREF _Toc477020391 \h </w:instrText>
+              <w:instrText xml:space="preserve"> PAGEREF _Toc477043542 \h </w:instrText>
             </w:r>
             <w:r>
               <w:rPr>
@@ -7709,7 +7707,7 @@
               <w:lang w:eastAsia="en-GB"/>
             </w:rPr>
           </w:pPr>
-          <w:hyperlink w:anchor="_Toc477020392" w:history="1">
+          <w:hyperlink w:anchor="_Toc477043543" w:history="1">
             <w:r>
               <w:rPr>
                 <w:rStyle w:val="Hyperlink"/>
@@ -7736,7 +7734,7 @@
                 <w:noProof/>
                 <w:webHidden/>
               </w:rPr>
-              <w:instrText xml:space="preserve"> PAGEREF _Toc477020392 \h </w:instrText>
+              <w:instrText xml:space="preserve"> PAGEREF _Toc477043543 \h </w:instrText>
             </w:r>
             <w:r>
               <w:rPr>
@@ -7782,7 +7780,7 @@
               <w:lang w:eastAsia="en-GB"/>
             </w:rPr>
           </w:pPr>
-          <w:hyperlink w:anchor="_Toc477020393" w:history="1">
+          <w:hyperlink w:anchor="_Toc477043544" w:history="1">
             <w:r>
               <w:rPr>
                 <w:rStyle w:val="Hyperlink"/>
@@ -7809,7 +7807,7 @@
                 <w:noProof/>
                 <w:webHidden/>
               </w:rPr>
-              <w:instrText xml:space="preserve"> PAGEREF _Toc477020393 \h </w:instrText>
+              <w:instrText xml:space="preserve"> PAGEREF _Toc477043544 \h </w:instrText>
             </w:r>
             <w:r>
               <w:rPr>
@@ -7855,7 +7853,7 @@
               <w:lang w:eastAsia="en-GB"/>
             </w:rPr>
           </w:pPr>
-          <w:hyperlink w:anchor="_Toc477020394" w:history="1">
+          <w:hyperlink w:anchor="_Toc477043545" w:history="1">
             <w:r>
               <w:rPr>
                 <w:rStyle w:val="Hyperlink"/>
@@ -7882,7 +7880,7 @@
                 <w:noProof/>
                 <w:webHidden/>
               </w:rPr>
-              <w:instrText xml:space="preserve"> PAGEREF _Toc477020394 \h </w:instrText>
+              <w:instrText xml:space="preserve"> PAGEREF _Toc477043545 \h </w:instrText>
             </w:r>
             <w:r>
               <w:rPr>
@@ -7928,7 +7926,7 @@
               <w:lang w:eastAsia="en-GB"/>
             </w:rPr>
           </w:pPr>
-          <w:hyperlink w:anchor="_Toc477020395" w:history="1">
+          <w:hyperlink w:anchor="_Toc477043546" w:history="1">
             <w:r>
               <w:rPr>
                 <w:rStyle w:val="Hyperlink"/>
@@ -7955,7 +7953,7 @@
                 <w:noProof/>
                 <w:webHidden/>
               </w:rPr>
-              <w:instrText xml:space="preserve"> PAGEREF _Toc477020395 \h </w:instrText>
+              <w:instrText xml:space="preserve"> PAGEREF _Toc477043546 \h </w:instrText>
             </w:r>
             <w:r>
               <w:rPr>
@@ -8001,7 +7999,7 @@
               <w:lang w:eastAsia="en-GB"/>
             </w:rPr>
           </w:pPr>
-          <w:hyperlink w:anchor="_Toc477020396" w:history="1">
+          <w:hyperlink w:anchor="_Toc477043547" w:history="1">
             <w:r>
               <w:rPr>
                 <w:rStyle w:val="Hyperlink"/>
@@ -8028,7 +8026,7 @@
                 <w:noProof/>
                 <w:webHidden/>
               </w:rPr>
-              <w:instrText xml:space="preserve"> PAGEREF _Toc477020396 \h </w:instrText>
+              <w:instrText xml:space="preserve"> PAGEREF _Toc477043547 \h </w:instrText>
             </w:r>
             <w:r>
               <w:rPr>
@@ -8111,8 +8109,8 @@
         <w:pStyle w:val="Heading1"/>
         <w:spacing w:after="240"/>
       </w:pPr>
-      <w:bookmarkStart w:id="11" w:name="_Toc471393926"/>
-      <w:bookmarkStart w:id="12" w:name="_Toc477020336"/>
+      <w:bookmarkStart w:id="10" w:name="_Toc471393926"/>
+      <w:bookmarkStart w:id="11" w:name="_Toc477043487"/>
       <w:r>
         <w:lastRenderedPageBreak/>
         <w:t xml:space="preserve">1.0 </w:t>
@@ -8120,8 +8118,8 @@
       <w:r>
         <w:t>Introduction</w:t>
       </w:r>
+      <w:bookmarkEnd w:id="10"/>
       <w:bookmarkEnd w:id="11"/>
-      <w:bookmarkEnd w:id="12"/>
       <w:r>
         <w:t xml:space="preserve"> </w:t>
       </w:r>
@@ -8262,7 +8260,35 @@
           <w:rFonts w:cs="Arial"/>
           <w:szCs w:val="22"/>
         </w:rPr>
-        <w:t>Finally, the web itself is an open standard with not all browser conforming to that standard. Therefore, using the latest version of WebCL and WebGL may not always be an option. For instance, WebGL 2.0 only has experimental support in Chrome one of the world’s most popular browsers. So, using the web as a platform would be too limiting and too restrained for any enthusiast.</w:t>
+        <w:t>Finally, the web itself is an open standard with not all browser</w:t>
+      </w:r>
+      <w:r>
+        <w:rPr>
+          <w:rFonts w:cs="Arial"/>
+          <w:szCs w:val="22"/>
+        </w:rPr>
+        <w:t>s</w:t>
+      </w:r>
+      <w:r>
+        <w:rPr>
+          <w:rFonts w:cs="Arial"/>
+          <w:szCs w:val="22"/>
+        </w:rPr>
+        <w:t xml:space="preserve"> conforming to that standard. Therefore, using the latest version of WebCL and WebGL may not always be an option. For instance, WebGL 2.0 only has support in </w:t>
+      </w:r>
+      <w:r>
+        <w:rPr>
+          <w:rFonts w:cs="Arial"/>
+          <w:szCs w:val="22"/>
+        </w:rPr>
+        <w:t>Chrome, Firefox and Opera with all other browsers not supporting the standard</w:t>
+      </w:r>
+      <w:r>
+        <w:rPr>
+          <w:rFonts w:cs="Arial"/>
+          <w:szCs w:val="22"/>
+        </w:rPr>
+        <w:t>. So, using the web as a platform would be too limiting and too restrained for any enthusiast.</w:t>
       </w:r>
     </w:p>
     <w:p>
@@ -8587,7 +8613,7 @@
         <w:pStyle w:val="Heading1"/>
         <w:spacing w:after="240"/>
       </w:pPr>
-      <w:bookmarkStart w:id="13" w:name="_Toc477020337"/>
+      <w:bookmarkStart w:id="12" w:name="_Toc477043488"/>
       <w:r>
         <w:lastRenderedPageBreak/>
         <w:t xml:space="preserve">2.0 </w:t>
@@ -8595,80 +8621,92 @@
       <w:r>
         <w:t>Background Information</w:t>
       </w:r>
-      <w:bookmarkEnd w:id="13"/>
+      <w:bookmarkEnd w:id="12"/>
     </w:p>
     <w:p>
       <w:pPr>
         <w:pStyle w:val="Heading2"/>
         <w:spacing w:after="120"/>
       </w:pPr>
-      <w:bookmarkStart w:id="14" w:name="_Toc477020338"/>
+      <w:bookmarkStart w:id="13" w:name="_Toc477043489"/>
       <w:r>
         <w:t xml:space="preserve">2.1 </w:t>
       </w:r>
       <w:r>
         <w:t>GPUs</w:t>
       </w:r>
+      <w:bookmarkEnd w:id="13"/>
+    </w:p>
+    <w:p>
+      <w:pPr>
+        <w:spacing w:line="276" w:lineRule="auto"/>
+        <w:rPr>
+          <w:szCs w:val="22"/>
+        </w:rPr>
+      </w:pPr>
+      <w:r>
+        <w:rPr>
+          <w:szCs w:val="22"/>
+        </w:rPr>
+        <w:t xml:space="preserve">The term Graphics Processing Unit (GPUs) was coined by NVidia when they released their graphics chip called the GeForce 256 </w:t>
+      </w:r>
+      <w:r>
+        <w:rPr>
+          <w:szCs w:val="22"/>
+          <w:shd w:val="clear" w:color="auto" w:fill="FFFFFF"/>
+        </w:rPr>
+        <w:t>(Nvidiacom, 2016)</w:t>
+      </w:r>
+      <w:r>
+        <w:rPr>
+          <w:szCs w:val="22"/>
+        </w:rPr>
+        <w:t xml:space="preserve">. The origin of the modern GPU started in the 1970s where arcade manufactures to cut costs built systems with custom video chips to power the display. Today GPUs are an abundance, they are present in most computers including consoles, desktops, laptops, tablets, and mobile phones albeit in different forms. In the following section I will be providing a review of this key technology. </w:t>
+      </w:r>
+    </w:p>
+    <w:p>
+      <w:pPr>
+        <w:spacing w:line="276" w:lineRule="auto"/>
+        <w:rPr>
+          <w:szCs w:val="22"/>
+        </w:rPr>
+      </w:pPr>
+    </w:p>
+    <w:p>
+      <w:pPr>
+        <w:spacing w:line="276" w:lineRule="auto"/>
+      </w:pPr>
+      <w:r>
+        <w:rPr>
+          <w:rFonts w:cs="Arial"/>
+        </w:rPr>
+        <w:t>Research (Yang et al, 2008) took bread and butter computer vision algorithms and compared their performance when processed across a CPU and GPU. With a histogram, they saw a 44x speed up when computed on the GPU. When it came to edge detection they saw a 200x speed up. Additionally, research (Teodoro et al, 2009) found that optimising a histopathology application resulted in a speed factor increase of between 19x to 40x in their tests. In computationally expensive tasks we can see GPUs</w:t>
+      </w:r>
+      <w:r>
+        <w:rPr>
+          <w:rFonts w:cs="Arial"/>
+        </w:rPr>
+        <w:t xml:space="preserve"> can provide unseen speed ups</w:t>
+      </w:r>
+      <w:r>
+        <w:rPr>
+          <w:rFonts w:cs="Arial"/>
+        </w:rPr>
+        <w:t xml:space="preserve">. We can also see how a workbench could be advantageous to experiment and test such optimisations. </w:t>
+      </w:r>
+    </w:p>
+    <w:p>
+      <w:pPr>
+        <w:pStyle w:val="Heading3"/>
+      </w:pPr>
+      <w:bookmarkStart w:id="14" w:name="_Toc477043490"/>
+      <w:r>
+        <w:t xml:space="preserve">2.1.1 </w:t>
+      </w:r>
+      <w:r>
+        <w:t>Hardware</w:t>
+      </w:r>
       <w:bookmarkEnd w:id="14"/>
-    </w:p>
-    <w:p>
-      <w:pPr>
-        <w:spacing w:line="276" w:lineRule="auto"/>
-        <w:rPr>
-          <w:szCs w:val="22"/>
-        </w:rPr>
-      </w:pPr>
-      <w:r>
-        <w:rPr>
-          <w:szCs w:val="22"/>
-        </w:rPr>
-        <w:t xml:space="preserve">The term Graphics Processing Unit (GPUs) was coined by NVidia when they released their graphics chip called the GeForce 256 </w:t>
-      </w:r>
-      <w:r>
-        <w:rPr>
-          <w:szCs w:val="22"/>
-          <w:shd w:val="clear" w:color="auto" w:fill="FFFFFF"/>
-        </w:rPr>
-        <w:t>(Nvidiacom, 2016)</w:t>
-      </w:r>
-      <w:r>
-        <w:rPr>
-          <w:szCs w:val="22"/>
-        </w:rPr>
-        <w:t xml:space="preserve">. The origin of the modern GPU started in the 1970s where arcade manufactures to cut costs built systems with custom video chips to power the display. Today GPUs are an abundance, they are present in most computers including consoles, desktops, laptops, tablets, and mobile phones albeit in different forms. In the following section I will be providing a review of this key technology. </w:t>
-      </w:r>
-    </w:p>
-    <w:p>
-      <w:pPr>
-        <w:spacing w:line="276" w:lineRule="auto"/>
-        <w:rPr>
-          <w:szCs w:val="22"/>
-        </w:rPr>
-      </w:pPr>
-    </w:p>
-    <w:p>
-      <w:pPr>
-        <w:spacing w:line="276" w:lineRule="auto"/>
-      </w:pPr>
-      <w:r>
-        <w:rPr>
-          <w:rFonts w:cs="Arial"/>
-        </w:rPr>
-        <w:t xml:space="preserve">Research (Yang et al, 2008) took bread and butter computer vision algorithms and compared their performance when processed across a CPU and GPU. With a histogram, they saw a 44x speed up when computed on the GPU. When it came to edge detection they saw a 200x speed up. Additionally, research (Teodoro et al, 2009) found that optimising a histopathology application resulted in a speed factor increase of between 19x to 40x in their tests. In computationally expensive tasks we can see GPUs can provide unseen speed ups in expensive computations. We can also see how a workbench could be advantageous to experiment and test such optimisations. </w:t>
-      </w:r>
-    </w:p>
-    <w:p>
-      <w:pPr>
-        <w:pStyle w:val="Heading3"/>
-      </w:pPr>
-      <w:bookmarkStart w:id="15" w:name="_Toc477020339"/>
-      <w:r>
-        <w:t xml:space="preserve">2.1.1 </w:t>
-      </w:r>
-      <w:r>
-        <w:t>Hardware</w:t>
-      </w:r>
-      <w:bookmarkEnd w:id="15"/>
     </w:p>
     <w:p>
       <w:pPr>
@@ -8732,14 +8770,14 @@
       <w:pPr>
         <w:pStyle w:val="Heading3"/>
       </w:pPr>
-      <w:bookmarkStart w:id="16" w:name="_Toc477020340"/>
+      <w:bookmarkStart w:id="15" w:name="_Toc477043491"/>
       <w:r>
         <w:t xml:space="preserve">2.1.2 </w:t>
       </w:r>
       <w:r>
         <w:t>Manufacturers</w:t>
       </w:r>
-      <w:bookmarkEnd w:id="16"/>
+      <w:bookmarkEnd w:id="15"/>
     </w:p>
     <w:p>
       <w:pPr>
@@ -8803,14 +8841,14 @@
       <w:pPr>
         <w:pStyle w:val="Heading3"/>
       </w:pPr>
-      <w:bookmarkStart w:id="17" w:name="_Toc477020341"/>
+      <w:bookmarkStart w:id="16" w:name="_Toc477043492"/>
       <w:r>
         <w:t xml:space="preserve">2.1.3 </w:t>
       </w:r>
       <w:r>
         <w:t>Software</w:t>
       </w:r>
-      <w:bookmarkEnd w:id="17"/>
+      <w:bookmarkEnd w:id="16"/>
     </w:p>
     <w:p>
       <w:pPr>
@@ -8864,8 +8902,8 @@
         <w:t>.</w:t>
       </w:r>
     </w:p>
-    <w:bookmarkStart w:id="18" w:name="_MON_1545134291"/>
-    <w:bookmarkEnd w:id="18"/>
+    <w:bookmarkStart w:id="17" w:name="_MON_1545134291"/>
+    <w:bookmarkEnd w:id="17"/>
     <w:p>
       <w:pPr>
         <w:pBdr>
@@ -8883,7 +8921,7 @@
         </w:rPr>
       </w:pPr>
       <w:r>
-        <w:object w:dxaOrig="9026" w:dyaOrig="2886" w14:anchorId="48C5C8D5">
+        <w:object w:dxaOrig="9026" w:dyaOrig="2882" w14:anchorId="48C5C8D5">
           <v:shapetype id="_x0000_t75" coordsize="21600,21600" o:spt="75" o:preferrelative="t" path="m@4@5l@4@11@9@11@9@5xe" filled="f" stroked="f">
             <v:stroke joinstyle="miter"/>
             <v:formulas>
@@ -8903,10 +8941,10 @@
             <v:path o:extrusionok="f" gradientshapeok="t" o:connecttype="rect"/>
             <o:lock v:ext="edit" aspectratio="t"/>
           </v:shapetype>
-          <v:shape id="_x0000_i1025" type="#_x0000_t75" style="width:450.75pt;height:2in" o:ole="">
+          <v:shape id="_x0000_i1144" type="#_x0000_t75" style="width:450.75pt;height:2in" o:ole="">
             <v:imagedata r:id="rId9" o:title=""/>
           </v:shape>
-          <o:OLEObject Type="Embed" ProgID="Word.OpenDocumentText.12" ShapeID="_x0000_i1025" DrawAspect="Content" ObjectID="_1550774425" r:id="rId10"/>
+          <o:OLEObject Type="Embed" ProgID="Word.OpenDocumentText.12" ShapeID="_x0000_i1144" DrawAspect="Content" ObjectID="_1550786664" r:id="rId10"/>
         </w:object>
       </w:r>
     </w:p>
@@ -8986,8 +9024,8 @@
         <w:t xml:space="preserve"> you can see an OpenCL C kernel which performs a simple vector addition.</w:t>
       </w:r>
     </w:p>
-    <w:bookmarkStart w:id="19" w:name="_MON_1545134528"/>
-    <w:bookmarkEnd w:id="19"/>
+    <w:bookmarkStart w:id="18" w:name="_MON_1545134528"/>
+    <w:bookmarkEnd w:id="18"/>
     <w:p>
       <w:pPr>
         <w:pBdr>
@@ -9009,7 +9047,7 @@
           <v:shape id="_x0000_i1026" type="#_x0000_t75" style="width:522.75pt;height:77.25pt" o:ole="">
             <v:imagedata r:id="rId11" o:title=""/>
           </v:shape>
-          <o:OLEObject Type="Embed" ProgID="Word.OpenDocumentText.12" ShapeID="_x0000_i1026" DrawAspect="Content" ObjectID="_1550774426" r:id="rId12"/>
+          <o:OLEObject Type="Embed" ProgID="Word.OpenDocumentText.12" ShapeID="_x0000_i1026" DrawAspect="Content" ObjectID="_1550786665" r:id="rId12"/>
         </w:object>
       </w:r>
     </w:p>
@@ -9059,12 +9097,12 @@
       <w:pPr>
         <w:pStyle w:val="Heading3"/>
       </w:pPr>
-      <w:bookmarkStart w:id="20" w:name="_Toc477020342"/>
+      <w:bookmarkStart w:id="19" w:name="_Toc477043493"/>
       <w:r>
         <w:lastRenderedPageBreak/>
         <w:t>2.1.4 Limitations</w:t>
       </w:r>
-      <w:bookmarkEnd w:id="20"/>
+      <w:bookmarkEnd w:id="19"/>
     </w:p>
     <w:p>
       <w:pPr>
@@ -9177,19 +9215,37 @@
         <w:t xml:space="preserve"> </w:t>
       </w:r>
       <w:r>
-        <w:t>Where this is not the case developers must adapt sequential code to run in parallel which is often a difficult task.</w:t>
+        <w:t>Where this is not the case developers must adapt sequential code t</w:t>
+      </w:r>
+      <w:r>
+        <w:t>a</w:t>
+      </w:r>
+      <w:r>
+        <w:t>o run in parallel which is often a difficult task.</w:t>
       </w:r>
       <w:r>
         <w:t xml:space="preserve"> Without this the</w:t>
       </w:r>
       <w:r>
-        <w:t xml:space="preserve"> application leverages</w:t>
+        <w:t xml:space="preserve"> application </w:t>
+      </w:r>
+      <w:r>
+        <w:t xml:space="preserve">that </w:t>
+      </w:r>
+      <w:r>
+        <w:t>leverages</w:t>
       </w:r>
       <w:r>
         <w:t xml:space="preserve"> the GPU</w:t>
       </w:r>
       <w:r>
-        <w:t xml:space="preserve"> will not get a speed up as the workload has to be parallel to perform better than a traditional CPU.</w:t>
+        <w:t xml:space="preserve"> will not get a speed up as the workload </w:t>
+      </w:r>
+      <w:r>
+        <w:t>must</w:t>
+      </w:r>
+      <w:r>
+        <w:t xml:space="preserve"> be parallel to perform better than a traditional CPU.</w:t>
       </w:r>
     </w:p>
     <w:p>
@@ -9500,7 +9556,7 @@
         <w:pStyle w:val="Heading2"/>
         <w:spacing w:after="120"/>
       </w:pPr>
-      <w:bookmarkStart w:id="21" w:name="_Toc477020343"/>
+      <w:bookmarkStart w:id="20" w:name="_Toc477043494"/>
       <w:r>
         <w:lastRenderedPageBreak/>
         <w:t xml:space="preserve">2.2 </w:t>
@@ -9508,50 +9564,50 @@
       <w:r>
         <w:t>JavaScript</w:t>
       </w:r>
+      <w:bookmarkEnd w:id="20"/>
+    </w:p>
+    <w:p>
+      <w:pPr>
+        <w:spacing w:line="276" w:lineRule="auto"/>
+        <w:rPr>
+          <w:rFonts w:cs="Arial"/>
+        </w:rPr>
+      </w:pPr>
+      <w:r>
+        <w:rPr>
+          <w:rFonts w:cs="Arial"/>
+        </w:rPr>
+        <w:t xml:space="preserve">We chose JavaScript as the language for the platform for various reasons. The first is its speed. JavaScript has benefited from a large amount of investment in compiler development with most browser vendors now opting for Just in Time (JIT) compilers over traditional interpreters for JavaScript execution. The result is a tenfold increase in JavaScript speed making the language more suitable for high performance applications. Second JavaScript is a very popular language, in their yearly survey StackOverflow found JavaScript to be the most popular technology </w:t>
+      </w:r>
+      <w:r>
+        <w:t>(Stack overflow blog, 2016)</w:t>
+      </w:r>
+      <w:r>
+        <w:rPr>
+          <w:rFonts w:cs="Arial"/>
+        </w:rPr>
+        <w:t xml:space="preserve"> by a large mile, so using it for the platform would be advantageous as the language is popular with many developers. Finally, JavaScript has had a new recent standard ECMAScript 2015 which has sought to remove previous issues and present JavaScript as a clear concise general purpose scripting language rather than a language for document object model manipulation in the browser.</w:t>
+      </w:r>
+    </w:p>
+    <w:p>
+      <w:pPr>
+        <w:pStyle w:val="Heading3"/>
+      </w:pPr>
+      <w:bookmarkStart w:id="21" w:name="_Toc477043495"/>
+      <w:r>
+        <w:t xml:space="preserve">2.2.1 </w:t>
+      </w:r>
+      <w:r>
+        <w:t>Design</w:t>
+      </w:r>
       <w:bookmarkEnd w:id="21"/>
+      <w:r>
+        <w:t xml:space="preserve">  </w:t>
+      </w:r>
     </w:p>
     <w:p>
       <w:pPr>
         <w:spacing w:line="276" w:lineRule="auto"/>
-        <w:rPr>
-          <w:rFonts w:cs="Arial"/>
-        </w:rPr>
-      </w:pPr>
-      <w:r>
-        <w:rPr>
-          <w:rFonts w:cs="Arial"/>
-        </w:rPr>
-        <w:t xml:space="preserve">We chose JavaScript as the language for the platform for various reasons. The first is its speed. JavaScript has benefited from a large amount of investment in compiler development with most browser vendors now opting for Just in Time (JIT) compilers over traditional interpreters for JavaScript execution. The result is a tenfold increase in JavaScript speed making the language more suitable for high performance applications. Second JavaScript is a very popular language, in their yearly survey StackOverflow found JavaScript to be the most popular technology </w:t>
-      </w:r>
-      <w:r>
-        <w:t>(Stack overflow blog, 2016)</w:t>
-      </w:r>
-      <w:r>
-        <w:rPr>
-          <w:rFonts w:cs="Arial"/>
-        </w:rPr>
-        <w:t xml:space="preserve"> by a large mile, so using it for the platform would be advantageous as the language is popular with many developers. Finally, JavaScript has had a new recent standard ECMAScript 2015 which has sought to remove previous issues and present JavaScript as a clear concise general purpose scripting language rather than a language for document object model manipulation in the browser.</w:t>
-      </w:r>
-    </w:p>
-    <w:p>
-      <w:pPr>
-        <w:pStyle w:val="Heading3"/>
-      </w:pPr>
-      <w:bookmarkStart w:id="22" w:name="_Toc477020344"/>
-      <w:r>
-        <w:t xml:space="preserve">2.2.1 </w:t>
-      </w:r>
-      <w:r>
-        <w:t>Design</w:t>
-      </w:r>
-      <w:bookmarkEnd w:id="22"/>
-      <w:r>
-        <w:t xml:space="preserve">  </w:t>
-      </w:r>
-    </w:p>
-    <w:p>
-      <w:pPr>
-        <w:spacing w:line="276" w:lineRule="auto"/>
       </w:pPr>
       <w:r>
         <w:t xml:space="preserve">JavaScript was famously </w:t>
@@ -9581,7 +9637,19 @@
         <w:t>(Severance C, 2012). JavaScript’s design was aimed to be a lightweight interpreted language to complement Java. But at the same time, it would need to appeal to non-professionals in the software world.</w:t>
       </w:r>
       <w:r>
-        <w:t xml:space="preserve"> Like other languages at the time JavaScript took the basic syntax from the C language with simpler semantics and dynamic memory allocations. As JavaScript was designed for web pages the complexity of concurrency and memory was left behind to present the language as a lightweight tool compared to other languages at the time. JavaScript as we know it today was brought about through the languages standardisation in the late 1990s. Through the ECMAScript the core language specification was been refined and improved upon to fully realise the goals set out when Brendan Eich first started the project. </w:t>
+        <w:t xml:space="preserve"> Like other languages at the time JavaScript took the basic syntax from the C language with simpler semantics and dynamic memory allocations. As JavaScript was designed for web pages the complexity of concurrency and memory was left behind to present the language as a lightweight tool compared to other languages at the time. JavaScript as we know it today was brought about through the languages standardisation in the late 1990s. Through the ECMAScript </w:t>
+      </w:r>
+      <w:r>
+        <w:t xml:space="preserve">standard, </w:t>
+      </w:r>
+      <w:r>
+        <w:t xml:space="preserve">the core language specification </w:t>
+      </w:r>
+      <w:r>
+        <w:t>has</w:t>
+      </w:r>
+      <w:r>
+        <w:t xml:space="preserve"> been refined and improved upon to fully realise the goals set out when Brendan Eich first started the project. </w:t>
       </w:r>
     </w:p>
     <w:p>
@@ -9954,12 +10022,18 @@
         <w:rPr>
           <w:szCs w:val="22"/>
         </w:rPr>
-        <w:t xml:space="preserve">But of course, as it’s the language has become more popular we have seen it pushed into areas it was never designed to be in. Research </w:t>
+        <w:t xml:space="preserve">But of course, as </w:t>
       </w:r>
       <w:r>
         <w:rPr>
           <w:szCs w:val="22"/>
         </w:rPr>
+        <w:t xml:space="preserve">the language has become more popular we have seen it pushed into areas it was never designed to be in. Research </w:t>
+      </w:r>
+      <w:r>
+        <w:rPr>
+          <w:szCs w:val="22"/>
+        </w:rPr>
         <w:t>undertook (</w:t>
       </w:r>
       <w:r>
@@ -9975,12 +10049,24 @@
         <w:rPr>
           <w:szCs w:val="22"/>
         </w:rPr>
-        <w:t xml:space="preserve"> show the design of the language has advantages even to domain areas such as high performance network programs.</w:t>
+        <w:t xml:space="preserve"> show</w:t>
       </w:r>
       <w:r>
         <w:rPr>
           <w:szCs w:val="22"/>
         </w:rPr>
+        <w:t>s</w:t>
+      </w:r>
+      <w:r>
+        <w:rPr>
+          <w:szCs w:val="22"/>
+        </w:rPr>
+        <w:t xml:space="preserve"> the design of the language has advantages even to domain areas such as high performance network programs.</w:t>
+      </w:r>
+      <w:r>
+        <w:rPr>
+          <w:szCs w:val="22"/>
+        </w:rPr>
         <w:t xml:space="preserve"> Here the event driven model of JavaScript rather than a multithreaded feature which most languages boast contains several advantages. Not least that utilizing the language is easier, that code written is easier to understand and in the case of Node the code written is more scalable. Here in this project we are aiming to see our own advantages </w:t>
       </w:r>
       <w:r>
@@ -10000,79 +10086,130 @@
       <w:pPr>
         <w:pStyle w:val="Heading3"/>
       </w:pPr>
-      <w:bookmarkStart w:id="23" w:name="_Toc477020345"/>
+      <w:bookmarkStart w:id="22" w:name="_Toc477043496"/>
       <w:r>
         <w:t xml:space="preserve">2.2.2 </w:t>
       </w:r>
       <w:r>
         <w:t>Typed Arrays</w:t>
       </w:r>
+      <w:bookmarkEnd w:id="22"/>
+    </w:p>
+    <w:p>
+      <w:pPr>
+        <w:spacing w:line="276" w:lineRule="auto"/>
+        <w:rPr>
+          <w:rFonts w:cs="Arial"/>
+        </w:rPr>
+      </w:pPr>
+      <w:r>
+        <w:rPr>
+          <w:rFonts w:cs="Arial"/>
+        </w:rPr>
+        <w:t xml:space="preserve">Recent revisions of the JavaScript standard have added support for objects designed to make low level programming possible </w:t>
+      </w:r>
+      <w:r>
+        <w:rPr>
+          <w:rFonts w:cs="Arial"/>
+          <w:shd w:val="clear" w:color="auto" w:fill="FFFFFF"/>
+        </w:rPr>
+        <w:t>(Mozillaorg, 2016)</w:t>
+      </w:r>
+      <w:r>
+        <w:rPr>
+          <w:rFonts w:cs="Arial"/>
+        </w:rPr>
+        <w:t>. I will summarise the most ground breaking set of objects known as Typed</w:t>
+      </w:r>
+      <w:r>
+        <w:rPr>
+          <w:rFonts w:cs="Arial"/>
+        </w:rPr>
+        <w:t xml:space="preserve"> </w:t>
+      </w:r>
+      <w:r>
+        <w:rPr>
+          <w:rFonts w:cs="Arial"/>
+        </w:rPr>
+        <w:t xml:space="preserve">Array objects as it now allows JavaScript to work with binary data directly. Typed Arrays were added in the JavaScript standard ECMAScript 2015 as the language lacked any ability to work with low level data and the typed array specification was an answer to this issue. They allow JavaScript to have types that represent raw C data types such as char and float. </w:t>
+      </w:r>
+    </w:p>
+    <w:p>
+      <w:pPr>
+        <w:pStyle w:val="Heading3"/>
+      </w:pPr>
+      <w:bookmarkStart w:id="23" w:name="_Toc471491662"/>
+      <w:bookmarkStart w:id="24" w:name="_Toc477043497"/>
+      <w:r>
+        <w:t>2.2.3</w:t>
+      </w:r>
+      <w:r>
+        <w:t xml:space="preserve"> </w:t>
+      </w:r>
+      <w:r>
+        <w:t>ArrayBuffer</w:t>
+      </w:r>
       <w:bookmarkEnd w:id="23"/>
-    </w:p>
-    <w:p>
-      <w:pPr>
-        <w:spacing w:line="276" w:lineRule="auto"/>
-        <w:rPr>
-          <w:rFonts w:cs="Arial"/>
-        </w:rPr>
-      </w:pPr>
-      <w:r>
-        <w:rPr>
-          <w:rFonts w:cs="Arial"/>
-        </w:rPr>
-        <w:t xml:space="preserve">Recent revisions of the JavaScript standard have added support for objects designed to make low level programming possible </w:t>
-      </w:r>
-      <w:r>
-        <w:rPr>
-          <w:rFonts w:cs="Arial"/>
-          <w:shd w:val="clear" w:color="auto" w:fill="FFFFFF"/>
-        </w:rPr>
-        <w:t>(Mozillaorg, 2016)</w:t>
-      </w:r>
-      <w:r>
-        <w:rPr>
-          <w:rFonts w:cs="Arial"/>
-        </w:rPr>
-        <w:t>. I will summarise the most ground breaking set of objects known as Typed</w:t>
-      </w:r>
-      <w:r>
-        <w:rPr>
-          <w:rFonts w:cs="Arial"/>
-        </w:rPr>
-        <w:t xml:space="preserve"> </w:t>
-      </w:r>
-      <w:r>
-        <w:rPr>
-          <w:rFonts w:cs="Arial"/>
-        </w:rPr>
-        <w:t xml:space="preserve">Array objects as it now allows JavaScript to work with binary data directly. Typed Arrays were added in the JavaScript standard ECMAScript 2015 as the language lacked any ability to work with low level data and the typed array specification was an answer to this issue. They allow JavaScript to have types that represent raw C data types such as char and float. </w:t>
-      </w:r>
-    </w:p>
-    <w:p>
-      <w:pPr>
-        <w:pStyle w:val="Heading3"/>
-      </w:pPr>
-      <w:bookmarkStart w:id="24" w:name="_Toc471491662"/>
-      <w:bookmarkStart w:id="25" w:name="_Toc477020346"/>
-      <w:r>
-        <w:t>2.2.3</w:t>
-      </w:r>
-      <w:r>
-        <w:t xml:space="preserve"> </w:t>
-      </w:r>
+      <w:bookmarkEnd w:id="24"/>
+    </w:p>
+    <w:p>
+      <w:pPr>
+        <w:spacing w:after="120" w:line="276" w:lineRule="auto"/>
+        <w:rPr>
+          <w:rFonts w:cs="Arial"/>
+        </w:rPr>
+      </w:pPr>
       <w:r>
         <w:t>ArrayBuffer</w:t>
       </w:r>
-      <w:bookmarkEnd w:id="24"/>
-      <w:bookmarkEnd w:id="25"/>
-    </w:p>
-    <w:p>
-      <w:pPr>
-        <w:spacing w:after="120" w:line="276" w:lineRule="auto"/>
-        <w:rPr>
-          <w:rFonts w:cs="Arial"/>
-        </w:rPr>
-      </w:pPr>
+      <w:r>
+        <w:rPr>
+          <w:rFonts w:cs="Arial"/>
+        </w:rPr>
+        <w:t xml:space="preserve"> is the base type for every Typed Array object and it just represents a stream of b</w:t>
+      </w:r>
+      <w:r>
+        <w:rPr>
+          <w:rFonts w:cs="Arial"/>
+        </w:rPr>
+        <w:t>inary data. Look</w:t>
+      </w:r>
+      <w:r>
+        <w:rPr>
+          <w:rFonts w:cs="Arial"/>
+        </w:rPr>
+        <w:t>ing</w:t>
+      </w:r>
+      <w:r>
+        <w:rPr>
+          <w:rFonts w:cs="Arial"/>
+        </w:rPr>
+        <w:t xml:space="preserve"> at the Figure </w:t>
+      </w:r>
+      <w:r>
+        <w:rPr>
+          <w:rFonts w:cs="Arial"/>
+        </w:rPr>
+        <w:t>3</w:t>
+      </w:r>
+      <w:r>
+        <w:rPr>
+          <w:rFonts w:cs="Arial"/>
+        </w:rPr>
+        <w:t xml:space="preserve"> we can take the </w:t>
+      </w:r>
+      <w:r>
+        <w:rPr>
+          <w:rStyle w:val="QuoteChar"/>
+        </w:rPr>
+        <w:t>struct person</w:t>
+      </w:r>
+      <w:r>
+        <w:rPr>
+          <w:rFonts w:cs="Arial"/>
+        </w:rPr>
+        <w:t xml:space="preserve"> and represent it in memory in JavaScript with the following </w:t>
+      </w:r>
       <w:r>
         <w:t>ArrayBuffer</w:t>
       </w:r>
@@ -10080,57 +10217,6 @@
         <w:rPr>
           <w:rFonts w:cs="Arial"/>
         </w:rPr>
-        <w:t xml:space="preserve"> is the base type for every Typed Array object and it just represents a stream of b</w:t>
-      </w:r>
-      <w:r>
-        <w:rPr>
-          <w:rFonts w:cs="Arial"/>
-        </w:rPr>
-        <w:t>inary data. Look</w:t>
-      </w:r>
-      <w:r>
-        <w:rPr>
-          <w:rFonts w:cs="Arial"/>
-        </w:rPr>
-        <w:t>ing</w:t>
-      </w:r>
-      <w:r>
-        <w:rPr>
-          <w:rFonts w:cs="Arial"/>
-        </w:rPr>
-        <w:t xml:space="preserve"> at the Figure </w:t>
-      </w:r>
-      <w:r>
-        <w:rPr>
-          <w:rFonts w:cs="Arial"/>
-        </w:rPr>
-        <w:t>3</w:t>
-      </w:r>
-      <w:r>
-        <w:rPr>
-          <w:rFonts w:cs="Arial"/>
-        </w:rPr>
-        <w:t xml:space="preserve"> we can take the </w:t>
-      </w:r>
-      <w:r>
-        <w:rPr>
-          <w:rStyle w:val="QuoteChar"/>
-        </w:rPr>
-        <w:t>struct person</w:t>
-      </w:r>
-      <w:r>
-        <w:rPr>
-          <w:rFonts w:cs="Arial"/>
-        </w:rPr>
-        <w:t xml:space="preserve"> and represent it in memory in JavaScript with the following </w:t>
-      </w:r>
-      <w:r>
-        <w:t>ArrayBuffer</w:t>
-      </w:r>
-      <w:r>
-        <w:rPr>
-          <w:rFonts w:cs="Arial"/>
-        </w:rPr>
         <w:t xml:space="preserve"> shown in Figure </w:t>
       </w:r>
       <w:r>
@@ -10146,8 +10232,8 @@
         <w:t xml:space="preserve">. </w:t>
       </w:r>
     </w:p>
-    <w:bookmarkStart w:id="26" w:name="_MON_1541712016"/>
-    <w:bookmarkEnd w:id="26"/>
+    <w:bookmarkStart w:id="25" w:name="_MON_1541712016"/>
+    <w:bookmarkEnd w:id="25"/>
     <w:p>
       <w:pPr>
         <w:pBdr>
@@ -10174,7 +10260,7 @@
           <v:shape id="_x0000_i1027" type="#_x0000_t75" style="width:453.75pt;height:87pt" o:ole="">
             <v:imagedata r:id="rId13" o:title=""/>
           </v:shape>
-          <o:OLEObject Type="Embed" ProgID="Word.OpenDocumentText.12" ShapeID="_x0000_i1027" DrawAspect="Content" ObjectID="_1550774427" r:id="rId14"/>
+          <o:OLEObject Type="Embed" ProgID="Word.OpenDocumentText.12" ShapeID="_x0000_i1027" DrawAspect="Content" ObjectID="_1550786666" r:id="rId14"/>
         </w:object>
       </w:r>
     </w:p>
@@ -10218,8 +10304,8 @@
         <w:t xml:space="preserve"> example</w:t>
       </w:r>
     </w:p>
-    <w:bookmarkStart w:id="27" w:name="_MON_1541712103"/>
-    <w:bookmarkEnd w:id="27"/>
+    <w:bookmarkStart w:id="26" w:name="_MON_1541712103"/>
+    <w:bookmarkEnd w:id="26"/>
     <w:p>
       <w:pPr>
         <w:pBdr>
@@ -10241,7 +10327,7 @@
           <v:shape id="_x0000_i1028" type="#_x0000_t75" style="width:468.75pt;height:129pt" o:ole="">
             <v:imagedata r:id="rId15" o:title=""/>
           </v:shape>
-          <o:OLEObject Type="Embed" ProgID="Word.OpenDocumentText.12" ShapeID="_x0000_i1028" DrawAspect="Content" ObjectID="_1550774428" r:id="rId16"/>
+          <o:OLEObject Type="Embed" ProgID="Word.OpenDocumentText.12" ShapeID="_x0000_i1028" DrawAspect="Content" ObjectID="_1550786667" r:id="rId16"/>
         </w:object>
       </w:r>
       <w:r>
@@ -10367,8 +10453,8 @@
         <w:t>.</w:t>
       </w:r>
     </w:p>
-    <w:bookmarkStart w:id="28" w:name="_MON_1541712873"/>
-    <w:bookmarkEnd w:id="28"/>
+    <w:bookmarkStart w:id="27" w:name="_MON_1541712873"/>
+    <w:bookmarkEnd w:id="27"/>
     <w:p>
       <w:pPr>
         <w:pBdr>
@@ -10394,7 +10480,7 @@
           <v:shape id="_x0000_i1029" type="#_x0000_t75" style="width:453.75pt;height:63.75pt" o:ole="">
             <v:imagedata r:id="rId17" o:title=""/>
           </v:shape>
-          <o:OLEObject Type="Embed" ProgID="Word.OpenDocumentText.12" ShapeID="_x0000_i1029" DrawAspect="Content" ObjectID="_1550774429" r:id="rId18"/>
+          <o:OLEObject Type="Embed" ProgID="Word.OpenDocumentText.12" ShapeID="_x0000_i1029" DrawAspect="Content" ObjectID="_1550786668" r:id="rId18"/>
         </w:object>
       </w:r>
     </w:p>
@@ -10501,8 +10587,8 @@
         <w:t>.</w:t>
       </w:r>
     </w:p>
-    <w:bookmarkStart w:id="29" w:name="_MON_1541712994"/>
-    <w:bookmarkEnd w:id="29"/>
+    <w:bookmarkStart w:id="28" w:name="_MON_1541712994"/>
+    <w:bookmarkEnd w:id="28"/>
     <w:p>
       <w:pPr>
         <w:pBdr>
@@ -10528,7 +10614,7 @@
           <v:shape id="_x0000_i1030" type="#_x0000_t75" style="width:453.75pt;height:53.25pt" o:ole="">
             <v:imagedata r:id="rId19" o:title=""/>
           </v:shape>
-          <o:OLEObject Type="Embed" ProgID="Word.OpenDocumentText.12" ShapeID="_x0000_i1030" DrawAspect="Content" ObjectID="_1550774430" r:id="rId20"/>
+          <o:OLEObject Type="Embed" ProgID="Word.OpenDocum